<commit_message>
updating links and some img
</commit_message>
<xml_diff>
--- a/book.docx
+++ b/book.docx
@@ -14,6 +14,8 @@
       <w:pPr>
         <w:pStyle w:val="HEDChapterSectiontitle"/>
       </w:pPr>
+      <w:bookmarkStart w:id="0" w:name="Titlepage"/>
+      <w:bookmarkEnd w:id="0"/>
       <w:r>
         <w:lastRenderedPageBreak/>
         <w:t>Hederis</w:t>
@@ -39,6 +41,8 @@
       <w:pPr>
         <w:pStyle w:val="HEDChapterSectiontitle"/>
       </w:pPr>
+      <w:bookmarkStart w:id="1" w:name="Overview"/>
+      <w:bookmarkEnd w:id="1"/>
       <w:r>
         <w:t>Overview</w:t>
       </w:r>
@@ -56,7 +60,18 @@
         <w:pStyle w:val="HEDPlaintextparagraph"/>
       </w:pPr>
       <w:r>
-        <w:t>In the Hederis:Convert workflow, this single source of truth is your Microsoft Word manuscript. This manuscript contains your up-to-date book text, as well as any instructions for the creation of your final output files. These instructions are given in the form of Word Styles, including the semantic tagging of your manuscript text. See “Semantic Tagging” for more on this.</w:t>
+        <w:t>In the Hederis:Convert workflow, this single source of truth is your Microsoft Word manuscript. This manuscript contains your up-to-date book text, as well as any instructions for the creation of your final output files. These instructions are given in the form of Word Styles, including the semantic tagging of your manuscript text. See “</w:t>
+      </w:r>
+      <w:hyperlink w:anchor="SemanticTagging" w:history="1">
+        <w:r>
+          <w:rPr>
+            <w:rStyle w:val="Hyperlink"/>
+          </w:rPr>
+          <w:t>Semantic Tagging</w:t>
+        </w:r>
+      </w:hyperlink>
+      <w:r>
+        <w:t>” for more on this.</w:t>
       </w:r>
     </w:p>
     <w:p>
@@ -145,7 +160,40 @@
         <w:pStyle w:val="HEDListitem-Numbered"/>
       </w:pPr>
       <w:r>
-        <w:t>Your team reviews the new Word file, checking to make sure all paragraphs use the correct styles (see “Fine-tine Word Styles”), boxes are correctly wrapped (see “”), and chapter breaks are in the right places (see “”).</w:t>
+        <w:t>Your team reviews the new Word file, checking to make sure all paragraphs use the correct styles (see “</w:t>
+      </w:r>
+      <w:hyperlink w:anchor="FinetuneWord" w:history="1">
+        <w:r>
+          <w:rPr>
+            <w:rStyle w:val="Hyperlink"/>
+          </w:rPr>
+          <w:t>Fine-tine Word Styles</w:t>
+        </w:r>
+      </w:hyperlink>
+      <w:r>
+        <w:t>”), boxes are correctly wrapped (see “</w:t>
+      </w:r>
+      <w:hyperlink w:anchor="AddAWrapper" w:history="1">
+        <w:r>
+          <w:rPr>
+            <w:rStyle w:val="Hyperlink"/>
+          </w:rPr>
+          <w:t>Add a Wrapper</w:t>
+        </w:r>
+      </w:hyperlink>
+      <w:r>
+        <w:t>”), and chapter breaks are in the right places (see “</w:t>
+      </w:r>
+      <w:hyperlink w:anchor="AddASection" w:history="1">
+        <w:r>
+          <w:rPr>
+            <w:rStyle w:val="Hyperlink"/>
+          </w:rPr>
+          <w:t>Add a Section</w:t>
+        </w:r>
+      </w:hyperlink>
+      <w:r>
+        <w:t>”).</w:t>
       </w:r>
     </w:p>
     <w:p>
@@ -153,7 +201,18 @@
         <w:pStyle w:val="HEDListitemcontd"/>
       </w:pPr>
       <w:r>
-        <w:t>You also review the PDF and EPUB file to see if anything needs to be tweaked in the Word file to create a cleaner output (see “” for more on this).</w:t>
+        <w:t>You also review the PDF and EPUB file to see if anything needs to be tweaked in the Word file to create a cleaner output (see “</w:t>
+      </w:r>
+      <w:hyperlink w:anchor="Design" w:history="1">
+        <w:r>
+          <w:rPr>
+            <w:rStyle w:val="Hyperlink"/>
+          </w:rPr>
+          <w:t>Design</w:t>
+        </w:r>
+      </w:hyperlink>
+      <w:r>
+        <w:t>” for more on this).</w:t>
       </w:r>
     </w:p>
     <w:p>
@@ -215,6 +274,8 @@
       <w:pPr>
         <w:pStyle w:val="HEDChapterSectiontitle"/>
       </w:pPr>
+      <w:bookmarkStart w:id="2" w:name="Images"/>
+      <w:bookmarkEnd w:id="2"/>
       <w:r>
         <w:t>Images</w:t>
       </w:r>
@@ -228,6 +289,8 @@
       <w:pPr>
         <w:pStyle w:val="HEDChapterSectiontitle"/>
       </w:pPr>
+      <w:bookmarkStart w:id="3" w:name="AddanImage"/>
+      <w:bookmarkEnd w:id="3"/>
       <w:r>
         <w:t>Add an image</w:t>
       </w:r>
@@ -298,7 +361,18 @@
       </w:r>
       <w:proofErr w:type="gramEnd"/>
       <w:r>
-        <w:t xml:space="preserve"> (see “Upload cover and image files”), the app will know to place that image file in the location you specified by inserting your image holder paragraph.</w:t>
+        <w:t xml:space="preserve"> (see “</w:t>
+      </w:r>
+      <w:hyperlink w:anchor="UploadACover" w:history="1">
+        <w:r>
+          <w:rPr>
+            <w:rStyle w:val="Hyperlink"/>
+          </w:rPr>
+          <w:t>Upload cover and image files</w:t>
+        </w:r>
+      </w:hyperlink>
+      <w:r>
+        <w:t>”), the app will know to place that image file in the location you specified by inserting your image holder paragraph.</w:t>
       </w:r>
     </w:p>
     <w:p>
@@ -306,7 +380,18 @@
         <w:pStyle w:val="HEDPlaintextparagraph"/>
       </w:pPr>
       <w:r>
-        <w:t>Note: If your image has a caption, source credit, or other extra content, there are a few extra steps. See “Images with captions, sources, or other extra content” for more.</w:t>
+        <w:t>Note: If your image has a caption, source credit, or other extra content, there are a few extra steps. See “</w:t>
+      </w:r>
+      <w:hyperlink w:anchor="ImagesWithCap" w:history="1">
+        <w:r>
+          <w:rPr>
+            <w:rStyle w:val="Hyperlink"/>
+          </w:rPr>
+          <w:t>Images with captions, sources, or other extra content</w:t>
+        </w:r>
+      </w:hyperlink>
+      <w:r>
+        <w:t>” for more.</w:t>
       </w:r>
     </w:p>
     <w:p>
@@ -321,6 +406,8 @@
       <w:pPr>
         <w:pStyle w:val="HEDChapterSectiontitle"/>
       </w:pPr>
+      <w:bookmarkStart w:id="4" w:name="ImagesWithCap"/>
+      <w:bookmarkEnd w:id="4"/>
       <w:r>
         <w:t>Images with captions, sources, or other extra content</w:t>
       </w:r>
@@ -330,7 +417,21 @@
         <w:pStyle w:val="HEDPlaintextparagraph"/>
       </w:pPr>
       <w:r>
-        <w:t>If your image has a caption, source credit, or other extra content that goes along with it, it needs to be wrapped in a Figure wrapper (see “Wrappers” to learn more). This will ensure that the caption, source, etc. are kept together with the image that they go with. Here’s how to do it:</w:t>
+        <w:t>If your image has a caption, source credit, or other extra content that goes along with it, it needs to be wrapped in</w:t>
+      </w:r>
+      <w:r>
+        <w:t xml:space="preserve"> a Figure wrapper (see “</w:t>
+      </w:r>
+      <w:hyperlink w:anchor="AddAWrapper" w:history="1">
+        <w:r>
+          <w:rPr>
+            <w:rStyle w:val="Hyperlink"/>
+          </w:rPr>
+          <w:t>Add a Wrapper</w:t>
+        </w:r>
+      </w:hyperlink>
+      <w:r>
+        <w:t>” to learn more). This will ensure that the caption, source, etc. are kept together with the image that they go with. Here’s how to do it:</w:t>
       </w:r>
     </w:p>
     <w:p>
@@ -426,6 +527,8 @@
       <w:pPr>
         <w:pStyle w:val="HEDChapterSectiontitle"/>
       </w:pPr>
+      <w:bookmarkStart w:id="5" w:name="UploadACover"/>
+      <w:bookmarkEnd w:id="5"/>
       <w:r>
         <w:t xml:space="preserve">Upload </w:t>
       </w:r>
@@ -484,6 +587,8 @@
       <w:pPr>
         <w:pStyle w:val="HEDChapterSectiontitle"/>
       </w:pPr>
+      <w:bookmarkStart w:id="6" w:name="FullpageImg"/>
+      <w:bookmarkEnd w:id="6"/>
       <w:r>
         <w:t>Include full-page images in the PDF</w:t>
       </w:r>
@@ -495,11 +600,27 @@
       <w:r>
         <w:t>By default, all images in the PDF will be sized down to fit within your specified margin and page dimensions (see “</w:t>
       </w:r>
-      <w:r>
-        <w:t>Adjust PDF trim size and margins</w:t>
-      </w:r>
-      <w:r>
-        <w:t>”). However, you may designate an image to be “full bleed”, which means that it will take up the entire page and extend into the bleed area beyond the page, creating a graphic that is flush with the edge of the book in the final product. To do so, you’ll need to use a process instruction (see “Add special design instructions”).</w:t>
+      <w:hyperlink w:anchor="AdjustTrim" w:history="1">
+        <w:r>
+          <w:rPr>
+            <w:rStyle w:val="Hyperlink"/>
+          </w:rPr>
+          <w:t>Adjust PDF trim size and margins</w:t>
+        </w:r>
+      </w:hyperlink>
+      <w:r>
+        <w:t>”). However, you may designate an image to be “full bleed”, which means that it will take up the entire page and extend into the bleed area beyond the page, creating a graphic that is flush with the edge of the book in the final product. To do so, you’ll need to use a process instruction (see “</w:t>
+      </w:r>
+      <w:hyperlink w:anchor="AddPIs" w:history="1">
+        <w:r>
+          <w:rPr>
+            <w:rStyle w:val="Hyperlink"/>
+          </w:rPr>
+          <w:t>Add special design instructions</w:t>
+        </w:r>
+      </w:hyperlink>
+      <w:r>
+        <w:t>”).</w:t>
       </w:r>
     </w:p>
     <w:p>
@@ -570,6 +691,8 @@
       <w:pPr>
         <w:pStyle w:val="HEDChapterSectiontitle"/>
       </w:pPr>
+      <w:bookmarkStart w:id="7" w:name="GrayscaleImg"/>
+      <w:bookmarkEnd w:id="7"/>
       <w:r>
         <w:t>Grayscale images in the PDF</w:t>
       </w:r>
@@ -594,6 +717,8 @@
       <w:pPr>
         <w:pStyle w:val="HEDChapterSectiontitle"/>
       </w:pPr>
+      <w:bookmarkStart w:id="8" w:name="Manuscripts"/>
+      <w:bookmarkEnd w:id="8"/>
       <w:r>
         <w:t>Manuscripts and Book Text</w:t>
       </w:r>
@@ -610,6 +735,8 @@
       <w:pPr>
         <w:pStyle w:val="HEDChapterSectiontitle"/>
       </w:pPr>
+      <w:bookmarkStart w:id="9" w:name="UploadAMS"/>
+      <w:bookmarkEnd w:id="9"/>
       <w:r>
         <w:t>Upload a Manuscript</w:t>
       </w:r>
@@ -648,7 +775,18 @@
         <w:pStyle w:val="HEDPlaintextparagraph"/>
       </w:pPr>
       <w:r>
-        <w:t>Insert a page break before every section in your book (see “Paragraphs, Wrappers, and Sections”) to improve the Word import results.</w:t>
+        <w:t>Insert a page break before every section in your book (see “</w:t>
+      </w:r>
+      <w:hyperlink w:anchor="ParaWrapSect" w:history="1">
+        <w:r>
+          <w:rPr>
+            <w:rStyle w:val="Hyperlink"/>
+          </w:rPr>
+          <w:t>Paragraphs, Wrappers, and Sections</w:t>
+        </w:r>
+      </w:hyperlink>
+      <w:r>
+        <w:t>”) to improve the Word import results.</w:t>
       </w:r>
     </w:p>
     <w:p>
@@ -684,6 +822,8 @@
       <w:pPr>
         <w:pStyle w:val="HEDChapterSectiontitle"/>
       </w:pPr>
+      <w:bookmarkStart w:id="10" w:name="SemanticTagging"/>
+      <w:bookmarkEnd w:id="10"/>
       <w:r>
         <w:t>Semantic Tagging</w:t>
       </w:r>
@@ -701,7 +841,18 @@
         <w:pStyle w:val="HEDPlaintextparagraph"/>
       </w:pPr>
       <w:r>
-        <w:t>When you upload a file to Hederis:Convert, we automatically make some guesses about the different parts of your manuscript, but you are the person who knows your content best. It’s a good idea to review our guesses, and adjust them as needed so that your manuscript is correctly tagged. See “Fine-tune Word Styles” for details on how this works.</w:t>
+        <w:t>When you upload a file to Hederis:Convert, we automatically make some guesses about the different parts of your manuscript, but you are the person who knows your content best. It’s a good idea to review our guesses, and adjust them as needed so that your manuscript is correctly tagged. See “</w:t>
+      </w:r>
+      <w:hyperlink w:anchor="FinetuneWord" w:history="1">
+        <w:r>
+          <w:rPr>
+            <w:rStyle w:val="Hyperlink"/>
+          </w:rPr>
+          <w:t>Fine-tune Word Styles</w:t>
+        </w:r>
+      </w:hyperlink>
+      <w:r>
+        <w:t>” for details on how this works.</w:t>
       </w:r>
     </w:p>
     <w:p>
@@ -716,6 +867,8 @@
       <w:pPr>
         <w:pStyle w:val="HEDChapterSectiontitle"/>
       </w:pPr>
+      <w:bookmarkStart w:id="11" w:name="ParaWrapSect"/>
+      <w:bookmarkEnd w:id="11"/>
       <w:r>
         <w:t>Paragraphs, Wrappers, and Sections</w:t>
       </w:r>
@@ -733,7 +886,18 @@
         <w:pStyle w:val="HEDPlaintextparagraph"/>
       </w:pPr>
       <w:r>
-        <w:t>Wrappers are a way to group certain paragraphs together that should be set aside from the main flow of text in some way. For example, if you have multiple paragraphs in an extract, those would wrapped accordingly. Some other examples are poems, letters, epigraphs, and lists. See “Add a Wrapper” for more on this.</w:t>
+        <w:t>Wrappers are a way to group certain paragraphs together that should be set aside from the main flow of text in some way. For example, if you have multiple paragraphs in an extract, those would wrapped accordingly. Some other examples are poems, letters, epigraphs, and lists. See “</w:t>
+      </w:r>
+      <w:hyperlink w:anchor="AddAWrapper" w:history="1">
+        <w:r>
+          <w:rPr>
+            <w:rStyle w:val="Hyperlink"/>
+          </w:rPr>
+          <w:t>Add a Wrapper</w:t>
+        </w:r>
+      </w:hyperlink>
+      <w:r>
+        <w:t>” for more on this.</w:t>
       </w:r>
     </w:p>
     <w:p>
@@ -741,7 +905,18 @@
         <w:pStyle w:val="HEDPlaintextparagraph"/>
       </w:pPr>
       <w:r>
-        <w:t>Sections are the main chunks of your manuscript - you probably use words like chapters, parts, appendixes, prefaces, etc., to describe the sections in your book. At Hederis, we have special styles to mark your section breaks - see “Add a Section” to learn more.</w:t>
+        <w:t>Sections are the main chunks of your manuscript - you probably use words like chapters, parts, appendixes, prefaces, etc., to describe the sections in your book. At Hederis, we have special styles to mark your section breaks - see “</w:t>
+      </w:r>
+      <w:hyperlink w:anchor="AddASection" w:history="1">
+        <w:r>
+          <w:rPr>
+            <w:rStyle w:val="Hyperlink"/>
+          </w:rPr>
+          <w:t>Add a Section</w:t>
+        </w:r>
+      </w:hyperlink>
+      <w:r>
+        <w:t>” to learn more.</w:t>
       </w:r>
     </w:p>
     <w:p>
@@ -756,6 +931,8 @@
       <w:pPr>
         <w:pStyle w:val="HEDChapterSectiontitle"/>
       </w:pPr>
+      <w:bookmarkStart w:id="12" w:name="FinetuneWord"/>
+      <w:bookmarkEnd w:id="12"/>
       <w:r>
         <w:t>Fine-tune Word Styles</w:t>
       </w:r>
@@ -779,7 +956,23 @@
         <w:pStyle w:val="HEDPlaintextparagraph"/>
       </w:pPr>
       <w:r>
-        <w:t>Hederis uses a specific set of Word styles, that all start with the prefix “HED”. When you download and open your new Word file, you’ll see that all the paragraphs in your document have been tagged with one of these styles. Chances are, there will be at least a few paragraphs that you want to re-classify with different styles. (See the appendix [LINK] for a full list of Hederis styles and notes about how to use them.) Here’s how to work with styles in your Word manuscript:</w:t>
+        <w:t>Hederis uses a specific set of Word styles, that all start with the prefix “HED”. When you download and open your new Word file, you’ll see that all the paragraphs in your document have been tagged with one of these styles. Chances are, there will be at least a f</w:t>
+      </w:r>
+      <w:bookmarkStart w:id="13" w:name="_GoBack"/>
+      <w:bookmarkEnd w:id="13"/>
+      <w:r>
+        <w:t>ew paragraphs that you want to re-classify with different styles. (</w:t>
+      </w:r>
+      <w:hyperlink w:anchor="ListofStyles" w:history="1">
+        <w:r>
+          <w:rPr>
+            <w:rStyle w:val="Hyperlink"/>
+          </w:rPr>
+          <w:t>See the appendix</w:t>
+        </w:r>
+      </w:hyperlink>
+      <w:r>
+        <w:t xml:space="preserve"> for a full list of Hederis styles and notes about how to use them.) Here’s how to work with styles in your Word manuscript:</w:t>
       </w:r>
     </w:p>
     <w:p>
@@ -837,6 +1030,25 @@
       <w:r>
         <w:t xml:space="preserve"> section (PC), and enter a value in the “Style area width” box (2 inches is usually a safe size).</w:t>
       </w:r>
+      <w:r>
+        <w:t xml:space="preserve"> Here </w:t>
+      </w:r>
+      <w:proofErr w:type="gramStart"/>
+      <w:r>
+        <w:t>are some step-by-step instruction</w:t>
+      </w:r>
+      <w:proofErr w:type="gramEnd"/>
+      <w:r>
+        <w:t xml:space="preserve"> on how to do this: </w:t>
+      </w:r>
+      <w:hyperlink r:id="rId8" w:history="1">
+        <w:r>
+          <w:rPr>
+            <w:rStyle w:val="Hyperlink"/>
+          </w:rPr>
+          <w:t>https://www.howtogeek.com/276836/how-to-see-all-the-paragraph-styles-used-in-your-word-document/</w:t>
+        </w:r>
+      </w:hyperlink>
     </w:p>
     <w:p>
       <w:pPr>
@@ -929,8 +1141,16 @@
         <w:pStyle w:val="HEDPlaintextparagraph"/>
       </w:pPr>
       <w:r>
-        <w:t>Word often tries to “help” you by only showing you a selection of styles in the Styles pane. If you can’t find the style you’re looking for, this may be why. To show all available styles, follow this instructions here: https://confluence.macmillan.com/display/PBL/View+Styles+Manually#ViewStylesManually-TheStylesPaneandStyleInspector</w:t>
-      </w:r>
+        <w:t xml:space="preserve">Word often tries to “help” you by only showing you a selection of styles in the Styles pane. If you can’t find the style you’re looking for, this may be why. To show all available styles, follow this instructions here: </w:t>
+      </w:r>
+      <w:hyperlink r:id="rId9" w:history="1">
+        <w:r>
+          <w:rPr>
+            <w:rStyle w:val="Hyperlink"/>
+          </w:rPr>
+          <w:t>https://confluence.macmillan.com/display/PBL/View+Styles+Manually#ViewStylesManually-TheStylesPaneandStyleInspector</w:t>
+        </w:r>
+      </w:hyperlink>
     </w:p>
     <w:p>
       <w:pPr>
@@ -949,6 +1169,8 @@
       <w:pPr>
         <w:pStyle w:val="HEDChapterSectiontitle"/>
       </w:pPr>
+      <w:bookmarkStart w:id="14" w:name="AddAWrapper"/>
+      <w:bookmarkEnd w:id="14"/>
       <w:r>
         <w:t>Add a Wrapper</w:t>
       </w:r>
@@ -1080,6 +1302,8 @@
       <w:pPr>
         <w:pStyle w:val="HEDChapterSectiontitle"/>
       </w:pPr>
+      <w:bookmarkStart w:id="15" w:name="AddASection"/>
+      <w:bookmarkEnd w:id="15"/>
       <w:r>
         <w:t>Add a Section</w:t>
       </w:r>
@@ -1121,7 +1345,18 @@
         <w:pStyle w:val="HEDListitem-Numbered"/>
       </w:pPr>
       <w:r>
-        <w:t>Open the Styles pane (see “Fine-tune Word Styles”), find the name of the correct section break type for this new section, and click to apply it to your section break paragraph.</w:t>
+        <w:t>Open the Styles pane (see “</w:t>
+      </w:r>
+      <w:hyperlink w:anchor="FinetuneWord" w:history="1">
+        <w:r>
+          <w:rPr>
+            <w:rStyle w:val="Hyperlink"/>
+          </w:rPr>
+          <w:t>Fine-tune Word Styles</w:t>
+        </w:r>
+      </w:hyperlink>
+      <w:r>
+        <w:t>”), find the name of the correct section break type for this new section, and click to apply it to your section break paragraph.</w:t>
       </w:r>
     </w:p>
     <w:p>
@@ -1145,7 +1380,18 @@
         <w:pStyle w:val="HEDListitem-Numbered"/>
       </w:pPr>
       <w:r>
-        <w:t>Open the Styles pane (see “Fine-tune Word Styles”), find the name of the correct section break type, and click to apply it to your section break paragraph.</w:t>
+        <w:t>Open the Styles pane (see “</w:t>
+      </w:r>
+      <w:hyperlink w:anchor="FinetuneWord" w:history="1">
+        <w:r>
+          <w:rPr>
+            <w:rStyle w:val="Hyperlink"/>
+          </w:rPr>
+          <w:t>Fine-tune Word Styles</w:t>
+        </w:r>
+      </w:hyperlink>
+      <w:r>
+        <w:t>”), find the name of the correct section break type, and click to apply it to your section break paragraph.</w:t>
       </w:r>
     </w:p>
     <w:p>
@@ -1160,6 +1406,8 @@
       <w:pPr>
         <w:pStyle w:val="HEDChapterSectiontitle"/>
       </w:pPr>
+      <w:bookmarkStart w:id="16" w:name="SetupTOC"/>
+      <w:bookmarkEnd w:id="16"/>
       <w:r>
         <w:t>Set up a Table of Contents</w:t>
       </w:r>
@@ -1509,6 +1757,8 @@
       <w:pPr>
         <w:pStyle w:val="HEDChapterSectiontitle"/>
       </w:pPr>
+      <w:bookmarkStart w:id="17" w:name="CustomContent"/>
+      <w:bookmarkEnd w:id="17"/>
       <w:r>
         <w:t>Include content only in the PDF or EPUB</w:t>
       </w:r>
@@ -1518,7 +1768,18 @@
         <w:pStyle w:val="HEDPlaintextparagraph"/>
       </w:pPr>
       <w:r>
-        <w:t>You can designate part of the content in your to appear only in the PDF or EPUB output by using a processing instruction (see “Add special design instructions”). The example below displays a different ISBN on the copyright page, depending on whether the output format is PDF or EPUB.</w:t>
+        <w:t>You can designate part of the content in your to appear only in the PDF or EPUB output by using a processing instruction (see “</w:t>
+      </w:r>
+      <w:hyperlink w:anchor="AddPIs" w:history="1">
+        <w:r>
+          <w:rPr>
+            <w:rStyle w:val="Hyperlink"/>
+          </w:rPr>
+          <w:t>Add special design instructions</w:t>
+        </w:r>
+      </w:hyperlink>
+      <w:r>
+        <w:t>”). The example below displays a different ISBN on the copyright page, depending on whether the output format is PDF or EPUB.</w:t>
       </w:r>
     </w:p>
     <w:p>
@@ -1549,7 +1810,29 @@
         <w:pStyle w:val="HEDListitem-Numbered"/>
       </w:pPr>
       <w:r>
-        <w:t>If it’s a paragraph, insert a new paragraph below it. If it’s a section, insert a new paragraph just below the section break paragraph (see “Add a Section”). If it’s a wrapper, insert a new paragraph after either the start or end of the wrapper (see “Add a Wrapper”). Here’s an example of a processing instruction applied to a whole section:</w:t>
+        <w:t>If it’s a paragraph, insert a new paragraph below it. If it’s a section, insert a new paragraph just below the section break paragraph (see “</w:t>
+      </w:r>
+      <w:hyperlink w:anchor="AddASection" w:history="1">
+        <w:r>
+          <w:rPr>
+            <w:rStyle w:val="Hyperlink"/>
+          </w:rPr>
+          <w:t>Add a Section</w:t>
+        </w:r>
+      </w:hyperlink>
+      <w:r>
+        <w:t>”). If it’s a wrapper, insert a new paragraph after either the start or end of the wrapper (see “</w:t>
+      </w:r>
+      <w:hyperlink w:anchor="AddAWrapper" w:history="1">
+        <w:r>
+          <w:rPr>
+            <w:rStyle w:val="Hyperlink"/>
+          </w:rPr>
+          <w:t>Add a Wrapper</w:t>
+        </w:r>
+      </w:hyperlink>
+      <w:r>
+        <w:t>”). Here’s an example of a processing instruction applied to a whole section:</w:t>
       </w:r>
     </w:p>
     <w:p>
@@ -1595,6 +1878,8 @@
       <w:pPr>
         <w:pStyle w:val="HEDChapterSectiontitle"/>
       </w:pPr>
+      <w:bookmarkStart w:id="18" w:name="Design"/>
+      <w:bookmarkEnd w:id="18"/>
       <w:r>
         <w:t>Design</w:t>
       </w:r>
@@ -1611,6 +1896,8 @@
       <w:pPr>
         <w:pStyle w:val="HEDChapterSectiontitle"/>
       </w:pPr>
+      <w:bookmarkStart w:id="19" w:name="AdjustTrim"/>
+      <w:bookmarkEnd w:id="19"/>
       <w:r>
         <w:t>Adjust PDF trim size and margins</w:t>
       </w:r>
@@ -1651,6 +1938,8 @@
       <w:pPr>
         <w:pStyle w:val="HEDChapterSectiontitle"/>
       </w:pPr>
+      <w:bookmarkStart w:id="20" w:name="AddMarks"/>
+      <w:bookmarkEnd w:id="20"/>
       <w:r>
         <w:t>Add printer marks</w:t>
       </w:r>
@@ -1675,6 +1964,8 @@
       <w:pPr>
         <w:pStyle w:val="HEDChapterSectiontitle"/>
       </w:pPr>
+      <w:bookmarkStart w:id="21" w:name="ViewGrid"/>
+      <w:bookmarkEnd w:id="21"/>
       <w:r>
         <w:t>View baseline grid</w:t>
       </w:r>
@@ -1699,6 +1990,8 @@
       <w:pPr>
         <w:pStyle w:val="HEDChapterSectiontitle"/>
       </w:pPr>
+      <w:bookmarkStart w:id="22" w:name="AddPIs"/>
+      <w:bookmarkEnd w:id="22"/>
       <w:r>
         <w:t>Add special design instructions</w:t>
       </w:r>
@@ -1722,7 +2015,18 @@
         <w:pStyle w:val="HEDPlaintextparagraph"/>
       </w:pPr>
       <w:r>
-        <w:t xml:space="preserve">After you’ve converted your manuscript for the first time, you’ll receive a new Word file with all of the special Hederis styles applied. (See “Fine-tune Word Styles” for more information on working with Word styles.) We have an extra style just for adding design and layout instructions: </w:t>
+        <w:t>After you’ve converted your manuscript for the first time, you’ll receive a new Word file with all of the special Hederis styles applied. (See “</w:t>
+      </w:r>
+      <w:hyperlink w:anchor="FinetuneWord" w:history="1">
+        <w:r>
+          <w:rPr>
+            <w:rStyle w:val="Hyperlink"/>
+          </w:rPr>
+          <w:t>Fine-tune Word Styles</w:t>
+        </w:r>
+      </w:hyperlink>
+      <w:r>
+        <w:t xml:space="preserve">” for more information on working with Word styles.) We have an extra style just for adding design and layout instructions: </w:t>
       </w:r>
       <w:r>
         <w:t>“</w:t>
@@ -1739,69 +2043,131 @@
     </w:p>
     <w:p>
       <w:pPr>
+        <w:pStyle w:val="HEDImageholder"/>
+      </w:pPr>
+      <w:r>
+        <w:t>PI1.png</w:t>
+      </w:r>
+    </w:p>
+    <w:p>
+      <w:pPr>
         <w:pStyle w:val="HEDPlaintextparagraph"/>
       </w:pPr>
       <w:r>
-        <w:t>[INSERT PIC of this style in the styles list)</w:t>
-      </w:r>
+        <w:t>To add your design instructions:</w:t>
+      </w:r>
+    </w:p>
+    <w:p>
+      <w:pPr>
+        <w:pStyle w:val="HEDBOXNumListstart"/>
+      </w:pPr>
+    </w:p>
+    <w:p>
+      <w:pPr>
+        <w:pStyle w:val="HEDListitem-Numbered"/>
+      </w:pPr>
+      <w:r>
+        <w:t>Find the paragraph that you want to customize the design of, and insert a new paragraph after it (place your cursor at the end of the paragraph, and then press enter).</w:t>
+      </w:r>
+    </w:p>
+    <w:p>
+      <w:pPr>
+        <w:pStyle w:val="HEDListitem-Numbered"/>
+      </w:pPr>
+      <w:r>
+        <w:t>In your new paragraph, type the code for the type of instruction you’re adding, and then type a colon, and then type the code for the special design instruction. See the end of this section for a list of all of these codes. For example, if you want a paragraph to be centered instead of left-aligned, your text would look like this:</w:t>
+      </w:r>
+    </w:p>
+    <w:p>
+      <w:pPr>
+        <w:pStyle w:val="HEDImageholder"/>
+      </w:pPr>
+      <w:r>
+        <w:t>PI2.png</w:t>
+      </w:r>
+    </w:p>
+    <w:p>
+      <w:pPr>
+        <w:pStyle w:val="HEDListitem-Numbered"/>
+      </w:pPr>
+      <w:r>
+        <w:t>Finally, make sure your cursor is still in the new paragraph, and then open the Styles pane. Scroll to find the HED Processing instruction style name and click on it; this will apply it to your new paragraph.</w:t>
+      </w:r>
+    </w:p>
+    <w:p>
+      <w:pPr>
+        <w:pStyle w:val="HEDBOXNumListend"/>
+      </w:pPr>
     </w:p>
     <w:p>
       <w:pPr>
         <w:pStyle w:val="HEDPlaintextparagraph"/>
       </w:pPr>
       <w:r>
-        <w:t>To add your design instructions:</w:t>
-      </w:r>
-    </w:p>
-    <w:p>
-      <w:pPr>
-        <w:pStyle w:val="HEDBOXNumListstart"/>
-      </w:pPr>
-    </w:p>
-    <w:p>
-      <w:pPr>
-        <w:pStyle w:val="HEDListitem-Numbered"/>
-      </w:pPr>
-      <w:r>
-        <w:t>Find the paragraph that you want to customize the design of, and insert a new paragraph after it (place your cursor at the end of the paragraph, and then press enter).</w:t>
-      </w:r>
-    </w:p>
-    <w:p>
-      <w:pPr>
-        <w:pStyle w:val="HEDListitem-Numbered"/>
-      </w:pPr>
-      <w:r>
-        <w:t>In your new paragraph, type the code for the type of instruction you’re adding, and then type a colon, and then type the code for the special design instruction. See the end of this section for a list of all of these codes. For example, if you want a paragraph to be centered instead of left-aligned, your text would look like this:</w:t>
-      </w:r>
-    </w:p>
-    <w:p>
-      <w:pPr>
-        <w:pStyle w:val="HEDListitem-Numbered"/>
-      </w:pPr>
-      <w:r>
-        <w:t>[IMAGE of PI)</w:t>
-      </w:r>
-    </w:p>
-    <w:p>
-      <w:pPr>
-        <w:pStyle w:val="HEDListitem-Numbered"/>
-      </w:pPr>
-      <w:r>
-        <w:t>Finally, make sure your cursor is still in the new paragraph, and then open the Styles pane. Scroll to find the HED Processing instruction style name and click on it; this will apply it to your new paragraph.</w:t>
-      </w:r>
-    </w:p>
-    <w:p>
-      <w:pPr>
-        <w:pStyle w:val="HEDBOXNumListend"/>
-      </w:pPr>
+        <w:t>You can apply a processing instruction to an entire section by inserting the processing instruction paragraph after the appropriate section start paragraph (see “</w:t>
+      </w:r>
+      <w:hyperlink w:anchor="AddASection" w:history="1">
+        <w:r>
+          <w:rPr>
+            <w:rStyle w:val="Hyperlink"/>
+          </w:rPr>
+          <w:t>Add a Section</w:t>
+        </w:r>
+      </w:hyperlink>
+      <w:r>
+        <w:t>”), and to a box by inserting the processing instruction paragraph after either the wrapper start or end paragraph (see “</w:t>
+      </w:r>
+      <w:hyperlink w:anchor="AddAWrapper" w:history="1">
+        <w:r>
+          <w:rPr>
+            <w:rStyle w:val="Hyperlink"/>
+          </w:rPr>
+          <w:t>Add a Wrapper</w:t>
+        </w:r>
+      </w:hyperlink>
+      <w:r>
+        <w:t>”).</w:t>
+      </w:r>
+    </w:p>
+    <w:p>
+      <w:pPr>
+        <w:pStyle w:val="HEDBOXBoxstart"/>
+      </w:pPr>
+    </w:p>
+    <w:p>
+      <w:pPr>
+        <w:pStyle w:val="HEDBoxtype"/>
+      </w:pPr>
+      <w:r>
+        <w:t>Tip</w:t>
+      </w:r>
     </w:p>
     <w:p>
       <w:pPr>
         <w:pStyle w:val="HEDPlaintextparagraph"/>
       </w:pPr>
       <w:r>
-        <w:t>You can apply a processing instruction to an entire section by inserting the processing instruction paragraph after the appropriate section start paragraph (see “Add a Section”), and to a box by inserting the processing instruction paragraph after either the wrapper start or end paragraph (see “Add a Wrapper”).</w:t>
-      </w:r>
+        <w:t xml:space="preserve">If you don’t see the HED Processing instruction style in the Styles pane, try adjusting </w:t>
+      </w:r>
+      <w:r>
+        <w:t>your Styles view options (see “</w:t>
+      </w:r>
+      <w:hyperlink w:anchor="FinetuneWord" w:history="1">
+        <w:r>
+          <w:rPr>
+            <w:rStyle w:val="Hyperlink"/>
+          </w:rPr>
+          <w:t>Fine-tune Word Styles</w:t>
+        </w:r>
+      </w:hyperlink>
+      <w:r>
+        <w:t>”).</w:t>
+      </w:r>
+    </w:p>
+    <w:p>
+      <w:pPr>
+        <w:pStyle w:val="HEDBOXBoxend"/>
+      </w:pPr>
     </w:p>
     <w:p>
       <w:pPr>
@@ -1821,7 +2187,35 @@
         <w:pStyle w:val="HEDPlaintextparagraph"/>
       </w:pPr>
       <w:r>
-        <w:t>If you don’t see the HED Processing instruction style in the Styles pane, try adjusting your Styles view options [INSERT LINK] to the docs on how to do this].</w:t>
+        <w:t xml:space="preserve">You can make sure </w:t>
+      </w:r>
+      <w:proofErr w:type="gramStart"/>
+      <w:r>
+        <w:t>the style was applied by viewing your document in Draft View and expa</w:t>
+      </w:r>
+      <w:r>
+        <w:t>nding the Style area</w:t>
+      </w:r>
+      <w:proofErr w:type="gramEnd"/>
+      <w:r>
+        <w:t xml:space="preserve"> </w:t>
+      </w:r>
+      <w:r>
+        <w:t>(see “</w:t>
+      </w:r>
+      <w:hyperlink w:anchor="FinetuneWord" w:history="1">
+        <w:r>
+          <w:rPr>
+            <w:rStyle w:val="Hyperlink"/>
+          </w:rPr>
+          <w:t>Fine-tune Word Styles</w:t>
+        </w:r>
+      </w:hyperlink>
+      <w:r>
+        <w:t>”)</w:t>
+      </w:r>
+      <w:r>
+        <w:t>.</w:t>
       </w:r>
     </w:p>
     <w:p>
@@ -1847,49 +2241,15 @@
         <w:pStyle w:val="HEDPlaintextparagraph"/>
       </w:pPr>
       <w:r>
-        <w:t xml:space="preserve">You can make sure </w:t>
-      </w:r>
-      <w:proofErr w:type="gramStart"/>
-      <w:r>
-        <w:t>the style was applied by viewing your document in Draft View and expanding the Style area</w:t>
-      </w:r>
-      <w:proofErr w:type="gramEnd"/>
-      <w:r>
-        <w:t xml:space="preserve"> [INSERT LINK to the docs on how to do this].</w:t>
-      </w:r>
-    </w:p>
-    <w:p>
-      <w:pPr>
-        <w:pStyle w:val="HEDBOXBoxend"/>
-      </w:pPr>
-    </w:p>
-    <w:p>
-      <w:pPr>
-        <w:pStyle w:val="HEDBOXBoxstart"/>
-      </w:pPr>
-    </w:p>
-    <w:p>
-      <w:pPr>
-        <w:pStyle w:val="HEDBoxtype"/>
-      </w:pPr>
-      <w:r>
-        <w:t>Tip</w:t>
-      </w:r>
-    </w:p>
-    <w:p>
-      <w:pPr>
-        <w:pStyle w:val="HEDPlaintextparagraph"/>
-      </w:pPr>
-      <w:r>
         <w:t>You can apply multiple types of processing instructions to a single paragraph by separating each option with a “+”, like this:</w:t>
       </w:r>
     </w:p>
     <w:p>
       <w:pPr>
-        <w:pStyle w:val="HEDPlaintextparagraph"/>
-      </w:pPr>
-      <w:r>
-        <w:t>[INSERT image of multiple PIs]</w:t>
+        <w:pStyle w:val="HEDImageholder"/>
+      </w:pPr>
+      <w:r>
+        <w:t>PI3.png</w:t>
       </w:r>
     </w:p>
     <w:p>
@@ -2104,6 +2464,8 @@
       <w:pPr>
         <w:pStyle w:val="HEDChapterSectiontitle"/>
       </w:pPr>
+      <w:bookmarkStart w:id="23" w:name="AdjustPageBreaks"/>
+      <w:bookmarkEnd w:id="23"/>
       <w:r>
         <w:t>Adjust line-breaks and page-breaks (PDF-only)</w:t>
       </w:r>
@@ -2145,7 +2507,18 @@
         <w:pStyle w:val="HEDListitem-Numbered"/>
       </w:pPr>
       <w:r>
-        <w:t>In the Styles pane (see “Fine-tune Word Styles”), choose either “HED SPAN Loosen spacing” or “HED SPAN Tighten spacing”, depending on which you want to do.</w:t>
+        <w:t>In the Styles pane (see “</w:t>
+      </w:r>
+      <w:hyperlink w:anchor="FinetuneWord" w:history="1">
+        <w:r>
+          <w:rPr>
+            <w:rStyle w:val="Hyperlink"/>
+          </w:rPr>
+          <w:t>Fine-tune Word Styles</w:t>
+        </w:r>
+      </w:hyperlink>
+      <w:r>
+        <w:t>”), choose either “HED SPAN Loosen spacing” or “HED SPAN Tighten spacing”, depending on which you want to do.</w:t>
       </w:r>
     </w:p>
     <w:p>
@@ -2166,23 +2539,56 @@
     </w:p>
     <w:p>
       <w:pPr>
+        <w:pStyle w:val="HEDImageholder"/>
+      </w:pPr>
+      <w:proofErr w:type="gramStart"/>
+      <w:r>
+        <w:t>loosetight1.png</w:t>
+      </w:r>
+      <w:proofErr w:type="gramEnd"/>
+    </w:p>
+    <w:p>
+      <w:pPr>
+        <w:pStyle w:val="HEDBOXBoxstart"/>
+      </w:pPr>
+    </w:p>
+    <w:p>
+      <w:pPr>
+        <w:pStyle w:val="HEDBoxtype"/>
+      </w:pPr>
+      <w:r>
+        <w:t>Note</w:t>
+      </w:r>
+    </w:p>
+    <w:p>
+      <w:pPr>
         <w:pStyle w:val="HEDPlaintextparagraph"/>
       </w:pPr>
       <w:r>
-        <w:t>IMAGE</w:t>
-      </w:r>
-    </w:p>
-    <w:p>
-      <w:pPr>
-        <w:pStyle w:val="HEDBOXBoxstart"/>
-      </w:pPr>
-    </w:p>
-    <w:p>
-      <w:pPr>
-        <w:pStyle w:val="HEDBoxtype"/>
-      </w:pPr>
-      <w:r>
-        <w:t>Note</w:t>
+        <w:t>This can be a delicate process, involving several attempts before you find a fix that works. Consider upgrading to our advanced tool for faster, more visual control over your final layout.</w:t>
+      </w:r>
+    </w:p>
+    <w:p>
+      <w:pPr>
+        <w:pStyle w:val="HEDBOXBoxend"/>
+      </w:pPr>
+    </w:p>
+    <w:p>
+      <w:pPr>
+        <w:pStyle w:val="HEDSECTChapter"/>
+      </w:pPr>
+      <w:r>
+        <w:br w:type="page"/>
+      </w:r>
+    </w:p>
+    <w:p>
+      <w:pPr>
+        <w:pStyle w:val="HEDChapterSectiontitle"/>
+      </w:pPr>
+      <w:bookmarkStart w:id="24" w:name="UploadCustomTemplate"/>
+      <w:bookmarkEnd w:id="24"/>
+      <w:r>
+        <w:t>Upload a custom design template</w:t>
       </w:r>
     </w:p>
     <w:p>
@@ -2190,13 +2596,16 @@
         <w:pStyle w:val="HEDPlaintextparagraph"/>
       </w:pPr>
       <w:r>
-        <w:t>This can be a delicate process, involving several attempts before you find a fix that works. Consider upgrading to our advanced tool for faster, more visual control over your final layout.</w:t>
-      </w:r>
-    </w:p>
-    <w:p>
-      <w:pPr>
-        <w:pStyle w:val="HEDBOXBoxend"/>
-      </w:pPr>
+        <w:t>To upload your own CSS design template, email us at help@hederis.com.</w:t>
+      </w:r>
+    </w:p>
+    <w:p>
+      <w:pPr>
+        <w:pStyle w:val="HEDPlaintextparagraph"/>
+      </w:pPr>
+      <w:r>
+        <w:t>Want us to translate an InDesign template into CSS? Learn more.</w:t>
+      </w:r>
     </w:p>
     <w:p>
       <w:pPr>
@@ -2210,8 +2619,10 @@
       <w:pPr>
         <w:pStyle w:val="HEDChapterSectiontitle"/>
       </w:pPr>
-      <w:r>
-        <w:t>Upload a custom design template</w:t>
+      <w:bookmarkStart w:id="25" w:name="PDFPreflight"/>
+      <w:bookmarkEnd w:id="25"/>
+      <w:r>
+        <w:t>PDF preflight and prepress</w:t>
       </w:r>
     </w:p>
     <w:p>
@@ -2219,20 +2630,12 @@
         <w:pStyle w:val="HEDPlaintextparagraph"/>
       </w:pPr>
       <w:r>
-        <w:t>To upload your own CSS design template, email us at help@hederis.com.</w:t>
-      </w:r>
-    </w:p>
-    <w:p>
-      <w:pPr>
-        <w:pStyle w:val="HEDPlaintextparagraph"/>
-      </w:pPr>
-      <w:r>
-        <w:t>Want us to translate an InDesign template into CSS? Learn more.</w:t>
-      </w:r>
-    </w:p>
-    <w:p>
-      <w:pPr>
-        <w:pStyle w:val="HEDSECTChapter"/>
+        <w:t>PDF preflight is not currently built into Hederis:Convert. You should implement a preflight process as recommended by your printer, but we’re happy to help you create a process around preflighting and finalizing your PDFs for printing.</w:t>
+      </w:r>
+    </w:p>
+    <w:p>
+      <w:pPr>
+        <w:pStyle w:val="HEDSECTPart"/>
       </w:pPr>
       <w:r>
         <w:br w:type="page"/>
@@ -2243,20 +2646,557 @@
         <w:pStyle w:val="HEDChapterSectiontitle"/>
       </w:pPr>
       <w:r>
-        <w:t>PDF preflight and prepress</w:t>
-      </w:r>
-    </w:p>
-    <w:p>
-      <w:pPr>
-        <w:pStyle w:val="HEDPlaintextparagraph"/>
-      </w:pPr>
-      <w:r>
-        <w:t>PDF preflight is not currently built into Hederis:Convert. You should implement a preflight process as recommended by your printer, but we’re happy to help you create a process around preflighting and finalizing your PDFs for printing.</w:t>
-      </w:r>
-    </w:p>
-    <w:p>
-      <w:pPr>
-        <w:pStyle w:val="HEDSECTChapter"/>
+        <w:t>Appendix</w:t>
+      </w:r>
+    </w:p>
+    <w:p>
+      <w:pPr>
+        <w:pStyle w:val="HEDSECTAppendix"/>
+      </w:pPr>
+    </w:p>
+    <w:p>
+      <w:pPr>
+        <w:pStyle w:val="HEDChapterSectiontitle"/>
+      </w:pPr>
+      <w:bookmarkStart w:id="26" w:name="ListofStyles"/>
+      <w:bookmarkEnd w:id="26"/>
+      <w:r>
+        <w:t>List of Hederis Word Styles</w:t>
+      </w:r>
+    </w:p>
+    <w:p>
+      <w:pPr>
+        <w:pStyle w:val="HEDBOXSub-sectionstart"/>
+      </w:pPr>
+    </w:p>
+    <w:p>
+      <w:pPr>
+        <w:pStyle w:val="HEDWrappertitle"/>
+      </w:pPr>
+      <w:r>
+        <w:t>Paragraphs</w:t>
+      </w:r>
+    </w:p>
+    <w:p>
+      <w:pPr>
+        <w:pStyle w:val="HEDBOXDefinitionListstart"/>
+      </w:pPr>
+    </w:p>
+    <w:p>
+      <w:pPr>
+        <w:pStyle w:val="HEDDefinitionterm"/>
+      </w:pPr>
+      <w:r>
+        <w:t>HED Address</w:t>
+      </w:r>
+    </w:p>
+    <w:p>
+      <w:pPr>
+        <w:pStyle w:val="HEDDefinitiondefinition"/>
+      </w:pPr>
+      <w:proofErr w:type="gramStart"/>
+      <w:r>
+        <w:t>An address, for example in a letter, on a copyright page, etc.</w:t>
+      </w:r>
+      <w:proofErr w:type="gramEnd"/>
+    </w:p>
+    <w:p>
+      <w:pPr>
+        <w:pStyle w:val="HEDDefinitionterm"/>
+      </w:pPr>
+      <w:r>
+        <w:t>HED Attribution</w:t>
+      </w:r>
+    </w:p>
+    <w:p>
+      <w:pPr>
+        <w:pStyle w:val="HEDDefinitiondefinition"/>
+      </w:pPr>
+      <w:proofErr w:type="gramStart"/>
+      <w:r>
+        <w:t>The attribution to a quote.</w:t>
+      </w:r>
+      <w:proofErr w:type="gramEnd"/>
+    </w:p>
+    <w:p>
+      <w:pPr>
+        <w:pStyle w:val="HEDDefinitionterm"/>
+      </w:pPr>
+      <w:r>
+        <w:t>HED Attribution (contd)</w:t>
+      </w:r>
+    </w:p>
+    <w:p>
+      <w:pPr>
+        <w:pStyle w:val="HEDDefinitiondefinition"/>
+      </w:pPr>
+      <w:proofErr w:type="gramStart"/>
+      <w:r>
+        <w:t>Continuation paragraphs for a quote attribution.</w:t>
+      </w:r>
+      <w:proofErr w:type="gramEnd"/>
+      <w:r>
+        <w:t xml:space="preserve"> An attribution can have multiple continuation paragraphs.</w:t>
+      </w:r>
+    </w:p>
+    <w:p>
+      <w:pPr>
+        <w:pStyle w:val="HEDDefinitionterm"/>
+      </w:pPr>
+      <w:r>
+        <w:t>HED Author name</w:t>
+      </w:r>
+    </w:p>
+    <w:p>
+      <w:pPr>
+        <w:pStyle w:val="HEDDefinitiondefinition"/>
+      </w:pPr>
+      <w:proofErr w:type="gramStart"/>
+      <w:r>
+        <w:t>The name of an author.</w:t>
+      </w:r>
+      <w:proofErr w:type="gramEnd"/>
+      <w:r>
+        <w:t xml:space="preserve"> This could appear in a variety of places: on the main titlepage, following a preface title or chapter title, etc.</w:t>
+      </w:r>
+    </w:p>
+    <w:p>
+      <w:pPr>
+        <w:pStyle w:val="HEDDefinitionterm"/>
+      </w:pPr>
+      <w:r>
+        <w:t>HED Box type</w:t>
+      </w:r>
+    </w:p>
+    <w:p>
+      <w:pPr>
+        <w:pStyle w:val="HEDDefinitiondefinition"/>
+      </w:pPr>
+      <w:r>
+        <w:t xml:space="preserve">Some books include multiple types of boxes and </w:t>
+      </w:r>
+      <w:proofErr w:type="gramStart"/>
+      <w:r>
+        <w:t>sidebars, that</w:t>
+      </w:r>
+      <w:proofErr w:type="gramEnd"/>
+      <w:r>
+        <w:t xml:space="preserve"> appear multiple times within a book. For example, a book might have a type of box called “Quick Tips”, that contains different tips that correspond to the current book topic. This style would be used to tag that Type heading, and is different from the main box heading.</w:t>
+      </w:r>
+    </w:p>
+    <w:p>
+      <w:pPr>
+        <w:pStyle w:val="HEDImageholder"/>
+      </w:pPr>
+      <w:proofErr w:type="gramStart"/>
+      <w:r>
+        <w:t>boxtype.png</w:t>
+      </w:r>
+      <w:proofErr w:type="gramEnd"/>
+    </w:p>
+    <w:p>
+      <w:pPr>
+        <w:pStyle w:val="HEDDefinitionterm"/>
+      </w:pPr>
+      <w:r>
+        <w:t>HED Caption</w:t>
+      </w:r>
+    </w:p>
+    <w:p>
+      <w:pPr>
+        <w:pStyle w:val="HEDDefinitiondefinition"/>
+      </w:pPr>
+      <w:proofErr w:type="gramStart"/>
+      <w:r>
+        <w:t>A caption, for example to accompany an image or to follow a table.</w:t>
+      </w:r>
+      <w:proofErr w:type="gramEnd"/>
+    </w:p>
+    <w:p>
+      <w:pPr>
+        <w:pStyle w:val="HEDDefinitionterm"/>
+      </w:pPr>
+      <w:r>
+        <w:t>HED Chap/Sect/Wrapper number</w:t>
+      </w:r>
+    </w:p>
+    <w:p>
+      <w:pPr>
+        <w:pStyle w:val="HEDDefinitionterm"/>
+      </w:pPr>
+      <w:r>
+        <w:t>HED Chapter/Section title</w:t>
+      </w:r>
+    </w:p>
+    <w:p>
+      <w:pPr>
+        <w:pStyle w:val="HEDDefinitiondefinition"/>
+      </w:pPr>
+      <w:r>
+        <w:t>Titles of main book sections, like chapters, prefaces, appendixes, parts, and so on.</w:t>
+      </w:r>
+    </w:p>
+    <w:p>
+      <w:pPr>
+        <w:pStyle w:val="HEDDefinitionterm"/>
+      </w:pPr>
+      <w:r>
+        <w:t>HED Closing</w:t>
+      </w:r>
+    </w:p>
+    <w:p>
+      <w:pPr>
+        <w:pStyle w:val="HEDDefinitionterm"/>
+      </w:pPr>
+      <w:r>
+        <w:t>HED Code paragraph</w:t>
+      </w:r>
+    </w:p>
+    <w:p>
+      <w:pPr>
+        <w:pStyle w:val="HEDDefinitionterm"/>
+      </w:pPr>
+      <w:r>
+        <w:t>HED Contributor</w:t>
+      </w:r>
+    </w:p>
+    <w:p>
+      <w:pPr>
+        <w:pStyle w:val="HEDDefinitionterm"/>
+      </w:pPr>
+      <w:r>
+        <w:t>HED Dateline</w:t>
+      </w:r>
+    </w:p>
+    <w:p>
+      <w:pPr>
+        <w:pStyle w:val="HEDDefinitionterm"/>
+      </w:pPr>
+      <w:r>
+        <w:t>HED Definition definition</w:t>
+      </w:r>
+    </w:p>
+    <w:p>
+      <w:pPr>
+        <w:pStyle w:val="HEDDefinitionterm"/>
+      </w:pPr>
+      <w:r>
+        <w:t>HED Definition definition (contd)</w:t>
+      </w:r>
+    </w:p>
+    <w:p>
+      <w:pPr>
+        <w:pStyle w:val="HEDDefinitionterm"/>
+      </w:pPr>
+      <w:r>
+        <w:t>HED Definition term</w:t>
+      </w:r>
+    </w:p>
+    <w:p>
+      <w:pPr>
+        <w:pStyle w:val="HEDDefinitionterm"/>
+      </w:pPr>
+      <w:r>
+        <w:t>HED Dialogue paragraph</w:t>
+      </w:r>
+    </w:p>
+    <w:p>
+      <w:pPr>
+        <w:pStyle w:val="HEDDefinitionterm"/>
+      </w:pPr>
+      <w:r>
+        <w:t>HED Endnote paragraph</w:t>
+      </w:r>
+    </w:p>
+    <w:p>
+      <w:pPr>
+        <w:pStyle w:val="HEDDefinitionterm"/>
+      </w:pPr>
+      <w:r>
+        <w:t>HED Footnote paragraph</w:t>
+      </w:r>
+    </w:p>
+    <w:p>
+      <w:pPr>
+        <w:pStyle w:val="HEDDefinitionterm"/>
+      </w:pPr>
+      <w:r>
+        <w:t>HED Generic heading</w:t>
+      </w:r>
+    </w:p>
+    <w:p>
+      <w:pPr>
+        <w:pStyle w:val="HEDDefinitionterm"/>
+      </w:pPr>
+      <w:r>
+        <w:t>HED Generic subheading</w:t>
+      </w:r>
+    </w:p>
+    <w:p>
+      <w:pPr>
+        <w:pStyle w:val="HEDDefinitionterm"/>
+      </w:pPr>
+      <w:r>
+        <w:t>HED Image holder</w:t>
+      </w:r>
+    </w:p>
+    <w:p>
+      <w:pPr>
+        <w:pStyle w:val="HEDDefinitionterm"/>
+      </w:pPr>
+      <w:r>
+        <w:t>HED Image source</w:t>
+      </w:r>
+    </w:p>
+    <w:p>
+      <w:pPr>
+        <w:pStyle w:val="HEDDefinitionterm"/>
+      </w:pPr>
+      <w:r>
+        <w:t>HED Imprint name</w:t>
+      </w:r>
+    </w:p>
+    <w:p>
+      <w:pPr>
+        <w:pStyle w:val="HEDDefinitionterm"/>
+      </w:pPr>
+      <w:r>
+        <w:t>HED Line space</w:t>
+      </w:r>
+    </w:p>
+    <w:p>
+      <w:pPr>
+        <w:pStyle w:val="HEDDefinitionterm"/>
+      </w:pPr>
+      <w:r>
+        <w:t>HED List item (contd)</w:t>
+      </w:r>
+    </w:p>
+    <w:p>
+      <w:pPr>
+        <w:pStyle w:val="HEDDefinitionterm"/>
+      </w:pPr>
+      <w:r>
+        <w:t>HED List item - Bulleted</w:t>
+      </w:r>
+    </w:p>
+    <w:p>
+      <w:pPr>
+        <w:pStyle w:val="HEDDefinitionterm"/>
+      </w:pPr>
+      <w:r>
+        <w:t>HED List item - Numbered</w:t>
+      </w:r>
+    </w:p>
+    <w:p>
+      <w:pPr>
+        <w:pStyle w:val="HEDDefinitionterm"/>
+      </w:pPr>
+      <w:r>
+        <w:t>HED Location</w:t>
+      </w:r>
+    </w:p>
+    <w:p>
+      <w:pPr>
+        <w:pStyle w:val="HEDDefinitionterm"/>
+      </w:pPr>
+      <w:r>
+        <w:t>HED Mark for Deletion</w:t>
+      </w:r>
+    </w:p>
+    <w:p>
+      <w:pPr>
+        <w:pStyle w:val="HEDDefinitionterm"/>
+      </w:pPr>
+      <w:r>
+        <w:t>HED Ornamental space</w:t>
+      </w:r>
+    </w:p>
+    <w:p>
+      <w:pPr>
+        <w:pStyle w:val="HEDDefinitionterm"/>
+      </w:pPr>
+      <w:r>
+        <w:t>HED Plain text paragraph</w:t>
+      </w:r>
+    </w:p>
+    <w:p>
+      <w:pPr>
+        <w:pStyle w:val="HEDDefinitionterm"/>
+      </w:pPr>
+      <w:r>
+        <w:t>HED Plain text paragraph (contd)</w:t>
+      </w:r>
+    </w:p>
+    <w:p>
+      <w:pPr>
+        <w:pStyle w:val="HEDDefinitionterm"/>
+      </w:pPr>
+      <w:r>
+        <w:t>HED Postscript</w:t>
+      </w:r>
+    </w:p>
+    <w:p>
+      <w:pPr>
+        <w:pStyle w:val="HEDDefinitionterm"/>
+      </w:pPr>
+      <w:r>
+        <w:t>HED Processing instruction</w:t>
+      </w:r>
+    </w:p>
+    <w:p>
+      <w:pPr>
+        <w:pStyle w:val="HEDDefinitionterm"/>
+      </w:pPr>
+      <w:r>
+        <w:t>HED Publisher name</w:t>
+      </w:r>
+    </w:p>
+    <w:p>
+      <w:pPr>
+        <w:pStyle w:val="HEDDefinitionterm"/>
+      </w:pPr>
+      <w:r>
+        <w:t>HED Quote paragraph</w:t>
+      </w:r>
+    </w:p>
+    <w:p>
+      <w:pPr>
+        <w:pStyle w:val="HEDDefinitionterm"/>
+      </w:pPr>
+      <w:r>
+        <w:t>HED Salutation</w:t>
+      </w:r>
+    </w:p>
+    <w:p>
+      <w:pPr>
+        <w:pStyle w:val="HEDDefinitionterm"/>
+      </w:pPr>
+      <w:r>
+        <w:t>HED Signature</w:t>
+      </w:r>
+    </w:p>
+    <w:p>
+      <w:pPr>
+        <w:pStyle w:val="HEDDefinitionterm"/>
+      </w:pPr>
+      <w:r>
+        <w:t>HED Speaker name</w:t>
+      </w:r>
+    </w:p>
+    <w:p>
+      <w:pPr>
+        <w:pStyle w:val="HEDDefinitionterm"/>
+      </w:pPr>
+      <w:r>
+        <w:t>HED Subtitle</w:t>
+      </w:r>
+    </w:p>
+    <w:p>
+      <w:pPr>
+        <w:pStyle w:val="HEDDefinitiondefinition"/>
+      </w:pPr>
+      <w:proofErr w:type="gramStart"/>
+      <w:r>
+        <w:t>Subtitles for any type of section or wrapper.</w:t>
+      </w:r>
+      <w:proofErr w:type="gramEnd"/>
+      <w:r>
+        <w:t xml:space="preserve"> For example, could be used both for a chapter subtitle, and for a subtitle in a sidebar.</w:t>
+      </w:r>
+    </w:p>
+    <w:p>
+      <w:pPr>
+        <w:pStyle w:val="HEDDefinitionterm"/>
+      </w:pPr>
+      <w:r>
+        <w:t>HED TOC entry - backmatter</w:t>
+      </w:r>
+    </w:p>
+    <w:p>
+      <w:pPr>
+        <w:pStyle w:val="HEDDefinitionterm"/>
+      </w:pPr>
+      <w:r>
+        <w:t>HED TOC entry - chapter</w:t>
+      </w:r>
+    </w:p>
+    <w:p>
+      <w:pPr>
+        <w:pStyle w:val="HEDDefinitionterm"/>
+      </w:pPr>
+      <w:r>
+        <w:t>HED TOC entry - frontmatter</w:t>
+      </w:r>
+    </w:p>
+    <w:p>
+      <w:pPr>
+        <w:pStyle w:val="HEDDefinitionterm"/>
+      </w:pPr>
+      <w:r>
+        <w:t>HED TOC entry - part</w:t>
+      </w:r>
+    </w:p>
+    <w:p>
+      <w:pPr>
+        <w:pStyle w:val="HEDDefinitionterm"/>
+      </w:pPr>
+      <w:r>
+        <w:t>HED Verse paragraph</w:t>
+      </w:r>
+    </w:p>
+    <w:p>
+      <w:pPr>
+        <w:pStyle w:val="HEDDefinitiondefinition"/>
+      </w:pPr>
+      <w:proofErr w:type="gramStart"/>
+      <w:r>
+        <w:t>A single line of verse.</w:t>
+      </w:r>
+      <w:proofErr w:type="gramEnd"/>
+    </w:p>
+    <w:p>
+      <w:pPr>
+        <w:pStyle w:val="HEDDefinitionterm"/>
+      </w:pPr>
+      <w:r>
+        <w:t>HED Wrapper title</w:t>
+      </w:r>
+    </w:p>
+    <w:p>
+      <w:pPr>
+        <w:pStyle w:val="HEDDefinitiondefinition"/>
+      </w:pPr>
+      <w:proofErr w:type="gramStart"/>
+      <w:r>
+        <w:t>Titles of wrappers and sub-sections.</w:t>
+      </w:r>
+      <w:proofErr w:type="gramEnd"/>
+      <w:r>
+        <w:t xml:space="preserve"> For example, for a sidebar title, extract title, sub-section title, etc.</w:t>
+      </w:r>
+    </w:p>
+    <w:p>
+      <w:pPr>
+        <w:pStyle w:val="HEDDefinitionterm"/>
+      </w:pPr>
+      <w:r>
+        <w:t>HED separator</w:t>
+      </w:r>
+    </w:p>
+    <w:p>
+      <w:pPr>
+        <w:pStyle w:val="HEDBOXDefinitionListend"/>
+      </w:pPr>
+    </w:p>
+    <w:p>
+      <w:pPr>
+        <w:pStyle w:val="HEDBOXSub-sectionend"/>
+      </w:pPr>
+    </w:p>
+    <w:p>
+      <w:pPr>
+        <w:pStyle w:val="HEDBOXSub-sectionstart"/>
       </w:pPr>
       <w:r>
         <w:br w:type="page"/>
@@ -2264,23 +3204,57 @@
     </w:p>
     <w:p>
       <w:pPr>
-        <w:pStyle w:val="HEDChapterSectiontitle"/>
-      </w:pPr>
-      <w:r>
-        <w:t>Appendix: List of Hederis Word Styles</w:t>
-      </w:r>
+        <w:pStyle w:val="HEDWrappertitle"/>
+      </w:pPr>
+      <w:r>
+        <w:t>Inline Styles</w:t>
+      </w:r>
+    </w:p>
+    <w:p>
+      <w:pPr>
+        <w:pStyle w:val="HEDBOXDefinitionListstart"/>
+      </w:pPr>
+    </w:p>
+    <w:p>
+      <w:pPr>
+        <w:pStyle w:val="HEDDefinitionterm"/>
+      </w:pPr>
+      <w:r>
+        <w:t>HED SPAN Loosen spacing</w:t>
+      </w:r>
+    </w:p>
+    <w:p>
+      <w:pPr>
+        <w:pStyle w:val="HEDDefinitionterm"/>
+      </w:pPr>
+      <w:r>
+        <w:t>HED SPAN Tighten spacing</w:t>
+      </w:r>
+    </w:p>
+    <w:p>
+      <w:pPr>
+        <w:pStyle w:val="HEDBOXDefinitionListend"/>
+      </w:pPr>
+    </w:p>
+    <w:p>
+      <w:pPr>
+        <w:pStyle w:val="HEDBOXSub-sectionend"/>
+      </w:pPr>
     </w:p>
     <w:p>
       <w:pPr>
         <w:pStyle w:val="HEDBOXSub-sectionstart"/>
       </w:pPr>
+      <w:r>
+        <w:br w:type="page"/>
+      </w:r>
     </w:p>
     <w:p>
       <w:pPr>
         <w:pStyle w:val="HEDWrappertitle"/>
       </w:pPr>
       <w:r>
-        <w:t>Paragraphs</w:t>
+        <w:t>Wrappers</w:t>
       </w:r>
     </w:p>
     <w:p>
@@ -2293,501 +3267,135 @@
         <w:pStyle w:val="HEDDefinitionterm"/>
       </w:pPr>
       <w:r>
-        <w:t>HED Address</w:t>
-      </w:r>
-    </w:p>
-    <w:p>
-      <w:pPr>
-        <w:pStyle w:val="HEDDefinitiondefinition"/>
-      </w:pPr>
-      <w:proofErr w:type="gramStart"/>
-      <w:r>
-        <w:t>An address, for example in a letter, on a copyright page, etc.</w:t>
-      </w:r>
-      <w:proofErr w:type="gramEnd"/>
-    </w:p>
-    <w:p>
-      <w:pPr>
-        <w:pStyle w:val="HEDDefinitionterm"/>
-      </w:pPr>
-      <w:r>
-        <w:t>HED Attribution</w:t>
-      </w:r>
-    </w:p>
-    <w:p>
-      <w:pPr>
-        <w:pStyle w:val="HEDDefinitiondefinition"/>
-      </w:pPr>
-      <w:proofErr w:type="gramStart"/>
-      <w:r>
-        <w:t>The attribution to a quote.</w:t>
-      </w:r>
-      <w:proofErr w:type="gramEnd"/>
-    </w:p>
-    <w:p>
-      <w:pPr>
-        <w:pStyle w:val="HEDDefinitionterm"/>
-      </w:pPr>
-      <w:r>
-        <w:t>HED Attribution (contd)</w:t>
-      </w:r>
-    </w:p>
-    <w:p>
-      <w:pPr>
-        <w:pStyle w:val="HEDDefinitiondefinition"/>
-      </w:pPr>
-      <w:proofErr w:type="gramStart"/>
-      <w:r>
-        <w:t>Continuation paragraphs for a quote attribution.</w:t>
-      </w:r>
-      <w:proofErr w:type="gramEnd"/>
-      <w:r>
-        <w:t xml:space="preserve"> An attribution can have multiple continuation paragraphs.</w:t>
-      </w:r>
-    </w:p>
-    <w:p>
-      <w:pPr>
-        <w:pStyle w:val="HEDDefinitionterm"/>
-      </w:pPr>
-      <w:r>
-        <w:t>HED Author name</w:t>
-      </w:r>
-    </w:p>
-    <w:p>
-      <w:pPr>
-        <w:pStyle w:val="HEDDefinitiondefinition"/>
-      </w:pPr>
-      <w:proofErr w:type="gramStart"/>
-      <w:r>
-        <w:t>The name of an author.</w:t>
-      </w:r>
-      <w:proofErr w:type="gramEnd"/>
-      <w:r>
-        <w:t xml:space="preserve"> This could appear in a variety of places: on the main titlepage, following a preface title or chapter title, etc.</w:t>
-      </w:r>
-    </w:p>
-    <w:p>
-      <w:pPr>
-        <w:pStyle w:val="HEDDefinitionterm"/>
-      </w:pPr>
-      <w:r>
-        <w:t>HED Box type</w:t>
-      </w:r>
-    </w:p>
-    <w:p>
-      <w:pPr>
-        <w:pStyle w:val="HEDDefinitiondefinition"/>
-      </w:pPr>
-      <w:r>
-        <w:t xml:space="preserve">Some books include multiple types of boxes and </w:t>
-      </w:r>
-      <w:proofErr w:type="gramStart"/>
-      <w:r>
-        <w:t>sidebars, that</w:t>
-      </w:r>
-      <w:proofErr w:type="gramEnd"/>
-      <w:r>
-        <w:t xml:space="preserve"> appear multiple times within a book. For example, a book might have a type of box called “Quick Tips”, that contains different tips that correspond to the current book topic. This style would be used to tag that Type heading, and is different from the main box heading.</w:t>
-      </w:r>
-    </w:p>
-    <w:p>
-      <w:pPr>
-        <w:pStyle w:val="HEDImageholder"/>
-      </w:pPr>
-      <w:proofErr w:type="gramStart"/>
-      <w:r>
-        <w:t>boxtype.png</w:t>
-      </w:r>
-      <w:proofErr w:type="gramEnd"/>
-    </w:p>
-    <w:p>
-      <w:pPr>
-        <w:pStyle w:val="HEDDefinitionterm"/>
-      </w:pPr>
-      <w:r>
-        <w:t>HED Caption</w:t>
-      </w:r>
-    </w:p>
-    <w:p>
-      <w:pPr>
-        <w:pStyle w:val="HEDDefinitiondefinition"/>
-      </w:pPr>
-      <w:proofErr w:type="gramStart"/>
-      <w:r>
-        <w:t>A caption, for example to accompany an image or to follow a table.</w:t>
-      </w:r>
-      <w:proofErr w:type="gramEnd"/>
-    </w:p>
-    <w:p>
-      <w:pPr>
-        <w:pStyle w:val="HEDDefinitionterm"/>
-      </w:pPr>
-      <w:r>
-        <w:t>HED Chap/Sect/Wrapper number</w:t>
-      </w:r>
-    </w:p>
-    <w:p>
-      <w:pPr>
-        <w:pStyle w:val="HEDDefinitionterm"/>
-      </w:pPr>
-      <w:r>
-        <w:t>HED Chapter/Section title</w:t>
-      </w:r>
-    </w:p>
-    <w:p>
-      <w:pPr>
-        <w:pStyle w:val="HEDDefinitiondefinition"/>
-      </w:pPr>
-      <w:r>
-        <w:t>Titles of main book sections, like chapters, prefaces, appendixes, parts, and so on.</w:t>
-      </w:r>
-    </w:p>
-    <w:p>
-      <w:pPr>
-        <w:pStyle w:val="HEDDefinitionterm"/>
-      </w:pPr>
-      <w:r>
-        <w:t>HED Closing</w:t>
-      </w:r>
-    </w:p>
-    <w:p>
-      <w:pPr>
-        <w:pStyle w:val="HEDDefinitionterm"/>
-      </w:pPr>
-      <w:r>
-        <w:t>HED Code paragraph</w:t>
-      </w:r>
-    </w:p>
-    <w:p>
-      <w:pPr>
-        <w:pStyle w:val="HEDDefinitionterm"/>
-      </w:pPr>
-      <w:r>
-        <w:t>HED Contributor</w:t>
-      </w:r>
-    </w:p>
-    <w:p>
-      <w:pPr>
-        <w:pStyle w:val="HEDDefinitionterm"/>
-      </w:pPr>
-      <w:r>
-        <w:t>HED Dateline</w:t>
-      </w:r>
-    </w:p>
-    <w:p>
-      <w:pPr>
-        <w:pStyle w:val="HEDDefinitionterm"/>
-      </w:pPr>
-      <w:r>
-        <w:t>HED Definition definition</w:t>
-      </w:r>
-    </w:p>
-    <w:p>
-      <w:pPr>
-        <w:pStyle w:val="HEDDefinitionterm"/>
-      </w:pPr>
-      <w:r>
-        <w:t>HED Definition definition (contd)</w:t>
-      </w:r>
-    </w:p>
-    <w:p>
-      <w:pPr>
-        <w:pStyle w:val="HEDDefinitionterm"/>
-      </w:pPr>
-      <w:r>
-        <w:t>HED Definition term</w:t>
-      </w:r>
-    </w:p>
-    <w:p>
-      <w:pPr>
-        <w:pStyle w:val="HEDDefinitionterm"/>
-      </w:pPr>
-      <w:r>
-        <w:t>HED Dialogue paragraph</w:t>
-      </w:r>
-    </w:p>
-    <w:p>
-      <w:pPr>
-        <w:pStyle w:val="HEDDefinitionterm"/>
-      </w:pPr>
-      <w:r>
-        <w:t>HED Endnote paragraph</w:t>
-      </w:r>
-    </w:p>
-    <w:p>
-      <w:pPr>
-        <w:pStyle w:val="HEDDefinitionterm"/>
-      </w:pPr>
-      <w:r>
-        <w:t>HED Footnote paragraph</w:t>
-      </w:r>
-    </w:p>
-    <w:p>
-      <w:pPr>
-        <w:pStyle w:val="HEDDefinitionterm"/>
-      </w:pPr>
-      <w:r>
-        <w:t>HED Generic heading</w:t>
-      </w:r>
-    </w:p>
-    <w:p>
-      <w:pPr>
-        <w:pStyle w:val="HEDDefinitionterm"/>
-      </w:pPr>
-      <w:r>
-        <w:t>HED Generic subheading</w:t>
-      </w:r>
-    </w:p>
-    <w:p>
-      <w:pPr>
-        <w:pStyle w:val="HEDDefinitionterm"/>
-      </w:pPr>
-      <w:r>
-        <w:t>HED Image holder</w:t>
-      </w:r>
-    </w:p>
-    <w:p>
-      <w:pPr>
-        <w:pStyle w:val="HEDDefinitionterm"/>
-      </w:pPr>
-      <w:r>
-        <w:t>HED Image source</w:t>
-      </w:r>
-    </w:p>
-    <w:p>
-      <w:pPr>
-        <w:pStyle w:val="HEDDefinitionterm"/>
-      </w:pPr>
-      <w:r>
-        <w:t>HED Imprint name</w:t>
-      </w:r>
-    </w:p>
-    <w:p>
-      <w:pPr>
-        <w:pStyle w:val="HEDDefinitionterm"/>
-      </w:pPr>
-      <w:r>
-        <w:t>HED Line space</w:t>
-      </w:r>
-    </w:p>
-    <w:p>
-      <w:pPr>
-        <w:pStyle w:val="HEDDefinitionterm"/>
-      </w:pPr>
-      <w:r>
-        <w:t>HED List item (contd)</w:t>
-      </w:r>
-    </w:p>
-    <w:p>
-      <w:pPr>
-        <w:pStyle w:val="HEDDefinitionterm"/>
-      </w:pPr>
-      <w:r>
-        <w:t>HED List item - Bulleted</w:t>
-      </w:r>
-    </w:p>
-    <w:p>
-      <w:pPr>
-        <w:pStyle w:val="HEDDefinitionterm"/>
-      </w:pPr>
-      <w:r>
-        <w:t>HED List item - Numbered</w:t>
-      </w:r>
-    </w:p>
-    <w:p>
-      <w:pPr>
-        <w:pStyle w:val="HEDDefinitionterm"/>
-      </w:pPr>
-      <w:r>
-        <w:t>HED Location</w:t>
-      </w:r>
-    </w:p>
-    <w:p>
-      <w:pPr>
-        <w:pStyle w:val="HEDDefinitionterm"/>
-      </w:pPr>
-      <w:r>
-        <w:t>HED Mark for Deletion</w:t>
-      </w:r>
-    </w:p>
-    <w:p>
-      <w:pPr>
-        <w:pStyle w:val="HEDDefinitionterm"/>
-      </w:pPr>
-      <w:r>
-        <w:t>HED Ornamental space</w:t>
-      </w:r>
-    </w:p>
-    <w:p>
-      <w:pPr>
-        <w:pStyle w:val="HEDDefinitionterm"/>
-      </w:pPr>
-      <w:r>
-        <w:t>HED Plain text paragraph</w:t>
-      </w:r>
-    </w:p>
-    <w:p>
-      <w:pPr>
-        <w:pStyle w:val="HEDDefinitionterm"/>
-      </w:pPr>
-      <w:r>
-        <w:t>HED Plain text paragraph (contd)</w:t>
-      </w:r>
-    </w:p>
-    <w:p>
-      <w:pPr>
-        <w:pStyle w:val="HEDDefinitionterm"/>
-      </w:pPr>
-      <w:r>
-        <w:t>HED Postscript</w:t>
-      </w:r>
-    </w:p>
-    <w:p>
-      <w:pPr>
-        <w:pStyle w:val="HEDDefinitionterm"/>
-      </w:pPr>
-      <w:r>
-        <w:t>HED Processing instruction</w:t>
-      </w:r>
-    </w:p>
-    <w:p>
-      <w:pPr>
-        <w:pStyle w:val="HEDDefinitionterm"/>
-      </w:pPr>
-      <w:r>
-        <w:t>HED Publisher name</w:t>
-      </w:r>
-    </w:p>
-    <w:p>
-      <w:pPr>
-        <w:pStyle w:val="HEDDefinitionterm"/>
-      </w:pPr>
-      <w:r>
-        <w:t>HED Quote paragraph</w:t>
-      </w:r>
-    </w:p>
-    <w:p>
-      <w:pPr>
-        <w:pStyle w:val="HEDDefinitionterm"/>
-      </w:pPr>
-      <w:r>
-        <w:t>HED Salutation</w:t>
-      </w:r>
-    </w:p>
-    <w:p>
-      <w:pPr>
-        <w:pStyle w:val="HEDDefinitionterm"/>
-      </w:pPr>
-      <w:r>
-        <w:t>HED Signature</w:t>
-      </w:r>
-    </w:p>
-    <w:p>
-      <w:pPr>
-        <w:pStyle w:val="HEDDefinitionterm"/>
-      </w:pPr>
-      <w:r>
-        <w:t>HED Speaker name</w:t>
-      </w:r>
-    </w:p>
-    <w:p>
-      <w:pPr>
-        <w:pStyle w:val="HEDDefinitionterm"/>
-      </w:pPr>
-      <w:r>
-        <w:t>HED Subtitle</w:t>
-      </w:r>
-    </w:p>
-    <w:p>
-      <w:pPr>
-        <w:pStyle w:val="HEDDefinitiondefinition"/>
-      </w:pPr>
-      <w:proofErr w:type="gramStart"/>
-      <w:r>
-        <w:t>Subtitles for any type of section or wrapper.</w:t>
-      </w:r>
-      <w:proofErr w:type="gramEnd"/>
-      <w:r>
-        <w:t xml:space="preserve"> For example, could be used both for a chapter subtitle, and for a subtitle in a sidebar.</w:t>
-      </w:r>
-    </w:p>
-    <w:p>
-      <w:pPr>
-        <w:pStyle w:val="HEDDefinitionterm"/>
-      </w:pPr>
-      <w:r>
-        <w:t>HED TOC entry - backmatter</w:t>
-      </w:r>
-    </w:p>
-    <w:p>
-      <w:pPr>
-        <w:pStyle w:val="HEDDefinitionterm"/>
-      </w:pPr>
-      <w:r>
-        <w:t>HED TOC entry - chapter</w:t>
-      </w:r>
-    </w:p>
-    <w:p>
-      <w:pPr>
-        <w:pStyle w:val="HEDDefinitionterm"/>
-      </w:pPr>
-      <w:r>
-        <w:t>HED TOC entry - frontmatter</w:t>
-      </w:r>
-    </w:p>
-    <w:p>
-      <w:pPr>
-        <w:pStyle w:val="HEDDefinitionterm"/>
-      </w:pPr>
-      <w:r>
-        <w:t>HED TOC entry - part</w:t>
-      </w:r>
-    </w:p>
-    <w:p>
-      <w:pPr>
-        <w:pStyle w:val="HEDDefinitionterm"/>
-      </w:pPr>
-      <w:r>
-        <w:t>HED Verse paragraph</w:t>
-      </w:r>
-    </w:p>
-    <w:p>
-      <w:pPr>
-        <w:pStyle w:val="HEDDefinitiondefinition"/>
-      </w:pPr>
-      <w:proofErr w:type="gramStart"/>
-      <w:r>
-        <w:t>A single line of verse.</w:t>
-      </w:r>
-      <w:proofErr w:type="gramEnd"/>
-    </w:p>
-    <w:p>
-      <w:pPr>
-        <w:pStyle w:val="HEDDefinitionterm"/>
-      </w:pPr>
-      <w:r>
-        <w:t>HED Wrapper title</w:t>
-      </w:r>
-    </w:p>
-    <w:p>
-      <w:pPr>
-        <w:pStyle w:val="HEDDefinitiondefinition"/>
-      </w:pPr>
-      <w:proofErr w:type="gramStart"/>
-      <w:r>
-        <w:t>Titles of wrappers and sub-sections.</w:t>
-      </w:r>
-      <w:proofErr w:type="gramEnd"/>
-      <w:r>
-        <w:t xml:space="preserve"> For example, for a sidebar title, extract title, sub-section title, etc.</w:t>
-      </w:r>
-    </w:p>
-    <w:p>
-      <w:pPr>
-        <w:pStyle w:val="HEDDefinitionterm"/>
-      </w:pPr>
-      <w:r>
-        <w:t>HED separator</w:t>
+        <w:t>HED BOX Box start, HED BOX Box end</w:t>
+      </w:r>
+    </w:p>
+    <w:p>
+      <w:pPr>
+        <w:pStyle w:val="HEDDefinitionterm"/>
+      </w:pPr>
+      <w:r>
+        <w:t>HED BOX Bullet List start, HED BOX Bullet List end</w:t>
+      </w:r>
+    </w:p>
+    <w:p>
+      <w:pPr>
+        <w:pStyle w:val="HEDDefinitionterm"/>
+      </w:pPr>
+      <w:r>
+        <w:t>HED BOX Code Block start, HED BOX Code Block end</w:t>
+      </w:r>
+    </w:p>
+    <w:p>
+      <w:pPr>
+        <w:pStyle w:val="HEDDefinitionterm"/>
+      </w:pPr>
+      <w:r>
+        <w:t>HED BOX Definition List start, HED BOX Definition List end</w:t>
+      </w:r>
+    </w:p>
+    <w:p>
+      <w:pPr>
+        <w:pStyle w:val="HEDDefinitionterm"/>
+      </w:pPr>
+      <w:r>
+        <w:t>HED BOX Endnote start, HED BOX Endnote end</w:t>
+      </w:r>
+    </w:p>
+    <w:p>
+      <w:pPr>
+        <w:pStyle w:val="HEDDefinitionterm"/>
+      </w:pPr>
+      <w:r>
+        <w:t>HED BOX Epigraph start, HED BOX Epigraph end</w:t>
+      </w:r>
+    </w:p>
+    <w:p>
+      <w:pPr>
+        <w:pStyle w:val="HEDDefinitionterm"/>
+      </w:pPr>
+      <w:r>
+        <w:t>HED BOX Extract start, HED BOX Extract end</w:t>
+      </w:r>
+    </w:p>
+    <w:p>
+      <w:pPr>
+        <w:pStyle w:val="HEDDefinitionterm"/>
+      </w:pPr>
+      <w:r>
+        <w:t>HED BOX Figure start, HED BOX Figure end</w:t>
+      </w:r>
+    </w:p>
+    <w:p>
+      <w:pPr>
+        <w:pStyle w:val="HEDDefinitionterm"/>
+      </w:pPr>
+      <w:r>
+        <w:t>HED BOX Footnote start, HED BOX Footnote end</w:t>
+      </w:r>
+    </w:p>
+    <w:p>
+      <w:pPr>
+        <w:pStyle w:val="HEDDefinitionterm"/>
+      </w:pPr>
+      <w:r>
+        <w:t>HED BOX Letter start, HED BOX Letter end</w:t>
+      </w:r>
+    </w:p>
+    <w:p>
+      <w:pPr>
+        <w:pStyle w:val="HEDDefinitionterm"/>
+      </w:pPr>
+      <w:r>
+        <w:t>HED BOX Note start, HED BOX Note end</w:t>
+      </w:r>
+    </w:p>
+    <w:p>
+      <w:pPr>
+        <w:pStyle w:val="HEDDefinitionterm"/>
+      </w:pPr>
+      <w:r>
+        <w:t>HED BOX Num List start, HED BOX Num List end</w:t>
+      </w:r>
+    </w:p>
+    <w:p>
+      <w:pPr>
+        <w:pStyle w:val="HEDDefinitionterm"/>
+      </w:pPr>
+      <w:r>
+        <w:t>HED BOX Poetry start, HED BOX Poetry end</w:t>
+      </w:r>
+    </w:p>
+    <w:p>
+      <w:pPr>
+        <w:pStyle w:val="HEDDefinitionterm"/>
+      </w:pPr>
+      <w:r>
+        <w:t>HED BOX Sidebar start, HED BOX Sidebar end</w:t>
+      </w:r>
+    </w:p>
+    <w:p>
+      <w:pPr>
+        <w:pStyle w:val="HEDDefinitionterm"/>
+      </w:pPr>
+      <w:r>
+        <w:t>HED BOX Simple List start, HED BOX Simple List end</w:t>
+      </w:r>
+    </w:p>
+    <w:p>
+      <w:pPr>
+        <w:pStyle w:val="HEDDefinitionterm"/>
+      </w:pPr>
+      <w:r>
+        <w:t>HED BOX Sub-section start, HED BOX Sub-section end</w:t>
+      </w:r>
+    </w:p>
+    <w:p>
+      <w:pPr>
+        <w:pStyle w:val="HEDDefinitionterm"/>
+      </w:pPr>
+      <w:r>
+        <w:t>HED BOX Table start, HED BOX Table end</w:t>
       </w:r>
     </w:p>
     <w:p>
@@ -2799,240 +3407,21 @@
       <w:pPr>
         <w:pStyle w:val="HEDBOXSub-sectionend"/>
       </w:pPr>
+      <w:r>
+        <w:br w:type="page"/>
+      </w:r>
     </w:p>
     <w:p>
       <w:pPr>
         <w:pStyle w:val="HEDBOXSub-sectionstart"/>
       </w:pPr>
-      <w:r>
-        <w:br w:type="page"/>
-      </w:r>
     </w:p>
     <w:p>
       <w:pPr>
         <w:pStyle w:val="HEDWrappertitle"/>
       </w:pPr>
       <w:r>
-        <w:t>Inline Styles</w:t>
-      </w:r>
-    </w:p>
-    <w:p>
-      <w:pPr>
-        <w:pStyle w:val="HEDBOXDefinitionListstart"/>
-      </w:pPr>
-    </w:p>
-    <w:p>
-      <w:pPr>
-        <w:pStyle w:val="HEDDefinitionterm"/>
-      </w:pPr>
-      <w:r>
-        <w:t>HED SPAN Loosen spacing</w:t>
-      </w:r>
-    </w:p>
-    <w:p>
-      <w:pPr>
-        <w:pStyle w:val="HEDDefinitionterm"/>
-      </w:pPr>
-      <w:r>
-        <w:t>HED SPAN Tighten spacing</w:t>
-      </w:r>
-    </w:p>
-    <w:p>
-      <w:pPr>
-        <w:pStyle w:val="HEDBOXDefinitionListend"/>
-      </w:pPr>
-    </w:p>
-    <w:p>
-      <w:pPr>
-        <w:pStyle w:val="HEDBOXSub-sectionend"/>
-      </w:pPr>
-    </w:p>
-    <w:p>
-      <w:pPr>
-        <w:pStyle w:val="HEDBOXSub-sectionstart"/>
-      </w:pPr>
-      <w:r>
-        <w:br w:type="page"/>
-      </w:r>
-    </w:p>
-    <w:p>
-      <w:pPr>
-        <w:pStyle w:val="HEDWrappertitle"/>
-      </w:pPr>
-      <w:r>
-        <w:t>Wrappers</w:t>
-      </w:r>
-    </w:p>
-    <w:p>
-      <w:pPr>
-        <w:pStyle w:val="HEDBOXDefinitionListstart"/>
-      </w:pPr>
-    </w:p>
-    <w:p>
-      <w:pPr>
-        <w:pStyle w:val="HEDDefinitionterm"/>
-      </w:pPr>
-      <w:r>
-        <w:t>HED BOX Box start, HED BOX Box end</w:t>
-      </w:r>
-    </w:p>
-    <w:p>
-      <w:pPr>
-        <w:pStyle w:val="HEDDefinitionterm"/>
-      </w:pPr>
-      <w:r>
-        <w:t>HED BOX Bullet List start, HED BOX Bullet List end</w:t>
-      </w:r>
-    </w:p>
-    <w:p>
-      <w:pPr>
-        <w:pStyle w:val="HEDDefinitionterm"/>
-      </w:pPr>
-      <w:r>
-        <w:t>HED BOX Code Block start, HED BOX Code Block end</w:t>
-      </w:r>
-    </w:p>
-    <w:p>
-      <w:pPr>
-        <w:pStyle w:val="HEDDefinitionterm"/>
-      </w:pPr>
-      <w:r>
-        <w:t>HED BOX Definition List start, HED BOX Definition List end</w:t>
-      </w:r>
-    </w:p>
-    <w:p>
-      <w:pPr>
-        <w:pStyle w:val="HEDDefinitionterm"/>
-      </w:pPr>
-      <w:r>
-        <w:t>HED BOX Endnote start, HED BOX Endnote end</w:t>
-      </w:r>
-    </w:p>
-    <w:p>
-      <w:pPr>
-        <w:pStyle w:val="HEDDefinitionterm"/>
-      </w:pPr>
-      <w:r>
-        <w:t>HED BOX Epigraph start, HED BOX Epigraph end</w:t>
-      </w:r>
-    </w:p>
-    <w:p>
-      <w:pPr>
-        <w:pStyle w:val="HEDDefinitionterm"/>
-      </w:pPr>
-      <w:r>
-        <w:t>HED BOX Extract start, HED BOX Extract end</w:t>
-      </w:r>
-    </w:p>
-    <w:p>
-      <w:pPr>
-        <w:pStyle w:val="HEDDefinitionterm"/>
-      </w:pPr>
-      <w:r>
-        <w:t>HED BOX Figure start, HED BOX Figure end</w:t>
-      </w:r>
-    </w:p>
-    <w:p>
-      <w:pPr>
-        <w:pStyle w:val="HEDDefinitionterm"/>
-      </w:pPr>
-      <w:r>
-        <w:t>HED BOX Footnote start, HED BOX Footnote end</w:t>
-      </w:r>
-    </w:p>
-    <w:p>
-      <w:pPr>
-        <w:pStyle w:val="HEDDefinitionterm"/>
-      </w:pPr>
-      <w:r>
-        <w:t>HED BOX Letter start, HED BOX Letter end</w:t>
-      </w:r>
-    </w:p>
-    <w:p>
-      <w:pPr>
-        <w:pStyle w:val="HEDDefinitionterm"/>
-      </w:pPr>
-      <w:r>
-        <w:t>HED BOX Note start, HED BOX Note end</w:t>
-      </w:r>
-    </w:p>
-    <w:p>
-      <w:pPr>
-        <w:pStyle w:val="HEDDefinitionterm"/>
-      </w:pPr>
-      <w:r>
-        <w:t>HED BOX Num List start, HED BOX Num List end</w:t>
-      </w:r>
-    </w:p>
-    <w:p>
-      <w:pPr>
-        <w:pStyle w:val="HEDDefinitionterm"/>
-      </w:pPr>
-      <w:r>
-        <w:t>HED BOX Poetry start, HED BOX Poetry end</w:t>
-      </w:r>
-    </w:p>
-    <w:p>
-      <w:pPr>
-        <w:pStyle w:val="HEDDefinitionterm"/>
-      </w:pPr>
-      <w:r>
-        <w:t>HED BOX Sidebar start, HED BOX Sidebar end</w:t>
-      </w:r>
-    </w:p>
-    <w:p>
-      <w:pPr>
-        <w:pStyle w:val="HEDDefinitionterm"/>
-      </w:pPr>
-      <w:r>
-        <w:t>HED BOX Simple List start, HED BOX Simple List end</w:t>
-      </w:r>
-    </w:p>
-    <w:p>
-      <w:pPr>
-        <w:pStyle w:val="HEDDefinitionterm"/>
-      </w:pPr>
-      <w:r>
-        <w:t>HED BOX Sub-section start, HED BOX Sub-section end</w:t>
-      </w:r>
-    </w:p>
-    <w:p>
-      <w:pPr>
-        <w:pStyle w:val="HEDDefinitionterm"/>
-      </w:pPr>
-      <w:r>
-        <w:t>HED BOX Table start, HED BOX Table end</w:t>
-      </w:r>
-    </w:p>
-    <w:p>
-      <w:pPr>
-        <w:pStyle w:val="HEDBOXDefinitionListend"/>
-      </w:pPr>
-    </w:p>
-    <w:p>
-      <w:pPr>
-        <w:pStyle w:val="HEDBOXSub-sectionend"/>
-      </w:pPr>
-      <w:r>
-        <w:br w:type="page"/>
-      </w:r>
-    </w:p>
-    <w:p>
-      <w:pPr>
-        <w:pStyle w:val="HEDBOXSub-sectionstart"/>
-      </w:pPr>
-    </w:p>
-    <w:p>
-      <w:pPr>
-        <w:pStyle w:val="HEDWrappertitle"/>
-      </w:pPr>
-      <w:r>
-        <w:t>Sect</w:t>
-      </w:r>
-      <w:bookmarkStart w:id="0" w:name="_GoBack"/>
-      <w:bookmarkEnd w:id="0"/>
-      <w:r>
-        <w:t>ions</w:t>
+        <w:t>Sections</w:t>
       </w:r>
     </w:p>
     <w:p>

</xml_diff>

<commit_message>
adding epub validation note
</commit_message>
<xml_diff>
--- a/book.docx
+++ b/book.docx
@@ -18,15 +18,7 @@
       <w:bookmarkEnd w:id="0"/>
       <w:r>
         <w:lastRenderedPageBreak/>
-        <w:t>Hederis</w:t>
-      </w:r>
-      <w:proofErr w:type="gramStart"/>
-      <w:r>
-        <w:t>:Convert</w:t>
-      </w:r>
-      <w:proofErr w:type="gramEnd"/>
-      <w:r>
-        <w:t xml:space="preserve"> Documentation</w:t>
+        <w:t>Hederis:Convert Documentation</w:t>
       </w:r>
     </w:p>
     <w:p>
@@ -83,11 +75,9 @@
       <w:pPr>
         <w:pStyle w:val="HEDImageholder"/>
       </w:pPr>
-      <w:proofErr w:type="gramStart"/>
       <w:r>
         <w:t>workflow.png</w:t>
       </w:r>
-      <w:proofErr w:type="gramEnd"/>
     </w:p>
     <w:p>
       <w:pPr>
@@ -136,15 +126,7 @@
         <w:pStyle w:val="HEDListitem-Numbered"/>
       </w:pPr>
       <w:r>
-        <w:t>In the background, Hederis</w:t>
-      </w:r>
-      <w:proofErr w:type="gramStart"/>
-      <w:r>
-        <w:t>:Convert</w:t>
-      </w:r>
-      <w:proofErr w:type="gramEnd"/>
-      <w:r>
-        <w:t xml:space="preserve"> processes this manuscript, applies the necessary tagging, and creates initial PDF, EPUB, HTML files, along with a new Word manuscript that contains the results of this analysis.</w:t>
+        <w:t>In the background, Hederis:Convert processes this manuscript, applies the necessary tagging, and creates initial PDF, EPUB, HTML files, along with a new Word manuscript that contains the results of this analysis.</w:t>
       </w:r>
     </w:p>
     <w:p>
@@ -300,15 +282,7 @@
         <w:pStyle w:val="HEDPlaintextparagraph"/>
       </w:pPr>
       <w:r>
-        <w:t>Hederis</w:t>
-      </w:r>
-      <w:proofErr w:type="gramStart"/>
-      <w:r>
-        <w:t>:Convert</w:t>
-      </w:r>
-      <w:proofErr w:type="gramEnd"/>
-      <w:r>
-        <w:t xml:space="preserve"> supports images in your book text. To include an image:</w:t>
+        <w:t>Hederis:Convert supports images in your book text. To include an image:</w:t>
       </w:r>
     </w:p>
     <w:p>
@@ -339,13 +313,8 @@
       <w:pPr>
         <w:pStyle w:val="HEDImageholder"/>
       </w:pPr>
-      <w:proofErr w:type="gramStart"/>
-      <w:r>
-        <w:t>image</w:t>
-      </w:r>
-      <w:proofErr w:type="gramEnd"/>
-      <w:r>
-        <w:t>-1.png</w:t>
+      <w:r>
+        <w:t>image-1.png</w:t>
       </w:r>
     </w:p>
     <w:p>
@@ -353,15 +322,7 @@
         <w:pStyle w:val="HEDPlaintextparagraph"/>
       </w:pPr>
       <w:r>
-        <w:t>Once you upload the image file to Hederis</w:t>
-      </w:r>
-      <w:proofErr w:type="gramStart"/>
-      <w:r>
-        <w:t>:Convert</w:t>
-      </w:r>
-      <w:proofErr w:type="gramEnd"/>
-      <w:r>
-        <w:t xml:space="preserve"> (see “</w:t>
+        <w:t>Once you upload the image file to Hederis:Convert (see “</w:t>
       </w:r>
       <w:hyperlink w:anchor="UploadACover" w:history="1">
         <w:r>
@@ -506,13 +467,8 @@
       <w:pPr>
         <w:pStyle w:val="HEDImageholder"/>
       </w:pPr>
-      <w:proofErr w:type="gramStart"/>
-      <w:r>
-        <w:t>image</w:t>
-      </w:r>
-      <w:proofErr w:type="gramEnd"/>
-      <w:r>
-        <w:t>-2.png</w:t>
+      <w:r>
+        <w:t>image-2.png</w:t>
       </w:r>
     </w:p>
     <w:p>
@@ -547,15 +503,7 @@
         <w:pStyle w:val="HEDPlaintextparagraph"/>
       </w:pPr>
       <w:r>
-        <w:t>Hederis</w:t>
-      </w:r>
-      <w:proofErr w:type="gramStart"/>
-      <w:r>
-        <w:t>:Convert</w:t>
-      </w:r>
-      <w:proofErr w:type="gramEnd"/>
-      <w:r>
-        <w:t xml:space="preserve"> will automatically include your book cover in the generated EPUB file, and will include any image files that are in your book text. To include cover and images files, upload them </w:t>
+        <w:t xml:space="preserve">Hederis:Convert will automatically include your book cover in the generated EPUB file, and will include any image files that are in your book text. To include cover and images files, upload them </w:t>
       </w:r>
       <w:r>
         <w:rPr>
@@ -650,13 +598,8 @@
         <w:t>MAGE-SIZE</w:t>
       </w:r>
       <w:r>
-        <w:t>=</w:t>
-      </w:r>
-      <w:proofErr w:type="spellStart"/>
-      <w:r>
-        <w:t>fullbleed</w:t>
-      </w:r>
-      <w:proofErr w:type="spellEnd"/>
+        <w:t>=fullbleed</w:t>
+      </w:r>
     </w:p>
     <w:p>
       <w:pPr>
@@ -670,13 +613,8 @@
       <w:pPr>
         <w:pStyle w:val="HEDImageholder"/>
       </w:pPr>
-      <w:proofErr w:type="gramStart"/>
-      <w:r>
-        <w:t>fullbleed</w:t>
-      </w:r>
-      <w:proofErr w:type="gramEnd"/>
-      <w:r>
-        <w:t>-1.png</w:t>
+      <w:r>
+        <w:t>fullbleed-1.png</w:t>
       </w:r>
     </w:p>
     <w:p>
@@ -746,15 +684,7 @@
         <w:pStyle w:val="HEDPlaintextparagraph"/>
       </w:pPr>
       <w:r>
-        <w:t>To upload a Word manuscript to Hederis</w:t>
-      </w:r>
-      <w:proofErr w:type="gramStart"/>
-      <w:r>
-        <w:t>:Convert</w:t>
-      </w:r>
-      <w:proofErr w:type="gramEnd"/>
-      <w:r>
-        <w:t>, open the “Upload DOCX” menu item from your Project Dashboard, and click the “Upload a Docx” button or drag a .docx file from your computer file system onto the browser window.</w:t>
+        <w:t>To upload a Word manuscript to Hederis:Convert, open the “Upload DOCX” menu item from your Project Dashboard, and click the “Upload a Docx” button or drag a .docx file from your computer file system onto the browser window.</w:t>
       </w:r>
     </w:p>
     <w:p>
@@ -799,15 +729,7 @@
         <w:pStyle w:val="HEDPlaintextparagraph"/>
       </w:pPr>
       <w:r>
-        <w:t>You can choose to have Hederis</w:t>
-      </w:r>
-      <w:proofErr w:type="gramStart"/>
-      <w:r>
-        <w:t>:Convert</w:t>
-      </w:r>
-      <w:proofErr w:type="gramEnd"/>
-      <w:r>
-        <w:t xml:space="preserve"> delete empty paragraphs when it processes your file - check the “Strip empty paragraphs” to select this option.</w:t>
+        <w:t>You can choose to have Hederis:Convert delete empty paragraphs when it processes your file - check the “Strip empty paragraphs” to select this option.</w:t>
       </w:r>
     </w:p>
     <w:p>
@@ -956,12 +878,7 @@
         <w:pStyle w:val="HEDPlaintextparagraph"/>
       </w:pPr>
       <w:r>
-        <w:t>Hederis uses a specific set of Word styles, that all start with the prefix “HED”. When you download and open your new Word file, you’ll see that all the paragraphs in your document have been tagged with one of these styles. Chances are, there will be at least a f</w:t>
-      </w:r>
-      <w:bookmarkStart w:id="13" w:name="_GoBack"/>
-      <w:bookmarkEnd w:id="13"/>
-      <w:r>
-        <w:t>ew paragraphs that you want to re-classify with different styles. (</w:t>
+        <w:t>Hederis uses a specific set of Word styles, that all start with the prefix “HED”. When you download and open your new Word file, you’ll see that all the paragraphs in your document have been tagged with one of these styles. Chances are, there will be at least a few paragraphs that you want to re-classify with different styles. (</w:t>
       </w:r>
       <w:hyperlink w:anchor="ListofStyles" w:history="1">
         <w:r>
@@ -987,13 +904,8 @@
       <w:pPr>
         <w:pStyle w:val="HEDImageholder"/>
       </w:pPr>
-      <w:proofErr w:type="gramStart"/>
-      <w:r>
-        <w:t>stylesidebar1</w:t>
-      </w:r>
-      <w:proofErr w:type="gramEnd"/>
-      <w:r>
-        <w:t>-callouts-01.png</w:t>
+      <w:r>
+        <w:t>stylesidebar1-callouts-01.png</w:t>
       </w:r>
     </w:p>
     <w:p>
@@ -1031,15 +943,7 @@
         <w:t xml:space="preserve"> section (PC), and enter a value in the “Style area width” box (2 inches is usually a safe size).</w:t>
       </w:r>
       <w:r>
-        <w:t xml:space="preserve"> Here </w:t>
-      </w:r>
-      <w:proofErr w:type="gramStart"/>
-      <w:r>
-        <w:t>are some step-by-step instruction</w:t>
-      </w:r>
-      <w:proofErr w:type="gramEnd"/>
-      <w:r>
-        <w:t xml:space="preserve"> on how to do this: </w:t>
+        <w:t xml:space="preserve"> Here are some step-by-step instruction on how to do this: </w:t>
       </w:r>
       <w:hyperlink r:id="rId8" w:history="1">
         <w:r>
@@ -1054,11 +958,9 @@
       <w:pPr>
         <w:pStyle w:val="HEDImageholder"/>
       </w:pPr>
-      <w:proofErr w:type="gramStart"/>
       <w:r>
         <w:t>stylesidebar4.png</w:t>
       </w:r>
-      <w:proofErr w:type="gramEnd"/>
     </w:p>
     <w:p>
       <w:pPr>
@@ -1106,13 +1008,8 @@
       <w:pPr>
         <w:pStyle w:val="HEDImageholder"/>
       </w:pPr>
-      <w:proofErr w:type="gramStart"/>
-      <w:r>
-        <w:t>stylespane1</w:t>
-      </w:r>
-      <w:proofErr w:type="gramEnd"/>
-      <w:r>
-        <w:t>-01.png</w:t>
+      <w:r>
+        <w:t>stylespane1-01.png</w:t>
       </w:r>
     </w:p>
     <w:p>
@@ -1143,7 +1040,7 @@
       <w:r>
         <w:t xml:space="preserve">Word often tries to “help” you by only showing you a selection of styles in the Styles pane. If you can’t find the style you’re looking for, this may be why. To show all available styles, follow this instructions here: </w:t>
       </w:r>
-      <w:hyperlink r:id="rId9" w:history="1">
+      <w:hyperlink r:id="rId9" w:anchor="ViewStylesManually-TheStylesPaneandStyleInspector" w:history="1">
         <w:r>
           <w:rPr>
             <w:rStyle w:val="Hyperlink"/>
@@ -1169,141 +1066,127 @@
       <w:pPr>
         <w:pStyle w:val="HEDChapterSectiontitle"/>
       </w:pPr>
-      <w:bookmarkStart w:id="14" w:name="AddAWrapper"/>
+      <w:bookmarkStart w:id="13" w:name="AddAWrapper"/>
+      <w:bookmarkEnd w:id="13"/>
+      <w:r>
+        <w:t>Add a Wrapper</w:t>
+      </w:r>
+    </w:p>
+    <w:p>
+      <w:pPr>
+        <w:pStyle w:val="HEDPlaintextparagraph"/>
+      </w:pPr>
+      <w:r>
+        <w:t>Certain groups of paragraphs need to be enclosed in a wrapper, which will add special design and formatting instructions for the paragraphs inside it. Examples of types of wrappers are: extracts, letters, code blocks, poems, complex lists, complex figures, and more. Wrapper styles all start with the prefix “HED BOX”, and always come in a pair: one style to mark the beginning of the wrapper, and one style to mark the end.</w:t>
+      </w:r>
+    </w:p>
+    <w:p>
+      <w:pPr>
+        <w:pStyle w:val="HEDPlaintextparagraph"/>
+      </w:pPr>
+      <w:r>
+        <w:t>Many paragraph styles can be re-used both in the main flow of text and inside wrappers, and will appear differently depending on whether or not they’re in a wrapper. For example, the “HED Plain text paragraph” is used as the basic paragraph type for content in the main text, as well as for paragraphs inside boxes and sidebars, like this:</w:t>
+      </w:r>
+    </w:p>
+    <w:p>
+      <w:pPr>
+        <w:pStyle w:val="HEDImageholder"/>
+      </w:pPr>
+      <w:r>
+        <w:t>wrapper</w:t>
+      </w:r>
+      <w:r>
+        <w:t>1.png</w:t>
+      </w:r>
+    </w:p>
+    <w:p>
+      <w:pPr>
+        <w:pStyle w:val="HEDPlaintextparagraph"/>
+      </w:pPr>
+      <w:r>
+        <w:t>To add a wrapper:</w:t>
+      </w:r>
+    </w:p>
+    <w:p>
+      <w:pPr>
+        <w:pStyle w:val="HEDListitem-Numbered"/>
+      </w:pPr>
+      <w:r>
+        <w:t>Insert new paragraphs both before the first paragraph in your group of paragraphs, and after the last paragraph in the group.</w:t>
+      </w:r>
+    </w:p>
+    <w:p>
+      <w:pPr>
+        <w:pStyle w:val="HEDListitem-Numbered"/>
+      </w:pPr>
+      <w:r>
+        <w:t>Style the first new paragraph with the “start” style for the wrapper that you want to use. For example, if you’re inserting a letter, you should style this paragraph with the “HED BOX Letter start” style.</w:t>
+      </w:r>
+    </w:p>
+    <w:p>
+      <w:pPr>
+        <w:pStyle w:val="HEDListitem-Numbered"/>
+      </w:pPr>
+      <w:r>
+        <w:t>Style the second new paragraph with the “end” style for the wrapper that you want to use. For example, if you’re inserting a letter, you should style this paragraph with the “HED BOX Letter end” style.</w:t>
+      </w:r>
+    </w:p>
+    <w:p>
+      <w:pPr>
+        <w:pStyle w:val="HEDImageholder"/>
+      </w:pPr>
+      <w:r>
+        <w:t>letter1.png</w:t>
+      </w:r>
+    </w:p>
+    <w:p>
+      <w:pPr>
+        <w:pStyle w:val="HEDBOXNumListstart"/>
+      </w:pPr>
+    </w:p>
+    <w:p>
+      <w:pPr>
+        <w:pStyle w:val="HEDBoxtype"/>
+      </w:pPr>
+      <w:r>
+        <w:t>Note</w:t>
+      </w:r>
+    </w:p>
+    <w:p>
+      <w:pPr>
+        <w:pStyle w:val="HEDPlaintextparagraph"/>
+      </w:pPr>
+      <w:r>
+        <w:t>Wrappers can be nested inside other wrappers. For example, an epigraph might contain a block of poetry; and a bulleted list might contain a nested numbered list. Both of these would be accomplished using wrappers. Here’s an example of nested lists:</w:t>
+      </w:r>
+    </w:p>
+    <w:p>
+      <w:pPr>
+        <w:pStyle w:val="HEDBOXNumListend"/>
+      </w:pPr>
+    </w:p>
+    <w:p>
+      <w:pPr>
+        <w:pStyle w:val="HEDImageholder"/>
+      </w:pPr>
+      <w:r>
+        <w:t>list1.png</w:t>
+      </w:r>
+    </w:p>
+    <w:p>
+      <w:pPr>
+        <w:pStyle w:val="HEDSECTChapter"/>
+      </w:pPr>
+      <w:r>
+        <w:br w:type="page"/>
+      </w:r>
+    </w:p>
+    <w:p>
+      <w:pPr>
+        <w:pStyle w:val="HEDChapterSectiontitle"/>
+      </w:pPr>
+      <w:bookmarkStart w:id="14" w:name="AddASection"/>
       <w:bookmarkEnd w:id="14"/>
-      <w:r>
-        <w:t>Add a Wrapper</w:t>
-      </w:r>
-    </w:p>
-    <w:p>
-      <w:pPr>
-        <w:pStyle w:val="HEDPlaintextparagraph"/>
-      </w:pPr>
-      <w:r>
-        <w:t>Certain groups of paragraphs need to be enclosed in a wrapper, which will add special design and formatting instructions for the paragraphs inside it. Examples of types of wrappers are: extracts, letters, code blocks, poems, complex lists, complex figures, and more. Wrapper styles all start with the prefix “HED BOX”, and always come in a pair: one style to mark the beginning of the wrapper, and one style to mark the end.</w:t>
-      </w:r>
-    </w:p>
-    <w:p>
-      <w:pPr>
-        <w:pStyle w:val="HEDPlaintextparagraph"/>
-      </w:pPr>
-      <w:r>
-        <w:t xml:space="preserve">Many paragraph styles can be re-used both in the main flow of text and inside wrappers, and will appear differently depending on whether or not they’re in a wrapper. For example, the “HED Plain text paragraph” is </w:t>
-      </w:r>
-      <w:proofErr w:type="gramStart"/>
-      <w:r>
-        <w:t>used</w:t>
-      </w:r>
-      <w:proofErr w:type="gramEnd"/>
-      <w:r>
-        <w:t xml:space="preserve"> as the basic paragraph type for content in the main text, as well as for paragraphs inside boxes and sidebars, like this:</w:t>
-      </w:r>
-    </w:p>
-    <w:p>
-      <w:pPr>
-        <w:pStyle w:val="HEDImageholder"/>
-      </w:pPr>
-      <w:proofErr w:type="gramStart"/>
-      <w:r>
-        <w:t>wrapper</w:t>
-      </w:r>
-      <w:r>
-        <w:t>1.png</w:t>
-      </w:r>
-      <w:proofErr w:type="gramEnd"/>
-    </w:p>
-    <w:p>
-      <w:pPr>
-        <w:pStyle w:val="HEDPlaintextparagraph"/>
-      </w:pPr>
-      <w:r>
-        <w:t>To add a wrapper:</w:t>
-      </w:r>
-    </w:p>
-    <w:p>
-      <w:pPr>
-        <w:pStyle w:val="HEDListitem-Numbered"/>
-      </w:pPr>
-      <w:r>
-        <w:t>Insert new paragraphs both before the first paragraph in your group of paragraphs, and after the last paragraph in the group.</w:t>
-      </w:r>
-    </w:p>
-    <w:p>
-      <w:pPr>
-        <w:pStyle w:val="HEDListitem-Numbered"/>
-      </w:pPr>
-      <w:r>
-        <w:t>Style the first new paragraph with the “start” style for the wrapper that you want to use. For example, if you’re inserting a letter, you should style this paragraph with the “HED BOX Letter start” style.</w:t>
-      </w:r>
-    </w:p>
-    <w:p>
-      <w:pPr>
-        <w:pStyle w:val="HEDListitem-Numbered"/>
-      </w:pPr>
-      <w:r>
-        <w:t>Style the second new paragraph with the “end” style for the wrapper that you want to use. For example, if you’re inserting a letter, you should style this paragraph with the “HED BOX Letter end” style.</w:t>
-      </w:r>
-    </w:p>
-    <w:p>
-      <w:pPr>
-        <w:pStyle w:val="HEDImageholder"/>
-      </w:pPr>
-      <w:proofErr w:type="gramStart"/>
-      <w:r>
-        <w:t>letter1.png</w:t>
-      </w:r>
-      <w:proofErr w:type="gramEnd"/>
-    </w:p>
-    <w:p>
-      <w:pPr>
-        <w:pStyle w:val="HEDBOXNumListstart"/>
-      </w:pPr>
-    </w:p>
-    <w:p>
-      <w:pPr>
-        <w:pStyle w:val="HEDBoxtype"/>
-      </w:pPr>
-      <w:r>
-        <w:t>Note</w:t>
-      </w:r>
-    </w:p>
-    <w:p>
-      <w:pPr>
-        <w:pStyle w:val="HEDPlaintextparagraph"/>
-      </w:pPr>
-      <w:r>
-        <w:t>Wrappers can be nested inside other wrappers. For example, an epigraph might contain a block of poetry; and a bulleted list might contain a nested numbered list. Both of these would be accomplished using wrappers. Here’s an example of nested lists:</w:t>
-      </w:r>
-    </w:p>
-    <w:p>
-      <w:pPr>
-        <w:pStyle w:val="HEDBOXNumListend"/>
-      </w:pPr>
-    </w:p>
-    <w:p>
-      <w:pPr>
-        <w:pStyle w:val="HEDImageholder"/>
-      </w:pPr>
-      <w:proofErr w:type="gramStart"/>
-      <w:r>
-        <w:t>list1.png</w:t>
-      </w:r>
-      <w:proofErr w:type="gramEnd"/>
-    </w:p>
-    <w:p>
-      <w:pPr>
-        <w:pStyle w:val="HEDSECTChapter"/>
-      </w:pPr>
-      <w:r>
-        <w:br w:type="page"/>
-      </w:r>
-    </w:p>
-    <w:p>
-      <w:pPr>
-        <w:pStyle w:val="HEDChapterSectiontitle"/>
-      </w:pPr>
-      <w:bookmarkStart w:id="15" w:name="AddASection"/>
-      <w:bookmarkEnd w:id="15"/>
       <w:r>
         <w:t>Add a Section</w:t>
       </w:r>
@@ -1406,359 +1289,332 @@
       <w:pPr>
         <w:pStyle w:val="HEDChapterSectiontitle"/>
       </w:pPr>
-      <w:bookmarkStart w:id="16" w:name="SetupTOC"/>
+      <w:bookmarkStart w:id="15" w:name="SetupTOC"/>
+      <w:bookmarkEnd w:id="15"/>
+      <w:r>
+        <w:t>Set up a Table of Contents</w:t>
+      </w:r>
+    </w:p>
+    <w:p>
+      <w:pPr>
+        <w:pStyle w:val="HEDPlaintextparagraph"/>
+      </w:pPr>
+      <w:r>
+        <w:t>For Hederis, a Table of Contents should use a combination of Bookmarks and hyperlinks. Bookmarks and hyperlinks are built-in features of Word, and allow you to create internal links in your document. The destination of the link should have a Bookmark, and the link itself should be inserted as a hyperlink. Here’s how:</w:t>
+      </w:r>
+    </w:p>
+    <w:p>
+      <w:pPr>
+        <w:pStyle w:val="HEDBOXSub-sectionstart"/>
+      </w:pPr>
+    </w:p>
+    <w:p>
+      <w:pPr>
+        <w:pStyle w:val="HEDWrappertitle"/>
+      </w:pPr>
+      <w:r>
+        <w:t>Create Your Table of Contents</w:t>
+      </w:r>
+    </w:p>
+    <w:p>
+      <w:pPr>
+        <w:pStyle w:val="HEDPlaintextparagraph"/>
+      </w:pPr>
+      <w:r>
+        <w:t>The first step is to create the text that will be included in your Table of Contents.</w:t>
+      </w:r>
+    </w:p>
+    <w:p>
+      <w:pPr>
+        <w:pStyle w:val="HEDPlaintextparagraph"/>
+      </w:pPr>
+      <w:r>
+        <w:t>You do this the same way you’d insert any paragraph, simply place your cursor in the document, and start typing. For Hederis, there are some rules about how your Table of Contents should be styled:</w:t>
+      </w:r>
+    </w:p>
+    <w:p>
+      <w:pPr>
+        <w:pStyle w:val="HEDImageholder"/>
+      </w:pPr>
+      <w:r>
+        <w:t>TOC0-1.png</w:t>
+      </w:r>
+    </w:p>
+    <w:p>
+      <w:pPr>
+        <w:pStyle w:val="HEDPlaintextparagraph"/>
+      </w:pPr>
+      <w:r>
+        <w:t>It should be wrapped in a Num List wrapper (see the section on Wrappers).</w:t>
+      </w:r>
+    </w:p>
+    <w:p>
+      <w:pPr>
+        <w:pStyle w:val="HEDPlaintextparagraph"/>
+      </w:pPr>
+      <w:r>
+        <w:t>Each TOC item should be styled with one of the 4 following styles:</w:t>
+      </w:r>
+    </w:p>
+    <w:p>
+      <w:pPr>
+        <w:pStyle w:val="HEDListitem-Bulleted"/>
+      </w:pPr>
+      <w:r>
+        <w:t>HED TOC entry - frontmatter</w:t>
+      </w:r>
+    </w:p>
+    <w:p>
+      <w:pPr>
+        <w:pStyle w:val="HEDListitem-Bulleted"/>
+      </w:pPr>
+      <w:r>
+        <w:t>HED TOC entry - part</w:t>
+      </w:r>
+    </w:p>
+    <w:p>
+      <w:pPr>
+        <w:pStyle w:val="HEDListitem-Bulleted"/>
+      </w:pPr>
+      <w:r>
+        <w:t>HED TOC entry - chapter</w:t>
+      </w:r>
+    </w:p>
+    <w:p>
+      <w:pPr>
+        <w:pStyle w:val="HEDListitem-Bulleted"/>
+      </w:pPr>
+      <w:r>
+        <w:t>HED TOC entry - backmatter</w:t>
+      </w:r>
+    </w:p>
+    <w:p>
+      <w:pPr>
+        <w:pStyle w:val="HEDBOXSub-sectionend"/>
+      </w:pPr>
+    </w:p>
+    <w:p>
+      <w:pPr>
+        <w:pStyle w:val="HEDBOXSub-sectionstart"/>
+      </w:pPr>
+    </w:p>
+    <w:p>
+      <w:pPr>
+        <w:pStyle w:val="HEDWrappertitle"/>
+      </w:pPr>
+      <w:r>
+        <w:t>Insert Bookmarks</w:t>
+      </w:r>
+    </w:p>
+    <w:p>
+      <w:pPr>
+        <w:pStyle w:val="HEDPlaintextparagraph"/>
+      </w:pPr>
+      <w:r>
+        <w:t>You need to insert a Bookmark before every heading that you want to include in your Table of Contents. The general steps will be as follows:</w:t>
+      </w:r>
+    </w:p>
+    <w:p>
+      <w:pPr>
+        <w:pStyle w:val="HEDBOXNumListend"/>
+      </w:pPr>
+    </w:p>
+    <w:p>
+      <w:pPr>
+        <w:pStyle w:val="HEDListitem-Numbered"/>
+      </w:pPr>
+      <w:r>
+        <w:t>Scroll through your document to find the heading that you want to link to.</w:t>
+      </w:r>
+    </w:p>
+    <w:p>
+      <w:pPr>
+        <w:pStyle w:val="HEDListitem-Numbered"/>
+      </w:pPr>
+      <w:r>
+        <w:t>Click before the first character of the heading text.</w:t>
+      </w:r>
+    </w:p>
+    <w:p>
+      <w:pPr>
+        <w:pStyle w:val="HEDImageholder"/>
+      </w:pPr>
+      <w:r>
+        <w:t>TOC1-1.png</w:t>
+      </w:r>
+    </w:p>
+    <w:p>
+      <w:pPr>
+        <w:pStyle w:val="HEDListitem-Numbered"/>
+      </w:pPr>
+      <w:r>
+        <w:t>Go to Insert &gt; Bookmark…</w:t>
+      </w:r>
+    </w:p>
+    <w:p>
+      <w:pPr>
+        <w:pStyle w:val="HEDImageholder"/>
+      </w:pPr>
+      <w:r>
+        <w:t>TOC1-2.png</w:t>
+      </w:r>
+    </w:p>
+    <w:p>
+      <w:pPr>
+        <w:pStyle w:val="HEDListitem-Numbered"/>
+      </w:pPr>
+      <w:r>
+        <w:t>In the “Bookmark name” field, type a name for your Bookmark, and then click “Add”.</w:t>
+      </w:r>
+    </w:p>
+    <w:p>
+      <w:pPr>
+        <w:pStyle w:val="HEDBOXNumListstart"/>
+      </w:pPr>
+    </w:p>
+    <w:p>
+      <w:pPr>
+        <w:pStyle w:val="HEDPlaintextparagraph"/>
+      </w:pPr>
+      <w:r>
+        <w:t>You won’t see anything happen, but when you go to insert your hyperlink, you’ll see the new Bookmark in your list of Bookmarks.</w:t>
+      </w:r>
+    </w:p>
+    <w:p>
+      <w:pPr>
+        <w:pStyle w:val="HEDImageholder"/>
+      </w:pPr>
+      <w:r>
+        <w:t>TOC1-3.png</w:t>
+      </w:r>
+    </w:p>
+    <w:p>
+      <w:pPr>
+        <w:pStyle w:val="HEDBOXSub-sectionend"/>
+      </w:pPr>
+    </w:p>
+    <w:p>
+      <w:pPr>
+        <w:pStyle w:val="HEDBOXSub-sectionstart"/>
+      </w:pPr>
+    </w:p>
+    <w:p>
+      <w:pPr>
+        <w:pStyle w:val="HEDWrappertitle"/>
+      </w:pPr>
+      <w:r>
+        <w:t>Insert Hyperlinks</w:t>
+      </w:r>
+    </w:p>
+    <w:p>
+      <w:pPr>
+        <w:pStyle w:val="HEDPlaintextparagraph"/>
+      </w:pPr>
+      <w:r>
+        <w:t>No go back to the Table of Contents text that you added in the first step. To create the TOC links, do the following:</w:t>
+      </w:r>
+    </w:p>
+    <w:p>
+      <w:pPr>
+        <w:pStyle w:val="HEDBOXNumListstart"/>
+      </w:pPr>
+    </w:p>
+    <w:p>
+      <w:pPr>
+        <w:pStyle w:val="HEDListitem-Numbered"/>
+      </w:pPr>
+      <w:r>
+        <w:t>Select the whole text of the TOC item.</w:t>
+      </w:r>
+    </w:p>
+    <w:p>
+      <w:pPr>
+        <w:pStyle w:val="HEDListitem-Numbered"/>
+      </w:pPr>
+      <w:r>
+        <w:t>Go to Insert &gt; Hyperlink…</w:t>
+      </w:r>
+    </w:p>
+    <w:p>
+      <w:pPr>
+        <w:pStyle w:val="HEDImageholder"/>
+      </w:pPr>
+      <w:r>
+        <w:t>hyperlink1.png</w:t>
+      </w:r>
+    </w:p>
+    <w:p>
+      <w:pPr>
+        <w:pStyle w:val="HEDListitem-Numbered"/>
+      </w:pPr>
+      <w:r>
+        <w:t>Next to the “Anchor” box, click Locate.</w:t>
+      </w:r>
+    </w:p>
+    <w:p>
+      <w:pPr>
+        <w:pStyle w:val="HEDImageholder"/>
+      </w:pPr>
+      <w:r>
+        <w:t>hyperlink2.png</w:t>
+      </w:r>
+    </w:p>
+    <w:p>
+      <w:pPr>
+        <w:pStyle w:val="HEDListitem-Numbered"/>
+      </w:pPr>
+      <w:r>
+        <w:t>Expand the “Bookmarks” header and choose the Bookmark that you want to link to.</w:t>
+      </w:r>
+    </w:p>
+    <w:p>
+      <w:pPr>
+        <w:pStyle w:val="HEDImageholder"/>
+      </w:pPr>
+      <w:r>
+        <w:t>hyperlink4.png</w:t>
+      </w:r>
+    </w:p>
+    <w:p>
+      <w:pPr>
+        <w:pStyle w:val="HEDListitem-Numbered"/>
+      </w:pPr>
+      <w:r>
+        <w:t>Click OK, and then click OK again in the main Hyperlinks dialog box.</w:t>
+      </w:r>
+    </w:p>
+    <w:p>
+      <w:pPr>
+        <w:pStyle w:val="HEDBOXNumListend"/>
+      </w:pPr>
+    </w:p>
+    <w:p>
+      <w:pPr>
+        <w:pStyle w:val="HEDPlaintextparagraph"/>
+      </w:pPr>
+      <w:r>
+        <w:t>Your TOC item will appear blue and underlined, which means that your link was successfully inserted.</w:t>
+      </w:r>
+    </w:p>
+    <w:p>
+      <w:pPr>
+        <w:pStyle w:val="HEDBOXSub-sectionend"/>
+      </w:pPr>
+    </w:p>
+    <w:p>
+      <w:pPr>
+        <w:pStyle w:val="HEDSECTChapter"/>
+      </w:pPr>
+      <w:r>
+        <w:br w:type="page"/>
+      </w:r>
+    </w:p>
+    <w:p>
+      <w:pPr>
+        <w:pStyle w:val="HEDChapterSectiontitle"/>
+      </w:pPr>
+      <w:bookmarkStart w:id="16" w:name="CustomContent"/>
       <w:bookmarkEnd w:id="16"/>
-      <w:r>
-        <w:t>Set up a Table of Contents</w:t>
-      </w:r>
-    </w:p>
-    <w:p>
-      <w:pPr>
-        <w:pStyle w:val="HEDPlaintextparagraph"/>
-      </w:pPr>
-      <w:r>
-        <w:t>For Hederis, a Table of Contents should use a combination of Bookmarks and hyperlinks. Bookmarks and hyperlinks are built-in features of Word, and allow you to create internal links in your document. The destination of the link should have a Bookmark, and the link itself should be inserted as a hyperlink. Here’s how:</w:t>
-      </w:r>
-    </w:p>
-    <w:p>
-      <w:pPr>
-        <w:pStyle w:val="HEDBOXSub-sectionstart"/>
-      </w:pPr>
-    </w:p>
-    <w:p>
-      <w:pPr>
-        <w:pStyle w:val="HEDWrappertitle"/>
-      </w:pPr>
-      <w:r>
-        <w:t>Create Your Table of Contents</w:t>
-      </w:r>
-    </w:p>
-    <w:p>
-      <w:pPr>
-        <w:pStyle w:val="HEDPlaintextparagraph"/>
-      </w:pPr>
-      <w:r>
-        <w:t>The first step is to create the text that will be included in your Table of Contents.</w:t>
-      </w:r>
-    </w:p>
-    <w:p>
-      <w:pPr>
-        <w:pStyle w:val="HEDPlaintextparagraph"/>
-      </w:pPr>
-      <w:r>
-        <w:t>You do this the same way you’d insert any paragraph, simply place your cursor in the document, and start typing. For Hederis, there are some rules about how your Table of Contents should be styled:</w:t>
-      </w:r>
-    </w:p>
-    <w:p>
-      <w:pPr>
-        <w:pStyle w:val="HEDImageholder"/>
-      </w:pPr>
-      <w:r>
-        <w:t>TOC0-1.png</w:t>
-      </w:r>
-    </w:p>
-    <w:p>
-      <w:pPr>
-        <w:pStyle w:val="HEDPlaintextparagraph"/>
-      </w:pPr>
-      <w:r>
-        <w:t>It should be wrapped in a Num List wrapper (see the section on Wrappers).</w:t>
-      </w:r>
-    </w:p>
-    <w:p>
-      <w:pPr>
-        <w:pStyle w:val="HEDPlaintextparagraph"/>
-      </w:pPr>
-      <w:r>
-        <w:t>Each TOC item should be styled with one of the 4 following styles:</w:t>
-      </w:r>
-    </w:p>
-    <w:p>
-      <w:pPr>
-        <w:pStyle w:val="HEDListitem-Bulleted"/>
-      </w:pPr>
-      <w:r>
-        <w:t>HED TOC entry - frontmatter</w:t>
-      </w:r>
-    </w:p>
-    <w:p>
-      <w:pPr>
-        <w:pStyle w:val="HEDListitem-Bulleted"/>
-      </w:pPr>
-      <w:r>
-        <w:t>HED TOC entry - part</w:t>
-      </w:r>
-    </w:p>
-    <w:p>
-      <w:pPr>
-        <w:pStyle w:val="HEDListitem-Bulleted"/>
-      </w:pPr>
-      <w:r>
-        <w:t>HED TOC entry - chapter</w:t>
-      </w:r>
-    </w:p>
-    <w:p>
-      <w:pPr>
-        <w:pStyle w:val="HEDListitem-Bulleted"/>
-      </w:pPr>
-      <w:r>
-        <w:t xml:space="preserve">HED TOC entry - </w:t>
-      </w:r>
-      <w:proofErr w:type="spellStart"/>
-      <w:r>
-        <w:t>backmatter</w:t>
-      </w:r>
-      <w:proofErr w:type="spellEnd"/>
-    </w:p>
-    <w:p>
-      <w:pPr>
-        <w:pStyle w:val="HEDBOXSub-sectionend"/>
-      </w:pPr>
-    </w:p>
-    <w:p>
-      <w:pPr>
-        <w:pStyle w:val="HEDBOXSub-sectionstart"/>
-      </w:pPr>
-    </w:p>
-    <w:p>
-      <w:pPr>
-        <w:pStyle w:val="HEDWrappertitle"/>
-      </w:pPr>
-      <w:r>
-        <w:t>Insert Bookmarks</w:t>
-      </w:r>
-    </w:p>
-    <w:p>
-      <w:pPr>
-        <w:pStyle w:val="HEDPlaintextparagraph"/>
-      </w:pPr>
-      <w:r>
-        <w:t>You need to insert a Bookmark before every heading that you want to include in your Table of Contents. The general steps will be as follows:</w:t>
-      </w:r>
-    </w:p>
-    <w:p>
-      <w:pPr>
-        <w:pStyle w:val="HEDBOXNumListend"/>
-      </w:pPr>
-    </w:p>
-    <w:p>
-      <w:pPr>
-        <w:pStyle w:val="HEDListitem-Numbered"/>
-      </w:pPr>
-      <w:r>
-        <w:t xml:space="preserve">Scroll through your document to find the heading that you want to link </w:t>
-      </w:r>
-      <w:proofErr w:type="gramStart"/>
-      <w:r>
-        <w:t>to</w:t>
-      </w:r>
-      <w:proofErr w:type="gramEnd"/>
-      <w:r>
-        <w:t>.</w:t>
-      </w:r>
-    </w:p>
-    <w:p>
-      <w:pPr>
-        <w:pStyle w:val="HEDListitem-Numbered"/>
-      </w:pPr>
-      <w:r>
-        <w:t>Click before the first character of the heading text.</w:t>
-      </w:r>
-    </w:p>
-    <w:p>
-      <w:pPr>
-        <w:pStyle w:val="HEDImageholder"/>
-      </w:pPr>
-      <w:r>
-        <w:t>TOC1-1.png</w:t>
-      </w:r>
-    </w:p>
-    <w:p>
-      <w:pPr>
-        <w:pStyle w:val="HEDListitem-Numbered"/>
-      </w:pPr>
-      <w:r>
-        <w:t>Go to Insert &gt; Bookmark…</w:t>
-      </w:r>
-    </w:p>
-    <w:p>
-      <w:pPr>
-        <w:pStyle w:val="HEDImageholder"/>
-      </w:pPr>
-      <w:r>
-        <w:t>TOC1-2.png</w:t>
-      </w:r>
-    </w:p>
-    <w:p>
-      <w:pPr>
-        <w:pStyle w:val="HEDListitem-Numbered"/>
-      </w:pPr>
-      <w:r>
-        <w:t>In the “Bookmark name” field, type a name for your Bookmark, and then click “Add”.</w:t>
-      </w:r>
-    </w:p>
-    <w:p>
-      <w:pPr>
-        <w:pStyle w:val="HEDBOXNumListstart"/>
-      </w:pPr>
-    </w:p>
-    <w:p>
-      <w:pPr>
-        <w:pStyle w:val="HEDPlaintextparagraph"/>
-      </w:pPr>
-      <w:r>
-        <w:t>You won’t see anything happen, but when you go to insert your hyperlink, you’ll see the new Bookmark in your list of Bookmarks.</w:t>
-      </w:r>
-    </w:p>
-    <w:p>
-      <w:pPr>
-        <w:pStyle w:val="HEDImageholder"/>
-      </w:pPr>
-      <w:r>
-        <w:t>TOC1-3.png</w:t>
-      </w:r>
-    </w:p>
-    <w:p>
-      <w:pPr>
-        <w:pStyle w:val="HEDBOXSub-sectionend"/>
-      </w:pPr>
-    </w:p>
-    <w:p>
-      <w:pPr>
-        <w:pStyle w:val="HEDBOXSub-sectionstart"/>
-      </w:pPr>
-    </w:p>
-    <w:p>
-      <w:pPr>
-        <w:pStyle w:val="HEDWrappertitle"/>
-      </w:pPr>
-      <w:r>
-        <w:t>Insert Hyperlinks</w:t>
-      </w:r>
-    </w:p>
-    <w:p>
-      <w:pPr>
-        <w:pStyle w:val="HEDPlaintextparagraph"/>
-      </w:pPr>
-      <w:r>
-        <w:t>No go back to the Table of Contents text that you added in the first step. To create the TOC links, do the following:</w:t>
-      </w:r>
-    </w:p>
-    <w:p>
-      <w:pPr>
-        <w:pStyle w:val="HEDBOXNumListstart"/>
-      </w:pPr>
-    </w:p>
-    <w:p>
-      <w:pPr>
-        <w:pStyle w:val="HEDListitem-Numbered"/>
-      </w:pPr>
-      <w:r>
-        <w:t>Select the whole text of the TOC item.</w:t>
-      </w:r>
-    </w:p>
-    <w:p>
-      <w:pPr>
-        <w:pStyle w:val="HEDListitem-Numbered"/>
-      </w:pPr>
-      <w:r>
-        <w:t>Go to Insert &gt; Hyperlink…</w:t>
-      </w:r>
-    </w:p>
-    <w:p>
-      <w:pPr>
-        <w:pStyle w:val="HEDImageholder"/>
-      </w:pPr>
-      <w:proofErr w:type="gramStart"/>
-      <w:r>
-        <w:t>hyperlink1.png</w:t>
-      </w:r>
-      <w:proofErr w:type="gramEnd"/>
-    </w:p>
-    <w:p>
-      <w:pPr>
-        <w:pStyle w:val="HEDListitem-Numbered"/>
-      </w:pPr>
-      <w:r>
-        <w:t>Next to the “Anchor” box, click Locate.</w:t>
-      </w:r>
-    </w:p>
-    <w:p>
-      <w:pPr>
-        <w:pStyle w:val="HEDImageholder"/>
-      </w:pPr>
-      <w:proofErr w:type="gramStart"/>
-      <w:r>
-        <w:t>hyperlink2.png</w:t>
-      </w:r>
-      <w:proofErr w:type="gramEnd"/>
-    </w:p>
-    <w:p>
-      <w:pPr>
-        <w:pStyle w:val="HEDListitem-Numbered"/>
-      </w:pPr>
-      <w:r>
-        <w:t xml:space="preserve">Expand the “Bookmarks” header and choose the Bookmark that you want to link </w:t>
-      </w:r>
-      <w:proofErr w:type="gramStart"/>
-      <w:r>
-        <w:t>to</w:t>
-      </w:r>
-      <w:proofErr w:type="gramEnd"/>
-      <w:r>
-        <w:t>.</w:t>
-      </w:r>
-    </w:p>
-    <w:p>
-      <w:pPr>
-        <w:pStyle w:val="HEDImageholder"/>
-      </w:pPr>
-      <w:proofErr w:type="gramStart"/>
-      <w:r>
-        <w:t>hyperlink4.png</w:t>
-      </w:r>
-      <w:proofErr w:type="gramEnd"/>
-    </w:p>
-    <w:p>
-      <w:pPr>
-        <w:pStyle w:val="HEDListitem-Numbered"/>
-      </w:pPr>
-      <w:r>
-        <w:t>Click OK, and then click OK again in the main Hyperlinks dialog box.</w:t>
-      </w:r>
-    </w:p>
-    <w:p>
-      <w:pPr>
-        <w:pStyle w:val="HEDBOXNumListend"/>
-      </w:pPr>
-    </w:p>
-    <w:p>
-      <w:pPr>
-        <w:pStyle w:val="HEDPlaintextparagraph"/>
-      </w:pPr>
-      <w:r>
-        <w:t>Your TOC item will appear blue and underlined, which means that your link was successfully inserted.</w:t>
-      </w:r>
-    </w:p>
-    <w:p>
-      <w:pPr>
-        <w:pStyle w:val="HEDBOXSub-sectionend"/>
-      </w:pPr>
-    </w:p>
-    <w:p>
-      <w:pPr>
-        <w:pStyle w:val="HEDSECTChapter"/>
-      </w:pPr>
-      <w:r>
-        <w:br w:type="page"/>
-      </w:r>
-    </w:p>
-    <w:p>
-      <w:pPr>
-        <w:pStyle w:val="HEDChapterSectiontitle"/>
-      </w:pPr>
-      <w:bookmarkStart w:id="17" w:name="CustomContent"/>
-      <w:bookmarkEnd w:id="17"/>
       <w:r>
         <w:t>Include content only in the PDF or EPUB</w:t>
       </w:r>
@@ -1786,11 +1642,9 @@
       <w:pPr>
         <w:pStyle w:val="HEDImageholder"/>
       </w:pPr>
-      <w:proofErr w:type="gramStart"/>
       <w:r>
         <w:t>customcontent1.png</w:t>
       </w:r>
-      <w:proofErr w:type="gramEnd"/>
     </w:p>
     <w:p>
       <w:pPr>
@@ -1839,11 +1693,9 @@
       <w:pPr>
         <w:pStyle w:val="HEDImageholder"/>
       </w:pPr>
-      <w:proofErr w:type="gramStart"/>
       <w:r>
         <w:t>customcontent2.png</w:t>
       </w:r>
-      <w:proofErr w:type="gramEnd"/>
     </w:p>
     <w:p>
       <w:pPr>
@@ -1878,10 +1730,52 @@
       <w:pPr>
         <w:pStyle w:val="HEDChapterSectiontitle"/>
       </w:pPr>
-      <w:bookmarkStart w:id="18" w:name="Design"/>
+      <w:bookmarkStart w:id="17" w:name="Design"/>
+      <w:bookmarkEnd w:id="17"/>
+      <w:r>
+        <w:t>Design</w:t>
+      </w:r>
+    </w:p>
+    <w:p>
+      <w:pPr>
+        <w:pStyle w:val="HEDSECTChapter"/>
+      </w:pPr>
+      <w:r>
+        <w:br w:type="page"/>
+      </w:r>
+    </w:p>
+    <w:p>
+      <w:pPr>
+        <w:pStyle w:val="HEDChapterSectiontitle"/>
+      </w:pPr>
+      <w:bookmarkStart w:id="18" w:name="AdjustTrim"/>
       <w:bookmarkEnd w:id="18"/>
       <w:r>
-        <w:t>Design</w:t>
+        <w:t>Adjust PDF trim size and margins</w:t>
+      </w:r>
+    </w:p>
+    <w:p>
+      <w:pPr>
+        <w:pStyle w:val="HEDPlaintextparagraph"/>
+      </w:pPr>
+      <w:r>
+        <w:t xml:space="preserve">Go to your Project Dashboard and expand the option labeled “Configure Export Settings”. </w:t>
+      </w:r>
+    </w:p>
+    <w:p>
+      <w:pPr>
+        <w:pStyle w:val="HEDPlaintextparagraph"/>
+      </w:pPr>
+      <w:r>
+        <w:t>To adjust your PDF trim size, enter your chosen values in the height and width boxes, select a unit of measurement from the dropdown options. Your selection is auto-saved.</w:t>
+      </w:r>
+    </w:p>
+    <w:p>
+      <w:pPr>
+        <w:pStyle w:val="HEDPlaintextparagraph"/>
+      </w:pPr>
+      <w:r>
+        <w:t>To adjust PDF margin widths, enter values for each of the margins that you’d like to adjust.</w:t>
       </w:r>
     </w:p>
     <w:p>
@@ -1896,10 +1790,10 @@
       <w:pPr>
         <w:pStyle w:val="HEDChapterSectiontitle"/>
       </w:pPr>
-      <w:bookmarkStart w:id="19" w:name="AdjustTrim"/>
+      <w:bookmarkStart w:id="19" w:name="AddMarks"/>
       <w:bookmarkEnd w:id="19"/>
       <w:r>
-        <w:t>Adjust PDF trim size and margins</w:t>
+        <w:t>Add printer marks</w:t>
       </w:r>
     </w:p>
     <w:p>
@@ -1907,7 +1801,25 @@
         <w:pStyle w:val="HEDPlaintextparagraph"/>
       </w:pPr>
       <w:r>
-        <w:t xml:space="preserve">Go to your Project Dashboard and expand the option labeled “Configure Export Settings”. </w:t>
+        <w:t>Go to your Project Dashboard and expand the option labeled “Configure Export Settings”. Click the box marked “Trim Marks”. To turn off printer marks, uncheck this box.</w:t>
+      </w:r>
+    </w:p>
+    <w:p>
+      <w:pPr>
+        <w:pStyle w:val="HEDSECTChapter"/>
+      </w:pPr>
+      <w:r>
+        <w:br w:type="page"/>
+      </w:r>
+    </w:p>
+    <w:p>
+      <w:pPr>
+        <w:pStyle w:val="HEDChapterSectiontitle"/>
+      </w:pPr>
+      <w:bookmarkStart w:id="20" w:name="ViewGrid"/>
+      <w:bookmarkEnd w:id="20"/>
+      <w:r>
+        <w:t>View baseline grid</w:t>
       </w:r>
     </w:p>
     <w:p>
@@ -1915,15 +1827,7 @@
         <w:pStyle w:val="HEDPlaintextparagraph"/>
       </w:pPr>
       <w:r>
-        <w:t>To adjust your PDF trim size, enter your chosen values in the height and width boxes, select a unit of measurement from the dropdown options. Your selection is auto-saved.</w:t>
-      </w:r>
-    </w:p>
-    <w:p>
-      <w:pPr>
-        <w:pStyle w:val="HEDPlaintextparagraph"/>
-      </w:pPr>
-      <w:r>
-        <w:t>To adjust PDF margin widths, enter values for each of the margins that you’d like to adjust.</w:t>
+        <w:t>If you’d like to see how your text aligns to the built-in baseline grid, to ensure that pages in your PDF are correctly balanced, you can turn it on by selecting “Show gridlines” in the “Configure Export Settings” option.</w:t>
       </w:r>
     </w:p>
     <w:p>
@@ -1938,60 +1842,8 @@
       <w:pPr>
         <w:pStyle w:val="HEDChapterSectiontitle"/>
       </w:pPr>
-      <w:bookmarkStart w:id="20" w:name="AddMarks"/>
-      <w:bookmarkEnd w:id="20"/>
-      <w:r>
-        <w:t>Add printer marks</w:t>
-      </w:r>
-    </w:p>
-    <w:p>
-      <w:pPr>
-        <w:pStyle w:val="HEDPlaintextparagraph"/>
-      </w:pPr>
-      <w:r>
-        <w:t>Go to your Project Dashboard and expand the option labeled “Configure Export Settings”. Click the box marked “Trim Marks”. To turn off printer marks, uncheck this box.</w:t>
-      </w:r>
-    </w:p>
-    <w:p>
-      <w:pPr>
-        <w:pStyle w:val="HEDSECTChapter"/>
-      </w:pPr>
-      <w:r>
-        <w:br w:type="page"/>
-      </w:r>
-    </w:p>
-    <w:p>
-      <w:pPr>
-        <w:pStyle w:val="HEDChapterSectiontitle"/>
-      </w:pPr>
-      <w:bookmarkStart w:id="21" w:name="ViewGrid"/>
+      <w:bookmarkStart w:id="21" w:name="AddPIs"/>
       <w:bookmarkEnd w:id="21"/>
-      <w:r>
-        <w:t>View baseline grid</w:t>
-      </w:r>
-    </w:p>
-    <w:p>
-      <w:pPr>
-        <w:pStyle w:val="HEDPlaintextparagraph"/>
-      </w:pPr>
-      <w:r>
-        <w:t>If you’d like to see how your text aligns to the built-in baseline grid, to ensure that pages in your PDF are correctly balanced, you can turn it on by selecting “Show gridlines” in the “Configure Export Settings” option.</w:t>
-      </w:r>
-    </w:p>
-    <w:p>
-      <w:pPr>
-        <w:pStyle w:val="HEDSECTChapter"/>
-      </w:pPr>
-      <w:r>
-        <w:br w:type="page"/>
-      </w:r>
-    </w:p>
-    <w:p>
-      <w:pPr>
-        <w:pStyle w:val="HEDChapterSectiontitle"/>
-      </w:pPr>
-      <w:bookmarkStart w:id="22" w:name="AddPIs"/>
-      <w:bookmarkEnd w:id="22"/>
       <w:r>
         <w:t>Add special design instructions</w:t>
       </w:r>
@@ -2187,21 +2039,10 @@
         <w:pStyle w:val="HEDPlaintextparagraph"/>
       </w:pPr>
       <w:r>
-        <w:t xml:space="preserve">You can make sure </w:t>
-      </w:r>
-      <w:proofErr w:type="gramStart"/>
-      <w:r>
-        <w:t>the style was applied by viewing your document in Draft View and expa</w:t>
-      </w:r>
-      <w:r>
-        <w:t>nding the Style area</w:t>
-      </w:r>
-      <w:proofErr w:type="gramEnd"/>
-      <w:r>
-        <w:t xml:space="preserve"> </w:t>
-      </w:r>
-      <w:r>
-        <w:t>(see “</w:t>
+        <w:t>You can make sure the style was applied by viewing your document in Draft View and expa</w:t>
+      </w:r>
+      <w:r>
+        <w:t>nding the Style area (see “</w:t>
       </w:r>
       <w:hyperlink w:anchor="FinetuneWord" w:history="1">
         <w:r>
@@ -2464,8 +2305,8 @@
       <w:pPr>
         <w:pStyle w:val="HEDChapterSectiontitle"/>
       </w:pPr>
-      <w:bookmarkStart w:id="23" w:name="AdjustPageBreaks"/>
-      <w:bookmarkEnd w:id="23"/>
+      <w:bookmarkStart w:id="22" w:name="AdjustPageBreaks"/>
+      <w:bookmarkEnd w:id="22"/>
       <w:r>
         <w:t>Adjust line-breaks and page-breaks (PDF-only)</w:t>
       </w:r>
@@ -2483,23 +2324,7 @@
         <w:pStyle w:val="HEDListitem-Numbered"/>
       </w:pPr>
       <w:r>
-        <w:t xml:space="preserve">Select the span of text that you want to loosen or tighten. </w:t>
-      </w:r>
-      <w:proofErr w:type="gramStart"/>
-      <w:r>
-        <w:t>This</w:t>
-      </w:r>
-      <w:proofErr w:type="gramEnd"/>
-      <w:r>
-        <w:t xml:space="preserve"> can be </w:t>
-      </w:r>
-      <w:proofErr w:type="gramStart"/>
-      <w:r>
-        <w:t>just a few words in a paragraph, or the whole text of a paragraph</w:t>
-      </w:r>
-      <w:proofErr w:type="gramEnd"/>
-      <w:r>
-        <w:t xml:space="preserve"> (or even multiple paragraphs). </w:t>
+        <w:t xml:space="preserve">Select the span of text that you want to loosen or tighten. This can be just a few words in a paragraph, or the whole text of a paragraph (or even multiple paragraphs). </w:t>
       </w:r>
     </w:p>
     <w:p>
@@ -2541,11 +2366,9 @@
       <w:pPr>
         <w:pStyle w:val="HEDImageholder"/>
       </w:pPr>
-      <w:proofErr w:type="gramStart"/>
       <w:r>
         <w:t>loosetight1.png</w:t>
       </w:r>
-      <w:proofErr w:type="gramEnd"/>
     </w:p>
     <w:p>
       <w:pPr>
@@ -2585,10 +2408,44 @@
       <w:pPr>
         <w:pStyle w:val="HEDChapterSectiontitle"/>
       </w:pPr>
-      <w:bookmarkStart w:id="24" w:name="UploadCustomTemplate"/>
+      <w:bookmarkStart w:id="23" w:name="UploadCustomTemplate"/>
+      <w:bookmarkEnd w:id="23"/>
+      <w:r>
+        <w:t>Upload a custom design template</w:t>
+      </w:r>
+    </w:p>
+    <w:p>
+      <w:pPr>
+        <w:pStyle w:val="HEDPlaintextparagraph"/>
+      </w:pPr>
+      <w:r>
+        <w:t>To upload your own CSS design template, email us at help@hederis.com.</w:t>
+      </w:r>
+    </w:p>
+    <w:p>
+      <w:pPr>
+        <w:pStyle w:val="HEDPlaintextparagraph"/>
+      </w:pPr>
+      <w:r>
+        <w:t>Want us to translate an InDesign template into CSS? Learn more.</w:t>
+      </w:r>
+    </w:p>
+    <w:p>
+      <w:pPr>
+        <w:pStyle w:val="HEDSECTChapter"/>
+      </w:pPr>
+      <w:r>
+        <w:br w:type="page"/>
+      </w:r>
+    </w:p>
+    <w:p>
+      <w:pPr>
+        <w:pStyle w:val="HEDChapterSectiontitle"/>
+      </w:pPr>
+      <w:bookmarkStart w:id="24" w:name="PDFPreflight"/>
       <w:bookmarkEnd w:id="24"/>
       <w:r>
-        <w:t>Upload a custom design template</w:t>
+        <w:t>PDF preflight and prepress</w:t>
       </w:r>
     </w:p>
     <w:p>
@@ -2596,7 +2453,20 @@
         <w:pStyle w:val="HEDPlaintextparagraph"/>
       </w:pPr>
       <w:r>
-        <w:t>To upload your own CSS design template, email us at help@hederis.com.</w:t>
+        <w:t>PDF preflight is not currently built into Hederis:Convert. You should implement a preflight process as recommended by your printer, but we’re happy to help you create a process around preflighting and finalizing your PDFs for printing.</w:t>
+      </w:r>
+    </w:p>
+    <w:p>
+      <w:pPr>
+        <w:pStyle w:val="HEDSECTChapter"/>
+      </w:pPr>
+    </w:p>
+    <w:p>
+      <w:pPr>
+        <w:pStyle w:val="HEDChapterSectiontitle"/>
+      </w:pPr>
+      <w:r>
+        <w:t>EPUB Validation</w:t>
       </w:r>
     </w:p>
     <w:p>
@@ -2604,34 +2474,16 @@
         <w:pStyle w:val="HEDPlaintextparagraph"/>
       </w:pPr>
       <w:r>
-        <w:t>Want us to translate an InDesign template into CSS? Learn more.</w:t>
-      </w:r>
-    </w:p>
-    <w:p>
-      <w:pPr>
-        <w:pStyle w:val="HEDSECTChapter"/>
-      </w:pPr>
-      <w:r>
-        <w:br w:type="page"/>
-      </w:r>
-    </w:p>
-    <w:p>
-      <w:pPr>
-        <w:pStyle w:val="HEDChapterSectiontitle"/>
-      </w:pPr>
-      <w:bookmarkStart w:id="25" w:name="PDFPreflight"/>
+        <w:t>We recommend that you run the epubcheck validation tool on your files before distribution, to ensure that there are no errors. We’ll be integrating epubcheck into our toolchain very soon, but we don’t want anything to slip by you in the meantime!</w:t>
+      </w:r>
+      <w:r>
+        <w:t xml:space="preserve"> If there are any validation errors, let us know and we can </w:t>
+      </w:r>
+      <w:r>
+        <w:t>help you troubleshoot solutions: help@hederis.com</w:t>
+      </w:r>
+      <w:bookmarkStart w:id="25" w:name="_GoBack"/>
       <w:bookmarkEnd w:id="25"/>
-      <w:r>
-        <w:t>PDF preflight and prepress</w:t>
-      </w:r>
-    </w:p>
-    <w:p>
-      <w:pPr>
-        <w:pStyle w:val="HEDPlaintextparagraph"/>
-      </w:pPr>
-      <w:r>
-        <w:t>PDF preflight is not currently built into Hederis:Convert. You should implement a preflight process as recommended by your printer, but we’re happy to help you create a process around preflighting and finalizing your PDFs for printing.</w:t>
-      </w:r>
     </w:p>
     <w:p>
       <w:pPr>
@@ -2694,11 +2546,9 @@
       <w:pPr>
         <w:pStyle w:val="HEDDefinitiondefinition"/>
       </w:pPr>
-      <w:proofErr w:type="gramStart"/>
       <w:r>
         <w:t>An address, for example in a letter, on a copyright page, etc.</w:t>
       </w:r>
-      <w:proofErr w:type="gramEnd"/>
     </w:p>
     <w:p>
       <w:pPr>
@@ -2712,11 +2562,9 @@
       <w:pPr>
         <w:pStyle w:val="HEDDefinitiondefinition"/>
       </w:pPr>
-      <w:proofErr w:type="gramStart"/>
       <w:r>
         <w:t>The attribution to a quote.</w:t>
       </w:r>
-      <w:proofErr w:type="gramEnd"/>
     </w:p>
     <w:p>
       <w:pPr>
@@ -2730,13 +2578,8 @@
       <w:pPr>
         <w:pStyle w:val="HEDDefinitiondefinition"/>
       </w:pPr>
-      <w:proofErr w:type="gramStart"/>
-      <w:r>
-        <w:t>Continuation paragraphs for a quote attribution.</w:t>
-      </w:r>
-      <w:proofErr w:type="gramEnd"/>
-      <w:r>
-        <w:t xml:space="preserve"> An attribution can have multiple continuation paragraphs.</w:t>
+      <w:r>
+        <w:t>Continuation paragraphs for a quote attribution. An attribution can have multiple continuation paragraphs.</w:t>
       </w:r>
     </w:p>
     <w:p>
@@ -2751,13 +2594,8 @@
       <w:pPr>
         <w:pStyle w:val="HEDDefinitiondefinition"/>
       </w:pPr>
-      <w:proofErr w:type="gramStart"/>
-      <w:r>
-        <w:t>The name of an author.</w:t>
-      </w:r>
-      <w:proofErr w:type="gramEnd"/>
-      <w:r>
-        <w:t xml:space="preserve"> This could appear in a variety of places: on the main titlepage, following a preface title or chapter title, etc.</w:t>
+      <w:r>
+        <w:t>The name of an author. This could appear in a variety of places: on the main titlepage, following a preface title or chapter title, etc.</w:t>
       </w:r>
     </w:p>
     <w:p>
@@ -2773,26 +2611,16 @@
         <w:pStyle w:val="HEDDefinitiondefinition"/>
       </w:pPr>
       <w:r>
-        <w:t xml:space="preserve">Some books include multiple types of boxes and </w:t>
-      </w:r>
-      <w:proofErr w:type="gramStart"/>
-      <w:r>
-        <w:t>sidebars, that</w:t>
-      </w:r>
-      <w:proofErr w:type="gramEnd"/>
-      <w:r>
-        <w:t xml:space="preserve"> appear multiple times within a book. For example, a book might have a type of box called “Quick Tips”, that contains different tips that correspond to the current book topic. This style would be used to tag that Type heading, and is different from the main box heading.</w:t>
+        <w:t>Some books include multiple types of boxes and sidebars, that appear multiple times within a book. For example, a book might have a type of box called “Quick Tips”, that contains different tips that correspond to the current book topic. This style would be used to tag that Type heading, and is different from the main box heading.</w:t>
       </w:r>
     </w:p>
     <w:p>
       <w:pPr>
         <w:pStyle w:val="HEDImageholder"/>
       </w:pPr>
-      <w:proofErr w:type="gramStart"/>
       <w:r>
         <w:t>boxtype.png</w:t>
       </w:r>
-      <w:proofErr w:type="gramEnd"/>
     </w:p>
     <w:p>
       <w:pPr>
@@ -2806,11 +2634,9 @@
       <w:pPr>
         <w:pStyle w:val="HEDDefinitiondefinition"/>
       </w:pPr>
-      <w:proofErr w:type="gramStart"/>
       <w:r>
         <w:t>A caption, for example to accompany an image or to follow a table.</w:t>
       </w:r>
-      <w:proofErr w:type="gramEnd"/>
     </w:p>
     <w:p>
       <w:pPr>
@@ -3096,13 +2922,8 @@
       <w:pPr>
         <w:pStyle w:val="HEDDefinitiondefinition"/>
       </w:pPr>
-      <w:proofErr w:type="gramStart"/>
-      <w:r>
-        <w:t>Subtitles for any type of section or wrapper.</w:t>
-      </w:r>
-      <w:proofErr w:type="gramEnd"/>
-      <w:r>
-        <w:t xml:space="preserve"> For example, could be used both for a chapter subtitle, and for a subtitle in a sidebar.</w:t>
+      <w:r>
+        <w:t>Subtitles for any type of section or wrapper. For example, could be used both for a chapter subtitle, and for a subtitle in a sidebar.</w:t>
       </w:r>
     </w:p>
     <w:p>
@@ -3149,11 +2970,9 @@
       <w:pPr>
         <w:pStyle w:val="HEDDefinitiondefinition"/>
       </w:pPr>
-      <w:proofErr w:type="gramStart"/>
       <w:r>
         <w:t>A single line of verse.</w:t>
       </w:r>
-      <w:proofErr w:type="gramEnd"/>
     </w:p>
     <w:p>
       <w:pPr>
@@ -3167,13 +2986,8 @@
       <w:pPr>
         <w:pStyle w:val="HEDDefinitiondefinition"/>
       </w:pPr>
-      <w:proofErr w:type="gramStart"/>
-      <w:r>
-        <w:t>Titles of wrappers and sub-sections.</w:t>
-      </w:r>
-      <w:proofErr w:type="gramEnd"/>
-      <w:r>
-        <w:t xml:space="preserve"> For example, for a sidebar title, extract title, sub-section title, etc.</w:t>
+      <w:r>
+        <w:t>Titles of wrappers and sub-sections. For example, for a sidebar title, extract title, sub-section title, etc.</w:t>
       </w:r>
     </w:p>
     <w:p>
@@ -3602,13 +3416,8 @@
         <w:pStyle w:val="HEDDefinitionterm"/>
       </w:pPr>
       <w:r>
-        <w:t xml:space="preserve">HED SECT </w:t>
-      </w:r>
-      <w:proofErr w:type="spellStart"/>
-      <w:r>
-        <w:t>Titlepage</w:t>
-      </w:r>
-      <w:proofErr w:type="spellEnd"/>
+        <w:t>HED SECT Titlepage</w:t>
+      </w:r>
     </w:p>
     <w:p>
       <w:pPr>

</xml_diff>

<commit_message>
uipdating and fixing permalinks
</commit_message>
<xml_diff>
--- a/book.docx
+++ b/book.docx
@@ -12,21 +12,38 @@
     </w:p>
     <w:p>
       <w:pPr>
+        <w:pStyle w:val="HEDProcessinginstruction"/>
+      </w:pPr>
+      <w:r>
+        <w:lastRenderedPageBreak/>
+        <w:t>ATTRS=id: documentation-home</w:t>
+      </w:r>
+    </w:p>
+    <w:p>
+      <w:pPr>
         <w:pStyle w:val="HEDChapterSectiontitle"/>
       </w:pPr>
       <w:bookmarkStart w:id="0" w:name="Titlepage"/>
       <w:bookmarkEnd w:id="0"/>
       <w:r>
+        <w:t>Hederis:Convert Documentation</w:t>
+      </w:r>
+    </w:p>
+    <w:p>
+      <w:pPr>
+        <w:pStyle w:val="HEDSECTIntroduction"/>
+      </w:pPr>
+      <w:r>
+        <w:br w:type="page"/>
+      </w:r>
+    </w:p>
+    <w:p>
+      <w:pPr>
+        <w:pStyle w:val="HEDProcessinginstruction"/>
+      </w:pPr>
+      <w:r>
         <w:lastRenderedPageBreak/>
-        <w:t>Hederis:Convert Documentation</w:t>
-      </w:r>
-    </w:p>
-    <w:p>
-      <w:pPr>
-        <w:pStyle w:val="HEDSECTIntroduction"/>
-      </w:pPr>
-      <w:r>
-        <w:br w:type="page"/>
+        <w:t>ATTRS=id: overview</w:t>
       </w:r>
     </w:p>
     <w:p>
@@ -36,7 +53,6 @@
       <w:bookmarkStart w:id="1" w:name="Overview"/>
       <w:bookmarkEnd w:id="1"/>
       <w:r>
-        <w:lastRenderedPageBreak/>
         <w:t>Overview</w:t>
       </w:r>
     </w:p>
@@ -255,12 +271,23 @@
     </w:p>
     <w:p>
       <w:pPr>
+        <w:pStyle w:val="HEDProcessinginstruction"/>
+      </w:pPr>
+      <w:r>
+        <w:lastRenderedPageBreak/>
+        <w:t xml:space="preserve">ATTRS=id: </w:t>
+      </w:r>
+      <w:r>
+        <w:t>images-home</w:t>
+      </w:r>
+    </w:p>
+    <w:p>
+      <w:pPr>
         <w:pStyle w:val="HEDChapterSectiontitle"/>
       </w:pPr>
       <w:bookmarkStart w:id="2" w:name="Images"/>
       <w:bookmarkEnd w:id="2"/>
       <w:r>
-        <w:lastRenderedPageBreak/>
         <w:t>Images</w:t>
       </w:r>
     </w:p>
@@ -268,6 +295,17 @@
       <w:pPr>
         <w:pStyle w:val="HEDSECTChapter"/>
       </w:pPr>
+    </w:p>
+    <w:p>
+      <w:pPr>
+        <w:pStyle w:val="HEDProcessinginstruction"/>
+      </w:pPr>
+      <w:r>
+        <w:t xml:space="preserve">ATTRS=id: </w:t>
+      </w:r>
+      <w:r>
+        <w:t>add-an-image</w:t>
+      </w:r>
     </w:p>
     <w:p>
       <w:pPr>
@@ -370,12 +408,23 @@
     </w:p>
     <w:p>
       <w:pPr>
+        <w:pStyle w:val="HEDProcessinginstruction"/>
+      </w:pPr>
+      <w:r>
+        <w:lastRenderedPageBreak/>
+        <w:t xml:space="preserve">ATTRS=id: </w:t>
+      </w:r>
+      <w:r>
+        <w:t>images-with-captions-etc</w:t>
+      </w:r>
+    </w:p>
+    <w:p>
+      <w:pPr>
         <w:pStyle w:val="HEDChapterSectiontitle"/>
       </w:pPr>
       <w:bookmarkStart w:id="4" w:name="ImagesWithCap"/>
       <w:bookmarkEnd w:id="4"/>
       <w:r>
-        <w:lastRenderedPageBreak/>
         <w:t>Images with captions, sources, or other extra content</w:t>
       </w:r>
     </w:p>
@@ -487,12 +536,23 @@
     </w:p>
     <w:p>
       <w:pPr>
+        <w:pStyle w:val="HEDProcessinginstruction"/>
+      </w:pPr>
+      <w:r>
+        <w:lastRenderedPageBreak/>
+        <w:t xml:space="preserve">ATTRS=id: </w:t>
+      </w:r>
+      <w:r>
+        <w:t>upload-a-cover</w:t>
+      </w:r>
+    </w:p>
+    <w:p>
+      <w:pPr>
         <w:pStyle w:val="HEDChapterSectiontitle"/>
       </w:pPr>
       <w:bookmarkStart w:id="5" w:name="UploadACover"/>
       <w:bookmarkEnd w:id="5"/>
       <w:r>
-        <w:lastRenderedPageBreak/>
         <w:t xml:space="preserve">Upload </w:t>
       </w:r>
       <w:r>
@@ -540,12 +600,23 @@
     </w:p>
     <w:p>
       <w:pPr>
+        <w:pStyle w:val="HEDProcessinginstruction"/>
+      </w:pPr>
+      <w:r>
+        <w:lastRenderedPageBreak/>
+        <w:t xml:space="preserve">ATTRS=id: </w:t>
+      </w:r>
+      <w:r>
+        <w:t>include-full-page-images</w:t>
+      </w:r>
+    </w:p>
+    <w:p>
+      <w:pPr>
         <w:pStyle w:val="HEDChapterSectiontitle"/>
       </w:pPr>
       <w:bookmarkStart w:id="6" w:name="FullpageImg"/>
       <w:bookmarkEnd w:id="6"/>
       <w:r>
-        <w:lastRenderedPageBreak/>
         <w:t>Include full-page images in the PDF</w:t>
       </w:r>
     </w:p>
@@ -635,29 +706,55 @@
     </w:p>
     <w:p>
       <w:pPr>
+        <w:pStyle w:val="HEDProcessinginstruction"/>
+      </w:pPr>
+      <w:r>
+        <w:lastRenderedPageBreak/>
+        <w:t xml:space="preserve">ATTRS=id: </w:t>
+      </w:r>
+      <w:r>
+        <w:t>grayscale</w:t>
+      </w:r>
+      <w:r>
+        <w:t>-images</w:t>
+      </w:r>
+    </w:p>
+    <w:p>
+      <w:pPr>
         <w:pStyle w:val="HEDChapterSectiontitle"/>
       </w:pPr>
       <w:bookmarkStart w:id="7" w:name="GrayscaleImg"/>
       <w:bookmarkEnd w:id="7"/>
       <w:r>
+        <w:t>Grayscale images in the PDF</w:t>
+      </w:r>
+    </w:p>
+    <w:p>
+      <w:pPr>
+        <w:pStyle w:val="HEDPlaintextparagraph"/>
+      </w:pPr>
+      <w:r>
+        <w:t>You can choose to convert all images to grayscale for your PDF, by selecting “Grayscale Images” in the “Configure Export Settings” menu item on your project dashboard.</w:t>
+      </w:r>
+    </w:p>
+    <w:p>
+      <w:pPr>
+        <w:pStyle w:val="HEDSECTPart"/>
+      </w:pPr>
+      <w:r>
+        <w:br w:type="page"/>
+      </w:r>
+    </w:p>
+    <w:p>
+      <w:pPr>
+        <w:pStyle w:val="HEDProcessinginstruction"/>
+      </w:pPr>
+      <w:r>
         <w:lastRenderedPageBreak/>
-        <w:t>Grayscale images in the PDF</w:t>
-      </w:r>
-    </w:p>
-    <w:p>
-      <w:pPr>
-        <w:pStyle w:val="HEDPlaintextparagraph"/>
-      </w:pPr>
-      <w:r>
-        <w:t>You can choose to convert all images to grayscale for your PDF, by selecting “Grayscale Images” in the “Configure Export Settings” menu item on your project dashboard.</w:t>
-      </w:r>
-    </w:p>
-    <w:p>
-      <w:pPr>
-        <w:pStyle w:val="HEDSECTPart"/>
-      </w:pPr>
-      <w:r>
-        <w:br w:type="page"/>
+        <w:t xml:space="preserve">ATTRS=id: </w:t>
+      </w:r>
+      <w:r>
+        <w:t>manuscripts-home</w:t>
       </w:r>
     </w:p>
     <w:p>
@@ -667,16 +764,27 @@
       <w:bookmarkStart w:id="8" w:name="Manuscripts"/>
       <w:bookmarkEnd w:id="8"/>
       <w:r>
+        <w:t>Manuscripts and Book Text</w:t>
+      </w:r>
+    </w:p>
+    <w:p>
+      <w:pPr>
+        <w:pStyle w:val="HEDSECTChapter"/>
+      </w:pPr>
+      <w:r>
+        <w:br w:type="page"/>
+      </w:r>
+    </w:p>
+    <w:p>
+      <w:pPr>
+        <w:pStyle w:val="HEDProcessinginstruction"/>
+      </w:pPr>
+      <w:r>
         <w:lastRenderedPageBreak/>
-        <w:t>Manuscripts and Book Text</w:t>
-      </w:r>
-    </w:p>
-    <w:p>
-      <w:pPr>
-        <w:pStyle w:val="HEDSECTChapter"/>
-      </w:pPr>
-      <w:r>
-        <w:br w:type="page"/>
+        <w:t xml:space="preserve">ATTRS=id: </w:t>
+      </w:r>
+      <w:r>
+        <w:t>upload-a-manuscript</w:t>
       </w:r>
     </w:p>
     <w:p>
@@ -686,7 +794,6 @@
       <w:bookmarkStart w:id="9" w:name="UploadAMS"/>
       <w:bookmarkEnd w:id="9"/>
       <w:r>
-        <w:lastRenderedPageBreak/>
         <w:t>Upload a Manuscript</w:t>
       </w:r>
     </w:p>
@@ -753,12 +860,23 @@
     </w:p>
     <w:p>
       <w:pPr>
+        <w:pStyle w:val="HEDProcessinginstruction"/>
+      </w:pPr>
+      <w:r>
+        <w:lastRenderedPageBreak/>
+        <w:t xml:space="preserve">ATTRS=id: </w:t>
+      </w:r>
+      <w:r>
+        <w:t>semantic-tagging</w:t>
+      </w:r>
+    </w:p>
+    <w:p>
+      <w:pPr>
         <w:pStyle w:val="HEDChapterSectiontitle"/>
       </w:pPr>
       <w:bookmarkStart w:id="10" w:name="SemanticTagging"/>
       <w:bookmarkEnd w:id="10"/>
       <w:r>
-        <w:lastRenderedPageBreak/>
         <w:t>Semantic Tagging</w:t>
       </w:r>
     </w:p>
@@ -799,12 +917,23 @@
     </w:p>
     <w:p>
       <w:pPr>
+        <w:pStyle w:val="HEDProcessinginstruction"/>
+      </w:pPr>
+      <w:r>
+        <w:lastRenderedPageBreak/>
+        <w:t xml:space="preserve">ATTRS=id: </w:t>
+      </w:r>
+      <w:r>
+        <w:t>paragraphs-wrappers-and-sections</w:t>
+      </w:r>
+    </w:p>
+    <w:p>
+      <w:pPr>
         <w:pStyle w:val="HEDChapterSectiontitle"/>
       </w:pPr>
       <w:bookmarkStart w:id="11" w:name="ParaWrapSect"/>
       <w:bookmarkEnd w:id="11"/>
       <w:r>
-        <w:lastRenderedPageBreak/>
         <w:t>Paragraphs, Wrappers, and Sections</w:t>
       </w:r>
     </w:p>
@@ -864,12 +993,23 @@
     </w:p>
     <w:p>
       <w:pPr>
+        <w:pStyle w:val="HEDProcessinginstruction"/>
+      </w:pPr>
+      <w:r>
+        <w:lastRenderedPageBreak/>
+        <w:t xml:space="preserve">ATTRS=id: </w:t>
+      </w:r>
+      <w:r>
+        <w:t>fine-tune-styles</w:t>
+      </w:r>
+    </w:p>
+    <w:p>
+      <w:pPr>
         <w:pStyle w:val="HEDChapterSectiontitle"/>
       </w:pPr>
       <w:bookmarkStart w:id="12" w:name="FinetuneWord"/>
       <w:bookmarkEnd w:id="12"/>
       <w:r>
-        <w:lastRenderedPageBreak/>
         <w:t>Fine-tune Word Styles</w:t>
       </w:r>
     </w:p>
@@ -1078,122 +1218,145 @@
     </w:p>
     <w:p>
       <w:pPr>
+        <w:pStyle w:val="HEDProcessinginstruction"/>
+      </w:pPr>
+      <w:r>
+        <w:lastRenderedPageBreak/>
+        <w:t xml:space="preserve">ATTRS=id: </w:t>
+      </w:r>
+      <w:r>
+        <w:t>add-a-wrapper</w:t>
+      </w:r>
+    </w:p>
+    <w:p>
+      <w:pPr>
         <w:pStyle w:val="HEDChapterSectiontitle"/>
       </w:pPr>
       <w:bookmarkStart w:id="13" w:name="AddAWrapper"/>
       <w:bookmarkEnd w:id="13"/>
       <w:r>
+        <w:t>Add a Wrapper</w:t>
+      </w:r>
+    </w:p>
+    <w:p>
+      <w:pPr>
+        <w:pStyle w:val="HEDPlaintextparagraph"/>
+      </w:pPr>
+      <w:r>
+        <w:t>Certain groups of paragraphs need to be enclosed in a wrapper, which will add special design and formatting instructions for the paragraphs inside it. Examples of types of wrappers are: extracts, letters, code blocks, poems, complex lists, complex figures, and more. Wrapper styles all start with the prefix “HED BOX”, and always come in a pair: one style to mark the beginning of the wrapper, and one style to mark the end.</w:t>
+      </w:r>
+    </w:p>
+    <w:p>
+      <w:pPr>
+        <w:pStyle w:val="HEDPlaintextparagraph"/>
+      </w:pPr>
+      <w:r>
+        <w:t>Many paragraph styles can be re-used both in the main flow of text and inside wrappers, and will appear differently depending on whether or not they’re in a wrapper. For example, the “HED Plain text paragraph” is used as the basic paragraph type for content in the main text, as well as for paragraphs inside boxes and sidebars, like this:</w:t>
+      </w:r>
+    </w:p>
+    <w:p>
+      <w:pPr>
+        <w:pStyle w:val="HEDImageholder"/>
+      </w:pPr>
+      <w:r>
+        <w:t>wrapper</w:t>
+      </w:r>
+      <w:r>
+        <w:t>1.png</w:t>
+      </w:r>
+    </w:p>
+    <w:p>
+      <w:pPr>
+        <w:pStyle w:val="HEDPlaintextparagraph"/>
+      </w:pPr>
+      <w:r>
+        <w:t>To add a wrapper:</w:t>
+      </w:r>
+    </w:p>
+    <w:p>
+      <w:pPr>
+        <w:pStyle w:val="HEDListitem-Numbered"/>
+      </w:pPr>
+      <w:r>
+        <w:t>Insert new paragraphs both before the first paragraph in your group of paragraphs, and after the last paragraph in the group.</w:t>
+      </w:r>
+    </w:p>
+    <w:p>
+      <w:pPr>
+        <w:pStyle w:val="HEDListitem-Numbered"/>
+      </w:pPr>
+      <w:r>
+        <w:t>Style the first new paragraph with the “start” style for the wrapper that you want to use. For example, if you’re inserting a letter, you should style this paragraph with the “HED BOX Letter start” style.</w:t>
+      </w:r>
+    </w:p>
+    <w:p>
+      <w:pPr>
+        <w:pStyle w:val="HEDListitem-Numbered"/>
+      </w:pPr>
+      <w:r>
+        <w:t>Style the second new paragraph with the “end” style for the wrapper that you want to use. For example, if you’re inserting a letter, you should style this paragraph with the “HED BOX Letter end” style.</w:t>
+      </w:r>
+    </w:p>
+    <w:p>
+      <w:pPr>
+        <w:pStyle w:val="HEDImageholder"/>
+      </w:pPr>
+      <w:r>
+        <w:t>letter1.png</w:t>
+      </w:r>
+    </w:p>
+    <w:p>
+      <w:pPr>
+        <w:pStyle w:val="HEDBOXBoxstart"/>
+      </w:pPr>
+    </w:p>
+    <w:p>
+      <w:pPr>
+        <w:pStyle w:val="HEDBoxtype"/>
+      </w:pPr>
+      <w:r>
+        <w:t>Note</w:t>
+      </w:r>
+    </w:p>
+    <w:p>
+      <w:pPr>
+        <w:pStyle w:val="HEDPlaintextparagraph"/>
+      </w:pPr>
+      <w:r>
+        <w:t>Wrappers can be nested inside other wrappers. For example, an epigraph might contain a block of poetry; and a bulleted list might contain a nested numbered list. Both of these would be accomplished using wrappers. Here’s an example of nested lists:</w:t>
+      </w:r>
+    </w:p>
+    <w:p>
+      <w:pPr>
+        <w:pStyle w:val="HEDBOXBoxend"/>
+      </w:pPr>
+    </w:p>
+    <w:p>
+      <w:pPr>
+        <w:pStyle w:val="HEDImageholder"/>
+      </w:pPr>
+      <w:r>
+        <w:t>list1.png</w:t>
+      </w:r>
+    </w:p>
+    <w:p>
+      <w:pPr>
+        <w:pStyle w:val="HEDSECTChapter"/>
+      </w:pPr>
+      <w:r>
+        <w:br w:type="page"/>
+      </w:r>
+    </w:p>
+    <w:p>
+      <w:pPr>
+        <w:pStyle w:val="HEDProcessinginstruction"/>
+      </w:pPr>
+      <w:r>
         <w:lastRenderedPageBreak/>
-        <w:t>Add a Wrapper</w:t>
-      </w:r>
-    </w:p>
-    <w:p>
-      <w:pPr>
-        <w:pStyle w:val="HEDPlaintextparagraph"/>
-      </w:pPr>
-      <w:r>
-        <w:t>Certain groups of paragraphs need to be enclosed in a wrapper, which will add special design and formatting instructions for the paragraphs inside it. Examples of types of wrappers are: extracts, letters, code blocks, poems, complex lists, complex figures, and more. Wrapper styles all start with the prefix “HED BOX”, and always come in a pair: one style to mark the beginning of the wrapper, and one style to mark the end.</w:t>
-      </w:r>
-    </w:p>
-    <w:p>
-      <w:pPr>
-        <w:pStyle w:val="HEDPlaintextparagraph"/>
-      </w:pPr>
-      <w:r>
-        <w:t>Many paragraph styles can be re-used both in the main flow of text and inside wrappers, and will appear differently depending on whether or not they’re in a wrapper. For example, the “HED Plain text paragraph” is used as the basic paragraph type for content in the main text, as well as for paragraphs inside boxes and sidebars, like this:</w:t>
-      </w:r>
-    </w:p>
-    <w:p>
-      <w:pPr>
-        <w:pStyle w:val="HEDImageholder"/>
-      </w:pPr>
-      <w:r>
-        <w:t>wrapper</w:t>
-      </w:r>
-      <w:r>
-        <w:t>1.png</w:t>
-      </w:r>
-    </w:p>
-    <w:p>
-      <w:pPr>
-        <w:pStyle w:val="HEDPlaintextparagraph"/>
-      </w:pPr>
-      <w:r>
-        <w:t>To add a wrapper:</w:t>
-      </w:r>
-    </w:p>
-    <w:p>
-      <w:pPr>
-        <w:pStyle w:val="HEDListitem-Numbered"/>
-      </w:pPr>
-      <w:r>
-        <w:t>Insert new paragraphs both before the first paragraph in your group of paragraphs, and after the last paragraph in the group.</w:t>
-      </w:r>
-    </w:p>
-    <w:p>
-      <w:pPr>
-        <w:pStyle w:val="HEDListitem-Numbered"/>
-      </w:pPr>
-      <w:r>
-        <w:t>Style the first new paragraph with the “start” style for the wrapper that you want to use. For example, if you’re inserting a letter, you should style this paragraph with the “HED BOX Letter start” style.</w:t>
-      </w:r>
-    </w:p>
-    <w:p>
-      <w:pPr>
-        <w:pStyle w:val="HEDListitem-Numbered"/>
-      </w:pPr>
-      <w:r>
-        <w:t>Style the second new paragraph with the “end” style for the wrapper that you want to use. For example, if you’re inserting a letter, you should style this paragraph with the “HED BOX Letter end” style.</w:t>
-      </w:r>
-    </w:p>
-    <w:p>
-      <w:pPr>
-        <w:pStyle w:val="HEDImageholder"/>
-      </w:pPr>
-      <w:r>
-        <w:t>letter1.png</w:t>
-      </w:r>
-    </w:p>
-    <w:p>
-      <w:pPr>
-        <w:pStyle w:val="HEDBOXBoxstart"/>
-      </w:pPr>
-    </w:p>
-    <w:p>
-      <w:pPr>
-        <w:pStyle w:val="HEDBoxtype"/>
-      </w:pPr>
-      <w:r>
-        <w:t>Note</w:t>
-      </w:r>
-    </w:p>
-    <w:p>
-      <w:pPr>
-        <w:pStyle w:val="HEDPlaintextparagraph"/>
-      </w:pPr>
-      <w:r>
-        <w:t>Wrappers can be nested inside other wrappers. For example, an epigraph might contain a block of poetry; and a bulleted list might contain a nested numbered list. Both of these would be accomplished using wrappers. Here’s an example of nested lists:</w:t>
-      </w:r>
-    </w:p>
-    <w:p>
-      <w:pPr>
-        <w:pStyle w:val="HEDBOXBoxend"/>
-      </w:pPr>
-    </w:p>
-    <w:p>
-      <w:pPr>
-        <w:pStyle w:val="HEDImageholder"/>
-      </w:pPr>
-      <w:r>
-        <w:t>list1.png</w:t>
-      </w:r>
-    </w:p>
-    <w:p>
-      <w:pPr>
-        <w:pStyle w:val="HEDSECTChapter"/>
-      </w:pPr>
-      <w:r>
-        <w:br w:type="page"/>
+        <w:t xml:space="preserve">ATTRS=id: </w:t>
+      </w:r>
+      <w:r>
+        <w:t>add-a-section</w:t>
       </w:r>
     </w:p>
     <w:p>
@@ -1203,7 +1366,6 @@
       <w:bookmarkStart w:id="14" w:name="AddASection"/>
       <w:bookmarkEnd w:id="14"/>
       <w:r>
-        <w:lastRenderedPageBreak/>
         <w:t>Add a Section</w:t>
       </w:r>
     </w:p>
@@ -1303,106 +1465,326 @@
     </w:p>
     <w:p>
       <w:pPr>
+        <w:pStyle w:val="HEDProcessinginstruction"/>
+      </w:pPr>
+      <w:r>
+        <w:lastRenderedPageBreak/>
+        <w:t xml:space="preserve">ATTRS=id: </w:t>
+      </w:r>
+      <w:r>
+        <w:t>setup-a-toc</w:t>
+      </w:r>
+    </w:p>
+    <w:p>
+      <w:pPr>
         <w:pStyle w:val="HEDChapterSectiontitle"/>
       </w:pPr>
       <w:bookmarkStart w:id="15" w:name="SetupTOC"/>
       <w:bookmarkEnd w:id="15"/>
       <w:r>
+        <w:t>Set up a Table of Contents</w:t>
+      </w:r>
+    </w:p>
+    <w:p>
+      <w:pPr>
+        <w:pStyle w:val="HEDPlaintextparagraph"/>
+      </w:pPr>
+      <w:r>
+        <w:t>For Hederis, a Table of Contents should use a combination of Bookmarks and hyperlinks. Bookmarks and hyperlinks are built-in features of Word, and allow you to create internal links in your document. The destination of the link should have a Bookmark, and the link itself should be inserted as a hyperlink. Here’s how:</w:t>
+      </w:r>
+    </w:p>
+    <w:p>
+      <w:pPr>
+        <w:pStyle w:val="HEDBOXSub-sectionstart"/>
+      </w:pPr>
+    </w:p>
+    <w:p>
+      <w:pPr>
+        <w:pStyle w:val="HEDWrappertitle"/>
+      </w:pPr>
+      <w:r>
+        <w:t>Create Your Table of Contents</w:t>
+      </w:r>
+    </w:p>
+    <w:p>
+      <w:pPr>
+        <w:pStyle w:val="HEDPlaintextparagraph"/>
+      </w:pPr>
+      <w:r>
+        <w:t>The first step is to create the text that will be included in your Table of Contents.</w:t>
+      </w:r>
+    </w:p>
+    <w:p>
+      <w:pPr>
+        <w:pStyle w:val="HEDPlaintextparagraph"/>
+      </w:pPr>
+      <w:r>
+        <w:t>You do this the same way you’d insert any paragraph, simply place your cursor in the document, and start typing. For Hederis, there are some rules about how your Table of Contents should be styled:</w:t>
+      </w:r>
+    </w:p>
+    <w:p>
+      <w:pPr>
+        <w:pStyle w:val="HEDImageholder"/>
+      </w:pPr>
+      <w:r>
+        <w:t>TOC0-1.png</w:t>
+      </w:r>
+    </w:p>
+    <w:p>
+      <w:pPr>
+        <w:pStyle w:val="HEDPlaintextparagraph"/>
+      </w:pPr>
+      <w:r>
+        <w:t>It should be wrapped in a Num List wrapper (see the section on Wrappers).</w:t>
+      </w:r>
+    </w:p>
+    <w:p>
+      <w:pPr>
+        <w:pStyle w:val="HEDPlaintextparagraph"/>
+      </w:pPr>
+      <w:r>
+        <w:t>Each TOC item should be styled with one of the 4 following styles:</w:t>
+      </w:r>
+    </w:p>
+    <w:p>
+      <w:pPr>
+        <w:pStyle w:val="HEDListitem-Bulleted"/>
+      </w:pPr>
+      <w:r>
+        <w:t>HED TOC entry - frontmatter</w:t>
+      </w:r>
+    </w:p>
+    <w:p>
+      <w:pPr>
+        <w:pStyle w:val="HEDListitem-Bulleted"/>
+      </w:pPr>
+      <w:r>
+        <w:t>HED TOC entry - part</w:t>
+      </w:r>
+    </w:p>
+    <w:p>
+      <w:pPr>
+        <w:pStyle w:val="HEDListitem-Bulleted"/>
+      </w:pPr>
+      <w:r>
+        <w:t>HED TOC entry - chapter</w:t>
+      </w:r>
+    </w:p>
+    <w:p>
+      <w:pPr>
+        <w:pStyle w:val="HEDListitem-Bulleted"/>
+      </w:pPr>
+      <w:r>
+        <w:t>HED TOC entry - backmatter</w:t>
+      </w:r>
+    </w:p>
+    <w:p>
+      <w:pPr>
+        <w:pStyle w:val="HEDBOXSub-sectionend"/>
+      </w:pPr>
+    </w:p>
+    <w:p>
+      <w:pPr>
+        <w:pStyle w:val="HEDBOXSub-sectionstart"/>
+      </w:pPr>
+    </w:p>
+    <w:p>
+      <w:pPr>
+        <w:pStyle w:val="HEDWrappertitle"/>
+      </w:pPr>
+      <w:r>
+        <w:t>Insert Bookmarks</w:t>
+      </w:r>
+    </w:p>
+    <w:p>
+      <w:pPr>
+        <w:pStyle w:val="HEDPlaintextparagraph"/>
+      </w:pPr>
+      <w:r>
+        <w:t>You need to insert a Bookmark before every heading that you want to include in your Table of Contents. The general steps will be as follows:</w:t>
+      </w:r>
+    </w:p>
+    <w:p>
+      <w:pPr>
+        <w:pStyle w:val="HEDBOXNumListstart"/>
+      </w:pPr>
+    </w:p>
+    <w:p>
+      <w:pPr>
+        <w:pStyle w:val="HEDListitem-Numbered"/>
+      </w:pPr>
+      <w:r>
+        <w:t>Scroll through your document to find the heading that you want to link to.</w:t>
+      </w:r>
+    </w:p>
+    <w:p>
+      <w:pPr>
+        <w:pStyle w:val="HEDListitem-Numbered"/>
+      </w:pPr>
+      <w:r>
+        <w:t>Click before the first character of the heading text.</w:t>
+      </w:r>
+    </w:p>
+    <w:p>
+      <w:pPr>
+        <w:pStyle w:val="HEDImageholder"/>
+      </w:pPr>
+      <w:r>
+        <w:t>TOC1-1.png</w:t>
+      </w:r>
+    </w:p>
+    <w:p>
+      <w:pPr>
+        <w:pStyle w:val="HEDListitem-Numbered"/>
+      </w:pPr>
+      <w:r>
+        <w:t>Go to Insert &gt; Bookmark…</w:t>
+      </w:r>
+    </w:p>
+    <w:p>
+      <w:pPr>
+        <w:pStyle w:val="HEDImageholder"/>
+      </w:pPr>
+      <w:r>
+        <w:t>TOC1-2.png</w:t>
+      </w:r>
+    </w:p>
+    <w:p>
+      <w:pPr>
+        <w:pStyle w:val="HEDListitem-Numbered"/>
+      </w:pPr>
+      <w:r>
+        <w:t>In the “Bookmark name” field, type a name for your Bookmark, and then click “Add”.</w:t>
+      </w:r>
+    </w:p>
+    <w:p>
+      <w:pPr>
+        <w:pStyle w:val="HEDBOXNumListend"/>
+      </w:pPr>
+    </w:p>
+    <w:p>
+      <w:pPr>
+        <w:pStyle w:val="HEDPlaintextparagraph"/>
+      </w:pPr>
+      <w:r>
+        <w:t>You won’t see anything happen, but when you go to insert your hyperlink, you’ll see the new Bookmark in your list of Bookmarks.</w:t>
+      </w:r>
+    </w:p>
+    <w:p>
+      <w:pPr>
+        <w:pStyle w:val="HEDImageholder"/>
+      </w:pPr>
+      <w:r>
+        <w:t>TOC1-3.png</w:t>
+      </w:r>
+    </w:p>
+    <w:p>
+      <w:pPr>
+        <w:pStyle w:val="HEDBOXSub-sectionend"/>
+      </w:pPr>
+    </w:p>
+    <w:p>
+      <w:pPr>
+        <w:pStyle w:val="HEDBOXSub-sectionstart"/>
+      </w:pPr>
+    </w:p>
+    <w:p>
+      <w:pPr>
+        <w:pStyle w:val="HEDWrappertitle"/>
+      </w:pPr>
+      <w:r>
+        <w:t>Insert Hyperlinks</w:t>
+      </w:r>
+    </w:p>
+    <w:p>
+      <w:pPr>
+        <w:pStyle w:val="HEDPlaintextparagraph"/>
+      </w:pPr>
+      <w:r>
+        <w:t>No go back to the Table of Contents text that you added in the first step. To create the TOC links, do the following:</w:t>
+      </w:r>
+    </w:p>
+    <w:p>
+      <w:pPr>
+        <w:pStyle w:val="HEDBOXNumListstart"/>
+      </w:pPr>
+    </w:p>
+    <w:p>
+      <w:pPr>
+        <w:pStyle w:val="HEDListitem-Numbered"/>
+      </w:pPr>
+      <w:r>
+        <w:t>Select the whole text of the TOC item.</w:t>
+      </w:r>
+    </w:p>
+    <w:p>
+      <w:pPr>
+        <w:pStyle w:val="HEDListitem-Numbered"/>
+      </w:pPr>
+      <w:r>
         <w:lastRenderedPageBreak/>
-        <w:t>Set up a Table of Contents</w:t>
-      </w:r>
+        <w:t>Go to Insert &gt; Hyperlink…</w:t>
+      </w:r>
+    </w:p>
+    <w:p>
+      <w:pPr>
+        <w:pStyle w:val="HEDImageholder"/>
+      </w:pPr>
+      <w:r>
+        <w:t>hyperlink1.png</w:t>
+      </w:r>
+    </w:p>
+    <w:p>
+      <w:pPr>
+        <w:pStyle w:val="HEDListitem-Numbered"/>
+      </w:pPr>
+      <w:r>
+        <w:t>Next to the “Anchor” box, click Locate.</w:t>
+      </w:r>
+    </w:p>
+    <w:p>
+      <w:pPr>
+        <w:pStyle w:val="HEDImageholder"/>
+      </w:pPr>
+      <w:r>
+        <w:t>hyperlink2.png</w:t>
+      </w:r>
+    </w:p>
+    <w:p>
+      <w:pPr>
+        <w:pStyle w:val="HEDListitem-Numbered"/>
+      </w:pPr>
+      <w:r>
+        <w:t>Expand the “Bookmarks” header and choose the Bookmark that you want to link to.</w:t>
+      </w:r>
+    </w:p>
+    <w:p>
+      <w:pPr>
+        <w:pStyle w:val="HEDImageholder"/>
+      </w:pPr>
+      <w:r>
+        <w:t>hyperlink4.png</w:t>
+      </w:r>
+    </w:p>
+    <w:p>
+      <w:pPr>
+        <w:pStyle w:val="HEDListitem-Numbered"/>
+      </w:pPr>
+      <w:r>
+        <w:t>Click OK, and then click OK again in the main Hyperlinks dialog box.</w:t>
+      </w:r>
+    </w:p>
+    <w:p>
+      <w:pPr>
+        <w:pStyle w:val="HEDBOXNumListend"/>
+      </w:pPr>
     </w:p>
     <w:p>
       <w:pPr>
         <w:pStyle w:val="HEDPlaintextparagraph"/>
       </w:pPr>
       <w:r>
-        <w:t>For Hederis, a Table of Contents should use a combination of Bookmarks and hyperlinks. Bookmarks and hyperlinks are built-in features of Word, and allow you to create internal links in your document. The destination of the link should have a Bookmark, and the link itself should be inserted as a hyperlink. Here’s how:</w:t>
-      </w:r>
-    </w:p>
-    <w:p>
-      <w:pPr>
-        <w:pStyle w:val="HEDBOXSub-sectionstart"/>
-      </w:pPr>
-    </w:p>
-    <w:p>
-      <w:pPr>
-        <w:pStyle w:val="HEDWrappertitle"/>
-      </w:pPr>
-      <w:r>
-        <w:t>Create Your Table of Contents</w:t>
-      </w:r>
-    </w:p>
-    <w:p>
-      <w:pPr>
-        <w:pStyle w:val="HEDPlaintextparagraph"/>
-      </w:pPr>
-      <w:r>
-        <w:t>The first step is to create the text that will be included in your Table of Contents.</w:t>
-      </w:r>
-    </w:p>
-    <w:p>
-      <w:pPr>
-        <w:pStyle w:val="HEDPlaintextparagraph"/>
-      </w:pPr>
-      <w:r>
-        <w:t>You do this the same way you’d insert any paragraph, simply place your cursor in the document, and start typing. For Hederis, there are some rules about how your Table of Contents should be styled:</w:t>
-      </w:r>
-    </w:p>
-    <w:p>
-      <w:pPr>
-        <w:pStyle w:val="HEDImageholder"/>
-      </w:pPr>
-      <w:r>
-        <w:t>TOC0-1.png</w:t>
-      </w:r>
-    </w:p>
-    <w:p>
-      <w:pPr>
-        <w:pStyle w:val="HEDPlaintextparagraph"/>
-      </w:pPr>
-      <w:r>
-        <w:t>It should be wrapped in a Num List wrapper (see the section on Wrappers).</w:t>
-      </w:r>
-    </w:p>
-    <w:p>
-      <w:pPr>
-        <w:pStyle w:val="HEDPlaintextparagraph"/>
-      </w:pPr>
-      <w:r>
-        <w:t>Each TOC item should be styled with one of the 4 following styles:</w:t>
-      </w:r>
-    </w:p>
-    <w:p>
-      <w:pPr>
-        <w:pStyle w:val="HEDListitem-Bulleted"/>
-      </w:pPr>
-      <w:r>
-        <w:t>HED TOC entry - frontmatter</w:t>
-      </w:r>
-    </w:p>
-    <w:p>
-      <w:pPr>
-        <w:pStyle w:val="HEDListitem-Bulleted"/>
-      </w:pPr>
-      <w:r>
-        <w:t>HED TOC entry - part</w:t>
-      </w:r>
-    </w:p>
-    <w:p>
-      <w:pPr>
-        <w:pStyle w:val="HEDListitem-Bulleted"/>
-      </w:pPr>
-      <w:r>
-        <w:t>HED TOC entry - chapter</w:t>
-      </w:r>
-    </w:p>
-    <w:p>
-      <w:pPr>
-        <w:pStyle w:val="HEDListitem-Bulleted"/>
-      </w:pPr>
-      <w:r>
-        <w:t>HED TOC entry - backmatter</w:t>
+        <w:t>Your TOC item will appear blue and underlined, which means that your link was successfully inserted.</w:t>
       </w:r>
     </w:p>
     <w:p>
@@ -1412,219 +1794,22 @@
     </w:p>
     <w:p>
       <w:pPr>
-        <w:pStyle w:val="HEDBOXSub-sectionstart"/>
-      </w:pPr>
-    </w:p>
-    <w:p>
-      <w:pPr>
-        <w:pStyle w:val="HEDWrappertitle"/>
-      </w:pPr>
-      <w:r>
-        <w:t>Insert Bookmarks</w:t>
-      </w:r>
-    </w:p>
-    <w:p>
-      <w:pPr>
-        <w:pStyle w:val="HEDPlaintextparagraph"/>
-      </w:pPr>
-      <w:r>
-        <w:t>You need to insert a Bookmark before every heading that you want to include in your Table of Contents. The general steps will be as follows:</w:t>
-      </w:r>
-    </w:p>
-    <w:p>
-      <w:pPr>
-        <w:pStyle w:val="HEDBOXNumListstart"/>
-      </w:pPr>
-    </w:p>
-    <w:p>
-      <w:pPr>
-        <w:pStyle w:val="HEDListitem-Numbered"/>
-      </w:pPr>
-      <w:r>
-        <w:t>Scroll through your document to find the heading that you want to link to.</w:t>
-      </w:r>
-    </w:p>
-    <w:p>
-      <w:pPr>
-        <w:pStyle w:val="HEDListitem-Numbered"/>
-      </w:pPr>
-      <w:r>
-        <w:t>Click before the first character of the heading text.</w:t>
-      </w:r>
-    </w:p>
-    <w:p>
-      <w:pPr>
-        <w:pStyle w:val="HEDImageholder"/>
-      </w:pPr>
-      <w:r>
-        <w:t>TOC1-1.png</w:t>
-      </w:r>
-    </w:p>
-    <w:p>
-      <w:pPr>
-        <w:pStyle w:val="HEDListitem-Numbered"/>
-      </w:pPr>
-      <w:r>
-        <w:t>Go to Insert &gt; Bookmark…</w:t>
-      </w:r>
-    </w:p>
-    <w:p>
-      <w:pPr>
-        <w:pStyle w:val="HEDImageholder"/>
-      </w:pPr>
-      <w:r>
-        <w:t>TOC1-2.png</w:t>
-      </w:r>
-    </w:p>
-    <w:p>
-      <w:pPr>
-        <w:pStyle w:val="HEDListitem-Numbered"/>
-      </w:pPr>
-      <w:r>
-        <w:t>In the “Bookmark name” field, type a name for your Bookmark, and then click “Add”.</w:t>
-      </w:r>
-    </w:p>
-    <w:p>
-      <w:pPr>
-        <w:pStyle w:val="HEDBOXNumListend"/>
-      </w:pPr>
-    </w:p>
-    <w:p>
-      <w:pPr>
-        <w:pStyle w:val="HEDPlaintextparagraph"/>
-      </w:pPr>
-      <w:r>
-        <w:t>You won’t see anything happen, but when you go to insert your hyperlink, you’ll see the new Bookmark in your list of Bookmarks.</w:t>
-      </w:r>
-    </w:p>
-    <w:p>
-      <w:pPr>
-        <w:pStyle w:val="HEDImageholder"/>
-      </w:pPr>
-      <w:r>
-        <w:t>TOC1-3.png</w:t>
-      </w:r>
-    </w:p>
-    <w:p>
-      <w:pPr>
-        <w:pStyle w:val="HEDBOXSub-sectionend"/>
-      </w:pPr>
-    </w:p>
-    <w:p>
-      <w:pPr>
-        <w:pStyle w:val="HEDBOXSub-sectionstart"/>
-      </w:pPr>
-    </w:p>
-    <w:p>
-      <w:pPr>
-        <w:pStyle w:val="HEDWrappertitle"/>
-      </w:pPr>
-      <w:r>
-        <w:t>Insert Hyperlinks</w:t>
-      </w:r>
-    </w:p>
-    <w:p>
-      <w:pPr>
-        <w:pStyle w:val="HEDPlaintextparagraph"/>
-      </w:pPr>
-      <w:r>
-        <w:t>No go back to the Table of Contents text that you added in the first step. To create the TOC links, do the following:</w:t>
-      </w:r>
-    </w:p>
-    <w:p>
-      <w:pPr>
-        <w:pStyle w:val="HEDBOXNumListstart"/>
-      </w:pPr>
-    </w:p>
-    <w:p>
-      <w:pPr>
-        <w:pStyle w:val="HEDListitem-Numbered"/>
-      </w:pPr>
-      <w:r>
-        <w:t>Select the whole text of the TOC item.</w:t>
-      </w:r>
-    </w:p>
-    <w:p>
-      <w:pPr>
-        <w:pStyle w:val="HEDListitem-Numbered"/>
-      </w:pPr>
-      <w:r>
-        <w:t>Go to Insert &gt; Hyperlink…</w:t>
-      </w:r>
-    </w:p>
-    <w:p>
-      <w:pPr>
-        <w:pStyle w:val="HEDImageholder"/>
+        <w:pStyle w:val="HEDSECTChapter"/>
+      </w:pPr>
+      <w:r>
+        <w:br w:type="page"/>
+      </w:r>
+    </w:p>
+    <w:p>
+      <w:pPr>
+        <w:pStyle w:val="HEDProcessinginstruction"/>
       </w:pPr>
       <w:r>
         <w:lastRenderedPageBreak/>
-        <w:t>hyperlink1.png</w:t>
-      </w:r>
-    </w:p>
-    <w:p>
-      <w:pPr>
-        <w:pStyle w:val="HEDListitem-Numbered"/>
-      </w:pPr>
-      <w:r>
-        <w:t>Next to the “Anchor” box, click Locate.</w:t>
-      </w:r>
-    </w:p>
-    <w:p>
-      <w:pPr>
-        <w:pStyle w:val="HEDImageholder"/>
-      </w:pPr>
-      <w:r>
-        <w:t>hyperlink2.png</w:t>
-      </w:r>
-    </w:p>
-    <w:p>
-      <w:pPr>
-        <w:pStyle w:val="HEDListitem-Numbered"/>
-      </w:pPr>
-      <w:r>
-        <w:t>Expand the “Bookmarks” header and choose the Bookmark that you want to link to.</w:t>
-      </w:r>
-    </w:p>
-    <w:p>
-      <w:pPr>
-        <w:pStyle w:val="HEDImageholder"/>
-      </w:pPr>
-      <w:r>
-        <w:t>hyperlink4.png</w:t>
-      </w:r>
-    </w:p>
-    <w:p>
-      <w:pPr>
-        <w:pStyle w:val="HEDListitem-Numbered"/>
-      </w:pPr>
-      <w:r>
-        <w:t>Click OK, and then click OK again in the main Hyperlinks dialog box.</w:t>
-      </w:r>
-    </w:p>
-    <w:p>
-      <w:pPr>
-        <w:pStyle w:val="HEDBOXNumListend"/>
-      </w:pPr>
-    </w:p>
-    <w:p>
-      <w:pPr>
-        <w:pStyle w:val="HEDPlaintextparagraph"/>
-      </w:pPr>
-      <w:r>
-        <w:t>Your TOC item will appear blue and underlined, which means that your link was successfully inserted.</w:t>
-      </w:r>
-    </w:p>
-    <w:p>
-      <w:pPr>
-        <w:pStyle w:val="HEDBOXSub-sectionend"/>
-      </w:pPr>
-    </w:p>
-    <w:p>
-      <w:pPr>
-        <w:pStyle w:val="HEDSECTChapter"/>
-      </w:pPr>
-      <w:r>
-        <w:br w:type="page"/>
+        <w:t>ATTRS=id: include-</w:t>
+      </w:r>
+      <w:r>
+        <w:t>custom-content</w:t>
       </w:r>
     </w:p>
     <w:p>
@@ -1634,7 +1819,6 @@
       <w:bookmarkStart w:id="16" w:name="CustomContent"/>
       <w:bookmarkEnd w:id="16"/>
       <w:r>
-        <w:lastRenderedPageBreak/>
         <w:t>Include content only in the PDF or EPUB</w:t>
       </w:r>
     </w:p>
@@ -1747,21 +1931,44 @@
     </w:p>
     <w:p>
       <w:pPr>
+        <w:pStyle w:val="HEDProcessinginstruction"/>
+      </w:pPr>
+      <w:r>
+        <w:lastRenderedPageBreak/>
+        <w:t xml:space="preserve">ATTRS=id: </w:t>
+      </w:r>
+      <w:r>
+        <w:t>design-home</w:t>
+      </w:r>
+    </w:p>
+    <w:p>
+      <w:pPr>
         <w:pStyle w:val="HEDChapterSectiontitle"/>
       </w:pPr>
       <w:bookmarkStart w:id="17" w:name="Design"/>
       <w:bookmarkEnd w:id="17"/>
       <w:r>
+        <w:t>Design</w:t>
+      </w:r>
+    </w:p>
+    <w:p>
+      <w:pPr>
+        <w:pStyle w:val="HEDSECTChapter"/>
+      </w:pPr>
+      <w:r>
+        <w:br w:type="page"/>
+      </w:r>
+    </w:p>
+    <w:p>
+      <w:pPr>
+        <w:pStyle w:val="HEDProcessinginstruction"/>
+      </w:pPr>
+      <w:r>
         <w:lastRenderedPageBreak/>
-        <w:t>Design</w:t>
-      </w:r>
-    </w:p>
-    <w:p>
-      <w:pPr>
-        <w:pStyle w:val="HEDSECTChapter"/>
-      </w:pPr>
-      <w:r>
-        <w:br w:type="page"/>
+        <w:t xml:space="preserve">ATTRS=id: </w:t>
+      </w:r>
+      <w:r>
+        <w:t>adjust-trim-and-margins</w:t>
       </w:r>
     </w:p>
     <w:p>
@@ -1771,40 +1978,51 @@
       <w:bookmarkStart w:id="18" w:name="AdjustTrim"/>
       <w:bookmarkEnd w:id="18"/>
       <w:r>
+        <w:t>Adjust PDF trim size and margins</w:t>
+      </w:r>
+    </w:p>
+    <w:p>
+      <w:pPr>
+        <w:pStyle w:val="HEDPlaintextparagraph"/>
+      </w:pPr>
+      <w:r>
+        <w:t xml:space="preserve">Go to your Project Dashboard and expand the option labeled “Configure Export Settings”. </w:t>
+      </w:r>
+    </w:p>
+    <w:p>
+      <w:pPr>
+        <w:pStyle w:val="HEDPlaintextparagraph"/>
+      </w:pPr>
+      <w:r>
+        <w:t>To adjust your PDF trim size, enter your chosen values in the height and width boxes, select a unit of measurement from the dropdown options. Your selection is auto-saved.</w:t>
+      </w:r>
+    </w:p>
+    <w:p>
+      <w:pPr>
+        <w:pStyle w:val="HEDPlaintextparagraph"/>
+      </w:pPr>
+      <w:r>
+        <w:t>To adjust PDF margin widths, enter values for each of the margins that you’d like to adjust.</w:t>
+      </w:r>
+    </w:p>
+    <w:p>
+      <w:pPr>
+        <w:pStyle w:val="HEDSECTChapter"/>
+      </w:pPr>
+      <w:r>
+        <w:br w:type="page"/>
+      </w:r>
+    </w:p>
+    <w:p>
+      <w:pPr>
+        <w:pStyle w:val="HEDProcessinginstruction"/>
+      </w:pPr>
+      <w:r>
         <w:lastRenderedPageBreak/>
-        <w:t>Adjust PDF trim size and margins</w:t>
-      </w:r>
-    </w:p>
-    <w:p>
-      <w:pPr>
-        <w:pStyle w:val="HEDPlaintextparagraph"/>
-      </w:pPr>
-      <w:r>
-        <w:t xml:space="preserve">Go to your Project Dashboard and expand the option labeled “Configure Export Settings”. </w:t>
-      </w:r>
-    </w:p>
-    <w:p>
-      <w:pPr>
-        <w:pStyle w:val="HEDPlaintextparagraph"/>
-      </w:pPr>
-      <w:r>
-        <w:t>To adjust your PDF trim size, enter your chosen values in the height and width boxes, select a unit of measurement from the dropdown options. Your selection is auto-saved.</w:t>
-      </w:r>
-    </w:p>
-    <w:p>
-      <w:pPr>
-        <w:pStyle w:val="HEDPlaintextparagraph"/>
-      </w:pPr>
-      <w:r>
-        <w:t>To adjust PDF margin widths, enter values for each of the margins that you’d like to adjust.</w:t>
-      </w:r>
-    </w:p>
-    <w:p>
-      <w:pPr>
-        <w:pStyle w:val="HEDSECTChapter"/>
-      </w:pPr>
-      <w:r>
-        <w:br w:type="page"/>
+        <w:t xml:space="preserve">ATTRS=id: </w:t>
+      </w:r>
+      <w:r>
+        <w:t>add-printer-marks</w:t>
       </w:r>
     </w:p>
     <w:p>
@@ -1814,24 +2032,35 @@
       <w:bookmarkStart w:id="19" w:name="AddMarks"/>
       <w:bookmarkEnd w:id="19"/>
       <w:r>
+        <w:t>Add printer marks</w:t>
+      </w:r>
+    </w:p>
+    <w:p>
+      <w:pPr>
+        <w:pStyle w:val="HEDPlaintextparagraph"/>
+      </w:pPr>
+      <w:r>
+        <w:t>Go to your Project Dashboard and expand the option labeled “Configure Export Settings”. Click the box marked “Trim Marks”. To turn off printer marks, uncheck this box.</w:t>
+      </w:r>
+    </w:p>
+    <w:p>
+      <w:pPr>
+        <w:pStyle w:val="HEDSECTChapter"/>
+      </w:pPr>
+      <w:r>
+        <w:br w:type="page"/>
+      </w:r>
+    </w:p>
+    <w:p>
+      <w:pPr>
+        <w:pStyle w:val="HEDProcessinginstruction"/>
+      </w:pPr>
+      <w:r>
         <w:lastRenderedPageBreak/>
-        <w:t>Add printer marks</w:t>
-      </w:r>
-    </w:p>
-    <w:p>
-      <w:pPr>
-        <w:pStyle w:val="HEDPlaintextparagraph"/>
-      </w:pPr>
-      <w:r>
-        <w:t>Go to your Project Dashboard and expand the option labeled “Configure Export Settings”. Click the box marked “Trim Marks”. To turn off printer marks, uncheck this box.</w:t>
-      </w:r>
-    </w:p>
-    <w:p>
-      <w:pPr>
-        <w:pStyle w:val="HEDSECTChapter"/>
-      </w:pPr>
-      <w:r>
-        <w:br w:type="page"/>
+        <w:t xml:space="preserve">ATTRS=id: </w:t>
+      </w:r>
+      <w:r>
+        <w:t>view-baseline-grid</w:t>
       </w:r>
     </w:p>
     <w:p>
@@ -1841,24 +2070,35 @@
       <w:bookmarkStart w:id="20" w:name="ViewGrid"/>
       <w:bookmarkEnd w:id="20"/>
       <w:r>
+        <w:t>View baseline grid</w:t>
+      </w:r>
+    </w:p>
+    <w:p>
+      <w:pPr>
+        <w:pStyle w:val="HEDPlaintextparagraph"/>
+      </w:pPr>
+      <w:r>
+        <w:t>If you’d like to see how your text aligns to the built-in baseline grid, to ensure that pages in your PDF are correctly balanced, you can turn it on by selecting “Show gridlines” in the “Configure Export Settings” option.</w:t>
+      </w:r>
+    </w:p>
+    <w:p>
+      <w:pPr>
+        <w:pStyle w:val="HEDSECTChapter"/>
+      </w:pPr>
+      <w:r>
+        <w:br w:type="page"/>
+      </w:r>
+    </w:p>
+    <w:p>
+      <w:pPr>
+        <w:pStyle w:val="HEDProcessinginstruction"/>
+      </w:pPr>
+      <w:r>
         <w:lastRenderedPageBreak/>
-        <w:t>View baseline grid</w:t>
-      </w:r>
-    </w:p>
-    <w:p>
-      <w:pPr>
-        <w:pStyle w:val="HEDPlaintextparagraph"/>
-      </w:pPr>
-      <w:r>
-        <w:t>If you’d like to see how your text aligns to the built-in baseline grid, to ensure that pages in your PDF are correctly balanced, you can turn it on by selecting “Show gridlines” in the “Configure Export Settings” option.</w:t>
-      </w:r>
-    </w:p>
-    <w:p>
-      <w:pPr>
-        <w:pStyle w:val="HEDSECTChapter"/>
-      </w:pPr>
-      <w:r>
-        <w:br w:type="page"/>
+        <w:t xml:space="preserve">ATTRS=id: </w:t>
+      </w:r>
+      <w:r>
+        <w:t>custom-design</w:t>
       </w:r>
     </w:p>
     <w:p>
@@ -1868,7 +2108,6 @@
       <w:bookmarkStart w:id="21" w:name="AddPIs"/>
       <w:bookmarkEnd w:id="21"/>
       <w:r>
-        <w:lastRenderedPageBreak/>
         <w:t>Add special design instructions</w:t>
       </w:r>
     </w:p>
@@ -1956,8 +2195,6 @@
       <w:r>
         <w:t>n equals sign</w:t>
       </w:r>
-      <w:bookmarkStart w:id="22" w:name="_GoBack"/>
-      <w:bookmarkEnd w:id="22"/>
       <w:r>
         <w:t>, and then type the code for the special design instruction. See the end of this section for a list of all of these codes. For example, if you want a paragraph to be centered instead of left-aligned, your text would look like this:</w:t>
       </w:r>
@@ -2159,6 +2396,7 @@
               <w:pStyle w:val="HEDPlaintextparagraph"/>
             </w:pPr>
             <w:r>
+              <w:lastRenderedPageBreak/>
               <w:t>Options</w:t>
             </w:r>
           </w:p>
@@ -2173,6 +2411,7 @@
               <w:pStyle w:val="HEDPlaintextparagraph"/>
             </w:pPr>
             <w:r>
+              <w:lastRenderedPageBreak/>
               <w:t>Possible values</w:t>
             </w:r>
           </w:p>
@@ -2187,6 +2426,7 @@
               <w:pStyle w:val="HEDPlaintextparagraph"/>
             </w:pPr>
             <w:r>
+              <w:lastRenderedPageBreak/>
               <w:t>Notes</w:t>
             </w:r>
           </w:p>
@@ -2335,12 +2575,23 @@
     </w:p>
     <w:p>
       <w:pPr>
+        <w:pStyle w:val="HEDProcessinginstruction"/>
+      </w:pPr>
+      <w:r>
+        <w:lastRenderedPageBreak/>
+        <w:t xml:space="preserve">ATTRS=id: </w:t>
+      </w:r>
+      <w:r>
+        <w:t>adjust-line-breaks</w:t>
+      </w:r>
+    </w:p>
+    <w:p>
+      <w:pPr>
         <w:pStyle w:val="HEDChapterSectiontitle"/>
       </w:pPr>
-      <w:bookmarkStart w:id="23" w:name="AdjustPageBreaks"/>
-      <w:bookmarkEnd w:id="23"/>
-      <w:r>
-        <w:lastRenderedPageBreak/>
+      <w:bookmarkStart w:id="22" w:name="AdjustPageBreaks"/>
+      <w:bookmarkEnd w:id="22"/>
+      <w:r>
         <w:t>Adjust line-breaks and page-breaks (PDF-only)</w:t>
       </w:r>
     </w:p>
@@ -2439,340 +2690,398 @@
     </w:p>
     <w:p>
       <w:pPr>
+        <w:pStyle w:val="HEDProcessinginstruction"/>
+      </w:pPr>
+      <w:r>
+        <w:lastRenderedPageBreak/>
+        <w:t xml:space="preserve">ATTRS=id: </w:t>
+      </w:r>
+      <w:r>
+        <w:t>custom-design-templates</w:t>
+      </w:r>
+    </w:p>
+    <w:p>
+      <w:pPr>
         <w:pStyle w:val="HEDChapterSectiontitle"/>
       </w:pPr>
-      <w:bookmarkStart w:id="24" w:name="UploadCustomTemplate"/>
+      <w:bookmarkStart w:id="23" w:name="UploadCustomTemplate"/>
+      <w:bookmarkEnd w:id="23"/>
+      <w:r>
+        <w:t>Upload a custom design template</w:t>
+      </w:r>
+    </w:p>
+    <w:p>
+      <w:pPr>
+        <w:pStyle w:val="HEDPlaintextparagraph"/>
+      </w:pPr>
+      <w:r>
+        <w:t>To upload your own CSS design template, email us at help@hederis.com.</w:t>
+      </w:r>
+    </w:p>
+    <w:p>
+      <w:pPr>
+        <w:pStyle w:val="HEDPlaintextparagraph"/>
+      </w:pPr>
+      <w:r>
+        <w:t>Want us to translate an InDesign template into CSS? Learn more.</w:t>
+      </w:r>
+    </w:p>
+    <w:p>
+      <w:pPr>
+        <w:pStyle w:val="HEDSECTChapter"/>
+      </w:pPr>
+      <w:r>
+        <w:br w:type="page"/>
+      </w:r>
+    </w:p>
+    <w:p>
+      <w:pPr>
+        <w:pStyle w:val="HEDProcessinginstruction"/>
+      </w:pPr>
+      <w:r>
+        <w:lastRenderedPageBreak/>
+        <w:t xml:space="preserve">ATTRS=id: </w:t>
+      </w:r>
+      <w:r>
+        <w:t>pdf-preflight</w:t>
+      </w:r>
+    </w:p>
+    <w:p>
+      <w:pPr>
+        <w:pStyle w:val="HEDChapterSectiontitle"/>
+      </w:pPr>
+      <w:bookmarkStart w:id="24" w:name="PDFPreflight"/>
       <w:bookmarkEnd w:id="24"/>
       <w:r>
+        <w:t>PDF preflight and prepress</w:t>
+      </w:r>
+    </w:p>
+    <w:p>
+      <w:pPr>
+        <w:pStyle w:val="HEDPlaintextparagraph"/>
+      </w:pPr>
+      <w:r>
+        <w:t>PDF preflight is not currently built into Hederis:Convert. You should implement a preflight process as recommended by your printer, but we’re happy to help you create a process around preflighting and finalizing your PDFs for printing.</w:t>
+      </w:r>
+    </w:p>
+    <w:p>
+      <w:pPr>
+        <w:pStyle w:val="HEDSECTChapter"/>
+      </w:pPr>
+    </w:p>
+    <w:p>
+      <w:pPr>
+        <w:pStyle w:val="HEDProcessinginstruction"/>
+      </w:pPr>
+      <w:r>
+        <w:t xml:space="preserve">ATTRS=id: </w:t>
+      </w:r>
+      <w:r>
+        <w:t>epub-validation</w:t>
+      </w:r>
+    </w:p>
+    <w:p>
+      <w:pPr>
+        <w:pStyle w:val="HEDChapterSectiontitle"/>
+      </w:pPr>
+      <w:r>
+        <w:t>EPUB Validation</w:t>
+      </w:r>
+    </w:p>
+    <w:p>
+      <w:pPr>
+        <w:pStyle w:val="HEDPlaintextparagraph"/>
+      </w:pPr>
+      <w:r>
+        <w:t>We recommend that you run the epubcheck validation tool on your files before distribution, to ensure that there are no errors. We’ll be integrating epubcheck into our toolchain very soon, but we don’t want anything to slip by you in the meantime!</w:t>
+      </w:r>
+      <w:r>
+        <w:t xml:space="preserve"> If there are any validation errors, let us know and we can </w:t>
+      </w:r>
+      <w:r>
+        <w:t>help you troubleshoot solutions: help@hederis.com</w:t>
+      </w:r>
+    </w:p>
+    <w:p>
+      <w:pPr>
+        <w:pStyle w:val="HEDSECTPart"/>
+      </w:pPr>
+      <w:r>
+        <w:br w:type="page"/>
+      </w:r>
+    </w:p>
+    <w:p>
+      <w:pPr>
+        <w:pStyle w:val="HEDProcessinginstruction"/>
+      </w:pPr>
+      <w:r>
         <w:lastRenderedPageBreak/>
-        <w:t>Upload a custom design template</w:t>
-      </w:r>
-    </w:p>
-    <w:p>
-      <w:pPr>
-        <w:pStyle w:val="HEDPlaintextparagraph"/>
-      </w:pPr>
-      <w:r>
-        <w:t>To upload your own CSS design template, email us at help@hederis.com.</w:t>
-      </w:r>
-    </w:p>
-    <w:p>
-      <w:pPr>
-        <w:pStyle w:val="HEDPlaintextparagraph"/>
-      </w:pPr>
-      <w:r>
-        <w:t>Want us to translate an InDesign template into CSS? Learn more.</w:t>
-      </w:r>
-    </w:p>
-    <w:p>
-      <w:pPr>
-        <w:pStyle w:val="HEDSECTChapter"/>
-      </w:pPr>
-      <w:r>
-        <w:br w:type="page"/>
+        <w:t xml:space="preserve">ATTRS=id: </w:t>
+      </w:r>
+      <w:r>
+        <w:t>appendix-home</w:t>
       </w:r>
     </w:p>
     <w:p>
       <w:pPr>
         <w:pStyle w:val="HEDChapterSectiontitle"/>
       </w:pPr>
-      <w:bookmarkStart w:id="25" w:name="PDFPreflight"/>
+      <w:r>
+        <w:t>Appendix</w:t>
+      </w:r>
+    </w:p>
+    <w:p>
+      <w:pPr>
+        <w:pStyle w:val="HEDSECTAppendix"/>
+      </w:pPr>
+    </w:p>
+    <w:p>
+      <w:pPr>
+        <w:pStyle w:val="HEDProcessinginstruction"/>
+      </w:pPr>
+      <w:r>
+        <w:t xml:space="preserve">ATTRS=id: </w:t>
+      </w:r>
+      <w:r>
+        <w:t>list-of-word-styles</w:t>
+      </w:r>
+      <w:bookmarkStart w:id="26" w:name="_GoBack"/>
+      <w:bookmarkEnd w:id="26"/>
+    </w:p>
+    <w:p>
+      <w:pPr>
+        <w:pStyle w:val="HEDChapterSectiontitle"/>
+      </w:pPr>
+      <w:bookmarkStart w:id="25" w:name="ListofStyles"/>
       <w:bookmarkEnd w:id="25"/>
       <w:r>
+        <w:t>List of Hederis Word Styles</w:t>
+      </w:r>
+    </w:p>
+    <w:p>
+      <w:pPr>
+        <w:pStyle w:val="HEDBOXSub-sectionstart"/>
+      </w:pPr>
+    </w:p>
+    <w:p>
+      <w:pPr>
+        <w:pStyle w:val="HEDWrappertitle"/>
+      </w:pPr>
+      <w:r>
+        <w:t>Paragraphs</w:t>
+      </w:r>
+    </w:p>
+    <w:p>
+      <w:pPr>
+        <w:pStyle w:val="HEDBOXDefinitionListstart"/>
+      </w:pPr>
+    </w:p>
+    <w:p>
+      <w:pPr>
+        <w:pStyle w:val="HEDDefinitionterm"/>
+      </w:pPr>
+      <w:r>
+        <w:t>HED Address</w:t>
+      </w:r>
+    </w:p>
+    <w:p>
+      <w:pPr>
+        <w:pStyle w:val="HEDDefinitiondefinition"/>
+      </w:pPr>
+      <w:r>
+        <w:t>An address, for example in a letter, on a copyright page, etc.</w:t>
+      </w:r>
+    </w:p>
+    <w:p>
+      <w:pPr>
+        <w:pStyle w:val="HEDDefinitionterm"/>
+      </w:pPr>
+      <w:r>
+        <w:t>HED Attribution</w:t>
+      </w:r>
+    </w:p>
+    <w:p>
+      <w:pPr>
+        <w:pStyle w:val="HEDDefinitiondefinition"/>
+      </w:pPr>
+      <w:r>
+        <w:t>The attribution to a quote.</w:t>
+      </w:r>
+    </w:p>
+    <w:p>
+      <w:pPr>
+        <w:pStyle w:val="HEDDefinitionterm"/>
+      </w:pPr>
+      <w:r>
+        <w:t>HED Attribution (contd)</w:t>
+      </w:r>
+    </w:p>
+    <w:p>
+      <w:pPr>
+        <w:pStyle w:val="HEDDefinitiondefinition"/>
+      </w:pPr>
+      <w:r>
+        <w:t>Continuation paragraphs for a quote attribution. An attribution can have multiple continuation paragraphs.</w:t>
+      </w:r>
+    </w:p>
+    <w:p>
+      <w:pPr>
+        <w:pStyle w:val="HEDDefinitionterm"/>
+      </w:pPr>
+      <w:r>
+        <w:t>HED Author name</w:t>
+      </w:r>
+    </w:p>
+    <w:p>
+      <w:pPr>
+        <w:pStyle w:val="HEDDefinitiondefinition"/>
+      </w:pPr>
+      <w:r>
+        <w:t>The name of an author. This could appear in a variety of places: on the main titlepage, following a preface title or chapter title, etc.</w:t>
+      </w:r>
+    </w:p>
+    <w:p>
+      <w:pPr>
+        <w:pStyle w:val="HEDDefinitionterm"/>
+      </w:pPr>
+      <w:r>
+        <w:t>HED Box type</w:t>
+      </w:r>
+    </w:p>
+    <w:p>
+      <w:pPr>
+        <w:pStyle w:val="HEDDefinitiondefinition"/>
+      </w:pPr>
+      <w:r>
+        <w:t>Some books include multiple types of boxes and sidebars, that appear multiple times within a book. For example, a book might have a type of box called “Quick Tips”, that contains different tips that correspond to the current book topic. This style would be used to tag that Type heading, and is different from the main box heading.</w:t>
+      </w:r>
+    </w:p>
+    <w:p>
+      <w:pPr>
+        <w:pStyle w:val="HEDImageholder"/>
+      </w:pPr>
+      <w:r>
+        <w:t>boxtype.png</w:t>
+      </w:r>
+    </w:p>
+    <w:p>
+      <w:pPr>
+        <w:pStyle w:val="HEDDefinitionterm"/>
+      </w:pPr>
+      <w:r>
+        <w:t>HED Caption</w:t>
+      </w:r>
+    </w:p>
+    <w:p>
+      <w:pPr>
+        <w:pStyle w:val="HEDDefinitiondefinition"/>
+      </w:pPr>
+      <w:r>
+        <w:t>A caption, for example to accompany an image or to follow a table.</w:t>
+      </w:r>
+    </w:p>
+    <w:p>
+      <w:pPr>
+        <w:pStyle w:val="HEDDefinitionterm"/>
+      </w:pPr>
+      <w:r>
+        <w:t>HED Chap/Sect/Wrapper number</w:t>
+      </w:r>
+    </w:p>
+    <w:p>
+      <w:pPr>
+        <w:pStyle w:val="HEDDefinitionterm"/>
+      </w:pPr>
+      <w:r>
+        <w:t>HED Chapter/Section title</w:t>
+      </w:r>
+    </w:p>
+    <w:p>
+      <w:pPr>
+        <w:pStyle w:val="HEDDefinitiondefinition"/>
+      </w:pPr>
+      <w:r>
+        <w:t>Titles of main book sections, like chapters, prefaces, appendixes, parts, and so on.</w:t>
+      </w:r>
+    </w:p>
+    <w:p>
+      <w:pPr>
+        <w:pStyle w:val="HEDDefinitionterm"/>
+      </w:pPr>
+      <w:r>
+        <w:t>HED Closing</w:t>
+      </w:r>
+    </w:p>
+    <w:p>
+      <w:pPr>
+        <w:pStyle w:val="HEDDefinitionterm"/>
+      </w:pPr>
+      <w:r>
+        <w:t>HED Code paragraph</w:t>
+      </w:r>
+    </w:p>
+    <w:p>
+      <w:pPr>
+        <w:pStyle w:val="HEDDefinitionterm"/>
+      </w:pPr>
+      <w:r>
+        <w:t>HED Contributor</w:t>
+      </w:r>
+    </w:p>
+    <w:p>
+      <w:pPr>
+        <w:pStyle w:val="HEDDefinitionterm"/>
+      </w:pPr>
+      <w:r>
+        <w:t>HED Dateline</w:t>
+      </w:r>
+    </w:p>
+    <w:p>
+      <w:pPr>
+        <w:pStyle w:val="HEDDefinitionterm"/>
+      </w:pPr>
+      <w:r>
+        <w:t>HED Definition definition</w:t>
+      </w:r>
+    </w:p>
+    <w:p>
+      <w:pPr>
+        <w:pStyle w:val="HEDDefinitionterm"/>
+      </w:pPr>
+      <w:r>
+        <w:t>HED Definition definition (contd)</w:t>
+      </w:r>
+    </w:p>
+    <w:p>
+      <w:pPr>
+        <w:pStyle w:val="HEDDefinitionterm"/>
+      </w:pPr>
+      <w:r>
+        <w:t>HED Definition term</w:t>
+      </w:r>
+    </w:p>
+    <w:p>
+      <w:pPr>
+        <w:pStyle w:val="HEDDefinitionterm"/>
+      </w:pPr>
+      <w:r>
+        <w:t>HED Dialogue paragraph</w:t>
+      </w:r>
+    </w:p>
+    <w:p>
+      <w:pPr>
+        <w:pStyle w:val="HEDDefinitionterm"/>
+      </w:pPr>
+      <w:r>
+        <w:t>HED Endnote paragraph</w:t>
+      </w:r>
+    </w:p>
+    <w:p>
+      <w:pPr>
+        <w:pStyle w:val="HEDDefinitionterm"/>
+      </w:pPr>
+      <w:r>
         <w:lastRenderedPageBreak/>
-        <w:t>PDF preflight and prepress</w:t>
-      </w:r>
-    </w:p>
-    <w:p>
-      <w:pPr>
-        <w:pStyle w:val="HEDPlaintextparagraph"/>
-      </w:pPr>
-      <w:r>
-        <w:t>PDF preflight is not currently built into Hederis:Convert. You should implement a preflight process as recommended by your printer, but we’re happy to help you create a process around preflighting and finalizing your PDFs for printing.</w:t>
-      </w:r>
-    </w:p>
-    <w:p>
-      <w:pPr>
-        <w:pStyle w:val="HEDSECTChapter"/>
-      </w:pPr>
-    </w:p>
-    <w:p>
-      <w:pPr>
-        <w:pStyle w:val="HEDChapterSectiontitle"/>
-      </w:pPr>
-      <w:r>
-        <w:t>EPUB Validation</w:t>
-      </w:r>
-    </w:p>
-    <w:p>
-      <w:pPr>
-        <w:pStyle w:val="HEDPlaintextparagraph"/>
-      </w:pPr>
-      <w:r>
-        <w:t>We recommend that you run the epubcheck validation tool on your files before distribution, to ensure that there are no errors. We’ll be integrating epubcheck into our toolchain very soon, but we don’t want anything to slip by you in the meantime!</w:t>
-      </w:r>
-      <w:r>
-        <w:t xml:space="preserve"> If there are any validation errors, let us know and we can </w:t>
-      </w:r>
-      <w:r>
-        <w:t>help you troubleshoot solutions: help@hederis.com</w:t>
-      </w:r>
-    </w:p>
-    <w:p>
-      <w:pPr>
-        <w:pStyle w:val="HEDSECTPart"/>
-      </w:pPr>
-      <w:r>
-        <w:br w:type="page"/>
-      </w:r>
-    </w:p>
-    <w:p>
-      <w:pPr>
-        <w:pStyle w:val="HEDChapterSectiontitle"/>
-      </w:pPr>
-      <w:r>
-        <w:lastRenderedPageBreak/>
-        <w:t>Appendix</w:t>
-      </w:r>
-    </w:p>
-    <w:p>
-      <w:pPr>
-        <w:pStyle w:val="HEDSECTAppendix"/>
-      </w:pPr>
-    </w:p>
-    <w:p>
-      <w:pPr>
-        <w:pStyle w:val="HEDChapterSectiontitle"/>
-      </w:pPr>
-      <w:bookmarkStart w:id="26" w:name="ListofStyles"/>
-      <w:bookmarkEnd w:id="26"/>
-      <w:r>
-        <w:t>List of Hederis Word Styles</w:t>
-      </w:r>
-    </w:p>
-    <w:p>
-      <w:pPr>
-        <w:pStyle w:val="HEDBOXSub-sectionstart"/>
-      </w:pPr>
-    </w:p>
-    <w:p>
-      <w:pPr>
-        <w:pStyle w:val="HEDWrappertitle"/>
-      </w:pPr>
-      <w:r>
-        <w:t>Paragraphs</w:t>
-      </w:r>
-    </w:p>
-    <w:p>
-      <w:pPr>
-        <w:pStyle w:val="HEDBOXDefinitionListstart"/>
-      </w:pPr>
-    </w:p>
-    <w:p>
-      <w:pPr>
-        <w:pStyle w:val="HEDDefinitionterm"/>
-      </w:pPr>
-      <w:r>
-        <w:t>HED Address</w:t>
-      </w:r>
-    </w:p>
-    <w:p>
-      <w:pPr>
-        <w:pStyle w:val="HEDDefinitiondefinition"/>
-      </w:pPr>
-      <w:r>
-        <w:t>An address, for example in a letter, on a copyright page, etc.</w:t>
-      </w:r>
-    </w:p>
-    <w:p>
-      <w:pPr>
-        <w:pStyle w:val="HEDDefinitionterm"/>
-      </w:pPr>
-      <w:r>
-        <w:t>HED Attribution</w:t>
-      </w:r>
-    </w:p>
-    <w:p>
-      <w:pPr>
-        <w:pStyle w:val="HEDDefinitiondefinition"/>
-      </w:pPr>
-      <w:r>
-        <w:t>The attribution to a quote.</w:t>
-      </w:r>
-    </w:p>
-    <w:p>
-      <w:pPr>
-        <w:pStyle w:val="HEDDefinitionterm"/>
-      </w:pPr>
-      <w:r>
-        <w:t>HED Attribution (contd)</w:t>
-      </w:r>
-    </w:p>
-    <w:p>
-      <w:pPr>
-        <w:pStyle w:val="HEDDefinitiondefinition"/>
-      </w:pPr>
-      <w:r>
-        <w:t>Continuation paragraphs for a quote attribution. An attribution can have multiple continuation paragraphs.</w:t>
-      </w:r>
-    </w:p>
-    <w:p>
-      <w:pPr>
-        <w:pStyle w:val="HEDDefinitionterm"/>
-      </w:pPr>
-      <w:r>
-        <w:t>HED Author name</w:t>
-      </w:r>
-    </w:p>
-    <w:p>
-      <w:pPr>
-        <w:pStyle w:val="HEDDefinitiondefinition"/>
-      </w:pPr>
-      <w:r>
-        <w:t>The name of an author. This could appear in a variety of places: on the main titlepage, following a preface title or chapter title, etc.</w:t>
-      </w:r>
-    </w:p>
-    <w:p>
-      <w:pPr>
-        <w:pStyle w:val="HEDDefinitionterm"/>
-      </w:pPr>
-      <w:r>
-        <w:t>HED Box type</w:t>
-      </w:r>
-    </w:p>
-    <w:p>
-      <w:pPr>
-        <w:pStyle w:val="HEDDefinitiondefinition"/>
-      </w:pPr>
-      <w:r>
-        <w:t>Some books include multiple types of boxes and sidebars, that appear multiple times within a book. For example, a book might have a type of box called “Quick Tips”, that contains different tips that correspond to the current book topic. This style would be used to tag that Type heading, and is different from the main box heading.</w:t>
-      </w:r>
-    </w:p>
-    <w:p>
-      <w:pPr>
-        <w:pStyle w:val="HEDImageholder"/>
-      </w:pPr>
-      <w:r>
-        <w:t>boxtype.png</w:t>
-      </w:r>
-    </w:p>
-    <w:p>
-      <w:pPr>
-        <w:pStyle w:val="HEDDefinitionterm"/>
-      </w:pPr>
-      <w:r>
-        <w:t>HED Caption</w:t>
-      </w:r>
-    </w:p>
-    <w:p>
-      <w:pPr>
-        <w:pStyle w:val="HEDDefinitiondefinition"/>
-      </w:pPr>
-      <w:r>
-        <w:t>A caption, for example to accompany an image or to follow a table.</w:t>
-      </w:r>
-    </w:p>
-    <w:p>
-      <w:pPr>
-        <w:pStyle w:val="HEDDefinitionterm"/>
-      </w:pPr>
-      <w:r>
-        <w:t>HED Chap/Sect/Wrapper number</w:t>
-      </w:r>
-    </w:p>
-    <w:p>
-      <w:pPr>
-        <w:pStyle w:val="HEDDefinitionterm"/>
-      </w:pPr>
-      <w:r>
-        <w:t>HED Chapter/Section title</w:t>
-      </w:r>
-    </w:p>
-    <w:p>
-      <w:pPr>
-        <w:pStyle w:val="HEDDefinitiondefinition"/>
-      </w:pPr>
-      <w:r>
-        <w:t>Titles of main book sections, like chapters, prefaces, appendixes, parts, and so on.</w:t>
-      </w:r>
-    </w:p>
-    <w:p>
-      <w:pPr>
-        <w:pStyle w:val="HEDDefinitionterm"/>
-      </w:pPr>
-      <w:r>
-        <w:t>HED Closing</w:t>
-      </w:r>
-    </w:p>
-    <w:p>
-      <w:pPr>
-        <w:pStyle w:val="HEDDefinitionterm"/>
-      </w:pPr>
-      <w:r>
-        <w:t>HED Code paragraph</w:t>
-      </w:r>
-    </w:p>
-    <w:p>
-      <w:pPr>
-        <w:pStyle w:val="HEDDefinitionterm"/>
-      </w:pPr>
-      <w:r>
-        <w:t>HED Contributor</w:t>
-      </w:r>
-    </w:p>
-    <w:p>
-      <w:pPr>
-        <w:pStyle w:val="HEDDefinitionterm"/>
-      </w:pPr>
-      <w:r>
-        <w:t>HED Dateline</w:t>
-      </w:r>
-    </w:p>
-    <w:p>
-      <w:pPr>
-        <w:pStyle w:val="HEDDefinitionterm"/>
-      </w:pPr>
-      <w:r>
-        <w:t>HED Definition definition</w:t>
-      </w:r>
-    </w:p>
-    <w:p>
-      <w:pPr>
-        <w:pStyle w:val="HEDDefinitionterm"/>
-      </w:pPr>
-      <w:r>
-        <w:t>HED Definition definition (contd)</w:t>
-      </w:r>
-    </w:p>
-    <w:p>
-      <w:pPr>
-        <w:pStyle w:val="HEDDefinitionterm"/>
-      </w:pPr>
-      <w:r>
-        <w:t>HED Definition term</w:t>
-      </w:r>
-    </w:p>
-    <w:p>
-      <w:pPr>
-        <w:pStyle w:val="HEDDefinitionterm"/>
-      </w:pPr>
-      <w:r>
-        <w:t>HED Dialogue paragraph</w:t>
-      </w:r>
-    </w:p>
-    <w:p>
-      <w:pPr>
-        <w:pStyle w:val="HEDDefinitionterm"/>
-      </w:pPr>
-      <w:r>
-        <w:t>HED Endnote paragraph</w:t>
-      </w:r>
-    </w:p>
-    <w:p>
-      <w:pPr>
-        <w:pStyle w:val="HEDDefinitionterm"/>
-      </w:pPr>
-      <w:r>
         <w:t>HED Footnote paragraph</w:t>
       </w:r>
     </w:p>
@@ -2789,23 +3098,34 @@
         <w:pStyle w:val="HEDDefinitionterm"/>
       </w:pPr>
       <w:r>
-        <w:lastRenderedPageBreak/>
         <w:t>HED Generic subheading</w:t>
       </w:r>
     </w:p>
     <w:p>
       <w:pPr>
         <w:pStyle w:val="HEDDefinitionterm"/>
-      </w:pPr>
-      <w:r>
+        <w:rPr>
+          <w:lang w:val="da-DK"/>
+        </w:rPr>
+      </w:pPr>
+      <w:r>
+        <w:rPr>
+          <w:lang w:val="da-DK"/>
+        </w:rPr>
         <w:t>HED Image holder</w:t>
       </w:r>
     </w:p>
     <w:p>
       <w:pPr>
         <w:pStyle w:val="HEDDefinitionterm"/>
-      </w:pPr>
-      <w:r>
+        <w:rPr>
+          <w:lang w:val="da-DK"/>
+        </w:rPr>
+      </w:pPr>
+      <w:r>
+        <w:rPr>
+          <w:lang w:val="da-DK"/>
+        </w:rPr>
         <w:t>HED Image source</w:t>
       </w:r>
     </w:p>
@@ -2860,16 +3180,28 @@
     <w:p>
       <w:pPr>
         <w:pStyle w:val="HEDDefinitionterm"/>
-      </w:pPr>
-      <w:r>
+        <w:rPr>
+          <w:lang w:val="da-DK"/>
+        </w:rPr>
+      </w:pPr>
+      <w:r>
+        <w:rPr>
+          <w:lang w:val="da-DK"/>
+        </w:rPr>
         <w:t>HED Mark for Deletion</w:t>
       </w:r>
     </w:p>
     <w:p>
       <w:pPr>
         <w:pStyle w:val="HEDDefinitionterm"/>
-      </w:pPr>
-      <w:r>
+        <w:rPr>
+          <w:lang w:val="da-DK"/>
+        </w:rPr>
+      </w:pPr>
+      <w:r>
+        <w:rPr>
+          <w:lang w:val="da-DK"/>
+        </w:rPr>
         <w:t>HED Ornamental space</w:t>
       </w:r>
     </w:p>
@@ -3124,32 +3456,56 @@
     <w:p>
       <w:pPr>
         <w:pStyle w:val="HEDDefinitionterm"/>
-      </w:pPr>
-      <w:r>
+        <w:rPr>
+          <w:lang w:val="da-DK"/>
+        </w:rPr>
+      </w:pPr>
+      <w:r>
+        <w:rPr>
+          <w:lang w:val="da-DK"/>
+        </w:rPr>
         <w:t>HED BOX Bullet List start, HED BOX Bullet List end</w:t>
       </w:r>
     </w:p>
     <w:p>
       <w:pPr>
         <w:pStyle w:val="HEDDefinitionterm"/>
-      </w:pPr>
-      <w:r>
+        <w:rPr>
+          <w:lang w:val="da-DK"/>
+        </w:rPr>
+      </w:pPr>
+      <w:r>
+        <w:rPr>
+          <w:lang w:val="da-DK"/>
+        </w:rPr>
         <w:t>HED BOX Code Block start, HED BOX Code Block end</w:t>
       </w:r>
     </w:p>
     <w:p>
       <w:pPr>
         <w:pStyle w:val="HEDDefinitionterm"/>
-      </w:pPr>
-      <w:r>
+        <w:rPr>
+          <w:lang w:val="da-DK"/>
+        </w:rPr>
+      </w:pPr>
+      <w:r>
+        <w:rPr>
+          <w:lang w:val="da-DK"/>
+        </w:rPr>
         <w:t>HED BOX Definition List start, HED BOX Definition List end</w:t>
       </w:r>
     </w:p>
     <w:p>
       <w:pPr>
         <w:pStyle w:val="HEDDefinitionterm"/>
-      </w:pPr>
-      <w:r>
+        <w:rPr>
+          <w:lang w:val="da-DK"/>
+        </w:rPr>
+      </w:pPr>
+      <w:r>
+        <w:rPr>
+          <w:lang w:val="da-DK"/>
+        </w:rPr>
         <w:t>HED BOX Endnote start, HED BOX Endnote end</w:t>
       </w:r>
     </w:p>
@@ -3188,8 +3544,14 @@
     <w:p>
       <w:pPr>
         <w:pStyle w:val="HEDDefinitionterm"/>
-      </w:pPr>
-      <w:r>
+        <w:rPr>
+          <w:lang w:val="da-DK"/>
+        </w:rPr>
+      </w:pPr>
+      <w:r>
+        <w:rPr>
+          <w:lang w:val="da-DK"/>
+        </w:rPr>
         <w:t>HED BOX Letter start, HED BOX Letter end</w:t>
       </w:r>
     </w:p>
@@ -3204,8 +3566,14 @@
     <w:p>
       <w:pPr>
         <w:pStyle w:val="HEDDefinitionterm"/>
-      </w:pPr>
-      <w:r>
+        <w:rPr>
+          <w:lang w:val="da-DK"/>
+        </w:rPr>
+      </w:pPr>
+      <w:r>
+        <w:rPr>
+          <w:lang w:val="da-DK"/>
+        </w:rPr>
         <w:t>HED BOX Num List start, HED BOX Num List end</w:t>
       </w:r>
     </w:p>
@@ -3220,8 +3588,14 @@
     <w:p>
       <w:pPr>
         <w:pStyle w:val="HEDDefinitionterm"/>
-      </w:pPr>
-      <w:r>
+        <w:rPr>
+          <w:lang w:val="da-DK"/>
+        </w:rPr>
+      </w:pPr>
+      <w:r>
+        <w:rPr>
+          <w:lang w:val="da-DK"/>
+        </w:rPr>
         <w:t>HED BOX Sidebar start, HED BOX Sidebar end</w:t>
       </w:r>
     </w:p>
@@ -4764,10 +5138,6 @@
     <w:lsdException w:name="Book Title" w:uiPriority="33" w:qFormat="1"/>
     <w:lsdException w:name="Bibliography" w:semiHidden="1" w:uiPriority="37" w:unhideWhenUsed="1"/>
     <w:lsdException w:name="TOC Heading" w:semiHidden="1" w:uiPriority="39" w:unhideWhenUsed="1" w:qFormat="1"/>
-    <w:lsdException w:name="Grid Table Light" w:semiHidden="1" w:unhideWhenUsed="1"/>
-    <w:lsdException w:name="Grid Table 1 Light" w:semiHidden="1" w:unhideWhenUsed="1"/>
-    <w:lsdException w:name="Grid Table 2" w:semiHidden="1" w:unhideWhenUsed="1"/>
-    <w:lsdException w:name="Grid Table 3" w:semiHidden="1" w:unhideWhenUsed="1"/>
     <w:lsdException w:name="Grid Table 4" w:uiPriority="49"/>
     <w:lsdException w:name="Grid Table 5 Dark" w:uiPriority="50"/>
     <w:lsdException w:name="Grid Table 6 Colorful" w:uiPriority="51"/>

</xml_diff>

<commit_message>
adding new content for global styles
</commit_message>
<xml_diff>
--- a/book.docx
+++ b/book.docx
@@ -13,20 +13,408 @@
     <w:p>
       <w:pPr>
         <w:pStyle w:val="HEDProcessinginstruction"/>
-      </w:pPr>
-      <w:r>
+        <w:rPr>
+          <w:lang w:val="fr-FR"/>
+        </w:rPr>
+      </w:pPr>
+      <w:r>
+        <w:rPr>
+          <w:lang w:val="fr-FR"/>
+        </w:rPr>
         <w:lastRenderedPageBreak/>
-        <w:t>ATTRS=id: documentation-home</w:t>
+        <w:t>ATTRS=</w:t>
+      </w:r>
+      <w:proofErr w:type="gramStart"/>
+      <w:r>
+        <w:rPr>
+          <w:lang w:val="fr-FR"/>
+        </w:rPr>
+        <w:t>id:</w:t>
+      </w:r>
+      <w:proofErr w:type="gramEnd"/>
+      <w:r>
+        <w:rPr>
+          <w:lang w:val="fr-FR"/>
+        </w:rPr>
+        <w:t xml:space="preserve"> documentation-home</w:t>
       </w:r>
     </w:p>
     <w:p>
       <w:pPr>
         <w:pStyle w:val="HEDChapterSectiontitle"/>
+        <w:rPr>
+          <w:lang w:val="fr-FR"/>
+        </w:rPr>
       </w:pPr>
       <w:bookmarkStart w:id="0" w:name="Titlepage"/>
       <w:bookmarkEnd w:id="0"/>
-      <w:r>
-        <w:t>Hederis:Convert Documentation</w:t>
+      <w:proofErr w:type="spellStart"/>
+      <w:proofErr w:type="gramStart"/>
+      <w:r>
+        <w:rPr>
+          <w:lang w:val="fr-FR"/>
+        </w:rPr>
+        <w:t>Hederis:Convert</w:t>
+      </w:r>
+      <w:proofErr w:type="spellEnd"/>
+      <w:proofErr w:type="gramEnd"/>
+      <w:r>
+        <w:rPr>
+          <w:lang w:val="fr-FR"/>
+        </w:rPr>
+        <w:t xml:space="preserve"> Documentation</w:t>
+      </w:r>
+    </w:p>
+    <w:p>
+      <w:pPr>
+        <w:pStyle w:val="HEDSECTChapter"/>
+        <w:rPr>
+          <w:sz w:val="40"/>
+          <w:szCs w:val="40"/>
+          <w:lang w:val="fr-FR"/>
+        </w:rPr>
+      </w:pPr>
+      <w:r>
+        <w:rPr>
+          <w:lang w:val="fr-FR"/>
+        </w:rPr>
+        <w:br w:type="page"/>
+      </w:r>
+    </w:p>
+    <w:p>
+      <w:pPr>
+        <w:pStyle w:val="HEDProcessinginstruction"/>
+      </w:pPr>
+      <w:r>
+        <w:lastRenderedPageBreak/>
+        <w:t>ATTRS=</w:t>
+      </w:r>
+      <w:proofErr w:type="gramStart"/>
+      <w:r>
+        <w:t>id :</w:t>
+      </w:r>
+      <w:proofErr w:type="gramEnd"/>
+      <w:r>
+        <w:t xml:space="preserve"> quick-start</w:t>
+      </w:r>
+    </w:p>
+    <w:p>
+      <w:pPr>
+        <w:pStyle w:val="HEDChapterSectiontitle"/>
+      </w:pPr>
+      <w:r>
+        <w:t>Quick Start Guide</w:t>
+      </w:r>
+    </w:p>
+    <w:p>
+      <w:pPr>
+        <w:pStyle w:val="HEDPlaintextparagraph"/>
+      </w:pPr>
+      <w:proofErr w:type="spellStart"/>
+      <w:proofErr w:type="gramStart"/>
+      <w:r>
+        <w:t>Hederis:Convert</w:t>
+      </w:r>
+      <w:proofErr w:type="spellEnd"/>
+      <w:proofErr w:type="gramEnd"/>
+      <w:r>
+        <w:t xml:space="preserve"> is a professional book publishing tool for quickly creating beautiful, high-quality books. You provide a single Microsoft Word file containing your full book text along with any images that you use in the book (and a cover file if you’ve got one), and </w:t>
+      </w:r>
+      <w:proofErr w:type="spellStart"/>
+      <w:proofErr w:type="gramStart"/>
+      <w:r>
+        <w:t>Hederis:Convert</w:t>
+      </w:r>
+      <w:proofErr w:type="spellEnd"/>
+      <w:proofErr w:type="gramEnd"/>
+      <w:r>
+        <w:t xml:space="preserve"> will process it automatically into a lai</w:t>
+      </w:r>
+      <w:bookmarkStart w:id="1" w:name="_GoBack"/>
+      <w:bookmarkEnd w:id="1"/>
+      <w:r>
+        <w:t>d-out, print-ready PDF, and a fully-accessible and standards-conformant EPUB file. You’ll also get an updated Microsoft Word file and an HTML version of your book.</w:t>
+      </w:r>
+    </w:p>
+    <w:p>
+      <w:pPr>
+        <w:pStyle w:val="HEDPlaintextparagraph"/>
+      </w:pPr>
+      <w:r>
+        <w:t xml:space="preserve">In the navigation menu, you’ll see a list of all the topics in this documentation, which should also give you a sense of all the things you can do with </w:t>
+      </w:r>
+      <w:proofErr w:type="spellStart"/>
+      <w:proofErr w:type="gramStart"/>
+      <w:r>
+        <w:t>Hederis:Convert</w:t>
+      </w:r>
+      <w:proofErr w:type="spellEnd"/>
+      <w:proofErr w:type="gramEnd"/>
+      <w:r>
+        <w:t>.</w:t>
+      </w:r>
+    </w:p>
+    <w:p>
+      <w:pPr>
+        <w:pStyle w:val="HEDPlaintextparagraph"/>
+        <w:rPr>
+          <w:b/>
+          <w:bCs/>
+        </w:rPr>
+      </w:pPr>
+      <w:r>
+        <w:rPr>
+          <w:b/>
+          <w:bCs/>
+        </w:rPr>
+        <w:t>Here are some useful links to get you started:</w:t>
+      </w:r>
+    </w:p>
+    <w:p>
+      <w:pPr>
+        <w:pStyle w:val="HEDPlaintextparagraph"/>
+      </w:pPr>
+      <w:r>
+        <w:t xml:space="preserve">The first thing you want to do is </w:t>
+      </w:r>
+      <w:hyperlink w:anchor="UploadAMS" w:history="1">
+        <w:r>
+          <w:rPr>
+            <w:rStyle w:val="Hyperlink"/>
+          </w:rPr>
+          <w:t>upload a manuscript</w:t>
+        </w:r>
+      </w:hyperlink>
+      <w:r>
+        <w:t>.</w:t>
+      </w:r>
+    </w:p>
+    <w:p>
+      <w:pPr>
+        <w:pStyle w:val="HEDPlaintextparagraph"/>
+        <w:rPr>
+          <w:b/>
+          <w:bCs/>
+        </w:rPr>
+      </w:pPr>
+      <w:r>
+        <w:rPr>
+          <w:b/>
+          <w:bCs/>
+        </w:rPr>
+        <w:t>After you’ve uploaded a manuscript for the first time:</w:t>
+      </w:r>
+    </w:p>
+    <w:p>
+      <w:pPr>
+        <w:pStyle w:val="HEDPlaintextparagraph"/>
+      </w:pPr>
+      <w:hyperlink w:anchor="ParaWrapSect" w:history="1">
+        <w:r>
+          <w:rPr>
+            <w:rStyle w:val="Hyperlink"/>
+          </w:rPr>
+          <w:t>Make sure you understand the difference between paragraphs, wrappers, and sections</w:t>
+        </w:r>
+      </w:hyperlink>
+    </w:p>
+    <w:p>
+      <w:pPr>
+        <w:pStyle w:val="HEDPlaintextparagraph"/>
+      </w:pPr>
+      <w:hyperlink w:anchor="FinetuneWord" w:history="1">
+        <w:r>
+          <w:rPr>
+            <w:rStyle w:val="Hyperlink"/>
+          </w:rPr>
+          <w:t>Adjust the</w:t>
+        </w:r>
+        <w:r>
+          <w:rPr>
+            <w:rStyle w:val="Hyperlink"/>
+          </w:rPr>
+          <w:t xml:space="preserve"> Word Styles and tagging</w:t>
+        </w:r>
+        <w:r>
+          <w:rPr>
+            <w:rStyle w:val="Hyperlink"/>
+          </w:rPr>
+          <w:t xml:space="preserve"> in your updated Word file</w:t>
+        </w:r>
+      </w:hyperlink>
+    </w:p>
+    <w:p>
+      <w:pPr>
+        <w:pStyle w:val="HEDPlaintextparagraph"/>
+      </w:pPr>
+      <w:hyperlink w:anchor="AddanImage" w:history="1">
+        <w:r>
+          <w:rPr>
+            <w:rStyle w:val="Hyperlink"/>
+          </w:rPr>
+          <w:t>Add any images that you want to use in the book</w:t>
+        </w:r>
+      </w:hyperlink>
+    </w:p>
+    <w:p>
+      <w:pPr>
+        <w:pStyle w:val="HEDPlaintextparagraph"/>
+        <w:rPr>
+          <w:b/>
+          <w:bCs/>
+        </w:rPr>
+      </w:pPr>
+      <w:r>
+        <w:rPr>
+          <w:b/>
+          <w:bCs/>
+        </w:rPr>
+        <w:t>You can also customize the design and make it your own:</w:t>
+      </w:r>
+    </w:p>
+    <w:p>
+      <w:pPr>
+        <w:pStyle w:val="HEDPlaintextparagraph"/>
+      </w:pPr>
+      <w:hyperlink w:anchor="StylePI" w:history="1">
+        <w:r>
+          <w:rPr>
+            <w:rStyle w:val="Hyperlink"/>
+          </w:rPr>
+          <w:t>Customize the design of specific paragraphs</w:t>
+        </w:r>
+      </w:hyperlink>
+    </w:p>
+    <w:p>
+      <w:pPr>
+        <w:pStyle w:val="HEDPlaintextparagraph"/>
+      </w:pPr>
+      <w:hyperlink w:anchor="GlobalStylePI" w:history="1">
+        <w:r>
+          <w:rPr>
+            <w:rStyle w:val="Hyperlink"/>
+          </w:rPr>
+          <w:t>Customize the design of entire groups of paragraphs</w:t>
+        </w:r>
+      </w:hyperlink>
+    </w:p>
+    <w:p>
+      <w:pPr>
+        <w:pStyle w:val="HEDPlaintextparagraph"/>
+      </w:pPr>
+      <w:hyperlink w:anchor="UploadCustomTemplate" w:history="1">
+        <w:r>
+          <w:rPr>
+            <w:rStyle w:val="Hyperlink"/>
+          </w:rPr>
+          <w:t>Create a custom design template</w:t>
+        </w:r>
+      </w:hyperlink>
+    </w:p>
+    <w:p>
+      <w:pPr>
+        <w:pStyle w:val="HEDPlaintextparagraph"/>
+        <w:rPr>
+          <w:b/>
+          <w:bCs/>
+        </w:rPr>
+      </w:pPr>
+      <w:r>
+        <w:rPr>
+          <w:b/>
+          <w:bCs/>
+        </w:rPr>
+        <w:t>You’ll need to take a few extra steps to prepare your files</w:t>
+      </w:r>
+      <w:r>
+        <w:rPr>
+          <w:b/>
+          <w:bCs/>
+        </w:rPr>
+        <w:t xml:space="preserve"> for </w:t>
+      </w:r>
+      <w:r>
+        <w:rPr>
+          <w:b/>
+          <w:bCs/>
+        </w:rPr>
+        <w:t>d</w:t>
+      </w:r>
+      <w:r>
+        <w:rPr>
+          <w:b/>
+          <w:bCs/>
+        </w:rPr>
+        <w:t>istribution</w:t>
+      </w:r>
+      <w:r>
+        <w:rPr>
+          <w:b/>
+          <w:bCs/>
+        </w:rPr>
+        <w:t>:</w:t>
+      </w:r>
+    </w:p>
+    <w:p>
+      <w:pPr>
+        <w:pStyle w:val="HEDPlaintextparagraph"/>
+      </w:pPr>
+      <w:hyperlink w:anchor="PDFPreflight" w:history="1">
+        <w:r>
+          <w:rPr>
+            <w:rStyle w:val="Hyperlink"/>
+          </w:rPr>
+          <w:t>PDF preflight</w:t>
+        </w:r>
+      </w:hyperlink>
+    </w:p>
+    <w:p>
+      <w:pPr>
+        <w:pStyle w:val="HEDPlaintextparagraph"/>
+      </w:pPr>
+      <w:hyperlink w:anchor="ValidateEPUB" w:history="1">
+        <w:r>
+          <w:rPr>
+            <w:rStyle w:val="Hyperlink"/>
+          </w:rPr>
+          <w:t>EPUB validation</w:t>
+        </w:r>
+      </w:hyperlink>
+    </w:p>
+    <w:p>
+      <w:pPr>
+        <w:pStyle w:val="HEDPlaintextparagraph"/>
+      </w:pPr>
+      <w:r>
+        <w:t xml:space="preserve">And finally, </w:t>
+      </w:r>
+      <w:hyperlink w:anchor="Overview" w:history="1">
+        <w:r>
+          <w:rPr>
+            <w:rStyle w:val="Hyperlink"/>
+          </w:rPr>
+          <w:t>here’s a quick primer on how to c</w:t>
+        </w:r>
+        <w:r>
+          <w:rPr>
+            <w:rStyle w:val="Hyperlink"/>
+          </w:rPr>
+          <w:t>reate a publishing workflow using Hederis:Convert</w:t>
+        </w:r>
+      </w:hyperlink>
+      <w:r>
+        <w:t xml:space="preserve">, but we’re always happy to meet with your team to help put together a workflow that works for you – email us at </w:t>
+      </w:r>
+      <w:hyperlink r:id="rId7" w:history="1">
+        <w:r>
+          <w:rPr>
+            <w:rStyle w:val="Hyperlink"/>
+          </w:rPr>
+          <w:t>info@hederis.com</w:t>
+        </w:r>
+      </w:hyperlink>
+      <w:r>
+        <w:t xml:space="preserve">. </w:t>
       </w:r>
     </w:p>
     <w:p>
@@ -50,8 +438,8 @@
       <w:pPr>
         <w:pStyle w:val="HEDChapterSectiontitle"/>
       </w:pPr>
-      <w:bookmarkStart w:id="1" w:name="Overview"/>
-      <w:bookmarkEnd w:id="1"/>
+      <w:bookmarkStart w:id="2" w:name="Overview"/>
+      <w:bookmarkEnd w:id="2"/>
       <w:r>
         <w:t>Overview</w:t>
       </w:r>
@@ -60,16 +448,45 @@
       <w:pPr>
         <w:pStyle w:val="HEDPlaintextparagraph"/>
       </w:pPr>
-      <w:r>
-        <w:t xml:space="preserve">Hederis:Convert is based on the concept of the “single-source workflow”. The fundamental principle of this workflow is that your final book files (EPUB, print PDF, HTML, etc.) are all controlled by a single file where you make all changes and edits; you then transform that file into all the output formats that you need, and all of those output files are 100% up-to-date. </w:t>
-      </w:r>
-    </w:p>
-    <w:p>
-      <w:pPr>
-        <w:pStyle w:val="HEDPlaintextparagraph"/>
-      </w:pPr>
-      <w:r>
-        <w:t>In the Hederis:Convert workflow, this single source of truth is your Microsoft Word manuscript. This manuscript contains your up-to-date book text, as well as any instructions for the creation of your final output files. These instructions are given in the form of Word Styles, including the semantic tagging of your manuscript text. See “</w:t>
+      <w:proofErr w:type="spellStart"/>
+      <w:proofErr w:type="gramStart"/>
+      <w:r>
+        <w:t>Hederis:Convert</w:t>
+      </w:r>
+      <w:proofErr w:type="spellEnd"/>
+      <w:proofErr w:type="gramEnd"/>
+      <w:r>
+        <w:t xml:space="preserve"> is based on the concept of “single-source </w:t>
+      </w:r>
+      <w:r>
+        <w:t>publishing</w:t>
+      </w:r>
+      <w:r>
+        <w:t xml:space="preserve">”. The fundamental principle of this </w:t>
+      </w:r>
+      <w:r>
+        <w:t>type of publishing workflow</w:t>
+      </w:r>
+      <w:r>
+        <w:t xml:space="preserve"> is that your final book files (EPUB, print PDF, HTML, etc.) are all controlled by a single file where you make all changes and edits; you then transform that file into all the output formats that you need, and all of those output files are 100% up-to-date. </w:t>
+      </w:r>
+    </w:p>
+    <w:p>
+      <w:pPr>
+        <w:pStyle w:val="HEDPlaintextparagraph"/>
+      </w:pPr>
+      <w:r>
+        <w:t xml:space="preserve">In the </w:t>
+      </w:r>
+      <w:proofErr w:type="spellStart"/>
+      <w:proofErr w:type="gramStart"/>
+      <w:r>
+        <w:t>Hederis:Convert</w:t>
+      </w:r>
+      <w:proofErr w:type="spellEnd"/>
+      <w:proofErr w:type="gramEnd"/>
+      <w:r>
+        <w:t xml:space="preserve"> workflow, this single source of truth is your Microsoft Word manuscript. This manuscript contains your up-to-date book text, as well as any instructions for the creation of your final output files. These instructions are given in the form of Word Styles, including the semantic tagging of your manuscript text. See “</w:t>
       </w:r>
       <w:hyperlink w:anchor="SemanticTagging" w:history="1">
         <w:r>
@@ -101,8 +518,13 @@
         <w:pStyle w:val="HEDCaption"/>
       </w:pPr>
       <w:r>
-        <w:t>A simple workflow example</w:t>
-      </w:r>
+        <w:t xml:space="preserve">A simple workflow </w:t>
+      </w:r>
+      <w:proofErr w:type="gramStart"/>
+      <w:r>
+        <w:t>example</w:t>
+      </w:r>
+      <w:proofErr w:type="gramEnd"/>
     </w:p>
     <w:p>
       <w:pPr>
@@ -114,7 +536,35 @@
         <w:pStyle w:val="HEDPlaintextparagraph"/>
       </w:pPr>
       <w:r>
-        <w:t>Book production is a skilled craft, and requires fine-tuning from experts who understand the book’s text. Hederis:Convert reduces the time it takes to get laid out files into your review process, so that you can focus on creating a perfect single-source of truth (your Word manuscript). Don’t expect the results to be perfect after the first conversion - Hederis:Convert is a tool to help you in the book production process, and not a replacement for human experts.</w:t>
+        <w:t xml:space="preserve">Book production is a skilled </w:t>
+      </w:r>
+      <w:proofErr w:type="gramStart"/>
+      <w:r>
+        <w:t>craft, and</w:t>
+      </w:r>
+      <w:proofErr w:type="gramEnd"/>
+      <w:r>
+        <w:t xml:space="preserve"> requires fine-tuning from experts who understand the book’s text. </w:t>
+      </w:r>
+      <w:proofErr w:type="spellStart"/>
+      <w:proofErr w:type="gramStart"/>
+      <w:r>
+        <w:t>Hederis:Convert</w:t>
+      </w:r>
+      <w:proofErr w:type="spellEnd"/>
+      <w:proofErr w:type="gramEnd"/>
+      <w:r>
+        <w:t xml:space="preserve"> reduces the time it takes to get laid out files into your review process, so that you can focus on creating a perfect single-source of truth (your Word manuscript). Don’t expect the results to be perfect after the first conversion - </w:t>
+      </w:r>
+      <w:proofErr w:type="spellStart"/>
+      <w:proofErr w:type="gramStart"/>
+      <w:r>
+        <w:t>Hederis:Convert</w:t>
+      </w:r>
+      <w:proofErr w:type="spellEnd"/>
+      <w:proofErr w:type="gramEnd"/>
+      <w:r>
+        <w:t xml:space="preserve"> is a tool to help you in the book production process, and not a replacement for human experts.</w:t>
       </w:r>
     </w:p>
     <w:p>
@@ -143,7 +593,17 @@
         <w:pStyle w:val="HEDListitem-Numbered"/>
       </w:pPr>
       <w:r>
-        <w:t>In the background, Hederis:Convert processes this manuscript, applies the necessary tagging, and creates initial PDF, EPUB, HTML files, along with a new Word manuscript that contains the results of this analysis.</w:t>
+        <w:t xml:space="preserve">In the background, </w:t>
+      </w:r>
+      <w:proofErr w:type="spellStart"/>
+      <w:proofErr w:type="gramStart"/>
+      <w:r>
+        <w:t>Hederis:Convert</w:t>
+      </w:r>
+      <w:proofErr w:type="spellEnd"/>
+      <w:proofErr w:type="gramEnd"/>
+      <w:r>
+        <w:t xml:space="preserve"> processes this manuscript, applies the necessary tagging, and creates initial PDF, EPUB, HTML files, along with a new Word manuscript that contains the results of this analysis.</w:t>
       </w:r>
     </w:p>
     <w:p>
@@ -245,7 +705,15 @@
         <w:pStyle w:val="HEDListitem-Numbered"/>
       </w:pPr>
       <w:r>
-        <w:t>Make all required changes to your source Word file (which will be the most recent file created by Hederis).</w:t>
+        <w:t xml:space="preserve">Make all required changes to your source Word file (which will be the most recent file created by </w:t>
+      </w:r>
+      <w:proofErr w:type="spellStart"/>
+      <w:r>
+        <w:t>Hederis</w:t>
+      </w:r>
+      <w:proofErr w:type="spellEnd"/>
+      <w:r>
+        <w:t>).</w:t>
       </w:r>
     </w:p>
     <w:p>
@@ -253,7 +721,15 @@
         <w:pStyle w:val="HEDListitem-Numbered"/>
       </w:pPr>
       <w:r>
-        <w:t>Re-upload your latest-and-greatest Word file for conversion, and start a new review process to make sure your changes were correctly incorporated and to see if any new changes need to be made.</w:t>
+        <w:t xml:space="preserve">Re-upload your latest-and-greatest Word file for </w:t>
+      </w:r>
+      <w:proofErr w:type="gramStart"/>
+      <w:r>
+        <w:t>conversion, and</w:t>
+      </w:r>
+      <w:proofErr w:type="gramEnd"/>
+      <w:r>
+        <w:t xml:space="preserve"> start a new review process to make sure your changes were correctly incorporated and to see if any new changes need to be made.</w:t>
       </w:r>
     </w:p>
     <w:p>
@@ -275,18 +751,15 @@
       </w:pPr>
       <w:r>
         <w:lastRenderedPageBreak/>
-        <w:t xml:space="preserve">ATTRS=id: </w:t>
-      </w:r>
-      <w:r>
-        <w:t>images-home</w:t>
+        <w:t>ATTRS=id: images-home</w:t>
       </w:r>
     </w:p>
     <w:p>
       <w:pPr>
         <w:pStyle w:val="HEDChapterSectiontitle"/>
       </w:pPr>
-      <w:bookmarkStart w:id="2" w:name="Images"/>
-      <w:bookmarkEnd w:id="2"/>
+      <w:bookmarkStart w:id="3" w:name="Images"/>
+      <w:bookmarkEnd w:id="3"/>
       <w:r>
         <w:t>Images</w:t>
       </w:r>
@@ -301,18 +774,15 @@
         <w:pStyle w:val="HEDProcessinginstruction"/>
       </w:pPr>
       <w:r>
-        <w:t xml:space="preserve">ATTRS=id: </w:t>
-      </w:r>
-      <w:r>
-        <w:t>add-an-image</w:t>
+        <w:t>ATTRS=id: add-an-image</w:t>
       </w:r>
     </w:p>
     <w:p>
       <w:pPr>
         <w:pStyle w:val="HEDChapterSectiontitle"/>
       </w:pPr>
-      <w:bookmarkStart w:id="3" w:name="AddanImage"/>
-      <w:bookmarkEnd w:id="3"/>
+      <w:bookmarkStart w:id="4" w:name="AddanImage"/>
+      <w:bookmarkEnd w:id="4"/>
       <w:r>
         <w:t>Add an image</w:t>
       </w:r>
@@ -321,8 +791,15 @@
       <w:pPr>
         <w:pStyle w:val="HEDPlaintextparagraph"/>
       </w:pPr>
-      <w:r>
-        <w:t>Hederis:Convert supports images in your book text. To include an image:</w:t>
+      <w:proofErr w:type="spellStart"/>
+      <w:proofErr w:type="gramStart"/>
+      <w:r>
+        <w:t>Hederis:Convert</w:t>
+      </w:r>
+      <w:proofErr w:type="spellEnd"/>
+      <w:proofErr w:type="gramEnd"/>
+      <w:r>
+        <w:t xml:space="preserve"> supports images in your book text. To include an image:</w:t>
       </w:r>
     </w:p>
     <w:p>
@@ -365,7 +842,15 @@
         <w:pStyle w:val="HEDPlaintextparagraph"/>
       </w:pPr>
       <w:r>
-        <w:t>Once you upload the image file to Hederis:Convert (see “</w:t>
+        <w:t xml:space="preserve">Once you upload the image file to </w:t>
+      </w:r>
+      <w:proofErr w:type="spellStart"/>
+      <w:r>
+        <w:t>Hederis:Convert</w:t>
+      </w:r>
+      <w:proofErr w:type="spellEnd"/>
+      <w:r>
+        <w:t xml:space="preserve"> (see “</w:t>
       </w:r>
       <w:hyperlink w:anchor="UploadACover" w:history="1">
         <w:r>
@@ -412,18 +897,20 @@
       </w:pPr>
       <w:r>
         <w:lastRenderedPageBreak/>
-        <w:t xml:space="preserve">ATTRS=id: </w:t>
-      </w:r>
-      <w:r>
-        <w:t>images-with-captions-etc</w:t>
-      </w:r>
+        <w:t>ATTRS=id: images-with-captions-</w:t>
+      </w:r>
+      <w:proofErr w:type="spellStart"/>
+      <w:r>
+        <w:t>etc</w:t>
+      </w:r>
+      <w:proofErr w:type="spellEnd"/>
     </w:p>
     <w:p>
       <w:pPr>
         <w:pStyle w:val="HEDChapterSectiontitle"/>
       </w:pPr>
-      <w:bookmarkStart w:id="4" w:name="ImagesWithCap"/>
-      <w:bookmarkEnd w:id="4"/>
+      <w:bookmarkStart w:id="5" w:name="ImagesWithCap"/>
+      <w:bookmarkEnd w:id="5"/>
       <w:r>
         <w:t>Images with captions, sources, or other extra content</w:t>
       </w:r>
@@ -540,18 +1027,15 @@
       </w:pPr>
       <w:r>
         <w:lastRenderedPageBreak/>
-        <w:t xml:space="preserve">ATTRS=id: </w:t>
-      </w:r>
-      <w:r>
-        <w:t>upload-a-cover</w:t>
+        <w:t>ATTRS=id: upload-a-cover</w:t>
       </w:r>
     </w:p>
     <w:p>
       <w:pPr>
         <w:pStyle w:val="HEDChapterSectiontitle"/>
       </w:pPr>
-      <w:bookmarkStart w:id="5" w:name="UploadACover"/>
-      <w:bookmarkEnd w:id="5"/>
+      <w:bookmarkStart w:id="6" w:name="UploadACover"/>
+      <w:bookmarkEnd w:id="6"/>
       <w:r>
         <w:t xml:space="preserve">Upload </w:t>
       </w:r>
@@ -569,8 +1053,15 @@
       <w:pPr>
         <w:pStyle w:val="HEDPlaintextparagraph"/>
       </w:pPr>
-      <w:r>
-        <w:t xml:space="preserve">Hederis:Convert will automatically include your book cover in the generated EPUB file, and will include any image files that are in your book text. To include cover and images files, upload them </w:t>
+      <w:proofErr w:type="spellStart"/>
+      <w:proofErr w:type="gramStart"/>
+      <w:r>
+        <w:t>Hederis:Convert</w:t>
+      </w:r>
+      <w:proofErr w:type="spellEnd"/>
+      <w:proofErr w:type="gramEnd"/>
+      <w:r>
+        <w:t xml:space="preserve"> will automatically include your book cover in the generated EPUB file, and will include any image files that are in your book text. To include cover and images files, upload them </w:t>
       </w:r>
       <w:r>
         <w:rPr>
@@ -579,7 +1070,17 @@
         <w:t xml:space="preserve">before </w:t>
       </w:r>
       <w:r>
-        <w:t>you upload your Word manuscript, as indicated on the Hederis:Convert user interface.</w:t>
+        <w:t xml:space="preserve">you upload your Word manuscript, as indicated on the </w:t>
+      </w:r>
+      <w:proofErr w:type="spellStart"/>
+      <w:proofErr w:type="gramStart"/>
+      <w:r>
+        <w:t>Hederis:Convert</w:t>
+      </w:r>
+      <w:proofErr w:type="spellEnd"/>
+      <w:proofErr w:type="gramEnd"/>
+      <w:r>
+        <w:t xml:space="preserve"> user interface.</w:t>
       </w:r>
     </w:p>
     <w:p>
@@ -604,18 +1105,15 @@
       </w:pPr>
       <w:r>
         <w:lastRenderedPageBreak/>
-        <w:t xml:space="preserve">ATTRS=id: </w:t>
-      </w:r>
-      <w:r>
-        <w:t>include-full-page-images</w:t>
+        <w:t>ATTRS=id: include-full-page-images</w:t>
       </w:r>
     </w:p>
     <w:p>
       <w:pPr>
         <w:pStyle w:val="HEDChapterSectiontitle"/>
       </w:pPr>
-      <w:bookmarkStart w:id="6" w:name="FullpageImg"/>
-      <w:bookmarkEnd w:id="6"/>
+      <w:bookmarkStart w:id="7" w:name="FullpageImg"/>
+      <w:bookmarkEnd w:id="7"/>
       <w:r>
         <w:t>Include full-page images in the PDF</w:t>
       </w:r>
@@ -643,7 +1141,7 @@
           <w:rPr>
             <w:rStyle w:val="Hyperlink"/>
           </w:rPr>
-          <w:t>Add special design instructions</w:t>
+          <w:t>Add special layout instructions</w:t>
         </w:r>
       </w:hyperlink>
       <w:r>
@@ -663,7 +1161,15 @@
         <w:pStyle w:val="HEDListitem-Numbered"/>
       </w:pPr>
       <w:r>
-        <w:t>Insert a new paragraph below your image holder paragraph, and apply the “HED Processing instruction” style to it.</w:t>
+        <w:t xml:space="preserve">Insert a new paragraph below your image holder </w:t>
+      </w:r>
+      <w:proofErr w:type="gramStart"/>
+      <w:r>
+        <w:t>paragraph, and</w:t>
+      </w:r>
+      <w:proofErr w:type="gramEnd"/>
+      <w:r>
+        <w:t xml:space="preserve"> apply the “HED Processing instruction” style to it.</w:t>
       </w:r>
     </w:p>
     <w:p>
@@ -677,8 +1183,13 @@
         <w:t>MAGE-SIZE</w:t>
       </w:r>
       <w:r>
-        <w:t>=fullbleed</w:t>
-      </w:r>
+        <w:t>=</w:t>
+      </w:r>
+      <w:proofErr w:type="spellStart"/>
+      <w:r>
+        <w:t>fullbleed</w:t>
+      </w:r>
+      <w:proofErr w:type="spellEnd"/>
     </w:p>
     <w:p>
       <w:pPr>
@@ -710,21 +1221,15 @@
       </w:pPr>
       <w:r>
         <w:lastRenderedPageBreak/>
-        <w:t xml:space="preserve">ATTRS=id: </w:t>
-      </w:r>
-      <w:r>
-        <w:t>grayscale</w:t>
-      </w:r>
-      <w:r>
-        <w:t>-images</w:t>
+        <w:t>ATTRS=id: grayscale-images</w:t>
       </w:r>
     </w:p>
     <w:p>
       <w:pPr>
         <w:pStyle w:val="HEDChapterSectiontitle"/>
       </w:pPr>
-      <w:bookmarkStart w:id="7" w:name="GrayscaleImg"/>
-      <w:bookmarkEnd w:id="7"/>
+      <w:bookmarkStart w:id="8" w:name="GrayscaleImg"/>
+      <w:bookmarkEnd w:id="8"/>
       <w:r>
         <w:t>Grayscale images in the PDF</w:t>
       </w:r>
@@ -751,18 +1256,15 @@
       </w:pPr>
       <w:r>
         <w:lastRenderedPageBreak/>
-        <w:t xml:space="preserve">ATTRS=id: </w:t>
-      </w:r>
-      <w:r>
-        <w:t>manuscripts-home</w:t>
+        <w:t>ATTRS=id: manuscripts-home</w:t>
       </w:r>
     </w:p>
     <w:p>
       <w:pPr>
         <w:pStyle w:val="HEDChapterSectiontitle"/>
       </w:pPr>
-      <w:bookmarkStart w:id="8" w:name="Manuscripts"/>
-      <w:bookmarkEnd w:id="8"/>
+      <w:bookmarkStart w:id="9" w:name="Manuscripts"/>
+      <w:bookmarkEnd w:id="9"/>
       <w:r>
         <w:t>Manuscripts and Book Text</w:t>
       </w:r>
@@ -781,18 +1283,15 @@
       </w:pPr>
       <w:r>
         <w:lastRenderedPageBreak/>
-        <w:t xml:space="preserve">ATTRS=id: </w:t>
-      </w:r>
-      <w:r>
-        <w:t>upload-a-manuscript</w:t>
+        <w:t>ATTRS=id: upload-a-manuscript</w:t>
       </w:r>
     </w:p>
     <w:p>
       <w:pPr>
         <w:pStyle w:val="HEDChapterSectiontitle"/>
       </w:pPr>
-      <w:bookmarkStart w:id="9" w:name="UploadAMS"/>
-      <w:bookmarkEnd w:id="9"/>
+      <w:bookmarkStart w:id="10" w:name="UploadAMS"/>
+      <w:bookmarkEnd w:id="10"/>
       <w:r>
         <w:t>Upload a Manuscript</w:t>
       </w:r>
@@ -802,7 +1301,33 @@
         <w:pStyle w:val="HEDPlaintextparagraph"/>
       </w:pPr>
       <w:r>
-        <w:t>To upload a Word manuscript to Hederis:Convert, open the “Upload DOCX” menu item from your Project Dashboard, and click the “Upload a Docx” button or drag a .docx file from your computer file system onto the browser window.</w:t>
+        <w:t xml:space="preserve">To upload a Word manuscript to </w:t>
+      </w:r>
+      <w:proofErr w:type="spellStart"/>
+      <w:proofErr w:type="gramStart"/>
+      <w:r>
+        <w:t>Hederis:Convert</w:t>
+      </w:r>
+      <w:proofErr w:type="spellEnd"/>
+      <w:proofErr w:type="gramEnd"/>
+      <w:r>
+        <w:t xml:space="preserve">, open the “Upload DOCX” menu item from your Project Dashboard, and click the “Upload a </w:t>
+      </w:r>
+      <w:proofErr w:type="spellStart"/>
+      <w:r>
+        <w:t>Docx</w:t>
+      </w:r>
+      <w:proofErr w:type="spellEnd"/>
+      <w:r>
+        <w:t>” button or drag a .</w:t>
+      </w:r>
+      <w:proofErr w:type="spellStart"/>
+      <w:r>
+        <w:t>docx</w:t>
+      </w:r>
+      <w:proofErr w:type="spellEnd"/>
+      <w:r>
+        <w:t xml:space="preserve"> file from your computer file system onto the browser window.</w:t>
       </w:r>
     </w:p>
     <w:p>
@@ -847,7 +1372,17 @@
         <w:pStyle w:val="HEDPlaintextparagraph"/>
       </w:pPr>
       <w:r>
-        <w:t>You can choose to have Hederis:Convert delete empty paragraphs when it processes your file - check the “Strip empty paragraphs” to select this option.</w:t>
+        <w:t xml:space="preserve">You can choose to have </w:t>
+      </w:r>
+      <w:proofErr w:type="spellStart"/>
+      <w:proofErr w:type="gramStart"/>
+      <w:r>
+        <w:t>Hederis:Convert</w:t>
+      </w:r>
+      <w:proofErr w:type="spellEnd"/>
+      <w:proofErr w:type="gramEnd"/>
+      <w:r>
+        <w:t xml:space="preserve"> delete empty paragraphs when it processes your file - check the “Strip empty paragraphs” to select this option.</w:t>
       </w:r>
     </w:p>
     <w:p>
@@ -864,18 +1399,15 @@
       </w:pPr>
       <w:r>
         <w:lastRenderedPageBreak/>
-        <w:t xml:space="preserve">ATTRS=id: </w:t>
-      </w:r>
-      <w:r>
-        <w:t>semantic-tagging</w:t>
+        <w:t>ATTRS=id: semantic-tagging</w:t>
       </w:r>
     </w:p>
     <w:p>
       <w:pPr>
         <w:pStyle w:val="HEDChapterSectiontitle"/>
       </w:pPr>
-      <w:bookmarkStart w:id="10" w:name="SemanticTagging"/>
-      <w:bookmarkEnd w:id="10"/>
+      <w:bookmarkStart w:id="11" w:name="SemanticTagging"/>
+      <w:bookmarkEnd w:id="11"/>
       <w:r>
         <w:t>Semantic Tagging</w:t>
       </w:r>
@@ -893,7 +1425,25 @@
         <w:pStyle w:val="HEDPlaintextparagraph"/>
       </w:pPr>
       <w:r>
-        <w:t>When you upload a file to Hederis:Convert, we automatically make some guesses about the different parts of your manuscript, but you are the person who knows your content best. It’s a good idea to review our guesses, and adjust them as needed so that your manuscript is correctly tagged. See “</w:t>
+        <w:t xml:space="preserve">When you upload a file to </w:t>
+      </w:r>
+      <w:proofErr w:type="spellStart"/>
+      <w:proofErr w:type="gramStart"/>
+      <w:r>
+        <w:t>Hederis:Convert</w:t>
+      </w:r>
+      <w:proofErr w:type="spellEnd"/>
+      <w:proofErr w:type="gramEnd"/>
+      <w:r>
+        <w:t xml:space="preserve">, we automatically make some guesses about the different parts of your manuscript, but you are the person who knows your content best. It’s a good idea to review our </w:t>
+      </w:r>
+      <w:proofErr w:type="gramStart"/>
+      <w:r>
+        <w:t>guesses, and</w:t>
+      </w:r>
+      <w:proofErr w:type="gramEnd"/>
+      <w:r>
+        <w:t xml:space="preserve"> adjust them as needed so that your manuscript is correctly tagged. See “</w:t>
       </w:r>
       <w:hyperlink w:anchor="FinetuneWord" w:history="1">
         <w:r>
@@ -921,18 +1471,15 @@
       </w:pPr>
       <w:r>
         <w:lastRenderedPageBreak/>
-        <w:t xml:space="preserve">ATTRS=id: </w:t>
-      </w:r>
-      <w:r>
-        <w:t>paragraphs-wrappers-and-sections</w:t>
+        <w:t>ATTRS=id: paragraphs-wrappers-and-sections</w:t>
       </w:r>
     </w:p>
     <w:p>
       <w:pPr>
         <w:pStyle w:val="HEDChapterSectiontitle"/>
       </w:pPr>
-      <w:bookmarkStart w:id="11" w:name="ParaWrapSect"/>
-      <w:bookmarkEnd w:id="11"/>
+      <w:bookmarkStart w:id="12" w:name="ParaWrapSect"/>
+      <w:bookmarkEnd w:id="12"/>
       <w:r>
         <w:t>Paragraphs, Wrappers, and Sections</w:t>
       </w:r>
@@ -942,15 +1489,23 @@
         <w:pStyle w:val="HEDPlaintextparagraph"/>
       </w:pPr>
       <w:r>
-        <w:t>There are three categories of tags that we use in your Word manuscript: paragraphs, wrappers, and sections. Paragraphs are the types of content that you’re probably most familiar with: chapter titles, plain text paragraphs, quotes paragraphs, list items, and so on all fall into this category.</w:t>
-      </w:r>
-    </w:p>
-    <w:p>
-      <w:pPr>
-        <w:pStyle w:val="HEDPlaintextparagraph"/>
-      </w:pPr>
-      <w:r>
-        <w:t>Wrappers are a way to group certain paragraphs together that should be set aside from the main flow of text in some way. For example, if you have multiple paragraphs in an extract, those would wrapped accordingly. Some other examples are poems, letters, epigraphs, and lists. See “</w:t>
+        <w:t>There are three categories of tags that we use in your Word manuscript: paragraphs, wrappers, and sections. Paragraphs are the types of content that you’re probably most familiar with: chapter titles, plain text paragraphs, quote paragraphs, list items, and so on all fall into this category.</w:t>
+      </w:r>
+    </w:p>
+    <w:p>
+      <w:pPr>
+        <w:pStyle w:val="HEDPlaintextparagraph"/>
+      </w:pPr>
+      <w:r>
+        <w:t xml:space="preserve">Wrappers are a way to group certain paragraphs together that should be set aside from the main flow of text in some way. For example, if you have multiple paragraphs in an extract, those would </w:t>
+      </w:r>
+      <w:proofErr w:type="gramStart"/>
+      <w:r>
+        <w:t>wrapped accordingly</w:t>
+      </w:r>
+      <w:proofErr w:type="gramEnd"/>
+      <w:r>
+        <w:t>. Some other examples are poems, letters, epigraphs, and lists. See “</w:t>
       </w:r>
       <w:hyperlink w:anchor="AddAWrapper" w:history="1">
         <w:r>
@@ -969,7 +1524,15 @@
         <w:pStyle w:val="HEDPlaintextparagraph"/>
       </w:pPr>
       <w:r>
-        <w:t>Sections are the main chunks of your manuscript - you probably use words like chapters, parts, appendixes, prefaces, etc., to describe the sections in your book. At Hederis, we have special styles to mark your section breaks - see “</w:t>
+        <w:t xml:space="preserve">Sections are the main chunks of your manuscript - you probably use words like chapters, parts, appendixes, prefaces, etc., to describe the sections in your book. At </w:t>
+      </w:r>
+      <w:proofErr w:type="spellStart"/>
+      <w:r>
+        <w:t>Hederis</w:t>
+      </w:r>
+      <w:proofErr w:type="spellEnd"/>
+      <w:r>
+        <w:t>, we have special styles to mark your section breaks - see “</w:t>
       </w:r>
       <w:hyperlink w:anchor="AddASection" w:history="1">
         <w:r>
@@ -997,18 +1560,15 @@
       </w:pPr>
       <w:r>
         <w:lastRenderedPageBreak/>
-        <w:t xml:space="preserve">ATTRS=id: </w:t>
-      </w:r>
-      <w:r>
-        <w:t>fine-tune-styles</w:t>
+        <w:t>ATTRS=id: fine-tune-styles</w:t>
       </w:r>
     </w:p>
     <w:p>
       <w:pPr>
         <w:pStyle w:val="HEDChapterSectiontitle"/>
       </w:pPr>
-      <w:bookmarkStart w:id="12" w:name="FinetuneWord"/>
-      <w:bookmarkEnd w:id="12"/>
+      <w:bookmarkStart w:id="13" w:name="FinetuneWord"/>
+      <w:bookmarkEnd w:id="13"/>
       <w:r>
         <w:t>Fine-tune Word Styles</w:t>
       </w:r>
@@ -1018,7 +1578,25 @@
         <w:pStyle w:val="HEDPlaintextparagraph"/>
       </w:pPr>
       <w:r>
-        <w:t xml:space="preserve">When you upload a Word manuscript to Hederis:Convert, we automatically make some guesses about the parts of your document, but these will undoubtedly need to be adjusted and fleshed out. Hederis returns a new Word manuscript to you, that contains all of our tagging and conversion instructions - </w:t>
+        <w:t xml:space="preserve">When you upload a Word manuscript to </w:t>
+      </w:r>
+      <w:proofErr w:type="spellStart"/>
+      <w:proofErr w:type="gramStart"/>
+      <w:r>
+        <w:t>Hederis:Convert</w:t>
+      </w:r>
+      <w:proofErr w:type="spellEnd"/>
+      <w:proofErr w:type="gramEnd"/>
+      <w:r>
+        <w:t xml:space="preserve">, we automatically make some guesses about the parts of your document, but these will undoubtedly need to be adjusted and fleshed out. </w:t>
+      </w:r>
+      <w:proofErr w:type="spellStart"/>
+      <w:r>
+        <w:t>Hederis</w:t>
+      </w:r>
+      <w:proofErr w:type="spellEnd"/>
+      <w:r>
+        <w:t xml:space="preserve"> returns a new Word manuscript to you, that contains all of our tagging and conversion instructions - </w:t>
       </w:r>
       <w:r>
         <w:rPr>
@@ -1031,8 +1609,13 @@
       <w:pPr>
         <w:pStyle w:val="HEDPlaintextparagraph"/>
       </w:pPr>
-      <w:r>
-        <w:t>Hederis uses a specific set of Word styles, that all start with the prefix “HED”. When you download and open your new Word file, you’ll see that all the paragraphs in your document have been tagged with one of these styles. Chances are, there will be at least a few paragraphs that you want to re-classify with different styles. (</w:t>
+      <w:proofErr w:type="spellStart"/>
+      <w:r>
+        <w:t>Hederis</w:t>
+      </w:r>
+      <w:proofErr w:type="spellEnd"/>
+      <w:r>
+        <w:t xml:space="preserve"> uses a specific set of Word styles, that all start with the prefix “HED”. When you download and open your new Word file, you’ll see that all the paragraphs in your document have been tagged with one of these styles. Chances are, there will be at least a few paragraphs that you want to re-classify with different styles. (</w:t>
       </w:r>
       <w:hyperlink w:anchor="ListofStyles" w:history="1">
         <w:r>
@@ -1043,7 +1626,15 @@
         </w:r>
       </w:hyperlink>
       <w:r>
-        <w:t xml:space="preserve"> for a full list of Hederis styles and notes about how to use them.) Here’s how to work with styles in your Word manuscript:</w:t>
+        <w:t xml:space="preserve"> for a full list of </w:t>
+      </w:r>
+      <w:proofErr w:type="spellStart"/>
+      <w:r>
+        <w:t>Hederis</w:t>
+      </w:r>
+      <w:proofErr w:type="spellEnd"/>
+      <w:r>
+        <w:t xml:space="preserve"> styles and notes about how to use them.) Here’s how to work with styles in your Word manuscript:</w:t>
       </w:r>
     </w:p>
     <w:p>
@@ -1094,12 +1685,20 @@
         <w:t>Display</w:t>
       </w:r>
       <w:r>
-        <w:t xml:space="preserve"> section (PC), and enter a value in the “Style area width” box (2 inches is usually a safe size).</w:t>
+        <w:t xml:space="preserve"> section (PC</w:t>
+      </w:r>
+      <w:proofErr w:type="gramStart"/>
+      <w:r>
+        <w:t>), and</w:t>
+      </w:r>
+      <w:proofErr w:type="gramEnd"/>
+      <w:r>
+        <w:t xml:space="preserve"> enter a value in the “Style area width” box (2 inches is usually a safe size).</w:t>
       </w:r>
       <w:r>
         <w:t xml:space="preserve"> Here are some step-by-step instruction on how to do this: </w:t>
       </w:r>
-      <w:hyperlink r:id="rId7" w:history="1">
+      <w:hyperlink r:id="rId8" w:history="1">
         <w:r>
           <w:rPr>
             <w:rStyle w:val="Hyperlink"/>
@@ -1134,7 +1733,15 @@
         <w:pStyle w:val="HEDPlaintextparagraph"/>
       </w:pPr>
       <w:r>
-        <w:t>You can also resize the style sidebar by clicking and holding your mouse button on the right border of the sidebar, and dragging to the left or right.</w:t>
+        <w:t xml:space="preserve">You can also resize the style sidebar by clicking and holding your mouse button on the right border of the </w:t>
+      </w:r>
+      <w:proofErr w:type="gramStart"/>
+      <w:r>
+        <w:t>sidebar, and</w:t>
+      </w:r>
+      <w:proofErr w:type="gramEnd"/>
+      <w:r>
+        <w:t xml:space="preserve"> dragging to the left or right.</w:t>
       </w:r>
     </w:p>
     <w:p>
@@ -1194,7 +1801,7 @@
       <w:r>
         <w:t xml:space="preserve">Word often tries to “help” you by only showing you a selection of styles in the Styles pane. If you can’t find the style you’re looking for, this may be why. To show all available styles, follow this instructions here: </w:t>
       </w:r>
-      <w:hyperlink r:id="rId8" w:anchor="ViewStylesManually-TheStylesPaneandStyleInspector" w:history="1">
+      <w:hyperlink r:id="rId9" w:anchor="ViewStylesManually-TheStylesPaneandStyleInspector" w:history="1">
         <w:r>
           <w:rPr>
             <w:rStyle w:val="Hyperlink"/>
@@ -1232,8 +1839,8 @@
       <w:pPr>
         <w:pStyle w:val="HEDChapterSectiontitle"/>
       </w:pPr>
-      <w:bookmarkStart w:id="13" w:name="AddAWrapper"/>
-      <w:bookmarkEnd w:id="13"/>
+      <w:bookmarkStart w:id="14" w:name="AddAWrapper"/>
+      <w:bookmarkEnd w:id="14"/>
       <w:r>
         <w:t>Add a Wrapper</w:t>
       </w:r>
@@ -1251,7 +1858,15 @@
         <w:pStyle w:val="HEDPlaintextparagraph"/>
       </w:pPr>
       <w:r>
-        <w:t>Many paragraph styles can be re-used both in the main flow of text and inside wrappers, and will appear differently depending on whether or not they’re in a wrapper. For example, the “HED Plain text paragraph” is used as the basic paragraph type for content in the main text, as well as for paragraphs inside boxes and sidebars, like this:</w:t>
+        <w:t xml:space="preserve">Many paragraph styles can be re-used both in the main flow of text and inside </w:t>
+      </w:r>
+      <w:proofErr w:type="gramStart"/>
+      <w:r>
+        <w:t>wrappers, and</w:t>
+      </w:r>
+      <w:proofErr w:type="gramEnd"/>
+      <w:r>
+        <w:t xml:space="preserve"> will appear differently depending on whether or not they’re in a wrapper. For example, the “HED Plain text paragraph” is used as the basic paragraph type for content in the main text, as well as for paragraphs inside boxes and sidebars, like this:</w:t>
       </w:r>
     </w:p>
     <w:p>
@@ -1353,18 +1968,15 @@
       </w:pPr>
       <w:r>
         <w:lastRenderedPageBreak/>
-        <w:t xml:space="preserve">ATTRS=id: </w:t>
-      </w:r>
-      <w:r>
-        <w:t>add-a-section</w:t>
+        <w:t>ATTRS=id: add-a-section</w:t>
       </w:r>
     </w:p>
     <w:p>
       <w:pPr>
         <w:pStyle w:val="HEDChapterSectiontitle"/>
       </w:pPr>
-      <w:bookmarkStart w:id="14" w:name="AddASection"/>
-      <w:bookmarkEnd w:id="14"/>
+      <w:bookmarkStart w:id="15" w:name="AddASection"/>
+      <w:bookmarkEnd w:id="15"/>
       <w:r>
         <w:t>Add a Section</w:t>
       </w:r>
@@ -1373,8 +1985,15 @@
       <w:pPr>
         <w:pStyle w:val="HEDPlaintextparagraph"/>
       </w:pPr>
-      <w:r>
-        <w:t>Hederis:Convert will automatically interpret any page break in your document as the start of a new section. However, it’s likely that you’ll need to re-classify some sections, or add new sections.</w:t>
+      <w:proofErr w:type="spellStart"/>
+      <w:proofErr w:type="gramStart"/>
+      <w:r>
+        <w:t>Hederis:Convert</w:t>
+      </w:r>
+      <w:proofErr w:type="spellEnd"/>
+      <w:proofErr w:type="gramEnd"/>
+      <w:r>
+        <w:t xml:space="preserve"> will automatically interpret any page break in your document as the start of a new section. However, it’s likely that you’ll need to re-classify some sections, or add new sections.</w:t>
       </w:r>
     </w:p>
     <w:p>
@@ -1469,18 +2088,15 @@
       </w:pPr>
       <w:r>
         <w:lastRenderedPageBreak/>
-        <w:t xml:space="preserve">ATTRS=id: </w:t>
-      </w:r>
-      <w:r>
-        <w:t>setup-a-toc</w:t>
+        <w:t>ATTRS=id: setup-a-toc</w:t>
       </w:r>
     </w:p>
     <w:p>
       <w:pPr>
         <w:pStyle w:val="HEDChapterSectiontitle"/>
       </w:pPr>
-      <w:bookmarkStart w:id="15" w:name="SetupTOC"/>
-      <w:bookmarkEnd w:id="15"/>
+      <w:bookmarkStart w:id="16" w:name="SetupTOC"/>
+      <w:bookmarkEnd w:id="16"/>
       <w:r>
         <w:t>Set up a Table of Contents</w:t>
       </w:r>
@@ -1490,7 +2106,23 @@
         <w:pStyle w:val="HEDPlaintextparagraph"/>
       </w:pPr>
       <w:r>
-        <w:t>For Hederis, a Table of Contents should use a combination of Bookmarks and hyperlinks. Bookmarks and hyperlinks are built-in features of Word, and allow you to create internal links in your document. The destination of the link should have a Bookmark, and the link itself should be inserted as a hyperlink. Here’s how:</w:t>
+        <w:t xml:space="preserve">For </w:t>
+      </w:r>
+      <w:proofErr w:type="spellStart"/>
+      <w:r>
+        <w:t>Hederis</w:t>
+      </w:r>
+      <w:proofErr w:type="spellEnd"/>
+      <w:r>
+        <w:t xml:space="preserve">, a Table of Contents should use a combination of Bookmarks and hyperlinks. Bookmarks and hyperlinks are built-in features of </w:t>
+      </w:r>
+      <w:proofErr w:type="gramStart"/>
+      <w:r>
+        <w:t>Word, and</w:t>
+      </w:r>
+      <w:proofErr w:type="gramEnd"/>
+      <w:r>
+        <w:t xml:space="preserve"> allow you to create internal links in your document. The destination of the link should have a Bookmark, and the link itself should be inserted as a hyperlink. Here’s how:</w:t>
       </w:r>
     </w:p>
     <w:p>
@@ -1519,7 +2151,15 @@
         <w:pStyle w:val="HEDPlaintextparagraph"/>
       </w:pPr>
       <w:r>
-        <w:t>You do this the same way you’d insert any paragraph, simply place your cursor in the document, and start typing. For Hederis, there are some rules about how your Table of Contents should be styled:</w:t>
+        <w:t xml:space="preserve">You do this the same way you’d insert any paragraph, simply place your cursor in the document, and start typing. For </w:t>
+      </w:r>
+      <w:proofErr w:type="spellStart"/>
+      <w:r>
+        <w:t>Hederis</w:t>
+      </w:r>
+      <w:proofErr w:type="spellEnd"/>
+      <w:r>
+        <w:t>, there are some rules about how your Table of Contents should be styled:</w:t>
       </w:r>
     </w:p>
     <w:p>
@@ -1535,7 +2175,15 @@
         <w:pStyle w:val="HEDPlaintextparagraph"/>
       </w:pPr>
       <w:r>
-        <w:t>It should be wrapped in a Num List wrapper (see the section on Wrappers).</w:t>
+        <w:t xml:space="preserve">It should be wrapped in a </w:t>
+      </w:r>
+      <w:proofErr w:type="spellStart"/>
+      <w:r>
+        <w:t>Num</w:t>
+      </w:r>
+      <w:proofErr w:type="spellEnd"/>
+      <w:r>
+        <w:t xml:space="preserve"> List wrapper (see the section on Wrappers).</w:t>
       </w:r>
     </w:p>
     <w:p>
@@ -1806,18 +2454,15 @@
       </w:pPr>
       <w:r>
         <w:lastRenderedPageBreak/>
-        <w:t>ATTRS=id: include-</w:t>
-      </w:r>
-      <w:r>
-        <w:t>custom-content</w:t>
+        <w:t>ATTRS=id: include-custom-content</w:t>
       </w:r>
     </w:p>
     <w:p>
       <w:pPr>
         <w:pStyle w:val="HEDChapterSectiontitle"/>
       </w:pPr>
-      <w:bookmarkStart w:id="16" w:name="CustomContent"/>
-      <w:bookmarkEnd w:id="16"/>
+      <w:bookmarkStart w:id="17" w:name="CustomContent"/>
+      <w:bookmarkEnd w:id="17"/>
       <w:r>
         <w:t>Include content only in the PDF or EPUB</w:t>
       </w:r>
@@ -1827,14 +2472,22 @@
         <w:pStyle w:val="HEDPlaintextparagraph"/>
       </w:pPr>
       <w:r>
-        <w:t>You can designate part of the content in your to appear only in the PDF or EPUB output by using a processing instruction (see “</w:t>
+        <w:t xml:space="preserve">You can designate part of the content in </w:t>
+      </w:r>
+      <w:proofErr w:type="gramStart"/>
+      <w:r>
+        <w:t>your</w:t>
+      </w:r>
+      <w:proofErr w:type="gramEnd"/>
+      <w:r>
+        <w:t xml:space="preserve"> to appear only in the PDF or EPUB output by using a processing instruction (see “</w:t>
       </w:r>
       <w:hyperlink w:anchor="AddPIs" w:history="1">
         <w:r>
           <w:rPr>
             <w:rStyle w:val="Hyperlink"/>
           </w:rPr>
-          <w:t>Add special design instructions</w:t>
+          <w:t>Add special layout instructions</w:t>
         </w:r>
       </w:hyperlink>
       <w:r>
@@ -1913,7 +2566,15 @@
         <w:pStyle w:val="HEDListitem-Numbered"/>
       </w:pPr>
       <w:r>
-        <w:t>Type the following text inside your new HED Processing instruction paragraph: FORMAT=, and then type one of the following keywords, depending on which output format you want the element to appear in: ebook, print.</w:t>
+        <w:t xml:space="preserve">Type the following text inside your new HED Processing instruction paragraph: FORMAT=, and then type one of the following keywords, depending on which output format you want the element to appear in: </w:t>
+      </w:r>
+      <w:proofErr w:type="spellStart"/>
+      <w:r>
+        <w:t>ebook</w:t>
+      </w:r>
+      <w:proofErr w:type="spellEnd"/>
+      <w:r>
+        <w:t>, print.</w:t>
       </w:r>
     </w:p>
     <w:p>
@@ -1935,18 +2596,15 @@
       </w:pPr>
       <w:r>
         <w:lastRenderedPageBreak/>
-        <w:t xml:space="preserve">ATTRS=id: </w:t>
-      </w:r>
-      <w:r>
-        <w:t>design-home</w:t>
+        <w:t>ATTRS=id: design-home</w:t>
       </w:r>
     </w:p>
     <w:p>
       <w:pPr>
         <w:pStyle w:val="HEDChapterSectiontitle"/>
       </w:pPr>
-      <w:bookmarkStart w:id="17" w:name="Design"/>
-      <w:bookmarkEnd w:id="17"/>
+      <w:bookmarkStart w:id="18" w:name="Design"/>
+      <w:bookmarkEnd w:id="18"/>
       <w:r>
         <w:t>Design</w:t>
       </w:r>
@@ -1965,18 +2623,15 @@
       </w:pPr>
       <w:r>
         <w:lastRenderedPageBreak/>
-        <w:t xml:space="preserve">ATTRS=id: </w:t>
-      </w:r>
-      <w:r>
-        <w:t>adjust-trim-and-margins</w:t>
+        <w:t>ATTRS=id: adjust-trim-and-margins</w:t>
       </w:r>
     </w:p>
     <w:p>
       <w:pPr>
         <w:pStyle w:val="HEDChapterSectiontitle"/>
       </w:pPr>
-      <w:bookmarkStart w:id="18" w:name="AdjustTrim"/>
-      <w:bookmarkEnd w:id="18"/>
+      <w:bookmarkStart w:id="19" w:name="AdjustTrim"/>
+      <w:bookmarkEnd w:id="19"/>
       <w:r>
         <w:t>Adjust PDF trim size and margins</w:t>
       </w:r>
@@ -2019,18 +2674,15 @@
       </w:pPr>
       <w:r>
         <w:lastRenderedPageBreak/>
-        <w:t xml:space="preserve">ATTRS=id: </w:t>
-      </w:r>
-      <w:r>
-        <w:t>add-printer-marks</w:t>
+        <w:t>ATTRS=id: add-printer-marks</w:t>
       </w:r>
     </w:p>
     <w:p>
       <w:pPr>
         <w:pStyle w:val="HEDChapterSectiontitle"/>
       </w:pPr>
-      <w:bookmarkStart w:id="19" w:name="AddMarks"/>
-      <w:bookmarkEnd w:id="19"/>
+      <w:bookmarkStart w:id="20" w:name="AddMarks"/>
+      <w:bookmarkEnd w:id="20"/>
       <w:r>
         <w:t>Add printer marks</w:t>
       </w:r>
@@ -2057,18 +2709,15 @@
       </w:pPr>
       <w:r>
         <w:lastRenderedPageBreak/>
-        <w:t xml:space="preserve">ATTRS=id: </w:t>
-      </w:r>
-      <w:r>
-        <w:t>view-baseline-grid</w:t>
+        <w:t>ATTRS=id: view-baseline-grid</w:t>
       </w:r>
     </w:p>
     <w:p>
       <w:pPr>
         <w:pStyle w:val="HEDChapterSectiontitle"/>
       </w:pPr>
-      <w:bookmarkStart w:id="20" w:name="ViewGrid"/>
-      <w:bookmarkEnd w:id="20"/>
+      <w:bookmarkStart w:id="21" w:name="ViewGrid"/>
+      <w:bookmarkEnd w:id="21"/>
       <w:r>
         <w:t>View baseline grid</w:t>
       </w:r>
@@ -2095,42 +2744,75 @@
       </w:pPr>
       <w:r>
         <w:lastRenderedPageBreak/>
-        <w:t xml:space="preserve">ATTRS=id: </w:t>
-      </w:r>
-      <w:r>
-        <w:t>custom-design</w:t>
+        <w:t>ATTRS=id: custom-design</w:t>
       </w:r>
     </w:p>
     <w:p>
       <w:pPr>
         <w:pStyle w:val="HEDChapterSectiontitle"/>
       </w:pPr>
-      <w:bookmarkStart w:id="21" w:name="AddPIs"/>
-      <w:bookmarkEnd w:id="21"/>
-      <w:r>
-        <w:t>Add special design instructions</w:t>
-      </w:r>
-    </w:p>
-    <w:p>
-      <w:pPr>
-        <w:pStyle w:val="HEDPlaintextparagraph"/>
-      </w:pPr>
-      <w:r>
-        <w:t>You can tweak the design of specific paragraphs</w:t>
+      <w:bookmarkStart w:id="22" w:name="AddPIs"/>
+      <w:bookmarkEnd w:id="22"/>
+      <w:r>
+        <w:t xml:space="preserve">Add special </w:t>
+      </w:r>
+      <w:r>
+        <w:t>layout</w:t>
+      </w:r>
+      <w:r>
+        <w:t xml:space="preserve"> instructions</w:t>
+      </w:r>
+    </w:p>
+    <w:p>
+      <w:pPr>
+        <w:pStyle w:val="HEDPlaintextparagraph"/>
+      </w:pPr>
+      <w:r>
+        <w:t>You can tweak the design</w:t>
+      </w:r>
+      <w:r>
+        <w:t xml:space="preserve"> and layout</w:t>
+      </w:r>
+      <w:r>
+        <w:t xml:space="preserve"> of specific paragraphs</w:t>
       </w:r>
       <w:r>
         <w:t>, sections, or wrappers</w:t>
       </w:r>
       <w:r>
-        <w:t xml:space="preserve"> by adding special instructions to your Word file.</w:t>
-      </w:r>
-    </w:p>
-    <w:p>
-      <w:pPr>
-        <w:pStyle w:val="HEDPlaintextparagraph"/>
-      </w:pPr>
-      <w:r>
-        <w:t>After you’ve converted your manuscript for the first time, you’ll receive a new Word file with all of the special Hederis styles applied. (See “</w:t>
+        <w:t xml:space="preserve"> in your book</w:t>
+      </w:r>
+      <w:r>
+        <w:t xml:space="preserve"> by adding special instructions to your Word file</w:t>
+      </w:r>
+      <w:r>
+        <w:t xml:space="preserve">, called </w:t>
+      </w:r>
+      <w:r>
+        <w:rPr>
+          <w:i/>
+          <w:iCs/>
+        </w:rPr>
+        <w:t>processing instructions</w:t>
+      </w:r>
+      <w:r>
+        <w:t>.</w:t>
+      </w:r>
+    </w:p>
+    <w:p>
+      <w:pPr>
+        <w:pStyle w:val="HEDPlaintextparagraph"/>
+      </w:pPr>
+      <w:r>
+        <w:t xml:space="preserve">After you’ve converted your manuscript for the first time, you’ll receive a new Word file with all of the special </w:t>
+      </w:r>
+      <w:proofErr w:type="spellStart"/>
+      <w:r>
+        <w:t>Hederis</w:t>
+      </w:r>
+      <w:proofErr w:type="spellEnd"/>
+      <w:r>
+        <w:t xml:space="preserve"> styles applied. (See “</w:t>
       </w:r>
       <w:hyperlink w:anchor="FinetuneWord" w:history="1">
         <w:r>
@@ -2141,7 +2823,13 @@
         </w:r>
       </w:hyperlink>
       <w:r>
-        <w:t xml:space="preserve">” for more information on working with Word styles.) We have an extra style just for adding design and layout instructions: </w:t>
+        <w:t xml:space="preserve">” for more information on working with Word styles.) We have an extra style just for adding </w:t>
+      </w:r>
+      <w:r>
+        <w:t xml:space="preserve">these </w:t>
+      </w:r>
+      <w:r>
+        <w:t xml:space="preserve">design and layout instructions: </w:t>
       </w:r>
       <w:r>
         <w:t>“</w:t>
@@ -2169,7 +2857,13 @@
         <w:pStyle w:val="HEDPlaintextparagraph"/>
       </w:pPr>
       <w:r>
-        <w:t>To add your design instructions:</w:t>
+        <w:t xml:space="preserve">To add your </w:t>
+      </w:r>
+      <w:r>
+        <w:t>processing</w:t>
+      </w:r>
+      <w:r>
+        <w:t xml:space="preserve"> instructions:</w:t>
       </w:r>
     </w:p>
     <w:p>
@@ -2182,7 +2876,15 @@
         <w:pStyle w:val="HEDListitem-Numbered"/>
       </w:pPr>
       <w:r>
-        <w:t>Find the paragraph that you want to customize the design of, and insert a new paragraph after it (place your cursor at the end of the paragraph, and then press enter).</w:t>
+        <w:t xml:space="preserve">Find the paragraph that you want to customize the design </w:t>
+      </w:r>
+      <w:proofErr w:type="gramStart"/>
+      <w:r>
+        <w:t>of, and</w:t>
+      </w:r>
+      <w:proofErr w:type="gramEnd"/>
+      <w:r>
+        <w:t xml:space="preserve"> insert a new paragraph after it (place your cursor at the end of the paragraph, and then press enter).</w:t>
       </w:r>
     </w:p>
     <w:p>
@@ -2193,7 +2895,15 @@
         <w:t>In your new paragraph, type the code for the type of instruction you’re adding, and then type a</w:t>
       </w:r>
       <w:r>
-        <w:t>n equals sign</w:t>
+        <w:t xml:space="preserve">n </w:t>
+      </w:r>
+      <w:proofErr w:type="gramStart"/>
+      <w:r>
+        <w:t>equals</w:t>
+      </w:r>
+      <w:proofErr w:type="gramEnd"/>
+      <w:r>
+        <w:t xml:space="preserve"> sign</w:t>
       </w:r>
       <w:r>
         <w:t>, and then type the code for the special design instruction. See the end of this section for a list of all of these codes. For example, if you want a paragraph to be centered instead of left-aligned, your text would look like this:</w:t>
@@ -2456,9 +3166,11 @@
             <w:pPr>
               <w:pStyle w:val="HEDPlaintextparagraph"/>
             </w:pPr>
+            <w:proofErr w:type="spellStart"/>
             <w:r>
               <w:t>fullbleed</w:t>
             </w:r>
+            <w:proofErr w:type="spellEnd"/>
           </w:p>
         </w:tc>
         <w:tc>
@@ -2471,7 +3183,15 @@
               <w:pStyle w:val="HEDPlaintextparagraph"/>
             </w:pPr>
             <w:r>
-              <w:t>In the print file, this will create a fullbleed image that will fill an entire page and bleed area. See Images for more info.</w:t>
+              <w:t xml:space="preserve">In the print file, this will create a </w:t>
+            </w:r>
+            <w:proofErr w:type="spellStart"/>
+            <w:r>
+              <w:t>fullbleed</w:t>
+            </w:r>
+            <w:proofErr w:type="spellEnd"/>
+            <w:r>
+              <w:t xml:space="preserve"> image that will fill an entire page and bleed area. See Images for more info.</w:t>
             </w:r>
           </w:p>
         </w:tc>
@@ -2501,7 +3221,21 @@
               <w:pStyle w:val="HEDPlaintextparagraph"/>
             </w:pPr>
             <w:r>
-              <w:t>Any valid CSS property/value combination [LINK to CSS properties]</w:t>
+              <w:t xml:space="preserve">Any valid CSS property/value combination </w:t>
+            </w:r>
+            <w:r>
+              <w:t>(</w:t>
+            </w:r>
+            <w:hyperlink r:id="rId10" w:history="1">
+              <w:r>
+                <w:rPr>
+                  <w:rStyle w:val="Hyperlink"/>
+                </w:rPr>
+                <w:t>see this reference</w:t>
+              </w:r>
+            </w:hyperlink>
+            <w:r>
+              <w:t>)</w:t>
             </w:r>
           </w:p>
         </w:tc>
@@ -2536,8 +3270,13 @@
             <w:pPr>
               <w:pStyle w:val="HEDPlaintextparagraph"/>
             </w:pPr>
+            <w:proofErr w:type="spellStart"/>
             <w:r>
-              <w:t>ebook, print</w:t>
+              <w:t>ebook</w:t>
+            </w:r>
+            <w:proofErr w:type="spellEnd"/>
+            <w:r>
+              <w:t>, print</w:t>
             </w:r>
           </w:p>
         </w:tc>
@@ -2551,7 +3290,58 @@
               <w:pStyle w:val="HEDPlaintextparagraph"/>
             </w:pPr>
             <w:r>
-              <w:t>Display a certain paragraph, wrapper, or section only in the ebook or PDF file. Default value is “both”.</w:t>
+              <w:t xml:space="preserve">Display a certain paragraph, wrapper, or section only in the </w:t>
+            </w:r>
+            <w:proofErr w:type="spellStart"/>
+            <w:r>
+              <w:t>ebook</w:t>
+            </w:r>
+            <w:proofErr w:type="spellEnd"/>
+            <w:r>
+              <w:t xml:space="preserve"> or PDF file. Default value is “both”.</w:t>
+            </w:r>
+          </w:p>
+        </w:tc>
+      </w:tr>
+      <w:tr>
+        <w:tc>
+          <w:tcPr>
+            <w:tcW w:w="2880" w:type="dxa"/>
+          </w:tcPr>
+          <w:p>
+            <w:r>
+              <w:t>global style</w:t>
+            </w:r>
+          </w:p>
+        </w:tc>
+        <w:tc>
+          <w:tcPr>
+            <w:tcW w:w="2880" w:type="dxa"/>
+          </w:tcPr>
+          <w:p>
+            <w:r>
+              <w:t>Any valid CSS property/value combination (</w:t>
+            </w:r>
+            <w:hyperlink r:id="rId11" w:history="1">
+              <w:r>
+                <w:rPr>
+                  <w:rStyle w:val="Hyperlink"/>
+                </w:rPr>
+                <w:t>see this reference</w:t>
+              </w:r>
+            </w:hyperlink>
+            <w:r>
+              <w:t>)</w:t>
+            </w:r>
+          </w:p>
+        </w:tc>
+        <w:tc>
+          <w:tcPr>
+            <w:tcW w:w="2880" w:type="dxa"/>
+          </w:tcPr>
+          <w:p>
+            <w:r>
+              <w:t>To add custom design formatting to an entire group of elements (for example, to add a border around every extract in the entire book).</w:t>
             </w:r>
           </w:p>
         </w:tc>
@@ -2579,18 +3369,15 @@
       </w:pPr>
       <w:r>
         <w:lastRenderedPageBreak/>
-        <w:t xml:space="preserve">ATTRS=id: </w:t>
-      </w:r>
-      <w:r>
-        <w:t>adjust-line-breaks</w:t>
+        <w:t>ATTRS=id: adjust-line-breaks</w:t>
       </w:r>
     </w:p>
     <w:p>
       <w:pPr>
         <w:pStyle w:val="HEDChapterSectiontitle"/>
       </w:pPr>
-      <w:bookmarkStart w:id="22" w:name="AdjustPageBreaks"/>
-      <w:bookmarkEnd w:id="22"/>
+      <w:bookmarkStart w:id="23" w:name="AdjustPageBreaks"/>
+      <w:bookmarkEnd w:id="23"/>
       <w:r>
         <w:t>Adjust line-breaks and page-breaks (PDF-only)</w:t>
       </w:r>
@@ -2600,7 +3387,17 @@
         <w:pStyle w:val="HEDPlaintextparagraph"/>
       </w:pPr>
       <w:r>
-        <w:t>You will undoubtedly find that there are page breaks or line breaks in your PDF that are less than optimal. You can attempt to adjust these by adjusting the character spacing in the paragraphs around the bad break, using the Hederis:Convert loosen and tighten character styles:</w:t>
+        <w:t xml:space="preserve">You will undoubtedly find that there are page breaks or line breaks in your PDF that are less than optimal. You can attempt to adjust these by adjusting the character spacing in the paragraphs around the bad break, using the </w:t>
+      </w:r>
+      <w:proofErr w:type="spellStart"/>
+      <w:proofErr w:type="gramStart"/>
+      <w:r>
+        <w:t>Hederis:Convert</w:t>
+      </w:r>
+      <w:proofErr w:type="spellEnd"/>
+      <w:proofErr w:type="gramEnd"/>
+      <w:r>
+        <w:t xml:space="preserve"> loosen and tighten character styles:</w:t>
       </w:r>
     </w:p>
     <w:p>
@@ -2694,41 +3491,413 @@
       </w:pPr>
       <w:r>
         <w:lastRenderedPageBreak/>
+        <w:t>ATTRS=id: custom-paragraph-design</w:t>
+      </w:r>
+    </w:p>
+    <w:p>
+      <w:pPr>
+        <w:pStyle w:val="HEDChapterSectiontitle"/>
+      </w:pPr>
+      <w:bookmarkStart w:id="24" w:name="StylePI"/>
+      <w:bookmarkEnd w:id="24"/>
+      <w:r>
+        <w:t>Customize the design of specific paragraphs, wrappers, or sections</w:t>
+      </w:r>
+    </w:p>
+    <w:p>
+      <w:pPr>
+        <w:pStyle w:val="HEDPlaintextparagraph"/>
+      </w:pPr>
+      <w:r>
+        <w:t xml:space="preserve">You can </w:t>
+      </w:r>
+      <w:r>
+        <w:t>use processing instructions (see “</w:t>
+      </w:r>
+      <w:hyperlink w:anchor="AddPIs" w:history="1">
+        <w:r>
+          <w:rPr>
+            <w:rStyle w:val="Hyperlink"/>
+          </w:rPr>
+          <w:t>Add special layout instructions</w:t>
+        </w:r>
+      </w:hyperlink>
+      <w:r>
+        <w:t xml:space="preserve">”) to customize the design of individual paragraphs, wrappers, or sections in your manuscript. </w:t>
+      </w:r>
+      <w:r>
+        <w:t xml:space="preserve">These design instructions are created with </w:t>
+      </w:r>
+      <w:proofErr w:type="gramStart"/>
+      <w:r>
+        <w:t>CSS, and</w:t>
+      </w:r>
+      <w:proofErr w:type="gramEnd"/>
+      <w:r>
+        <w:t xml:space="preserve"> will apply to both the PDF layout and the EPUB file. For the best results, make sure your CSS is valid, and add it without any extra line breaks or carriage returns (see the images below for examples). You can </w:t>
+      </w:r>
+      <w:hyperlink r:id="rId12" w:history="1">
+        <w:r>
+          <w:rPr>
+            <w:rStyle w:val="Hyperlink"/>
+          </w:rPr>
+          <w:t>learn more about CSS here</w:t>
+        </w:r>
+      </w:hyperlink>
+      <w:r>
+        <w:t>.</w:t>
+      </w:r>
+    </w:p>
+    <w:p>
+      <w:pPr>
+        <w:pStyle w:val="HEDPlaintextparagraph"/>
+      </w:pPr>
+      <w:r>
+        <w:t xml:space="preserve">To </w:t>
+      </w:r>
+      <w:r>
+        <w:t>customize a paragraph’s design</w:t>
+      </w:r>
+      <w:r>
+        <w:t>:</w:t>
+      </w:r>
+    </w:p>
+    <w:p>
+      <w:pPr>
+        <w:pStyle w:val="HEDBOXNumListstart"/>
+      </w:pPr>
+    </w:p>
+    <w:p>
+      <w:pPr>
+        <w:pStyle w:val="HEDListitem-Numbered"/>
+      </w:pPr>
+      <w:r>
+        <w:t xml:space="preserve">Find the paragraph that you want to </w:t>
+      </w:r>
+      <w:proofErr w:type="gramStart"/>
+      <w:r>
+        <w:t>customize, and</w:t>
+      </w:r>
+      <w:proofErr w:type="gramEnd"/>
+      <w:r>
+        <w:t xml:space="preserve"> insert a new HED Processing instruction paragraph below it (for more details on how to do this, see “</w:t>
+      </w:r>
+      <w:hyperlink w:anchor="AddPIs" w:history="1">
+        <w:r>
+          <w:rPr>
+            <w:rStyle w:val="Hyperlink"/>
+          </w:rPr>
+          <w:t>Add special layout instructions</w:t>
+        </w:r>
+      </w:hyperlink>
+      <w:r>
+        <w:t>”).</w:t>
+      </w:r>
+    </w:p>
+    <w:p>
+      <w:pPr>
+        <w:pStyle w:val="HEDListitem-Numbered"/>
+      </w:pPr>
+      <w:r>
+        <w:t>In your processing instruction paragraph, type the text STYLE=, and then type the CSS that you want to apply to your paragraph.</w:t>
+      </w:r>
+    </w:p>
+    <w:p>
+      <w:pPr>
+        <w:pStyle w:val="HEDBOXNumListend"/>
+      </w:pPr>
+    </w:p>
+    <w:p>
+      <w:pPr>
+        <w:pStyle w:val="HEDImageholder"/>
+      </w:pPr>
+      <w:r>
+        <w:t>pi2</w:t>
+      </w:r>
+      <w:r>
+        <w:t>.png</w:t>
+      </w:r>
+    </w:p>
+    <w:p>
+      <w:pPr>
+        <w:pStyle w:val="HEDPlaintextparagraph"/>
+      </w:pPr>
+      <w:r>
+        <w:t xml:space="preserve">If you want to customize a wrapper, insert the processing instruction paragraph after </w:t>
+      </w:r>
+      <w:r>
+        <w:rPr>
+          <w:b/>
+          <w:bCs/>
+        </w:rPr>
+        <w:t>either</w:t>
+      </w:r>
+      <w:r>
+        <w:t xml:space="preserve"> the wrapper “</w:t>
+      </w:r>
+      <w:proofErr w:type="gramStart"/>
+      <w:r>
+        <w:t>start</w:t>
+      </w:r>
+      <w:proofErr w:type="gramEnd"/>
+      <w:r>
+        <w:t xml:space="preserve">” or “end” paragraphs, as shown below: </w:t>
+      </w:r>
+    </w:p>
+    <w:p>
+      <w:pPr>
+        <w:pStyle w:val="HEDImageholder"/>
+      </w:pPr>
+      <w:r>
+        <w:t>stylepiwrapper.png</w:t>
+      </w:r>
+    </w:p>
+    <w:p>
+      <w:pPr>
+        <w:pStyle w:val="HEDPlaintextparagraph"/>
+      </w:pPr>
+      <w:r>
+        <w:t>To customize an entire section, insert the processing instruction paragraph after the section start paragraph, as shown here:</w:t>
+      </w:r>
+    </w:p>
+    <w:p>
+      <w:pPr>
+        <w:pStyle w:val="HEDImageholder"/>
+      </w:pPr>
+      <w:r>
+        <w:t>stylepisection.png</w:t>
+      </w:r>
+    </w:p>
+    <w:p>
+      <w:pPr>
+        <w:pStyle w:val="HEDPlaintextparagraph"/>
+      </w:pPr>
+      <w:r>
+        <w:t>Note that your custom design will be applied to both the PDF and EPUB formats, as best as possible, so you may need to include fallbacks in case a certain CSS value is supported in one format but not the other. One example of this is color spaces: while you may want to use CMYK colors in your PDF output, the CMYK color space is generally not supported in the EPUB format. To get around this, include a fallback, like this:</w:t>
+      </w:r>
+    </w:p>
+    <w:p>
+      <w:pPr>
+        <w:pStyle w:val="HEDImageholder"/>
+      </w:pPr>
+      <w:r>
+        <w:t>stylepicolorfallback.png</w:t>
+      </w:r>
+    </w:p>
+    <w:p>
+      <w:pPr>
+        <w:pStyle w:val="HEDPlaintextparagraph"/>
+      </w:pPr>
+      <w:r>
+        <w:t>Here, the layout engine will attempt to use the CMYK value first, and if it finds that it is not supported, it will fall back to the web value (which is supported on all web browsers and EPUB reading devices).</w:t>
+      </w:r>
+    </w:p>
+    <w:p>
+      <w:pPr>
+        <w:pStyle w:val="HEDSECTChapter"/>
+      </w:pPr>
+      <w:r>
+        <w:br w:type="page"/>
+      </w:r>
+    </w:p>
+    <w:p>
+      <w:pPr>
+        <w:pStyle w:val="HEDProcessinginstruction"/>
+      </w:pPr>
+      <w:r>
+        <w:lastRenderedPageBreak/>
+        <w:t>ATTRS=id: global-paragraph-design</w:t>
+      </w:r>
+    </w:p>
+    <w:p>
+      <w:pPr>
+        <w:pStyle w:val="HEDChapterSectiontitle"/>
+      </w:pPr>
+      <w:bookmarkStart w:id="25" w:name="GlobalStylePI"/>
+      <w:bookmarkEnd w:id="25"/>
+      <w:r>
+        <w:t>Customize the design of an entire group of paragraphs, wrappers, or sections</w:t>
+      </w:r>
+    </w:p>
+    <w:p>
+      <w:pPr>
+        <w:pStyle w:val="HEDPlaintextparagraph"/>
+      </w:pPr>
+      <w:r>
+        <w:t xml:space="preserve">You can also use processing instructions to customize the </w:t>
+      </w:r>
+      <w:r>
+        <w:t>design of an entire style. For example, you can customize the design of every paragraph in your book that uses the “HED Box type” style. Similarly, you can customize the design of wrappers and sections in your book (for example, every letter in the book, or every appendix section). Follow the instructions in the previous section, but instead of using the STYLE processing instruction keyword, use GLOBAL STYLE, like this:</w:t>
+      </w:r>
+    </w:p>
+    <w:p>
+      <w:pPr>
+        <w:pStyle w:val="HEDImageholder"/>
+      </w:pPr>
+      <w:r>
+        <w:t>globalstyle.png</w:t>
+      </w:r>
+    </w:p>
+    <w:p>
+      <w:pPr>
+        <w:pStyle w:val="HEDSECTChapter"/>
+      </w:pPr>
+      <w:r>
+        <w:br w:type="page"/>
+      </w:r>
+    </w:p>
+    <w:p>
+      <w:pPr>
+        <w:pStyle w:val="HEDProcessinginstruction"/>
+      </w:pPr>
+      <w:r>
+        <w:lastRenderedPageBreak/>
+        <w:t>ATTRS=id: custom-design-templates</w:t>
+      </w:r>
+    </w:p>
+    <w:p>
+      <w:pPr>
+        <w:pStyle w:val="HEDChapterSectiontitle"/>
+      </w:pPr>
+      <w:bookmarkStart w:id="26" w:name="UploadCustomTemplate"/>
+      <w:bookmarkEnd w:id="26"/>
+      <w:r>
+        <w:t>Upload a custom design template</w:t>
+      </w:r>
+    </w:p>
+    <w:p>
+      <w:pPr>
+        <w:pStyle w:val="HEDPlaintextparagraph"/>
+      </w:pPr>
+      <w:r>
+        <w:t>To upload your own CSS design template, email us at help@hederis.com.</w:t>
+      </w:r>
+    </w:p>
+    <w:p>
+      <w:pPr>
+        <w:pStyle w:val="HEDPlaintextparagraph"/>
+      </w:pPr>
+      <w:r>
+        <w:t>Want us to translate an InDesign template into CSS? Learn more.</w:t>
+      </w:r>
+    </w:p>
+    <w:p>
+      <w:pPr>
+        <w:pStyle w:val="HEDSECTChapter"/>
+      </w:pPr>
+      <w:r>
+        <w:br w:type="page"/>
+      </w:r>
+    </w:p>
+    <w:p>
+      <w:pPr>
+        <w:pStyle w:val="HEDProcessinginstruction"/>
+      </w:pPr>
+      <w:r>
+        <w:lastRenderedPageBreak/>
+        <w:t>ATTRS=id: pdf-preflight</w:t>
+      </w:r>
+    </w:p>
+    <w:p>
+      <w:pPr>
+        <w:pStyle w:val="HEDChapterSectiontitle"/>
+      </w:pPr>
+      <w:bookmarkStart w:id="27" w:name="PDFPreflight"/>
+      <w:bookmarkEnd w:id="27"/>
+      <w:r>
+        <w:t>PDF preflight and prepress</w:t>
+      </w:r>
+    </w:p>
+    <w:p>
+      <w:pPr>
+        <w:pStyle w:val="HEDPlaintextparagraph"/>
+      </w:pPr>
+      <w:r>
+        <w:t xml:space="preserve">PDF preflight is not currently built into </w:t>
+      </w:r>
+      <w:proofErr w:type="spellStart"/>
+      <w:proofErr w:type="gramStart"/>
+      <w:r>
+        <w:t>Hederis:Convert</w:t>
+      </w:r>
+      <w:proofErr w:type="spellEnd"/>
+      <w:proofErr w:type="gramEnd"/>
+      <w:r>
+        <w:t xml:space="preserve">. You should implement a preflight process as recommended by your printer, but we’re happy to help you create a process around </w:t>
+      </w:r>
+      <w:proofErr w:type="spellStart"/>
+      <w:r>
+        <w:t>preflighting</w:t>
+      </w:r>
+      <w:proofErr w:type="spellEnd"/>
+      <w:r>
+        <w:t xml:space="preserve"> and finalizing your PDFs for printing.</w:t>
+      </w:r>
+    </w:p>
+    <w:p>
+      <w:pPr>
+        <w:pStyle w:val="HEDSECTChapter"/>
+      </w:pPr>
+    </w:p>
+    <w:p>
+      <w:pPr>
+        <w:pStyle w:val="HEDProcessinginstruction"/>
+      </w:pPr>
+      <w:r>
         <w:t xml:space="preserve">ATTRS=id: </w:t>
       </w:r>
-      <w:r>
-        <w:t>custom-design-templates</w:t>
+      <w:proofErr w:type="spellStart"/>
+      <w:r>
+        <w:t>epub</w:t>
+      </w:r>
+      <w:proofErr w:type="spellEnd"/>
+      <w:r>
+        <w:t>-validation</w:t>
       </w:r>
     </w:p>
     <w:p>
       <w:pPr>
         <w:pStyle w:val="HEDChapterSectiontitle"/>
       </w:pPr>
-      <w:bookmarkStart w:id="23" w:name="UploadCustomTemplate"/>
-      <w:bookmarkEnd w:id="23"/>
-      <w:r>
-        <w:t>Upload a custom design template</w:t>
-      </w:r>
-    </w:p>
-    <w:p>
-      <w:pPr>
-        <w:pStyle w:val="HEDPlaintextparagraph"/>
-      </w:pPr>
-      <w:r>
-        <w:t>To upload your own CSS design template, email us at help@hederis.com.</w:t>
-      </w:r>
-    </w:p>
-    <w:p>
-      <w:pPr>
-        <w:pStyle w:val="HEDPlaintextparagraph"/>
-      </w:pPr>
-      <w:r>
-        <w:t>Want us to translate an InDesign template into CSS? Learn more.</w:t>
-      </w:r>
-    </w:p>
-    <w:p>
-      <w:pPr>
-        <w:pStyle w:val="HEDSECTChapter"/>
+      <w:bookmarkStart w:id="28" w:name="ValidateEPUB"/>
+      <w:bookmarkEnd w:id="28"/>
+      <w:r>
+        <w:t>EPUB Validation</w:t>
+      </w:r>
+    </w:p>
+    <w:p>
+      <w:pPr>
+        <w:pStyle w:val="HEDPlaintextparagraph"/>
+      </w:pPr>
+      <w:r>
+        <w:t xml:space="preserve">We recommend that you run the </w:t>
+      </w:r>
+      <w:proofErr w:type="spellStart"/>
+      <w:r>
+        <w:t>epubcheck</w:t>
+      </w:r>
+      <w:proofErr w:type="spellEnd"/>
+      <w:r>
+        <w:t xml:space="preserve"> validation tool on your files before distribution, to ensure that there are no errors. We’ll be integrating </w:t>
+      </w:r>
+      <w:proofErr w:type="spellStart"/>
+      <w:r>
+        <w:t>epubcheck</w:t>
+      </w:r>
+      <w:proofErr w:type="spellEnd"/>
+      <w:r>
+        <w:t xml:space="preserve"> into our toolchain very soon, but we don’t want anything to slip by you in the meantime!</w:t>
+      </w:r>
+      <w:r>
+        <w:t xml:space="preserve"> If there are any validation errors, let us know and we can </w:t>
+      </w:r>
+      <w:r>
+        <w:t>help you troubleshoot solutions: help@hederis.com</w:t>
+      </w:r>
+    </w:p>
+    <w:p>
+      <w:pPr>
+        <w:pStyle w:val="HEDSECTPart"/>
       </w:pPr>
       <w:r>
         <w:br w:type="page"/>
@@ -2740,33 +3909,20 @@
       </w:pPr>
       <w:r>
         <w:lastRenderedPageBreak/>
-        <w:t xml:space="preserve">ATTRS=id: </w:t>
-      </w:r>
-      <w:r>
-        <w:t>pdf-preflight</w:t>
+        <w:t>ATTRS=id: appendix-home</w:t>
       </w:r>
     </w:p>
     <w:p>
       <w:pPr>
         <w:pStyle w:val="HEDChapterSectiontitle"/>
       </w:pPr>
-      <w:bookmarkStart w:id="24" w:name="PDFPreflight"/>
-      <w:bookmarkEnd w:id="24"/>
-      <w:r>
-        <w:t>PDF preflight and prepress</w:t>
-      </w:r>
-    </w:p>
-    <w:p>
-      <w:pPr>
-        <w:pStyle w:val="HEDPlaintextparagraph"/>
-      </w:pPr>
-      <w:r>
-        <w:t>PDF preflight is not currently built into Hederis:Convert. You should implement a preflight process as recommended by your printer, but we’re happy to help you create a process around preflighting and finalizing your PDFs for printing.</w:t>
-      </w:r>
-    </w:p>
-    <w:p>
-      <w:pPr>
-        <w:pStyle w:val="HEDSECTChapter"/>
+      <w:r>
+        <w:t>Appendix</w:t>
+      </w:r>
+    </w:p>
+    <w:p>
+      <w:pPr>
+        <w:pStyle w:val="HEDSECTAppendix"/>
       </w:pPr>
     </w:p>
     <w:p>
@@ -2774,88 +3930,25 @@
         <w:pStyle w:val="HEDProcessinginstruction"/>
       </w:pPr>
       <w:r>
-        <w:t xml:space="preserve">ATTRS=id: </w:t>
-      </w:r>
-      <w:r>
-        <w:t>epub-validation</w:t>
+        <w:t>ATTRS=id: list-of-word-styles</w:t>
       </w:r>
     </w:p>
     <w:p>
       <w:pPr>
         <w:pStyle w:val="HEDChapterSectiontitle"/>
       </w:pPr>
-      <w:r>
-        <w:t>EPUB Validation</w:t>
-      </w:r>
-    </w:p>
-    <w:p>
-      <w:pPr>
-        <w:pStyle w:val="HEDPlaintextparagraph"/>
-      </w:pPr>
-      <w:r>
-        <w:t>We recommend that you run the epubcheck validation tool on your files before distribution, to ensure that there are no errors. We’ll be integrating epubcheck into our toolchain very soon, but we don’t want anything to slip by you in the meantime!</w:t>
-      </w:r>
-      <w:r>
-        <w:t xml:space="preserve"> If there are any validation errors, let us know and we can </w:t>
-      </w:r>
-      <w:r>
-        <w:t>help you troubleshoot solutions: help@hederis.com</w:t>
-      </w:r>
-    </w:p>
-    <w:p>
-      <w:pPr>
-        <w:pStyle w:val="HEDSECTPart"/>
-      </w:pPr>
-      <w:r>
-        <w:br w:type="page"/>
-      </w:r>
-    </w:p>
-    <w:p>
-      <w:pPr>
-        <w:pStyle w:val="HEDProcessinginstruction"/>
-      </w:pPr>
-      <w:r>
-        <w:lastRenderedPageBreak/>
-        <w:t xml:space="preserve">ATTRS=id: </w:t>
-      </w:r>
-      <w:r>
-        <w:t>appendix-home</w:t>
-      </w:r>
-    </w:p>
-    <w:p>
-      <w:pPr>
-        <w:pStyle w:val="HEDChapterSectiontitle"/>
-      </w:pPr>
-      <w:r>
-        <w:t>Appendix</w:t>
-      </w:r>
-    </w:p>
-    <w:p>
-      <w:pPr>
-        <w:pStyle w:val="HEDSECTAppendix"/>
-      </w:pPr>
-    </w:p>
-    <w:p>
-      <w:pPr>
-        <w:pStyle w:val="HEDProcessinginstruction"/>
-      </w:pPr>
-      <w:r>
-        <w:t xml:space="preserve">ATTRS=id: </w:t>
-      </w:r>
-      <w:r>
-        <w:t>list-of-word-styles</w:t>
-      </w:r>
-      <w:bookmarkStart w:id="26" w:name="_GoBack"/>
-      <w:bookmarkEnd w:id="26"/>
-    </w:p>
-    <w:p>
-      <w:pPr>
-        <w:pStyle w:val="HEDChapterSectiontitle"/>
-      </w:pPr>
-      <w:bookmarkStart w:id="25" w:name="ListofStyles"/>
-      <w:bookmarkEnd w:id="25"/>
-      <w:r>
-        <w:t>List of Hederis Word Styles</w:t>
+      <w:bookmarkStart w:id="29" w:name="ListofStyles"/>
+      <w:bookmarkEnd w:id="29"/>
+      <w:r>
+        <w:t xml:space="preserve">List of </w:t>
+      </w:r>
+      <w:proofErr w:type="spellStart"/>
+      <w:r>
+        <w:t>Hederis</w:t>
+      </w:r>
+      <w:proofErr w:type="spellEnd"/>
+      <w:r>
+        <w:t xml:space="preserve"> Word Styles</w:t>
       </w:r>
     </w:p>
     <w:p>
@@ -2913,7 +4006,15 @@
         <w:pStyle w:val="HEDDefinitionterm"/>
       </w:pPr>
       <w:r>
-        <w:t>HED Attribution (contd)</w:t>
+        <w:t>HED Attribution (</w:t>
+      </w:r>
+      <w:proofErr w:type="spellStart"/>
+      <w:r>
+        <w:t>contd</w:t>
+      </w:r>
+      <w:proofErr w:type="spellEnd"/>
+      <w:r>
+        <w:t>)</w:t>
       </w:r>
     </w:p>
     <w:p>
@@ -2937,7 +4038,15 @@
         <w:pStyle w:val="HEDDefinitiondefinition"/>
       </w:pPr>
       <w:r>
-        <w:t>The name of an author. This could appear in a variety of places: on the main titlepage, following a preface title or chapter title, etc.</w:t>
+        <w:t xml:space="preserve">The name of an author. This could appear in a variety of places: on the main </w:t>
+      </w:r>
+      <w:proofErr w:type="spellStart"/>
+      <w:r>
+        <w:t>titlepage</w:t>
+      </w:r>
+      <w:proofErr w:type="spellEnd"/>
+      <w:r>
+        <w:t>, following a preface title or chapter title, etc.</w:t>
       </w:r>
     </w:p>
     <w:p>
@@ -2953,7 +4062,15 @@
         <w:pStyle w:val="HEDDefinitiondefinition"/>
       </w:pPr>
       <w:r>
-        <w:t>Some books include multiple types of boxes and sidebars, that appear multiple times within a book. For example, a book might have a type of box called “Quick Tips”, that contains different tips that correspond to the current book topic. This style would be used to tag that Type heading, and is different from the main box heading.</w:t>
+        <w:t xml:space="preserve">Some books include multiple types of boxes and sidebars, that appear multiple times within a book. For example, a book might have a type of box called “Quick Tips”, that contains different tips that correspond to the current book topic. This style would be used to tag that Type </w:t>
+      </w:r>
+      <w:proofErr w:type="gramStart"/>
+      <w:r>
+        <w:t>heading, and</w:t>
+      </w:r>
+      <w:proofErr w:type="gramEnd"/>
+      <w:r>
+        <w:t xml:space="preserve"> is different from the main box heading.</w:t>
       </w:r>
     </w:p>
     <w:p>
@@ -3041,15 +4158,36 @@
         <w:pStyle w:val="HEDDefinitionterm"/>
       </w:pPr>
       <w:r>
-        <w:t>HED Definition definition</w:t>
-      </w:r>
-    </w:p>
-    <w:p>
-      <w:pPr>
-        <w:pStyle w:val="HEDDefinitionterm"/>
-      </w:pPr>
-      <w:r>
-        <w:t>HED Definition definition (contd)</w:t>
+        <w:t xml:space="preserve">HED Definition </w:t>
+      </w:r>
+      <w:proofErr w:type="spellStart"/>
+      <w:r>
+        <w:t>definition</w:t>
+      </w:r>
+      <w:proofErr w:type="spellEnd"/>
+    </w:p>
+    <w:p>
+      <w:pPr>
+        <w:pStyle w:val="HEDDefinitionterm"/>
+      </w:pPr>
+      <w:r>
+        <w:t xml:space="preserve">HED Definition </w:t>
+      </w:r>
+      <w:proofErr w:type="spellStart"/>
+      <w:r>
+        <w:t>definition</w:t>
+      </w:r>
+      <w:proofErr w:type="spellEnd"/>
+      <w:r>
+        <w:t xml:space="preserve"> (</w:t>
+      </w:r>
+      <w:proofErr w:type="spellStart"/>
+      <w:r>
+        <w:t>contd</w:t>
+      </w:r>
+      <w:proofErr w:type="spellEnd"/>
+      <w:r>
+        <w:t>)</w:t>
       </w:r>
     </w:p>
     <w:p>
@@ -3150,7 +4288,15 @@
         <w:pStyle w:val="HEDDefinitionterm"/>
       </w:pPr>
       <w:r>
-        <w:t>HED List item (contd)</w:t>
+        <w:t>HED List item (</w:t>
+      </w:r>
+      <w:proofErr w:type="spellStart"/>
+      <w:r>
+        <w:t>contd</w:t>
+      </w:r>
+      <w:proofErr w:type="spellEnd"/>
+      <w:r>
+        <w:t>)</w:t>
       </w:r>
     </w:p>
     <w:p>
@@ -3188,283 +4334,351 @@
         <w:rPr>
           <w:lang w:val="da-DK"/>
         </w:rPr>
-        <w:t>HED Mark for Deletion</w:t>
-      </w:r>
-    </w:p>
-    <w:p>
-      <w:pPr>
-        <w:pStyle w:val="HEDDefinitionterm"/>
+        <w:t xml:space="preserve">HED Mark for </w:t>
+      </w:r>
+      <w:proofErr w:type="spellStart"/>
+      <w:r>
         <w:rPr>
           <w:lang w:val="da-DK"/>
         </w:rPr>
-      </w:pPr>
-      <w:r>
+        <w:t>Deletion</w:t>
+      </w:r>
+      <w:proofErr w:type="spellEnd"/>
+    </w:p>
+    <w:p>
+      <w:pPr>
+        <w:pStyle w:val="HEDDefinitionterm"/>
         <w:rPr>
           <w:lang w:val="da-DK"/>
         </w:rPr>
-        <w:t>HED Ornamental space</w:t>
-      </w:r>
-    </w:p>
-    <w:p>
-      <w:pPr>
-        <w:pStyle w:val="HEDDefinitionterm"/>
-      </w:pPr>
-      <w:r>
-        <w:t>HED Plain text paragraph</w:t>
-      </w:r>
-    </w:p>
-    <w:p>
-      <w:pPr>
-        <w:pStyle w:val="HEDDefinitionterm"/>
-      </w:pPr>
-      <w:r>
-        <w:t>HED Plain text paragraph (contd)</w:t>
-      </w:r>
-    </w:p>
-    <w:p>
-      <w:pPr>
-        <w:pStyle w:val="HEDDefinitionterm"/>
-      </w:pPr>
-      <w:r>
-        <w:t>HED Postscript</w:t>
-      </w:r>
-    </w:p>
-    <w:p>
-      <w:pPr>
-        <w:pStyle w:val="HEDDefinitionterm"/>
-      </w:pPr>
-      <w:r>
-        <w:t>HED Processing instruction</w:t>
-      </w:r>
-    </w:p>
-    <w:p>
-      <w:pPr>
-        <w:pStyle w:val="HEDDefinitionterm"/>
-      </w:pPr>
-      <w:r>
-        <w:t>HED Publisher name</w:t>
-      </w:r>
-    </w:p>
-    <w:p>
-      <w:pPr>
-        <w:pStyle w:val="HEDDefinitionterm"/>
-      </w:pPr>
-      <w:r>
-        <w:t>HED Quote paragraph</w:t>
-      </w:r>
-    </w:p>
-    <w:p>
-      <w:pPr>
-        <w:pStyle w:val="HEDDefinitionterm"/>
-      </w:pPr>
-      <w:r>
-        <w:t>HED Salutation</w:t>
-      </w:r>
-    </w:p>
-    <w:p>
-      <w:pPr>
-        <w:pStyle w:val="HEDDefinitionterm"/>
-      </w:pPr>
-      <w:r>
-        <w:t>HED Signature</w:t>
-      </w:r>
-    </w:p>
-    <w:p>
-      <w:pPr>
-        <w:pStyle w:val="HEDDefinitionterm"/>
-      </w:pPr>
-      <w:r>
-        <w:t>HED Speaker name</w:t>
-      </w:r>
-    </w:p>
-    <w:p>
-      <w:pPr>
-        <w:pStyle w:val="HEDDefinitionterm"/>
-      </w:pPr>
-      <w:r>
-        <w:t>HED Subtitle</w:t>
-      </w:r>
-    </w:p>
-    <w:p>
-      <w:pPr>
-        <w:pStyle w:val="HEDDefinitiondefinition"/>
-      </w:pPr>
-      <w:r>
-        <w:t>Subtitles for any type of section or wrapper. For example, could be used both for a chapter subtitle, and for a subtitle in a sidebar.</w:t>
-      </w:r>
-    </w:p>
-    <w:p>
-      <w:pPr>
-        <w:pStyle w:val="HEDDefinitionterm"/>
-      </w:pPr>
-      <w:r>
-        <w:t>HED TOC entry - backmatter</w:t>
-      </w:r>
-    </w:p>
-    <w:p>
-      <w:pPr>
-        <w:pStyle w:val="HEDDefinitionterm"/>
-      </w:pPr>
-      <w:r>
-        <w:t>HED TOC entry - chapter</w:t>
-      </w:r>
-    </w:p>
-    <w:p>
-      <w:pPr>
-        <w:pStyle w:val="HEDDefinitionterm"/>
-      </w:pPr>
-      <w:r>
-        <w:t>HED TOC entry - frontmatter</w:t>
-      </w:r>
-    </w:p>
-    <w:p>
-      <w:pPr>
-        <w:pStyle w:val="HEDDefinitionterm"/>
-      </w:pPr>
-      <w:r>
-        <w:t>HED TOC entry - part</w:t>
-      </w:r>
-    </w:p>
-    <w:p>
-      <w:pPr>
-        <w:pStyle w:val="HEDDefinitionterm"/>
-      </w:pPr>
-      <w:r>
-        <w:t>HED Verse paragraph</w:t>
-      </w:r>
-    </w:p>
-    <w:p>
-      <w:pPr>
-        <w:pStyle w:val="HEDDefinitiondefinition"/>
-      </w:pPr>
-      <w:r>
-        <w:t>A single line of verse.</w:t>
-      </w:r>
-    </w:p>
-    <w:p>
-      <w:pPr>
-        <w:pStyle w:val="HEDDefinitionterm"/>
-      </w:pPr>
-      <w:r>
-        <w:t>HED Wrapper title</w:t>
-      </w:r>
-    </w:p>
-    <w:p>
-      <w:pPr>
-        <w:pStyle w:val="HEDDefinitiondefinition"/>
-      </w:pPr>
-      <w:r>
-        <w:t>Titles of wrappers and sub-sections. For example, for a sidebar title, extract title, sub-section title, etc.</w:t>
-      </w:r>
-    </w:p>
-    <w:p>
-      <w:pPr>
-        <w:pStyle w:val="HEDDefinitionterm"/>
-      </w:pPr>
-      <w:r>
-        <w:t>HED separator</w:t>
-      </w:r>
-    </w:p>
-    <w:p>
-      <w:pPr>
-        <w:pStyle w:val="HEDBOXDefinitionListend"/>
-      </w:pPr>
-    </w:p>
-    <w:p>
-      <w:pPr>
-        <w:pStyle w:val="HEDBOXSub-sectionend"/>
-      </w:pPr>
-    </w:p>
-    <w:p>
-      <w:pPr>
-        <w:pStyle w:val="HEDBOXSub-sectionstart"/>
-      </w:pPr>
-      <w:r>
-        <w:br w:type="page"/>
-      </w:r>
-    </w:p>
-    <w:p>
-      <w:pPr>
-        <w:pStyle w:val="HEDWrappertitle"/>
-      </w:pPr>
-      <w:r>
-        <w:lastRenderedPageBreak/>
-        <w:t>Inline Styles</w:t>
-      </w:r>
-    </w:p>
-    <w:p>
-      <w:pPr>
-        <w:pStyle w:val="HEDBOXDefinitionListstart"/>
-      </w:pPr>
-    </w:p>
-    <w:p>
-      <w:pPr>
-        <w:pStyle w:val="HEDDefinitionterm"/>
-      </w:pPr>
-      <w:r>
-        <w:t>HED SPAN Loosen spacing</w:t>
-      </w:r>
-    </w:p>
-    <w:p>
-      <w:pPr>
-        <w:pStyle w:val="HEDDefinitionterm"/>
-      </w:pPr>
-      <w:r>
-        <w:t>HED SPAN Tighten spacing</w:t>
-      </w:r>
-    </w:p>
-    <w:p>
-      <w:pPr>
-        <w:pStyle w:val="HEDBOXDefinitionListend"/>
-      </w:pPr>
-    </w:p>
-    <w:p>
-      <w:pPr>
-        <w:pStyle w:val="HEDBOXSub-sectionend"/>
-      </w:pPr>
-    </w:p>
-    <w:p>
-      <w:pPr>
-        <w:pStyle w:val="HEDBOXSub-sectionstart"/>
-      </w:pPr>
-      <w:r>
-        <w:br w:type="page"/>
-      </w:r>
-    </w:p>
-    <w:p>
-      <w:pPr>
-        <w:pStyle w:val="HEDWrappertitle"/>
-      </w:pPr>
-      <w:r>
-        <w:lastRenderedPageBreak/>
-        <w:t>Wrappers</w:t>
-      </w:r>
-    </w:p>
-    <w:p>
-      <w:pPr>
-        <w:pStyle w:val="HEDBOXDefinitionListstart"/>
-      </w:pPr>
-    </w:p>
-    <w:p>
-      <w:pPr>
-        <w:pStyle w:val="HEDDefinitionterm"/>
-      </w:pPr>
-      <w:r>
-        <w:t>HED BOX Box start, HED BOX Box end</w:t>
-      </w:r>
-    </w:p>
-    <w:p>
-      <w:pPr>
-        <w:pStyle w:val="HEDDefinitionterm"/>
+      </w:pPr>
+      <w:r>
         <w:rPr>
           <w:lang w:val="da-DK"/>
         </w:rPr>
-      </w:pPr>
+        <w:t xml:space="preserve">HED Ornamental </w:t>
+      </w:r>
+      <w:proofErr w:type="spellStart"/>
       <w:r>
         <w:rPr>
           <w:lang w:val="da-DK"/>
         </w:rPr>
-        <w:t>HED BOX Bullet List start, HED BOX Bullet List end</w:t>
+        <w:t>space</w:t>
+      </w:r>
+      <w:proofErr w:type="spellEnd"/>
+    </w:p>
+    <w:p>
+      <w:pPr>
+        <w:pStyle w:val="HEDDefinitionterm"/>
+      </w:pPr>
+      <w:r>
+        <w:t>HED Plain text paragraph</w:t>
+      </w:r>
+    </w:p>
+    <w:p>
+      <w:pPr>
+        <w:pStyle w:val="HEDDefinitionterm"/>
+      </w:pPr>
+      <w:r>
+        <w:t>HED Plain text paragraph (</w:t>
+      </w:r>
+      <w:proofErr w:type="spellStart"/>
+      <w:r>
+        <w:t>contd</w:t>
+      </w:r>
+      <w:proofErr w:type="spellEnd"/>
+      <w:r>
+        <w:t>)</w:t>
+      </w:r>
+    </w:p>
+    <w:p>
+      <w:pPr>
+        <w:pStyle w:val="HEDDefinitionterm"/>
+      </w:pPr>
+      <w:r>
+        <w:t>HED Postscript</w:t>
+      </w:r>
+    </w:p>
+    <w:p>
+      <w:pPr>
+        <w:pStyle w:val="HEDDefinitionterm"/>
+      </w:pPr>
+      <w:r>
+        <w:t>HED Processing instruction</w:t>
+      </w:r>
+    </w:p>
+    <w:p>
+      <w:pPr>
+        <w:pStyle w:val="HEDDefinitionterm"/>
+      </w:pPr>
+      <w:r>
+        <w:t>HED Publisher name</w:t>
+      </w:r>
+    </w:p>
+    <w:p>
+      <w:pPr>
+        <w:pStyle w:val="HEDDefinitionterm"/>
+      </w:pPr>
+      <w:r>
+        <w:t>HED Quote paragraph</w:t>
+      </w:r>
+    </w:p>
+    <w:p>
+      <w:pPr>
+        <w:pStyle w:val="HEDDefinitionterm"/>
+      </w:pPr>
+      <w:r>
+        <w:t>HED Salutation</w:t>
+      </w:r>
+    </w:p>
+    <w:p>
+      <w:pPr>
+        <w:pStyle w:val="HEDDefinitionterm"/>
+      </w:pPr>
+      <w:r>
+        <w:t>HED Signature</w:t>
+      </w:r>
+    </w:p>
+    <w:p>
+      <w:pPr>
+        <w:pStyle w:val="HEDDefinitionterm"/>
+      </w:pPr>
+      <w:r>
+        <w:t>HED Speaker name</w:t>
+      </w:r>
+    </w:p>
+    <w:p>
+      <w:pPr>
+        <w:pStyle w:val="HEDDefinitionterm"/>
+      </w:pPr>
+      <w:r>
+        <w:t>HED Subtitle</w:t>
+      </w:r>
+    </w:p>
+    <w:p>
+      <w:pPr>
+        <w:pStyle w:val="HEDDefinitiondefinition"/>
+      </w:pPr>
+      <w:r>
+        <w:t>Subtitles for any type of section or wrapper. For example, could be used both for a chapter subtitle, and for a subtitle in a sidebar.</w:t>
+      </w:r>
+    </w:p>
+    <w:p>
+      <w:pPr>
+        <w:pStyle w:val="HEDDefinitionterm"/>
+      </w:pPr>
+      <w:r>
+        <w:t>HED TOC entry - backmatter</w:t>
+      </w:r>
+    </w:p>
+    <w:p>
+      <w:pPr>
+        <w:pStyle w:val="HEDDefinitionterm"/>
+      </w:pPr>
+      <w:r>
+        <w:t>HED TOC entry - chapter</w:t>
+      </w:r>
+    </w:p>
+    <w:p>
+      <w:pPr>
+        <w:pStyle w:val="HEDDefinitionterm"/>
+      </w:pPr>
+      <w:r>
+        <w:t>HED TOC entry - frontmatter</w:t>
+      </w:r>
+    </w:p>
+    <w:p>
+      <w:pPr>
+        <w:pStyle w:val="HEDDefinitionterm"/>
+      </w:pPr>
+      <w:r>
+        <w:t>HED TOC entry - part</w:t>
+      </w:r>
+    </w:p>
+    <w:p>
+      <w:pPr>
+        <w:pStyle w:val="HEDDefinitionterm"/>
+      </w:pPr>
+      <w:r>
+        <w:t>HED Verse paragraph</w:t>
+      </w:r>
+    </w:p>
+    <w:p>
+      <w:pPr>
+        <w:pStyle w:val="HEDDefinitiondefinition"/>
+      </w:pPr>
+      <w:r>
+        <w:t>A single line of verse.</w:t>
+      </w:r>
+    </w:p>
+    <w:p>
+      <w:pPr>
+        <w:pStyle w:val="HEDDefinitionterm"/>
+      </w:pPr>
+      <w:r>
+        <w:t>HED Wrapper title</w:t>
+      </w:r>
+    </w:p>
+    <w:p>
+      <w:pPr>
+        <w:pStyle w:val="HEDDefinitiondefinition"/>
+      </w:pPr>
+      <w:r>
+        <w:t>Titles of wrappers and sub-sections. For example, for a sidebar title, extract title, sub-section title, etc.</w:t>
+      </w:r>
+    </w:p>
+    <w:p>
+      <w:pPr>
+        <w:pStyle w:val="HEDDefinitionterm"/>
+      </w:pPr>
+      <w:r>
+        <w:t>HED separator</w:t>
+      </w:r>
+    </w:p>
+    <w:p>
+      <w:pPr>
+        <w:pStyle w:val="HEDBOXDefinitionListend"/>
+      </w:pPr>
+    </w:p>
+    <w:p>
+      <w:pPr>
+        <w:pStyle w:val="HEDBOXSub-sectionend"/>
+      </w:pPr>
+    </w:p>
+    <w:p>
+      <w:pPr>
+        <w:pStyle w:val="HEDBOXSub-sectionstart"/>
+      </w:pPr>
+      <w:r>
+        <w:br w:type="page"/>
+      </w:r>
+    </w:p>
+    <w:p>
+      <w:pPr>
+        <w:pStyle w:val="HEDWrappertitle"/>
+      </w:pPr>
+      <w:r>
+        <w:lastRenderedPageBreak/>
+        <w:t>Inline Styles</w:t>
+      </w:r>
+    </w:p>
+    <w:p>
+      <w:pPr>
+        <w:pStyle w:val="HEDBOXDefinitionListstart"/>
+      </w:pPr>
+    </w:p>
+    <w:p>
+      <w:pPr>
+        <w:pStyle w:val="HEDDefinitionterm"/>
+      </w:pPr>
+      <w:r>
+        <w:t>HED SPAN Loosen spacing</w:t>
+      </w:r>
+    </w:p>
+    <w:p>
+      <w:pPr>
+        <w:pStyle w:val="HEDDefinitionterm"/>
+      </w:pPr>
+      <w:r>
+        <w:t>HED SPAN Tighten spacing</w:t>
+      </w:r>
+    </w:p>
+    <w:p>
+      <w:pPr>
+        <w:pStyle w:val="HEDBOXDefinitionListend"/>
+      </w:pPr>
+    </w:p>
+    <w:p>
+      <w:pPr>
+        <w:pStyle w:val="HEDBOXSub-sectionend"/>
+      </w:pPr>
+    </w:p>
+    <w:p>
+      <w:pPr>
+        <w:pStyle w:val="HEDBOXSub-sectionstart"/>
+      </w:pPr>
+      <w:r>
+        <w:br w:type="page"/>
+      </w:r>
+    </w:p>
+    <w:p>
+      <w:pPr>
+        <w:pStyle w:val="HEDWrappertitle"/>
+      </w:pPr>
+      <w:r>
+        <w:lastRenderedPageBreak/>
+        <w:t>Wrappers</w:t>
+      </w:r>
+    </w:p>
+    <w:p>
+      <w:pPr>
+        <w:pStyle w:val="HEDBOXDefinitionListstart"/>
+      </w:pPr>
+    </w:p>
+    <w:p>
+      <w:pPr>
+        <w:pStyle w:val="HEDDefinitionterm"/>
+      </w:pPr>
+      <w:r>
+        <w:t xml:space="preserve">HED BOX </w:t>
+      </w:r>
+      <w:proofErr w:type="spellStart"/>
+      <w:r>
+        <w:t>Box</w:t>
+      </w:r>
+      <w:proofErr w:type="spellEnd"/>
+      <w:r>
+        <w:t xml:space="preserve"> start, HED BOX </w:t>
+      </w:r>
+      <w:proofErr w:type="spellStart"/>
+      <w:r>
+        <w:t>Box</w:t>
+      </w:r>
+      <w:proofErr w:type="spellEnd"/>
+      <w:r>
+        <w:t xml:space="preserve"> end</w:t>
+      </w:r>
+    </w:p>
+    <w:p>
+      <w:pPr>
+        <w:pStyle w:val="HEDDefinitionterm"/>
+        <w:rPr>
+          <w:lang w:val="da-DK"/>
+        </w:rPr>
+      </w:pPr>
+      <w:r>
+        <w:rPr>
+          <w:lang w:val="da-DK"/>
+        </w:rPr>
+        <w:t xml:space="preserve">HED BOX </w:t>
+      </w:r>
+      <w:proofErr w:type="spellStart"/>
+      <w:r>
+        <w:rPr>
+          <w:lang w:val="da-DK"/>
+        </w:rPr>
+        <w:t>Bullet</w:t>
+      </w:r>
+      <w:proofErr w:type="spellEnd"/>
+      <w:r>
+        <w:rPr>
+          <w:lang w:val="da-DK"/>
+        </w:rPr>
+        <w:t xml:space="preserve"> List start, HED BOX </w:t>
+      </w:r>
+      <w:proofErr w:type="spellStart"/>
+      <w:r>
+        <w:rPr>
+          <w:lang w:val="da-DK"/>
+        </w:rPr>
+        <w:t>Bullet</w:t>
+      </w:r>
+      <w:proofErr w:type="spellEnd"/>
+      <w:r>
+        <w:rPr>
+          <w:lang w:val="da-DK"/>
+        </w:rPr>
+        <w:t xml:space="preserve"> List end</w:t>
       </w:r>
     </w:p>
     <w:p>
@@ -3506,7 +4720,35 @@
         <w:rPr>
           <w:lang w:val="da-DK"/>
         </w:rPr>
-        <w:t>HED BOX Endnote start, HED BOX Endnote end</w:t>
+        <w:t xml:space="preserve">HED BOX </w:t>
+      </w:r>
+      <w:proofErr w:type="spellStart"/>
+      <w:r>
+        <w:rPr>
+          <w:lang w:val="da-DK"/>
+        </w:rPr>
+        <w:t>Endnote</w:t>
+      </w:r>
+      <w:proofErr w:type="spellEnd"/>
+      <w:r>
+        <w:rPr>
+          <w:lang w:val="da-DK"/>
+        </w:rPr>
+        <w:t xml:space="preserve"> start, HED BOX </w:t>
+      </w:r>
+      <w:proofErr w:type="spellStart"/>
+      <w:r>
+        <w:rPr>
+          <w:lang w:val="da-DK"/>
+        </w:rPr>
+        <w:t>Endnote</w:t>
+      </w:r>
+      <w:proofErr w:type="spellEnd"/>
+      <w:r>
+        <w:rPr>
+          <w:lang w:val="da-DK"/>
+        </w:rPr>
+        <w:t xml:space="preserve"> end</w:t>
       </w:r>
     </w:p>
     <w:p>
@@ -3574,7 +4816,35 @@
         <w:rPr>
           <w:lang w:val="da-DK"/>
         </w:rPr>
-        <w:t>HED BOX Num List start, HED BOX Num List end</w:t>
+        <w:t xml:space="preserve">HED BOX </w:t>
+      </w:r>
+      <w:proofErr w:type="spellStart"/>
+      <w:r>
+        <w:rPr>
+          <w:lang w:val="da-DK"/>
+        </w:rPr>
+        <w:t>Num</w:t>
+      </w:r>
+      <w:proofErr w:type="spellEnd"/>
+      <w:r>
+        <w:rPr>
+          <w:lang w:val="da-DK"/>
+        </w:rPr>
+        <w:t xml:space="preserve"> List start, HED BOX </w:t>
+      </w:r>
+      <w:proofErr w:type="spellStart"/>
+      <w:r>
+        <w:rPr>
+          <w:lang w:val="da-DK"/>
+        </w:rPr>
+        <w:t>Num</w:t>
+      </w:r>
+      <w:proofErr w:type="spellEnd"/>
+      <w:r>
+        <w:rPr>
+          <w:lang w:val="da-DK"/>
+        </w:rPr>
+        <w:t xml:space="preserve"> List end</w:t>
       </w:r>
     </w:p>
     <w:p>
@@ -3771,7 +5041,15 @@
         <w:pStyle w:val="HEDDefinitionterm"/>
       </w:pPr>
       <w:r>
-        <w:t>HED SECT Halftitle Page</w:t>
+        <w:t xml:space="preserve">HED SECT </w:t>
+      </w:r>
+      <w:proofErr w:type="spellStart"/>
+      <w:r>
+        <w:t>Halftitle</w:t>
+      </w:r>
+      <w:proofErr w:type="spellEnd"/>
+      <w:r>
+        <w:t xml:space="preserve"> Page</w:t>
       </w:r>
     </w:p>
     <w:p>
@@ -3827,8 +5105,13 @@
         <w:pStyle w:val="HEDDefinitionterm"/>
       </w:pPr>
       <w:r>
-        <w:t>HED SECT Titlepage</w:t>
-      </w:r>
+        <w:t xml:space="preserve">HED SECT </w:t>
+      </w:r>
+      <w:proofErr w:type="spellStart"/>
+      <w:r>
+        <w:t>Titlepage</w:t>
+      </w:r>
+      <w:proofErr w:type="spellEnd"/>
     </w:p>
     <w:p>
       <w:pPr>
@@ -6593,6 +7876,18 @@
     <w:name w:val="HED SPAN Inline Link"/>
     <w:basedOn w:val="DefaultParagraphFont"/>
   </w:style>
+  <w:style w:type="character" w:styleId="UnresolvedMention">
+    <w:name w:val="Unresolved Mention"/>
+    <w:basedOn w:val="DefaultParagraphFont"/>
+    <w:uiPriority w:val="99"/>
+    <w:semiHidden/>
+    <w:unhideWhenUsed/>
+    <w:rsid w:val="00A36997"/>
+    <w:rPr>
+      <w:color w:val="605E5C"/>
+      <w:shd w:val="clear" w:color="auto" w:fill="E1DFDD"/>
+    </w:rPr>
+  </w:style>
 </w:styles>
 </file>
 

</xml_diff>

<commit_message>
adding docs for custom attrs
</commit_message>
<xml_diff>
--- a/book.docx
+++ b/book.docx
@@ -22,21 +22,7 @@
           <w:lang w:val="fr-FR"/>
         </w:rPr>
         <w:lastRenderedPageBreak/>
-        <w:t>ATTRS=</w:t>
-      </w:r>
-      <w:proofErr w:type="gramStart"/>
-      <w:r>
-        <w:rPr>
-          <w:lang w:val="fr-FR"/>
-        </w:rPr>
-        <w:t>id:</w:t>
-      </w:r>
-      <w:proofErr w:type="gramEnd"/>
-      <w:r>
-        <w:rPr>
-          <w:lang w:val="fr-FR"/>
-        </w:rPr>
-        <w:t xml:space="preserve"> documentation-home</w:t>
+        <w:t>ATTRS=id: documentation-home</w:t>
       </w:r>
     </w:p>
     <w:p>
@@ -49,7 +35,6 @@
       <w:bookmarkStart w:id="0" w:name="Titlepage"/>
       <w:bookmarkEnd w:id="0"/>
       <w:proofErr w:type="spellStart"/>
-      <w:proofErr w:type="gramStart"/>
       <w:r>
         <w:rPr>
           <w:lang w:val="fr-FR"/>
@@ -57,7 +42,6 @@
         <w:t>Hederis:Convert</w:t>
       </w:r>
       <w:proofErr w:type="spellEnd"/>
-      <w:proofErr w:type="gramEnd"/>
       <w:r>
         <w:rPr>
           <w:lang w:val="fr-FR"/>
@@ -87,13 +71,8 @@
       </w:pPr>
       <w:r>
         <w:lastRenderedPageBreak/>
-        <w:t>ATTRS=</w:t>
-      </w:r>
-      <w:proofErr w:type="gramStart"/>
-      <w:r>
-        <w:t>id :</w:t>
-      </w:r>
-      <w:proofErr w:type="gramEnd"/>
+        <w:t>ATTRS=id :</w:t>
+      </w:r>
       <w:r>
         <w:t xml:space="preserve"> quick-start</w:t>
       </w:r>
@@ -111,29 +90,20 @@
         <w:pStyle w:val="HEDPlaintextparagraph"/>
       </w:pPr>
       <w:proofErr w:type="spellStart"/>
-      <w:proofErr w:type="gramStart"/>
       <w:r>
         <w:t>Hederis:Convert</w:t>
       </w:r>
       <w:proofErr w:type="spellEnd"/>
-      <w:proofErr w:type="gramEnd"/>
       <w:r>
         <w:t xml:space="preserve"> is a professional book publishing tool for quickly creating beautiful, high-quality books. You provide a single Microsoft Word file containing your full book text along with any images that you use in the book (and a cover file if you’ve got one), and </w:t>
       </w:r>
       <w:proofErr w:type="spellStart"/>
-      <w:proofErr w:type="gramStart"/>
       <w:r>
         <w:t>Hederis:Convert</w:t>
       </w:r>
       <w:proofErr w:type="spellEnd"/>
-      <w:proofErr w:type="gramEnd"/>
-      <w:r>
-        <w:t xml:space="preserve"> will process it automatically into a lai</w:t>
-      </w:r>
-      <w:bookmarkStart w:id="1" w:name="_GoBack"/>
-      <w:bookmarkEnd w:id="1"/>
-      <w:r>
-        <w:t>d-out, print-ready PDF, and a fully-accessible and standards-conformant EPUB file. You’ll also get an updated Microsoft Word file and an HTML version of your book.</w:t>
+      <w:r>
+        <w:t xml:space="preserve"> will process it automatically into a laid-out, print-ready PDF, and a fully-accessible and standards-conformant EPUB file. You’ll also get an updated Microsoft Word file and an HTML version of your book.</w:t>
       </w:r>
     </w:p>
     <w:p>
@@ -144,12 +114,10 @@
         <w:t xml:space="preserve">In the navigation menu, you’ll see a list of all the topics in this documentation, which should also give you a sense of all the things you can do with </w:t>
       </w:r>
       <w:proofErr w:type="spellStart"/>
-      <w:proofErr w:type="gramStart"/>
       <w:r>
         <w:t>Hederis:Convert</w:t>
       </w:r>
       <w:proofErr w:type="spellEnd"/>
-      <w:proofErr w:type="gramEnd"/>
       <w:r>
         <w:t>.</w:t>
       </w:r>
@@ -438,8 +406,8 @@
       <w:pPr>
         <w:pStyle w:val="HEDChapterSectiontitle"/>
       </w:pPr>
-      <w:bookmarkStart w:id="2" w:name="Overview"/>
-      <w:bookmarkEnd w:id="2"/>
+      <w:bookmarkStart w:id="1" w:name="Overview"/>
+      <w:bookmarkEnd w:id="1"/>
       <w:r>
         <w:t>Overview</w:t>
       </w:r>
@@ -449,12 +417,10 @@
         <w:pStyle w:val="HEDPlaintextparagraph"/>
       </w:pPr>
       <w:proofErr w:type="spellStart"/>
-      <w:proofErr w:type="gramStart"/>
       <w:r>
         <w:t>Hederis:Convert</w:t>
       </w:r>
       <w:proofErr w:type="spellEnd"/>
-      <w:proofErr w:type="gramEnd"/>
       <w:r>
         <w:t xml:space="preserve"> is based on the concept of “single-source </w:t>
       </w:r>
@@ -479,12 +445,10 @@
         <w:t xml:space="preserve">In the </w:t>
       </w:r>
       <w:proofErr w:type="spellStart"/>
-      <w:proofErr w:type="gramStart"/>
       <w:r>
         <w:t>Hederis:Convert</w:t>
       </w:r>
       <w:proofErr w:type="spellEnd"/>
-      <w:proofErr w:type="gramEnd"/>
       <w:r>
         <w:t xml:space="preserve"> workflow, this single source of truth is your Microsoft Word manuscript. This manuscript contains your up-to-date book text, as well as any instructions for the creation of your final output files. These instructions are given in the form of Word Styles, including the semantic tagging of your manuscript text. See “</w:t>
       </w:r>
@@ -518,13 +482,8 @@
         <w:pStyle w:val="HEDCaption"/>
       </w:pPr>
       <w:r>
-        <w:t xml:space="preserve">A simple workflow </w:t>
-      </w:r>
-      <w:proofErr w:type="gramStart"/>
-      <w:r>
-        <w:t>example</w:t>
-      </w:r>
-      <w:proofErr w:type="gramEnd"/>
+        <w:t>A simple workflow example</w:t>
+      </w:r>
     </w:p>
     <w:p>
       <w:pPr>
@@ -536,33 +495,21 @@
         <w:pStyle w:val="HEDPlaintextparagraph"/>
       </w:pPr>
       <w:r>
-        <w:t xml:space="preserve">Book production is a skilled </w:t>
-      </w:r>
-      <w:proofErr w:type="gramStart"/>
-      <w:r>
-        <w:t>craft, and</w:t>
-      </w:r>
-      <w:proofErr w:type="gramEnd"/>
-      <w:r>
-        <w:t xml:space="preserve"> requires fine-tuning from experts who understand the book’s text. </w:t>
+        <w:t xml:space="preserve">Book production is a skilled craft, and requires fine-tuning from experts who understand the book’s text. </w:t>
       </w:r>
       <w:proofErr w:type="spellStart"/>
-      <w:proofErr w:type="gramStart"/>
       <w:r>
         <w:t>Hederis:Convert</w:t>
       </w:r>
       <w:proofErr w:type="spellEnd"/>
-      <w:proofErr w:type="gramEnd"/>
       <w:r>
         <w:t xml:space="preserve"> reduces the time it takes to get laid out files into your review process, so that you can focus on creating a perfect single-source of truth (your Word manuscript). Don’t expect the results to be perfect after the first conversion - </w:t>
       </w:r>
       <w:proofErr w:type="spellStart"/>
-      <w:proofErr w:type="gramStart"/>
       <w:r>
         <w:t>Hederis:Convert</w:t>
       </w:r>
       <w:proofErr w:type="spellEnd"/>
-      <w:proofErr w:type="gramEnd"/>
       <w:r>
         <w:t xml:space="preserve"> is a tool to help you in the book production process, and not a replacement for human experts.</w:t>
       </w:r>
@@ -596,12 +543,10 @@
         <w:t xml:space="preserve">In the background, </w:t>
       </w:r>
       <w:proofErr w:type="spellStart"/>
-      <w:proofErr w:type="gramStart"/>
       <w:r>
         <w:t>Hederis:Convert</w:t>
       </w:r>
       <w:proofErr w:type="spellEnd"/>
-      <w:proofErr w:type="gramEnd"/>
       <w:r>
         <w:t xml:space="preserve"> processes this manuscript, applies the necessary tagging, and creates initial PDF, EPUB, HTML files, along with a new Word manuscript that contains the results of this analysis.</w:t>
       </w:r>
@@ -721,15 +666,7 @@
         <w:pStyle w:val="HEDListitem-Numbered"/>
       </w:pPr>
       <w:r>
-        <w:t xml:space="preserve">Re-upload your latest-and-greatest Word file for </w:t>
-      </w:r>
-      <w:proofErr w:type="gramStart"/>
-      <w:r>
-        <w:t>conversion, and</w:t>
-      </w:r>
-      <w:proofErr w:type="gramEnd"/>
-      <w:r>
-        <w:t xml:space="preserve"> start a new review process to make sure your changes were correctly incorporated and to see if any new changes need to be made.</w:t>
+        <w:t>Re-upload your latest-and-greatest Word file for conversion, and start a new review process to make sure your changes were correctly incorporated and to see if any new changes need to be made.</w:t>
       </w:r>
     </w:p>
     <w:p>
@@ -758,32 +695,32 @@
       <w:pPr>
         <w:pStyle w:val="HEDChapterSectiontitle"/>
       </w:pPr>
-      <w:bookmarkStart w:id="3" w:name="Images"/>
+      <w:bookmarkStart w:id="2" w:name="Images"/>
+      <w:bookmarkEnd w:id="2"/>
+      <w:r>
+        <w:t>Images</w:t>
+      </w:r>
+    </w:p>
+    <w:p>
+      <w:pPr>
+        <w:pStyle w:val="HEDSECTChapter"/>
+      </w:pPr>
+    </w:p>
+    <w:p>
+      <w:pPr>
+        <w:pStyle w:val="HEDProcessinginstruction"/>
+      </w:pPr>
+      <w:r>
+        <w:t>ATTRS=id: add-an-image</w:t>
+      </w:r>
+    </w:p>
+    <w:p>
+      <w:pPr>
+        <w:pStyle w:val="HEDChapterSectiontitle"/>
+      </w:pPr>
+      <w:bookmarkStart w:id="3" w:name="AddanImage"/>
       <w:bookmarkEnd w:id="3"/>
       <w:r>
-        <w:t>Images</w:t>
-      </w:r>
-    </w:p>
-    <w:p>
-      <w:pPr>
-        <w:pStyle w:val="HEDSECTChapter"/>
-      </w:pPr>
-    </w:p>
-    <w:p>
-      <w:pPr>
-        <w:pStyle w:val="HEDProcessinginstruction"/>
-      </w:pPr>
-      <w:r>
-        <w:t>ATTRS=id: add-an-image</w:t>
-      </w:r>
-    </w:p>
-    <w:p>
-      <w:pPr>
-        <w:pStyle w:val="HEDChapterSectiontitle"/>
-      </w:pPr>
-      <w:bookmarkStart w:id="4" w:name="AddanImage"/>
-      <w:bookmarkEnd w:id="4"/>
-      <w:r>
         <w:t>Add an image</w:t>
       </w:r>
     </w:p>
@@ -792,12 +729,10 @@
         <w:pStyle w:val="HEDPlaintextparagraph"/>
       </w:pPr>
       <w:proofErr w:type="spellStart"/>
-      <w:proofErr w:type="gramStart"/>
       <w:r>
         <w:t>Hederis:Convert</w:t>
       </w:r>
       <w:proofErr w:type="spellEnd"/>
-      <w:proofErr w:type="gramEnd"/>
       <w:r>
         <w:t xml:space="preserve"> supports images in your book text. To include an image:</w:t>
       </w:r>
@@ -909,8 +844,8 @@
       <w:pPr>
         <w:pStyle w:val="HEDChapterSectiontitle"/>
       </w:pPr>
-      <w:bookmarkStart w:id="5" w:name="ImagesWithCap"/>
-      <w:bookmarkEnd w:id="5"/>
+      <w:bookmarkStart w:id="4" w:name="ImagesWithCap"/>
+      <w:bookmarkEnd w:id="4"/>
       <w:r>
         <w:t>Images with captions, sources, or other extra content</w:t>
       </w:r>
@@ -1034,8 +969,8 @@
       <w:pPr>
         <w:pStyle w:val="HEDChapterSectiontitle"/>
       </w:pPr>
-      <w:bookmarkStart w:id="6" w:name="UploadACover"/>
-      <w:bookmarkEnd w:id="6"/>
+      <w:bookmarkStart w:id="5" w:name="UploadACover"/>
+      <w:bookmarkEnd w:id="5"/>
       <w:r>
         <w:t xml:space="preserve">Upload </w:t>
       </w:r>
@@ -1054,12 +989,10 @@
         <w:pStyle w:val="HEDPlaintextparagraph"/>
       </w:pPr>
       <w:proofErr w:type="spellStart"/>
-      <w:proofErr w:type="gramStart"/>
       <w:r>
         <w:t>Hederis:Convert</w:t>
       </w:r>
       <w:proofErr w:type="spellEnd"/>
-      <w:proofErr w:type="gramEnd"/>
       <w:r>
         <w:t xml:space="preserve"> will automatically include your book cover in the generated EPUB file, and will include any image files that are in your book text. To include cover and images files, upload them </w:t>
       </w:r>
@@ -1073,12 +1006,10 @@
         <w:t xml:space="preserve">you upload your Word manuscript, as indicated on the </w:t>
       </w:r>
       <w:proofErr w:type="spellStart"/>
-      <w:proofErr w:type="gramStart"/>
       <w:r>
         <w:t>Hederis:Convert</w:t>
       </w:r>
       <w:proofErr w:type="spellEnd"/>
-      <w:proofErr w:type="gramEnd"/>
       <w:r>
         <w:t xml:space="preserve"> user interface.</w:t>
       </w:r>
@@ -1112,8 +1043,8 @@
       <w:pPr>
         <w:pStyle w:val="HEDChapterSectiontitle"/>
       </w:pPr>
-      <w:bookmarkStart w:id="7" w:name="FullpageImg"/>
-      <w:bookmarkEnd w:id="7"/>
+      <w:bookmarkStart w:id="6" w:name="FullpageImg"/>
+      <w:bookmarkEnd w:id="6"/>
       <w:r>
         <w:t>Include full-page images in the PDF</w:t>
       </w:r>
@@ -1161,15 +1092,7 @@
         <w:pStyle w:val="HEDListitem-Numbered"/>
       </w:pPr>
       <w:r>
-        <w:t xml:space="preserve">Insert a new paragraph below your image holder </w:t>
-      </w:r>
-      <w:proofErr w:type="gramStart"/>
-      <w:r>
-        <w:t>paragraph, and</w:t>
-      </w:r>
-      <w:proofErr w:type="gramEnd"/>
-      <w:r>
-        <w:t xml:space="preserve"> apply the “HED Processing instruction” style to it.</w:t>
+        <w:t>Insert a new paragraph below your image holder paragraph, and apply the “HED Processing instruction” style to it.</w:t>
       </w:r>
     </w:p>
     <w:p>
@@ -1228,8 +1151,8 @@
       <w:pPr>
         <w:pStyle w:val="HEDChapterSectiontitle"/>
       </w:pPr>
-      <w:bookmarkStart w:id="8" w:name="GrayscaleImg"/>
-      <w:bookmarkEnd w:id="8"/>
+      <w:bookmarkStart w:id="7" w:name="GrayscaleImg"/>
+      <w:bookmarkEnd w:id="7"/>
       <w:r>
         <w:t>Grayscale images in the PDF</w:t>
       </w:r>
@@ -1263,8 +1186,8 @@
       <w:pPr>
         <w:pStyle w:val="HEDChapterSectiontitle"/>
       </w:pPr>
-      <w:bookmarkStart w:id="9" w:name="Manuscripts"/>
-      <w:bookmarkEnd w:id="9"/>
+      <w:bookmarkStart w:id="8" w:name="Manuscripts"/>
+      <w:bookmarkEnd w:id="8"/>
       <w:r>
         <w:t>Manuscripts and Book Text</w:t>
       </w:r>
@@ -1290,8 +1213,8 @@
       <w:pPr>
         <w:pStyle w:val="HEDChapterSectiontitle"/>
       </w:pPr>
-      <w:bookmarkStart w:id="10" w:name="UploadAMS"/>
-      <w:bookmarkEnd w:id="10"/>
+      <w:bookmarkStart w:id="9" w:name="UploadAMS"/>
+      <w:bookmarkEnd w:id="9"/>
       <w:r>
         <w:t>Upload a Manuscript</w:t>
       </w:r>
@@ -1304,12 +1227,10 @@
         <w:t xml:space="preserve">To upload a Word manuscript to </w:t>
       </w:r>
       <w:proofErr w:type="spellStart"/>
-      <w:proofErr w:type="gramStart"/>
       <w:r>
         <w:t>Hederis:Convert</w:t>
       </w:r>
       <w:proofErr w:type="spellEnd"/>
-      <w:proofErr w:type="gramEnd"/>
       <w:r>
         <w:t xml:space="preserve">, open the “Upload DOCX” menu item from your Project Dashboard, and click the “Upload a </w:t>
       </w:r>
@@ -1375,12 +1296,10 @@
         <w:t xml:space="preserve">You can choose to have </w:t>
       </w:r>
       <w:proofErr w:type="spellStart"/>
-      <w:proofErr w:type="gramStart"/>
       <w:r>
         <w:t>Hederis:Convert</w:t>
       </w:r>
       <w:proofErr w:type="spellEnd"/>
-      <w:proofErr w:type="gramEnd"/>
       <w:r>
         <w:t xml:space="preserve"> delete empty paragraphs when it processes your file - check the “Strip empty paragraphs” to select this option.</w:t>
       </w:r>
@@ -1406,8 +1325,8 @@
       <w:pPr>
         <w:pStyle w:val="HEDChapterSectiontitle"/>
       </w:pPr>
-      <w:bookmarkStart w:id="11" w:name="SemanticTagging"/>
-      <w:bookmarkEnd w:id="11"/>
+      <w:bookmarkStart w:id="10" w:name="SemanticTagging"/>
+      <w:bookmarkEnd w:id="10"/>
       <w:r>
         <w:t>Semantic Tagging</w:t>
       </w:r>
@@ -1428,22 +1347,12 @@
         <w:t xml:space="preserve">When you upload a file to </w:t>
       </w:r>
       <w:proofErr w:type="spellStart"/>
-      <w:proofErr w:type="gramStart"/>
       <w:r>
         <w:t>Hederis:Convert</w:t>
       </w:r>
       <w:proofErr w:type="spellEnd"/>
-      <w:proofErr w:type="gramEnd"/>
-      <w:r>
-        <w:t xml:space="preserve">, we automatically make some guesses about the different parts of your manuscript, but you are the person who knows your content best. It’s a good idea to review our </w:t>
-      </w:r>
-      <w:proofErr w:type="gramStart"/>
-      <w:r>
-        <w:t>guesses, and</w:t>
-      </w:r>
-      <w:proofErr w:type="gramEnd"/>
-      <w:r>
-        <w:t xml:space="preserve"> adjust them as needed so that your manuscript is correctly tagged. See “</w:t>
+      <w:r>
+        <w:t>, we automatically make some guesses about the different parts of your manuscript, but you are the person who knows your content best. It’s a good idea to review our guesses, and adjust them as needed so that your manuscript is correctly tagged. See “</w:t>
       </w:r>
       <w:hyperlink w:anchor="FinetuneWord" w:history="1">
         <w:r>
@@ -1478,8 +1387,8 @@
       <w:pPr>
         <w:pStyle w:val="HEDChapterSectiontitle"/>
       </w:pPr>
-      <w:bookmarkStart w:id="12" w:name="ParaWrapSect"/>
-      <w:bookmarkEnd w:id="12"/>
+      <w:bookmarkStart w:id="11" w:name="ParaWrapSect"/>
+      <w:bookmarkEnd w:id="11"/>
       <w:r>
         <w:t>Paragraphs, Wrappers, and Sections</w:t>
       </w:r>
@@ -1497,15 +1406,7 @@
         <w:pStyle w:val="HEDPlaintextparagraph"/>
       </w:pPr>
       <w:r>
-        <w:t xml:space="preserve">Wrappers are a way to group certain paragraphs together that should be set aside from the main flow of text in some way. For example, if you have multiple paragraphs in an extract, those would </w:t>
-      </w:r>
-      <w:proofErr w:type="gramStart"/>
-      <w:r>
-        <w:t>wrapped accordingly</w:t>
-      </w:r>
-      <w:proofErr w:type="gramEnd"/>
-      <w:r>
-        <w:t>. Some other examples are poems, letters, epigraphs, and lists. See “</w:t>
+        <w:t>Wrappers are a way to group certain paragraphs together that should be set aside from the main flow of text in some way. For example, if you have multiple paragraphs in an extract, those would wrapped accordingly. Some other examples are poems, letters, epigraphs, and lists. See “</w:t>
       </w:r>
       <w:hyperlink w:anchor="AddAWrapper" w:history="1">
         <w:r>
@@ -1567,8 +1468,8 @@
       <w:pPr>
         <w:pStyle w:val="HEDChapterSectiontitle"/>
       </w:pPr>
-      <w:bookmarkStart w:id="13" w:name="FinetuneWord"/>
-      <w:bookmarkEnd w:id="13"/>
+      <w:bookmarkStart w:id="12" w:name="FinetuneWord"/>
+      <w:bookmarkEnd w:id="12"/>
       <w:r>
         <w:t>Fine-tune Word Styles</w:t>
       </w:r>
@@ -1581,12 +1482,10 @@
         <w:t xml:space="preserve">When you upload a Word manuscript to </w:t>
       </w:r>
       <w:proofErr w:type="spellStart"/>
-      <w:proofErr w:type="gramStart"/>
       <w:r>
         <w:t>Hederis:Convert</w:t>
       </w:r>
       <w:proofErr w:type="spellEnd"/>
-      <w:proofErr w:type="gramEnd"/>
       <w:r>
         <w:t xml:space="preserve">, we automatically make some guesses about the parts of your document, but these will undoubtedly need to be adjusted and fleshed out. </w:t>
       </w:r>
@@ -1685,15 +1584,7 @@
         <w:t>Display</w:t>
       </w:r>
       <w:r>
-        <w:t xml:space="preserve"> section (PC</w:t>
-      </w:r>
-      <w:proofErr w:type="gramStart"/>
-      <w:r>
-        <w:t>), and</w:t>
-      </w:r>
-      <w:proofErr w:type="gramEnd"/>
-      <w:r>
-        <w:t xml:space="preserve"> enter a value in the “Style area width” box (2 inches is usually a safe size).</w:t>
+        <w:t xml:space="preserve"> section (PC), and enter a value in the “Style area width” box (2 inches is usually a safe size).</w:t>
       </w:r>
       <w:r>
         <w:t xml:space="preserve"> Here are some step-by-step instruction on how to do this: </w:t>
@@ -1733,15 +1624,7 @@
         <w:pStyle w:val="HEDPlaintextparagraph"/>
       </w:pPr>
       <w:r>
-        <w:t xml:space="preserve">You can also resize the style sidebar by clicking and holding your mouse button on the right border of the </w:t>
-      </w:r>
-      <w:proofErr w:type="gramStart"/>
-      <w:r>
-        <w:t>sidebar, and</w:t>
-      </w:r>
-      <w:proofErr w:type="gramEnd"/>
-      <w:r>
-        <w:t xml:space="preserve"> dragging to the left or right.</w:t>
+        <w:t>You can also resize the style sidebar by clicking and holding your mouse button on the right border of the sidebar, and dragging to the left or right.</w:t>
       </w:r>
     </w:p>
     <w:p>
@@ -1839,8 +1722,8 @@
       <w:pPr>
         <w:pStyle w:val="HEDChapterSectiontitle"/>
       </w:pPr>
-      <w:bookmarkStart w:id="14" w:name="AddAWrapper"/>
-      <w:bookmarkEnd w:id="14"/>
+      <w:bookmarkStart w:id="13" w:name="AddAWrapper"/>
+      <w:bookmarkEnd w:id="13"/>
       <w:r>
         <w:t>Add a Wrapper</w:t>
       </w:r>
@@ -1858,15 +1741,7 @@
         <w:pStyle w:val="HEDPlaintextparagraph"/>
       </w:pPr>
       <w:r>
-        <w:t xml:space="preserve">Many paragraph styles can be re-used both in the main flow of text and inside </w:t>
-      </w:r>
-      <w:proofErr w:type="gramStart"/>
-      <w:r>
-        <w:t>wrappers, and</w:t>
-      </w:r>
-      <w:proofErr w:type="gramEnd"/>
-      <w:r>
-        <w:t xml:space="preserve"> will appear differently depending on whether or not they’re in a wrapper. For example, the “HED Plain text paragraph” is used as the basic paragraph type for content in the main text, as well as for paragraphs inside boxes and sidebars, like this:</w:t>
+        <w:t>Many paragraph styles can be re-used both in the main flow of text and inside wrappers, and will appear differently depending on whether or not they’re in a wrapper. For example, the “HED Plain text paragraph” is used as the basic paragraph type for content in the main text, as well as for paragraphs inside boxes and sidebars, like this:</w:t>
       </w:r>
     </w:p>
     <w:p>
@@ -1975,8 +1850,8 @@
       <w:pPr>
         <w:pStyle w:val="HEDChapterSectiontitle"/>
       </w:pPr>
-      <w:bookmarkStart w:id="15" w:name="AddASection"/>
-      <w:bookmarkEnd w:id="15"/>
+      <w:bookmarkStart w:id="14" w:name="AddASection"/>
+      <w:bookmarkEnd w:id="14"/>
       <w:r>
         <w:t>Add a Section</w:t>
       </w:r>
@@ -1986,12 +1861,10 @@
         <w:pStyle w:val="HEDPlaintextparagraph"/>
       </w:pPr>
       <w:proofErr w:type="spellStart"/>
-      <w:proofErr w:type="gramStart"/>
       <w:r>
         <w:t>Hederis:Convert</w:t>
       </w:r>
       <w:proofErr w:type="spellEnd"/>
-      <w:proofErr w:type="gramEnd"/>
       <w:r>
         <w:t xml:space="preserve"> will automatically interpret any page break in your document as the start of a new section. However, it’s likely that you’ll need to re-classify some sections, or add new sections.</w:t>
       </w:r>
@@ -2095,8 +1968,8 @@
       <w:pPr>
         <w:pStyle w:val="HEDChapterSectiontitle"/>
       </w:pPr>
-      <w:bookmarkStart w:id="16" w:name="SetupTOC"/>
-      <w:bookmarkEnd w:id="16"/>
+      <w:bookmarkStart w:id="15" w:name="SetupTOC"/>
+      <w:bookmarkEnd w:id="15"/>
       <w:r>
         <w:t>Set up a Table of Contents</w:t>
       </w:r>
@@ -2114,15 +1987,7 @@
       </w:r>
       <w:proofErr w:type="spellEnd"/>
       <w:r>
-        <w:t xml:space="preserve">, a Table of Contents should use a combination of Bookmarks and hyperlinks. Bookmarks and hyperlinks are built-in features of </w:t>
-      </w:r>
-      <w:proofErr w:type="gramStart"/>
-      <w:r>
-        <w:t>Word, and</w:t>
-      </w:r>
-      <w:proofErr w:type="gramEnd"/>
-      <w:r>
-        <w:t xml:space="preserve"> allow you to create internal links in your document. The destination of the link should have a Bookmark, and the link itself should be inserted as a hyperlink. Here’s how:</w:t>
+        <w:t>, a Table of Contents should use a combination of Bookmarks and hyperlinks. Bookmarks and hyperlinks are built-in features of Word, and allow you to create internal links in your document. The destination of the link should have a Bookmark, and the link itself should be inserted as a hyperlink. Here’s how:</w:t>
       </w:r>
     </w:p>
     <w:p>
@@ -2461,8 +2326,8 @@
       <w:pPr>
         <w:pStyle w:val="HEDChapterSectiontitle"/>
       </w:pPr>
-      <w:bookmarkStart w:id="17" w:name="CustomContent"/>
-      <w:bookmarkEnd w:id="17"/>
+      <w:bookmarkStart w:id="16" w:name="CustomContent"/>
+      <w:bookmarkEnd w:id="16"/>
       <w:r>
         <w:t>Include content only in the PDF or EPUB</w:t>
       </w:r>
@@ -2472,15 +2337,7 @@
         <w:pStyle w:val="HEDPlaintextparagraph"/>
       </w:pPr>
       <w:r>
-        <w:t xml:space="preserve">You can designate part of the content in </w:t>
-      </w:r>
-      <w:proofErr w:type="gramStart"/>
-      <w:r>
-        <w:t>your</w:t>
-      </w:r>
-      <w:proofErr w:type="gramEnd"/>
-      <w:r>
-        <w:t xml:space="preserve"> to appear only in the PDF or EPUB output by using a processing instruction (see “</w:t>
+        <w:t>You can designate part of the content in your to appear only in the PDF or EPUB output by using a processing instruction (see “</w:t>
       </w:r>
       <w:hyperlink w:anchor="AddPIs" w:history="1">
         <w:r>
@@ -2603,8 +2460,8 @@
       <w:pPr>
         <w:pStyle w:val="HEDChapterSectiontitle"/>
       </w:pPr>
-      <w:bookmarkStart w:id="18" w:name="Design"/>
-      <w:bookmarkEnd w:id="18"/>
+      <w:bookmarkStart w:id="17" w:name="Design"/>
+      <w:bookmarkEnd w:id="17"/>
       <w:r>
         <w:t>Design</w:t>
       </w:r>
@@ -2630,8 +2487,8 @@
       <w:pPr>
         <w:pStyle w:val="HEDChapterSectiontitle"/>
       </w:pPr>
-      <w:bookmarkStart w:id="19" w:name="AdjustTrim"/>
-      <w:bookmarkEnd w:id="19"/>
+      <w:bookmarkStart w:id="18" w:name="AdjustTrim"/>
+      <w:bookmarkEnd w:id="18"/>
       <w:r>
         <w:t>Adjust PDF trim size and margins</w:t>
       </w:r>
@@ -2681,8 +2538,8 @@
       <w:pPr>
         <w:pStyle w:val="HEDChapterSectiontitle"/>
       </w:pPr>
-      <w:bookmarkStart w:id="20" w:name="AddMarks"/>
-      <w:bookmarkEnd w:id="20"/>
+      <w:bookmarkStart w:id="19" w:name="AddMarks"/>
+      <w:bookmarkEnd w:id="19"/>
       <w:r>
         <w:t>Add printer marks</w:t>
       </w:r>
@@ -2716,8 +2573,8 @@
       <w:pPr>
         <w:pStyle w:val="HEDChapterSectiontitle"/>
       </w:pPr>
-      <w:bookmarkStart w:id="21" w:name="ViewGrid"/>
-      <w:bookmarkEnd w:id="21"/>
+      <w:bookmarkStart w:id="20" w:name="ViewGrid"/>
+      <w:bookmarkEnd w:id="20"/>
       <w:r>
         <w:t>View baseline grid</w:t>
       </w:r>
@@ -2751,8 +2608,8 @@
       <w:pPr>
         <w:pStyle w:val="HEDChapterSectiontitle"/>
       </w:pPr>
-      <w:bookmarkStart w:id="22" w:name="AddPIs"/>
-      <w:bookmarkEnd w:id="22"/>
+      <w:bookmarkStart w:id="21" w:name="AddPIs"/>
+      <w:bookmarkEnd w:id="21"/>
       <w:r>
         <w:t xml:space="preserve">Add special </w:t>
       </w:r>
@@ -2876,15 +2733,7 @@
         <w:pStyle w:val="HEDListitem-Numbered"/>
       </w:pPr>
       <w:r>
-        <w:t xml:space="preserve">Find the paragraph that you want to customize the design </w:t>
-      </w:r>
-      <w:proofErr w:type="gramStart"/>
-      <w:r>
-        <w:t>of, and</w:t>
-      </w:r>
-      <w:proofErr w:type="gramEnd"/>
-      <w:r>
-        <w:t xml:space="preserve"> insert a new paragraph after it (place your cursor at the end of the paragraph, and then press enter).</w:t>
+        <w:t>Find the paragraph that you want to customize the design of, and insert a new paragraph after it (place your cursor at the end of the paragraph, and then press enter).</w:t>
       </w:r>
     </w:p>
     <w:p>
@@ -2895,15 +2744,7 @@
         <w:t>In your new paragraph, type the code for the type of instruction you’re adding, and then type a</w:t>
       </w:r>
       <w:r>
-        <w:t xml:space="preserve">n </w:t>
-      </w:r>
-      <w:proofErr w:type="gramStart"/>
-      <w:r>
-        <w:t>equals</w:t>
-      </w:r>
-      <w:proofErr w:type="gramEnd"/>
-      <w:r>
-        <w:t xml:space="preserve"> sign</w:t>
+        <w:t>n equals sign</w:t>
       </w:r>
       <w:r>
         <w:t>, and then type the code for the special design instruction. See the end of this section for a list of all of these codes. For example, if you want a paragraph to be centered instead of left-aligned, your text would look like this:</w:t>
@@ -3346,6 +3187,62 @@
           </w:p>
         </w:tc>
       </w:tr>
+      <w:tr>
+        <w:tc>
+          <w:tcPr>
+            <w:tcW w:w="2880" w:type="dxa"/>
+          </w:tcPr>
+          <w:p>
+            <w:proofErr w:type="spellStart"/>
+            <w:r>
+              <w:t>attrs</w:t>
+            </w:r>
+            <w:proofErr w:type="spellEnd"/>
+          </w:p>
+        </w:tc>
+        <w:tc>
+          <w:tcPr>
+            <w:tcW w:w="2880" w:type="dxa"/>
+          </w:tcPr>
+          <w:p>
+            <w:r>
+              <w:t xml:space="preserve">The name and value of one or more </w:t>
+            </w:r>
+            <w:hyperlink r:id="rId12" w:history="1">
+              <w:r>
+                <w:rPr>
+                  <w:rStyle w:val="Hyperlink"/>
+                </w:rPr>
+                <w:t>HTML attributes</w:t>
+              </w:r>
+            </w:hyperlink>
+            <w:r>
+              <w:t>. Multiple attributes should be separated by a semi-colon.</w:t>
+            </w:r>
+          </w:p>
+        </w:tc>
+        <w:tc>
+          <w:tcPr>
+            <w:tcW w:w="2880" w:type="dxa"/>
+          </w:tcPr>
+          <w:p>
+            <w:r>
+              <w:t xml:space="preserve">You can use </w:t>
+            </w:r>
+            <w:hyperlink r:id="rId13" w:history="1">
+              <w:r>
+                <w:rPr>
+                  <w:rStyle w:val="Hyperlink"/>
+                </w:rPr>
+                <w:t>predefined HTML attributes</w:t>
+              </w:r>
+            </w:hyperlink>
+            <w:r>
+              <w:t>, or make up your own attributes that start with the “data-” prefix.</w:t>
+            </w:r>
+          </w:p>
+        </w:tc>
+      </w:tr>
     </w:tbl>
     <w:p>
       <w:pPr>
@@ -3376,8 +3273,8 @@
       <w:pPr>
         <w:pStyle w:val="HEDChapterSectiontitle"/>
       </w:pPr>
-      <w:bookmarkStart w:id="23" w:name="AdjustPageBreaks"/>
-      <w:bookmarkEnd w:id="23"/>
+      <w:bookmarkStart w:id="22" w:name="AdjustPageBreaks"/>
+      <w:bookmarkEnd w:id="22"/>
       <w:r>
         <w:t>Adjust line-breaks and page-breaks (PDF-only)</w:t>
       </w:r>
@@ -3390,12 +3287,10 @@
         <w:t xml:space="preserve">You will undoubtedly find that there are page breaks or line breaks in your PDF that are less than optimal. You can attempt to adjust these by adjusting the character spacing in the paragraphs around the bad break, using the </w:t>
       </w:r>
       <w:proofErr w:type="spellStart"/>
-      <w:proofErr w:type="gramStart"/>
       <w:r>
         <w:t>Hederis:Convert</w:t>
       </w:r>
       <w:proofErr w:type="spellEnd"/>
-      <w:proofErr w:type="gramEnd"/>
       <w:r>
         <w:t xml:space="preserve"> loosen and tighten character styles:</w:t>
       </w:r>
@@ -3498,8 +3393,8 @@
       <w:pPr>
         <w:pStyle w:val="HEDChapterSectiontitle"/>
       </w:pPr>
-      <w:bookmarkStart w:id="24" w:name="StylePI"/>
-      <w:bookmarkEnd w:id="24"/>
+      <w:bookmarkStart w:id="23" w:name="StylePI"/>
+      <w:bookmarkEnd w:id="23"/>
       <w:r>
         <w:t>Customize the design of specific paragraphs, wrappers, or sections</w:t>
       </w:r>
@@ -3526,17 +3421,9 @@
         <w:t xml:space="preserve">”) to customize the design of individual paragraphs, wrappers, or sections in your manuscript. </w:t>
       </w:r>
       <w:r>
-        <w:t xml:space="preserve">These design instructions are created with </w:t>
-      </w:r>
-      <w:proofErr w:type="gramStart"/>
-      <w:r>
-        <w:t>CSS, and</w:t>
-      </w:r>
-      <w:proofErr w:type="gramEnd"/>
-      <w:r>
-        <w:t xml:space="preserve"> will apply to both the PDF layout and the EPUB file. For the best results, make sure your CSS is valid, and add it without any extra line breaks or carriage returns (see the images below for examples). You can </w:t>
-      </w:r>
-      <w:hyperlink r:id="rId12" w:history="1">
+        <w:t xml:space="preserve">These design instructions are created with CSS, and will apply to both the PDF layout and the EPUB file. For the best results, make sure your CSS is valid, and add it without any extra line breaks or carriage returns (see the images below for examples). You can </w:t>
+      </w:r>
+      <w:hyperlink r:id="rId14" w:history="1">
         <w:r>
           <w:rPr>
             <w:rStyle w:val="Hyperlink"/>
@@ -3572,15 +3459,7 @@
         <w:pStyle w:val="HEDListitem-Numbered"/>
       </w:pPr>
       <w:r>
-        <w:t xml:space="preserve">Find the paragraph that you want to </w:t>
-      </w:r>
-      <w:proofErr w:type="gramStart"/>
-      <w:r>
-        <w:t>customize, and</w:t>
-      </w:r>
-      <w:proofErr w:type="gramEnd"/>
-      <w:r>
-        <w:t xml:space="preserve"> insert a new HED Processing instruction paragraph below it (for more details on how to do this, see “</w:t>
+        <w:t>Find the paragraph that you want to customize, and insert a new HED Processing instruction paragraph below it (for more details on how to do this, see “</w:t>
       </w:r>
       <w:hyperlink w:anchor="AddPIs" w:history="1">
         <w:r>
@@ -3633,15 +3512,7 @@
         <w:t>either</w:t>
       </w:r>
       <w:r>
-        <w:t xml:space="preserve"> the wrapper “</w:t>
-      </w:r>
-      <w:proofErr w:type="gramStart"/>
-      <w:r>
-        <w:t>start</w:t>
-      </w:r>
-      <w:proofErr w:type="gramEnd"/>
-      <w:r>
-        <w:t xml:space="preserve">” or “end” paragraphs, as shown below: </w:t>
+        <w:t xml:space="preserve"> the wrapper “start” or “end” paragraphs, as shown below: </w:t>
       </w:r>
     </w:p>
     <w:p>
@@ -3713,8 +3584,8 @@
       <w:pPr>
         <w:pStyle w:val="HEDChapterSectiontitle"/>
       </w:pPr>
-      <w:bookmarkStart w:id="25" w:name="GlobalStylePI"/>
-      <w:bookmarkEnd w:id="25"/>
+      <w:bookmarkStart w:id="24" w:name="GlobalStylePI"/>
+      <w:bookmarkEnd w:id="24"/>
       <w:r>
         <w:t>Customize the design of an entire group of paragraphs, wrappers, or sections</w:t>
       </w:r>
@@ -3759,26 +3630,227 @@
       <w:pPr>
         <w:pStyle w:val="HEDChapterSectiontitle"/>
       </w:pPr>
-      <w:bookmarkStart w:id="26" w:name="UploadCustomTemplate"/>
+      <w:bookmarkStart w:id="25" w:name="UploadCustomTemplate"/>
+      <w:bookmarkEnd w:id="25"/>
+      <w:r>
+        <w:t>Upload a custom design template</w:t>
+      </w:r>
+    </w:p>
+    <w:p>
+      <w:pPr>
+        <w:pStyle w:val="HEDPlaintextparagraph"/>
+      </w:pPr>
+      <w:r>
+        <w:t>To upload your own CSS design template, email us at help@hederis.com.</w:t>
+      </w:r>
+    </w:p>
+    <w:p>
+      <w:pPr>
+        <w:pStyle w:val="HEDPlaintextparagraph"/>
+      </w:pPr>
+      <w:r>
+        <w:t>Want us to translate an InDesign template into CSS? Learn more.</w:t>
+      </w:r>
+    </w:p>
+    <w:p>
+      <w:pPr>
+        <w:pStyle w:val="HEDSECTChapter"/>
+      </w:pPr>
+      <w:r>
+        <w:br w:type="page"/>
+      </w:r>
+    </w:p>
+    <w:p>
+      <w:pPr>
+        <w:pStyle w:val="HEDProcessinginstruction"/>
+      </w:pPr>
+      <w:r>
+        <w:lastRenderedPageBreak/>
+        <w:t>ATTRS=id: custom-attributes</w:t>
+      </w:r>
+    </w:p>
+    <w:p>
+      <w:pPr>
+        <w:pStyle w:val="HEDChapterSectiontitle"/>
+      </w:pPr>
+      <w:r>
+        <w:t>Add custom HTML attributes</w:t>
+      </w:r>
+    </w:p>
+    <w:p>
+      <w:pPr>
+        <w:pStyle w:val="HEDPlaintextparagraph"/>
+      </w:pPr>
+      <w:r>
+        <w:t>You can add custom HTML attributes to your final HTML, if you’ll be using the HTML in your own processes later – these attributes will also be included in your EPUB file. For example, you can customize the ID for a section, or you can add special role a</w:t>
+      </w:r>
+      <w:bookmarkStart w:id="26" w:name="_GoBack"/>
       <w:bookmarkEnd w:id="26"/>
       <w:r>
-        <w:t>Upload a custom design template</w:t>
-      </w:r>
-    </w:p>
-    <w:p>
-      <w:pPr>
-        <w:pStyle w:val="HEDPlaintextparagraph"/>
-      </w:pPr>
-      <w:r>
-        <w:t>To upload your own CSS design template, email us at help@hederis.com.</w:t>
-      </w:r>
-    </w:p>
-    <w:p>
-      <w:pPr>
-        <w:pStyle w:val="HEDPlaintextparagraph"/>
-      </w:pPr>
-      <w:r>
-        <w:t>Want us to translate an InDesign template into CSS? Learn more.</w:t>
+        <w:t>ttributes to certain paragraphs so that your EPUB conforms to your company’s internal specification.</w:t>
+      </w:r>
+    </w:p>
+    <w:p>
+      <w:pPr>
+        <w:pStyle w:val="HEDPlaintextparagraph"/>
+      </w:pPr>
+      <w:r>
+        <w:t xml:space="preserve">To add a custom attribute, use a </w:t>
+      </w:r>
+      <w:hyperlink w:anchor="AddPIs" w:history="1">
+        <w:r>
+          <w:rPr>
+            <w:rStyle w:val="Hyperlink"/>
+          </w:rPr>
+          <w:t>processing instruction</w:t>
+        </w:r>
+      </w:hyperlink>
+      <w:r>
+        <w:t>, like this:</w:t>
+      </w:r>
+    </w:p>
+    <w:p>
+      <w:pPr>
+        <w:pStyle w:val="HEDListitem-Numbered"/>
+        <w:numPr>
+          <w:ilvl w:val="0"/>
+          <w:numId w:val="10"/>
+        </w:numPr>
+      </w:pPr>
+      <w:r>
+        <w:t xml:space="preserve">Find the paragraph that you want to </w:t>
+      </w:r>
+      <w:r>
+        <w:t>add custom attributes to</w:t>
+      </w:r>
+      <w:r>
+        <w:t xml:space="preserve">, and insert a new </w:t>
+      </w:r>
+      <w:r>
+        <w:t>“</w:t>
+      </w:r>
+      <w:r>
+        <w:t>HED Processing instruction</w:t>
+      </w:r>
+      <w:r>
+        <w:t>”</w:t>
+      </w:r>
+      <w:r>
+        <w:t xml:space="preserve"> paragraph below it (for more details on how to do this, see “</w:t>
+      </w:r>
+      <w:hyperlink w:anchor="AddPIs" w:history="1">
+        <w:r>
+          <w:rPr>
+            <w:rStyle w:val="Hyperlink"/>
+          </w:rPr>
+          <w:t>Add special layout instructions</w:t>
+        </w:r>
+      </w:hyperlink>
+      <w:r>
+        <w:t>”).</w:t>
+      </w:r>
+    </w:p>
+    <w:p>
+      <w:pPr>
+        <w:pStyle w:val="HEDListitem-Numbered"/>
+      </w:pPr>
+      <w:r>
+        <w:t xml:space="preserve">In your processing instruction paragraph, type the text </w:t>
+      </w:r>
+      <w:r>
+        <w:t>ATTRS=</w:t>
+      </w:r>
+      <w:r>
+        <w:t>.</w:t>
+      </w:r>
+    </w:p>
+    <w:p>
+      <w:pPr>
+        <w:pStyle w:val="HEDListitem-Numbered"/>
+      </w:pPr>
+      <w:r>
+        <w:t>Next, type the attribute name, followed by a colon, and then the attribute value.</w:t>
+      </w:r>
+    </w:p>
+    <w:p>
+      <w:pPr>
+        <w:pStyle w:val="HEDListitem-Numbered"/>
+      </w:pPr>
+      <w:r>
+        <w:t>To add more custom attributes, type a semi-colon, and then type the next attribute name, followed by a colon, and then the attribute value, and so on.</w:t>
+      </w:r>
+    </w:p>
+    <w:p>
+      <w:pPr>
+        <w:pStyle w:val="HEDImageholder"/>
+      </w:pPr>
+      <w:r>
+        <w:t>customattrs.png</w:t>
+      </w:r>
+    </w:p>
+    <w:p>
+      <w:pPr>
+        <w:pStyle w:val="HEDPlaintextparagraph"/>
+      </w:pPr>
+      <w:r>
+        <w:t>To add a custom</w:t>
+      </w:r>
+      <w:r>
+        <w:t xml:space="preserve"> </w:t>
+      </w:r>
+      <w:r>
+        <w:t>attribute to</w:t>
+      </w:r>
+      <w:r>
+        <w:t xml:space="preserve"> a wrapper, insert the processing instruction paragraph after </w:t>
+      </w:r>
+      <w:r>
+        <w:rPr>
+          <w:b/>
+          <w:bCs/>
+        </w:rPr>
+        <w:t>either</w:t>
+      </w:r>
+      <w:r>
+        <w:t xml:space="preserve"> the wrapper “start” or “end” paragraphs</w:t>
+      </w:r>
+      <w:r>
+        <w:t>. (See “</w:t>
+      </w:r>
+      <w:r>
+        <w:t>Customize the design of specific paragraphs, wrappers, or sections</w:t>
+      </w:r>
+      <w:r>
+        <w:t>” for an example of what this looks like.)</w:t>
+      </w:r>
+    </w:p>
+    <w:p>
+      <w:pPr>
+        <w:pStyle w:val="HEDPlaintextparagraph"/>
+      </w:pPr>
+      <w:r>
+        <w:t xml:space="preserve">To add a custom attribute to </w:t>
+      </w:r>
+      <w:r>
+        <w:t>a</w:t>
+      </w:r>
+      <w:r>
+        <w:t>n entire section</w:t>
+      </w:r>
+      <w:r>
+        <w:t>, insert the processing instruction paragraph</w:t>
+      </w:r>
+      <w:r>
+        <w:t xml:space="preserve"> after the section start paragraph</w:t>
+      </w:r>
+      <w:r>
+        <w:t>.</w:t>
+      </w:r>
+      <w:r>
+        <w:t xml:space="preserve"> </w:t>
+      </w:r>
+      <w:r>
+        <w:t>(See “Customize the design of specific paragraphs, wrappers, or sections” for an example of what this looks like.)</w:t>
       </w:r>
     </w:p>
     <w:p>
@@ -3816,12 +3888,10 @@
         <w:t xml:space="preserve">PDF preflight is not currently built into </w:t>
       </w:r>
       <w:proofErr w:type="spellStart"/>
-      <w:proofErr w:type="gramStart"/>
       <w:r>
         <w:t>Hederis:Convert</w:t>
       </w:r>
       <w:proofErr w:type="spellEnd"/>
-      <w:proofErr w:type="gramEnd"/>
       <w:r>
         <w:t xml:space="preserve">. You should implement a preflight process as recommended by your printer, but we’re happy to help you create a process around </w:t>
       </w:r>
@@ -4062,15 +4132,7 @@
         <w:pStyle w:val="HEDDefinitiondefinition"/>
       </w:pPr>
       <w:r>
-        <w:t xml:space="preserve">Some books include multiple types of boxes and sidebars, that appear multiple times within a book. For example, a book might have a type of box called “Quick Tips”, that contains different tips that correspond to the current book topic. This style would be used to tag that Type </w:t>
-      </w:r>
-      <w:proofErr w:type="gramStart"/>
-      <w:r>
-        <w:t>heading, and</w:t>
-      </w:r>
-      <w:proofErr w:type="gramEnd"/>
-      <w:r>
-        <w:t xml:space="preserve"> is different from the main box heading.</w:t>
+        <w:t>Some books include multiple types of boxes and sidebars, that appear multiple times within a book. For example, a book might have a type of box called “Quick Tips”, that contains different tips that correspond to the current book topic. This style would be used to tag that Type heading, and is different from the main box heading.</w:t>
       </w:r>
     </w:p>
     <w:p>
@@ -6138,6 +6200,12 @@
   </w:num>
   <w:num w:numId="9">
     <w:abstractNumId w:val="1"/>
+  </w:num>
+  <w:num w:numId="10">
+    <w:abstractNumId w:val="8"/>
+    <w:lvlOverride w:ilvl="0">
+      <w:startOverride w:val="1"/>
+    </w:lvlOverride>
   </w:num>
 </w:numbering>
 </file>

</xml_diff>

<commit_message>
adding docs for custom metadata items
</commit_message>
<xml_diff>
--- a/book.docx
+++ b/book.docx
@@ -82,8 +82,10 @@
         <w:pStyle w:val="HEDChapterSectiontitle"/>
       </w:pPr>
       <w:r>
-        <w:t>Quick Start Guide</w:t>
-      </w:r>
+        <w:t>Quick Start</w:t>
+      </w:r>
+      <w:bookmarkStart w:id="1" w:name="_GoBack"/>
+      <w:bookmarkEnd w:id="1"/>
     </w:p>
     <w:p>
       <w:pPr>
@@ -406,8 +408,8 @@
       <w:pPr>
         <w:pStyle w:val="HEDChapterSectiontitle"/>
       </w:pPr>
-      <w:bookmarkStart w:id="1" w:name="Overview"/>
-      <w:bookmarkEnd w:id="1"/>
+      <w:bookmarkStart w:id="2" w:name="Overview"/>
+      <w:bookmarkEnd w:id="2"/>
       <w:r>
         <w:t>Overview</w:t>
       </w:r>
@@ -695,8 +697,8 @@
       <w:pPr>
         <w:pStyle w:val="HEDChapterSectiontitle"/>
       </w:pPr>
-      <w:bookmarkStart w:id="2" w:name="Images"/>
-      <w:bookmarkEnd w:id="2"/>
+      <w:bookmarkStart w:id="3" w:name="Images"/>
+      <w:bookmarkEnd w:id="3"/>
       <w:r>
         <w:t>Images</w:t>
       </w:r>
@@ -718,8 +720,8 @@
       <w:pPr>
         <w:pStyle w:val="HEDChapterSectiontitle"/>
       </w:pPr>
-      <w:bookmarkStart w:id="3" w:name="AddanImage"/>
-      <w:bookmarkEnd w:id="3"/>
+      <w:bookmarkStart w:id="4" w:name="AddanImage"/>
+      <w:bookmarkEnd w:id="4"/>
       <w:r>
         <w:t>Add an image</w:t>
       </w:r>
@@ -844,8 +846,8 @@
       <w:pPr>
         <w:pStyle w:val="HEDChapterSectiontitle"/>
       </w:pPr>
-      <w:bookmarkStart w:id="4" w:name="ImagesWithCap"/>
-      <w:bookmarkEnd w:id="4"/>
+      <w:bookmarkStart w:id="5" w:name="ImagesWithCap"/>
+      <w:bookmarkEnd w:id="5"/>
       <w:r>
         <w:t>Images with captions, sources, or other extra content</w:t>
       </w:r>
@@ -969,8 +971,8 @@
       <w:pPr>
         <w:pStyle w:val="HEDChapterSectiontitle"/>
       </w:pPr>
-      <w:bookmarkStart w:id="5" w:name="UploadACover"/>
-      <w:bookmarkEnd w:id="5"/>
+      <w:bookmarkStart w:id="6" w:name="UploadACover"/>
+      <w:bookmarkEnd w:id="6"/>
       <w:r>
         <w:t xml:space="preserve">Upload </w:t>
       </w:r>
@@ -1043,8 +1045,8 @@
       <w:pPr>
         <w:pStyle w:val="HEDChapterSectiontitle"/>
       </w:pPr>
-      <w:bookmarkStart w:id="6" w:name="FullpageImg"/>
-      <w:bookmarkEnd w:id="6"/>
+      <w:bookmarkStart w:id="7" w:name="FullpageImg"/>
+      <w:bookmarkEnd w:id="7"/>
       <w:r>
         <w:t>Include full-page images in the PDF</w:t>
       </w:r>
@@ -1151,8 +1153,8 @@
       <w:pPr>
         <w:pStyle w:val="HEDChapterSectiontitle"/>
       </w:pPr>
-      <w:bookmarkStart w:id="7" w:name="GrayscaleImg"/>
-      <w:bookmarkEnd w:id="7"/>
+      <w:bookmarkStart w:id="8" w:name="GrayscaleImg"/>
+      <w:bookmarkEnd w:id="8"/>
       <w:r>
         <w:t>Grayscale images in the PDF</w:t>
       </w:r>
@@ -1186,8 +1188,8 @@
       <w:pPr>
         <w:pStyle w:val="HEDChapterSectiontitle"/>
       </w:pPr>
-      <w:bookmarkStart w:id="8" w:name="Manuscripts"/>
-      <w:bookmarkEnd w:id="8"/>
+      <w:bookmarkStart w:id="9" w:name="Manuscripts"/>
+      <w:bookmarkEnd w:id="9"/>
       <w:r>
         <w:t>Manuscripts and Book Text</w:t>
       </w:r>
@@ -1213,8 +1215,8 @@
       <w:pPr>
         <w:pStyle w:val="HEDChapterSectiontitle"/>
       </w:pPr>
-      <w:bookmarkStart w:id="9" w:name="UploadAMS"/>
-      <w:bookmarkEnd w:id="9"/>
+      <w:bookmarkStart w:id="10" w:name="UploadAMS"/>
+      <w:bookmarkEnd w:id="10"/>
       <w:r>
         <w:t>Upload a Manuscript</w:t>
       </w:r>
@@ -1325,8 +1327,8 @@
       <w:pPr>
         <w:pStyle w:val="HEDChapterSectiontitle"/>
       </w:pPr>
-      <w:bookmarkStart w:id="10" w:name="SemanticTagging"/>
-      <w:bookmarkEnd w:id="10"/>
+      <w:bookmarkStart w:id="11" w:name="SemanticTagging"/>
+      <w:bookmarkEnd w:id="11"/>
       <w:r>
         <w:t>Semantic Tagging</w:t>
       </w:r>
@@ -1387,8 +1389,8 @@
       <w:pPr>
         <w:pStyle w:val="HEDChapterSectiontitle"/>
       </w:pPr>
-      <w:bookmarkStart w:id="11" w:name="ParaWrapSect"/>
-      <w:bookmarkEnd w:id="11"/>
+      <w:bookmarkStart w:id="12" w:name="ParaWrapSect"/>
+      <w:bookmarkEnd w:id="12"/>
       <w:r>
         <w:t>Paragraphs, Wrappers, and Sections</w:t>
       </w:r>
@@ -1468,8 +1470,8 @@
       <w:pPr>
         <w:pStyle w:val="HEDChapterSectiontitle"/>
       </w:pPr>
-      <w:bookmarkStart w:id="12" w:name="FinetuneWord"/>
-      <w:bookmarkEnd w:id="12"/>
+      <w:bookmarkStart w:id="13" w:name="FinetuneWord"/>
+      <w:bookmarkEnd w:id="13"/>
       <w:r>
         <w:t>Fine-tune Word Styles</w:t>
       </w:r>
@@ -1722,8 +1724,8 @@
       <w:pPr>
         <w:pStyle w:val="HEDChapterSectiontitle"/>
       </w:pPr>
-      <w:bookmarkStart w:id="13" w:name="AddAWrapper"/>
-      <w:bookmarkEnd w:id="13"/>
+      <w:bookmarkStart w:id="14" w:name="AddAWrapper"/>
+      <w:bookmarkEnd w:id="14"/>
       <w:r>
         <w:t>Add a Wrapper</w:t>
       </w:r>
@@ -1850,8 +1852,8 @@
       <w:pPr>
         <w:pStyle w:val="HEDChapterSectiontitle"/>
       </w:pPr>
-      <w:bookmarkStart w:id="14" w:name="AddASection"/>
-      <w:bookmarkEnd w:id="14"/>
+      <w:bookmarkStart w:id="15" w:name="AddASection"/>
+      <w:bookmarkEnd w:id="15"/>
       <w:r>
         <w:t>Add a Section</w:t>
       </w:r>
@@ -1968,8 +1970,8 @@
       <w:pPr>
         <w:pStyle w:val="HEDChapterSectiontitle"/>
       </w:pPr>
-      <w:bookmarkStart w:id="15" w:name="SetupTOC"/>
-      <w:bookmarkEnd w:id="15"/>
+      <w:bookmarkStart w:id="16" w:name="SetupTOC"/>
+      <w:bookmarkEnd w:id="16"/>
       <w:r>
         <w:t>Set up a Table of Contents</w:t>
       </w:r>
@@ -2326,8 +2328,8 @@
       <w:pPr>
         <w:pStyle w:val="HEDChapterSectiontitle"/>
       </w:pPr>
-      <w:bookmarkStart w:id="16" w:name="CustomContent"/>
-      <w:bookmarkEnd w:id="16"/>
+      <w:bookmarkStart w:id="17" w:name="CustomContent"/>
+      <w:bookmarkEnd w:id="17"/>
       <w:r>
         <w:t>Include content only in the PDF or EPUB</w:t>
       </w:r>
@@ -2460,8 +2462,8 @@
       <w:pPr>
         <w:pStyle w:val="HEDChapterSectiontitle"/>
       </w:pPr>
-      <w:bookmarkStart w:id="17" w:name="Design"/>
-      <w:bookmarkEnd w:id="17"/>
+      <w:bookmarkStart w:id="18" w:name="Design"/>
+      <w:bookmarkEnd w:id="18"/>
       <w:r>
         <w:t>Design</w:t>
       </w:r>
@@ -2487,8 +2489,8 @@
       <w:pPr>
         <w:pStyle w:val="HEDChapterSectiontitle"/>
       </w:pPr>
-      <w:bookmarkStart w:id="18" w:name="AdjustTrim"/>
-      <w:bookmarkEnd w:id="18"/>
+      <w:bookmarkStart w:id="19" w:name="AdjustTrim"/>
+      <w:bookmarkEnd w:id="19"/>
       <w:r>
         <w:t>Adjust PDF trim size and margins</w:t>
       </w:r>
@@ -2538,8 +2540,8 @@
       <w:pPr>
         <w:pStyle w:val="HEDChapterSectiontitle"/>
       </w:pPr>
-      <w:bookmarkStart w:id="19" w:name="AddMarks"/>
-      <w:bookmarkEnd w:id="19"/>
+      <w:bookmarkStart w:id="20" w:name="AddMarks"/>
+      <w:bookmarkEnd w:id="20"/>
       <w:r>
         <w:t>Add printer marks</w:t>
       </w:r>
@@ -2573,8 +2575,8 @@
       <w:pPr>
         <w:pStyle w:val="HEDChapterSectiontitle"/>
       </w:pPr>
-      <w:bookmarkStart w:id="20" w:name="ViewGrid"/>
-      <w:bookmarkEnd w:id="20"/>
+      <w:bookmarkStart w:id="21" w:name="ViewGrid"/>
+      <w:bookmarkEnd w:id="21"/>
       <w:r>
         <w:t>View baseline grid</w:t>
       </w:r>
@@ -2608,8 +2610,8 @@
       <w:pPr>
         <w:pStyle w:val="HEDChapterSectiontitle"/>
       </w:pPr>
-      <w:bookmarkStart w:id="21" w:name="AddPIs"/>
-      <w:bookmarkEnd w:id="21"/>
+      <w:bookmarkStart w:id="22" w:name="AddPIs"/>
+      <w:bookmarkEnd w:id="22"/>
       <w:r>
         <w:t xml:space="preserve">Add special </w:t>
       </w:r>
@@ -2819,7 +2821,17 @@
         <w:pStyle w:val="HEDPlaintextparagraph"/>
       </w:pPr>
       <w:r>
-        <w:t xml:space="preserve">If you don’t see the HED Processing instruction style in the Styles pane, try adjusting </w:t>
+        <w:t xml:space="preserve">If you don’t see the </w:t>
+      </w:r>
+      <w:r>
+        <w:rPr>
+          <w:i/>
+          <w:iCs/>
+        </w:rPr>
+        <w:t>HED Processing instruction</w:t>
+      </w:r>
+      <w:r>
+        <w:t xml:space="preserve"> style in the Styles pane, try adjusting </w:t>
       </w:r>
       <w:r>
         <w:t>your Styles view options (see “</w:t>
@@ -2920,6 +2932,55 @@
     </w:p>
     <w:p>
       <w:pPr>
+        <w:pStyle w:val="HEDBOXBoxstart"/>
+      </w:pPr>
+    </w:p>
+    <w:p>
+      <w:pPr>
+        <w:pStyle w:val="HEDBoxtype"/>
+      </w:pPr>
+      <w:r>
+        <w:t>Tip</w:t>
+      </w:r>
+    </w:p>
+    <w:p>
+      <w:pPr>
+        <w:pStyle w:val="HEDPlaintextparagraph"/>
+      </w:pPr>
+      <w:r>
+        <w:lastRenderedPageBreak/>
+        <w:t>Some processing instructions accept extra options that change their behavior. For example, the GLOBAL STYLE and ATTRS processing instructions can both accept the SCOPE-BODY option, which will apply your custom instruction to the entire document, rather than to just a single element or group of elements. See “</w:t>
+      </w:r>
+      <w:hyperlink w:anchor="GlobalStylePI" w:history="1">
+        <w:r>
+          <w:rPr>
+            <w:rStyle w:val="Hyperlink"/>
+          </w:rPr>
+          <w:t>Customize the design of an entire group of paragraphs, wrappers, or sections</w:t>
+        </w:r>
+      </w:hyperlink>
+      <w:r>
+        <w:t>” and “</w:t>
+      </w:r>
+      <w:hyperlink w:anchor="AttrPI" w:history="1">
+        <w:r>
+          <w:rPr>
+            <w:rStyle w:val="Hyperlink"/>
+          </w:rPr>
+          <w:t>Add custom HTML attributes</w:t>
+        </w:r>
+      </w:hyperlink>
+      <w:r>
+        <w:t>” for more info on how to do this.</w:t>
+      </w:r>
+    </w:p>
+    <w:p>
+      <w:pPr>
+        <w:pStyle w:val="HEDBOXBoxend"/>
+      </w:pPr>
+    </w:p>
+    <w:p>
+      <w:pPr>
         <w:pStyle w:val="HEDPlaintextparagraph"/>
       </w:pPr>
       <w:r>
@@ -2932,53 +2993,93 @@
         <w:tblLook w:val="04A0" w:firstRow="1" w:lastRow="0" w:firstColumn="1" w:lastColumn="0" w:noHBand="0" w:noVBand="1"/>
       </w:tblPr>
       <w:tblGrid>
-        <w:gridCol w:w="2880"/>
-        <w:gridCol w:w="2880"/>
-        <w:gridCol w:w="2880"/>
+        <w:gridCol w:w="2204"/>
+        <w:gridCol w:w="2381"/>
+        <w:gridCol w:w="2277"/>
+        <w:gridCol w:w="1994"/>
       </w:tblGrid>
       <w:tr>
         <w:tc>
           <w:tcPr>
-            <w:tcW w:w="2880" w:type="dxa"/>
+            <w:tcW w:w="2204" w:type="dxa"/>
           </w:tcPr>
-          <w:p/>
           <w:p>
             <w:pPr>
               <w:pStyle w:val="HEDPlaintextparagraph"/>
+              <w:rPr>
+                <w:b/>
+                <w:bCs/>
+              </w:rPr>
             </w:pPr>
             <w:r>
-              <w:lastRenderedPageBreak/>
-              <w:t>Options</w:t>
+              <w:rPr>
+                <w:b/>
+                <w:bCs/>
+              </w:rPr>
+              <w:t>Code</w:t>
             </w:r>
           </w:p>
         </w:tc>
         <w:tc>
           <w:tcPr>
-            <w:tcW w:w="2880" w:type="dxa"/>
+            <w:tcW w:w="2381" w:type="dxa"/>
           </w:tcPr>
-          <w:p/>
           <w:p>
             <w:pPr>
               <w:pStyle w:val="HEDPlaintextparagraph"/>
+              <w:rPr>
+                <w:b/>
+                <w:bCs/>
+              </w:rPr>
             </w:pPr>
             <w:r>
-              <w:lastRenderedPageBreak/>
+              <w:rPr>
+                <w:b/>
+                <w:bCs/>
+              </w:rPr>
               <w:t>Possible values</w:t>
             </w:r>
           </w:p>
         </w:tc>
         <w:tc>
           <w:tcPr>
-            <w:tcW w:w="2880" w:type="dxa"/>
+            <w:tcW w:w="2277" w:type="dxa"/>
           </w:tcPr>
-          <w:p/>
           <w:p>
             <w:pPr>
               <w:pStyle w:val="HEDPlaintextparagraph"/>
+              <w:rPr>
+                <w:b/>
+                <w:bCs/>
+              </w:rPr>
             </w:pPr>
             <w:r>
-              <w:lastRenderedPageBreak/>
+              <w:rPr>
+                <w:b/>
+                <w:bCs/>
+              </w:rPr>
               <w:t>Notes</w:t>
+            </w:r>
+          </w:p>
+        </w:tc>
+        <w:tc>
+          <w:tcPr>
+            <w:tcW w:w="1994" w:type="dxa"/>
+          </w:tcPr>
+          <w:p>
+            <w:pPr>
+              <w:pStyle w:val="HEDPlaintextparagraph"/>
+              <w:rPr>
+                <w:b/>
+                <w:bCs/>
+              </w:rPr>
+            </w:pPr>
+            <w:r>
+              <w:rPr>
+                <w:b/>
+                <w:bCs/>
+              </w:rPr>
+              <w:t>Documentation</w:t>
             </w:r>
           </w:p>
         </w:tc>
@@ -2986,23 +3087,21 @@
       <w:tr>
         <w:tc>
           <w:tcPr>
-            <w:tcW w:w="2880" w:type="dxa"/>
+            <w:tcW w:w="2204" w:type="dxa"/>
           </w:tcPr>
-          <w:p/>
           <w:p>
             <w:pPr>
               <w:pStyle w:val="HEDPlaintextparagraph"/>
             </w:pPr>
             <w:r>
-              <w:t>image-size</w:t>
+              <w:t>IMAGE-SIZE</w:t>
             </w:r>
           </w:p>
         </w:tc>
         <w:tc>
           <w:tcPr>
-            <w:tcW w:w="2880" w:type="dxa"/>
+            <w:tcW w:w="2381" w:type="dxa"/>
           </w:tcPr>
-          <w:p/>
           <w:p>
             <w:pPr>
               <w:pStyle w:val="HEDPlaintextparagraph"/>
@@ -3016,9 +3115,8 @@
         </w:tc>
         <w:tc>
           <w:tcPr>
-            <w:tcW w:w="2880" w:type="dxa"/>
+            <w:tcW w:w="2277" w:type="dxa"/>
           </w:tcPr>
-          <w:p/>
           <w:p>
             <w:pPr>
               <w:pStyle w:val="HEDPlaintextparagraph"/>
@@ -3036,36 +3134,55 @@
             </w:r>
           </w:p>
         </w:tc>
-      </w:tr>
-      <w:tr>
         <w:tc>
           <w:tcPr>
-            <w:tcW w:w="2880" w:type="dxa"/>
+            <w:tcW w:w="1994" w:type="dxa"/>
           </w:tcPr>
-          <w:p/>
           <w:p>
             <w:pPr>
               <w:pStyle w:val="HEDPlaintextparagraph"/>
             </w:pPr>
             <w:r>
-              <w:t>style</w:t>
+              <w:t>See “</w:t>
+            </w:r>
+            <w:hyperlink w:anchor="FullpageImg" w:history="1">
+              <w:r>
+                <w:rPr>
+                  <w:rStyle w:val="Hyperlink"/>
+                </w:rPr>
+                <w:t>Include full-page images in the PDF</w:t>
+              </w:r>
+            </w:hyperlink>
+            <w:r>
+              <w:t>”</w:t>
+            </w:r>
+          </w:p>
+        </w:tc>
+      </w:tr>
+      <w:tr>
+        <w:tc>
+          <w:tcPr>
+            <w:tcW w:w="2204" w:type="dxa"/>
+          </w:tcPr>
+          <w:p>
+            <w:pPr>
+              <w:pStyle w:val="HEDPlaintextparagraph"/>
+            </w:pPr>
+            <w:r>
+              <w:t>STYLE</w:t>
             </w:r>
           </w:p>
         </w:tc>
         <w:tc>
           <w:tcPr>
-            <w:tcW w:w="2880" w:type="dxa"/>
+            <w:tcW w:w="2381" w:type="dxa"/>
           </w:tcPr>
-          <w:p/>
           <w:p>
             <w:pPr>
               <w:pStyle w:val="HEDPlaintextparagraph"/>
             </w:pPr>
             <w:r>
-              <w:t xml:space="preserve">Any valid CSS property/value combination </w:t>
-            </w:r>
-            <w:r>
-              <w:t>(</w:t>
+              <w:t>Any valid CSS property/value combination (</w:t>
             </w:r>
             <w:hyperlink r:id="rId10" w:history="1">
               <w:r>
@@ -3082,31 +3199,53 @@
         </w:tc>
         <w:tc>
           <w:tcPr>
-            <w:tcW w:w="2880" w:type="dxa"/>
+            <w:tcW w:w="2277" w:type="dxa"/>
           </w:tcPr>
           <w:p/>
+        </w:tc>
+        <w:tc>
+          <w:tcPr>
+            <w:tcW w:w="1994" w:type="dxa"/>
+          </w:tcPr>
+          <w:p>
+            <w:pPr>
+              <w:pStyle w:val="HEDPlaintextparagraph"/>
+            </w:pPr>
+            <w:r>
+              <w:t>See “</w:t>
+            </w:r>
+            <w:hyperlink w:anchor="StylePI" w:history="1">
+              <w:r>
+                <w:rPr>
+                  <w:rStyle w:val="Hyperlink"/>
+                </w:rPr>
+                <w:t>Customize the design of specific paragraphs, wrappers, or sections</w:t>
+              </w:r>
+            </w:hyperlink>
+            <w:r>
+              <w:t>”</w:t>
+            </w:r>
+          </w:p>
         </w:tc>
       </w:tr>
       <w:tr>
         <w:tc>
           <w:tcPr>
-            <w:tcW w:w="2880" w:type="dxa"/>
+            <w:tcW w:w="2204" w:type="dxa"/>
           </w:tcPr>
-          <w:p/>
           <w:p>
             <w:pPr>
               <w:pStyle w:val="HEDPlaintextparagraph"/>
             </w:pPr>
             <w:r>
-              <w:t>format</w:t>
+              <w:t>FORMAT</w:t>
             </w:r>
           </w:p>
         </w:tc>
         <w:tc>
           <w:tcPr>
-            <w:tcW w:w="2880" w:type="dxa"/>
+            <w:tcW w:w="2381" w:type="dxa"/>
           </w:tcPr>
-          <w:p/>
           <w:p>
             <w:pPr>
               <w:pStyle w:val="HEDPlaintextparagraph"/>
@@ -3123,9 +3262,8 @@
         </w:tc>
         <w:tc>
           <w:tcPr>
-            <w:tcW w:w="2880" w:type="dxa"/>
+            <w:tcW w:w="2277" w:type="dxa"/>
           </w:tcPr>
-          <w:p/>
           <w:p>
             <w:pPr>
               <w:pStyle w:val="HEDPlaintextparagraph"/>
@@ -3143,23 +3281,53 @@
             </w:r>
           </w:p>
         </w:tc>
+        <w:tc>
+          <w:tcPr>
+            <w:tcW w:w="1994" w:type="dxa"/>
+          </w:tcPr>
+          <w:p>
+            <w:pPr>
+              <w:pStyle w:val="HEDPlaintextparagraph"/>
+            </w:pPr>
+            <w:r>
+              <w:t>See “</w:t>
+            </w:r>
+            <w:hyperlink w:anchor="CustomContent" w:history="1">
+              <w:r>
+                <w:rPr>
+                  <w:rStyle w:val="Hyperlink"/>
+                </w:rPr>
+                <w:t>Include content only in the PDF or EPUB</w:t>
+              </w:r>
+            </w:hyperlink>
+            <w:r>
+              <w:t>”</w:t>
+            </w:r>
+          </w:p>
+        </w:tc>
       </w:tr>
       <w:tr>
         <w:tc>
           <w:tcPr>
-            <w:tcW w:w="2880" w:type="dxa"/>
+            <w:tcW w:w="2204" w:type="dxa"/>
           </w:tcPr>
           <w:p>
+            <w:pPr>
+              <w:pStyle w:val="HEDPlaintextparagraph"/>
+            </w:pPr>
             <w:r>
-              <w:t>global style</w:t>
+              <w:t>GLOBAL STYLE</w:t>
             </w:r>
           </w:p>
         </w:tc>
         <w:tc>
           <w:tcPr>
-            <w:tcW w:w="2880" w:type="dxa"/>
+            <w:tcW w:w="2381" w:type="dxa"/>
           </w:tcPr>
           <w:p>
+            <w:pPr>
+              <w:pStyle w:val="HEDPlaintextparagraph"/>
+            </w:pPr>
             <w:r>
               <w:t>Any valid CSS property/value combination (</w:t>
             </w:r>
@@ -3172,17 +3340,44 @@
               </w:r>
             </w:hyperlink>
             <w:r>
-              <w:t>)</w:t>
+              <w:t>). Also supports the “SCOPE-BODY” option.</w:t>
             </w:r>
           </w:p>
         </w:tc>
         <w:tc>
           <w:tcPr>
-            <w:tcW w:w="2880" w:type="dxa"/>
+            <w:tcW w:w="2277" w:type="dxa"/>
           </w:tcPr>
           <w:p>
+            <w:pPr>
+              <w:pStyle w:val="HEDPlaintextparagraph"/>
+            </w:pPr>
             <w:r>
               <w:t>To add custom design formatting to an entire group of elements (for example, to add a border around every extract in the entire book).</w:t>
+            </w:r>
+          </w:p>
+        </w:tc>
+        <w:tc>
+          <w:tcPr>
+            <w:tcW w:w="1994" w:type="dxa"/>
+          </w:tcPr>
+          <w:p>
+            <w:pPr>
+              <w:pStyle w:val="HEDPlaintextparagraph"/>
+            </w:pPr>
+            <w:r>
+              <w:t>See “</w:t>
+            </w:r>
+            <w:hyperlink w:anchor="GlobalStylePI" w:history="1">
+              <w:r>
+                <w:rPr>
+                  <w:rStyle w:val="Hyperlink"/>
+                </w:rPr>
+                <w:t>Customize the design of an entire group of paragraphs, wrappers, or sections</w:t>
+              </w:r>
+            </w:hyperlink>
+            <w:r>
+              <w:t>”</w:t>
             </w:r>
           </w:p>
         </w:tc>
@@ -3190,21 +3385,25 @@
       <w:tr>
         <w:tc>
           <w:tcPr>
-            <w:tcW w:w="2880" w:type="dxa"/>
+            <w:tcW w:w="2204" w:type="dxa"/>
           </w:tcPr>
           <w:p>
-            <w:proofErr w:type="spellStart"/>
+            <w:pPr>
+              <w:pStyle w:val="HEDPlaintextparagraph"/>
+            </w:pPr>
             <w:r>
-              <w:t>attrs</w:t>
+              <w:t>ATTRS</w:t>
             </w:r>
-            <w:proofErr w:type="spellEnd"/>
           </w:p>
         </w:tc>
         <w:tc>
           <w:tcPr>
-            <w:tcW w:w="2880" w:type="dxa"/>
+            <w:tcW w:w="2381" w:type="dxa"/>
           </w:tcPr>
           <w:p>
+            <w:pPr>
+              <w:pStyle w:val="HEDPlaintextparagraph"/>
+            </w:pPr>
             <w:r>
               <w:t xml:space="preserve">The name and value of one or more </w:t>
             </w:r>
@@ -3217,15 +3416,18 @@
               </w:r>
             </w:hyperlink>
             <w:r>
-              <w:t>. Multiple attributes should be separated by a semi-colon.</w:t>
+              <w:t>. Multiple attributes should be separated by a semi-colon. Also supports the “SCOPE-BODY” option.</w:t>
             </w:r>
           </w:p>
         </w:tc>
         <w:tc>
           <w:tcPr>
-            <w:tcW w:w="2880" w:type="dxa"/>
+            <w:tcW w:w="2277" w:type="dxa"/>
           </w:tcPr>
           <w:p>
+            <w:pPr>
+              <w:pStyle w:val="HEDPlaintextparagraph"/>
+            </w:pPr>
             <w:r>
               <w:t xml:space="preserve">You can use </w:t>
             </w:r>
@@ -3242,6 +3444,30 @@
             </w:r>
           </w:p>
         </w:tc>
+        <w:tc>
+          <w:tcPr>
+            <w:tcW w:w="1994" w:type="dxa"/>
+          </w:tcPr>
+          <w:p>
+            <w:pPr>
+              <w:pStyle w:val="HEDPlaintextparagraph"/>
+            </w:pPr>
+            <w:r>
+              <w:t>See “</w:t>
+            </w:r>
+            <w:hyperlink w:anchor="AttrPI" w:history="1">
+              <w:r>
+                <w:rPr>
+                  <w:rStyle w:val="Hyperlink"/>
+                </w:rPr>
+                <w:t>Add custom HTML attributes</w:t>
+              </w:r>
+            </w:hyperlink>
+            <w:r>
+              <w:t>”</w:t>
+            </w:r>
+          </w:p>
+        </w:tc>
       </w:tr>
     </w:tbl>
     <w:p>
@@ -3273,8 +3499,8 @@
       <w:pPr>
         <w:pStyle w:val="HEDChapterSectiontitle"/>
       </w:pPr>
-      <w:bookmarkStart w:id="22" w:name="AdjustPageBreaks"/>
-      <w:bookmarkEnd w:id="22"/>
+      <w:bookmarkStart w:id="23" w:name="AdjustPageBreaks"/>
+      <w:bookmarkEnd w:id="23"/>
       <w:r>
         <w:t>Adjust line-breaks and page-breaks (PDF-only)</w:t>
       </w:r>
@@ -3393,8 +3619,8 @@
       <w:pPr>
         <w:pStyle w:val="HEDChapterSectiontitle"/>
       </w:pPr>
-      <w:bookmarkStart w:id="23" w:name="StylePI"/>
-      <w:bookmarkEnd w:id="23"/>
+      <w:bookmarkStart w:id="24" w:name="StylePI"/>
+      <w:bookmarkEnd w:id="24"/>
       <w:r>
         <w:t>Customize the design of specific paragraphs, wrappers, or sections</w:t>
       </w:r>
@@ -3584,8 +3810,8 @@
       <w:pPr>
         <w:pStyle w:val="HEDChapterSectiontitle"/>
       </w:pPr>
-      <w:bookmarkStart w:id="24" w:name="GlobalStylePI"/>
-      <w:bookmarkEnd w:id="24"/>
+      <w:bookmarkStart w:id="25" w:name="GlobalStylePI"/>
+      <w:bookmarkEnd w:id="25"/>
       <w:r>
         <w:t>Customize the design of an entire group of paragraphs, wrappers, or sections</w:t>
       </w:r>
@@ -3608,6 +3834,104 @@
       <w:r>
         <w:t>globalstyle.png</w:t>
       </w:r>
+    </w:p>
+    <w:p>
+      <w:pPr>
+        <w:pStyle w:val="HEDBOXSub-sectionstart"/>
+      </w:pPr>
+    </w:p>
+    <w:p>
+      <w:pPr>
+        <w:pStyle w:val="HEDWrappertitle"/>
+      </w:pPr>
+      <w:r>
+        <w:t>Using the SCOPE-BODY Option</w:t>
+      </w:r>
+    </w:p>
+    <w:p>
+      <w:pPr>
+        <w:pStyle w:val="HEDPlaintextparagraph"/>
+      </w:pPr>
+      <w:r>
+        <w:t>You can also apply styles to your entire document, by using the SCOPE-BODY option in your GLOBAL STYLE processing instruction. This will expand the scope of your custom styles, so that they apply to the entire body of your manuscript, rather than being limited to just a group of elements. To do this:</w:t>
+      </w:r>
+    </w:p>
+    <w:p>
+      <w:pPr>
+        <w:pStyle w:val="HEDListitem-Numbered"/>
+      </w:pPr>
+      <w:r>
+        <w:t>Type your GLOBAL STYLE processing instruction, as described above.</w:t>
+      </w:r>
+    </w:p>
+    <w:p>
+      <w:pPr>
+        <w:pStyle w:val="HEDListitem-Numbered"/>
+      </w:pPr>
+      <w:r>
+        <w:t>At the very end of this processing instruction (but before any additional processing instructions that you’ll be adding via the “+” option, as described in “</w:t>
+      </w:r>
+      <w:hyperlink w:anchor="AddPIs" w:history="1">
+        <w:r>
+          <w:rPr>
+            <w:rStyle w:val="Hyperlink"/>
+          </w:rPr>
+          <w:t>Add special layout instructions</w:t>
+        </w:r>
+      </w:hyperlink>
+      <w:r>
+        <w:t>”), type: SCOPE-BODY.</w:t>
+      </w:r>
+    </w:p>
+    <w:p>
+      <w:pPr>
+        <w:pStyle w:val="HEDPlaintextparagraph"/>
+      </w:pPr>
+      <w:r>
+        <w:t>Your styles will now be applied to the entire manuscript.</w:t>
+      </w:r>
+    </w:p>
+    <w:p>
+      <w:pPr>
+        <w:pStyle w:val="HEDBOXFigurestart"/>
+      </w:pPr>
+    </w:p>
+    <w:p>
+      <w:pPr>
+        <w:pStyle w:val="HEDImageholder"/>
+      </w:pPr>
+      <w:r>
+        <w:t>globalscopebody.png</w:t>
+      </w:r>
+    </w:p>
+    <w:p>
+      <w:pPr>
+        <w:pStyle w:val="HEDCaption"/>
+      </w:pPr>
+      <w:r>
+        <w:t>In this processing instruction, we’re overriding the running header text with our own custom text. You can read more about this code snippet in “</w:t>
+      </w:r>
+      <w:hyperlink w:anchor="StyleLibrary" w:history="1">
+        <w:r>
+          <w:rPr>
+            <w:rStyle w:val="Hyperlink"/>
+          </w:rPr>
+          <w:t>Custom Styles Library</w:t>
+        </w:r>
+      </w:hyperlink>
+      <w:r>
+        <w:t>”.</w:t>
+      </w:r>
+    </w:p>
+    <w:p>
+      <w:pPr>
+        <w:pStyle w:val="HEDBOXFigureend"/>
+      </w:pPr>
+    </w:p>
+    <w:p>
+      <w:pPr>
+        <w:pStyle w:val="HEDBOXSub-sectionend"/>
+      </w:pPr>
     </w:p>
     <w:p>
       <w:pPr>
@@ -3630,8 +3954,8 @@
       <w:pPr>
         <w:pStyle w:val="HEDChapterSectiontitle"/>
       </w:pPr>
-      <w:bookmarkStart w:id="25" w:name="UploadCustomTemplate"/>
-      <w:bookmarkEnd w:id="25"/>
+      <w:bookmarkStart w:id="26" w:name="UploadCustomTemplate"/>
+      <w:bookmarkEnd w:id="26"/>
       <w:r>
         <w:t>Upload a custom design template</w:t>
       </w:r>
@@ -3673,6 +3997,8 @@
       <w:pPr>
         <w:pStyle w:val="HEDChapterSectiontitle"/>
       </w:pPr>
+      <w:bookmarkStart w:id="27" w:name="AttrPI"/>
+      <w:bookmarkEnd w:id="27"/>
       <w:r>
         <w:t>Add custom HTML attributes</w:t>
       </w:r>
@@ -3682,12 +4008,7 @@
         <w:pStyle w:val="HEDPlaintextparagraph"/>
       </w:pPr>
       <w:r>
-        <w:t>You can add custom HTML attributes to your final HTML, if you’ll be using the HTML in your own processes later – these attributes will also be included in your EPUB file. For example, you can customize the ID for a section, or you can add special role a</w:t>
-      </w:r>
-      <w:bookmarkStart w:id="26" w:name="_GoBack"/>
-      <w:bookmarkEnd w:id="26"/>
-      <w:r>
-        <w:t>ttributes to certain paragraphs so that your EPUB conforms to your company’s internal specification.</w:t>
+        <w:t>You can add custom HTML attributes to your final HTML, if you’ll be using the HTML in your own processes later – these attributes will also be included in your EPUB file. For example, you can customize the ID for a section, or you can add special role attributes to certain paragraphs so that your EPUB conforms to your company’s internal specification.</w:t>
       </w:r>
     </w:p>
     <w:p>
@@ -3755,13 +4076,7 @@
         <w:pStyle w:val="HEDListitem-Numbered"/>
       </w:pPr>
       <w:r>
-        <w:t xml:space="preserve">In your processing instruction paragraph, type the text </w:t>
-      </w:r>
-      <w:r>
-        <w:t>ATTRS=</w:t>
-      </w:r>
-      <w:r>
-        <w:t>.</w:t>
+        <w:t>In your processing instruction paragraph, type the text ATTRS=.</w:t>
       </w:r>
     </w:p>
     <w:p>
@@ -3793,16 +4108,7 @@
         <w:pStyle w:val="HEDPlaintextparagraph"/>
       </w:pPr>
       <w:r>
-        <w:t>To add a custom</w:t>
-      </w:r>
-      <w:r>
-        <w:t xml:space="preserve"> </w:t>
-      </w:r>
-      <w:r>
-        <w:t>attribute to</w:t>
-      </w:r>
-      <w:r>
-        <w:t xml:space="preserve"> a wrapper, insert the processing instruction paragraph after </w:t>
+        <w:t xml:space="preserve">To add a custom attribute to a wrapper, insert the processing instruction paragraph after </w:t>
       </w:r>
       <w:r>
         <w:rPr>
@@ -3812,16 +4118,7 @@
         <w:t>either</w:t>
       </w:r>
       <w:r>
-        <w:t xml:space="preserve"> the wrapper “start” or “end” paragraphs</w:t>
-      </w:r>
-      <w:r>
-        <w:t>. (See “</w:t>
-      </w:r>
-      <w:r>
-        <w:t>Customize the design of specific paragraphs, wrappers, or sections</w:t>
-      </w:r>
-      <w:r>
-        <w:t>” for an example of what this looks like.)</w:t>
+        <w:t xml:space="preserve"> the wrapper “start” or “end” paragraphs. (See “Customize the design of specific paragraphs, wrappers, or sections” for an example of what this looks like.)</w:t>
       </w:r>
     </w:p>
     <w:p>
@@ -3835,13 +4132,104 @@
         <w:t>a</w:t>
       </w:r>
       <w:r>
-        <w:t>n entire section</w:t>
-      </w:r>
-      <w:r>
-        <w:t>, insert the processing instruction paragraph</w:t>
-      </w:r>
-      <w:r>
-        <w:t xml:space="preserve"> after the section start paragraph</w:t>
+        <w:t>n entire section, insert the processing instruction paragraph after the section start paragraph. (See “Customize the design of specific paragraphs, wrappers, or sections” for an example of what this looks like.)</w:t>
+      </w:r>
+    </w:p>
+    <w:p>
+      <w:pPr>
+        <w:pStyle w:val="HEDBOXSub-sectionstart"/>
+      </w:pPr>
+    </w:p>
+    <w:p>
+      <w:pPr>
+        <w:pStyle w:val="HEDWrappertitle"/>
+      </w:pPr>
+      <w:r>
+        <w:t>Using the SCOPE-BODY Option</w:t>
+      </w:r>
+    </w:p>
+    <w:p>
+      <w:pPr>
+        <w:pStyle w:val="HEDPlaintextparagraph"/>
+      </w:pPr>
+      <w:r>
+        <w:t xml:space="preserve">You can also apply </w:t>
+      </w:r>
+      <w:r>
+        <w:t>attributes</w:t>
+      </w:r>
+      <w:r>
+        <w:t xml:space="preserve"> to your entire document, by using the SCOPE-BODY option in your </w:t>
+      </w:r>
+      <w:r>
+        <w:t>ATTRS</w:t>
+      </w:r>
+      <w:r>
+        <w:t xml:space="preserve"> processing instruction. This will apply the </w:t>
+      </w:r>
+      <w:r>
+        <w:t>selected attribute to the main container element</w:t>
+      </w:r>
+      <w:r>
+        <w:t xml:space="preserve"> of your manuscript, rather than being </w:t>
+      </w:r>
+      <w:r>
+        <w:t>applied to the immediately preceding element</w:t>
+      </w:r>
+      <w:r>
+        <w:t>. To do this:</w:t>
+      </w:r>
+    </w:p>
+    <w:p>
+      <w:pPr>
+        <w:pStyle w:val="HEDListitem-Numbered"/>
+        <w:numPr>
+          <w:ilvl w:val="0"/>
+          <w:numId w:val="11"/>
+        </w:numPr>
+      </w:pPr>
+      <w:r>
+        <w:t xml:space="preserve">Type your </w:t>
+      </w:r>
+      <w:r>
+        <w:t>ATTRS</w:t>
+      </w:r>
+      <w:r>
+        <w:t xml:space="preserve"> processing instruction, as described above.</w:t>
+      </w:r>
+    </w:p>
+    <w:p>
+      <w:pPr>
+        <w:pStyle w:val="HEDListitem-Numbered"/>
+      </w:pPr>
+      <w:r>
+        <w:t>After the custom attribute value,</w:t>
+      </w:r>
+      <w:r>
+        <w:t xml:space="preserve"> </w:t>
+      </w:r>
+      <w:r>
+        <w:t>but before the closing semi-colon</w:t>
+      </w:r>
+      <w:r>
+        <w:t>, type: SCOPE-BODY.</w:t>
+      </w:r>
+    </w:p>
+    <w:p>
+      <w:pPr>
+        <w:pStyle w:val="HEDPlaintextparagraph"/>
+      </w:pPr>
+      <w:r>
+        <w:t xml:space="preserve">Your </w:t>
+      </w:r>
+      <w:r>
+        <w:t>attribute</w:t>
+      </w:r>
+      <w:r>
+        <w:t xml:space="preserve"> will now be applied to the </w:t>
+      </w:r>
+      <w:r>
+        <w:t>body element</w:t>
       </w:r>
       <w:r>
         <w:t>.</w:t>
@@ -3849,9 +4237,70 @@
       <w:r>
         <w:t xml:space="preserve"> </w:t>
       </w:r>
-      <w:r>
-        <w:t>(See “Customize the design of specific paragraphs, wrappers, or sections” for an example of what this looks like.)</w:t>
-      </w:r>
+    </w:p>
+    <w:p>
+      <w:pPr>
+        <w:pStyle w:val="HEDBOXFigurestart"/>
+      </w:pPr>
+    </w:p>
+    <w:p>
+      <w:pPr>
+        <w:pStyle w:val="HEDImageholder"/>
+      </w:pPr>
+      <w:r>
+        <w:t>globalscopebody.png</w:t>
+      </w:r>
+    </w:p>
+    <w:p>
+      <w:pPr>
+        <w:pStyle w:val="HEDCaption"/>
+      </w:pPr>
+      <w:r>
+        <w:t>In this processing instruction, we’re overriding the running header text with our own custom text. You can read more about this code snippet in “</w:t>
+      </w:r>
+      <w:hyperlink w:anchor="StyleLibrary" w:history="1">
+        <w:r>
+          <w:rPr>
+            <w:rStyle w:val="Hyperlink"/>
+          </w:rPr>
+          <w:t>Custom Styles Library</w:t>
+        </w:r>
+      </w:hyperlink>
+      <w:r>
+        <w:t>”.</w:t>
+      </w:r>
+    </w:p>
+    <w:p>
+      <w:pPr>
+        <w:pStyle w:val="HEDBOXFigureend"/>
+      </w:pPr>
+    </w:p>
+    <w:p>
+      <w:pPr>
+        <w:pStyle w:val="HEDPlaintextparagraph"/>
+      </w:pPr>
+      <w:r>
+        <w:t>Note that the SCOPE-BODY option must be invoked for each attribute that you want to apply to the body.</w:t>
+      </w:r>
+      <w:r>
+        <w:t xml:space="preserve"> For example, in the image below, because only the “data-author-name” attribute invokes the SCOPE-BODY option, only that attribute will be applied to the entire body, and the “id” attribute will be applied to the immediately preceding element (in this case, the chapter title) as usual.</w:t>
+      </w:r>
+    </w:p>
+    <w:p>
+      <w:pPr>
+        <w:pStyle w:val="HEDImageholder"/>
+      </w:pPr>
+      <w:r>
+        <w:t>attr</w:t>
+      </w:r>
+      <w:r>
+        <w:t>scopebody.png</w:t>
+      </w:r>
+    </w:p>
+    <w:p>
+      <w:pPr>
+        <w:pStyle w:val="HEDBOXSub-sectionend"/>
+      </w:pPr>
     </w:p>
     <w:p>
       <w:pPr>
@@ -3874,8 +4323,8 @@
       <w:pPr>
         <w:pStyle w:val="HEDChapterSectiontitle"/>
       </w:pPr>
-      <w:bookmarkStart w:id="27" w:name="PDFPreflight"/>
-      <w:bookmarkEnd w:id="27"/>
+      <w:bookmarkStart w:id="28" w:name="PDFPreflight"/>
+      <w:bookmarkEnd w:id="28"/>
       <w:r>
         <w:t>PDF preflight and prepress</w:t>
       </w:r>
@@ -3929,8 +4378,8 @@
       <w:pPr>
         <w:pStyle w:val="HEDChapterSectiontitle"/>
       </w:pPr>
-      <w:bookmarkStart w:id="28" w:name="ValidateEPUB"/>
-      <w:bookmarkEnd w:id="28"/>
+      <w:bookmarkStart w:id="29" w:name="ValidateEPUB"/>
+      <w:bookmarkEnd w:id="29"/>
       <w:r>
         <w:t>EPUB Validation</w:t>
       </w:r>
@@ -4000,6 +4449,146 @@
         <w:pStyle w:val="HEDProcessinginstruction"/>
       </w:pPr>
       <w:r>
+        <w:t>ATTRS=id: custom-style-library</w:t>
+      </w:r>
+    </w:p>
+    <w:p>
+      <w:pPr>
+        <w:pStyle w:val="HEDChapterSectiontitle"/>
+      </w:pPr>
+      <w:bookmarkStart w:id="30" w:name="StyleLibrary"/>
+      <w:bookmarkEnd w:id="30"/>
+      <w:r>
+        <w:t>Custom Style Library</w:t>
+      </w:r>
+    </w:p>
+    <w:p>
+      <w:pPr>
+        <w:pStyle w:val="HEDPlaintextparagraph"/>
+      </w:pPr>
+      <w:r>
+        <w:t xml:space="preserve">Here are some custom processing instructions that you can copy, for </w:t>
+      </w:r>
+      <w:r>
+        <w:t>frequently-requested customizations:</w:t>
+      </w:r>
+    </w:p>
+    <w:p>
+      <w:pPr>
+        <w:pStyle w:val="HEDBOXSub-sectionstart"/>
+      </w:pPr>
+    </w:p>
+    <w:p>
+      <w:pPr>
+        <w:pStyle w:val="HEDWrappertitle"/>
+      </w:pPr>
+      <w:r>
+        <w:t>Override the author name in the running header</w:t>
+      </w:r>
+    </w:p>
+    <w:p>
+      <w:pPr>
+        <w:pStyle w:val="HEDBOXCodeBlockstart"/>
+      </w:pPr>
+    </w:p>
+    <w:p>
+      <w:pPr>
+        <w:pStyle w:val="HEDCodeparagraph"/>
+      </w:pPr>
+      <w:r>
+        <w:t>GLOBAL STYLE</w:t>
+      </w:r>
+      <w:r>
+        <w:t xml:space="preserve">= </w:t>
+      </w:r>
+      <w:r>
+        <w:t xml:space="preserve">string-set: </w:t>
+      </w:r>
+      <w:proofErr w:type="spellStart"/>
+      <w:r>
+        <w:t>authorname</w:t>
+      </w:r>
+      <w:proofErr w:type="spellEnd"/>
+      <w:r>
+        <w:t xml:space="preserve"> </w:t>
+      </w:r>
+      <w:proofErr w:type="spellStart"/>
+      <w:r>
+        <w:t>attr</w:t>
+      </w:r>
+      <w:proofErr w:type="spellEnd"/>
+      <w:r>
+        <w:t>(data-author-name);</w:t>
+      </w:r>
+      <w:r>
+        <w:t xml:space="preserve"> </w:t>
+      </w:r>
+      <w:r>
+        <w:t>SCOPE-BODY+ATTRS=</w:t>
+      </w:r>
+      <w:r>
+        <w:t>data-author-name</w:t>
+      </w:r>
+      <w:r>
+        <w:t xml:space="preserve">: </w:t>
+      </w:r>
+      <w:r>
+        <w:rPr>
+          <w:b/>
+          <w:bCs/>
+        </w:rPr>
+        <w:t>INSERT YOUR NAME</w:t>
+      </w:r>
+      <w:r>
+        <w:t xml:space="preserve"> SCOPE-BODY;</w:t>
+      </w:r>
+    </w:p>
+    <w:p>
+      <w:pPr>
+        <w:pStyle w:val="HEDBOXCodeBlockend"/>
+      </w:pPr>
+    </w:p>
+    <w:p>
+      <w:pPr>
+        <w:pStyle w:val="HEDPlaintextparagraph"/>
+      </w:pPr>
+      <w:r>
+        <w:t xml:space="preserve">This processing instruction allows you to override the author name that appears in the running header of your predefined template. The author name text is traditionally pulled from any paragraph on your title page that is tagged with the </w:t>
+      </w:r>
+      <w:r>
+        <w:rPr>
+          <w:i/>
+          <w:iCs/>
+        </w:rPr>
+        <w:t>HED Author name</w:t>
+      </w:r>
+      <w:r>
+        <w:t xml:space="preserve"> style; by using this processing instruction, you override that default text.</w:t>
+      </w:r>
+    </w:p>
+    <w:p>
+      <w:pPr>
+        <w:pStyle w:val="HEDPlaintextparagraph"/>
+      </w:pPr>
+      <w:r>
+        <w:t>This processing instruction consists of two parts: a GLOBAL STYLE instruction that applies your custom text to the entire manuscript, and then an ATTRS instruction that contains a custom attribute with your new author name text, which will be applied to the main body container of your manuscript. In this style snippet, the only bit that you need to change is the bolded “INSERT YOUR NAME” text – replace this with the text of your choice.</w:t>
+      </w:r>
+    </w:p>
+    <w:p>
+      <w:pPr>
+        <w:pStyle w:val="HEDBOXSub-sectionend"/>
+      </w:pPr>
+    </w:p>
+    <w:p>
+      <w:pPr>
+        <w:pStyle w:val="HEDSECTAppendix"/>
+      </w:pPr>
+    </w:p>
+    <w:p>
+      <w:pPr>
+        <w:pStyle w:val="HEDProcessinginstruction"/>
+      </w:pPr>
+      <w:r>
         <w:t>ATTRS=id: list-of-word-styles</w:t>
       </w:r>
     </w:p>
@@ -4007,8 +4596,8 @@
       <w:pPr>
         <w:pStyle w:val="HEDChapterSectiontitle"/>
       </w:pPr>
-      <w:bookmarkStart w:id="29" w:name="ListofStyles"/>
-      <w:bookmarkEnd w:id="29"/>
+      <w:bookmarkStart w:id="31" w:name="ListofStyles"/>
+      <w:bookmarkEnd w:id="31"/>
       <w:r>
         <w:t xml:space="preserve">List of </w:t>
       </w:r>
@@ -4132,6 +4721,7 @@
         <w:pStyle w:val="HEDDefinitiondefinition"/>
       </w:pPr>
       <w:r>
+        <w:lastRenderedPageBreak/>
         <w:t>Some books include multiple types of boxes and sidebars, that appear multiple times within a book. For example, a book might have a type of box called “Quick Tips”, that contains different tips that correspond to the current book topic. This style would be used to tag that Type heading, and is different from the main box heading.</w:t>
       </w:r>
     </w:p>
@@ -4281,7 +4871,6 @@
         <w:pStyle w:val="HEDDefinitionterm"/>
       </w:pPr>
       <w:r>
-        <w:lastRenderedPageBreak/>
         <w:t>HED Footnote paragraph</w:t>
       </w:r>
     </w:p>
@@ -4498,6 +5087,7 @@
         <w:pStyle w:val="HEDDefinitionterm"/>
       </w:pPr>
       <w:r>
+        <w:lastRenderedPageBreak/>
         <w:t>HED Signature</w:t>
       </w:r>
     </w:p>
@@ -6202,6 +6792,12 @@
     <w:abstractNumId w:val="1"/>
   </w:num>
   <w:num w:numId="10">
+    <w:abstractNumId w:val="8"/>
+    <w:lvlOverride w:ilvl="0">
+      <w:startOverride w:val="1"/>
+    </w:lvlOverride>
+  </w:num>
+  <w:num w:numId="11">
     <w:abstractNumId w:val="8"/>
     <w:lvlOverride w:ilvl="0">
       <w:startOverride w:val="1"/>

</xml_diff>

<commit_message>
updating for auto-gen toc
</commit_message>
<xml_diff>
--- a/book.docx
+++ b/book.docx
@@ -22,7 +22,21 @@
           <w:lang w:val="fr-FR"/>
         </w:rPr>
         <w:lastRenderedPageBreak/>
-        <w:t>ATTRS=id: documentation-home</w:t>
+        <w:t>ATTRS=</w:t>
+      </w:r>
+      <w:proofErr w:type="gramStart"/>
+      <w:r>
+        <w:rPr>
+          <w:lang w:val="fr-FR"/>
+        </w:rPr>
+        <w:t>id:</w:t>
+      </w:r>
+      <w:proofErr w:type="gramEnd"/>
+      <w:r>
+        <w:rPr>
+          <w:lang w:val="fr-FR"/>
+        </w:rPr>
+        <w:t xml:space="preserve"> documentation-home</w:t>
       </w:r>
     </w:p>
     <w:p>
@@ -34,11 +48,21 @@
       </w:pPr>
       <w:bookmarkStart w:id="0" w:name="Titlepage"/>
       <w:bookmarkEnd w:id="0"/>
+      <w:proofErr w:type="spellStart"/>
+      <w:proofErr w:type="gramStart"/>
       <w:r>
         <w:rPr>
           <w:lang w:val="fr-FR"/>
         </w:rPr>
-        <w:t>Hederis:Convert Documentation</w:t>
+        <w:t>Hederis:Convert</w:t>
+      </w:r>
+      <w:proofErr w:type="spellEnd"/>
+      <w:proofErr w:type="gramEnd"/>
+      <w:r>
+        <w:rPr>
+          <w:lang w:val="fr-FR"/>
+        </w:rPr>
+        <w:t xml:space="preserve"> Documentation</w:t>
       </w:r>
     </w:p>
     <w:p>
@@ -63,8 +87,13 @@
       </w:pPr>
       <w:r>
         <w:lastRenderedPageBreak/>
-        <w:t>ATTRS=id :</w:t>
-      </w:r>
+        <w:t>ATTRS=</w:t>
+      </w:r>
+      <w:proofErr w:type="gramStart"/>
+      <w:r>
+        <w:t>id :</w:t>
+      </w:r>
+      <w:proofErr w:type="gramEnd"/>
       <w:r>
         <w:t xml:space="preserve"> quick-start</w:t>
       </w:r>
@@ -81,16 +110,43 @@
       <w:pPr>
         <w:pStyle w:val="HEDPlaintextparagraph"/>
       </w:pPr>
-      <w:r>
-        <w:t>Hederis:Convert is a professional book publishing tool for quickly creating beautiful, high-quality books. You provide a single Microsoft Word file containing your full book text along with any images that you use in the book (and a cover file if you’ve got one), and Hederis:Convert will process it automatically into a laid-out, print-ready PDF, and a fully-accessible and standards-conformant EPUB file. You’ll also get an updated Microsoft Word file and an HTML version of your book.</w:t>
-      </w:r>
-    </w:p>
-    <w:p>
-      <w:pPr>
-        <w:pStyle w:val="HEDPlaintextparagraph"/>
-      </w:pPr>
-      <w:r>
-        <w:t>In the navigation menu, you’ll see a list of all the topics in this documentation, which should also give you a sense of all the things you can do with Hederis:Convert.</w:t>
+      <w:proofErr w:type="spellStart"/>
+      <w:proofErr w:type="gramStart"/>
+      <w:r>
+        <w:t>Hederis:Convert</w:t>
+      </w:r>
+      <w:proofErr w:type="spellEnd"/>
+      <w:proofErr w:type="gramEnd"/>
+      <w:r>
+        <w:t xml:space="preserve"> is a professional book publishing tool for quickly creating beautiful, high-quality books. You provide a single Microsoft Word file containing your full book text along with any images that you use in the book (and a cover file if you’ve got one), and </w:t>
+      </w:r>
+      <w:proofErr w:type="spellStart"/>
+      <w:proofErr w:type="gramStart"/>
+      <w:r>
+        <w:t>Hederis:Convert</w:t>
+      </w:r>
+      <w:proofErr w:type="spellEnd"/>
+      <w:proofErr w:type="gramEnd"/>
+      <w:r>
+        <w:t xml:space="preserve"> will process it automatically into a laid-out, print-ready PDF, and a fully-accessible and standards-conformant EPUB file. You’ll also get an updated Microsoft Word file and an HTML version of your book.</w:t>
+      </w:r>
+    </w:p>
+    <w:p>
+      <w:pPr>
+        <w:pStyle w:val="HEDPlaintextparagraph"/>
+      </w:pPr>
+      <w:r>
+        <w:t xml:space="preserve">In the navigation menu, you’ll see a list of all the topics in this documentation, which should also give you a sense of all the things you can do with </w:t>
+      </w:r>
+      <w:proofErr w:type="spellStart"/>
+      <w:proofErr w:type="gramStart"/>
+      <w:r>
+        <w:t>Hederis:Convert</w:t>
+      </w:r>
+      <w:proofErr w:type="spellEnd"/>
+      <w:proofErr w:type="gramEnd"/>
+      <w:r>
+        <w:t>.</w:t>
       </w:r>
     </w:p>
     <w:p>
@@ -387,8 +443,15 @@
       <w:pPr>
         <w:pStyle w:val="HEDPlaintextparagraph"/>
       </w:pPr>
-      <w:r>
-        <w:t xml:space="preserve">Hederis:Convert is based on the concept of “single-source </w:t>
+      <w:proofErr w:type="spellStart"/>
+      <w:proofErr w:type="gramStart"/>
+      <w:r>
+        <w:t>Hederis:Convert</w:t>
+      </w:r>
+      <w:proofErr w:type="spellEnd"/>
+      <w:proofErr w:type="gramEnd"/>
+      <w:r>
+        <w:t xml:space="preserve"> is based on the concept of “single-source </w:t>
       </w:r>
       <w:r>
         <w:t>publishing</w:t>
@@ -408,7 +471,17 @@
         <w:pStyle w:val="HEDPlaintextparagraph"/>
       </w:pPr>
       <w:r>
-        <w:t>In the Hederis:Convert workflow, this single source of truth is your Microsoft Word manuscript. This manuscript contains your up-to-date book text, as well as any instructions for the creation of your final output files. These instructions are given in the form of Word Styles, including the semantic tagging of your manuscript text. See “</w:t>
+        <w:t xml:space="preserve">In the </w:t>
+      </w:r>
+      <w:proofErr w:type="spellStart"/>
+      <w:proofErr w:type="gramStart"/>
+      <w:r>
+        <w:t>Hederis:Convert</w:t>
+      </w:r>
+      <w:proofErr w:type="spellEnd"/>
+      <w:proofErr w:type="gramEnd"/>
+      <w:r>
+        <w:t xml:space="preserve"> workflow, this single source of truth is your Microsoft Word manuscript. This manuscript contains your up-to-date book text, as well as any instructions for the creation of your final output files. These instructions are given in the form of Word Styles, including the semantic tagging of your manuscript text. See “</w:t>
       </w:r>
       <w:hyperlink w:anchor="SemanticTagging" w:history="1">
         <w:r>
@@ -440,8 +513,13 @@
         <w:pStyle w:val="HEDCaption"/>
       </w:pPr>
       <w:r>
-        <w:t>A simple workflow example</w:t>
-      </w:r>
+        <w:t xml:space="preserve">A simple workflow </w:t>
+      </w:r>
+      <w:proofErr w:type="gramStart"/>
+      <w:r>
+        <w:t>example</w:t>
+      </w:r>
+      <w:proofErr w:type="gramEnd"/>
     </w:p>
     <w:p>
       <w:pPr>
@@ -453,7 +531,35 @@
         <w:pStyle w:val="HEDPlaintextparagraph"/>
       </w:pPr>
       <w:r>
-        <w:t>Book production is a skilled craft, and requires fine-tuning from experts who understand the book’s text. Hederis:Convert reduces the time it takes to get laid out files into your review process, so that you can focus on creating a perfect single-source of truth (your Word manuscript). Don’t expect the results to be perfect after the first conversion - Hederis:Convert is a tool to help you in the book production process, and not a replacement for human experts.</w:t>
+        <w:t xml:space="preserve">Book production is a skilled </w:t>
+      </w:r>
+      <w:proofErr w:type="gramStart"/>
+      <w:r>
+        <w:t>craft, and</w:t>
+      </w:r>
+      <w:proofErr w:type="gramEnd"/>
+      <w:r>
+        <w:t xml:space="preserve"> requires fine-tuning from experts who understand the book’s text. </w:t>
+      </w:r>
+      <w:proofErr w:type="spellStart"/>
+      <w:proofErr w:type="gramStart"/>
+      <w:r>
+        <w:t>Hederis:Convert</w:t>
+      </w:r>
+      <w:proofErr w:type="spellEnd"/>
+      <w:proofErr w:type="gramEnd"/>
+      <w:r>
+        <w:t xml:space="preserve"> reduces the time it takes to get laid out files into your review process, so that you can focus on creating a perfect single-source of truth (your Word manuscript). Don’t expect the results to be perfect after the first conversion - </w:t>
+      </w:r>
+      <w:proofErr w:type="spellStart"/>
+      <w:proofErr w:type="gramStart"/>
+      <w:r>
+        <w:t>Hederis:Convert</w:t>
+      </w:r>
+      <w:proofErr w:type="spellEnd"/>
+      <w:proofErr w:type="gramEnd"/>
+      <w:r>
+        <w:t xml:space="preserve"> is a tool to help you in the book production process, and not a replacement for human experts.</w:t>
       </w:r>
     </w:p>
     <w:p>
@@ -482,7 +588,17 @@
         <w:pStyle w:val="HEDListitem-Numbered"/>
       </w:pPr>
       <w:r>
-        <w:t>In the background, Hederis:Convert processes this manuscript, applies the necessary tagging, and creates initial PDF, EPUB, HTML files, along with a new Word manuscript that contains the results of this analysis.</w:t>
+        <w:t xml:space="preserve">In the background, </w:t>
+      </w:r>
+      <w:proofErr w:type="spellStart"/>
+      <w:proofErr w:type="gramStart"/>
+      <w:r>
+        <w:t>Hederis:Convert</w:t>
+      </w:r>
+      <w:proofErr w:type="spellEnd"/>
+      <w:proofErr w:type="gramEnd"/>
+      <w:r>
+        <w:t xml:space="preserve"> processes this manuscript, applies the necessary tagging, and creates initial PDF, EPUB, HTML files, along with a new Word manuscript that contains the results of this analysis.</w:t>
       </w:r>
     </w:p>
     <w:p>
@@ -584,7 +700,15 @@
         <w:pStyle w:val="HEDListitem-Numbered"/>
       </w:pPr>
       <w:r>
-        <w:t>Make all required changes to your source Word file (which will be the most recent file created by Hederis).</w:t>
+        <w:t xml:space="preserve">Make all required changes to your source Word file (which will be the most recent file created by </w:t>
+      </w:r>
+      <w:proofErr w:type="spellStart"/>
+      <w:r>
+        <w:t>Hederis</w:t>
+      </w:r>
+      <w:proofErr w:type="spellEnd"/>
+      <w:r>
+        <w:t>).</w:t>
       </w:r>
     </w:p>
     <w:p>
@@ -592,7 +716,15 @@
         <w:pStyle w:val="HEDListitem-Numbered"/>
       </w:pPr>
       <w:r>
-        <w:t>Re-upload your latest-and-greatest Word file for conversion, and start a new review process to make sure your changes were correctly incorporated and to see if any new changes need to be made.</w:t>
+        <w:t xml:space="preserve">Re-upload your latest-and-greatest Word file for </w:t>
+      </w:r>
+      <w:proofErr w:type="gramStart"/>
+      <w:r>
+        <w:t>conversion, and</w:t>
+      </w:r>
+      <w:proofErr w:type="gramEnd"/>
+      <w:r>
+        <w:t xml:space="preserve"> start a new review process to make sure your changes were correctly incorporated and to see if any new changes need to be made.</w:t>
       </w:r>
     </w:p>
     <w:p>
@@ -654,8 +786,15 @@
       <w:pPr>
         <w:pStyle w:val="HEDPlaintextparagraph"/>
       </w:pPr>
-      <w:r>
-        <w:t>Hederis:Convert supports images in your book text. To include an image:</w:t>
+      <w:proofErr w:type="spellStart"/>
+      <w:proofErr w:type="gramStart"/>
+      <w:r>
+        <w:t>Hederis:Convert</w:t>
+      </w:r>
+      <w:proofErr w:type="spellEnd"/>
+      <w:proofErr w:type="gramEnd"/>
+      <w:r>
+        <w:t xml:space="preserve"> supports images in your book text. To include an image:</w:t>
       </w:r>
     </w:p>
     <w:p>
@@ -698,7 +837,15 @@
         <w:pStyle w:val="HEDPlaintextparagraph"/>
       </w:pPr>
       <w:r>
-        <w:t>Once you upload the image file to Hederis:Convert (see “</w:t>
+        <w:t xml:space="preserve">Once you upload the image file to </w:t>
+      </w:r>
+      <w:proofErr w:type="spellStart"/>
+      <w:r>
+        <w:t>Hederis:Convert</w:t>
+      </w:r>
+      <w:proofErr w:type="spellEnd"/>
+      <w:r>
+        <w:t xml:space="preserve"> (see “</w:t>
       </w:r>
       <w:hyperlink w:anchor="UploadACover" w:history="1">
         <w:r>
@@ -745,8 +892,13 @@
       </w:pPr>
       <w:r>
         <w:lastRenderedPageBreak/>
-        <w:t>ATTRS=id: images-with-captions-etc</w:t>
-      </w:r>
+        <w:t>ATTRS=id: images-with-captions-</w:t>
+      </w:r>
+      <w:proofErr w:type="spellStart"/>
+      <w:r>
+        <w:t>etc</w:t>
+      </w:r>
+      <w:proofErr w:type="spellEnd"/>
     </w:p>
     <w:p>
       <w:pPr>
@@ -896,8 +1048,15 @@
       <w:pPr>
         <w:pStyle w:val="HEDPlaintextparagraph"/>
       </w:pPr>
-      <w:r>
-        <w:t xml:space="preserve">Hederis:Convert will automatically include your book cover in the generated EPUB file, and will include any image files that are in your book text. To include cover and images files, upload them </w:t>
+      <w:proofErr w:type="spellStart"/>
+      <w:proofErr w:type="gramStart"/>
+      <w:r>
+        <w:t>Hederis:Convert</w:t>
+      </w:r>
+      <w:proofErr w:type="spellEnd"/>
+      <w:proofErr w:type="gramEnd"/>
+      <w:r>
+        <w:t xml:space="preserve"> will automatically include your book cover in the generated EPUB file, and will include any image files that are in your book text. To include cover and images files, upload them </w:t>
       </w:r>
       <w:r>
         <w:rPr>
@@ -906,7 +1065,17 @@
         <w:t xml:space="preserve">before </w:t>
       </w:r>
       <w:r>
-        <w:t>you upload your Word manuscript, as indicated on the Hederis:Convert user interface.</w:t>
+        <w:t xml:space="preserve">you upload your Word manuscript, as indicated on the </w:t>
+      </w:r>
+      <w:proofErr w:type="spellStart"/>
+      <w:proofErr w:type="gramStart"/>
+      <w:r>
+        <w:t>Hederis:Convert</w:t>
+      </w:r>
+      <w:proofErr w:type="spellEnd"/>
+      <w:proofErr w:type="gramEnd"/>
+      <w:r>
+        <w:t xml:space="preserve"> user interface.</w:t>
       </w:r>
     </w:p>
     <w:p>
@@ -987,7 +1156,15 @@
         <w:pStyle w:val="HEDListitem-Numbered"/>
       </w:pPr>
       <w:r>
-        <w:t>Insert a new paragraph below your image holder paragraph, and apply the “HED Processing instruction” style to it.</w:t>
+        <w:t xml:space="preserve">Insert a new paragraph below your image holder </w:t>
+      </w:r>
+      <w:proofErr w:type="gramStart"/>
+      <w:r>
+        <w:t>paragraph, and</w:t>
+      </w:r>
+      <w:proofErr w:type="gramEnd"/>
+      <w:r>
+        <w:t xml:space="preserve"> apply the “HED Processing instruction” style to it.</w:t>
       </w:r>
     </w:p>
     <w:p>
@@ -1001,8 +1178,13 @@
         <w:t>MAGE-SIZE</w:t>
       </w:r>
       <w:r>
-        <w:t>=fullbleed</w:t>
-      </w:r>
+        <w:t>=</w:t>
+      </w:r>
+      <w:proofErr w:type="spellStart"/>
+      <w:r>
+        <w:t>fullbleed</w:t>
+      </w:r>
+      <w:proofErr w:type="spellEnd"/>
     </w:p>
     <w:p>
       <w:pPr>
@@ -1114,7 +1296,33 @@
         <w:pStyle w:val="HEDPlaintextparagraph"/>
       </w:pPr>
       <w:r>
-        <w:t>To upload a Word manuscript to Hederis:Convert, open the “Upload DOCX” menu item from your Project Dashboard, and click the “Upload a Docx” button or drag a .docx file from your computer file system onto the browser window.</w:t>
+        <w:t xml:space="preserve">To upload a Word manuscript to </w:t>
+      </w:r>
+      <w:proofErr w:type="spellStart"/>
+      <w:proofErr w:type="gramStart"/>
+      <w:r>
+        <w:t>Hederis:Convert</w:t>
+      </w:r>
+      <w:proofErr w:type="spellEnd"/>
+      <w:proofErr w:type="gramEnd"/>
+      <w:r>
+        <w:t xml:space="preserve">, open the “Upload DOCX” menu item from your Project Dashboard, and click the “Upload a </w:t>
+      </w:r>
+      <w:proofErr w:type="spellStart"/>
+      <w:r>
+        <w:t>Docx</w:t>
+      </w:r>
+      <w:proofErr w:type="spellEnd"/>
+      <w:r>
+        <w:t>” button or drag a .</w:t>
+      </w:r>
+      <w:proofErr w:type="spellStart"/>
+      <w:r>
+        <w:t>docx</w:t>
+      </w:r>
+      <w:proofErr w:type="spellEnd"/>
+      <w:r>
+        <w:t xml:space="preserve"> file from your computer file system onto the browser window.</w:t>
       </w:r>
     </w:p>
     <w:p>
@@ -1159,7 +1367,17 @@
         <w:pStyle w:val="HEDPlaintextparagraph"/>
       </w:pPr>
       <w:r>
-        <w:t>You can choose to have Hederis:Convert delete empty paragraphs when it processes your file - check the “Strip empty paragraphs” to select this option.</w:t>
+        <w:t xml:space="preserve">You can choose to have </w:t>
+      </w:r>
+      <w:proofErr w:type="spellStart"/>
+      <w:proofErr w:type="gramStart"/>
+      <w:r>
+        <w:t>Hederis:Convert</w:t>
+      </w:r>
+      <w:proofErr w:type="spellEnd"/>
+      <w:proofErr w:type="gramEnd"/>
+      <w:r>
+        <w:t xml:space="preserve"> delete empty paragraphs when it processes your file - check the “Strip empty paragraphs” to select this option.</w:t>
       </w:r>
     </w:p>
     <w:p>
@@ -1202,7 +1420,25 @@
         <w:pStyle w:val="HEDPlaintextparagraph"/>
       </w:pPr>
       <w:r>
-        <w:t>When you upload a file to Hederis:Convert, we automatically make some guesses about the different parts of your manuscript, but you are the person who knows your content best. It’s a good idea to review our guesses, and adjust them as needed so that your manuscript is correctly tagged. See “</w:t>
+        <w:t xml:space="preserve">When you upload a file to </w:t>
+      </w:r>
+      <w:proofErr w:type="spellStart"/>
+      <w:proofErr w:type="gramStart"/>
+      <w:r>
+        <w:t>Hederis:Convert</w:t>
+      </w:r>
+      <w:proofErr w:type="spellEnd"/>
+      <w:proofErr w:type="gramEnd"/>
+      <w:r>
+        <w:t xml:space="preserve">, we automatically make some guesses about the different parts of your manuscript, but you are the person who knows your content best. It’s a good idea to review our </w:t>
+      </w:r>
+      <w:proofErr w:type="gramStart"/>
+      <w:r>
+        <w:t>guesses, and</w:t>
+      </w:r>
+      <w:proofErr w:type="gramEnd"/>
+      <w:r>
+        <w:t xml:space="preserve"> adjust them as needed so that your manuscript is correctly tagged. See “</w:t>
       </w:r>
       <w:hyperlink w:anchor="FinetuneWord" w:history="1">
         <w:r>
@@ -1256,7 +1492,15 @@
         <w:pStyle w:val="HEDPlaintextparagraph"/>
       </w:pPr>
       <w:r>
-        <w:t>Wrappers are a way to group certain paragraphs together that should be set aside from the main flow of text in some way. For example, if you have multiple paragraphs in an extract, those would wrapped accordingly. Some other examples are poems, letters, epigraphs, and lists. See “</w:t>
+        <w:t xml:space="preserve">Wrappers are a way to group certain paragraphs together that should be set aside from the main flow of text in some way. For example, if you have multiple paragraphs in an extract, those would </w:t>
+      </w:r>
+      <w:proofErr w:type="gramStart"/>
+      <w:r>
+        <w:t>wrapped accordingly</w:t>
+      </w:r>
+      <w:proofErr w:type="gramEnd"/>
+      <w:r>
+        <w:t>. Some other examples are poems, letters, epigraphs, and lists. See “</w:t>
       </w:r>
       <w:hyperlink w:anchor="AddAWrapper" w:history="1">
         <w:r>
@@ -1275,7 +1519,15 @@
         <w:pStyle w:val="HEDPlaintextparagraph"/>
       </w:pPr>
       <w:r>
-        <w:t>Sections are the main chunks of your manuscript - you probably use words like chapters, parts, appendixes, prefaces, etc., to describe the sections in your book. At Hederis, we have special styles to mark your section breaks - see “</w:t>
+        <w:t xml:space="preserve">Sections are the main chunks of your manuscript - you probably use words like chapters, parts, appendixes, prefaces, etc., to describe the sections in your book. At </w:t>
+      </w:r>
+      <w:proofErr w:type="spellStart"/>
+      <w:r>
+        <w:t>Hederis</w:t>
+      </w:r>
+      <w:proofErr w:type="spellEnd"/>
+      <w:r>
+        <w:t>, we have special styles to mark your section breaks - see “</w:t>
       </w:r>
       <w:hyperlink w:anchor="AddASection" w:history="1">
         <w:r>
@@ -1321,7 +1573,25 @@
         <w:pStyle w:val="HEDPlaintextparagraph"/>
       </w:pPr>
       <w:r>
-        <w:t xml:space="preserve">When you upload a Word manuscript to Hederis:Convert, we automatically make some guesses about the parts of your document, but these will undoubtedly need to be adjusted and fleshed out. Hederis returns a new Word manuscript to you, that contains all of our tagging and conversion instructions - </w:t>
+        <w:t xml:space="preserve">When you upload a Word manuscript to </w:t>
+      </w:r>
+      <w:proofErr w:type="spellStart"/>
+      <w:proofErr w:type="gramStart"/>
+      <w:r>
+        <w:t>Hederis:Convert</w:t>
+      </w:r>
+      <w:proofErr w:type="spellEnd"/>
+      <w:proofErr w:type="gramEnd"/>
+      <w:r>
+        <w:t xml:space="preserve">, we automatically make some guesses about the parts of your document, but these will undoubtedly need to be adjusted and fleshed out. </w:t>
+      </w:r>
+      <w:proofErr w:type="spellStart"/>
+      <w:r>
+        <w:t>Hederis</w:t>
+      </w:r>
+      <w:proofErr w:type="spellEnd"/>
+      <w:r>
+        <w:t xml:space="preserve"> returns a new Word manuscript to you, that contains all of our tagging and conversion instructions - </w:t>
       </w:r>
       <w:r>
         <w:rPr>
@@ -1334,8 +1604,13 @@
       <w:pPr>
         <w:pStyle w:val="HEDPlaintextparagraph"/>
       </w:pPr>
-      <w:r>
-        <w:t>Hederis uses a specific set of Word styles, that all start with the prefix “HED”. When you download and open your new Word file, you’ll see that all the paragraphs in your document have been tagged with one of these styles. Chances are, there will be at least a few paragraphs that you want to re-classify with different styles. (</w:t>
+      <w:proofErr w:type="spellStart"/>
+      <w:r>
+        <w:t>Hederis</w:t>
+      </w:r>
+      <w:proofErr w:type="spellEnd"/>
+      <w:r>
+        <w:t xml:space="preserve"> uses a specific set of Word styles, that all start with the prefix “HED”. When you download and open your new Word file, you’ll see that all the paragraphs in your document have been tagged with one of these styles. Chances are, there will be at least a few paragraphs that you want to re-classify with different styles. (</w:t>
       </w:r>
       <w:hyperlink w:anchor="ListofStyles" w:history="1">
         <w:r>
@@ -1346,7 +1621,15 @@
         </w:r>
       </w:hyperlink>
       <w:r>
-        <w:t xml:space="preserve"> for a full list of Hederis styles and notes about how to use them.) Here’s how to work with styles in your Word manuscript:</w:t>
+        <w:t xml:space="preserve"> for a full list of </w:t>
+      </w:r>
+      <w:proofErr w:type="spellStart"/>
+      <w:r>
+        <w:t>Hederis</w:t>
+      </w:r>
+      <w:proofErr w:type="spellEnd"/>
+      <w:r>
+        <w:t xml:space="preserve"> styles and notes about how to use them.) Here’s how to work with styles in your Word manuscript:</w:t>
       </w:r>
     </w:p>
     <w:p>
@@ -1397,7 +1680,15 @@
         <w:t>Display</w:t>
       </w:r>
       <w:r>
-        <w:t xml:space="preserve"> section (PC), and enter a value in the “Style area width” box (2 inches is usually a safe size).</w:t>
+        <w:t xml:space="preserve"> section (PC</w:t>
+      </w:r>
+      <w:proofErr w:type="gramStart"/>
+      <w:r>
+        <w:t>), and</w:t>
+      </w:r>
+      <w:proofErr w:type="gramEnd"/>
+      <w:r>
+        <w:t xml:space="preserve"> enter a value in the “Style area width” box (2 inches is usually a safe size).</w:t>
       </w:r>
       <w:r>
         <w:t xml:space="preserve"> Here are some step-by-step instruction on how to do this: </w:t>
@@ -1437,7 +1728,15 @@
         <w:pStyle w:val="HEDPlaintextparagraph"/>
       </w:pPr>
       <w:r>
-        <w:t>You can also resize the style sidebar by clicking and holding your mouse button on the right border of the sidebar, and dragging to the left or right.</w:t>
+        <w:t xml:space="preserve">You can also resize the style sidebar by clicking and holding your mouse button on the right border of the </w:t>
+      </w:r>
+      <w:proofErr w:type="gramStart"/>
+      <w:r>
+        <w:t>sidebar, and</w:t>
+      </w:r>
+      <w:proofErr w:type="gramEnd"/>
+      <w:r>
+        <w:t xml:space="preserve"> dragging to the left or right.</w:t>
       </w:r>
     </w:p>
     <w:p>
@@ -1554,7 +1853,15 @@
         <w:pStyle w:val="HEDPlaintextparagraph"/>
       </w:pPr>
       <w:r>
-        <w:t>Many paragraph styles can be re-used both in the main flow of text and inside wrappers, and will appear differently depending on whether or not they’re in a wrapper. For example, the “HED Plain text paragraph” is used as the basic paragraph type for content in the main text, as well as for paragraphs inside boxes and sidebars, like this:</w:t>
+        <w:t xml:space="preserve">Many paragraph styles can be re-used both in the main flow of text and inside </w:t>
+      </w:r>
+      <w:proofErr w:type="gramStart"/>
+      <w:r>
+        <w:t>wrappers, and</w:t>
+      </w:r>
+      <w:proofErr w:type="gramEnd"/>
+      <w:r>
+        <w:t xml:space="preserve"> will appear differently depending on whether or not they’re in a wrapper. For example, the “HED Plain text paragraph” is used as the basic paragraph type for content in the main text, as well as for paragraphs inside boxes and sidebars, like this:</w:t>
       </w:r>
     </w:p>
     <w:p>
@@ -1673,8 +1980,15 @@
       <w:pPr>
         <w:pStyle w:val="HEDPlaintextparagraph"/>
       </w:pPr>
-      <w:r>
-        <w:t>Hederis:Convert will automatically interpret any page break in your document as the start of a new section. However, it’s likely that you’ll need to re-classify some sections, or add new sections.</w:t>
+      <w:proofErr w:type="spellStart"/>
+      <w:proofErr w:type="gramStart"/>
+      <w:r>
+        <w:t>Hederis:Convert</w:t>
+      </w:r>
+      <w:proofErr w:type="spellEnd"/>
+      <w:proofErr w:type="gramEnd"/>
+      <w:r>
+        <w:t xml:space="preserve"> will automatically interpret any page break in your document as the start of a new section. However, it’s likely that you’ll need to re-classify some sections, or add new sections.</w:t>
       </w:r>
     </w:p>
     <w:p>
@@ -1769,6 +2083,301 @@
       </w:pPr>
       <w:r>
         <w:lastRenderedPageBreak/>
+        <w:t xml:space="preserve">ATTRS=id: </w:t>
+      </w:r>
+      <w:proofErr w:type="spellStart"/>
+      <w:r>
+        <w:t>autogen</w:t>
+      </w:r>
+      <w:proofErr w:type="spellEnd"/>
+      <w:r>
+        <w:t>-a-toc</w:t>
+      </w:r>
+    </w:p>
+    <w:p>
+      <w:pPr>
+        <w:pStyle w:val="HEDChapterSectiontitle"/>
+      </w:pPr>
+      <w:bookmarkStart w:id="15" w:name="TOCAutoGen"/>
+      <w:bookmarkEnd w:id="15"/>
+      <w:r>
+        <w:t>Automatically Generate a Table of Contents</w:t>
+      </w:r>
+    </w:p>
+    <w:p>
+      <w:pPr>
+        <w:pStyle w:val="HEDPlaintextparagraph"/>
+      </w:pPr>
+      <w:proofErr w:type="spellStart"/>
+      <w:r>
+        <w:t>Hederis</w:t>
+      </w:r>
+      <w:proofErr w:type="spellEnd"/>
+      <w:r>
+        <w:t xml:space="preserve"> can automatically generate a Table of Contents for </w:t>
+      </w:r>
+      <w:proofErr w:type="gramStart"/>
+      <w:r>
+        <w:t>you, and</w:t>
+      </w:r>
+      <w:proofErr w:type="gramEnd"/>
+      <w:r>
+        <w:t xml:space="preserve"> insert it into your print file in any location you choose. Additionally, you can specify not to include certain chapters or sections in your generated Table of </w:t>
+      </w:r>
+      <w:proofErr w:type="gramStart"/>
+      <w:r>
+        <w:t>Contents, and</w:t>
+      </w:r>
+      <w:proofErr w:type="gramEnd"/>
+      <w:r>
+        <w:t xml:space="preserve"> specify how many levels deep you want the Table of Contents to go (for example, you can include only chapter-level headings, or include nested subsections to any level). Here’s how:</w:t>
+      </w:r>
+    </w:p>
+    <w:p>
+      <w:pPr>
+        <w:pStyle w:val="HEDBOXNumListstart"/>
+      </w:pPr>
+    </w:p>
+    <w:p>
+      <w:pPr>
+        <w:pStyle w:val="HEDListitem-Numbered"/>
+      </w:pPr>
+      <w:r>
+        <w:t>In your Word manuscript, insert a paragraph in the exact location that you’d like your Table of Contents to appear. This paragraph can use any style, and contain any text, which will be deleted when your generated Table of Contents is inserted.</w:t>
+      </w:r>
+    </w:p>
+    <w:p>
+      <w:pPr>
+        <w:pStyle w:val="HEDListitem-Numbered"/>
+      </w:pPr>
+      <w:r>
+        <w:t xml:space="preserve">Insert another paragraph below this placeholder paragraph, and style it with the </w:t>
+      </w:r>
+      <w:r>
+        <w:rPr>
+          <w:i/>
+          <w:iCs/>
+        </w:rPr>
+        <w:t>HED Processing instruction</w:t>
+      </w:r>
+      <w:r>
+        <w:t xml:space="preserve"> style.</w:t>
+      </w:r>
+    </w:p>
+    <w:p>
+      <w:pPr>
+        <w:pStyle w:val="HEDListitem-Numbered"/>
+      </w:pPr>
+      <w:r>
+        <w:t xml:space="preserve">Inside this processing instruction paragraph, type the following text: </w:t>
+      </w:r>
+      <w:r>
+        <w:rPr>
+          <w:b/>
+          <w:bCs/>
+        </w:rPr>
+        <w:t>ATTRS=data-auto-toc: true; data-toc-level: 2</w:t>
+      </w:r>
+      <w:r>
+        <w:t xml:space="preserve">. </w:t>
+      </w:r>
+    </w:p>
+    <w:p>
+      <w:pPr>
+        <w:pStyle w:val="HEDImageholder"/>
+      </w:pPr>
+      <w:r>
+        <w:t>toc</w:t>
+      </w:r>
+      <w:r>
+        <w:t>placeholder</w:t>
+      </w:r>
+      <w:r>
+        <w:t>.png</w:t>
+      </w:r>
+    </w:p>
+    <w:p>
+      <w:pPr>
+        <w:pStyle w:val="HEDListitem-Numbered"/>
+      </w:pPr>
+      <w:r>
+        <w:t>Set the level number to the depth of subsections that you’d like to include. For example, data-toc-level: 1 would only include chapter-level headings; data-toc-level:2 would also include the first level of subsections within any chapters; data-toc-level: 3 would include a further level of nested subsections within the first level of subsections; and so on.</w:t>
+      </w:r>
+    </w:p>
+    <w:p>
+      <w:pPr>
+        <w:pStyle w:val="HEDListitem-Numbered"/>
+      </w:pPr>
+      <w:r>
+        <w:t>To exclude a chapter or section from being listed in your table of contents, go to the section divider paragraph for the section that you want to include</w:t>
+      </w:r>
+      <w:r>
+        <w:t xml:space="preserve"> and i</w:t>
+      </w:r>
+      <w:r>
+        <w:t xml:space="preserve">nsert a </w:t>
+      </w:r>
+      <w:r>
+        <w:rPr>
+          <w:i/>
+          <w:iCs/>
+        </w:rPr>
+        <w:t>HED Processing instruction</w:t>
+      </w:r>
+      <w:r>
+        <w:t xml:space="preserve"> paragraph below the section divider paragraph. </w:t>
+      </w:r>
+    </w:p>
+    <w:p>
+      <w:pPr>
+        <w:pStyle w:val="HEDListitemcontd"/>
+      </w:pPr>
+      <w:r>
+        <w:t xml:space="preserve">If you already have a </w:t>
+      </w:r>
+      <w:r>
+        <w:rPr>
+          <w:i/>
+          <w:iCs/>
+        </w:rPr>
+        <w:t>HED Processing instruction</w:t>
+      </w:r>
+      <w:r>
+        <w:t xml:space="preserve"> paragraph in that location, then there’s no need to insert another one—simply type a </w:t>
+      </w:r>
+      <w:r>
+        <w:rPr>
+          <w:b/>
+          <w:bCs/>
+        </w:rPr>
+        <w:t>+</w:t>
+      </w:r>
+      <w:r>
+        <w:t xml:space="preserve"> after your existing processing instruction text, and then proceed to the next step.</w:t>
+      </w:r>
+    </w:p>
+    <w:p>
+      <w:pPr>
+        <w:pStyle w:val="HEDListitem-Numbered"/>
+      </w:pPr>
+      <w:r>
+        <w:t xml:space="preserve">Type the following text in your processing instruction paragraph: </w:t>
+      </w:r>
+      <w:r>
+        <w:rPr>
+          <w:b/>
+          <w:bCs/>
+        </w:rPr>
+        <w:t>ATTRS=data-toc-display: none</w:t>
+      </w:r>
+      <w:r>
+        <w:t>.</w:t>
+      </w:r>
+    </w:p>
+    <w:p>
+      <w:pPr>
+        <w:pStyle w:val="HEDBOXFigurestart"/>
+      </w:pPr>
+    </w:p>
+    <w:p>
+      <w:pPr>
+        <w:pStyle w:val="HEDImageholder"/>
+      </w:pPr>
+      <w:r>
+        <w:t>toc</w:t>
+      </w:r>
+      <w:r>
+        <w:t>exclude</w:t>
+      </w:r>
+      <w:r>
+        <w:t>.png</w:t>
+      </w:r>
+    </w:p>
+    <w:p>
+      <w:pPr>
+        <w:pStyle w:val="HEDCaption"/>
+      </w:pPr>
+      <w:r>
+        <w:t>Here we have two examples of sections to be excluded from a Table of Contents. The first section also uses a processing instruction to suppress it from the print version of the book.</w:t>
+      </w:r>
+    </w:p>
+    <w:p>
+      <w:pPr>
+        <w:pStyle w:val="HEDBOXFigureend"/>
+      </w:pPr>
+    </w:p>
+    <w:p>
+      <w:pPr>
+        <w:pStyle w:val="HEDBOXNumListend"/>
+      </w:pPr>
+    </w:p>
+    <w:p>
+      <w:pPr>
+        <w:pStyle w:val="HEDPlaintextparagraph"/>
+      </w:pPr>
+      <w:r>
+        <w:t>The next time you upload and build your PDF, a Table of Contents will automatically be created and inserted in the text. If you’d like your Table of Contents to appear in its own section, preced</w:t>
+      </w:r>
+      <w:r>
+        <w:t>e</w:t>
+      </w:r>
+      <w:r>
+        <w:t xml:space="preserve"> it with a </w:t>
+      </w:r>
+      <w:r>
+        <w:rPr>
+          <w:i/>
+          <w:iCs/>
+        </w:rPr>
+        <w:t>HED SECT TOC</w:t>
+      </w:r>
+      <w:r>
+        <w:t xml:space="preserve"> paragraph, like this:</w:t>
+      </w:r>
+    </w:p>
+    <w:p>
+      <w:pPr>
+        <w:pStyle w:val="HEDImageholder"/>
+      </w:pPr>
+      <w:r>
+        <w:t>tocsection.png</w:t>
+      </w:r>
+    </w:p>
+    <w:p>
+      <w:pPr>
+        <w:pStyle w:val="HEDPlaintextparagraph"/>
+      </w:pPr>
+      <w:r>
+        <w:t>For even finer control over your Table of Contents (e.g., to customize all the text that appears in each Table of Contents item), you can insert a Table of Contents manually. See “</w:t>
+      </w:r>
+      <w:hyperlink w:anchor="SetupTOC" w:history="1">
+        <w:r>
+          <w:rPr>
+            <w:rStyle w:val="Hyperlink"/>
+          </w:rPr>
+          <w:t>Set up a Table of Contents Manually</w:t>
+        </w:r>
+      </w:hyperlink>
+      <w:r>
+        <w:t>” for instructions.</w:t>
+      </w:r>
+      <w:bookmarkStart w:id="16" w:name="_GoBack"/>
+      <w:bookmarkEnd w:id="16"/>
+    </w:p>
+    <w:p>
+      <w:pPr>
+        <w:pStyle w:val="HEDSECTChapter"/>
+      </w:pPr>
+      <w:r>
+        <w:br w:type="page"/>
+      </w:r>
+    </w:p>
+    <w:p>
+      <w:pPr>
+        <w:pStyle w:val="HEDProcessinginstruction"/>
+      </w:pPr>
+      <w:r>
+        <w:lastRenderedPageBreak/>
         <w:t>ATTRS=id: setup-a-toc</w:t>
       </w:r>
     </w:p>
@@ -1776,11 +2385,14 @@
       <w:pPr>
         <w:pStyle w:val="HEDChapterSectiontitle"/>
       </w:pPr>
-      <w:bookmarkStart w:id="15" w:name="SetupTOC"/>
-      <w:bookmarkEnd w:id="15"/>
+      <w:bookmarkStart w:id="17" w:name="SetupTOC"/>
+      <w:bookmarkEnd w:id="17"/>
       <w:r>
         <w:t>Set up a Table of Contents</w:t>
       </w:r>
+      <w:r>
+        <w:t xml:space="preserve"> Manually</w:t>
+      </w:r>
     </w:p>
     <w:p>
       <w:pPr>
@@ -1804,8 +2416,13 @@
       <w:r>
         <w:t xml:space="preserve">; once you’ve got it set up, </w:t>
       </w:r>
-      <w:r>
-        <w:t xml:space="preserve">Hederis will automatically add the </w:t>
+      <w:proofErr w:type="spellStart"/>
+      <w:r>
+        <w:t>Hederis</w:t>
+      </w:r>
+      <w:proofErr w:type="spellEnd"/>
+      <w:r>
+        <w:t xml:space="preserve"> will automatically add the </w:t>
       </w:r>
       <w:r>
         <w:t xml:space="preserve">final </w:t>
@@ -1817,7 +2434,15 @@
         <w:t>To set up a Table of Contents f</w:t>
       </w:r>
       <w:r>
-        <w:t xml:space="preserve">or Hederis, </w:t>
+        <w:t xml:space="preserve">or </w:t>
+      </w:r>
+      <w:proofErr w:type="spellStart"/>
+      <w:r>
+        <w:t>Hederis</w:t>
+      </w:r>
+      <w:proofErr w:type="spellEnd"/>
+      <w:r>
+        <w:t xml:space="preserve">, </w:t>
       </w:r>
       <w:r>
         <w:t>you</w:t>
@@ -1829,7 +2454,15 @@
         <w:t>b</w:t>
       </w:r>
       <w:r>
-        <w:t>ookmarks and hyperlinks. Bookmarks and hyperlinks are built-in features of Word, and allow you to create internal links in your document. The destination of the link should have a Bookmark, and the link itself should be inserted as a hyperlink. Here’s how:</w:t>
+        <w:t xml:space="preserve">ookmarks and hyperlinks. Bookmarks and hyperlinks are built-in features of </w:t>
+      </w:r>
+      <w:proofErr w:type="gramStart"/>
+      <w:r>
+        <w:t>Word, and</w:t>
+      </w:r>
+      <w:proofErr w:type="gramEnd"/>
+      <w:r>
+        <w:t xml:space="preserve"> allow you to create internal links in your document. The destination of the link should have a Bookmark, and the link itself should be inserted as a hyperlink. Here’s how:</w:t>
       </w:r>
     </w:p>
     <w:p>
@@ -1864,7 +2497,23 @@
         <w:t>:</w:t>
       </w:r>
       <w:r>
-        <w:t xml:space="preserve"> simply place your cursor in the document, and start typing. For Hederis, there are some rules about how your Table of Contents should be styled:</w:t>
+        <w:t xml:space="preserve"> simply place your cursor in the </w:t>
+      </w:r>
+      <w:proofErr w:type="gramStart"/>
+      <w:r>
+        <w:t>document, and</w:t>
+      </w:r>
+      <w:proofErr w:type="gramEnd"/>
+      <w:r>
+        <w:t xml:space="preserve"> start typing. For </w:t>
+      </w:r>
+      <w:proofErr w:type="spellStart"/>
+      <w:r>
+        <w:t>Hederis</w:t>
+      </w:r>
+      <w:proofErr w:type="spellEnd"/>
+      <w:r>
+        <w:t>, there are some rules about how your Table of Contents should be styled:</w:t>
       </w:r>
     </w:p>
     <w:p>
@@ -1880,7 +2529,15 @@
         <w:pStyle w:val="HEDPlaintextparagraph"/>
       </w:pPr>
       <w:r>
-        <w:t>It should be wrapped in a Num List wrapper (see the section on Wrappers).</w:t>
+        <w:t xml:space="preserve">It should be wrapped in a </w:t>
+      </w:r>
+      <w:proofErr w:type="spellStart"/>
+      <w:r>
+        <w:t>Num</w:t>
+      </w:r>
+      <w:proofErr w:type="spellEnd"/>
+      <w:r>
+        <w:t xml:space="preserve"> List wrapper (see the section on Wrappers).</w:t>
       </w:r>
     </w:p>
     <w:p>
@@ -2193,8 +2850,8 @@
       <w:pPr>
         <w:pStyle w:val="HEDChapterSectiontitle"/>
       </w:pPr>
-      <w:bookmarkStart w:id="16" w:name="CustomContent"/>
-      <w:bookmarkEnd w:id="16"/>
+      <w:bookmarkStart w:id="18" w:name="CustomContent"/>
+      <w:bookmarkEnd w:id="18"/>
       <w:r>
         <w:t>Include content only in the PDF or EPUB</w:t>
       </w:r>
@@ -2204,7 +2861,15 @@
         <w:pStyle w:val="HEDPlaintextparagraph"/>
       </w:pPr>
       <w:r>
-        <w:t>You can designate part of the content in your to appear only in the PDF or EPUB output by using a processing instruction (see “</w:t>
+        <w:t xml:space="preserve">You can designate part of the content in </w:t>
+      </w:r>
+      <w:proofErr w:type="gramStart"/>
+      <w:r>
+        <w:t>your</w:t>
+      </w:r>
+      <w:proofErr w:type="gramEnd"/>
+      <w:r>
+        <w:t xml:space="preserve"> to appear only in the PDF or EPUB output by using a processing instruction (see “</w:t>
       </w:r>
       <w:hyperlink w:anchor="AddPIs" w:history="1">
         <w:r>
@@ -2290,7 +2955,15 @@
         <w:pStyle w:val="HEDListitem-Numbered"/>
       </w:pPr>
       <w:r>
-        <w:t>Type the following text inside your new HED Processing instruction paragraph: FORMAT=, and then type one of the following keywords, depending on which output format you want the element to appear in: ebook, print.</w:t>
+        <w:t xml:space="preserve">Type the following text inside your new HED Processing instruction paragraph: FORMAT=, and then type one of the following keywords, depending on which output format you want the element to appear in: </w:t>
+      </w:r>
+      <w:proofErr w:type="spellStart"/>
+      <w:r>
+        <w:t>ebook</w:t>
+      </w:r>
+      <w:proofErr w:type="spellEnd"/>
+      <w:r>
+        <w:t>, print.</w:t>
       </w:r>
     </w:p>
     <w:p>
@@ -2319,8 +2992,8 @@
       <w:pPr>
         <w:pStyle w:val="HEDChapterSectiontitle"/>
       </w:pPr>
-      <w:bookmarkStart w:id="17" w:name="Design"/>
-      <w:bookmarkEnd w:id="17"/>
+      <w:bookmarkStart w:id="19" w:name="Design"/>
+      <w:bookmarkEnd w:id="19"/>
       <w:r>
         <w:t>Design</w:t>
       </w:r>
@@ -2346,8 +3019,8 @@
       <w:pPr>
         <w:pStyle w:val="HEDChapterSectiontitle"/>
       </w:pPr>
-      <w:bookmarkStart w:id="18" w:name="AdjustTrim"/>
-      <w:bookmarkEnd w:id="18"/>
+      <w:bookmarkStart w:id="20" w:name="AdjustTrim"/>
+      <w:bookmarkEnd w:id="20"/>
       <w:r>
         <w:t>Adjust PDF trim size and margins</w:t>
       </w:r>
@@ -2397,8 +3070,8 @@
       <w:pPr>
         <w:pStyle w:val="HEDChapterSectiontitle"/>
       </w:pPr>
-      <w:bookmarkStart w:id="19" w:name="AddMarks"/>
-      <w:bookmarkEnd w:id="19"/>
+      <w:bookmarkStart w:id="21" w:name="AddMarks"/>
+      <w:bookmarkEnd w:id="21"/>
       <w:r>
         <w:t>Add printer marks</w:t>
       </w:r>
@@ -2432,8 +3105,8 @@
       <w:pPr>
         <w:pStyle w:val="HEDChapterSectiontitle"/>
       </w:pPr>
-      <w:bookmarkStart w:id="20" w:name="ViewGrid"/>
-      <w:bookmarkEnd w:id="20"/>
+      <w:bookmarkStart w:id="22" w:name="ViewGrid"/>
+      <w:bookmarkEnd w:id="22"/>
       <w:r>
         <w:t>View baseline grid</w:t>
       </w:r>
@@ -2467,8 +3140,8 @@
       <w:pPr>
         <w:pStyle w:val="HEDChapterSectiontitle"/>
       </w:pPr>
-      <w:bookmarkStart w:id="21" w:name="AddPIs"/>
-      <w:bookmarkEnd w:id="21"/>
+      <w:bookmarkStart w:id="23" w:name="AddPIs"/>
+      <w:bookmarkEnd w:id="23"/>
       <w:r>
         <w:t xml:space="preserve">Add special </w:t>
       </w:r>
@@ -2520,7 +3193,15 @@
         <w:pStyle w:val="HEDPlaintextparagraph"/>
       </w:pPr>
       <w:r>
-        <w:t>After you’ve converted your manuscript for the first time, you’ll receive a new Word file with all of the special Hederis styles applied. (See “</w:t>
+        <w:t xml:space="preserve">After you’ve converted your manuscript for the first time, you’ll receive a new Word file with all of the special </w:t>
+      </w:r>
+      <w:proofErr w:type="spellStart"/>
+      <w:r>
+        <w:t>Hederis</w:t>
+      </w:r>
+      <w:proofErr w:type="spellEnd"/>
+      <w:r>
+        <w:t xml:space="preserve"> styles applied. (See “</w:t>
       </w:r>
       <w:hyperlink w:anchor="FinetuneWord" w:history="1">
         <w:r>
@@ -2584,7 +3265,15 @@
         <w:pStyle w:val="HEDListitem-Numbered"/>
       </w:pPr>
       <w:r>
-        <w:t>Find the paragraph that you want to customize the design of, and insert a new paragraph after it (place your cursor at the end of the paragraph, and then press enter).</w:t>
+        <w:t xml:space="preserve">Find the paragraph that you want to customize the design </w:t>
+      </w:r>
+      <w:proofErr w:type="gramStart"/>
+      <w:r>
+        <w:t>of, and</w:t>
+      </w:r>
+      <w:proofErr w:type="gramEnd"/>
+      <w:r>
+        <w:t xml:space="preserve"> insert a new paragraph after it (place your cursor at the end of the paragraph, and then press enter).</w:t>
       </w:r>
     </w:p>
     <w:p>
@@ -2595,7 +3284,15 @@
         <w:t>In your new paragraph, type the code for the type of instruction you’re adding, and then type a</w:t>
       </w:r>
       <w:r>
-        <w:t>n equals sign</w:t>
+        <w:t xml:space="preserve">n </w:t>
+      </w:r>
+      <w:proofErr w:type="gramStart"/>
+      <w:r>
+        <w:t>equals</w:t>
+      </w:r>
+      <w:proofErr w:type="gramEnd"/>
+      <w:r>
+        <w:t xml:space="preserve"> sign</w:t>
       </w:r>
       <w:r>
         <w:t>, and then type the code for the special design instruction. See the end of this section for a list of all of these codes. For example, if you want a paragraph to be centered instead of left-aligned, your text would look like this:</w:t>
@@ -2955,9 +3652,11 @@
             <w:pPr>
               <w:pStyle w:val="HEDPlaintextparagraph"/>
             </w:pPr>
+            <w:proofErr w:type="spellStart"/>
             <w:r>
               <w:t>fullbleed</w:t>
             </w:r>
+            <w:proofErr w:type="spellEnd"/>
           </w:p>
         </w:tc>
         <w:tc>
@@ -2969,7 +3668,15 @@
               <w:pStyle w:val="HEDPlaintextparagraph"/>
             </w:pPr>
             <w:r>
-              <w:t>In the print file, this will create a fullbleed image that will fill an entire page and bleed area. See Images for more info.</w:t>
+              <w:t xml:space="preserve">In the print file, this will create a </w:t>
+            </w:r>
+            <w:proofErr w:type="spellStart"/>
+            <w:r>
+              <w:t>fullbleed</w:t>
+            </w:r>
+            <w:proofErr w:type="spellEnd"/>
+            <w:r>
+              <w:t xml:space="preserve"> image that will fill an entire page and bleed area. See Images for more info.</w:t>
             </w:r>
           </w:p>
         </w:tc>
@@ -3089,8 +3796,13 @@
             <w:pPr>
               <w:pStyle w:val="HEDPlaintextparagraph"/>
             </w:pPr>
+            <w:proofErr w:type="spellStart"/>
             <w:r>
-              <w:t>ebook, print</w:t>
+              <w:t>ebook</w:t>
+            </w:r>
+            <w:proofErr w:type="spellEnd"/>
+            <w:r>
+              <w:t>, print</w:t>
             </w:r>
           </w:p>
         </w:tc>
@@ -3103,7 +3815,15 @@
               <w:pStyle w:val="HEDPlaintextparagraph"/>
             </w:pPr>
             <w:r>
-              <w:t>Display a certain paragraph, wrapper, or section only in the ebook or PDF file. Default value is “both”.</w:t>
+              <w:t xml:space="preserve">Display a certain paragraph, wrapper, or section only in the </w:t>
+            </w:r>
+            <w:proofErr w:type="spellStart"/>
+            <w:r>
+              <w:t>ebook</w:t>
+            </w:r>
+            <w:proofErr w:type="spellEnd"/>
+            <w:r>
+              <w:t xml:space="preserve"> or PDF file. Default value is “both”.</w:t>
             </w:r>
           </w:p>
         </w:tc>
@@ -3325,8 +4045,8 @@
       <w:pPr>
         <w:pStyle w:val="HEDChapterSectiontitle"/>
       </w:pPr>
-      <w:bookmarkStart w:id="22" w:name="AdjustPageBreaks"/>
-      <w:bookmarkEnd w:id="22"/>
+      <w:bookmarkStart w:id="24" w:name="AdjustPageBreaks"/>
+      <w:bookmarkEnd w:id="24"/>
       <w:r>
         <w:t>Adjust line-breaks and page-breaks (PDF-only)</w:t>
       </w:r>
@@ -3336,7 +4056,17 @@
         <w:pStyle w:val="HEDPlaintextparagraph"/>
       </w:pPr>
       <w:r>
-        <w:t>You will undoubtedly find that there are page breaks or line breaks in your PDF that are less than optimal. You can attempt to adjust these by adjusting the character spacing in the paragraphs around the bad break, using the Hederis:Convert loosen and tighten character styles:</w:t>
+        <w:t xml:space="preserve">You will undoubtedly find that there are page breaks or line breaks in your PDF that are less than optimal. You can attempt to adjust these by adjusting the character spacing in the paragraphs around the bad break, using the </w:t>
+      </w:r>
+      <w:proofErr w:type="spellStart"/>
+      <w:proofErr w:type="gramStart"/>
+      <w:r>
+        <w:t>Hederis:Convert</w:t>
+      </w:r>
+      <w:proofErr w:type="spellEnd"/>
+      <w:proofErr w:type="gramEnd"/>
+      <w:r>
+        <w:t xml:space="preserve"> loosen and tighten character styles:</w:t>
       </w:r>
     </w:p>
     <w:p>
@@ -3437,8 +4167,8 @@
       <w:pPr>
         <w:pStyle w:val="HEDChapterSectiontitle"/>
       </w:pPr>
-      <w:bookmarkStart w:id="23" w:name="StylePI"/>
-      <w:bookmarkEnd w:id="23"/>
+      <w:bookmarkStart w:id="25" w:name="StylePI"/>
+      <w:bookmarkEnd w:id="25"/>
       <w:r>
         <w:t>Customize the design of specific paragraphs, wrappers, or sections</w:t>
       </w:r>
@@ -3465,7 +4195,15 @@
         <w:t xml:space="preserve">”) to customize the design of individual paragraphs, wrappers, or sections in your manuscript. </w:t>
       </w:r>
       <w:r>
-        <w:t xml:space="preserve">These design instructions are created with CSS, and will apply to both the PDF layout and the EPUB file. For the best results, make sure your CSS is valid, and add it without any extra line breaks or carriage returns (see the images below for examples). You can </w:t>
+        <w:t xml:space="preserve">These design instructions are created with </w:t>
+      </w:r>
+      <w:proofErr w:type="gramStart"/>
+      <w:r>
+        <w:t>CSS, and</w:t>
+      </w:r>
+      <w:proofErr w:type="gramEnd"/>
+      <w:r>
+        <w:t xml:space="preserve"> will apply to both the PDF layout and the EPUB file. For the best results, make sure your CSS is valid, and add it without any extra line breaks or carriage returns (see the images below for examples). You can </w:t>
       </w:r>
       <w:hyperlink r:id="rId14" w:history="1">
         <w:r>
@@ -3503,7 +4241,15 @@
         <w:pStyle w:val="HEDListitem-Numbered"/>
       </w:pPr>
       <w:r>
-        <w:t>Find the paragraph that you want to customize, and insert a new HED Processing instruction paragraph below it (for more details on how to do this, see “</w:t>
+        <w:t xml:space="preserve">Find the paragraph that you want to </w:t>
+      </w:r>
+      <w:proofErr w:type="gramStart"/>
+      <w:r>
+        <w:t>customize, and</w:t>
+      </w:r>
+      <w:proofErr w:type="gramEnd"/>
+      <w:r>
+        <w:t xml:space="preserve"> insert a new HED Processing instruction paragraph below it (for more details on how to do this, see “</w:t>
       </w:r>
       <w:hyperlink w:anchor="AddPIs" w:history="1">
         <w:r>
@@ -3556,7 +4302,15 @@
         <w:t>either</w:t>
       </w:r>
       <w:r>
-        <w:t xml:space="preserve"> the wrapper “start” or “end” paragraphs, as shown below: </w:t>
+        <w:t xml:space="preserve"> the wrapper “</w:t>
+      </w:r>
+      <w:proofErr w:type="gramStart"/>
+      <w:r>
+        <w:t>start</w:t>
+      </w:r>
+      <w:proofErr w:type="gramEnd"/>
+      <w:r>
+        <w:t xml:space="preserve">” or “end” paragraphs, as shown below: </w:t>
       </w:r>
     </w:p>
     <w:p>
@@ -3628,8 +4382,8 @@
       <w:pPr>
         <w:pStyle w:val="HEDChapterSectiontitle"/>
       </w:pPr>
-      <w:bookmarkStart w:id="24" w:name="GlobalStylePI"/>
-      <w:bookmarkEnd w:id="24"/>
+      <w:bookmarkStart w:id="26" w:name="GlobalStylePI"/>
+      <w:bookmarkEnd w:id="26"/>
       <w:r>
         <w:t>Customize the design of an entire group of paragraphs, wrappers, or sections</w:t>
       </w:r>
@@ -3772,8 +4526,8 @@
       <w:pPr>
         <w:pStyle w:val="HEDChapterSectiontitle"/>
       </w:pPr>
-      <w:bookmarkStart w:id="25" w:name="UploadCustomTemplate"/>
-      <w:bookmarkEnd w:id="25"/>
+      <w:bookmarkStart w:id="27" w:name="UploadCustomTemplate"/>
+      <w:bookmarkEnd w:id="27"/>
       <w:r>
         <w:t>Upload a custom design template</w:t>
       </w:r>
@@ -3815,8 +4569,8 @@
       <w:pPr>
         <w:pStyle w:val="HEDChapterSectiontitle"/>
       </w:pPr>
-      <w:bookmarkStart w:id="26" w:name="AttrPI"/>
-      <w:bookmarkEnd w:id="26"/>
+      <w:bookmarkStart w:id="28" w:name="AttrPI"/>
+      <w:bookmarkEnd w:id="28"/>
       <w:r>
         <w:t>Add custom HTML attributes</w:t>
       </w:r>
@@ -3860,10 +4614,18 @@
         <w:t xml:space="preserve">Find the paragraph that you want to </w:t>
       </w:r>
       <w:r>
-        <w:t>add custom attributes to</w:t>
-      </w:r>
-      <w:r>
-        <w:t xml:space="preserve">, and insert a new </w:t>
+        <w:t xml:space="preserve">add custom attributes </w:t>
+      </w:r>
+      <w:proofErr w:type="gramStart"/>
+      <w:r>
+        <w:t>to</w:t>
+      </w:r>
+      <w:r>
+        <w:t>, and</w:t>
+      </w:r>
+      <w:proofErr w:type="gramEnd"/>
+      <w:r>
+        <w:t xml:space="preserve"> insert a new </w:t>
       </w:r>
       <w:r>
         <w:t>“</w:t>
@@ -3936,7 +4698,15 @@
         <w:t>either</w:t>
       </w:r>
       <w:r>
-        <w:t xml:space="preserve"> the wrapper “start” or “end” paragraphs. (See “Customize the design of specific paragraphs, wrappers, or sections” for an example of what this looks like.)</w:t>
+        <w:t xml:space="preserve"> the wrapper “</w:t>
+      </w:r>
+      <w:proofErr w:type="gramStart"/>
+      <w:r>
+        <w:t>start</w:t>
+      </w:r>
+      <w:proofErr w:type="gramEnd"/>
+      <w:r>
+        <w:t>” or “end” paragraphs. (See “Customize the design of specific paragraphs, wrappers, or sections” for an example of what this looks like.)</w:t>
       </w:r>
     </w:p>
     <w:p>
@@ -4096,8 +4866,8 @@
       <w:pPr>
         <w:pStyle w:val="HEDChapterSectiontitle"/>
       </w:pPr>
-      <w:bookmarkStart w:id="27" w:name="PDFPreflight"/>
-      <w:bookmarkEnd w:id="27"/>
+      <w:bookmarkStart w:id="29" w:name="PDFPreflight"/>
+      <w:bookmarkEnd w:id="29"/>
       <w:r>
         <w:t>PDF preflight and prepress</w:t>
       </w:r>
@@ -4107,7 +4877,25 @@
         <w:pStyle w:val="HEDPlaintextparagraph"/>
       </w:pPr>
       <w:r>
-        <w:t>PDF preflight is not currently built into Hederis:Convert. You should implement a preflight process as recommended by your printer, but we’re happy to help you create a process around preflighting and finalizing your PDFs for printing.</w:t>
+        <w:t xml:space="preserve">PDF preflight is not currently built into </w:t>
+      </w:r>
+      <w:proofErr w:type="spellStart"/>
+      <w:proofErr w:type="gramStart"/>
+      <w:r>
+        <w:t>Hederis:Convert</w:t>
+      </w:r>
+      <w:proofErr w:type="spellEnd"/>
+      <w:proofErr w:type="gramEnd"/>
+      <w:r>
+        <w:t xml:space="preserve">. You should implement a preflight process as recommended by your printer, but we’re happy to help you create a process around </w:t>
+      </w:r>
+      <w:proofErr w:type="spellStart"/>
+      <w:r>
+        <w:t>preflighting</w:t>
+      </w:r>
+      <w:proofErr w:type="spellEnd"/>
+      <w:r>
+        <w:t xml:space="preserve"> and finalizing your PDFs for printing.</w:t>
       </w:r>
     </w:p>
     <w:p>
@@ -4120,15 +4908,23 @@
         <w:pStyle w:val="HEDProcessinginstruction"/>
       </w:pPr>
       <w:r>
-        <w:t>ATTRS=id: epub-validation</w:t>
+        <w:t xml:space="preserve">ATTRS=id: </w:t>
+      </w:r>
+      <w:proofErr w:type="spellStart"/>
+      <w:r>
+        <w:t>epub</w:t>
+      </w:r>
+      <w:proofErr w:type="spellEnd"/>
+      <w:r>
+        <w:t>-validation</w:t>
       </w:r>
     </w:p>
     <w:p>
       <w:pPr>
         <w:pStyle w:val="HEDChapterSectiontitle"/>
       </w:pPr>
-      <w:bookmarkStart w:id="28" w:name="ValidateEPUB"/>
-      <w:bookmarkEnd w:id="28"/>
+      <w:bookmarkStart w:id="30" w:name="ValidateEPUB"/>
+      <w:bookmarkEnd w:id="30"/>
       <w:r>
         <w:t>EPUB Validation</w:t>
       </w:r>
@@ -4138,7 +4934,23 @@
         <w:pStyle w:val="HEDPlaintextparagraph"/>
       </w:pPr>
       <w:r>
-        <w:t>We recommend that you run the epubcheck validation tool on your files before distribution, to ensure that there are no errors. We’ll be integrating epubcheck into our toolchain very soon, but we don’t want anything to slip by you in the meantime!</w:t>
+        <w:t xml:space="preserve">We recommend that you run the </w:t>
+      </w:r>
+      <w:proofErr w:type="spellStart"/>
+      <w:r>
+        <w:t>epubcheck</w:t>
+      </w:r>
+      <w:proofErr w:type="spellEnd"/>
+      <w:r>
+        <w:t xml:space="preserve"> validation tool on your files before distribution, to ensure that there are no errors. We’ll be integrating </w:t>
+      </w:r>
+      <w:proofErr w:type="spellStart"/>
+      <w:r>
+        <w:t>epubcheck</w:t>
+      </w:r>
+      <w:proofErr w:type="spellEnd"/>
+      <w:r>
+        <w:t xml:space="preserve"> into our toolchain very soon, but we don’t want anything to slip by you in the meantime!</w:t>
       </w:r>
       <w:r>
         <w:t xml:space="preserve"> If there are any validation errors, let us know and we can </w:t>
@@ -4189,8 +5001,8 @@
       <w:pPr>
         <w:pStyle w:val="HEDChapterSectiontitle"/>
       </w:pPr>
-      <w:bookmarkStart w:id="29" w:name="StyleLibrary"/>
-      <w:bookmarkEnd w:id="29"/>
+      <w:bookmarkStart w:id="31" w:name="StyleLibrary"/>
+      <w:bookmarkEnd w:id="31"/>
       <w:r>
         <w:t xml:space="preserve">Custom </w:t>
       </w:r>
@@ -4241,7 +5053,23 @@
         <w:t xml:space="preserve">= </w:t>
       </w:r>
       <w:r>
-        <w:t>string-set: authorname attr(data-author-name);</w:t>
+        <w:t xml:space="preserve">string-set: </w:t>
+      </w:r>
+      <w:proofErr w:type="spellStart"/>
+      <w:r>
+        <w:t>authorname</w:t>
+      </w:r>
+      <w:proofErr w:type="spellEnd"/>
+      <w:r>
+        <w:t xml:space="preserve"> </w:t>
+      </w:r>
+      <w:proofErr w:type="spellStart"/>
+      <w:r>
+        <w:t>attr</w:t>
+      </w:r>
+      <w:proofErr w:type="spellEnd"/>
+      <w:r>
+        <w:t>(data-author-name);</w:t>
       </w:r>
       <w:r>
         <w:t xml:space="preserve"> </w:t>
@@ -4318,13 +5146,7 @@
         <w:pStyle w:val="HEDWrappertitle"/>
       </w:pPr>
       <w:r>
-        <w:t xml:space="preserve">Override the </w:t>
-      </w:r>
-      <w:r>
-        <w:t>book title</w:t>
-      </w:r>
-      <w:r>
-        <w:t xml:space="preserve"> in the running header</w:t>
+        <w:t>Override the book title in the running header</w:t>
       </w:r>
     </w:p>
     <w:p>
@@ -4345,11 +5167,21 @@
       <w:r>
         <w:t xml:space="preserve">string-set: </w:t>
       </w:r>
+      <w:proofErr w:type="spellStart"/>
       <w:r>
         <w:t>booktitle</w:t>
       </w:r>
-      <w:r>
-        <w:t xml:space="preserve"> attr(data-</w:t>
+      <w:proofErr w:type="spellEnd"/>
+      <w:r>
+        <w:t xml:space="preserve"> </w:t>
+      </w:r>
+      <w:proofErr w:type="spellStart"/>
+      <w:r>
+        <w:t>attr</w:t>
+      </w:r>
+      <w:proofErr w:type="spellEnd"/>
+      <w:r>
+        <w:t>(data-</w:t>
       </w:r>
       <w:r>
         <w:t>book</w:t>
@@ -4429,8 +5261,6 @@
       <w:r>
         <w:t>; include it after any paragraph, wrapper, or section</w:t>
       </w:r>
-      <w:bookmarkStart w:id="30" w:name="_GoBack"/>
-      <w:bookmarkEnd w:id="30"/>
       <w:r>
         <w:t xml:space="preserve">. The </w:t>
       </w:r>
@@ -4531,10 +5361,18 @@
       <w:pPr>
         <w:pStyle w:val="HEDChapterSectiontitle"/>
       </w:pPr>
-      <w:bookmarkStart w:id="31" w:name="ListofStyles"/>
-      <w:bookmarkEnd w:id="31"/>
-      <w:r>
-        <w:t>List of Hederis Word Styles</w:t>
+      <w:bookmarkStart w:id="32" w:name="ListofStyles"/>
+      <w:bookmarkEnd w:id="32"/>
+      <w:r>
+        <w:t xml:space="preserve">List of </w:t>
+      </w:r>
+      <w:proofErr w:type="spellStart"/>
+      <w:r>
+        <w:t>Hederis</w:t>
+      </w:r>
+      <w:proofErr w:type="spellEnd"/>
+      <w:r>
+        <w:t xml:space="preserve"> Word Styles</w:t>
       </w:r>
     </w:p>
     <w:p>
@@ -4593,7 +5431,15 @@
         <w:pStyle w:val="HEDDefinitionterm"/>
       </w:pPr>
       <w:r>
-        <w:t>HED Attribution (contd)</w:t>
+        <w:t>HED Attribution (</w:t>
+      </w:r>
+      <w:proofErr w:type="spellStart"/>
+      <w:r>
+        <w:t>contd</w:t>
+      </w:r>
+      <w:proofErr w:type="spellEnd"/>
+      <w:r>
+        <w:t>)</w:t>
       </w:r>
     </w:p>
     <w:p>
@@ -4617,7 +5463,15 @@
         <w:pStyle w:val="HEDDefinitiondefinition"/>
       </w:pPr>
       <w:r>
-        <w:t>The name of an author. This could appear in a variety of places: on the main titlepage, following a preface title or chapter title, etc.</w:t>
+        <w:t xml:space="preserve">The name of an author. This could appear in a variety of places: on the main </w:t>
+      </w:r>
+      <w:proofErr w:type="spellStart"/>
+      <w:r>
+        <w:t>titlepage</w:t>
+      </w:r>
+      <w:proofErr w:type="spellEnd"/>
+      <w:r>
+        <w:t>, following a preface title or chapter title, etc.</w:t>
       </w:r>
     </w:p>
     <w:p>
@@ -4633,7 +5487,15 @@
         <w:pStyle w:val="HEDDefinitiondefinition"/>
       </w:pPr>
       <w:r>
-        <w:t>Some books include multiple types of boxes and sidebars, that appear multiple times within a book. For example, a book might have a type of box called “Quick Tips”, that contains different tips that correspond to the current book topic. This style would be used to tag that Type heading, and is different from the main box heading.</w:t>
+        <w:t xml:space="preserve">Some books include multiple types of boxes and sidebars, that appear multiple times within a book. For example, a book might have a type of box called “Quick Tips”, that contains different tips that correspond to the current book topic. This style would be used to tag that Type </w:t>
+      </w:r>
+      <w:proofErr w:type="gramStart"/>
+      <w:r>
+        <w:t>heading, and</w:t>
+      </w:r>
+      <w:proofErr w:type="gramEnd"/>
+      <w:r>
+        <w:t xml:space="preserve"> is different from the main box heading.</w:t>
       </w:r>
     </w:p>
     <w:p>
@@ -4721,15 +5583,36 @@
         <w:pStyle w:val="HEDDefinitionterm"/>
       </w:pPr>
       <w:r>
-        <w:t>HED Definition definition</w:t>
-      </w:r>
+        <w:t xml:space="preserve">HED Definition </w:t>
+      </w:r>
+      <w:proofErr w:type="spellStart"/>
+      <w:r>
+        <w:t>definition</w:t>
+      </w:r>
+      <w:proofErr w:type="spellEnd"/>
     </w:p>
     <w:p>
       <w:pPr>
         <w:pStyle w:val="HEDDefinitionterm"/>
       </w:pPr>
       <w:r>
-        <w:t>HED Definition definition (contd)</w:t>
+        <w:t xml:space="preserve">HED Definition </w:t>
+      </w:r>
+      <w:proofErr w:type="spellStart"/>
+      <w:r>
+        <w:t>definition</w:t>
+      </w:r>
+      <w:proofErr w:type="spellEnd"/>
+      <w:r>
+        <w:t xml:space="preserve"> (</w:t>
+      </w:r>
+      <w:proofErr w:type="spellStart"/>
+      <w:r>
+        <w:t>contd</w:t>
+      </w:r>
+      <w:proofErr w:type="spellEnd"/>
+      <w:r>
+        <w:t>)</w:t>
       </w:r>
     </w:p>
     <w:p>
@@ -4829,7 +5712,15 @@
         <w:pStyle w:val="HEDDefinitionterm"/>
       </w:pPr>
       <w:r>
-        <w:t>HED List item (contd)</w:t>
+        <w:t>HED List item (</w:t>
+      </w:r>
+      <w:proofErr w:type="spellStart"/>
+      <w:r>
+        <w:t>contd</w:t>
+      </w:r>
+      <w:proofErr w:type="spellEnd"/>
+      <w:r>
+        <w:t>)</w:t>
       </w:r>
     </w:p>
     <w:p>
@@ -4868,8 +5759,16 @@
         <w:rPr>
           <w:lang w:val="da-DK"/>
         </w:rPr>
-        <w:t>HED Mark for Deletion</w:t>
-      </w:r>
+        <w:t xml:space="preserve">HED Mark for </w:t>
+      </w:r>
+      <w:proofErr w:type="spellStart"/>
+      <w:r>
+        <w:rPr>
+          <w:lang w:val="da-DK"/>
+        </w:rPr>
+        <w:t>Deletion</w:t>
+      </w:r>
+      <w:proofErr w:type="spellEnd"/>
     </w:p>
     <w:p>
       <w:pPr>
@@ -4882,8 +5781,16 @@
         <w:rPr>
           <w:lang w:val="da-DK"/>
         </w:rPr>
-        <w:t>HED Ornamental space</w:t>
-      </w:r>
+        <w:t xml:space="preserve">HED Ornamental </w:t>
+      </w:r>
+      <w:proofErr w:type="spellStart"/>
+      <w:r>
+        <w:rPr>
+          <w:lang w:val="da-DK"/>
+        </w:rPr>
+        <w:t>space</w:t>
+      </w:r>
+      <w:proofErr w:type="spellEnd"/>
     </w:p>
     <w:p>
       <w:pPr>
@@ -4898,7 +5805,15 @@
         <w:pStyle w:val="HEDDefinitionterm"/>
       </w:pPr>
       <w:r>
-        <w:t>HED Plain text paragraph (contd)</w:t>
+        <w:t>HED Plain text paragraph (</w:t>
+      </w:r>
+      <w:proofErr w:type="spellStart"/>
+      <w:r>
+        <w:t>contd</w:t>
+      </w:r>
+      <w:proofErr w:type="spellEnd"/>
+      <w:r>
+        <w:t>)</w:t>
       </w:r>
     </w:p>
     <w:p>
@@ -5130,7 +6045,23 @@
         <w:pStyle w:val="HEDDefinitionterm"/>
       </w:pPr>
       <w:r>
-        <w:t>HED BOX Box start, HED BOX Box end</w:t>
+        <w:t xml:space="preserve">HED BOX </w:t>
+      </w:r>
+      <w:proofErr w:type="spellStart"/>
+      <w:r>
+        <w:t>Box</w:t>
+      </w:r>
+      <w:proofErr w:type="spellEnd"/>
+      <w:r>
+        <w:t xml:space="preserve"> start, HED BOX </w:t>
+      </w:r>
+      <w:proofErr w:type="spellStart"/>
+      <w:r>
+        <w:t>Box</w:t>
+      </w:r>
+      <w:proofErr w:type="spellEnd"/>
+      <w:r>
+        <w:t xml:space="preserve"> end</w:t>
       </w:r>
     </w:p>
     <w:p>
@@ -5144,7 +6075,35 @@
         <w:rPr>
           <w:lang w:val="da-DK"/>
         </w:rPr>
-        <w:t>HED BOX Bullet List start, HED BOX Bullet List end</w:t>
+        <w:t xml:space="preserve">HED BOX </w:t>
+      </w:r>
+      <w:proofErr w:type="spellStart"/>
+      <w:r>
+        <w:rPr>
+          <w:lang w:val="da-DK"/>
+        </w:rPr>
+        <w:t>Bullet</w:t>
+      </w:r>
+      <w:proofErr w:type="spellEnd"/>
+      <w:r>
+        <w:rPr>
+          <w:lang w:val="da-DK"/>
+        </w:rPr>
+        <w:t xml:space="preserve"> List start, HED BOX </w:t>
+      </w:r>
+      <w:proofErr w:type="spellStart"/>
+      <w:r>
+        <w:rPr>
+          <w:lang w:val="da-DK"/>
+        </w:rPr>
+        <w:t>Bullet</w:t>
+      </w:r>
+      <w:proofErr w:type="spellEnd"/>
+      <w:r>
+        <w:rPr>
+          <w:lang w:val="da-DK"/>
+        </w:rPr>
+        <w:t xml:space="preserve"> List end</w:t>
       </w:r>
     </w:p>
     <w:p>
@@ -5186,7 +6145,35 @@
         <w:rPr>
           <w:lang w:val="da-DK"/>
         </w:rPr>
-        <w:t>HED BOX Endnote start, HED BOX Endnote end</w:t>
+        <w:t xml:space="preserve">HED BOX </w:t>
+      </w:r>
+      <w:proofErr w:type="spellStart"/>
+      <w:r>
+        <w:rPr>
+          <w:lang w:val="da-DK"/>
+        </w:rPr>
+        <w:t>Endnote</w:t>
+      </w:r>
+      <w:proofErr w:type="spellEnd"/>
+      <w:r>
+        <w:rPr>
+          <w:lang w:val="da-DK"/>
+        </w:rPr>
+        <w:t xml:space="preserve"> start, HED BOX </w:t>
+      </w:r>
+      <w:proofErr w:type="spellStart"/>
+      <w:r>
+        <w:rPr>
+          <w:lang w:val="da-DK"/>
+        </w:rPr>
+        <w:t>Endnote</w:t>
+      </w:r>
+      <w:proofErr w:type="spellEnd"/>
+      <w:r>
+        <w:rPr>
+          <w:lang w:val="da-DK"/>
+        </w:rPr>
+        <w:t xml:space="preserve"> end</w:t>
       </w:r>
     </w:p>
     <w:p>
@@ -5254,7 +6241,35 @@
         <w:rPr>
           <w:lang w:val="da-DK"/>
         </w:rPr>
-        <w:t>HED BOX Num List start, HED BOX Num List end</w:t>
+        <w:t xml:space="preserve">HED BOX </w:t>
+      </w:r>
+      <w:proofErr w:type="spellStart"/>
+      <w:r>
+        <w:rPr>
+          <w:lang w:val="da-DK"/>
+        </w:rPr>
+        <w:t>Num</w:t>
+      </w:r>
+      <w:proofErr w:type="spellEnd"/>
+      <w:r>
+        <w:rPr>
+          <w:lang w:val="da-DK"/>
+        </w:rPr>
+        <w:t xml:space="preserve"> List start, HED BOX </w:t>
+      </w:r>
+      <w:proofErr w:type="spellStart"/>
+      <w:r>
+        <w:rPr>
+          <w:lang w:val="da-DK"/>
+        </w:rPr>
+        <w:t>Num</w:t>
+      </w:r>
+      <w:proofErr w:type="spellEnd"/>
+      <w:r>
+        <w:rPr>
+          <w:lang w:val="da-DK"/>
+        </w:rPr>
+        <w:t xml:space="preserve"> List end</w:t>
       </w:r>
     </w:p>
     <w:p>
@@ -5451,7 +6466,15 @@
         <w:pStyle w:val="HEDDefinitionterm"/>
       </w:pPr>
       <w:r>
-        <w:t>HED SECT Halftitle Page</w:t>
+        <w:t xml:space="preserve">HED SECT </w:t>
+      </w:r>
+      <w:proofErr w:type="spellStart"/>
+      <w:r>
+        <w:t>Halftitle</w:t>
+      </w:r>
+      <w:proofErr w:type="spellEnd"/>
+      <w:r>
+        <w:t xml:space="preserve"> Page</w:t>
       </w:r>
     </w:p>
     <w:p>
@@ -5507,8 +6530,13 @@
         <w:pStyle w:val="HEDDefinitionterm"/>
       </w:pPr>
       <w:r>
-        <w:t>HED SECT Titlepage</w:t>
-      </w:r>
+        <w:t xml:space="preserve">HED SECT </w:t>
+      </w:r>
+      <w:proofErr w:type="spellStart"/>
+      <w:r>
+        <w:t>Titlepage</w:t>
+      </w:r>
+      <w:proofErr w:type="spellEnd"/>
     </w:p>
     <w:p>
       <w:pPr>

</xml_diff>

<commit_message>
fixing weird subsection issue
</commit_message>
<xml_diff>
--- a/book.docx
+++ b/book.docx
@@ -22,21 +22,7 @@
           <w:lang w:val="fr-FR"/>
         </w:rPr>
         <w:lastRenderedPageBreak/>
-        <w:t>ATTRS=</w:t>
-      </w:r>
-      <w:proofErr w:type="gramStart"/>
-      <w:r>
-        <w:rPr>
-          <w:lang w:val="fr-FR"/>
-        </w:rPr>
-        <w:t>id:</w:t>
-      </w:r>
-      <w:proofErr w:type="gramEnd"/>
-      <w:r>
-        <w:rPr>
-          <w:lang w:val="fr-FR"/>
-        </w:rPr>
-        <w:t xml:space="preserve"> documentation-home</w:t>
+        <w:t>ATTRS=id: documentation-home</w:t>
       </w:r>
     </w:p>
     <w:p>
@@ -48,21 +34,11 @@
       </w:pPr>
       <w:bookmarkStart w:id="0" w:name="Titlepage"/>
       <w:bookmarkEnd w:id="0"/>
-      <w:proofErr w:type="spellStart"/>
-      <w:proofErr w:type="gramStart"/>
       <w:r>
         <w:rPr>
           <w:lang w:val="fr-FR"/>
         </w:rPr>
-        <w:t>Hederis:Convert</w:t>
-      </w:r>
-      <w:proofErr w:type="spellEnd"/>
-      <w:proofErr w:type="gramEnd"/>
-      <w:r>
-        <w:rPr>
-          <w:lang w:val="fr-FR"/>
-        </w:rPr>
-        <w:t xml:space="preserve"> Documentation</w:t>
+        <w:t>Hederis:Convert Documentation</w:t>
       </w:r>
     </w:p>
     <w:p>
@@ -87,13 +63,8 @@
       </w:pPr>
       <w:r>
         <w:lastRenderedPageBreak/>
-        <w:t>ATTRS=</w:t>
-      </w:r>
-      <w:proofErr w:type="gramStart"/>
-      <w:r>
-        <w:t>id :</w:t>
-      </w:r>
-      <w:proofErr w:type="gramEnd"/>
+        <w:t>ATTRS=id :</w:t>
+      </w:r>
       <w:r>
         <w:t xml:space="preserve"> quick-start</w:t>
       </w:r>
@@ -110,43 +81,16 @@
       <w:pPr>
         <w:pStyle w:val="HEDPlaintextparagraph"/>
       </w:pPr>
-      <w:proofErr w:type="spellStart"/>
-      <w:proofErr w:type="gramStart"/>
-      <w:r>
-        <w:t>Hederis:Convert</w:t>
-      </w:r>
-      <w:proofErr w:type="spellEnd"/>
-      <w:proofErr w:type="gramEnd"/>
-      <w:r>
-        <w:t xml:space="preserve"> is a professional book publishing tool for quickly creating beautiful, high-quality books. You provide a single Microsoft Word file containing your full book text along with any images that you use in the book (and a cover file if you’ve got one), and </w:t>
-      </w:r>
-      <w:proofErr w:type="spellStart"/>
-      <w:proofErr w:type="gramStart"/>
-      <w:r>
-        <w:t>Hederis:Convert</w:t>
-      </w:r>
-      <w:proofErr w:type="spellEnd"/>
-      <w:proofErr w:type="gramEnd"/>
-      <w:r>
-        <w:t xml:space="preserve"> will process it automatically into a laid-out, print-ready PDF, and a fully-accessible and standards-conformant EPUB file. You’ll also get an updated Microsoft Word file and an HTML version of your book.</w:t>
-      </w:r>
-    </w:p>
-    <w:p>
-      <w:pPr>
-        <w:pStyle w:val="HEDPlaintextparagraph"/>
-      </w:pPr>
-      <w:r>
-        <w:t xml:space="preserve">In the navigation menu, you’ll see a list of all the topics in this documentation, which should also give you a sense of all the things you can do with </w:t>
-      </w:r>
-      <w:proofErr w:type="spellStart"/>
-      <w:proofErr w:type="gramStart"/>
-      <w:r>
-        <w:t>Hederis:Convert</w:t>
-      </w:r>
-      <w:proofErr w:type="spellEnd"/>
-      <w:proofErr w:type="gramEnd"/>
-      <w:r>
-        <w:t>.</w:t>
+      <w:r>
+        <w:t>Hederis:Convert is a professional book publishing tool for quickly creating beautiful, high-quality books. You provide a single Microsoft Word file containing your full book text along with any images that you use in the book (and a cover file if you’ve got one), and Hederis:Convert will process it automatically into a laid-out, print-ready PDF, and a fully-accessible and standards-conformant EPUB file. You’ll also get an updated Microsoft Word file and an HTML version of your book.</w:t>
+      </w:r>
+    </w:p>
+    <w:p>
+      <w:pPr>
+        <w:pStyle w:val="HEDPlaintextparagraph"/>
+      </w:pPr>
+      <w:r>
+        <w:t>In the navigation menu, you’ll see a list of all the topics in this documentation, which should also give you a sense of all the things you can do with Hederis:Convert.</w:t>
       </w:r>
     </w:p>
     <w:p>
@@ -443,15 +387,8 @@
       <w:pPr>
         <w:pStyle w:val="HEDPlaintextparagraph"/>
       </w:pPr>
-      <w:proofErr w:type="spellStart"/>
-      <w:proofErr w:type="gramStart"/>
-      <w:r>
-        <w:t>Hederis:Convert</w:t>
-      </w:r>
-      <w:proofErr w:type="spellEnd"/>
-      <w:proofErr w:type="gramEnd"/>
-      <w:r>
-        <w:t xml:space="preserve"> is based on the concept of “single-source </w:t>
+      <w:r>
+        <w:t xml:space="preserve">Hederis:Convert is based on the concept of “single-source </w:t>
       </w:r>
       <w:r>
         <w:t>publishing</w:t>
@@ -471,17 +408,7 @@
         <w:pStyle w:val="HEDPlaintextparagraph"/>
       </w:pPr>
       <w:r>
-        <w:t xml:space="preserve">In the </w:t>
-      </w:r>
-      <w:proofErr w:type="spellStart"/>
-      <w:proofErr w:type="gramStart"/>
-      <w:r>
-        <w:t>Hederis:Convert</w:t>
-      </w:r>
-      <w:proofErr w:type="spellEnd"/>
-      <w:proofErr w:type="gramEnd"/>
-      <w:r>
-        <w:t xml:space="preserve"> workflow, this single source of truth is your Microsoft Word manuscript. This manuscript contains your up-to-date book text, as well as any instructions for the creation of your final output files. These instructions are given in the form of Word Styles, including the semantic tagging of your manuscript text. See “</w:t>
+        <w:t>In the Hederis:Convert workflow, this single source of truth is your Microsoft Word manuscript. This manuscript contains your up-to-date book text, as well as any instructions for the creation of your final output files. These instructions are given in the form of Word Styles, including the semantic tagging of your manuscript text. See “</w:t>
       </w:r>
       <w:hyperlink w:anchor="SemanticTagging" w:history="1">
         <w:r>
@@ -513,13 +440,8 @@
         <w:pStyle w:val="HEDCaption"/>
       </w:pPr>
       <w:r>
-        <w:t xml:space="preserve">A simple workflow </w:t>
-      </w:r>
-      <w:proofErr w:type="gramStart"/>
-      <w:r>
-        <w:t>example</w:t>
-      </w:r>
-      <w:proofErr w:type="gramEnd"/>
+        <w:t>A simple workflow example</w:t>
+      </w:r>
     </w:p>
     <w:p>
       <w:pPr>
@@ -531,35 +453,7 @@
         <w:pStyle w:val="HEDPlaintextparagraph"/>
       </w:pPr>
       <w:r>
-        <w:t xml:space="preserve">Book production is a skilled </w:t>
-      </w:r>
-      <w:proofErr w:type="gramStart"/>
-      <w:r>
-        <w:t>craft, and</w:t>
-      </w:r>
-      <w:proofErr w:type="gramEnd"/>
-      <w:r>
-        <w:t xml:space="preserve"> requires fine-tuning from experts who understand the book’s text. </w:t>
-      </w:r>
-      <w:proofErr w:type="spellStart"/>
-      <w:proofErr w:type="gramStart"/>
-      <w:r>
-        <w:t>Hederis:Convert</w:t>
-      </w:r>
-      <w:proofErr w:type="spellEnd"/>
-      <w:proofErr w:type="gramEnd"/>
-      <w:r>
-        <w:t xml:space="preserve"> reduces the time it takes to get laid out files into your review process, so that you can focus on creating a perfect single-source of truth (your Word manuscript). Don’t expect the results to be perfect after the first conversion - </w:t>
-      </w:r>
-      <w:proofErr w:type="spellStart"/>
-      <w:proofErr w:type="gramStart"/>
-      <w:r>
-        <w:t>Hederis:Convert</w:t>
-      </w:r>
-      <w:proofErr w:type="spellEnd"/>
-      <w:proofErr w:type="gramEnd"/>
-      <w:r>
-        <w:t xml:space="preserve"> is a tool to help you in the book production process, and not a replacement for human experts.</w:t>
+        <w:t>Book production is a skilled craft, and requires fine-tuning from experts who understand the book’s text. Hederis:Convert reduces the time it takes to get laid out files into your review process, so that you can focus on creating a perfect single-source of truth (your Word manuscript). Don’t expect the results to be perfect after the first conversion - Hederis:Convert is a tool to help you in the book production process, and not a replacement for human experts.</w:t>
       </w:r>
     </w:p>
     <w:p>
@@ -588,17 +482,7 @@
         <w:pStyle w:val="HEDListitem-Numbered"/>
       </w:pPr>
       <w:r>
-        <w:t xml:space="preserve">In the background, </w:t>
-      </w:r>
-      <w:proofErr w:type="spellStart"/>
-      <w:proofErr w:type="gramStart"/>
-      <w:r>
-        <w:t>Hederis:Convert</w:t>
-      </w:r>
-      <w:proofErr w:type="spellEnd"/>
-      <w:proofErr w:type="gramEnd"/>
-      <w:r>
-        <w:t xml:space="preserve"> processes this manuscript, applies the necessary tagging, and creates initial PDF, EPUB, HTML files, along with a new Word manuscript that contains the results of this analysis.</w:t>
+        <w:t>In the background, Hederis:Convert processes this manuscript, applies the necessary tagging, and creates initial PDF, EPUB, HTML files, along with a new Word manuscript that contains the results of this analysis.</w:t>
       </w:r>
     </w:p>
     <w:p>
@@ -700,15 +584,7 @@
         <w:pStyle w:val="HEDListitem-Numbered"/>
       </w:pPr>
       <w:r>
-        <w:t xml:space="preserve">Make all required changes to your source Word file (which will be the most recent file created by </w:t>
-      </w:r>
-      <w:proofErr w:type="spellStart"/>
-      <w:r>
-        <w:t>Hederis</w:t>
-      </w:r>
-      <w:proofErr w:type="spellEnd"/>
-      <w:r>
-        <w:t>).</w:t>
+        <w:t>Make all required changes to your source Word file (which will be the most recent file created by Hederis).</w:t>
       </w:r>
     </w:p>
     <w:p>
@@ -716,15 +592,7 @@
         <w:pStyle w:val="HEDListitem-Numbered"/>
       </w:pPr>
       <w:r>
-        <w:t xml:space="preserve">Re-upload your latest-and-greatest Word file for </w:t>
-      </w:r>
-      <w:proofErr w:type="gramStart"/>
-      <w:r>
-        <w:t>conversion, and</w:t>
-      </w:r>
-      <w:proofErr w:type="gramEnd"/>
-      <w:r>
-        <w:t xml:space="preserve"> start a new review process to make sure your changes were correctly incorporated and to see if any new changes need to be made.</w:t>
+        <w:t>Re-upload your latest-and-greatest Word file for conversion, and start a new review process to make sure your changes were correctly incorporated and to see if any new changes need to be made.</w:t>
       </w:r>
     </w:p>
     <w:p>
@@ -786,15 +654,8 @@
       <w:pPr>
         <w:pStyle w:val="HEDPlaintextparagraph"/>
       </w:pPr>
-      <w:proofErr w:type="spellStart"/>
-      <w:proofErr w:type="gramStart"/>
-      <w:r>
-        <w:t>Hederis:Convert</w:t>
-      </w:r>
-      <w:proofErr w:type="spellEnd"/>
-      <w:proofErr w:type="gramEnd"/>
-      <w:r>
-        <w:t xml:space="preserve"> supports images in your book text. To include an image:</w:t>
+      <w:r>
+        <w:t>Hederis:Convert supports images in your book text. To include an image:</w:t>
       </w:r>
     </w:p>
     <w:p>
@@ -837,15 +698,7 @@
         <w:pStyle w:val="HEDPlaintextparagraph"/>
       </w:pPr>
       <w:r>
-        <w:t xml:space="preserve">Once you upload the image file to </w:t>
-      </w:r>
-      <w:proofErr w:type="spellStart"/>
-      <w:r>
-        <w:t>Hederis:Convert</w:t>
-      </w:r>
-      <w:proofErr w:type="spellEnd"/>
-      <w:r>
-        <w:t xml:space="preserve"> (see “</w:t>
+        <w:t>Once you upload the image file to Hederis:Convert (see “</w:t>
       </w:r>
       <w:hyperlink w:anchor="UploadACover" w:history="1">
         <w:r>
@@ -892,13 +745,8 @@
       </w:pPr>
       <w:r>
         <w:lastRenderedPageBreak/>
-        <w:t>ATTRS=id: images-with-captions-</w:t>
-      </w:r>
-      <w:proofErr w:type="spellStart"/>
-      <w:r>
-        <w:t>etc</w:t>
-      </w:r>
-      <w:proofErr w:type="spellEnd"/>
+        <w:t>ATTRS=id: images-with-captions-etc</w:t>
+      </w:r>
     </w:p>
     <w:p>
       <w:pPr>
@@ -1048,15 +896,8 @@
       <w:pPr>
         <w:pStyle w:val="HEDPlaintextparagraph"/>
       </w:pPr>
-      <w:proofErr w:type="spellStart"/>
-      <w:proofErr w:type="gramStart"/>
-      <w:r>
-        <w:t>Hederis:Convert</w:t>
-      </w:r>
-      <w:proofErr w:type="spellEnd"/>
-      <w:proofErr w:type="gramEnd"/>
-      <w:r>
-        <w:t xml:space="preserve"> will automatically include your book cover in the generated EPUB file, and will include any image files that are in your book text. To include cover and images files, upload them </w:t>
+      <w:r>
+        <w:t xml:space="preserve">Hederis:Convert will automatically include your book cover in the generated EPUB file, and will include any image files that are in your book text. To include cover and images files, upload them </w:t>
       </w:r>
       <w:r>
         <w:rPr>
@@ -1065,17 +906,7 @@
         <w:t xml:space="preserve">before </w:t>
       </w:r>
       <w:r>
-        <w:t xml:space="preserve">you upload your Word manuscript, as indicated on the </w:t>
-      </w:r>
-      <w:proofErr w:type="spellStart"/>
-      <w:proofErr w:type="gramStart"/>
-      <w:r>
-        <w:t>Hederis:Convert</w:t>
-      </w:r>
-      <w:proofErr w:type="spellEnd"/>
-      <w:proofErr w:type="gramEnd"/>
-      <w:r>
-        <w:t xml:space="preserve"> user interface.</w:t>
+        <w:t>you upload your Word manuscript, as indicated on the Hederis:Convert user interface.</w:t>
       </w:r>
     </w:p>
     <w:p>
@@ -1156,15 +987,7 @@
         <w:pStyle w:val="HEDListitem-Numbered"/>
       </w:pPr>
       <w:r>
-        <w:t xml:space="preserve">Insert a new paragraph below your image holder </w:t>
-      </w:r>
-      <w:proofErr w:type="gramStart"/>
-      <w:r>
-        <w:t>paragraph, and</w:t>
-      </w:r>
-      <w:proofErr w:type="gramEnd"/>
-      <w:r>
-        <w:t xml:space="preserve"> apply the “HED Processing instruction” style to it.</w:t>
+        <w:t>Insert a new paragraph below your image holder paragraph, and apply the “HED Processing instruction” style to it.</w:t>
       </w:r>
     </w:p>
     <w:p>
@@ -1178,13 +1001,8 @@
         <w:t>MAGE-SIZE</w:t>
       </w:r>
       <w:r>
-        <w:t>=</w:t>
-      </w:r>
-      <w:proofErr w:type="spellStart"/>
-      <w:r>
-        <w:t>fullbleed</w:t>
-      </w:r>
-      <w:proofErr w:type="spellEnd"/>
+        <w:t>=fullbleed</w:t>
+      </w:r>
     </w:p>
     <w:p>
       <w:pPr>
@@ -1296,33 +1114,7 @@
         <w:pStyle w:val="HEDPlaintextparagraph"/>
       </w:pPr>
       <w:r>
-        <w:t xml:space="preserve">To upload a Word manuscript to </w:t>
-      </w:r>
-      <w:proofErr w:type="spellStart"/>
-      <w:proofErr w:type="gramStart"/>
-      <w:r>
-        <w:t>Hederis:Convert</w:t>
-      </w:r>
-      <w:proofErr w:type="spellEnd"/>
-      <w:proofErr w:type="gramEnd"/>
-      <w:r>
-        <w:t xml:space="preserve">, open the “Upload DOCX” menu item from your Project Dashboard, and click the “Upload a </w:t>
-      </w:r>
-      <w:proofErr w:type="spellStart"/>
-      <w:r>
-        <w:t>Docx</w:t>
-      </w:r>
-      <w:proofErr w:type="spellEnd"/>
-      <w:r>
-        <w:t>” button or drag a .</w:t>
-      </w:r>
-      <w:proofErr w:type="spellStart"/>
-      <w:r>
-        <w:t>docx</w:t>
-      </w:r>
-      <w:proofErr w:type="spellEnd"/>
-      <w:r>
-        <w:t xml:space="preserve"> file from your computer file system onto the browser window.</w:t>
+        <w:t>To upload a Word manuscript to Hederis:Convert, open the “Upload DOCX” menu item from your Project Dashboard, and click the “Upload a Docx” button or drag a .docx file from your computer file system onto the browser window.</w:t>
       </w:r>
     </w:p>
     <w:p>
@@ -1367,17 +1159,7 @@
         <w:pStyle w:val="HEDPlaintextparagraph"/>
       </w:pPr>
       <w:r>
-        <w:t xml:space="preserve">You can choose to have </w:t>
-      </w:r>
-      <w:proofErr w:type="spellStart"/>
-      <w:proofErr w:type="gramStart"/>
-      <w:r>
-        <w:t>Hederis:Convert</w:t>
-      </w:r>
-      <w:proofErr w:type="spellEnd"/>
-      <w:proofErr w:type="gramEnd"/>
-      <w:r>
-        <w:t xml:space="preserve"> delete empty paragraphs when it processes your file - check the “Strip empty paragraphs” to select this option.</w:t>
+        <w:t>You can choose to have Hederis:Convert delete empty paragraphs when it processes your file - check the “Strip empty paragraphs” to select this option.</w:t>
       </w:r>
     </w:p>
     <w:p>
@@ -1420,25 +1202,7 @@
         <w:pStyle w:val="HEDPlaintextparagraph"/>
       </w:pPr>
       <w:r>
-        <w:t xml:space="preserve">When you upload a file to </w:t>
-      </w:r>
-      <w:proofErr w:type="spellStart"/>
-      <w:proofErr w:type="gramStart"/>
-      <w:r>
-        <w:t>Hederis:Convert</w:t>
-      </w:r>
-      <w:proofErr w:type="spellEnd"/>
-      <w:proofErr w:type="gramEnd"/>
-      <w:r>
-        <w:t xml:space="preserve">, we automatically make some guesses about the different parts of your manuscript, but you are the person who knows your content best. It’s a good idea to review our </w:t>
-      </w:r>
-      <w:proofErr w:type="gramStart"/>
-      <w:r>
-        <w:t>guesses, and</w:t>
-      </w:r>
-      <w:proofErr w:type="gramEnd"/>
-      <w:r>
-        <w:t xml:space="preserve"> adjust them as needed so that your manuscript is correctly tagged. See “</w:t>
+        <w:t>When you upload a file to Hederis:Convert, we automatically make some guesses about the different parts of your manuscript, but you are the person who knows your content best. It’s a good idea to review our guesses, and adjust them as needed so that your manuscript is correctly tagged. See “</w:t>
       </w:r>
       <w:hyperlink w:anchor="FinetuneWord" w:history="1">
         <w:r>
@@ -1492,15 +1256,7 @@
         <w:pStyle w:val="HEDPlaintextparagraph"/>
       </w:pPr>
       <w:r>
-        <w:t xml:space="preserve">Wrappers are a way to group certain paragraphs together that should be set aside from the main flow of text in some way. For example, if you have multiple paragraphs in an extract, those would </w:t>
-      </w:r>
-      <w:proofErr w:type="gramStart"/>
-      <w:r>
-        <w:t>wrapped accordingly</w:t>
-      </w:r>
-      <w:proofErr w:type="gramEnd"/>
-      <w:r>
-        <w:t>. Some other examples are poems, letters, epigraphs, and lists. See “</w:t>
+        <w:t>Wrappers are a way to group certain paragraphs together that should be set aside from the main flow of text in some way. For example, if you have multiple paragraphs in an extract, those would wrapped accordingly. Some other examples are poems, letters, epigraphs, and lists. See “</w:t>
       </w:r>
       <w:hyperlink w:anchor="AddAWrapper" w:history="1">
         <w:r>
@@ -1519,15 +1275,7 @@
         <w:pStyle w:val="HEDPlaintextparagraph"/>
       </w:pPr>
       <w:r>
-        <w:t xml:space="preserve">Sections are the main chunks of your manuscript - you probably use words like chapters, parts, appendixes, prefaces, etc., to describe the sections in your book. At </w:t>
-      </w:r>
-      <w:proofErr w:type="spellStart"/>
-      <w:r>
-        <w:t>Hederis</w:t>
-      </w:r>
-      <w:proofErr w:type="spellEnd"/>
-      <w:r>
-        <w:t>, we have special styles to mark your section breaks - see “</w:t>
+        <w:t>Sections are the main chunks of your manuscript - you probably use words like chapters, parts, appendixes, prefaces, etc., to describe the sections in your book. At Hederis, we have special styles to mark your section breaks - see “</w:t>
       </w:r>
       <w:hyperlink w:anchor="AddASection" w:history="1">
         <w:r>
@@ -1573,25 +1321,7 @@
         <w:pStyle w:val="HEDPlaintextparagraph"/>
       </w:pPr>
       <w:r>
-        <w:t xml:space="preserve">When you upload a Word manuscript to </w:t>
-      </w:r>
-      <w:proofErr w:type="spellStart"/>
-      <w:proofErr w:type="gramStart"/>
-      <w:r>
-        <w:t>Hederis:Convert</w:t>
-      </w:r>
-      <w:proofErr w:type="spellEnd"/>
-      <w:proofErr w:type="gramEnd"/>
-      <w:r>
-        <w:t xml:space="preserve">, we automatically make some guesses about the parts of your document, but these will undoubtedly need to be adjusted and fleshed out. </w:t>
-      </w:r>
-      <w:proofErr w:type="spellStart"/>
-      <w:r>
-        <w:t>Hederis</w:t>
-      </w:r>
-      <w:proofErr w:type="spellEnd"/>
-      <w:r>
-        <w:t xml:space="preserve"> returns a new Word manuscript to you, that contains all of our tagging and conversion instructions - </w:t>
+        <w:t xml:space="preserve">When you upload a Word manuscript to Hederis:Convert, we automatically make some guesses about the parts of your document, but these will undoubtedly need to be adjusted and fleshed out. Hederis returns a new Word manuscript to you, that contains all of our tagging and conversion instructions - </w:t>
       </w:r>
       <w:r>
         <w:rPr>
@@ -1604,13 +1334,8 @@
       <w:pPr>
         <w:pStyle w:val="HEDPlaintextparagraph"/>
       </w:pPr>
-      <w:proofErr w:type="spellStart"/>
-      <w:r>
-        <w:t>Hederis</w:t>
-      </w:r>
-      <w:proofErr w:type="spellEnd"/>
-      <w:r>
-        <w:t xml:space="preserve"> uses a specific set of Word styles, that all start with the prefix “HED”. When you download and open your new Word file, you’ll see that all the paragraphs in your document have been tagged with one of these styles. Chances are, there will be at least a few paragraphs that you want to re-classify with different styles. (</w:t>
+      <w:r>
+        <w:t>Hederis uses a specific set of Word styles, that all start with the prefix “HED”. When you download and open your new Word file, you’ll see that all the paragraphs in your document have been tagged with one of these styles. Chances are, there will be at least a few paragraphs that you want to re-classify with different styles. (</w:t>
       </w:r>
       <w:hyperlink w:anchor="ListofStyles" w:history="1">
         <w:r>
@@ -1621,15 +1346,7 @@
         </w:r>
       </w:hyperlink>
       <w:r>
-        <w:t xml:space="preserve"> for a full list of </w:t>
-      </w:r>
-      <w:proofErr w:type="spellStart"/>
-      <w:r>
-        <w:t>Hederis</w:t>
-      </w:r>
-      <w:proofErr w:type="spellEnd"/>
-      <w:r>
-        <w:t xml:space="preserve"> styles and notes about how to use them.) Here’s how to work with styles in your Word manuscript:</w:t>
+        <w:t xml:space="preserve"> for a full list of Hederis styles and notes about how to use them.) Here’s how to work with styles in your Word manuscript:</w:t>
       </w:r>
     </w:p>
     <w:p>
@@ -1680,15 +1397,7 @@
         <w:t>Display</w:t>
       </w:r>
       <w:r>
-        <w:t xml:space="preserve"> section (PC</w:t>
-      </w:r>
-      <w:proofErr w:type="gramStart"/>
-      <w:r>
-        <w:t>), and</w:t>
-      </w:r>
-      <w:proofErr w:type="gramEnd"/>
-      <w:r>
-        <w:t xml:space="preserve"> enter a value in the “Style area width” box (2 inches is usually a safe size).</w:t>
+        <w:t xml:space="preserve"> section (PC), and enter a value in the “Style area width” box (2 inches is usually a safe size).</w:t>
       </w:r>
       <w:r>
         <w:t xml:space="preserve"> Here are some step-by-step instruction on how to do this: </w:t>
@@ -1728,15 +1437,7 @@
         <w:pStyle w:val="HEDPlaintextparagraph"/>
       </w:pPr>
       <w:r>
-        <w:t xml:space="preserve">You can also resize the style sidebar by clicking and holding your mouse button on the right border of the </w:t>
-      </w:r>
-      <w:proofErr w:type="gramStart"/>
-      <w:r>
-        <w:t>sidebar, and</w:t>
-      </w:r>
-      <w:proofErr w:type="gramEnd"/>
-      <w:r>
-        <w:t xml:space="preserve"> dragging to the left or right.</w:t>
+        <w:t>You can also resize the style sidebar by clicking and holding your mouse button on the right border of the sidebar, and dragging to the left or right.</w:t>
       </w:r>
     </w:p>
     <w:p>
@@ -1853,15 +1554,7 @@
         <w:pStyle w:val="HEDPlaintextparagraph"/>
       </w:pPr>
       <w:r>
-        <w:t xml:space="preserve">Many paragraph styles can be re-used both in the main flow of text and inside </w:t>
-      </w:r>
-      <w:proofErr w:type="gramStart"/>
-      <w:r>
-        <w:t>wrappers, and</w:t>
-      </w:r>
-      <w:proofErr w:type="gramEnd"/>
-      <w:r>
-        <w:t xml:space="preserve"> will appear differently depending on whether or not they’re in a wrapper. For example, the “HED Plain text paragraph” is used as the basic paragraph type for content in the main text, as well as for paragraphs inside boxes and sidebars, like this:</w:t>
+        <w:t>Many paragraph styles can be re-used both in the main flow of text and inside wrappers, and will appear differently depending on whether or not they’re in a wrapper. For example, the “HED Plain text paragraph” is used as the basic paragraph type for content in the main text, as well as for paragraphs inside boxes and sidebars, like this:</w:t>
       </w:r>
     </w:p>
     <w:p>
@@ -1980,15 +1673,8 @@
       <w:pPr>
         <w:pStyle w:val="HEDPlaintextparagraph"/>
       </w:pPr>
-      <w:proofErr w:type="spellStart"/>
-      <w:proofErr w:type="gramStart"/>
-      <w:r>
-        <w:t>Hederis:Convert</w:t>
-      </w:r>
-      <w:proofErr w:type="spellEnd"/>
-      <w:proofErr w:type="gramEnd"/>
-      <w:r>
-        <w:t xml:space="preserve"> will automatically interpret any page break in your document as the start of a new section. However, it’s likely that you’ll need to re-classify some sections, or add new sections.</w:t>
+      <w:r>
+        <w:t>Hederis:Convert will automatically interpret any page break in your document as the start of a new section. However, it’s likely that you’ll need to re-classify some sections, or add new sections.</w:t>
       </w:r>
     </w:p>
     <w:p>
@@ -2083,15 +1769,7 @@
       </w:pPr>
       <w:r>
         <w:lastRenderedPageBreak/>
-        <w:t xml:space="preserve">ATTRS=id: </w:t>
-      </w:r>
-      <w:proofErr w:type="spellStart"/>
-      <w:r>
-        <w:t>autogen</w:t>
-      </w:r>
-      <w:proofErr w:type="spellEnd"/>
-      <w:r>
-        <w:t>-a-toc</w:t>
+        <w:t>ATTRS=id: autogen-a-toc</w:t>
       </w:r>
     </w:p>
     <w:p>
@@ -2108,29 +1786,8 @@
       <w:pPr>
         <w:pStyle w:val="HEDPlaintextparagraph"/>
       </w:pPr>
-      <w:proofErr w:type="spellStart"/>
-      <w:r>
-        <w:t>Hederis</w:t>
-      </w:r>
-      <w:proofErr w:type="spellEnd"/>
-      <w:r>
-        <w:t xml:space="preserve"> can automatically generate a Table of Contents for </w:t>
-      </w:r>
-      <w:proofErr w:type="gramStart"/>
-      <w:r>
-        <w:t>you, and</w:t>
-      </w:r>
-      <w:proofErr w:type="gramEnd"/>
-      <w:r>
-        <w:t xml:space="preserve"> insert it into your print file in any location you choose. Additionally, you can specify not to include certain chapters or sections in your generated Table of </w:t>
-      </w:r>
-      <w:proofErr w:type="gramStart"/>
-      <w:r>
-        <w:t>Contents, and</w:t>
-      </w:r>
-      <w:proofErr w:type="gramEnd"/>
-      <w:r>
-        <w:t xml:space="preserve"> specify how many levels deep you want the Table of Contents to go (for example, you can include only chapter-level headings, or include nested subsections to any level). Here’s how:</w:t>
+      <w:r>
+        <w:t>Hederis can automatically generate a Table of Contents for you, and insert it into your print file in any location you choose. Additionally, you can specify not to include certain chapters or sections in your generated Table of Contents, and specify how many levels deep you want the Table of Contents to go (for example, you can include only chapter-level headings, or include nested subsections to any level). Here’s how:</w:t>
       </w:r>
     </w:p>
     <w:p>
@@ -2361,8 +2018,6 @@
       <w:r>
         <w:t>” for instructions.</w:t>
       </w:r>
-      <w:bookmarkStart w:id="16" w:name="_GoBack"/>
-      <w:bookmarkEnd w:id="16"/>
     </w:p>
     <w:p>
       <w:pPr>
@@ -2385,8 +2040,8 @@
       <w:pPr>
         <w:pStyle w:val="HEDChapterSectiontitle"/>
       </w:pPr>
-      <w:bookmarkStart w:id="17" w:name="SetupTOC"/>
-      <w:bookmarkEnd w:id="17"/>
+      <w:bookmarkStart w:id="16" w:name="SetupTOC"/>
+      <w:bookmarkEnd w:id="16"/>
       <w:r>
         <w:t>Set up a Table of Contents</w:t>
       </w:r>
@@ -2416,13 +2071,8 @@
       <w:r>
         <w:t xml:space="preserve">; once you’ve got it set up, </w:t>
       </w:r>
-      <w:proofErr w:type="spellStart"/>
-      <w:r>
-        <w:t>Hederis</w:t>
-      </w:r>
-      <w:proofErr w:type="spellEnd"/>
-      <w:r>
-        <w:t xml:space="preserve"> will automatically add the </w:t>
+      <w:r>
+        <w:t xml:space="preserve">Hederis will automatically add the </w:t>
       </w:r>
       <w:r>
         <w:t xml:space="preserve">final </w:t>
@@ -2434,15 +2084,7 @@
         <w:t>To set up a Table of Contents f</w:t>
       </w:r>
       <w:r>
-        <w:t xml:space="preserve">or </w:t>
-      </w:r>
-      <w:proofErr w:type="spellStart"/>
-      <w:r>
-        <w:t>Hederis</w:t>
-      </w:r>
-      <w:proofErr w:type="spellEnd"/>
-      <w:r>
-        <w:t xml:space="preserve">, </w:t>
+        <w:t xml:space="preserve">or Hederis, </w:t>
       </w:r>
       <w:r>
         <w:t>you</w:t>
@@ -2454,15 +2096,7 @@
         <w:t>b</w:t>
       </w:r>
       <w:r>
-        <w:t xml:space="preserve">ookmarks and hyperlinks. Bookmarks and hyperlinks are built-in features of </w:t>
-      </w:r>
-      <w:proofErr w:type="gramStart"/>
-      <w:r>
-        <w:t>Word, and</w:t>
-      </w:r>
-      <w:proofErr w:type="gramEnd"/>
-      <w:r>
-        <w:t xml:space="preserve"> allow you to create internal links in your document. The destination of the link should have a Bookmark, and the link itself should be inserted as a hyperlink. Here’s how:</w:t>
+        <w:t>ookmarks and hyperlinks. Bookmarks and hyperlinks are built-in features of Word, and allow you to create internal links in your document. The destination of the link should have a Bookmark, and the link itself should be inserted as a hyperlink. Here’s how:</w:t>
       </w:r>
     </w:p>
     <w:p>
@@ -2497,23 +2131,7 @@
         <w:t>:</w:t>
       </w:r>
       <w:r>
-        <w:t xml:space="preserve"> simply place your cursor in the </w:t>
-      </w:r>
-      <w:proofErr w:type="gramStart"/>
-      <w:r>
-        <w:t>document, and</w:t>
-      </w:r>
-      <w:proofErr w:type="gramEnd"/>
-      <w:r>
-        <w:t xml:space="preserve"> start typing. For </w:t>
-      </w:r>
-      <w:proofErr w:type="spellStart"/>
-      <w:r>
-        <w:t>Hederis</w:t>
-      </w:r>
-      <w:proofErr w:type="spellEnd"/>
-      <w:r>
-        <w:t>, there are some rules about how your Table of Contents should be styled:</w:t>
+        <w:t xml:space="preserve"> simply place your cursor in the document, and start typing. For Hederis, there are some rules about how your Table of Contents should be styled:</w:t>
       </w:r>
     </w:p>
     <w:p>
@@ -2529,15 +2147,7 @@
         <w:pStyle w:val="HEDPlaintextparagraph"/>
       </w:pPr>
       <w:r>
-        <w:t xml:space="preserve">It should be wrapped in a </w:t>
-      </w:r>
-      <w:proofErr w:type="spellStart"/>
-      <w:r>
-        <w:t>Num</w:t>
-      </w:r>
-      <w:proofErr w:type="spellEnd"/>
-      <w:r>
-        <w:t xml:space="preserve"> List wrapper (see the section on Wrappers).</w:t>
+        <w:t>It should be wrapped in a Num List wrapper (see the section on Wrappers).</w:t>
       </w:r>
     </w:p>
     <w:p>
@@ -2850,8 +2460,8 @@
       <w:pPr>
         <w:pStyle w:val="HEDChapterSectiontitle"/>
       </w:pPr>
-      <w:bookmarkStart w:id="18" w:name="CustomContent"/>
-      <w:bookmarkEnd w:id="18"/>
+      <w:bookmarkStart w:id="17" w:name="CustomContent"/>
+      <w:bookmarkEnd w:id="17"/>
       <w:r>
         <w:t>Include content only in the PDF or EPUB</w:t>
       </w:r>
@@ -2861,15 +2471,7 @@
         <w:pStyle w:val="HEDPlaintextparagraph"/>
       </w:pPr>
       <w:r>
-        <w:t xml:space="preserve">You can designate part of the content in </w:t>
-      </w:r>
-      <w:proofErr w:type="gramStart"/>
-      <w:r>
-        <w:t>your</w:t>
-      </w:r>
-      <w:proofErr w:type="gramEnd"/>
-      <w:r>
-        <w:t xml:space="preserve"> to appear only in the PDF or EPUB output by using a processing instruction (see “</w:t>
+        <w:t>You can designate part of the content in your to appear only in the PDF or EPUB output by using a processing instruction (see “</w:t>
       </w:r>
       <w:hyperlink w:anchor="AddPIs" w:history="1">
         <w:r>
@@ -2955,15 +2557,7 @@
         <w:pStyle w:val="HEDListitem-Numbered"/>
       </w:pPr>
       <w:r>
-        <w:t xml:space="preserve">Type the following text inside your new HED Processing instruction paragraph: FORMAT=, and then type one of the following keywords, depending on which output format you want the element to appear in: </w:t>
-      </w:r>
-      <w:proofErr w:type="spellStart"/>
-      <w:r>
-        <w:t>ebook</w:t>
-      </w:r>
-      <w:proofErr w:type="spellEnd"/>
-      <w:r>
-        <w:t>, print.</w:t>
+        <w:t>Type the following text inside your new HED Processing instruction paragraph: FORMAT=, and then type one of the following keywords, depending on which output format you want the element to appear in: ebook, print.</w:t>
       </w:r>
     </w:p>
     <w:p>
@@ -2992,8 +2586,8 @@
       <w:pPr>
         <w:pStyle w:val="HEDChapterSectiontitle"/>
       </w:pPr>
-      <w:bookmarkStart w:id="19" w:name="Design"/>
-      <w:bookmarkEnd w:id="19"/>
+      <w:bookmarkStart w:id="18" w:name="Design"/>
+      <w:bookmarkEnd w:id="18"/>
       <w:r>
         <w:t>Design</w:t>
       </w:r>
@@ -3019,8 +2613,8 @@
       <w:pPr>
         <w:pStyle w:val="HEDChapterSectiontitle"/>
       </w:pPr>
-      <w:bookmarkStart w:id="20" w:name="AdjustTrim"/>
-      <w:bookmarkEnd w:id="20"/>
+      <w:bookmarkStart w:id="19" w:name="AdjustTrim"/>
+      <w:bookmarkEnd w:id="19"/>
       <w:r>
         <w:t>Adjust PDF trim size and margins</w:t>
       </w:r>
@@ -3070,8 +2664,8 @@
       <w:pPr>
         <w:pStyle w:val="HEDChapterSectiontitle"/>
       </w:pPr>
-      <w:bookmarkStart w:id="21" w:name="AddMarks"/>
-      <w:bookmarkEnd w:id="21"/>
+      <w:bookmarkStart w:id="20" w:name="AddMarks"/>
+      <w:bookmarkEnd w:id="20"/>
       <w:r>
         <w:t>Add printer marks</w:t>
       </w:r>
@@ -3105,8 +2699,8 @@
       <w:pPr>
         <w:pStyle w:val="HEDChapterSectiontitle"/>
       </w:pPr>
-      <w:bookmarkStart w:id="22" w:name="ViewGrid"/>
-      <w:bookmarkEnd w:id="22"/>
+      <w:bookmarkStart w:id="21" w:name="ViewGrid"/>
+      <w:bookmarkEnd w:id="21"/>
       <w:r>
         <w:t>View baseline grid</w:t>
       </w:r>
@@ -3140,8 +2734,8 @@
       <w:pPr>
         <w:pStyle w:val="HEDChapterSectiontitle"/>
       </w:pPr>
-      <w:bookmarkStart w:id="23" w:name="AddPIs"/>
-      <w:bookmarkEnd w:id="23"/>
+      <w:bookmarkStart w:id="22" w:name="AddPIs"/>
+      <w:bookmarkEnd w:id="22"/>
       <w:r>
         <w:t xml:space="preserve">Add special </w:t>
       </w:r>
@@ -3193,15 +2787,7 @@
         <w:pStyle w:val="HEDPlaintextparagraph"/>
       </w:pPr>
       <w:r>
-        <w:t xml:space="preserve">After you’ve converted your manuscript for the first time, you’ll receive a new Word file with all of the special </w:t>
-      </w:r>
-      <w:proofErr w:type="spellStart"/>
-      <w:r>
-        <w:t>Hederis</w:t>
-      </w:r>
-      <w:proofErr w:type="spellEnd"/>
-      <w:r>
-        <w:t xml:space="preserve"> styles applied. (See “</w:t>
+        <w:t>After you’ve converted your manuscript for the first time, you’ll receive a new Word file with all of the special Hederis styles applied. (See “</w:t>
       </w:r>
       <w:hyperlink w:anchor="FinetuneWord" w:history="1">
         <w:r>
@@ -3265,15 +2851,7 @@
         <w:pStyle w:val="HEDListitem-Numbered"/>
       </w:pPr>
       <w:r>
-        <w:t xml:space="preserve">Find the paragraph that you want to customize the design </w:t>
-      </w:r>
-      <w:proofErr w:type="gramStart"/>
-      <w:r>
-        <w:t>of, and</w:t>
-      </w:r>
-      <w:proofErr w:type="gramEnd"/>
-      <w:r>
-        <w:t xml:space="preserve"> insert a new paragraph after it (place your cursor at the end of the paragraph, and then press enter).</w:t>
+        <w:t>Find the paragraph that you want to customize the design of, and insert a new paragraph after it (place your cursor at the end of the paragraph, and then press enter).</w:t>
       </w:r>
     </w:p>
     <w:p>
@@ -3284,15 +2862,7 @@
         <w:t>In your new paragraph, type the code for the type of instruction you’re adding, and then type a</w:t>
       </w:r>
       <w:r>
-        <w:t xml:space="preserve">n </w:t>
-      </w:r>
-      <w:proofErr w:type="gramStart"/>
-      <w:r>
-        <w:t>equals</w:t>
-      </w:r>
-      <w:proofErr w:type="gramEnd"/>
-      <w:r>
-        <w:t xml:space="preserve"> sign</w:t>
+        <w:t>n equals sign</w:t>
       </w:r>
       <w:r>
         <w:t>, and then type the code for the special design instruction. See the end of this section for a list of all of these codes. For example, if you want a paragraph to be centered instead of left-aligned, your text would look like this:</w:t>
@@ -3652,11 +3222,9 @@
             <w:pPr>
               <w:pStyle w:val="HEDPlaintextparagraph"/>
             </w:pPr>
-            <w:proofErr w:type="spellStart"/>
             <w:r>
               <w:t>fullbleed</w:t>
             </w:r>
-            <w:proofErr w:type="spellEnd"/>
           </w:p>
         </w:tc>
         <w:tc>
@@ -3668,15 +3236,7 @@
               <w:pStyle w:val="HEDPlaintextparagraph"/>
             </w:pPr>
             <w:r>
-              <w:t xml:space="preserve">In the print file, this will create a </w:t>
-            </w:r>
-            <w:proofErr w:type="spellStart"/>
-            <w:r>
-              <w:t>fullbleed</w:t>
-            </w:r>
-            <w:proofErr w:type="spellEnd"/>
-            <w:r>
-              <w:t xml:space="preserve"> image that will fill an entire page and bleed area. See Images for more info.</w:t>
+              <w:t>In the print file, this will create a fullbleed image that will fill an entire page and bleed area. See Images for more info.</w:t>
             </w:r>
           </w:p>
         </w:tc>
@@ -3796,13 +3356,8 @@
             <w:pPr>
               <w:pStyle w:val="HEDPlaintextparagraph"/>
             </w:pPr>
-            <w:proofErr w:type="spellStart"/>
             <w:r>
-              <w:t>ebook</w:t>
-            </w:r>
-            <w:proofErr w:type="spellEnd"/>
-            <w:r>
-              <w:t>, print</w:t>
+              <w:t>ebook, print</w:t>
             </w:r>
           </w:p>
         </w:tc>
@@ -3815,15 +3370,7 @@
               <w:pStyle w:val="HEDPlaintextparagraph"/>
             </w:pPr>
             <w:r>
-              <w:t xml:space="preserve">Display a certain paragraph, wrapper, or section only in the </w:t>
-            </w:r>
-            <w:proofErr w:type="spellStart"/>
-            <w:r>
-              <w:t>ebook</w:t>
-            </w:r>
-            <w:proofErr w:type="spellEnd"/>
-            <w:r>
-              <w:t xml:space="preserve"> or PDF file. Default value is “both”.</w:t>
+              <w:t>Display a certain paragraph, wrapper, or section only in the ebook or PDF file. Default value is “both”.</w:t>
             </w:r>
           </w:p>
         </w:tc>
@@ -4045,8 +3592,8 @@
       <w:pPr>
         <w:pStyle w:val="HEDChapterSectiontitle"/>
       </w:pPr>
-      <w:bookmarkStart w:id="24" w:name="AdjustPageBreaks"/>
-      <w:bookmarkEnd w:id="24"/>
+      <w:bookmarkStart w:id="23" w:name="AdjustPageBreaks"/>
+      <w:bookmarkEnd w:id="23"/>
       <w:r>
         <w:t>Adjust line-breaks and page-breaks (PDF-only)</w:t>
       </w:r>
@@ -4056,17 +3603,7 @@
         <w:pStyle w:val="HEDPlaintextparagraph"/>
       </w:pPr>
       <w:r>
-        <w:t xml:space="preserve">You will undoubtedly find that there are page breaks or line breaks in your PDF that are less than optimal. You can attempt to adjust these by adjusting the character spacing in the paragraphs around the bad break, using the </w:t>
-      </w:r>
-      <w:proofErr w:type="spellStart"/>
-      <w:proofErr w:type="gramStart"/>
-      <w:r>
-        <w:t>Hederis:Convert</w:t>
-      </w:r>
-      <w:proofErr w:type="spellEnd"/>
-      <w:proofErr w:type="gramEnd"/>
-      <w:r>
-        <w:t xml:space="preserve"> loosen and tighten character styles:</w:t>
+        <w:t>You will undoubtedly find that there are page breaks or line breaks in your PDF that are less than optimal. You can attempt to adjust these by adjusting the character spacing in the paragraphs around the bad break, using the Hederis:Convert loosen and tighten character styles:</w:t>
       </w:r>
     </w:p>
     <w:p>
@@ -4167,8 +3704,8 @@
       <w:pPr>
         <w:pStyle w:val="HEDChapterSectiontitle"/>
       </w:pPr>
-      <w:bookmarkStart w:id="25" w:name="StylePI"/>
-      <w:bookmarkEnd w:id="25"/>
+      <w:bookmarkStart w:id="24" w:name="StylePI"/>
+      <w:bookmarkEnd w:id="24"/>
       <w:r>
         <w:t>Customize the design of specific paragraphs, wrappers, or sections</w:t>
       </w:r>
@@ -4195,15 +3732,7 @@
         <w:t xml:space="preserve">”) to customize the design of individual paragraphs, wrappers, or sections in your manuscript. </w:t>
       </w:r>
       <w:r>
-        <w:t xml:space="preserve">These design instructions are created with </w:t>
-      </w:r>
-      <w:proofErr w:type="gramStart"/>
-      <w:r>
-        <w:t>CSS, and</w:t>
-      </w:r>
-      <w:proofErr w:type="gramEnd"/>
-      <w:r>
-        <w:t xml:space="preserve"> will apply to both the PDF layout and the EPUB file. For the best results, make sure your CSS is valid, and add it without any extra line breaks or carriage returns (see the images below for examples). You can </w:t>
+        <w:t xml:space="preserve">These design instructions are created with CSS, and will apply to both the PDF layout and the EPUB file. For the best results, make sure your CSS is valid, and add it without any extra line breaks or carriage returns (see the images below for examples). You can </w:t>
       </w:r>
       <w:hyperlink r:id="rId14" w:history="1">
         <w:r>
@@ -4241,15 +3770,7 @@
         <w:pStyle w:val="HEDListitem-Numbered"/>
       </w:pPr>
       <w:r>
-        <w:t xml:space="preserve">Find the paragraph that you want to </w:t>
-      </w:r>
-      <w:proofErr w:type="gramStart"/>
-      <w:r>
-        <w:t>customize, and</w:t>
-      </w:r>
-      <w:proofErr w:type="gramEnd"/>
-      <w:r>
-        <w:t xml:space="preserve"> insert a new HED Processing instruction paragraph below it (for more details on how to do this, see “</w:t>
+        <w:t>Find the paragraph that you want to customize, and insert a new HED Processing instruction paragraph below it (for more details on how to do this, see “</w:t>
       </w:r>
       <w:hyperlink w:anchor="AddPIs" w:history="1">
         <w:r>
@@ -4302,15 +3823,7 @@
         <w:t>either</w:t>
       </w:r>
       <w:r>
-        <w:t xml:space="preserve"> the wrapper “</w:t>
-      </w:r>
-      <w:proofErr w:type="gramStart"/>
-      <w:r>
-        <w:t>start</w:t>
-      </w:r>
-      <w:proofErr w:type="gramEnd"/>
-      <w:r>
-        <w:t xml:space="preserve">” or “end” paragraphs, as shown below: </w:t>
+        <w:t xml:space="preserve"> the wrapper “start” or “end” paragraphs, as shown below: </w:t>
       </w:r>
     </w:p>
     <w:p>
@@ -4382,8 +3895,8 @@
       <w:pPr>
         <w:pStyle w:val="HEDChapterSectiontitle"/>
       </w:pPr>
-      <w:bookmarkStart w:id="26" w:name="GlobalStylePI"/>
-      <w:bookmarkEnd w:id="26"/>
+      <w:bookmarkStart w:id="25" w:name="GlobalStylePI"/>
+      <w:bookmarkEnd w:id="25"/>
       <w:r>
         <w:t>Customize the design of an entire group of paragraphs, wrappers, or sections</w:t>
       </w:r>
@@ -4526,8 +4039,8 @@
       <w:pPr>
         <w:pStyle w:val="HEDChapterSectiontitle"/>
       </w:pPr>
-      <w:bookmarkStart w:id="27" w:name="UploadCustomTemplate"/>
-      <w:bookmarkEnd w:id="27"/>
+      <w:bookmarkStart w:id="26" w:name="UploadCustomTemplate"/>
+      <w:bookmarkEnd w:id="26"/>
       <w:r>
         <w:t>Upload a custom design template</w:t>
       </w:r>
@@ -4569,8 +4082,8 @@
       <w:pPr>
         <w:pStyle w:val="HEDChapterSectiontitle"/>
       </w:pPr>
-      <w:bookmarkStart w:id="28" w:name="AttrPI"/>
-      <w:bookmarkEnd w:id="28"/>
+      <w:bookmarkStart w:id="27" w:name="AttrPI"/>
+      <w:bookmarkEnd w:id="27"/>
       <w:r>
         <w:t>Add custom HTML attributes</w:t>
       </w:r>
@@ -4614,18 +4127,10 @@
         <w:t xml:space="preserve">Find the paragraph that you want to </w:t>
       </w:r>
       <w:r>
-        <w:t xml:space="preserve">add custom attributes </w:t>
-      </w:r>
-      <w:proofErr w:type="gramStart"/>
-      <w:r>
-        <w:t>to</w:t>
-      </w:r>
-      <w:r>
-        <w:t>, and</w:t>
-      </w:r>
-      <w:proofErr w:type="gramEnd"/>
-      <w:r>
-        <w:t xml:space="preserve"> insert a new </w:t>
+        <w:t>add custom attributes to</w:t>
+      </w:r>
+      <w:r>
+        <w:t xml:space="preserve">, and insert a new </w:t>
       </w:r>
       <w:r>
         <w:t>“</w:t>
@@ -4698,15 +4203,7 @@
         <w:t>either</w:t>
       </w:r>
       <w:r>
-        <w:t xml:space="preserve"> the wrapper “</w:t>
-      </w:r>
-      <w:proofErr w:type="gramStart"/>
-      <w:r>
-        <w:t>start</w:t>
-      </w:r>
-      <w:proofErr w:type="gramEnd"/>
-      <w:r>
-        <w:t>” or “end” paragraphs. (See “Customize the design of specific paragraphs, wrappers, or sections” for an example of what this looks like.)</w:t>
+        <w:t xml:space="preserve"> the wrapper “start” or “end” paragraphs. (See “Customize the design of specific paragraphs, wrappers, or sections” for an example of what this looks like.)</w:t>
       </w:r>
     </w:p>
     <w:p>
@@ -4866,66 +4363,40 @@
       <w:pPr>
         <w:pStyle w:val="HEDChapterSectiontitle"/>
       </w:pPr>
-      <w:bookmarkStart w:id="29" w:name="PDFPreflight"/>
+      <w:bookmarkStart w:id="28" w:name="PDFPreflight"/>
+      <w:bookmarkEnd w:id="28"/>
+      <w:r>
+        <w:t>PDF preflight and prepress</w:t>
+      </w:r>
+    </w:p>
+    <w:p>
+      <w:pPr>
+        <w:pStyle w:val="HEDPlaintextparagraph"/>
+      </w:pPr>
+      <w:r>
+        <w:t>PDF preflight is not currently built into Hederis:Convert. You should implement a preflight process as recommended by your printer, but we’re happy to help you create a process around preflighting and finalizing your PDFs for printing.</w:t>
+      </w:r>
+    </w:p>
+    <w:p>
+      <w:pPr>
+        <w:pStyle w:val="HEDSECTChapter"/>
+      </w:pPr>
+    </w:p>
+    <w:p>
+      <w:pPr>
+        <w:pStyle w:val="HEDProcessinginstruction"/>
+      </w:pPr>
+      <w:r>
+        <w:t>ATTRS=id: epub-validation</w:t>
+      </w:r>
+    </w:p>
+    <w:p>
+      <w:pPr>
+        <w:pStyle w:val="HEDChapterSectiontitle"/>
+      </w:pPr>
+      <w:bookmarkStart w:id="29" w:name="ValidateEPUB"/>
       <w:bookmarkEnd w:id="29"/>
       <w:r>
-        <w:t>PDF preflight and prepress</w:t>
-      </w:r>
-    </w:p>
-    <w:p>
-      <w:pPr>
-        <w:pStyle w:val="HEDPlaintextparagraph"/>
-      </w:pPr>
-      <w:r>
-        <w:t xml:space="preserve">PDF preflight is not currently built into </w:t>
-      </w:r>
-      <w:proofErr w:type="spellStart"/>
-      <w:proofErr w:type="gramStart"/>
-      <w:r>
-        <w:t>Hederis:Convert</w:t>
-      </w:r>
-      <w:proofErr w:type="spellEnd"/>
-      <w:proofErr w:type="gramEnd"/>
-      <w:r>
-        <w:t xml:space="preserve">. You should implement a preflight process as recommended by your printer, but we’re happy to help you create a process around </w:t>
-      </w:r>
-      <w:proofErr w:type="spellStart"/>
-      <w:r>
-        <w:t>preflighting</w:t>
-      </w:r>
-      <w:proofErr w:type="spellEnd"/>
-      <w:r>
-        <w:t xml:space="preserve"> and finalizing your PDFs for printing.</w:t>
-      </w:r>
-    </w:p>
-    <w:p>
-      <w:pPr>
-        <w:pStyle w:val="HEDSECTChapter"/>
-      </w:pPr>
-    </w:p>
-    <w:p>
-      <w:pPr>
-        <w:pStyle w:val="HEDProcessinginstruction"/>
-      </w:pPr>
-      <w:r>
-        <w:t xml:space="preserve">ATTRS=id: </w:t>
-      </w:r>
-      <w:proofErr w:type="spellStart"/>
-      <w:r>
-        <w:t>epub</w:t>
-      </w:r>
-      <w:proofErr w:type="spellEnd"/>
-      <w:r>
-        <w:t>-validation</w:t>
-      </w:r>
-    </w:p>
-    <w:p>
-      <w:pPr>
-        <w:pStyle w:val="HEDChapterSectiontitle"/>
-      </w:pPr>
-      <w:bookmarkStart w:id="30" w:name="ValidateEPUB"/>
-      <w:bookmarkEnd w:id="30"/>
-      <w:r>
         <w:t>EPUB Validation</w:t>
       </w:r>
     </w:p>
@@ -4934,23 +4405,7 @@
         <w:pStyle w:val="HEDPlaintextparagraph"/>
       </w:pPr>
       <w:r>
-        <w:t xml:space="preserve">We recommend that you run the </w:t>
-      </w:r>
-      <w:proofErr w:type="spellStart"/>
-      <w:r>
-        <w:t>epubcheck</w:t>
-      </w:r>
-      <w:proofErr w:type="spellEnd"/>
-      <w:r>
-        <w:t xml:space="preserve"> validation tool on your files before distribution, to ensure that there are no errors. We’ll be integrating </w:t>
-      </w:r>
-      <w:proofErr w:type="spellStart"/>
-      <w:r>
-        <w:t>epubcheck</w:t>
-      </w:r>
-      <w:proofErr w:type="spellEnd"/>
-      <w:r>
-        <w:t xml:space="preserve"> into our toolchain very soon, but we don’t want anything to slip by you in the meantime!</w:t>
+        <w:t>We recommend that you run the epubcheck validation tool on your files before distribution, to ensure that there are no errors. We’ll be integrating epubcheck into our toolchain very soon, but we don’t want anything to slip by you in the meantime!</w:t>
       </w:r>
       <w:r>
         <w:t xml:space="preserve"> If there are any validation errors, let us know and we can </w:t>
@@ -5001,8 +4456,8 @@
       <w:pPr>
         <w:pStyle w:val="HEDChapterSectiontitle"/>
       </w:pPr>
-      <w:bookmarkStart w:id="31" w:name="StyleLibrary"/>
-      <w:bookmarkEnd w:id="31"/>
+      <w:bookmarkStart w:id="30" w:name="StyleLibrary"/>
+      <w:bookmarkEnd w:id="30"/>
       <w:r>
         <w:t xml:space="preserve">Custom </w:t>
       </w:r>
@@ -5053,23 +4508,7 @@
         <w:t xml:space="preserve">= </w:t>
       </w:r>
       <w:r>
-        <w:t xml:space="preserve">string-set: </w:t>
-      </w:r>
-      <w:proofErr w:type="spellStart"/>
-      <w:r>
-        <w:t>authorname</w:t>
-      </w:r>
-      <w:proofErr w:type="spellEnd"/>
-      <w:r>
-        <w:t xml:space="preserve"> </w:t>
-      </w:r>
-      <w:proofErr w:type="spellStart"/>
-      <w:r>
-        <w:t>attr</w:t>
-      </w:r>
-      <w:proofErr w:type="spellEnd"/>
-      <w:r>
-        <w:t>(data-author-name);</w:t>
+        <w:t>string-set: authorname attr(data-author-name);</w:t>
       </w:r>
       <w:r>
         <w:t xml:space="preserve"> </w:t>
@@ -5167,21 +4606,11 @@
       <w:r>
         <w:t xml:space="preserve">string-set: </w:t>
       </w:r>
-      <w:proofErr w:type="spellStart"/>
       <w:r>
         <w:t>booktitle</w:t>
       </w:r>
-      <w:proofErr w:type="spellEnd"/>
-      <w:r>
-        <w:t xml:space="preserve"> </w:t>
-      </w:r>
-      <w:proofErr w:type="spellStart"/>
-      <w:r>
-        <w:t>attr</w:t>
-      </w:r>
-      <w:proofErr w:type="spellEnd"/>
-      <w:r>
-        <w:t>(data-</w:t>
+      <w:r>
+        <w:t xml:space="preserve"> attr(data-</w:t>
       </w:r>
       <w:r>
         <w:t>book</w:t>
@@ -5361,18 +4790,10 @@
       <w:pPr>
         <w:pStyle w:val="HEDChapterSectiontitle"/>
       </w:pPr>
-      <w:bookmarkStart w:id="32" w:name="ListofStyles"/>
-      <w:bookmarkEnd w:id="32"/>
-      <w:r>
-        <w:t xml:space="preserve">List of </w:t>
-      </w:r>
-      <w:proofErr w:type="spellStart"/>
-      <w:r>
-        <w:t>Hederis</w:t>
-      </w:r>
-      <w:proofErr w:type="spellEnd"/>
-      <w:r>
-        <w:t xml:space="preserve"> Word Styles</w:t>
+      <w:bookmarkStart w:id="31" w:name="ListofStyles"/>
+      <w:bookmarkEnd w:id="31"/>
+      <w:r>
+        <w:t>List of Hederis Word Styles</w:t>
       </w:r>
     </w:p>
     <w:p>
@@ -5431,15 +4852,7 @@
         <w:pStyle w:val="HEDDefinitionterm"/>
       </w:pPr>
       <w:r>
-        <w:t>HED Attribution (</w:t>
-      </w:r>
-      <w:proofErr w:type="spellStart"/>
-      <w:r>
-        <w:t>contd</w:t>
-      </w:r>
-      <w:proofErr w:type="spellEnd"/>
-      <w:r>
-        <w:t>)</w:t>
+        <w:t>HED Attribution (contd)</w:t>
       </w:r>
     </w:p>
     <w:p>
@@ -5463,15 +4876,7 @@
         <w:pStyle w:val="HEDDefinitiondefinition"/>
       </w:pPr>
       <w:r>
-        <w:t xml:space="preserve">The name of an author. This could appear in a variety of places: on the main </w:t>
-      </w:r>
-      <w:proofErr w:type="spellStart"/>
-      <w:r>
-        <w:t>titlepage</w:t>
-      </w:r>
-      <w:proofErr w:type="spellEnd"/>
-      <w:r>
-        <w:t>, following a preface title or chapter title, etc.</w:t>
+        <w:t>The name of an author. This could appear in a variety of places: on the main titlepage, following a preface title or chapter title, etc.</w:t>
       </w:r>
     </w:p>
     <w:p>
@@ -5487,15 +4892,7 @@
         <w:pStyle w:val="HEDDefinitiondefinition"/>
       </w:pPr>
       <w:r>
-        <w:t xml:space="preserve">Some books include multiple types of boxes and sidebars, that appear multiple times within a book. For example, a book might have a type of box called “Quick Tips”, that contains different tips that correspond to the current book topic. This style would be used to tag that Type </w:t>
-      </w:r>
-      <w:proofErr w:type="gramStart"/>
-      <w:r>
-        <w:t>heading, and</w:t>
-      </w:r>
-      <w:proofErr w:type="gramEnd"/>
-      <w:r>
-        <w:t xml:space="preserve"> is different from the main box heading.</w:t>
+        <w:t>Some books include multiple types of boxes and sidebars, that appear multiple times within a book. For example, a book might have a type of box called “Quick Tips”, that contains different tips that correspond to the current book topic. This style would be used to tag that Type heading, and is different from the main box heading.</w:t>
       </w:r>
     </w:p>
     <w:p>
@@ -5583,36 +4980,15 @@
         <w:pStyle w:val="HEDDefinitionterm"/>
       </w:pPr>
       <w:r>
-        <w:t xml:space="preserve">HED Definition </w:t>
-      </w:r>
-      <w:proofErr w:type="spellStart"/>
-      <w:r>
-        <w:t>definition</w:t>
-      </w:r>
-      <w:proofErr w:type="spellEnd"/>
+        <w:t>HED Definition definition</w:t>
+      </w:r>
     </w:p>
     <w:p>
       <w:pPr>
         <w:pStyle w:val="HEDDefinitionterm"/>
       </w:pPr>
       <w:r>
-        <w:t xml:space="preserve">HED Definition </w:t>
-      </w:r>
-      <w:proofErr w:type="spellStart"/>
-      <w:r>
-        <w:t>definition</w:t>
-      </w:r>
-      <w:proofErr w:type="spellEnd"/>
-      <w:r>
-        <w:t xml:space="preserve"> (</w:t>
-      </w:r>
-      <w:proofErr w:type="spellStart"/>
-      <w:r>
-        <w:t>contd</w:t>
-      </w:r>
-      <w:proofErr w:type="spellEnd"/>
-      <w:r>
-        <w:t>)</w:t>
+        <w:t>HED Definition definition (contd)</w:t>
       </w:r>
     </w:p>
     <w:p>
@@ -5712,15 +5088,7 @@
         <w:pStyle w:val="HEDDefinitionterm"/>
       </w:pPr>
       <w:r>
-        <w:t>HED List item (</w:t>
-      </w:r>
-      <w:proofErr w:type="spellStart"/>
-      <w:r>
-        <w:t>contd</w:t>
-      </w:r>
-      <w:proofErr w:type="spellEnd"/>
-      <w:r>
-        <w:t>)</w:t>
+        <w:t>HED List item (contd)</w:t>
       </w:r>
     </w:p>
     <w:p>
@@ -5759,16 +5127,8 @@
         <w:rPr>
           <w:lang w:val="da-DK"/>
         </w:rPr>
-        <w:t xml:space="preserve">HED Mark for </w:t>
-      </w:r>
-      <w:proofErr w:type="spellStart"/>
-      <w:r>
-        <w:rPr>
-          <w:lang w:val="da-DK"/>
-        </w:rPr>
-        <w:t>Deletion</w:t>
-      </w:r>
-      <w:proofErr w:type="spellEnd"/>
+        <w:t>HED Mark for Deletion</w:t>
+      </w:r>
     </w:p>
     <w:p>
       <w:pPr>
@@ -5781,16 +5141,8 @@
         <w:rPr>
           <w:lang w:val="da-DK"/>
         </w:rPr>
-        <w:t xml:space="preserve">HED Ornamental </w:t>
-      </w:r>
-      <w:proofErr w:type="spellStart"/>
-      <w:r>
-        <w:rPr>
-          <w:lang w:val="da-DK"/>
-        </w:rPr>
-        <w:t>space</w:t>
-      </w:r>
-      <w:proofErr w:type="spellEnd"/>
+        <w:t>HED Ornamental space</w:t>
+      </w:r>
     </w:p>
     <w:p>
       <w:pPr>
@@ -5805,15 +5157,7 @@
         <w:pStyle w:val="HEDDefinitionterm"/>
       </w:pPr>
       <w:r>
-        <w:t>HED Plain text paragraph (</w:t>
-      </w:r>
-      <w:proofErr w:type="spellStart"/>
-      <w:r>
-        <w:t>contd</w:t>
-      </w:r>
-      <w:proofErr w:type="spellEnd"/>
-      <w:r>
-        <w:t>)</w:t>
+        <w:t>HED Plain text paragraph (contd)</w:t>
       </w:r>
     </w:p>
     <w:p>
@@ -5974,16 +5318,14 @@
       <w:pPr>
         <w:pStyle w:val="HEDBOXSub-sectionstart"/>
       </w:pPr>
-      <w:r>
-        <w:br w:type="page"/>
-      </w:r>
+      <w:bookmarkStart w:id="32" w:name="_GoBack"/>
+      <w:bookmarkEnd w:id="32"/>
     </w:p>
     <w:p>
       <w:pPr>
         <w:pStyle w:val="HEDWrappertitle"/>
       </w:pPr>
       <w:r>
-        <w:lastRenderedPageBreak/>
         <w:t>Inline Styles</w:t>
       </w:r>
     </w:p>
@@ -6022,16 +5364,12 @@
       <w:pPr>
         <w:pStyle w:val="HEDBOXSub-sectionstart"/>
       </w:pPr>
-      <w:r>
-        <w:br w:type="page"/>
-      </w:r>
     </w:p>
     <w:p>
       <w:pPr>
         <w:pStyle w:val="HEDWrappertitle"/>
       </w:pPr>
       <w:r>
-        <w:lastRenderedPageBreak/>
         <w:t>Wrappers</w:t>
       </w:r>
     </w:p>
@@ -6045,23 +5383,7 @@
         <w:pStyle w:val="HEDDefinitionterm"/>
       </w:pPr>
       <w:r>
-        <w:t xml:space="preserve">HED BOX </w:t>
-      </w:r>
-      <w:proofErr w:type="spellStart"/>
-      <w:r>
-        <w:t>Box</w:t>
-      </w:r>
-      <w:proofErr w:type="spellEnd"/>
-      <w:r>
-        <w:t xml:space="preserve"> start, HED BOX </w:t>
-      </w:r>
-      <w:proofErr w:type="spellStart"/>
-      <w:r>
-        <w:t>Box</w:t>
-      </w:r>
-      <w:proofErr w:type="spellEnd"/>
-      <w:r>
-        <w:t xml:space="preserve"> end</w:t>
+        <w:t>HED BOX Box start, HED BOX Box end</w:t>
       </w:r>
     </w:p>
     <w:p>
@@ -6075,35 +5397,7 @@
         <w:rPr>
           <w:lang w:val="da-DK"/>
         </w:rPr>
-        <w:t xml:space="preserve">HED BOX </w:t>
-      </w:r>
-      <w:proofErr w:type="spellStart"/>
-      <w:r>
-        <w:rPr>
-          <w:lang w:val="da-DK"/>
-        </w:rPr>
-        <w:t>Bullet</w:t>
-      </w:r>
-      <w:proofErr w:type="spellEnd"/>
-      <w:r>
-        <w:rPr>
-          <w:lang w:val="da-DK"/>
-        </w:rPr>
-        <w:t xml:space="preserve"> List start, HED BOX </w:t>
-      </w:r>
-      <w:proofErr w:type="spellStart"/>
-      <w:r>
-        <w:rPr>
-          <w:lang w:val="da-DK"/>
-        </w:rPr>
-        <w:t>Bullet</w:t>
-      </w:r>
-      <w:proofErr w:type="spellEnd"/>
-      <w:r>
-        <w:rPr>
-          <w:lang w:val="da-DK"/>
-        </w:rPr>
-        <w:t xml:space="preserve"> List end</w:t>
+        <w:t>HED BOX Bullet List start, HED BOX Bullet List end</w:t>
       </w:r>
     </w:p>
     <w:p>
@@ -6117,6 +5411,7 @@
         <w:rPr>
           <w:lang w:val="da-DK"/>
         </w:rPr>
+        <w:lastRenderedPageBreak/>
         <w:t>HED BOX Code Block start, HED BOX Code Block end</w:t>
       </w:r>
     </w:p>
@@ -6145,35 +5440,7 @@
         <w:rPr>
           <w:lang w:val="da-DK"/>
         </w:rPr>
-        <w:t xml:space="preserve">HED BOX </w:t>
-      </w:r>
-      <w:proofErr w:type="spellStart"/>
-      <w:r>
-        <w:rPr>
-          <w:lang w:val="da-DK"/>
-        </w:rPr>
-        <w:t>Endnote</w:t>
-      </w:r>
-      <w:proofErr w:type="spellEnd"/>
-      <w:r>
-        <w:rPr>
-          <w:lang w:val="da-DK"/>
-        </w:rPr>
-        <w:t xml:space="preserve"> start, HED BOX </w:t>
-      </w:r>
-      <w:proofErr w:type="spellStart"/>
-      <w:r>
-        <w:rPr>
-          <w:lang w:val="da-DK"/>
-        </w:rPr>
-        <w:t>Endnote</w:t>
-      </w:r>
-      <w:proofErr w:type="spellEnd"/>
-      <w:r>
-        <w:rPr>
-          <w:lang w:val="da-DK"/>
-        </w:rPr>
-        <w:t xml:space="preserve"> end</w:t>
+        <w:t>HED BOX Endnote start, HED BOX Endnote end</w:t>
       </w:r>
     </w:p>
     <w:p>
@@ -6241,35 +5508,7 @@
         <w:rPr>
           <w:lang w:val="da-DK"/>
         </w:rPr>
-        <w:t xml:space="preserve">HED BOX </w:t>
-      </w:r>
-      <w:proofErr w:type="spellStart"/>
-      <w:r>
-        <w:rPr>
-          <w:lang w:val="da-DK"/>
-        </w:rPr>
-        <w:t>Num</w:t>
-      </w:r>
-      <w:proofErr w:type="spellEnd"/>
-      <w:r>
-        <w:rPr>
-          <w:lang w:val="da-DK"/>
-        </w:rPr>
-        <w:t xml:space="preserve"> List start, HED BOX </w:t>
-      </w:r>
-      <w:proofErr w:type="spellStart"/>
-      <w:r>
-        <w:rPr>
-          <w:lang w:val="da-DK"/>
-        </w:rPr>
-        <w:t>Num</w:t>
-      </w:r>
-      <w:proofErr w:type="spellEnd"/>
-      <w:r>
-        <w:rPr>
-          <w:lang w:val="da-DK"/>
-        </w:rPr>
-        <w:t xml:space="preserve"> List end</w:t>
+        <w:t>HED BOX Num List start, HED BOX Num List end</w:t>
       </w:r>
     </w:p>
     <w:p>
@@ -6327,9 +5566,6 @@
       <w:pPr>
         <w:pStyle w:val="HEDBOXSub-sectionend"/>
       </w:pPr>
-      <w:r>
-        <w:br w:type="page"/>
-      </w:r>
     </w:p>
     <w:p>
       <w:pPr>
@@ -6466,15 +5702,7 @@
         <w:pStyle w:val="HEDDefinitionterm"/>
       </w:pPr>
       <w:r>
-        <w:t xml:space="preserve">HED SECT </w:t>
-      </w:r>
-      <w:proofErr w:type="spellStart"/>
-      <w:r>
-        <w:t>Halftitle</w:t>
-      </w:r>
-      <w:proofErr w:type="spellEnd"/>
-      <w:r>
-        <w:t xml:space="preserve"> Page</w:t>
+        <w:t>HED SECT Halftitle Page</w:t>
       </w:r>
     </w:p>
     <w:p>
@@ -6514,6 +5742,7 @@
         <w:pStyle w:val="HEDDefinitionterm"/>
       </w:pPr>
       <w:r>
+        <w:lastRenderedPageBreak/>
         <w:t>HED SECT Preface</w:t>
       </w:r>
     </w:p>
@@ -6530,13 +5759,8 @@
         <w:pStyle w:val="HEDDefinitionterm"/>
       </w:pPr>
       <w:r>
-        <w:t xml:space="preserve">HED SECT </w:t>
-      </w:r>
-      <w:proofErr w:type="spellStart"/>
-      <w:r>
-        <w:t>Titlepage</w:t>
-      </w:r>
-      <w:proofErr w:type="spellEnd"/>
+        <w:t>HED SECT Titlepage</w:t>
+      </w:r>
     </w:p>
     <w:p>
       <w:pPr>

</xml_diff>

<commit_message>
including epub toc info
</commit_message>
<xml_diff>
--- a/book.docx
+++ b/book.docx
@@ -22,7 +22,21 @@
           <w:lang w:val="fr-FR"/>
         </w:rPr>
         <w:lastRenderedPageBreak/>
-        <w:t>ATTRS=id: documentation-home</w:t>
+        <w:t>ATTRS=</w:t>
+      </w:r>
+      <w:proofErr w:type="gramStart"/>
+      <w:r>
+        <w:rPr>
+          <w:lang w:val="fr-FR"/>
+        </w:rPr>
+        <w:t>id:</w:t>
+      </w:r>
+      <w:proofErr w:type="gramEnd"/>
+      <w:r>
+        <w:rPr>
+          <w:lang w:val="fr-FR"/>
+        </w:rPr>
+        <w:t xml:space="preserve"> documentation-home</w:t>
       </w:r>
     </w:p>
     <w:p>
@@ -34,11 +48,21 @@
       </w:pPr>
       <w:bookmarkStart w:id="0" w:name="Titlepage"/>
       <w:bookmarkEnd w:id="0"/>
+      <w:proofErr w:type="spellStart"/>
+      <w:proofErr w:type="gramStart"/>
       <w:r>
         <w:rPr>
           <w:lang w:val="fr-FR"/>
         </w:rPr>
-        <w:t>Hederis:Convert Documentation</w:t>
+        <w:t>Hederis:Convert</w:t>
+      </w:r>
+      <w:proofErr w:type="spellEnd"/>
+      <w:proofErr w:type="gramEnd"/>
+      <w:r>
+        <w:rPr>
+          <w:lang w:val="fr-FR"/>
+        </w:rPr>
+        <w:t xml:space="preserve"> Documentation</w:t>
       </w:r>
     </w:p>
     <w:p>
@@ -63,8 +87,13 @@
       </w:pPr>
       <w:r>
         <w:lastRenderedPageBreak/>
-        <w:t>ATTRS=id :</w:t>
-      </w:r>
+        <w:t>ATTRS=</w:t>
+      </w:r>
+      <w:proofErr w:type="gramStart"/>
+      <w:r>
+        <w:t>id :</w:t>
+      </w:r>
+      <w:proofErr w:type="gramEnd"/>
       <w:r>
         <w:t xml:space="preserve"> quick-start</w:t>
       </w:r>
@@ -81,16 +110,43 @@
       <w:pPr>
         <w:pStyle w:val="HEDPlaintextparagraph"/>
       </w:pPr>
-      <w:r>
-        <w:t>Hederis:Convert is a professional book publishing tool for quickly creating beautiful, high-quality books. You provide a single Microsoft Word file containing your full book text along with any images that you use in the book (and a cover file if you’ve got one), and Hederis:Convert will process it automatically into a laid-out, print-ready PDF, and a fully-accessible and standards-conformant EPUB file. You’ll also get an updated Microsoft Word file and an HTML version of your book.</w:t>
-      </w:r>
-    </w:p>
-    <w:p>
-      <w:pPr>
-        <w:pStyle w:val="HEDPlaintextparagraph"/>
-      </w:pPr>
-      <w:r>
-        <w:t>In the navigation menu, you’ll see a list of all the topics in this documentation, which should also give you a sense of all the things you can do with Hederis:Convert.</w:t>
+      <w:proofErr w:type="spellStart"/>
+      <w:proofErr w:type="gramStart"/>
+      <w:r>
+        <w:t>Hederis:Convert</w:t>
+      </w:r>
+      <w:proofErr w:type="spellEnd"/>
+      <w:proofErr w:type="gramEnd"/>
+      <w:r>
+        <w:t xml:space="preserve"> is a professional book publishing tool for quickly creating beautiful, high-quality books. You provide a single Microsoft Word file containing your full book text along with any images that you use in the book (and a cover file if you’ve got one), and </w:t>
+      </w:r>
+      <w:proofErr w:type="spellStart"/>
+      <w:proofErr w:type="gramStart"/>
+      <w:r>
+        <w:t>Hederis:Convert</w:t>
+      </w:r>
+      <w:proofErr w:type="spellEnd"/>
+      <w:proofErr w:type="gramEnd"/>
+      <w:r>
+        <w:t xml:space="preserve"> will process it automatically into a laid-out, print-ready PDF, and a fully-accessible and standards-conformant EPUB file. You’ll also get an updated Microsoft Word file and an HTML version of your book.</w:t>
+      </w:r>
+    </w:p>
+    <w:p>
+      <w:pPr>
+        <w:pStyle w:val="HEDPlaintextparagraph"/>
+      </w:pPr>
+      <w:r>
+        <w:t xml:space="preserve">In the navigation menu, you’ll see a list of all the topics in this documentation, which should also give you a sense of all the things you can do with </w:t>
+      </w:r>
+      <w:proofErr w:type="spellStart"/>
+      <w:proofErr w:type="gramStart"/>
+      <w:r>
+        <w:t>Hederis:Convert</w:t>
+      </w:r>
+      <w:proofErr w:type="spellEnd"/>
+      <w:proofErr w:type="gramEnd"/>
+      <w:r>
+        <w:t>.</w:t>
       </w:r>
     </w:p>
     <w:p>
@@ -387,8 +443,15 @@
       <w:pPr>
         <w:pStyle w:val="HEDPlaintextparagraph"/>
       </w:pPr>
-      <w:r>
-        <w:t xml:space="preserve">Hederis:Convert is based on the concept of “single-source </w:t>
+      <w:proofErr w:type="spellStart"/>
+      <w:proofErr w:type="gramStart"/>
+      <w:r>
+        <w:t>Hederis:Convert</w:t>
+      </w:r>
+      <w:proofErr w:type="spellEnd"/>
+      <w:proofErr w:type="gramEnd"/>
+      <w:r>
+        <w:t xml:space="preserve"> is based on the concept of “single-source </w:t>
       </w:r>
       <w:r>
         <w:t>publishing</w:t>
@@ -408,7 +471,17 @@
         <w:pStyle w:val="HEDPlaintextparagraph"/>
       </w:pPr>
       <w:r>
-        <w:t>In the Hederis:Convert workflow, this single source of truth is your Microsoft Word manuscript. This manuscript contains your up-to-date book text, as well as any instructions for the creation of your final output files. These instructions are given in the form of Word Styles, including the semantic tagging of your manuscript text. See “</w:t>
+        <w:t xml:space="preserve">In the </w:t>
+      </w:r>
+      <w:proofErr w:type="spellStart"/>
+      <w:proofErr w:type="gramStart"/>
+      <w:r>
+        <w:t>Hederis:Convert</w:t>
+      </w:r>
+      <w:proofErr w:type="spellEnd"/>
+      <w:proofErr w:type="gramEnd"/>
+      <w:r>
+        <w:t xml:space="preserve"> workflow, this single source of truth is your Microsoft Word manuscript. This manuscript contains your up-to-date book text, as well as any instructions for the creation of your final output files. These instructions are given in the form of Word Styles, including the semantic tagging of your manuscript text. See “</w:t>
       </w:r>
       <w:hyperlink w:anchor="SemanticTagging" w:history="1">
         <w:r>
@@ -440,8 +513,13 @@
         <w:pStyle w:val="HEDCaption"/>
       </w:pPr>
       <w:r>
-        <w:t>A simple workflow example</w:t>
-      </w:r>
+        <w:t xml:space="preserve">A simple workflow </w:t>
+      </w:r>
+      <w:proofErr w:type="gramStart"/>
+      <w:r>
+        <w:t>example</w:t>
+      </w:r>
+      <w:proofErr w:type="gramEnd"/>
     </w:p>
     <w:p>
       <w:pPr>
@@ -453,7 +531,35 @@
         <w:pStyle w:val="HEDPlaintextparagraph"/>
       </w:pPr>
       <w:r>
-        <w:t>Book production is a skilled craft, and requires fine-tuning from experts who understand the book’s text. Hederis:Convert reduces the time it takes to get laid out files into your review process, so that you can focus on creating a perfect single-source of truth (your Word manuscript). Don’t expect the results to be perfect after the first conversion - Hederis:Convert is a tool to help you in the book production process, and not a replacement for human experts.</w:t>
+        <w:t xml:space="preserve">Book production is a skilled </w:t>
+      </w:r>
+      <w:proofErr w:type="gramStart"/>
+      <w:r>
+        <w:t>craft, and</w:t>
+      </w:r>
+      <w:proofErr w:type="gramEnd"/>
+      <w:r>
+        <w:t xml:space="preserve"> requires fine-tuning from experts who understand the book’s text. </w:t>
+      </w:r>
+      <w:proofErr w:type="spellStart"/>
+      <w:proofErr w:type="gramStart"/>
+      <w:r>
+        <w:t>Hederis:Convert</w:t>
+      </w:r>
+      <w:proofErr w:type="spellEnd"/>
+      <w:proofErr w:type="gramEnd"/>
+      <w:r>
+        <w:t xml:space="preserve"> reduces the time it takes to get laid out files into your review process, so that you can focus on creating a perfect single-source of truth (your Word manuscript). Don’t expect the results to be perfect after the first conversion - </w:t>
+      </w:r>
+      <w:proofErr w:type="spellStart"/>
+      <w:proofErr w:type="gramStart"/>
+      <w:r>
+        <w:t>Hederis:Convert</w:t>
+      </w:r>
+      <w:proofErr w:type="spellEnd"/>
+      <w:proofErr w:type="gramEnd"/>
+      <w:r>
+        <w:t xml:space="preserve"> is a tool to help you in the book production process, and not a replacement for human experts.</w:t>
       </w:r>
     </w:p>
     <w:p>
@@ -482,7 +588,17 @@
         <w:pStyle w:val="HEDListitem-Numbered"/>
       </w:pPr>
       <w:r>
-        <w:t>In the background, Hederis:Convert processes this manuscript, applies the necessary tagging, and creates initial PDF, EPUB, HTML files, along with a new Word manuscript that contains the results of this analysis.</w:t>
+        <w:t xml:space="preserve">In the background, </w:t>
+      </w:r>
+      <w:proofErr w:type="spellStart"/>
+      <w:proofErr w:type="gramStart"/>
+      <w:r>
+        <w:t>Hederis:Convert</w:t>
+      </w:r>
+      <w:proofErr w:type="spellEnd"/>
+      <w:proofErr w:type="gramEnd"/>
+      <w:r>
+        <w:t xml:space="preserve"> processes this manuscript, applies the necessary tagging, and creates initial PDF, EPUB, HTML files, along with a new Word manuscript that contains the results of this analysis.</w:t>
       </w:r>
     </w:p>
     <w:p>
@@ -584,7 +700,15 @@
         <w:pStyle w:val="HEDListitem-Numbered"/>
       </w:pPr>
       <w:r>
-        <w:t>Make all required changes to your source Word file (which will be the most recent file created by Hederis).</w:t>
+        <w:t xml:space="preserve">Make all required changes to your source Word file (which will be the most recent file created by </w:t>
+      </w:r>
+      <w:proofErr w:type="spellStart"/>
+      <w:r>
+        <w:t>Hederis</w:t>
+      </w:r>
+      <w:proofErr w:type="spellEnd"/>
+      <w:r>
+        <w:t>).</w:t>
       </w:r>
     </w:p>
     <w:p>
@@ -592,7 +716,15 @@
         <w:pStyle w:val="HEDListitem-Numbered"/>
       </w:pPr>
       <w:r>
-        <w:t>Re-upload your latest-and-greatest Word file for conversion, and start a new review process to make sure your changes were correctly incorporated and to see if any new changes need to be made.</w:t>
+        <w:t xml:space="preserve">Re-upload your latest-and-greatest Word file for </w:t>
+      </w:r>
+      <w:proofErr w:type="gramStart"/>
+      <w:r>
+        <w:t>conversion, and</w:t>
+      </w:r>
+      <w:proofErr w:type="gramEnd"/>
+      <w:r>
+        <w:t xml:space="preserve"> start a new review process to make sure your changes were correctly incorporated and to see if any new changes need to be made.</w:t>
       </w:r>
     </w:p>
     <w:p>
@@ -654,8 +786,15 @@
       <w:pPr>
         <w:pStyle w:val="HEDPlaintextparagraph"/>
       </w:pPr>
-      <w:r>
-        <w:t>Hederis:Convert supports images in your book text. To include an image:</w:t>
+      <w:proofErr w:type="spellStart"/>
+      <w:proofErr w:type="gramStart"/>
+      <w:r>
+        <w:t>Hederis:Convert</w:t>
+      </w:r>
+      <w:proofErr w:type="spellEnd"/>
+      <w:proofErr w:type="gramEnd"/>
+      <w:r>
+        <w:t xml:space="preserve"> supports images in your book text. To include an image:</w:t>
       </w:r>
     </w:p>
     <w:p>
@@ -698,7 +837,15 @@
         <w:pStyle w:val="HEDPlaintextparagraph"/>
       </w:pPr>
       <w:r>
-        <w:t>Once you upload the image file to Hederis:Convert (see “</w:t>
+        <w:t xml:space="preserve">Once you upload the image file to </w:t>
+      </w:r>
+      <w:proofErr w:type="spellStart"/>
+      <w:r>
+        <w:t>Hederis:Convert</w:t>
+      </w:r>
+      <w:proofErr w:type="spellEnd"/>
+      <w:r>
+        <w:t xml:space="preserve"> (see “</w:t>
       </w:r>
       <w:hyperlink w:anchor="UploadACover" w:history="1">
         <w:r>
@@ -745,8 +892,13 @@
       </w:pPr>
       <w:r>
         <w:lastRenderedPageBreak/>
-        <w:t>ATTRS=id: images-with-captions-etc</w:t>
-      </w:r>
+        <w:t>ATTRS=id: images-with-captions-</w:t>
+      </w:r>
+      <w:proofErr w:type="spellStart"/>
+      <w:r>
+        <w:t>etc</w:t>
+      </w:r>
+      <w:proofErr w:type="spellEnd"/>
     </w:p>
     <w:p>
       <w:pPr>
@@ -896,8 +1048,15 @@
       <w:pPr>
         <w:pStyle w:val="HEDPlaintextparagraph"/>
       </w:pPr>
-      <w:r>
-        <w:t xml:space="preserve">Hederis:Convert will automatically include your book cover in the generated EPUB file, and will include any image files that are in your book text. To include cover and images files, upload them </w:t>
+      <w:proofErr w:type="spellStart"/>
+      <w:proofErr w:type="gramStart"/>
+      <w:r>
+        <w:t>Hederis:Convert</w:t>
+      </w:r>
+      <w:proofErr w:type="spellEnd"/>
+      <w:proofErr w:type="gramEnd"/>
+      <w:r>
+        <w:t xml:space="preserve"> will automatically include your book cover in the generated EPUB file, and will include any image files that are in your book text. To include cover and images files, upload them </w:t>
       </w:r>
       <w:r>
         <w:rPr>
@@ -906,7 +1065,17 @@
         <w:t xml:space="preserve">before </w:t>
       </w:r>
       <w:r>
-        <w:t>you upload your Word manuscript, as indicated on the Hederis:Convert user interface.</w:t>
+        <w:t xml:space="preserve">you upload your Word manuscript, as indicated on the </w:t>
+      </w:r>
+      <w:proofErr w:type="spellStart"/>
+      <w:proofErr w:type="gramStart"/>
+      <w:r>
+        <w:t>Hederis:Convert</w:t>
+      </w:r>
+      <w:proofErr w:type="spellEnd"/>
+      <w:proofErr w:type="gramEnd"/>
+      <w:r>
+        <w:t xml:space="preserve"> user interface.</w:t>
       </w:r>
     </w:p>
     <w:p>
@@ -987,7 +1156,15 @@
         <w:pStyle w:val="HEDListitem-Numbered"/>
       </w:pPr>
       <w:r>
-        <w:t>Insert a new paragraph below your image holder paragraph, and apply the “HED Processing instruction” style to it.</w:t>
+        <w:t xml:space="preserve">Insert a new paragraph below your image holder </w:t>
+      </w:r>
+      <w:proofErr w:type="gramStart"/>
+      <w:r>
+        <w:t>paragraph, and</w:t>
+      </w:r>
+      <w:proofErr w:type="gramEnd"/>
+      <w:r>
+        <w:t xml:space="preserve"> apply the “HED Processing instruction” style to it.</w:t>
       </w:r>
     </w:p>
     <w:p>
@@ -1001,8 +1178,13 @@
         <w:t>MAGE-SIZE</w:t>
       </w:r>
       <w:r>
-        <w:t>=fullbleed</w:t>
-      </w:r>
+        <w:t>=</w:t>
+      </w:r>
+      <w:proofErr w:type="spellStart"/>
+      <w:r>
+        <w:t>fullbleed</w:t>
+      </w:r>
+      <w:proofErr w:type="spellEnd"/>
     </w:p>
     <w:p>
       <w:pPr>
@@ -1114,7 +1296,33 @@
         <w:pStyle w:val="HEDPlaintextparagraph"/>
       </w:pPr>
       <w:r>
-        <w:t>To upload a Word manuscript to Hederis:Convert, open the “Upload DOCX” menu item from your Project Dashboard, and click the “Upload a Docx” button or drag a .docx file from your computer file system onto the browser window.</w:t>
+        <w:t xml:space="preserve">To upload a Word manuscript to </w:t>
+      </w:r>
+      <w:proofErr w:type="spellStart"/>
+      <w:proofErr w:type="gramStart"/>
+      <w:r>
+        <w:t>Hederis:Convert</w:t>
+      </w:r>
+      <w:proofErr w:type="spellEnd"/>
+      <w:proofErr w:type="gramEnd"/>
+      <w:r>
+        <w:t xml:space="preserve">, open the “Upload DOCX” menu item from your Project Dashboard, and click the “Upload a </w:t>
+      </w:r>
+      <w:proofErr w:type="spellStart"/>
+      <w:r>
+        <w:t>Docx</w:t>
+      </w:r>
+      <w:proofErr w:type="spellEnd"/>
+      <w:r>
+        <w:t>” button or drag a .</w:t>
+      </w:r>
+      <w:proofErr w:type="spellStart"/>
+      <w:r>
+        <w:t>docx</w:t>
+      </w:r>
+      <w:proofErr w:type="spellEnd"/>
+      <w:r>
+        <w:t xml:space="preserve"> file from your computer file system onto the browser window.</w:t>
       </w:r>
     </w:p>
     <w:p>
@@ -1159,7 +1367,17 @@
         <w:pStyle w:val="HEDPlaintextparagraph"/>
       </w:pPr>
       <w:r>
-        <w:t>You can choose to have Hederis:Convert delete empty paragraphs when it processes your file - check the “Strip empty paragraphs” to select this option.</w:t>
+        <w:t xml:space="preserve">You can choose to have </w:t>
+      </w:r>
+      <w:proofErr w:type="spellStart"/>
+      <w:proofErr w:type="gramStart"/>
+      <w:r>
+        <w:t>Hederis:Convert</w:t>
+      </w:r>
+      <w:proofErr w:type="spellEnd"/>
+      <w:proofErr w:type="gramEnd"/>
+      <w:r>
+        <w:t xml:space="preserve"> delete empty paragraphs when it processes your file - check the “Strip empty paragraphs” to select this option.</w:t>
       </w:r>
     </w:p>
     <w:p>
@@ -1202,7 +1420,25 @@
         <w:pStyle w:val="HEDPlaintextparagraph"/>
       </w:pPr>
       <w:r>
-        <w:t>When you upload a file to Hederis:Convert, we automatically make some guesses about the different parts of your manuscript, but you are the person who knows your content best. It’s a good idea to review our guesses, and adjust them as needed so that your manuscript is correctly tagged. See “</w:t>
+        <w:t xml:space="preserve">When you upload a file to </w:t>
+      </w:r>
+      <w:proofErr w:type="spellStart"/>
+      <w:proofErr w:type="gramStart"/>
+      <w:r>
+        <w:t>Hederis:Convert</w:t>
+      </w:r>
+      <w:proofErr w:type="spellEnd"/>
+      <w:proofErr w:type="gramEnd"/>
+      <w:r>
+        <w:t xml:space="preserve">, we automatically make some guesses about the different parts of your manuscript, but you are the person who knows your content best. It’s a good idea to review our </w:t>
+      </w:r>
+      <w:proofErr w:type="gramStart"/>
+      <w:r>
+        <w:t>guesses, and</w:t>
+      </w:r>
+      <w:proofErr w:type="gramEnd"/>
+      <w:r>
+        <w:t xml:space="preserve"> adjust them as needed so that your manuscript is correctly tagged. See “</w:t>
       </w:r>
       <w:hyperlink w:anchor="FinetuneWord" w:history="1">
         <w:r>
@@ -1256,7 +1492,15 @@
         <w:pStyle w:val="HEDPlaintextparagraph"/>
       </w:pPr>
       <w:r>
-        <w:t>Wrappers are a way to group certain paragraphs together that should be set aside from the main flow of text in some way. For example, if you have multiple paragraphs in an extract, those would wrapped accordingly. Some other examples are poems, letters, epigraphs, and lists. See “</w:t>
+        <w:t xml:space="preserve">Wrappers are a way to group certain paragraphs together that should be set aside from the main flow of text in some way. For example, if you have multiple paragraphs in an extract, those would </w:t>
+      </w:r>
+      <w:proofErr w:type="gramStart"/>
+      <w:r>
+        <w:t>wrapped accordingly</w:t>
+      </w:r>
+      <w:proofErr w:type="gramEnd"/>
+      <w:r>
+        <w:t>. Some other examples are poems, letters, epigraphs, and lists. See “</w:t>
       </w:r>
       <w:hyperlink w:anchor="AddAWrapper" w:history="1">
         <w:r>
@@ -1275,7 +1519,15 @@
         <w:pStyle w:val="HEDPlaintextparagraph"/>
       </w:pPr>
       <w:r>
-        <w:t>Sections are the main chunks of your manuscript - you probably use words like chapters, parts, appendixes, prefaces, etc., to describe the sections in your book. At Hederis, we have special styles to mark your section breaks - see “</w:t>
+        <w:t xml:space="preserve">Sections are the main chunks of your manuscript - you probably use words like chapters, parts, appendixes, prefaces, etc., to describe the sections in your book. At </w:t>
+      </w:r>
+      <w:proofErr w:type="spellStart"/>
+      <w:r>
+        <w:t>Hederis</w:t>
+      </w:r>
+      <w:proofErr w:type="spellEnd"/>
+      <w:r>
+        <w:t>, we have special styles to mark your section breaks - see “</w:t>
       </w:r>
       <w:hyperlink w:anchor="AddASection" w:history="1">
         <w:r>
@@ -1321,7 +1573,25 @@
         <w:pStyle w:val="HEDPlaintextparagraph"/>
       </w:pPr>
       <w:r>
-        <w:t xml:space="preserve">When you upload a Word manuscript to Hederis:Convert, we automatically make some guesses about the parts of your document, but these will undoubtedly need to be adjusted and fleshed out. Hederis returns a new Word manuscript to you, that contains all of our tagging and conversion instructions - </w:t>
+        <w:t xml:space="preserve">When you upload a Word manuscript to </w:t>
+      </w:r>
+      <w:proofErr w:type="spellStart"/>
+      <w:proofErr w:type="gramStart"/>
+      <w:r>
+        <w:t>Hederis:Convert</w:t>
+      </w:r>
+      <w:proofErr w:type="spellEnd"/>
+      <w:proofErr w:type="gramEnd"/>
+      <w:r>
+        <w:t xml:space="preserve">, we automatically make some guesses about the parts of your document, but these will undoubtedly need to be adjusted and fleshed out. </w:t>
+      </w:r>
+      <w:proofErr w:type="spellStart"/>
+      <w:r>
+        <w:t>Hederis</w:t>
+      </w:r>
+      <w:proofErr w:type="spellEnd"/>
+      <w:r>
+        <w:t xml:space="preserve"> returns a new Word manuscript to you, that contains all of our tagging and conversion instructions - </w:t>
       </w:r>
       <w:r>
         <w:rPr>
@@ -1334,8 +1604,13 @@
       <w:pPr>
         <w:pStyle w:val="HEDPlaintextparagraph"/>
       </w:pPr>
-      <w:r>
-        <w:t>Hederis uses a specific set of Word styles, that all start with the prefix “HED”. When you download and open your new Word file, you’ll see that all the paragraphs in your document have been tagged with one of these styles. Chances are, there will be at least a few paragraphs that you want to re-classify with different styles. (</w:t>
+      <w:proofErr w:type="spellStart"/>
+      <w:r>
+        <w:t>Hederis</w:t>
+      </w:r>
+      <w:proofErr w:type="spellEnd"/>
+      <w:r>
+        <w:t xml:space="preserve"> uses a specific set of Word styles, that all start with the prefix “HED”. When you download and open your new Word file, you’ll see that all the paragraphs in your document have been tagged with one of these styles. Chances are, there will be at least a few paragraphs that you want to re-classify with different styles. (</w:t>
       </w:r>
       <w:hyperlink w:anchor="ListofStyles" w:history="1">
         <w:r>
@@ -1346,7 +1621,15 @@
         </w:r>
       </w:hyperlink>
       <w:r>
-        <w:t xml:space="preserve"> for a full list of Hederis styles and notes about how to use them.) Here’s how to work with styles in your Word manuscript:</w:t>
+        <w:t xml:space="preserve"> for a full list of </w:t>
+      </w:r>
+      <w:proofErr w:type="spellStart"/>
+      <w:r>
+        <w:t>Hederis</w:t>
+      </w:r>
+      <w:proofErr w:type="spellEnd"/>
+      <w:r>
+        <w:t xml:space="preserve"> styles and notes about how to use them.) Here’s how to work with styles in your Word manuscript:</w:t>
       </w:r>
     </w:p>
     <w:p>
@@ -1397,7 +1680,15 @@
         <w:t>Display</w:t>
       </w:r>
       <w:r>
-        <w:t xml:space="preserve"> section (PC), and enter a value in the “Style area width” box (2 inches is usually a safe size).</w:t>
+        <w:t xml:space="preserve"> section (PC</w:t>
+      </w:r>
+      <w:proofErr w:type="gramStart"/>
+      <w:r>
+        <w:t>), and</w:t>
+      </w:r>
+      <w:proofErr w:type="gramEnd"/>
+      <w:r>
+        <w:t xml:space="preserve"> enter a value in the “Style area width” box (2 inches is usually a safe size).</w:t>
       </w:r>
       <w:r>
         <w:t xml:space="preserve"> Here are some step-by-step instruction on how to do this: </w:t>
@@ -1437,7 +1728,15 @@
         <w:pStyle w:val="HEDPlaintextparagraph"/>
       </w:pPr>
       <w:r>
-        <w:t>You can also resize the style sidebar by clicking and holding your mouse button on the right border of the sidebar, and dragging to the left or right.</w:t>
+        <w:t xml:space="preserve">You can also resize the style sidebar by clicking and holding your mouse button on the right border of the </w:t>
+      </w:r>
+      <w:proofErr w:type="gramStart"/>
+      <w:r>
+        <w:t>sidebar, and</w:t>
+      </w:r>
+      <w:proofErr w:type="gramEnd"/>
+      <w:r>
+        <w:t xml:space="preserve"> dragging to the left or right.</w:t>
       </w:r>
     </w:p>
     <w:p>
@@ -1554,7 +1853,15 @@
         <w:pStyle w:val="HEDPlaintextparagraph"/>
       </w:pPr>
       <w:r>
-        <w:t>Many paragraph styles can be re-used both in the main flow of text and inside wrappers, and will appear differently depending on whether or not they’re in a wrapper. For example, the “HED Plain text paragraph” is used as the basic paragraph type for content in the main text, as well as for paragraphs inside boxes and sidebars, like this:</w:t>
+        <w:t xml:space="preserve">Many paragraph styles can be re-used both in the main flow of text and inside </w:t>
+      </w:r>
+      <w:proofErr w:type="gramStart"/>
+      <w:r>
+        <w:t>wrappers, and</w:t>
+      </w:r>
+      <w:proofErr w:type="gramEnd"/>
+      <w:r>
+        <w:t xml:space="preserve"> will appear differently depending on whether or not they’re in a wrapper. For example, the “HED Plain text paragraph” is used as the basic paragraph type for content in the main text, as well as for paragraphs inside boxes and sidebars, like this:</w:t>
       </w:r>
     </w:p>
     <w:p>
@@ -1673,8 +1980,15 @@
       <w:pPr>
         <w:pStyle w:val="HEDPlaintextparagraph"/>
       </w:pPr>
-      <w:r>
-        <w:t>Hederis:Convert will automatically interpret any page break in your document as the start of a new section. However, it’s likely that you’ll need to re-classify some sections, or add new sections.</w:t>
+      <w:proofErr w:type="spellStart"/>
+      <w:proofErr w:type="gramStart"/>
+      <w:r>
+        <w:t>Hederis:Convert</w:t>
+      </w:r>
+      <w:proofErr w:type="spellEnd"/>
+      <w:proofErr w:type="gramEnd"/>
+      <w:r>
+        <w:t xml:space="preserve"> will automatically interpret any page break in your document as the start of a new section. However, it’s likely that you’ll need to re-classify some sections, or add new sections.</w:t>
       </w:r>
     </w:p>
     <w:p>
@@ -1769,7 +2083,15 @@
       </w:pPr>
       <w:r>
         <w:lastRenderedPageBreak/>
-        <w:t>ATTRS=id: autogen-a-toc</w:t>
+        <w:t xml:space="preserve">ATTRS=id: </w:t>
+      </w:r>
+      <w:proofErr w:type="spellStart"/>
+      <w:r>
+        <w:t>autogen</w:t>
+      </w:r>
+      <w:proofErr w:type="spellEnd"/>
+      <w:r>
+        <w:t>-a-toc</w:t>
       </w:r>
     </w:p>
     <w:p>
@@ -1786,9 +2108,61 @@
       <w:pPr>
         <w:pStyle w:val="HEDPlaintextparagraph"/>
       </w:pPr>
-      <w:r>
-        <w:t>Hederis can automatically generate a Table of Contents for you, and insert it into your print file in any location you choose. Additionally, you can specify not to include certain chapters or sections in your generated Table of Contents, and specify how many levels deep you want the Table of Contents to go (for example, you can include only chapter-level headings, or include nested subsections to any level). Here’s how:</w:t>
-      </w:r>
+      <w:proofErr w:type="spellStart"/>
+      <w:r>
+        <w:t>Hederis</w:t>
+      </w:r>
+      <w:proofErr w:type="spellEnd"/>
+      <w:r>
+        <w:t xml:space="preserve"> can automatically generate a Table of Contents for </w:t>
+      </w:r>
+      <w:proofErr w:type="gramStart"/>
+      <w:r>
+        <w:t>you, and</w:t>
+      </w:r>
+      <w:proofErr w:type="gramEnd"/>
+      <w:r>
+        <w:t xml:space="preserve"> insert it into your print file in any location you choose. Additionally, you can specify not to include certain chapters or sections in your generated Table of </w:t>
+      </w:r>
+      <w:proofErr w:type="gramStart"/>
+      <w:r>
+        <w:t>Contents, and</w:t>
+      </w:r>
+      <w:proofErr w:type="gramEnd"/>
+      <w:r>
+        <w:t xml:space="preserve"> specify how many levels deep you want the Table of Contents to go (for example, you can include only chapter-level headings, or include nested subsections to any level). Here’s how:</w:t>
+      </w:r>
+    </w:p>
+    <w:p>
+      <w:pPr>
+        <w:pStyle w:val="HEDBOXBoxstart"/>
+      </w:pPr>
+    </w:p>
+    <w:p>
+      <w:pPr>
+        <w:pStyle w:val="HEDBoxtype"/>
+      </w:pPr>
+      <w:r>
+        <w:t>Note</w:t>
+      </w:r>
+    </w:p>
+    <w:p>
+      <w:pPr>
+        <w:pStyle w:val="HEDPlaintextparagraph"/>
+      </w:pPr>
+      <w:r>
+        <w:t>EPUB files will always include an auto-generated Table of Contents. You can use the same processing instruction option (see step 5 below)</w:t>
+      </w:r>
+      <w:bookmarkStart w:id="16" w:name="_GoBack"/>
+      <w:bookmarkEnd w:id="16"/>
+      <w:r>
+        <w:t xml:space="preserve"> to exclude a section from the EPUB Table of Contents.</w:t>
+      </w:r>
+    </w:p>
+    <w:p>
+      <w:pPr>
+        <w:pStyle w:val="HEDBOXBoxend"/>
+      </w:pPr>
     </w:p>
     <w:p>
       <w:pPr>
@@ -2040,8 +2414,8 @@
       <w:pPr>
         <w:pStyle w:val="HEDChapterSectiontitle"/>
       </w:pPr>
-      <w:bookmarkStart w:id="16" w:name="SetupTOC"/>
-      <w:bookmarkEnd w:id="16"/>
+      <w:bookmarkStart w:id="17" w:name="SetupTOC"/>
+      <w:bookmarkEnd w:id="17"/>
       <w:r>
         <w:t>Set up a Table of Contents</w:t>
       </w:r>
@@ -2071,8 +2445,13 @@
       <w:r>
         <w:t xml:space="preserve">; once you’ve got it set up, </w:t>
       </w:r>
-      <w:r>
-        <w:t xml:space="preserve">Hederis will automatically add the </w:t>
+      <w:proofErr w:type="spellStart"/>
+      <w:r>
+        <w:t>Hederis</w:t>
+      </w:r>
+      <w:proofErr w:type="spellEnd"/>
+      <w:r>
+        <w:t xml:space="preserve"> will automatically add the </w:t>
       </w:r>
       <w:r>
         <w:t xml:space="preserve">final </w:t>
@@ -2084,7 +2463,15 @@
         <w:t>To set up a Table of Contents f</w:t>
       </w:r>
       <w:r>
-        <w:t xml:space="preserve">or Hederis, </w:t>
+        <w:t xml:space="preserve">or </w:t>
+      </w:r>
+      <w:proofErr w:type="spellStart"/>
+      <w:r>
+        <w:t>Hederis</w:t>
+      </w:r>
+      <w:proofErr w:type="spellEnd"/>
+      <w:r>
+        <w:t xml:space="preserve">, </w:t>
       </w:r>
       <w:r>
         <w:t>you</w:t>
@@ -2096,7 +2483,15 @@
         <w:t>b</w:t>
       </w:r>
       <w:r>
-        <w:t>ookmarks and hyperlinks. Bookmarks and hyperlinks are built-in features of Word, and allow you to create internal links in your document. The destination of the link should have a Bookmark, and the link itself should be inserted as a hyperlink. Here’s how:</w:t>
+        <w:t xml:space="preserve">ookmarks and hyperlinks. Bookmarks and hyperlinks are built-in features of </w:t>
+      </w:r>
+      <w:proofErr w:type="gramStart"/>
+      <w:r>
+        <w:t>Word, and</w:t>
+      </w:r>
+      <w:proofErr w:type="gramEnd"/>
+      <w:r>
+        <w:t xml:space="preserve"> allow you to create internal links in your document. The destination of the link should have a Bookmark, and the link itself should be inserted as a hyperlink. Here’s how:</w:t>
       </w:r>
     </w:p>
     <w:p>
@@ -2131,7 +2526,23 @@
         <w:t>:</w:t>
       </w:r>
       <w:r>
-        <w:t xml:space="preserve"> simply place your cursor in the document, and start typing. For Hederis, there are some rules about how your Table of Contents should be styled:</w:t>
+        <w:t xml:space="preserve"> simply place your cursor in the </w:t>
+      </w:r>
+      <w:proofErr w:type="gramStart"/>
+      <w:r>
+        <w:t>document, and</w:t>
+      </w:r>
+      <w:proofErr w:type="gramEnd"/>
+      <w:r>
+        <w:t xml:space="preserve"> start typing. For </w:t>
+      </w:r>
+      <w:proofErr w:type="spellStart"/>
+      <w:r>
+        <w:t>Hederis</w:t>
+      </w:r>
+      <w:proofErr w:type="spellEnd"/>
+      <w:r>
+        <w:t>, there are some rules about how your Table of Contents should be styled:</w:t>
       </w:r>
     </w:p>
     <w:p>
@@ -2147,7 +2558,15 @@
         <w:pStyle w:val="HEDPlaintextparagraph"/>
       </w:pPr>
       <w:r>
-        <w:t>It should be wrapped in a Num List wrapper (see the section on Wrappers).</w:t>
+        <w:t xml:space="preserve">It should be wrapped in a </w:t>
+      </w:r>
+      <w:proofErr w:type="spellStart"/>
+      <w:r>
+        <w:t>Num</w:t>
+      </w:r>
+      <w:proofErr w:type="spellEnd"/>
+      <w:r>
+        <w:t xml:space="preserve"> List wrapper (see the section on Wrappers).</w:t>
       </w:r>
     </w:p>
     <w:p>
@@ -2460,8 +2879,8 @@
       <w:pPr>
         <w:pStyle w:val="HEDChapterSectiontitle"/>
       </w:pPr>
-      <w:bookmarkStart w:id="17" w:name="CustomContent"/>
-      <w:bookmarkEnd w:id="17"/>
+      <w:bookmarkStart w:id="18" w:name="CustomContent"/>
+      <w:bookmarkEnd w:id="18"/>
       <w:r>
         <w:t>Include content only in the PDF or EPUB</w:t>
       </w:r>
@@ -2471,7 +2890,15 @@
         <w:pStyle w:val="HEDPlaintextparagraph"/>
       </w:pPr>
       <w:r>
-        <w:t>You can designate part of the content in your to appear only in the PDF or EPUB output by using a processing instruction (see “</w:t>
+        <w:t xml:space="preserve">You can designate part of the content in </w:t>
+      </w:r>
+      <w:proofErr w:type="gramStart"/>
+      <w:r>
+        <w:t>your</w:t>
+      </w:r>
+      <w:proofErr w:type="gramEnd"/>
+      <w:r>
+        <w:t xml:space="preserve"> to appear only in the PDF or EPUB output by using a processing instruction (see “</w:t>
       </w:r>
       <w:hyperlink w:anchor="AddPIs" w:history="1">
         <w:r>
@@ -2557,7 +2984,15 @@
         <w:pStyle w:val="HEDListitem-Numbered"/>
       </w:pPr>
       <w:r>
-        <w:t>Type the following text inside your new HED Processing instruction paragraph: FORMAT=, and then type one of the following keywords, depending on which output format you want the element to appear in: ebook, print.</w:t>
+        <w:t xml:space="preserve">Type the following text inside your new HED Processing instruction paragraph: FORMAT=, and then type one of the following keywords, depending on which output format you want the element to appear in: </w:t>
+      </w:r>
+      <w:proofErr w:type="spellStart"/>
+      <w:r>
+        <w:t>ebook</w:t>
+      </w:r>
+      <w:proofErr w:type="spellEnd"/>
+      <w:r>
+        <w:t>, print.</w:t>
       </w:r>
     </w:p>
     <w:p>
@@ -2586,8 +3021,8 @@
       <w:pPr>
         <w:pStyle w:val="HEDChapterSectiontitle"/>
       </w:pPr>
-      <w:bookmarkStart w:id="18" w:name="Design"/>
-      <w:bookmarkEnd w:id="18"/>
+      <w:bookmarkStart w:id="19" w:name="Design"/>
+      <w:bookmarkEnd w:id="19"/>
       <w:r>
         <w:t>Design</w:t>
       </w:r>
@@ -2613,8 +3048,8 @@
       <w:pPr>
         <w:pStyle w:val="HEDChapterSectiontitle"/>
       </w:pPr>
-      <w:bookmarkStart w:id="19" w:name="AdjustTrim"/>
-      <w:bookmarkEnd w:id="19"/>
+      <w:bookmarkStart w:id="20" w:name="AdjustTrim"/>
+      <w:bookmarkEnd w:id="20"/>
       <w:r>
         <w:t>Adjust PDF trim size and margins</w:t>
       </w:r>
@@ -2664,8 +3099,8 @@
       <w:pPr>
         <w:pStyle w:val="HEDChapterSectiontitle"/>
       </w:pPr>
-      <w:bookmarkStart w:id="20" w:name="AddMarks"/>
-      <w:bookmarkEnd w:id="20"/>
+      <w:bookmarkStart w:id="21" w:name="AddMarks"/>
+      <w:bookmarkEnd w:id="21"/>
       <w:r>
         <w:t>Add printer marks</w:t>
       </w:r>
@@ -2699,8 +3134,8 @@
       <w:pPr>
         <w:pStyle w:val="HEDChapterSectiontitle"/>
       </w:pPr>
-      <w:bookmarkStart w:id="21" w:name="ViewGrid"/>
-      <w:bookmarkEnd w:id="21"/>
+      <w:bookmarkStart w:id="22" w:name="ViewGrid"/>
+      <w:bookmarkEnd w:id="22"/>
       <w:r>
         <w:t>View baseline grid</w:t>
       </w:r>
@@ -2734,8 +3169,8 @@
       <w:pPr>
         <w:pStyle w:val="HEDChapterSectiontitle"/>
       </w:pPr>
-      <w:bookmarkStart w:id="22" w:name="AddPIs"/>
-      <w:bookmarkEnd w:id="22"/>
+      <w:bookmarkStart w:id="23" w:name="AddPIs"/>
+      <w:bookmarkEnd w:id="23"/>
       <w:r>
         <w:t xml:space="preserve">Add special </w:t>
       </w:r>
@@ -2787,7 +3222,15 @@
         <w:pStyle w:val="HEDPlaintextparagraph"/>
       </w:pPr>
       <w:r>
-        <w:t>After you’ve converted your manuscript for the first time, you’ll receive a new Word file with all of the special Hederis styles applied. (See “</w:t>
+        <w:t xml:space="preserve">After you’ve converted your manuscript for the first time, you’ll receive a new Word file with all of the special </w:t>
+      </w:r>
+      <w:proofErr w:type="spellStart"/>
+      <w:r>
+        <w:t>Hederis</w:t>
+      </w:r>
+      <w:proofErr w:type="spellEnd"/>
+      <w:r>
+        <w:t xml:space="preserve"> styles applied. (See “</w:t>
       </w:r>
       <w:hyperlink w:anchor="FinetuneWord" w:history="1">
         <w:r>
@@ -2851,7 +3294,15 @@
         <w:pStyle w:val="HEDListitem-Numbered"/>
       </w:pPr>
       <w:r>
-        <w:t>Find the paragraph that you want to customize the design of, and insert a new paragraph after it (place your cursor at the end of the paragraph, and then press enter).</w:t>
+        <w:t xml:space="preserve">Find the paragraph that you want to customize the design </w:t>
+      </w:r>
+      <w:proofErr w:type="gramStart"/>
+      <w:r>
+        <w:t>of, and</w:t>
+      </w:r>
+      <w:proofErr w:type="gramEnd"/>
+      <w:r>
+        <w:t xml:space="preserve"> insert a new paragraph after it (place your cursor at the end of the paragraph, and then press enter).</w:t>
       </w:r>
     </w:p>
     <w:p>
@@ -2862,7 +3313,15 @@
         <w:t>In your new paragraph, type the code for the type of instruction you’re adding, and then type a</w:t>
       </w:r>
       <w:r>
-        <w:t>n equals sign</w:t>
+        <w:t xml:space="preserve">n </w:t>
+      </w:r>
+      <w:proofErr w:type="gramStart"/>
+      <w:r>
+        <w:t>equals</w:t>
+      </w:r>
+      <w:proofErr w:type="gramEnd"/>
+      <w:r>
+        <w:t xml:space="preserve"> sign</w:t>
       </w:r>
       <w:r>
         <w:t>, and then type the code for the special design instruction. See the end of this section for a list of all of these codes. For example, if you want a paragraph to be centered instead of left-aligned, your text would look like this:</w:t>
@@ -3222,9 +3681,11 @@
             <w:pPr>
               <w:pStyle w:val="HEDPlaintextparagraph"/>
             </w:pPr>
+            <w:proofErr w:type="spellStart"/>
             <w:r>
               <w:t>fullbleed</w:t>
             </w:r>
+            <w:proofErr w:type="spellEnd"/>
           </w:p>
         </w:tc>
         <w:tc>
@@ -3236,7 +3697,15 @@
               <w:pStyle w:val="HEDPlaintextparagraph"/>
             </w:pPr>
             <w:r>
-              <w:t>In the print file, this will create a fullbleed image that will fill an entire page and bleed area. See Images for more info.</w:t>
+              <w:t xml:space="preserve">In the print file, this will create a </w:t>
+            </w:r>
+            <w:proofErr w:type="spellStart"/>
+            <w:r>
+              <w:t>fullbleed</w:t>
+            </w:r>
+            <w:proofErr w:type="spellEnd"/>
+            <w:r>
+              <w:t xml:space="preserve"> image that will fill an entire page and bleed area. See Images for more info.</w:t>
             </w:r>
           </w:p>
         </w:tc>
@@ -3356,8 +3825,13 @@
             <w:pPr>
               <w:pStyle w:val="HEDPlaintextparagraph"/>
             </w:pPr>
+            <w:proofErr w:type="spellStart"/>
             <w:r>
-              <w:t>ebook, print</w:t>
+              <w:t>ebook</w:t>
+            </w:r>
+            <w:proofErr w:type="spellEnd"/>
+            <w:r>
+              <w:t>, print</w:t>
             </w:r>
           </w:p>
         </w:tc>
@@ -3370,7 +3844,15 @@
               <w:pStyle w:val="HEDPlaintextparagraph"/>
             </w:pPr>
             <w:r>
-              <w:t>Display a certain paragraph, wrapper, or section only in the ebook or PDF file. Default value is “both”.</w:t>
+              <w:t xml:space="preserve">Display a certain paragraph, wrapper, or section only in the </w:t>
+            </w:r>
+            <w:proofErr w:type="spellStart"/>
+            <w:r>
+              <w:t>ebook</w:t>
+            </w:r>
+            <w:proofErr w:type="spellEnd"/>
+            <w:r>
+              <w:t xml:space="preserve"> or PDF file. Default value is “both”.</w:t>
             </w:r>
           </w:p>
         </w:tc>
@@ -3592,8 +4074,8 @@
       <w:pPr>
         <w:pStyle w:val="HEDChapterSectiontitle"/>
       </w:pPr>
-      <w:bookmarkStart w:id="23" w:name="AdjustPageBreaks"/>
-      <w:bookmarkEnd w:id="23"/>
+      <w:bookmarkStart w:id="24" w:name="AdjustPageBreaks"/>
+      <w:bookmarkEnd w:id="24"/>
       <w:r>
         <w:t>Adjust line-breaks and page-breaks (PDF-only)</w:t>
       </w:r>
@@ -3603,7 +4085,17 @@
         <w:pStyle w:val="HEDPlaintextparagraph"/>
       </w:pPr>
       <w:r>
-        <w:t>You will undoubtedly find that there are page breaks or line breaks in your PDF that are less than optimal. You can attempt to adjust these by adjusting the character spacing in the paragraphs around the bad break, using the Hederis:Convert loosen and tighten character styles:</w:t>
+        <w:t xml:space="preserve">You will undoubtedly find that there are page breaks or line breaks in your PDF that are less than optimal. You can attempt to adjust these by adjusting the character spacing in the paragraphs around the bad break, using the </w:t>
+      </w:r>
+      <w:proofErr w:type="spellStart"/>
+      <w:proofErr w:type="gramStart"/>
+      <w:r>
+        <w:t>Hederis:Convert</w:t>
+      </w:r>
+      <w:proofErr w:type="spellEnd"/>
+      <w:proofErr w:type="gramEnd"/>
+      <w:r>
+        <w:t xml:space="preserve"> loosen and tighten character styles:</w:t>
       </w:r>
     </w:p>
     <w:p>
@@ -3704,8 +4196,8 @@
       <w:pPr>
         <w:pStyle w:val="HEDChapterSectiontitle"/>
       </w:pPr>
-      <w:bookmarkStart w:id="24" w:name="StylePI"/>
-      <w:bookmarkEnd w:id="24"/>
+      <w:bookmarkStart w:id="25" w:name="StylePI"/>
+      <w:bookmarkEnd w:id="25"/>
       <w:r>
         <w:t>Customize the design of specific paragraphs, wrappers, or sections</w:t>
       </w:r>
@@ -3732,7 +4224,15 @@
         <w:t xml:space="preserve">”) to customize the design of individual paragraphs, wrappers, or sections in your manuscript. </w:t>
       </w:r>
       <w:r>
-        <w:t xml:space="preserve">These design instructions are created with CSS, and will apply to both the PDF layout and the EPUB file. For the best results, make sure your CSS is valid, and add it without any extra line breaks or carriage returns (see the images below for examples). You can </w:t>
+        <w:t xml:space="preserve">These design instructions are created with </w:t>
+      </w:r>
+      <w:proofErr w:type="gramStart"/>
+      <w:r>
+        <w:t>CSS, and</w:t>
+      </w:r>
+      <w:proofErr w:type="gramEnd"/>
+      <w:r>
+        <w:t xml:space="preserve"> will apply to both the PDF layout and the EPUB file. For the best results, make sure your CSS is valid, and add it without any extra line breaks or carriage returns (see the images below for examples). You can </w:t>
       </w:r>
       <w:hyperlink r:id="rId14" w:history="1">
         <w:r>
@@ -3770,7 +4270,15 @@
         <w:pStyle w:val="HEDListitem-Numbered"/>
       </w:pPr>
       <w:r>
-        <w:t>Find the paragraph that you want to customize, and insert a new HED Processing instruction paragraph below it (for more details on how to do this, see “</w:t>
+        <w:t xml:space="preserve">Find the paragraph that you want to </w:t>
+      </w:r>
+      <w:proofErr w:type="gramStart"/>
+      <w:r>
+        <w:t>customize, and</w:t>
+      </w:r>
+      <w:proofErr w:type="gramEnd"/>
+      <w:r>
+        <w:t xml:space="preserve"> insert a new HED Processing instruction paragraph below it (for more details on how to do this, see “</w:t>
       </w:r>
       <w:hyperlink w:anchor="AddPIs" w:history="1">
         <w:r>
@@ -3823,7 +4331,15 @@
         <w:t>either</w:t>
       </w:r>
       <w:r>
-        <w:t xml:space="preserve"> the wrapper “start” or “end” paragraphs, as shown below: </w:t>
+        <w:t xml:space="preserve"> the wrapper “</w:t>
+      </w:r>
+      <w:proofErr w:type="gramStart"/>
+      <w:r>
+        <w:t>start</w:t>
+      </w:r>
+      <w:proofErr w:type="gramEnd"/>
+      <w:r>
+        <w:t xml:space="preserve">” or “end” paragraphs, as shown below: </w:t>
       </w:r>
     </w:p>
     <w:p>
@@ -3895,8 +4411,8 @@
       <w:pPr>
         <w:pStyle w:val="HEDChapterSectiontitle"/>
       </w:pPr>
-      <w:bookmarkStart w:id="25" w:name="GlobalStylePI"/>
-      <w:bookmarkEnd w:id="25"/>
+      <w:bookmarkStart w:id="26" w:name="GlobalStylePI"/>
+      <w:bookmarkEnd w:id="26"/>
       <w:r>
         <w:t>Customize the design of an entire group of paragraphs, wrappers, or sections</w:t>
       </w:r>
@@ -4039,8 +4555,8 @@
       <w:pPr>
         <w:pStyle w:val="HEDChapterSectiontitle"/>
       </w:pPr>
-      <w:bookmarkStart w:id="26" w:name="UploadCustomTemplate"/>
-      <w:bookmarkEnd w:id="26"/>
+      <w:bookmarkStart w:id="27" w:name="UploadCustomTemplate"/>
+      <w:bookmarkEnd w:id="27"/>
       <w:r>
         <w:t>Upload a custom design template</w:t>
       </w:r>
@@ -4082,8 +4598,8 @@
       <w:pPr>
         <w:pStyle w:val="HEDChapterSectiontitle"/>
       </w:pPr>
-      <w:bookmarkStart w:id="27" w:name="AttrPI"/>
-      <w:bookmarkEnd w:id="27"/>
+      <w:bookmarkStart w:id="28" w:name="AttrPI"/>
+      <w:bookmarkEnd w:id="28"/>
       <w:r>
         <w:t>Add custom HTML attributes</w:t>
       </w:r>
@@ -4127,10 +4643,18 @@
         <w:t xml:space="preserve">Find the paragraph that you want to </w:t>
       </w:r>
       <w:r>
-        <w:t>add custom attributes to</w:t>
-      </w:r>
-      <w:r>
-        <w:t xml:space="preserve">, and insert a new </w:t>
+        <w:t xml:space="preserve">add custom attributes </w:t>
+      </w:r>
+      <w:proofErr w:type="gramStart"/>
+      <w:r>
+        <w:t>to</w:t>
+      </w:r>
+      <w:r>
+        <w:t>, and</w:t>
+      </w:r>
+      <w:proofErr w:type="gramEnd"/>
+      <w:r>
+        <w:t xml:space="preserve"> insert a new </w:t>
       </w:r>
       <w:r>
         <w:t>“</w:t>
@@ -4203,7 +4727,15 @@
         <w:t>either</w:t>
       </w:r>
       <w:r>
-        <w:t xml:space="preserve"> the wrapper “start” or “end” paragraphs. (See “Customize the design of specific paragraphs, wrappers, or sections” for an example of what this looks like.)</w:t>
+        <w:t xml:space="preserve"> the wrapper “</w:t>
+      </w:r>
+      <w:proofErr w:type="gramStart"/>
+      <w:r>
+        <w:t>start</w:t>
+      </w:r>
+      <w:proofErr w:type="gramEnd"/>
+      <w:r>
+        <w:t>” or “end” paragraphs. (See “Customize the design of specific paragraphs, wrappers, or sections” for an example of what this looks like.)</w:t>
       </w:r>
     </w:p>
     <w:p>
@@ -4363,8 +4895,8 @@
       <w:pPr>
         <w:pStyle w:val="HEDChapterSectiontitle"/>
       </w:pPr>
-      <w:bookmarkStart w:id="28" w:name="PDFPreflight"/>
-      <w:bookmarkEnd w:id="28"/>
+      <w:bookmarkStart w:id="29" w:name="PDFPreflight"/>
+      <w:bookmarkEnd w:id="29"/>
       <w:r>
         <w:t>PDF preflight and prepress</w:t>
       </w:r>
@@ -4374,7 +4906,25 @@
         <w:pStyle w:val="HEDPlaintextparagraph"/>
       </w:pPr>
       <w:r>
-        <w:t>PDF preflight is not currently built into Hederis:Convert. You should implement a preflight process as recommended by your printer, but we’re happy to help you create a process around preflighting and finalizing your PDFs for printing.</w:t>
+        <w:t xml:space="preserve">PDF preflight is not currently built into </w:t>
+      </w:r>
+      <w:proofErr w:type="spellStart"/>
+      <w:proofErr w:type="gramStart"/>
+      <w:r>
+        <w:t>Hederis:Convert</w:t>
+      </w:r>
+      <w:proofErr w:type="spellEnd"/>
+      <w:proofErr w:type="gramEnd"/>
+      <w:r>
+        <w:t xml:space="preserve">. You should implement a preflight process as recommended by your printer, but we’re happy to help you create a process around </w:t>
+      </w:r>
+      <w:proofErr w:type="spellStart"/>
+      <w:r>
+        <w:t>preflighting</w:t>
+      </w:r>
+      <w:proofErr w:type="spellEnd"/>
+      <w:r>
+        <w:t xml:space="preserve"> and finalizing your PDFs for printing.</w:t>
       </w:r>
     </w:p>
     <w:p>
@@ -4387,15 +4937,23 @@
         <w:pStyle w:val="HEDProcessinginstruction"/>
       </w:pPr>
       <w:r>
-        <w:t>ATTRS=id: epub-validation</w:t>
+        <w:t xml:space="preserve">ATTRS=id: </w:t>
+      </w:r>
+      <w:proofErr w:type="spellStart"/>
+      <w:r>
+        <w:t>epub</w:t>
+      </w:r>
+      <w:proofErr w:type="spellEnd"/>
+      <w:r>
+        <w:t>-validation</w:t>
       </w:r>
     </w:p>
     <w:p>
       <w:pPr>
         <w:pStyle w:val="HEDChapterSectiontitle"/>
       </w:pPr>
-      <w:bookmarkStart w:id="29" w:name="ValidateEPUB"/>
-      <w:bookmarkEnd w:id="29"/>
+      <w:bookmarkStart w:id="30" w:name="ValidateEPUB"/>
+      <w:bookmarkEnd w:id="30"/>
       <w:r>
         <w:t>EPUB Validation</w:t>
       </w:r>
@@ -4405,7 +4963,23 @@
         <w:pStyle w:val="HEDPlaintextparagraph"/>
       </w:pPr>
       <w:r>
-        <w:t>We recommend that you run the epubcheck validation tool on your files before distribution, to ensure that there are no errors. We’ll be integrating epubcheck into our toolchain very soon, but we don’t want anything to slip by you in the meantime!</w:t>
+        <w:t xml:space="preserve">We recommend that you run the </w:t>
+      </w:r>
+      <w:proofErr w:type="spellStart"/>
+      <w:r>
+        <w:t>epubcheck</w:t>
+      </w:r>
+      <w:proofErr w:type="spellEnd"/>
+      <w:r>
+        <w:t xml:space="preserve"> validation tool on your files before distribution, to ensure that there are no errors. We’ll be integrating </w:t>
+      </w:r>
+      <w:proofErr w:type="spellStart"/>
+      <w:r>
+        <w:t>epubcheck</w:t>
+      </w:r>
+      <w:proofErr w:type="spellEnd"/>
+      <w:r>
+        <w:t xml:space="preserve"> into our toolchain very soon, but we don’t want anything to slip by you in the meantime!</w:t>
       </w:r>
       <w:r>
         <w:t xml:space="preserve"> If there are any validation errors, let us know and we can </w:t>
@@ -4456,8 +5030,8 @@
       <w:pPr>
         <w:pStyle w:val="HEDChapterSectiontitle"/>
       </w:pPr>
-      <w:bookmarkStart w:id="30" w:name="StyleLibrary"/>
-      <w:bookmarkEnd w:id="30"/>
+      <w:bookmarkStart w:id="31" w:name="StyleLibrary"/>
+      <w:bookmarkEnd w:id="31"/>
       <w:r>
         <w:t xml:space="preserve">Custom </w:t>
       </w:r>
@@ -4508,7 +5082,23 @@
         <w:t xml:space="preserve">= </w:t>
       </w:r>
       <w:r>
-        <w:t>string-set: authorname attr(data-author-name);</w:t>
+        <w:t xml:space="preserve">string-set: </w:t>
+      </w:r>
+      <w:proofErr w:type="spellStart"/>
+      <w:r>
+        <w:t>authorname</w:t>
+      </w:r>
+      <w:proofErr w:type="spellEnd"/>
+      <w:r>
+        <w:t xml:space="preserve"> </w:t>
+      </w:r>
+      <w:proofErr w:type="spellStart"/>
+      <w:r>
+        <w:t>attr</w:t>
+      </w:r>
+      <w:proofErr w:type="spellEnd"/>
+      <w:r>
+        <w:t>(data-author-name);</w:t>
       </w:r>
       <w:r>
         <w:t xml:space="preserve"> </w:t>
@@ -4606,11 +5196,21 @@
       <w:r>
         <w:t xml:space="preserve">string-set: </w:t>
       </w:r>
+      <w:proofErr w:type="spellStart"/>
       <w:r>
         <w:t>booktitle</w:t>
       </w:r>
-      <w:r>
-        <w:t xml:space="preserve"> attr(data-</w:t>
+      <w:proofErr w:type="spellEnd"/>
+      <w:r>
+        <w:t xml:space="preserve"> </w:t>
+      </w:r>
+      <w:proofErr w:type="spellStart"/>
+      <w:r>
+        <w:t>attr</w:t>
+      </w:r>
+      <w:proofErr w:type="spellEnd"/>
+      <w:r>
+        <w:t>(data-</w:t>
       </w:r>
       <w:r>
         <w:t>book</w:t>
@@ -4790,10 +5390,18 @@
       <w:pPr>
         <w:pStyle w:val="HEDChapterSectiontitle"/>
       </w:pPr>
-      <w:bookmarkStart w:id="31" w:name="ListofStyles"/>
-      <w:bookmarkEnd w:id="31"/>
-      <w:r>
-        <w:t>List of Hederis Word Styles</w:t>
+      <w:bookmarkStart w:id="32" w:name="ListofStyles"/>
+      <w:bookmarkEnd w:id="32"/>
+      <w:r>
+        <w:t xml:space="preserve">List of </w:t>
+      </w:r>
+      <w:proofErr w:type="spellStart"/>
+      <w:r>
+        <w:t>Hederis</w:t>
+      </w:r>
+      <w:proofErr w:type="spellEnd"/>
+      <w:r>
+        <w:t xml:space="preserve"> Word Styles</w:t>
       </w:r>
     </w:p>
     <w:p>
@@ -4852,7 +5460,15 @@
         <w:pStyle w:val="HEDDefinitionterm"/>
       </w:pPr>
       <w:r>
-        <w:t>HED Attribution (contd)</w:t>
+        <w:t>HED Attribution (</w:t>
+      </w:r>
+      <w:proofErr w:type="spellStart"/>
+      <w:r>
+        <w:t>contd</w:t>
+      </w:r>
+      <w:proofErr w:type="spellEnd"/>
+      <w:r>
+        <w:t>)</w:t>
       </w:r>
     </w:p>
     <w:p>
@@ -4876,7 +5492,15 @@
         <w:pStyle w:val="HEDDefinitiondefinition"/>
       </w:pPr>
       <w:r>
-        <w:t>The name of an author. This could appear in a variety of places: on the main titlepage, following a preface title or chapter title, etc.</w:t>
+        <w:t xml:space="preserve">The name of an author. This could appear in a variety of places: on the main </w:t>
+      </w:r>
+      <w:proofErr w:type="spellStart"/>
+      <w:r>
+        <w:t>titlepage</w:t>
+      </w:r>
+      <w:proofErr w:type="spellEnd"/>
+      <w:r>
+        <w:t>, following a preface title or chapter title, etc.</w:t>
       </w:r>
     </w:p>
     <w:p>
@@ -4892,7 +5516,15 @@
         <w:pStyle w:val="HEDDefinitiondefinition"/>
       </w:pPr>
       <w:r>
-        <w:t>Some books include multiple types of boxes and sidebars, that appear multiple times within a book. For example, a book might have a type of box called “Quick Tips”, that contains different tips that correspond to the current book topic. This style would be used to tag that Type heading, and is different from the main box heading.</w:t>
+        <w:t xml:space="preserve">Some books include multiple types of boxes and sidebars, that appear multiple times within a book. For example, a book might have a type of box called “Quick Tips”, that contains different tips that correspond to the current book topic. This style would be used to tag that Type </w:t>
+      </w:r>
+      <w:proofErr w:type="gramStart"/>
+      <w:r>
+        <w:t>heading, and</w:t>
+      </w:r>
+      <w:proofErr w:type="gramEnd"/>
+      <w:r>
+        <w:t xml:space="preserve"> is different from the main box heading.</w:t>
       </w:r>
     </w:p>
     <w:p>
@@ -4980,15 +5612,36 @@
         <w:pStyle w:val="HEDDefinitionterm"/>
       </w:pPr>
       <w:r>
-        <w:t>HED Definition definition</w:t>
-      </w:r>
+        <w:t xml:space="preserve">HED Definition </w:t>
+      </w:r>
+      <w:proofErr w:type="spellStart"/>
+      <w:r>
+        <w:t>definition</w:t>
+      </w:r>
+      <w:proofErr w:type="spellEnd"/>
     </w:p>
     <w:p>
       <w:pPr>
         <w:pStyle w:val="HEDDefinitionterm"/>
       </w:pPr>
       <w:r>
-        <w:t>HED Definition definition (contd)</w:t>
+        <w:t xml:space="preserve">HED Definition </w:t>
+      </w:r>
+      <w:proofErr w:type="spellStart"/>
+      <w:r>
+        <w:t>definition</w:t>
+      </w:r>
+      <w:proofErr w:type="spellEnd"/>
+      <w:r>
+        <w:t xml:space="preserve"> (</w:t>
+      </w:r>
+      <w:proofErr w:type="spellStart"/>
+      <w:r>
+        <w:t>contd</w:t>
+      </w:r>
+      <w:proofErr w:type="spellEnd"/>
+      <w:r>
+        <w:t>)</w:t>
       </w:r>
     </w:p>
     <w:p>
@@ -5088,7 +5741,15 @@
         <w:pStyle w:val="HEDDefinitionterm"/>
       </w:pPr>
       <w:r>
-        <w:t>HED List item (contd)</w:t>
+        <w:t>HED List item (</w:t>
+      </w:r>
+      <w:proofErr w:type="spellStart"/>
+      <w:r>
+        <w:t>contd</w:t>
+      </w:r>
+      <w:proofErr w:type="spellEnd"/>
+      <w:r>
+        <w:t>)</w:t>
       </w:r>
     </w:p>
     <w:p>
@@ -5127,8 +5788,16 @@
         <w:rPr>
           <w:lang w:val="da-DK"/>
         </w:rPr>
-        <w:t>HED Mark for Deletion</w:t>
-      </w:r>
+        <w:t xml:space="preserve">HED Mark for </w:t>
+      </w:r>
+      <w:proofErr w:type="spellStart"/>
+      <w:r>
+        <w:rPr>
+          <w:lang w:val="da-DK"/>
+        </w:rPr>
+        <w:t>Deletion</w:t>
+      </w:r>
+      <w:proofErr w:type="spellEnd"/>
     </w:p>
     <w:p>
       <w:pPr>
@@ -5141,8 +5810,16 @@
         <w:rPr>
           <w:lang w:val="da-DK"/>
         </w:rPr>
-        <w:t>HED Ornamental space</w:t>
-      </w:r>
+        <w:t xml:space="preserve">HED Ornamental </w:t>
+      </w:r>
+      <w:proofErr w:type="spellStart"/>
+      <w:r>
+        <w:rPr>
+          <w:lang w:val="da-DK"/>
+        </w:rPr>
+        <w:t>space</w:t>
+      </w:r>
+      <w:proofErr w:type="spellEnd"/>
     </w:p>
     <w:p>
       <w:pPr>
@@ -5157,7 +5834,15 @@
         <w:pStyle w:val="HEDDefinitionterm"/>
       </w:pPr>
       <w:r>
-        <w:t>HED Plain text paragraph (contd)</w:t>
+        <w:t>HED Plain text paragraph (</w:t>
+      </w:r>
+      <w:proofErr w:type="spellStart"/>
+      <w:r>
+        <w:t>contd</w:t>
+      </w:r>
+      <w:proofErr w:type="spellEnd"/>
+      <w:r>
+        <w:t>)</w:t>
       </w:r>
     </w:p>
     <w:p>
@@ -5318,8 +6003,6 @@
       <w:pPr>
         <w:pStyle w:val="HEDBOXSub-sectionstart"/>
       </w:pPr>
-      <w:bookmarkStart w:id="32" w:name="_GoBack"/>
-      <w:bookmarkEnd w:id="32"/>
     </w:p>
     <w:p>
       <w:pPr>
@@ -5383,7 +6066,23 @@
         <w:pStyle w:val="HEDDefinitionterm"/>
       </w:pPr>
       <w:r>
-        <w:t>HED BOX Box start, HED BOX Box end</w:t>
+        <w:t xml:space="preserve">HED BOX </w:t>
+      </w:r>
+      <w:proofErr w:type="spellStart"/>
+      <w:r>
+        <w:t>Box</w:t>
+      </w:r>
+      <w:proofErr w:type="spellEnd"/>
+      <w:r>
+        <w:t xml:space="preserve"> start, HED BOX </w:t>
+      </w:r>
+      <w:proofErr w:type="spellStart"/>
+      <w:r>
+        <w:t>Box</w:t>
+      </w:r>
+      <w:proofErr w:type="spellEnd"/>
+      <w:r>
+        <w:t xml:space="preserve"> end</w:t>
       </w:r>
     </w:p>
     <w:p>
@@ -5397,7 +6096,35 @@
         <w:rPr>
           <w:lang w:val="da-DK"/>
         </w:rPr>
-        <w:t>HED BOX Bullet List start, HED BOX Bullet List end</w:t>
+        <w:t xml:space="preserve">HED BOX </w:t>
+      </w:r>
+      <w:proofErr w:type="spellStart"/>
+      <w:r>
+        <w:rPr>
+          <w:lang w:val="da-DK"/>
+        </w:rPr>
+        <w:t>Bullet</w:t>
+      </w:r>
+      <w:proofErr w:type="spellEnd"/>
+      <w:r>
+        <w:rPr>
+          <w:lang w:val="da-DK"/>
+        </w:rPr>
+        <w:t xml:space="preserve"> List start, HED BOX </w:t>
+      </w:r>
+      <w:proofErr w:type="spellStart"/>
+      <w:r>
+        <w:rPr>
+          <w:lang w:val="da-DK"/>
+        </w:rPr>
+        <w:t>Bullet</w:t>
+      </w:r>
+      <w:proofErr w:type="spellEnd"/>
+      <w:r>
+        <w:rPr>
+          <w:lang w:val="da-DK"/>
+        </w:rPr>
+        <w:t xml:space="preserve"> List end</w:t>
       </w:r>
     </w:p>
     <w:p>
@@ -5440,7 +6167,35 @@
         <w:rPr>
           <w:lang w:val="da-DK"/>
         </w:rPr>
-        <w:t>HED BOX Endnote start, HED BOX Endnote end</w:t>
+        <w:t xml:space="preserve">HED BOX </w:t>
+      </w:r>
+      <w:proofErr w:type="spellStart"/>
+      <w:r>
+        <w:rPr>
+          <w:lang w:val="da-DK"/>
+        </w:rPr>
+        <w:t>Endnote</w:t>
+      </w:r>
+      <w:proofErr w:type="spellEnd"/>
+      <w:r>
+        <w:rPr>
+          <w:lang w:val="da-DK"/>
+        </w:rPr>
+        <w:t xml:space="preserve"> start, HED BOX </w:t>
+      </w:r>
+      <w:proofErr w:type="spellStart"/>
+      <w:r>
+        <w:rPr>
+          <w:lang w:val="da-DK"/>
+        </w:rPr>
+        <w:t>Endnote</w:t>
+      </w:r>
+      <w:proofErr w:type="spellEnd"/>
+      <w:r>
+        <w:rPr>
+          <w:lang w:val="da-DK"/>
+        </w:rPr>
+        <w:t xml:space="preserve"> end</w:t>
       </w:r>
     </w:p>
     <w:p>
@@ -5508,7 +6263,35 @@
         <w:rPr>
           <w:lang w:val="da-DK"/>
         </w:rPr>
-        <w:t>HED BOX Num List start, HED BOX Num List end</w:t>
+        <w:t xml:space="preserve">HED BOX </w:t>
+      </w:r>
+      <w:proofErr w:type="spellStart"/>
+      <w:r>
+        <w:rPr>
+          <w:lang w:val="da-DK"/>
+        </w:rPr>
+        <w:t>Num</w:t>
+      </w:r>
+      <w:proofErr w:type="spellEnd"/>
+      <w:r>
+        <w:rPr>
+          <w:lang w:val="da-DK"/>
+        </w:rPr>
+        <w:t xml:space="preserve"> List start, HED BOX </w:t>
+      </w:r>
+      <w:proofErr w:type="spellStart"/>
+      <w:r>
+        <w:rPr>
+          <w:lang w:val="da-DK"/>
+        </w:rPr>
+        <w:t>Num</w:t>
+      </w:r>
+      <w:proofErr w:type="spellEnd"/>
+      <w:r>
+        <w:rPr>
+          <w:lang w:val="da-DK"/>
+        </w:rPr>
+        <w:t xml:space="preserve"> List end</w:t>
       </w:r>
     </w:p>
     <w:p>
@@ -5702,7 +6485,15 @@
         <w:pStyle w:val="HEDDefinitionterm"/>
       </w:pPr>
       <w:r>
-        <w:t>HED SECT Halftitle Page</w:t>
+        <w:t xml:space="preserve">HED SECT </w:t>
+      </w:r>
+      <w:proofErr w:type="spellStart"/>
+      <w:r>
+        <w:t>Halftitle</w:t>
+      </w:r>
+      <w:proofErr w:type="spellEnd"/>
+      <w:r>
+        <w:t xml:space="preserve"> Page</w:t>
       </w:r>
     </w:p>
     <w:p>
@@ -5759,8 +6550,13 @@
         <w:pStyle w:val="HEDDefinitionterm"/>
       </w:pPr>
       <w:r>
-        <w:t>HED SECT Titlepage</w:t>
-      </w:r>
+        <w:t xml:space="preserve">HED SECT </w:t>
+      </w:r>
+      <w:proofErr w:type="spellStart"/>
+      <w:r>
+        <w:t>Titlepage</w:t>
+      </w:r>
+      <w:proofErr w:type="spellEnd"/>
     </w:p>
     <w:p>
       <w:pPr>

</xml_diff>

<commit_message>
adding new page break stuff
</commit_message>
<xml_diff>
--- a/book.docx
+++ b/book.docx
@@ -22,21 +22,7 @@
           <w:lang w:val="fr-FR"/>
         </w:rPr>
         <w:lastRenderedPageBreak/>
-        <w:t>ATTRS=</w:t>
-      </w:r>
-      <w:proofErr w:type="gramStart"/>
-      <w:r>
-        <w:rPr>
-          <w:lang w:val="fr-FR"/>
-        </w:rPr>
-        <w:t>id:</w:t>
-      </w:r>
-      <w:proofErr w:type="gramEnd"/>
-      <w:r>
-        <w:rPr>
-          <w:lang w:val="fr-FR"/>
-        </w:rPr>
-        <w:t xml:space="preserve"> documentation-home</w:t>
+        <w:t>ATTRS=id: documentation-home</w:t>
       </w:r>
     </w:p>
     <w:p>
@@ -48,21 +34,11 @@
       </w:pPr>
       <w:bookmarkStart w:id="0" w:name="Titlepage"/>
       <w:bookmarkEnd w:id="0"/>
-      <w:proofErr w:type="spellStart"/>
-      <w:proofErr w:type="gramStart"/>
       <w:r>
         <w:rPr>
           <w:lang w:val="fr-FR"/>
         </w:rPr>
-        <w:t>Hederis:Convert</w:t>
-      </w:r>
-      <w:proofErr w:type="spellEnd"/>
-      <w:proofErr w:type="gramEnd"/>
-      <w:r>
-        <w:rPr>
-          <w:lang w:val="fr-FR"/>
-        </w:rPr>
-        <w:t xml:space="preserve"> Documentation</w:t>
+        <w:t>Hederis:Convert Documentation</w:t>
       </w:r>
     </w:p>
     <w:p>
@@ -87,13 +63,8 @@
       </w:pPr>
       <w:r>
         <w:lastRenderedPageBreak/>
-        <w:t>ATTRS=</w:t>
-      </w:r>
-      <w:proofErr w:type="gramStart"/>
-      <w:r>
-        <w:t>id :</w:t>
-      </w:r>
-      <w:proofErr w:type="gramEnd"/>
+        <w:t>ATTRS=id :</w:t>
+      </w:r>
       <w:r>
         <w:t xml:space="preserve"> quick-start</w:t>
       </w:r>
@@ -110,43 +81,16 @@
       <w:pPr>
         <w:pStyle w:val="HEDPlaintextparagraph"/>
       </w:pPr>
-      <w:proofErr w:type="spellStart"/>
-      <w:proofErr w:type="gramStart"/>
-      <w:r>
-        <w:t>Hederis:Convert</w:t>
-      </w:r>
-      <w:proofErr w:type="spellEnd"/>
-      <w:proofErr w:type="gramEnd"/>
-      <w:r>
-        <w:t xml:space="preserve"> is a professional book publishing tool for quickly creating beautiful, high-quality books. You provide a single Microsoft Word file containing your full book text along with any images that you use in the book (and a cover file if you’ve got one), and </w:t>
-      </w:r>
-      <w:proofErr w:type="spellStart"/>
-      <w:proofErr w:type="gramStart"/>
-      <w:r>
-        <w:t>Hederis:Convert</w:t>
-      </w:r>
-      <w:proofErr w:type="spellEnd"/>
-      <w:proofErr w:type="gramEnd"/>
-      <w:r>
-        <w:t xml:space="preserve"> will process it automatically into a laid-out, print-ready PDF, and a fully-accessible and standards-conformant EPUB file. You’ll also get an updated Microsoft Word file and an HTML version of your book.</w:t>
-      </w:r>
-    </w:p>
-    <w:p>
-      <w:pPr>
-        <w:pStyle w:val="HEDPlaintextparagraph"/>
-      </w:pPr>
-      <w:r>
-        <w:t xml:space="preserve">In the navigation menu, you’ll see a list of all the topics in this documentation, which should also give you a sense of all the things you can do with </w:t>
-      </w:r>
-      <w:proofErr w:type="spellStart"/>
-      <w:proofErr w:type="gramStart"/>
-      <w:r>
-        <w:t>Hederis:Convert</w:t>
-      </w:r>
-      <w:proofErr w:type="spellEnd"/>
-      <w:proofErr w:type="gramEnd"/>
-      <w:r>
-        <w:t>.</w:t>
+      <w:r>
+        <w:t>Hederis:Convert is a professional book publishing tool for quickly creating beautiful, high-quality books. You provide a single Microsoft Word file containing your full book text along with any images that you use in the book (and a cover file if you’ve got one), and Hederis:Convert will process it automatically into a laid-out, print-ready PDF, and a fully-accessible and standards-conformant EPUB file. You’ll also get an updated Microsoft Word file and an HTML version of your book.</w:t>
+      </w:r>
+    </w:p>
+    <w:p>
+      <w:pPr>
+        <w:pStyle w:val="HEDPlaintextparagraph"/>
+      </w:pPr>
+      <w:r>
+        <w:t>In the navigation menu, you’ll see a list of all the topics in this documentation, which should also give you a sense of all the things you can do with Hederis:Convert.</w:t>
       </w:r>
     </w:p>
     <w:p>
@@ -443,15 +387,8 @@
       <w:pPr>
         <w:pStyle w:val="HEDPlaintextparagraph"/>
       </w:pPr>
-      <w:proofErr w:type="spellStart"/>
-      <w:proofErr w:type="gramStart"/>
-      <w:r>
-        <w:t>Hederis:Convert</w:t>
-      </w:r>
-      <w:proofErr w:type="spellEnd"/>
-      <w:proofErr w:type="gramEnd"/>
-      <w:r>
-        <w:t xml:space="preserve"> is based on the concept of “single-source </w:t>
+      <w:r>
+        <w:t xml:space="preserve">Hederis:Convert is based on the concept of “single-source </w:t>
       </w:r>
       <w:r>
         <w:t>publishing</w:t>
@@ -471,17 +408,7 @@
         <w:pStyle w:val="HEDPlaintextparagraph"/>
       </w:pPr>
       <w:r>
-        <w:t xml:space="preserve">In the </w:t>
-      </w:r>
-      <w:proofErr w:type="spellStart"/>
-      <w:proofErr w:type="gramStart"/>
-      <w:r>
-        <w:t>Hederis:Convert</w:t>
-      </w:r>
-      <w:proofErr w:type="spellEnd"/>
-      <w:proofErr w:type="gramEnd"/>
-      <w:r>
-        <w:t xml:space="preserve"> workflow, this single source of truth is your Microsoft Word manuscript. This manuscript contains your up-to-date book text, as well as any instructions for the creation of your final output files. These instructions are given in the form of Word Styles, including the semantic tagging of your manuscript text. See “</w:t>
+        <w:t>In the Hederis:Convert workflow, this single source of truth is your Microsoft Word manuscript. This manuscript contains your up-to-date book text, as well as any instructions for the creation of your final output files. These instructions are given in the form of Word Styles, including the semantic tagging of your manuscript text. See “</w:t>
       </w:r>
       <w:hyperlink w:anchor="SemanticTagging" w:history="1">
         <w:r>
@@ -513,13 +440,8 @@
         <w:pStyle w:val="HEDCaption"/>
       </w:pPr>
       <w:r>
-        <w:t xml:space="preserve">A simple workflow </w:t>
-      </w:r>
-      <w:proofErr w:type="gramStart"/>
-      <w:r>
-        <w:t>example</w:t>
-      </w:r>
-      <w:proofErr w:type="gramEnd"/>
+        <w:t>A simple workflow example</w:t>
+      </w:r>
     </w:p>
     <w:p>
       <w:pPr>
@@ -531,35 +453,7 @@
         <w:pStyle w:val="HEDPlaintextparagraph"/>
       </w:pPr>
       <w:r>
-        <w:t xml:space="preserve">Book production is a skilled </w:t>
-      </w:r>
-      <w:proofErr w:type="gramStart"/>
-      <w:r>
-        <w:t>craft, and</w:t>
-      </w:r>
-      <w:proofErr w:type="gramEnd"/>
-      <w:r>
-        <w:t xml:space="preserve"> requires fine-tuning from experts who understand the book’s text. </w:t>
-      </w:r>
-      <w:proofErr w:type="spellStart"/>
-      <w:proofErr w:type="gramStart"/>
-      <w:r>
-        <w:t>Hederis:Convert</w:t>
-      </w:r>
-      <w:proofErr w:type="spellEnd"/>
-      <w:proofErr w:type="gramEnd"/>
-      <w:r>
-        <w:t xml:space="preserve"> reduces the time it takes to get laid out files into your review process, so that you can focus on creating a perfect single-source of truth (your Word manuscript). Don’t expect the results to be perfect after the first conversion - </w:t>
-      </w:r>
-      <w:proofErr w:type="spellStart"/>
-      <w:proofErr w:type="gramStart"/>
-      <w:r>
-        <w:t>Hederis:Convert</w:t>
-      </w:r>
-      <w:proofErr w:type="spellEnd"/>
-      <w:proofErr w:type="gramEnd"/>
-      <w:r>
-        <w:t xml:space="preserve"> is a tool to help you in the book production process, and not a replacement for human experts.</w:t>
+        <w:t>Book production is a skilled craft, and requires fine-tuning from experts who understand the book’s text. Hederis:Convert reduces the time it takes to get laid out files into your review process, so that you can focus on creating a perfect single-source of truth (your Word manuscript). Don’t expect the results to be perfect after the first conversion - Hederis:Convert is a tool to help you in the book production process, and not a replacement for human experts.</w:t>
       </w:r>
     </w:p>
     <w:p>
@@ -588,17 +482,7 @@
         <w:pStyle w:val="HEDListitem-Numbered"/>
       </w:pPr>
       <w:r>
-        <w:t xml:space="preserve">In the background, </w:t>
-      </w:r>
-      <w:proofErr w:type="spellStart"/>
-      <w:proofErr w:type="gramStart"/>
-      <w:r>
-        <w:t>Hederis:Convert</w:t>
-      </w:r>
-      <w:proofErr w:type="spellEnd"/>
-      <w:proofErr w:type="gramEnd"/>
-      <w:r>
-        <w:t xml:space="preserve"> processes this manuscript, applies the necessary tagging, and creates initial PDF, EPUB, HTML files, along with a new Word manuscript that contains the results of this analysis.</w:t>
+        <w:t>In the background, Hederis:Convert processes this manuscript, applies the necessary tagging, and creates initial PDF, EPUB, HTML files, along with a new Word manuscript that contains the results of this analysis.</w:t>
       </w:r>
     </w:p>
     <w:p>
@@ -700,15 +584,7 @@
         <w:pStyle w:val="HEDListitem-Numbered"/>
       </w:pPr>
       <w:r>
-        <w:t xml:space="preserve">Make all required changes to your source Word file (which will be the most recent file created by </w:t>
-      </w:r>
-      <w:proofErr w:type="spellStart"/>
-      <w:r>
-        <w:t>Hederis</w:t>
-      </w:r>
-      <w:proofErr w:type="spellEnd"/>
-      <w:r>
-        <w:t>).</w:t>
+        <w:t>Make all required changes to your source Word file (which will be the most recent file created by Hederis).</w:t>
       </w:r>
     </w:p>
     <w:p>
@@ -716,15 +592,7 @@
         <w:pStyle w:val="HEDListitem-Numbered"/>
       </w:pPr>
       <w:r>
-        <w:t xml:space="preserve">Re-upload your latest-and-greatest Word file for </w:t>
-      </w:r>
-      <w:proofErr w:type="gramStart"/>
-      <w:r>
-        <w:t>conversion, and</w:t>
-      </w:r>
-      <w:proofErr w:type="gramEnd"/>
-      <w:r>
-        <w:t xml:space="preserve"> start a new review process to make sure your changes were correctly incorporated and to see if any new changes need to be made.</w:t>
+        <w:t>Re-upload your latest-and-greatest Word file for conversion, and start a new review process to make sure your changes were correctly incorporated and to see if any new changes need to be made.</w:t>
       </w:r>
     </w:p>
     <w:p>
@@ -786,15 +654,8 @@
       <w:pPr>
         <w:pStyle w:val="HEDPlaintextparagraph"/>
       </w:pPr>
-      <w:proofErr w:type="spellStart"/>
-      <w:proofErr w:type="gramStart"/>
-      <w:r>
-        <w:t>Hederis:Convert</w:t>
-      </w:r>
-      <w:proofErr w:type="spellEnd"/>
-      <w:proofErr w:type="gramEnd"/>
-      <w:r>
-        <w:t xml:space="preserve"> supports images in your book text. To include an image:</w:t>
+      <w:r>
+        <w:t>Hederis:Convert supports images in your book text. To include an image:</w:t>
       </w:r>
     </w:p>
     <w:p>
@@ -837,15 +698,7 @@
         <w:pStyle w:val="HEDPlaintextparagraph"/>
       </w:pPr>
       <w:r>
-        <w:t xml:space="preserve">Once you upload the image file to </w:t>
-      </w:r>
-      <w:proofErr w:type="spellStart"/>
-      <w:r>
-        <w:t>Hederis:Convert</w:t>
-      </w:r>
-      <w:proofErr w:type="spellEnd"/>
-      <w:r>
-        <w:t xml:space="preserve"> (see “</w:t>
+        <w:t>Once you upload the image file to Hederis:Convert (see “</w:t>
       </w:r>
       <w:hyperlink w:anchor="UploadACover" w:history="1">
         <w:r>
@@ -892,13 +745,8 @@
       </w:pPr>
       <w:r>
         <w:lastRenderedPageBreak/>
-        <w:t>ATTRS=id: images-with-captions-</w:t>
-      </w:r>
-      <w:proofErr w:type="spellStart"/>
-      <w:r>
-        <w:t>etc</w:t>
-      </w:r>
-      <w:proofErr w:type="spellEnd"/>
+        <w:t>ATTRS=id: images-with-captions-etc</w:t>
+      </w:r>
     </w:p>
     <w:p>
       <w:pPr>
@@ -1048,15 +896,8 @@
       <w:pPr>
         <w:pStyle w:val="HEDPlaintextparagraph"/>
       </w:pPr>
-      <w:proofErr w:type="spellStart"/>
-      <w:proofErr w:type="gramStart"/>
-      <w:r>
-        <w:t>Hederis:Convert</w:t>
-      </w:r>
-      <w:proofErr w:type="spellEnd"/>
-      <w:proofErr w:type="gramEnd"/>
-      <w:r>
-        <w:t xml:space="preserve"> will automatically include your book cover in the generated EPUB file, and will include any image files that are in your book text. To include cover and images files, upload them </w:t>
+      <w:r>
+        <w:t xml:space="preserve">Hederis:Convert will automatically include your book cover in the generated EPUB file, and will include any image files that are in your book text. To include cover and images files, upload them </w:t>
       </w:r>
       <w:r>
         <w:rPr>
@@ -1065,17 +906,7 @@
         <w:t xml:space="preserve">before </w:t>
       </w:r>
       <w:r>
-        <w:t xml:space="preserve">you upload your Word manuscript, as indicated on the </w:t>
-      </w:r>
-      <w:proofErr w:type="spellStart"/>
-      <w:proofErr w:type="gramStart"/>
-      <w:r>
-        <w:t>Hederis:Convert</w:t>
-      </w:r>
-      <w:proofErr w:type="spellEnd"/>
-      <w:proofErr w:type="gramEnd"/>
-      <w:r>
-        <w:t xml:space="preserve"> user interface.</w:t>
+        <w:t>you upload your Word manuscript, as indicated on the Hederis:Convert user interface.</w:t>
       </w:r>
     </w:p>
     <w:p>
@@ -1156,15 +987,7 @@
         <w:pStyle w:val="HEDListitem-Numbered"/>
       </w:pPr>
       <w:r>
-        <w:t xml:space="preserve">Insert a new paragraph below your image holder </w:t>
-      </w:r>
-      <w:proofErr w:type="gramStart"/>
-      <w:r>
-        <w:t>paragraph, and</w:t>
-      </w:r>
-      <w:proofErr w:type="gramEnd"/>
-      <w:r>
-        <w:t xml:space="preserve"> apply the “HED Processing instruction” style to it.</w:t>
+        <w:t>Insert a new paragraph below your image holder paragraph, and apply the “HED Processing instruction” style to it.</w:t>
       </w:r>
     </w:p>
     <w:p>
@@ -1178,13 +1001,8 @@
         <w:t>MAGE-SIZE</w:t>
       </w:r>
       <w:r>
-        <w:t>=</w:t>
-      </w:r>
-      <w:proofErr w:type="spellStart"/>
-      <w:r>
-        <w:t>fullbleed</w:t>
-      </w:r>
-      <w:proofErr w:type="spellEnd"/>
+        <w:t>=fullbleed</w:t>
+      </w:r>
     </w:p>
     <w:p>
       <w:pPr>
@@ -1296,33 +1114,7 @@
         <w:pStyle w:val="HEDPlaintextparagraph"/>
       </w:pPr>
       <w:r>
-        <w:t xml:space="preserve">To upload a Word manuscript to </w:t>
-      </w:r>
-      <w:proofErr w:type="spellStart"/>
-      <w:proofErr w:type="gramStart"/>
-      <w:r>
-        <w:t>Hederis:Convert</w:t>
-      </w:r>
-      <w:proofErr w:type="spellEnd"/>
-      <w:proofErr w:type="gramEnd"/>
-      <w:r>
-        <w:t xml:space="preserve">, open the “Upload DOCX” menu item from your Project Dashboard, and click the “Upload a </w:t>
-      </w:r>
-      <w:proofErr w:type="spellStart"/>
-      <w:r>
-        <w:t>Docx</w:t>
-      </w:r>
-      <w:proofErr w:type="spellEnd"/>
-      <w:r>
-        <w:t>” button or drag a .</w:t>
-      </w:r>
-      <w:proofErr w:type="spellStart"/>
-      <w:r>
-        <w:t>docx</w:t>
-      </w:r>
-      <w:proofErr w:type="spellEnd"/>
-      <w:r>
-        <w:t xml:space="preserve"> file from your computer file system onto the browser window.</w:t>
+        <w:t>To upload a Word manuscript to Hederis:Convert, open the “Upload DOCX” menu item from your Project Dashboard, and click the “Upload a Docx” button or drag a .docx file from your computer file system onto the browser window.</w:t>
       </w:r>
     </w:p>
     <w:p>
@@ -1367,17 +1159,7 @@
         <w:pStyle w:val="HEDPlaintextparagraph"/>
       </w:pPr>
       <w:r>
-        <w:t xml:space="preserve">You can choose to have </w:t>
-      </w:r>
-      <w:proofErr w:type="spellStart"/>
-      <w:proofErr w:type="gramStart"/>
-      <w:r>
-        <w:t>Hederis:Convert</w:t>
-      </w:r>
-      <w:proofErr w:type="spellEnd"/>
-      <w:proofErr w:type="gramEnd"/>
-      <w:r>
-        <w:t xml:space="preserve"> delete empty paragraphs when it processes your file - check the “Strip empty paragraphs” to select this option.</w:t>
+        <w:t>You can choose to have Hederis:Convert delete empty paragraphs when it processes your file - check the “Strip empty paragraphs” to select this option.</w:t>
       </w:r>
     </w:p>
     <w:p>
@@ -1420,25 +1202,7 @@
         <w:pStyle w:val="HEDPlaintextparagraph"/>
       </w:pPr>
       <w:r>
-        <w:t xml:space="preserve">When you upload a file to </w:t>
-      </w:r>
-      <w:proofErr w:type="spellStart"/>
-      <w:proofErr w:type="gramStart"/>
-      <w:r>
-        <w:t>Hederis:Convert</w:t>
-      </w:r>
-      <w:proofErr w:type="spellEnd"/>
-      <w:proofErr w:type="gramEnd"/>
-      <w:r>
-        <w:t xml:space="preserve">, we automatically make some guesses about the different parts of your manuscript, but you are the person who knows your content best. It’s a good idea to review our </w:t>
-      </w:r>
-      <w:proofErr w:type="gramStart"/>
-      <w:r>
-        <w:t>guesses, and</w:t>
-      </w:r>
-      <w:proofErr w:type="gramEnd"/>
-      <w:r>
-        <w:t xml:space="preserve"> adjust them as needed so that your manuscript is correctly tagged. See “</w:t>
+        <w:t>When you upload a file to Hederis:Convert, we automatically make some guesses about the different parts of your manuscript, but you are the person who knows your content best. It’s a good idea to review our guesses, and adjust them as needed so that your manuscript is correctly tagged. See “</w:t>
       </w:r>
       <w:hyperlink w:anchor="FinetuneWord" w:history="1">
         <w:r>
@@ -1492,15 +1256,7 @@
         <w:pStyle w:val="HEDPlaintextparagraph"/>
       </w:pPr>
       <w:r>
-        <w:t xml:space="preserve">Wrappers are a way to group certain paragraphs together that should be set aside from the main flow of text in some way. For example, if you have multiple paragraphs in an extract, those would </w:t>
-      </w:r>
-      <w:proofErr w:type="gramStart"/>
-      <w:r>
-        <w:t>wrapped accordingly</w:t>
-      </w:r>
-      <w:proofErr w:type="gramEnd"/>
-      <w:r>
-        <w:t>. Some other examples are poems, letters, epigraphs, and lists. See “</w:t>
+        <w:t>Wrappers are a way to group certain paragraphs together that should be set aside from the main flow of text in some way. For example, if you have multiple paragraphs in an extract, those would wrapped accordingly. Some other examples are poems, letters, epigraphs, and lists. See “</w:t>
       </w:r>
       <w:hyperlink w:anchor="AddAWrapper" w:history="1">
         <w:r>
@@ -1519,15 +1275,7 @@
         <w:pStyle w:val="HEDPlaintextparagraph"/>
       </w:pPr>
       <w:r>
-        <w:t xml:space="preserve">Sections are the main chunks of your manuscript - you probably use words like chapters, parts, appendixes, prefaces, etc., to describe the sections in your book. At </w:t>
-      </w:r>
-      <w:proofErr w:type="spellStart"/>
-      <w:r>
-        <w:t>Hederis</w:t>
-      </w:r>
-      <w:proofErr w:type="spellEnd"/>
-      <w:r>
-        <w:t>, we have special styles to mark your section breaks - see “</w:t>
+        <w:t>Sections are the main chunks of your manuscript - you probably use words like chapters, parts, appendixes, prefaces, etc., to describe the sections in your book. At Hederis, we have special styles to mark your section breaks - see “</w:t>
       </w:r>
       <w:hyperlink w:anchor="AddASection" w:history="1">
         <w:r>
@@ -1573,25 +1321,7 @@
         <w:pStyle w:val="HEDPlaintextparagraph"/>
       </w:pPr>
       <w:r>
-        <w:t xml:space="preserve">When you upload a Word manuscript to </w:t>
-      </w:r>
-      <w:proofErr w:type="spellStart"/>
-      <w:proofErr w:type="gramStart"/>
-      <w:r>
-        <w:t>Hederis:Convert</w:t>
-      </w:r>
-      <w:proofErr w:type="spellEnd"/>
-      <w:proofErr w:type="gramEnd"/>
-      <w:r>
-        <w:t xml:space="preserve">, we automatically make some guesses about the parts of your document, but these will undoubtedly need to be adjusted and fleshed out. </w:t>
-      </w:r>
-      <w:proofErr w:type="spellStart"/>
-      <w:r>
-        <w:t>Hederis</w:t>
-      </w:r>
-      <w:proofErr w:type="spellEnd"/>
-      <w:r>
-        <w:t xml:space="preserve"> returns a new Word manuscript to you, that contains all of our tagging and conversion instructions - </w:t>
+        <w:t xml:space="preserve">When you upload a Word manuscript to Hederis:Convert, we automatically make some guesses about the parts of your document, but these will undoubtedly need to be adjusted and fleshed out. Hederis returns a new Word manuscript to you, that contains all of our tagging and conversion instructions - </w:t>
       </w:r>
       <w:r>
         <w:rPr>
@@ -1604,13 +1334,8 @@
       <w:pPr>
         <w:pStyle w:val="HEDPlaintextparagraph"/>
       </w:pPr>
-      <w:proofErr w:type="spellStart"/>
-      <w:r>
-        <w:t>Hederis</w:t>
-      </w:r>
-      <w:proofErr w:type="spellEnd"/>
-      <w:r>
-        <w:t xml:space="preserve"> uses a specific set of Word styles, that all start with the prefix “HED”. When you download and open your new Word file, you’ll see that all the paragraphs in your document have been tagged with one of these styles. Chances are, there will be at least a few paragraphs that you want to re-classify with different styles. (</w:t>
+      <w:r>
+        <w:t>Hederis uses a specific set of Word styles, that all start with the prefix “HED”. When you download and open your new Word file, you’ll see that all the paragraphs in your document have been tagged with one of these styles. Chances are, there will be at least a few paragraphs that you want to re-classify with different styles. (</w:t>
       </w:r>
       <w:hyperlink w:anchor="ListofStyles" w:history="1">
         <w:r>
@@ -1621,15 +1346,7 @@
         </w:r>
       </w:hyperlink>
       <w:r>
-        <w:t xml:space="preserve"> for a full list of </w:t>
-      </w:r>
-      <w:proofErr w:type="spellStart"/>
-      <w:r>
-        <w:t>Hederis</w:t>
-      </w:r>
-      <w:proofErr w:type="spellEnd"/>
-      <w:r>
-        <w:t xml:space="preserve"> styles and notes about how to use them.) Here’s how to work with styles in your Word manuscript:</w:t>
+        <w:t xml:space="preserve"> for a full list of Hederis styles and notes about how to use them.) Here’s how to work with styles in your Word manuscript:</w:t>
       </w:r>
     </w:p>
     <w:p>
@@ -1680,15 +1397,7 @@
         <w:t>Display</w:t>
       </w:r>
       <w:r>
-        <w:t xml:space="preserve"> section (PC</w:t>
-      </w:r>
-      <w:proofErr w:type="gramStart"/>
-      <w:r>
-        <w:t>), and</w:t>
-      </w:r>
-      <w:proofErr w:type="gramEnd"/>
-      <w:r>
-        <w:t xml:space="preserve"> enter a value in the “Style area width” box (2 inches is usually a safe size).</w:t>
+        <w:t xml:space="preserve"> section (PC), and enter a value in the “Style area width” box (2 inches is usually a safe size).</w:t>
       </w:r>
       <w:r>
         <w:t xml:space="preserve"> Here are some step-by-step instruction</w:t>
@@ -1734,15 +1443,7 @@
         <w:pStyle w:val="HEDPlaintextparagraph"/>
       </w:pPr>
       <w:r>
-        <w:t xml:space="preserve">You can also resize the style sidebar by clicking and holding your mouse button on the right border of the </w:t>
-      </w:r>
-      <w:proofErr w:type="gramStart"/>
-      <w:r>
-        <w:t>sidebar, and</w:t>
-      </w:r>
-      <w:proofErr w:type="gramEnd"/>
-      <w:r>
-        <w:t xml:space="preserve"> dragging to the left or right.</w:t>
+        <w:t>You can also resize the style sidebar by clicking and holding your mouse button on the right border of the sidebar, and dragging to the left or right.</w:t>
       </w:r>
     </w:p>
     <w:p>
@@ -1865,15 +1566,7 @@
         <w:pStyle w:val="HEDPlaintextparagraph"/>
       </w:pPr>
       <w:r>
-        <w:t xml:space="preserve">Many paragraph styles can be re-used both in the main flow of text and inside </w:t>
-      </w:r>
-      <w:proofErr w:type="gramStart"/>
-      <w:r>
-        <w:t>wrappers, and</w:t>
-      </w:r>
-      <w:proofErr w:type="gramEnd"/>
-      <w:r>
-        <w:t xml:space="preserve"> will appear differently depending on whether or not they’re in a wrapper. For example, the “HED Plain text paragraph” is used as the basic paragraph type for content in the main text, as well as for paragraphs inside boxes and sidebars, like this:</w:t>
+        <w:t>Many paragraph styles can be re-used both in the main flow of text and inside wrappers, and will appear differently depending on whether or not they’re in a wrapper. For example, the “HED Plain text paragraph” is used as the basic paragraph type for content in the main text, as well as for paragraphs inside boxes and sidebars, like this:</w:t>
       </w:r>
     </w:p>
     <w:p>
@@ -1897,8 +1590,6 @@
       <w:r>
         <w:t xml:space="preserve"> around a group of paragraphs, do the following</w:t>
       </w:r>
-      <w:bookmarkStart w:id="14" w:name="_GoBack"/>
-      <w:bookmarkEnd w:id="14"/>
       <w:r>
         <w:t>:</w:t>
       </w:r>
@@ -1990,8 +1681,8 @@
       <w:pPr>
         <w:pStyle w:val="HEDChapterSectiontitle"/>
       </w:pPr>
-      <w:bookmarkStart w:id="15" w:name="AddASection"/>
-      <w:bookmarkEnd w:id="15"/>
+      <w:bookmarkStart w:id="14" w:name="AddASection"/>
+      <w:bookmarkEnd w:id="14"/>
       <w:r>
         <w:t>Add a Section</w:t>
       </w:r>
@@ -2000,15 +1691,8 @@
       <w:pPr>
         <w:pStyle w:val="HEDPlaintextparagraph"/>
       </w:pPr>
-      <w:proofErr w:type="spellStart"/>
-      <w:proofErr w:type="gramStart"/>
-      <w:r>
-        <w:t>Hederis:Convert</w:t>
-      </w:r>
-      <w:proofErr w:type="spellEnd"/>
-      <w:proofErr w:type="gramEnd"/>
-      <w:r>
-        <w:t xml:space="preserve"> will automatically interpret any page break in your document as the start of a new section. However, it’s likely that you’ll need to re-classify some sections, or add new sections.</w:t>
+      <w:r>
+        <w:t>Hederis:Convert will automatically interpret any page break in your document as the start of a new section. However, it’s likely that you’ll need to re-classify some sections, or add new sections.</w:t>
       </w:r>
     </w:p>
     <w:p>
@@ -2103,23 +1787,15 @@
       </w:pPr>
       <w:r>
         <w:lastRenderedPageBreak/>
-        <w:t xml:space="preserve">ATTRS=id: </w:t>
-      </w:r>
-      <w:proofErr w:type="spellStart"/>
-      <w:r>
-        <w:t>autogen</w:t>
-      </w:r>
-      <w:proofErr w:type="spellEnd"/>
-      <w:r>
-        <w:t>-a-toc</w:t>
+        <w:t>ATTRS=id: autogen-a-toc</w:t>
       </w:r>
     </w:p>
     <w:p>
       <w:pPr>
         <w:pStyle w:val="HEDChapterSectiontitle"/>
       </w:pPr>
-      <w:bookmarkStart w:id="16" w:name="TOCAutoGen"/>
-      <w:bookmarkEnd w:id="16"/>
+      <w:bookmarkStart w:id="15" w:name="TOCAutoGen"/>
+      <w:bookmarkEnd w:id="15"/>
       <w:r>
         <w:t>Automatically Generate a Table of Contents</w:t>
       </w:r>
@@ -2128,29 +1804,8 @@
       <w:pPr>
         <w:pStyle w:val="HEDPlaintextparagraph"/>
       </w:pPr>
-      <w:proofErr w:type="spellStart"/>
-      <w:r>
-        <w:t>Hederis</w:t>
-      </w:r>
-      <w:proofErr w:type="spellEnd"/>
-      <w:r>
-        <w:t xml:space="preserve"> can automatically generate a Table of Contents for </w:t>
-      </w:r>
-      <w:proofErr w:type="gramStart"/>
-      <w:r>
-        <w:t>you, and</w:t>
-      </w:r>
-      <w:proofErr w:type="gramEnd"/>
-      <w:r>
-        <w:t xml:space="preserve"> insert it into your print file in any location you choose. Additionally, you can specify not to include certain chapters or sections in your generated Table of </w:t>
-      </w:r>
-      <w:proofErr w:type="gramStart"/>
-      <w:r>
-        <w:t>Contents, and</w:t>
-      </w:r>
-      <w:proofErr w:type="gramEnd"/>
-      <w:r>
-        <w:t xml:space="preserve"> specify how many levels deep you want the Table of Contents to go (for example, you can include only chapter-level headings, or include nested subsections to any level). Here’s how:</w:t>
+      <w:r>
+        <w:t>Hederis can automatically generate a Table of Contents for you, and insert it into your print file in any location you choose. Additionally, you can specify not to include certain chapters or sections in your generated Table of Contents, and specify how many levels deep you want the Table of Contents to go (for example, you can include only chapter-level headings, or include nested subsections to any level). Here’s how:</w:t>
       </w:r>
     </w:p>
     <w:p>
@@ -2447,8 +2102,8 @@
       <w:pPr>
         <w:pStyle w:val="HEDChapterSectiontitle"/>
       </w:pPr>
-      <w:bookmarkStart w:id="17" w:name="SetupTOC"/>
-      <w:bookmarkEnd w:id="17"/>
+      <w:bookmarkStart w:id="16" w:name="SetupTOC"/>
+      <w:bookmarkEnd w:id="16"/>
       <w:r>
         <w:t>Set up a Table of Contents</w:t>
       </w:r>
@@ -2478,13 +2133,8 @@
       <w:r>
         <w:t xml:space="preserve">; once you’ve got it set up, </w:t>
       </w:r>
-      <w:proofErr w:type="spellStart"/>
-      <w:r>
-        <w:t>Hederis</w:t>
-      </w:r>
-      <w:proofErr w:type="spellEnd"/>
-      <w:r>
-        <w:t xml:space="preserve"> will automatically add the </w:t>
+      <w:r>
+        <w:t xml:space="preserve">Hederis will automatically add the </w:t>
       </w:r>
       <w:r>
         <w:t xml:space="preserve">final </w:t>
@@ -2496,15 +2146,7 @@
         <w:t>To set up a Table of Contents f</w:t>
       </w:r>
       <w:r>
-        <w:t xml:space="preserve">or </w:t>
-      </w:r>
-      <w:proofErr w:type="spellStart"/>
-      <w:r>
-        <w:t>Hederis</w:t>
-      </w:r>
-      <w:proofErr w:type="spellEnd"/>
-      <w:r>
-        <w:t xml:space="preserve">, </w:t>
+        <w:t xml:space="preserve">or Hederis, </w:t>
       </w:r>
       <w:r>
         <w:t>you</w:t>
@@ -2516,15 +2158,7 @@
         <w:t>b</w:t>
       </w:r>
       <w:r>
-        <w:t xml:space="preserve">ookmarks and hyperlinks. Bookmarks and hyperlinks are built-in features of </w:t>
-      </w:r>
-      <w:proofErr w:type="gramStart"/>
-      <w:r>
-        <w:t>Word, and</w:t>
-      </w:r>
-      <w:proofErr w:type="gramEnd"/>
-      <w:r>
-        <w:t xml:space="preserve"> allow you to create internal links in your document. The destination of the link should have a Bookmark, and the link itself should be inserted as a hyperlink. Here’s how:</w:t>
+        <w:t>ookmarks and hyperlinks. Bookmarks and hyperlinks are built-in features of Word, and allow you to create internal links in your document. The destination of the link should have a Bookmark, and the link itself should be inserted as a hyperlink. Here’s how:</w:t>
       </w:r>
     </w:p>
     <w:p>
@@ -2559,23 +2193,7 @@
         <w:t>:</w:t>
       </w:r>
       <w:r>
-        <w:t xml:space="preserve"> simply place your cursor in the </w:t>
-      </w:r>
-      <w:proofErr w:type="gramStart"/>
-      <w:r>
-        <w:t>document, and</w:t>
-      </w:r>
-      <w:proofErr w:type="gramEnd"/>
-      <w:r>
-        <w:t xml:space="preserve"> start typing. For </w:t>
-      </w:r>
-      <w:proofErr w:type="spellStart"/>
-      <w:r>
-        <w:t>Hederis</w:t>
-      </w:r>
-      <w:proofErr w:type="spellEnd"/>
-      <w:r>
-        <w:t>, there are some rules about how your Table of Contents should be styled:</w:t>
+        <w:t xml:space="preserve"> simply place your cursor in the document, and start typing. For Hederis, there are some rules about how your Table of Contents should be styled:</w:t>
       </w:r>
     </w:p>
     <w:p>
@@ -2591,15 +2209,7 @@
         <w:pStyle w:val="HEDPlaintextparagraph"/>
       </w:pPr>
       <w:r>
-        <w:t xml:space="preserve">It should be wrapped in a </w:t>
-      </w:r>
-      <w:proofErr w:type="spellStart"/>
-      <w:r>
-        <w:t>Num</w:t>
-      </w:r>
-      <w:proofErr w:type="spellEnd"/>
-      <w:r>
-        <w:t xml:space="preserve"> List wrapper (see the section on Wrappers).</w:t>
+        <w:t>It should be wrapped in a Num List wrapper (see the section on Wrappers).</w:t>
       </w:r>
     </w:p>
     <w:p>
@@ -2912,8 +2522,8 @@
       <w:pPr>
         <w:pStyle w:val="HEDChapterSectiontitle"/>
       </w:pPr>
-      <w:bookmarkStart w:id="18" w:name="CustomContent"/>
-      <w:bookmarkEnd w:id="18"/>
+      <w:bookmarkStart w:id="17" w:name="CustomContent"/>
+      <w:bookmarkEnd w:id="17"/>
       <w:r>
         <w:t>Include content only in the PDF or EPUB</w:t>
       </w:r>
@@ -2923,15 +2533,7 @@
         <w:pStyle w:val="HEDPlaintextparagraph"/>
       </w:pPr>
       <w:r>
-        <w:t xml:space="preserve">You can designate part of the content in </w:t>
-      </w:r>
-      <w:proofErr w:type="gramStart"/>
-      <w:r>
-        <w:t>your</w:t>
-      </w:r>
-      <w:proofErr w:type="gramEnd"/>
-      <w:r>
-        <w:t xml:space="preserve"> to appear only in the PDF or EPUB output by using a processing instruction (see “</w:t>
+        <w:t>You can designate part of the content in your to appear only in the PDF or EPUB output by using a processing instruction (see “</w:t>
       </w:r>
       <w:hyperlink w:anchor="AddPIs" w:history="1">
         <w:r>
@@ -3017,15 +2619,7 @@
         <w:pStyle w:val="HEDListitem-Numbered"/>
       </w:pPr>
       <w:r>
-        <w:t xml:space="preserve">Type the following text inside your new HED Processing instruction paragraph: FORMAT=, and then type one of the following keywords, depending on which output format you want the element to appear in: </w:t>
-      </w:r>
-      <w:proofErr w:type="spellStart"/>
-      <w:r>
-        <w:t>ebook</w:t>
-      </w:r>
-      <w:proofErr w:type="spellEnd"/>
-      <w:r>
-        <w:t>, print.</w:t>
+        <w:t>Type the following text inside your new HED Processing instruction paragraph: FORMAT=, and then type one of the following keywords, depending on which output format you want the element to appear in: ebook, print.</w:t>
       </w:r>
     </w:p>
     <w:p>
@@ -3054,8 +2648,8 @@
       <w:pPr>
         <w:pStyle w:val="HEDChapterSectiontitle"/>
       </w:pPr>
-      <w:bookmarkStart w:id="19" w:name="Design"/>
-      <w:bookmarkEnd w:id="19"/>
+      <w:bookmarkStart w:id="18" w:name="Design"/>
+      <w:bookmarkEnd w:id="18"/>
       <w:r>
         <w:t>Design</w:t>
       </w:r>
@@ -3081,8 +2675,8 @@
       <w:pPr>
         <w:pStyle w:val="HEDChapterSectiontitle"/>
       </w:pPr>
-      <w:bookmarkStart w:id="20" w:name="AdjustTrim"/>
-      <w:bookmarkEnd w:id="20"/>
+      <w:bookmarkStart w:id="19" w:name="AdjustTrim"/>
+      <w:bookmarkEnd w:id="19"/>
       <w:r>
         <w:t>Adjust PDF trim size and margins</w:t>
       </w:r>
@@ -3132,8 +2726,8 @@
       <w:pPr>
         <w:pStyle w:val="HEDChapterSectiontitle"/>
       </w:pPr>
-      <w:bookmarkStart w:id="21" w:name="AddMarks"/>
-      <w:bookmarkEnd w:id="21"/>
+      <w:bookmarkStart w:id="20" w:name="AddMarks"/>
+      <w:bookmarkEnd w:id="20"/>
       <w:r>
         <w:t>Add printer marks</w:t>
       </w:r>
@@ -3167,8 +2761,8 @@
       <w:pPr>
         <w:pStyle w:val="HEDChapterSectiontitle"/>
       </w:pPr>
-      <w:bookmarkStart w:id="22" w:name="ViewGrid"/>
-      <w:bookmarkEnd w:id="22"/>
+      <w:bookmarkStart w:id="21" w:name="ViewGrid"/>
+      <w:bookmarkEnd w:id="21"/>
       <w:r>
         <w:t>View baseline grid</w:t>
       </w:r>
@@ -3202,8 +2796,8 @@
       <w:pPr>
         <w:pStyle w:val="HEDChapterSectiontitle"/>
       </w:pPr>
-      <w:bookmarkStart w:id="23" w:name="AddPIs"/>
-      <w:bookmarkEnd w:id="23"/>
+      <w:bookmarkStart w:id="22" w:name="AddPIs"/>
+      <w:bookmarkEnd w:id="22"/>
       <w:r>
         <w:t xml:space="preserve">Add special </w:t>
       </w:r>
@@ -3249,21 +2843,16 @@
       <w:r>
         <w:t>.</w:t>
       </w:r>
-    </w:p>
-    <w:p>
-      <w:pPr>
-        <w:pStyle w:val="HEDPlaintextparagraph"/>
-      </w:pPr>
-      <w:r>
-        <w:t xml:space="preserve">After you’ve converted your manuscript for the first time, you’ll receive a new Word file with all of the special </w:t>
-      </w:r>
-      <w:proofErr w:type="spellStart"/>
-      <w:r>
-        <w:t>Hederis</w:t>
-      </w:r>
-      <w:proofErr w:type="spellEnd"/>
-      <w:r>
-        <w:t xml:space="preserve"> styles applied. (See “</w:t>
+      <w:r>
+        <w:t xml:space="preserve"> We use processing instructions to convey a variety of different types of instructions: customizing running header content, adding CSS styles, adding attributes to the HTML, fixing image sizes, and more.</w:t>
+      </w:r>
+    </w:p>
+    <w:p>
+      <w:pPr>
+        <w:pStyle w:val="HEDPlaintextparagraph"/>
+      </w:pPr>
+      <w:r>
+        <w:t>After you’ve converted your manuscript for the first time, you’ll receive a new Word file with all of the special Hederis styles applied. (See “</w:t>
       </w:r>
       <w:hyperlink w:anchor="FinetuneWord" w:history="1">
         <w:r>
@@ -3327,15 +2916,7 @@
         <w:pStyle w:val="HEDListitem-Numbered"/>
       </w:pPr>
       <w:r>
-        <w:t xml:space="preserve">Find the paragraph that you want to customize the design </w:t>
-      </w:r>
-      <w:proofErr w:type="gramStart"/>
-      <w:r>
-        <w:t>of, and</w:t>
-      </w:r>
-      <w:proofErr w:type="gramEnd"/>
-      <w:r>
-        <w:t xml:space="preserve"> insert a new paragraph after it (place your cursor at the end of the paragraph, and then press enter).</w:t>
+        <w:t>Find the paragraph that you want to customize the design of, and insert a new paragraph after it (place your cursor at the end of the paragraph, and then press enter).</w:t>
       </w:r>
     </w:p>
     <w:p>
@@ -3346,15 +2927,7 @@
         <w:t>In your new paragraph, type the code for the type of instruction you’re adding, and then type a</w:t>
       </w:r>
       <w:r>
-        <w:t xml:space="preserve">n </w:t>
-      </w:r>
-      <w:proofErr w:type="gramStart"/>
-      <w:r>
-        <w:t>equals</w:t>
-      </w:r>
-      <w:proofErr w:type="gramEnd"/>
-      <w:r>
-        <w:t xml:space="preserve"> sign</w:t>
+        <w:t>n equals sign</w:t>
       </w:r>
       <w:r>
         <w:t>, and then type the code for the special design instruction. See the end of this section for a list of all of these codes. For example, if you want a paragraph to be centered instead of left-aligned, your text would look like this:</w:t>
@@ -3714,11 +3287,9 @@
             <w:pPr>
               <w:pStyle w:val="HEDPlaintextparagraph"/>
             </w:pPr>
-            <w:proofErr w:type="spellStart"/>
             <w:r>
               <w:t>fullbleed</w:t>
             </w:r>
-            <w:proofErr w:type="spellEnd"/>
           </w:p>
         </w:tc>
         <w:tc>
@@ -3730,15 +3301,7 @@
               <w:pStyle w:val="HEDPlaintextparagraph"/>
             </w:pPr>
             <w:r>
-              <w:t xml:space="preserve">In the print file, this will create a </w:t>
-            </w:r>
-            <w:proofErr w:type="spellStart"/>
-            <w:r>
-              <w:t>fullbleed</w:t>
-            </w:r>
-            <w:proofErr w:type="spellEnd"/>
-            <w:r>
-              <w:t xml:space="preserve"> image that will fill an entire page and bleed area. See Images for more info.</w:t>
+              <w:t>In the print file, this will create a fullbleed image that will fill an entire page and bleed area. See Images for more info.</w:t>
             </w:r>
           </w:p>
         </w:tc>
@@ -3858,13 +3421,8 @@
             <w:pPr>
               <w:pStyle w:val="HEDPlaintextparagraph"/>
             </w:pPr>
-            <w:proofErr w:type="spellStart"/>
             <w:r>
-              <w:t>ebook</w:t>
-            </w:r>
-            <w:proofErr w:type="spellEnd"/>
-            <w:r>
-              <w:t>, print</w:t>
+              <w:t>ebook, print</w:t>
             </w:r>
           </w:p>
         </w:tc>
@@ -3877,15 +3435,7 @@
               <w:pStyle w:val="HEDPlaintextparagraph"/>
             </w:pPr>
             <w:r>
-              <w:t xml:space="preserve">Display a certain paragraph, wrapper, or section only in the </w:t>
-            </w:r>
-            <w:proofErr w:type="spellStart"/>
-            <w:r>
-              <w:t>ebook</w:t>
-            </w:r>
-            <w:proofErr w:type="spellEnd"/>
-            <w:r>
-              <w:t xml:space="preserve"> or PDF file. Default value is “both”.</w:t>
+              <w:t>Display a certain paragraph, wrapper, or section only in the ebook or PDF file. Default value is “both”.</w:t>
             </w:r>
           </w:p>
         </w:tc>
@@ -4100,6 +3650,424 @@
       </w:pPr>
       <w:r>
         <w:lastRenderedPageBreak/>
+        <w:t>ATTRS=id: custom-paragraph-design</w:t>
+      </w:r>
+    </w:p>
+    <w:p>
+      <w:pPr>
+        <w:pStyle w:val="HEDChapterSectiontitle"/>
+      </w:pPr>
+      <w:bookmarkStart w:id="23" w:name="StylePI"/>
+      <w:bookmarkEnd w:id="23"/>
+      <w:r>
+        <w:t>Customize the design of specific paragraphs, wrappers, or sections</w:t>
+      </w:r>
+    </w:p>
+    <w:p>
+      <w:pPr>
+        <w:pStyle w:val="HEDPlaintextparagraph"/>
+      </w:pPr>
+      <w:r>
+        <w:t xml:space="preserve">You can </w:t>
+      </w:r>
+      <w:r>
+        <w:t>use processing instructions (see “</w:t>
+      </w:r>
+      <w:hyperlink w:anchor="AddPIs" w:history="1">
+        <w:r>
+          <w:rPr>
+            <w:rStyle w:val="Hyperlink"/>
+          </w:rPr>
+          <w:t>Add special layout instructions</w:t>
+        </w:r>
+      </w:hyperlink>
+      <w:r>
+        <w:t xml:space="preserve">”) to customize the design of individual paragraphs, wrappers, or sections in your manuscript. </w:t>
+      </w:r>
+      <w:r>
+        <w:t xml:space="preserve">These design instructions are created with CSS, and will apply to both the PDF layout and the EPUB file. For the best results, make sure your CSS is valid, and add it without any extra line breaks or carriage returns (see the images below for examples). You can </w:t>
+      </w:r>
+      <w:hyperlink r:id="rId14" w:history="1">
+        <w:r>
+          <w:rPr>
+            <w:rStyle w:val="Hyperlink"/>
+          </w:rPr>
+          <w:t>learn more about CSS here</w:t>
+        </w:r>
+      </w:hyperlink>
+      <w:r>
+        <w:t>.</w:t>
+      </w:r>
+    </w:p>
+    <w:p>
+      <w:pPr>
+        <w:pStyle w:val="HEDPlaintextparagraph"/>
+      </w:pPr>
+      <w:r>
+        <w:t xml:space="preserve">To </w:t>
+      </w:r>
+      <w:r>
+        <w:t>customize a paragraph’s design</w:t>
+      </w:r>
+      <w:r>
+        <w:t>:</w:t>
+      </w:r>
+    </w:p>
+    <w:p>
+      <w:pPr>
+        <w:pStyle w:val="HEDBOXNumListstart"/>
+      </w:pPr>
+    </w:p>
+    <w:p>
+      <w:pPr>
+        <w:pStyle w:val="HEDListitem-Numbered"/>
+      </w:pPr>
+      <w:r>
+        <w:t>Find the paragraph that you want to customize, and insert a new HED Processing instruction paragraph below it (for more details on how to do this, see “</w:t>
+      </w:r>
+      <w:hyperlink w:anchor="AddPIs" w:history="1">
+        <w:r>
+          <w:rPr>
+            <w:rStyle w:val="Hyperlink"/>
+          </w:rPr>
+          <w:t>Add special layout instructions</w:t>
+        </w:r>
+      </w:hyperlink>
+      <w:r>
+        <w:t>”).</w:t>
+      </w:r>
+    </w:p>
+    <w:p>
+      <w:pPr>
+        <w:pStyle w:val="HEDListitem-Numbered"/>
+      </w:pPr>
+      <w:r>
+        <w:t>In your processing instruction paragraph, type the text STYLE=, and then type the CSS that you want to apply to your paragraph.</w:t>
+      </w:r>
+    </w:p>
+    <w:p>
+      <w:pPr>
+        <w:pStyle w:val="HEDBOXNumListend"/>
+      </w:pPr>
+    </w:p>
+    <w:p>
+      <w:pPr>
+        <w:pStyle w:val="HEDImageholder"/>
+      </w:pPr>
+      <w:r>
+        <w:t>pi2</w:t>
+      </w:r>
+      <w:r>
+        <w:t>.png</w:t>
+      </w:r>
+    </w:p>
+    <w:p>
+      <w:pPr>
+        <w:pStyle w:val="HEDPlaintextparagraph"/>
+      </w:pPr>
+      <w:r>
+        <w:t xml:space="preserve">If you want to customize a wrapper, insert the processing instruction paragraph after </w:t>
+      </w:r>
+      <w:r>
+        <w:rPr>
+          <w:b/>
+          <w:bCs/>
+        </w:rPr>
+        <w:t>either</w:t>
+      </w:r>
+      <w:r>
+        <w:t xml:space="preserve"> the wrapper “start” or “end” paragraphs, as shown below: </w:t>
+      </w:r>
+    </w:p>
+    <w:p>
+      <w:pPr>
+        <w:pStyle w:val="HEDImageholder"/>
+      </w:pPr>
+      <w:r>
+        <w:t>stylepiwrapper.png</w:t>
+      </w:r>
+    </w:p>
+    <w:p>
+      <w:pPr>
+        <w:pStyle w:val="HEDPlaintextparagraph"/>
+      </w:pPr>
+      <w:r>
+        <w:t>To customize an entire section, insert the processing instruction paragraph after the section start paragraph, as shown here:</w:t>
+      </w:r>
+    </w:p>
+    <w:p>
+      <w:pPr>
+        <w:pStyle w:val="HEDImageholder"/>
+      </w:pPr>
+      <w:r>
+        <w:t>stylepisection.png</w:t>
+      </w:r>
+    </w:p>
+    <w:p>
+      <w:pPr>
+        <w:pStyle w:val="HEDPlaintextparagraph"/>
+      </w:pPr>
+      <w:r>
+        <w:t>Note that your custom design will be applied to both the PDF and EPUB formats, as best as possible, so you may need to include fallbacks in case a certain CSS value is supported in one format but not the other. One example of this is color spaces: while you may want to use CMYK colors in your PDF output, the CMYK color space is generally not supported in the EPUB format. To get around this, include a fallback, like this:</w:t>
+      </w:r>
+    </w:p>
+    <w:p>
+      <w:pPr>
+        <w:pStyle w:val="HEDImageholder"/>
+      </w:pPr>
+      <w:r>
+        <w:t>stylepicolorfallback.png</w:t>
+      </w:r>
+    </w:p>
+    <w:p>
+      <w:pPr>
+        <w:pStyle w:val="HEDPlaintextparagraph"/>
+      </w:pPr>
+      <w:r>
+        <w:t>Here, the layout engine will attempt to use the CMYK value first, and if it finds that it is not supported, it will fall back to the web value (which is supported on all web browsers and EPUB reading devices).</w:t>
+      </w:r>
+    </w:p>
+    <w:p>
+      <w:pPr>
+        <w:pStyle w:val="HEDSECTChapter"/>
+      </w:pPr>
+      <w:r>
+        <w:br w:type="page"/>
+      </w:r>
+    </w:p>
+    <w:p>
+      <w:pPr>
+        <w:pStyle w:val="HEDProcessinginstruction"/>
+      </w:pPr>
+      <w:r>
+        <w:lastRenderedPageBreak/>
+        <w:t>ATTRS=id: global-paragraph-design</w:t>
+      </w:r>
+    </w:p>
+    <w:p>
+      <w:pPr>
+        <w:pStyle w:val="HEDChapterSectiontitle"/>
+      </w:pPr>
+      <w:bookmarkStart w:id="24" w:name="GlobalStylePI"/>
+      <w:bookmarkEnd w:id="24"/>
+      <w:r>
+        <w:t>Customize the design of an entire group of paragraphs, wrappers, or sections</w:t>
+      </w:r>
+    </w:p>
+    <w:p>
+      <w:pPr>
+        <w:pStyle w:val="HEDPlaintextparagraph"/>
+      </w:pPr>
+      <w:r>
+        <w:t xml:space="preserve">You can also use processing instructions to customize the </w:t>
+      </w:r>
+      <w:r>
+        <w:t>design of an entire style. For example, you can customize the design of every paragraph in your book that uses the “HED Box type” style. Similarly, you can customize the design of wrappers and sections in your book (for example, every letter in the book, or every appendix section). Follow the instructions in the previous section, but instead of using the STYLE processing instruction keyword, use GLOBAL STYLE, like this:</w:t>
+      </w:r>
+    </w:p>
+    <w:p>
+      <w:pPr>
+        <w:pStyle w:val="HEDImageholder"/>
+      </w:pPr>
+      <w:r>
+        <w:t>globalstyle.png</w:t>
+      </w:r>
+    </w:p>
+    <w:p>
+      <w:pPr>
+        <w:pStyle w:val="HEDBOXSub-sectionstart"/>
+      </w:pPr>
+    </w:p>
+    <w:p>
+      <w:pPr>
+        <w:pStyle w:val="HEDWrappertitle"/>
+      </w:pPr>
+      <w:r>
+        <w:t>Using the SCOPE-BODY Option</w:t>
+      </w:r>
+    </w:p>
+    <w:p>
+      <w:pPr>
+        <w:pStyle w:val="HEDPlaintextparagraph"/>
+      </w:pPr>
+      <w:r>
+        <w:t>You can also apply styles to your entire document, by using the SCOPE-BODY option in your GLOBAL STYLE processing instruction. This will expand the scope of your custom styles, so that they apply to the entire body of your manuscript, rather than being limited to just a group of elements. To do this:</w:t>
+      </w:r>
+    </w:p>
+    <w:p>
+      <w:pPr>
+        <w:pStyle w:val="HEDListitem-Numbered"/>
+      </w:pPr>
+      <w:r>
+        <w:t>Type your GLOBAL STYLE processing instruction, as described above.</w:t>
+      </w:r>
+    </w:p>
+    <w:p>
+      <w:pPr>
+        <w:pStyle w:val="HEDListitem-Numbered"/>
+      </w:pPr>
+      <w:r>
+        <w:t>At the very end of this processing instruction (but before any additional processing instructions that you’ll be adding via the “+” option, as described in “</w:t>
+      </w:r>
+      <w:hyperlink w:anchor="AddPIs" w:history="1">
+        <w:r>
+          <w:rPr>
+            <w:rStyle w:val="Hyperlink"/>
+          </w:rPr>
+          <w:t>Add special layout instructions</w:t>
+        </w:r>
+      </w:hyperlink>
+      <w:r>
+        <w:t>”), type: SCOPE-BODY.</w:t>
+      </w:r>
+    </w:p>
+    <w:p>
+      <w:pPr>
+        <w:pStyle w:val="HEDPlaintextparagraph"/>
+      </w:pPr>
+      <w:r>
+        <w:t>Your styles will now be applied to the entire manuscript.</w:t>
+      </w:r>
+    </w:p>
+    <w:p>
+      <w:pPr>
+        <w:pStyle w:val="HEDBOXFigurestart"/>
+      </w:pPr>
+    </w:p>
+    <w:p>
+      <w:pPr>
+        <w:pStyle w:val="HEDImageholder"/>
+      </w:pPr>
+      <w:r>
+        <w:t>globalscopebody.png</w:t>
+      </w:r>
+    </w:p>
+    <w:p>
+      <w:pPr>
+        <w:pStyle w:val="HEDCaption"/>
+      </w:pPr>
+      <w:r>
+        <w:t>In this processing instruction, we’re overriding the running header text with our own custom text. You can read more about this code snippet in “</w:t>
+      </w:r>
+      <w:hyperlink w:anchor="StyleLibrary" w:history="1">
+        <w:r>
+          <w:rPr>
+            <w:rStyle w:val="Hyperlink"/>
+          </w:rPr>
+          <w:t>Custom Styles Library</w:t>
+        </w:r>
+      </w:hyperlink>
+      <w:r>
+        <w:t>”.</w:t>
+      </w:r>
+    </w:p>
+    <w:p>
+      <w:pPr>
+        <w:pStyle w:val="HEDBOXFigureend"/>
+      </w:pPr>
+    </w:p>
+    <w:p>
+      <w:pPr>
+        <w:pStyle w:val="HEDBOXSub-sectionend"/>
+      </w:pPr>
+    </w:p>
+    <w:p>
+      <w:pPr>
+        <w:pStyle w:val="HEDSECTChapter"/>
+      </w:pPr>
+      <w:r>
+        <w:br w:type="page"/>
+      </w:r>
+    </w:p>
+    <w:p>
+      <w:pPr>
+        <w:pStyle w:val="HEDProcessinginstruction"/>
+      </w:pPr>
+      <w:r>
+        <w:lastRenderedPageBreak/>
+        <w:t>ATTRS=id: custom-design-templates</w:t>
+      </w:r>
+    </w:p>
+    <w:p>
+      <w:pPr>
+        <w:pStyle w:val="HEDChapterSectiontitle"/>
+      </w:pPr>
+      <w:bookmarkStart w:id="25" w:name="UploadCustomTemplate"/>
+      <w:bookmarkEnd w:id="25"/>
+      <w:r>
+        <w:t>Upload a custom design template</w:t>
+      </w:r>
+    </w:p>
+    <w:p>
+      <w:pPr>
+        <w:pStyle w:val="HEDPlaintextparagraph"/>
+      </w:pPr>
+      <w:r>
+        <w:t>To upload your own CSS design template, email us at help@hederis.com.</w:t>
+      </w:r>
+    </w:p>
+    <w:p>
+      <w:pPr>
+        <w:pStyle w:val="HEDPlaintextparagraph"/>
+      </w:pPr>
+      <w:r>
+        <w:t xml:space="preserve">Want us to translate an InDesign template into CSS? </w:t>
+      </w:r>
+      <w:r>
+        <w:t>Email info@hederis</w:t>
+      </w:r>
+      <w:r>
+        <w:t>.</w:t>
+      </w:r>
+      <w:r>
+        <w:t>com to learn more</w:t>
+      </w:r>
+      <w:r>
+        <w:t xml:space="preserve"> about this option</w:t>
+      </w:r>
+      <w:r>
+        <w:t>.</w:t>
+      </w:r>
+    </w:p>
+    <w:p>
+      <w:pPr>
+        <w:pStyle w:val="HEDSECTPart"/>
+      </w:pPr>
+      <w:r>
+        <w:br w:type="page"/>
+      </w:r>
+    </w:p>
+    <w:p>
+      <w:pPr>
+        <w:pStyle w:val="HEDProcessinginstruction"/>
+      </w:pPr>
+      <w:r>
+        <w:lastRenderedPageBreak/>
+        <w:t>ATTRS=id: paging-home</w:t>
+      </w:r>
+    </w:p>
+    <w:p>
+      <w:pPr>
+        <w:pStyle w:val="HEDChapterSectiontitle"/>
+      </w:pPr>
+      <w:r>
+        <w:t>Paging</w:t>
+      </w:r>
+    </w:p>
+    <w:p>
+      <w:pPr>
+        <w:pStyle w:val="HEDSECTChapter"/>
+      </w:pPr>
+      <w:r>
+        <w:br w:type="page"/>
+      </w:r>
+    </w:p>
+    <w:p>
+      <w:pPr>
+        <w:pStyle w:val="HEDProcessinginstruction"/>
+      </w:pPr>
+      <w:r>
+        <w:lastRenderedPageBreak/>
         <w:t>ATTRS=id: adjust-line-breaks</w:t>
       </w:r>
     </w:p>
@@ -4107,33 +4075,47 @@
       <w:pPr>
         <w:pStyle w:val="HEDChapterSectiontitle"/>
       </w:pPr>
-      <w:bookmarkStart w:id="24" w:name="AdjustPageBreaks"/>
-      <w:bookmarkEnd w:id="24"/>
-      <w:r>
-        <w:t>Adjust line-breaks and page-breaks (PDF-only)</w:t>
-      </w:r>
-    </w:p>
-    <w:p>
-      <w:pPr>
-        <w:pStyle w:val="HEDPlaintextparagraph"/>
-      </w:pPr>
-      <w:r>
-        <w:t xml:space="preserve">You will undoubtedly find that there are page breaks or line breaks in your PDF that are less than optimal. You can attempt to adjust these by adjusting the character spacing in the paragraphs around the bad break, using the </w:t>
-      </w:r>
-      <w:proofErr w:type="spellStart"/>
-      <w:proofErr w:type="gramStart"/>
-      <w:r>
-        <w:t>Hederis:Convert</w:t>
-      </w:r>
-      <w:proofErr w:type="spellEnd"/>
-      <w:proofErr w:type="gramEnd"/>
-      <w:r>
-        <w:t xml:space="preserve"> loosen and tighten character styles:</w:t>
+      <w:bookmarkStart w:id="26" w:name="AdjustPageBreaks"/>
+      <w:bookmarkEnd w:id="26"/>
+      <w:r>
+        <w:t>Adjust letter spacing (PDF-only)</w:t>
+      </w:r>
+    </w:p>
+    <w:p>
+      <w:pPr>
+        <w:pStyle w:val="HEDPlaintextparagraph"/>
+      </w:pPr>
+      <w:r>
+        <w:t xml:space="preserve">You will undoubtedly find that there are page breaks or line breaks in your PDF that are less than optimal, or lines that are set with too much (or too little) white space. One way to adjust these is to adjust the character spacing in the paragraphs around the bad break, using the Hederis:Convert </w:t>
+      </w:r>
+      <w:r>
+        <w:rPr>
+          <w:i/>
+          <w:iCs/>
+        </w:rPr>
+        <w:t>loosen</w:t>
+      </w:r>
+      <w:r>
+        <w:t xml:space="preserve"> and </w:t>
+      </w:r>
+      <w:r>
+        <w:rPr>
+          <w:i/>
+          <w:iCs/>
+        </w:rPr>
+        <w:t>tighten</w:t>
+      </w:r>
+      <w:r>
+        <w:t xml:space="preserve"> character styles:</w:t>
       </w:r>
     </w:p>
     <w:p>
       <w:pPr>
         <w:pStyle w:val="HEDListitem-Numbered"/>
+        <w:numPr>
+          <w:ilvl w:val="0"/>
+          <w:numId w:val="12"/>
+        </w:numPr>
       </w:pPr>
       <w:r>
         <w:t xml:space="preserve">Select the span of text that you want to loosen or tighten. This can be just a few words in a paragraph, or the whole text of a paragraph (or even multiple paragraphs). </w:t>
@@ -4222,28 +4204,721 @@
       </w:pPr>
       <w:r>
         <w:lastRenderedPageBreak/>
-        <w:t>ATTRS=id: custom-paragraph-design</w:t>
+        <w:t>ATTRS=id: force-line-break</w:t>
       </w:r>
     </w:p>
     <w:p>
       <w:pPr>
         <w:pStyle w:val="HEDChapterSectiontitle"/>
       </w:pPr>
-      <w:bookmarkStart w:id="25" w:name="StylePI"/>
-      <w:bookmarkEnd w:id="25"/>
-      <w:r>
-        <w:t>Customize the design of specific paragraphs, wrappers, or sections</w:t>
-      </w:r>
-    </w:p>
-    <w:p>
-      <w:pPr>
-        <w:pStyle w:val="HEDPlaintextparagraph"/>
-      </w:pPr>
-      <w:r>
-        <w:t xml:space="preserve">You can </w:t>
-      </w:r>
-      <w:r>
-        <w:t>use processing instructions (see “</w:t>
+      <w:r>
+        <w:t>Force a line break (PDF-only)</w:t>
+      </w:r>
+    </w:p>
+    <w:p>
+      <w:pPr>
+        <w:pStyle w:val="HEDPlaintextparagraph"/>
+      </w:pPr>
+      <w:r>
+        <w:t>If the line</w:t>
+      </w:r>
+      <w:r>
+        <w:t>s</w:t>
+      </w:r>
+      <w:r>
+        <w:t xml:space="preserve"> in a paragraph aren’t</w:t>
+      </w:r>
+      <w:r>
+        <w:t xml:space="preserve"> breaking</w:t>
+      </w:r>
+      <w:r>
+        <w:t xml:space="preserve"> quite where you’d like them, you can use character styles to adjust them. Use the </w:t>
+      </w:r>
+      <w:r>
+        <w:rPr>
+          <w:i/>
+          <w:iCs/>
+        </w:rPr>
+        <w:t>HED SPAN Line break after</w:t>
+      </w:r>
+      <w:r>
+        <w:t xml:space="preserve"> character style to force a line to break after a specific word or character. </w:t>
+      </w:r>
+      <w:r>
+        <w:t xml:space="preserve">These breaks will only appear in the PDF, and your EPUB file will still reflow and break naturally. </w:t>
+      </w:r>
+      <w:r>
+        <w:t>Here’s how</w:t>
+      </w:r>
+      <w:r>
+        <w:t xml:space="preserve"> to insert specific line breaks</w:t>
+      </w:r>
+      <w:r>
+        <w:t xml:space="preserve">: </w:t>
+      </w:r>
+    </w:p>
+    <w:p>
+      <w:pPr>
+        <w:pStyle w:val="HEDListitem-Numbered"/>
+      </w:pPr>
+      <w:r>
+        <w:t xml:space="preserve">Find the word or character </w:t>
+      </w:r>
+      <w:r>
+        <w:t>that</w:t>
+      </w:r>
+      <w:r>
+        <w:t xml:space="preserve"> you want the line to break</w:t>
+      </w:r>
+      <w:r>
+        <w:t xml:space="preserve"> after</w:t>
+      </w:r>
+      <w:r>
+        <w:t>.</w:t>
+      </w:r>
+      <w:r>
+        <w:t xml:space="preserve"> This character will appear at the end of the current line, and any text following it will appear at the beginning of a new line</w:t>
+      </w:r>
+      <w:r>
+        <w:t>.</w:t>
+      </w:r>
+    </w:p>
+    <w:p>
+      <w:pPr>
+        <w:pStyle w:val="HEDListitem-Numbered"/>
+        <w:rPr>
+          <w:i/>
+          <w:iCs/>
+        </w:rPr>
+      </w:pPr>
+      <w:r>
+        <w:t>S</w:t>
+      </w:r>
+      <w:r>
+        <w:t>elect the word or character, and in the Styles pane</w:t>
+      </w:r>
+      <w:r>
+        <w:t xml:space="preserve"> (see “</w:t>
+      </w:r>
+      <w:hyperlink w:anchor="FinetuneWord" w:history="1">
+        <w:r>
+          <w:rPr>
+            <w:rStyle w:val="Hyperlink"/>
+          </w:rPr>
+          <w:t>Fine-tune Word Styles</w:t>
+        </w:r>
+      </w:hyperlink>
+      <w:r>
+        <w:t>” for more about the Styles pane)</w:t>
+      </w:r>
+      <w:r>
+        <w:t xml:space="preserve">, click to apply the </w:t>
+      </w:r>
+      <w:r>
+        <w:rPr>
+          <w:i/>
+          <w:iCs/>
+        </w:rPr>
+        <w:t>HED SPAN Line break after</w:t>
+      </w:r>
+      <w:r>
+        <w:rPr>
+          <w:i/>
+          <w:iCs/>
+        </w:rPr>
+        <w:t xml:space="preserve"> </w:t>
+      </w:r>
+      <w:r>
+        <w:t>character style</w:t>
+      </w:r>
+      <w:r>
+        <w:rPr>
+          <w:i/>
+          <w:iCs/>
+        </w:rPr>
+        <w:t>.</w:t>
+      </w:r>
+    </w:p>
+    <w:p>
+      <w:pPr>
+        <w:pStyle w:val="HEDImageholder"/>
+      </w:pPr>
+      <w:r>
+        <w:t>forcelinebr.png</w:t>
+      </w:r>
+    </w:p>
+    <w:p>
+      <w:pPr>
+        <w:pStyle w:val="HEDPlaintextparagraph"/>
+      </w:pPr>
+      <w:r>
+        <w:t>You won’t notice a major change in your Word document, but the next time you create a PDF, you should see the lines break in the location you chose.</w:t>
+      </w:r>
+      <w:bookmarkStart w:id="27" w:name="_GoBack"/>
+      <w:bookmarkEnd w:id="27"/>
+    </w:p>
+    <w:p>
+      <w:pPr>
+        <w:pStyle w:val="HEDPlaintextparagraph"/>
+      </w:pPr>
+      <w:r>
+        <w:rPr>
+          <w:b/>
+          <w:bCs/>
+        </w:rPr>
+        <w:t>To remove the break</w:t>
+      </w:r>
+      <w:r>
+        <w:t>:</w:t>
+      </w:r>
+      <w:r>
+        <w:t xml:space="preserve"> select the text again (we </w:t>
+      </w:r>
+      <w:r>
+        <w:t>recommend</w:t>
+      </w:r>
+      <w:r>
+        <w:t xml:space="preserve"> selecting a bit of extra text before and after the styled text as well, just to be safe), and in the Styles pane, click the </w:t>
+      </w:r>
+      <w:r>
+        <w:rPr>
+          <w:i/>
+          <w:iCs/>
+        </w:rPr>
+        <w:t>Normal</w:t>
+      </w:r>
+      <w:r>
+        <w:t xml:space="preserve"> character style to apply it.</w:t>
+      </w:r>
+    </w:p>
+    <w:p>
+      <w:pPr>
+        <w:pStyle w:val="HEDSECTChapter"/>
+      </w:pPr>
+      <w:r>
+        <w:br w:type="page"/>
+      </w:r>
+    </w:p>
+    <w:p>
+      <w:pPr>
+        <w:pStyle w:val="HEDProcessinginstruction"/>
+        <w:rPr>
+          <w:lang w:val="fr-FR"/>
+        </w:rPr>
+      </w:pPr>
+      <w:r>
+        <w:rPr>
+          <w:lang w:val="fr-FR"/>
+        </w:rPr>
+        <w:lastRenderedPageBreak/>
+        <w:t>ATTRS=id: force-page-br</w:t>
+      </w:r>
+      <w:r>
+        <w:rPr>
+          <w:lang w:val="fr-FR"/>
+        </w:rPr>
+        <w:t>eak</w:t>
+      </w:r>
+    </w:p>
+    <w:p>
+      <w:pPr>
+        <w:pStyle w:val="HEDChapterSectiontitle"/>
+      </w:pPr>
+      <w:r>
+        <w:t>Force a page break (PDF-only)</w:t>
+      </w:r>
+    </w:p>
+    <w:p>
+      <w:pPr>
+        <w:pStyle w:val="HEDPlaintextparagraph"/>
+      </w:pPr>
+      <w:r>
+        <w:t xml:space="preserve">While our pagination algorithm does its best to break pages in the best location, sometimes it falls short of your expectations. You can use character styles and processing instructions </w:t>
+      </w:r>
+      <w:r>
+        <w:t>to insert page breaks after specific words or characters, or after a specific paragraph. These page breaks will only appear in your PDF, and your EPUB will still reflow and break naturally.</w:t>
+      </w:r>
+    </w:p>
+    <w:p>
+      <w:pPr>
+        <w:pStyle w:val="HEDBOXSub-sectionstart"/>
+      </w:pPr>
+    </w:p>
+    <w:p>
+      <w:pPr>
+        <w:pStyle w:val="HEDChapterSectiontitle"/>
+      </w:pPr>
+      <w:r>
+        <w:t>Force a page break</w:t>
+      </w:r>
+      <w:r>
+        <w:t xml:space="preserve"> after a specific character</w:t>
+      </w:r>
+    </w:p>
+    <w:p>
+      <w:pPr>
+        <w:pStyle w:val="HEDPlaintextparagraph"/>
+      </w:pPr>
+      <w:r>
+        <w:t>You can insert a page break after a specific word or character in your text by using character styles. Here’s how:</w:t>
+      </w:r>
+    </w:p>
+    <w:p>
+      <w:pPr>
+        <w:pStyle w:val="HEDListitem-Numbered"/>
+        <w:numPr>
+          <w:ilvl w:val="0"/>
+          <w:numId w:val="13"/>
+        </w:numPr>
+      </w:pPr>
+      <w:r>
+        <w:t xml:space="preserve">Find the word or character that you want the </w:t>
+      </w:r>
+      <w:r>
+        <w:t>page</w:t>
+      </w:r>
+      <w:r>
+        <w:t xml:space="preserve"> to break after. This character will appear at the end of the current </w:t>
+      </w:r>
+      <w:r>
+        <w:t>page</w:t>
+      </w:r>
+      <w:r>
+        <w:t xml:space="preserve">, and any text following it will appear at the beginning of </w:t>
+      </w:r>
+      <w:r>
+        <w:t>the next page</w:t>
+      </w:r>
+      <w:r>
+        <w:t>.</w:t>
+      </w:r>
+    </w:p>
+    <w:p>
+      <w:pPr>
+        <w:pStyle w:val="HEDListitem-Numbered"/>
+        <w:rPr>
+          <w:i/>
+          <w:iCs/>
+        </w:rPr>
+      </w:pPr>
+      <w:r>
+        <w:t>S</w:t>
+      </w:r>
+      <w:r>
+        <w:t>elect the word or character, and in the Styles pane (see “</w:t>
+      </w:r>
+      <w:hyperlink w:anchor="FinetuneWord" w:history="1">
+        <w:r>
+          <w:rPr>
+            <w:rStyle w:val="Hyperlink"/>
+          </w:rPr>
+          <w:t>Fine-tune Word Styles</w:t>
+        </w:r>
+      </w:hyperlink>
+      <w:r>
+        <w:t xml:space="preserve">” for more about the Styles pane), click to apply the </w:t>
+      </w:r>
+      <w:r>
+        <w:rPr>
+          <w:i/>
+          <w:iCs/>
+        </w:rPr>
+        <w:t xml:space="preserve">HED SPAN </w:t>
+      </w:r>
+      <w:r>
+        <w:rPr>
+          <w:i/>
+          <w:iCs/>
+        </w:rPr>
+        <w:t>Pag</w:t>
+      </w:r>
+      <w:r>
+        <w:rPr>
+          <w:i/>
+          <w:iCs/>
+        </w:rPr>
+        <w:t>e break after</w:t>
+      </w:r>
+      <w:r>
+        <w:rPr>
+          <w:i/>
+          <w:iCs/>
+        </w:rPr>
+        <w:t xml:space="preserve"> </w:t>
+      </w:r>
+      <w:r>
+        <w:t>character style</w:t>
+      </w:r>
+      <w:r>
+        <w:rPr>
+          <w:i/>
+          <w:iCs/>
+        </w:rPr>
+        <w:t>.</w:t>
+      </w:r>
+    </w:p>
+    <w:p>
+      <w:pPr>
+        <w:pStyle w:val="HEDImageholder"/>
+      </w:pPr>
+      <w:r>
+        <w:t>force</w:t>
+      </w:r>
+      <w:r>
+        <w:t>char</w:t>
+      </w:r>
+      <w:r>
+        <w:t>br.png</w:t>
+      </w:r>
+    </w:p>
+    <w:p>
+      <w:pPr>
+        <w:pStyle w:val="HEDPlaintextparagraph"/>
+      </w:pPr>
+      <w:r>
+        <w:t xml:space="preserve">You won’t notice a major change in your Word document, but the next time you create a PDF, you should see the </w:t>
+      </w:r>
+      <w:r>
+        <w:t>page</w:t>
+      </w:r>
+      <w:r>
+        <w:t xml:space="preserve"> break in the location you chose.</w:t>
+      </w:r>
+    </w:p>
+    <w:p>
+      <w:pPr>
+        <w:pStyle w:val="HEDPlaintextparagraph"/>
+      </w:pPr>
+      <w:r>
+        <w:rPr>
+          <w:b/>
+          <w:bCs/>
+        </w:rPr>
+        <w:t>To remove the break</w:t>
+      </w:r>
+      <w:r>
+        <w:t xml:space="preserve">: select the text again (we </w:t>
+      </w:r>
+      <w:r>
+        <w:t>recommend</w:t>
+      </w:r>
+      <w:r>
+        <w:t xml:space="preserve"> selecting a bit of extra text before and after the styled text as well, just to be safe), and in the Styles pane, click the </w:t>
+      </w:r>
+      <w:r>
+        <w:rPr>
+          <w:i/>
+          <w:iCs/>
+        </w:rPr>
+        <w:t>Normal</w:t>
+      </w:r>
+      <w:r>
+        <w:t xml:space="preserve"> character style to apply it.</w:t>
+      </w:r>
+    </w:p>
+    <w:p>
+      <w:pPr>
+        <w:pStyle w:val="HEDBOXSub-sectionend"/>
+      </w:pPr>
+    </w:p>
+    <w:p>
+      <w:pPr>
+        <w:pStyle w:val="HEDBOXSub-sectionstart"/>
+      </w:pPr>
+    </w:p>
+    <w:p>
+      <w:pPr>
+        <w:pStyle w:val="HEDChapterSectiontitle"/>
+      </w:pPr>
+      <w:r>
+        <w:t xml:space="preserve">Force a page break after a </w:t>
+      </w:r>
+      <w:r>
+        <w:t>paragraph</w:t>
+      </w:r>
+    </w:p>
+    <w:p>
+      <w:pPr>
+        <w:pStyle w:val="HEDPlaintextparagraph"/>
+      </w:pPr>
+      <w:r>
+        <w:t xml:space="preserve">To force a page </w:t>
+      </w:r>
+      <w:r>
+        <w:t xml:space="preserve">to </w:t>
+      </w:r>
+      <w:r>
+        <w:t>break after an entire paragraph, you’ll use a processing instruction (see “</w:t>
+      </w:r>
+      <w:hyperlink w:anchor="AddPIs" w:history="1">
+        <w:r>
+          <w:rPr>
+            <w:rStyle w:val="Hyperlink"/>
+          </w:rPr>
+          <w:t>Add</w:t>
+        </w:r>
+        <w:r>
+          <w:rPr>
+            <w:rStyle w:val="Hyperlink"/>
+          </w:rPr>
+          <w:t xml:space="preserve"> </w:t>
+        </w:r>
+        <w:r>
+          <w:rPr>
+            <w:rStyle w:val="Hyperlink"/>
+          </w:rPr>
+          <w:t>special layout instructions</w:t>
+        </w:r>
+      </w:hyperlink>
+      <w:r>
+        <w:t>” for more background info). Here’s how:</w:t>
+      </w:r>
+    </w:p>
+    <w:p>
+      <w:pPr>
+        <w:pStyle w:val="HEDBOXNumListstart"/>
+      </w:pPr>
+    </w:p>
+    <w:p>
+      <w:pPr>
+        <w:pStyle w:val="HEDListitem-Numbered"/>
+      </w:pPr>
+      <w:r>
+        <w:t>In your Word document, find the paragraph that you want the page to break after.</w:t>
+      </w:r>
+    </w:p>
+    <w:p>
+      <w:pPr>
+        <w:pStyle w:val="HEDListitem-Numbered"/>
+      </w:pPr>
+      <w:r>
+        <w:t xml:space="preserve">Insert a new paragraph directly after </w:t>
+      </w:r>
+      <w:r>
+        <w:t>that chosen paragraph.</w:t>
+      </w:r>
+    </w:p>
+    <w:p>
+      <w:pPr>
+        <w:pStyle w:val="HEDListitem-Numbered"/>
+      </w:pPr>
+      <w:r>
+        <w:t>In the Styles pa</w:t>
+      </w:r>
+      <w:r>
+        <w:t>n</w:t>
+      </w:r>
+      <w:r>
+        <w:t xml:space="preserve">e, find the </w:t>
+      </w:r>
+      <w:r>
+        <w:rPr>
+          <w:i/>
+          <w:iCs/>
+        </w:rPr>
+        <w:t>HED Processing instruction</w:t>
+      </w:r>
+      <w:r>
+        <w:t xml:space="preserve"> style, and click to apply it to your new paragraph.</w:t>
+      </w:r>
+    </w:p>
+    <w:p>
+      <w:pPr>
+        <w:pStyle w:val="HEDListitem-Numbered"/>
+      </w:pPr>
+      <w:r>
+        <w:t>In your new processing instruction paragraph, type the following:</w:t>
+      </w:r>
+    </w:p>
+    <w:p>
+      <w:pPr>
+        <w:pStyle w:val="HEDBOXCodeBlockstart"/>
+      </w:pPr>
+    </w:p>
+    <w:p>
+      <w:pPr>
+        <w:pStyle w:val="HEDPlaintextparagraph"/>
+      </w:pPr>
+      <w:r>
+        <w:t xml:space="preserve">ATTRS=class: </w:t>
+      </w:r>
+      <w:r>
+        <w:t>pageBreakAfter</w:t>
+      </w:r>
+    </w:p>
+    <w:p>
+      <w:pPr>
+        <w:pStyle w:val="HEDBOXCodeBlockend"/>
+      </w:pPr>
+    </w:p>
+    <w:p>
+      <w:pPr>
+        <w:pStyle w:val="HEDBOXNumListend"/>
+      </w:pPr>
+    </w:p>
+    <w:p>
+      <w:pPr>
+        <w:pStyle w:val="HEDImageholder"/>
+      </w:pPr>
+      <w:r>
+        <w:t>forcebr.png</w:t>
+      </w:r>
+    </w:p>
+    <w:p>
+      <w:pPr>
+        <w:pStyle w:val="HEDPlaintextparagraph"/>
+      </w:pPr>
+      <w:r>
+        <w:t>T</w:t>
+      </w:r>
+      <w:r>
+        <w:t>he next time you create a PDF, you should see the page break in the location you chose.</w:t>
+      </w:r>
+    </w:p>
+    <w:p>
+      <w:pPr>
+        <w:pStyle w:val="HEDPlaintextparagraph"/>
+      </w:pPr>
+      <w:r>
+        <w:t>To remove the break, simply delete th</w:t>
+      </w:r>
+      <w:r>
+        <w:t xml:space="preserve">e new </w:t>
+      </w:r>
+      <w:r>
+        <w:t>processing</w:t>
+      </w:r>
+      <w:r>
+        <w:t xml:space="preserve"> instruction</w:t>
+      </w:r>
+      <w:r>
+        <w:t xml:space="preserve"> paragraph</w:t>
+      </w:r>
+      <w:r>
+        <w:t xml:space="preserve"> that you created</w:t>
+      </w:r>
+      <w:r>
+        <w:t xml:space="preserve"> in the steps above</w:t>
+      </w:r>
+      <w:r>
+        <w:t>.</w:t>
+      </w:r>
+    </w:p>
+    <w:p>
+      <w:pPr>
+        <w:pStyle w:val="HEDBOXSub-sectionend"/>
+      </w:pPr>
+    </w:p>
+    <w:p>
+      <w:pPr>
+        <w:pStyle w:val="HEDSECTPart"/>
+      </w:pPr>
+      <w:r>
+        <w:br w:type="page"/>
+      </w:r>
+    </w:p>
+    <w:p>
+      <w:pPr>
+        <w:pStyle w:val="HEDProcessinginstruction"/>
+      </w:pPr>
+      <w:r>
+        <w:lastRenderedPageBreak/>
+        <w:t xml:space="preserve">ATTRS=id: </w:t>
+      </w:r>
+      <w:r>
+        <w:t>code-home</w:t>
+      </w:r>
+    </w:p>
+    <w:p>
+      <w:pPr>
+        <w:pStyle w:val="HEDChapterSectiontitle"/>
+      </w:pPr>
+      <w:r>
+        <w:t>Working with Code</w:t>
+      </w:r>
+    </w:p>
+    <w:p>
+      <w:pPr>
+        <w:pStyle w:val="HEDSECTChapter"/>
+      </w:pPr>
+      <w:r>
+        <w:br w:type="page"/>
+      </w:r>
+    </w:p>
+    <w:p>
+      <w:pPr>
+        <w:pStyle w:val="HEDProcessinginstruction"/>
+      </w:pPr>
+      <w:r>
+        <w:lastRenderedPageBreak/>
+        <w:t>ATTRS=id: custom-attributes</w:t>
+      </w:r>
+    </w:p>
+    <w:p>
+      <w:pPr>
+        <w:pStyle w:val="HEDChapterSectiontitle"/>
+      </w:pPr>
+      <w:bookmarkStart w:id="28" w:name="AttrPI"/>
+      <w:bookmarkEnd w:id="28"/>
+      <w:r>
+        <w:t>Add custom HTML attributes</w:t>
+      </w:r>
+    </w:p>
+    <w:p>
+      <w:pPr>
+        <w:pStyle w:val="HEDPlaintextparagraph"/>
+      </w:pPr>
+      <w:r>
+        <w:t>You can add custom HTML attributes to your final HTML, if you’ll be using the HTML in your own processes later – these attributes will also be included in your EPUB file. For example, you can customize the ID for a section, or you can add special role attributes to certain paragraphs so that your EPUB conforms to your company’s internal specification.</w:t>
+      </w:r>
+    </w:p>
+    <w:p>
+      <w:pPr>
+        <w:pStyle w:val="HEDPlaintextparagraph"/>
+      </w:pPr>
+      <w:r>
+        <w:t xml:space="preserve">To add a custom attribute, use a </w:t>
+      </w:r>
+      <w:hyperlink w:anchor="AddPIs" w:history="1">
+        <w:r>
+          <w:rPr>
+            <w:rStyle w:val="Hyperlink"/>
+          </w:rPr>
+          <w:t>processing instruction</w:t>
+        </w:r>
+      </w:hyperlink>
+      <w:r>
+        <w:t>, like this:</w:t>
+      </w:r>
+    </w:p>
+    <w:p>
+      <w:pPr>
+        <w:pStyle w:val="HEDListitem-Numbered"/>
+        <w:numPr>
+          <w:ilvl w:val="0"/>
+          <w:numId w:val="10"/>
+        </w:numPr>
+      </w:pPr>
+      <w:r>
+        <w:t xml:space="preserve">Find the paragraph that you want to </w:t>
+      </w:r>
+      <w:r>
+        <w:t>add custom attributes to</w:t>
+      </w:r>
+      <w:r>
+        <w:t xml:space="preserve">, and insert a new </w:t>
+      </w:r>
+      <w:r>
+        <w:t>“</w:t>
+      </w:r>
+      <w:r>
+        <w:t>HED Processing instruction</w:t>
+      </w:r>
+      <w:r>
+        <w:t>”</w:t>
+      </w:r>
+      <w:r>
+        <w:t xml:space="preserve"> paragraph below it (for more details on how to do this, see “</w:t>
       </w:r>
       <w:hyperlink w:anchor="AddPIs" w:history="1">
         <w:r>
@@ -4254,75 +4929,15 @@
         </w:r>
       </w:hyperlink>
       <w:r>
-        <w:t xml:space="preserve">”) to customize the design of individual paragraphs, wrappers, or sections in your manuscript. </w:t>
-      </w:r>
-      <w:r>
-        <w:t xml:space="preserve">These design instructions are created with </w:t>
-      </w:r>
-      <w:proofErr w:type="gramStart"/>
-      <w:r>
-        <w:t>CSS, and</w:t>
-      </w:r>
-      <w:proofErr w:type="gramEnd"/>
-      <w:r>
-        <w:t xml:space="preserve"> will apply to both the PDF layout and the EPUB file. For the best results, make sure your CSS is valid, and add it without any extra line breaks or carriage returns (see the images below for examples). You can </w:t>
-      </w:r>
-      <w:hyperlink r:id="rId14" w:history="1">
-        <w:r>
-          <w:rPr>
-            <w:rStyle w:val="Hyperlink"/>
-          </w:rPr>
-          <w:t>learn more about CSS here</w:t>
-        </w:r>
-      </w:hyperlink>
-      <w:r>
-        <w:t>.</w:t>
-      </w:r>
-    </w:p>
-    <w:p>
-      <w:pPr>
-        <w:pStyle w:val="HEDPlaintextparagraph"/>
-      </w:pPr>
-      <w:r>
-        <w:t xml:space="preserve">To </w:t>
-      </w:r>
-      <w:r>
-        <w:t>customize a paragraph’s design</w:t>
-      </w:r>
-      <w:r>
-        <w:t>:</w:t>
-      </w:r>
-    </w:p>
-    <w:p>
-      <w:pPr>
-        <w:pStyle w:val="HEDBOXNumListstart"/>
-      </w:pPr>
+        <w:t>”).</w:t>
+      </w:r>
     </w:p>
     <w:p>
       <w:pPr>
         <w:pStyle w:val="HEDListitem-Numbered"/>
       </w:pPr>
       <w:r>
-        <w:t xml:space="preserve">Find the paragraph that you want to </w:t>
-      </w:r>
-      <w:proofErr w:type="gramStart"/>
-      <w:r>
-        <w:t>customize, and</w:t>
-      </w:r>
-      <w:proofErr w:type="gramEnd"/>
-      <w:r>
-        <w:t xml:space="preserve"> insert a new HED Processing instruction paragraph below it (for more details on how to do this, see “</w:t>
-      </w:r>
-      <w:hyperlink w:anchor="AddPIs" w:history="1">
-        <w:r>
-          <w:rPr>
-            <w:rStyle w:val="Hyperlink"/>
-          </w:rPr>
-          <w:t>Add special layout instructions</w:t>
-        </w:r>
-      </w:hyperlink>
-      <w:r>
-        <w:t>”).</w:t>
+        <w:t>In your processing instruction paragraph, type the text ATTRS=.</w:t>
       </w:r>
     </w:p>
     <w:p>
@@ -4330,31 +4945,31 @@
         <w:pStyle w:val="HEDListitem-Numbered"/>
       </w:pPr>
       <w:r>
-        <w:t>In your processing instruction paragraph, type the text STYLE=, and then type the CSS that you want to apply to your paragraph.</w:t>
-      </w:r>
-    </w:p>
-    <w:p>
-      <w:pPr>
-        <w:pStyle w:val="HEDBOXNumListend"/>
-      </w:pPr>
+        <w:t>Next, type the attribute name, followed by a colon, and then the attribute value.</w:t>
+      </w:r>
+    </w:p>
+    <w:p>
+      <w:pPr>
+        <w:pStyle w:val="HEDListitem-Numbered"/>
+      </w:pPr>
+      <w:r>
+        <w:t>To add more custom attributes, type a semi-colon, and then type the next attribute name, followed by a colon, and then the attribute value, and so on.</w:t>
+      </w:r>
     </w:p>
     <w:p>
       <w:pPr>
         <w:pStyle w:val="HEDImageholder"/>
       </w:pPr>
       <w:r>
-        <w:t>pi2</w:t>
-      </w:r>
-      <w:r>
-        <w:t>.png</w:t>
-      </w:r>
-    </w:p>
-    <w:p>
-      <w:pPr>
-        <w:pStyle w:val="HEDPlaintextparagraph"/>
-      </w:pPr>
-      <w:r>
-        <w:t xml:space="preserve">If you want to customize a wrapper, insert the processing instruction paragraph after </w:t>
+        <w:t>customattrs.png</w:t>
+      </w:r>
+    </w:p>
+    <w:p>
+      <w:pPr>
+        <w:pStyle w:val="HEDPlaintextparagraph"/>
+      </w:pPr>
+      <w:r>
+        <w:t xml:space="preserve">To add a custom attribute to a wrapper, insert the processing instruction paragraph after </w:t>
       </w:r>
       <w:r>
         <w:rPr>
@@ -4364,109 +4979,21 @@
         <w:t>either</w:t>
       </w:r>
       <w:r>
-        <w:t xml:space="preserve"> the wrapper “</w:t>
-      </w:r>
-      <w:proofErr w:type="gramStart"/>
-      <w:r>
-        <w:t>start</w:t>
-      </w:r>
-      <w:proofErr w:type="gramEnd"/>
-      <w:r>
-        <w:t xml:space="preserve">” or “end” paragraphs, as shown below: </w:t>
-      </w:r>
-    </w:p>
-    <w:p>
-      <w:pPr>
-        <w:pStyle w:val="HEDImageholder"/>
-      </w:pPr>
-      <w:r>
-        <w:t>stylepiwrapper.png</w:t>
-      </w:r>
-    </w:p>
-    <w:p>
-      <w:pPr>
-        <w:pStyle w:val="HEDPlaintextparagraph"/>
-      </w:pPr>
-      <w:r>
-        <w:t>To customize an entire section, insert the processing instruction paragraph after the section start paragraph, as shown here:</w:t>
-      </w:r>
-    </w:p>
-    <w:p>
-      <w:pPr>
-        <w:pStyle w:val="HEDImageholder"/>
-      </w:pPr>
-      <w:r>
-        <w:t>stylepisection.png</w:t>
-      </w:r>
-    </w:p>
-    <w:p>
-      <w:pPr>
-        <w:pStyle w:val="HEDPlaintextparagraph"/>
-      </w:pPr>
-      <w:r>
-        <w:t>Note that your custom design will be applied to both the PDF and EPUB formats, as best as possible, so you may need to include fallbacks in case a certain CSS value is supported in one format but not the other. One example of this is color spaces: while you may want to use CMYK colors in your PDF output, the CMYK color space is generally not supported in the EPUB format. To get around this, include a fallback, like this:</w:t>
-      </w:r>
-    </w:p>
-    <w:p>
-      <w:pPr>
-        <w:pStyle w:val="HEDImageholder"/>
-      </w:pPr>
-      <w:r>
-        <w:t>stylepicolorfallback.png</w:t>
-      </w:r>
-    </w:p>
-    <w:p>
-      <w:pPr>
-        <w:pStyle w:val="HEDPlaintextparagraph"/>
-      </w:pPr>
-      <w:r>
-        <w:t>Here, the layout engine will attempt to use the CMYK value first, and if it finds that it is not supported, it will fall back to the web value (which is supported on all web browsers and EPUB reading devices).</w:t>
-      </w:r>
-    </w:p>
-    <w:p>
-      <w:pPr>
-        <w:pStyle w:val="HEDSECTChapter"/>
-      </w:pPr>
-      <w:r>
-        <w:br w:type="page"/>
-      </w:r>
-    </w:p>
-    <w:p>
-      <w:pPr>
-        <w:pStyle w:val="HEDProcessinginstruction"/>
-      </w:pPr>
-      <w:r>
-        <w:lastRenderedPageBreak/>
-        <w:t>ATTRS=id: global-paragraph-design</w:t>
-      </w:r>
-    </w:p>
-    <w:p>
-      <w:pPr>
-        <w:pStyle w:val="HEDChapterSectiontitle"/>
-      </w:pPr>
-      <w:bookmarkStart w:id="26" w:name="GlobalStylePI"/>
-      <w:bookmarkEnd w:id="26"/>
-      <w:r>
-        <w:t>Customize the design of an entire group of paragraphs, wrappers, or sections</w:t>
-      </w:r>
-    </w:p>
-    <w:p>
-      <w:pPr>
-        <w:pStyle w:val="HEDPlaintextparagraph"/>
-      </w:pPr>
-      <w:r>
-        <w:t xml:space="preserve">You can also use processing instructions to customize the </w:t>
-      </w:r>
-      <w:r>
-        <w:t>design of an entire style. For example, you can customize the design of every paragraph in your book that uses the “HED Box type” style. Similarly, you can customize the design of wrappers and sections in your book (for example, every letter in the book, or every appendix section). Follow the instructions in the previous section, but instead of using the STYLE processing instruction keyword, use GLOBAL STYLE, like this:</w:t>
-      </w:r>
-    </w:p>
-    <w:p>
-      <w:pPr>
-        <w:pStyle w:val="HEDImageholder"/>
-      </w:pPr>
-      <w:r>
-        <w:t>globalstyle.png</w:t>
+        <w:t xml:space="preserve"> the wrapper “start” or “end” paragraphs. (See “Customize the design of specific paragraphs, wrappers, or sections” for an example of what this looks like.)</w:t>
+      </w:r>
+    </w:p>
+    <w:p>
+      <w:pPr>
+        <w:pStyle w:val="HEDPlaintextparagraph"/>
+      </w:pPr>
+      <w:r>
+        <w:t xml:space="preserve">To add a custom attribute to </w:t>
+      </w:r>
+      <w:r>
+        <w:t>a</w:t>
+      </w:r>
+      <w:r>
+        <w:t>n entire section, insert the processing instruction paragraph after the section start paragraph. (See “Customize the design of specific paragraphs, wrappers, or sections” for an example of what this looks like.)</w:t>
       </w:r>
     </w:p>
     <w:p>
@@ -4487,15 +5014,25 @@
         <w:pStyle w:val="HEDPlaintextparagraph"/>
       </w:pPr>
       <w:r>
-        <w:t>You can also apply styles to your entire document, by using the SCOPE-BODY option in your GLOBAL STYLE processing instruction. This will expand the scope of your custom styles, so that they apply to the entire body of your manuscript, rather than being limited to just a group of elements. To do this:</w:t>
+        <w:t>You can also apply attributes to your entire document, by using the SCOPE-BODY option in your ATTRS processing instruction. This will apply the selected attribute to the main container element of your manuscript, rather than being applied to the immediately preceding element. To do this:</w:t>
       </w:r>
     </w:p>
     <w:p>
       <w:pPr>
         <w:pStyle w:val="HEDListitem-Numbered"/>
-      </w:pPr>
-      <w:r>
-        <w:t>Type your GLOBAL STYLE processing instruction, as described above.</w:t>
+        <w:numPr>
+          <w:ilvl w:val="0"/>
+          <w:numId w:val="11"/>
+        </w:numPr>
+      </w:pPr>
+      <w:r>
+        <w:t xml:space="preserve">Type your </w:t>
+      </w:r>
+      <w:r>
+        <w:t>ATTRS</w:t>
+      </w:r>
+      <w:r>
+        <w:t xml:space="preserve"> processing instruction, as described above.</w:t>
       </w:r>
     </w:p>
     <w:p>
@@ -4503,26 +5040,24 @@
         <w:pStyle w:val="HEDListitem-Numbered"/>
       </w:pPr>
       <w:r>
-        <w:t>At the very end of this processing instruction (but before any additional processing instructions that you’ll be adding via the “+” option, as described in “</w:t>
-      </w:r>
-      <w:hyperlink w:anchor="AddPIs" w:history="1">
-        <w:r>
-          <w:rPr>
-            <w:rStyle w:val="Hyperlink"/>
-          </w:rPr>
-          <w:t>Add special layout instructions</w:t>
-        </w:r>
-      </w:hyperlink>
-      <w:r>
-        <w:t>”), type: SCOPE-BODY.</w:t>
-      </w:r>
-    </w:p>
-    <w:p>
-      <w:pPr>
-        <w:pStyle w:val="HEDPlaintextparagraph"/>
-      </w:pPr>
-      <w:r>
-        <w:t>Your styles will now be applied to the entire manuscript.</w:t>
+        <w:t>After the custom attribute value,</w:t>
+      </w:r>
+      <w:r>
+        <w:t xml:space="preserve"> </w:t>
+      </w:r>
+      <w:r>
+        <w:t>but before the closing semi-colon</w:t>
+      </w:r>
+      <w:r>
+        <w:t>, type: SCOPE-BODY.</w:t>
+      </w:r>
+    </w:p>
+    <w:p>
+      <w:pPr>
+        <w:pStyle w:val="HEDPlaintextparagraph"/>
+      </w:pPr>
+      <w:r>
+        <w:t xml:space="preserve">Your attribute will now be applied to the body element. </w:t>
       </w:r>
     </w:p>
     <w:p>
@@ -4564,12 +5099,28 @@
     </w:p>
     <w:p>
       <w:pPr>
+        <w:pStyle w:val="HEDPlaintextparagraph"/>
+      </w:pPr>
+      <w:r>
+        <w:t>Note that the SCOPE-BODY option must be invoked for each attribute that you want to apply to the body. For example, in the image below, because only the “data-author-name” attribute invokes the SCOPE-BODY option, only that attribute will be applied to the entire body, and the “id” attribute will be applied to the immediately preceding element (in this case, the chapter title) as usual.</w:t>
+      </w:r>
+    </w:p>
+    <w:p>
+      <w:pPr>
+        <w:pStyle w:val="HEDImageholder"/>
+      </w:pPr>
+      <w:r>
+        <w:t>attrscopebody.png</w:t>
+      </w:r>
+    </w:p>
+    <w:p>
+      <w:pPr>
         <w:pStyle w:val="HEDBOXSub-sectionend"/>
       </w:pPr>
     </w:p>
     <w:p>
       <w:pPr>
-        <w:pStyle w:val="HEDSECTChapter"/>
+        <w:pStyle w:val="HEDSECTPart"/>
       </w:pPr>
       <w:r>
         <w:br w:type="page"/>
@@ -4581,331 +5132,16 @@
       </w:pPr>
       <w:r>
         <w:lastRenderedPageBreak/>
-        <w:t>ATTRS=id: custom-design-templates</w:t>
+        <w:t>ATTRS=id: validation-home</w:t>
       </w:r>
     </w:p>
     <w:p>
       <w:pPr>
         <w:pStyle w:val="HEDChapterSectiontitle"/>
       </w:pPr>
-      <w:bookmarkStart w:id="27" w:name="UploadCustomTemplate"/>
-      <w:bookmarkEnd w:id="27"/>
-      <w:r>
-        <w:t>Upload a custom design template</w:t>
-      </w:r>
-    </w:p>
-    <w:p>
-      <w:pPr>
-        <w:pStyle w:val="HEDPlaintextparagraph"/>
-      </w:pPr>
-      <w:r>
-        <w:t>To upload your own CSS design template, email us at help@hederis.com.</w:t>
-      </w:r>
-    </w:p>
-    <w:p>
-      <w:pPr>
-        <w:pStyle w:val="HEDPlaintextparagraph"/>
-      </w:pPr>
-      <w:r>
-        <w:t>Want us to translate an InDesign template into CSS? Learn more.</w:t>
-      </w:r>
-    </w:p>
-    <w:p>
-      <w:pPr>
-        <w:pStyle w:val="HEDSECTChapter"/>
-      </w:pPr>
-      <w:r>
-        <w:br w:type="page"/>
-      </w:r>
-    </w:p>
-    <w:p>
-      <w:pPr>
-        <w:pStyle w:val="HEDProcessinginstruction"/>
-      </w:pPr>
-      <w:r>
-        <w:lastRenderedPageBreak/>
-        <w:t>ATTRS=id: custom-attributes</w:t>
-      </w:r>
-    </w:p>
-    <w:p>
-      <w:pPr>
-        <w:pStyle w:val="HEDChapterSectiontitle"/>
-      </w:pPr>
-      <w:bookmarkStart w:id="28" w:name="AttrPI"/>
-      <w:bookmarkEnd w:id="28"/>
-      <w:r>
-        <w:t>Add custom HTML attributes</w:t>
-      </w:r>
-    </w:p>
-    <w:p>
-      <w:pPr>
-        <w:pStyle w:val="HEDPlaintextparagraph"/>
-      </w:pPr>
-      <w:r>
-        <w:t>You can add custom HTML attributes to your final HTML, if you’ll be using the HTML in your own processes later – these attributes will also be included in your EPUB file. For example, you can customize the ID for a section, or you can add special role attributes to certain paragraphs so that your EPUB conforms to your company’s internal specification.</w:t>
-      </w:r>
-    </w:p>
-    <w:p>
-      <w:pPr>
-        <w:pStyle w:val="HEDPlaintextparagraph"/>
-      </w:pPr>
-      <w:r>
-        <w:t xml:space="preserve">To add a custom attribute, use a </w:t>
-      </w:r>
-      <w:hyperlink w:anchor="AddPIs" w:history="1">
-        <w:r>
-          <w:rPr>
-            <w:rStyle w:val="Hyperlink"/>
-          </w:rPr>
-          <w:t>processing instruction</w:t>
-        </w:r>
-      </w:hyperlink>
-      <w:r>
-        <w:t>, like this:</w:t>
-      </w:r>
-    </w:p>
-    <w:p>
-      <w:pPr>
-        <w:pStyle w:val="HEDListitem-Numbered"/>
-        <w:numPr>
-          <w:ilvl w:val="0"/>
-          <w:numId w:val="10"/>
-        </w:numPr>
-      </w:pPr>
-      <w:r>
-        <w:t xml:space="preserve">Find the paragraph that you want to </w:t>
-      </w:r>
-      <w:r>
-        <w:t xml:space="preserve">add custom attributes </w:t>
-      </w:r>
-      <w:proofErr w:type="gramStart"/>
-      <w:r>
-        <w:t>to</w:t>
-      </w:r>
-      <w:r>
-        <w:t>, and</w:t>
-      </w:r>
-      <w:proofErr w:type="gramEnd"/>
-      <w:r>
-        <w:t xml:space="preserve"> insert a new </w:t>
-      </w:r>
-      <w:r>
-        <w:t>“</w:t>
-      </w:r>
-      <w:r>
-        <w:t>HED Processing instruction</w:t>
-      </w:r>
-      <w:r>
-        <w:t>”</w:t>
-      </w:r>
-      <w:r>
-        <w:t xml:space="preserve"> paragraph below it (for more details on how to do this, see “</w:t>
-      </w:r>
-      <w:hyperlink w:anchor="AddPIs" w:history="1">
-        <w:r>
-          <w:rPr>
-            <w:rStyle w:val="Hyperlink"/>
-          </w:rPr>
-          <w:t>Add special layout instructions</w:t>
-        </w:r>
-      </w:hyperlink>
-      <w:r>
-        <w:t>”).</w:t>
-      </w:r>
-    </w:p>
-    <w:p>
-      <w:pPr>
-        <w:pStyle w:val="HEDListitem-Numbered"/>
-      </w:pPr>
-      <w:r>
-        <w:t>In your processing instruction paragraph, type the text ATTRS=.</w:t>
-      </w:r>
-    </w:p>
-    <w:p>
-      <w:pPr>
-        <w:pStyle w:val="HEDListitem-Numbered"/>
-      </w:pPr>
-      <w:r>
-        <w:t>Next, type the attribute name, followed by a colon, and then the attribute value.</w:t>
-      </w:r>
-    </w:p>
-    <w:p>
-      <w:pPr>
-        <w:pStyle w:val="HEDListitem-Numbered"/>
-      </w:pPr>
-      <w:r>
-        <w:t>To add more custom attributes, type a semi-colon, and then type the next attribute name, followed by a colon, and then the attribute value, and so on.</w:t>
-      </w:r>
-    </w:p>
-    <w:p>
-      <w:pPr>
-        <w:pStyle w:val="HEDImageholder"/>
-      </w:pPr>
-      <w:r>
-        <w:t>customattrs.png</w:t>
-      </w:r>
-    </w:p>
-    <w:p>
-      <w:pPr>
-        <w:pStyle w:val="HEDPlaintextparagraph"/>
-      </w:pPr>
-      <w:r>
-        <w:t xml:space="preserve">To add a custom attribute to a wrapper, insert the processing instruction paragraph after </w:t>
-      </w:r>
-      <w:r>
-        <w:rPr>
-          <w:b/>
-          <w:bCs/>
-        </w:rPr>
-        <w:t>either</w:t>
-      </w:r>
-      <w:r>
-        <w:t xml:space="preserve"> the wrapper “</w:t>
-      </w:r>
-      <w:proofErr w:type="gramStart"/>
-      <w:r>
-        <w:t>start</w:t>
-      </w:r>
-      <w:proofErr w:type="gramEnd"/>
-      <w:r>
-        <w:t>” or “end” paragraphs. (See “Customize the design of specific paragraphs, wrappers, or sections” for an example of what this looks like.)</w:t>
-      </w:r>
-    </w:p>
-    <w:p>
-      <w:pPr>
-        <w:pStyle w:val="HEDPlaintextparagraph"/>
-      </w:pPr>
-      <w:r>
-        <w:t xml:space="preserve">To add a custom attribute to </w:t>
-      </w:r>
-      <w:r>
-        <w:t>a</w:t>
-      </w:r>
-      <w:r>
-        <w:t>n entire section, insert the processing instruction paragraph after the section start paragraph. (See “Customize the design of specific paragraphs, wrappers, or sections” for an example of what this looks like.)</w:t>
-      </w:r>
-    </w:p>
-    <w:p>
-      <w:pPr>
-        <w:pStyle w:val="HEDBOXSub-sectionstart"/>
-      </w:pPr>
-    </w:p>
-    <w:p>
-      <w:pPr>
-        <w:pStyle w:val="HEDWrappertitle"/>
-      </w:pPr>
-      <w:r>
-        <w:t>Using the SCOPE-BODY Option</w:t>
-      </w:r>
-    </w:p>
-    <w:p>
-      <w:pPr>
-        <w:pStyle w:val="HEDPlaintextparagraph"/>
-      </w:pPr>
-      <w:r>
-        <w:t>You can also apply attributes to your entire document, by using the SCOPE-BODY option in your ATTRS processing instruction. This will apply the selected attribute to the main container element of your manuscript, rather than being applied to the immediately preceding element. To do this:</w:t>
-      </w:r>
-    </w:p>
-    <w:p>
-      <w:pPr>
-        <w:pStyle w:val="HEDListitem-Numbered"/>
-        <w:numPr>
-          <w:ilvl w:val="0"/>
-          <w:numId w:val="11"/>
-        </w:numPr>
-      </w:pPr>
-      <w:r>
-        <w:t xml:space="preserve">Type your </w:t>
-      </w:r>
-      <w:r>
-        <w:t>ATTRS</w:t>
-      </w:r>
-      <w:r>
-        <w:t xml:space="preserve"> processing instruction, as described above.</w:t>
-      </w:r>
-    </w:p>
-    <w:p>
-      <w:pPr>
-        <w:pStyle w:val="HEDListitem-Numbered"/>
-      </w:pPr>
-      <w:r>
-        <w:t>After the custom attribute value,</w:t>
-      </w:r>
-      <w:r>
-        <w:t xml:space="preserve"> </w:t>
-      </w:r>
-      <w:r>
-        <w:t>but before the closing semi-colon</w:t>
-      </w:r>
-      <w:r>
-        <w:t>, type: SCOPE-BODY.</w:t>
-      </w:r>
-    </w:p>
-    <w:p>
-      <w:pPr>
-        <w:pStyle w:val="HEDPlaintextparagraph"/>
-      </w:pPr>
-      <w:r>
-        <w:t xml:space="preserve">Your attribute will now be applied to the body element. </w:t>
-      </w:r>
-    </w:p>
-    <w:p>
-      <w:pPr>
-        <w:pStyle w:val="HEDBOXFigurestart"/>
-      </w:pPr>
-    </w:p>
-    <w:p>
-      <w:pPr>
-        <w:pStyle w:val="HEDImageholder"/>
-      </w:pPr>
-      <w:r>
-        <w:t>globalscopebody.png</w:t>
-      </w:r>
-    </w:p>
-    <w:p>
-      <w:pPr>
-        <w:pStyle w:val="HEDCaption"/>
-      </w:pPr>
-      <w:r>
-        <w:t>In this processing instruction, we’re overriding the running header text with our own custom text. You can read more about this code snippet in “</w:t>
-      </w:r>
-      <w:hyperlink w:anchor="StyleLibrary" w:history="1">
-        <w:r>
-          <w:rPr>
-            <w:rStyle w:val="Hyperlink"/>
-          </w:rPr>
-          <w:t>Custom Styles Library</w:t>
-        </w:r>
-      </w:hyperlink>
-      <w:r>
-        <w:t>”.</w:t>
-      </w:r>
-    </w:p>
-    <w:p>
-      <w:pPr>
-        <w:pStyle w:val="HEDBOXFigureend"/>
-      </w:pPr>
-    </w:p>
-    <w:p>
-      <w:pPr>
-        <w:pStyle w:val="HEDPlaintextparagraph"/>
-      </w:pPr>
-      <w:r>
-        <w:t>Note that the SCOPE-BODY option must be invoked for each attribute that you want to apply to the body. For example, in the image below, because only the “data-author-name” attribute invokes the SCOPE-BODY option, only that attribute will be applied to the entire body, and the “id” attribute will be applied to the immediately preceding element (in this case, the chapter title) as usual.</w:t>
-      </w:r>
-    </w:p>
-    <w:p>
-      <w:pPr>
-        <w:pStyle w:val="HEDImageholder"/>
-      </w:pPr>
-      <w:r>
-        <w:t>attrscopebody.png</w:t>
-      </w:r>
-    </w:p>
-    <w:p>
-      <w:pPr>
-        <w:pStyle w:val="HEDBOXSub-sectionend"/>
-      </w:pPr>
+      <w:r>
+        <w:t>Validation and Preflight</w:t>
+      </w:r>
     </w:p>
     <w:p>
       <w:pPr>
@@ -4939,25 +5175,7 @@
         <w:pStyle w:val="HEDPlaintextparagraph"/>
       </w:pPr>
       <w:r>
-        <w:t xml:space="preserve">PDF preflight is not currently built into </w:t>
-      </w:r>
-      <w:proofErr w:type="spellStart"/>
-      <w:proofErr w:type="gramStart"/>
-      <w:r>
-        <w:t>Hederis:Convert</w:t>
-      </w:r>
-      <w:proofErr w:type="spellEnd"/>
-      <w:proofErr w:type="gramEnd"/>
-      <w:r>
-        <w:t xml:space="preserve">. You should implement a preflight process as recommended by your printer, but we’re happy to help you create a process around </w:t>
-      </w:r>
-      <w:proofErr w:type="spellStart"/>
-      <w:r>
-        <w:t>preflighting</w:t>
-      </w:r>
-      <w:proofErr w:type="spellEnd"/>
-      <w:r>
-        <w:t xml:space="preserve"> and finalizing your PDFs for printing.</w:t>
+        <w:t>PDF preflight is not currently built into Hederis:Convert. You should implement a preflight process as recommended by your printer, but we’re happy to help you create a process around preflighting and finalizing your PDFs for printing.</w:t>
       </w:r>
     </w:p>
     <w:p>
@@ -4970,15 +5188,7 @@
         <w:pStyle w:val="HEDProcessinginstruction"/>
       </w:pPr>
       <w:r>
-        <w:t xml:space="preserve">ATTRS=id: </w:t>
-      </w:r>
-      <w:proofErr w:type="spellStart"/>
-      <w:r>
-        <w:t>epub</w:t>
-      </w:r>
-      <w:proofErr w:type="spellEnd"/>
-      <w:r>
-        <w:t>-validation</w:t>
+        <w:t>ATTRS=id: epub-validation</w:t>
       </w:r>
     </w:p>
     <w:p>
@@ -4996,23 +5206,7 @@
         <w:pStyle w:val="HEDPlaintextparagraph"/>
       </w:pPr>
       <w:r>
-        <w:t xml:space="preserve">We recommend that you run the </w:t>
-      </w:r>
-      <w:proofErr w:type="spellStart"/>
-      <w:r>
-        <w:t>epubcheck</w:t>
-      </w:r>
-      <w:proofErr w:type="spellEnd"/>
-      <w:r>
-        <w:t xml:space="preserve"> validation tool on your files before distribution, to ensure that there are no errors. We’ll be integrating </w:t>
-      </w:r>
-      <w:proofErr w:type="spellStart"/>
-      <w:r>
-        <w:t>epubcheck</w:t>
-      </w:r>
-      <w:proofErr w:type="spellEnd"/>
-      <w:r>
-        <w:t xml:space="preserve"> into our toolchain very soon, but we don’t want anything to slip by you in the meantime!</w:t>
+        <w:t>We recommend that you run the epubcheck validation tool on your files before distribution, to ensure that there are no errors. We’ll be integrating epubcheck into our toolchain very soon, but we don’t want anything to slip by you in the meantime!</w:t>
       </w:r>
       <w:r>
         <w:t xml:space="preserve"> If there are any validation errors, let us know and we can </w:t>
@@ -5115,23 +5309,7 @@
         <w:t xml:space="preserve">= </w:t>
       </w:r>
       <w:r>
-        <w:t xml:space="preserve">string-set: </w:t>
-      </w:r>
-      <w:proofErr w:type="spellStart"/>
-      <w:r>
-        <w:t>authorname</w:t>
-      </w:r>
-      <w:proofErr w:type="spellEnd"/>
-      <w:r>
-        <w:t xml:space="preserve"> </w:t>
-      </w:r>
-      <w:proofErr w:type="spellStart"/>
-      <w:r>
-        <w:t>attr</w:t>
-      </w:r>
-      <w:proofErr w:type="spellEnd"/>
-      <w:r>
-        <w:t>(data-author-name);</w:t>
+        <w:t>string-set: authorname attr(data-author-name);</w:t>
       </w:r>
       <w:r>
         <w:t xml:space="preserve"> </w:t>
@@ -5229,21 +5407,11 @@
       <w:r>
         <w:t xml:space="preserve">string-set: </w:t>
       </w:r>
-      <w:proofErr w:type="spellStart"/>
       <w:r>
         <w:t>booktitle</w:t>
       </w:r>
-      <w:proofErr w:type="spellEnd"/>
-      <w:r>
-        <w:t xml:space="preserve"> </w:t>
-      </w:r>
-      <w:proofErr w:type="spellStart"/>
-      <w:r>
-        <w:t>attr</w:t>
-      </w:r>
-      <w:proofErr w:type="spellEnd"/>
-      <w:r>
-        <w:t>(data-</w:t>
+      <w:r>
+        <w:t xml:space="preserve"> attr(data-</w:t>
       </w:r>
       <w:r>
         <w:t>book</w:t>
@@ -5426,15 +5594,7 @@
       <w:bookmarkStart w:id="32" w:name="ListofStyles"/>
       <w:bookmarkEnd w:id="32"/>
       <w:r>
-        <w:t xml:space="preserve">List of </w:t>
-      </w:r>
-      <w:proofErr w:type="spellStart"/>
-      <w:r>
-        <w:t>Hederis</w:t>
-      </w:r>
-      <w:proofErr w:type="spellEnd"/>
-      <w:r>
-        <w:t xml:space="preserve"> Word Styles</w:t>
+        <w:t>List of Hederis Word Styles</w:t>
       </w:r>
     </w:p>
     <w:p>
@@ -5493,15 +5653,7 @@
         <w:pStyle w:val="HEDDefinitionterm"/>
       </w:pPr>
       <w:r>
-        <w:t>HED Attribution (</w:t>
-      </w:r>
-      <w:proofErr w:type="spellStart"/>
-      <w:r>
-        <w:t>contd</w:t>
-      </w:r>
-      <w:proofErr w:type="spellEnd"/>
-      <w:r>
-        <w:t>)</w:t>
+        <w:t>HED Attribution (contd)</w:t>
       </w:r>
     </w:p>
     <w:p>
@@ -5525,15 +5677,7 @@
         <w:pStyle w:val="HEDDefinitiondefinition"/>
       </w:pPr>
       <w:r>
-        <w:t xml:space="preserve">The name of an author. This could appear in a variety of places: on the main </w:t>
-      </w:r>
-      <w:proofErr w:type="spellStart"/>
-      <w:r>
-        <w:t>titlepage</w:t>
-      </w:r>
-      <w:proofErr w:type="spellEnd"/>
-      <w:r>
-        <w:t>, following a preface title or chapter title, etc.</w:t>
+        <w:t>The name of an author. This could appear in a variety of places: on the main titlepage, following a preface title or chapter title, etc.</w:t>
       </w:r>
     </w:p>
     <w:p>
@@ -5549,15 +5693,7 @@
         <w:pStyle w:val="HEDDefinitiondefinition"/>
       </w:pPr>
       <w:r>
-        <w:t xml:space="preserve">Some books include multiple types of boxes and sidebars, that appear multiple times within a book. For example, a book might have a type of box called “Quick Tips”, that contains different tips that correspond to the current book topic. This style would be used to tag that Type </w:t>
-      </w:r>
-      <w:proofErr w:type="gramStart"/>
-      <w:r>
-        <w:t>heading, and</w:t>
-      </w:r>
-      <w:proofErr w:type="gramEnd"/>
-      <w:r>
-        <w:t xml:space="preserve"> is different from the main box heading.</w:t>
+        <w:t>Some books include multiple types of boxes and sidebars, that appear multiple times within a book. For example, a book might have a type of box called “Quick Tips”, that contains different tips that correspond to the current book topic. This style would be used to tag that Type heading, and is different from the main box heading.</w:t>
       </w:r>
     </w:p>
     <w:p>
@@ -5645,36 +5781,15 @@
         <w:pStyle w:val="HEDDefinitionterm"/>
       </w:pPr>
       <w:r>
-        <w:t xml:space="preserve">HED Definition </w:t>
-      </w:r>
-      <w:proofErr w:type="spellStart"/>
-      <w:r>
-        <w:t>definition</w:t>
-      </w:r>
-      <w:proofErr w:type="spellEnd"/>
+        <w:t>HED Definition definition</w:t>
+      </w:r>
     </w:p>
     <w:p>
       <w:pPr>
         <w:pStyle w:val="HEDDefinitionterm"/>
       </w:pPr>
       <w:r>
-        <w:t xml:space="preserve">HED Definition </w:t>
-      </w:r>
-      <w:proofErr w:type="spellStart"/>
-      <w:r>
-        <w:t>definition</w:t>
-      </w:r>
-      <w:proofErr w:type="spellEnd"/>
-      <w:r>
-        <w:t xml:space="preserve"> (</w:t>
-      </w:r>
-      <w:proofErr w:type="spellStart"/>
-      <w:r>
-        <w:t>contd</w:t>
-      </w:r>
-      <w:proofErr w:type="spellEnd"/>
-      <w:r>
-        <w:t>)</w:t>
+        <w:t>HED Definition definition (contd)</w:t>
       </w:r>
     </w:p>
     <w:p>
@@ -5774,15 +5889,7 @@
         <w:pStyle w:val="HEDDefinitionterm"/>
       </w:pPr>
       <w:r>
-        <w:t>HED List item (</w:t>
-      </w:r>
-      <w:proofErr w:type="spellStart"/>
-      <w:r>
-        <w:t>contd</w:t>
-      </w:r>
-      <w:proofErr w:type="spellEnd"/>
-      <w:r>
-        <w:t>)</w:t>
+        <w:t>HED List item (contd)</w:t>
       </w:r>
     </w:p>
     <w:p>
@@ -5821,16 +5928,8 @@
         <w:rPr>
           <w:lang w:val="da-DK"/>
         </w:rPr>
-        <w:t xml:space="preserve">HED Mark for </w:t>
-      </w:r>
-      <w:proofErr w:type="spellStart"/>
-      <w:r>
-        <w:rPr>
-          <w:lang w:val="da-DK"/>
-        </w:rPr>
-        <w:t>Deletion</w:t>
-      </w:r>
-      <w:proofErr w:type="spellEnd"/>
+        <w:t>HED Mark for Deletion</w:t>
+      </w:r>
     </w:p>
     <w:p>
       <w:pPr>
@@ -5843,16 +5942,8 @@
         <w:rPr>
           <w:lang w:val="da-DK"/>
         </w:rPr>
-        <w:t xml:space="preserve">HED Ornamental </w:t>
-      </w:r>
-      <w:proofErr w:type="spellStart"/>
-      <w:r>
-        <w:rPr>
-          <w:lang w:val="da-DK"/>
-        </w:rPr>
-        <w:t>space</w:t>
-      </w:r>
-      <w:proofErr w:type="spellEnd"/>
+        <w:t>HED Ornamental space</w:t>
+      </w:r>
     </w:p>
     <w:p>
       <w:pPr>
@@ -5867,15 +5958,7 @@
         <w:pStyle w:val="HEDDefinitionterm"/>
       </w:pPr>
       <w:r>
-        <w:t>HED Plain text paragraph (</w:t>
-      </w:r>
-      <w:proofErr w:type="spellStart"/>
-      <w:r>
-        <w:t>contd</w:t>
-      </w:r>
-      <w:proofErr w:type="spellEnd"/>
-      <w:r>
-        <w:t>)</w:t>
+        <w:t>HED Plain text paragraph (contd)</w:t>
       </w:r>
     </w:p>
     <w:p>
@@ -6099,23 +6182,7 @@
         <w:pStyle w:val="HEDDefinitionterm"/>
       </w:pPr>
       <w:r>
-        <w:t xml:space="preserve">HED BOX </w:t>
-      </w:r>
-      <w:proofErr w:type="spellStart"/>
-      <w:r>
-        <w:t>Box</w:t>
-      </w:r>
-      <w:proofErr w:type="spellEnd"/>
-      <w:r>
-        <w:t xml:space="preserve"> start, HED BOX </w:t>
-      </w:r>
-      <w:proofErr w:type="spellStart"/>
-      <w:r>
-        <w:t>Box</w:t>
-      </w:r>
-      <w:proofErr w:type="spellEnd"/>
-      <w:r>
-        <w:t xml:space="preserve"> end</w:t>
+        <w:t>HED BOX Box start, HED BOX Box end</w:t>
       </w:r>
     </w:p>
     <w:p>
@@ -6129,35 +6196,7 @@
         <w:rPr>
           <w:lang w:val="da-DK"/>
         </w:rPr>
-        <w:t xml:space="preserve">HED BOX </w:t>
-      </w:r>
-      <w:proofErr w:type="spellStart"/>
-      <w:r>
-        <w:rPr>
-          <w:lang w:val="da-DK"/>
-        </w:rPr>
-        <w:t>Bullet</w:t>
-      </w:r>
-      <w:proofErr w:type="spellEnd"/>
-      <w:r>
-        <w:rPr>
-          <w:lang w:val="da-DK"/>
-        </w:rPr>
-        <w:t xml:space="preserve"> List start, HED BOX </w:t>
-      </w:r>
-      <w:proofErr w:type="spellStart"/>
-      <w:r>
-        <w:rPr>
-          <w:lang w:val="da-DK"/>
-        </w:rPr>
-        <w:t>Bullet</w:t>
-      </w:r>
-      <w:proofErr w:type="spellEnd"/>
-      <w:r>
-        <w:rPr>
-          <w:lang w:val="da-DK"/>
-        </w:rPr>
-        <w:t xml:space="preserve"> List end</w:t>
+        <w:t>HED BOX Bullet List start, HED BOX Bullet List end</w:t>
       </w:r>
     </w:p>
     <w:p>
@@ -6200,35 +6239,7 @@
         <w:rPr>
           <w:lang w:val="da-DK"/>
         </w:rPr>
-        <w:t xml:space="preserve">HED BOX </w:t>
-      </w:r>
-      <w:proofErr w:type="spellStart"/>
-      <w:r>
-        <w:rPr>
-          <w:lang w:val="da-DK"/>
-        </w:rPr>
-        <w:t>Endnote</w:t>
-      </w:r>
-      <w:proofErr w:type="spellEnd"/>
-      <w:r>
-        <w:rPr>
-          <w:lang w:val="da-DK"/>
-        </w:rPr>
-        <w:t xml:space="preserve"> start, HED BOX </w:t>
-      </w:r>
-      <w:proofErr w:type="spellStart"/>
-      <w:r>
-        <w:rPr>
-          <w:lang w:val="da-DK"/>
-        </w:rPr>
-        <w:t>Endnote</w:t>
-      </w:r>
-      <w:proofErr w:type="spellEnd"/>
-      <w:r>
-        <w:rPr>
-          <w:lang w:val="da-DK"/>
-        </w:rPr>
-        <w:t xml:space="preserve"> end</w:t>
+        <w:t>HED BOX Endnote start, HED BOX Endnote end</w:t>
       </w:r>
     </w:p>
     <w:p>
@@ -6296,35 +6307,7 @@
         <w:rPr>
           <w:lang w:val="da-DK"/>
         </w:rPr>
-        <w:t xml:space="preserve">HED BOX </w:t>
-      </w:r>
-      <w:proofErr w:type="spellStart"/>
-      <w:r>
-        <w:rPr>
-          <w:lang w:val="da-DK"/>
-        </w:rPr>
-        <w:t>Num</w:t>
-      </w:r>
-      <w:proofErr w:type="spellEnd"/>
-      <w:r>
-        <w:rPr>
-          <w:lang w:val="da-DK"/>
-        </w:rPr>
-        <w:t xml:space="preserve"> List start, HED BOX </w:t>
-      </w:r>
-      <w:proofErr w:type="spellStart"/>
-      <w:r>
-        <w:rPr>
-          <w:lang w:val="da-DK"/>
-        </w:rPr>
-        <w:t>Num</w:t>
-      </w:r>
-      <w:proofErr w:type="spellEnd"/>
-      <w:r>
-        <w:rPr>
-          <w:lang w:val="da-DK"/>
-        </w:rPr>
-        <w:t xml:space="preserve"> List end</w:t>
+        <w:t>HED BOX Num List start, HED BOX Num List end</w:t>
       </w:r>
     </w:p>
     <w:p>
@@ -6518,15 +6501,7 @@
         <w:pStyle w:val="HEDDefinitionterm"/>
       </w:pPr>
       <w:r>
-        <w:t xml:space="preserve">HED SECT </w:t>
-      </w:r>
-      <w:proofErr w:type="spellStart"/>
-      <w:r>
-        <w:t>Halftitle</w:t>
-      </w:r>
-      <w:proofErr w:type="spellEnd"/>
-      <w:r>
-        <w:t xml:space="preserve"> Page</w:t>
+        <w:t>HED SECT Halftitle Page</w:t>
       </w:r>
     </w:p>
     <w:p>
@@ -6583,13 +6558,8 @@
         <w:pStyle w:val="HEDDefinitionterm"/>
       </w:pPr>
       <w:r>
-        <w:t xml:space="preserve">HED SECT </w:t>
-      </w:r>
-      <w:proofErr w:type="spellStart"/>
-      <w:r>
-        <w:t>Titlepage</w:t>
-      </w:r>
-      <w:proofErr w:type="spellEnd"/>
+        <w:t>HED SECT Titlepage</w:t>
+      </w:r>
     </w:p>
     <w:p>
       <w:pPr>
@@ -7624,6 +7594,18 @@
     </w:lvlOverride>
   </w:num>
   <w:num w:numId="11">
+    <w:abstractNumId w:val="8"/>
+    <w:lvlOverride w:ilvl="0">
+      <w:startOverride w:val="1"/>
+    </w:lvlOverride>
+  </w:num>
+  <w:num w:numId="12">
+    <w:abstractNumId w:val="8"/>
+    <w:lvlOverride w:ilvl="0">
+      <w:startOverride w:val="1"/>
+    </w:lvlOverride>
+  </w:num>
+  <w:num w:numId="13">
     <w:abstractNumId w:val="8"/>
     <w:lvlOverride w:ilvl="0">
       <w:startOverride w:val="1"/>
@@ -8087,7 +8069,6 @@
   <w:style w:type="character" w:default="1" w:styleId="DefaultParagraphFont">
     <w:name w:val="Default Paragraph Font"/>
     <w:uiPriority w:val="1"/>
-    <w:semiHidden/>
     <w:unhideWhenUsed/>
   </w:style>
   <w:style w:type="table" w:default="1" w:styleId="TableNormal">

</xml_diff>

<commit_message>
fleshing out style lists
</commit_message>
<xml_diff>
--- a/book.docx
+++ b/book.docx
@@ -22,7 +22,21 @@
           <w:lang w:val="fr-FR"/>
         </w:rPr>
         <w:lastRenderedPageBreak/>
-        <w:t>ATTRS=id: documentation-home</w:t>
+        <w:t>ATTRS=</w:t>
+      </w:r>
+      <w:proofErr w:type="gramStart"/>
+      <w:r>
+        <w:rPr>
+          <w:lang w:val="fr-FR"/>
+        </w:rPr>
+        <w:t>id:</w:t>
+      </w:r>
+      <w:proofErr w:type="gramEnd"/>
+      <w:r>
+        <w:rPr>
+          <w:lang w:val="fr-FR"/>
+        </w:rPr>
+        <w:t xml:space="preserve"> documentation-home</w:t>
       </w:r>
     </w:p>
     <w:p>
@@ -34,11 +48,21 @@
       </w:pPr>
       <w:bookmarkStart w:id="0" w:name="Titlepage"/>
       <w:bookmarkEnd w:id="0"/>
+      <w:proofErr w:type="spellStart"/>
+      <w:proofErr w:type="gramStart"/>
       <w:r>
         <w:rPr>
           <w:lang w:val="fr-FR"/>
         </w:rPr>
-        <w:t>Hederis:Convert Documentation</w:t>
+        <w:t>Hederis:Convert</w:t>
+      </w:r>
+      <w:proofErr w:type="spellEnd"/>
+      <w:proofErr w:type="gramEnd"/>
+      <w:r>
+        <w:rPr>
+          <w:lang w:val="fr-FR"/>
+        </w:rPr>
+        <w:t xml:space="preserve"> Documentation</w:t>
       </w:r>
     </w:p>
     <w:p>
@@ -63,8 +87,13 @@
       </w:pPr>
       <w:r>
         <w:lastRenderedPageBreak/>
-        <w:t>ATTRS=id :</w:t>
-      </w:r>
+        <w:t>ATTRS=</w:t>
+      </w:r>
+      <w:proofErr w:type="gramStart"/>
+      <w:r>
+        <w:t>id :</w:t>
+      </w:r>
+      <w:proofErr w:type="gramEnd"/>
       <w:r>
         <w:t xml:space="preserve"> quick-start</w:t>
       </w:r>
@@ -81,16 +110,43 @@
       <w:pPr>
         <w:pStyle w:val="HEDPlaintextparagraph"/>
       </w:pPr>
-      <w:r>
-        <w:t>Hederis:Convert is a professional book publishing tool for quickly creating beautiful, high-quality books. You provide a single Microsoft Word file containing your full book text along with any images that you use in the book (and a cover file if you’ve got one), and Hederis:Convert will process it automatically into a laid-out, print-ready PDF, and a fully-accessible and standards-conformant EPUB file. You’ll also get an updated Microsoft Word file and an HTML version of your book.</w:t>
-      </w:r>
-    </w:p>
-    <w:p>
-      <w:pPr>
-        <w:pStyle w:val="HEDPlaintextparagraph"/>
-      </w:pPr>
-      <w:r>
-        <w:t>In the navigation menu, you’ll see a list of all the topics in this documentation, which should also give you a sense of all the things you can do with Hederis:Convert.</w:t>
+      <w:proofErr w:type="spellStart"/>
+      <w:proofErr w:type="gramStart"/>
+      <w:r>
+        <w:t>Hederis:Convert</w:t>
+      </w:r>
+      <w:proofErr w:type="spellEnd"/>
+      <w:proofErr w:type="gramEnd"/>
+      <w:r>
+        <w:t xml:space="preserve"> is a professional book publishing tool for quickly creating beautiful, high-quality books. You provide a single Microsoft Word file containing your full book text along with any images that you use in the book (and a cover file if you’ve got one), and </w:t>
+      </w:r>
+      <w:proofErr w:type="spellStart"/>
+      <w:proofErr w:type="gramStart"/>
+      <w:r>
+        <w:t>Hederis:Convert</w:t>
+      </w:r>
+      <w:proofErr w:type="spellEnd"/>
+      <w:proofErr w:type="gramEnd"/>
+      <w:r>
+        <w:t xml:space="preserve"> will process it automatically into a laid-out, print-ready PDF, and a fully-accessible and standards-conformant EPUB file. You’ll also get an updated Microsoft Word file and an HTML version of your book.</w:t>
+      </w:r>
+    </w:p>
+    <w:p>
+      <w:pPr>
+        <w:pStyle w:val="HEDPlaintextparagraph"/>
+      </w:pPr>
+      <w:r>
+        <w:t xml:space="preserve">In the navigation menu, you’ll see a list of all the topics in this documentation, which should also give you a sense of all the things you can do with </w:t>
+      </w:r>
+      <w:proofErr w:type="spellStart"/>
+      <w:proofErr w:type="gramStart"/>
+      <w:r>
+        <w:t>Hederis:Convert</w:t>
+      </w:r>
+      <w:proofErr w:type="spellEnd"/>
+      <w:proofErr w:type="gramEnd"/>
+      <w:r>
+        <w:t>.</w:t>
       </w:r>
     </w:p>
     <w:p>
@@ -387,8 +443,15 @@
       <w:pPr>
         <w:pStyle w:val="HEDPlaintextparagraph"/>
       </w:pPr>
-      <w:r>
-        <w:t xml:space="preserve">Hederis:Convert is based on the concept of “single-source </w:t>
+      <w:proofErr w:type="spellStart"/>
+      <w:proofErr w:type="gramStart"/>
+      <w:r>
+        <w:t>Hederis:Convert</w:t>
+      </w:r>
+      <w:proofErr w:type="spellEnd"/>
+      <w:proofErr w:type="gramEnd"/>
+      <w:r>
+        <w:t xml:space="preserve"> is based on the concept of “single-source </w:t>
       </w:r>
       <w:r>
         <w:t>publishing</w:t>
@@ -408,7 +471,17 @@
         <w:pStyle w:val="HEDPlaintextparagraph"/>
       </w:pPr>
       <w:r>
-        <w:t>In the Hederis:Convert workflow, this single source of truth is your Microsoft Word manuscript. This manuscript contains your up-to-date book text, as well as any instructions for the creation of your final output files. These instructions are given in the form of Word Styles, including the semantic tagging of your manuscript text. See “</w:t>
+        <w:t xml:space="preserve">In the </w:t>
+      </w:r>
+      <w:proofErr w:type="spellStart"/>
+      <w:proofErr w:type="gramStart"/>
+      <w:r>
+        <w:t>Hederis:Convert</w:t>
+      </w:r>
+      <w:proofErr w:type="spellEnd"/>
+      <w:proofErr w:type="gramEnd"/>
+      <w:r>
+        <w:t xml:space="preserve"> workflow, this single source of truth is your Microsoft Word manuscript. This manuscript contains your up-to-date book text, as well as any instructions for the creation of your final output files. These instructions are given in the form of Word Styles, including the semantic tagging of your manuscript text. See “</w:t>
       </w:r>
       <w:hyperlink w:anchor="SemanticTagging" w:history="1">
         <w:r>
@@ -440,8 +513,13 @@
         <w:pStyle w:val="HEDCaption"/>
       </w:pPr>
       <w:r>
-        <w:t>A simple workflow example</w:t>
-      </w:r>
+        <w:t xml:space="preserve">A simple workflow </w:t>
+      </w:r>
+      <w:proofErr w:type="gramStart"/>
+      <w:r>
+        <w:t>example</w:t>
+      </w:r>
+      <w:proofErr w:type="gramEnd"/>
     </w:p>
     <w:p>
       <w:pPr>
@@ -453,7 +531,35 @@
         <w:pStyle w:val="HEDPlaintextparagraph"/>
       </w:pPr>
       <w:r>
-        <w:t>Book production is a skilled craft, and requires fine-tuning from experts who understand the book’s text. Hederis:Convert reduces the time it takes to get laid out files into your review process, so that you can focus on creating a perfect single-source of truth (your Word manuscript). Don’t expect the results to be perfect after the first conversion - Hederis:Convert is a tool to help you in the book production process, and not a replacement for human experts.</w:t>
+        <w:t xml:space="preserve">Book production is a skilled </w:t>
+      </w:r>
+      <w:proofErr w:type="gramStart"/>
+      <w:r>
+        <w:t>craft, and</w:t>
+      </w:r>
+      <w:proofErr w:type="gramEnd"/>
+      <w:r>
+        <w:t xml:space="preserve"> requires fine-tuning from experts who understand the book’s text. </w:t>
+      </w:r>
+      <w:proofErr w:type="spellStart"/>
+      <w:proofErr w:type="gramStart"/>
+      <w:r>
+        <w:t>Hederis:Convert</w:t>
+      </w:r>
+      <w:proofErr w:type="spellEnd"/>
+      <w:proofErr w:type="gramEnd"/>
+      <w:r>
+        <w:t xml:space="preserve"> reduces the time it takes to get laid out files into your review process, so that you can focus on creating a perfect single-source of truth (your Word manuscript). Don’t expect the results to be perfect after the first conversion - </w:t>
+      </w:r>
+      <w:proofErr w:type="spellStart"/>
+      <w:proofErr w:type="gramStart"/>
+      <w:r>
+        <w:t>Hederis:Convert</w:t>
+      </w:r>
+      <w:proofErr w:type="spellEnd"/>
+      <w:proofErr w:type="gramEnd"/>
+      <w:r>
+        <w:t xml:space="preserve"> is a tool to help you in the book production process, and not a replacement for human experts.</w:t>
       </w:r>
     </w:p>
     <w:p>
@@ -482,7 +588,17 @@
         <w:pStyle w:val="HEDListitem-Numbered"/>
       </w:pPr>
       <w:r>
-        <w:t>In the background, Hederis:Convert processes this manuscript, applies the necessary tagging, and creates initial PDF, EPUB, HTML files, along with a new Word manuscript that contains the results of this analysis.</w:t>
+        <w:t xml:space="preserve">In the background, </w:t>
+      </w:r>
+      <w:proofErr w:type="spellStart"/>
+      <w:proofErr w:type="gramStart"/>
+      <w:r>
+        <w:t>Hederis:Convert</w:t>
+      </w:r>
+      <w:proofErr w:type="spellEnd"/>
+      <w:proofErr w:type="gramEnd"/>
+      <w:r>
+        <w:t xml:space="preserve"> processes this manuscript, applies the necessary tagging, and creates initial PDF, EPUB, HTML files, along with a new Word manuscript that contains the results of this analysis.</w:t>
       </w:r>
     </w:p>
     <w:p>
@@ -584,7 +700,15 @@
         <w:pStyle w:val="HEDListitem-Numbered"/>
       </w:pPr>
       <w:r>
-        <w:t>Make all required changes to your source Word file (which will be the most recent file created by Hederis).</w:t>
+        <w:t xml:space="preserve">Make all required changes to your source Word file (which will be the most recent file created by </w:t>
+      </w:r>
+      <w:proofErr w:type="spellStart"/>
+      <w:r>
+        <w:t>Hederis</w:t>
+      </w:r>
+      <w:proofErr w:type="spellEnd"/>
+      <w:r>
+        <w:t>).</w:t>
       </w:r>
     </w:p>
     <w:p>
@@ -592,7 +716,15 @@
         <w:pStyle w:val="HEDListitem-Numbered"/>
       </w:pPr>
       <w:r>
-        <w:t>Re-upload your latest-and-greatest Word file for conversion, and start a new review process to make sure your changes were correctly incorporated and to see if any new changes need to be made.</w:t>
+        <w:t xml:space="preserve">Re-upload your latest-and-greatest Word file for </w:t>
+      </w:r>
+      <w:proofErr w:type="gramStart"/>
+      <w:r>
+        <w:t>conversion, and</w:t>
+      </w:r>
+      <w:proofErr w:type="gramEnd"/>
+      <w:r>
+        <w:t xml:space="preserve"> start a new review process to make sure your changes were correctly incorporated and to see if any new changes need to be made.</w:t>
       </w:r>
     </w:p>
     <w:p>
@@ -654,8 +786,15 @@
       <w:pPr>
         <w:pStyle w:val="HEDPlaintextparagraph"/>
       </w:pPr>
-      <w:r>
-        <w:t>Hederis:Convert supports images in your book text. To include an image:</w:t>
+      <w:proofErr w:type="spellStart"/>
+      <w:proofErr w:type="gramStart"/>
+      <w:r>
+        <w:t>Hederis:Convert</w:t>
+      </w:r>
+      <w:proofErr w:type="spellEnd"/>
+      <w:proofErr w:type="gramEnd"/>
+      <w:r>
+        <w:t xml:space="preserve"> supports images in your book text. To include an image:</w:t>
       </w:r>
     </w:p>
     <w:p>
@@ -698,7 +837,15 @@
         <w:pStyle w:val="HEDPlaintextparagraph"/>
       </w:pPr>
       <w:r>
-        <w:t>Once you upload the image file to Hederis:Convert (see “</w:t>
+        <w:t xml:space="preserve">Once you upload the image file to </w:t>
+      </w:r>
+      <w:proofErr w:type="spellStart"/>
+      <w:r>
+        <w:t>Hederis:Convert</w:t>
+      </w:r>
+      <w:proofErr w:type="spellEnd"/>
+      <w:r>
+        <w:t xml:space="preserve"> (see “</w:t>
       </w:r>
       <w:hyperlink w:anchor="UploadACover" w:history="1">
         <w:r>
@@ -745,8 +892,13 @@
       </w:pPr>
       <w:r>
         <w:lastRenderedPageBreak/>
-        <w:t>ATTRS=id: images-with-captions-etc</w:t>
-      </w:r>
+        <w:t>ATTRS=id: images-with-captions-</w:t>
+      </w:r>
+      <w:proofErr w:type="spellStart"/>
+      <w:r>
+        <w:t>etc</w:t>
+      </w:r>
+      <w:proofErr w:type="spellEnd"/>
     </w:p>
     <w:p>
       <w:pPr>
@@ -896,8 +1048,15 @@
       <w:pPr>
         <w:pStyle w:val="HEDPlaintextparagraph"/>
       </w:pPr>
-      <w:r>
-        <w:t xml:space="preserve">Hederis:Convert will automatically include your book cover in the generated EPUB file, and will include any image files that are in your book text. To include cover and images files, upload them </w:t>
+      <w:proofErr w:type="spellStart"/>
+      <w:proofErr w:type="gramStart"/>
+      <w:r>
+        <w:t>Hederis:Convert</w:t>
+      </w:r>
+      <w:proofErr w:type="spellEnd"/>
+      <w:proofErr w:type="gramEnd"/>
+      <w:r>
+        <w:t xml:space="preserve"> will automatically include your book cover in the generated EPUB file, and will include any image files that are in your book text. To include cover and images files, upload them </w:t>
       </w:r>
       <w:r>
         <w:rPr>
@@ -906,7 +1065,17 @@
         <w:t xml:space="preserve">before </w:t>
       </w:r>
       <w:r>
-        <w:t>you upload your Word manuscript, as indicated on the Hederis:Convert user interface.</w:t>
+        <w:t xml:space="preserve">you upload your Word manuscript, as indicated on the </w:t>
+      </w:r>
+      <w:proofErr w:type="spellStart"/>
+      <w:proofErr w:type="gramStart"/>
+      <w:r>
+        <w:t>Hederis:Convert</w:t>
+      </w:r>
+      <w:proofErr w:type="spellEnd"/>
+      <w:proofErr w:type="gramEnd"/>
+      <w:r>
+        <w:t xml:space="preserve"> user interface.</w:t>
       </w:r>
     </w:p>
     <w:p>
@@ -987,7 +1156,15 @@
         <w:pStyle w:val="HEDListitem-Numbered"/>
       </w:pPr>
       <w:r>
-        <w:t>Insert a new paragraph below your image holder paragraph, and apply the “HED Processing instruction” style to it.</w:t>
+        <w:t xml:space="preserve">Insert a new paragraph below your image holder </w:t>
+      </w:r>
+      <w:proofErr w:type="gramStart"/>
+      <w:r>
+        <w:t>paragraph, and</w:t>
+      </w:r>
+      <w:proofErr w:type="gramEnd"/>
+      <w:r>
+        <w:t xml:space="preserve"> apply the “HED Processing instruction” style to it.</w:t>
       </w:r>
     </w:p>
     <w:p>
@@ -1001,8 +1178,13 @@
         <w:t>MAGE-SIZE</w:t>
       </w:r>
       <w:r>
-        <w:t>=fullbleed</w:t>
-      </w:r>
+        <w:t>=</w:t>
+      </w:r>
+      <w:proofErr w:type="spellStart"/>
+      <w:r>
+        <w:t>fullbleed</w:t>
+      </w:r>
+      <w:proofErr w:type="spellEnd"/>
     </w:p>
     <w:p>
       <w:pPr>
@@ -1114,7 +1296,33 @@
         <w:pStyle w:val="HEDPlaintextparagraph"/>
       </w:pPr>
       <w:r>
-        <w:t>To upload a Word manuscript to Hederis:Convert, open the “Upload DOCX” menu item from your Project Dashboard, and click the “Upload a Docx” button or drag a .docx file from your computer file system onto the browser window.</w:t>
+        <w:t xml:space="preserve">To upload a Word manuscript to </w:t>
+      </w:r>
+      <w:proofErr w:type="spellStart"/>
+      <w:proofErr w:type="gramStart"/>
+      <w:r>
+        <w:t>Hederis:Convert</w:t>
+      </w:r>
+      <w:proofErr w:type="spellEnd"/>
+      <w:proofErr w:type="gramEnd"/>
+      <w:r>
+        <w:t xml:space="preserve">, open the “Upload DOCX” menu item from your Project Dashboard, and click the “Upload a </w:t>
+      </w:r>
+      <w:proofErr w:type="spellStart"/>
+      <w:r>
+        <w:t>Docx</w:t>
+      </w:r>
+      <w:proofErr w:type="spellEnd"/>
+      <w:r>
+        <w:t>” button or drag a .</w:t>
+      </w:r>
+      <w:proofErr w:type="spellStart"/>
+      <w:r>
+        <w:t>docx</w:t>
+      </w:r>
+      <w:proofErr w:type="spellEnd"/>
+      <w:r>
+        <w:t xml:space="preserve"> file from your computer file system onto the browser window.</w:t>
       </w:r>
     </w:p>
     <w:p>
@@ -1159,7 +1367,17 @@
         <w:pStyle w:val="HEDPlaintextparagraph"/>
       </w:pPr>
       <w:r>
-        <w:t>You can choose to have Hederis:Convert delete empty paragraphs when it processes your file - check the “Strip empty paragraphs” to select this option.</w:t>
+        <w:t xml:space="preserve">You can choose to have </w:t>
+      </w:r>
+      <w:proofErr w:type="spellStart"/>
+      <w:proofErr w:type="gramStart"/>
+      <w:r>
+        <w:t>Hederis:Convert</w:t>
+      </w:r>
+      <w:proofErr w:type="spellEnd"/>
+      <w:proofErr w:type="gramEnd"/>
+      <w:r>
+        <w:t xml:space="preserve"> delete empty paragraphs when it processes your file - check the “Strip empty paragraphs” to select this option.</w:t>
       </w:r>
     </w:p>
     <w:p>
@@ -1202,7 +1420,25 @@
         <w:pStyle w:val="HEDPlaintextparagraph"/>
       </w:pPr>
       <w:r>
-        <w:t>When you upload a file to Hederis:Convert, we automatically make some guesses about the different parts of your manuscript, but you are the person who knows your content best. It’s a good idea to review our guesses, and adjust them as needed so that your manuscript is correctly tagged. See “</w:t>
+        <w:t xml:space="preserve">When you upload a file to </w:t>
+      </w:r>
+      <w:proofErr w:type="spellStart"/>
+      <w:proofErr w:type="gramStart"/>
+      <w:r>
+        <w:t>Hederis:Convert</w:t>
+      </w:r>
+      <w:proofErr w:type="spellEnd"/>
+      <w:proofErr w:type="gramEnd"/>
+      <w:r>
+        <w:t xml:space="preserve">, we automatically make some guesses about the different parts of your manuscript, but you are the person who knows your content best. It’s a good idea to review our </w:t>
+      </w:r>
+      <w:proofErr w:type="gramStart"/>
+      <w:r>
+        <w:t>guesses, and</w:t>
+      </w:r>
+      <w:proofErr w:type="gramEnd"/>
+      <w:r>
+        <w:t xml:space="preserve"> adjust them as needed so that your manuscript is correctly tagged. See “</w:t>
       </w:r>
       <w:hyperlink w:anchor="FinetuneWord" w:history="1">
         <w:r>
@@ -1248,15 +1484,38 @@
         <w:pStyle w:val="HEDPlaintextparagraph"/>
       </w:pPr>
       <w:r>
-        <w:t>There are three categories of tags that we use in your Word manuscript: paragraphs, wrappers, and sections. Paragraphs are the types of content that you’re probably most familiar with: chapter titles, plain text paragraphs, quote paragraphs, list items, and so on all fall into this category.</w:t>
-      </w:r>
-    </w:p>
-    <w:p>
-      <w:pPr>
-        <w:pStyle w:val="HEDPlaintextparagraph"/>
-      </w:pPr>
-      <w:r>
-        <w:t>Wrappers are a way to group certain paragraphs together that should be set aside from the main flow of text in some way. For example, if you have multiple paragraphs in an extract, those would wrapped accordingly. Some other examples are poems, letters, epigraphs, and lists. See “</w:t>
+        <w:t xml:space="preserve">There are three categories of tags that we use in your Word manuscript: paragraphs, wrappers, and sections. </w:t>
+      </w:r>
+      <w:r>
+        <w:rPr>
+          <w:b/>
+          <w:bCs/>
+        </w:rPr>
+        <w:t>Paragraphs</w:t>
+      </w:r>
+      <w:r>
+        <w:t xml:space="preserve"> are the types of content that you’re probably most familiar with: chapter titles, plain text paragraphs, quote paragraphs, list items, and so on all fall into this category.</w:t>
+      </w:r>
+    </w:p>
+    <w:p>
+      <w:pPr>
+        <w:pStyle w:val="HEDPlaintextparagraph"/>
+      </w:pPr>
+      <w:r>
+        <w:rPr>
+          <w:b/>
+          <w:bCs/>
+        </w:rPr>
+        <w:t>Wrappers</w:t>
+      </w:r>
+      <w:r>
+        <w:t xml:space="preserve"> are a way to group certain paragraphs together that should be set aside from the main flow of text in some way. For example, if you have multiple paragraphs in an extract, those would </w:t>
+      </w:r>
+      <w:r>
+        <w:t xml:space="preserve">be </w:t>
+      </w:r>
+      <w:r>
+        <w:t>wrapped accordingly. Some other examples are poems, letters, epigraphs, and lists. See “</w:t>
       </w:r>
       <w:hyperlink w:anchor="AddAWrapper" w:history="1">
         <w:r>
@@ -1275,7 +1534,68 @@
         <w:pStyle w:val="HEDPlaintextparagraph"/>
       </w:pPr>
       <w:r>
-        <w:t>Sections are the main chunks of your manuscript - you probably use words like chapters, parts, appendixes, prefaces, etc., to describe the sections in your book. At Hederis, we have special styles to mark your section breaks - see “</w:t>
+        <w:t>In your Word manuscript, wrappers look like this:</w:t>
+      </w:r>
+    </w:p>
+    <w:p>
+      <w:pPr>
+        <w:pStyle w:val="HEDImageholder"/>
+      </w:pPr>
+      <w:r>
+        <w:t>wrapper1.png</w:t>
+      </w:r>
+    </w:p>
+    <w:p>
+      <w:pPr>
+        <w:pStyle w:val="HEDPlaintextparagraph"/>
+      </w:pPr>
+      <w:r>
+        <w:t xml:space="preserve">Many people are accustomed to using paragraph styles for everything, which results in very large style sets. For example, you’d need separate styles for body text vs. a text paragraph inside an extract, or for an extract title vs. a sidebar title. By using wrappers, we make it much easier to manage the number of paragraph styles you need to use. You can use the </w:t>
+      </w:r>
+      <w:r>
+        <w:rPr>
+          <w:i/>
+          <w:iCs/>
+        </w:rPr>
+        <w:t>HED Plain text paragraph</w:t>
+      </w:r>
+      <w:r>
+        <w:t xml:space="preserve"> style for </w:t>
+      </w:r>
+      <w:r>
+        <w:t xml:space="preserve">both </w:t>
+      </w:r>
+      <w:r>
+        <w:t>your main body text and for the text inside your extracts, and because your extracts are enclosed in a wrapper, you’ll still be able to design those paragraphs differently if you want to.</w:t>
+      </w:r>
+    </w:p>
+    <w:p>
+      <w:pPr>
+        <w:pStyle w:val="HEDPlaintextparagraph"/>
+      </w:pPr>
+      <w:r>
+        <w:rPr>
+          <w:b/>
+          <w:bCs/>
+        </w:rPr>
+        <w:t>Sections</w:t>
+      </w:r>
+      <w:r>
+        <w:t xml:space="preserve"> are the main chunks of your manuscript - you probably use words like chapters, parts, appendixes, prefaces, etc., to describe the sections in your book. At </w:t>
+      </w:r>
+      <w:proofErr w:type="spellStart"/>
+      <w:r>
+        <w:t>Hederis</w:t>
+      </w:r>
+      <w:proofErr w:type="spellEnd"/>
+      <w:r>
+        <w:t xml:space="preserve">, we have special styles to mark your section breaks </w:t>
+      </w:r>
+      <w:r>
+        <w:t>(</w:t>
+      </w:r>
+      <w:r>
+        <w:t>see “</w:t>
       </w:r>
       <w:hyperlink w:anchor="AddASection" w:history="1">
         <w:r>
@@ -1286,7 +1606,46 @@
         </w:r>
       </w:hyperlink>
       <w:r>
-        <w:t>” to learn more.</w:t>
+        <w:t>” to learn more</w:t>
+      </w:r>
+      <w:r>
+        <w:t>)</w:t>
+      </w:r>
+      <w:r>
+        <w:t>.</w:t>
+      </w:r>
+      <w:r>
+        <w:t xml:space="preserve"> These section break styles tell our app where and how to split up your manuscript, and these breaks are used to create book features like your </w:t>
+      </w:r>
+      <w:proofErr w:type="spellStart"/>
+      <w:r>
+        <w:t>ebook</w:t>
+      </w:r>
+      <w:proofErr w:type="spellEnd"/>
+      <w:r>
+        <w:t xml:space="preserve"> table of contents (you can have more granular control over that if you want to – check out “</w:t>
+      </w:r>
+      <w:hyperlink w:anchor="TOCAutoGen" w:history="1">
+        <w:r>
+          <w:rPr>
+            <w:rStyle w:val="Hyperlink"/>
+          </w:rPr>
+          <w:t>Automatically Generate a Table of Contents</w:t>
+        </w:r>
+      </w:hyperlink>
+      <w:r>
+        <w:t>” for more).</w:t>
+      </w:r>
+      <w:r>
+        <w:t xml:space="preserve"> In Word, section breaks look like this:</w:t>
+      </w:r>
+    </w:p>
+    <w:p>
+      <w:pPr>
+        <w:pStyle w:val="HEDImageholder"/>
+      </w:pPr>
+      <w:r>
+        <w:t>sectbr.png</w:t>
       </w:r>
     </w:p>
     <w:p>
@@ -1321,7 +1680,25 @@
         <w:pStyle w:val="HEDPlaintextparagraph"/>
       </w:pPr>
       <w:r>
-        <w:t xml:space="preserve">When you upload a Word manuscript to Hederis:Convert, we automatically make some guesses about the parts of your document, but these will undoubtedly need to be adjusted and fleshed out. Hederis returns a new Word manuscript to you, that contains all of our tagging and conversion instructions - </w:t>
+        <w:t xml:space="preserve">When you upload a Word manuscript to </w:t>
+      </w:r>
+      <w:proofErr w:type="spellStart"/>
+      <w:proofErr w:type="gramStart"/>
+      <w:r>
+        <w:t>Hederis:Convert</w:t>
+      </w:r>
+      <w:proofErr w:type="spellEnd"/>
+      <w:proofErr w:type="gramEnd"/>
+      <w:r>
+        <w:t xml:space="preserve">, we automatically make some guesses about the parts of your document, but these will undoubtedly need to be adjusted and fleshed out. </w:t>
+      </w:r>
+      <w:proofErr w:type="spellStart"/>
+      <w:r>
+        <w:t>Hederis</w:t>
+      </w:r>
+      <w:proofErr w:type="spellEnd"/>
+      <w:r>
+        <w:t xml:space="preserve"> returns a new Word manuscript to you, that contains all of our tagging and conversion instructions - </w:t>
       </w:r>
       <w:r>
         <w:rPr>
@@ -1334,8 +1711,13 @@
       <w:pPr>
         <w:pStyle w:val="HEDPlaintextparagraph"/>
       </w:pPr>
-      <w:r>
-        <w:t>Hederis uses a specific set of Word styles, that all start with the prefix “HED”. When you download and open your new Word file, you’ll see that all the paragraphs in your document have been tagged with one of these styles. Chances are, there will be at least a few paragraphs that you want to re-classify with different styles. (</w:t>
+      <w:proofErr w:type="spellStart"/>
+      <w:r>
+        <w:t>Hederis</w:t>
+      </w:r>
+      <w:proofErr w:type="spellEnd"/>
+      <w:r>
+        <w:t xml:space="preserve"> uses a specific set of Word styles, that all start with the prefix “HED”. When you download and open your new Word file, you’ll see that all the paragraphs in your document have been tagged with one of these styles. Chances are, there will be at least a few paragraphs that you want to re-classify with different styles. (</w:t>
       </w:r>
       <w:hyperlink w:anchor="ListofStyles" w:history="1">
         <w:r>
@@ -1346,7 +1728,15 @@
         </w:r>
       </w:hyperlink>
       <w:r>
-        <w:t xml:space="preserve"> for a full list of Hederis styles and notes about how to use them.) Here’s how to work with styles in your Word manuscript:</w:t>
+        <w:t xml:space="preserve"> for a full list of </w:t>
+      </w:r>
+      <w:proofErr w:type="spellStart"/>
+      <w:r>
+        <w:t>Hederis</w:t>
+      </w:r>
+      <w:proofErr w:type="spellEnd"/>
+      <w:r>
+        <w:t xml:space="preserve"> styles and notes about how to use them.) Here’s how to work with styles in your Word manuscript:</w:t>
       </w:r>
     </w:p>
     <w:p>
@@ -1397,7 +1787,15 @@
         <w:t>Display</w:t>
       </w:r>
       <w:r>
-        <w:t xml:space="preserve"> section (PC), and enter a value in the “Style area width” box (2 inches is usually a safe size).</w:t>
+        <w:t xml:space="preserve"> section (PC</w:t>
+      </w:r>
+      <w:proofErr w:type="gramStart"/>
+      <w:r>
+        <w:t>), and</w:t>
+      </w:r>
+      <w:proofErr w:type="gramEnd"/>
+      <w:r>
+        <w:t xml:space="preserve"> enter a value in the “Style area width” box (2 inches is usually a safe size).</w:t>
       </w:r>
       <w:r>
         <w:t xml:space="preserve"> Here are some step-by-step instruction</w:t>
@@ -1443,7 +1841,15 @@
         <w:pStyle w:val="HEDPlaintextparagraph"/>
       </w:pPr>
       <w:r>
-        <w:t>You can also resize the style sidebar by clicking and holding your mouse button on the right border of the sidebar, and dragging to the left or right.</w:t>
+        <w:t xml:space="preserve">You can also resize the style sidebar by clicking and holding your mouse button on the right border of the </w:t>
+      </w:r>
+      <w:proofErr w:type="gramStart"/>
+      <w:r>
+        <w:t>sidebar, and</w:t>
+      </w:r>
+      <w:proofErr w:type="gramEnd"/>
+      <w:r>
+        <w:t xml:space="preserve"> dragging to the left or right.</w:t>
       </w:r>
     </w:p>
     <w:p>
@@ -1566,7 +1972,31 @@
         <w:pStyle w:val="HEDPlaintextparagraph"/>
       </w:pPr>
       <w:r>
-        <w:t>Many paragraph styles can be re-used both in the main flow of text and inside wrappers, and will appear differently depending on whether or not they’re in a wrapper. For example, the “HED Plain text paragraph” is used as the basic paragraph type for content in the main text, as well as for paragraphs inside boxes and sidebars, like this:</w:t>
+        <w:t xml:space="preserve">Many paragraph styles can be re-used both in the main flow of text and inside </w:t>
+      </w:r>
+      <w:proofErr w:type="gramStart"/>
+      <w:r>
+        <w:t>wrappers, and</w:t>
+      </w:r>
+      <w:proofErr w:type="gramEnd"/>
+      <w:r>
+        <w:t xml:space="preserve"> will appear differently depending on whether or not they’re in a wrapper. For example, the </w:t>
+      </w:r>
+      <w:r>
+        <w:rPr>
+          <w:i/>
+          <w:iCs/>
+        </w:rPr>
+        <w:t>HED Plain text paragraph</w:t>
+      </w:r>
+      <w:r>
+        <w:t xml:space="preserve"> </w:t>
+      </w:r>
+      <w:r>
+        <w:t xml:space="preserve">style </w:t>
+      </w:r>
+      <w:r>
+        <w:t>is used as the basic paragraph type for content in the main text, as well as for paragraphs inside boxes and sidebars, like this:</w:t>
       </w:r>
     </w:p>
     <w:p>
@@ -1691,8 +2121,26 @@
       <w:pPr>
         <w:pStyle w:val="HEDPlaintextparagraph"/>
       </w:pPr>
-      <w:r>
-        <w:t>Hederis:Convert will automatically interpret any page break in your document as the start of a new section. However, it’s likely that you’ll need to re-classify some sections, or add new sections.</w:t>
+      <w:proofErr w:type="spellStart"/>
+      <w:proofErr w:type="gramStart"/>
+      <w:r>
+        <w:t>Hederis:Convert</w:t>
+      </w:r>
+      <w:proofErr w:type="spellEnd"/>
+      <w:proofErr w:type="gramEnd"/>
+      <w:r>
+        <w:t xml:space="preserve"> will automatically interpret any page break in your document as the start of a new section. However, it’s likely that you’ll need to re-classify some sections, or add new sections.</w:t>
+      </w:r>
+      <w:r>
+        <w:t xml:space="preserve"> In your Word manuscript, section breaks look like this:</w:t>
+      </w:r>
+    </w:p>
+    <w:p>
+      <w:pPr>
+        <w:pStyle w:val="HEDImageholder"/>
+      </w:pPr>
+      <w:r>
+        <w:t>sectbr.png</w:t>
       </w:r>
     </w:p>
     <w:p>
@@ -1787,7 +2235,15 @@
       </w:pPr>
       <w:r>
         <w:lastRenderedPageBreak/>
-        <w:t>ATTRS=id: autogen-a-toc</w:t>
+        <w:t xml:space="preserve">ATTRS=id: </w:t>
+      </w:r>
+      <w:proofErr w:type="spellStart"/>
+      <w:r>
+        <w:t>autogen</w:t>
+      </w:r>
+      <w:proofErr w:type="spellEnd"/>
+      <w:r>
+        <w:t>-a-toc</w:t>
       </w:r>
     </w:p>
     <w:p>
@@ -1804,8 +2260,29 @@
       <w:pPr>
         <w:pStyle w:val="HEDPlaintextparagraph"/>
       </w:pPr>
-      <w:r>
-        <w:t>Hederis can automatically generate a Table of Contents for you, and insert it into your print file in any location you choose. Additionally, you can specify not to include certain chapters or sections in your generated Table of Contents, and specify how many levels deep you want the Table of Contents to go (for example, you can include only chapter-level headings, or include nested subsections to any level). Here’s how:</w:t>
+      <w:proofErr w:type="spellStart"/>
+      <w:r>
+        <w:t>Hederis</w:t>
+      </w:r>
+      <w:proofErr w:type="spellEnd"/>
+      <w:r>
+        <w:t xml:space="preserve"> can automatically generate a Table of Contents for </w:t>
+      </w:r>
+      <w:proofErr w:type="gramStart"/>
+      <w:r>
+        <w:t>you, and</w:t>
+      </w:r>
+      <w:proofErr w:type="gramEnd"/>
+      <w:r>
+        <w:t xml:space="preserve"> insert it into your print file in any location you choose. Additionally, you can specify not to include certain chapters or sections in your generated Table of </w:t>
+      </w:r>
+      <w:proofErr w:type="gramStart"/>
+      <w:r>
+        <w:t>Contents, and</w:t>
+      </w:r>
+      <w:proofErr w:type="gramEnd"/>
+      <w:r>
+        <w:t xml:space="preserve"> specify how many levels deep you want the Table of Contents to go (for example, you can include only chapter-level headings, or include nested subsections to any level). Here’s how:</w:t>
       </w:r>
     </w:p>
     <w:p>
@@ -2133,8 +2610,13 @@
       <w:r>
         <w:t xml:space="preserve">; once you’ve got it set up, </w:t>
       </w:r>
-      <w:r>
-        <w:t xml:space="preserve">Hederis will automatically add the </w:t>
+      <w:proofErr w:type="spellStart"/>
+      <w:r>
+        <w:t>Hederis</w:t>
+      </w:r>
+      <w:proofErr w:type="spellEnd"/>
+      <w:r>
+        <w:t xml:space="preserve"> will automatically add the </w:t>
       </w:r>
       <w:r>
         <w:t xml:space="preserve">final </w:t>
@@ -2146,7 +2628,15 @@
         <w:t>To set up a Table of Contents f</w:t>
       </w:r>
       <w:r>
-        <w:t xml:space="preserve">or Hederis, </w:t>
+        <w:t xml:space="preserve">or </w:t>
+      </w:r>
+      <w:proofErr w:type="spellStart"/>
+      <w:r>
+        <w:t>Hederis</w:t>
+      </w:r>
+      <w:proofErr w:type="spellEnd"/>
+      <w:r>
+        <w:t xml:space="preserve">, </w:t>
       </w:r>
       <w:r>
         <w:t>you</w:t>
@@ -2158,7 +2648,15 @@
         <w:t>b</w:t>
       </w:r>
       <w:r>
-        <w:t>ookmarks and hyperlinks. Bookmarks and hyperlinks are built-in features of Word, and allow you to create internal links in your document. The destination of the link should have a Bookmark, and the link itself should be inserted as a hyperlink. Here’s how:</w:t>
+        <w:t xml:space="preserve">ookmarks and hyperlinks. Bookmarks and hyperlinks are built-in features of </w:t>
+      </w:r>
+      <w:proofErr w:type="gramStart"/>
+      <w:r>
+        <w:t>Word, and</w:t>
+      </w:r>
+      <w:proofErr w:type="gramEnd"/>
+      <w:r>
+        <w:t xml:space="preserve"> allow you to create internal links in your document. The destination of the link should have a Bookmark, and the link itself should be inserted as a hyperlink. Here’s how:</w:t>
       </w:r>
     </w:p>
     <w:p>
@@ -2193,7 +2691,23 @@
         <w:t>:</w:t>
       </w:r>
       <w:r>
-        <w:t xml:space="preserve"> simply place your cursor in the document, and start typing. For Hederis, there are some rules about how your Table of Contents should be styled:</w:t>
+        <w:t xml:space="preserve"> simply place your cursor in the </w:t>
+      </w:r>
+      <w:proofErr w:type="gramStart"/>
+      <w:r>
+        <w:t>document, and</w:t>
+      </w:r>
+      <w:proofErr w:type="gramEnd"/>
+      <w:r>
+        <w:t xml:space="preserve"> start typing. For </w:t>
+      </w:r>
+      <w:proofErr w:type="spellStart"/>
+      <w:r>
+        <w:t>Hederis</w:t>
+      </w:r>
+      <w:proofErr w:type="spellEnd"/>
+      <w:r>
+        <w:t>, there are some rules about how your Table of Contents should be styled:</w:t>
       </w:r>
     </w:p>
     <w:p>
@@ -2209,7 +2723,15 @@
         <w:pStyle w:val="HEDPlaintextparagraph"/>
       </w:pPr>
       <w:r>
-        <w:t>It should be wrapped in a Num List wrapper (see the section on Wrappers).</w:t>
+        <w:t xml:space="preserve">It should be wrapped in a </w:t>
+      </w:r>
+      <w:proofErr w:type="spellStart"/>
+      <w:r>
+        <w:t>Num</w:t>
+      </w:r>
+      <w:proofErr w:type="spellEnd"/>
+      <w:r>
+        <w:t xml:space="preserve"> List wrapper (see the section on Wrappers).</w:t>
       </w:r>
     </w:p>
     <w:p>
@@ -2533,7 +3055,15 @@
         <w:pStyle w:val="HEDPlaintextparagraph"/>
       </w:pPr>
       <w:r>
-        <w:t>You can designate part of the content in your to appear only in the PDF or EPUB output by using a processing instruction (see “</w:t>
+        <w:t xml:space="preserve">You can designate part of the content in </w:t>
+      </w:r>
+      <w:proofErr w:type="gramStart"/>
+      <w:r>
+        <w:t>your</w:t>
+      </w:r>
+      <w:proofErr w:type="gramEnd"/>
+      <w:r>
+        <w:t xml:space="preserve"> to appear only in the PDF or EPUB output by using a processing instruction (see “</w:t>
       </w:r>
       <w:hyperlink w:anchor="AddPIs" w:history="1">
         <w:r>
@@ -2619,7 +3149,15 @@
         <w:pStyle w:val="HEDListitem-Numbered"/>
       </w:pPr>
       <w:r>
-        <w:t>Type the following text inside your new HED Processing instruction paragraph: FORMAT=, and then type one of the following keywords, depending on which output format you want the element to appear in: ebook, print.</w:t>
+        <w:t xml:space="preserve">Type the following text inside your new HED Processing instruction paragraph: FORMAT=, and then type one of the following keywords, depending on which output format you want the element to appear in: </w:t>
+      </w:r>
+      <w:proofErr w:type="spellStart"/>
+      <w:r>
+        <w:t>ebook</w:t>
+      </w:r>
+      <w:proofErr w:type="spellEnd"/>
+      <w:r>
+        <w:t>, print.</w:t>
       </w:r>
     </w:p>
     <w:p>
@@ -2852,7 +3390,15 @@
         <w:pStyle w:val="HEDPlaintextparagraph"/>
       </w:pPr>
       <w:r>
-        <w:t>After you’ve converted your manuscript for the first time, you’ll receive a new Word file with all of the special Hederis styles applied. (See “</w:t>
+        <w:t xml:space="preserve">After you’ve converted your manuscript for the first time, you’ll receive a new Word file with all of the special </w:t>
+      </w:r>
+      <w:proofErr w:type="spellStart"/>
+      <w:r>
+        <w:t>Hederis</w:t>
+      </w:r>
+      <w:proofErr w:type="spellEnd"/>
+      <w:r>
+        <w:t xml:space="preserve"> styles applied. (See “</w:t>
       </w:r>
       <w:hyperlink w:anchor="FinetuneWord" w:history="1">
         <w:r>
@@ -2916,7 +3462,15 @@
         <w:pStyle w:val="HEDListitem-Numbered"/>
       </w:pPr>
       <w:r>
-        <w:t>Find the paragraph that you want to customize the design of, and insert a new paragraph after it (place your cursor at the end of the paragraph, and then press enter).</w:t>
+        <w:t xml:space="preserve">Find the paragraph that you want to customize the design </w:t>
+      </w:r>
+      <w:proofErr w:type="gramStart"/>
+      <w:r>
+        <w:t>of, and</w:t>
+      </w:r>
+      <w:proofErr w:type="gramEnd"/>
+      <w:r>
+        <w:t xml:space="preserve"> insert a new paragraph after it (place your cursor at the end of the paragraph, and then press enter).</w:t>
       </w:r>
     </w:p>
     <w:p>
@@ -2927,7 +3481,15 @@
         <w:t>In your new paragraph, type the code for the type of instruction you’re adding, and then type a</w:t>
       </w:r>
       <w:r>
-        <w:t>n equals sign</w:t>
+        <w:t xml:space="preserve">n </w:t>
+      </w:r>
+      <w:proofErr w:type="gramStart"/>
+      <w:r>
+        <w:t>equals</w:t>
+      </w:r>
+      <w:proofErr w:type="gramEnd"/>
+      <w:r>
+        <w:t xml:space="preserve"> sign</w:t>
       </w:r>
       <w:r>
         <w:t>, and then type the code for the special design instruction. See the end of this section for a list of all of these codes. For example, if you want a paragraph to be centered instead of left-aligned, your text would look like this:</w:t>
@@ -3287,9 +3849,11 @@
             <w:pPr>
               <w:pStyle w:val="HEDPlaintextparagraph"/>
             </w:pPr>
+            <w:proofErr w:type="spellStart"/>
             <w:r>
               <w:t>fullbleed</w:t>
             </w:r>
+            <w:proofErr w:type="spellEnd"/>
           </w:p>
         </w:tc>
         <w:tc>
@@ -3301,7 +3865,15 @@
               <w:pStyle w:val="HEDPlaintextparagraph"/>
             </w:pPr>
             <w:r>
-              <w:t>In the print file, this will create a fullbleed image that will fill an entire page and bleed area. See Images for more info.</w:t>
+              <w:t xml:space="preserve">In the print file, this will create a </w:t>
+            </w:r>
+            <w:proofErr w:type="spellStart"/>
+            <w:r>
+              <w:t>fullbleed</w:t>
+            </w:r>
+            <w:proofErr w:type="spellEnd"/>
+            <w:r>
+              <w:t xml:space="preserve"> image that will fill an entire page and bleed area. See Images for more info.</w:t>
             </w:r>
           </w:p>
         </w:tc>
@@ -3421,8 +3993,13 @@
             <w:pPr>
               <w:pStyle w:val="HEDPlaintextparagraph"/>
             </w:pPr>
+            <w:proofErr w:type="spellStart"/>
             <w:r>
-              <w:t>ebook, print</w:t>
+              <w:t>ebook</w:t>
+            </w:r>
+            <w:proofErr w:type="spellEnd"/>
+            <w:r>
+              <w:t>, print</w:t>
             </w:r>
           </w:p>
         </w:tc>
@@ -3435,7 +4012,15 @@
               <w:pStyle w:val="HEDPlaintextparagraph"/>
             </w:pPr>
             <w:r>
-              <w:t>Display a certain paragraph, wrapper, or section only in the ebook or PDF file. Default value is “both”.</w:t>
+              <w:t xml:space="preserve">Display a certain paragraph, wrapper, or section only in the </w:t>
+            </w:r>
+            <w:proofErr w:type="spellStart"/>
+            <w:r>
+              <w:t>ebook</w:t>
+            </w:r>
+            <w:proofErr w:type="spellEnd"/>
+            <w:r>
+              <w:t xml:space="preserve"> or PDF file. Default value is “both”.</w:t>
             </w:r>
           </w:p>
         </w:tc>
@@ -3685,7 +4270,15 @@
         <w:t xml:space="preserve">”) to customize the design of individual paragraphs, wrappers, or sections in your manuscript. </w:t>
       </w:r>
       <w:r>
-        <w:t xml:space="preserve">These design instructions are created with CSS, and will apply to both the PDF layout and the EPUB file. For the best results, make sure your CSS is valid, and add it without any extra line breaks or carriage returns (see the images below for examples). You can </w:t>
+        <w:t xml:space="preserve">These design instructions are created with </w:t>
+      </w:r>
+      <w:proofErr w:type="gramStart"/>
+      <w:r>
+        <w:t>CSS, and</w:t>
+      </w:r>
+      <w:proofErr w:type="gramEnd"/>
+      <w:r>
+        <w:t xml:space="preserve"> will apply to both the PDF layout and the EPUB file. For the best results, make sure your CSS is valid, and add it without any extra line breaks or carriage returns (see the images below for examples). You can </w:t>
       </w:r>
       <w:hyperlink r:id="rId14" w:history="1">
         <w:r>
@@ -3723,7 +4316,15 @@
         <w:pStyle w:val="HEDListitem-Numbered"/>
       </w:pPr>
       <w:r>
-        <w:t>Find the paragraph that you want to customize, and insert a new HED Processing instruction paragraph below it (for more details on how to do this, see “</w:t>
+        <w:t xml:space="preserve">Find the paragraph that you want to </w:t>
+      </w:r>
+      <w:proofErr w:type="gramStart"/>
+      <w:r>
+        <w:t>customize, and</w:t>
+      </w:r>
+      <w:proofErr w:type="gramEnd"/>
+      <w:r>
+        <w:t xml:space="preserve"> insert a new HED Processing instruction paragraph below it (for more details on how to do this, see “</w:t>
       </w:r>
       <w:hyperlink w:anchor="AddPIs" w:history="1">
         <w:r>
@@ -3776,7 +4377,15 @@
         <w:t>either</w:t>
       </w:r>
       <w:r>
-        <w:t xml:space="preserve"> the wrapper “start” or “end” paragraphs, as shown below: </w:t>
+        <w:t xml:space="preserve"> the wrapper “</w:t>
+      </w:r>
+      <w:proofErr w:type="gramStart"/>
+      <w:r>
+        <w:t>start</w:t>
+      </w:r>
+      <w:proofErr w:type="gramEnd"/>
+      <w:r>
+        <w:t xml:space="preserve">” or “end” paragraphs, as shown below: </w:t>
       </w:r>
     </w:p>
     <w:p>
@@ -4014,13 +4623,7 @@
         <w:t xml:space="preserve">Want us to translate an InDesign template into CSS? </w:t>
       </w:r>
       <w:r>
-        <w:t>Email info@hederis</w:t>
-      </w:r>
-      <w:r>
-        <w:t>.</w:t>
-      </w:r>
-      <w:r>
-        <w:t>com to learn more</w:t>
+        <w:t>Email info@hederis.com to learn more</w:t>
       </w:r>
       <w:r>
         <w:t xml:space="preserve"> about this option</w:t>
@@ -4086,7 +4689,17 @@
         <w:pStyle w:val="HEDPlaintextparagraph"/>
       </w:pPr>
       <w:r>
-        <w:t xml:space="preserve">You will undoubtedly find that there are page breaks or line breaks in your PDF that are less than optimal, or lines that are set with too much (or too little) white space. One way to adjust these is to adjust the character spacing in the paragraphs around the bad break, using the Hederis:Convert </w:t>
+        <w:t xml:space="preserve">You will undoubtedly find that there are page breaks or line breaks in your PDF that are less than optimal, or lines that are set with too much (or too little) white space. One way to adjust these is to adjust the character spacing in the paragraphs around the bad break, using the </w:t>
+      </w:r>
+      <w:proofErr w:type="spellStart"/>
+      <w:proofErr w:type="gramStart"/>
+      <w:r>
+        <w:t>Hederis:Convert</w:t>
+      </w:r>
+      <w:proofErr w:type="spellEnd"/>
+      <w:proofErr w:type="gramEnd"/>
+      <w:r>
+        <w:t xml:space="preserve"> </w:t>
       </w:r>
       <w:r>
         <w:rPr>
@@ -4211,6 +4824,8 @@
       <w:pPr>
         <w:pStyle w:val="HEDChapterSectiontitle"/>
       </w:pPr>
+      <w:bookmarkStart w:id="27" w:name="ForceLinebr"/>
+      <w:bookmarkEnd w:id="27"/>
       <w:r>
         <w:t>Force a line break (PDF-only)</w:t>
       </w:r>
@@ -4354,8 +4969,6 @@
       <w:r>
         <w:t>You won’t notice a major change in your Word document, but the next time you create a PDF, you should see the lines break in the location you chose.</w:t>
       </w:r>
-      <w:bookmarkStart w:id="27" w:name="_GoBack"/>
-      <w:bookmarkEnd w:id="27"/>
     </w:p>
     <w:p>
       <w:pPr>
@@ -4402,28 +5015,18 @@
     <w:p>
       <w:pPr>
         <w:pStyle w:val="HEDProcessinginstruction"/>
-        <w:rPr>
-          <w:lang w:val="fr-FR"/>
-        </w:rPr>
-      </w:pPr>
-      <w:r>
-        <w:rPr>
-          <w:lang w:val="fr-FR"/>
-        </w:rPr>
+      </w:pPr>
+      <w:r>
         <w:lastRenderedPageBreak/>
-        <w:t>ATTRS=id: force-page-br</w:t>
-      </w:r>
-      <w:r>
-        <w:rPr>
-          <w:lang w:val="fr-FR"/>
-        </w:rPr>
-        <w:t>eak</w:t>
+        <w:t>ATTRS=id: force-page-break</w:t>
       </w:r>
     </w:p>
     <w:p>
       <w:pPr>
         <w:pStyle w:val="HEDChapterSectiontitle"/>
       </w:pPr>
+      <w:bookmarkStart w:id="28" w:name="ForcePagebr"/>
+      <w:bookmarkEnd w:id="28"/>
       <w:r>
         <w:t>Force a page break (PDF-only)</w:t>
       </w:r>
@@ -4433,10 +5036,7 @@
         <w:pStyle w:val="HEDPlaintextparagraph"/>
       </w:pPr>
       <w:r>
-        <w:t xml:space="preserve">While our pagination algorithm does its best to break pages in the best location, sometimes it falls short of your expectations. You can use character styles and processing instructions </w:t>
-      </w:r>
-      <w:r>
-        <w:t>to insert page breaks after specific words or characters, or after a specific paragraph. These page breaks will only appear in your PDF, and your EPUB will still reflow and break naturally.</w:t>
+        <w:t>While our pagination algorithm does its best to break pages in the best location, sometimes it falls short of your expectations. You can use character styles and processing instructions to insert page breaks after specific words or characters, or after a specific paragraph. These page breaks will only appear in your PDF, and your EPUB will still reflow and break naturally.</w:t>
       </w:r>
     </w:p>
     <w:p>
@@ -4472,22 +5072,7 @@
         </w:numPr>
       </w:pPr>
       <w:r>
-        <w:t xml:space="preserve">Find the word or character that you want the </w:t>
-      </w:r>
-      <w:r>
-        <w:t>page</w:t>
-      </w:r>
-      <w:r>
-        <w:t xml:space="preserve"> to break after. This character will appear at the end of the current </w:t>
-      </w:r>
-      <w:r>
-        <w:t>page</w:t>
-      </w:r>
-      <w:r>
-        <w:t xml:space="preserve">, and any text following it will appear at the beginning of </w:t>
-      </w:r>
-      <w:r>
-        <w:t>the next page</w:t>
+        <w:t>Find the word or character that you want the page to break after. This character will appear at the end of the current page, and any text following it will appear at the beginning of the next page</w:t>
       </w:r>
       <w:r>
         <w:t>.</w:t>
@@ -4562,27 +5147,15 @@
         <w:pStyle w:val="HEDImageholder"/>
       </w:pPr>
       <w:r>
-        <w:t>force</w:t>
-      </w:r>
-      <w:r>
-        <w:t>char</w:t>
-      </w:r>
-      <w:r>
-        <w:t>br.png</w:t>
-      </w:r>
-    </w:p>
-    <w:p>
-      <w:pPr>
-        <w:pStyle w:val="HEDPlaintextparagraph"/>
-      </w:pPr>
-      <w:r>
-        <w:t xml:space="preserve">You won’t notice a major change in your Word document, but the next time you create a PDF, you should see the </w:t>
-      </w:r>
-      <w:r>
-        <w:t>page</w:t>
-      </w:r>
-      <w:r>
-        <w:t xml:space="preserve"> break in the location you chose.</w:t>
+        <w:t>forcecharbr.png</w:t>
+      </w:r>
+    </w:p>
+    <w:p>
+      <w:pPr>
+        <w:pStyle w:val="HEDPlaintextparagraph"/>
+      </w:pPr>
+      <w:r>
+        <w:t>You won’t notice a major change in your Word document, but the next time you create a PDF, you should see the page break in the location you chose.</w:t>
       </w:r>
     </w:p>
     <w:p>
@@ -4631,10 +5204,7 @@
         <w:pStyle w:val="HEDChapterSectiontitle"/>
       </w:pPr>
       <w:r>
-        <w:t xml:space="preserve">Force a page break after a </w:t>
-      </w:r>
-      <w:r>
-        <w:t>paragraph</w:t>
+        <w:t>Force a page break after a paragraph</w:t>
       </w:r>
     </w:p>
     <w:p>
@@ -4742,9 +5312,11 @@
       <w:r>
         <w:t xml:space="preserve">ATTRS=class: </w:t>
       </w:r>
+      <w:proofErr w:type="spellStart"/>
       <w:r>
         <w:t>pageBreakAfter</w:t>
       </w:r>
+      <w:proofErr w:type="spellEnd"/>
     </w:p>
     <w:p>
       <w:pPr>
@@ -4769,10 +5341,7 @@
         <w:pStyle w:val="HEDPlaintextparagraph"/>
       </w:pPr>
       <w:r>
-        <w:t>T</w:t>
-      </w:r>
-      <w:r>
-        <w:t>he next time you create a PDF, you should see the page break in the location you chose.</w:t>
+        <w:t>The next time you create a PDF, you should see the page break in the location you chose.</w:t>
       </w:r>
     </w:p>
     <w:p>
@@ -4823,10 +5392,7 @@
       </w:pPr>
       <w:r>
         <w:lastRenderedPageBreak/>
-        <w:t xml:space="preserve">ATTRS=id: </w:t>
-      </w:r>
-      <w:r>
-        <w:t>code-home</w:t>
+        <w:t>ATTRS=id: code-home</w:t>
       </w:r>
     </w:p>
     <w:p>
@@ -4858,8 +5424,8 @@
       <w:pPr>
         <w:pStyle w:val="HEDChapterSectiontitle"/>
       </w:pPr>
-      <w:bookmarkStart w:id="28" w:name="AttrPI"/>
-      <w:bookmarkEnd w:id="28"/>
+      <w:bookmarkStart w:id="29" w:name="AttrPI"/>
+      <w:bookmarkEnd w:id="29"/>
       <w:r>
         <w:t>Add custom HTML attributes</w:t>
       </w:r>
@@ -4903,10 +5469,18 @@
         <w:t xml:space="preserve">Find the paragraph that you want to </w:t>
       </w:r>
       <w:r>
-        <w:t>add custom attributes to</w:t>
-      </w:r>
-      <w:r>
-        <w:t xml:space="preserve">, and insert a new </w:t>
+        <w:t xml:space="preserve">add custom attributes </w:t>
+      </w:r>
+      <w:proofErr w:type="gramStart"/>
+      <w:r>
+        <w:t>to</w:t>
+      </w:r>
+      <w:r>
+        <w:t>, and</w:t>
+      </w:r>
+      <w:proofErr w:type="gramEnd"/>
+      <w:r>
+        <w:t xml:space="preserve"> insert a new </w:t>
       </w:r>
       <w:r>
         <w:t>“</w:t>
@@ -4979,7 +5553,15 @@
         <w:t>either</w:t>
       </w:r>
       <w:r>
-        <w:t xml:space="preserve"> the wrapper “start” or “end” paragraphs. (See “Customize the design of specific paragraphs, wrappers, or sections” for an example of what this looks like.)</w:t>
+        <w:t xml:space="preserve"> the wrapper “</w:t>
+      </w:r>
+      <w:proofErr w:type="gramStart"/>
+      <w:r>
+        <w:t>start</w:t>
+      </w:r>
+      <w:proofErr w:type="gramEnd"/>
+      <w:r>
+        <w:t>” or “end” paragraphs. (See “Customize the design of specific paragraphs, wrappers, or sections” for an example of what this looks like.)</w:t>
       </w:r>
     </w:p>
     <w:p>
@@ -5164,8 +5746,8 @@
       <w:pPr>
         <w:pStyle w:val="HEDChapterSectiontitle"/>
       </w:pPr>
-      <w:bookmarkStart w:id="29" w:name="PDFPreflight"/>
-      <w:bookmarkEnd w:id="29"/>
+      <w:bookmarkStart w:id="30" w:name="PDFPreflight"/>
+      <w:bookmarkEnd w:id="30"/>
       <w:r>
         <w:t>PDF preflight and prepress</w:t>
       </w:r>
@@ -5175,7 +5757,25 @@
         <w:pStyle w:val="HEDPlaintextparagraph"/>
       </w:pPr>
       <w:r>
-        <w:t>PDF preflight is not currently built into Hederis:Convert. You should implement a preflight process as recommended by your printer, but we’re happy to help you create a process around preflighting and finalizing your PDFs for printing.</w:t>
+        <w:t xml:space="preserve">PDF preflight is not currently built into </w:t>
+      </w:r>
+      <w:proofErr w:type="spellStart"/>
+      <w:proofErr w:type="gramStart"/>
+      <w:r>
+        <w:t>Hederis:Convert</w:t>
+      </w:r>
+      <w:proofErr w:type="spellEnd"/>
+      <w:proofErr w:type="gramEnd"/>
+      <w:r>
+        <w:t xml:space="preserve">. You should implement a preflight process as recommended by your printer, but we’re happy to help you create a process around </w:t>
+      </w:r>
+      <w:proofErr w:type="spellStart"/>
+      <w:r>
+        <w:t>preflighting</w:t>
+      </w:r>
+      <w:proofErr w:type="spellEnd"/>
+      <w:r>
+        <w:t xml:space="preserve"> and finalizing your PDFs for printing.</w:t>
       </w:r>
     </w:p>
     <w:p>
@@ -5188,15 +5788,23 @@
         <w:pStyle w:val="HEDProcessinginstruction"/>
       </w:pPr>
       <w:r>
-        <w:t>ATTRS=id: epub-validation</w:t>
+        <w:t xml:space="preserve">ATTRS=id: </w:t>
+      </w:r>
+      <w:proofErr w:type="spellStart"/>
+      <w:r>
+        <w:t>epub</w:t>
+      </w:r>
+      <w:proofErr w:type="spellEnd"/>
+      <w:r>
+        <w:t>-validation</w:t>
       </w:r>
     </w:p>
     <w:p>
       <w:pPr>
         <w:pStyle w:val="HEDChapterSectiontitle"/>
       </w:pPr>
-      <w:bookmarkStart w:id="30" w:name="ValidateEPUB"/>
-      <w:bookmarkEnd w:id="30"/>
+      <w:bookmarkStart w:id="31" w:name="ValidateEPUB"/>
+      <w:bookmarkEnd w:id="31"/>
       <w:r>
         <w:t>EPUB Validation</w:t>
       </w:r>
@@ -5206,7 +5814,23 @@
         <w:pStyle w:val="HEDPlaintextparagraph"/>
       </w:pPr>
       <w:r>
-        <w:t>We recommend that you run the epubcheck validation tool on your files before distribution, to ensure that there are no errors. We’ll be integrating epubcheck into our toolchain very soon, but we don’t want anything to slip by you in the meantime!</w:t>
+        <w:t xml:space="preserve">We recommend that you run the </w:t>
+      </w:r>
+      <w:proofErr w:type="spellStart"/>
+      <w:r>
+        <w:t>epubcheck</w:t>
+      </w:r>
+      <w:proofErr w:type="spellEnd"/>
+      <w:r>
+        <w:t xml:space="preserve"> validation tool on your files before distribution, to ensure that there are no errors. We’ll be integrating </w:t>
+      </w:r>
+      <w:proofErr w:type="spellStart"/>
+      <w:r>
+        <w:t>epubcheck</w:t>
+      </w:r>
+      <w:proofErr w:type="spellEnd"/>
+      <w:r>
+        <w:t xml:space="preserve"> into our toolchain very soon, but we don’t want anything to slip by you in the meantime!</w:t>
       </w:r>
       <w:r>
         <w:t xml:space="preserve"> If there are any validation errors, let us know and we can </w:t>
@@ -5257,8 +5881,8 @@
       <w:pPr>
         <w:pStyle w:val="HEDChapterSectiontitle"/>
       </w:pPr>
-      <w:bookmarkStart w:id="31" w:name="StyleLibrary"/>
-      <w:bookmarkEnd w:id="31"/>
+      <w:bookmarkStart w:id="32" w:name="StyleLibrary"/>
+      <w:bookmarkEnd w:id="32"/>
       <w:r>
         <w:t xml:space="preserve">Custom </w:t>
       </w:r>
@@ -5309,7 +5933,23 @@
         <w:t xml:space="preserve">= </w:t>
       </w:r>
       <w:r>
-        <w:t>string-set: authorname attr(data-author-name);</w:t>
+        <w:t xml:space="preserve">string-set: </w:t>
+      </w:r>
+      <w:proofErr w:type="spellStart"/>
+      <w:r>
+        <w:t>authorname</w:t>
+      </w:r>
+      <w:proofErr w:type="spellEnd"/>
+      <w:r>
+        <w:t xml:space="preserve"> </w:t>
+      </w:r>
+      <w:proofErr w:type="spellStart"/>
+      <w:r>
+        <w:t>attr</w:t>
+      </w:r>
+      <w:proofErr w:type="spellEnd"/>
+      <w:r>
+        <w:t>(data-author-name);</w:t>
       </w:r>
       <w:r>
         <w:t xml:space="preserve"> </w:t>
@@ -5407,11 +6047,21 @@
       <w:r>
         <w:t xml:space="preserve">string-set: </w:t>
       </w:r>
+      <w:proofErr w:type="spellStart"/>
       <w:r>
         <w:t>booktitle</w:t>
       </w:r>
-      <w:r>
-        <w:t xml:space="preserve"> attr(data-</w:t>
+      <w:proofErr w:type="spellEnd"/>
+      <w:r>
+        <w:t xml:space="preserve"> </w:t>
+      </w:r>
+      <w:proofErr w:type="spellStart"/>
+      <w:r>
+        <w:t>attr</w:t>
+      </w:r>
+      <w:proofErr w:type="spellEnd"/>
+      <w:r>
+        <w:t>(data-</w:t>
       </w:r>
       <w:r>
         <w:t>book</w:t>
@@ -5591,10 +6241,18 @@
       <w:pPr>
         <w:pStyle w:val="HEDChapterSectiontitle"/>
       </w:pPr>
-      <w:bookmarkStart w:id="32" w:name="ListofStyles"/>
-      <w:bookmarkEnd w:id="32"/>
-      <w:r>
-        <w:t>List of Hederis Word Styles</w:t>
+      <w:bookmarkStart w:id="33" w:name="ListofStyles"/>
+      <w:bookmarkEnd w:id="33"/>
+      <w:r>
+        <w:t xml:space="preserve">List of </w:t>
+      </w:r>
+      <w:proofErr w:type="spellStart"/>
+      <w:r>
+        <w:t>Hederis</w:t>
+      </w:r>
+      <w:proofErr w:type="spellEnd"/>
+      <w:r>
+        <w:t xml:space="preserve"> Word Styles</w:t>
       </w:r>
     </w:p>
     <w:p>
@@ -5653,7 +6311,15 @@
         <w:pStyle w:val="HEDDefinitionterm"/>
       </w:pPr>
       <w:r>
-        <w:t>HED Attribution (contd)</w:t>
+        <w:t>HED Attribution (</w:t>
+      </w:r>
+      <w:proofErr w:type="spellStart"/>
+      <w:r>
+        <w:t>contd</w:t>
+      </w:r>
+      <w:proofErr w:type="spellEnd"/>
+      <w:r>
+        <w:t>)</w:t>
       </w:r>
     </w:p>
     <w:p>
@@ -5677,7 +6343,15 @@
         <w:pStyle w:val="HEDDefinitiondefinition"/>
       </w:pPr>
       <w:r>
-        <w:t>The name of an author. This could appear in a variety of places: on the main titlepage, following a preface title or chapter title, etc.</w:t>
+        <w:t xml:space="preserve">The name of an author. This could appear in a variety of places: on the main </w:t>
+      </w:r>
+      <w:proofErr w:type="spellStart"/>
+      <w:r>
+        <w:t>titlepage</w:t>
+      </w:r>
+      <w:proofErr w:type="spellEnd"/>
+      <w:r>
+        <w:t>, following a preface title or chapter title, etc.</w:t>
       </w:r>
     </w:p>
     <w:p>
@@ -5693,7 +6367,15 @@
         <w:pStyle w:val="HEDDefinitiondefinition"/>
       </w:pPr>
       <w:r>
-        <w:t>Some books include multiple types of boxes and sidebars, that appear multiple times within a book. For example, a book might have a type of box called “Quick Tips”, that contains different tips that correspond to the current book topic. This style would be used to tag that Type heading, and is different from the main box heading.</w:t>
+        <w:t xml:space="preserve">Some books include multiple types of boxes and sidebars, that appear multiple times within a book. For example, a book might have a type of box called “Quick Tips”, that contains different tips that correspond to the current book topic. This style would be used to tag that Type </w:t>
+      </w:r>
+      <w:proofErr w:type="gramStart"/>
+      <w:r>
+        <w:t>heading, and</w:t>
+      </w:r>
+      <w:proofErr w:type="gramEnd"/>
+      <w:r>
+        <w:t xml:space="preserve"> is different from the main box heading.</w:t>
       </w:r>
     </w:p>
     <w:p>
@@ -5730,6 +6412,14 @@
     </w:p>
     <w:p>
       <w:pPr>
+        <w:pStyle w:val="HEDDefinitiondefinition"/>
+      </w:pPr>
+      <w:r>
+        <w:t>Number labels for any book section or wrapper, e.g., “Chapter 1”, or “Example 12”.</w:t>
+      </w:r>
+    </w:p>
+    <w:p>
+      <w:pPr>
         <w:pStyle w:val="HEDDefinitionterm"/>
       </w:pPr>
       <w:r>
@@ -5754,6 +6444,14 @@
     </w:p>
     <w:p>
       <w:pPr>
+        <w:pStyle w:val="HEDDefinitiondefinition"/>
+      </w:pPr>
+      <w:r>
+        <w:t>The closing line of a letter, e.g., “Sincerely,”.</w:t>
+      </w:r>
+    </w:p>
+    <w:p>
+      <w:pPr>
         <w:pStyle w:val="HEDDefinitionterm"/>
       </w:pPr>
       <w:r>
@@ -5762,6 +6460,14 @@
     </w:p>
     <w:p>
       <w:pPr>
+        <w:pStyle w:val="HEDDefinitiondefinition"/>
+      </w:pPr>
+      <w:r>
+        <w:t>A block of computer code.</w:t>
+      </w:r>
+    </w:p>
+    <w:p>
+      <w:pPr>
         <w:pStyle w:val="HEDDefinitionterm"/>
       </w:pPr>
       <w:r>
@@ -5770,6 +6476,22 @@
     </w:p>
     <w:p>
       <w:pPr>
+        <w:pStyle w:val="HEDDefinitiondefinition"/>
+      </w:pPr>
+      <w:r>
+        <w:t xml:space="preserve">A book or section contributor, other than the author. For example, the name of an illustrator or editor that might appear on the </w:t>
+      </w:r>
+      <w:proofErr w:type="spellStart"/>
+      <w:r>
+        <w:t>titlepage</w:t>
+      </w:r>
+      <w:proofErr w:type="spellEnd"/>
+      <w:r>
+        <w:t xml:space="preserve"> or at the beginning of a chapter.</w:t>
+      </w:r>
+    </w:p>
+    <w:p>
+      <w:pPr>
         <w:pStyle w:val="HEDDefinitionterm"/>
       </w:pPr>
       <w:r>
@@ -5778,10 +6500,31 @@
     </w:p>
     <w:p>
       <w:pPr>
+        <w:pStyle w:val="HEDDefinitiondefinition"/>
+      </w:pPr>
+      <w:r>
+        <w:t>A dateline.</w:t>
+      </w:r>
+    </w:p>
+    <w:p>
+      <w:pPr>
         <w:pStyle w:val="HEDDefinitionterm"/>
       </w:pPr>
       <w:r>
-        <w:t>HED Definition definition</w:t>
+        <w:t xml:space="preserve">HED Definition </w:t>
+      </w:r>
+      <w:proofErr w:type="spellStart"/>
+      <w:r>
+        <w:t>definition</w:t>
+      </w:r>
+      <w:proofErr w:type="spellEnd"/>
+    </w:p>
+    <w:p>
+      <w:pPr>
+        <w:pStyle w:val="HEDDefinitiondefinition"/>
+      </w:pPr>
+      <w:r>
+        <w:t>The definition paragraph in a set of term/definition pairs. This paragraph is an example of the definition paragraph that corresponds to the term above.</w:t>
       </w:r>
     </w:p>
     <w:p>
@@ -5789,7 +6532,31 @@
         <w:pStyle w:val="HEDDefinitionterm"/>
       </w:pPr>
       <w:r>
-        <w:t>HED Definition definition (contd)</w:t>
+        <w:t xml:space="preserve">HED Definition </w:t>
+      </w:r>
+      <w:proofErr w:type="spellStart"/>
+      <w:r>
+        <w:t>definition</w:t>
+      </w:r>
+      <w:proofErr w:type="spellEnd"/>
+      <w:r>
+        <w:t xml:space="preserve"> (</w:t>
+      </w:r>
+      <w:proofErr w:type="spellStart"/>
+      <w:r>
+        <w:t>contd</w:t>
+      </w:r>
+      <w:proofErr w:type="spellEnd"/>
+      <w:r>
+        <w:t>)</w:t>
+      </w:r>
+    </w:p>
+    <w:p>
+      <w:pPr>
+        <w:pStyle w:val="HEDDefinitiondefinition"/>
+      </w:pPr>
+      <w:r>
+        <w:t>A continuation paragraph for a multi-paragraph definition, as defined above.</w:t>
       </w:r>
     </w:p>
     <w:p>
@@ -5802,14 +6569,50 @@
     </w:p>
     <w:p>
       <w:pPr>
+        <w:pStyle w:val="HEDDefinitiondefinition"/>
+      </w:pPr>
+      <w:r>
+        <w:t xml:space="preserve">A term to be defined, often followed by a </w:t>
+      </w:r>
+      <w:r>
+        <w:rPr>
+          <w:i/>
+          <w:iCs/>
+        </w:rPr>
+        <w:t xml:space="preserve">HED Definition </w:t>
+      </w:r>
+      <w:proofErr w:type="spellStart"/>
+      <w:r>
+        <w:rPr>
+          <w:i/>
+          <w:iCs/>
+        </w:rPr>
+        <w:t>definition</w:t>
+      </w:r>
+      <w:proofErr w:type="spellEnd"/>
+      <w:r>
+        <w:t xml:space="preserve"> paragraph.</w:t>
+      </w:r>
+    </w:p>
+    <w:p>
+      <w:pPr>
         <w:pStyle w:val="HEDDefinitionterm"/>
       </w:pPr>
       <w:r>
+        <w:lastRenderedPageBreak/>
         <w:t>HED Dialogue paragraph</w:t>
       </w:r>
     </w:p>
     <w:p>
       <w:pPr>
+        <w:pStyle w:val="HEDDefinitiondefinition"/>
+      </w:pPr>
+      <w:r>
+        <w:t>Dialogue.</w:t>
+      </w:r>
+    </w:p>
+    <w:p>
+      <w:pPr>
         <w:pStyle w:val="HEDDefinitionterm"/>
       </w:pPr>
       <w:r>
@@ -5818,6 +6621,14 @@
     </w:p>
     <w:p>
       <w:pPr>
+        <w:pStyle w:val="HEDDefinitiondefinition"/>
+      </w:pPr>
+      <w:r>
+        <w:t>A paragraph in an endnote.</w:t>
+      </w:r>
+    </w:p>
+    <w:p>
+      <w:pPr>
         <w:pStyle w:val="HEDDefinitionterm"/>
       </w:pPr>
       <w:r>
@@ -5826,6 +6637,14 @@
     </w:p>
     <w:p>
       <w:pPr>
+        <w:pStyle w:val="HEDDefinitiondefinition"/>
+      </w:pPr>
+      <w:r>
+        <w:t>A paragraph in a footnote.</w:t>
+      </w:r>
+    </w:p>
+    <w:p>
+      <w:pPr>
         <w:pStyle w:val="HEDDefinitionterm"/>
       </w:pPr>
       <w:r>
@@ -5834,6 +6653,19 @@
     </w:p>
     <w:p>
       <w:pPr>
+        <w:pStyle w:val="HEDDefinitiondefinition"/>
+      </w:pPr>
+      <w:proofErr w:type="gramStart"/>
+      <w:r>
+        <w:t>A generic heading,</w:t>
+      </w:r>
+      <w:proofErr w:type="gramEnd"/>
+      <w:r>
+        <w:t xml:space="preserve"> often used in the middle of boxes or sidebars when you want to introduce a block of text without creating a formal sub-section. Also often used as a heading preceding a letter body, e.g., “CONFIDENTIAL”.</w:t>
+      </w:r>
+    </w:p>
+    <w:p>
+      <w:pPr>
         <w:pStyle w:val="HEDDefinitionterm"/>
       </w:pPr>
       <w:r>
@@ -5842,6 +6674,14 @@
     </w:p>
     <w:p>
       <w:pPr>
+        <w:pStyle w:val="HEDDefinitiondefinition"/>
+      </w:pPr>
+      <w:r>
+        <w:t>Similar to the generic heading, a second level of heading that can be used when you want to create a logical grouping of text without creating a formal sub-section.</w:t>
+      </w:r>
+    </w:p>
+    <w:p>
+      <w:pPr>
         <w:pStyle w:val="HEDDefinitionterm"/>
         <w:rPr>
           <w:lang w:val="da-DK"/>
@@ -5856,6 +6696,57 @@
     </w:p>
     <w:p>
       <w:pPr>
+        <w:pStyle w:val="HEDDefinitiondefinition"/>
+      </w:pPr>
+      <w:r>
+        <w:t xml:space="preserve">A placeholder for an image. </w:t>
+      </w:r>
+      <w:proofErr w:type="gramStart"/>
+      <w:r>
+        <w:t>See</w:t>
+      </w:r>
+      <w:r>
+        <w:t xml:space="preserve"> ”</w:t>
+      </w:r>
+      <w:proofErr w:type="gramEnd"/>
+      <w:r>
+        <w:rPr>
+          <w:lang w:val="da-DK"/>
+        </w:rPr>
+        <w:fldChar w:fldCharType="begin"/>
+      </w:r>
+      <w:r>
+        <w:instrText xml:space="preserve"> HYPERLINK  \l "AddanImage" </w:instrText>
+      </w:r>
+      <w:r>
+        <w:rPr>
+          <w:lang w:val="da-DK"/>
+        </w:rPr>
+      </w:r>
+      <w:r>
+        <w:rPr>
+          <w:lang w:val="da-DK"/>
+        </w:rPr>
+        <w:fldChar w:fldCharType="separate"/>
+      </w:r>
+      <w:r>
+        <w:rPr>
+          <w:rStyle w:val="Hyperlink"/>
+        </w:rPr>
+        <w:t>Add an image</w:t>
+      </w:r>
+      <w:r>
+        <w:rPr>
+          <w:lang w:val="da-DK"/>
+        </w:rPr>
+        <w:fldChar w:fldCharType="end"/>
+      </w:r>
+      <w:r>
+        <w:t>” for more.</w:t>
+      </w:r>
+    </w:p>
+    <w:p>
+      <w:pPr>
         <w:pStyle w:val="HEDDefinitionterm"/>
         <w:rPr>
           <w:lang w:val="da-DK"/>
@@ -5870,6 +6761,17 @@
     </w:p>
     <w:p>
       <w:pPr>
+        <w:pStyle w:val="HEDDefinitiondefinition"/>
+      </w:pPr>
+      <w:r>
+        <w:t xml:space="preserve">The source of an </w:t>
+      </w:r>
+      <w:r>
+        <w:t>image, e.g. “Courtesy of Getty Images”.</w:t>
+      </w:r>
+    </w:p>
+    <w:p>
+      <w:pPr>
         <w:pStyle w:val="HEDDefinitionterm"/>
       </w:pPr>
       <w:r>
@@ -5878,6 +6780,27 @@
     </w:p>
     <w:p>
       <w:pPr>
+        <w:pStyle w:val="HEDDefinitiondefinition"/>
+      </w:pPr>
+      <w:proofErr w:type="gramStart"/>
+      <w:r>
+        <w:t>The name of your imprint,</w:t>
+      </w:r>
+      <w:proofErr w:type="gramEnd"/>
+      <w:r>
+        <w:t xml:space="preserve"> often included on a </w:t>
+      </w:r>
+      <w:proofErr w:type="spellStart"/>
+      <w:r>
+        <w:t>titlepage</w:t>
+      </w:r>
+      <w:proofErr w:type="spellEnd"/>
+      <w:r>
+        <w:t>.</w:t>
+      </w:r>
+    </w:p>
+    <w:p>
+      <w:pPr>
         <w:pStyle w:val="HEDDefinitionterm"/>
       </w:pPr>
       <w:r>
@@ -5886,10 +6809,42 @@
     </w:p>
     <w:p>
       <w:pPr>
+        <w:pStyle w:val="HEDDefinitiondefinition"/>
+      </w:pPr>
+      <w:proofErr w:type="gramStart"/>
+      <w:r>
+        <w:t>A line space,</w:t>
+      </w:r>
+      <w:proofErr w:type="gramEnd"/>
+      <w:r>
+        <w:t xml:space="preserve"> often used to create a logical break in time or context.</w:t>
+      </w:r>
+    </w:p>
+    <w:p>
+      <w:pPr>
         <w:pStyle w:val="HEDDefinitionterm"/>
       </w:pPr>
       <w:r>
-        <w:t>HED List item (contd)</w:t>
+        <w:t>HED List item (</w:t>
+      </w:r>
+      <w:proofErr w:type="spellStart"/>
+      <w:r>
+        <w:t>contd</w:t>
+      </w:r>
+      <w:proofErr w:type="spellEnd"/>
+      <w:r>
+        <w:t>)</w:t>
+      </w:r>
+    </w:p>
+    <w:p>
+      <w:pPr>
+        <w:pStyle w:val="HEDDefinitiondefinition"/>
+      </w:pPr>
+      <w:r>
+        <w:t>A second paragraph in a multi-paragraph list item (</w:t>
+      </w:r>
+      <w:r>
+        <w:t>can be used for both bulleted and numbered list items).</w:t>
       </w:r>
     </w:p>
     <w:p>
@@ -5897,8 +6852,234 @@
         <w:pStyle w:val="HEDDefinitionterm"/>
       </w:pPr>
       <w:r>
+        <w:t xml:space="preserve">HED List item </w:t>
+      </w:r>
+      <w:r>
+        <w:t>–</w:t>
+      </w:r>
+      <w:r>
+        <w:t xml:space="preserve"> Bulleted</w:t>
+      </w:r>
+    </w:p>
+    <w:p>
+      <w:pPr>
+        <w:pStyle w:val="HEDDefinitiondefinition"/>
+      </w:pPr>
+      <w:r>
+        <w:t xml:space="preserve">A bulleted or unordered list item. </w:t>
+      </w:r>
+      <w:r>
+        <w:t xml:space="preserve">For multi-level lists, use the </w:t>
+      </w:r>
+      <w:r>
+        <w:rPr>
+          <w:i/>
+          <w:iCs/>
+        </w:rPr>
+        <w:t>HED BOX Bullet List</w:t>
+      </w:r>
+      <w:r>
+        <w:t xml:space="preserve"> wrapper</w:t>
+      </w:r>
+      <w:r>
+        <w:t>, nesting multiple levels of list wrappers within it, like this:</w:t>
+      </w:r>
+    </w:p>
+    <w:p>
+      <w:pPr>
+        <w:pStyle w:val="HEDImageholder"/>
+      </w:pPr>
+      <w:r>
+        <w:t>nestbulllist.png</w:t>
+      </w:r>
+    </w:p>
+    <w:p>
+      <w:pPr>
+        <w:pStyle w:val="HEDDefinitionterm"/>
+      </w:pPr>
+      <w:r>
+        <w:t xml:space="preserve">HED List item </w:t>
+      </w:r>
+      <w:r>
+        <w:t>–</w:t>
+      </w:r>
+      <w:r>
+        <w:t xml:space="preserve"> Numbered</w:t>
+      </w:r>
+    </w:p>
+    <w:p>
+      <w:pPr>
+        <w:pStyle w:val="HEDDefinitiondefinition"/>
+      </w:pPr>
+      <w:r>
+        <w:t xml:space="preserve">A </w:t>
+      </w:r>
+      <w:r>
+        <w:t>numbered</w:t>
+      </w:r>
+      <w:r>
+        <w:t xml:space="preserve"> or ordered list item. For multi-level lists, use the </w:t>
+      </w:r>
+      <w:r>
+        <w:rPr>
+          <w:i/>
+          <w:iCs/>
+        </w:rPr>
+        <w:t xml:space="preserve">HED BOX </w:t>
+      </w:r>
+      <w:proofErr w:type="spellStart"/>
+      <w:r>
+        <w:rPr>
+          <w:i/>
+          <w:iCs/>
+        </w:rPr>
+        <w:t>Num</w:t>
+      </w:r>
+      <w:proofErr w:type="spellEnd"/>
+      <w:r>
+        <w:rPr>
+          <w:i/>
+          <w:iCs/>
+        </w:rPr>
+        <w:t xml:space="preserve"> List</w:t>
+      </w:r>
+      <w:r>
+        <w:t xml:space="preserve"> wrapper, nesting multiple levels of list wrappers within it, like this:</w:t>
+      </w:r>
+    </w:p>
+    <w:p>
+      <w:pPr>
+        <w:pStyle w:val="HEDImageholder"/>
+      </w:pPr>
+      <w:r>
+        <w:t>nest</w:t>
+      </w:r>
+      <w:r>
+        <w:t>num</w:t>
+      </w:r>
+      <w:r>
+        <w:t>list.png</w:t>
+      </w:r>
+    </w:p>
+    <w:p>
+      <w:pPr>
+        <w:pStyle w:val="HEDDefinitionterm"/>
+      </w:pPr>
+      <w:r>
+        <w:t>HED Location</w:t>
+      </w:r>
+    </w:p>
+    <w:p>
+      <w:pPr>
+        <w:pStyle w:val="HEDDefinitiondefinition"/>
+      </w:pPr>
+      <w:r>
+        <w:t xml:space="preserve">A location, for example the location of your office as it appears on the book </w:t>
+      </w:r>
+      <w:proofErr w:type="spellStart"/>
+      <w:r>
+        <w:t>titlepage</w:t>
+      </w:r>
+      <w:proofErr w:type="spellEnd"/>
+      <w:r>
+        <w:t>, or the location in which a chapter is set.</w:t>
+      </w:r>
+    </w:p>
+    <w:p>
+      <w:pPr>
+        <w:pStyle w:val="HEDDefinitionterm"/>
+        <w:rPr>
+          <w:lang w:val="da-DK"/>
+        </w:rPr>
+      </w:pPr>
+      <w:r>
+        <w:rPr>
+          <w:lang w:val="da-DK"/>
+        </w:rPr>
+        <w:t xml:space="preserve">HED Mark for </w:t>
+      </w:r>
+      <w:proofErr w:type="spellStart"/>
+      <w:r>
+        <w:rPr>
+          <w:lang w:val="da-DK"/>
+        </w:rPr>
+        <w:t>Deletion</w:t>
+      </w:r>
+      <w:proofErr w:type="spellEnd"/>
+    </w:p>
+    <w:p>
+      <w:pPr>
+        <w:pStyle w:val="HEDDefinitiondefinition"/>
+      </w:pPr>
+      <w:r>
+        <w:t>A paragraph that should be deleted in the final output.</w:t>
+      </w:r>
+    </w:p>
+    <w:p>
+      <w:pPr>
+        <w:pStyle w:val="HEDDefinitionterm"/>
+        <w:rPr>
+          <w:lang w:val="da-DK"/>
+        </w:rPr>
+      </w:pPr>
+      <w:r>
+        <w:rPr>
+          <w:lang w:val="da-DK"/>
+        </w:rPr>
+        <w:t xml:space="preserve">HED Ornamental </w:t>
+      </w:r>
+      <w:proofErr w:type="spellStart"/>
+      <w:r>
+        <w:rPr>
+          <w:lang w:val="da-DK"/>
+        </w:rPr>
+        <w:t>space</w:t>
+      </w:r>
+      <w:proofErr w:type="spellEnd"/>
+    </w:p>
+    <w:p>
+      <w:pPr>
+        <w:pStyle w:val="HEDDefinitiondefinition"/>
+      </w:pPr>
+      <w:r>
+        <w:t xml:space="preserve">An ornamental break </w:t>
+      </w:r>
+      <w:r>
+        <w:t xml:space="preserve">in the text, </w:t>
+      </w:r>
+      <w:r>
+        <w:t>often used to create a logical break in time or context</w:t>
+      </w:r>
+      <w:r>
+        <w:t xml:space="preserve"> and containing a visual ornament.</w:t>
+      </w:r>
+    </w:p>
+    <w:p>
+      <w:pPr>
+        <w:pStyle w:val="HEDDefinitionterm"/>
+      </w:pPr>
+      <w:r>
+        <w:t>HED Plain text paragraph</w:t>
+      </w:r>
+    </w:p>
+    <w:p>
+      <w:pPr>
+        <w:pStyle w:val="HEDDefinitiondefinition"/>
+      </w:pPr>
+      <w:r>
         <w:lastRenderedPageBreak/>
-        <w:t>HED List item - Bulleted</w:t>
+        <w:t>This versatile style is used for plain text, for example in the main flow of a chapter, or a paragraph of text in an extract, or the body text of a letter. See “</w:t>
+      </w:r>
+      <w:hyperlink w:anchor="ParaWrapSect" w:history="1">
+        <w:r>
+          <w:rPr>
+            <w:rStyle w:val="Hyperlink"/>
+          </w:rPr>
+          <w:t>Paragraphs, Wrappers, and Sections</w:t>
+        </w:r>
+      </w:hyperlink>
+      <w:r>
+        <w:t>” for more about this.</w:t>
       </w:r>
     </w:p>
     <w:p>
@@ -5906,7 +7087,23 @@
         <w:pStyle w:val="HEDDefinitionterm"/>
       </w:pPr>
       <w:r>
-        <w:t>HED List item - Numbered</w:t>
+        <w:t>HED Plain text paragraph (</w:t>
+      </w:r>
+      <w:proofErr w:type="spellStart"/>
+      <w:r>
+        <w:t>contd</w:t>
+      </w:r>
+      <w:proofErr w:type="spellEnd"/>
+      <w:r>
+        <w:t>)</w:t>
+      </w:r>
+    </w:p>
+    <w:p>
+      <w:pPr>
+        <w:pStyle w:val="HEDDefinitiondefinition"/>
+      </w:pPr>
+      <w:r>
+        <w:t>If a paragraph is broken up by an image or other content, use this style for the continuing text of the paragraph.</w:t>
       </w:r>
     </w:p>
     <w:p>
@@ -5914,12 +7111,521 @@
         <w:pStyle w:val="HEDDefinitionterm"/>
       </w:pPr>
       <w:r>
-        <w:t>HED Location</w:t>
+        <w:t>HED Postscript</w:t>
+      </w:r>
+    </w:p>
+    <w:p>
+      <w:pPr>
+        <w:pStyle w:val="HEDDefinitiondefinition"/>
+      </w:pPr>
+      <w:r>
+        <w:t>A postscript, as in a letter or foreword, e.g., “P.S., don’t forget to buy milk!”.</w:t>
       </w:r>
     </w:p>
     <w:p>
       <w:pPr>
         <w:pStyle w:val="HEDDefinitionterm"/>
+      </w:pPr>
+      <w:r>
+        <w:t>HED Processing instruction</w:t>
+      </w:r>
+    </w:p>
+    <w:p>
+      <w:pPr>
+        <w:pStyle w:val="HEDDefinitiondefinition"/>
+      </w:pPr>
+      <w:r>
+        <w:t xml:space="preserve">This special </w:t>
+      </w:r>
+      <w:proofErr w:type="spellStart"/>
+      <w:r>
+        <w:t>Hederis</w:t>
+      </w:r>
+      <w:proofErr w:type="spellEnd"/>
+      <w:r>
+        <w:t xml:space="preserve"> style is used to add extra instructions about how to transform the paragraphs and sections of your manuscript. See “</w:t>
+      </w:r>
+      <w:hyperlink w:anchor="AddPIs" w:history="1">
+        <w:r>
+          <w:rPr>
+            <w:rStyle w:val="Hyperlink"/>
+          </w:rPr>
+          <w:t>Add special layout instructions</w:t>
+        </w:r>
+      </w:hyperlink>
+      <w:r>
+        <w:t>” to learn all about processing instructions.</w:t>
+      </w:r>
+    </w:p>
+    <w:p>
+      <w:pPr>
+        <w:pStyle w:val="HEDDefinitionterm"/>
+      </w:pPr>
+      <w:r>
+        <w:t>HED Publisher name</w:t>
+      </w:r>
+    </w:p>
+    <w:p>
+      <w:pPr>
+        <w:pStyle w:val="HEDDefinitiondefinition"/>
+      </w:pPr>
+      <w:r>
+        <w:t xml:space="preserve">The name of your publisher, for example appearing on a </w:t>
+      </w:r>
+      <w:proofErr w:type="spellStart"/>
+      <w:r>
+        <w:t>titlepage</w:t>
+      </w:r>
+      <w:proofErr w:type="spellEnd"/>
+      <w:r>
+        <w:t>.</w:t>
+      </w:r>
+    </w:p>
+    <w:p>
+      <w:pPr>
+        <w:pStyle w:val="HEDDefinitionterm"/>
+      </w:pPr>
+      <w:r>
+        <w:t>HED Quote paragraph</w:t>
+      </w:r>
+    </w:p>
+    <w:p>
+      <w:pPr>
+        <w:pStyle w:val="HEDDefinitiondefinition"/>
+      </w:pPr>
+      <w:r>
+        <w:t>A quote, that you don’t necessarily want to appear inside an extract.</w:t>
+      </w:r>
+    </w:p>
+    <w:p>
+      <w:pPr>
+        <w:pStyle w:val="HEDDefinitionterm"/>
+      </w:pPr>
+      <w:r>
+        <w:t>HED Salutation</w:t>
+      </w:r>
+    </w:p>
+    <w:p>
+      <w:pPr>
+        <w:pStyle w:val="HEDDefinitiondefinition"/>
+      </w:pPr>
+      <w:r>
+        <w:t>A salutation, for example in a letter or foreword, e.g. “Dear reader,”.</w:t>
+      </w:r>
+    </w:p>
+    <w:p>
+      <w:pPr>
+        <w:pStyle w:val="HEDDefinitionterm"/>
+      </w:pPr>
+      <w:r>
+        <w:t>HED Signature</w:t>
+      </w:r>
+    </w:p>
+    <w:p>
+      <w:pPr>
+        <w:pStyle w:val="HEDDefinitiondefinition"/>
+      </w:pPr>
+      <w:r>
+        <w:t>The signature of the author of a block of text, for example in a letter or foreword.</w:t>
+      </w:r>
+    </w:p>
+    <w:p>
+      <w:pPr>
+        <w:pStyle w:val="HEDDefinitionterm"/>
+      </w:pPr>
+      <w:r>
+        <w:t>HED Speaker name</w:t>
+      </w:r>
+    </w:p>
+    <w:p>
+      <w:pPr>
+        <w:pStyle w:val="HEDDefinitiondefinition"/>
+      </w:pPr>
+      <w:r>
+        <w:t>A speaker in a block of dialogue.</w:t>
+      </w:r>
+    </w:p>
+    <w:p>
+      <w:pPr>
+        <w:pStyle w:val="HEDDefinitionterm"/>
+      </w:pPr>
+      <w:r>
+        <w:t>HED Subtitle</w:t>
+      </w:r>
+    </w:p>
+    <w:p>
+      <w:pPr>
+        <w:pStyle w:val="HEDDefinitiondefinition"/>
+      </w:pPr>
+      <w:r>
+        <w:t>Subtitles for any type of section or wrapper. For example, could be used both for a chapter subtitle, and for a subtitle in a sidebar.</w:t>
+      </w:r>
+    </w:p>
+    <w:p>
+      <w:pPr>
+        <w:pStyle w:val="HEDDefinitionterm"/>
+      </w:pPr>
+      <w:r>
+        <w:t xml:space="preserve">HED TOC entry </w:t>
+      </w:r>
+      <w:r>
+        <w:t>–</w:t>
+      </w:r>
+      <w:r>
+        <w:t xml:space="preserve"> backmatter</w:t>
+      </w:r>
+    </w:p>
+    <w:p>
+      <w:pPr>
+        <w:pStyle w:val="HEDDefinitiondefinition"/>
+      </w:pPr>
+      <w:r>
+        <w:t>A table of contents entry for a backmatter section.</w:t>
+      </w:r>
+    </w:p>
+    <w:p>
+      <w:pPr>
+        <w:pStyle w:val="HEDDefinitionterm"/>
+      </w:pPr>
+      <w:r>
+        <w:t xml:space="preserve">HED TOC entry </w:t>
+      </w:r>
+      <w:r>
+        <w:t>–</w:t>
+      </w:r>
+      <w:r>
+        <w:t xml:space="preserve"> chapter</w:t>
+      </w:r>
+    </w:p>
+    <w:p>
+      <w:pPr>
+        <w:pStyle w:val="HEDDefinitiondefinition"/>
+      </w:pPr>
+      <w:r>
+        <w:t xml:space="preserve">A table of contents entry for a </w:t>
+      </w:r>
+      <w:r>
+        <w:t>chapter</w:t>
+      </w:r>
+      <w:r>
+        <w:t>.</w:t>
+      </w:r>
+    </w:p>
+    <w:p>
+      <w:pPr>
+        <w:pStyle w:val="HEDDefinitionterm"/>
+      </w:pPr>
+      <w:r>
+        <w:t xml:space="preserve">HED TOC entry </w:t>
+      </w:r>
+      <w:r>
+        <w:t>–</w:t>
+      </w:r>
+      <w:r>
+        <w:t xml:space="preserve"> frontmatter</w:t>
+      </w:r>
+    </w:p>
+    <w:p>
+      <w:pPr>
+        <w:pStyle w:val="HEDDefinitiondefinition"/>
+      </w:pPr>
+      <w:r>
+        <w:t xml:space="preserve">A table of contents entry for a </w:t>
+      </w:r>
+      <w:r>
+        <w:t>front</w:t>
+      </w:r>
+      <w:r>
+        <w:t>matter section.</w:t>
+      </w:r>
+    </w:p>
+    <w:p>
+      <w:pPr>
+        <w:pStyle w:val="HEDDefinitionterm"/>
+      </w:pPr>
+      <w:r>
+        <w:t xml:space="preserve">HED TOC entry </w:t>
+      </w:r>
+      <w:r>
+        <w:t>–</w:t>
+      </w:r>
+      <w:r>
+        <w:t xml:space="preserve"> part</w:t>
+      </w:r>
+    </w:p>
+    <w:p>
+      <w:pPr>
+        <w:pStyle w:val="HEDDefinitiondefinition"/>
+      </w:pPr>
+      <w:r>
+        <w:t xml:space="preserve">A table of contents entry for a </w:t>
+      </w:r>
+      <w:r>
+        <w:t>part</w:t>
+      </w:r>
+      <w:r>
+        <w:t>.</w:t>
+      </w:r>
+    </w:p>
+    <w:p>
+      <w:pPr>
+        <w:pStyle w:val="HEDDefinitionterm"/>
+      </w:pPr>
+      <w:r>
+        <w:t>HED Verse paragraph</w:t>
+      </w:r>
+    </w:p>
+    <w:p>
+      <w:pPr>
+        <w:pStyle w:val="HEDDefinitiondefinition"/>
+      </w:pPr>
+      <w:r>
+        <w:t>A single line of verse.</w:t>
+      </w:r>
+    </w:p>
+    <w:p>
+      <w:pPr>
+        <w:pStyle w:val="HEDDefinitionterm"/>
+      </w:pPr>
+      <w:r>
+        <w:t>HED Wrapper title</w:t>
+      </w:r>
+    </w:p>
+    <w:p>
+      <w:pPr>
+        <w:pStyle w:val="HEDDefinitiondefinition"/>
+      </w:pPr>
+      <w:r>
+        <w:t>Titles of wrappers and sub-sections. For example, for a sidebar title, extract title, sub-section title, etc.</w:t>
+      </w:r>
+    </w:p>
+    <w:p>
+      <w:pPr>
+        <w:pStyle w:val="HEDDefinitionterm"/>
+      </w:pPr>
+      <w:r>
+        <w:t>HED separator</w:t>
+      </w:r>
+    </w:p>
+    <w:p>
+      <w:pPr>
+        <w:pStyle w:val="HEDBOXDefinitionListend"/>
+      </w:pPr>
+    </w:p>
+    <w:p>
+      <w:pPr>
+        <w:pStyle w:val="HEDBOXSub-sectionend"/>
+      </w:pPr>
+    </w:p>
+    <w:p>
+      <w:pPr>
+        <w:pStyle w:val="HEDBOXSub-sectionstart"/>
+      </w:pPr>
+    </w:p>
+    <w:p>
+      <w:pPr>
+        <w:pStyle w:val="HEDWrappertitle"/>
+      </w:pPr>
+      <w:r>
+        <w:lastRenderedPageBreak/>
+        <w:t>Inline Styles</w:t>
+      </w:r>
+    </w:p>
+    <w:p>
+      <w:pPr>
+        <w:pStyle w:val="HEDPlaintextparagraph"/>
+      </w:pPr>
+      <w:r>
+        <w:t xml:space="preserve">Inline styles are styles that you apply just to a few words or characters within a paragraph, without affecting the rest of the text in the paragraph. </w:t>
+      </w:r>
+      <w:proofErr w:type="spellStart"/>
+      <w:r>
+        <w:t>Hederis</w:t>
+      </w:r>
+      <w:proofErr w:type="spellEnd"/>
+      <w:r>
+        <w:t xml:space="preserve"> supports most of Word’s built-in character formatting tools (like italics, bold, underline, etc.), so you don’t need to use inline styles for everything. However, there are a few cases where inline styles come in handy:</w:t>
+      </w:r>
+    </w:p>
+    <w:p>
+      <w:pPr>
+        <w:pStyle w:val="HEDBOXDefinitionListstart"/>
+      </w:pPr>
+    </w:p>
+    <w:p>
+      <w:pPr>
+        <w:pStyle w:val="HEDDefinitionterm"/>
+      </w:pPr>
+      <w:r>
+        <w:t>HED SPAN Loosen spacing</w:t>
+      </w:r>
+    </w:p>
+    <w:p>
+      <w:pPr>
+        <w:pStyle w:val="HEDDefinitiondefinition"/>
+      </w:pPr>
+      <w:r>
+        <w:t>Loosen the character spacing in a span of text in the PDF. See “</w:t>
+      </w:r>
+      <w:hyperlink w:anchor="AdjustPageBreaks" w:history="1">
+        <w:r>
+          <w:rPr>
+            <w:rStyle w:val="Hyperlink"/>
+          </w:rPr>
+          <w:t>Adjust letter spacing (PDF-only)</w:t>
+        </w:r>
+      </w:hyperlink>
+      <w:r>
+        <w:t>” for more.</w:t>
+      </w:r>
+    </w:p>
+    <w:p>
+      <w:pPr>
+        <w:pStyle w:val="HEDDefinitionterm"/>
+      </w:pPr>
+      <w:r>
+        <w:t>HED SPAN Tighten spacing</w:t>
+      </w:r>
+    </w:p>
+    <w:p>
+      <w:pPr>
+        <w:pStyle w:val="HEDDefinitiondefinition"/>
+      </w:pPr>
+      <w:r>
+        <w:t>Tighten</w:t>
+      </w:r>
+      <w:r>
+        <w:t xml:space="preserve"> the character spacing in a span of text in the PDF. See “</w:t>
+      </w:r>
+      <w:hyperlink w:anchor="AdjustPageBreaks" w:history="1">
+        <w:r>
+          <w:rPr>
+            <w:rStyle w:val="Hyperlink"/>
+          </w:rPr>
+          <w:t>Adjust letter spacing (PDF-only)</w:t>
+        </w:r>
+      </w:hyperlink>
+      <w:r>
+        <w:t>” for more.</w:t>
+      </w:r>
+    </w:p>
+    <w:p>
+      <w:pPr>
+        <w:pStyle w:val="HEDDefinitionterm"/>
+      </w:pPr>
+      <w:r>
+        <w:t xml:space="preserve">HED SPAN </w:t>
+      </w:r>
+      <w:r>
+        <w:t>Line break after</w:t>
+      </w:r>
+    </w:p>
+    <w:p>
+      <w:pPr>
+        <w:pStyle w:val="HEDDefinitiondefinition"/>
+      </w:pPr>
+      <w:r>
+        <w:t>Insert a line break after a word or character. See “</w:t>
+      </w:r>
+      <w:hyperlink w:anchor="ForceLinebr" w:history="1">
+        <w:r>
+          <w:rPr>
+            <w:rStyle w:val="Hyperlink"/>
+          </w:rPr>
+          <w:t>Force a line break (PDF-only)</w:t>
+        </w:r>
+      </w:hyperlink>
+      <w:r>
+        <w:t>” for more.</w:t>
+      </w:r>
+    </w:p>
+    <w:p>
+      <w:pPr>
+        <w:pStyle w:val="HEDDefinitionterm"/>
+      </w:pPr>
+      <w:r>
+        <w:t xml:space="preserve">HED SPAN </w:t>
+      </w:r>
+      <w:r>
+        <w:t>Page break after</w:t>
+      </w:r>
+      <w:bookmarkStart w:id="34" w:name="_GoBack"/>
+      <w:bookmarkEnd w:id="34"/>
+    </w:p>
+    <w:p>
+      <w:pPr>
+        <w:pStyle w:val="HEDDefinitiondefinition"/>
+      </w:pPr>
+      <w:r>
+        <w:t>Insert a line break after a word or character. See “</w:t>
+      </w:r>
+      <w:hyperlink w:anchor="ForcePagebr" w:history="1">
+        <w:r>
+          <w:rPr>
+            <w:rStyle w:val="Hyperlink"/>
+          </w:rPr>
+          <w:t>Force a page break (PDF-only)</w:t>
+        </w:r>
+      </w:hyperlink>
+      <w:r>
+        <w:t>” for more.</w:t>
+      </w:r>
+    </w:p>
+    <w:p>
+      <w:pPr>
+        <w:pStyle w:val="HEDBOXDefinitionListend"/>
+      </w:pPr>
+    </w:p>
+    <w:p>
+      <w:pPr>
+        <w:pStyle w:val="HEDBOXSub-sectionend"/>
+      </w:pPr>
+    </w:p>
+    <w:p>
+      <w:pPr>
+        <w:pStyle w:val="HEDBOXSub-sectionstart"/>
+      </w:pPr>
+    </w:p>
+    <w:p>
+      <w:pPr>
+        <w:pStyle w:val="HEDWrappertitle"/>
+      </w:pPr>
+      <w:r>
+        <w:t>Wrappers</w:t>
+      </w:r>
+    </w:p>
+    <w:p>
+      <w:pPr>
+        <w:pStyle w:val="HEDBOXDefinitionListstart"/>
+      </w:pPr>
+    </w:p>
+    <w:p>
+      <w:pPr>
+        <w:pStyle w:val="HEDDefinitionterm"/>
+      </w:pPr>
+      <w:r>
+        <w:t xml:space="preserve">HED BOX </w:t>
+      </w:r>
+      <w:proofErr w:type="spellStart"/>
+      <w:r>
+        <w:t>Box</w:t>
+      </w:r>
+      <w:proofErr w:type="spellEnd"/>
+      <w:r>
+        <w:t xml:space="preserve"> start, HED BOX </w:t>
+      </w:r>
+      <w:proofErr w:type="spellStart"/>
+      <w:r>
+        <w:t>Box</w:t>
+      </w:r>
+      <w:proofErr w:type="spellEnd"/>
+      <w:r>
+        <w:t xml:space="preserve"> end</w:t>
+      </w:r>
+    </w:p>
+    <w:p>
+      <w:pPr>
+        <w:pStyle w:val="HEDDefinitionterm"/>
         <w:rPr>
           <w:lang w:val="da-DK"/>
         </w:rPr>
@@ -5928,7 +7634,35 @@
         <w:rPr>
           <w:lang w:val="da-DK"/>
         </w:rPr>
-        <w:t>HED Mark for Deletion</w:t>
+        <w:t xml:space="preserve">HED BOX </w:t>
+      </w:r>
+      <w:proofErr w:type="spellStart"/>
+      <w:r>
+        <w:rPr>
+          <w:lang w:val="da-DK"/>
+        </w:rPr>
+        <w:t>Bullet</w:t>
+      </w:r>
+      <w:proofErr w:type="spellEnd"/>
+      <w:r>
+        <w:rPr>
+          <w:lang w:val="da-DK"/>
+        </w:rPr>
+        <w:t xml:space="preserve"> List start, HED BOX </w:t>
+      </w:r>
+      <w:proofErr w:type="spellStart"/>
+      <w:r>
+        <w:rPr>
+          <w:lang w:val="da-DK"/>
+        </w:rPr>
+        <w:t>Bullet</w:t>
+      </w:r>
+      <w:proofErr w:type="spellEnd"/>
+      <w:r>
+        <w:rPr>
+          <w:lang w:val="da-DK"/>
+        </w:rPr>
+        <w:t xml:space="preserve"> List end</w:t>
       </w:r>
     </w:p>
     <w:p>
@@ -5942,23 +7676,63 @@
         <w:rPr>
           <w:lang w:val="da-DK"/>
         </w:rPr>
-        <w:t>HED Ornamental space</w:t>
+        <w:t>HED BOX Code Block start, HED BOX Code Block end</w:t>
       </w:r>
     </w:p>
     <w:p>
       <w:pPr>
         <w:pStyle w:val="HEDDefinitionterm"/>
-      </w:pPr>
-      <w:r>
-        <w:t>HED Plain text paragraph</w:t>
+        <w:rPr>
+          <w:lang w:val="da-DK"/>
+        </w:rPr>
+      </w:pPr>
+      <w:r>
+        <w:rPr>
+          <w:lang w:val="da-DK"/>
+        </w:rPr>
+        <w:t>HED BOX Definition List start, HED BOX Definition List end</w:t>
       </w:r>
     </w:p>
     <w:p>
       <w:pPr>
         <w:pStyle w:val="HEDDefinitionterm"/>
-      </w:pPr>
-      <w:r>
-        <w:t>HED Plain text paragraph (contd)</w:t>
+        <w:rPr>
+          <w:lang w:val="da-DK"/>
+        </w:rPr>
+      </w:pPr>
+      <w:r>
+        <w:rPr>
+          <w:lang w:val="da-DK"/>
+        </w:rPr>
+        <w:t xml:space="preserve">HED BOX </w:t>
+      </w:r>
+      <w:proofErr w:type="spellStart"/>
+      <w:r>
+        <w:rPr>
+          <w:lang w:val="da-DK"/>
+        </w:rPr>
+        <w:t>Endnote</w:t>
+      </w:r>
+      <w:proofErr w:type="spellEnd"/>
+      <w:r>
+        <w:rPr>
+          <w:lang w:val="da-DK"/>
+        </w:rPr>
+        <w:t xml:space="preserve"> start, HED BOX </w:t>
+      </w:r>
+      <w:proofErr w:type="spellStart"/>
+      <w:r>
+        <w:rPr>
+          <w:lang w:val="da-DK"/>
+        </w:rPr>
+        <w:t>Endnote</w:t>
+      </w:r>
+      <w:proofErr w:type="spellEnd"/>
+      <w:r>
+        <w:rPr>
+          <w:lang w:val="da-DK"/>
+        </w:rPr>
+        <w:t xml:space="preserve"> end</w:t>
       </w:r>
     </w:p>
     <w:p>
@@ -5966,7 +7740,7 @@
         <w:pStyle w:val="HEDDefinitionterm"/>
       </w:pPr>
       <w:r>
-        <w:t>HED Postscript</w:t>
+        <w:t>HED BOX Epigraph start, HED BOX Epigraph end</w:t>
       </w:r>
     </w:p>
     <w:p>
@@ -5974,7 +7748,7 @@
         <w:pStyle w:val="HEDDefinitionterm"/>
       </w:pPr>
       <w:r>
-        <w:t>HED Processing instruction</w:t>
+        <w:t>HED BOX Extract start, HED BOX Extract end</w:t>
       </w:r>
     </w:p>
     <w:p>
@@ -5982,7 +7756,7 @@
         <w:pStyle w:val="HEDDefinitionterm"/>
       </w:pPr>
       <w:r>
-        <w:t>HED Publisher name</w:t>
+        <w:t>HED BOX Figure start, HED BOX Figure end</w:t>
       </w:r>
     </w:p>
     <w:p>
@@ -5990,15 +7764,21 @@
         <w:pStyle w:val="HEDDefinitionterm"/>
       </w:pPr>
       <w:r>
-        <w:t>HED Quote paragraph</w:t>
+        <w:t>HED BOX Footnote start, HED BOX Footnote end</w:t>
       </w:r>
     </w:p>
     <w:p>
       <w:pPr>
         <w:pStyle w:val="HEDDefinitionterm"/>
-      </w:pPr>
-      <w:r>
-        <w:t>HED Salutation</w:t>
+        <w:rPr>
+          <w:lang w:val="da-DK"/>
+        </w:rPr>
+      </w:pPr>
+      <w:r>
+        <w:rPr>
+          <w:lang w:val="da-DK"/>
+        </w:rPr>
+        <w:t>HED BOX Letter start, HED BOX Letter end</w:t>
       </w:r>
     </w:p>
     <w:p>
@@ -6006,15 +7786,49 @@
         <w:pStyle w:val="HEDDefinitionterm"/>
       </w:pPr>
       <w:r>
-        <w:t>HED Signature</w:t>
+        <w:t>HED BOX Note start, HED BOX Note end</w:t>
       </w:r>
     </w:p>
     <w:p>
       <w:pPr>
         <w:pStyle w:val="HEDDefinitionterm"/>
-      </w:pPr>
-      <w:r>
-        <w:t>HED Speaker name</w:t>
+        <w:rPr>
+          <w:lang w:val="da-DK"/>
+        </w:rPr>
+      </w:pPr>
+      <w:r>
+        <w:rPr>
+          <w:lang w:val="da-DK"/>
+        </w:rPr>
+        <w:t xml:space="preserve">HED BOX </w:t>
+      </w:r>
+      <w:proofErr w:type="spellStart"/>
+      <w:r>
+        <w:rPr>
+          <w:lang w:val="da-DK"/>
+        </w:rPr>
+        <w:t>Num</w:t>
+      </w:r>
+      <w:proofErr w:type="spellEnd"/>
+      <w:r>
+        <w:rPr>
+          <w:lang w:val="da-DK"/>
+        </w:rPr>
+        <w:t xml:space="preserve"> List start, HED BOX </w:t>
+      </w:r>
+      <w:proofErr w:type="spellStart"/>
+      <w:r>
+        <w:rPr>
+          <w:lang w:val="da-DK"/>
+        </w:rPr>
+        <w:t>Num</w:t>
+      </w:r>
+      <w:proofErr w:type="spellEnd"/>
+      <w:r>
+        <w:rPr>
+          <w:lang w:val="da-DK"/>
+        </w:rPr>
+        <w:t xml:space="preserve"> List end</w:t>
       </w:r>
     </w:p>
     <w:p>
@@ -6022,23 +7836,21 @@
         <w:pStyle w:val="HEDDefinitionterm"/>
       </w:pPr>
       <w:r>
-        <w:t>HED Subtitle</w:t>
-      </w:r>
-    </w:p>
-    <w:p>
-      <w:pPr>
-        <w:pStyle w:val="HEDDefinitiondefinition"/>
-      </w:pPr>
-      <w:r>
-        <w:t>Subtitles for any type of section or wrapper. For example, could be used both for a chapter subtitle, and for a subtitle in a sidebar.</w:t>
+        <w:t>HED BOX Poetry start, HED BOX Poetry end</w:t>
       </w:r>
     </w:p>
     <w:p>
       <w:pPr>
         <w:pStyle w:val="HEDDefinitionterm"/>
-      </w:pPr>
-      <w:r>
-        <w:t>HED TOC entry - backmatter</w:t>
+        <w:rPr>
+          <w:lang w:val="da-DK"/>
+        </w:rPr>
+      </w:pPr>
+      <w:r>
+        <w:rPr>
+          <w:lang w:val="da-DK"/>
+        </w:rPr>
+        <w:t>HED BOX Sidebar start, HED BOX Sidebar end</w:t>
       </w:r>
     </w:p>
     <w:p>
@@ -6046,7 +7858,7 @@
         <w:pStyle w:val="HEDDefinitionterm"/>
       </w:pPr>
       <w:r>
-        <w:t>HED TOC entry - chapter</w:t>
+        <w:t>HED BOX Simple List start, HED BOX Simple List end</w:t>
       </w:r>
     </w:p>
     <w:p>
@@ -6054,7 +7866,7 @@
         <w:pStyle w:val="HEDDefinitionterm"/>
       </w:pPr>
       <w:r>
-        <w:t>HED TOC entry - frontmatter</w:t>
+        <w:t>HED BOX Sub-section start, HED BOX Sub-section end</w:t>
       </w:r>
     </w:p>
     <w:p>
@@ -6062,23 +7874,44 @@
         <w:pStyle w:val="HEDDefinitionterm"/>
       </w:pPr>
       <w:r>
-        <w:t>HED TOC entry - part</w:t>
-      </w:r>
+        <w:t>HED BOX Table start, HED BOX Table end</w:t>
+      </w:r>
+    </w:p>
+    <w:p>
+      <w:pPr>
+        <w:pStyle w:val="HEDBOXDefinitionListend"/>
+      </w:pPr>
+    </w:p>
+    <w:p>
+      <w:pPr>
+        <w:pStyle w:val="HEDBOXSub-sectionend"/>
+      </w:pPr>
+    </w:p>
+    <w:p>
+      <w:pPr>
+        <w:pStyle w:val="HEDBOXSub-sectionstart"/>
+      </w:pPr>
+    </w:p>
+    <w:p>
+      <w:pPr>
+        <w:pStyle w:val="HEDWrappertitle"/>
+      </w:pPr>
+      <w:r>
+        <w:lastRenderedPageBreak/>
+        <w:t>Sections</w:t>
+      </w:r>
+    </w:p>
+    <w:p>
+      <w:pPr>
+        <w:pStyle w:val="HEDBOXDefinitionListstart"/>
+      </w:pPr>
     </w:p>
     <w:p>
       <w:pPr>
         <w:pStyle w:val="HEDDefinitionterm"/>
       </w:pPr>
       <w:r>
-        <w:t>HED Verse paragraph</w:t>
-      </w:r>
-    </w:p>
-    <w:p>
-      <w:pPr>
-        <w:pStyle w:val="HEDDefinitiondefinition"/>
-      </w:pPr>
-      <w:r>
-        <w:t>A single line of verse.</w:t>
+        <w:t>HED SECT About the Author</w:t>
       </w:r>
     </w:p>
     <w:p>
@@ -6086,15 +7919,7 @@
         <w:pStyle w:val="HEDDefinitionterm"/>
       </w:pPr>
       <w:r>
-        <w:t>HED Wrapper title</w:t>
-      </w:r>
-    </w:p>
-    <w:p>
-      <w:pPr>
-        <w:pStyle w:val="HEDDefinitiondefinition"/>
-      </w:pPr>
-      <w:r>
-        <w:t>Titles of wrappers and sub-sections. For example, for a sidebar title, extract title, sub-section title, etc.</w:t>
+        <w:t>HED SECT Acknowledgments</w:t>
       </w:r>
     </w:p>
     <w:p>
@@ -6102,43 +7927,15 @@
         <w:pStyle w:val="HEDDefinitionterm"/>
       </w:pPr>
       <w:r>
-        <w:t>HED separator</w:t>
-      </w:r>
-    </w:p>
-    <w:p>
-      <w:pPr>
-        <w:pStyle w:val="HEDBOXDefinitionListend"/>
-      </w:pPr>
-    </w:p>
-    <w:p>
-      <w:pPr>
-        <w:pStyle w:val="HEDBOXSub-sectionend"/>
-      </w:pPr>
-    </w:p>
-    <w:p>
-      <w:pPr>
-        <w:pStyle w:val="HEDBOXSub-sectionstart"/>
-      </w:pPr>
-    </w:p>
-    <w:p>
-      <w:pPr>
-        <w:pStyle w:val="HEDWrappertitle"/>
-      </w:pPr>
-      <w:r>
-        <w:t>Inline Styles</w:t>
-      </w:r>
-    </w:p>
-    <w:p>
-      <w:pPr>
-        <w:pStyle w:val="HEDBOXDefinitionListstart"/>
-      </w:pPr>
+        <w:t>HED SECT Afterword</w:t>
+      </w:r>
     </w:p>
     <w:p>
       <w:pPr>
         <w:pStyle w:val="HEDDefinitionterm"/>
       </w:pPr>
       <w:r>
-        <w:t>HED SPAN Loosen spacing</w:t>
+        <w:t>HED SECT Appendix</w:t>
       </w:r>
     </w:p>
     <w:p>
@@ -6146,100 +7943,47 @@
         <w:pStyle w:val="HEDDefinitionterm"/>
       </w:pPr>
       <w:r>
-        <w:t>HED SPAN Tighten spacing</w:t>
-      </w:r>
-    </w:p>
-    <w:p>
-      <w:pPr>
-        <w:pStyle w:val="HEDBOXDefinitionListend"/>
-      </w:pPr>
-    </w:p>
-    <w:p>
-      <w:pPr>
-        <w:pStyle w:val="HEDBOXSub-sectionend"/>
-      </w:pPr>
-    </w:p>
-    <w:p>
-      <w:pPr>
-        <w:pStyle w:val="HEDBOXSub-sectionstart"/>
-      </w:pPr>
-    </w:p>
-    <w:p>
-      <w:pPr>
-        <w:pStyle w:val="HEDWrappertitle"/>
-      </w:pPr>
-      <w:r>
-        <w:t>Wrappers</w:t>
-      </w:r>
-    </w:p>
-    <w:p>
-      <w:pPr>
-        <w:pStyle w:val="HEDBOXDefinitionListstart"/>
-      </w:pPr>
+        <w:t>HED SECT Bibliography</w:t>
+      </w:r>
     </w:p>
     <w:p>
       <w:pPr>
         <w:pStyle w:val="HEDDefinitionterm"/>
       </w:pPr>
       <w:r>
-        <w:t>HED BOX Box start, HED BOX Box end</w:t>
+        <w:t>HED SECT Chapter</w:t>
       </w:r>
     </w:p>
     <w:p>
       <w:pPr>
         <w:pStyle w:val="HEDDefinitionterm"/>
-        <w:rPr>
-          <w:lang w:val="da-DK"/>
-        </w:rPr>
-      </w:pPr>
-      <w:r>
-        <w:rPr>
-          <w:lang w:val="da-DK"/>
-        </w:rPr>
-        <w:t>HED BOX Bullet List start, HED BOX Bullet List end</w:t>
+      </w:pPr>
+      <w:r>
+        <w:t>HED SECT Colophon</w:t>
       </w:r>
     </w:p>
     <w:p>
       <w:pPr>
         <w:pStyle w:val="HEDDefinitionterm"/>
-        <w:rPr>
-          <w:lang w:val="da-DK"/>
-        </w:rPr>
-      </w:pPr>
-      <w:r>
-        <w:rPr>
-          <w:lang w:val="da-DK"/>
-        </w:rPr>
-        <w:lastRenderedPageBreak/>
-        <w:t>HED BOX Code Block start, HED BOX Code Block end</w:t>
+      </w:pPr>
+      <w:r>
+        <w:t>HED SECT Conclusion</w:t>
       </w:r>
     </w:p>
     <w:p>
       <w:pPr>
         <w:pStyle w:val="HEDDefinitionterm"/>
-        <w:rPr>
-          <w:lang w:val="da-DK"/>
-        </w:rPr>
-      </w:pPr>
-      <w:r>
-        <w:rPr>
-          <w:lang w:val="da-DK"/>
-        </w:rPr>
-        <w:t>HED BOX Definition List start, HED BOX Definition List end</w:t>
+      </w:pPr>
+      <w:r>
+        <w:t>HED SECT Copyright Page</w:t>
       </w:r>
     </w:p>
     <w:p>
       <w:pPr>
         <w:pStyle w:val="HEDDefinitionterm"/>
-        <w:rPr>
-          <w:lang w:val="da-DK"/>
-        </w:rPr>
-      </w:pPr>
-      <w:r>
-        <w:rPr>
-          <w:lang w:val="da-DK"/>
-        </w:rPr>
-        <w:t>HED BOX Endnote start, HED BOX Endnote end</w:t>
+      </w:pPr>
+      <w:r>
+        <w:t>HED SECT Dedication</w:t>
       </w:r>
     </w:p>
     <w:p>
@@ -6247,7 +7991,7 @@
         <w:pStyle w:val="HEDDefinitionterm"/>
       </w:pPr>
       <w:r>
-        <w:t>HED BOX Epigraph start, HED BOX Epigraph end</w:t>
+        <w:t>HED SECT Endnotes</w:t>
       </w:r>
     </w:p>
     <w:p>
@@ -6255,7 +7999,7 @@
         <w:pStyle w:val="HEDDefinitionterm"/>
       </w:pPr>
       <w:r>
-        <w:t>HED BOX Extract start, HED BOX Extract end</w:t>
+        <w:t>HED SECT Epigraph</w:t>
       </w:r>
     </w:p>
     <w:p>
@@ -6263,7 +8007,7 @@
         <w:pStyle w:val="HEDDefinitionterm"/>
       </w:pPr>
       <w:r>
-        <w:t>HED BOX Figure start, HED BOX Figure end</w:t>
+        <w:t>HED SECT Foreword</w:t>
       </w:r>
     </w:p>
     <w:p>
@@ -6271,21 +8015,23 @@
         <w:pStyle w:val="HEDDefinitionterm"/>
       </w:pPr>
       <w:r>
-        <w:t>HED BOX Footnote start, HED BOX Footnote end</w:t>
+        <w:t>HED SECT Glossary</w:t>
       </w:r>
     </w:p>
     <w:p>
       <w:pPr>
         <w:pStyle w:val="HEDDefinitionterm"/>
-        <w:rPr>
-          <w:lang w:val="da-DK"/>
-        </w:rPr>
-      </w:pPr>
-      <w:r>
-        <w:rPr>
-          <w:lang w:val="da-DK"/>
-        </w:rPr>
-        <w:t>HED BOX Letter start, HED BOX Letter end</w:t>
+      </w:pPr>
+      <w:r>
+        <w:t xml:space="preserve">HED SECT </w:t>
+      </w:r>
+      <w:proofErr w:type="spellStart"/>
+      <w:r>
+        <w:t>Halftitle</w:t>
+      </w:r>
+      <w:proofErr w:type="spellEnd"/>
+      <w:r>
+        <w:t xml:space="preserve"> Page</w:t>
       </w:r>
     </w:p>
     <w:p>
@@ -6293,21 +8039,15 @@
         <w:pStyle w:val="HEDDefinitionterm"/>
       </w:pPr>
       <w:r>
-        <w:t>HED BOX Note start, HED BOX Note end</w:t>
+        <w:t>HED SECT Index</w:t>
       </w:r>
     </w:p>
     <w:p>
       <w:pPr>
         <w:pStyle w:val="HEDDefinitionterm"/>
-        <w:rPr>
-          <w:lang w:val="da-DK"/>
-        </w:rPr>
-      </w:pPr>
-      <w:r>
-        <w:rPr>
-          <w:lang w:val="da-DK"/>
-        </w:rPr>
-        <w:t>HED BOX Num List start, HED BOX Num List end</w:t>
+      </w:pPr>
+      <w:r>
+        <w:t>HED SECT Interlude</w:t>
       </w:r>
     </w:p>
     <w:p>
@@ -6315,21 +8055,15 @@
         <w:pStyle w:val="HEDDefinitionterm"/>
       </w:pPr>
       <w:r>
-        <w:t>HED BOX Poetry start, HED BOX Poetry end</w:t>
+        <w:t>HED SECT Introduction</w:t>
       </w:r>
     </w:p>
     <w:p>
       <w:pPr>
         <w:pStyle w:val="HEDDefinitionterm"/>
-        <w:rPr>
-          <w:lang w:val="da-DK"/>
-        </w:rPr>
-      </w:pPr>
-      <w:r>
-        <w:rPr>
-          <w:lang w:val="da-DK"/>
-        </w:rPr>
-        <w:t>HED BOX Sidebar start, HED BOX Sidebar end</w:t>
+      </w:pPr>
+      <w:r>
+        <w:t>HED SECT Part</w:t>
       </w:r>
     </w:p>
     <w:p>
@@ -6337,7 +8071,7 @@
         <w:pStyle w:val="HEDDefinitionterm"/>
       </w:pPr>
       <w:r>
-        <w:t>HED BOX Simple List start, HED BOX Simple List end</w:t>
+        <w:t>HED SECT Preface</w:t>
       </w:r>
     </w:p>
     <w:p>
@@ -6345,7 +8079,7 @@
         <w:pStyle w:val="HEDDefinitionterm"/>
       </w:pPr>
       <w:r>
-        <w:t>HED BOX Sub-section start, HED BOX Sub-section end</w:t>
+        <w:t>HED SECT TOC</w:t>
       </w:r>
     </w:p>
     <w:p>
@@ -6353,213 +8087,13 @@
         <w:pStyle w:val="HEDDefinitionterm"/>
       </w:pPr>
       <w:r>
-        <w:t>HED BOX Table start, HED BOX Table end</w:t>
-      </w:r>
-    </w:p>
-    <w:p>
-      <w:pPr>
-        <w:pStyle w:val="HEDBOXDefinitionListend"/>
-      </w:pPr>
-    </w:p>
-    <w:p>
-      <w:pPr>
-        <w:pStyle w:val="HEDBOXSub-sectionend"/>
-      </w:pPr>
-    </w:p>
-    <w:p>
-      <w:pPr>
-        <w:pStyle w:val="HEDBOXSub-sectionstart"/>
-      </w:pPr>
-    </w:p>
-    <w:p>
-      <w:pPr>
-        <w:pStyle w:val="HEDWrappertitle"/>
-      </w:pPr>
-      <w:r>
-        <w:t>Sections</w:t>
-      </w:r>
-    </w:p>
-    <w:p>
-      <w:pPr>
-        <w:pStyle w:val="HEDBOXDefinitionListstart"/>
-      </w:pPr>
-    </w:p>
-    <w:p>
-      <w:pPr>
-        <w:pStyle w:val="HEDDefinitionterm"/>
-      </w:pPr>
-      <w:r>
-        <w:t>HED SECT About the Author</w:t>
-      </w:r>
-    </w:p>
-    <w:p>
-      <w:pPr>
-        <w:pStyle w:val="HEDDefinitionterm"/>
-      </w:pPr>
-      <w:r>
-        <w:t>HED SECT Acknowledgments</w:t>
-      </w:r>
-    </w:p>
-    <w:p>
-      <w:pPr>
-        <w:pStyle w:val="HEDDefinitionterm"/>
-      </w:pPr>
-      <w:r>
-        <w:t>HED SECT Afterword</w:t>
-      </w:r>
-    </w:p>
-    <w:p>
-      <w:pPr>
-        <w:pStyle w:val="HEDDefinitionterm"/>
-      </w:pPr>
-      <w:r>
-        <w:t>HED SECT Appendix</w:t>
-      </w:r>
-    </w:p>
-    <w:p>
-      <w:pPr>
-        <w:pStyle w:val="HEDDefinitionterm"/>
-      </w:pPr>
-      <w:r>
-        <w:t>HED SECT Bibliography</w:t>
-      </w:r>
-    </w:p>
-    <w:p>
-      <w:pPr>
-        <w:pStyle w:val="HEDDefinitionterm"/>
-      </w:pPr>
-      <w:r>
-        <w:t>HED SECT Chapter</w:t>
-      </w:r>
-    </w:p>
-    <w:p>
-      <w:pPr>
-        <w:pStyle w:val="HEDDefinitionterm"/>
-      </w:pPr>
-      <w:r>
-        <w:t>HED SECT Colophon</w:t>
-      </w:r>
-    </w:p>
-    <w:p>
-      <w:pPr>
-        <w:pStyle w:val="HEDDefinitionterm"/>
-      </w:pPr>
-      <w:r>
-        <w:t>HED SECT Conclusion</w:t>
-      </w:r>
-    </w:p>
-    <w:p>
-      <w:pPr>
-        <w:pStyle w:val="HEDDefinitionterm"/>
-      </w:pPr>
-      <w:r>
-        <w:t>HED SECT Copyright Page</w:t>
-      </w:r>
-    </w:p>
-    <w:p>
-      <w:pPr>
-        <w:pStyle w:val="HEDDefinitionterm"/>
-      </w:pPr>
-      <w:r>
-        <w:t>HED SECT Dedication</w:t>
-      </w:r>
-    </w:p>
-    <w:p>
-      <w:pPr>
-        <w:pStyle w:val="HEDDefinitionterm"/>
-      </w:pPr>
-      <w:r>
-        <w:t>HED SECT Endnotes</w:t>
-      </w:r>
-    </w:p>
-    <w:p>
-      <w:pPr>
-        <w:pStyle w:val="HEDDefinitionterm"/>
-      </w:pPr>
-      <w:r>
-        <w:t>HED SECT Epigraph</w:t>
-      </w:r>
-    </w:p>
-    <w:p>
-      <w:pPr>
-        <w:pStyle w:val="HEDDefinitionterm"/>
-      </w:pPr>
-      <w:r>
-        <w:t>HED SECT Foreword</w:t>
-      </w:r>
-    </w:p>
-    <w:p>
-      <w:pPr>
-        <w:pStyle w:val="HEDDefinitionterm"/>
-      </w:pPr>
-      <w:r>
-        <w:t>HED SECT Glossary</w:t>
-      </w:r>
-    </w:p>
-    <w:p>
-      <w:pPr>
-        <w:pStyle w:val="HEDDefinitionterm"/>
-      </w:pPr>
-      <w:r>
-        <w:t>HED SECT Halftitle Page</w:t>
-      </w:r>
-    </w:p>
-    <w:p>
-      <w:pPr>
-        <w:pStyle w:val="HEDDefinitionterm"/>
-      </w:pPr>
-      <w:r>
-        <w:t>HED SECT Index</w:t>
-      </w:r>
-    </w:p>
-    <w:p>
-      <w:pPr>
-        <w:pStyle w:val="HEDDefinitionterm"/>
-      </w:pPr>
-      <w:r>
-        <w:t>HED SECT Interlude</w:t>
-      </w:r>
-    </w:p>
-    <w:p>
-      <w:pPr>
-        <w:pStyle w:val="HEDDefinitionterm"/>
-      </w:pPr>
-      <w:r>
-        <w:t>HED SECT Introduction</w:t>
-      </w:r>
-    </w:p>
-    <w:p>
-      <w:pPr>
-        <w:pStyle w:val="HEDDefinitionterm"/>
-      </w:pPr>
-      <w:r>
-        <w:t>HED SECT Part</w:t>
-      </w:r>
-    </w:p>
-    <w:p>
-      <w:pPr>
-        <w:pStyle w:val="HEDDefinitionterm"/>
-      </w:pPr>
-      <w:r>
-        <w:lastRenderedPageBreak/>
-        <w:t>HED SECT Preface</w:t>
-      </w:r>
-    </w:p>
-    <w:p>
-      <w:pPr>
-        <w:pStyle w:val="HEDDefinitionterm"/>
-      </w:pPr>
-      <w:r>
-        <w:t>HED SECT TOC</w:t>
-      </w:r>
-    </w:p>
-    <w:p>
-      <w:pPr>
-        <w:pStyle w:val="HEDDefinitionterm"/>
-      </w:pPr>
-      <w:r>
-        <w:t>HED SECT Titlepage</w:t>
-      </w:r>
+        <w:t xml:space="preserve">HED SECT </w:t>
+      </w:r>
+      <w:proofErr w:type="spellStart"/>
+      <w:r>
+        <w:t>Titlepage</w:t>
+      </w:r>
+      <w:proofErr w:type="spellEnd"/>
     </w:p>
     <w:p>
       <w:pPr>
@@ -8069,6 +9603,7 @@
   <w:style w:type="character" w:default="1" w:styleId="DefaultParagraphFont">
     <w:name w:val="Default Paragraph Font"/>
     <w:uiPriority w:val="1"/>
+    <w:semiHidden/>
     <w:unhideWhenUsed/>
   </w:style>
   <w:style w:type="table" w:default="1" w:styleId="TableNormal">

</xml_diff>

<commit_message>
updating styles pane stuff
</commit_message>
<xml_diff>
--- a/book.docx
+++ b/book.docx
@@ -22,21 +22,7 @@
           <w:lang w:val="fr-FR"/>
         </w:rPr>
         <w:lastRenderedPageBreak/>
-        <w:t>ATTRS=</w:t>
-      </w:r>
-      <w:proofErr w:type="gramStart"/>
-      <w:r>
-        <w:rPr>
-          <w:lang w:val="fr-FR"/>
-        </w:rPr>
-        <w:t>id:</w:t>
-      </w:r>
-      <w:proofErr w:type="gramEnd"/>
-      <w:r>
-        <w:rPr>
-          <w:lang w:val="fr-FR"/>
-        </w:rPr>
-        <w:t xml:space="preserve"> documentation-home</w:t>
+        <w:t>ATTRS=id: documentation-home</w:t>
       </w:r>
     </w:p>
     <w:p>
@@ -48,21 +34,11 @@
       </w:pPr>
       <w:bookmarkStart w:id="0" w:name="Titlepage"/>
       <w:bookmarkEnd w:id="0"/>
-      <w:proofErr w:type="spellStart"/>
-      <w:proofErr w:type="gramStart"/>
       <w:r>
         <w:rPr>
           <w:lang w:val="fr-FR"/>
         </w:rPr>
-        <w:t>Hederis:Convert</w:t>
-      </w:r>
-      <w:proofErr w:type="spellEnd"/>
-      <w:proofErr w:type="gramEnd"/>
-      <w:r>
-        <w:rPr>
-          <w:lang w:val="fr-FR"/>
-        </w:rPr>
-        <w:t xml:space="preserve"> Documentation</w:t>
+        <w:t>Hederis:Convert Documentation</w:t>
       </w:r>
     </w:p>
     <w:p>
@@ -87,13 +63,8 @@
       </w:pPr>
       <w:r>
         <w:lastRenderedPageBreak/>
-        <w:t>ATTRS=</w:t>
-      </w:r>
-      <w:proofErr w:type="gramStart"/>
-      <w:r>
-        <w:t>id :</w:t>
-      </w:r>
-      <w:proofErr w:type="gramEnd"/>
+        <w:t>ATTRS=id :</w:t>
+      </w:r>
       <w:r>
         <w:t xml:space="preserve"> quick-start</w:t>
       </w:r>
@@ -110,43 +81,16 @@
       <w:pPr>
         <w:pStyle w:val="HEDPlaintextparagraph"/>
       </w:pPr>
-      <w:proofErr w:type="spellStart"/>
-      <w:proofErr w:type="gramStart"/>
-      <w:r>
-        <w:t>Hederis:Convert</w:t>
-      </w:r>
-      <w:proofErr w:type="spellEnd"/>
-      <w:proofErr w:type="gramEnd"/>
-      <w:r>
-        <w:t xml:space="preserve"> is a professional book publishing tool for quickly creating beautiful, high-quality books. You provide a single Microsoft Word file containing your full book text along with any images that you use in the book (and a cover file if you’ve got one), and </w:t>
-      </w:r>
-      <w:proofErr w:type="spellStart"/>
-      <w:proofErr w:type="gramStart"/>
-      <w:r>
-        <w:t>Hederis:Convert</w:t>
-      </w:r>
-      <w:proofErr w:type="spellEnd"/>
-      <w:proofErr w:type="gramEnd"/>
-      <w:r>
-        <w:t xml:space="preserve"> will process it automatically into a laid-out, print-ready PDF, and a fully-accessible and standards-conformant EPUB file. You’ll also get an updated Microsoft Word file and an HTML version of your book.</w:t>
-      </w:r>
-    </w:p>
-    <w:p>
-      <w:pPr>
-        <w:pStyle w:val="HEDPlaintextparagraph"/>
-      </w:pPr>
-      <w:r>
-        <w:t xml:space="preserve">In the navigation menu, you’ll see a list of all the topics in this documentation, which should also give you a sense of all the things you can do with </w:t>
-      </w:r>
-      <w:proofErr w:type="spellStart"/>
-      <w:proofErr w:type="gramStart"/>
-      <w:r>
-        <w:t>Hederis:Convert</w:t>
-      </w:r>
-      <w:proofErr w:type="spellEnd"/>
-      <w:proofErr w:type="gramEnd"/>
-      <w:r>
-        <w:t>.</w:t>
+      <w:r>
+        <w:t>Hederis:Convert is a professional book publishing tool for quickly creating beautiful, high-quality books. You provide a single Microsoft Word file containing your full book text along with any images that you use in the book (and a cover file if you’ve got one), and Hederis:Convert will process it automatically into a laid-out, print-ready PDF, and a fully-accessible and standards-conformant EPUB file. You’ll also get an updated Microsoft Word file and an HTML version of your book.</w:t>
+      </w:r>
+    </w:p>
+    <w:p>
+      <w:pPr>
+        <w:pStyle w:val="HEDPlaintextparagraph"/>
+      </w:pPr>
+      <w:r>
+        <w:t>In the navigation menu, you’ll see a list of all the topics in this documentation, which should also give you a sense of all the things you can do with Hederis:Convert.</w:t>
       </w:r>
     </w:p>
     <w:p>
@@ -443,15 +387,8 @@
       <w:pPr>
         <w:pStyle w:val="HEDPlaintextparagraph"/>
       </w:pPr>
-      <w:proofErr w:type="spellStart"/>
-      <w:proofErr w:type="gramStart"/>
-      <w:r>
-        <w:t>Hederis:Convert</w:t>
-      </w:r>
-      <w:proofErr w:type="spellEnd"/>
-      <w:proofErr w:type="gramEnd"/>
-      <w:r>
-        <w:t xml:space="preserve"> is based on the concept of “single-source </w:t>
+      <w:r>
+        <w:t xml:space="preserve">Hederis:Convert is based on the concept of “single-source </w:t>
       </w:r>
       <w:r>
         <w:t>publishing</w:t>
@@ -471,17 +408,7 @@
         <w:pStyle w:val="HEDPlaintextparagraph"/>
       </w:pPr>
       <w:r>
-        <w:t xml:space="preserve">In the </w:t>
-      </w:r>
-      <w:proofErr w:type="spellStart"/>
-      <w:proofErr w:type="gramStart"/>
-      <w:r>
-        <w:t>Hederis:Convert</w:t>
-      </w:r>
-      <w:proofErr w:type="spellEnd"/>
-      <w:proofErr w:type="gramEnd"/>
-      <w:r>
-        <w:t xml:space="preserve"> workflow, this single source of truth is your Microsoft Word manuscript. This manuscript contains your up-to-date book text, as well as any instructions for the creation of your final output files. These instructions are given in the form of Word Styles, including the semantic tagging of your manuscript text. See “</w:t>
+        <w:t>In the Hederis:Convert workflow, this single source of truth is your Microsoft Word manuscript. This manuscript contains your up-to-date book text, as well as any instructions for the creation of your final output files. These instructions are given in the form of Word Styles, including the semantic tagging of your manuscript text. See “</w:t>
       </w:r>
       <w:hyperlink w:anchor="SemanticTagging" w:history="1">
         <w:r>
@@ -513,13 +440,8 @@
         <w:pStyle w:val="HEDCaption"/>
       </w:pPr>
       <w:r>
-        <w:t xml:space="preserve">A simple workflow </w:t>
-      </w:r>
-      <w:proofErr w:type="gramStart"/>
-      <w:r>
-        <w:t>example</w:t>
-      </w:r>
-      <w:proofErr w:type="gramEnd"/>
+        <w:t>A simple workflow example</w:t>
+      </w:r>
     </w:p>
     <w:p>
       <w:pPr>
@@ -531,35 +453,7 @@
         <w:pStyle w:val="HEDPlaintextparagraph"/>
       </w:pPr>
       <w:r>
-        <w:t xml:space="preserve">Book production is a skilled </w:t>
-      </w:r>
-      <w:proofErr w:type="gramStart"/>
-      <w:r>
-        <w:t>craft, and</w:t>
-      </w:r>
-      <w:proofErr w:type="gramEnd"/>
-      <w:r>
-        <w:t xml:space="preserve"> requires fine-tuning from experts who understand the book’s text. </w:t>
-      </w:r>
-      <w:proofErr w:type="spellStart"/>
-      <w:proofErr w:type="gramStart"/>
-      <w:r>
-        <w:t>Hederis:Convert</w:t>
-      </w:r>
-      <w:proofErr w:type="spellEnd"/>
-      <w:proofErr w:type="gramEnd"/>
-      <w:r>
-        <w:t xml:space="preserve"> reduces the time it takes to get laid out files into your review process, so that you can focus on creating a perfect single-source of truth (your Word manuscript). Don’t expect the results to be perfect after the first conversion - </w:t>
-      </w:r>
-      <w:proofErr w:type="spellStart"/>
-      <w:proofErr w:type="gramStart"/>
-      <w:r>
-        <w:t>Hederis:Convert</w:t>
-      </w:r>
-      <w:proofErr w:type="spellEnd"/>
-      <w:proofErr w:type="gramEnd"/>
-      <w:r>
-        <w:t xml:space="preserve"> is a tool to help you in the book production process, and not a replacement for human experts.</w:t>
+        <w:t>Book production is a skilled craft, and requires fine-tuning from experts who understand the book’s text. Hederis:Convert reduces the time it takes to get laid out files into your review process, so that you can focus on creating a perfect single-source of truth (your Word manuscript). Don’t expect the results to be perfect after the first conversion - Hederis:Convert is a tool to help you in the book production process, and not a replacement for human experts.</w:t>
       </w:r>
     </w:p>
     <w:p>
@@ -588,17 +482,7 @@
         <w:pStyle w:val="HEDListitem-Numbered"/>
       </w:pPr>
       <w:r>
-        <w:t xml:space="preserve">In the background, </w:t>
-      </w:r>
-      <w:proofErr w:type="spellStart"/>
-      <w:proofErr w:type="gramStart"/>
-      <w:r>
-        <w:t>Hederis:Convert</w:t>
-      </w:r>
-      <w:proofErr w:type="spellEnd"/>
-      <w:proofErr w:type="gramEnd"/>
-      <w:r>
-        <w:t xml:space="preserve"> processes this manuscript, applies the necessary tagging, and creates initial PDF, EPUB, HTML files, along with a new Word manuscript that contains the results of this analysis.</w:t>
+        <w:t>In the background, Hederis:Convert processes this manuscript, applies the necessary tagging, and creates initial PDF, EPUB, HTML files, along with a new Word manuscript that contains the results of this analysis.</w:t>
       </w:r>
     </w:p>
     <w:p>
@@ -700,15 +584,7 @@
         <w:pStyle w:val="HEDListitem-Numbered"/>
       </w:pPr>
       <w:r>
-        <w:t xml:space="preserve">Make all required changes to your source Word file (which will be the most recent file created by </w:t>
-      </w:r>
-      <w:proofErr w:type="spellStart"/>
-      <w:r>
-        <w:t>Hederis</w:t>
-      </w:r>
-      <w:proofErr w:type="spellEnd"/>
-      <w:r>
-        <w:t>).</w:t>
+        <w:t>Make all required changes to your source Word file (which will be the most recent file created by Hederis).</w:t>
       </w:r>
     </w:p>
     <w:p>
@@ -716,15 +592,7 @@
         <w:pStyle w:val="HEDListitem-Numbered"/>
       </w:pPr>
       <w:r>
-        <w:t xml:space="preserve">Re-upload your latest-and-greatest Word file for </w:t>
-      </w:r>
-      <w:proofErr w:type="gramStart"/>
-      <w:r>
-        <w:t>conversion, and</w:t>
-      </w:r>
-      <w:proofErr w:type="gramEnd"/>
-      <w:r>
-        <w:t xml:space="preserve"> start a new review process to make sure your changes were correctly incorporated and to see if any new changes need to be made.</w:t>
+        <w:t>Re-upload your latest-and-greatest Word file for conversion, and start a new review process to make sure your changes were correctly incorporated and to see if any new changes need to be made.</w:t>
       </w:r>
     </w:p>
     <w:p>
@@ -786,15 +654,8 @@
       <w:pPr>
         <w:pStyle w:val="HEDPlaintextparagraph"/>
       </w:pPr>
-      <w:proofErr w:type="spellStart"/>
-      <w:proofErr w:type="gramStart"/>
-      <w:r>
-        <w:t>Hederis:Convert</w:t>
-      </w:r>
-      <w:proofErr w:type="spellEnd"/>
-      <w:proofErr w:type="gramEnd"/>
-      <w:r>
-        <w:t xml:space="preserve"> supports images in your book text. To include an image:</w:t>
+      <w:r>
+        <w:t>Hederis:Convert supports images in your book text. To include an image:</w:t>
       </w:r>
     </w:p>
     <w:p>
@@ -837,15 +698,7 @@
         <w:pStyle w:val="HEDPlaintextparagraph"/>
       </w:pPr>
       <w:r>
-        <w:t xml:space="preserve">Once you upload the image file to </w:t>
-      </w:r>
-      <w:proofErr w:type="spellStart"/>
-      <w:r>
-        <w:t>Hederis:Convert</w:t>
-      </w:r>
-      <w:proofErr w:type="spellEnd"/>
-      <w:r>
-        <w:t xml:space="preserve"> (see “</w:t>
+        <w:t>Once you upload the image file to Hederis:Convert (see “</w:t>
       </w:r>
       <w:hyperlink w:anchor="UploadACover" w:history="1">
         <w:r>
@@ -892,13 +745,8 @@
       </w:pPr>
       <w:r>
         <w:lastRenderedPageBreak/>
-        <w:t>ATTRS=id: images-with-captions-</w:t>
-      </w:r>
-      <w:proofErr w:type="spellStart"/>
-      <w:r>
-        <w:t>etc</w:t>
-      </w:r>
-      <w:proofErr w:type="spellEnd"/>
+        <w:t>ATTRS=id: images-with-captions-etc</w:t>
+      </w:r>
     </w:p>
     <w:p>
       <w:pPr>
@@ -1048,15 +896,8 @@
       <w:pPr>
         <w:pStyle w:val="HEDPlaintextparagraph"/>
       </w:pPr>
-      <w:proofErr w:type="spellStart"/>
-      <w:proofErr w:type="gramStart"/>
-      <w:r>
-        <w:t>Hederis:Convert</w:t>
-      </w:r>
-      <w:proofErr w:type="spellEnd"/>
-      <w:proofErr w:type="gramEnd"/>
-      <w:r>
-        <w:t xml:space="preserve"> will automatically include your book cover in the generated EPUB file, and will include any image files that are in your book text. To include cover and images files, upload them </w:t>
+      <w:r>
+        <w:t xml:space="preserve">Hederis:Convert will automatically include your book cover in the generated EPUB file, and will include any image files that are in your book text. To include cover and images files, upload them </w:t>
       </w:r>
       <w:r>
         <w:rPr>
@@ -1065,17 +906,7 @@
         <w:t xml:space="preserve">before </w:t>
       </w:r>
       <w:r>
-        <w:t xml:space="preserve">you upload your Word manuscript, as indicated on the </w:t>
-      </w:r>
-      <w:proofErr w:type="spellStart"/>
-      <w:proofErr w:type="gramStart"/>
-      <w:r>
-        <w:t>Hederis:Convert</w:t>
-      </w:r>
-      <w:proofErr w:type="spellEnd"/>
-      <w:proofErr w:type="gramEnd"/>
-      <w:r>
-        <w:t xml:space="preserve"> user interface.</w:t>
+        <w:t>you upload your Word manuscript, as indicated on the Hederis:Convert user interface.</w:t>
       </w:r>
     </w:p>
     <w:p>
@@ -1156,15 +987,7 @@
         <w:pStyle w:val="HEDListitem-Numbered"/>
       </w:pPr>
       <w:r>
-        <w:t xml:space="preserve">Insert a new paragraph below your image holder </w:t>
-      </w:r>
-      <w:proofErr w:type="gramStart"/>
-      <w:r>
-        <w:t>paragraph, and</w:t>
-      </w:r>
-      <w:proofErr w:type="gramEnd"/>
-      <w:r>
-        <w:t xml:space="preserve"> apply the “HED Processing instruction” style to it.</w:t>
+        <w:t>Insert a new paragraph below your image holder paragraph, and apply the “HED Processing instruction” style to it.</w:t>
       </w:r>
     </w:p>
     <w:p>
@@ -1178,13 +1001,8 @@
         <w:t>MAGE-SIZE</w:t>
       </w:r>
       <w:r>
-        <w:t>=</w:t>
-      </w:r>
-      <w:proofErr w:type="spellStart"/>
-      <w:r>
-        <w:t>fullbleed</w:t>
-      </w:r>
-      <w:proofErr w:type="spellEnd"/>
+        <w:t>=fullbleed</w:t>
+      </w:r>
     </w:p>
     <w:p>
       <w:pPr>
@@ -1296,33 +1114,7 @@
         <w:pStyle w:val="HEDPlaintextparagraph"/>
       </w:pPr>
       <w:r>
-        <w:t xml:space="preserve">To upload a Word manuscript to </w:t>
-      </w:r>
-      <w:proofErr w:type="spellStart"/>
-      <w:proofErr w:type="gramStart"/>
-      <w:r>
-        <w:t>Hederis:Convert</w:t>
-      </w:r>
-      <w:proofErr w:type="spellEnd"/>
-      <w:proofErr w:type="gramEnd"/>
-      <w:r>
-        <w:t xml:space="preserve">, open the “Upload DOCX” menu item from your Project Dashboard, and click the “Upload a </w:t>
-      </w:r>
-      <w:proofErr w:type="spellStart"/>
-      <w:r>
-        <w:t>Docx</w:t>
-      </w:r>
-      <w:proofErr w:type="spellEnd"/>
-      <w:r>
-        <w:t>” button or drag a .</w:t>
-      </w:r>
-      <w:proofErr w:type="spellStart"/>
-      <w:r>
-        <w:t>docx</w:t>
-      </w:r>
-      <w:proofErr w:type="spellEnd"/>
-      <w:r>
-        <w:t xml:space="preserve"> file from your computer file system onto the browser window.</w:t>
+        <w:t>To upload a Word manuscript to Hederis:Convert, open the “Upload DOCX” menu item from your Project Dashboard, and click the “Upload a Docx” button or drag a .docx file from your computer file system onto the browser window.</w:t>
       </w:r>
     </w:p>
     <w:p>
@@ -1367,17 +1159,7 @@
         <w:pStyle w:val="HEDPlaintextparagraph"/>
       </w:pPr>
       <w:r>
-        <w:t xml:space="preserve">You can choose to have </w:t>
-      </w:r>
-      <w:proofErr w:type="spellStart"/>
-      <w:proofErr w:type="gramStart"/>
-      <w:r>
-        <w:t>Hederis:Convert</w:t>
-      </w:r>
-      <w:proofErr w:type="spellEnd"/>
-      <w:proofErr w:type="gramEnd"/>
-      <w:r>
-        <w:t xml:space="preserve"> delete empty paragraphs when it processes your file - check the “Strip empty paragraphs” to select this option.</w:t>
+        <w:t>You can choose to have Hederis:Convert delete empty paragraphs when it processes your file - check the “Strip empty paragraphs” to select this option.</w:t>
       </w:r>
     </w:p>
     <w:p>
@@ -1420,25 +1202,7 @@
         <w:pStyle w:val="HEDPlaintextparagraph"/>
       </w:pPr>
       <w:r>
-        <w:t xml:space="preserve">When you upload a file to </w:t>
-      </w:r>
-      <w:proofErr w:type="spellStart"/>
-      <w:proofErr w:type="gramStart"/>
-      <w:r>
-        <w:t>Hederis:Convert</w:t>
-      </w:r>
-      <w:proofErr w:type="spellEnd"/>
-      <w:proofErr w:type="gramEnd"/>
-      <w:r>
-        <w:t xml:space="preserve">, we automatically make some guesses about the different parts of your manuscript, but you are the person who knows your content best. It’s a good idea to review our </w:t>
-      </w:r>
-      <w:proofErr w:type="gramStart"/>
-      <w:r>
-        <w:t>guesses, and</w:t>
-      </w:r>
-      <w:proofErr w:type="gramEnd"/>
-      <w:r>
-        <w:t xml:space="preserve"> adjust them as needed so that your manuscript is correctly tagged. See “</w:t>
+        <w:t>When you upload a file to Hederis:Convert, we automatically make some guesses about the different parts of your manuscript, but you are the person who knows your content best. It’s a good idea to review our guesses, and adjust them as needed so that your manuscript is correctly tagged. See “</w:t>
       </w:r>
       <w:hyperlink w:anchor="FinetuneWord" w:history="1">
         <w:r>
@@ -1581,15 +1345,7 @@
         <w:t>Sections</w:t>
       </w:r>
       <w:r>
-        <w:t xml:space="preserve"> are the main chunks of your manuscript - you probably use words like chapters, parts, appendixes, prefaces, etc., to describe the sections in your book. At </w:t>
-      </w:r>
-      <w:proofErr w:type="spellStart"/>
-      <w:r>
-        <w:t>Hederis</w:t>
-      </w:r>
-      <w:proofErr w:type="spellEnd"/>
-      <w:r>
-        <w:t xml:space="preserve">, we have special styles to mark your section breaks </w:t>
+        <w:t xml:space="preserve"> are the main chunks of your manuscript - you probably use words like chapters, parts, appendixes, prefaces, etc., to describe the sections in your book. At Hederis, we have special styles to mark your section breaks </w:t>
       </w:r>
       <w:r>
         <w:t>(</w:t>
@@ -1615,15 +1371,7 @@
         <w:t>.</w:t>
       </w:r>
       <w:r>
-        <w:t xml:space="preserve"> These section break styles tell our app where and how to split up your manuscript, and these breaks are used to create book features like your </w:t>
-      </w:r>
-      <w:proofErr w:type="spellStart"/>
-      <w:r>
-        <w:t>ebook</w:t>
-      </w:r>
-      <w:proofErr w:type="spellEnd"/>
-      <w:r>
-        <w:t xml:space="preserve"> table of contents (you can have more granular control over that if you want to – check out “</w:t>
+        <w:t xml:space="preserve"> These section break styles tell our app where and how to split up your manuscript, and these breaks are used to create book features like your ebook table of contents (you can have more granular control over that if you want to – check out “</w:t>
       </w:r>
       <w:hyperlink w:anchor="TOCAutoGen" w:history="1">
         <w:r>
@@ -1680,25 +1428,7 @@
         <w:pStyle w:val="HEDPlaintextparagraph"/>
       </w:pPr>
       <w:r>
-        <w:t xml:space="preserve">When you upload a Word manuscript to </w:t>
-      </w:r>
-      <w:proofErr w:type="spellStart"/>
-      <w:proofErr w:type="gramStart"/>
-      <w:r>
-        <w:t>Hederis:Convert</w:t>
-      </w:r>
-      <w:proofErr w:type="spellEnd"/>
-      <w:proofErr w:type="gramEnd"/>
-      <w:r>
-        <w:t xml:space="preserve">, we automatically make some guesses about the parts of your document, but these will undoubtedly need to be adjusted and fleshed out. </w:t>
-      </w:r>
-      <w:proofErr w:type="spellStart"/>
-      <w:r>
-        <w:t>Hederis</w:t>
-      </w:r>
-      <w:proofErr w:type="spellEnd"/>
-      <w:r>
-        <w:t xml:space="preserve"> returns a new Word manuscript to you, that contains all of our tagging and conversion instructions - </w:t>
+        <w:t xml:space="preserve">When you upload a Word manuscript to Hederis:Convert, we automatically make some guesses about the parts of your document, but these will undoubtedly need to be adjusted and fleshed out. Hederis returns a new Word manuscript to you, that contains all of our tagging and conversion instructions - </w:t>
       </w:r>
       <w:r>
         <w:rPr>
@@ -1711,13 +1441,8 @@
       <w:pPr>
         <w:pStyle w:val="HEDPlaintextparagraph"/>
       </w:pPr>
-      <w:proofErr w:type="spellStart"/>
-      <w:r>
-        <w:t>Hederis</w:t>
-      </w:r>
-      <w:proofErr w:type="spellEnd"/>
-      <w:r>
-        <w:t xml:space="preserve"> uses a specific set of Word styles, that all start with the prefix “HED”. When you download and open your new Word file, you’ll see that all the paragraphs in your document have been tagged with one of these styles. Chances are, there will be at least a few paragraphs that you want to re-classify with different styles. (</w:t>
+      <w:r>
+        <w:t>Hederis uses a specific set of Word styles, that all start with the prefix “HED”. When you download and open your new Word file, you’ll see that all the paragraphs in your document have been tagged with one of these styles. Chances are, there will be at least a few paragraphs that you want to re-classify with different styles. (</w:t>
       </w:r>
       <w:hyperlink w:anchor="ListofStyles" w:history="1">
         <w:r>
@@ -1728,15 +1453,7 @@
         </w:r>
       </w:hyperlink>
       <w:r>
-        <w:t xml:space="preserve"> for a full list of </w:t>
-      </w:r>
-      <w:proofErr w:type="spellStart"/>
-      <w:r>
-        <w:t>Hederis</w:t>
-      </w:r>
-      <w:proofErr w:type="spellEnd"/>
-      <w:r>
-        <w:t xml:space="preserve"> styles and notes about how to use them.) Here’s how to work with styles in your Word manuscript:</w:t>
+        <w:t xml:space="preserve"> for a full list of Hederis styles and notes about how to use them.) Here’s how to work with styles in your Word manuscript:</w:t>
       </w:r>
     </w:p>
     <w:p>
@@ -1787,15 +1504,7 @@
         <w:t>Display</w:t>
       </w:r>
       <w:r>
-        <w:t xml:space="preserve"> section (PC</w:t>
-      </w:r>
-      <w:proofErr w:type="gramStart"/>
-      <w:r>
-        <w:t>), and</w:t>
-      </w:r>
-      <w:proofErr w:type="gramEnd"/>
-      <w:r>
-        <w:t xml:space="preserve"> enter a value in the “Style area width” box (2 inches is usually a safe size).</w:t>
+        <w:t xml:space="preserve"> section (PC), and enter a value in the “Style area width” box (2 inches is usually a safe size).</w:t>
       </w:r>
       <w:r>
         <w:t xml:space="preserve"> Here are some step-by-step instruction</w:t>
@@ -1841,15 +1550,7 @@
         <w:pStyle w:val="HEDPlaintextparagraph"/>
       </w:pPr>
       <w:r>
-        <w:t xml:space="preserve">You can also resize the style sidebar by clicking and holding your mouse button on the right border of the </w:t>
-      </w:r>
-      <w:proofErr w:type="gramStart"/>
-      <w:r>
-        <w:t>sidebar, and</w:t>
-      </w:r>
-      <w:proofErr w:type="gramEnd"/>
-      <w:r>
-        <w:t xml:space="preserve"> dragging to the left or right.</w:t>
+        <w:t>You can also resize the style sidebar by clicking and holding your mouse button on the right border of the sidebar, and dragging to the left or right.</w:t>
       </w:r>
     </w:p>
     <w:p>
@@ -1875,6 +1576,11 @@
     </w:p>
     <w:p>
       <w:pPr>
+        <w:pStyle w:val="HEDBOXFigurestart"/>
+      </w:pPr>
+    </w:p>
+    <w:p>
+      <w:pPr>
         <w:pStyle w:val="HEDImageholder"/>
       </w:pPr>
       <w:r>
@@ -1891,6 +1597,11 @@
     </w:p>
     <w:p>
       <w:pPr>
+        <w:pStyle w:val="HEDBOXFigureend"/>
+      </w:pPr>
+    </w:p>
+    <w:p>
+      <w:pPr>
         <w:pStyle w:val="HEDPlaintextparagraph"/>
       </w:pPr>
       <w:r>
@@ -1905,6 +1616,11 @@
     </w:p>
     <w:p>
       <w:pPr>
+        <w:pStyle w:val="HEDBOXFigurestart"/>
+      </w:pPr>
+    </w:p>
+    <w:p>
+      <w:pPr>
         <w:pStyle w:val="HEDImageholder"/>
       </w:pPr>
       <w:r>
@@ -1918,6 +1634,11 @@
       <w:r>
         <w:t>The Styles pane will pop up either next to your document, or in a window of its own, and should look something like this.</w:t>
       </w:r>
+    </w:p>
+    <w:p>
+      <w:pPr>
+        <w:pStyle w:val="HEDBOXFigureend"/>
+      </w:pPr>
       <w:bookmarkStart w:id="13" w:name="_GoBack"/>
       <w:bookmarkEnd w:id="13"/>
     </w:p>
@@ -1931,6 +1652,7 @@
         <w:pStyle w:val="HEDBoxtype"/>
       </w:pPr>
       <w:r>
+        <w:lastRenderedPageBreak/>
         <w:t>Note</w:t>
       </w:r>
     </w:p>
@@ -2004,15 +1726,7 @@
         <w:pStyle w:val="HEDPlaintextparagraph"/>
       </w:pPr>
       <w:r>
-        <w:t xml:space="preserve">Many paragraph styles can be re-used both in the main flow of text and inside </w:t>
-      </w:r>
-      <w:proofErr w:type="gramStart"/>
-      <w:r>
-        <w:t>wrappers, and</w:t>
-      </w:r>
-      <w:proofErr w:type="gramEnd"/>
-      <w:r>
-        <w:t xml:space="preserve"> will appear differently depending on whether or not they’re in a wrapper. For example, the </w:t>
+        <w:t xml:space="preserve">Many paragraph styles can be re-used both in the main flow of text and inside wrappers, and will appear differently depending on whether or not they’re in a wrapper. For example, the </w:t>
       </w:r>
       <w:r>
         <w:rPr>
@@ -2153,15 +1867,8 @@
       <w:pPr>
         <w:pStyle w:val="HEDPlaintextparagraph"/>
       </w:pPr>
-      <w:proofErr w:type="spellStart"/>
-      <w:proofErr w:type="gramStart"/>
-      <w:r>
-        <w:t>Hederis:Convert</w:t>
-      </w:r>
-      <w:proofErr w:type="spellEnd"/>
-      <w:proofErr w:type="gramEnd"/>
-      <w:r>
-        <w:t xml:space="preserve"> will automatically interpret any page break in your document as the start of a new section. However, it’s likely that you’ll need to re-classify some sections, or add new sections.</w:t>
+      <w:r>
+        <w:t>Hederis:Convert will automatically interpret any page break in your document as the start of a new section. However, it’s likely that you’ll need to re-classify some sections, or add new sections.</w:t>
       </w:r>
       <w:r>
         <w:t xml:space="preserve"> In your Word manuscript, section breaks look like this:</w:t>
@@ -2267,15 +1974,7 @@
       </w:pPr>
       <w:r>
         <w:lastRenderedPageBreak/>
-        <w:t xml:space="preserve">ATTRS=id: </w:t>
-      </w:r>
-      <w:proofErr w:type="spellStart"/>
-      <w:r>
-        <w:t>autogen</w:t>
-      </w:r>
-      <w:proofErr w:type="spellEnd"/>
-      <w:r>
-        <w:t>-a-toc</w:t>
+        <w:t>ATTRS=id: autogen-a-toc</w:t>
       </w:r>
     </w:p>
     <w:p>
@@ -2292,29 +1991,8 @@
       <w:pPr>
         <w:pStyle w:val="HEDPlaintextparagraph"/>
       </w:pPr>
-      <w:proofErr w:type="spellStart"/>
-      <w:r>
-        <w:t>Hederis</w:t>
-      </w:r>
-      <w:proofErr w:type="spellEnd"/>
-      <w:r>
-        <w:t xml:space="preserve"> can automatically generate a Table of Contents for </w:t>
-      </w:r>
-      <w:proofErr w:type="gramStart"/>
-      <w:r>
-        <w:t>you, and</w:t>
-      </w:r>
-      <w:proofErr w:type="gramEnd"/>
-      <w:r>
-        <w:t xml:space="preserve"> insert it into your print file in any location you choose. Additionally, you can specify not to include certain chapters or sections in your generated Table of </w:t>
-      </w:r>
-      <w:proofErr w:type="gramStart"/>
-      <w:r>
-        <w:t>Contents, and</w:t>
-      </w:r>
-      <w:proofErr w:type="gramEnd"/>
-      <w:r>
-        <w:t xml:space="preserve"> specify how many levels deep you want the Table of Contents to go (for example, you can include only chapter-level headings, or include nested subsections to any level). Here’s how:</w:t>
+      <w:r>
+        <w:t>Hederis can automatically generate a Table of Contents for you, and insert it into your print file in any location you choose. Additionally, you can specify not to include certain chapters or sections in your generated Table of Contents, and specify how many levels deep you want the Table of Contents to go (for example, you can include only chapter-level headings, or include nested subsections to any level). Here’s how:</w:t>
       </w:r>
     </w:p>
     <w:p>
@@ -2642,13 +2320,8 @@
       <w:r>
         <w:t xml:space="preserve">; once you’ve got it set up, </w:t>
       </w:r>
-      <w:proofErr w:type="spellStart"/>
-      <w:r>
-        <w:t>Hederis</w:t>
-      </w:r>
-      <w:proofErr w:type="spellEnd"/>
-      <w:r>
-        <w:t xml:space="preserve"> will automatically add the </w:t>
+      <w:r>
+        <w:t xml:space="preserve">Hederis will automatically add the </w:t>
       </w:r>
       <w:r>
         <w:t xml:space="preserve">final </w:t>
@@ -2660,15 +2333,7 @@
         <w:t>To set up a Table of Contents f</w:t>
       </w:r>
       <w:r>
-        <w:t xml:space="preserve">or </w:t>
-      </w:r>
-      <w:proofErr w:type="spellStart"/>
-      <w:r>
-        <w:t>Hederis</w:t>
-      </w:r>
-      <w:proofErr w:type="spellEnd"/>
-      <w:r>
-        <w:t xml:space="preserve">, </w:t>
+        <w:t xml:space="preserve">or Hederis, </w:t>
       </w:r>
       <w:r>
         <w:t>you</w:t>
@@ -2680,15 +2345,7 @@
         <w:t>b</w:t>
       </w:r>
       <w:r>
-        <w:t xml:space="preserve">ookmarks and hyperlinks. Bookmarks and hyperlinks are built-in features of </w:t>
-      </w:r>
-      <w:proofErr w:type="gramStart"/>
-      <w:r>
-        <w:t>Word, and</w:t>
-      </w:r>
-      <w:proofErr w:type="gramEnd"/>
-      <w:r>
-        <w:t xml:space="preserve"> allow you to create internal links in your document. The destination of the link should have a Bookmark, and the link itself should be inserted as a hyperlink. Here’s how:</w:t>
+        <w:t>ookmarks and hyperlinks. Bookmarks and hyperlinks are built-in features of Word, and allow you to create internal links in your document. The destination of the link should have a Bookmark, and the link itself should be inserted as a hyperlink. Here’s how:</w:t>
       </w:r>
     </w:p>
     <w:p>
@@ -2723,23 +2380,7 @@
         <w:t>:</w:t>
       </w:r>
       <w:r>
-        <w:t xml:space="preserve"> simply place your cursor in the </w:t>
-      </w:r>
-      <w:proofErr w:type="gramStart"/>
-      <w:r>
-        <w:t>document, and</w:t>
-      </w:r>
-      <w:proofErr w:type="gramEnd"/>
-      <w:r>
-        <w:t xml:space="preserve"> start typing. For </w:t>
-      </w:r>
-      <w:proofErr w:type="spellStart"/>
-      <w:r>
-        <w:t>Hederis</w:t>
-      </w:r>
-      <w:proofErr w:type="spellEnd"/>
-      <w:r>
-        <w:t>, there are some rules about how your Table of Contents should be styled:</w:t>
+        <w:t xml:space="preserve"> simply place your cursor in the document, and start typing. For Hederis, there are some rules about how your Table of Contents should be styled:</w:t>
       </w:r>
     </w:p>
     <w:p>
@@ -2755,15 +2396,7 @@
         <w:pStyle w:val="HEDPlaintextparagraph"/>
       </w:pPr>
       <w:r>
-        <w:t xml:space="preserve">It should be wrapped in a </w:t>
-      </w:r>
-      <w:proofErr w:type="spellStart"/>
-      <w:r>
-        <w:t>Num</w:t>
-      </w:r>
-      <w:proofErr w:type="spellEnd"/>
-      <w:r>
-        <w:t xml:space="preserve"> List wrapper (see the section on Wrappers).</w:t>
+        <w:t>It should be wrapped in a Num List wrapper (see the section on Wrappers).</w:t>
       </w:r>
     </w:p>
     <w:p>
@@ -3087,15 +2720,7 @@
         <w:pStyle w:val="HEDPlaintextparagraph"/>
       </w:pPr>
       <w:r>
-        <w:t xml:space="preserve">You can designate part of the content in </w:t>
-      </w:r>
-      <w:proofErr w:type="gramStart"/>
-      <w:r>
-        <w:t>your</w:t>
-      </w:r>
-      <w:proofErr w:type="gramEnd"/>
-      <w:r>
-        <w:t xml:space="preserve"> to appear only in the PDF or EPUB output by using a processing instruction (see “</w:t>
+        <w:t>You can designate part of the content in your to appear only in the PDF or EPUB output by using a processing instruction (see “</w:t>
       </w:r>
       <w:hyperlink w:anchor="AddPIs" w:history="1">
         <w:r>
@@ -3181,15 +2806,7 @@
         <w:pStyle w:val="HEDListitem-Numbered"/>
       </w:pPr>
       <w:r>
-        <w:t xml:space="preserve">Type the following text inside your new HED Processing instruction paragraph: FORMAT=, and then type one of the following keywords, depending on which output format you want the element to appear in: </w:t>
-      </w:r>
-      <w:proofErr w:type="spellStart"/>
-      <w:r>
-        <w:t>ebook</w:t>
-      </w:r>
-      <w:proofErr w:type="spellEnd"/>
-      <w:r>
-        <w:t>, print.</w:t>
+        <w:t>Type the following text inside your new HED Processing instruction paragraph: FORMAT=, and then type one of the following keywords, depending on which output format you want the element to appear in: ebook, print.</w:t>
       </w:r>
     </w:p>
     <w:p>
@@ -3422,15 +3039,7 @@
         <w:pStyle w:val="HEDPlaintextparagraph"/>
       </w:pPr>
       <w:r>
-        <w:t xml:space="preserve">After you’ve converted your manuscript for the first time, you’ll receive a new Word file with all of the special </w:t>
-      </w:r>
-      <w:proofErr w:type="spellStart"/>
-      <w:r>
-        <w:t>Hederis</w:t>
-      </w:r>
-      <w:proofErr w:type="spellEnd"/>
-      <w:r>
-        <w:t xml:space="preserve"> styles applied. (See “</w:t>
+        <w:t>After you’ve converted your manuscript for the first time, you’ll receive a new Word file with all of the special Hederis styles applied. (See “</w:t>
       </w:r>
       <w:hyperlink w:anchor="FinetuneWord" w:history="1">
         <w:r>
@@ -3494,15 +3103,7 @@
         <w:pStyle w:val="HEDListitem-Numbered"/>
       </w:pPr>
       <w:r>
-        <w:t xml:space="preserve">Find the paragraph that you want to customize the design </w:t>
-      </w:r>
-      <w:proofErr w:type="gramStart"/>
-      <w:r>
-        <w:t>of, and</w:t>
-      </w:r>
-      <w:proofErr w:type="gramEnd"/>
-      <w:r>
-        <w:t xml:space="preserve"> insert a new paragraph after it (place your cursor at the end of the paragraph, and then press enter).</w:t>
+        <w:t>Find the paragraph that you want to customize the design of, and insert a new paragraph after it (place your cursor at the end of the paragraph, and then press enter).</w:t>
       </w:r>
     </w:p>
     <w:p>
@@ -3513,15 +3114,7 @@
         <w:t>In your new paragraph, type the code for the type of instruction you’re adding, and then type a</w:t>
       </w:r>
       <w:r>
-        <w:t xml:space="preserve">n </w:t>
-      </w:r>
-      <w:proofErr w:type="gramStart"/>
-      <w:r>
-        <w:t>equals</w:t>
-      </w:r>
-      <w:proofErr w:type="gramEnd"/>
-      <w:r>
-        <w:t xml:space="preserve"> sign</w:t>
+        <w:t>n equals sign</w:t>
       </w:r>
       <w:r>
         <w:t>, and then type the code for the special design instruction. See the end of this section for a list of all of these codes. For example, if you want a paragraph to be centered instead of left-aligned, your text would look like this:</w:t>
@@ -3881,11 +3474,9 @@
             <w:pPr>
               <w:pStyle w:val="HEDPlaintextparagraph"/>
             </w:pPr>
-            <w:proofErr w:type="spellStart"/>
             <w:r>
               <w:t>fullbleed</w:t>
             </w:r>
-            <w:proofErr w:type="spellEnd"/>
           </w:p>
         </w:tc>
         <w:tc>
@@ -3897,15 +3488,7 @@
               <w:pStyle w:val="HEDPlaintextparagraph"/>
             </w:pPr>
             <w:r>
-              <w:t xml:space="preserve">In the print file, this will create a </w:t>
-            </w:r>
-            <w:proofErr w:type="spellStart"/>
-            <w:r>
-              <w:t>fullbleed</w:t>
-            </w:r>
-            <w:proofErr w:type="spellEnd"/>
-            <w:r>
-              <w:t xml:space="preserve"> image that will fill an entire page and bleed area. See Images for more info.</w:t>
+              <w:t>In the print file, this will create a fullbleed image that will fill an entire page and bleed area. See Images for more info.</w:t>
             </w:r>
           </w:p>
         </w:tc>
@@ -4025,13 +3608,8 @@
             <w:pPr>
               <w:pStyle w:val="HEDPlaintextparagraph"/>
             </w:pPr>
-            <w:proofErr w:type="spellStart"/>
             <w:r>
-              <w:t>ebook</w:t>
-            </w:r>
-            <w:proofErr w:type="spellEnd"/>
-            <w:r>
-              <w:t>, print</w:t>
+              <w:t>ebook, print</w:t>
             </w:r>
           </w:p>
         </w:tc>
@@ -4044,15 +3622,7 @@
               <w:pStyle w:val="HEDPlaintextparagraph"/>
             </w:pPr>
             <w:r>
-              <w:t xml:space="preserve">Display a certain paragraph, wrapper, or section only in the </w:t>
-            </w:r>
-            <w:proofErr w:type="spellStart"/>
-            <w:r>
-              <w:t>ebook</w:t>
-            </w:r>
-            <w:proofErr w:type="spellEnd"/>
-            <w:r>
-              <w:t xml:space="preserve"> or PDF file. Default value is “both”.</w:t>
+              <w:t>Display a certain paragraph, wrapper, or section only in the ebook or PDF file. Default value is “both”.</w:t>
             </w:r>
           </w:p>
         </w:tc>
@@ -4302,15 +3872,7 @@
         <w:t xml:space="preserve">”) to customize the design of individual paragraphs, wrappers, or sections in your manuscript. </w:t>
       </w:r>
       <w:r>
-        <w:t xml:space="preserve">These design instructions are created with </w:t>
-      </w:r>
-      <w:proofErr w:type="gramStart"/>
-      <w:r>
-        <w:t>CSS, and</w:t>
-      </w:r>
-      <w:proofErr w:type="gramEnd"/>
-      <w:r>
-        <w:t xml:space="preserve"> will apply to both the PDF layout and the EPUB file. For the best results, make sure your CSS is valid, and add it without any extra line breaks or carriage returns (see the images below for examples). You can </w:t>
+        <w:t xml:space="preserve">These design instructions are created with CSS, and will apply to both the PDF layout and the EPUB file. For the best results, make sure your CSS is valid, and add it without any extra line breaks or carriage returns (see the images below for examples). You can </w:t>
       </w:r>
       <w:hyperlink r:id="rId14" w:history="1">
         <w:r>
@@ -4348,15 +3910,7 @@
         <w:pStyle w:val="HEDListitem-Numbered"/>
       </w:pPr>
       <w:r>
-        <w:t xml:space="preserve">Find the paragraph that you want to </w:t>
-      </w:r>
-      <w:proofErr w:type="gramStart"/>
-      <w:r>
-        <w:t>customize, and</w:t>
-      </w:r>
-      <w:proofErr w:type="gramEnd"/>
-      <w:r>
-        <w:t xml:space="preserve"> insert a new HED Processing instruction paragraph below it (for more details on how to do this, see “</w:t>
+        <w:t>Find the paragraph that you want to customize, and insert a new HED Processing instruction paragraph below it (for more details on how to do this, see “</w:t>
       </w:r>
       <w:hyperlink w:anchor="AddPIs" w:history="1">
         <w:r>
@@ -4409,15 +3963,7 @@
         <w:t>either</w:t>
       </w:r>
       <w:r>
-        <w:t xml:space="preserve"> the wrapper “</w:t>
-      </w:r>
-      <w:proofErr w:type="gramStart"/>
-      <w:r>
-        <w:t>start</w:t>
-      </w:r>
-      <w:proofErr w:type="gramEnd"/>
-      <w:r>
-        <w:t xml:space="preserve">” or “end” paragraphs, as shown below: </w:t>
+        <w:t xml:space="preserve"> the wrapper “start” or “end” paragraphs, as shown below: </w:t>
       </w:r>
     </w:p>
     <w:p>
@@ -4721,17 +4267,7 @@
         <w:pStyle w:val="HEDPlaintextparagraph"/>
       </w:pPr>
       <w:r>
-        <w:t xml:space="preserve">You will undoubtedly find that there are page breaks or line breaks in your PDF that are less than optimal, or lines that are set with too much (or too little) white space. One way to adjust these is to adjust the character spacing in the paragraphs around the bad break, using the </w:t>
-      </w:r>
-      <w:proofErr w:type="spellStart"/>
-      <w:proofErr w:type="gramStart"/>
-      <w:r>
-        <w:t>Hederis:Convert</w:t>
-      </w:r>
-      <w:proofErr w:type="spellEnd"/>
-      <w:proofErr w:type="gramEnd"/>
-      <w:r>
-        <w:t xml:space="preserve"> </w:t>
+        <w:t xml:space="preserve">You will undoubtedly find that there are page breaks or line breaks in your PDF that are less than optimal, or lines that are set with too much (or too little) white space. One way to adjust these is to adjust the character spacing in the paragraphs around the bad break, using the Hederis:Convert </w:t>
       </w:r>
       <w:r>
         <w:rPr>
@@ -5344,11 +4880,9 @@
       <w:r>
         <w:t xml:space="preserve">ATTRS=class: </w:t>
       </w:r>
-      <w:proofErr w:type="spellStart"/>
       <w:r>
         <w:t>pageBreakAfter</w:t>
       </w:r>
-      <w:proofErr w:type="spellEnd"/>
     </w:p>
     <w:p>
       <w:pPr>
@@ -5501,18 +5035,10 @@
         <w:t xml:space="preserve">Find the paragraph that you want to </w:t>
       </w:r>
       <w:r>
-        <w:t xml:space="preserve">add custom attributes </w:t>
-      </w:r>
-      <w:proofErr w:type="gramStart"/>
-      <w:r>
-        <w:t>to</w:t>
-      </w:r>
-      <w:r>
-        <w:t>, and</w:t>
-      </w:r>
-      <w:proofErr w:type="gramEnd"/>
-      <w:r>
-        <w:t xml:space="preserve"> insert a new </w:t>
+        <w:t>add custom attributes to</w:t>
+      </w:r>
+      <w:r>
+        <w:t xml:space="preserve">, and insert a new </w:t>
       </w:r>
       <w:r>
         <w:t>“</w:t>
@@ -5585,15 +5111,7 @@
         <w:t>either</w:t>
       </w:r>
       <w:r>
-        <w:t xml:space="preserve"> the wrapper “</w:t>
-      </w:r>
-      <w:proofErr w:type="gramStart"/>
-      <w:r>
-        <w:t>start</w:t>
-      </w:r>
-      <w:proofErr w:type="gramEnd"/>
-      <w:r>
-        <w:t>” or “end” paragraphs. (See “Customize the design of specific paragraphs, wrappers, or sections” for an example of what this looks like.)</w:t>
+        <w:t xml:space="preserve"> the wrapper “start” or “end” paragraphs. (See “Customize the design of specific paragraphs, wrappers, or sections” for an example of what this looks like.)</w:t>
       </w:r>
     </w:p>
     <w:p>
@@ -5789,25 +5307,7 @@
         <w:pStyle w:val="HEDPlaintextparagraph"/>
       </w:pPr>
       <w:r>
-        <w:t xml:space="preserve">PDF preflight is not currently built into </w:t>
-      </w:r>
-      <w:proofErr w:type="spellStart"/>
-      <w:proofErr w:type="gramStart"/>
-      <w:r>
-        <w:t>Hederis:Convert</w:t>
-      </w:r>
-      <w:proofErr w:type="spellEnd"/>
-      <w:proofErr w:type="gramEnd"/>
-      <w:r>
-        <w:t xml:space="preserve">. You should implement a preflight process as recommended by your printer, but we’re happy to help you create a process around </w:t>
-      </w:r>
-      <w:proofErr w:type="spellStart"/>
-      <w:r>
-        <w:t>preflighting</w:t>
-      </w:r>
-      <w:proofErr w:type="spellEnd"/>
-      <w:r>
-        <w:t xml:space="preserve"> and finalizing your PDFs for printing.</w:t>
+        <w:t>PDF preflight is not currently built into Hederis:Convert. You should implement a preflight process as recommended by your printer, but we’re happy to help you create a process around preflighting and finalizing your PDFs for printing.</w:t>
       </w:r>
     </w:p>
     <w:p>
@@ -5820,15 +5320,7 @@
         <w:pStyle w:val="HEDProcessinginstruction"/>
       </w:pPr>
       <w:r>
-        <w:t xml:space="preserve">ATTRS=id: </w:t>
-      </w:r>
-      <w:proofErr w:type="spellStart"/>
-      <w:r>
-        <w:t>epub</w:t>
-      </w:r>
-      <w:proofErr w:type="spellEnd"/>
-      <w:r>
-        <w:t>-validation</w:t>
+        <w:t>ATTRS=id: epub-validation</w:t>
       </w:r>
     </w:p>
     <w:p>
@@ -5846,23 +5338,7 @@
         <w:pStyle w:val="HEDPlaintextparagraph"/>
       </w:pPr>
       <w:r>
-        <w:t xml:space="preserve">We recommend that you run the </w:t>
-      </w:r>
-      <w:proofErr w:type="spellStart"/>
-      <w:r>
-        <w:t>epubcheck</w:t>
-      </w:r>
-      <w:proofErr w:type="spellEnd"/>
-      <w:r>
-        <w:t xml:space="preserve"> validation tool on your files before distribution, to ensure that there are no errors. We’ll be integrating </w:t>
-      </w:r>
-      <w:proofErr w:type="spellStart"/>
-      <w:r>
-        <w:t>epubcheck</w:t>
-      </w:r>
-      <w:proofErr w:type="spellEnd"/>
-      <w:r>
-        <w:t xml:space="preserve"> into our toolchain very soon, but we don’t want anything to slip by you in the meantime!</w:t>
+        <w:t>We recommend that you run the epubcheck validation tool on your files before distribution, to ensure that there are no errors. We’ll be integrating epubcheck into our toolchain very soon, but we don’t want anything to slip by you in the meantime!</w:t>
       </w:r>
       <w:r>
         <w:t xml:space="preserve"> If there are any validation errors, let us know and we can </w:t>
@@ -5965,23 +5441,7 @@
         <w:t xml:space="preserve">= </w:t>
       </w:r>
       <w:r>
-        <w:t xml:space="preserve">string-set: </w:t>
-      </w:r>
-      <w:proofErr w:type="spellStart"/>
-      <w:r>
-        <w:t>authorname</w:t>
-      </w:r>
-      <w:proofErr w:type="spellEnd"/>
-      <w:r>
-        <w:t xml:space="preserve"> </w:t>
-      </w:r>
-      <w:proofErr w:type="spellStart"/>
-      <w:r>
-        <w:t>attr</w:t>
-      </w:r>
-      <w:proofErr w:type="spellEnd"/>
-      <w:r>
-        <w:t>(data-author-name);</w:t>
+        <w:t>string-set: authorname attr(data-author-name);</w:t>
       </w:r>
       <w:r>
         <w:t xml:space="preserve"> </w:t>
@@ -6079,21 +5539,11 @@
       <w:r>
         <w:t xml:space="preserve">string-set: </w:t>
       </w:r>
-      <w:proofErr w:type="spellStart"/>
       <w:r>
         <w:t>booktitle</w:t>
       </w:r>
-      <w:proofErr w:type="spellEnd"/>
-      <w:r>
-        <w:t xml:space="preserve"> </w:t>
-      </w:r>
-      <w:proofErr w:type="spellStart"/>
-      <w:r>
-        <w:t>attr</w:t>
-      </w:r>
-      <w:proofErr w:type="spellEnd"/>
-      <w:r>
-        <w:t>(data-</w:t>
+      <w:r>
+        <w:t xml:space="preserve"> attr(data-</w:t>
       </w:r>
       <w:r>
         <w:t>book</w:t>
@@ -6276,15 +5726,7 @@
       <w:bookmarkStart w:id="34" w:name="ListofStyles"/>
       <w:bookmarkEnd w:id="34"/>
       <w:r>
-        <w:t xml:space="preserve">List of </w:t>
-      </w:r>
-      <w:proofErr w:type="spellStart"/>
-      <w:r>
-        <w:t>Hederis</w:t>
-      </w:r>
-      <w:proofErr w:type="spellEnd"/>
-      <w:r>
-        <w:t xml:space="preserve"> Word Styles</w:t>
+        <w:t>List of Hederis Word Styles</w:t>
       </w:r>
     </w:p>
     <w:p>
@@ -6343,15 +5785,7 @@
         <w:pStyle w:val="HEDDefinitionterm"/>
       </w:pPr>
       <w:r>
-        <w:t>HED Attribution (</w:t>
-      </w:r>
-      <w:proofErr w:type="spellStart"/>
-      <w:r>
-        <w:t>contd</w:t>
-      </w:r>
-      <w:proofErr w:type="spellEnd"/>
-      <w:r>
-        <w:t>)</w:t>
+        <w:t>HED Attribution (contd)</w:t>
       </w:r>
     </w:p>
     <w:p>
@@ -6375,15 +5809,7 @@
         <w:pStyle w:val="HEDDefinitiondefinition"/>
       </w:pPr>
       <w:r>
-        <w:t xml:space="preserve">The name of an author. This could appear in a variety of places: on the main </w:t>
-      </w:r>
-      <w:proofErr w:type="spellStart"/>
-      <w:r>
-        <w:t>titlepage</w:t>
-      </w:r>
-      <w:proofErr w:type="spellEnd"/>
-      <w:r>
-        <w:t>, following a preface title or chapter title, etc.</w:t>
+        <w:t>The name of an author. This could appear in a variety of places: on the main titlepage, following a preface title or chapter title, etc.</w:t>
       </w:r>
     </w:p>
     <w:p>
@@ -6399,15 +5825,7 @@
         <w:pStyle w:val="HEDDefinitiondefinition"/>
       </w:pPr>
       <w:r>
-        <w:t xml:space="preserve">Some books include multiple types of boxes and sidebars, that appear multiple times within a book. For example, a book might have a type of box called “Quick Tips”, that contains different tips that correspond to the current book topic. This style would be used to tag that Type </w:t>
-      </w:r>
-      <w:proofErr w:type="gramStart"/>
-      <w:r>
-        <w:t>heading, and</w:t>
-      </w:r>
-      <w:proofErr w:type="gramEnd"/>
-      <w:r>
-        <w:t xml:space="preserve"> is different from the main box heading.</w:t>
+        <w:t>Some books include multiple types of boxes and sidebars, that appear multiple times within a book. For example, a book might have a type of box called “Quick Tips”, that contains different tips that correspond to the current book topic. This style would be used to tag that Type heading, and is different from the main box heading.</w:t>
       </w:r>
     </w:p>
     <w:p>
@@ -6511,15 +5929,7 @@
         <w:pStyle w:val="HEDDefinitiondefinition"/>
       </w:pPr>
       <w:r>
-        <w:t xml:space="preserve">A book or section contributor, other than the author. For example, the name of an illustrator or editor that might appear on the </w:t>
-      </w:r>
-      <w:proofErr w:type="spellStart"/>
-      <w:r>
-        <w:t>titlepage</w:t>
-      </w:r>
-      <w:proofErr w:type="spellEnd"/>
-      <w:r>
-        <w:t xml:space="preserve"> or at the beginning of a chapter.</w:t>
+        <w:t>A book or section contributor, other than the author. For example, the name of an illustrator or editor that might appear on the titlepage or at the beginning of a chapter.</w:t>
       </w:r>
     </w:p>
     <w:p>
@@ -6543,13 +5953,8 @@
         <w:pStyle w:val="HEDDefinitionterm"/>
       </w:pPr>
       <w:r>
-        <w:t xml:space="preserve">HED Definition </w:t>
-      </w:r>
-      <w:proofErr w:type="spellStart"/>
-      <w:r>
-        <w:t>definition</w:t>
-      </w:r>
-      <w:proofErr w:type="spellEnd"/>
+        <w:t>HED Definition definition</w:t>
+      </w:r>
     </w:p>
     <w:p>
       <w:pPr>
@@ -6564,23 +5969,7 @@
         <w:pStyle w:val="HEDDefinitionterm"/>
       </w:pPr>
       <w:r>
-        <w:t xml:space="preserve">HED Definition </w:t>
-      </w:r>
-      <w:proofErr w:type="spellStart"/>
-      <w:r>
-        <w:t>definition</w:t>
-      </w:r>
-      <w:proofErr w:type="spellEnd"/>
-      <w:r>
-        <w:t xml:space="preserve"> (</w:t>
-      </w:r>
-      <w:proofErr w:type="spellStart"/>
-      <w:r>
-        <w:t>contd</w:t>
-      </w:r>
-      <w:proofErr w:type="spellEnd"/>
-      <w:r>
-        <w:t>)</w:t>
+        <w:t>HED Definition definition (contd)</w:t>
       </w:r>
     </w:p>
     <w:p>
@@ -6611,17 +6000,8 @@
           <w:i/>
           <w:iCs/>
         </w:rPr>
-        <w:t xml:space="preserve">HED Definition </w:t>
-      </w:r>
-      <w:proofErr w:type="spellStart"/>
-      <w:r>
-        <w:rPr>
-          <w:i/>
-          <w:iCs/>
-        </w:rPr>
-        <w:t>definition</w:t>
-      </w:r>
-      <w:proofErr w:type="spellEnd"/>
+        <w:t>HED Definition definition</w:t>
+      </w:r>
       <w:r>
         <w:t xml:space="preserve"> paragraph.</w:t>
       </w:r>
@@ -6638,16 +6018,8 @@
           <w:lang w:val="fr-FR"/>
         </w:rPr>
         <w:lastRenderedPageBreak/>
-        <w:t xml:space="preserve">HED Dialogue </w:t>
-      </w:r>
-      <w:proofErr w:type="spellStart"/>
-      <w:r>
-        <w:rPr>
-          <w:lang w:val="fr-FR"/>
-        </w:rPr>
-        <w:t>paragraph</w:t>
-      </w:r>
-      <w:proofErr w:type="spellEnd"/>
+        <w:t>HED Dialogue paragraph</w:t>
+      </w:r>
     </w:p>
     <w:p>
       <w:pPr>
@@ -6674,30 +6046,8 @@
         <w:rPr>
           <w:lang w:val="fr-FR"/>
         </w:rPr>
-        <w:t xml:space="preserve">HED </w:t>
-      </w:r>
-      <w:proofErr w:type="spellStart"/>
-      <w:r>
-        <w:rPr>
-          <w:lang w:val="fr-FR"/>
-        </w:rPr>
-        <w:t>Endnote</w:t>
-      </w:r>
-      <w:proofErr w:type="spellEnd"/>
-      <w:r>
-        <w:rPr>
-          <w:lang w:val="fr-FR"/>
-        </w:rPr>
-        <w:t xml:space="preserve"> </w:t>
-      </w:r>
-      <w:proofErr w:type="spellStart"/>
-      <w:r>
-        <w:rPr>
-          <w:lang w:val="fr-FR"/>
-        </w:rPr>
-        <w:t>paragraph</w:t>
-      </w:r>
-      <w:proofErr w:type="spellEnd"/>
+        <w:t>HED Endnote paragraph</w:t>
+      </w:r>
     </w:p>
     <w:p>
       <w:pPr>
@@ -6735,13 +6085,8 @@
       <w:pPr>
         <w:pStyle w:val="HEDDefinitiondefinition"/>
       </w:pPr>
-      <w:proofErr w:type="gramStart"/>
-      <w:r>
-        <w:t>A generic heading,</w:t>
-      </w:r>
-      <w:proofErr w:type="gramEnd"/>
-      <w:r>
-        <w:t xml:space="preserve"> often used in the middle of boxes or sidebars when you want to introduce a block of text without creating a formal sub-section. Also often used as a heading preceding a letter body, e.g., “CONFIDENTIAL”.</w:t>
+      <w:r>
+        <w:t>A generic heading, often used in the middle of boxes or sidebars when you want to introduce a block of text without creating a formal sub-section. Also often used as a heading preceding a letter body, e.g., “CONFIDENTIAL”.</w:t>
       </w:r>
     </w:p>
     <w:p>
@@ -6833,21 +6178,8 @@
       <w:pPr>
         <w:pStyle w:val="HEDDefinitiondefinition"/>
       </w:pPr>
-      <w:proofErr w:type="gramStart"/>
-      <w:r>
-        <w:t>The name of your imprint,</w:t>
-      </w:r>
-      <w:proofErr w:type="gramEnd"/>
-      <w:r>
-        <w:t xml:space="preserve"> often included on a </w:t>
-      </w:r>
-      <w:proofErr w:type="spellStart"/>
-      <w:r>
-        <w:t>titlepage</w:t>
-      </w:r>
-      <w:proofErr w:type="spellEnd"/>
-      <w:r>
-        <w:t>.</w:t>
+      <w:r>
+        <w:t>The name of your imprint, often included on a titlepage.</w:t>
       </w:r>
     </w:p>
     <w:p>
@@ -6862,13 +6194,8 @@
       <w:pPr>
         <w:pStyle w:val="HEDDefinitiondefinition"/>
       </w:pPr>
-      <w:proofErr w:type="gramStart"/>
-      <w:r>
-        <w:t>A line space,</w:t>
-      </w:r>
-      <w:proofErr w:type="gramEnd"/>
-      <w:r>
-        <w:t xml:space="preserve"> often used to create a logical break in time or context.</w:t>
+      <w:r>
+        <w:t>A line space, often used to create a logical break in time or context.</w:t>
       </w:r>
     </w:p>
     <w:p>
@@ -6876,15 +6203,7 @@
         <w:pStyle w:val="HEDDefinitionterm"/>
       </w:pPr>
       <w:r>
-        <w:t>HED List item (</w:t>
-      </w:r>
-      <w:proofErr w:type="spellStart"/>
-      <w:r>
-        <w:t>contd</w:t>
-      </w:r>
-      <w:proofErr w:type="spellEnd"/>
-      <w:r>
-        <w:t>)</w:t>
+        <w:t>HED List item (contd)</w:t>
       </w:r>
     </w:p>
     <w:p>
@@ -6978,7 +6297,6 @@
         </w:rPr>
         <w:t xml:space="preserve">HED BOX </w:t>
       </w:r>
-      <w:proofErr w:type="spellStart"/>
       <w:r>
         <w:rPr>
           <w:i/>
@@ -6986,7 +6304,6 @@
         </w:rPr>
         <w:t>Num</w:t>
       </w:r>
-      <w:proofErr w:type="spellEnd"/>
       <w:r>
         <w:rPr>
           <w:i/>
@@ -7019,15 +6336,7 @@
         <w:pStyle w:val="HEDDefinitiondefinition"/>
       </w:pPr>
       <w:r>
-        <w:t xml:space="preserve">A location, for example the location of your office as it appears on the book </w:t>
-      </w:r>
-      <w:proofErr w:type="spellStart"/>
-      <w:r>
-        <w:t>titlepage</w:t>
-      </w:r>
-      <w:proofErr w:type="spellEnd"/>
-      <w:r>
-        <w:t>, or the location in which a chapter is set.</w:t>
+        <w:t>A location, for example the location of your office as it appears on the book titlepage, or the location in which a chapter is set.</w:t>
       </w:r>
     </w:p>
     <w:p>
@@ -7098,15 +6407,7 @@
         <w:pStyle w:val="HEDDefinitionterm"/>
       </w:pPr>
       <w:r>
-        <w:t>HED Plain text paragraph (</w:t>
-      </w:r>
-      <w:proofErr w:type="spellStart"/>
-      <w:r>
-        <w:t>contd</w:t>
-      </w:r>
-      <w:proofErr w:type="spellEnd"/>
-      <w:r>
-        <w:t>)</w:t>
+        <w:t>HED Plain text paragraph (contd)</w:t>
       </w:r>
     </w:p>
     <w:p>
@@ -7146,15 +6447,7 @@
         <w:pStyle w:val="HEDDefinitiondefinition"/>
       </w:pPr>
       <w:r>
-        <w:t xml:space="preserve">This special </w:t>
-      </w:r>
-      <w:proofErr w:type="spellStart"/>
-      <w:r>
-        <w:t>Hederis</w:t>
-      </w:r>
-      <w:proofErr w:type="spellEnd"/>
-      <w:r>
-        <w:t xml:space="preserve"> style is used to add extra instructions about how to transform the paragraphs and sections of your manuscript. See “</w:t>
+        <w:t>This special Hederis style is used to add extra instructions about how to transform the paragraphs and sections of your manuscript. See “</w:t>
       </w:r>
       <w:hyperlink w:anchor="AddPIs" w:history="1">
         <w:r>
@@ -7181,15 +6474,7 @@
         <w:pStyle w:val="HEDDefinitiondefinition"/>
       </w:pPr>
       <w:r>
-        <w:t xml:space="preserve">The name of your publisher, for example appearing on a </w:t>
-      </w:r>
-      <w:proofErr w:type="spellStart"/>
-      <w:r>
-        <w:t>titlepage</w:t>
-      </w:r>
-      <w:proofErr w:type="spellEnd"/>
-      <w:r>
-        <w:t>.</w:t>
+        <w:t>The name of your publisher, for example appearing on a titlepage.</w:t>
       </w:r>
     </w:p>
     <w:p>
@@ -7429,15 +6714,7 @@
         <w:pStyle w:val="HEDPlaintextparagraph"/>
       </w:pPr>
       <w:r>
-        <w:t xml:space="preserve">Inline styles are styles that you apply just to a few words or characters within a paragraph, without affecting the rest of the text in the paragraph. </w:t>
-      </w:r>
-      <w:proofErr w:type="spellStart"/>
-      <w:r>
-        <w:t>Hederis</w:t>
-      </w:r>
-      <w:proofErr w:type="spellEnd"/>
-      <w:r>
-        <w:t xml:space="preserve"> supports most of Word’s built-in character formatting tools (like italics, bold, underline, etc.), so you don’t need to use inline styles for everything. However, there are a few cases where inline styles come in handy:</w:t>
+        <w:t>Inline styles are styles that you apply just to a few words or characters within a paragraph, without affecting the rest of the text in the paragraph. Hederis supports most of Word’s built-in character formatting tools (like italics, bold, underline, etc.), so you don’t need to use inline styles for everything. However, there are a few cases where inline styles come in handy:</w:t>
       </w:r>
     </w:p>
     <w:p>
@@ -7575,14 +6852,12 @@
           <w:lang w:val="da-DK"/>
         </w:rPr>
       </w:pPr>
-      <w:proofErr w:type="spellStart"/>
       <w:r>
         <w:rPr>
           <w:lang w:val="da-DK"/>
         </w:rPr>
         <w:t>Wrappers</w:t>
       </w:r>
-      <w:proofErr w:type="spellEnd"/>
     </w:p>
     <w:p>
       <w:pPr>
@@ -7603,35 +6878,7 @@
         <w:rPr>
           <w:lang w:val="da-DK"/>
         </w:rPr>
-        <w:t xml:space="preserve">HED BOX </w:t>
-      </w:r>
-      <w:proofErr w:type="spellStart"/>
-      <w:r>
-        <w:rPr>
-          <w:lang w:val="da-DK"/>
-        </w:rPr>
-        <w:t>Box</w:t>
-      </w:r>
-      <w:proofErr w:type="spellEnd"/>
-      <w:r>
-        <w:rPr>
-          <w:lang w:val="da-DK"/>
-        </w:rPr>
-        <w:t xml:space="preserve"> start, HED BOX </w:t>
-      </w:r>
-      <w:proofErr w:type="spellStart"/>
-      <w:r>
-        <w:rPr>
-          <w:lang w:val="da-DK"/>
-        </w:rPr>
-        <w:t>Box</w:t>
-      </w:r>
-      <w:proofErr w:type="spellEnd"/>
-      <w:r>
-        <w:rPr>
-          <w:lang w:val="da-DK"/>
-        </w:rPr>
-        <w:t xml:space="preserve"> end</w:t>
+        <w:t>HED BOX Box start, HED BOX Box end</w:t>
       </w:r>
     </w:p>
     <w:p>
@@ -7645,35 +6892,7 @@
         <w:rPr>
           <w:lang w:val="da-DK"/>
         </w:rPr>
-        <w:t xml:space="preserve">HED BOX </w:t>
-      </w:r>
-      <w:proofErr w:type="spellStart"/>
-      <w:r>
-        <w:rPr>
-          <w:lang w:val="da-DK"/>
-        </w:rPr>
-        <w:t>Bullet</w:t>
-      </w:r>
-      <w:proofErr w:type="spellEnd"/>
-      <w:r>
-        <w:rPr>
-          <w:lang w:val="da-DK"/>
-        </w:rPr>
-        <w:t xml:space="preserve"> List start, HED BOX </w:t>
-      </w:r>
-      <w:proofErr w:type="spellStart"/>
-      <w:r>
-        <w:rPr>
-          <w:lang w:val="da-DK"/>
-        </w:rPr>
-        <w:t>Bullet</w:t>
-      </w:r>
-      <w:proofErr w:type="spellEnd"/>
-      <w:r>
-        <w:rPr>
-          <w:lang w:val="da-DK"/>
-        </w:rPr>
-        <w:t xml:space="preserve"> List end</w:t>
+        <w:t>HED BOX Bullet List start, HED BOX Bullet List end</w:t>
       </w:r>
     </w:p>
     <w:p>
@@ -7715,35 +6934,7 @@
         <w:rPr>
           <w:lang w:val="da-DK"/>
         </w:rPr>
-        <w:t xml:space="preserve">HED BOX </w:t>
-      </w:r>
-      <w:proofErr w:type="spellStart"/>
-      <w:r>
-        <w:rPr>
-          <w:lang w:val="da-DK"/>
-        </w:rPr>
-        <w:t>Endnote</w:t>
-      </w:r>
-      <w:proofErr w:type="spellEnd"/>
-      <w:r>
-        <w:rPr>
-          <w:lang w:val="da-DK"/>
-        </w:rPr>
-        <w:t xml:space="preserve"> start, HED BOX </w:t>
-      </w:r>
-      <w:proofErr w:type="spellStart"/>
-      <w:r>
-        <w:rPr>
-          <w:lang w:val="da-DK"/>
-        </w:rPr>
-        <w:t>Endnote</w:t>
-      </w:r>
-      <w:proofErr w:type="spellEnd"/>
-      <w:r>
-        <w:rPr>
-          <w:lang w:val="da-DK"/>
-        </w:rPr>
-        <w:t xml:space="preserve"> end</w:t>
+        <w:t>HED BOX Endnote start, HED BOX Endnote end</w:t>
       </w:r>
     </w:p>
     <w:p>
@@ -7811,35 +7002,7 @@
         <w:rPr>
           <w:lang w:val="da-DK"/>
         </w:rPr>
-        <w:t xml:space="preserve">HED BOX </w:t>
-      </w:r>
-      <w:proofErr w:type="spellStart"/>
-      <w:r>
-        <w:rPr>
-          <w:lang w:val="da-DK"/>
-        </w:rPr>
-        <w:t>Num</w:t>
-      </w:r>
-      <w:proofErr w:type="spellEnd"/>
-      <w:r>
-        <w:rPr>
-          <w:lang w:val="da-DK"/>
-        </w:rPr>
-        <w:t xml:space="preserve"> List start, HED BOX </w:t>
-      </w:r>
-      <w:proofErr w:type="spellStart"/>
-      <w:r>
-        <w:rPr>
-          <w:lang w:val="da-DK"/>
-        </w:rPr>
-        <w:t>Num</w:t>
-      </w:r>
-      <w:proofErr w:type="spellEnd"/>
-      <w:r>
-        <w:rPr>
-          <w:lang w:val="da-DK"/>
-        </w:rPr>
-        <w:t xml:space="preserve"> List end</w:t>
+        <w:t>HED BOX Num List start, HED BOX Num List end</w:t>
       </w:r>
     </w:p>
     <w:p>
@@ -8034,15 +7197,7 @@
         <w:pStyle w:val="HEDDefinitionterm"/>
       </w:pPr>
       <w:r>
-        <w:t xml:space="preserve">HED SECT </w:t>
-      </w:r>
-      <w:proofErr w:type="spellStart"/>
-      <w:r>
-        <w:t>Halftitle</w:t>
-      </w:r>
-      <w:proofErr w:type="spellEnd"/>
-      <w:r>
-        <w:t xml:space="preserve"> Page</w:t>
+        <w:t>HED SECT Halftitle Page</w:t>
       </w:r>
     </w:p>
     <w:p>
@@ -8098,13 +7253,8 @@
         <w:pStyle w:val="HEDDefinitionterm"/>
       </w:pPr>
       <w:r>
-        <w:t xml:space="preserve">HED SECT </w:t>
-      </w:r>
-      <w:proofErr w:type="spellStart"/>
-      <w:r>
-        <w:t>Titlepage</w:t>
-      </w:r>
-      <w:proofErr w:type="spellEnd"/>
+        <w:t>HED SECT Titlepage</w:t>
+      </w:r>
     </w:p>
     <w:p>
       <w:pPr>

</xml_diff>

<commit_message>
fleshing out typeset info
</commit_message>
<xml_diff>
--- a/book.docx
+++ b/book.docx
@@ -22,7 +22,21 @@
           <w:lang w:val="fr-FR"/>
         </w:rPr>
         <w:lastRenderedPageBreak/>
-        <w:t>ATTRS=id: documentation-home</w:t>
+        <w:t>ATTRS=</w:t>
+      </w:r>
+      <w:proofErr w:type="gramStart"/>
+      <w:r>
+        <w:rPr>
+          <w:lang w:val="fr-FR"/>
+        </w:rPr>
+        <w:t>id:</w:t>
+      </w:r>
+      <w:proofErr w:type="gramEnd"/>
+      <w:r>
+        <w:rPr>
+          <w:lang w:val="fr-FR"/>
+        </w:rPr>
+        <w:t xml:space="preserve"> documentation-home</w:t>
       </w:r>
     </w:p>
     <w:p>
@@ -34,11 +48,19 @@
       </w:pPr>
       <w:bookmarkStart w:id="0" w:name="Titlepage"/>
       <w:bookmarkEnd w:id="0"/>
+      <w:proofErr w:type="spellStart"/>
       <w:r>
         <w:rPr>
           <w:lang w:val="fr-FR"/>
         </w:rPr>
-        <w:t>Hederis:Convert Documentation</w:t>
+        <w:t>Hederis</w:t>
+      </w:r>
+      <w:proofErr w:type="spellEnd"/>
+      <w:r>
+        <w:rPr>
+          <w:lang w:val="fr-FR"/>
+        </w:rPr>
+        <w:t xml:space="preserve"> Documentation</w:t>
       </w:r>
     </w:p>
     <w:p>
@@ -63,11 +85,19 @@
       </w:pPr>
       <w:r>
         <w:lastRenderedPageBreak/>
-        <w:t>ATTRS=id :</w:t>
-      </w:r>
+        <w:t>ATTRS=</w:t>
+      </w:r>
+      <w:proofErr w:type="gramStart"/>
+      <w:r>
+        <w:t>id :</w:t>
+      </w:r>
+      <w:proofErr w:type="gramEnd"/>
       <w:r>
         <w:t xml:space="preserve"> quick-start</w:t>
       </w:r>
+      <w:r>
+        <w:t>; data-tags: convert;</w:t>
+      </w:r>
     </w:p>
     <w:p>
       <w:pPr>
@@ -81,16 +111,43 @@
       <w:pPr>
         <w:pStyle w:val="HEDPlaintextparagraph"/>
       </w:pPr>
-      <w:r>
-        <w:t>Hederis:Convert is a professional book publishing tool for quickly creating beautiful, high-quality books. You provide a single Microsoft Word file containing your full book text along with any images that you use in the book (and a cover file if you’ve got one), and Hederis:Convert will process it automatically into a laid-out, print-ready PDF, and a fully-accessible and standards-conformant EPUB file. You’ll also get an updated Microsoft Word file and an HTML version of your book.</w:t>
-      </w:r>
-    </w:p>
-    <w:p>
-      <w:pPr>
-        <w:pStyle w:val="HEDPlaintextparagraph"/>
-      </w:pPr>
-      <w:r>
-        <w:t>In the navigation menu, you’ll see a list of all the topics in this documentation, which should also give you a sense of all the things you can do with Hederis:Convert.</w:t>
+      <w:proofErr w:type="spellStart"/>
+      <w:proofErr w:type="gramStart"/>
+      <w:r>
+        <w:t>Hederis:Convert</w:t>
+      </w:r>
+      <w:proofErr w:type="spellEnd"/>
+      <w:proofErr w:type="gramEnd"/>
+      <w:r>
+        <w:t xml:space="preserve"> is a professional book publishing tool for quickly creating beautiful, high-quality books. You provide a single Microsoft Word file containing your full book text along with any images that you use in the book (and a cover file if you’ve got one), and </w:t>
+      </w:r>
+      <w:proofErr w:type="spellStart"/>
+      <w:proofErr w:type="gramStart"/>
+      <w:r>
+        <w:t>Hederis:Convert</w:t>
+      </w:r>
+      <w:proofErr w:type="spellEnd"/>
+      <w:proofErr w:type="gramEnd"/>
+      <w:r>
+        <w:t xml:space="preserve"> will process it automatically into a laid-out, print-ready PDF, and a fully-accessible and standards-conformant EPUB file. You’ll also get an updated Microsoft Word file and an HTML version of your book.</w:t>
+      </w:r>
+    </w:p>
+    <w:p>
+      <w:pPr>
+        <w:pStyle w:val="HEDPlaintextparagraph"/>
+      </w:pPr>
+      <w:r>
+        <w:t xml:space="preserve">In the navigation menu, you’ll see a list of all the topics in this documentation, which should also give you a sense of all the things you can do with </w:t>
+      </w:r>
+      <w:proofErr w:type="spellStart"/>
+      <w:proofErr w:type="gramStart"/>
+      <w:r>
+        <w:t>Hederis:Convert</w:t>
+      </w:r>
+      <w:proofErr w:type="spellEnd"/>
+      <w:proofErr w:type="gramEnd"/>
+      <w:r>
+        <w:t>.</w:t>
       </w:r>
     </w:p>
     <w:p>
@@ -358,6 +415,44 @@
     </w:p>
     <w:p>
       <w:pPr>
+        <w:pStyle w:val="HEDSECTChapter"/>
+      </w:pPr>
+    </w:p>
+    <w:p>
+      <w:pPr>
+        <w:pStyle w:val="HEDProcessinginstruction"/>
+      </w:pPr>
+      <w:r>
+        <w:t>ATTRS=id: guided-demo; data-tags: typeset;</w:t>
+      </w:r>
+    </w:p>
+    <w:p>
+      <w:pPr>
+        <w:pStyle w:val="HEDChapterSectiontitle"/>
+      </w:pPr>
+      <w:r>
+        <w:t xml:space="preserve">Guided </w:t>
+      </w:r>
+      <w:r>
+        <w:t>Demo</w:t>
+      </w:r>
+    </w:p>
+    <w:p>
+      <w:pPr>
+        <w:pStyle w:val="HEDPlaintextparagraph"/>
+      </w:pPr>
+      <w:r>
+        <w:t>Welcome to the Typeset guided tour, to get you up-and-running</w:t>
+      </w:r>
+      <w:r>
+        <w:t xml:space="preserve"> fast! In this tour, you’ll create a project, upload images and a cover, adjust the design,</w:t>
+      </w:r>
+      <w:r>
+        <w:t xml:space="preserve"> and create a PDF and EPUB file.</w:t>
+      </w:r>
+    </w:p>
+    <w:p>
+      <w:pPr>
         <w:pStyle w:val="HEDSECTIntroduction"/>
       </w:pPr>
       <w:r>
@@ -372,6 +467,9 @@
         <w:lastRenderedPageBreak/>
         <w:t>ATTRS=id: overview</w:t>
       </w:r>
+      <w:r>
+        <w:t>; data-tags: convert;</w:t>
+      </w:r>
     </w:p>
     <w:p>
       <w:pPr>
@@ -387,8 +485,15 @@
       <w:pPr>
         <w:pStyle w:val="HEDPlaintextparagraph"/>
       </w:pPr>
-      <w:r>
-        <w:t xml:space="preserve">Hederis:Convert is based on the concept of “single-source </w:t>
+      <w:proofErr w:type="spellStart"/>
+      <w:proofErr w:type="gramStart"/>
+      <w:r>
+        <w:t>Hederis:Convert</w:t>
+      </w:r>
+      <w:proofErr w:type="spellEnd"/>
+      <w:proofErr w:type="gramEnd"/>
+      <w:r>
+        <w:t xml:space="preserve"> is based on the concept of “single-source </w:t>
       </w:r>
       <w:r>
         <w:t>publishing</w:t>
@@ -408,7 +513,17 @@
         <w:pStyle w:val="HEDPlaintextparagraph"/>
       </w:pPr>
       <w:r>
-        <w:t>In the Hederis:Convert workflow, this single source of truth is your Microsoft Word manuscript. This manuscript contains your up-to-date book text, as well as any instructions for the creation of your final output files. These instructions are given in the form of Word Styles, including the semantic tagging of your manuscript text. See “</w:t>
+        <w:t xml:space="preserve">In the </w:t>
+      </w:r>
+      <w:proofErr w:type="spellStart"/>
+      <w:proofErr w:type="gramStart"/>
+      <w:r>
+        <w:t>Hederis:Convert</w:t>
+      </w:r>
+      <w:proofErr w:type="spellEnd"/>
+      <w:proofErr w:type="gramEnd"/>
+      <w:r>
+        <w:t xml:space="preserve"> workflow, this single source of truth is your Microsoft Word manuscript. This manuscript contains your up-to-date book text, as well as any instructions for the creation of your final output files. These instructions are given in the form of Word Styles, including the semantic tagging of your manuscript text. See “</w:t>
       </w:r>
       <w:hyperlink w:anchor="SemanticTagging" w:history="1">
         <w:r>
@@ -440,8 +555,13 @@
         <w:pStyle w:val="HEDCaption"/>
       </w:pPr>
       <w:r>
-        <w:t>A simple workflow example</w:t>
-      </w:r>
+        <w:t xml:space="preserve">A simple workflow </w:t>
+      </w:r>
+      <w:proofErr w:type="gramStart"/>
+      <w:r>
+        <w:t>example</w:t>
+      </w:r>
+      <w:proofErr w:type="gramEnd"/>
     </w:p>
     <w:p>
       <w:pPr>
@@ -453,7 +573,35 @@
         <w:pStyle w:val="HEDPlaintextparagraph"/>
       </w:pPr>
       <w:r>
-        <w:t>Book production is a skilled craft, and requires fine-tuning from experts who understand the book’s text. Hederis:Convert reduces the time it takes to get laid out files into your review process, so that you can focus on creating a perfect single-source of truth (your Word manuscript). Don’t expect the results to be perfect after the first conversion - Hederis:Convert is a tool to help you in the book production process, and not a replacement for human experts.</w:t>
+        <w:t xml:space="preserve">Book production is a skilled </w:t>
+      </w:r>
+      <w:proofErr w:type="gramStart"/>
+      <w:r>
+        <w:t>craft, and</w:t>
+      </w:r>
+      <w:proofErr w:type="gramEnd"/>
+      <w:r>
+        <w:t xml:space="preserve"> requires fine-tuning from experts who understand the book’s text. </w:t>
+      </w:r>
+      <w:proofErr w:type="spellStart"/>
+      <w:proofErr w:type="gramStart"/>
+      <w:r>
+        <w:t>Hederis:Convert</w:t>
+      </w:r>
+      <w:proofErr w:type="spellEnd"/>
+      <w:proofErr w:type="gramEnd"/>
+      <w:r>
+        <w:t xml:space="preserve"> reduces the time it takes to get laid out files into your review process, so that you can focus on creating a perfect single-source of truth (your Word manuscript). Don’t expect the results to be perfect after the first conversion - </w:t>
+      </w:r>
+      <w:proofErr w:type="spellStart"/>
+      <w:proofErr w:type="gramStart"/>
+      <w:r>
+        <w:t>Hederis:Convert</w:t>
+      </w:r>
+      <w:proofErr w:type="spellEnd"/>
+      <w:proofErr w:type="gramEnd"/>
+      <w:r>
+        <w:t xml:space="preserve"> is a tool to help you in the book production process, and not a replacement for human experts.</w:t>
       </w:r>
     </w:p>
     <w:p>
@@ -482,7 +630,17 @@
         <w:pStyle w:val="HEDListitem-Numbered"/>
       </w:pPr>
       <w:r>
-        <w:t>In the background, Hederis:Convert processes this manuscript, applies the necessary tagging, and creates initial PDF, EPUB, HTML files, along with a new Word manuscript that contains the results of this analysis.</w:t>
+        <w:t xml:space="preserve">In the background, </w:t>
+      </w:r>
+      <w:proofErr w:type="spellStart"/>
+      <w:proofErr w:type="gramStart"/>
+      <w:r>
+        <w:t>Hederis:Convert</w:t>
+      </w:r>
+      <w:proofErr w:type="spellEnd"/>
+      <w:proofErr w:type="gramEnd"/>
+      <w:r>
+        <w:t xml:space="preserve"> processes this manuscript, applies the necessary tagging, and creates initial PDF, EPUB, HTML files, along with a new Word manuscript that contains the results of this analysis.</w:t>
       </w:r>
     </w:p>
     <w:p>
@@ -584,7 +742,15 @@
         <w:pStyle w:val="HEDListitem-Numbered"/>
       </w:pPr>
       <w:r>
-        <w:t>Make all required changes to your source Word file (which will be the most recent file created by Hederis).</w:t>
+        <w:t xml:space="preserve">Make all required changes to your source Word file (which will be the most recent file created by </w:t>
+      </w:r>
+      <w:proofErr w:type="spellStart"/>
+      <w:r>
+        <w:t>Hederis</w:t>
+      </w:r>
+      <w:proofErr w:type="spellEnd"/>
+      <w:r>
+        <w:t>).</w:t>
       </w:r>
     </w:p>
     <w:p>
@@ -592,7 +758,15 @@
         <w:pStyle w:val="HEDListitem-Numbered"/>
       </w:pPr>
       <w:r>
-        <w:t>Re-upload your latest-and-greatest Word file for conversion, and start a new review process to make sure your changes were correctly incorporated and to see if any new changes need to be made.</w:t>
+        <w:t xml:space="preserve">Re-upload your latest-and-greatest Word file for </w:t>
+      </w:r>
+      <w:proofErr w:type="gramStart"/>
+      <w:r>
+        <w:t>conversion, and</w:t>
+      </w:r>
+      <w:proofErr w:type="gramEnd"/>
+      <w:r>
+        <w:t xml:space="preserve"> start a new review process to make sure your changes were correctly incorporated and to see if any new changes need to be made.</w:t>
       </w:r>
     </w:p>
     <w:p>
@@ -639,6 +813,19 @@
       <w:r>
         <w:t>ATTRS=id: add-an-image</w:t>
       </w:r>
+      <w:r>
+        <w:t xml:space="preserve">; data-tags: </w:t>
+      </w:r>
+      <w:proofErr w:type="spellStart"/>
+      <w:proofErr w:type="gramStart"/>
+      <w:r>
+        <w:t>convert,typeset</w:t>
+      </w:r>
+      <w:proofErr w:type="spellEnd"/>
+      <w:proofErr w:type="gramEnd"/>
+      <w:r>
+        <w:t>;</w:t>
+      </w:r>
     </w:p>
     <w:p>
       <w:pPr>
@@ -649,13 +836,21 @@
       <w:r>
         <w:t>Add an image</w:t>
       </w:r>
-    </w:p>
-    <w:p>
-      <w:pPr>
-        <w:pStyle w:val="HEDPlaintextparagraph"/>
-      </w:pPr>
-      <w:r>
-        <w:t>Hederis:Convert supports images in your book text. To include an image:</w:t>
+      <w:r>
+        <w:t xml:space="preserve"> in Word</w:t>
+      </w:r>
+    </w:p>
+    <w:p>
+      <w:pPr>
+        <w:pStyle w:val="HEDPlaintextparagraph"/>
+      </w:pPr>
+      <w:proofErr w:type="spellStart"/>
+      <w:r>
+        <w:t>Hederis</w:t>
+      </w:r>
+      <w:proofErr w:type="spellEnd"/>
+      <w:r>
+        <w:t xml:space="preserve"> supports images in your book text. To include an image:</w:t>
       </w:r>
     </w:p>
     <w:p>
@@ -698,7 +893,15 @@
         <w:pStyle w:val="HEDPlaintextparagraph"/>
       </w:pPr>
       <w:r>
-        <w:t>Once you upload the image file to Hederis:Convert (see “</w:t>
+        <w:t xml:space="preserve">Once you upload the image file to </w:t>
+      </w:r>
+      <w:proofErr w:type="spellStart"/>
+      <w:r>
+        <w:t>Hederis</w:t>
+      </w:r>
+      <w:proofErr w:type="spellEnd"/>
+      <w:r>
+        <w:t xml:space="preserve"> (see “</w:t>
       </w:r>
       <w:hyperlink w:anchor="UploadACover" w:history="1">
         <w:r>
@@ -745,7 +948,25 @@
       </w:pPr>
       <w:r>
         <w:lastRenderedPageBreak/>
-        <w:t>ATTRS=id: images-with-captions-etc</w:t>
+        <w:t>ATTRS=id: images-with-captions-</w:t>
+      </w:r>
+      <w:proofErr w:type="spellStart"/>
+      <w:r>
+        <w:t>etc</w:t>
+      </w:r>
+      <w:proofErr w:type="spellEnd"/>
+      <w:r>
+        <w:t xml:space="preserve">; data-tags: </w:t>
+      </w:r>
+      <w:proofErr w:type="spellStart"/>
+      <w:proofErr w:type="gramStart"/>
+      <w:r>
+        <w:t>convert,typeset</w:t>
+      </w:r>
+      <w:proofErr w:type="spellEnd"/>
+      <w:proofErr w:type="gramEnd"/>
+      <w:r>
+        <w:t>;</w:t>
       </w:r>
     </w:p>
     <w:p>
@@ -872,6 +1093,19 @@
         <w:lastRenderedPageBreak/>
         <w:t>ATTRS=id: upload-a-cover</w:t>
       </w:r>
+      <w:r>
+        <w:t xml:space="preserve">; data-tags: </w:t>
+      </w:r>
+      <w:proofErr w:type="spellStart"/>
+      <w:proofErr w:type="gramStart"/>
+      <w:r>
+        <w:t>convert,typeset</w:t>
+      </w:r>
+      <w:proofErr w:type="spellEnd"/>
+      <w:proofErr w:type="gramEnd"/>
+      <w:r>
+        <w:t>;</w:t>
+      </w:r>
     </w:p>
     <w:p>
       <w:pPr>
@@ -896,8 +1130,21 @@
       <w:pPr>
         <w:pStyle w:val="HEDPlaintextparagraph"/>
       </w:pPr>
-      <w:r>
-        <w:t xml:space="preserve">Hederis:Convert will automatically include your book cover in the generated EPUB file, and will include any image files that are in your book text. To include cover and images files, upload them </w:t>
+      <w:proofErr w:type="spellStart"/>
+      <w:r>
+        <w:t>Hederis</w:t>
+      </w:r>
+      <w:proofErr w:type="spellEnd"/>
+      <w:r>
+        <w:t xml:space="preserve"> will automatically include your book cover in the generated EPUB </w:t>
+      </w:r>
+      <w:proofErr w:type="gramStart"/>
+      <w:r>
+        <w:t>file, and</w:t>
+      </w:r>
+      <w:proofErr w:type="gramEnd"/>
+      <w:r>
+        <w:t xml:space="preserve"> will include any image files that are in your book text. To include cover and images files, upload them </w:t>
       </w:r>
       <w:r>
         <w:rPr>
@@ -906,7 +1153,15 @@
         <w:t xml:space="preserve">before </w:t>
       </w:r>
       <w:r>
-        <w:t>you upload your Word manuscript, as indicated on the Hederis:Convert user interface.</w:t>
+        <w:t xml:space="preserve">you upload your Word manuscript, as indicated on the </w:t>
+      </w:r>
+      <w:proofErr w:type="spellStart"/>
+      <w:r>
+        <w:t>Hederis</w:t>
+      </w:r>
+      <w:proofErr w:type="spellEnd"/>
+      <w:r>
+        <w:t xml:space="preserve"> user interface.</w:t>
       </w:r>
     </w:p>
     <w:p>
@@ -932,6 +1187,19 @@
       <w:r>
         <w:lastRenderedPageBreak/>
         <w:t>ATTRS=id: include-full-page-images</w:t>
+      </w:r>
+      <w:r>
+        <w:t xml:space="preserve">; data-tags: </w:t>
+      </w:r>
+      <w:proofErr w:type="spellStart"/>
+      <w:proofErr w:type="gramStart"/>
+      <w:r>
+        <w:t>convert,typeset</w:t>
+      </w:r>
+      <w:proofErr w:type="spellEnd"/>
+      <w:proofErr w:type="gramEnd"/>
+      <w:r>
+        <w:t>;</w:t>
       </w:r>
     </w:p>
     <w:p>
@@ -987,7 +1255,15 @@
         <w:pStyle w:val="HEDListitem-Numbered"/>
       </w:pPr>
       <w:r>
-        <w:t>Insert a new paragraph below your image holder paragraph, and apply the “HED Processing instruction” style to it.</w:t>
+        <w:t xml:space="preserve">Insert a new paragraph below your image holder </w:t>
+      </w:r>
+      <w:proofErr w:type="gramStart"/>
+      <w:r>
+        <w:t>paragraph, and</w:t>
+      </w:r>
+      <w:proofErr w:type="gramEnd"/>
+      <w:r>
+        <w:t xml:space="preserve"> apply the “HED Processing instruction” style to it.</w:t>
       </w:r>
     </w:p>
     <w:p>
@@ -1001,8 +1277,13 @@
         <w:t>MAGE-SIZE</w:t>
       </w:r>
       <w:r>
-        <w:t>=fullbleed</w:t>
-      </w:r>
+        <w:t>=</w:t>
+      </w:r>
+      <w:proofErr w:type="spellStart"/>
+      <w:r>
+        <w:t>fullbleed</w:t>
+      </w:r>
+      <w:proofErr w:type="spellEnd"/>
     </w:p>
     <w:p>
       <w:pPr>
@@ -1036,6 +1317,19 @@
         <w:lastRenderedPageBreak/>
         <w:t>ATTRS=id: grayscale-images</w:t>
       </w:r>
+      <w:r>
+        <w:t xml:space="preserve">; data-tags: </w:t>
+      </w:r>
+      <w:proofErr w:type="spellStart"/>
+      <w:proofErr w:type="gramStart"/>
+      <w:r>
+        <w:t>convert,typeset</w:t>
+      </w:r>
+      <w:proofErr w:type="spellEnd"/>
+      <w:proofErr w:type="gramEnd"/>
+      <w:r>
+        <w:t>;</w:t>
+      </w:r>
     </w:p>
     <w:p>
       <w:pPr>
@@ -1098,6 +1392,19 @@
         <w:lastRenderedPageBreak/>
         <w:t>ATTRS=id: upload-a-manuscript</w:t>
       </w:r>
+      <w:r>
+        <w:t xml:space="preserve">; data-tags: </w:t>
+      </w:r>
+      <w:proofErr w:type="spellStart"/>
+      <w:proofErr w:type="gramStart"/>
+      <w:r>
+        <w:t>convert,typeset</w:t>
+      </w:r>
+      <w:proofErr w:type="spellEnd"/>
+      <w:proofErr w:type="gramEnd"/>
+      <w:r>
+        <w:t>;</w:t>
+      </w:r>
     </w:p>
     <w:p>
       <w:pPr>
@@ -1114,7 +1421,31 @@
         <w:pStyle w:val="HEDPlaintextparagraph"/>
       </w:pPr>
       <w:r>
-        <w:t>To upload a Word manuscript to Hederis:Convert, open the “Upload DOCX” menu item from your Project Dashboard, and click the “Upload a Docx” button or drag a .docx file from your computer file system onto the browser window.</w:t>
+        <w:t xml:space="preserve">To upload a Word manuscript to </w:t>
+      </w:r>
+      <w:proofErr w:type="spellStart"/>
+      <w:r>
+        <w:t>Hederis</w:t>
+      </w:r>
+      <w:proofErr w:type="spellEnd"/>
+      <w:r>
+        <w:t xml:space="preserve">, open the “Upload DOCX” menu item from your Project Dashboard, and click the “Upload a </w:t>
+      </w:r>
+      <w:proofErr w:type="spellStart"/>
+      <w:r>
+        <w:t>Docx</w:t>
+      </w:r>
+      <w:proofErr w:type="spellEnd"/>
+      <w:r>
+        <w:t>” button or drag a .</w:t>
+      </w:r>
+      <w:proofErr w:type="spellStart"/>
+      <w:r>
+        <w:t>docx</w:t>
+      </w:r>
+      <w:proofErr w:type="spellEnd"/>
+      <w:r>
+        <w:t xml:space="preserve"> file from your computer file system onto the browser window.</w:t>
       </w:r>
     </w:p>
     <w:p>
@@ -1159,7 +1490,21 @@
         <w:pStyle w:val="HEDPlaintextparagraph"/>
       </w:pPr>
       <w:r>
-        <w:t>You can choose to have Hederis:Convert delete empty paragraphs when it processes your file - check the “Strip empty paragraphs” to select this option.</w:t>
+        <w:t xml:space="preserve">You can choose to have </w:t>
+      </w:r>
+      <w:proofErr w:type="spellStart"/>
+      <w:r>
+        <w:t>Hederis</w:t>
+      </w:r>
+      <w:proofErr w:type="spellEnd"/>
+      <w:r>
+        <w:t xml:space="preserve"> delete empty paragraphs when it processes your file - check the “Strip empty paragraphs”</w:t>
+      </w:r>
+      <w:r>
+        <w:t xml:space="preserve"> box</w:t>
+      </w:r>
+      <w:r>
+        <w:t xml:space="preserve"> to select this option.</w:t>
       </w:r>
     </w:p>
     <w:p>
@@ -1178,6 +1523,19 @@
         <w:lastRenderedPageBreak/>
         <w:t>ATTRS=id: semantic-tagging</w:t>
       </w:r>
+      <w:r>
+        <w:t xml:space="preserve">; data-tags: </w:t>
+      </w:r>
+      <w:proofErr w:type="spellStart"/>
+      <w:proofErr w:type="gramStart"/>
+      <w:r>
+        <w:t>convert,typeset</w:t>
+      </w:r>
+      <w:proofErr w:type="spellEnd"/>
+      <w:proofErr w:type="gramEnd"/>
+      <w:r>
+        <w:t>;</w:t>
+      </w:r>
     </w:p>
     <w:p>
       <w:pPr>
@@ -1202,7 +1560,23 @@
         <w:pStyle w:val="HEDPlaintextparagraph"/>
       </w:pPr>
       <w:r>
-        <w:t>When you upload a file to Hederis:Convert, we automatically make some guesses about the different parts of your manuscript, but you are the person who knows your content best. It’s a good idea to review our guesses, and adjust them as needed so that your manuscript is correctly tagged. See “</w:t>
+        <w:t xml:space="preserve">When you upload a file to </w:t>
+      </w:r>
+      <w:proofErr w:type="spellStart"/>
+      <w:r>
+        <w:t>Hederis</w:t>
+      </w:r>
+      <w:proofErr w:type="spellEnd"/>
+      <w:r>
+        <w:t xml:space="preserve">, we automatically make some guesses about the different parts of your manuscript, but you are the person who knows your content best. It’s a good idea to review our </w:t>
+      </w:r>
+      <w:proofErr w:type="gramStart"/>
+      <w:r>
+        <w:t>guesses, and</w:t>
+      </w:r>
+      <w:proofErr w:type="gramEnd"/>
+      <w:r>
+        <w:t xml:space="preserve"> adjust them as needed so that your manuscript is correctly tagged. See “</w:t>
       </w:r>
       <w:hyperlink w:anchor="FinetuneWord" w:history="1">
         <w:r>
@@ -1232,6 +1606,19 @@
         <w:lastRenderedPageBreak/>
         <w:t>ATTRS=id: paragraphs-wrappers-and-sections</w:t>
       </w:r>
+      <w:r>
+        <w:t xml:space="preserve">; data-tags: </w:t>
+      </w:r>
+      <w:proofErr w:type="spellStart"/>
+      <w:proofErr w:type="gramStart"/>
+      <w:r>
+        <w:t>convert,typeset</w:t>
+      </w:r>
+      <w:proofErr w:type="spellEnd"/>
+      <w:proofErr w:type="gramEnd"/>
+      <w:r>
+        <w:t>;</w:t>
+      </w:r>
     </w:p>
     <w:p>
       <w:pPr>
@@ -1345,7 +1732,15 @@
         <w:t>Sections</w:t>
       </w:r>
       <w:r>
-        <w:t xml:space="preserve"> are the main chunks of your manuscript - you probably use words like chapters, parts, appendixes, prefaces, etc., to describe the sections in your book. At Hederis, we have special styles to mark your section breaks </w:t>
+        <w:t xml:space="preserve"> are the main chunks of your manuscript - you probably use words like chapters, parts, appendixes, prefaces, etc., to describe the sections in your book. At </w:t>
+      </w:r>
+      <w:proofErr w:type="spellStart"/>
+      <w:r>
+        <w:t>Hederis</w:t>
+      </w:r>
+      <w:proofErr w:type="spellEnd"/>
+      <w:r>
+        <w:t xml:space="preserve">, we have special styles to mark your section breaks </w:t>
       </w:r>
       <w:r>
         <w:t>(</w:t>
@@ -1371,7 +1766,15 @@
         <w:t>.</w:t>
       </w:r>
       <w:r>
-        <w:t xml:space="preserve"> These section break styles tell our app where and how to split up your manuscript, and these breaks are used to create book features like your ebook table of contents (you can have more granular control over that if you want to – check out “</w:t>
+        <w:t xml:space="preserve"> These section break styles tell our app where and how to split up your manuscript, and these breaks are used to create book features like your </w:t>
+      </w:r>
+      <w:proofErr w:type="spellStart"/>
+      <w:r>
+        <w:t>ebook</w:t>
+      </w:r>
+      <w:proofErr w:type="spellEnd"/>
+      <w:r>
+        <w:t xml:space="preserve"> table of contents (you can have more granular control over that if you want to – check out “</w:t>
       </w:r>
       <w:hyperlink w:anchor="TOCAutoGen" w:history="1">
         <w:r>
@@ -1412,6 +1815,19 @@
         <w:lastRenderedPageBreak/>
         <w:t>ATTRS=id: fine-tune-styles</w:t>
       </w:r>
+      <w:r>
+        <w:t xml:space="preserve">; data-tags: </w:t>
+      </w:r>
+      <w:proofErr w:type="spellStart"/>
+      <w:proofErr w:type="gramStart"/>
+      <w:r>
+        <w:t>convert,typeset</w:t>
+      </w:r>
+      <w:proofErr w:type="spellEnd"/>
+      <w:proofErr w:type="gramEnd"/>
+      <w:r>
+        <w:t>;</w:t>
+      </w:r>
     </w:p>
     <w:p>
       <w:pPr>
@@ -1428,7 +1844,23 @@
         <w:pStyle w:val="HEDPlaintextparagraph"/>
       </w:pPr>
       <w:r>
-        <w:t xml:space="preserve">When you upload a Word manuscript to Hederis:Convert, we automatically make some guesses about the parts of your document, but these will undoubtedly need to be adjusted and fleshed out. Hederis returns a new Word manuscript to you, that contains all of our tagging and conversion instructions - </w:t>
+        <w:t xml:space="preserve">When you upload a Word manuscript to </w:t>
+      </w:r>
+      <w:proofErr w:type="spellStart"/>
+      <w:r>
+        <w:t>Hederis</w:t>
+      </w:r>
+      <w:proofErr w:type="spellEnd"/>
+      <w:r>
+        <w:t xml:space="preserve">, we automatically make some guesses about the parts of your document, but these will undoubtedly need to be adjusted and fleshed out. </w:t>
+      </w:r>
+      <w:proofErr w:type="spellStart"/>
+      <w:r>
+        <w:t>Hederis</w:t>
+      </w:r>
+      <w:proofErr w:type="spellEnd"/>
+      <w:r>
+        <w:t xml:space="preserve"> returns a new Word manuscript to you, that contains all of our tagging and conversion instructions - </w:t>
       </w:r>
       <w:r>
         <w:rPr>
@@ -1441,8 +1873,13 @@
       <w:pPr>
         <w:pStyle w:val="HEDPlaintextparagraph"/>
       </w:pPr>
-      <w:r>
-        <w:t>Hederis uses a specific set of Word styles, that all start with the prefix “HED”. When you download and open your new Word file, you’ll see that all the paragraphs in your document have been tagged with one of these styles. Chances are, there will be at least a few paragraphs that you want to re-classify with different styles. (</w:t>
+      <w:proofErr w:type="spellStart"/>
+      <w:r>
+        <w:t>Hederis</w:t>
+      </w:r>
+      <w:proofErr w:type="spellEnd"/>
+      <w:r>
+        <w:t xml:space="preserve"> uses a specific set of Word styles, that all start with the prefix “HED”. When you download and open your new Word file, you’ll see that all the paragraphs in your document have been tagged with one of these styles. Chances are, there will be at least a few paragraphs that you want to re-classify with different styles. (</w:t>
       </w:r>
       <w:hyperlink w:anchor="ListofStyles" w:history="1">
         <w:r>
@@ -1453,7 +1890,15 @@
         </w:r>
       </w:hyperlink>
       <w:r>
-        <w:t xml:space="preserve"> for a full list of Hederis styles and notes about how to use them.) Here’s how to work with styles in your Word manuscript:</w:t>
+        <w:t xml:space="preserve"> for a full list of </w:t>
+      </w:r>
+      <w:proofErr w:type="spellStart"/>
+      <w:r>
+        <w:t>Hederis</w:t>
+      </w:r>
+      <w:proofErr w:type="spellEnd"/>
+      <w:r>
+        <w:t xml:space="preserve"> styles and notes about how to use them.) Here’s how to work with styles in your Word manuscript:</w:t>
       </w:r>
     </w:p>
     <w:p>
@@ -1504,7 +1949,15 @@
         <w:t>Display</w:t>
       </w:r>
       <w:r>
-        <w:t xml:space="preserve"> section (PC), and enter a value in the “Style area width” box (2 inches is usually a safe size).</w:t>
+        <w:t xml:space="preserve"> section (PC</w:t>
+      </w:r>
+      <w:proofErr w:type="gramStart"/>
+      <w:r>
+        <w:t>), and</w:t>
+      </w:r>
+      <w:proofErr w:type="gramEnd"/>
+      <w:r>
+        <w:t xml:space="preserve"> enter a value in the “Style area width” box (2 inches is usually a safe size).</w:t>
       </w:r>
       <w:r>
         <w:t xml:space="preserve"> Here are some step-by-step instruction</w:t>
@@ -1550,7 +2003,15 @@
         <w:pStyle w:val="HEDPlaintextparagraph"/>
       </w:pPr>
       <w:r>
-        <w:t>You can also resize the style sidebar by clicking and holding your mouse button on the right border of the sidebar, and dragging to the left or right.</w:t>
+        <w:t xml:space="preserve">You can also resize the style sidebar by clicking and holding your mouse button on the right border of the </w:t>
+      </w:r>
+      <w:proofErr w:type="gramStart"/>
+      <w:r>
+        <w:t>sidebar, and</w:t>
+      </w:r>
+      <w:proofErr w:type="gramEnd"/>
+      <w:r>
+        <w:t xml:space="preserve"> dragging to the left or right.</w:t>
       </w:r>
     </w:p>
     <w:p>
@@ -1639,8 +2100,6 @@
       <w:pPr>
         <w:pStyle w:val="HEDBOXFigureend"/>
       </w:pPr>
-      <w:bookmarkStart w:id="13" w:name="_GoBack"/>
-      <w:bookmarkEnd w:id="13"/>
     </w:p>
     <w:p>
       <w:pPr>
@@ -1702,13 +2161,26 @@
       <w:r>
         <w:t>add-a-wrapper</w:t>
       </w:r>
+      <w:r>
+        <w:t xml:space="preserve">; data-tags: </w:t>
+      </w:r>
+      <w:proofErr w:type="spellStart"/>
+      <w:proofErr w:type="gramStart"/>
+      <w:r>
+        <w:t>convert,typeset</w:t>
+      </w:r>
+      <w:proofErr w:type="spellEnd"/>
+      <w:proofErr w:type="gramEnd"/>
+      <w:r>
+        <w:t>;</w:t>
+      </w:r>
     </w:p>
     <w:p>
       <w:pPr>
         <w:pStyle w:val="HEDChapterSectiontitle"/>
       </w:pPr>
-      <w:bookmarkStart w:id="14" w:name="AddAWrapper"/>
-      <w:bookmarkEnd w:id="14"/>
+      <w:bookmarkStart w:id="13" w:name="AddAWrapper"/>
+      <w:bookmarkEnd w:id="13"/>
       <w:r>
         <w:t>Add a Wrapper</w:t>
       </w:r>
@@ -1726,7 +2198,15 @@
         <w:pStyle w:val="HEDPlaintextparagraph"/>
       </w:pPr>
       <w:r>
-        <w:t xml:space="preserve">Many paragraph styles can be re-used both in the main flow of text and inside wrappers, and will appear differently depending on whether or not they’re in a wrapper. For example, the </w:t>
+        <w:t xml:space="preserve">Many paragraph styles can be re-used both in the main flow of text and inside </w:t>
+      </w:r>
+      <w:proofErr w:type="gramStart"/>
+      <w:r>
+        <w:t>wrappers, and</w:t>
+      </w:r>
+      <w:proofErr w:type="gramEnd"/>
+      <w:r>
+        <w:t xml:space="preserve"> will appear differently depending on whether or not they’re in a wrapper. For example, the </w:t>
       </w:r>
       <w:r>
         <w:rPr>
@@ -1852,13 +2332,26 @@
         <w:lastRenderedPageBreak/>
         <w:t>ATTRS=id: add-a-section</w:t>
       </w:r>
+      <w:r>
+        <w:t xml:space="preserve">; data-tags: </w:t>
+      </w:r>
+      <w:proofErr w:type="spellStart"/>
+      <w:proofErr w:type="gramStart"/>
+      <w:r>
+        <w:t>convert,typeset</w:t>
+      </w:r>
+      <w:proofErr w:type="spellEnd"/>
+      <w:proofErr w:type="gramEnd"/>
+      <w:r>
+        <w:t>;</w:t>
+      </w:r>
     </w:p>
     <w:p>
       <w:pPr>
         <w:pStyle w:val="HEDChapterSectiontitle"/>
       </w:pPr>
-      <w:bookmarkStart w:id="15" w:name="AddASection"/>
-      <w:bookmarkEnd w:id="15"/>
+      <w:bookmarkStart w:id="14" w:name="AddASection"/>
+      <w:bookmarkEnd w:id="14"/>
       <w:r>
         <w:t>Add a Section</w:t>
       </w:r>
@@ -1867,8 +2360,13 @@
       <w:pPr>
         <w:pStyle w:val="HEDPlaintextparagraph"/>
       </w:pPr>
-      <w:r>
-        <w:t>Hederis:Convert will automatically interpret any page break in your document as the start of a new section. However, it’s likely that you’ll need to re-classify some sections, or add new sections.</w:t>
+      <w:proofErr w:type="spellStart"/>
+      <w:r>
+        <w:t>Hederis</w:t>
+      </w:r>
+      <w:proofErr w:type="spellEnd"/>
+      <w:r>
+        <w:t xml:space="preserve"> will automatically interpret any page break in your document as the start of a new section. However, it’s likely that you’ll need to re-classify some sections, or add new sections.</w:t>
       </w:r>
       <w:r>
         <w:t xml:space="preserve"> In your Word manuscript, section breaks look like this:</w:t>
@@ -1974,15 +2472,36 @@
       </w:pPr>
       <w:r>
         <w:lastRenderedPageBreak/>
-        <w:t>ATTRS=id: autogen-a-toc</w:t>
+        <w:t xml:space="preserve">ATTRS=id: </w:t>
+      </w:r>
+      <w:proofErr w:type="spellStart"/>
+      <w:r>
+        <w:t>autogen</w:t>
+      </w:r>
+      <w:proofErr w:type="spellEnd"/>
+      <w:r>
+        <w:t>-a-toc</w:t>
+      </w:r>
+      <w:r>
+        <w:t xml:space="preserve">; data-tags: </w:t>
+      </w:r>
+      <w:proofErr w:type="spellStart"/>
+      <w:proofErr w:type="gramStart"/>
+      <w:r>
+        <w:t>convert,typeset</w:t>
+      </w:r>
+      <w:proofErr w:type="spellEnd"/>
+      <w:proofErr w:type="gramEnd"/>
+      <w:r>
+        <w:t>;</w:t>
       </w:r>
     </w:p>
     <w:p>
       <w:pPr>
         <w:pStyle w:val="HEDChapterSectiontitle"/>
       </w:pPr>
-      <w:bookmarkStart w:id="16" w:name="TOCAutoGen"/>
-      <w:bookmarkEnd w:id="16"/>
+      <w:bookmarkStart w:id="15" w:name="TOCAutoGen"/>
+      <w:bookmarkEnd w:id="15"/>
       <w:r>
         <w:t>Automatically Generate a Table of Contents</w:t>
       </w:r>
@@ -1991,8 +2510,29 @@
       <w:pPr>
         <w:pStyle w:val="HEDPlaintextparagraph"/>
       </w:pPr>
-      <w:r>
-        <w:t>Hederis can automatically generate a Table of Contents for you, and insert it into your print file in any location you choose. Additionally, you can specify not to include certain chapters or sections in your generated Table of Contents, and specify how many levels deep you want the Table of Contents to go (for example, you can include only chapter-level headings, or include nested subsections to any level). Here’s how:</w:t>
+      <w:proofErr w:type="spellStart"/>
+      <w:r>
+        <w:t>Hederis</w:t>
+      </w:r>
+      <w:proofErr w:type="spellEnd"/>
+      <w:r>
+        <w:t xml:space="preserve"> can automatically generate a Table of Contents for </w:t>
+      </w:r>
+      <w:proofErr w:type="gramStart"/>
+      <w:r>
+        <w:t>you, and</w:t>
+      </w:r>
+      <w:proofErr w:type="gramEnd"/>
+      <w:r>
+        <w:t xml:space="preserve"> insert it into your print file in any location you choose. Additionally, you can specify not to include certain chapters or sections in your generated Table of </w:t>
+      </w:r>
+      <w:proofErr w:type="gramStart"/>
+      <w:r>
+        <w:t>Contents, and</w:t>
+      </w:r>
+      <w:proofErr w:type="gramEnd"/>
+      <w:r>
+        <w:t xml:space="preserve"> specify how many levels deep you want the Table of Contents to go (for example, you can include only chapter-level headings, or include nested subsections to any level). Here’s how:</w:t>
       </w:r>
     </w:p>
     <w:p>
@@ -2284,13 +2824,26 @@
         <w:lastRenderedPageBreak/>
         <w:t>ATTRS=id: setup-a-toc</w:t>
       </w:r>
+      <w:r>
+        <w:t xml:space="preserve">; data-tags: </w:t>
+      </w:r>
+      <w:proofErr w:type="spellStart"/>
+      <w:proofErr w:type="gramStart"/>
+      <w:r>
+        <w:t>convert,typeset</w:t>
+      </w:r>
+      <w:proofErr w:type="spellEnd"/>
+      <w:proofErr w:type="gramEnd"/>
+      <w:r>
+        <w:t>;</w:t>
+      </w:r>
     </w:p>
     <w:p>
       <w:pPr>
         <w:pStyle w:val="HEDChapterSectiontitle"/>
       </w:pPr>
-      <w:bookmarkStart w:id="17" w:name="SetupTOC"/>
-      <w:bookmarkEnd w:id="17"/>
+      <w:bookmarkStart w:id="16" w:name="SetupTOC"/>
+      <w:bookmarkEnd w:id="16"/>
       <w:r>
         <w:t>Set up a Table of Contents</w:t>
       </w:r>
@@ -2320,8 +2873,13 @@
       <w:r>
         <w:t xml:space="preserve">; once you’ve got it set up, </w:t>
       </w:r>
-      <w:r>
-        <w:t xml:space="preserve">Hederis will automatically add the </w:t>
+      <w:proofErr w:type="spellStart"/>
+      <w:r>
+        <w:t>Hederis</w:t>
+      </w:r>
+      <w:proofErr w:type="spellEnd"/>
+      <w:r>
+        <w:t xml:space="preserve"> will automatically add the </w:t>
       </w:r>
       <w:r>
         <w:t xml:space="preserve">final </w:t>
@@ -2333,7 +2891,15 @@
         <w:t>To set up a Table of Contents f</w:t>
       </w:r>
       <w:r>
-        <w:t xml:space="preserve">or Hederis, </w:t>
+        <w:t xml:space="preserve">or </w:t>
+      </w:r>
+      <w:proofErr w:type="spellStart"/>
+      <w:r>
+        <w:t>Hederis</w:t>
+      </w:r>
+      <w:proofErr w:type="spellEnd"/>
+      <w:r>
+        <w:t xml:space="preserve">, </w:t>
       </w:r>
       <w:r>
         <w:t>you</w:t>
@@ -2345,7 +2911,15 @@
         <w:t>b</w:t>
       </w:r>
       <w:r>
-        <w:t>ookmarks and hyperlinks. Bookmarks and hyperlinks are built-in features of Word, and allow you to create internal links in your document. The destination of the link should have a Bookmark, and the link itself should be inserted as a hyperlink. Here’s how:</w:t>
+        <w:t xml:space="preserve">ookmarks and hyperlinks. Bookmarks and hyperlinks are built-in features of </w:t>
+      </w:r>
+      <w:proofErr w:type="gramStart"/>
+      <w:r>
+        <w:t>Word, and</w:t>
+      </w:r>
+      <w:proofErr w:type="gramEnd"/>
+      <w:r>
+        <w:t xml:space="preserve"> allow you to create internal links in your document. The destination of the link should have a Bookmark, and the link itself should be inserted as a hyperlink. Here’s how:</w:t>
       </w:r>
     </w:p>
     <w:p>
@@ -2380,7 +2954,23 @@
         <w:t>:</w:t>
       </w:r>
       <w:r>
-        <w:t xml:space="preserve"> simply place your cursor in the document, and start typing. For Hederis, there are some rules about how your Table of Contents should be styled:</w:t>
+        <w:t xml:space="preserve"> simply place your cursor in the </w:t>
+      </w:r>
+      <w:proofErr w:type="gramStart"/>
+      <w:r>
+        <w:t>document, and</w:t>
+      </w:r>
+      <w:proofErr w:type="gramEnd"/>
+      <w:r>
+        <w:t xml:space="preserve"> start typing. For </w:t>
+      </w:r>
+      <w:proofErr w:type="spellStart"/>
+      <w:r>
+        <w:t>Hederis</w:t>
+      </w:r>
+      <w:proofErr w:type="spellEnd"/>
+      <w:r>
+        <w:t>, there are some rules about how your Table of Contents should be styled:</w:t>
       </w:r>
     </w:p>
     <w:p>
@@ -2396,7 +2986,15 @@
         <w:pStyle w:val="HEDPlaintextparagraph"/>
       </w:pPr>
       <w:r>
-        <w:t>It should be wrapped in a Num List wrapper (see the section on Wrappers).</w:t>
+        <w:t xml:space="preserve">It should be wrapped in a </w:t>
+      </w:r>
+      <w:proofErr w:type="spellStart"/>
+      <w:r>
+        <w:t>Num</w:t>
+      </w:r>
+      <w:proofErr w:type="spellEnd"/>
+      <w:r>
+        <w:t xml:space="preserve"> List wrapper (see the section on Wrappers).</w:t>
       </w:r>
     </w:p>
     <w:p>
@@ -2704,13 +3302,26 @@
         <w:lastRenderedPageBreak/>
         <w:t>ATTRS=id: include-custom-content</w:t>
       </w:r>
+      <w:r>
+        <w:t xml:space="preserve">; data-tags: </w:t>
+      </w:r>
+      <w:proofErr w:type="spellStart"/>
+      <w:proofErr w:type="gramStart"/>
+      <w:r>
+        <w:t>convert,typeset</w:t>
+      </w:r>
+      <w:proofErr w:type="spellEnd"/>
+      <w:proofErr w:type="gramEnd"/>
+      <w:r>
+        <w:t>;</w:t>
+      </w:r>
     </w:p>
     <w:p>
       <w:pPr>
         <w:pStyle w:val="HEDChapterSectiontitle"/>
       </w:pPr>
-      <w:bookmarkStart w:id="18" w:name="CustomContent"/>
-      <w:bookmarkEnd w:id="18"/>
+      <w:bookmarkStart w:id="17" w:name="CustomContent"/>
+      <w:bookmarkEnd w:id="17"/>
       <w:r>
         <w:t>Include content only in the PDF or EPUB</w:t>
       </w:r>
@@ -2720,7 +3331,15 @@
         <w:pStyle w:val="HEDPlaintextparagraph"/>
       </w:pPr>
       <w:r>
-        <w:t>You can designate part of the content in your to appear only in the PDF or EPUB output by using a processing instruction (see “</w:t>
+        <w:t xml:space="preserve">You can designate part of the content in </w:t>
+      </w:r>
+      <w:proofErr w:type="gramStart"/>
+      <w:r>
+        <w:t>your</w:t>
+      </w:r>
+      <w:proofErr w:type="gramEnd"/>
+      <w:r>
+        <w:t xml:space="preserve"> to appear only in the PDF or EPUB output by using a processing instruction (see “</w:t>
       </w:r>
       <w:hyperlink w:anchor="AddPIs" w:history="1">
         <w:r>
@@ -2806,7 +3425,15 @@
         <w:pStyle w:val="HEDListitem-Numbered"/>
       </w:pPr>
       <w:r>
-        <w:t>Type the following text inside your new HED Processing instruction paragraph: FORMAT=, and then type one of the following keywords, depending on which output format you want the element to appear in: ebook, print.</w:t>
+        <w:t xml:space="preserve">Type the following text inside your new HED Processing instruction paragraph: FORMAT=, and then type one of the following keywords, depending on which output format you want the element to appear in: </w:t>
+      </w:r>
+      <w:proofErr w:type="spellStart"/>
+      <w:r>
+        <w:t>ebook</w:t>
+      </w:r>
+      <w:proofErr w:type="spellEnd"/>
+      <w:r>
+        <w:t>, print.</w:t>
       </w:r>
     </w:p>
     <w:p>
@@ -2835,8 +3462,8 @@
       <w:pPr>
         <w:pStyle w:val="HEDChapterSectiontitle"/>
       </w:pPr>
-      <w:bookmarkStart w:id="19" w:name="Design"/>
-      <w:bookmarkEnd w:id="19"/>
+      <w:bookmarkStart w:id="18" w:name="Design"/>
+      <w:bookmarkEnd w:id="18"/>
       <w:r>
         <w:t>Design</w:t>
       </w:r>
@@ -2857,13 +3484,16 @@
         <w:lastRenderedPageBreak/>
         <w:t>ATTRS=id: adjust-trim-and-margins</w:t>
       </w:r>
+      <w:r>
+        <w:t>; data-tags: convert;</w:t>
+      </w:r>
     </w:p>
     <w:p>
       <w:pPr>
         <w:pStyle w:val="HEDChapterSectiontitle"/>
       </w:pPr>
-      <w:bookmarkStart w:id="20" w:name="AdjustTrim"/>
-      <w:bookmarkEnd w:id="20"/>
+      <w:bookmarkStart w:id="19" w:name="AdjustTrim"/>
+      <w:bookmarkEnd w:id="19"/>
       <w:r>
         <w:t>Adjust PDF trim size and margins</w:t>
       </w:r>
@@ -2908,13 +3538,29 @@
         <w:lastRenderedPageBreak/>
         <w:t>ATTRS=id: add-printer-marks</w:t>
       </w:r>
+      <w:r>
+        <w:t xml:space="preserve">; data-tags: </w:t>
+      </w:r>
+      <w:proofErr w:type="spellStart"/>
+      <w:proofErr w:type="gramStart"/>
+      <w:r>
+        <w:t>convert</w:t>
+      </w:r>
+      <w:r>
+        <w:t>,typeset</w:t>
+      </w:r>
+      <w:proofErr w:type="spellEnd"/>
+      <w:proofErr w:type="gramEnd"/>
+      <w:r>
+        <w:t>;</w:t>
+      </w:r>
     </w:p>
     <w:p>
       <w:pPr>
         <w:pStyle w:val="HEDChapterSectiontitle"/>
       </w:pPr>
-      <w:bookmarkStart w:id="21" w:name="AddMarks"/>
-      <w:bookmarkEnd w:id="21"/>
+      <w:bookmarkStart w:id="20" w:name="AddMarks"/>
+      <w:bookmarkEnd w:id="20"/>
       <w:r>
         <w:t>Add printer marks</w:t>
       </w:r>
@@ -2943,13 +3589,16 @@
         <w:lastRenderedPageBreak/>
         <w:t>ATTRS=id: view-baseline-grid</w:t>
       </w:r>
+      <w:r>
+        <w:t>; data-tags: convert;</w:t>
+      </w:r>
     </w:p>
     <w:p>
       <w:pPr>
         <w:pStyle w:val="HEDChapterSectiontitle"/>
       </w:pPr>
-      <w:bookmarkStart w:id="22" w:name="ViewGrid"/>
-      <w:bookmarkEnd w:id="22"/>
+      <w:bookmarkStart w:id="21" w:name="ViewGrid"/>
+      <w:bookmarkEnd w:id="21"/>
       <w:r>
         <w:t>View baseline grid</w:t>
       </w:r>
@@ -2978,13 +3627,26 @@
         <w:lastRenderedPageBreak/>
         <w:t>ATTRS=id: custom-design</w:t>
       </w:r>
+      <w:r>
+        <w:t xml:space="preserve">; data-tags: </w:t>
+      </w:r>
+      <w:proofErr w:type="spellStart"/>
+      <w:proofErr w:type="gramStart"/>
+      <w:r>
+        <w:t>convert,typeset</w:t>
+      </w:r>
+      <w:proofErr w:type="spellEnd"/>
+      <w:proofErr w:type="gramEnd"/>
+      <w:r>
+        <w:t>;</w:t>
+      </w:r>
     </w:p>
     <w:p>
       <w:pPr>
         <w:pStyle w:val="HEDChapterSectiontitle"/>
       </w:pPr>
-      <w:bookmarkStart w:id="23" w:name="AddPIs"/>
-      <w:bookmarkEnd w:id="23"/>
+      <w:bookmarkStart w:id="22" w:name="AddPIs"/>
+      <w:bookmarkEnd w:id="22"/>
       <w:r>
         <w:t xml:space="preserve">Add special </w:t>
       </w:r>
@@ -3039,7 +3701,15 @@
         <w:pStyle w:val="HEDPlaintextparagraph"/>
       </w:pPr>
       <w:r>
-        <w:t>After you’ve converted your manuscript for the first time, you’ll receive a new Word file with all of the special Hederis styles applied. (See “</w:t>
+        <w:t xml:space="preserve">After you’ve converted your manuscript for the first time, you’ll receive a new Word file with all of the special </w:t>
+      </w:r>
+      <w:proofErr w:type="spellStart"/>
+      <w:r>
+        <w:t>Hederis</w:t>
+      </w:r>
+      <w:proofErr w:type="spellEnd"/>
+      <w:r>
+        <w:t xml:space="preserve"> styles applied. (See “</w:t>
       </w:r>
       <w:hyperlink w:anchor="FinetuneWord" w:history="1">
         <w:r>
@@ -3103,7 +3773,15 @@
         <w:pStyle w:val="HEDListitem-Numbered"/>
       </w:pPr>
       <w:r>
-        <w:t>Find the paragraph that you want to customize the design of, and insert a new paragraph after it (place your cursor at the end of the paragraph, and then press enter).</w:t>
+        <w:t xml:space="preserve">Find the paragraph that you want to customize the design </w:t>
+      </w:r>
+      <w:proofErr w:type="gramStart"/>
+      <w:r>
+        <w:t>of, and</w:t>
+      </w:r>
+      <w:proofErr w:type="gramEnd"/>
+      <w:r>
+        <w:t xml:space="preserve"> insert a new paragraph after it (place your cursor at the end of the paragraph, and then press enter).</w:t>
       </w:r>
     </w:p>
     <w:p>
@@ -3114,7 +3792,15 @@
         <w:t>In your new paragraph, type the code for the type of instruction you’re adding, and then type a</w:t>
       </w:r>
       <w:r>
-        <w:t>n equals sign</w:t>
+        <w:t xml:space="preserve">n </w:t>
+      </w:r>
+      <w:proofErr w:type="gramStart"/>
+      <w:r>
+        <w:t>equals</w:t>
+      </w:r>
+      <w:proofErr w:type="gramEnd"/>
+      <w:r>
+        <w:t xml:space="preserve"> sign</w:t>
       </w:r>
       <w:r>
         <w:t>, and then type the code for the special design instruction. See the end of this section for a list of all of these codes. For example, if you want a paragraph to be centered instead of left-aligned, your text would look like this:</w:t>
@@ -3474,9 +4160,11 @@
             <w:pPr>
               <w:pStyle w:val="HEDPlaintextparagraph"/>
             </w:pPr>
+            <w:proofErr w:type="spellStart"/>
             <w:r>
               <w:t>fullbleed</w:t>
             </w:r>
+            <w:proofErr w:type="spellEnd"/>
           </w:p>
         </w:tc>
         <w:tc>
@@ -3488,7 +4176,15 @@
               <w:pStyle w:val="HEDPlaintextparagraph"/>
             </w:pPr>
             <w:r>
-              <w:t>In the print file, this will create a fullbleed image that will fill an entire page and bleed area. See Images for more info.</w:t>
+              <w:t xml:space="preserve">In the print file, this will create a </w:t>
+            </w:r>
+            <w:proofErr w:type="spellStart"/>
+            <w:r>
+              <w:t>fullbleed</w:t>
+            </w:r>
+            <w:proofErr w:type="spellEnd"/>
+            <w:r>
+              <w:t xml:space="preserve"> image that will fill an entire page and bleed area. See Images for more info.</w:t>
             </w:r>
           </w:p>
         </w:tc>
@@ -3608,8 +4304,13 @@
             <w:pPr>
               <w:pStyle w:val="HEDPlaintextparagraph"/>
             </w:pPr>
+            <w:proofErr w:type="spellStart"/>
             <w:r>
-              <w:t>ebook, print</w:t>
+              <w:t>ebook</w:t>
+            </w:r>
+            <w:proofErr w:type="spellEnd"/>
+            <w:r>
+              <w:t>, print</w:t>
             </w:r>
           </w:p>
         </w:tc>
@@ -3622,7 +4323,15 @@
               <w:pStyle w:val="HEDPlaintextparagraph"/>
             </w:pPr>
             <w:r>
-              <w:t>Display a certain paragraph, wrapper, or section only in the ebook or PDF file. Default value is “both”.</w:t>
+              <w:t xml:space="preserve">Display a certain paragraph, wrapper, or section only in the </w:t>
+            </w:r>
+            <w:proofErr w:type="spellStart"/>
+            <w:r>
+              <w:t>ebook</w:t>
+            </w:r>
+            <w:proofErr w:type="spellEnd"/>
+            <w:r>
+              <w:t xml:space="preserve"> or PDF file. Default value is “both”.</w:t>
             </w:r>
           </w:p>
         </w:tc>
@@ -3839,13 +4548,16 @@
         <w:lastRenderedPageBreak/>
         <w:t>ATTRS=id: custom-paragraph-design</w:t>
       </w:r>
+      <w:r>
+        <w:t>; data-tags: convert;</w:t>
+      </w:r>
     </w:p>
     <w:p>
       <w:pPr>
         <w:pStyle w:val="HEDChapterSectiontitle"/>
       </w:pPr>
-      <w:bookmarkStart w:id="24" w:name="StylePI"/>
-      <w:bookmarkEnd w:id="24"/>
+      <w:bookmarkStart w:id="23" w:name="StylePI"/>
+      <w:bookmarkEnd w:id="23"/>
       <w:r>
         <w:t>Customize the design of specific paragraphs, wrappers, or sections</w:t>
       </w:r>
@@ -3872,7 +4584,15 @@
         <w:t xml:space="preserve">”) to customize the design of individual paragraphs, wrappers, or sections in your manuscript. </w:t>
       </w:r>
       <w:r>
-        <w:t xml:space="preserve">These design instructions are created with CSS, and will apply to both the PDF layout and the EPUB file. For the best results, make sure your CSS is valid, and add it without any extra line breaks or carriage returns (see the images below for examples). You can </w:t>
+        <w:t xml:space="preserve">These design instructions are created with </w:t>
+      </w:r>
+      <w:proofErr w:type="gramStart"/>
+      <w:r>
+        <w:t>CSS, and</w:t>
+      </w:r>
+      <w:proofErr w:type="gramEnd"/>
+      <w:r>
+        <w:t xml:space="preserve"> will apply to both the PDF layout and the EPUB file. For the best results, make sure your CSS is valid, and add it without any extra line breaks or carriage returns (see the images below for examples). You can </w:t>
       </w:r>
       <w:hyperlink r:id="rId14" w:history="1">
         <w:r>
@@ -3910,7 +4630,15 @@
         <w:pStyle w:val="HEDListitem-Numbered"/>
       </w:pPr>
       <w:r>
-        <w:t>Find the paragraph that you want to customize, and insert a new HED Processing instruction paragraph below it (for more details on how to do this, see “</w:t>
+        <w:t xml:space="preserve">Find the paragraph that you want to </w:t>
+      </w:r>
+      <w:proofErr w:type="gramStart"/>
+      <w:r>
+        <w:t>customize, and</w:t>
+      </w:r>
+      <w:proofErr w:type="gramEnd"/>
+      <w:r>
+        <w:t xml:space="preserve"> insert a new HED Processing instruction paragraph below it (for more details on how to do this, see “</w:t>
       </w:r>
       <w:hyperlink w:anchor="AddPIs" w:history="1">
         <w:r>
@@ -3963,7 +4691,15 @@
         <w:t>either</w:t>
       </w:r>
       <w:r>
-        <w:t xml:space="preserve"> the wrapper “start” or “end” paragraphs, as shown below: </w:t>
+        <w:t xml:space="preserve"> the wrapper “</w:t>
+      </w:r>
+      <w:proofErr w:type="gramStart"/>
+      <w:r>
+        <w:t>start</w:t>
+      </w:r>
+      <w:proofErr w:type="gramEnd"/>
+      <w:r>
+        <w:t xml:space="preserve">” or “end” paragraphs, as shown below: </w:t>
       </w:r>
     </w:p>
     <w:p>
@@ -4030,13 +4766,16 @@
         <w:lastRenderedPageBreak/>
         <w:t>ATTRS=id: global-paragraph-design</w:t>
       </w:r>
+      <w:r>
+        <w:t>; data-tags: convert;</w:t>
+      </w:r>
     </w:p>
     <w:p>
       <w:pPr>
         <w:pStyle w:val="HEDChapterSectiontitle"/>
       </w:pPr>
-      <w:bookmarkStart w:id="25" w:name="GlobalStylePI"/>
-      <w:bookmarkEnd w:id="25"/>
+      <w:bookmarkStart w:id="24" w:name="GlobalStylePI"/>
+      <w:bookmarkEnd w:id="24"/>
       <w:r>
         <w:t>Customize the design of an entire group of paragraphs, wrappers, or sections</w:t>
       </w:r>
@@ -4172,7 +4911,402 @@
       </w:pPr>
       <w:r>
         <w:lastRenderedPageBreak/>
+        <w:t>ATTRS=id: convert-template-designer; data-tags: convert;</w:t>
+      </w:r>
+    </w:p>
+    <w:p>
+      <w:pPr>
+        <w:pStyle w:val="HEDChapterSectiontitle"/>
+      </w:pPr>
+      <w:r>
+        <w:t>Create a custom design te</w:t>
+      </w:r>
+      <w:r>
+        <w:t>mplate</w:t>
+      </w:r>
+    </w:p>
+    <w:p>
+      <w:pPr>
+        <w:pStyle w:val="HEDPlaintextparagraph"/>
+      </w:pPr>
+      <w:r>
+        <w:t xml:space="preserve">You can use the simple template designer to customize the look and feel of your </w:t>
+      </w:r>
+      <w:proofErr w:type="spellStart"/>
+      <w:proofErr w:type="gramStart"/>
+      <w:r>
+        <w:t>Hederis:Comvert</w:t>
+      </w:r>
+      <w:proofErr w:type="spellEnd"/>
+      <w:proofErr w:type="gramEnd"/>
+      <w:r>
+        <w:t xml:space="preserve"> projects. On the Project Dashboard, go to “Step 3: Pick or Create a Template”, and click the Create Template button. You’ll be taken to the template builder, where you can configure a variety of design options, as follows:</w:t>
+      </w:r>
+    </w:p>
+    <w:p>
+      <w:pPr>
+        <w:pStyle w:val="HEDBOXSub-sectionstart"/>
+      </w:pPr>
+    </w:p>
+    <w:p>
+      <w:pPr>
+        <w:pStyle w:val="HEDWrappertitle"/>
+      </w:pPr>
+      <w:r>
+        <w:t>General Page Setup</w:t>
+      </w:r>
+    </w:p>
+    <w:p>
+      <w:pPr>
+        <w:pStyle w:val="HEDPlaintextparagraph"/>
+      </w:pPr>
+      <w:r>
+        <w:t xml:space="preserve">You can configure the default trim size for your new </w:t>
+      </w:r>
+      <w:proofErr w:type="gramStart"/>
+      <w:r>
+        <w:t>template, and</w:t>
+      </w:r>
+      <w:proofErr w:type="gramEnd"/>
+      <w:r>
+        <w:t xml:space="preserve"> choose whether or not chapters should always start on a recto (right-hand) page.</w:t>
+      </w:r>
+    </w:p>
+    <w:p>
+      <w:pPr>
+        <w:pStyle w:val="HEDBOXSub-sectionend"/>
+      </w:pPr>
+    </w:p>
+    <w:p>
+      <w:pPr>
+        <w:pStyle w:val="HEDBOXSub-sectionstart"/>
+      </w:pPr>
+    </w:p>
+    <w:p>
+      <w:pPr>
+        <w:pStyle w:val="HEDWrappertitle"/>
+      </w:pPr>
+      <w:r>
+        <w:t>Page Margins</w:t>
+      </w:r>
+    </w:p>
+    <w:p>
+      <w:pPr>
+        <w:pStyle w:val="HEDPlaintextparagraph"/>
+      </w:pPr>
+      <w:r>
+        <w:t>In this menu, you can set the default margins for your chapters, and also configure the running header and footer content.</w:t>
+      </w:r>
+      <w:r>
+        <w:t xml:space="preserve"> </w:t>
+      </w:r>
+      <w:r>
+        <w:t xml:space="preserve">Running headers and footers can consist of text </w:t>
+      </w:r>
+      <w:proofErr w:type="gramStart"/>
+      <w:r>
+        <w:t>content, or</w:t>
+      </w:r>
+      <w:proofErr w:type="gramEnd"/>
+      <w:r>
+        <w:t xml:space="preserve"> use our built-in variables. To add text to your running headers or footers:</w:t>
+      </w:r>
+    </w:p>
+    <w:p>
+      <w:pPr>
+        <w:pStyle w:val="HEDListitem-Numbered"/>
+      </w:pPr>
+      <w:r>
+        <w:t xml:space="preserve">Click inside the text </w:t>
+      </w:r>
+      <w:proofErr w:type="gramStart"/>
+      <w:r>
+        <w:t>box, and</w:t>
+      </w:r>
+      <w:proofErr w:type="gramEnd"/>
+      <w:r>
+        <w:t xml:space="preserve"> type an opening quotation mark (“).</w:t>
+      </w:r>
+    </w:p>
+    <w:p>
+      <w:pPr>
+        <w:pStyle w:val="HEDListitem-Numbered"/>
+      </w:pPr>
+      <w:r>
+        <w:t>Now type the text that you want to appear, and then type a closing quotation mark (”).</w:t>
+      </w:r>
+    </w:p>
+    <w:p>
+      <w:pPr>
+        <w:pStyle w:val="HEDListitem-Numbered"/>
+      </w:pPr>
+      <w:r>
+        <w:t>Finally, press the Enter or Return key. Your text will appear as a gray bubble. To remove your typed text, simply</w:t>
+      </w:r>
+      <w:bookmarkStart w:id="25" w:name="_GoBack"/>
+      <w:bookmarkEnd w:id="25"/>
+      <w:r>
+        <w:t xml:space="preserve"> press the X immediately to the right of the gray bubble.</w:t>
+      </w:r>
+    </w:p>
+    <w:p>
+      <w:pPr>
+        <w:pStyle w:val="HEDPlaintextparagraph"/>
+      </w:pPr>
+      <w:r>
+        <w:t>Variables let you insert dynamic content that is pulled right from your book text, like the most recent chapter title, the book title, or the author name. You can also insert a variable to dynamically add the up-to-date page number. To include a variable, simply click on it and it will appear in the text box as a green bubble.</w:t>
+      </w:r>
+    </w:p>
+    <w:p>
+      <w:pPr>
+        <w:pStyle w:val="HEDBOXFigurestart"/>
+      </w:pPr>
+    </w:p>
+    <w:p>
+      <w:pPr>
+        <w:pStyle w:val="HEDImageholder"/>
+      </w:pPr>
+      <w:r>
+        <w:t>runheadfoot.png</w:t>
+      </w:r>
+    </w:p>
+    <w:p>
+      <w:pPr>
+        <w:pStyle w:val="HEDCaption"/>
+      </w:pPr>
+      <w:r>
+        <w:t>This example shows a running footer that uses our built-in Page Number variable, and a running header with text content.</w:t>
+      </w:r>
+    </w:p>
+    <w:p>
+      <w:pPr>
+        <w:pStyle w:val="HEDBOXFigureend"/>
+      </w:pPr>
+    </w:p>
+    <w:p>
+      <w:pPr>
+        <w:pStyle w:val="HEDPlaintextparagraph"/>
+      </w:pPr>
+      <w:r>
+        <w:t>You can also combine text and variables, by following the same steps above for each type of content you want to include.</w:t>
+      </w:r>
+    </w:p>
+    <w:p>
+      <w:pPr>
+        <w:pStyle w:val="HEDBOXSub-sectionend"/>
+      </w:pPr>
+    </w:p>
+    <w:p>
+      <w:pPr>
+        <w:pStyle w:val="HEDBOXSub-sectionstart"/>
+      </w:pPr>
+    </w:p>
+    <w:p>
+      <w:pPr>
+        <w:pStyle w:val="HEDWrappertitle"/>
+      </w:pPr>
+      <w:r>
+        <w:t>Margin Text Formatting</w:t>
+      </w:r>
+    </w:p>
+    <w:p>
+      <w:pPr>
+        <w:pStyle w:val="HEDPlaintextparagraph"/>
+      </w:pPr>
+      <w:r>
+        <w:t>You configured the content of your running headers and footers in the previous menu, but this is where you configure the actual appearance of all your running headers and footers</w:t>
+      </w:r>
+      <w:r>
+        <w:t xml:space="preserve">. </w:t>
+      </w:r>
+      <w:r>
+        <w:t>You can choose the font family, font size, and whether the text should be bold or italic.</w:t>
+      </w:r>
+    </w:p>
+    <w:p>
+      <w:pPr>
+        <w:pStyle w:val="HEDBOXSub-sectionend"/>
+      </w:pPr>
+    </w:p>
+    <w:p>
+      <w:pPr>
+        <w:pStyle w:val="HEDBOXSub-sectionstart"/>
+      </w:pPr>
+    </w:p>
+    <w:p>
+      <w:pPr>
+        <w:pStyle w:val="HEDWrappertitle"/>
+      </w:pPr>
+      <w:r>
+        <w:t>Main Text Formatting</w:t>
+      </w:r>
+    </w:p>
+    <w:p>
+      <w:pPr>
+        <w:pStyle w:val="HEDPlaintextparagraph"/>
+      </w:pPr>
+      <w:r>
+        <w:t xml:space="preserve">This is where you set some of the over-arching features of your book text. You can choose different fonts and text settings for your main text versus your </w:t>
+      </w:r>
+      <w:proofErr w:type="gramStart"/>
+      <w:r>
+        <w:t>headings, and</w:t>
+      </w:r>
+      <w:proofErr w:type="gramEnd"/>
+      <w:r>
+        <w:t xml:space="preserve"> set your general line-height and text-indent values.</w:t>
+      </w:r>
+    </w:p>
+    <w:p>
+      <w:pPr>
+        <w:pStyle w:val="HEDPlaintextparagraph"/>
+      </w:pPr>
+      <w:r>
+        <w:lastRenderedPageBreak/>
+        <w:t xml:space="preserve">To keep all your text lined up with the baseline grid, we let you add space above and below your headings in increments of your line height. For example, if your line height is 14pt, and you set Heading Lines Above to “2”, this will translate to a space above your headings of 28pt. </w:t>
+      </w:r>
+    </w:p>
+    <w:p>
+      <w:pPr>
+        <w:pStyle w:val="HEDBOXBoxstart"/>
+      </w:pPr>
+    </w:p>
+    <w:p>
+      <w:pPr>
+        <w:pStyle w:val="HEDBoxtype"/>
+      </w:pPr>
+      <w:r>
+        <w:t>Note</w:t>
+      </w:r>
+    </w:p>
+    <w:p>
+      <w:pPr>
+        <w:pStyle w:val="HEDPlaintextparagraph"/>
+      </w:pPr>
+      <w:r>
+        <w:t xml:space="preserve">If you need more control over different elements in your book—for example, to set different font and text settings for extracts or individual paragraphs, you can either use </w:t>
+      </w:r>
+      <w:hyperlink w:anchor="StylePI" w:history="1">
+        <w:r>
+          <w:rPr>
+            <w:rStyle w:val="Hyperlink"/>
+          </w:rPr>
+          <w:t>processing instructions</w:t>
+        </w:r>
+      </w:hyperlink>
+      <w:r>
+        <w:t>, or change your project to use our Typeset app, which gives you full visual control over every element in your book.</w:t>
+      </w:r>
+    </w:p>
+    <w:p>
+      <w:pPr>
+        <w:pStyle w:val="HEDBOXBoxend"/>
+      </w:pPr>
+    </w:p>
+    <w:p>
+      <w:pPr>
+        <w:pStyle w:val="HEDBOXSub-sectionend"/>
+      </w:pPr>
+    </w:p>
+    <w:p>
+      <w:pPr>
+        <w:pStyle w:val="HEDBOXSub-sectionstart"/>
+      </w:pPr>
+    </w:p>
+    <w:p>
+      <w:pPr>
+        <w:pStyle w:val="HEDWrappertitle"/>
+      </w:pPr>
+      <w:proofErr w:type="spellStart"/>
+      <w:r>
+        <w:t>Titlepage</w:t>
+      </w:r>
+      <w:proofErr w:type="spellEnd"/>
+      <w:r>
+        <w:t xml:space="preserve"> Text Formatting</w:t>
+      </w:r>
+    </w:p>
+    <w:p>
+      <w:pPr>
+        <w:pStyle w:val="HEDPlaintextparagraph"/>
+      </w:pPr>
+      <w:proofErr w:type="spellStart"/>
+      <w:r>
+        <w:t>Titlepages</w:t>
+      </w:r>
+      <w:proofErr w:type="spellEnd"/>
+      <w:r>
+        <w:t xml:space="preserve"> and half</w:t>
+      </w:r>
+      <w:r>
+        <w:t>-</w:t>
+      </w:r>
+      <w:proofErr w:type="spellStart"/>
+      <w:r>
+        <w:t>titlepages</w:t>
+      </w:r>
+      <w:proofErr w:type="spellEnd"/>
+      <w:r>
+        <w:t xml:space="preserve"> often need to be laid out differently than the rest of your text, so we give you extra options here. You can configure the font size, alignment, and more in this menu.</w:t>
+      </w:r>
+    </w:p>
+    <w:p>
+      <w:pPr>
+        <w:pStyle w:val="HEDBOXSub-sectionend"/>
+      </w:pPr>
+    </w:p>
+    <w:p>
+      <w:pPr>
+        <w:pStyle w:val="HEDBOXSub-sectionstart"/>
+      </w:pPr>
+    </w:p>
+    <w:p>
+      <w:pPr>
+        <w:pStyle w:val="HEDWrappertitle"/>
+      </w:pPr>
+      <w:r>
+        <w:t>Frontmatter, Part, Backmatter</w:t>
+      </w:r>
+    </w:p>
+    <w:p>
+      <w:pPr>
+        <w:pStyle w:val="HEDPlaintextparagraph"/>
+      </w:pPr>
+      <w:r>
+        <w:t>You can also customize the headings and chapter openers for your frontmatter sections, backmatter, and part pages.</w:t>
+      </w:r>
+    </w:p>
+    <w:p>
+      <w:pPr>
+        <w:pStyle w:val="HEDPlaintextparagraph"/>
+      </w:pPr>
+      <w:r>
+        <w:t>Additionally, you can choose to use lower-roman numerals for your frontmatter page numbers.</w:t>
+      </w:r>
+    </w:p>
+    <w:p>
+      <w:pPr>
+        <w:pStyle w:val="HEDBOXSub-sectionend"/>
+      </w:pPr>
+    </w:p>
+    <w:p>
+      <w:pPr>
+        <w:pStyle w:val="HEDSECTChapter"/>
+      </w:pPr>
+      <w:r>
+        <w:br w:type="page"/>
+      </w:r>
+    </w:p>
+    <w:p>
+      <w:pPr>
+        <w:pStyle w:val="HEDProcessinginstruction"/>
+      </w:pPr>
+      <w:r>
+        <w:lastRenderedPageBreak/>
         <w:t>ATTRS=id: custom-design-templates</w:t>
+      </w:r>
+      <w:r>
+        <w:t>; data-tags: convert;</w:t>
       </w:r>
     </w:p>
     <w:p>
@@ -4251,6 +5385,9 @@
         <w:lastRenderedPageBreak/>
         <w:t>ATTRS=id: adjust-line-breaks</w:t>
       </w:r>
+      <w:r>
+        <w:t>; data-tags: convert;</w:t>
+      </w:r>
     </w:p>
     <w:p>
       <w:pPr>
@@ -4267,7 +5404,17 @@
         <w:pStyle w:val="HEDPlaintextparagraph"/>
       </w:pPr>
       <w:r>
-        <w:t xml:space="preserve">You will undoubtedly find that there are page breaks or line breaks in your PDF that are less than optimal, or lines that are set with too much (or too little) white space. One way to adjust these is to adjust the character spacing in the paragraphs around the bad break, using the Hederis:Convert </w:t>
+        <w:t xml:space="preserve">You will undoubtedly find that there are page breaks or line breaks in your PDF that are less than optimal, or lines that are set with too much (or too little) white space. One way to adjust these is to adjust the character spacing in the paragraphs around the bad break, using the </w:t>
+      </w:r>
+      <w:proofErr w:type="spellStart"/>
+      <w:proofErr w:type="gramStart"/>
+      <w:r>
+        <w:t>Hederis:Convert</w:t>
+      </w:r>
+      <w:proofErr w:type="spellEnd"/>
+      <w:proofErr w:type="gramEnd"/>
+      <w:r>
+        <w:t xml:space="preserve"> </w:t>
       </w:r>
       <w:r>
         <w:rPr>
@@ -4387,6 +5534,9 @@
         <w:lastRenderedPageBreak/>
         <w:t>ATTRS=id: force-line-break</w:t>
       </w:r>
+      <w:r>
+        <w:t>; data-tags: convert;</w:t>
+      </w:r>
     </w:p>
     <w:p>
       <w:pPr>
@@ -4587,6 +5737,9 @@
       <w:r>
         <w:lastRenderedPageBreak/>
         <w:t>ATTRS=id: force-page-break</w:t>
+      </w:r>
+      <w:r>
+        <w:t>; data-tags: convert;</w:t>
       </w:r>
     </w:p>
     <w:p>
@@ -4880,9 +6033,11 @@
       <w:r>
         <w:t xml:space="preserve">ATTRS=class: </w:t>
       </w:r>
+      <w:proofErr w:type="spellStart"/>
       <w:r>
         <w:t>pageBreakAfter</w:t>
       </w:r>
+      <w:proofErr w:type="spellEnd"/>
     </w:p>
     <w:p>
       <w:pPr>
@@ -4984,6 +6139,19 @@
       <w:r>
         <w:lastRenderedPageBreak/>
         <w:t>ATTRS=id: custom-attributes</w:t>
+      </w:r>
+      <w:r>
+        <w:t xml:space="preserve">; data-tags: </w:t>
+      </w:r>
+      <w:proofErr w:type="spellStart"/>
+      <w:proofErr w:type="gramStart"/>
+      <w:r>
+        <w:t>convert,typeset</w:t>
+      </w:r>
+      <w:proofErr w:type="spellEnd"/>
+      <w:proofErr w:type="gramEnd"/>
+      <w:r>
+        <w:t>;</w:t>
       </w:r>
     </w:p>
     <w:p>
@@ -5035,10 +6203,18 @@
         <w:t xml:space="preserve">Find the paragraph that you want to </w:t>
       </w:r>
       <w:r>
-        <w:t>add custom attributes to</w:t>
-      </w:r>
-      <w:r>
-        <w:t xml:space="preserve">, and insert a new </w:t>
+        <w:t xml:space="preserve">add custom attributes </w:t>
+      </w:r>
+      <w:proofErr w:type="gramStart"/>
+      <w:r>
+        <w:t>to</w:t>
+      </w:r>
+      <w:r>
+        <w:t>, and</w:t>
+      </w:r>
+      <w:proofErr w:type="gramEnd"/>
+      <w:r>
+        <w:t xml:space="preserve"> insert a new </w:t>
       </w:r>
       <w:r>
         <w:t>“</w:t>
@@ -5111,7 +6287,15 @@
         <w:t>either</w:t>
       </w:r>
       <w:r>
-        <w:t xml:space="preserve"> the wrapper “start” or “end” paragraphs. (See “Customize the design of specific paragraphs, wrappers, or sections” for an example of what this looks like.)</w:t>
+        <w:t xml:space="preserve"> the wrapper “</w:t>
+      </w:r>
+      <w:proofErr w:type="gramStart"/>
+      <w:r>
+        <w:t>start</w:t>
+      </w:r>
+      <w:proofErr w:type="gramEnd"/>
+      <w:r>
+        <w:t>” or “end” paragraphs. (See “Customize the design of specific paragraphs, wrappers, or sections” for an example of what this looks like.)</w:t>
       </w:r>
     </w:p>
     <w:p>
@@ -5291,6 +6475,19 @@
         <w:lastRenderedPageBreak/>
         <w:t>ATTRS=id: pdf-preflight</w:t>
       </w:r>
+      <w:r>
+        <w:t xml:space="preserve">; data-tags: </w:t>
+      </w:r>
+      <w:proofErr w:type="spellStart"/>
+      <w:proofErr w:type="gramStart"/>
+      <w:r>
+        <w:t>convert,typeset</w:t>
+      </w:r>
+      <w:proofErr w:type="spellEnd"/>
+      <w:proofErr w:type="gramEnd"/>
+      <w:r>
+        <w:t>;</w:t>
+      </w:r>
     </w:p>
     <w:p>
       <w:pPr>
@@ -5307,7 +6504,25 @@
         <w:pStyle w:val="HEDPlaintextparagraph"/>
       </w:pPr>
       <w:r>
-        <w:t>PDF preflight is not currently built into Hederis:Convert. You should implement a preflight process as recommended by your printer, but we’re happy to help you create a process around preflighting and finalizing your PDFs for printing.</w:t>
+        <w:t xml:space="preserve">PDF preflight is not currently built into </w:t>
+      </w:r>
+      <w:proofErr w:type="spellStart"/>
+      <w:proofErr w:type="gramStart"/>
+      <w:r>
+        <w:t>Hederis:Convert</w:t>
+      </w:r>
+      <w:proofErr w:type="spellEnd"/>
+      <w:proofErr w:type="gramEnd"/>
+      <w:r>
+        <w:t xml:space="preserve">. You should implement a preflight process as recommended by your printer, but we’re happy to help you create a process around </w:t>
+      </w:r>
+      <w:proofErr w:type="spellStart"/>
+      <w:r>
+        <w:t>preflighting</w:t>
+      </w:r>
+      <w:proofErr w:type="spellEnd"/>
+      <w:r>
+        <w:t xml:space="preserve"> and finalizing your PDFs for printing.</w:t>
       </w:r>
     </w:p>
     <w:p>
@@ -5320,7 +6535,28 @@
         <w:pStyle w:val="HEDProcessinginstruction"/>
       </w:pPr>
       <w:r>
-        <w:t>ATTRS=id: epub-validation</w:t>
+        <w:t xml:space="preserve">ATTRS=id: </w:t>
+      </w:r>
+      <w:proofErr w:type="spellStart"/>
+      <w:r>
+        <w:t>epub</w:t>
+      </w:r>
+      <w:proofErr w:type="spellEnd"/>
+      <w:r>
+        <w:t>-validation</w:t>
+      </w:r>
+      <w:r>
+        <w:t xml:space="preserve">; data-tags: </w:t>
+      </w:r>
+      <w:proofErr w:type="spellStart"/>
+      <w:proofErr w:type="gramStart"/>
+      <w:r>
+        <w:t>convert,typeset</w:t>
+      </w:r>
+      <w:proofErr w:type="spellEnd"/>
+      <w:proofErr w:type="gramEnd"/>
+      <w:r>
+        <w:t>;</w:t>
       </w:r>
     </w:p>
     <w:p>
@@ -5338,7 +6574,23 @@
         <w:pStyle w:val="HEDPlaintextparagraph"/>
       </w:pPr>
       <w:r>
-        <w:t>We recommend that you run the epubcheck validation tool on your files before distribution, to ensure that there are no errors. We’ll be integrating epubcheck into our toolchain very soon, but we don’t want anything to slip by you in the meantime!</w:t>
+        <w:t xml:space="preserve">We recommend that you run the </w:t>
+      </w:r>
+      <w:proofErr w:type="spellStart"/>
+      <w:r>
+        <w:t>epubcheck</w:t>
+      </w:r>
+      <w:proofErr w:type="spellEnd"/>
+      <w:r>
+        <w:t xml:space="preserve"> validation tool on your files before distribution, to ensure that there are no errors. We’ll be integrating </w:t>
+      </w:r>
+      <w:proofErr w:type="spellStart"/>
+      <w:r>
+        <w:t>epubcheck</w:t>
+      </w:r>
+      <w:proofErr w:type="spellEnd"/>
+      <w:r>
+        <w:t xml:space="preserve"> into our toolchain very soon, but we don’t want anything to slip by you in the meantime!</w:t>
       </w:r>
       <w:r>
         <w:t xml:space="preserve"> If there are any validation errors, let us know and we can </w:t>
@@ -5384,6 +6636,9 @@
       <w:r>
         <w:t>ATTRS=id: custom-style-library</w:t>
       </w:r>
+      <w:r>
+        <w:t>; data-tags: convert;</w:t>
+      </w:r>
     </w:p>
     <w:p>
       <w:pPr>
@@ -5441,7 +6696,23 @@
         <w:t xml:space="preserve">= </w:t>
       </w:r>
       <w:r>
-        <w:t>string-set: authorname attr(data-author-name);</w:t>
+        <w:t xml:space="preserve">string-set: </w:t>
+      </w:r>
+      <w:proofErr w:type="spellStart"/>
+      <w:r>
+        <w:t>authorname</w:t>
+      </w:r>
+      <w:proofErr w:type="spellEnd"/>
+      <w:r>
+        <w:t xml:space="preserve"> </w:t>
+      </w:r>
+      <w:proofErr w:type="spellStart"/>
+      <w:r>
+        <w:t>attr</w:t>
+      </w:r>
+      <w:proofErr w:type="spellEnd"/>
+      <w:r>
+        <w:t>(data-author-name);</w:t>
       </w:r>
       <w:r>
         <w:t xml:space="preserve"> </w:t>
@@ -5539,11 +6810,21 @@
       <w:r>
         <w:t xml:space="preserve">string-set: </w:t>
       </w:r>
+      <w:proofErr w:type="spellStart"/>
       <w:r>
         <w:t>booktitle</w:t>
       </w:r>
-      <w:r>
-        <w:t xml:space="preserve"> attr(data-</w:t>
+      <w:proofErr w:type="spellEnd"/>
+      <w:r>
+        <w:t xml:space="preserve"> </w:t>
+      </w:r>
+      <w:proofErr w:type="spellStart"/>
+      <w:r>
+        <w:t>attr</w:t>
+      </w:r>
+      <w:proofErr w:type="spellEnd"/>
+      <w:r>
+        <w:t>(data-</w:t>
       </w:r>
       <w:r>
         <w:t>book</w:t>
@@ -5718,6 +6999,19 @@
       <w:r>
         <w:t>ATTRS=id: list-of-word-styles</w:t>
       </w:r>
+      <w:r>
+        <w:t xml:space="preserve">; data-tags: </w:t>
+      </w:r>
+      <w:proofErr w:type="spellStart"/>
+      <w:proofErr w:type="gramStart"/>
+      <w:r>
+        <w:t>convert,typeset</w:t>
+      </w:r>
+      <w:proofErr w:type="spellEnd"/>
+      <w:proofErr w:type="gramEnd"/>
+      <w:r>
+        <w:t>;</w:t>
+      </w:r>
     </w:p>
     <w:p>
       <w:pPr>
@@ -5726,7 +7020,15 @@
       <w:bookmarkStart w:id="34" w:name="ListofStyles"/>
       <w:bookmarkEnd w:id="34"/>
       <w:r>
-        <w:t>List of Hederis Word Styles</w:t>
+        <w:t xml:space="preserve">List of </w:t>
+      </w:r>
+      <w:proofErr w:type="spellStart"/>
+      <w:r>
+        <w:t>Hederis</w:t>
+      </w:r>
+      <w:proofErr w:type="spellEnd"/>
+      <w:r>
+        <w:t xml:space="preserve"> Word Styles</w:t>
       </w:r>
     </w:p>
     <w:p>
@@ -5785,7 +7087,15 @@
         <w:pStyle w:val="HEDDefinitionterm"/>
       </w:pPr>
       <w:r>
-        <w:t>HED Attribution (contd)</w:t>
+        <w:t>HED Attribution (</w:t>
+      </w:r>
+      <w:proofErr w:type="spellStart"/>
+      <w:r>
+        <w:t>contd</w:t>
+      </w:r>
+      <w:proofErr w:type="spellEnd"/>
+      <w:r>
+        <w:t>)</w:t>
       </w:r>
     </w:p>
     <w:p>
@@ -5809,7 +7119,15 @@
         <w:pStyle w:val="HEDDefinitiondefinition"/>
       </w:pPr>
       <w:r>
-        <w:t>The name of an author. This could appear in a variety of places: on the main titlepage, following a preface title or chapter title, etc.</w:t>
+        <w:t xml:space="preserve">The name of an author. This could appear in a variety of places: on the main </w:t>
+      </w:r>
+      <w:proofErr w:type="spellStart"/>
+      <w:r>
+        <w:t>titlepage</w:t>
+      </w:r>
+      <w:proofErr w:type="spellEnd"/>
+      <w:r>
+        <w:t>, following a preface title or chapter title, etc.</w:t>
       </w:r>
     </w:p>
     <w:p>
@@ -5825,7 +7143,15 @@
         <w:pStyle w:val="HEDDefinitiondefinition"/>
       </w:pPr>
       <w:r>
-        <w:t>Some books include multiple types of boxes and sidebars, that appear multiple times within a book. For example, a book might have a type of box called “Quick Tips”, that contains different tips that correspond to the current book topic. This style would be used to tag that Type heading, and is different from the main box heading.</w:t>
+        <w:t xml:space="preserve">Some books include multiple types of boxes and sidebars, that appear multiple times within a book. For example, a book might have a type of box called “Quick Tips”, that contains different tips that correspond to the current book topic. This style would be used to tag that Type </w:t>
+      </w:r>
+      <w:proofErr w:type="gramStart"/>
+      <w:r>
+        <w:t>heading, and</w:t>
+      </w:r>
+      <w:proofErr w:type="gramEnd"/>
+      <w:r>
+        <w:t xml:space="preserve"> is different from the main box heading.</w:t>
       </w:r>
     </w:p>
     <w:p>
@@ -5929,7 +7255,15 @@
         <w:pStyle w:val="HEDDefinitiondefinition"/>
       </w:pPr>
       <w:r>
-        <w:t>A book or section contributor, other than the author. For example, the name of an illustrator or editor that might appear on the titlepage or at the beginning of a chapter.</w:t>
+        <w:t xml:space="preserve">A book or section contributor, other than the author. For example, the name of an illustrator or editor that might appear on the </w:t>
+      </w:r>
+      <w:proofErr w:type="spellStart"/>
+      <w:r>
+        <w:t>titlepage</w:t>
+      </w:r>
+      <w:proofErr w:type="spellEnd"/>
+      <w:r>
+        <w:t xml:space="preserve"> or at the beginning of a chapter.</w:t>
       </w:r>
     </w:p>
     <w:p>
@@ -5953,8 +7287,13 @@
         <w:pStyle w:val="HEDDefinitionterm"/>
       </w:pPr>
       <w:r>
-        <w:t>HED Definition definition</w:t>
-      </w:r>
+        <w:t xml:space="preserve">HED Definition </w:t>
+      </w:r>
+      <w:proofErr w:type="spellStart"/>
+      <w:r>
+        <w:t>definition</w:t>
+      </w:r>
+      <w:proofErr w:type="spellEnd"/>
     </w:p>
     <w:p>
       <w:pPr>
@@ -5969,7 +7308,23 @@
         <w:pStyle w:val="HEDDefinitionterm"/>
       </w:pPr>
       <w:r>
-        <w:t>HED Definition definition (contd)</w:t>
+        <w:t xml:space="preserve">HED Definition </w:t>
+      </w:r>
+      <w:proofErr w:type="spellStart"/>
+      <w:r>
+        <w:t>definition</w:t>
+      </w:r>
+      <w:proofErr w:type="spellEnd"/>
+      <w:r>
+        <w:t xml:space="preserve"> (</w:t>
+      </w:r>
+      <w:proofErr w:type="spellStart"/>
+      <w:r>
+        <w:t>contd</w:t>
+      </w:r>
+      <w:proofErr w:type="spellEnd"/>
+      <w:r>
+        <w:t>)</w:t>
       </w:r>
     </w:p>
     <w:p>
@@ -6000,8 +7355,17 @@
           <w:i/>
           <w:iCs/>
         </w:rPr>
-        <w:t>HED Definition definition</w:t>
-      </w:r>
+        <w:t xml:space="preserve">HED Definition </w:t>
+      </w:r>
+      <w:proofErr w:type="spellStart"/>
+      <w:r>
+        <w:rPr>
+          <w:i/>
+          <w:iCs/>
+        </w:rPr>
+        <w:t>definition</w:t>
+      </w:r>
+      <w:proofErr w:type="spellEnd"/>
       <w:r>
         <w:t xml:space="preserve"> paragraph.</w:t>
       </w:r>
@@ -6018,8 +7382,16 @@
           <w:lang w:val="fr-FR"/>
         </w:rPr>
         <w:lastRenderedPageBreak/>
-        <w:t>HED Dialogue paragraph</w:t>
-      </w:r>
+        <w:t xml:space="preserve">HED Dialogue </w:t>
+      </w:r>
+      <w:proofErr w:type="spellStart"/>
+      <w:r>
+        <w:rPr>
+          <w:lang w:val="fr-FR"/>
+        </w:rPr>
+        <w:t>paragraph</w:t>
+      </w:r>
+      <w:proofErr w:type="spellEnd"/>
     </w:p>
     <w:p>
       <w:pPr>
@@ -6046,8 +7418,30 @@
         <w:rPr>
           <w:lang w:val="fr-FR"/>
         </w:rPr>
-        <w:t>HED Endnote paragraph</w:t>
-      </w:r>
+        <w:t xml:space="preserve">HED </w:t>
+      </w:r>
+      <w:proofErr w:type="spellStart"/>
+      <w:r>
+        <w:rPr>
+          <w:lang w:val="fr-FR"/>
+        </w:rPr>
+        <w:t>Endnote</w:t>
+      </w:r>
+      <w:proofErr w:type="spellEnd"/>
+      <w:r>
+        <w:rPr>
+          <w:lang w:val="fr-FR"/>
+        </w:rPr>
+        <w:t xml:space="preserve"> </w:t>
+      </w:r>
+      <w:proofErr w:type="spellStart"/>
+      <w:r>
+        <w:rPr>
+          <w:lang w:val="fr-FR"/>
+        </w:rPr>
+        <w:t>paragraph</w:t>
+      </w:r>
+      <w:proofErr w:type="spellEnd"/>
     </w:p>
     <w:p>
       <w:pPr>
@@ -6085,8 +7479,13 @@
       <w:pPr>
         <w:pStyle w:val="HEDDefinitiondefinition"/>
       </w:pPr>
-      <w:r>
-        <w:t>A generic heading, often used in the middle of boxes or sidebars when you want to introduce a block of text without creating a formal sub-section. Also often used as a heading preceding a letter body, e.g., “CONFIDENTIAL”.</w:t>
+      <w:proofErr w:type="gramStart"/>
+      <w:r>
+        <w:t>A generic heading,</w:t>
+      </w:r>
+      <w:proofErr w:type="gramEnd"/>
+      <w:r>
+        <w:t xml:space="preserve"> often used in the middle of boxes or sidebars when you want to introduce a block of text without creating a formal sub-section. Also often used as a heading preceding a letter body, e.g., “CONFIDENTIAL”.</w:t>
       </w:r>
     </w:p>
     <w:p>
@@ -6108,14 +7507,8 @@
     <w:p>
       <w:pPr>
         <w:pStyle w:val="HEDDefinitionterm"/>
-        <w:rPr>
-          <w:lang w:val="da-DK"/>
-        </w:rPr>
-      </w:pPr>
-      <w:r>
-        <w:rPr>
-          <w:lang w:val="da-DK"/>
-        </w:rPr>
+      </w:pPr>
+      <w:r>
         <w:t>HED Image holder</w:t>
       </w:r>
     </w:p>
@@ -6178,8 +7571,21 @@
       <w:pPr>
         <w:pStyle w:val="HEDDefinitiondefinition"/>
       </w:pPr>
-      <w:r>
-        <w:t>The name of your imprint, often included on a titlepage.</w:t>
+      <w:proofErr w:type="gramStart"/>
+      <w:r>
+        <w:t>The name of your imprint,</w:t>
+      </w:r>
+      <w:proofErr w:type="gramEnd"/>
+      <w:r>
+        <w:t xml:space="preserve"> often included on a </w:t>
+      </w:r>
+      <w:proofErr w:type="spellStart"/>
+      <w:r>
+        <w:t>titlepage</w:t>
+      </w:r>
+      <w:proofErr w:type="spellEnd"/>
+      <w:r>
+        <w:t>.</w:t>
       </w:r>
     </w:p>
     <w:p>
@@ -6194,8 +7600,13 @@
       <w:pPr>
         <w:pStyle w:val="HEDDefinitiondefinition"/>
       </w:pPr>
-      <w:r>
-        <w:t>A line space, often used to create a logical break in time or context.</w:t>
+      <w:proofErr w:type="gramStart"/>
+      <w:r>
+        <w:t>A line space,</w:t>
+      </w:r>
+      <w:proofErr w:type="gramEnd"/>
+      <w:r>
+        <w:t xml:space="preserve"> often used to create a logical break in time or context.</w:t>
       </w:r>
     </w:p>
     <w:p>
@@ -6203,7 +7614,15 @@
         <w:pStyle w:val="HEDDefinitionterm"/>
       </w:pPr>
       <w:r>
-        <w:t>HED List item (contd)</w:t>
+        <w:t>HED List item (</w:t>
+      </w:r>
+      <w:proofErr w:type="spellStart"/>
+      <w:r>
+        <w:t>contd</w:t>
+      </w:r>
+      <w:proofErr w:type="spellEnd"/>
+      <w:r>
+        <w:t>)</w:t>
       </w:r>
     </w:p>
     <w:p>
@@ -6297,6 +7716,7 @@
         </w:rPr>
         <w:t xml:space="preserve">HED BOX </w:t>
       </w:r>
+      <w:proofErr w:type="spellStart"/>
       <w:r>
         <w:rPr>
           <w:i/>
@@ -6304,6 +7724,7 @@
         </w:rPr>
         <w:t>Num</w:t>
       </w:r>
+      <w:proofErr w:type="spellEnd"/>
       <w:r>
         <w:rPr>
           <w:i/>
@@ -6336,7 +7757,15 @@
         <w:pStyle w:val="HEDDefinitiondefinition"/>
       </w:pPr>
       <w:r>
-        <w:t>A location, for example the location of your office as it appears on the book titlepage, or the location in which a chapter is set.</w:t>
+        <w:t xml:space="preserve">A location, for example the location of your office as it appears on the book </w:t>
+      </w:r>
+      <w:proofErr w:type="spellStart"/>
+      <w:r>
+        <w:t>titlepage</w:t>
+      </w:r>
+      <w:proofErr w:type="spellEnd"/>
+      <w:r>
+        <w:t>, or the location in which a chapter is set.</w:t>
       </w:r>
     </w:p>
     <w:p>
@@ -6407,7 +7836,15 @@
         <w:pStyle w:val="HEDDefinitionterm"/>
       </w:pPr>
       <w:r>
-        <w:t>HED Plain text paragraph (contd)</w:t>
+        <w:t>HED Plain text paragraph (</w:t>
+      </w:r>
+      <w:proofErr w:type="spellStart"/>
+      <w:r>
+        <w:t>contd</w:t>
+      </w:r>
+      <w:proofErr w:type="spellEnd"/>
+      <w:r>
+        <w:t>)</w:t>
       </w:r>
     </w:p>
     <w:p>
@@ -6447,7 +7884,15 @@
         <w:pStyle w:val="HEDDefinitiondefinition"/>
       </w:pPr>
       <w:r>
-        <w:t>This special Hederis style is used to add extra instructions about how to transform the paragraphs and sections of your manuscript. See “</w:t>
+        <w:t xml:space="preserve">This special </w:t>
+      </w:r>
+      <w:proofErr w:type="spellStart"/>
+      <w:r>
+        <w:t>Hederis</w:t>
+      </w:r>
+      <w:proofErr w:type="spellEnd"/>
+      <w:r>
+        <w:t xml:space="preserve"> style is used to add extra instructions about how to transform the paragraphs and sections of your manuscript. See “</w:t>
       </w:r>
       <w:hyperlink w:anchor="AddPIs" w:history="1">
         <w:r>
@@ -6474,7 +7919,15 @@
         <w:pStyle w:val="HEDDefinitiondefinition"/>
       </w:pPr>
       <w:r>
-        <w:t>The name of your publisher, for example appearing on a titlepage.</w:t>
+        <w:t xml:space="preserve">The name of your publisher, for example appearing on a </w:t>
+      </w:r>
+      <w:proofErr w:type="spellStart"/>
+      <w:r>
+        <w:t>titlepage</w:t>
+      </w:r>
+      <w:proofErr w:type="spellEnd"/>
+      <w:r>
+        <w:t>.</w:t>
       </w:r>
     </w:p>
     <w:p>
@@ -6714,7 +8167,15 @@
         <w:pStyle w:val="HEDPlaintextparagraph"/>
       </w:pPr>
       <w:r>
-        <w:t>Inline styles are styles that you apply just to a few words or characters within a paragraph, without affecting the rest of the text in the paragraph. Hederis supports most of Word’s built-in character formatting tools (like italics, bold, underline, etc.), so you don’t need to use inline styles for everything. However, there are a few cases where inline styles come in handy:</w:t>
+        <w:t xml:space="preserve">Inline styles are styles that you apply just to a few words or characters within a paragraph, without affecting the rest of the text in the paragraph. </w:t>
+      </w:r>
+      <w:proofErr w:type="spellStart"/>
+      <w:r>
+        <w:t>Hederis</w:t>
+      </w:r>
+      <w:proofErr w:type="spellEnd"/>
+      <w:r>
+        <w:t xml:space="preserve"> supports most of Word’s built-in character formatting tools (like italics, bold, underline, etc.), so you don’t need to use inline styles for everything. However, there are a few cases where inline styles come in handy:</w:t>
       </w:r>
     </w:p>
     <w:p>
@@ -6852,12 +8313,14 @@
           <w:lang w:val="da-DK"/>
         </w:rPr>
       </w:pPr>
+      <w:proofErr w:type="spellStart"/>
       <w:r>
         <w:rPr>
           <w:lang w:val="da-DK"/>
         </w:rPr>
         <w:t>Wrappers</w:t>
       </w:r>
+      <w:proofErr w:type="spellEnd"/>
     </w:p>
     <w:p>
       <w:pPr>
@@ -6878,7 +8341,35 @@
         <w:rPr>
           <w:lang w:val="da-DK"/>
         </w:rPr>
-        <w:t>HED BOX Box start, HED BOX Box end</w:t>
+        <w:t xml:space="preserve">HED BOX </w:t>
+      </w:r>
+      <w:proofErr w:type="spellStart"/>
+      <w:r>
+        <w:rPr>
+          <w:lang w:val="da-DK"/>
+        </w:rPr>
+        <w:t>Box</w:t>
+      </w:r>
+      <w:proofErr w:type="spellEnd"/>
+      <w:r>
+        <w:rPr>
+          <w:lang w:val="da-DK"/>
+        </w:rPr>
+        <w:t xml:space="preserve"> start, HED BOX </w:t>
+      </w:r>
+      <w:proofErr w:type="spellStart"/>
+      <w:r>
+        <w:rPr>
+          <w:lang w:val="da-DK"/>
+        </w:rPr>
+        <w:t>Box</w:t>
+      </w:r>
+      <w:proofErr w:type="spellEnd"/>
+      <w:r>
+        <w:rPr>
+          <w:lang w:val="da-DK"/>
+        </w:rPr>
+        <w:t xml:space="preserve"> end</w:t>
       </w:r>
     </w:p>
     <w:p>
@@ -6892,7 +8383,35 @@
         <w:rPr>
           <w:lang w:val="da-DK"/>
         </w:rPr>
-        <w:t>HED BOX Bullet List start, HED BOX Bullet List end</w:t>
+        <w:t xml:space="preserve">HED BOX </w:t>
+      </w:r>
+      <w:proofErr w:type="spellStart"/>
+      <w:r>
+        <w:rPr>
+          <w:lang w:val="da-DK"/>
+        </w:rPr>
+        <w:t>Bullet</w:t>
+      </w:r>
+      <w:proofErr w:type="spellEnd"/>
+      <w:r>
+        <w:rPr>
+          <w:lang w:val="da-DK"/>
+        </w:rPr>
+        <w:t xml:space="preserve"> List start, HED BOX </w:t>
+      </w:r>
+      <w:proofErr w:type="spellStart"/>
+      <w:r>
+        <w:rPr>
+          <w:lang w:val="da-DK"/>
+        </w:rPr>
+        <w:t>Bullet</w:t>
+      </w:r>
+      <w:proofErr w:type="spellEnd"/>
+      <w:r>
+        <w:rPr>
+          <w:lang w:val="da-DK"/>
+        </w:rPr>
+        <w:t xml:space="preserve"> List end</w:t>
       </w:r>
     </w:p>
     <w:p>
@@ -6934,7 +8453,35 @@
         <w:rPr>
           <w:lang w:val="da-DK"/>
         </w:rPr>
-        <w:t>HED BOX Endnote start, HED BOX Endnote end</w:t>
+        <w:t xml:space="preserve">HED BOX </w:t>
+      </w:r>
+      <w:proofErr w:type="spellStart"/>
+      <w:r>
+        <w:rPr>
+          <w:lang w:val="da-DK"/>
+        </w:rPr>
+        <w:t>Endnote</w:t>
+      </w:r>
+      <w:proofErr w:type="spellEnd"/>
+      <w:r>
+        <w:rPr>
+          <w:lang w:val="da-DK"/>
+        </w:rPr>
+        <w:t xml:space="preserve"> start, HED BOX </w:t>
+      </w:r>
+      <w:proofErr w:type="spellStart"/>
+      <w:r>
+        <w:rPr>
+          <w:lang w:val="da-DK"/>
+        </w:rPr>
+        <w:t>Endnote</w:t>
+      </w:r>
+      <w:proofErr w:type="spellEnd"/>
+      <w:r>
+        <w:rPr>
+          <w:lang w:val="da-DK"/>
+        </w:rPr>
+        <w:t xml:space="preserve"> end</w:t>
       </w:r>
     </w:p>
     <w:p>
@@ -7002,7 +8549,35 @@
         <w:rPr>
           <w:lang w:val="da-DK"/>
         </w:rPr>
-        <w:t>HED BOX Num List start, HED BOX Num List end</w:t>
+        <w:t xml:space="preserve">HED BOX </w:t>
+      </w:r>
+      <w:proofErr w:type="spellStart"/>
+      <w:r>
+        <w:rPr>
+          <w:lang w:val="da-DK"/>
+        </w:rPr>
+        <w:t>Num</w:t>
+      </w:r>
+      <w:proofErr w:type="spellEnd"/>
+      <w:r>
+        <w:rPr>
+          <w:lang w:val="da-DK"/>
+        </w:rPr>
+        <w:t xml:space="preserve"> List start, HED BOX </w:t>
+      </w:r>
+      <w:proofErr w:type="spellStart"/>
+      <w:r>
+        <w:rPr>
+          <w:lang w:val="da-DK"/>
+        </w:rPr>
+        <w:t>Num</w:t>
+      </w:r>
+      <w:proofErr w:type="spellEnd"/>
+      <w:r>
+        <w:rPr>
+          <w:lang w:val="da-DK"/>
+        </w:rPr>
+        <w:t xml:space="preserve"> List end</w:t>
       </w:r>
     </w:p>
     <w:p>
@@ -7197,7 +8772,15 @@
         <w:pStyle w:val="HEDDefinitionterm"/>
       </w:pPr>
       <w:r>
-        <w:t>HED SECT Halftitle Page</w:t>
+        <w:t xml:space="preserve">HED SECT </w:t>
+      </w:r>
+      <w:proofErr w:type="spellStart"/>
+      <w:r>
+        <w:t>Halftitle</w:t>
+      </w:r>
+      <w:proofErr w:type="spellEnd"/>
+      <w:r>
+        <w:t xml:space="preserve"> Page</w:t>
       </w:r>
     </w:p>
     <w:p>
@@ -7253,8 +8836,13 @@
         <w:pStyle w:val="HEDDefinitionterm"/>
       </w:pPr>
       <w:r>
-        <w:t>HED SECT Titlepage</w:t>
-      </w:r>
+        <w:t xml:space="preserve">HED SECT </w:t>
+      </w:r>
+      <w:proofErr w:type="spellStart"/>
+      <w:r>
+        <w:t>Titlepage</w:t>
+      </w:r>
+      <w:proofErr w:type="spellEnd"/>
     </w:p>
     <w:p>
       <w:pPr>

</xml_diff>

<commit_message>
fleshing out typeset docs
</commit_message>
<xml_diff>
--- a/book.docx
+++ b/book.docx
@@ -22,21 +22,7 @@
           <w:lang w:val="fr-FR"/>
         </w:rPr>
         <w:lastRenderedPageBreak/>
-        <w:t>ATTRS=</w:t>
-      </w:r>
-      <w:proofErr w:type="gramStart"/>
-      <w:r>
-        <w:rPr>
-          <w:lang w:val="fr-FR"/>
-        </w:rPr>
-        <w:t>id:</w:t>
-      </w:r>
-      <w:proofErr w:type="gramEnd"/>
-      <w:r>
-        <w:rPr>
-          <w:lang w:val="fr-FR"/>
-        </w:rPr>
-        <w:t xml:space="preserve"> documentation-home</w:t>
+        <w:t>ATTRS=id: documentation-home</w:t>
       </w:r>
     </w:p>
     <w:p>
@@ -48,19 +34,11 @@
       </w:pPr>
       <w:bookmarkStart w:id="0" w:name="Titlepage"/>
       <w:bookmarkEnd w:id="0"/>
-      <w:proofErr w:type="spellStart"/>
       <w:r>
         <w:rPr>
           <w:lang w:val="fr-FR"/>
         </w:rPr>
-        <w:t>Hederis</w:t>
-      </w:r>
-      <w:proofErr w:type="spellEnd"/>
-      <w:r>
-        <w:rPr>
-          <w:lang w:val="fr-FR"/>
-        </w:rPr>
-        <w:t xml:space="preserve"> Documentation</w:t>
+        <w:t>Hederis Documentation</w:t>
       </w:r>
     </w:p>
     <w:p>
@@ -85,13 +63,8 @@
       </w:pPr>
       <w:r>
         <w:lastRenderedPageBreak/>
-        <w:t>ATTRS=</w:t>
-      </w:r>
-      <w:proofErr w:type="gramStart"/>
-      <w:r>
-        <w:t>id :</w:t>
-      </w:r>
-      <w:proofErr w:type="gramEnd"/>
+        <w:t>ATTRS=id :</w:t>
+      </w:r>
       <w:r>
         <w:t xml:space="preserve"> quick-start</w:t>
       </w:r>
@@ -111,43 +84,16 @@
       <w:pPr>
         <w:pStyle w:val="HEDPlaintextparagraph"/>
       </w:pPr>
-      <w:proofErr w:type="spellStart"/>
-      <w:proofErr w:type="gramStart"/>
-      <w:r>
-        <w:t>Hederis:Convert</w:t>
-      </w:r>
-      <w:proofErr w:type="spellEnd"/>
-      <w:proofErr w:type="gramEnd"/>
-      <w:r>
-        <w:t xml:space="preserve"> is a professional book publishing tool for quickly creating beautiful, high-quality books. You provide a single Microsoft Word file containing your full book text along with any images that you use in the book (and a cover file if you’ve got one), and </w:t>
-      </w:r>
-      <w:proofErr w:type="spellStart"/>
-      <w:proofErr w:type="gramStart"/>
-      <w:r>
-        <w:t>Hederis:Convert</w:t>
-      </w:r>
-      <w:proofErr w:type="spellEnd"/>
-      <w:proofErr w:type="gramEnd"/>
-      <w:r>
-        <w:t xml:space="preserve"> will process it automatically into a laid-out, print-ready PDF, and a fully-accessible and standards-conformant EPUB file. You’ll also get an updated Microsoft Word file and an HTML version of your book.</w:t>
-      </w:r>
-    </w:p>
-    <w:p>
-      <w:pPr>
-        <w:pStyle w:val="HEDPlaintextparagraph"/>
-      </w:pPr>
-      <w:r>
-        <w:t xml:space="preserve">In the navigation menu, you’ll see a list of all the topics in this documentation, which should also give you a sense of all the things you can do with </w:t>
-      </w:r>
-      <w:proofErr w:type="spellStart"/>
-      <w:proofErr w:type="gramStart"/>
-      <w:r>
-        <w:t>Hederis:Convert</w:t>
-      </w:r>
-      <w:proofErr w:type="spellEnd"/>
-      <w:proofErr w:type="gramEnd"/>
-      <w:r>
-        <w:t>.</w:t>
+      <w:r>
+        <w:t>Hederis:Convert is a professional book publishing tool for quickly creating beautiful, high-quality books. You provide a single Microsoft Word file containing your full book text along with any images that you use in the book (and a cover file if you’ve got one), and Hederis:Convert will process it automatically into a laid-out, print-ready PDF, and a fully-accessible and standards-conformant EPUB file. You’ll also get an updated Microsoft Word file and an HTML version of your book.</w:t>
+      </w:r>
+    </w:p>
+    <w:p>
+      <w:pPr>
+        <w:pStyle w:val="HEDPlaintextparagraph"/>
+      </w:pPr>
+      <w:r>
+        <w:t>In the navigation menu, you’ll see a list of all the topics in this documentation, which should also give you a sense of all the things you can do with Hederis:Convert.</w:t>
       </w:r>
     </w:p>
     <w:p>
@@ -485,15 +431,8 @@
       <w:pPr>
         <w:pStyle w:val="HEDPlaintextparagraph"/>
       </w:pPr>
-      <w:proofErr w:type="spellStart"/>
-      <w:proofErr w:type="gramStart"/>
-      <w:r>
-        <w:t>Hederis:Convert</w:t>
-      </w:r>
-      <w:proofErr w:type="spellEnd"/>
-      <w:proofErr w:type="gramEnd"/>
-      <w:r>
-        <w:t xml:space="preserve"> is based on the concept of “single-source </w:t>
+      <w:r>
+        <w:t xml:space="preserve">Hederis:Convert is based on the concept of “single-source </w:t>
       </w:r>
       <w:r>
         <w:t>publishing</w:t>
@@ -513,17 +452,7 @@
         <w:pStyle w:val="HEDPlaintextparagraph"/>
       </w:pPr>
       <w:r>
-        <w:t xml:space="preserve">In the </w:t>
-      </w:r>
-      <w:proofErr w:type="spellStart"/>
-      <w:proofErr w:type="gramStart"/>
-      <w:r>
-        <w:t>Hederis:Convert</w:t>
-      </w:r>
-      <w:proofErr w:type="spellEnd"/>
-      <w:proofErr w:type="gramEnd"/>
-      <w:r>
-        <w:t xml:space="preserve"> workflow, this single source of truth is your Microsoft Word manuscript. This manuscript contains your up-to-date book text, as well as any instructions for the creation of your final output files. These instructions are given in the form of Word Styles, including the semantic tagging of your manuscript text. See “</w:t>
+        <w:t>In the Hederis:Convert workflow, this single source of truth is your Microsoft Word manuscript. This manuscript contains your up-to-date book text, as well as any instructions for the creation of your final output files. These instructions are given in the form of Word Styles, including the semantic tagging of your manuscript text. See “</w:t>
       </w:r>
       <w:hyperlink w:anchor="SemanticTagging" w:history="1">
         <w:r>
@@ -555,13 +484,8 @@
         <w:pStyle w:val="HEDCaption"/>
       </w:pPr>
       <w:r>
-        <w:t xml:space="preserve">A simple workflow </w:t>
-      </w:r>
-      <w:proofErr w:type="gramStart"/>
-      <w:r>
-        <w:t>example</w:t>
-      </w:r>
-      <w:proofErr w:type="gramEnd"/>
+        <w:t>A simple workflow example</w:t>
+      </w:r>
     </w:p>
     <w:p>
       <w:pPr>
@@ -573,35 +497,7 @@
         <w:pStyle w:val="HEDPlaintextparagraph"/>
       </w:pPr>
       <w:r>
-        <w:t xml:space="preserve">Book production is a skilled </w:t>
-      </w:r>
-      <w:proofErr w:type="gramStart"/>
-      <w:r>
-        <w:t>craft, and</w:t>
-      </w:r>
-      <w:proofErr w:type="gramEnd"/>
-      <w:r>
-        <w:t xml:space="preserve"> requires fine-tuning from experts who understand the book’s text. </w:t>
-      </w:r>
-      <w:proofErr w:type="spellStart"/>
-      <w:proofErr w:type="gramStart"/>
-      <w:r>
-        <w:t>Hederis:Convert</w:t>
-      </w:r>
-      <w:proofErr w:type="spellEnd"/>
-      <w:proofErr w:type="gramEnd"/>
-      <w:r>
-        <w:t xml:space="preserve"> reduces the time it takes to get laid out files into your review process, so that you can focus on creating a perfect single-source of truth (your Word manuscript). Don’t expect the results to be perfect after the first conversion - </w:t>
-      </w:r>
-      <w:proofErr w:type="spellStart"/>
-      <w:proofErr w:type="gramStart"/>
-      <w:r>
-        <w:t>Hederis:Convert</w:t>
-      </w:r>
-      <w:proofErr w:type="spellEnd"/>
-      <w:proofErr w:type="gramEnd"/>
-      <w:r>
-        <w:t xml:space="preserve"> is a tool to help you in the book production process, and not a replacement for human experts.</w:t>
+        <w:t>Book production is a skilled craft, and requires fine-tuning from experts who understand the book’s text. Hederis:Convert reduces the time it takes to get laid out files into your review process, so that you can focus on creating a perfect single-source of truth (your Word manuscript). Don’t expect the results to be perfect after the first conversion - Hederis:Convert is a tool to help you in the book production process, and not a replacement for human experts.</w:t>
       </w:r>
     </w:p>
     <w:p>
@@ -630,17 +526,7 @@
         <w:pStyle w:val="HEDListitem-Numbered"/>
       </w:pPr>
       <w:r>
-        <w:t xml:space="preserve">In the background, </w:t>
-      </w:r>
-      <w:proofErr w:type="spellStart"/>
-      <w:proofErr w:type="gramStart"/>
-      <w:r>
-        <w:t>Hederis:Convert</w:t>
-      </w:r>
-      <w:proofErr w:type="spellEnd"/>
-      <w:proofErr w:type="gramEnd"/>
-      <w:r>
-        <w:t xml:space="preserve"> processes this manuscript, applies the necessary tagging, and creates initial PDF, EPUB, HTML files, along with a new Word manuscript that contains the results of this analysis.</w:t>
+        <w:t>In the background, Hederis:Convert processes this manuscript, applies the necessary tagging, and creates initial PDF, EPUB, HTML files, along with a new Word manuscript that contains the results of this analysis.</w:t>
       </w:r>
     </w:p>
     <w:p>
@@ -742,15 +628,7 @@
         <w:pStyle w:val="HEDListitem-Numbered"/>
       </w:pPr>
       <w:r>
-        <w:t xml:space="preserve">Make all required changes to your source Word file (which will be the most recent file created by </w:t>
-      </w:r>
-      <w:proofErr w:type="spellStart"/>
-      <w:r>
-        <w:t>Hederis</w:t>
-      </w:r>
-      <w:proofErr w:type="spellEnd"/>
-      <w:r>
-        <w:t>).</w:t>
+        <w:t>Make all required changes to your source Word file (which will be the most recent file created by Hederis).</w:t>
       </w:r>
     </w:p>
     <w:p>
@@ -758,15 +636,7 @@
         <w:pStyle w:val="HEDListitem-Numbered"/>
       </w:pPr>
       <w:r>
-        <w:t xml:space="preserve">Re-upload your latest-and-greatest Word file for </w:t>
-      </w:r>
-      <w:proofErr w:type="gramStart"/>
-      <w:r>
-        <w:t>conversion, and</w:t>
-      </w:r>
-      <w:proofErr w:type="gramEnd"/>
-      <w:r>
-        <w:t xml:space="preserve"> start a new review process to make sure your changes were correctly incorporated and to see if any new changes need to be made.</w:t>
+        <w:t>Re-upload your latest-and-greatest Word file for conversion, and start a new review process to make sure your changes were correctly incorporated and to see if any new changes need to be made.</w:t>
       </w:r>
     </w:p>
     <w:p>
@@ -814,17 +684,7 @@
         <w:t>ATTRS=id: add-an-image</w:t>
       </w:r>
       <w:r>
-        <w:t xml:space="preserve">; data-tags: </w:t>
-      </w:r>
-      <w:proofErr w:type="spellStart"/>
-      <w:proofErr w:type="gramStart"/>
-      <w:r>
-        <w:t>convert,typeset</w:t>
-      </w:r>
-      <w:proofErr w:type="spellEnd"/>
-      <w:proofErr w:type="gramEnd"/>
-      <w:r>
-        <w:t>;</w:t>
+        <w:t>; data-tags: convert,typeset;</w:t>
       </w:r>
     </w:p>
     <w:p>
@@ -844,13 +704,8 @@
       <w:pPr>
         <w:pStyle w:val="HEDPlaintextparagraph"/>
       </w:pPr>
-      <w:proofErr w:type="spellStart"/>
-      <w:r>
-        <w:t>Hederis</w:t>
-      </w:r>
-      <w:proofErr w:type="spellEnd"/>
-      <w:r>
-        <w:t xml:space="preserve"> supports images in your book text. To include an image:</w:t>
+      <w:r>
+        <w:t>Hederis supports images in your book text. To include an image:</w:t>
       </w:r>
     </w:p>
     <w:p>
@@ -893,15 +748,7 @@
         <w:pStyle w:val="HEDPlaintextparagraph"/>
       </w:pPr>
       <w:r>
-        <w:t xml:space="preserve">Once you upload the image file to </w:t>
-      </w:r>
-      <w:proofErr w:type="spellStart"/>
-      <w:r>
-        <w:t>Hederis</w:t>
-      </w:r>
-      <w:proofErr w:type="spellEnd"/>
-      <w:r>
-        <w:t xml:space="preserve"> (see “</w:t>
+        <w:t>Once you upload the image file to Hederis (see “</w:t>
       </w:r>
       <w:hyperlink w:anchor="UploadACover" w:history="1">
         <w:r>
@@ -948,25 +795,10 @@
       </w:pPr>
       <w:r>
         <w:lastRenderedPageBreak/>
-        <w:t>ATTRS=id: images-with-captions-</w:t>
-      </w:r>
-      <w:proofErr w:type="spellStart"/>
-      <w:r>
-        <w:t>etc</w:t>
-      </w:r>
-      <w:proofErr w:type="spellEnd"/>
-      <w:r>
-        <w:t xml:space="preserve">; data-tags: </w:t>
-      </w:r>
-      <w:proofErr w:type="spellStart"/>
-      <w:proofErr w:type="gramStart"/>
-      <w:r>
-        <w:t>convert,typeset</w:t>
-      </w:r>
-      <w:proofErr w:type="spellEnd"/>
-      <w:proofErr w:type="gramEnd"/>
-      <w:r>
-        <w:t>;</w:t>
+        <w:t>ATTRS=id: images-with-captions-etc</w:t>
+      </w:r>
+      <w:r>
+        <w:t>; data-tags: convert,typeset;</w:t>
       </w:r>
     </w:p>
     <w:p>
@@ -1094,17 +926,7 @@
         <w:t>ATTRS=id: upload-a-cover</w:t>
       </w:r>
       <w:r>
-        <w:t xml:space="preserve">; data-tags: </w:t>
-      </w:r>
-      <w:proofErr w:type="spellStart"/>
-      <w:proofErr w:type="gramStart"/>
-      <w:r>
-        <w:t>convert,typeset</w:t>
-      </w:r>
-      <w:proofErr w:type="spellEnd"/>
-      <w:proofErr w:type="gramEnd"/>
-      <w:r>
-        <w:t>;</w:t>
+        <w:t>; data-tags: convert,typeset;</w:t>
       </w:r>
     </w:p>
     <w:p>
@@ -1130,21 +952,8 @@
       <w:pPr>
         <w:pStyle w:val="HEDPlaintextparagraph"/>
       </w:pPr>
-      <w:proofErr w:type="spellStart"/>
-      <w:r>
-        <w:t>Hederis</w:t>
-      </w:r>
-      <w:proofErr w:type="spellEnd"/>
-      <w:r>
-        <w:t xml:space="preserve"> will automatically include your book cover in the generated EPUB </w:t>
-      </w:r>
-      <w:proofErr w:type="gramStart"/>
-      <w:r>
-        <w:t>file, and</w:t>
-      </w:r>
-      <w:proofErr w:type="gramEnd"/>
-      <w:r>
-        <w:t xml:space="preserve"> will include any image files that are in your book text. To include cover and images files, upload them </w:t>
+      <w:r>
+        <w:t xml:space="preserve">Hederis will automatically include your book cover in the generated EPUB file, and will include any image files that are in your book text. To include cover and images files, upload them </w:t>
       </w:r>
       <w:r>
         <w:rPr>
@@ -1153,15 +962,7 @@
         <w:t xml:space="preserve">before </w:t>
       </w:r>
       <w:r>
-        <w:t xml:space="preserve">you upload your Word manuscript, as indicated on the </w:t>
-      </w:r>
-      <w:proofErr w:type="spellStart"/>
-      <w:r>
-        <w:t>Hederis</w:t>
-      </w:r>
-      <w:proofErr w:type="spellEnd"/>
-      <w:r>
-        <w:t xml:space="preserve"> user interface.</w:t>
+        <w:t>you upload your Word manuscript, as indicated on the Hederis user interface.</w:t>
       </w:r>
     </w:p>
     <w:p>
@@ -1189,17 +990,7 @@
         <w:t>ATTRS=id: include-full-page-images</w:t>
       </w:r>
       <w:r>
-        <w:t xml:space="preserve">; data-tags: </w:t>
-      </w:r>
-      <w:proofErr w:type="spellStart"/>
-      <w:proofErr w:type="gramStart"/>
-      <w:r>
-        <w:t>convert,typeset</w:t>
-      </w:r>
-      <w:proofErr w:type="spellEnd"/>
-      <w:proofErr w:type="gramEnd"/>
-      <w:r>
-        <w:t>;</w:t>
+        <w:t>; data-tags: convert,typeset;</w:t>
       </w:r>
     </w:p>
     <w:p>
@@ -1255,15 +1046,7 @@
         <w:pStyle w:val="HEDListitem-Numbered"/>
       </w:pPr>
       <w:r>
-        <w:t xml:space="preserve">Insert a new paragraph below your image holder </w:t>
-      </w:r>
-      <w:proofErr w:type="gramStart"/>
-      <w:r>
-        <w:t>paragraph, and</w:t>
-      </w:r>
-      <w:proofErr w:type="gramEnd"/>
-      <w:r>
-        <w:t xml:space="preserve"> apply the “HED Processing instruction” style to it.</w:t>
+        <w:t>Insert a new paragraph below your image holder paragraph, and apply the “HED Processing instruction” style to it.</w:t>
       </w:r>
     </w:p>
     <w:p>
@@ -1277,13 +1060,8 @@
         <w:t>MAGE-SIZE</w:t>
       </w:r>
       <w:r>
-        <w:t>=</w:t>
-      </w:r>
-      <w:proofErr w:type="spellStart"/>
-      <w:r>
-        <w:t>fullbleed</w:t>
-      </w:r>
-      <w:proofErr w:type="spellEnd"/>
+        <w:t>=fullbleed</w:t>
+      </w:r>
     </w:p>
     <w:p>
       <w:pPr>
@@ -1318,17 +1096,7 @@
         <w:t>ATTRS=id: grayscale-images</w:t>
       </w:r>
       <w:r>
-        <w:t xml:space="preserve">; data-tags: </w:t>
-      </w:r>
-      <w:proofErr w:type="spellStart"/>
-      <w:proofErr w:type="gramStart"/>
-      <w:r>
-        <w:t>convert,typeset</w:t>
-      </w:r>
-      <w:proofErr w:type="spellEnd"/>
-      <w:proofErr w:type="gramEnd"/>
-      <w:r>
-        <w:t>;</w:t>
+        <w:t>; data-tags: convert,typeset;</w:t>
       </w:r>
     </w:p>
     <w:p>
@@ -1393,17 +1161,7 @@
         <w:t>ATTRS=id: upload-a-manuscript</w:t>
       </w:r>
       <w:r>
-        <w:t xml:space="preserve">; data-tags: </w:t>
-      </w:r>
-      <w:proofErr w:type="spellStart"/>
-      <w:proofErr w:type="gramStart"/>
-      <w:r>
-        <w:t>convert,typeset</w:t>
-      </w:r>
-      <w:proofErr w:type="spellEnd"/>
-      <w:proofErr w:type="gramEnd"/>
-      <w:r>
-        <w:t>;</w:t>
+        <w:t>; data-tags: convert,typeset;</w:t>
       </w:r>
     </w:p>
     <w:p>
@@ -1421,31 +1179,7 @@
         <w:pStyle w:val="HEDPlaintextparagraph"/>
       </w:pPr>
       <w:r>
-        <w:t xml:space="preserve">To upload a Word manuscript to </w:t>
-      </w:r>
-      <w:proofErr w:type="spellStart"/>
-      <w:r>
-        <w:t>Hederis</w:t>
-      </w:r>
-      <w:proofErr w:type="spellEnd"/>
-      <w:r>
-        <w:t xml:space="preserve">, open the “Upload DOCX” menu item from your Project Dashboard, and click the “Upload a </w:t>
-      </w:r>
-      <w:proofErr w:type="spellStart"/>
-      <w:r>
-        <w:t>Docx</w:t>
-      </w:r>
-      <w:proofErr w:type="spellEnd"/>
-      <w:r>
-        <w:t>” button or drag a .</w:t>
-      </w:r>
-      <w:proofErr w:type="spellStart"/>
-      <w:r>
-        <w:t>docx</w:t>
-      </w:r>
-      <w:proofErr w:type="spellEnd"/>
-      <w:r>
-        <w:t xml:space="preserve"> file from your computer file system onto the browser window.</w:t>
+        <w:t>To upload a Word manuscript to Hederis, open the “Upload DOCX” menu item from your Project Dashboard, and click the “Upload a Docx” button or drag a .docx file from your computer file system onto the browser window.</w:t>
       </w:r>
     </w:p>
     <w:p>
@@ -1490,15 +1224,7 @@
         <w:pStyle w:val="HEDPlaintextparagraph"/>
       </w:pPr>
       <w:r>
-        <w:t xml:space="preserve">You can choose to have </w:t>
-      </w:r>
-      <w:proofErr w:type="spellStart"/>
-      <w:r>
-        <w:t>Hederis</w:t>
-      </w:r>
-      <w:proofErr w:type="spellEnd"/>
-      <w:r>
-        <w:t xml:space="preserve"> delete empty paragraphs when it processes your file - check the “Strip empty paragraphs”</w:t>
+        <w:t>You can choose to have Hederis delete empty paragraphs when it processes your file - check the “Strip empty paragraphs”</w:t>
       </w:r>
       <w:r>
         <w:t xml:space="preserve"> box</w:t>
@@ -1524,17 +1250,7 @@
         <w:t>ATTRS=id: semantic-tagging</w:t>
       </w:r>
       <w:r>
-        <w:t xml:space="preserve">; data-tags: </w:t>
-      </w:r>
-      <w:proofErr w:type="spellStart"/>
-      <w:proofErr w:type="gramStart"/>
-      <w:r>
-        <w:t>convert,typeset</w:t>
-      </w:r>
-      <w:proofErr w:type="spellEnd"/>
-      <w:proofErr w:type="gramEnd"/>
-      <w:r>
-        <w:t>;</w:t>
+        <w:t>; data-tags: convert,typeset;</w:t>
       </w:r>
     </w:p>
     <w:p>
@@ -1560,23 +1276,7 @@
         <w:pStyle w:val="HEDPlaintextparagraph"/>
       </w:pPr>
       <w:r>
-        <w:t xml:space="preserve">When you upload a file to </w:t>
-      </w:r>
-      <w:proofErr w:type="spellStart"/>
-      <w:r>
-        <w:t>Hederis</w:t>
-      </w:r>
-      <w:proofErr w:type="spellEnd"/>
-      <w:r>
-        <w:t xml:space="preserve">, we automatically make some guesses about the different parts of your manuscript, but you are the person who knows your content best. It’s a good idea to review our </w:t>
-      </w:r>
-      <w:proofErr w:type="gramStart"/>
-      <w:r>
-        <w:t>guesses, and</w:t>
-      </w:r>
-      <w:proofErr w:type="gramEnd"/>
-      <w:r>
-        <w:t xml:space="preserve"> adjust them as needed so that your manuscript is correctly tagged. See “</w:t>
+        <w:t>When you upload a file to Hederis, we automatically make some guesses about the different parts of your manuscript, but you are the person who knows your content best. It’s a good idea to review our guesses, and adjust them as needed so that your manuscript is correctly tagged. See “</w:t>
       </w:r>
       <w:hyperlink w:anchor="FinetuneWord" w:history="1">
         <w:r>
@@ -1607,17 +1307,7 @@
         <w:t>ATTRS=id: paragraphs-wrappers-and-sections</w:t>
       </w:r>
       <w:r>
-        <w:t xml:space="preserve">; data-tags: </w:t>
-      </w:r>
-      <w:proofErr w:type="spellStart"/>
-      <w:proofErr w:type="gramStart"/>
-      <w:r>
-        <w:t>convert,typeset</w:t>
-      </w:r>
-      <w:proofErr w:type="spellEnd"/>
-      <w:proofErr w:type="gramEnd"/>
-      <w:r>
-        <w:t>;</w:t>
+        <w:t>; data-tags: convert,typeset;</w:t>
       </w:r>
     </w:p>
     <w:p>
@@ -1732,15 +1422,7 @@
         <w:t>Sections</w:t>
       </w:r>
       <w:r>
-        <w:t xml:space="preserve"> are the main chunks of your manuscript - you probably use words like chapters, parts, appendixes, prefaces, etc., to describe the sections in your book. At </w:t>
-      </w:r>
-      <w:proofErr w:type="spellStart"/>
-      <w:r>
-        <w:t>Hederis</w:t>
-      </w:r>
-      <w:proofErr w:type="spellEnd"/>
-      <w:r>
-        <w:t xml:space="preserve">, we have special styles to mark your section breaks </w:t>
+        <w:t xml:space="preserve"> are the main chunks of your manuscript - you probably use words like chapters, parts, appendixes, prefaces, etc., to describe the sections in your book. At Hederis, we have special styles to mark your section breaks </w:t>
       </w:r>
       <w:r>
         <w:t>(</w:t>
@@ -1766,15 +1448,7 @@
         <w:t>.</w:t>
       </w:r>
       <w:r>
-        <w:t xml:space="preserve"> These section break styles tell our app where and how to split up your manuscript, and these breaks are used to create book features like your </w:t>
-      </w:r>
-      <w:proofErr w:type="spellStart"/>
-      <w:r>
-        <w:t>ebook</w:t>
-      </w:r>
-      <w:proofErr w:type="spellEnd"/>
-      <w:r>
-        <w:t xml:space="preserve"> table of contents (you can have more granular control over that if you want to – check out “</w:t>
+        <w:t xml:space="preserve"> These section break styles tell our app where and how to split up your manuscript, and these breaks are used to create book features like your ebook table of contents (you can have more granular control over that if you want to – check out “</w:t>
       </w:r>
       <w:hyperlink w:anchor="TOCAutoGen" w:history="1">
         <w:r>
@@ -1816,17 +1490,7 @@
         <w:t>ATTRS=id: fine-tune-styles</w:t>
       </w:r>
       <w:r>
-        <w:t xml:space="preserve">; data-tags: </w:t>
-      </w:r>
-      <w:proofErr w:type="spellStart"/>
-      <w:proofErr w:type="gramStart"/>
-      <w:r>
-        <w:t>convert,typeset</w:t>
-      </w:r>
-      <w:proofErr w:type="spellEnd"/>
-      <w:proofErr w:type="gramEnd"/>
-      <w:r>
-        <w:t>;</w:t>
+        <w:t>; data-tags: convert,typeset;</w:t>
       </w:r>
     </w:p>
     <w:p>
@@ -1844,23 +1508,7 @@
         <w:pStyle w:val="HEDPlaintextparagraph"/>
       </w:pPr>
       <w:r>
-        <w:t xml:space="preserve">When you upload a Word manuscript to </w:t>
-      </w:r>
-      <w:proofErr w:type="spellStart"/>
-      <w:r>
-        <w:t>Hederis</w:t>
-      </w:r>
-      <w:proofErr w:type="spellEnd"/>
-      <w:r>
-        <w:t xml:space="preserve">, we automatically make some guesses about the parts of your document, but these will undoubtedly need to be adjusted and fleshed out. </w:t>
-      </w:r>
-      <w:proofErr w:type="spellStart"/>
-      <w:r>
-        <w:t>Hederis</w:t>
-      </w:r>
-      <w:proofErr w:type="spellEnd"/>
-      <w:r>
-        <w:t xml:space="preserve"> returns a new Word manuscript to you, that contains all of our tagging and conversion instructions - </w:t>
+        <w:t xml:space="preserve">When you upload a Word manuscript to Hederis, we automatically make some guesses about the parts of your document, but these will undoubtedly need to be adjusted and fleshed out. Hederis returns a new Word manuscript to you, that contains all of our tagging and conversion instructions - </w:t>
       </w:r>
       <w:r>
         <w:rPr>
@@ -1873,13 +1521,8 @@
       <w:pPr>
         <w:pStyle w:val="HEDPlaintextparagraph"/>
       </w:pPr>
-      <w:proofErr w:type="spellStart"/>
-      <w:r>
-        <w:t>Hederis</w:t>
-      </w:r>
-      <w:proofErr w:type="spellEnd"/>
-      <w:r>
-        <w:t xml:space="preserve"> uses a specific set of Word styles, that all start with the prefix “HED”. When you download and open your new Word file, you’ll see that all the paragraphs in your document have been tagged with one of these styles. Chances are, there will be at least a few paragraphs that you want to re-classify with different styles. (</w:t>
+      <w:r>
+        <w:t>Hederis uses a specific set of Word styles, that all start with the prefix “HED”. When you download and open your new Word file, you’ll see that all the paragraphs in your document have been tagged with one of these styles. Chances are, there will be at least a few paragraphs that you want to re-classify with different styles. (</w:t>
       </w:r>
       <w:hyperlink w:anchor="ListofStyles" w:history="1">
         <w:r>
@@ -1890,15 +1533,7 @@
         </w:r>
       </w:hyperlink>
       <w:r>
-        <w:t xml:space="preserve"> for a full list of </w:t>
-      </w:r>
-      <w:proofErr w:type="spellStart"/>
-      <w:r>
-        <w:t>Hederis</w:t>
-      </w:r>
-      <w:proofErr w:type="spellEnd"/>
-      <w:r>
-        <w:t xml:space="preserve"> styles and notes about how to use them.) Here’s how to work with styles in your Word manuscript:</w:t>
+        <w:t xml:space="preserve"> for a full list of Hederis styles and notes about how to use them.) Here’s how to work with styles in your Word manuscript:</w:t>
       </w:r>
     </w:p>
     <w:p>
@@ -1949,15 +1584,7 @@
         <w:t>Display</w:t>
       </w:r>
       <w:r>
-        <w:t xml:space="preserve"> section (PC</w:t>
-      </w:r>
-      <w:proofErr w:type="gramStart"/>
-      <w:r>
-        <w:t>), and</w:t>
-      </w:r>
-      <w:proofErr w:type="gramEnd"/>
-      <w:r>
-        <w:t xml:space="preserve"> enter a value in the “Style area width” box (2 inches is usually a safe size).</w:t>
+        <w:t xml:space="preserve"> section (PC), and enter a value in the “Style area width” box (2 inches is usually a safe size).</w:t>
       </w:r>
       <w:r>
         <w:t xml:space="preserve"> Here are some step-by-step instruction</w:t>
@@ -2003,15 +1630,7 @@
         <w:pStyle w:val="HEDPlaintextparagraph"/>
       </w:pPr>
       <w:r>
-        <w:t xml:space="preserve">You can also resize the style sidebar by clicking and holding your mouse button on the right border of the </w:t>
-      </w:r>
-      <w:proofErr w:type="gramStart"/>
-      <w:r>
-        <w:t>sidebar, and</w:t>
-      </w:r>
-      <w:proofErr w:type="gramEnd"/>
-      <w:r>
-        <w:t xml:space="preserve"> dragging to the left or right.</w:t>
+        <w:t>You can also resize the style sidebar by clicking and holding your mouse button on the right border of the sidebar, and dragging to the left or right.</w:t>
       </w:r>
     </w:p>
     <w:p>
@@ -2162,17 +1781,7 @@
         <w:t>add-a-wrapper</w:t>
       </w:r>
       <w:r>
-        <w:t xml:space="preserve">; data-tags: </w:t>
-      </w:r>
-      <w:proofErr w:type="spellStart"/>
-      <w:proofErr w:type="gramStart"/>
-      <w:r>
-        <w:t>convert,typeset</w:t>
-      </w:r>
-      <w:proofErr w:type="spellEnd"/>
-      <w:proofErr w:type="gramEnd"/>
-      <w:r>
-        <w:t>;</w:t>
+        <w:t>; data-tags: convert,typeset;</w:t>
       </w:r>
     </w:p>
     <w:p>
@@ -2198,15 +1807,7 @@
         <w:pStyle w:val="HEDPlaintextparagraph"/>
       </w:pPr>
       <w:r>
-        <w:t xml:space="preserve">Many paragraph styles can be re-used both in the main flow of text and inside </w:t>
-      </w:r>
-      <w:proofErr w:type="gramStart"/>
-      <w:r>
-        <w:t>wrappers, and</w:t>
-      </w:r>
-      <w:proofErr w:type="gramEnd"/>
-      <w:r>
-        <w:t xml:space="preserve"> will appear differently depending on whether or not they’re in a wrapper. For example, the </w:t>
+        <w:t xml:space="preserve">Many paragraph styles can be re-used both in the main flow of text and inside wrappers, and will appear differently depending on whether or not they’re in a wrapper. For example, the </w:t>
       </w:r>
       <w:r>
         <w:rPr>
@@ -2333,17 +1934,7 @@
         <w:t>ATTRS=id: add-a-section</w:t>
       </w:r>
       <w:r>
-        <w:t xml:space="preserve">; data-tags: </w:t>
-      </w:r>
-      <w:proofErr w:type="spellStart"/>
-      <w:proofErr w:type="gramStart"/>
-      <w:r>
-        <w:t>convert,typeset</w:t>
-      </w:r>
-      <w:proofErr w:type="spellEnd"/>
-      <w:proofErr w:type="gramEnd"/>
-      <w:r>
-        <w:t>;</w:t>
+        <w:t>; data-tags: convert,typeset;</w:t>
       </w:r>
     </w:p>
     <w:p>
@@ -2360,13 +1951,8 @@
       <w:pPr>
         <w:pStyle w:val="HEDPlaintextparagraph"/>
       </w:pPr>
-      <w:proofErr w:type="spellStart"/>
-      <w:r>
-        <w:t>Hederis</w:t>
-      </w:r>
-      <w:proofErr w:type="spellEnd"/>
-      <w:r>
-        <w:t xml:space="preserve"> will automatically interpret any page break in your document as the start of a new section. However, it’s likely that you’ll need to re-classify some sections, or add new sections.</w:t>
+      <w:r>
+        <w:t>Hederis will automatically interpret any page break in your document as the start of a new section. However, it’s likely that you’ll need to re-classify some sections, or add new sections.</w:t>
       </w:r>
       <w:r>
         <w:t xml:space="preserve"> In your Word manuscript, section breaks look like this:</w:t>
@@ -2472,28 +2058,10 @@
       </w:pPr>
       <w:r>
         <w:lastRenderedPageBreak/>
-        <w:t xml:space="preserve">ATTRS=id: </w:t>
-      </w:r>
-      <w:proofErr w:type="spellStart"/>
-      <w:r>
-        <w:t>autogen</w:t>
-      </w:r>
-      <w:proofErr w:type="spellEnd"/>
-      <w:r>
-        <w:t>-a-toc</w:t>
-      </w:r>
-      <w:r>
-        <w:t xml:space="preserve">; data-tags: </w:t>
-      </w:r>
-      <w:proofErr w:type="spellStart"/>
-      <w:proofErr w:type="gramStart"/>
-      <w:r>
-        <w:t>convert,typeset</w:t>
-      </w:r>
-      <w:proofErr w:type="spellEnd"/>
-      <w:proofErr w:type="gramEnd"/>
-      <w:r>
-        <w:t>;</w:t>
+        <w:t>ATTRS=id: autogen-a-toc</w:t>
+      </w:r>
+      <w:r>
+        <w:t>; data-tags: convert,typeset;</w:t>
       </w:r>
     </w:p>
     <w:p>
@@ -2510,29 +2078,8 @@
       <w:pPr>
         <w:pStyle w:val="HEDPlaintextparagraph"/>
       </w:pPr>
-      <w:proofErr w:type="spellStart"/>
-      <w:r>
-        <w:t>Hederis</w:t>
-      </w:r>
-      <w:proofErr w:type="spellEnd"/>
-      <w:r>
-        <w:t xml:space="preserve"> can automatically generate a Table of Contents for </w:t>
-      </w:r>
-      <w:proofErr w:type="gramStart"/>
-      <w:r>
-        <w:t>you, and</w:t>
-      </w:r>
-      <w:proofErr w:type="gramEnd"/>
-      <w:r>
-        <w:t xml:space="preserve"> insert it into your print file in any location you choose. Additionally, you can specify not to include certain chapters or sections in your generated Table of </w:t>
-      </w:r>
-      <w:proofErr w:type="gramStart"/>
-      <w:r>
-        <w:t>Contents, and</w:t>
-      </w:r>
-      <w:proofErr w:type="gramEnd"/>
-      <w:r>
-        <w:t xml:space="preserve"> specify how many levels deep you want the Table of Contents to go (for example, you can include only chapter-level headings, or include nested subsections to any level). Here’s how:</w:t>
+      <w:r>
+        <w:t>Hederis can automatically generate a Table of Contents for you, and insert it into your print file in any location you choose. Additionally, you can specify not to include certain chapters or sections in your generated Table of Contents, and specify how many levels deep you want the Table of Contents to go (for example, you can include only chapter-level headings, or include nested subsections to any level). Here’s how:</w:t>
       </w:r>
     </w:p>
     <w:p>
@@ -2825,17 +2372,7 @@
         <w:t>ATTRS=id: setup-a-toc</w:t>
       </w:r>
       <w:r>
-        <w:t xml:space="preserve">; data-tags: </w:t>
-      </w:r>
-      <w:proofErr w:type="spellStart"/>
-      <w:proofErr w:type="gramStart"/>
-      <w:r>
-        <w:t>convert,typeset</w:t>
-      </w:r>
-      <w:proofErr w:type="spellEnd"/>
-      <w:proofErr w:type="gramEnd"/>
-      <w:r>
-        <w:t>;</w:t>
+        <w:t>; data-tags: convert,typeset;</w:t>
       </w:r>
     </w:p>
     <w:p>
@@ -2873,13 +2410,8 @@
       <w:r>
         <w:t xml:space="preserve">; once you’ve got it set up, </w:t>
       </w:r>
-      <w:proofErr w:type="spellStart"/>
-      <w:r>
-        <w:t>Hederis</w:t>
-      </w:r>
-      <w:proofErr w:type="spellEnd"/>
-      <w:r>
-        <w:t xml:space="preserve"> will automatically add the </w:t>
+      <w:r>
+        <w:t xml:space="preserve">Hederis will automatically add the </w:t>
       </w:r>
       <w:r>
         <w:t xml:space="preserve">final </w:t>
@@ -2891,15 +2423,7 @@
         <w:t>To set up a Table of Contents f</w:t>
       </w:r>
       <w:r>
-        <w:t xml:space="preserve">or </w:t>
-      </w:r>
-      <w:proofErr w:type="spellStart"/>
-      <w:r>
-        <w:t>Hederis</w:t>
-      </w:r>
-      <w:proofErr w:type="spellEnd"/>
-      <w:r>
-        <w:t xml:space="preserve">, </w:t>
+        <w:t xml:space="preserve">or Hederis, </w:t>
       </w:r>
       <w:r>
         <w:t>you</w:t>
@@ -2911,15 +2435,7 @@
         <w:t>b</w:t>
       </w:r>
       <w:r>
-        <w:t xml:space="preserve">ookmarks and hyperlinks. Bookmarks and hyperlinks are built-in features of </w:t>
-      </w:r>
-      <w:proofErr w:type="gramStart"/>
-      <w:r>
-        <w:t>Word, and</w:t>
-      </w:r>
-      <w:proofErr w:type="gramEnd"/>
-      <w:r>
-        <w:t xml:space="preserve"> allow you to create internal links in your document. The destination of the link should have a Bookmark, and the link itself should be inserted as a hyperlink. Here’s how:</w:t>
+        <w:t>ookmarks and hyperlinks. Bookmarks and hyperlinks are built-in features of Word, and allow you to create internal links in your document. The destination of the link should have a Bookmark, and the link itself should be inserted as a hyperlink. Here’s how:</w:t>
       </w:r>
     </w:p>
     <w:p>
@@ -2954,23 +2470,7 @@
         <w:t>:</w:t>
       </w:r>
       <w:r>
-        <w:t xml:space="preserve"> simply place your cursor in the </w:t>
-      </w:r>
-      <w:proofErr w:type="gramStart"/>
-      <w:r>
-        <w:t>document, and</w:t>
-      </w:r>
-      <w:proofErr w:type="gramEnd"/>
-      <w:r>
-        <w:t xml:space="preserve"> start typing. For </w:t>
-      </w:r>
-      <w:proofErr w:type="spellStart"/>
-      <w:r>
-        <w:t>Hederis</w:t>
-      </w:r>
-      <w:proofErr w:type="spellEnd"/>
-      <w:r>
-        <w:t>, there are some rules about how your Table of Contents should be styled:</w:t>
+        <w:t xml:space="preserve"> simply place your cursor in the document, and start typing. For Hederis, there are some rules about how your Table of Contents should be styled:</w:t>
       </w:r>
     </w:p>
     <w:p>
@@ -2986,15 +2486,7 @@
         <w:pStyle w:val="HEDPlaintextparagraph"/>
       </w:pPr>
       <w:r>
-        <w:t xml:space="preserve">It should be wrapped in a </w:t>
-      </w:r>
-      <w:proofErr w:type="spellStart"/>
-      <w:r>
-        <w:t>Num</w:t>
-      </w:r>
-      <w:proofErr w:type="spellEnd"/>
-      <w:r>
-        <w:t xml:space="preserve"> List wrapper (see the section on Wrappers).</w:t>
+        <w:t>It should be wrapped in a Num List wrapper (see the section on Wrappers).</w:t>
       </w:r>
     </w:p>
     <w:p>
@@ -3303,17 +2795,7 @@
         <w:t>ATTRS=id: include-custom-content</w:t>
       </w:r>
       <w:r>
-        <w:t xml:space="preserve">; data-tags: </w:t>
-      </w:r>
-      <w:proofErr w:type="spellStart"/>
-      <w:proofErr w:type="gramStart"/>
-      <w:r>
-        <w:t>convert,typeset</w:t>
-      </w:r>
-      <w:proofErr w:type="spellEnd"/>
-      <w:proofErr w:type="gramEnd"/>
-      <w:r>
-        <w:t>;</w:t>
+        <w:t>; data-tags: convert,typeset;</w:t>
       </w:r>
     </w:p>
     <w:p>
@@ -3331,15 +2813,7 @@
         <w:pStyle w:val="HEDPlaintextparagraph"/>
       </w:pPr>
       <w:r>
-        <w:t xml:space="preserve">You can designate part of the content in </w:t>
-      </w:r>
-      <w:proofErr w:type="gramStart"/>
-      <w:r>
-        <w:t>your</w:t>
-      </w:r>
-      <w:proofErr w:type="gramEnd"/>
-      <w:r>
-        <w:t xml:space="preserve"> to appear only in the PDF or EPUB output by using a processing instruction (see “</w:t>
+        <w:t>You can designate part of the content in your to appear only in the PDF or EPUB output by using a processing instruction (see “</w:t>
       </w:r>
       <w:hyperlink w:anchor="AddPIs" w:history="1">
         <w:r>
@@ -3425,15 +2899,7 @@
         <w:pStyle w:val="HEDListitem-Numbered"/>
       </w:pPr>
       <w:r>
-        <w:t xml:space="preserve">Type the following text inside your new HED Processing instruction paragraph: FORMAT=, and then type one of the following keywords, depending on which output format you want the element to appear in: </w:t>
-      </w:r>
-      <w:proofErr w:type="spellStart"/>
-      <w:r>
-        <w:t>ebook</w:t>
-      </w:r>
-      <w:proofErr w:type="spellEnd"/>
-      <w:r>
-        <w:t>, print.</w:t>
+        <w:t>Type the following text inside your new HED Processing instruction paragraph: FORMAT=, and then type one of the following keywords, depending on which output format you want the element to appear in: ebook, print.</w:t>
       </w:r>
     </w:p>
     <w:p>
@@ -3482,6 +2948,379 @@
       </w:pPr>
       <w:r>
         <w:lastRenderedPageBreak/>
+        <w:t xml:space="preserve">ATTRS=id: </w:t>
+      </w:r>
+      <w:r>
+        <w:t>typeset-</w:t>
+      </w:r>
+      <w:r>
+        <w:t>view-</w:t>
+      </w:r>
+      <w:r>
+        <w:t>toolbar</w:t>
+      </w:r>
+      <w:r>
+        <w:t xml:space="preserve">; data-tags: </w:t>
+      </w:r>
+      <w:r>
+        <w:t>typeset</w:t>
+      </w:r>
+      <w:r>
+        <w:t>;</w:t>
+      </w:r>
+    </w:p>
+    <w:p>
+      <w:pPr>
+        <w:pStyle w:val="HEDChapterSectiontitle"/>
+      </w:pPr>
+      <w:r>
+        <w:t>The top-right toolbar</w:t>
+      </w:r>
+      <w:r>
+        <w:t>: Single View, Guides, Grid, and Run Layout</w:t>
+      </w:r>
+    </w:p>
+    <w:p>
+      <w:pPr>
+        <w:pStyle w:val="HEDPlaintextparagraph"/>
+      </w:pPr>
+      <w:r>
+        <w:t>At the top right of the previewer, you should see three rows of buttons. At the top are your standard page navigation buttons, to take you back to the Dashboard, to your Settings options, and the book info editor.</w:t>
+      </w:r>
+    </w:p>
+    <w:p>
+      <w:pPr>
+        <w:pStyle w:val="HEDImageholder"/>
+      </w:pPr>
+      <w:r>
+        <w:t>righttoolbar.png</w:t>
+      </w:r>
+    </w:p>
+    <w:p>
+      <w:pPr>
+        <w:pStyle w:val="HEDPlaintextparagraph"/>
+      </w:pPr>
+      <w:r>
+        <w:t>Just below that, you have three buttons:</w:t>
+      </w:r>
+    </w:p>
+    <w:p>
+      <w:pPr>
+        <w:pStyle w:val="HEDListitem-Numbered"/>
+      </w:pPr>
+      <w:r>
+        <w:t>Single View: This doesn’t do much right now, but soon it will allow you toggle between viewing your pages as spreads or as single pages.</w:t>
+      </w:r>
+    </w:p>
+    <w:p>
+      <w:pPr>
+        <w:pStyle w:val="HEDListitem-Numbered"/>
+      </w:pPr>
+      <w:r>
+        <w:t>Guides: This button toggles your page guides on and off. This guides highlight the different margin areas and the page content area, so that you can see how everything lines up.</w:t>
+      </w:r>
+    </w:p>
+    <w:p>
+      <w:pPr>
+        <w:pStyle w:val="HEDListitem-Numbered"/>
+      </w:pPr>
+      <w:r>
+        <w:t>Grid: This toggles on and off your baseline grid, which is determined by your line-height setting in the General Page Design menu. When you turn this on, you’ll see a grid of horizontal lines on all your pages, so that you can adjust your text margins and padding as needed to ensure it all lines up with the baseline grid.</w:t>
+      </w:r>
+    </w:p>
+    <w:p>
+      <w:pPr>
+        <w:pStyle w:val="HEDPlaintextparagraph"/>
+      </w:pPr>
+      <w:r>
+        <w:t>Below your view options, you’ll see the current page count for your book, and the Run Layout button. The Run Layout button will become your best “frenemy” as you use the app, and is how you reflow your content through your pages after you update the design.</w:t>
+      </w:r>
+    </w:p>
+    <w:p>
+      <w:pPr>
+        <w:pStyle w:val="HEDPlaintextparagraph"/>
+      </w:pPr>
+      <w:r>
+        <w:t xml:space="preserve">Reflowing your content can take up to a couple of minutes, especially for longer books, so instead of forcing you to wait a couple of minutes every time you make one change, we’re putting you in control over when to reflow your pages. </w:t>
+      </w:r>
+      <w:r>
+        <w:t>You can make a bunch of design adjustments all at once, and most of the changes will automatically appear in the previewer window (an example of things that won’t appear until after you click Run Layout are changes to margins and padding), but your text won’t reflow, which means that pages might run short or overflow as you make adjustments. Once you’ve made a handful of changes and really need to see the new pages (and page count), click Run Layout to trigger the page reflow.</w:t>
+      </w:r>
+    </w:p>
+    <w:p>
+      <w:pPr>
+        <w:pStyle w:val="HEDBOXBoxstart"/>
+      </w:pPr>
+    </w:p>
+    <w:p>
+      <w:pPr>
+        <w:pStyle w:val="HEDBoxtype"/>
+      </w:pPr>
+      <w:r>
+        <w:t>Note</w:t>
+      </w:r>
+    </w:p>
+    <w:p>
+      <w:pPr>
+        <w:pStyle w:val="HEDPlaintextparagraph"/>
+      </w:pPr>
+      <w:r>
+        <w:t>Improving the speed of the page reflow is one of our top priorities!</w:t>
+      </w:r>
+    </w:p>
+    <w:p>
+      <w:pPr>
+        <w:pStyle w:val="HEDBOXBoxend"/>
+      </w:pPr>
+    </w:p>
+    <w:p>
+      <w:pPr>
+        <w:pStyle w:val="HEDSECTChapter"/>
+      </w:pPr>
+      <w:r>
+        <w:br w:type="page"/>
+      </w:r>
+    </w:p>
+    <w:p>
+      <w:pPr>
+        <w:pStyle w:val="HEDProcessinginstruction"/>
+        <w:rPr>
+          <w:lang w:val="sv-SE"/>
+        </w:rPr>
+      </w:pPr>
+      <w:r>
+        <w:rPr>
+          <w:lang w:val="sv-SE"/>
+        </w:rPr>
+        <w:lastRenderedPageBreak/>
+        <w:t xml:space="preserve">ATTRS=id: </w:t>
+      </w:r>
+      <w:r>
+        <w:rPr>
+          <w:lang w:val="sv-SE"/>
+        </w:rPr>
+        <w:t>typeset-left-sidebar</w:t>
+      </w:r>
+      <w:r>
+        <w:rPr>
+          <w:lang w:val="sv-SE"/>
+        </w:rPr>
+        <w:t xml:space="preserve">; data-tags: </w:t>
+      </w:r>
+      <w:r>
+        <w:rPr>
+          <w:lang w:val="sv-SE"/>
+        </w:rPr>
+        <w:t>typeset</w:t>
+      </w:r>
+      <w:r>
+        <w:rPr>
+          <w:lang w:val="sv-SE"/>
+        </w:rPr>
+        <w:t>;</w:t>
+      </w:r>
+    </w:p>
+    <w:p>
+      <w:pPr>
+        <w:pStyle w:val="HEDChapterSectiontitle"/>
+      </w:pPr>
+      <w:r>
+        <w:t>The left sidebar: Design tools</w:t>
+      </w:r>
+    </w:p>
+    <w:p>
+      <w:pPr>
+        <w:pStyle w:val="HEDPlaintextparagraph"/>
+      </w:pPr>
+      <w:r>
+        <w:t xml:space="preserve">The left sidebar is where you’ll find all your text design tools. </w:t>
+      </w:r>
+    </w:p>
+    <w:p>
+      <w:pPr>
+        <w:pStyle w:val="HEDImageholder"/>
+      </w:pPr>
+      <w:r>
+        <w:t>leftsidebar.png</w:t>
+      </w:r>
+    </w:p>
+    <w:p>
+      <w:pPr>
+        <w:pStyle w:val="HEDPlaintextparagraph"/>
+      </w:pPr>
+      <w:r>
+        <w:t>At the top, you see your Save and Cancel buttons—remember to save early and often!</w:t>
+      </w:r>
+    </w:p>
+    <w:p>
+      <w:pPr>
+        <w:pStyle w:val="HEDPlaintextparagraph"/>
+      </w:pPr>
+      <w:r>
+        <w:t>Below those buttons, you have menu tabs for Design and Page Layout, with the design tools selected by default.</w:t>
+      </w:r>
+    </w:p>
+    <w:p>
+      <w:pPr>
+        <w:pStyle w:val="HEDPlaintextparagraph"/>
+      </w:pPr>
+      <w:r>
+        <w:t>The design tools are split into three different toolsets: General Page Design, Master Pages, and Sections &amp; Text. You can jump between these toolsets using the dropdown menu at the top of the Design tab. We’ll describe those toolsets in detail in the following sections.</w:t>
+      </w:r>
+    </w:p>
+    <w:p>
+      <w:pPr>
+        <w:pStyle w:val="HEDSECTChapter"/>
+      </w:pPr>
+      <w:r>
+        <w:br w:type="page"/>
+      </w:r>
+    </w:p>
+    <w:p>
+      <w:pPr>
+        <w:pStyle w:val="HEDProcessinginstruction"/>
+        <w:rPr>
+          <w:lang w:val="sv-SE"/>
+        </w:rPr>
+      </w:pPr>
+      <w:r>
+        <w:rPr>
+          <w:lang w:val="sv-SE"/>
+        </w:rPr>
+        <w:lastRenderedPageBreak/>
+        <w:t xml:space="preserve">ATTRS=id: </w:t>
+      </w:r>
+      <w:r>
+        <w:rPr>
+          <w:lang w:val="sv-SE"/>
+        </w:rPr>
+        <w:t>typeset-general-design</w:t>
+      </w:r>
+      <w:r>
+        <w:rPr>
+          <w:lang w:val="sv-SE"/>
+        </w:rPr>
+        <w:t xml:space="preserve">; data-tags: </w:t>
+      </w:r>
+      <w:r>
+        <w:rPr>
+          <w:lang w:val="sv-SE"/>
+        </w:rPr>
+        <w:t>typeset</w:t>
+      </w:r>
+      <w:r>
+        <w:rPr>
+          <w:lang w:val="sv-SE"/>
+        </w:rPr>
+        <w:t>;</w:t>
+      </w:r>
+    </w:p>
+    <w:p>
+      <w:pPr>
+        <w:pStyle w:val="HEDPlaintextparagraph"/>
+      </w:pPr>
+      <w:r>
+        <w:t>General Page Design</w:t>
+      </w:r>
+    </w:p>
+    <w:p>
+      <w:pPr>
+        <w:pStyle w:val="HEDPlaintextparagraph"/>
+      </w:pPr>
+      <w:r>
+        <w:t xml:space="preserve">In this toolset, you can configure </w:t>
+      </w:r>
+      <w:r>
+        <w:t>your trim size, as well as type settings</w:t>
+      </w:r>
+      <w:r>
+        <w:t xml:space="preserve"> that will cascade down to all the elements in your </w:t>
+      </w:r>
+      <w:r>
+        <w:t>book (but you can customize each element, as described in Sections &amp; Text).</w:t>
+      </w:r>
+    </w:p>
+    <w:p>
+      <w:pPr>
+        <w:pStyle w:val="HEDProcessinginstruction"/>
+        <w:rPr>
+          <w:lang w:val="sv-SE"/>
+        </w:rPr>
+      </w:pPr>
+      <w:r>
+        <w:rPr>
+          <w:lang w:val="sv-SE"/>
+        </w:rPr>
+        <w:t>ATTRS=id: typeset-</w:t>
+      </w:r>
+      <w:r>
+        <w:rPr>
+          <w:lang w:val="sv-SE"/>
+        </w:rPr>
+        <w:t>master-pages</w:t>
+      </w:r>
+      <w:r>
+        <w:rPr>
+          <w:lang w:val="sv-SE"/>
+        </w:rPr>
+        <w:t>; data-tags: typeset;</w:t>
+      </w:r>
+    </w:p>
+    <w:p>
+      <w:pPr>
+        <w:pStyle w:val="HEDPlaintextparagraph"/>
+        <w:rPr>
+          <w:lang w:val="sv-SE"/>
+        </w:rPr>
+      </w:pPr>
+      <w:r>
+        <w:rPr>
+          <w:lang w:val="sv-SE"/>
+        </w:rPr>
+        <w:t>Master Pages</w:t>
+      </w:r>
+      <w:bookmarkStart w:id="19" w:name="_GoBack"/>
+      <w:bookmarkEnd w:id="19"/>
+    </w:p>
+    <w:p>
+      <w:pPr>
+        <w:pStyle w:val="HEDProcessinginstruction"/>
+        <w:rPr>
+          <w:lang w:val="sv-SE"/>
+        </w:rPr>
+      </w:pPr>
+      <w:r>
+        <w:rPr>
+          <w:lang w:val="sv-SE"/>
+        </w:rPr>
+        <w:t>ATTRS=id: typeset-</w:t>
+      </w:r>
+      <w:r>
+        <w:rPr>
+          <w:lang w:val="sv-SE"/>
+        </w:rPr>
+        <w:t xml:space="preserve"> text-design</w:t>
+      </w:r>
+      <w:r>
+        <w:rPr>
+          <w:lang w:val="sv-SE"/>
+        </w:rPr>
+        <w:t>; data-tags: typeset;</w:t>
+      </w:r>
+    </w:p>
+    <w:p>
+      <w:pPr>
+        <w:pStyle w:val="HEDPlaintextparagraph"/>
+      </w:pPr>
+      <w:r>
+        <w:t>Sections &amp; Text</w:t>
+      </w:r>
+    </w:p>
+    <w:p>
+      <w:pPr>
+        <w:pStyle w:val="HEDProcessinginstruction"/>
+      </w:pPr>
+      <w:r>
         <w:t>ATTRS=id: adjust-trim-and-margins</w:t>
       </w:r>
       <w:r>
@@ -3492,8 +3331,8 @@
       <w:pPr>
         <w:pStyle w:val="HEDChapterSectiontitle"/>
       </w:pPr>
-      <w:bookmarkStart w:id="19" w:name="AdjustTrim"/>
-      <w:bookmarkEnd w:id="19"/>
+      <w:bookmarkStart w:id="20" w:name="AdjustTrim"/>
+      <w:bookmarkEnd w:id="20"/>
       <w:r>
         <w:t>Adjust PDF trim size and margins</w:t>
       </w:r>
@@ -3539,18 +3378,11 @@
         <w:t>ATTRS=id: add-printer-marks</w:t>
       </w:r>
       <w:r>
-        <w:t xml:space="preserve">; data-tags: </w:t>
-      </w:r>
-      <w:proofErr w:type="spellStart"/>
-      <w:proofErr w:type="gramStart"/>
-      <w:r>
-        <w:t>convert</w:t>
+        <w:t>; data-tags: convert</w:t>
       </w:r>
       <w:r>
         <w:t>,typeset</w:t>
       </w:r>
-      <w:proofErr w:type="spellEnd"/>
-      <w:proofErr w:type="gramEnd"/>
       <w:r>
         <w:t>;</w:t>
       </w:r>
@@ -3559,8 +3391,8 @@
       <w:pPr>
         <w:pStyle w:val="HEDChapterSectiontitle"/>
       </w:pPr>
-      <w:bookmarkStart w:id="20" w:name="AddMarks"/>
-      <w:bookmarkEnd w:id="20"/>
+      <w:bookmarkStart w:id="21" w:name="AddMarks"/>
+      <w:bookmarkEnd w:id="21"/>
       <w:r>
         <w:t>Add printer marks</w:t>
       </w:r>
@@ -3597,8 +3429,8 @@
       <w:pPr>
         <w:pStyle w:val="HEDChapterSectiontitle"/>
       </w:pPr>
-      <w:bookmarkStart w:id="21" w:name="ViewGrid"/>
-      <w:bookmarkEnd w:id="21"/>
+      <w:bookmarkStart w:id="22" w:name="ViewGrid"/>
+      <w:bookmarkEnd w:id="22"/>
       <w:r>
         <w:t>View baseline grid</w:t>
       </w:r>
@@ -3628,25 +3460,15 @@
         <w:t>ATTRS=id: custom-design</w:t>
       </w:r>
       <w:r>
-        <w:t xml:space="preserve">; data-tags: </w:t>
-      </w:r>
-      <w:proofErr w:type="spellStart"/>
-      <w:proofErr w:type="gramStart"/>
-      <w:r>
-        <w:t>convert,typeset</w:t>
-      </w:r>
-      <w:proofErr w:type="spellEnd"/>
-      <w:proofErr w:type="gramEnd"/>
-      <w:r>
-        <w:t>;</w:t>
+        <w:t>; data-tags: convert,typeset;</w:t>
       </w:r>
     </w:p>
     <w:p>
       <w:pPr>
         <w:pStyle w:val="HEDChapterSectiontitle"/>
       </w:pPr>
-      <w:bookmarkStart w:id="22" w:name="AddPIs"/>
-      <w:bookmarkEnd w:id="22"/>
+      <w:bookmarkStart w:id="23" w:name="AddPIs"/>
+      <w:bookmarkEnd w:id="23"/>
       <w:r>
         <w:t xml:space="preserve">Add special </w:t>
       </w:r>
@@ -3701,15 +3523,7 @@
         <w:pStyle w:val="HEDPlaintextparagraph"/>
       </w:pPr>
       <w:r>
-        <w:t xml:space="preserve">After you’ve converted your manuscript for the first time, you’ll receive a new Word file with all of the special </w:t>
-      </w:r>
-      <w:proofErr w:type="spellStart"/>
-      <w:r>
-        <w:t>Hederis</w:t>
-      </w:r>
-      <w:proofErr w:type="spellEnd"/>
-      <w:r>
-        <w:t xml:space="preserve"> styles applied. (See “</w:t>
+        <w:t>After you’ve converted your manuscript for the first time, you’ll receive a new Word file with all of the special Hederis styles applied. (See “</w:t>
       </w:r>
       <w:hyperlink w:anchor="FinetuneWord" w:history="1">
         <w:r>
@@ -3773,15 +3587,7 @@
         <w:pStyle w:val="HEDListitem-Numbered"/>
       </w:pPr>
       <w:r>
-        <w:t xml:space="preserve">Find the paragraph that you want to customize the design </w:t>
-      </w:r>
-      <w:proofErr w:type="gramStart"/>
-      <w:r>
-        <w:t>of, and</w:t>
-      </w:r>
-      <w:proofErr w:type="gramEnd"/>
-      <w:r>
-        <w:t xml:space="preserve"> insert a new paragraph after it (place your cursor at the end of the paragraph, and then press enter).</w:t>
+        <w:t>Find the paragraph that you want to customize the design of, and insert a new paragraph after it (place your cursor at the end of the paragraph, and then press enter).</w:t>
       </w:r>
     </w:p>
     <w:p>
@@ -3792,15 +3598,7 @@
         <w:t>In your new paragraph, type the code for the type of instruction you’re adding, and then type a</w:t>
       </w:r>
       <w:r>
-        <w:t xml:space="preserve">n </w:t>
-      </w:r>
-      <w:proofErr w:type="gramStart"/>
-      <w:r>
-        <w:t>equals</w:t>
-      </w:r>
-      <w:proofErr w:type="gramEnd"/>
-      <w:r>
-        <w:t xml:space="preserve"> sign</w:t>
+        <w:t>n equals sign</w:t>
       </w:r>
       <w:r>
         <w:t>, and then type the code for the special design instruction. See the end of this section for a list of all of these codes. For example, if you want a paragraph to be centered instead of left-aligned, your text would look like this:</w:t>
@@ -4160,11 +3958,9 @@
             <w:pPr>
               <w:pStyle w:val="HEDPlaintextparagraph"/>
             </w:pPr>
-            <w:proofErr w:type="spellStart"/>
             <w:r>
               <w:t>fullbleed</w:t>
             </w:r>
-            <w:proofErr w:type="spellEnd"/>
           </w:p>
         </w:tc>
         <w:tc>
@@ -4176,15 +3972,7 @@
               <w:pStyle w:val="HEDPlaintextparagraph"/>
             </w:pPr>
             <w:r>
-              <w:t xml:space="preserve">In the print file, this will create a </w:t>
-            </w:r>
-            <w:proofErr w:type="spellStart"/>
-            <w:r>
-              <w:t>fullbleed</w:t>
-            </w:r>
-            <w:proofErr w:type="spellEnd"/>
-            <w:r>
-              <w:t xml:space="preserve"> image that will fill an entire page and bleed area. See Images for more info.</w:t>
+              <w:t>In the print file, this will create a fullbleed image that will fill an entire page and bleed area. See Images for more info.</w:t>
             </w:r>
           </w:p>
         </w:tc>
@@ -4304,13 +4092,8 @@
             <w:pPr>
               <w:pStyle w:val="HEDPlaintextparagraph"/>
             </w:pPr>
-            <w:proofErr w:type="spellStart"/>
             <w:r>
-              <w:t>ebook</w:t>
-            </w:r>
-            <w:proofErr w:type="spellEnd"/>
-            <w:r>
-              <w:t>, print</w:t>
+              <w:t>ebook, print</w:t>
             </w:r>
           </w:p>
         </w:tc>
@@ -4323,15 +4106,7 @@
               <w:pStyle w:val="HEDPlaintextparagraph"/>
             </w:pPr>
             <w:r>
-              <w:t xml:space="preserve">Display a certain paragraph, wrapper, or section only in the </w:t>
-            </w:r>
-            <w:proofErr w:type="spellStart"/>
-            <w:r>
-              <w:t>ebook</w:t>
-            </w:r>
-            <w:proofErr w:type="spellEnd"/>
-            <w:r>
-              <w:t xml:space="preserve"> or PDF file. Default value is “both”.</w:t>
+              <w:t>Display a certain paragraph, wrapper, or section only in the ebook or PDF file. Default value is “both”.</w:t>
             </w:r>
           </w:p>
         </w:tc>
@@ -4556,8 +4331,8 @@
       <w:pPr>
         <w:pStyle w:val="HEDChapterSectiontitle"/>
       </w:pPr>
-      <w:bookmarkStart w:id="23" w:name="StylePI"/>
-      <w:bookmarkEnd w:id="23"/>
+      <w:bookmarkStart w:id="24" w:name="StylePI"/>
+      <w:bookmarkEnd w:id="24"/>
       <w:r>
         <w:t>Customize the design of specific paragraphs, wrappers, or sections</w:t>
       </w:r>
@@ -4584,15 +4359,7 @@
         <w:t xml:space="preserve">”) to customize the design of individual paragraphs, wrappers, or sections in your manuscript. </w:t>
       </w:r>
       <w:r>
-        <w:t xml:space="preserve">These design instructions are created with </w:t>
-      </w:r>
-      <w:proofErr w:type="gramStart"/>
-      <w:r>
-        <w:t>CSS, and</w:t>
-      </w:r>
-      <w:proofErr w:type="gramEnd"/>
-      <w:r>
-        <w:t xml:space="preserve"> will apply to both the PDF layout and the EPUB file. For the best results, make sure your CSS is valid, and add it without any extra line breaks or carriage returns (see the images below for examples). You can </w:t>
+        <w:t xml:space="preserve">These design instructions are created with CSS, and will apply to both the PDF layout and the EPUB file. For the best results, make sure your CSS is valid, and add it without any extra line breaks or carriage returns (see the images below for examples). You can </w:t>
       </w:r>
       <w:hyperlink r:id="rId14" w:history="1">
         <w:r>
@@ -4630,15 +4397,7 @@
         <w:pStyle w:val="HEDListitem-Numbered"/>
       </w:pPr>
       <w:r>
-        <w:t xml:space="preserve">Find the paragraph that you want to </w:t>
-      </w:r>
-      <w:proofErr w:type="gramStart"/>
-      <w:r>
-        <w:t>customize, and</w:t>
-      </w:r>
-      <w:proofErr w:type="gramEnd"/>
-      <w:r>
-        <w:t xml:space="preserve"> insert a new HED Processing instruction paragraph below it (for more details on how to do this, see “</w:t>
+        <w:t>Find the paragraph that you want to customize, and insert a new HED Processing instruction paragraph below it (for more details on how to do this, see “</w:t>
       </w:r>
       <w:hyperlink w:anchor="AddPIs" w:history="1">
         <w:r>
@@ -4691,15 +4450,7 @@
         <w:t>either</w:t>
       </w:r>
       <w:r>
-        <w:t xml:space="preserve"> the wrapper “</w:t>
-      </w:r>
-      <w:proofErr w:type="gramStart"/>
-      <w:r>
-        <w:t>start</w:t>
-      </w:r>
-      <w:proofErr w:type="gramEnd"/>
-      <w:r>
-        <w:t xml:space="preserve">” or “end” paragraphs, as shown below: </w:t>
+        <w:t xml:space="preserve"> the wrapper “start” or “end” paragraphs, as shown below: </w:t>
       </w:r>
     </w:p>
     <w:p>
@@ -4774,8 +4525,8 @@
       <w:pPr>
         <w:pStyle w:val="HEDChapterSectiontitle"/>
       </w:pPr>
-      <w:bookmarkStart w:id="24" w:name="GlobalStylePI"/>
-      <w:bookmarkEnd w:id="24"/>
+      <w:bookmarkStart w:id="25" w:name="GlobalStylePI"/>
+      <w:bookmarkEnd w:id="25"/>
       <w:r>
         <w:t>Customize the design of an entire group of paragraphs, wrappers, or sections</w:t>
       </w:r>
@@ -4930,17 +4681,7 @@
         <w:pStyle w:val="HEDPlaintextparagraph"/>
       </w:pPr>
       <w:r>
-        <w:t xml:space="preserve">You can use the simple template designer to customize the look and feel of your </w:t>
-      </w:r>
-      <w:proofErr w:type="spellStart"/>
-      <w:proofErr w:type="gramStart"/>
-      <w:r>
-        <w:t>Hederis:Comvert</w:t>
-      </w:r>
-      <w:proofErr w:type="spellEnd"/>
-      <w:proofErr w:type="gramEnd"/>
-      <w:r>
-        <w:t xml:space="preserve"> projects. On the Project Dashboard, go to “Step 3: Pick or Create a Template”, and click the Create Template button. You’ll be taken to the template builder, where you can configure a variety of design options, as follows:</w:t>
+        <w:t>You can use the simple template designer to customize the look and feel of your Hederis:Comvert projects. On the Project Dashboard, go to “Step 3: Pick or Create a Template”, and click the Create Template button. You’ll be taken to the template builder, where you can configure a variety of design options, as follows:</w:t>
       </w:r>
     </w:p>
     <w:p>
@@ -4961,15 +4702,7 @@
         <w:pStyle w:val="HEDPlaintextparagraph"/>
       </w:pPr>
       <w:r>
-        <w:t xml:space="preserve">You can configure the default trim size for your new </w:t>
-      </w:r>
-      <w:proofErr w:type="gramStart"/>
-      <w:r>
-        <w:t>template, and</w:t>
-      </w:r>
-      <w:proofErr w:type="gramEnd"/>
-      <w:r>
-        <w:t xml:space="preserve"> choose whether or not chapters should always start on a recto (right-hand) page.</w:t>
+        <w:t>You can configure the default trim size for your new template, and choose whether or not chapters should always start on a recto (right-hand) page.</w:t>
       </w:r>
     </w:p>
     <w:p>
@@ -5001,15 +4734,7 @@
         <w:t xml:space="preserve"> </w:t>
       </w:r>
       <w:r>
-        <w:t xml:space="preserve">Running headers and footers can consist of text </w:t>
-      </w:r>
-      <w:proofErr w:type="gramStart"/>
-      <w:r>
-        <w:t>content, or</w:t>
-      </w:r>
-      <w:proofErr w:type="gramEnd"/>
-      <w:r>
-        <w:t xml:space="preserve"> use our built-in variables. To add text to your running headers or footers:</w:t>
+        <w:t>Running headers and footers can consist of text content, or use our built-in variables. To add text to your running headers or footers:</w:t>
       </w:r>
     </w:p>
     <w:p>
@@ -5017,15 +4742,7 @@
         <w:pStyle w:val="HEDListitem-Numbered"/>
       </w:pPr>
       <w:r>
-        <w:t xml:space="preserve">Click inside the text </w:t>
-      </w:r>
-      <w:proofErr w:type="gramStart"/>
-      <w:r>
-        <w:t>box, and</w:t>
-      </w:r>
-      <w:proofErr w:type="gramEnd"/>
-      <w:r>
-        <w:t xml:space="preserve"> type an opening quotation mark (“).</w:t>
+        <w:t>Click inside the text box, and type an opening quotation mark (“).</w:t>
       </w:r>
     </w:p>
     <w:p>
@@ -5041,12 +4758,7 @@
         <w:pStyle w:val="HEDListitem-Numbered"/>
       </w:pPr>
       <w:r>
-        <w:t>Finally, press the Enter or Return key. Your text will appear as a gray bubble. To remove your typed text, simply</w:t>
-      </w:r>
-      <w:bookmarkStart w:id="25" w:name="_GoBack"/>
-      <w:bookmarkEnd w:id="25"/>
-      <w:r>
-        <w:t xml:space="preserve"> press the X immediately to the right of the gray bubble.</w:t>
+        <w:t>Finally, press the Enter or Return key. Your text will appear as a gray bubble. To remove your typed text, simply press the X immediately to the right of the gray bubble.</w:t>
       </w:r>
     </w:p>
     <w:p>
@@ -5146,15 +4858,7 @@
         <w:pStyle w:val="HEDPlaintextparagraph"/>
       </w:pPr>
       <w:r>
-        <w:t xml:space="preserve">This is where you set some of the over-arching features of your book text. You can choose different fonts and text settings for your main text versus your </w:t>
-      </w:r>
-      <w:proofErr w:type="gramStart"/>
-      <w:r>
-        <w:t>headings, and</w:t>
-      </w:r>
-      <w:proofErr w:type="gramEnd"/>
-      <w:r>
-        <w:t xml:space="preserve"> set your general line-height and text-indent values.</w:t>
+        <w:t>This is where you set some of the over-arching features of your book text. You can choose different fonts and text settings for your main text versus your headings, and set your general line-height and text-indent values.</w:t>
       </w:r>
     </w:p>
     <w:p>
@@ -5217,37 +4921,19 @@
       <w:pPr>
         <w:pStyle w:val="HEDWrappertitle"/>
       </w:pPr>
-      <w:proofErr w:type="spellStart"/>
-      <w:r>
-        <w:t>Titlepage</w:t>
-      </w:r>
-      <w:proofErr w:type="spellEnd"/>
-      <w:r>
-        <w:t xml:space="preserve"> Text Formatting</w:t>
-      </w:r>
-    </w:p>
-    <w:p>
-      <w:pPr>
-        <w:pStyle w:val="HEDPlaintextparagraph"/>
-      </w:pPr>
-      <w:proofErr w:type="spellStart"/>
-      <w:r>
-        <w:t>Titlepages</w:t>
-      </w:r>
-      <w:proofErr w:type="spellEnd"/>
-      <w:r>
-        <w:t xml:space="preserve"> and half</w:t>
-      </w:r>
-      <w:r>
-        <w:t>-</w:t>
-      </w:r>
-      <w:proofErr w:type="spellStart"/>
-      <w:r>
-        <w:t>titlepages</w:t>
-      </w:r>
-      <w:proofErr w:type="spellEnd"/>
-      <w:r>
-        <w:t xml:space="preserve"> often need to be laid out differently than the rest of your text, so we give you extra options here. You can configure the font size, alignment, and more in this menu.</w:t>
+      <w:r>
+        <w:t>Titlepage Text Formatting</w:t>
+      </w:r>
+    </w:p>
+    <w:p>
+      <w:pPr>
+        <w:pStyle w:val="HEDPlaintextparagraph"/>
+      </w:pPr>
+      <w:r>
+        <w:t>Titlepages and half</w:t>
+      </w:r>
+      <w:r>
+        <w:t>-titlepages often need to be laid out differently than the rest of your text, so we give you extra options here. You can configure the font size, alignment, and more in this menu.</w:t>
       </w:r>
     </w:p>
     <w:p>
@@ -5306,7 +4992,13 @@
         <w:t>ATTRS=id: custom-design-templates</w:t>
       </w:r>
       <w:r>
-        <w:t>; data-tags: convert;</w:t>
+        <w:t>; data-tags: convert</w:t>
+      </w:r>
+      <w:r>
+        <w:t>,typeset</w:t>
+      </w:r>
+      <w:r>
+        <w:t>;</w:t>
       </w:r>
     </w:p>
     <w:p>
@@ -5404,17 +5096,7 @@
         <w:pStyle w:val="HEDPlaintextparagraph"/>
       </w:pPr>
       <w:r>
-        <w:t xml:space="preserve">You will undoubtedly find that there are page breaks or line breaks in your PDF that are less than optimal, or lines that are set with too much (or too little) white space. One way to adjust these is to adjust the character spacing in the paragraphs around the bad break, using the </w:t>
-      </w:r>
-      <w:proofErr w:type="spellStart"/>
-      <w:proofErr w:type="gramStart"/>
-      <w:r>
-        <w:t>Hederis:Convert</w:t>
-      </w:r>
-      <w:proofErr w:type="spellEnd"/>
-      <w:proofErr w:type="gramEnd"/>
-      <w:r>
-        <w:t xml:space="preserve"> </w:t>
+        <w:t xml:space="preserve">You will undoubtedly find that there are page breaks or line breaks in your PDF that are less than optimal, or lines that are set with too much (or too little) white space. One way to adjust these is to adjust the character spacing in the paragraphs around the bad break, using the Hederis:Convert </w:t>
       </w:r>
       <w:r>
         <w:rPr>
@@ -6033,11 +5715,9 @@
       <w:r>
         <w:t xml:space="preserve">ATTRS=class: </w:t>
       </w:r>
-      <w:proofErr w:type="spellStart"/>
       <w:r>
         <w:t>pageBreakAfter</w:t>
       </w:r>
-      <w:proofErr w:type="spellEnd"/>
     </w:p>
     <w:p>
       <w:pPr>
@@ -6141,17 +5821,7 @@
         <w:t>ATTRS=id: custom-attributes</w:t>
       </w:r>
       <w:r>
-        <w:t xml:space="preserve">; data-tags: </w:t>
-      </w:r>
-      <w:proofErr w:type="spellStart"/>
-      <w:proofErr w:type="gramStart"/>
-      <w:r>
-        <w:t>convert,typeset</w:t>
-      </w:r>
-      <w:proofErr w:type="spellEnd"/>
-      <w:proofErr w:type="gramEnd"/>
-      <w:r>
-        <w:t>;</w:t>
+        <w:t>; data-tags: convert,typeset;</w:t>
       </w:r>
     </w:p>
     <w:p>
@@ -6203,18 +5873,10 @@
         <w:t xml:space="preserve">Find the paragraph that you want to </w:t>
       </w:r>
       <w:r>
-        <w:t xml:space="preserve">add custom attributes </w:t>
-      </w:r>
-      <w:proofErr w:type="gramStart"/>
-      <w:r>
-        <w:t>to</w:t>
-      </w:r>
-      <w:r>
-        <w:t>, and</w:t>
-      </w:r>
-      <w:proofErr w:type="gramEnd"/>
-      <w:r>
-        <w:t xml:space="preserve"> insert a new </w:t>
+        <w:t>add custom attributes to</w:t>
+      </w:r>
+      <w:r>
+        <w:t xml:space="preserve">, and insert a new </w:t>
       </w:r>
       <w:r>
         <w:t>“</w:t>
@@ -6287,15 +5949,7 @@
         <w:t>either</w:t>
       </w:r>
       <w:r>
-        <w:t xml:space="preserve"> the wrapper “</w:t>
-      </w:r>
-      <w:proofErr w:type="gramStart"/>
-      <w:r>
-        <w:t>start</w:t>
-      </w:r>
-      <w:proofErr w:type="gramEnd"/>
-      <w:r>
-        <w:t>” or “end” paragraphs. (See “Customize the design of specific paragraphs, wrappers, or sections” for an example of what this looks like.)</w:t>
+        <w:t xml:space="preserve"> the wrapper “start” or “end” paragraphs. (See “Customize the design of specific paragraphs, wrappers, or sections” for an example of what this looks like.)</w:t>
       </w:r>
     </w:p>
     <w:p>
@@ -6476,17 +6130,7 @@
         <w:t>ATTRS=id: pdf-preflight</w:t>
       </w:r>
       <w:r>
-        <w:t xml:space="preserve">; data-tags: </w:t>
-      </w:r>
-      <w:proofErr w:type="spellStart"/>
-      <w:proofErr w:type="gramStart"/>
-      <w:r>
-        <w:t>convert,typeset</w:t>
-      </w:r>
-      <w:proofErr w:type="spellEnd"/>
-      <w:proofErr w:type="gramEnd"/>
-      <w:r>
-        <w:t>;</w:t>
+        <w:t>; data-tags: convert,typeset;</w:t>
       </w:r>
     </w:p>
     <w:p>
@@ -6504,25 +6148,7 @@
         <w:pStyle w:val="HEDPlaintextparagraph"/>
       </w:pPr>
       <w:r>
-        <w:t xml:space="preserve">PDF preflight is not currently built into </w:t>
-      </w:r>
-      <w:proofErr w:type="spellStart"/>
-      <w:proofErr w:type="gramStart"/>
-      <w:r>
-        <w:t>Hederis:Convert</w:t>
-      </w:r>
-      <w:proofErr w:type="spellEnd"/>
-      <w:proofErr w:type="gramEnd"/>
-      <w:r>
-        <w:t xml:space="preserve">. You should implement a preflight process as recommended by your printer, but we’re happy to help you create a process around </w:t>
-      </w:r>
-      <w:proofErr w:type="spellStart"/>
-      <w:r>
-        <w:t>preflighting</w:t>
-      </w:r>
-      <w:proofErr w:type="spellEnd"/>
-      <w:r>
-        <w:t xml:space="preserve"> and finalizing your PDFs for printing.</w:t>
+        <w:t>PDF preflight is not currently built into Hederis:Convert. You should implement a preflight process as recommended by your printer, but we’re happy to help you create a process around preflighting and finalizing your PDFs for printing.</w:t>
       </w:r>
     </w:p>
     <w:p>
@@ -6535,28 +6161,10 @@
         <w:pStyle w:val="HEDProcessinginstruction"/>
       </w:pPr>
       <w:r>
-        <w:t xml:space="preserve">ATTRS=id: </w:t>
-      </w:r>
-      <w:proofErr w:type="spellStart"/>
-      <w:r>
-        <w:t>epub</w:t>
-      </w:r>
-      <w:proofErr w:type="spellEnd"/>
-      <w:r>
-        <w:t>-validation</w:t>
-      </w:r>
-      <w:r>
-        <w:t xml:space="preserve">; data-tags: </w:t>
-      </w:r>
-      <w:proofErr w:type="spellStart"/>
-      <w:proofErr w:type="gramStart"/>
-      <w:r>
-        <w:t>convert,typeset</w:t>
-      </w:r>
-      <w:proofErr w:type="spellEnd"/>
-      <w:proofErr w:type="gramEnd"/>
-      <w:r>
-        <w:t>;</w:t>
+        <w:t>ATTRS=id: epub-validation</w:t>
+      </w:r>
+      <w:r>
+        <w:t>; data-tags: convert,typeset;</w:t>
       </w:r>
     </w:p>
     <w:p>
@@ -6574,23 +6182,7 @@
         <w:pStyle w:val="HEDPlaintextparagraph"/>
       </w:pPr>
       <w:r>
-        <w:t xml:space="preserve">We recommend that you run the </w:t>
-      </w:r>
-      <w:proofErr w:type="spellStart"/>
-      <w:r>
-        <w:t>epubcheck</w:t>
-      </w:r>
-      <w:proofErr w:type="spellEnd"/>
-      <w:r>
-        <w:t xml:space="preserve"> validation tool on your files before distribution, to ensure that there are no errors. We’ll be integrating </w:t>
-      </w:r>
-      <w:proofErr w:type="spellStart"/>
-      <w:r>
-        <w:t>epubcheck</w:t>
-      </w:r>
-      <w:proofErr w:type="spellEnd"/>
-      <w:r>
-        <w:t xml:space="preserve"> into our toolchain very soon, but we don’t want anything to slip by you in the meantime!</w:t>
+        <w:t>We recommend that you run the epubcheck validation tool on your files before distribution, to ensure that there are no errors. We’ll be integrating epubcheck into our toolchain very soon, but we don’t want anything to slip by you in the meantime!</w:t>
       </w:r>
       <w:r>
         <w:t xml:space="preserve"> If there are any validation errors, let us know and we can </w:t>
@@ -6696,23 +6288,7 @@
         <w:t xml:space="preserve">= </w:t>
       </w:r>
       <w:r>
-        <w:t xml:space="preserve">string-set: </w:t>
-      </w:r>
-      <w:proofErr w:type="spellStart"/>
-      <w:r>
-        <w:t>authorname</w:t>
-      </w:r>
-      <w:proofErr w:type="spellEnd"/>
-      <w:r>
-        <w:t xml:space="preserve"> </w:t>
-      </w:r>
-      <w:proofErr w:type="spellStart"/>
-      <w:r>
-        <w:t>attr</w:t>
-      </w:r>
-      <w:proofErr w:type="spellEnd"/>
-      <w:r>
-        <w:t>(data-author-name);</w:t>
+        <w:t>string-set: authorname attr(data-author-name);</w:t>
       </w:r>
       <w:r>
         <w:t xml:space="preserve"> </w:t>
@@ -6810,21 +6386,11 @@
       <w:r>
         <w:t xml:space="preserve">string-set: </w:t>
       </w:r>
-      <w:proofErr w:type="spellStart"/>
       <w:r>
         <w:t>booktitle</w:t>
       </w:r>
-      <w:proofErr w:type="spellEnd"/>
-      <w:r>
-        <w:t xml:space="preserve"> </w:t>
-      </w:r>
-      <w:proofErr w:type="spellStart"/>
-      <w:r>
-        <w:t>attr</w:t>
-      </w:r>
-      <w:proofErr w:type="spellEnd"/>
-      <w:r>
-        <w:t>(data-</w:t>
+      <w:r>
+        <w:t xml:space="preserve"> attr(data-</w:t>
       </w:r>
       <w:r>
         <w:t>book</w:t>
@@ -7000,17 +6566,7 @@
         <w:t>ATTRS=id: list-of-word-styles</w:t>
       </w:r>
       <w:r>
-        <w:t xml:space="preserve">; data-tags: </w:t>
-      </w:r>
-      <w:proofErr w:type="spellStart"/>
-      <w:proofErr w:type="gramStart"/>
-      <w:r>
-        <w:t>convert,typeset</w:t>
-      </w:r>
-      <w:proofErr w:type="spellEnd"/>
-      <w:proofErr w:type="gramEnd"/>
-      <w:r>
-        <w:t>;</w:t>
+        <w:t>; data-tags: convert,typeset;</w:t>
       </w:r>
     </w:p>
     <w:p>
@@ -7020,15 +6576,7 @@
       <w:bookmarkStart w:id="34" w:name="ListofStyles"/>
       <w:bookmarkEnd w:id="34"/>
       <w:r>
-        <w:t xml:space="preserve">List of </w:t>
-      </w:r>
-      <w:proofErr w:type="spellStart"/>
-      <w:r>
-        <w:t>Hederis</w:t>
-      </w:r>
-      <w:proofErr w:type="spellEnd"/>
-      <w:r>
-        <w:t xml:space="preserve"> Word Styles</w:t>
+        <w:t>List of Hederis Word Styles</w:t>
       </w:r>
     </w:p>
     <w:p>
@@ -7087,15 +6635,7 @@
         <w:pStyle w:val="HEDDefinitionterm"/>
       </w:pPr>
       <w:r>
-        <w:t>HED Attribution (</w:t>
-      </w:r>
-      <w:proofErr w:type="spellStart"/>
-      <w:r>
-        <w:t>contd</w:t>
-      </w:r>
-      <w:proofErr w:type="spellEnd"/>
-      <w:r>
-        <w:t>)</w:t>
+        <w:t>HED Attribution (contd)</w:t>
       </w:r>
     </w:p>
     <w:p>
@@ -7119,15 +6659,7 @@
         <w:pStyle w:val="HEDDefinitiondefinition"/>
       </w:pPr>
       <w:r>
-        <w:t xml:space="preserve">The name of an author. This could appear in a variety of places: on the main </w:t>
-      </w:r>
-      <w:proofErr w:type="spellStart"/>
-      <w:r>
-        <w:t>titlepage</w:t>
-      </w:r>
-      <w:proofErr w:type="spellEnd"/>
-      <w:r>
-        <w:t>, following a preface title or chapter title, etc.</w:t>
+        <w:t>The name of an author. This could appear in a variety of places: on the main titlepage, following a preface title or chapter title, etc.</w:t>
       </w:r>
     </w:p>
     <w:p>
@@ -7143,15 +6675,7 @@
         <w:pStyle w:val="HEDDefinitiondefinition"/>
       </w:pPr>
       <w:r>
-        <w:t xml:space="preserve">Some books include multiple types of boxes and sidebars, that appear multiple times within a book. For example, a book might have a type of box called “Quick Tips”, that contains different tips that correspond to the current book topic. This style would be used to tag that Type </w:t>
-      </w:r>
-      <w:proofErr w:type="gramStart"/>
-      <w:r>
-        <w:t>heading, and</w:t>
-      </w:r>
-      <w:proofErr w:type="gramEnd"/>
-      <w:r>
-        <w:t xml:space="preserve"> is different from the main box heading.</w:t>
+        <w:t>Some books include multiple types of boxes and sidebars, that appear multiple times within a book. For example, a book might have a type of box called “Quick Tips”, that contains different tips that correspond to the current book topic. This style would be used to tag that Type heading, and is different from the main box heading.</w:t>
       </w:r>
     </w:p>
     <w:p>
@@ -7255,15 +6779,7 @@
         <w:pStyle w:val="HEDDefinitiondefinition"/>
       </w:pPr>
       <w:r>
-        <w:t xml:space="preserve">A book or section contributor, other than the author. For example, the name of an illustrator or editor that might appear on the </w:t>
-      </w:r>
-      <w:proofErr w:type="spellStart"/>
-      <w:r>
-        <w:t>titlepage</w:t>
-      </w:r>
-      <w:proofErr w:type="spellEnd"/>
-      <w:r>
-        <w:t xml:space="preserve"> or at the beginning of a chapter.</w:t>
+        <w:t>A book or section contributor, other than the author. For example, the name of an illustrator or editor that might appear on the titlepage or at the beginning of a chapter.</w:t>
       </w:r>
     </w:p>
     <w:p>
@@ -7287,13 +6803,8 @@
         <w:pStyle w:val="HEDDefinitionterm"/>
       </w:pPr>
       <w:r>
-        <w:t xml:space="preserve">HED Definition </w:t>
-      </w:r>
-      <w:proofErr w:type="spellStart"/>
-      <w:r>
-        <w:t>definition</w:t>
-      </w:r>
-      <w:proofErr w:type="spellEnd"/>
+        <w:t>HED Definition definition</w:t>
+      </w:r>
     </w:p>
     <w:p>
       <w:pPr>
@@ -7308,23 +6819,7 @@
         <w:pStyle w:val="HEDDefinitionterm"/>
       </w:pPr>
       <w:r>
-        <w:t xml:space="preserve">HED Definition </w:t>
-      </w:r>
-      <w:proofErr w:type="spellStart"/>
-      <w:r>
-        <w:t>definition</w:t>
-      </w:r>
-      <w:proofErr w:type="spellEnd"/>
-      <w:r>
-        <w:t xml:space="preserve"> (</w:t>
-      </w:r>
-      <w:proofErr w:type="spellStart"/>
-      <w:r>
-        <w:t>contd</w:t>
-      </w:r>
-      <w:proofErr w:type="spellEnd"/>
-      <w:r>
-        <w:t>)</w:t>
+        <w:t>HED Definition definition (contd)</w:t>
       </w:r>
     </w:p>
     <w:p>
@@ -7355,17 +6850,8 @@
           <w:i/>
           <w:iCs/>
         </w:rPr>
-        <w:t xml:space="preserve">HED Definition </w:t>
-      </w:r>
-      <w:proofErr w:type="spellStart"/>
-      <w:r>
-        <w:rPr>
-          <w:i/>
-          <w:iCs/>
-        </w:rPr>
-        <w:t>definition</w:t>
-      </w:r>
-      <w:proofErr w:type="spellEnd"/>
+        <w:t>HED Definition definition</w:t>
+      </w:r>
       <w:r>
         <w:t xml:space="preserve"> paragraph.</w:t>
       </w:r>
@@ -7382,73 +6868,59 @@
           <w:lang w:val="fr-FR"/>
         </w:rPr>
         <w:lastRenderedPageBreak/>
-        <w:t xml:space="preserve">HED Dialogue </w:t>
-      </w:r>
-      <w:proofErr w:type="spellStart"/>
-      <w:r>
+        <w:t>HED Dialogue paragraph</w:t>
+      </w:r>
+    </w:p>
+    <w:p>
+      <w:pPr>
+        <w:pStyle w:val="HEDDefinitiondefinition"/>
         <w:rPr>
           <w:lang w:val="fr-FR"/>
         </w:rPr>
-        <w:t>paragraph</w:t>
-      </w:r>
-      <w:proofErr w:type="spellEnd"/>
+      </w:pPr>
+      <w:r>
+        <w:rPr>
+          <w:lang w:val="fr-FR"/>
+        </w:rPr>
+        <w:t>Dialogue.</w:t>
+      </w:r>
+    </w:p>
+    <w:p>
+      <w:pPr>
+        <w:pStyle w:val="HEDDefinitionterm"/>
+        <w:rPr>
+          <w:lang w:val="fr-FR"/>
+        </w:rPr>
+      </w:pPr>
+      <w:r>
+        <w:rPr>
+          <w:lang w:val="fr-FR"/>
+        </w:rPr>
+        <w:t>HED Endnote paragraph</w:t>
+      </w:r>
     </w:p>
     <w:p>
       <w:pPr>
         <w:pStyle w:val="HEDDefinitiondefinition"/>
-        <w:rPr>
-          <w:lang w:val="fr-FR"/>
-        </w:rPr>
-      </w:pPr>
-      <w:r>
-        <w:rPr>
-          <w:lang w:val="fr-FR"/>
-        </w:rPr>
-        <w:t>Dialogue.</w:t>
+      </w:pPr>
+      <w:r>
+        <w:t>A paragraph in an endnote.</w:t>
       </w:r>
     </w:p>
     <w:p>
       <w:pPr>
         <w:pStyle w:val="HEDDefinitionterm"/>
-        <w:rPr>
-          <w:lang w:val="fr-FR"/>
-        </w:rPr>
-      </w:pPr>
-      <w:r>
-        <w:rPr>
-          <w:lang w:val="fr-FR"/>
-        </w:rPr>
-        <w:t xml:space="preserve">HED </w:t>
-      </w:r>
-      <w:proofErr w:type="spellStart"/>
-      <w:r>
-        <w:rPr>
-          <w:lang w:val="fr-FR"/>
-        </w:rPr>
-        <w:t>Endnote</w:t>
-      </w:r>
-      <w:proofErr w:type="spellEnd"/>
-      <w:r>
-        <w:rPr>
-          <w:lang w:val="fr-FR"/>
-        </w:rPr>
-        <w:t xml:space="preserve"> </w:t>
-      </w:r>
-      <w:proofErr w:type="spellStart"/>
-      <w:r>
-        <w:rPr>
-          <w:lang w:val="fr-FR"/>
-        </w:rPr>
-        <w:t>paragraph</w:t>
-      </w:r>
-      <w:proofErr w:type="spellEnd"/>
+      </w:pPr>
+      <w:r>
+        <w:t>HED Footnote paragraph</w:t>
+      </w:r>
     </w:p>
     <w:p>
       <w:pPr>
         <w:pStyle w:val="HEDDefinitiondefinition"/>
       </w:pPr>
       <w:r>
-        <w:t>A paragraph in an endnote.</w:t>
+        <w:t>A paragraph in a footnote.</w:t>
       </w:r>
     </w:p>
     <w:p>
@@ -7456,7 +6928,7 @@
         <w:pStyle w:val="HEDDefinitionterm"/>
       </w:pPr>
       <w:r>
-        <w:t>HED Footnote paragraph</w:t>
+        <w:t>HED Generic heading</w:t>
       </w:r>
     </w:p>
     <w:p>
@@ -7464,28 +6936,7 @@
         <w:pStyle w:val="HEDDefinitiondefinition"/>
       </w:pPr>
       <w:r>
-        <w:t>A paragraph in a footnote.</w:t>
-      </w:r>
-    </w:p>
-    <w:p>
-      <w:pPr>
-        <w:pStyle w:val="HEDDefinitionterm"/>
-      </w:pPr>
-      <w:r>
-        <w:t>HED Generic heading</w:t>
-      </w:r>
-    </w:p>
-    <w:p>
-      <w:pPr>
-        <w:pStyle w:val="HEDDefinitiondefinition"/>
-      </w:pPr>
-      <w:proofErr w:type="gramStart"/>
-      <w:r>
-        <w:t>A generic heading,</w:t>
-      </w:r>
-      <w:proofErr w:type="gramEnd"/>
-      <w:r>
-        <w:t xml:space="preserve"> often used in the middle of boxes or sidebars when you want to introduce a block of text without creating a formal sub-section. Also often used as a heading preceding a letter body, e.g., “CONFIDENTIAL”.</w:t>
+        <w:t>A generic heading, often used in the middle of boxes or sidebars when you want to introduce a block of text without creating a formal sub-section. Also often used as a heading preceding a letter body, e.g., “CONFIDENTIAL”.</w:t>
       </w:r>
     </w:p>
     <w:p>
@@ -7571,21 +7022,8 @@
       <w:pPr>
         <w:pStyle w:val="HEDDefinitiondefinition"/>
       </w:pPr>
-      <w:proofErr w:type="gramStart"/>
-      <w:r>
-        <w:t>The name of your imprint,</w:t>
-      </w:r>
-      <w:proofErr w:type="gramEnd"/>
-      <w:r>
-        <w:t xml:space="preserve"> often included on a </w:t>
-      </w:r>
-      <w:proofErr w:type="spellStart"/>
-      <w:r>
-        <w:t>titlepage</w:t>
-      </w:r>
-      <w:proofErr w:type="spellEnd"/>
-      <w:r>
-        <w:t>.</w:t>
+      <w:r>
+        <w:t>The name of your imprint, often included on a titlepage.</w:t>
       </w:r>
     </w:p>
     <w:p>
@@ -7600,13 +7038,8 @@
       <w:pPr>
         <w:pStyle w:val="HEDDefinitiondefinition"/>
       </w:pPr>
-      <w:proofErr w:type="gramStart"/>
-      <w:r>
-        <w:t>A line space,</w:t>
-      </w:r>
-      <w:proofErr w:type="gramEnd"/>
-      <w:r>
-        <w:t xml:space="preserve"> often used to create a logical break in time or context.</w:t>
+      <w:r>
+        <w:t>A line space, often used to create a logical break in time or context.</w:t>
       </w:r>
     </w:p>
     <w:p>
@@ -7614,15 +7047,7 @@
         <w:pStyle w:val="HEDDefinitionterm"/>
       </w:pPr>
       <w:r>
-        <w:t>HED List item (</w:t>
-      </w:r>
-      <w:proofErr w:type="spellStart"/>
-      <w:r>
-        <w:t>contd</w:t>
-      </w:r>
-      <w:proofErr w:type="spellEnd"/>
-      <w:r>
-        <w:t>)</w:t>
+        <w:t>HED List item (contd)</w:t>
       </w:r>
     </w:p>
     <w:p>
@@ -7716,7 +7141,6 @@
         </w:rPr>
         <w:t xml:space="preserve">HED BOX </w:t>
       </w:r>
-      <w:proofErr w:type="spellStart"/>
       <w:r>
         <w:rPr>
           <w:i/>
@@ -7724,7 +7148,6 @@
         </w:rPr>
         <w:t>Num</w:t>
       </w:r>
-      <w:proofErr w:type="spellEnd"/>
       <w:r>
         <w:rPr>
           <w:i/>
@@ -7757,15 +7180,7 @@
         <w:pStyle w:val="HEDDefinitiondefinition"/>
       </w:pPr>
       <w:r>
-        <w:t xml:space="preserve">A location, for example the location of your office as it appears on the book </w:t>
-      </w:r>
-      <w:proofErr w:type="spellStart"/>
-      <w:r>
-        <w:t>titlepage</w:t>
-      </w:r>
-      <w:proofErr w:type="spellEnd"/>
-      <w:r>
-        <w:t>, or the location in which a chapter is set.</w:t>
+        <w:t>A location, for example the location of your office as it appears on the book titlepage, or the location in which a chapter is set.</w:t>
       </w:r>
     </w:p>
     <w:p>
@@ -7836,15 +7251,7 @@
         <w:pStyle w:val="HEDDefinitionterm"/>
       </w:pPr>
       <w:r>
-        <w:t>HED Plain text paragraph (</w:t>
-      </w:r>
-      <w:proofErr w:type="spellStart"/>
-      <w:r>
-        <w:t>contd</w:t>
-      </w:r>
-      <w:proofErr w:type="spellEnd"/>
-      <w:r>
-        <w:t>)</w:t>
+        <w:t>HED Plain text paragraph (contd)</w:t>
       </w:r>
     </w:p>
     <w:p>
@@ -7884,15 +7291,7 @@
         <w:pStyle w:val="HEDDefinitiondefinition"/>
       </w:pPr>
       <w:r>
-        <w:t xml:space="preserve">This special </w:t>
-      </w:r>
-      <w:proofErr w:type="spellStart"/>
-      <w:r>
-        <w:t>Hederis</w:t>
-      </w:r>
-      <w:proofErr w:type="spellEnd"/>
-      <w:r>
-        <w:t xml:space="preserve"> style is used to add extra instructions about how to transform the paragraphs and sections of your manuscript. See “</w:t>
+        <w:t>This special Hederis style is used to add extra instructions about how to transform the paragraphs and sections of your manuscript. See “</w:t>
       </w:r>
       <w:hyperlink w:anchor="AddPIs" w:history="1">
         <w:r>
@@ -7919,15 +7318,7 @@
         <w:pStyle w:val="HEDDefinitiondefinition"/>
       </w:pPr>
       <w:r>
-        <w:t xml:space="preserve">The name of your publisher, for example appearing on a </w:t>
-      </w:r>
-      <w:proofErr w:type="spellStart"/>
-      <w:r>
-        <w:t>titlepage</w:t>
-      </w:r>
-      <w:proofErr w:type="spellEnd"/>
-      <w:r>
-        <w:t>.</w:t>
+        <w:t>The name of your publisher, for example appearing on a titlepage.</w:t>
       </w:r>
     </w:p>
     <w:p>
@@ -8167,15 +7558,7 @@
         <w:pStyle w:val="HEDPlaintextparagraph"/>
       </w:pPr>
       <w:r>
-        <w:t xml:space="preserve">Inline styles are styles that you apply just to a few words or characters within a paragraph, without affecting the rest of the text in the paragraph. </w:t>
-      </w:r>
-      <w:proofErr w:type="spellStart"/>
-      <w:r>
-        <w:t>Hederis</w:t>
-      </w:r>
-      <w:proofErr w:type="spellEnd"/>
-      <w:r>
-        <w:t xml:space="preserve"> supports most of Word’s built-in character formatting tools (like italics, bold, underline, etc.), so you don’t need to use inline styles for everything. However, there are a few cases where inline styles come in handy:</w:t>
+        <w:t>Inline styles are styles that you apply just to a few words or characters within a paragraph, without affecting the rest of the text in the paragraph. Hederis supports most of Word’s built-in character formatting tools (like italics, bold, underline, etc.), so you don’t need to use inline styles for everything. However, there are a few cases where inline styles come in handy:</w:t>
       </w:r>
     </w:p>
     <w:p>
@@ -8313,14 +7696,12 @@
           <w:lang w:val="da-DK"/>
         </w:rPr>
       </w:pPr>
-      <w:proofErr w:type="spellStart"/>
       <w:r>
         <w:rPr>
           <w:lang w:val="da-DK"/>
         </w:rPr>
         <w:t>Wrappers</w:t>
       </w:r>
-      <w:proofErr w:type="spellEnd"/>
     </w:p>
     <w:p>
       <w:pPr>
@@ -8341,35 +7722,35 @@
         <w:rPr>
           <w:lang w:val="da-DK"/>
         </w:rPr>
-        <w:t xml:space="preserve">HED BOX </w:t>
-      </w:r>
-      <w:proofErr w:type="spellStart"/>
-      <w:r>
+        <w:t>HED BOX Box start, HED BOX Box end</w:t>
+      </w:r>
+    </w:p>
+    <w:p>
+      <w:pPr>
+        <w:pStyle w:val="HEDDefinitionterm"/>
         <w:rPr>
           <w:lang w:val="da-DK"/>
         </w:rPr>
-        <w:t>Box</w:t>
-      </w:r>
-      <w:proofErr w:type="spellEnd"/>
+      </w:pPr>
       <w:r>
         <w:rPr>
           <w:lang w:val="da-DK"/>
         </w:rPr>
-        <w:t xml:space="preserve"> start, HED BOX </w:t>
-      </w:r>
-      <w:proofErr w:type="spellStart"/>
-      <w:r>
+        <w:t>HED BOX Bullet List start, HED BOX Bullet List end</w:t>
+      </w:r>
+    </w:p>
+    <w:p>
+      <w:pPr>
+        <w:pStyle w:val="HEDDefinitionterm"/>
         <w:rPr>
           <w:lang w:val="da-DK"/>
         </w:rPr>
-        <w:t>Box</w:t>
-      </w:r>
-      <w:proofErr w:type="spellEnd"/>
+      </w:pPr>
       <w:r>
         <w:rPr>
           <w:lang w:val="da-DK"/>
         </w:rPr>
-        <w:t xml:space="preserve"> end</w:t>
+        <w:t>HED BOX Code Block start, HED BOX Code Block end</w:t>
       </w:r>
     </w:p>
     <w:p>
@@ -8383,40 +7764,80 @@
         <w:rPr>
           <w:lang w:val="da-DK"/>
         </w:rPr>
-        <w:t xml:space="preserve">HED BOX </w:t>
-      </w:r>
-      <w:proofErr w:type="spellStart"/>
-      <w:r>
+        <w:t>HED BOX Definition List start, HED BOX Definition List end</w:t>
+      </w:r>
+    </w:p>
+    <w:p>
+      <w:pPr>
+        <w:pStyle w:val="HEDDefinitionterm"/>
         <w:rPr>
           <w:lang w:val="da-DK"/>
         </w:rPr>
-        <w:t>Bullet</w:t>
-      </w:r>
-      <w:proofErr w:type="spellEnd"/>
+      </w:pPr>
       <w:r>
         <w:rPr>
           <w:lang w:val="da-DK"/>
         </w:rPr>
-        <w:t xml:space="preserve"> List start, HED BOX </w:t>
-      </w:r>
-      <w:proofErr w:type="spellStart"/>
-      <w:r>
+        <w:t>HED BOX Endnote start, HED BOX Endnote end</w:t>
+      </w:r>
+    </w:p>
+    <w:p>
+      <w:pPr>
+        <w:pStyle w:val="HEDDefinitionterm"/>
+      </w:pPr>
+      <w:r>
+        <w:t>HED BOX Epigraph start, HED BOX Epigraph end</w:t>
+      </w:r>
+    </w:p>
+    <w:p>
+      <w:pPr>
+        <w:pStyle w:val="HEDDefinitionterm"/>
+      </w:pPr>
+      <w:r>
+        <w:t>HED BOX Extract start, HED BOX Extract end</w:t>
+      </w:r>
+    </w:p>
+    <w:p>
+      <w:pPr>
+        <w:pStyle w:val="HEDDefinitionterm"/>
+      </w:pPr>
+      <w:r>
+        <w:t>HED BOX Figure start, HED BOX Figure end</w:t>
+      </w:r>
+    </w:p>
+    <w:p>
+      <w:pPr>
+        <w:pStyle w:val="HEDDefinitionterm"/>
+      </w:pPr>
+      <w:r>
+        <w:t>HED BOX Footnote start, HED BOX Footnote end</w:t>
+      </w:r>
+    </w:p>
+    <w:p>
+      <w:pPr>
+        <w:pStyle w:val="HEDDefinitionterm"/>
         <w:rPr>
           <w:lang w:val="da-DK"/>
         </w:rPr>
-        <w:t>Bullet</w:t>
-      </w:r>
-      <w:proofErr w:type="spellEnd"/>
+      </w:pPr>
       <w:r>
         <w:rPr>
           <w:lang w:val="da-DK"/>
         </w:rPr>
-        <w:t xml:space="preserve"> List end</w:t>
+        <w:t>HED BOX Letter start, HED BOX Letter end</w:t>
       </w:r>
     </w:p>
     <w:p>
       <w:pPr>
         <w:pStyle w:val="HEDDefinitionterm"/>
+      </w:pPr>
+      <w:r>
+        <w:t>HED BOX Note start, HED BOX Note end</w:t>
+      </w:r>
+    </w:p>
+    <w:p>
+      <w:pPr>
+        <w:pStyle w:val="HEDDefinitionterm"/>
         <w:rPr>
           <w:lang w:val="da-DK"/>
         </w:rPr>
@@ -8425,159 +7846,7 @@
         <w:rPr>
           <w:lang w:val="da-DK"/>
         </w:rPr>
-        <w:t>HED BOX Code Block start, HED BOX Code Block end</w:t>
-      </w:r>
-    </w:p>
-    <w:p>
-      <w:pPr>
-        <w:pStyle w:val="HEDDefinitionterm"/>
-        <w:rPr>
-          <w:lang w:val="da-DK"/>
-        </w:rPr>
-      </w:pPr>
-      <w:r>
-        <w:rPr>
-          <w:lang w:val="da-DK"/>
-        </w:rPr>
-        <w:t>HED BOX Definition List start, HED BOX Definition List end</w:t>
-      </w:r>
-    </w:p>
-    <w:p>
-      <w:pPr>
-        <w:pStyle w:val="HEDDefinitionterm"/>
-        <w:rPr>
-          <w:lang w:val="da-DK"/>
-        </w:rPr>
-      </w:pPr>
-      <w:r>
-        <w:rPr>
-          <w:lang w:val="da-DK"/>
-        </w:rPr>
-        <w:t xml:space="preserve">HED BOX </w:t>
-      </w:r>
-      <w:proofErr w:type="spellStart"/>
-      <w:r>
-        <w:rPr>
-          <w:lang w:val="da-DK"/>
-        </w:rPr>
-        <w:t>Endnote</w:t>
-      </w:r>
-      <w:proofErr w:type="spellEnd"/>
-      <w:r>
-        <w:rPr>
-          <w:lang w:val="da-DK"/>
-        </w:rPr>
-        <w:t xml:space="preserve"> start, HED BOX </w:t>
-      </w:r>
-      <w:proofErr w:type="spellStart"/>
-      <w:r>
-        <w:rPr>
-          <w:lang w:val="da-DK"/>
-        </w:rPr>
-        <w:t>Endnote</w:t>
-      </w:r>
-      <w:proofErr w:type="spellEnd"/>
-      <w:r>
-        <w:rPr>
-          <w:lang w:val="da-DK"/>
-        </w:rPr>
-        <w:t xml:space="preserve"> end</w:t>
-      </w:r>
-    </w:p>
-    <w:p>
-      <w:pPr>
-        <w:pStyle w:val="HEDDefinitionterm"/>
-      </w:pPr>
-      <w:r>
-        <w:t>HED BOX Epigraph start, HED BOX Epigraph end</w:t>
-      </w:r>
-    </w:p>
-    <w:p>
-      <w:pPr>
-        <w:pStyle w:val="HEDDefinitionterm"/>
-      </w:pPr>
-      <w:r>
-        <w:t>HED BOX Extract start, HED BOX Extract end</w:t>
-      </w:r>
-    </w:p>
-    <w:p>
-      <w:pPr>
-        <w:pStyle w:val="HEDDefinitionterm"/>
-      </w:pPr>
-      <w:r>
-        <w:t>HED BOX Figure start, HED BOX Figure end</w:t>
-      </w:r>
-    </w:p>
-    <w:p>
-      <w:pPr>
-        <w:pStyle w:val="HEDDefinitionterm"/>
-      </w:pPr>
-      <w:r>
-        <w:t>HED BOX Footnote start, HED BOX Footnote end</w:t>
-      </w:r>
-    </w:p>
-    <w:p>
-      <w:pPr>
-        <w:pStyle w:val="HEDDefinitionterm"/>
-        <w:rPr>
-          <w:lang w:val="da-DK"/>
-        </w:rPr>
-      </w:pPr>
-      <w:r>
-        <w:rPr>
-          <w:lang w:val="da-DK"/>
-        </w:rPr>
-        <w:t>HED BOX Letter start, HED BOX Letter end</w:t>
-      </w:r>
-    </w:p>
-    <w:p>
-      <w:pPr>
-        <w:pStyle w:val="HEDDefinitionterm"/>
-      </w:pPr>
-      <w:r>
-        <w:t>HED BOX Note start, HED BOX Note end</w:t>
-      </w:r>
-    </w:p>
-    <w:p>
-      <w:pPr>
-        <w:pStyle w:val="HEDDefinitionterm"/>
-        <w:rPr>
-          <w:lang w:val="da-DK"/>
-        </w:rPr>
-      </w:pPr>
-      <w:r>
-        <w:rPr>
-          <w:lang w:val="da-DK"/>
-        </w:rPr>
-        <w:t xml:space="preserve">HED BOX </w:t>
-      </w:r>
-      <w:proofErr w:type="spellStart"/>
-      <w:r>
-        <w:rPr>
-          <w:lang w:val="da-DK"/>
-        </w:rPr>
-        <w:t>Num</w:t>
-      </w:r>
-      <w:proofErr w:type="spellEnd"/>
-      <w:r>
-        <w:rPr>
-          <w:lang w:val="da-DK"/>
-        </w:rPr>
-        <w:t xml:space="preserve"> List start, HED BOX </w:t>
-      </w:r>
-      <w:proofErr w:type="spellStart"/>
-      <w:r>
-        <w:rPr>
-          <w:lang w:val="da-DK"/>
-        </w:rPr>
-        <w:t>Num</w:t>
-      </w:r>
-      <w:proofErr w:type="spellEnd"/>
-      <w:r>
-        <w:rPr>
-          <w:lang w:val="da-DK"/>
-        </w:rPr>
-        <w:t xml:space="preserve"> List end</w:t>
+        <w:t>HED BOX Num List start, HED BOX Num List end</w:t>
       </w:r>
     </w:p>
     <w:p>
@@ -8772,15 +8041,7 @@
         <w:pStyle w:val="HEDDefinitionterm"/>
       </w:pPr>
       <w:r>
-        <w:t xml:space="preserve">HED SECT </w:t>
-      </w:r>
-      <w:proofErr w:type="spellStart"/>
-      <w:r>
-        <w:t>Halftitle</w:t>
-      </w:r>
-      <w:proofErr w:type="spellEnd"/>
-      <w:r>
-        <w:t xml:space="preserve"> Page</w:t>
+        <w:t>HED SECT Halftitle Page</w:t>
       </w:r>
     </w:p>
     <w:p>
@@ -8836,13 +8097,8 @@
         <w:pStyle w:val="HEDDefinitionterm"/>
       </w:pPr>
       <w:r>
-        <w:t xml:space="preserve">HED SECT </w:t>
-      </w:r>
-      <w:proofErr w:type="spellStart"/>
-      <w:r>
-        <w:t>Titlepage</w:t>
-      </w:r>
-      <w:proofErr w:type="spellEnd"/>
+        <w:t>HED SECT Titlepage</w:t>
+      </w:r>
     </w:p>
     <w:p>
       <w:pPr>

</xml_diff>

<commit_message>
adding docs for new styles
</commit_message>
<xml_diff>
--- a/book.docx
+++ b/book.docx
@@ -2037,15 +2037,41 @@
       <w:bookmarkStart w:id="11" w:name="ParaWrapSect"/>
       <w:bookmarkEnd w:id="11"/>
       <w:r>
-        <w:t>Paragraphs, Wrappers, and Sections</w:t>
-      </w:r>
-    </w:p>
-    <w:p>
-      <w:pPr>
-        <w:pStyle w:val="HEDPlaintextparagraph"/>
-      </w:pPr>
-      <w:r>
-        <w:t xml:space="preserve">There are three categories of tags that we use in your Word manuscript: paragraphs, wrappers, and sections. </w:t>
+        <w:t>Paragraph</w:t>
+      </w:r>
+      <w:r>
+        <w:t>s</w:t>
+      </w:r>
+      <w:r>
+        <w:t>, Wrapper</w:t>
+      </w:r>
+      <w:r>
+        <w:t>s</w:t>
+      </w:r>
+      <w:r>
+        <w:t>, Section</w:t>
+      </w:r>
+      <w:r>
+        <w:t xml:space="preserve">s, and </w:t>
+      </w:r>
+      <w:proofErr w:type="spellStart"/>
+      <w:r>
+        <w:t>Inlines</w:t>
+      </w:r>
+      <w:proofErr w:type="spellEnd"/>
+    </w:p>
+    <w:p>
+      <w:pPr>
+        <w:pStyle w:val="HEDPlaintextparagraph"/>
+      </w:pPr>
+      <w:r>
+        <w:t xml:space="preserve">There are </w:t>
+      </w:r>
+      <w:r>
+        <w:t>four</w:t>
+      </w:r>
+      <w:r>
+        <w:t xml:space="preserve"> categories of tags that we use in your Word manuscript: paragraphs, wrappers, and sections. </w:t>
       </w:r>
       <w:r>
         <w:rPr>
@@ -2211,85 +2237,25 @@
     </w:p>
     <w:p>
       <w:pPr>
-        <w:pStyle w:val="HEDSECTChapter"/>
-      </w:pPr>
-      <w:r>
-        <w:br w:type="page"/>
-      </w:r>
-    </w:p>
-    <w:p>
-      <w:pPr>
-        <w:pStyle w:val="HEDProcessinginstruction"/>
-      </w:pPr>
-      <w:r>
-        <w:lastRenderedPageBreak/>
-        <w:t>ATTRS=id: fine-tune-styles</w:t>
-      </w:r>
-      <w:r>
-        <w:t xml:space="preserve">; data-tags: </w:t>
-      </w:r>
+        <w:pStyle w:val="HEDPlaintextparagraph"/>
+      </w:pPr>
       <w:proofErr w:type="spellStart"/>
-      <w:proofErr w:type="gramStart"/>
-      <w:r>
-        <w:t>convert,typeset</w:t>
+      <w:r>
+        <w:rPr>
+          <w:b/>
+          <w:bCs/>
+        </w:rPr>
+        <w:t>Inlines</w:t>
       </w:r>
       <w:proofErr w:type="spellEnd"/>
-      <w:proofErr w:type="gramEnd"/>
-      <w:r>
-        <w:t>;</w:t>
-      </w:r>
-    </w:p>
-    <w:p>
-      <w:pPr>
-        <w:pStyle w:val="HEDChapterSectiontitle"/>
-      </w:pPr>
-      <w:bookmarkStart w:id="12" w:name="FinetuneWord"/>
-      <w:bookmarkEnd w:id="12"/>
-      <w:r>
-        <w:t>Fine-tune Word Styles</w:t>
-      </w:r>
-    </w:p>
-    <w:p>
-      <w:pPr>
-        <w:pStyle w:val="HEDPlaintextparagraph"/>
-      </w:pPr>
-      <w:r>
-        <w:t xml:space="preserve">When you upload a Word manuscript to </w:t>
-      </w:r>
-      <w:proofErr w:type="spellStart"/>
-      <w:r>
-        <w:t>Hederis</w:t>
-      </w:r>
-      <w:proofErr w:type="spellEnd"/>
-      <w:r>
-        <w:t xml:space="preserve">, we automatically make some guesses about the parts of your document, but these will undoubtedly need to be adjusted and fleshed out. </w:t>
-      </w:r>
-      <w:proofErr w:type="spellStart"/>
-      <w:r>
-        <w:t>Hederis</w:t>
-      </w:r>
-      <w:proofErr w:type="spellEnd"/>
-      <w:r>
-        <w:t xml:space="preserve"> returns a new Word manuscript to you, that contains all of our tagging and conversion instructions - </w:t>
-      </w:r>
-      <w:r>
-        <w:rPr>
-          <w:b/>
-        </w:rPr>
-        <w:t>you should be sure to download and use this new Word file going forward, or you’ll have to do this process all over again.</w:t>
-      </w:r>
-    </w:p>
-    <w:p>
-      <w:pPr>
-        <w:pStyle w:val="HEDPlaintextparagraph"/>
-      </w:pPr>
-      <w:proofErr w:type="spellStart"/>
-      <w:r>
-        <w:t>Hederis</w:t>
-      </w:r>
-      <w:proofErr w:type="spellEnd"/>
-      <w:r>
-        <w:t xml:space="preserve"> uses a specific set of Word styles, that all start with the prefix “HED”. When you download and open your new Word file, you’ll see that all the paragraphs in your document have been tagged with one of these styles. Chances are, there will be at least a few paragraphs that you want to re-classify with different styles. (</w:t>
+      <w:r>
+        <w:t xml:space="preserve"> are the individual letters, words, and other symbols that make up your text. When you want to add a special meaning or style to a span of letters or words within a paragraph, you’d use a</w:t>
+      </w:r>
+      <w:r>
+        <w:t xml:space="preserve">n Inline </w:t>
+      </w:r>
+      <w:r>
+        <w:t xml:space="preserve">style, like HED SPAN Bold, HED SPAN Small Caps, or HED SPAN Key phrase. </w:t>
       </w:r>
       <w:hyperlink w:anchor="ListofStyles" w:history="1">
         <w:r>
@@ -2300,6 +2266,143 @@
         </w:r>
       </w:hyperlink>
       <w:r>
+        <w:t xml:space="preserve"> for a full list of our </w:t>
+      </w:r>
+      <w:r>
+        <w:t>Inline</w:t>
+      </w:r>
+      <w:r>
+        <w:t xml:space="preserve"> styles.</w:t>
+      </w:r>
+    </w:p>
+    <w:p>
+      <w:pPr>
+        <w:pStyle w:val="HEDBOXBoxstart"/>
+      </w:pPr>
+    </w:p>
+    <w:p>
+      <w:pPr>
+        <w:pStyle w:val="HEDBoxtype"/>
+      </w:pPr>
+      <w:r>
+        <w:t>Note</w:t>
+      </w:r>
+    </w:p>
+    <w:p>
+      <w:pPr>
+        <w:pStyle w:val="HEDPlaintextparagraph"/>
+      </w:pPr>
+      <w:r>
+        <w:t xml:space="preserve">To request a new style for a type of content we don’t have covered with our existing styles, email us at </w:t>
+      </w:r>
+      <w:hyperlink r:id="rId14" w:history="1">
+        <w:r>
+          <w:rPr>
+            <w:rStyle w:val="Hyperlink"/>
+          </w:rPr>
+          <w:t>help@hederis.com</w:t>
+        </w:r>
+      </w:hyperlink>
+      <w:r>
+        <w:t>.</w:t>
+      </w:r>
+    </w:p>
+    <w:p>
+      <w:pPr>
+        <w:pStyle w:val="HEDBOXBoxend"/>
+      </w:pPr>
+    </w:p>
+    <w:p>
+      <w:pPr>
+        <w:pStyle w:val="HEDSECTChapter"/>
+      </w:pPr>
+      <w:r>
+        <w:br w:type="page"/>
+      </w:r>
+    </w:p>
+    <w:p>
+      <w:pPr>
+        <w:pStyle w:val="HEDProcessinginstruction"/>
+      </w:pPr>
+      <w:r>
+        <w:lastRenderedPageBreak/>
+        <w:t>ATTRS=id: fine-tune-styles</w:t>
+      </w:r>
+      <w:r>
+        <w:t xml:space="preserve">; data-tags: </w:t>
+      </w:r>
+      <w:proofErr w:type="spellStart"/>
+      <w:proofErr w:type="gramStart"/>
+      <w:r>
+        <w:t>convert,typeset</w:t>
+      </w:r>
+      <w:proofErr w:type="spellEnd"/>
+      <w:proofErr w:type="gramEnd"/>
+      <w:r>
+        <w:t>;</w:t>
+      </w:r>
+    </w:p>
+    <w:p>
+      <w:pPr>
+        <w:pStyle w:val="HEDChapterSectiontitle"/>
+      </w:pPr>
+      <w:bookmarkStart w:id="12" w:name="FinetuneWord"/>
+      <w:bookmarkEnd w:id="12"/>
+      <w:r>
+        <w:t>Fine-tune Word Styles</w:t>
+      </w:r>
+    </w:p>
+    <w:p>
+      <w:pPr>
+        <w:pStyle w:val="HEDPlaintextparagraph"/>
+      </w:pPr>
+      <w:r>
+        <w:t xml:space="preserve">When you upload a Word manuscript to </w:t>
+      </w:r>
+      <w:proofErr w:type="spellStart"/>
+      <w:r>
+        <w:t>Hederis</w:t>
+      </w:r>
+      <w:proofErr w:type="spellEnd"/>
+      <w:r>
+        <w:t xml:space="preserve">, we automatically make some guesses about the parts of your document, but these will undoubtedly need to be adjusted and fleshed out. </w:t>
+      </w:r>
+      <w:proofErr w:type="spellStart"/>
+      <w:r>
+        <w:t>Hederis</w:t>
+      </w:r>
+      <w:proofErr w:type="spellEnd"/>
+      <w:r>
+        <w:t xml:space="preserve"> returns a new Word manuscript to you, that contains all of our tagging and conversion instructions - </w:t>
+      </w:r>
+      <w:r>
+        <w:rPr>
+          <w:b/>
+        </w:rPr>
+        <w:t>you should be sure to download and use this new Word file going forward, or you’ll have to do this process all over again.</w:t>
+      </w:r>
+    </w:p>
+    <w:p>
+      <w:pPr>
+        <w:pStyle w:val="HEDPlaintextparagraph"/>
+      </w:pPr>
+      <w:proofErr w:type="spellStart"/>
+      <w:r>
+        <w:t>Hederis</w:t>
+      </w:r>
+      <w:proofErr w:type="spellEnd"/>
+      <w:r>
+        <w:t xml:space="preserve"> uses a specific set of Word styles, that all start with the prefix “HED”. When you download and open your new Word file, you’ll see that all the paragraphs in your document have been tagged with one of these styles. Chances are, there will be at least a few paragraphs that you want to re-classify with different styles. (</w:t>
+      </w:r>
+      <w:hyperlink w:anchor="ListofStyles" w:history="1">
+        <w:r>
+          <w:rPr>
+            <w:rStyle w:val="Hyperlink"/>
+          </w:rPr>
+          <w:t>See the appendix</w:t>
+        </w:r>
+      </w:hyperlink>
+      <w:r>
         <w:t xml:space="preserve"> for a full list of </w:t>
       </w:r>
       <w:proofErr w:type="spellStart"/>
@@ -2378,7 +2481,7 @@
       <w:r>
         <w:t xml:space="preserve"> on how to do this: </w:t>
       </w:r>
-      <w:hyperlink r:id="rId14" w:history="1">
+      <w:hyperlink r:id="rId15" w:history="1">
         <w:r>
           <w:rPr>
             <w:rStyle w:val="Hyperlink"/>
@@ -2538,7 +2641,7 @@
       <w:r>
         <w:t xml:space="preserve"> instructions here: </w:t>
       </w:r>
-      <w:hyperlink r:id="rId15" w:anchor="ViewStylesManually-TheStylesPaneandStyleInspector" w:history="1">
+      <w:hyperlink r:id="rId16" w:anchor="ViewStylesManually-TheStylesPaneandStyleInspector" w:history="1">
         <w:r>
           <w:rPr>
             <w:rStyle w:val="Hyperlink"/>
@@ -5123,8 +5226,6 @@
       <w:r>
         <w:t xml:space="preserve">custom </w:t>
       </w:r>
-      <w:bookmarkStart w:id="19" w:name="_GoBack"/>
-      <w:bookmarkEnd w:id="19"/>
       <w:r>
         <w:t>design work could get lost!</w:t>
       </w:r>
@@ -5155,8 +5256,8 @@
       <w:pPr>
         <w:pStyle w:val="HEDChapterSectiontitle"/>
       </w:pPr>
-      <w:bookmarkStart w:id="20" w:name="AdjustTrim"/>
-      <w:bookmarkEnd w:id="20"/>
+      <w:bookmarkStart w:id="19" w:name="AdjustTrim"/>
+      <w:bookmarkEnd w:id="19"/>
       <w:r>
         <w:t>Adjust PDF trim size and margins</w:t>
       </w:r>
@@ -5222,8 +5323,8 @@
       <w:pPr>
         <w:pStyle w:val="HEDChapterSectiontitle"/>
       </w:pPr>
-      <w:bookmarkStart w:id="21" w:name="AddMarks"/>
-      <w:bookmarkEnd w:id="21"/>
+      <w:bookmarkStart w:id="20" w:name="AddMarks"/>
+      <w:bookmarkEnd w:id="20"/>
       <w:r>
         <w:t>Add printer marks</w:t>
       </w:r>
@@ -5260,8 +5361,8 @@
       <w:pPr>
         <w:pStyle w:val="HEDChapterSectiontitle"/>
       </w:pPr>
-      <w:bookmarkStart w:id="22" w:name="ViewGrid"/>
-      <w:bookmarkEnd w:id="22"/>
+      <w:bookmarkStart w:id="21" w:name="ViewGrid"/>
+      <w:bookmarkEnd w:id="21"/>
       <w:r>
         <w:t>View baseline grid</w:t>
       </w:r>
@@ -5308,8 +5409,8 @@
       <w:pPr>
         <w:pStyle w:val="HEDChapterSectiontitle"/>
       </w:pPr>
-      <w:bookmarkStart w:id="23" w:name="AddPIs"/>
-      <w:bookmarkEnd w:id="23"/>
+      <w:bookmarkStart w:id="22" w:name="AddPIs"/>
+      <w:bookmarkEnd w:id="22"/>
       <w:r>
         <w:t xml:space="preserve">Add special </w:t>
       </w:r>
@@ -5901,7 +6002,7 @@
             <w:r>
               <w:t>Any valid CSS property/value combination (</w:t>
             </w:r>
-            <w:hyperlink r:id="rId16" w:history="1">
+            <w:hyperlink r:id="rId17" w:history="1">
               <w:r>
                 <w:rPr>
                   <w:rStyle w:val="Hyperlink"/>
@@ -6048,7 +6149,7 @@
             <w:r>
               <w:t>Any valid CSS property/value combination (</w:t>
             </w:r>
-            <w:hyperlink r:id="rId17" w:history="1">
+            <w:hyperlink r:id="rId18" w:history="1">
               <w:r>
                 <w:rPr>
                   <w:rStyle w:val="Hyperlink"/>
@@ -6124,7 +6225,7 @@
             <w:r>
               <w:t xml:space="preserve">The name and value of one or more </w:t>
             </w:r>
-            <w:hyperlink r:id="rId18" w:history="1">
+            <w:hyperlink r:id="rId19" w:history="1">
               <w:r>
                 <w:rPr>
                   <w:rStyle w:val="Hyperlink"/>
@@ -6148,7 +6249,7 @@
             <w:r>
               <w:t xml:space="preserve">You can use </w:t>
             </w:r>
-            <w:hyperlink r:id="rId19" w:history="1">
+            <w:hyperlink r:id="rId20" w:history="1">
               <w:r>
                 <w:rPr>
                   <w:rStyle w:val="Hyperlink"/>
@@ -6219,8 +6320,8 @@
       <w:pPr>
         <w:pStyle w:val="HEDChapterSectiontitle"/>
       </w:pPr>
-      <w:bookmarkStart w:id="24" w:name="StylePI"/>
-      <w:bookmarkEnd w:id="24"/>
+      <w:bookmarkStart w:id="23" w:name="StylePI"/>
+      <w:bookmarkEnd w:id="23"/>
       <w:r>
         <w:t>Customize the design of specific paragraphs, wrappers, or sections</w:t>
       </w:r>
@@ -6257,7 +6358,7 @@
       <w:r>
         <w:t xml:space="preserve"> will apply to both the PDF layout and the EPUB file. For the best results, make sure your CSS is valid, and add it without any extra line breaks or carriage returns (see the images below for examples). You can </w:t>
       </w:r>
-      <w:hyperlink r:id="rId20" w:history="1">
+      <w:hyperlink r:id="rId21" w:history="1">
         <w:r>
           <w:rPr>
             <w:rStyle w:val="Hyperlink"/>
@@ -6437,8 +6538,8 @@
       <w:pPr>
         <w:pStyle w:val="HEDChapterSectiontitle"/>
       </w:pPr>
-      <w:bookmarkStart w:id="25" w:name="GlobalStylePI"/>
-      <w:bookmarkEnd w:id="25"/>
+      <w:bookmarkStart w:id="24" w:name="GlobalStylePI"/>
+      <w:bookmarkEnd w:id="24"/>
       <w:r>
         <w:t>Customize the design of an entire group of paragraphs, wrappers, or sections</w:t>
       </w:r>
@@ -6984,8 +7085,8 @@
       <w:pPr>
         <w:pStyle w:val="HEDChapterSectiontitle"/>
       </w:pPr>
-      <w:bookmarkStart w:id="26" w:name="UploadCustomTemplate"/>
-      <w:bookmarkEnd w:id="26"/>
+      <w:bookmarkStart w:id="25" w:name="UploadCustomTemplate"/>
+      <w:bookmarkEnd w:id="25"/>
       <w:r>
         <w:t>Upload a custom design template</w:t>
       </w:r>
@@ -7061,8 +7162,8 @@
       <w:pPr>
         <w:pStyle w:val="HEDChapterSectiontitle"/>
       </w:pPr>
-      <w:bookmarkStart w:id="27" w:name="TypesetPaging"/>
-      <w:bookmarkEnd w:id="27"/>
+      <w:bookmarkStart w:id="26" w:name="TypesetPaging"/>
+      <w:bookmarkEnd w:id="26"/>
       <w:r>
         <w:t>Adjusting letter spacing, line breaks, and page breaks (PDF-only)</w:t>
       </w:r>
@@ -7107,8 +7208,8 @@
       <w:pPr>
         <w:pStyle w:val="HEDChapterSectiontitle"/>
       </w:pPr>
-      <w:bookmarkStart w:id="28" w:name="AdjustPageBreaks"/>
-      <w:bookmarkEnd w:id="28"/>
+      <w:bookmarkStart w:id="27" w:name="AdjustPageBreaks"/>
+      <w:bookmarkEnd w:id="27"/>
       <w:r>
         <w:t>Adjust letter spacing (PDF-only)</w:t>
       </w:r>
@@ -7256,8 +7357,8 @@
       <w:pPr>
         <w:pStyle w:val="HEDChapterSectiontitle"/>
       </w:pPr>
-      <w:bookmarkStart w:id="29" w:name="ForceLinebr"/>
-      <w:bookmarkEnd w:id="29"/>
+      <w:bookmarkStart w:id="28" w:name="ForceLinebr"/>
+      <w:bookmarkEnd w:id="28"/>
       <w:r>
         <w:t>Force a line break (PDF-only)</w:t>
       </w:r>
@@ -7460,8 +7561,8 @@
       <w:pPr>
         <w:pStyle w:val="HEDChapterSectiontitle"/>
       </w:pPr>
-      <w:bookmarkStart w:id="30" w:name="ForcePagebr"/>
-      <w:bookmarkEnd w:id="30"/>
+      <w:bookmarkStart w:id="29" w:name="ForcePagebr"/>
+      <w:bookmarkEnd w:id="29"/>
       <w:r>
         <w:t>Force a page break (PDF-only)</w:t>
       </w:r>
@@ -7872,8 +7973,8 @@
       <w:pPr>
         <w:pStyle w:val="HEDChapterSectiontitle"/>
       </w:pPr>
-      <w:bookmarkStart w:id="31" w:name="AttrPI"/>
-      <w:bookmarkEnd w:id="31"/>
+      <w:bookmarkStart w:id="30" w:name="AttrPI"/>
+      <w:bookmarkEnd w:id="30"/>
       <w:r>
         <w:t>Add custom HTML attributes</w:t>
       </w:r>
@@ -8207,8 +8308,8 @@
       <w:pPr>
         <w:pStyle w:val="HEDChapterSectiontitle"/>
       </w:pPr>
-      <w:bookmarkStart w:id="32" w:name="PDFPreflight"/>
-      <w:bookmarkEnd w:id="32"/>
+      <w:bookmarkStart w:id="31" w:name="PDFPreflight"/>
+      <w:bookmarkEnd w:id="31"/>
       <w:r>
         <w:t>PDF preflight and prepress</w:t>
       </w:r>
@@ -8277,8 +8378,8 @@
       <w:pPr>
         <w:pStyle w:val="HEDChapterSectiontitle"/>
       </w:pPr>
-      <w:bookmarkStart w:id="33" w:name="ValidateEPUB"/>
-      <w:bookmarkEnd w:id="33"/>
+      <w:bookmarkStart w:id="32" w:name="ValidateEPUB"/>
+      <w:bookmarkEnd w:id="32"/>
       <w:r>
         <w:t>EPUB Validation</w:t>
       </w:r>
@@ -8358,8 +8459,8 @@
       <w:pPr>
         <w:pStyle w:val="HEDChapterSectiontitle"/>
       </w:pPr>
-      <w:bookmarkStart w:id="34" w:name="StyleLibrary"/>
-      <w:bookmarkEnd w:id="34"/>
+      <w:bookmarkStart w:id="33" w:name="StyleLibrary"/>
+      <w:bookmarkEnd w:id="33"/>
       <w:r>
         <w:t xml:space="preserve">Custom </w:t>
       </w:r>
@@ -8731,8 +8832,8 @@
       <w:pPr>
         <w:pStyle w:val="HEDChapterSectiontitle"/>
       </w:pPr>
-      <w:bookmarkStart w:id="35" w:name="ListofStyles"/>
-      <w:bookmarkEnd w:id="35"/>
+      <w:bookmarkStart w:id="34" w:name="ListofStyles"/>
+      <w:bookmarkEnd w:id="34"/>
       <w:r>
         <w:t xml:space="preserve">List of </w:t>
       </w:r>
@@ -9902,6 +10003,225 @@
         <w:pStyle w:val="HEDDefinitionterm"/>
       </w:pPr>
       <w:r>
+        <w:t>HED SPAN Small Caps Text</w:t>
+      </w:r>
+    </w:p>
+    <w:p>
+      <w:pPr>
+        <w:pStyle w:val="HEDDefinitionterm"/>
+      </w:pPr>
+      <w:r>
+        <w:t>HED SPAN Emphasis Text</w:t>
+      </w:r>
+    </w:p>
+    <w:p>
+      <w:pPr>
+        <w:pStyle w:val="HEDDefinitiondefinition"/>
+      </w:pPr>
+      <w:r>
+        <w:t>Text that should be emphasized both visually and while being read aloud. This style is typically represented as italics. (In modern web development, “emphasis” has replaced “italic” as a code to add emphasis to your text.)</w:t>
+      </w:r>
+    </w:p>
+    <w:p>
+      <w:pPr>
+        <w:pStyle w:val="HEDDefinitiondefinitioncontd"/>
+      </w:pPr>
+      <w:r>
+        <w:t>Note that you can use Word’s built-in Italic formatting button, and this style will automatically be applied when the .</w:t>
+      </w:r>
+      <w:proofErr w:type="spellStart"/>
+      <w:r>
+        <w:t>docx</w:t>
+      </w:r>
+      <w:proofErr w:type="spellEnd"/>
+      <w:r>
+        <w:t xml:space="preserve"> file is converted in </w:t>
+      </w:r>
+      <w:proofErr w:type="spellStart"/>
+      <w:r>
+        <w:t>Hederis</w:t>
+      </w:r>
+      <w:proofErr w:type="spellEnd"/>
+      <w:r>
+        <w:t>.</w:t>
+      </w:r>
+    </w:p>
+    <w:p>
+      <w:pPr>
+        <w:pStyle w:val="HEDDefinitionterm"/>
+      </w:pPr>
+      <w:r>
+        <w:t>HED SPAN Strong Text</w:t>
+      </w:r>
+    </w:p>
+    <w:p>
+      <w:pPr>
+        <w:pStyle w:val="HEDDefinitiondefinition"/>
+      </w:pPr>
+      <w:r>
+        <w:t>This style is typically used for bold text. (In modern web development, “strong” has replaced “</w:t>
+      </w:r>
+      <w:proofErr w:type="spellStart"/>
+      <w:r>
+        <w:t>boldas</w:t>
+      </w:r>
+      <w:proofErr w:type="spellEnd"/>
+      <w:r>
+        <w:t xml:space="preserve"> a code to add weight to your text.)</w:t>
+      </w:r>
+    </w:p>
+    <w:p>
+      <w:pPr>
+        <w:pStyle w:val="HEDDefinitiondefinitioncontd"/>
+      </w:pPr>
+      <w:r>
+        <w:t xml:space="preserve">Note that you can use Word’s built-in </w:t>
+      </w:r>
+      <w:r>
+        <w:t>bold</w:t>
+      </w:r>
+      <w:r>
+        <w:t xml:space="preserve"> formatting button, and this style will automatically be applied when the .</w:t>
+      </w:r>
+      <w:proofErr w:type="spellStart"/>
+      <w:r>
+        <w:t>docx</w:t>
+      </w:r>
+      <w:proofErr w:type="spellEnd"/>
+      <w:r>
+        <w:t xml:space="preserve"> file is converted in </w:t>
+      </w:r>
+      <w:proofErr w:type="spellStart"/>
+      <w:r>
+        <w:t>Hederis</w:t>
+      </w:r>
+      <w:proofErr w:type="spellEnd"/>
+      <w:r>
+        <w:t>.</w:t>
+      </w:r>
+    </w:p>
+    <w:p>
+      <w:pPr>
+        <w:pStyle w:val="HEDDefinitionterm"/>
+      </w:pPr>
+      <w:r>
+        <w:t>HED SPAN Superscript Text</w:t>
+      </w:r>
+    </w:p>
+    <w:p>
+      <w:pPr>
+        <w:pStyle w:val="HEDDefinitionterm"/>
+      </w:pPr>
+      <w:r>
+        <w:t>HED SPAN Subscript Text</w:t>
+      </w:r>
+    </w:p>
+    <w:p>
+      <w:pPr>
+        <w:pStyle w:val="HEDDefinitionterm"/>
+      </w:pPr>
+      <w:r>
+        <w:t>HED SPAN Inline Link</w:t>
+      </w:r>
+    </w:p>
+    <w:p>
+      <w:pPr>
+        <w:pStyle w:val="HEDDefinitiondefinition"/>
+      </w:pPr>
+      <w:r>
+        <w:t xml:space="preserve">A Link or </w:t>
+      </w:r>
+      <w:proofErr w:type="spellStart"/>
+      <w:r>
+        <w:t>url</w:t>
+      </w:r>
+      <w:proofErr w:type="spellEnd"/>
+      <w:r>
+        <w:t>.</w:t>
+      </w:r>
+    </w:p>
+    <w:p>
+      <w:pPr>
+        <w:pStyle w:val="HEDDefinitionterm"/>
+      </w:pPr>
+      <w:r>
+        <w:t>HED SPAN Abbreviation Text</w:t>
+      </w:r>
+    </w:p>
+    <w:p>
+      <w:pPr>
+        <w:pStyle w:val="HEDDefinitiondefinition"/>
+      </w:pPr>
+      <w:r>
+        <w:t>An abbreviation.</w:t>
+      </w:r>
+    </w:p>
+    <w:p>
+      <w:pPr>
+        <w:pStyle w:val="HEDDefinitionterm"/>
+      </w:pPr>
+      <w:r>
+        <w:t>HED SPAN Key phrase</w:t>
+      </w:r>
+    </w:p>
+    <w:p>
+      <w:pPr>
+        <w:pStyle w:val="HEDDefinitiondefinition"/>
+      </w:pPr>
+      <w:r>
+        <w:t xml:space="preserve">A word or phrase that should be differentiated from the rest of the </w:t>
+      </w:r>
+      <w:proofErr w:type="gramStart"/>
+      <w:r>
+        <w:t>text, but</w:t>
+      </w:r>
+      <w:proofErr w:type="gramEnd"/>
+      <w:r>
+        <w:t xml:space="preserve"> doesn’t fall into any of the other Inline Style categories.</w:t>
+      </w:r>
+    </w:p>
+    <w:p>
+      <w:pPr>
+        <w:pStyle w:val="HEDDefinitionterm"/>
+      </w:pPr>
+      <w:r>
+        <w:t>HED SPAN Number</w:t>
+      </w:r>
+    </w:p>
+    <w:p>
+      <w:pPr>
+        <w:pStyle w:val="HEDDefinitiondefinition"/>
+      </w:pPr>
+      <w:proofErr w:type="gramStart"/>
+      <w:r>
+        <w:t>A numbered element,</w:t>
+      </w:r>
+      <w:proofErr w:type="gramEnd"/>
+      <w:r>
+        <w:t xml:space="preserve"> nested inside another paragraph. For example, this tag would be used to style a chapter number that runs in with the chapter title text, e.g. “1 Down the Rabbit Hole”.</w:t>
+      </w:r>
+    </w:p>
+    <w:p>
+      <w:pPr>
+        <w:pStyle w:val="HEDDefinitionterm"/>
+      </w:pPr>
+      <w:r>
+        <w:t>HED SPAN Introductory text</w:t>
+      </w:r>
+    </w:p>
+    <w:p>
+      <w:pPr>
+        <w:pStyle w:val="HEDDefinitiondefinition"/>
+      </w:pPr>
+      <w:r>
+        <w:t>The first few letters or words of a paragraph or chapter.</w:t>
+      </w:r>
+    </w:p>
+    <w:p>
+      <w:pPr>
+        <w:pStyle w:val="HEDDefinitionterm"/>
+      </w:pPr>
+      <w:r>
         <w:t>HED SPAN Loosen spacing</w:t>
       </w:r>
     </w:p>
@@ -10007,6 +10327,23 @@
     </w:p>
     <w:p>
       <w:pPr>
+        <w:pStyle w:val="HEDDefinitiondefinition"/>
+      </w:pPr>
+      <w:r>
+        <w:lastRenderedPageBreak/>
+        <w:t>HED SPAN Note reference</w:t>
+      </w:r>
+    </w:p>
+    <w:p>
+      <w:pPr>
+        <w:pStyle w:val="HEDDefinitiondefinition"/>
+      </w:pPr>
+      <w:r>
+        <w:t>HED SPAN Note marker</w:t>
+      </w:r>
+    </w:p>
+    <w:p>
+      <w:pPr>
         <w:pStyle w:val="HEDBOXDefinitionListend"/>
       </w:pPr>
     </w:p>
@@ -10360,92 +10697,105 @@
         <w:pStyle w:val="HEDWrappertitle"/>
       </w:pPr>
       <w:r>
+        <w:t>Sections</w:t>
+      </w:r>
+    </w:p>
+    <w:p>
+      <w:pPr>
+        <w:pStyle w:val="HEDBOXDefinitionListstart"/>
+      </w:pPr>
+    </w:p>
+    <w:p>
+      <w:pPr>
+        <w:pStyle w:val="HEDDefinitionterm"/>
+      </w:pPr>
+      <w:r>
+        <w:t>HED SECT About the Author</w:t>
+      </w:r>
+    </w:p>
+    <w:p>
+      <w:pPr>
+        <w:pStyle w:val="HEDDefinitionterm"/>
+      </w:pPr>
+      <w:r>
+        <w:t>HED SECT Acknowledgments</w:t>
+      </w:r>
+    </w:p>
+    <w:p>
+      <w:pPr>
+        <w:pStyle w:val="HEDDefinitionterm"/>
+      </w:pPr>
+      <w:r>
+        <w:t xml:space="preserve">HED SECT </w:t>
+      </w:r>
+      <w:r>
+        <w:t>Ad Card</w:t>
+      </w:r>
+      <w:bookmarkStart w:id="35" w:name="_GoBack"/>
+      <w:bookmarkEnd w:id="35"/>
+    </w:p>
+    <w:p>
+      <w:pPr>
+        <w:pStyle w:val="HEDDefinitionterm"/>
+      </w:pPr>
+      <w:r>
+        <w:t>HED SECT Afterword</w:t>
+      </w:r>
+    </w:p>
+    <w:p>
+      <w:pPr>
+        <w:pStyle w:val="HEDDefinitionterm"/>
+      </w:pPr>
+      <w:r>
+        <w:t>HED SECT Appendix</w:t>
+      </w:r>
+    </w:p>
+    <w:p>
+      <w:pPr>
+        <w:pStyle w:val="HEDDefinitionterm"/>
+      </w:pPr>
+      <w:r>
+        <w:t>HED SECT Bibliography</w:t>
+      </w:r>
+    </w:p>
+    <w:p>
+      <w:pPr>
+        <w:pStyle w:val="HEDDefinitionterm"/>
+      </w:pPr>
+      <w:r>
+        <w:t>HED SECT Chapter</w:t>
+      </w:r>
+    </w:p>
+    <w:p>
+      <w:pPr>
+        <w:pStyle w:val="HEDDefinitionterm"/>
+      </w:pPr>
+      <w:r>
+        <w:t>HED SECT Colophon</w:t>
+      </w:r>
+    </w:p>
+    <w:p>
+      <w:pPr>
+        <w:pStyle w:val="HEDDefinitionterm"/>
+      </w:pPr>
+      <w:r>
+        <w:t>HED SECT Conclusion</w:t>
+      </w:r>
+    </w:p>
+    <w:p>
+      <w:pPr>
+        <w:pStyle w:val="HEDDefinitionterm"/>
+      </w:pPr>
+      <w:r>
+        <w:t>HED SECT Copyright Page</w:t>
+      </w:r>
+    </w:p>
+    <w:p>
+      <w:pPr>
+        <w:pStyle w:val="HEDDefinitionterm"/>
+      </w:pPr>
+      <w:r>
         <w:lastRenderedPageBreak/>
-        <w:t>Sections</w:t>
-      </w:r>
-    </w:p>
-    <w:p>
-      <w:pPr>
-        <w:pStyle w:val="HEDBOXDefinitionListstart"/>
-      </w:pPr>
-    </w:p>
-    <w:p>
-      <w:pPr>
-        <w:pStyle w:val="HEDDefinitionterm"/>
-      </w:pPr>
-      <w:r>
-        <w:t>HED SECT About the Author</w:t>
-      </w:r>
-    </w:p>
-    <w:p>
-      <w:pPr>
-        <w:pStyle w:val="HEDDefinitionterm"/>
-      </w:pPr>
-      <w:r>
-        <w:t>HED SECT Acknowledgments</w:t>
-      </w:r>
-    </w:p>
-    <w:p>
-      <w:pPr>
-        <w:pStyle w:val="HEDDefinitionterm"/>
-      </w:pPr>
-      <w:r>
-        <w:t>HED SECT Afterword</w:t>
-      </w:r>
-    </w:p>
-    <w:p>
-      <w:pPr>
-        <w:pStyle w:val="HEDDefinitionterm"/>
-      </w:pPr>
-      <w:r>
-        <w:t>HED SECT Appendix</w:t>
-      </w:r>
-    </w:p>
-    <w:p>
-      <w:pPr>
-        <w:pStyle w:val="HEDDefinitionterm"/>
-      </w:pPr>
-      <w:r>
-        <w:t>HED SECT Bibliography</w:t>
-      </w:r>
-    </w:p>
-    <w:p>
-      <w:pPr>
-        <w:pStyle w:val="HEDDefinitionterm"/>
-      </w:pPr>
-      <w:r>
-        <w:t>HED SECT Chapter</w:t>
-      </w:r>
-    </w:p>
-    <w:p>
-      <w:pPr>
-        <w:pStyle w:val="HEDDefinitionterm"/>
-      </w:pPr>
-      <w:r>
-        <w:t>HED SECT Colophon</w:t>
-      </w:r>
-    </w:p>
-    <w:p>
-      <w:pPr>
-        <w:pStyle w:val="HEDDefinitionterm"/>
-      </w:pPr>
-      <w:r>
-        <w:t>HED SECT Conclusion</w:t>
-      </w:r>
-    </w:p>
-    <w:p>
-      <w:pPr>
-        <w:pStyle w:val="HEDDefinitionterm"/>
-      </w:pPr>
-      <w:r>
-        <w:t>HED SECT Copyright Page</w:t>
-      </w:r>
-    </w:p>
-    <w:p>
-      <w:pPr>
-        <w:pStyle w:val="HEDDefinitionterm"/>
-      </w:pPr>
-      <w:r>
         <w:t>HED SECT Dedication</w:t>
       </w:r>
     </w:p>

</xml_diff>

<commit_message>
beginning to add new content
</commit_message>
<xml_diff>
--- a/book.docx
+++ b/book.docx
@@ -1,6 +1,6 @@
 
 <file path=word/document.xml><?xml version="1.0" encoding="utf-8"?>
-<w:document xmlns:wpc="http://schemas.microsoft.com/office/word/2010/wordprocessingCanvas" xmlns:cx="http://schemas.microsoft.com/office/drawing/2014/chartex" xmlns:cx1="http://schemas.microsoft.com/office/drawing/2015/9/8/chartex" xmlns:cx2="http://schemas.microsoft.com/office/drawing/2015/10/21/chartex" xmlns:cx3="http://schemas.microsoft.com/office/drawing/2016/5/9/chartex" xmlns:cx4="http://schemas.microsoft.com/office/drawing/2016/5/10/chartex" xmlns:cx5="http://schemas.microsoft.com/office/drawing/2016/5/11/chartex" xmlns:cx6="http://schemas.microsoft.com/office/drawing/2016/5/12/chartex" xmlns:cx7="http://schemas.microsoft.com/office/drawing/2016/5/13/chartex" xmlns:cx8="http://schemas.microsoft.com/office/drawing/2016/5/14/chartex" xmlns:mc="http://schemas.openxmlformats.org/markup-compatibility/2006" xmlns:aink="http://schemas.microsoft.com/office/drawing/2016/ink" xmlns:am3d="http://schemas.microsoft.com/office/drawing/2017/model3d" xmlns:o="urn:schemas-microsoft-com:office:office" xmlns:r="http://schemas.openxmlformats.org/officeDocument/2006/relationships" xmlns:m="http://schemas.openxmlformats.org/officeDocument/2006/math" xmlns:v="urn:schemas-microsoft-com:vml" xmlns:wp14="http://schemas.microsoft.com/office/word/2010/wordprocessingDrawing" xmlns:wp="http://schemas.openxmlformats.org/drawingml/2006/wordprocessingDrawing" xmlns:w10="urn:schemas-microsoft-com:office:word" xmlns:w="http://schemas.openxmlformats.org/wordprocessingml/2006/main" xmlns:w14="http://schemas.microsoft.com/office/word/2010/wordml" xmlns:w15="http://schemas.microsoft.com/office/word/2012/wordml" xmlns:w16cid="http://schemas.microsoft.com/office/word/2016/wordml/cid" xmlns:w16se="http://schemas.microsoft.com/office/word/2015/wordml/symex" xmlns:wpg="http://schemas.microsoft.com/office/word/2010/wordprocessingGroup" xmlns:wpi="http://schemas.microsoft.com/office/word/2010/wordprocessingInk" xmlns:wne="http://schemas.microsoft.com/office/word/2006/wordml" xmlns:wps="http://schemas.microsoft.com/office/word/2010/wordprocessingShape" mc:Ignorable="w14 w15 w16se w16cid wp14">
+<w:document xmlns:wpc="http://schemas.microsoft.com/office/word/2010/wordprocessingCanvas" xmlns:cx="http://schemas.microsoft.com/office/drawing/2014/chartex" xmlns:cx1="http://schemas.microsoft.com/office/drawing/2015/9/8/chartex" xmlns:cx2="http://schemas.microsoft.com/office/drawing/2015/10/21/chartex" xmlns:cx3="http://schemas.microsoft.com/office/drawing/2016/5/9/chartex" xmlns:cx4="http://schemas.microsoft.com/office/drawing/2016/5/10/chartex" xmlns:cx5="http://schemas.microsoft.com/office/drawing/2016/5/11/chartex" xmlns:cx6="http://schemas.microsoft.com/office/drawing/2016/5/12/chartex" xmlns:cx7="http://schemas.microsoft.com/office/drawing/2016/5/13/chartex" xmlns:cx8="http://schemas.microsoft.com/office/drawing/2016/5/14/chartex" xmlns:mc="http://schemas.openxmlformats.org/markup-compatibility/2006" xmlns:aink="http://schemas.microsoft.com/office/drawing/2016/ink" xmlns:am3d="http://schemas.microsoft.com/office/drawing/2017/model3d" xmlns:o="urn:schemas-microsoft-com:office:office" xmlns:r="http://schemas.openxmlformats.org/officeDocument/2006/relationships" xmlns:m="http://schemas.openxmlformats.org/officeDocument/2006/math" xmlns:v="urn:schemas-microsoft-com:vml" xmlns:wp14="http://schemas.microsoft.com/office/word/2010/wordprocessingDrawing" xmlns:wp="http://schemas.openxmlformats.org/drawingml/2006/wordprocessingDrawing" xmlns:w10="urn:schemas-microsoft-com:office:word" xmlns:w="http://schemas.openxmlformats.org/wordprocessingml/2006/main" xmlns:w14="http://schemas.microsoft.com/office/word/2010/wordml" xmlns:w15="http://schemas.microsoft.com/office/word/2012/wordml" xmlns:w16cex="http://schemas.microsoft.com/office/word/2018/wordml/cex" xmlns:w16cid="http://schemas.microsoft.com/office/word/2016/wordml/cid" xmlns:w16="http://schemas.microsoft.com/office/word/2018/wordml" xmlns:w16se="http://schemas.microsoft.com/office/word/2015/wordml/symex" xmlns:wpg="http://schemas.microsoft.com/office/word/2010/wordprocessingGroup" xmlns:wpi="http://schemas.microsoft.com/office/word/2010/wordprocessingInk" xmlns:wne="http://schemas.microsoft.com/office/word/2006/wordml" xmlns:wps="http://schemas.microsoft.com/office/word/2010/wordprocessingShape" mc:Ignorable="w14 w15 w16se w16cid w16 w16cex wp14">
   <w:body>
     <w:p>
       <w:pPr>
@@ -39,11 +39,19 @@
       </w:pPr>
       <w:bookmarkStart w:id="0" w:name="Titlepage"/>
       <w:bookmarkEnd w:id="0"/>
+      <w:proofErr w:type="spellStart"/>
       <w:r>
         <w:rPr>
           <w:lang w:val="fr-FR"/>
         </w:rPr>
-        <w:t>Hederis Documentation</w:t>
+        <w:t>Hederis</w:t>
+      </w:r>
+      <w:proofErr w:type="spellEnd"/>
+      <w:r>
+        <w:rPr>
+          <w:lang w:val="fr-FR"/>
+        </w:rPr>
+        <w:t xml:space="preserve"> Documentation</w:t>
       </w:r>
     </w:p>
     <w:p>
@@ -95,7 +103,31 @@
         <w:pStyle w:val="HEDPlaintextparagraph"/>
       </w:pPr>
       <w:r>
-        <w:t>&lt;iframe width="560" height="315" src="https://www.youtube.com/embed/vyuVLK4JIkg" frameborder="0" allow="accelerometer; autoplay; encrypted-media; gyroscope; picture-in-picture" allowfullscreen&gt;&lt;/iframe&gt;</w:t>
+        <w:t xml:space="preserve">&lt;iframe width="560" height="315" </w:t>
+      </w:r>
+      <w:proofErr w:type="spellStart"/>
+      <w:r>
+        <w:t>src</w:t>
+      </w:r>
+      <w:proofErr w:type="spellEnd"/>
+      <w:r>
+        <w:t xml:space="preserve">="https://www.youtube.com/embed/vyuVLK4JIkg" frameborder="0" allow="accelerometer; </w:t>
+      </w:r>
+      <w:proofErr w:type="spellStart"/>
+      <w:r>
+        <w:t>autoplay</w:t>
+      </w:r>
+      <w:proofErr w:type="spellEnd"/>
+      <w:r>
+        <w:t xml:space="preserve">; encrypted-media; gyroscope; picture-in-picture" </w:t>
+      </w:r>
+      <w:proofErr w:type="spellStart"/>
+      <w:r>
+        <w:t>allowfullscreen</w:t>
+      </w:r>
+      <w:proofErr w:type="spellEnd"/>
+      <w:r>
+        <w:t>&gt;&lt;/iframe&gt;</w:t>
       </w:r>
     </w:p>
     <w:p>
@@ -110,34 +142,38 @@
       <w:pPr>
         <w:pStyle w:val="HEDPlaintextparagraph"/>
       </w:pPr>
+      <w:proofErr w:type="spellStart"/>
       <w:proofErr w:type="gramStart"/>
       <w:r>
         <w:t>Hederis:Convert</w:t>
       </w:r>
+      <w:proofErr w:type="spellEnd"/>
       <w:proofErr w:type="gramEnd"/>
       <w:r>
         <w:t xml:space="preserve"> is a professional book publishing tool for quickly creating beautiful, high-quality books. You provide a single Microsoft Word file containing your full book text along with any images that you use in the book (and a cover file if you’ve got one), and </w:t>
       </w:r>
+      <w:proofErr w:type="spellStart"/>
+      <w:r>
+        <w:t>Hederis:Convert</w:t>
+      </w:r>
+      <w:proofErr w:type="spellEnd"/>
+      <w:r>
+        <w:t xml:space="preserve"> will process it automatically into a laid-out, print-ready PDF, and a fully-accessible and standards-conformant EPUB file. You’ll also get an updated Microsoft Word file and an HTML version of your book.</w:t>
+      </w:r>
+    </w:p>
+    <w:p>
+      <w:pPr>
+        <w:pStyle w:val="HEDPlaintextparagraph"/>
+      </w:pPr>
+      <w:r>
+        <w:t xml:space="preserve">In the navigation menu, you’ll see a list of all the topics in this documentation, which should also give you a sense of all the things you can do with </w:t>
+      </w:r>
+      <w:proofErr w:type="spellStart"/>
       <w:proofErr w:type="gramStart"/>
       <w:r>
         <w:t>Hederis:Convert</w:t>
       </w:r>
-      <w:proofErr w:type="gramEnd"/>
-      <w:r>
-        <w:t xml:space="preserve"> will process it automatically into a laid-out, print-ready PDF, and a fully-accessible and standards-conformant EPUB file. You’ll also get an updated Microsoft Word file and an HTML version of your book.</w:t>
-      </w:r>
-    </w:p>
-    <w:p>
-      <w:pPr>
-        <w:pStyle w:val="HEDPlaintextparagraph"/>
-      </w:pPr>
-      <w:r>
-        <w:t xml:space="preserve">In the navigation menu, you’ll see a list of all the topics in this documentation, which should also give you a sense of all the things you can do with </w:t>
-      </w:r>
-      <w:proofErr w:type="gramStart"/>
-      <w:r>
-        <w:t>Hederis:Convert</w:t>
-      </w:r>
+      <w:proofErr w:type="spellEnd"/>
       <w:proofErr w:type="gramEnd"/>
       <w:r>
         <w:t>.</w:t>
@@ -437,10 +473,12 @@
       <w:r>
         <w:t xml:space="preserve">Welcome to the </w:t>
       </w:r>
+      <w:proofErr w:type="spellStart"/>
       <w:proofErr w:type="gramStart"/>
       <w:r>
         <w:t>Hederis:Typeset</w:t>
       </w:r>
+      <w:proofErr w:type="spellEnd"/>
       <w:proofErr w:type="gramEnd"/>
       <w:r>
         <w:t xml:space="preserve"> design demo! This guide will get you up-and-running with our professional book design tools. (Don’t want to dive in? Check out </w:t>
@@ -510,7 +548,6 @@
         <w:pStyle w:val="HEDListitem-Numbered"/>
       </w:pPr>
       <w:r>
-        <w:lastRenderedPageBreak/>
         <w:t>Go to </w:t>
       </w:r>
       <w:hyperlink r:id="rId11" w:tgtFrame="_blank" w:history="1">
@@ -531,7 +568,15 @@
         <w:pStyle w:val="HEDListitemcontd"/>
       </w:pPr>
       <w:r>
-        <w:t>If you use a Google account, creating a Hederis account is as simple as signing in with Google, but you also have the option of filling out a sign-up form using any email address, and choosing your own password. Since Typeset is still in beta, we don’t ask for a credit card and there are no extra steps required to sign up aside from confirming your email address.</w:t>
+        <w:t xml:space="preserve">If you use a Google account, creating a </w:t>
+      </w:r>
+      <w:proofErr w:type="spellStart"/>
+      <w:r>
+        <w:t>Hederis</w:t>
+      </w:r>
+      <w:proofErr w:type="spellEnd"/>
+      <w:r>
+        <w:t xml:space="preserve"> account is as simple as signing in with Google, but you also have the option of filling out a sign-up form using any email address, and choosing your own password. Since Typeset is still in beta, we don’t ask for a credit card and there are no extra steps required to sign up aside from confirming your email address.</w:t>
       </w:r>
     </w:p>
     <w:p>
@@ -667,8 +712,13 @@
       <w:pPr>
         <w:pStyle w:val="HEDListitemcontd"/>
       </w:pPr>
-      <w:r>
-        <w:t>Hederis kicks into action, analyzing your book text, doing its best to figure out where the chapter breaks are, where the chapter titles are, and so on, and then converting it to HTML.</w:t>
+      <w:proofErr w:type="spellStart"/>
+      <w:r>
+        <w:t>Hederis</w:t>
+      </w:r>
+      <w:proofErr w:type="spellEnd"/>
+      <w:r>
+        <w:t xml:space="preserve"> kicks into action, analyzing your book text, doing its best to figure out where the chapter breaks are, where the chapter titles are, and so on, and then converting it to HTML.</w:t>
       </w:r>
     </w:p>
     <w:p>
@@ -800,11 +850,8 @@
         <w:pStyle w:val="HEDListitemcontd"/>
       </w:pPr>
       <w:r>
-        <w:t xml:space="preserve">Then in your list of downloadable files, click to download the PDF. When you open your downloaded file and scroll pages, you can see that the headings and text have all the design </w:t>
-      </w:r>
-      <w:r>
         <w:lastRenderedPageBreak/>
-        <w:t>settings that you chose, and your running headers and footers are filled with the text and variables you set.</w:t>
+        <w:t>Then in your list of downloadable files, click to download the PDF. When you open your downloaded file and scroll pages, you can see that the headings and text have all the design settings that you chose, and your running headers and footers are filled with the text and variables you set.</w:t>
       </w:r>
     </w:p>
     <w:p>
@@ -874,10 +921,12 @@
       <w:pPr>
         <w:pStyle w:val="HEDPlaintextparagraph"/>
       </w:pPr>
+      <w:proofErr w:type="spellStart"/>
       <w:proofErr w:type="gramStart"/>
       <w:r>
         <w:t>Hederis:Convert</w:t>
       </w:r>
+      <w:proofErr w:type="spellEnd"/>
       <w:proofErr w:type="gramEnd"/>
       <w:r>
         <w:t xml:space="preserve"> is based on the concept of “single-source </w:t>
@@ -902,10 +951,12 @@
       <w:r>
         <w:t xml:space="preserve">In the </w:t>
       </w:r>
+      <w:proofErr w:type="spellStart"/>
       <w:proofErr w:type="gramStart"/>
       <w:r>
         <w:t>Hederis:Convert</w:t>
       </w:r>
+      <w:proofErr w:type="spellEnd"/>
       <w:proofErr w:type="gramEnd"/>
       <w:r>
         <w:t xml:space="preserve"> workflow, this single source of truth is your Microsoft Word manuscript. This manuscript contains your up-to-date book text, as well as any instructions for the creation of your final output files. These instructions are given in the form of Word Styles, including the semantic tagging of your manuscript text. See “</w:t>
@@ -968,18 +1019,22 @@
       <w:r>
         <w:t xml:space="preserve"> requires fine-tuning from experts who understand the book’s text. </w:t>
       </w:r>
+      <w:proofErr w:type="spellStart"/>
       <w:proofErr w:type="gramStart"/>
       <w:r>
         <w:t>Hederis:Convert</w:t>
       </w:r>
+      <w:proofErr w:type="spellEnd"/>
       <w:proofErr w:type="gramEnd"/>
       <w:r>
         <w:t xml:space="preserve"> reduces the time it takes to get laid out files into your review process, so that you can focus on creating a perfect single-source of truth (your Word manuscript). Don’t expect the results to be perfect after the first conversion - </w:t>
       </w:r>
+      <w:proofErr w:type="spellStart"/>
       <w:proofErr w:type="gramStart"/>
       <w:r>
         <w:t>Hederis:Convert</w:t>
       </w:r>
+      <w:proofErr w:type="spellEnd"/>
       <w:proofErr w:type="gramEnd"/>
       <w:r>
         <w:t xml:space="preserve"> is a tool to help you in the book production process, and not a replacement for human experts.</w:t>
@@ -1013,10 +1068,12 @@
       <w:r>
         <w:t xml:space="preserve">In the background, </w:t>
       </w:r>
+      <w:proofErr w:type="spellStart"/>
       <w:proofErr w:type="gramStart"/>
       <w:r>
         <w:t>Hederis:Convert</w:t>
       </w:r>
+      <w:proofErr w:type="spellEnd"/>
       <w:proofErr w:type="gramEnd"/>
       <w:r>
         <w:t xml:space="preserve"> processes this manuscript, applies the necessary tagging, and creates initial PDF, EPUB, HTML files, along with a new Word manuscript that contains the results of this analysis.</w:t>
@@ -1121,7 +1178,15 @@
         <w:pStyle w:val="HEDListitem-Numbered"/>
       </w:pPr>
       <w:r>
-        <w:t>Make all required changes to your source Word file (which will be the most recent file created by Hederis).</w:t>
+        <w:t xml:space="preserve">Make all required changes to your source Word file (which will be the most recent file created by </w:t>
+      </w:r>
+      <w:proofErr w:type="spellStart"/>
+      <w:r>
+        <w:t>Hederis</w:t>
+      </w:r>
+      <w:proofErr w:type="spellEnd"/>
+      <w:r>
+        <w:t>).</w:t>
       </w:r>
     </w:p>
     <w:p>
@@ -1144,6 +1209,193 @@
       <w:pPr>
         <w:pStyle w:val="HEDBOXNumListend"/>
       </w:pPr>
+    </w:p>
+    <w:p>
+      <w:pPr>
+        <w:pStyle w:val="HEDSECTChapter"/>
+      </w:pPr>
+    </w:p>
+    <w:p>
+      <w:pPr>
+        <w:pStyle w:val="HEDProcessinginstruction"/>
+      </w:pPr>
+      <w:r>
+        <w:t>ATTRS=id: sample-workflow</w:t>
+      </w:r>
+    </w:p>
+    <w:p>
+      <w:pPr>
+        <w:pStyle w:val="HEDChapterSectiontitle"/>
+      </w:pPr>
+      <w:r>
+        <w:lastRenderedPageBreak/>
+        <w:t>A Real Sample Workflow</w:t>
+      </w:r>
+    </w:p>
+    <w:p>
+      <w:pPr>
+        <w:pStyle w:val="HEDImageholder"/>
+      </w:pPr>
+      <w:r>
+        <w:t>sample-workflow</w:t>
+      </w:r>
+      <w:r>
+        <w:t>-1.png</w:t>
+      </w:r>
+    </w:p>
+    <w:p>
+      <w:pPr>
+        <w:pStyle w:val="HEDPlaintextparagraph"/>
+      </w:pPr>
+      <w:r>
+        <w:t>The manuscript isn’t quite done, but you need a page count estimate, or to start the design process, or to make a galley</w:t>
+      </w:r>
+    </w:p>
+    <w:p>
+      <w:pPr>
+        <w:pStyle w:val="HEDPlaintextparagraph"/>
+      </w:pPr>
+      <w:r>
+        <w:t xml:space="preserve">Upload the MS to </w:t>
+      </w:r>
+      <w:proofErr w:type="spellStart"/>
+      <w:r>
+        <w:t>Hederis</w:t>
+      </w:r>
+      <w:proofErr w:type="spellEnd"/>
+    </w:p>
+    <w:p>
+      <w:pPr>
+        <w:pStyle w:val="HEDPlaintextparagraph"/>
+      </w:pPr>
+      <w:r>
+        <w:t>Review the styles (in the text editor, or in Word)</w:t>
+      </w:r>
+    </w:p>
+    <w:p>
+      <w:pPr>
+        <w:pStyle w:val="HEDPlaintextparagraph"/>
+      </w:pPr>
+      <w:r>
+        <w:t xml:space="preserve">If working in Word, reupload the adjusted MS to </w:t>
+      </w:r>
+      <w:proofErr w:type="spellStart"/>
+      <w:r>
+        <w:t>Hederis</w:t>
+      </w:r>
+      <w:proofErr w:type="spellEnd"/>
+    </w:p>
+    <w:p>
+      <w:pPr>
+        <w:pStyle w:val="HEDPlaintextparagraph"/>
+      </w:pPr>
+      <w:r>
+        <w:t>Start creating the design (or import a design template)</w:t>
+      </w:r>
+    </w:p>
+    <w:p>
+      <w:pPr>
+        <w:pStyle w:val="HEDPlaintextparagraph"/>
+      </w:pPr>
+      <w:r>
+        <w:t>Finish working on your manuscript</w:t>
+      </w:r>
+    </w:p>
+    <w:p>
+      <w:pPr>
+        <w:pStyle w:val="HEDPlaintextparagraph"/>
+      </w:pPr>
+      <w:r>
+        <w:t xml:space="preserve">Make your galley or ARC (not so worried about every page break, </w:t>
+      </w:r>
+      <w:proofErr w:type="spellStart"/>
+      <w:r>
+        <w:t>etc</w:t>
+      </w:r>
+      <w:proofErr w:type="spellEnd"/>
+      <w:r>
+        <w:t>)</w:t>
+      </w:r>
+    </w:p>
+    <w:p>
+      <w:pPr>
+        <w:pStyle w:val="HEDPlaintextparagraph"/>
+      </w:pPr>
+      <w:r>
+        <w:t>Reupload final manuscript when its ready</w:t>
+      </w:r>
+    </w:p>
+    <w:p>
+      <w:pPr>
+        <w:pStyle w:val="HEDPlaintextparagraph"/>
+      </w:pPr>
+      <w:r>
+        <w:t>Finalize the design if not there yet</w:t>
+      </w:r>
+    </w:p>
+    <w:p>
+      <w:pPr>
+        <w:pStyle w:val="HEDPlaintextparagraph"/>
+      </w:pPr>
+      <w:r>
+        <w:t>Lock your pages</w:t>
+      </w:r>
+    </w:p>
+    <w:p>
+      <w:pPr>
+        <w:pStyle w:val="HEDPlaintextparagraph"/>
+      </w:pPr>
+      <w:r>
+        <w:t>Send PDF for proofread/first pass</w:t>
+      </w:r>
+    </w:p>
+    <w:p>
+      <w:pPr>
+        <w:pStyle w:val="HEDPlaintextparagraph"/>
+      </w:pPr>
+      <w:r>
+        <w:t>Enter edits in the design preview</w:t>
+      </w:r>
+    </w:p>
+    <w:p>
+      <w:pPr>
+        <w:pStyle w:val="HEDPlaintextparagraph"/>
+      </w:pPr>
+      <w:r>
+        <w:t>For advanced text editing, make your changes in the text editor (but beware of lock syncing!)</w:t>
+      </w:r>
+    </w:p>
+    <w:p>
+      <w:pPr>
+        <w:pStyle w:val="HEDPlaintextparagraph"/>
+      </w:pPr>
+      <w:r>
+        <w:t>Make page layout adjustments in the design preview (page layout tab)</w:t>
+      </w:r>
+    </w:p>
+    <w:p>
+      <w:pPr>
+        <w:pStyle w:val="HEDPlaintextparagraph"/>
+      </w:pPr>
+      <w:r>
+        <w:t>Repeat with passes as needed</w:t>
+      </w:r>
+    </w:p>
+    <w:p>
+      <w:pPr>
+        <w:pStyle w:val="HEDPlaintextparagraph"/>
+      </w:pPr>
+      <w:r>
+        <w:t>Build final files</w:t>
+      </w:r>
+    </w:p>
+    <w:p>
+      <w:pPr>
+        <w:pStyle w:val="HEDPlaintextparagraph"/>
+      </w:pPr>
+      <w:r>
+        <w:t>Validate and distribute!</w:t>
+      </w:r>
     </w:p>
     <w:p>
       <w:pPr>
@@ -1187,10 +1439,12 @@
       <w:r>
         <w:t xml:space="preserve">; data-tags: </w:t>
       </w:r>
+      <w:proofErr w:type="spellStart"/>
       <w:proofErr w:type="gramStart"/>
       <w:r>
         <w:t>convert,typeset</w:t>
       </w:r>
+      <w:proofErr w:type="spellEnd"/>
       <w:proofErr w:type="gramEnd"/>
       <w:r>
         <w:t>;</w:t>
@@ -1213,8 +1467,13 @@
       <w:pPr>
         <w:pStyle w:val="HEDPlaintextparagraph"/>
       </w:pPr>
-      <w:r>
-        <w:t>Hederis supports images in your book text. To include an image:</w:t>
+      <w:proofErr w:type="spellStart"/>
+      <w:r>
+        <w:t>Hederis</w:t>
+      </w:r>
+      <w:proofErr w:type="spellEnd"/>
+      <w:r>
+        <w:t xml:space="preserve"> supports images in your book text. To include an image:</w:t>
       </w:r>
     </w:p>
     <w:p>
@@ -1257,7 +1516,15 @@
         <w:pStyle w:val="HEDPlaintextparagraph"/>
       </w:pPr>
       <w:r>
-        <w:t>Once you upload the image file to Hederis (see “</w:t>
+        <w:t xml:space="preserve">Once you upload the image file to </w:t>
+      </w:r>
+      <w:proofErr w:type="spellStart"/>
+      <w:r>
+        <w:t>Hederis</w:t>
+      </w:r>
+      <w:proofErr w:type="spellEnd"/>
+      <w:r>
+        <w:t xml:space="preserve"> (see “</w:t>
       </w:r>
       <w:hyperlink w:anchor="UploadACover" w:history="1">
         <w:r>
@@ -1304,15 +1571,22 @@
       </w:pPr>
       <w:r>
         <w:lastRenderedPageBreak/>
-        <w:t>ATTRS=id: images-with-captions-etc</w:t>
-      </w:r>
+        <w:t>ATTRS=id: images-with-captions-</w:t>
+      </w:r>
+      <w:proofErr w:type="spellStart"/>
+      <w:r>
+        <w:t>etc</w:t>
+      </w:r>
+      <w:proofErr w:type="spellEnd"/>
       <w:r>
         <w:t xml:space="preserve">; data-tags: </w:t>
       </w:r>
+      <w:proofErr w:type="spellStart"/>
       <w:proofErr w:type="gramStart"/>
       <w:r>
         <w:t>convert,typeset</w:t>
       </w:r>
+      <w:proofErr w:type="spellEnd"/>
       <w:proofErr w:type="gramEnd"/>
       <w:r>
         <w:t>;</w:t>
@@ -1445,10 +1719,12 @@
       <w:r>
         <w:t xml:space="preserve">; data-tags: </w:t>
       </w:r>
+      <w:proofErr w:type="spellStart"/>
       <w:proofErr w:type="gramStart"/>
       <w:r>
         <w:t>convert,typeset</w:t>
       </w:r>
+      <w:proofErr w:type="spellEnd"/>
       <w:proofErr w:type="gramEnd"/>
       <w:r>
         <w:t>;</w:t>
@@ -1477,8 +1753,13 @@
       <w:pPr>
         <w:pStyle w:val="HEDPlaintextparagraph"/>
       </w:pPr>
-      <w:r>
-        <w:t xml:space="preserve">Hederis will automatically include your book cover in the generated EPUB </w:t>
+      <w:proofErr w:type="spellStart"/>
+      <w:r>
+        <w:t>Hederis</w:t>
+      </w:r>
+      <w:proofErr w:type="spellEnd"/>
+      <w:r>
+        <w:t xml:space="preserve"> will automatically include your book cover in the generated EPUB </w:t>
       </w:r>
       <w:proofErr w:type="gramStart"/>
       <w:r>
@@ -1495,7 +1776,15 @@
         <w:t xml:space="preserve">before </w:t>
       </w:r>
       <w:r>
-        <w:t>you upload your Word manuscript, as indicated on the Hederis user interface.</w:t>
+        <w:t xml:space="preserve">you upload your Word manuscript, as indicated on the </w:t>
+      </w:r>
+      <w:proofErr w:type="spellStart"/>
+      <w:r>
+        <w:t>Hederis</w:t>
+      </w:r>
+      <w:proofErr w:type="spellEnd"/>
+      <w:r>
+        <w:t xml:space="preserve"> user interface.</w:t>
       </w:r>
     </w:p>
     <w:p>
@@ -1525,10 +1814,12 @@
       <w:r>
         <w:t xml:space="preserve">; data-tags: </w:t>
       </w:r>
+      <w:proofErr w:type="spellStart"/>
       <w:proofErr w:type="gramStart"/>
       <w:r>
         <w:t>convert,typeset</w:t>
       </w:r>
+      <w:proofErr w:type="spellEnd"/>
       <w:proofErr w:type="gramEnd"/>
       <w:r>
         <w:t>;</w:t>
@@ -1609,8 +1900,13 @@
         <w:t>MAGE-SIZE</w:t>
       </w:r>
       <w:r>
-        <w:t>=fullbleed</w:t>
-      </w:r>
+        <w:t>=</w:t>
+      </w:r>
+      <w:proofErr w:type="spellStart"/>
+      <w:r>
+        <w:t>fullbleed</w:t>
+      </w:r>
+      <w:proofErr w:type="spellEnd"/>
     </w:p>
     <w:p>
       <w:pPr>
@@ -1754,10 +2050,12 @@
       <w:r>
         <w:t xml:space="preserve">; data-tags: </w:t>
       </w:r>
+      <w:proofErr w:type="spellStart"/>
       <w:proofErr w:type="gramStart"/>
       <w:r>
         <w:t>convert,typeset</w:t>
       </w:r>
+      <w:proofErr w:type="spellEnd"/>
       <w:proofErr w:type="gramEnd"/>
       <w:r>
         <w:t>;</w:t>
@@ -1827,10 +2125,12 @@
       <w:r>
         <w:t xml:space="preserve">; data-tags: </w:t>
       </w:r>
+      <w:proofErr w:type="spellStart"/>
       <w:proofErr w:type="gramStart"/>
       <w:r>
         <w:t>convert,typeset</w:t>
       </w:r>
+      <w:proofErr w:type="spellEnd"/>
       <w:proofErr w:type="gramEnd"/>
       <w:r>
         <w:t>;</w:t>
@@ -1851,7 +2151,15 @@
         <w:pStyle w:val="HEDPlaintextparagraph"/>
       </w:pPr>
       <w:r>
-        <w:t>To upload a Word manuscript to Hederis, open the “Upload DOCX” menu item from your Project Dashboard, and click the “Upload a Docx” button or drag a .docx file from your computer file system onto the browser window.</w:t>
+        <w:t xml:space="preserve">To upload a Word manuscript to </w:t>
+      </w:r>
+      <w:proofErr w:type="spellStart"/>
+      <w:r>
+        <w:t>Hederis</w:t>
+      </w:r>
+      <w:proofErr w:type="spellEnd"/>
+      <w:r>
+        <w:t>, open the “Upload DOCX” menu item from your Project Dashboard, and click the “Upload a Docx” button or drag a .docx file from your computer file system onto the browser window.</w:t>
       </w:r>
     </w:p>
     <w:p>
@@ -1896,7 +2204,15 @@
         <w:pStyle w:val="HEDPlaintextparagraph"/>
       </w:pPr>
       <w:r>
-        <w:t>You can choose to have Hederis delete empty paragraphs when it processes your file - check the “Strip empty paragraphs”</w:t>
+        <w:t xml:space="preserve">You can choose to have </w:t>
+      </w:r>
+      <w:proofErr w:type="spellStart"/>
+      <w:r>
+        <w:t>Hederis</w:t>
+      </w:r>
+      <w:proofErr w:type="spellEnd"/>
+      <w:r>
+        <w:t xml:space="preserve"> delete empty paragraphs when it processes your file - check the “Strip empty paragraphs”</w:t>
       </w:r>
       <w:r>
         <w:t xml:space="preserve"> box</w:t>
@@ -1924,10 +2240,12 @@
       <w:r>
         <w:t xml:space="preserve">; data-tags: </w:t>
       </w:r>
+      <w:proofErr w:type="spellStart"/>
       <w:proofErr w:type="gramStart"/>
       <w:r>
         <w:t>convert,typeset</w:t>
       </w:r>
+      <w:proofErr w:type="spellEnd"/>
       <w:proofErr w:type="gramEnd"/>
       <w:r>
         <w:t>;</w:t>
@@ -1956,7 +2274,15 @@
         <w:pStyle w:val="HEDPlaintextparagraph"/>
       </w:pPr>
       <w:r>
-        <w:t xml:space="preserve">When you upload a file to Hederis, we automatically make some guesses about the different parts of your manuscript, but you are the person who knows your content best. It’s a good idea to review our </w:t>
+        <w:t xml:space="preserve">When you upload a file to </w:t>
+      </w:r>
+      <w:proofErr w:type="spellStart"/>
+      <w:r>
+        <w:t>Hederis</w:t>
+      </w:r>
+      <w:proofErr w:type="spellEnd"/>
+      <w:r>
+        <w:t xml:space="preserve">, we automatically make some guesses about the different parts of your manuscript, but you are the person who knows your content best. It’s a good idea to review our </w:t>
       </w:r>
       <w:proofErr w:type="gramStart"/>
       <w:r>
@@ -1997,10 +2323,12 @@
       <w:r>
         <w:t xml:space="preserve">; data-tags: </w:t>
       </w:r>
+      <w:proofErr w:type="spellStart"/>
       <w:proofErr w:type="gramStart"/>
       <w:r>
         <w:t>convert,typeset</w:t>
       </w:r>
+      <w:proofErr w:type="spellEnd"/>
       <w:proofErr w:type="gramEnd"/>
       <w:r>
         <w:t>;</w:t>
@@ -2030,16 +2358,26 @@
       <w:r>
         <w:t xml:space="preserve">s, and </w:t>
       </w:r>
+      <w:proofErr w:type="spellStart"/>
       <w:r>
         <w:t>Inlines</w:t>
       </w:r>
-    </w:p>
-    <w:p>
-      <w:pPr>
-        <w:pStyle w:val="HEDPlaintextparagraph"/>
-      </w:pPr>
-      <w:r>
-        <w:t>&lt;iframe width="800" height="450" src="https://www.youtube.com/embed/vAIajtvdjKM" frameborder="0" allow="</w:t>
+      <w:proofErr w:type="spellEnd"/>
+    </w:p>
+    <w:p>
+      <w:pPr>
+        <w:pStyle w:val="HEDPlaintextparagraph"/>
+      </w:pPr>
+      <w:r>
+        <w:t xml:space="preserve">&lt;iframe width="800" height="450" </w:t>
+      </w:r>
+      <w:proofErr w:type="spellStart"/>
+      <w:r>
+        <w:t>src</w:t>
+      </w:r>
+      <w:proofErr w:type="spellEnd"/>
+      <w:r>
+        <w:t>="https://www.youtube.com/embed/vAIajtvdjKM" frameborder="0" allow="</w:t>
       </w:r>
       <w:proofErr w:type="gramStart"/>
       <w:r>
@@ -2047,7 +2385,15 @@
       </w:r>
       <w:proofErr w:type="gramEnd"/>
       <w:r>
-        <w:t>-media;gyroscope;picture-in-picture" allowfullscreen&gt;&lt;/iframe&gt;</w:t>
+        <w:t xml:space="preserve">-media;gyroscope;picture-in-picture" </w:t>
+      </w:r>
+      <w:proofErr w:type="spellStart"/>
+      <w:r>
+        <w:t>allowfullscreen</w:t>
+      </w:r>
+      <w:proofErr w:type="spellEnd"/>
+      <w:r>
+        <w:t>&gt;&lt;/iframe&gt;</w:t>
       </w:r>
     </w:p>
     <w:p>
@@ -2166,7 +2512,15 @@
         <w:t>Sections</w:t>
       </w:r>
       <w:r>
-        <w:t xml:space="preserve"> are the main chunks of your manuscript - you probably use words like chapters, parts, appendixes, prefaces, etc., to describe the sections in your book. At Hederis, we have special styles to mark your section breaks </w:t>
+        <w:t xml:space="preserve"> are the main chunks of your manuscript - you probably use words like chapters, parts, appendixes, prefaces, etc., to describe the sections in your book. At </w:t>
+      </w:r>
+      <w:proofErr w:type="spellStart"/>
+      <w:r>
+        <w:t>Hederis</w:t>
+      </w:r>
+      <w:proofErr w:type="spellEnd"/>
+      <w:r>
+        <w:t xml:space="preserve">, we have special styles to mark your section breaks </w:t>
       </w:r>
       <w:r>
         <w:t>(</w:t>
@@ -2192,7 +2546,15 @@
         <w:t>.</w:t>
       </w:r>
       <w:r>
-        <w:t xml:space="preserve"> These section break styles tell our app where and how to split up your manuscript, and these breaks are used to create book features like your ebook table of contents (you can have more granular control over that if you want to – check out “</w:t>
+        <w:t xml:space="preserve"> These section break styles tell our app where and how to split up your manuscript, and these breaks are used to create book features like your </w:t>
+      </w:r>
+      <w:proofErr w:type="spellStart"/>
+      <w:r>
+        <w:t>ebook</w:t>
+      </w:r>
+      <w:proofErr w:type="spellEnd"/>
+      <w:r>
+        <w:t xml:space="preserve"> table of contents (you can have more granular control over that if you want to – check out “</w:t>
       </w:r>
       <w:hyperlink w:anchor="TOCAutoGen" w:history="1">
         <w:r>
@@ -2221,6 +2583,7 @@
       <w:pPr>
         <w:pStyle w:val="HEDPlaintextparagraph"/>
       </w:pPr>
+      <w:proofErr w:type="spellStart"/>
       <w:r>
         <w:rPr>
           <w:b/>
@@ -2228,6 +2591,7 @@
         </w:rPr>
         <w:t>Inlines</w:t>
       </w:r>
+      <w:proofErr w:type="spellEnd"/>
       <w:r>
         <w:t xml:space="preserve"> are the individual letters, words, and other symbols that make up your text. When you want to add a special meaning or style to a span of letters or words within a paragraph, you’d use a</w:t>
       </w:r>
@@ -2311,10 +2675,12 @@
       <w:r>
         <w:t xml:space="preserve">; data-tags: </w:t>
       </w:r>
+      <w:proofErr w:type="spellStart"/>
       <w:proofErr w:type="gramStart"/>
       <w:r>
         <w:t>convert,typeset</w:t>
       </w:r>
+      <w:proofErr w:type="spellEnd"/>
       <w:proofErr w:type="gramEnd"/>
       <w:r>
         <w:t>;</w:t>
@@ -2335,7 +2701,23 @@
         <w:pStyle w:val="HEDPlaintextparagraph"/>
       </w:pPr>
       <w:r>
-        <w:t xml:space="preserve">When you upload a Word manuscript to Hederis, we automatically make some guesses about the parts of your document, but these will undoubtedly need to be adjusted and fleshed out. Hederis returns a new Word manuscript to you, that contains all of our tagging and conversion instructions - </w:t>
+        <w:t xml:space="preserve">When you upload a Word manuscript to </w:t>
+      </w:r>
+      <w:proofErr w:type="spellStart"/>
+      <w:r>
+        <w:t>Hederis</w:t>
+      </w:r>
+      <w:proofErr w:type="spellEnd"/>
+      <w:r>
+        <w:t xml:space="preserve">, we automatically make some guesses about the parts of your document, but these will undoubtedly need to be adjusted and fleshed out. </w:t>
+      </w:r>
+      <w:proofErr w:type="spellStart"/>
+      <w:r>
+        <w:t>Hederis</w:t>
+      </w:r>
+      <w:proofErr w:type="spellEnd"/>
+      <w:r>
+        <w:t xml:space="preserve"> returns a new Word manuscript to you, that contains all of our tagging and conversion instructions - </w:t>
       </w:r>
       <w:r>
         <w:rPr>
@@ -2348,8 +2730,13 @@
       <w:pPr>
         <w:pStyle w:val="HEDPlaintextparagraph"/>
       </w:pPr>
-      <w:r>
-        <w:t>Hederis uses a specific set of Word styles, that all start with the prefix “HED”. When you download and open your new Word file, you’ll see that all the paragraphs in your document have been tagged with one of these styles. Chances are, there will be at least a few paragraphs that you want to re-classify with different styles. (</w:t>
+      <w:proofErr w:type="spellStart"/>
+      <w:r>
+        <w:t>Hederis</w:t>
+      </w:r>
+      <w:proofErr w:type="spellEnd"/>
+      <w:r>
+        <w:t xml:space="preserve"> uses a specific set of Word styles, that all start with the prefix “HED”. When you download and open your new Word file, you’ll see that all the paragraphs in your document have been tagged with one of these styles. Chances are, there will be at least a few paragraphs that you want to re-classify with different styles. (</w:t>
       </w:r>
       <w:hyperlink w:anchor="ListofStyles" w:history="1">
         <w:r>
@@ -2360,7 +2747,15 @@
         </w:r>
       </w:hyperlink>
       <w:r>
-        <w:t xml:space="preserve"> for a full list of Hederis styles and notes about how to use them.) Here’s how to work with styles in your Word manuscript:</w:t>
+        <w:t xml:space="preserve"> for a full list of </w:t>
+      </w:r>
+      <w:proofErr w:type="spellStart"/>
+      <w:r>
+        <w:t>Hederis</w:t>
+      </w:r>
+      <w:proofErr w:type="spellEnd"/>
+      <w:r>
+        <w:t xml:space="preserve"> styles and notes about how to use them.) Here’s how to work with styles in your Word manuscript:</w:t>
       </w:r>
     </w:p>
     <w:p>
@@ -2411,15 +2806,7 @@
         <w:t>Display</w:t>
       </w:r>
       <w:r>
-        <w:t xml:space="preserve"> section (PC</w:t>
-      </w:r>
-      <w:proofErr w:type="gramStart"/>
-      <w:r>
-        <w:t>), and</w:t>
-      </w:r>
-      <w:proofErr w:type="gramEnd"/>
-      <w:r>
-        <w:t xml:space="preserve"> enter a value in the “Style area width” box (2 inches is usually a safe size).</w:t>
+        <w:t xml:space="preserve"> section (PC), and enter a value in the “Style area width” box (2 inches is usually a safe size).</w:t>
       </w:r>
       <w:r>
         <w:t xml:space="preserve"> Here are some step-by-step instruction</w:t>
@@ -2573,7 +2960,6 @@
         <w:pStyle w:val="HEDBoxtype"/>
       </w:pPr>
       <w:r>
-        <w:lastRenderedPageBreak/>
         <w:t>Note</w:t>
       </w:r>
     </w:p>
@@ -2626,10 +3012,12 @@
       <w:r>
         <w:t xml:space="preserve">; data-tags: </w:t>
       </w:r>
+      <w:proofErr w:type="spellStart"/>
       <w:proofErr w:type="gramStart"/>
       <w:r>
         <w:t>convert,typeset</w:t>
       </w:r>
+      <w:proofErr w:type="spellEnd"/>
       <w:proofErr w:type="gramEnd"/>
       <w:r>
         <w:t>;</w:t>
@@ -2795,10 +3183,12 @@
       <w:r>
         <w:t xml:space="preserve">; data-tags: </w:t>
       </w:r>
+      <w:proofErr w:type="spellStart"/>
       <w:proofErr w:type="gramStart"/>
       <w:r>
         <w:t>convert,typeset</w:t>
       </w:r>
+      <w:proofErr w:type="spellEnd"/>
       <w:proofErr w:type="gramEnd"/>
       <w:r>
         <w:t>;</w:t>
@@ -2818,8 +3208,13 @@
       <w:pPr>
         <w:pStyle w:val="HEDPlaintextparagraph"/>
       </w:pPr>
-      <w:r>
-        <w:t>Hederis will automatically interpret any page break in your document as the start of a new section. However, it’s likely that you’ll need to re-classify some sections, or add new sections.</w:t>
+      <w:proofErr w:type="spellStart"/>
+      <w:r>
+        <w:t>Hederis</w:t>
+      </w:r>
+      <w:proofErr w:type="spellEnd"/>
+      <w:r>
+        <w:t xml:space="preserve"> will automatically interpret any page break in your document as the start of a new section. However, it’s likely that you’ll need to re-classify some sections, or add new sections.</w:t>
       </w:r>
       <w:r>
         <w:t xml:space="preserve"> In your Word manuscript, section breaks look like this:</w:t>
@@ -2925,15 +3320,25 @@
       </w:pPr>
       <w:r>
         <w:lastRenderedPageBreak/>
-        <w:t>ATTRS=id: autogen-a-toc</w:t>
+        <w:t xml:space="preserve">ATTRS=id: </w:t>
+      </w:r>
+      <w:proofErr w:type="spellStart"/>
+      <w:r>
+        <w:t>autogen</w:t>
+      </w:r>
+      <w:proofErr w:type="spellEnd"/>
+      <w:r>
+        <w:t>-a-toc</w:t>
       </w:r>
       <w:r>
         <w:t xml:space="preserve">; data-tags: </w:t>
       </w:r>
+      <w:proofErr w:type="spellStart"/>
       <w:proofErr w:type="gramStart"/>
       <w:r>
         <w:t>convert,typeset</w:t>
       </w:r>
+      <w:proofErr w:type="spellEnd"/>
       <w:proofErr w:type="gramEnd"/>
       <w:r>
         <w:t>;</w:t>
@@ -2953,8 +3358,13 @@
       <w:pPr>
         <w:pStyle w:val="HEDPlaintextparagraph"/>
       </w:pPr>
-      <w:r>
-        <w:t xml:space="preserve">Hederis can automatically generate a Table of Contents for </w:t>
+      <w:proofErr w:type="spellStart"/>
+      <w:r>
+        <w:t>Hederis</w:t>
+      </w:r>
+      <w:proofErr w:type="spellEnd"/>
+      <w:r>
+        <w:t xml:space="preserve"> can automatically generate a Table of Contents for </w:t>
       </w:r>
       <w:proofErr w:type="gramStart"/>
       <w:r>
@@ -2962,15 +3372,7 @@
       </w:r>
       <w:proofErr w:type="gramEnd"/>
       <w:r>
-        <w:t xml:space="preserve"> insert it into your print file in any location you choose. Additionally, you can specify not to include certain chapters or sections in your generated Table of </w:t>
-      </w:r>
-      <w:proofErr w:type="gramStart"/>
-      <w:r>
-        <w:t>Contents, and</w:t>
-      </w:r>
-      <w:proofErr w:type="gramEnd"/>
-      <w:r>
-        <w:t xml:space="preserve"> specify how many levels deep you want the Table of Contents to go (for example, you can include only chapter-level headings, or include nested subsections to any level). Here’s how:</w:t>
+        <w:t xml:space="preserve"> insert it into your print file in any location you choose. Additionally, you can specify not to include certain chapters or sections in your generated Table of Contents, and specify how many levels deep you want the Table of Contents to go (for example, you can include only chapter-level headings, or include nested subsections to any level). Here’s how:</w:t>
       </w:r>
     </w:p>
     <w:p>
@@ -3251,6 +3653,7 @@
         <w:pStyle w:val="HEDSECTChapter"/>
       </w:pPr>
       <w:r>
+        <w:lastRenderedPageBreak/>
         <w:br w:type="page"/>
       </w:r>
     </w:p>
@@ -3265,10 +3668,12 @@
       <w:r>
         <w:t xml:space="preserve">; data-tags: </w:t>
       </w:r>
+      <w:proofErr w:type="spellStart"/>
       <w:proofErr w:type="gramStart"/>
       <w:r>
         <w:t>convert,typeset</w:t>
       </w:r>
+      <w:proofErr w:type="spellEnd"/>
       <w:proofErr w:type="gramEnd"/>
       <w:r>
         <w:t>;</w:t>
@@ -3309,8 +3714,13 @@
       <w:r>
         <w:t xml:space="preserve">; once you’ve got it set up, </w:t>
       </w:r>
-      <w:r>
-        <w:t xml:space="preserve">Hederis will automatically add the </w:t>
+      <w:proofErr w:type="spellStart"/>
+      <w:r>
+        <w:t>Hederis</w:t>
+      </w:r>
+      <w:proofErr w:type="spellEnd"/>
+      <w:r>
+        <w:t xml:space="preserve"> will automatically add the </w:t>
       </w:r>
       <w:r>
         <w:t xml:space="preserve">final </w:t>
@@ -3322,7 +3732,15 @@
         <w:t>To set up a Table of Contents f</w:t>
       </w:r>
       <w:r>
-        <w:t xml:space="preserve">or Hederis, </w:t>
+        <w:t xml:space="preserve">or </w:t>
+      </w:r>
+      <w:proofErr w:type="spellStart"/>
+      <w:r>
+        <w:t>Hederis</w:t>
+      </w:r>
+      <w:proofErr w:type="spellEnd"/>
+      <w:r>
+        <w:t xml:space="preserve">, </w:t>
       </w:r>
       <w:r>
         <w:t>you</w:t>
@@ -3385,7 +3803,15 @@
       </w:r>
       <w:proofErr w:type="gramEnd"/>
       <w:r>
-        <w:t xml:space="preserve"> start typing. For Hederis, there are some rules about how your Table of Contents should be styled:</w:t>
+        <w:t xml:space="preserve"> start typing. For </w:t>
+      </w:r>
+      <w:proofErr w:type="spellStart"/>
+      <w:r>
+        <w:t>Hederis</w:t>
+      </w:r>
+      <w:proofErr w:type="spellEnd"/>
+      <w:r>
+        <w:t>, there are some rules about how your Table of Contents should be styled:</w:t>
       </w:r>
     </w:p>
     <w:p>
@@ -3573,6 +3999,7 @@
         <w:pStyle w:val="HEDPlaintextparagraph"/>
       </w:pPr>
       <w:r>
+        <w:lastRenderedPageBreak/>
         <w:t>Finally,</w:t>
       </w:r>
       <w:r>
@@ -3712,10 +4139,12 @@
       <w:r>
         <w:t xml:space="preserve">; data-tags: </w:t>
       </w:r>
+      <w:proofErr w:type="spellStart"/>
       <w:proofErr w:type="gramStart"/>
       <w:r>
         <w:t>convert,typeset</w:t>
       </w:r>
+      <w:proofErr w:type="spellEnd"/>
       <w:proofErr w:type="gramEnd"/>
       <w:r>
         <w:t>;</w:t>
@@ -3830,7 +4259,15 @@
         <w:pStyle w:val="HEDListitem-Numbered"/>
       </w:pPr>
       <w:r>
-        <w:t>Type the following text inside your new HED Processing instruction paragraph: FORMAT=, and then type one of the following keywords, depending on which output format you want the element to appear in: ebook, print.</w:t>
+        <w:t xml:space="preserve">Type the following text inside your new HED Processing instruction paragraph: FORMAT=, and then type one of the following keywords, depending on which output format you want the element to appear in: </w:t>
+      </w:r>
+      <w:proofErr w:type="spellStart"/>
+      <w:r>
+        <w:t>ebook</w:t>
+      </w:r>
+      <w:proofErr w:type="spellEnd"/>
+      <w:r>
+        <w:t>, print.</w:t>
       </w:r>
     </w:p>
     <w:p>
@@ -3904,7 +4341,23 @@
         <w:pStyle w:val="HEDPlaintextparagraph"/>
       </w:pPr>
       <w:r>
-        <w:t>&lt;iframe width="800" height="450" src="https://www.youtube.com/embed/uJFdCjW8Rl8" frameborder="0" allow="accelerometer; encrypted-media; gyroscope; picture-in-picture" allowfullscreen&gt;&lt;/iframe&gt;</w:t>
+        <w:t xml:space="preserve">&lt;iframe width="800" height="450" </w:t>
+      </w:r>
+      <w:proofErr w:type="spellStart"/>
+      <w:r>
+        <w:t>src</w:t>
+      </w:r>
+      <w:proofErr w:type="spellEnd"/>
+      <w:r>
+        <w:t xml:space="preserve">="https://www.youtube.com/embed/uJFdCjW8Rl8" frameborder="0" allow="accelerometer; encrypted-media; gyroscope; picture-in-picture" </w:t>
+      </w:r>
+      <w:proofErr w:type="spellStart"/>
+      <w:r>
+        <w:t>allowfullscreen</w:t>
+      </w:r>
+      <w:proofErr w:type="spellEnd"/>
+      <w:r>
+        <w:t>&gt;&lt;/iframe&gt;</w:t>
       </w:r>
     </w:p>
     <w:p>
@@ -4044,7 +4497,35 @@
           <w:lang w:val="sv-SE"/>
         </w:rPr>
         <w:lastRenderedPageBreak/>
-        <w:t>ATTRS=id: typeset-left-sidebar; data-tags: typeset;</w:t>
+        <w:t xml:space="preserve">ATTRS=id: </w:t>
+      </w:r>
+      <w:proofErr w:type="spellStart"/>
+      <w:r>
+        <w:rPr>
+          <w:lang w:val="sv-SE"/>
+        </w:rPr>
+        <w:t>typeset-left-sidebar</w:t>
+      </w:r>
+      <w:proofErr w:type="spellEnd"/>
+      <w:r>
+        <w:rPr>
+          <w:lang w:val="sv-SE"/>
+        </w:rPr>
+        <w:t xml:space="preserve">; data-tags: </w:t>
+      </w:r>
+      <w:proofErr w:type="spellStart"/>
+      <w:r>
+        <w:rPr>
+          <w:lang w:val="sv-SE"/>
+        </w:rPr>
+        <w:t>typeset</w:t>
+      </w:r>
+      <w:proofErr w:type="spellEnd"/>
+      <w:r>
+        <w:rPr>
+          <w:lang w:val="sv-SE"/>
+        </w:rPr>
+        <w:t>;</w:t>
       </w:r>
     </w:p>
     <w:p>
@@ -4092,7 +4573,13 @@
         <w:pStyle w:val="HEDPlaintextparagraph"/>
       </w:pPr>
       <w:r>
-        <w:t>The design tools are split into three different toolsets: General Page Design, Master Pages, and Sections &amp; Text. You can jump between these toolsets using the dropdown menu at the top of the Design tab. We’ll describe those toolsets in detail in the following sections.</w:t>
+        <w:t>The design tools are split into three different toolsets: General Page Design, Page</w:t>
+      </w:r>
+      <w:r>
+        <w:t xml:space="preserve"> Templates</w:t>
+      </w:r>
+      <w:r>
+        <w:t>, and Sections &amp; Text. You can jump between these toolsets using the dropdown menu at the top of the Design tab. We’ll describe those toolsets in detail in the following sections.</w:t>
       </w:r>
     </w:p>
     <w:p>
@@ -4115,7 +4602,35 @@
           <w:lang w:val="sv-SE"/>
         </w:rPr>
         <w:lastRenderedPageBreak/>
-        <w:t>ATTRS=id: typeset-general-design; data-tags: typeset;</w:t>
+        <w:t xml:space="preserve">ATTRS=id: </w:t>
+      </w:r>
+      <w:proofErr w:type="spellStart"/>
+      <w:r>
+        <w:rPr>
+          <w:lang w:val="sv-SE"/>
+        </w:rPr>
+        <w:t>typeset</w:t>
+      </w:r>
+      <w:proofErr w:type="spellEnd"/>
+      <w:r>
+        <w:rPr>
+          <w:lang w:val="sv-SE"/>
+        </w:rPr>
+        <w:t xml:space="preserve">-general-design; data-tags: </w:t>
+      </w:r>
+      <w:proofErr w:type="spellStart"/>
+      <w:r>
+        <w:rPr>
+          <w:lang w:val="sv-SE"/>
+        </w:rPr>
+        <w:t>typeset</w:t>
+      </w:r>
+      <w:proofErr w:type="spellEnd"/>
+      <w:r>
+        <w:rPr>
+          <w:lang w:val="sv-SE"/>
+        </w:rPr>
+        <w:t>;</w:t>
       </w:r>
     </w:p>
     <w:p>
@@ -4143,7 +4658,203 @@
         <w:rPr>
           <w:lang w:val="sv-SE"/>
         </w:rPr>
-        <w:t>&lt;iframe width="800" height="450" src="https://www.youtube.com/embed/uJFdCjW8Rl8" frameborder="0" allow="accelerometer; encrypted-media; gyroscope; picture-in-picture" allowfullscreen&gt;&lt;/iframe&gt;</w:t>
+        <w:t>&lt;</w:t>
+      </w:r>
+      <w:proofErr w:type="spellStart"/>
+      <w:r>
+        <w:rPr>
+          <w:lang w:val="sv-SE"/>
+        </w:rPr>
+        <w:t>iframe</w:t>
+      </w:r>
+      <w:proofErr w:type="spellEnd"/>
+      <w:r>
+        <w:rPr>
+          <w:lang w:val="sv-SE"/>
+        </w:rPr>
+        <w:t xml:space="preserve"> </w:t>
+      </w:r>
+      <w:proofErr w:type="spellStart"/>
+      <w:r>
+        <w:rPr>
+          <w:lang w:val="sv-SE"/>
+        </w:rPr>
+        <w:t>width</w:t>
+      </w:r>
+      <w:proofErr w:type="spellEnd"/>
+      <w:r>
+        <w:rPr>
+          <w:lang w:val="sv-SE"/>
+        </w:rPr>
+        <w:t xml:space="preserve">="800" </w:t>
+      </w:r>
+      <w:proofErr w:type="spellStart"/>
+      <w:r>
+        <w:rPr>
+          <w:lang w:val="sv-SE"/>
+        </w:rPr>
+        <w:t>height</w:t>
+      </w:r>
+      <w:proofErr w:type="spellEnd"/>
+      <w:r>
+        <w:rPr>
+          <w:lang w:val="sv-SE"/>
+        </w:rPr>
+        <w:t xml:space="preserve">="450" </w:t>
+      </w:r>
+      <w:proofErr w:type="spellStart"/>
+      <w:r>
+        <w:rPr>
+          <w:lang w:val="sv-SE"/>
+        </w:rPr>
+        <w:t>src</w:t>
+      </w:r>
+      <w:proofErr w:type="spellEnd"/>
+      <w:r>
+        <w:rPr>
+          <w:lang w:val="sv-SE"/>
+        </w:rPr>
+        <w:t>="</w:t>
+      </w:r>
+      <w:proofErr w:type="spellStart"/>
+      <w:r>
+        <w:rPr>
+          <w:lang w:val="sv-SE"/>
+        </w:rPr>
+        <w:t>https</w:t>
+      </w:r>
+      <w:proofErr w:type="spellEnd"/>
+      <w:r>
+        <w:rPr>
+          <w:lang w:val="sv-SE"/>
+        </w:rPr>
+        <w:t>://www.youtube.com/</w:t>
+      </w:r>
+      <w:proofErr w:type="spellStart"/>
+      <w:r>
+        <w:rPr>
+          <w:lang w:val="sv-SE"/>
+        </w:rPr>
+        <w:t>embed</w:t>
+      </w:r>
+      <w:proofErr w:type="spellEnd"/>
+      <w:r>
+        <w:rPr>
+          <w:lang w:val="sv-SE"/>
+        </w:rPr>
+        <w:t xml:space="preserve">/uJFdCjW8Rl8" </w:t>
+      </w:r>
+      <w:proofErr w:type="spellStart"/>
+      <w:r>
+        <w:rPr>
+          <w:lang w:val="sv-SE"/>
+        </w:rPr>
+        <w:t>frameborder</w:t>
+      </w:r>
+      <w:proofErr w:type="spellEnd"/>
+      <w:r>
+        <w:rPr>
+          <w:lang w:val="sv-SE"/>
+        </w:rPr>
+        <w:t xml:space="preserve">="0" </w:t>
+      </w:r>
+      <w:proofErr w:type="spellStart"/>
+      <w:r>
+        <w:rPr>
+          <w:lang w:val="sv-SE"/>
+        </w:rPr>
+        <w:t>allow</w:t>
+      </w:r>
+      <w:proofErr w:type="spellEnd"/>
+      <w:r>
+        <w:rPr>
+          <w:lang w:val="sv-SE"/>
+        </w:rPr>
+        <w:t xml:space="preserve">="accelerometer; </w:t>
+      </w:r>
+      <w:proofErr w:type="spellStart"/>
+      <w:r>
+        <w:rPr>
+          <w:lang w:val="sv-SE"/>
+        </w:rPr>
+        <w:t>encrypted</w:t>
+      </w:r>
+      <w:proofErr w:type="spellEnd"/>
+      <w:r>
+        <w:rPr>
+          <w:lang w:val="sv-SE"/>
+        </w:rPr>
+        <w:t xml:space="preserve">-media; </w:t>
+      </w:r>
+      <w:proofErr w:type="spellStart"/>
+      <w:r>
+        <w:rPr>
+          <w:lang w:val="sv-SE"/>
+        </w:rPr>
+        <w:t>gyroscope</w:t>
+      </w:r>
+      <w:proofErr w:type="spellEnd"/>
+      <w:r>
+        <w:rPr>
+          <w:lang w:val="sv-SE"/>
+        </w:rPr>
+        <w:t xml:space="preserve">; </w:t>
+      </w:r>
+      <w:proofErr w:type="spellStart"/>
+      <w:r>
+        <w:rPr>
+          <w:lang w:val="sv-SE"/>
+        </w:rPr>
+        <w:t>picture</w:t>
+      </w:r>
+      <w:proofErr w:type="spellEnd"/>
+      <w:r>
+        <w:rPr>
+          <w:lang w:val="sv-SE"/>
+        </w:rPr>
+        <w:t>-in-</w:t>
+      </w:r>
+      <w:proofErr w:type="spellStart"/>
+      <w:r>
+        <w:rPr>
+          <w:lang w:val="sv-SE"/>
+        </w:rPr>
+        <w:t>picture</w:t>
+      </w:r>
+      <w:proofErr w:type="spellEnd"/>
+      <w:r>
+        <w:rPr>
+          <w:lang w:val="sv-SE"/>
+        </w:rPr>
+        <w:t xml:space="preserve">" </w:t>
+      </w:r>
+      <w:proofErr w:type="spellStart"/>
+      <w:r>
+        <w:rPr>
+          <w:lang w:val="sv-SE"/>
+        </w:rPr>
+        <w:t>allowfullscreen</w:t>
+      </w:r>
+      <w:proofErr w:type="spellEnd"/>
+      <w:r>
+        <w:rPr>
+          <w:lang w:val="sv-SE"/>
+        </w:rPr>
+        <w:t>&gt;&lt;/</w:t>
+      </w:r>
+      <w:proofErr w:type="spellStart"/>
+      <w:r>
+        <w:rPr>
+          <w:lang w:val="sv-SE"/>
+        </w:rPr>
+        <w:t>iframe</w:t>
+      </w:r>
+      <w:proofErr w:type="spellEnd"/>
+      <w:r>
+        <w:rPr>
+          <w:lang w:val="sv-SE"/>
+        </w:rPr>
+        <w:t>&gt;</w:t>
       </w:r>
     </w:p>
     <w:p>
@@ -4191,19 +4902,47 @@
           <w:lang w:val="sv-SE"/>
         </w:rPr>
         <w:lastRenderedPageBreak/>
-        <w:t>ATTRS=id: typeset-</w:t>
-      </w:r>
+        <w:t xml:space="preserve">ATTRS=id: </w:t>
+      </w:r>
+      <w:proofErr w:type="spellStart"/>
       <w:r>
         <w:rPr>
           <w:lang w:val="sv-SE"/>
         </w:rPr>
+        <w:t>typeset</w:t>
+      </w:r>
+      <w:proofErr w:type="spellEnd"/>
+      <w:r>
+        <w:rPr>
+          <w:lang w:val="sv-SE"/>
+        </w:rPr>
+        <w:t>-</w:t>
+      </w:r>
+      <w:r>
+        <w:rPr>
+          <w:lang w:val="sv-SE"/>
+        </w:rPr>
         <w:t>master-pages</w:t>
       </w:r>
       <w:r>
         <w:rPr>
           <w:lang w:val="sv-SE"/>
         </w:rPr>
-        <w:t>; data-tags: typeset;</w:t>
+        <w:t xml:space="preserve">; data-tags: </w:t>
+      </w:r>
+      <w:proofErr w:type="spellStart"/>
+      <w:r>
+        <w:rPr>
+          <w:lang w:val="sv-SE"/>
+        </w:rPr>
+        <w:t>typeset</w:t>
+      </w:r>
+      <w:proofErr w:type="spellEnd"/>
+      <w:r>
+        <w:rPr>
+          <w:lang w:val="sv-SE"/>
+        </w:rPr>
+        <w:t>;</w:t>
       </w:r>
     </w:p>
     <w:p>
@@ -4217,47 +4956,261 @@
         <w:rPr>
           <w:lang w:val="sv-SE"/>
         </w:rPr>
-        <w:t>Master Pages</w:t>
-      </w:r>
-    </w:p>
-    <w:p>
-      <w:pPr>
-        <w:pStyle w:val="HEDPlaintextparagraph"/>
+        <w:t>Page</w:t>
+      </w:r>
+      <w:r>
         <w:rPr>
           <w:lang w:val="sv-SE"/>
         </w:rPr>
-      </w:pPr>
-      <w:r>
+        <w:t xml:space="preserve"> Templates</w:t>
+      </w:r>
+    </w:p>
+    <w:p>
+      <w:pPr>
+        <w:pStyle w:val="HEDPlaintextparagraph"/>
         <w:rPr>
           <w:lang w:val="sv-SE"/>
         </w:rPr>
-        <w:t>&lt;iframe width="</w:t>
-      </w:r>
+      </w:pPr>
       <w:r>
         <w:rPr>
           <w:lang w:val="sv-SE"/>
         </w:rPr>
+        <w:t>&lt;</w:t>
+      </w:r>
+      <w:proofErr w:type="spellStart"/>
+      <w:r>
+        <w:rPr>
+          <w:lang w:val="sv-SE"/>
+        </w:rPr>
+        <w:t>iframe</w:t>
+      </w:r>
+      <w:proofErr w:type="spellEnd"/>
+      <w:r>
+        <w:rPr>
+          <w:lang w:val="sv-SE"/>
+        </w:rPr>
+        <w:t xml:space="preserve"> </w:t>
+      </w:r>
+      <w:proofErr w:type="spellStart"/>
+      <w:r>
+        <w:rPr>
+          <w:lang w:val="sv-SE"/>
+        </w:rPr>
+        <w:t>width</w:t>
+      </w:r>
+      <w:proofErr w:type="spellEnd"/>
+      <w:r>
+        <w:rPr>
+          <w:lang w:val="sv-SE"/>
+        </w:rPr>
+        <w:t>="</w:t>
+      </w:r>
+      <w:r>
+        <w:rPr>
+          <w:lang w:val="sv-SE"/>
+        </w:rPr>
         <w:t>800</w:t>
       </w:r>
       <w:r>
         <w:rPr>
           <w:lang w:val="sv-SE"/>
         </w:rPr>
-        <w:t>" height="</w:t>
-      </w:r>
+        <w:t xml:space="preserve">" </w:t>
+      </w:r>
+      <w:proofErr w:type="spellStart"/>
       <w:r>
         <w:rPr>
           <w:lang w:val="sv-SE"/>
         </w:rPr>
+        <w:t>height</w:t>
+      </w:r>
+      <w:proofErr w:type="spellEnd"/>
+      <w:r>
+        <w:rPr>
+          <w:lang w:val="sv-SE"/>
+        </w:rPr>
+        <w:t>="</w:t>
+      </w:r>
+      <w:r>
+        <w:rPr>
+          <w:lang w:val="sv-SE"/>
+        </w:rPr>
         <w:t>450</w:t>
       </w:r>
-      <w:bookmarkStart w:id="19" w:name="_GoBack"/>
-      <w:bookmarkEnd w:id="19"/>
       <w:r>
         <w:rPr>
           <w:lang w:val="sv-SE"/>
         </w:rPr>
-        <w:t>" src="https://www.youtube.com/embed/OVFvTesq8-E" frameborder="0" allow="accelerometer; autoplay; encrypted-media; gyroscope; picture-in-picture" allowfullscreen&gt;&lt;/iframe&gt;</w:t>
+        <w:t xml:space="preserve">" </w:t>
+      </w:r>
+      <w:proofErr w:type="spellStart"/>
+      <w:r>
+        <w:rPr>
+          <w:lang w:val="sv-SE"/>
+        </w:rPr>
+        <w:t>src</w:t>
+      </w:r>
+      <w:proofErr w:type="spellEnd"/>
+      <w:r>
+        <w:rPr>
+          <w:lang w:val="sv-SE"/>
+        </w:rPr>
+        <w:t>="</w:t>
+      </w:r>
+      <w:proofErr w:type="spellStart"/>
+      <w:r>
+        <w:rPr>
+          <w:lang w:val="sv-SE"/>
+        </w:rPr>
+        <w:t>https</w:t>
+      </w:r>
+      <w:proofErr w:type="spellEnd"/>
+      <w:r>
+        <w:rPr>
+          <w:lang w:val="sv-SE"/>
+        </w:rPr>
+        <w:t>://www.youtube.com/</w:t>
+      </w:r>
+      <w:proofErr w:type="spellStart"/>
+      <w:r>
+        <w:rPr>
+          <w:lang w:val="sv-SE"/>
+        </w:rPr>
+        <w:t>embed</w:t>
+      </w:r>
+      <w:proofErr w:type="spellEnd"/>
+      <w:r>
+        <w:rPr>
+          <w:lang w:val="sv-SE"/>
+        </w:rPr>
+        <w:t xml:space="preserve">/OVFvTesq8-E" </w:t>
+      </w:r>
+      <w:proofErr w:type="spellStart"/>
+      <w:r>
+        <w:rPr>
+          <w:lang w:val="sv-SE"/>
+        </w:rPr>
+        <w:t>frameborder</w:t>
+      </w:r>
+      <w:proofErr w:type="spellEnd"/>
+      <w:r>
+        <w:rPr>
+          <w:lang w:val="sv-SE"/>
+        </w:rPr>
+        <w:t xml:space="preserve">="0" </w:t>
+      </w:r>
+      <w:proofErr w:type="spellStart"/>
+      <w:r>
+        <w:rPr>
+          <w:lang w:val="sv-SE"/>
+        </w:rPr>
+        <w:t>allow</w:t>
+      </w:r>
+      <w:proofErr w:type="spellEnd"/>
+      <w:r>
+        <w:rPr>
+          <w:lang w:val="sv-SE"/>
+        </w:rPr>
+        <w:t xml:space="preserve">="accelerometer; </w:t>
+      </w:r>
+      <w:proofErr w:type="spellStart"/>
+      <w:r>
+        <w:rPr>
+          <w:lang w:val="sv-SE"/>
+        </w:rPr>
+        <w:t>autoplay</w:t>
+      </w:r>
+      <w:proofErr w:type="spellEnd"/>
+      <w:r>
+        <w:rPr>
+          <w:lang w:val="sv-SE"/>
+        </w:rPr>
+        <w:t xml:space="preserve">; </w:t>
+      </w:r>
+      <w:proofErr w:type="spellStart"/>
+      <w:r>
+        <w:rPr>
+          <w:lang w:val="sv-SE"/>
+        </w:rPr>
+        <w:t>encrypted</w:t>
+      </w:r>
+      <w:proofErr w:type="spellEnd"/>
+      <w:r>
+        <w:rPr>
+          <w:lang w:val="sv-SE"/>
+        </w:rPr>
+        <w:t xml:space="preserve">-media; </w:t>
+      </w:r>
+      <w:proofErr w:type="spellStart"/>
+      <w:r>
+        <w:rPr>
+          <w:lang w:val="sv-SE"/>
+        </w:rPr>
+        <w:t>gyroscope</w:t>
+      </w:r>
+      <w:proofErr w:type="spellEnd"/>
+      <w:r>
+        <w:rPr>
+          <w:lang w:val="sv-SE"/>
+        </w:rPr>
+        <w:t xml:space="preserve">; </w:t>
+      </w:r>
+      <w:proofErr w:type="spellStart"/>
+      <w:r>
+        <w:rPr>
+          <w:lang w:val="sv-SE"/>
+        </w:rPr>
+        <w:t>picture</w:t>
+      </w:r>
+      <w:proofErr w:type="spellEnd"/>
+      <w:r>
+        <w:rPr>
+          <w:lang w:val="sv-SE"/>
+        </w:rPr>
+        <w:t>-in-</w:t>
+      </w:r>
+      <w:proofErr w:type="spellStart"/>
+      <w:r>
+        <w:rPr>
+          <w:lang w:val="sv-SE"/>
+        </w:rPr>
+        <w:t>picture</w:t>
+      </w:r>
+      <w:proofErr w:type="spellEnd"/>
+      <w:r>
+        <w:rPr>
+          <w:lang w:val="sv-SE"/>
+        </w:rPr>
+        <w:t xml:space="preserve">" </w:t>
+      </w:r>
+      <w:proofErr w:type="spellStart"/>
+      <w:r>
+        <w:rPr>
+          <w:lang w:val="sv-SE"/>
+        </w:rPr>
+        <w:t>allowfullscreen</w:t>
+      </w:r>
+      <w:proofErr w:type="spellEnd"/>
+      <w:r>
+        <w:rPr>
+          <w:lang w:val="sv-SE"/>
+        </w:rPr>
+        <w:t>&gt;&lt;/</w:t>
+      </w:r>
+      <w:proofErr w:type="spellStart"/>
+      <w:r>
+        <w:rPr>
+          <w:lang w:val="sv-SE"/>
+        </w:rPr>
+        <w:t>iframe</w:t>
+      </w:r>
+      <w:proofErr w:type="spellEnd"/>
+      <w:r>
+        <w:rPr>
+          <w:lang w:val="sv-SE"/>
+        </w:rPr>
+        <w:t>&gt;</w:t>
       </w:r>
     </w:p>
     <w:p>
@@ -4273,18 +5226,65 @@
         <w:pStyle w:val="HEDPlaintextparagraph"/>
       </w:pPr>
       <w:r>
-        <w:t>Master pages control the general layout of all the different sections in your book</w:t>
-      </w:r>
-      <w:r>
-        <w:t>. The master page determines the page margins, where the running headers and footers go and what kind of content should appear in them, and how to format that text.</w:t>
-      </w:r>
-    </w:p>
-    <w:p>
-      <w:pPr>
-        <w:pStyle w:val="HEDPlaintextparagraph"/>
-      </w:pPr>
-      <w:r>
-        <w:t>You can configure 5 different master pages: chapters, 2 types of frontmatter, backmatter, and parts. While these master pages are applied to certain types of sections by default, you can change the master page that is used in any section, in the Sections &amp; Text toolset.</w:t>
+        <w:t>P</w:t>
+      </w:r>
+      <w:r>
+        <w:t>age</w:t>
+      </w:r>
+      <w:r>
+        <w:t xml:space="preserve"> template</w:t>
+      </w:r>
+      <w:r>
+        <w:t>s control the general layout of all the different sections in your book</w:t>
+      </w:r>
+      <w:r>
+        <w:t xml:space="preserve">. </w:t>
+      </w:r>
+      <w:r>
+        <w:t xml:space="preserve">This is different from a book’s design template: a design template includes design instructions for all the paragraphs and elements in your book, as well as the running content, margin widths, and so on. Page templates, </w:t>
+      </w:r>
+      <w:proofErr w:type="gramStart"/>
+      <w:r>
+        <w:t xml:space="preserve">however, </w:t>
+      </w:r>
+      <w:r>
+        <w:t xml:space="preserve"> determine</w:t>
+      </w:r>
+      <w:proofErr w:type="gramEnd"/>
+      <w:r>
+        <w:t xml:space="preserve"> only</w:t>
+      </w:r>
+      <w:r>
+        <w:t xml:space="preserve"> the page margins, where the running headers and footers go and what kind of content should appear in them, and how to format that text.</w:t>
+      </w:r>
+      <w:r>
+        <w:t xml:space="preserve"> Page templates are just one part of a book’s design template.</w:t>
+      </w:r>
+    </w:p>
+    <w:p>
+      <w:pPr>
+        <w:pStyle w:val="HEDPlaintextparagraph"/>
+      </w:pPr>
+      <w:r>
+        <w:t>You can configure 5 different page</w:t>
+      </w:r>
+      <w:r>
+        <w:t xml:space="preserve"> template</w:t>
+      </w:r>
+      <w:r>
+        <w:t>s: chapters, 2 types of frontmatter, backmatter, and parts. While these page</w:t>
+      </w:r>
+      <w:r>
+        <w:t xml:space="preserve"> template</w:t>
+      </w:r>
+      <w:r>
+        <w:t>s are applied to certain types of sections by default, you can change the page</w:t>
+      </w:r>
+      <w:r>
+        <w:t xml:space="preserve"> template</w:t>
+      </w:r>
+      <w:r>
+        <w:t xml:space="preserve"> that is used in any section, in the Sections &amp; Text toolset.</w:t>
       </w:r>
     </w:p>
     <w:p>
@@ -4305,7 +5305,19 @@
         <w:pStyle w:val="HEDPlaintextparagraph"/>
       </w:pPr>
       <w:r>
-        <w:t xml:space="preserve">We include two types of frontmatter master pages because books will often have certain frontmatter—like titlepages and copyright pages—that needs a different page layout (e.g., reduced top margin height, or removing all the content from the running headers and footers). </w:t>
+        <w:t>We include two types of frontmatter page</w:t>
+      </w:r>
+      <w:r>
+        <w:t xml:space="preserve"> template</w:t>
+      </w:r>
+      <w:r>
+        <w:t>s because books will often have certain frontmatter—like title</w:t>
+      </w:r>
+      <w:r>
+        <w:t xml:space="preserve"> </w:t>
+      </w:r>
+      <w:r>
+        <w:t xml:space="preserve">pages and copyright pages—that needs a different page layout (e.g., reduced top margin height, or removing all the content from the running headers and footers). </w:t>
       </w:r>
     </w:p>
     <w:p>
@@ -4324,7 +5336,10 @@
         <w:t xml:space="preserve">type of </w:t>
       </w:r>
       <w:r>
-        <w:t>master has 4 pages that can be configured:</w:t>
+        <w:t>page template</w:t>
+      </w:r>
+      <w:r>
+        <w:t xml:space="preserve"> has 4 pages that can be configured:</w:t>
       </w:r>
     </w:p>
     <w:p>
@@ -4434,6 +5449,18 @@
         </w:numPr>
       </w:pPr>
       <w:r>
+        <w:t>Click the margin area that you want to add content to.</w:t>
+      </w:r>
+    </w:p>
+    <w:p>
+      <w:pPr>
+        <w:pStyle w:val="HEDListitem-Numbered"/>
+        <w:numPr>
+          <w:ilvl w:val="0"/>
+          <w:numId w:val="14"/>
+        </w:numPr>
+      </w:pPr>
+      <w:r>
         <w:t xml:space="preserve">Click inside the text </w:t>
       </w:r>
       <w:proofErr w:type="gramStart"/>
@@ -4479,6 +5506,7 @@
         <w:pStyle w:val="HEDImageholder"/>
       </w:pPr>
       <w:r>
+        <w:lastRenderedPageBreak/>
         <w:t>runheadfoot.png</w:t>
       </w:r>
     </w:p>
@@ -4500,7 +5528,6 @@
         <w:pStyle w:val="HEDPlaintextparagraph"/>
       </w:pPr>
       <w:r>
-        <w:lastRenderedPageBreak/>
         <w:t>You can also combine text and variables, by following the same steps above for each type of content you want to include.</w:t>
       </w:r>
     </w:p>
@@ -4600,7 +5627,15 @@
         <w:t>This type of element inside this type of parent.</w:t>
       </w:r>
       <w:r>
-        <w:t xml:space="preserve"> Because of the way that book content is nested in Hederis, you can limit your formatting based on the type of element that your selected paragraph is inside of. For example, “Plain text paragraphs” inside of “Extract wrappers,” or “Chapter Titles” that only occur inside of Chapters (but not Prefaces or Appendixes or any other type of section).</w:t>
+        <w:t xml:space="preserve"> Because of the way that book content is nested in </w:t>
+      </w:r>
+      <w:proofErr w:type="spellStart"/>
+      <w:r>
+        <w:t>Hederis</w:t>
+      </w:r>
+      <w:proofErr w:type="spellEnd"/>
+      <w:r>
+        <w:t>, you can limit your formatting based on the type of element that your selected paragraph is inside of. For example, “Plain text paragraphs” inside of “Extract wrappers,” or “Chapter Titles” that only occur inside of Chapters (but not Prefaces or Appendixes or any other type of section).</w:t>
       </w:r>
     </w:p>
     <w:p>
@@ -4720,7 +5755,13 @@
         <w:pStyle w:val="HEDPlaintextparagraph"/>
       </w:pPr>
       <w:r>
-        <w:t>The first option, Page, is where you choose the type of master to apply to this type of section. You can also choose to always start this type of section on a recto page, and to restart the page numbering at 1 for this specific section (for example, if this is the first chapter after the frontmatter).</w:t>
+        <w:t xml:space="preserve">The first option, Page, is where you choose the type of </w:t>
+      </w:r>
+      <w:r>
+        <w:t>page template</w:t>
+      </w:r>
+      <w:r>
+        <w:t xml:space="preserve"> to apply to this type of section. You can also choose to always start this type of section on a recto page, and to restart the page numbering at 1 for this specific section (for example, if this is the first chapter after the frontmatter).</w:t>
       </w:r>
     </w:p>
     <w:p>
@@ -4865,7 +5906,15 @@
         <w:pStyle w:val="HEDPlaintextparagraph"/>
       </w:pPr>
       <w:r>
-        <w:t>If you turn on the “Float to bottom?” checkbox, that type of paragraph will get positioned at the bottom of the current page. This is great for titlepages, for example if you want to position the publisher name at the bottom of the page.</w:t>
+        <w:t xml:space="preserve">If you turn on the “Float to bottom?” checkbox, that type of paragraph will get positioned at the bottom of the current page. This is great for </w:t>
+      </w:r>
+      <w:proofErr w:type="spellStart"/>
+      <w:r>
+        <w:t>titlepages</w:t>
+      </w:r>
+      <w:proofErr w:type="spellEnd"/>
+      <w:r>
+        <w:t>, for example if you want to position the publisher name at the bottom of the page.</w:t>
       </w:r>
     </w:p>
     <w:p>
@@ -4898,18 +5947,7 @@
         <w:pStyle w:val="HEDPlaintextparagraph"/>
       </w:pPr>
       <w:r>
-        <w:t xml:space="preserve">To request or upload a new font for your group, please fill out </w:t>
-      </w:r>
-      <w:hyperlink r:id="rId17" w:history="1">
-        <w:r>
-          <w:rPr>
-            <w:rStyle w:val="Hyperlink"/>
-          </w:rPr>
-          <w:t>this form by following this link</w:t>
-        </w:r>
-      </w:hyperlink>
-      <w:r>
-        <w:t>.</w:t>
+        <w:t>You can upload your own fonts from the Sections &amp; Text menu in the Design preview. Choose an element to design, scroll down to the Font section, and click the “Upload Font” button.</w:t>
       </w:r>
     </w:p>
     <w:p>
@@ -5141,7 +6179,15 @@
         <w:t>Note:</w:t>
       </w:r>
       <w:r>
-        <w:t xml:space="preserve"> When you’re using these kinds of selectors, it’s very important that you re-download the Word file from Hederis any time you want to make extensive changes to the text. This allows us to store information about which paragraphs in the manuscript have custom designs applied. If you don’t use the updated Word file, then all your </w:t>
+        <w:t xml:space="preserve"> When you’re using these kinds of selectors, it’s very important that you re-download the Word file from </w:t>
+      </w:r>
+      <w:proofErr w:type="spellStart"/>
+      <w:r>
+        <w:t>Hederis</w:t>
+      </w:r>
+      <w:proofErr w:type="spellEnd"/>
+      <w:r>
+        <w:t xml:space="preserve"> any time you want to make extensive changes to the text. This allows us to store information about which paragraphs in the manuscript have custom designs applied. If you don’t use the updated Word file, then all your </w:t>
       </w:r>
       <w:r>
         <w:t xml:space="preserve">custom </w:t>
@@ -5165,7 +6211,6 @@
         <w:pStyle w:val="HEDProcessinginstruction"/>
       </w:pPr>
       <w:r>
-        <w:lastRenderedPageBreak/>
         <w:t>ATTRS=id: adjust-trim-and-margins</w:t>
       </w:r>
       <w:r>
@@ -5176,8 +6221,8 @@
       <w:pPr>
         <w:pStyle w:val="HEDChapterSectiontitle"/>
       </w:pPr>
-      <w:bookmarkStart w:id="20" w:name="AdjustTrim"/>
-      <w:bookmarkEnd w:id="20"/>
+      <w:bookmarkStart w:id="19" w:name="AdjustTrim"/>
+      <w:bookmarkEnd w:id="19"/>
       <w:r>
         <w:t>Adjust PDF trim size and margins</w:t>
       </w:r>
@@ -5225,6 +6270,7 @@
       <w:r>
         <w:t xml:space="preserve">; data-tags: </w:t>
       </w:r>
+      <w:proofErr w:type="spellStart"/>
       <w:proofErr w:type="gramStart"/>
       <w:r>
         <w:t>convert</w:t>
@@ -5232,6 +6278,7 @@
       <w:r>
         <w:t>,typeset</w:t>
       </w:r>
+      <w:proofErr w:type="spellEnd"/>
       <w:proofErr w:type="gramEnd"/>
       <w:r>
         <w:t>;</w:t>
@@ -5241,8 +6288,8 @@
       <w:pPr>
         <w:pStyle w:val="HEDChapterSectiontitle"/>
       </w:pPr>
-      <w:bookmarkStart w:id="21" w:name="AddMarks"/>
-      <w:bookmarkEnd w:id="21"/>
+      <w:bookmarkStart w:id="20" w:name="AddMarks"/>
+      <w:bookmarkEnd w:id="20"/>
       <w:r>
         <w:t>Add printer marks</w:t>
       </w:r>
@@ -5279,8 +6326,8 @@
       <w:pPr>
         <w:pStyle w:val="HEDChapterSectiontitle"/>
       </w:pPr>
-      <w:bookmarkStart w:id="22" w:name="ViewGrid"/>
-      <w:bookmarkEnd w:id="22"/>
+      <w:bookmarkStart w:id="21" w:name="ViewGrid"/>
+      <w:bookmarkEnd w:id="21"/>
       <w:r>
         <w:t>View baseline grid</w:t>
       </w:r>
@@ -5312,10 +6359,12 @@
       <w:r>
         <w:t xml:space="preserve">; data-tags: </w:t>
       </w:r>
+      <w:proofErr w:type="spellStart"/>
       <w:proofErr w:type="gramStart"/>
       <w:r>
         <w:t>convert,typeset</w:t>
       </w:r>
+      <w:proofErr w:type="spellEnd"/>
       <w:proofErr w:type="gramEnd"/>
       <w:r>
         <w:t>;</w:t>
@@ -5325,8 +6374,8 @@
       <w:pPr>
         <w:pStyle w:val="HEDChapterSectiontitle"/>
       </w:pPr>
-      <w:bookmarkStart w:id="23" w:name="AddPIs"/>
-      <w:bookmarkEnd w:id="23"/>
+      <w:bookmarkStart w:id="22" w:name="AddPIs"/>
+      <w:bookmarkEnd w:id="22"/>
       <w:r>
         <w:t xml:space="preserve">Add special </w:t>
       </w:r>
@@ -5381,7 +6430,15 @@
         <w:pStyle w:val="HEDPlaintextparagraph"/>
       </w:pPr>
       <w:r>
-        <w:t>After you’ve converted your manuscript for the first time, you’ll receive a new Word file with all of the special Hederis styles applied. (See “</w:t>
+        <w:t xml:space="preserve">After you’ve converted your manuscript for the first time, you’ll receive a new Word file with all of the special </w:t>
+      </w:r>
+      <w:proofErr w:type="spellStart"/>
+      <w:r>
+        <w:t>Hederis</w:t>
+      </w:r>
+      <w:proofErr w:type="spellEnd"/>
+      <w:r>
+        <w:t xml:space="preserve"> styles applied. (See “</w:t>
       </w:r>
       <w:hyperlink w:anchor="FinetuneWord" w:history="1">
         <w:r>
@@ -5674,7 +6731,6 @@
         <w:pStyle w:val="HEDPlaintextparagraph"/>
       </w:pPr>
       <w:r>
-        <w:lastRenderedPageBreak/>
         <w:t>Some processing instructions accept extra options that change their behavior. For example, the GLOBAL STYLE and ATTRS processing instructions can both accept the SCOPE-BODY option, which will apply your custom instruction to the entire document, rather than to just a single element or group of elements. See “</w:t>
       </w:r>
       <w:hyperlink w:anchor="GlobalStylePI" w:history="1">
@@ -5832,9 +6888,11 @@
             <w:pPr>
               <w:pStyle w:val="HEDPlaintextparagraph"/>
             </w:pPr>
+            <w:proofErr w:type="spellStart"/>
             <w:r>
               <w:t>fullbleed</w:t>
             </w:r>
+            <w:proofErr w:type="spellEnd"/>
           </w:p>
         </w:tc>
         <w:tc>
@@ -5846,7 +6904,15 @@
               <w:pStyle w:val="HEDPlaintextparagraph"/>
             </w:pPr>
             <w:r>
-              <w:t>In the print file, this will create a fullbleed image that will fill an entire page and bleed area. See Images for more info.</w:t>
+              <w:t xml:space="preserve">In the print file, this will create a </w:t>
+            </w:r>
+            <w:proofErr w:type="spellStart"/>
+            <w:r>
+              <w:t>fullbleed</w:t>
+            </w:r>
+            <w:proofErr w:type="spellEnd"/>
+            <w:r>
+              <w:t xml:space="preserve"> image that will fill an entire page and bleed area. See Images for more info.</w:t>
             </w:r>
           </w:p>
         </w:tc>
@@ -5900,7 +6966,7 @@
             <w:r>
               <w:t>Any valid CSS property/value combination (</w:t>
             </w:r>
-            <w:hyperlink r:id="rId18" w:history="1">
+            <w:hyperlink r:id="rId17" w:history="1">
               <w:r>
                 <w:rPr>
                   <w:rStyle w:val="Hyperlink"/>
@@ -5966,8 +7032,13 @@
             <w:pPr>
               <w:pStyle w:val="HEDPlaintextparagraph"/>
             </w:pPr>
+            <w:proofErr w:type="spellStart"/>
             <w:r>
-              <w:t>ebook, print</w:t>
+              <w:t>ebook</w:t>
+            </w:r>
+            <w:proofErr w:type="spellEnd"/>
+            <w:r>
+              <w:t>, print</w:t>
             </w:r>
           </w:p>
         </w:tc>
@@ -5980,7 +7051,15 @@
               <w:pStyle w:val="HEDPlaintextparagraph"/>
             </w:pPr>
             <w:r>
-              <w:t>Display a certain paragraph, wrapper, or section only in the ebook or PDF file. Default value is “both”.</w:t>
+              <w:t xml:space="preserve">Display a certain paragraph, wrapper, or section only in the </w:t>
+            </w:r>
+            <w:proofErr w:type="spellStart"/>
+            <w:r>
+              <w:t>ebook</w:t>
+            </w:r>
+            <w:proofErr w:type="spellEnd"/>
+            <w:r>
+              <w:t xml:space="preserve"> or PDF file. Default value is “both”.</w:t>
             </w:r>
           </w:p>
         </w:tc>
@@ -6034,7 +7113,7 @@
             <w:r>
               <w:t>Any valid CSS property/value combination (</w:t>
             </w:r>
-            <w:hyperlink r:id="rId19" w:history="1">
+            <w:hyperlink r:id="rId18" w:history="1">
               <w:r>
                 <w:rPr>
                   <w:rStyle w:val="Hyperlink"/>
@@ -6110,7 +7189,7 @@
             <w:r>
               <w:t xml:space="preserve">The name and value of one or more </w:t>
             </w:r>
-            <w:hyperlink r:id="rId20" w:history="1">
+            <w:hyperlink r:id="rId19" w:history="1">
               <w:r>
                 <w:rPr>
                   <w:rStyle w:val="Hyperlink"/>
@@ -6134,7 +7213,7 @@
             <w:r>
               <w:t xml:space="preserve">You can use </w:t>
             </w:r>
-            <w:hyperlink r:id="rId21" w:history="1">
+            <w:hyperlink r:id="rId20" w:history="1">
               <w:r>
                 <w:rPr>
                   <w:rStyle w:val="Hyperlink"/>
@@ -6205,8 +7284,8 @@
       <w:pPr>
         <w:pStyle w:val="HEDChapterSectiontitle"/>
       </w:pPr>
-      <w:bookmarkStart w:id="24" w:name="StylePI"/>
-      <w:bookmarkEnd w:id="24"/>
+      <w:bookmarkStart w:id="23" w:name="StylePI"/>
+      <w:bookmarkEnd w:id="23"/>
       <w:r>
         <w:t>Customize the design of specific paragraphs, wrappers, or sections</w:t>
       </w:r>
@@ -6243,7 +7322,7 @@
       <w:r>
         <w:t xml:space="preserve"> will apply to both the PDF layout and the EPUB file. For the best results, make sure your CSS is valid, and add it without any extra line breaks or carriage returns (see the images below for examples). You can </w:t>
       </w:r>
-      <w:hyperlink r:id="rId22" w:history="1">
+      <w:hyperlink r:id="rId21" w:history="1">
         <w:r>
           <w:rPr>
             <w:rStyle w:val="Hyperlink"/>
@@ -6279,15 +7358,7 @@
         <w:pStyle w:val="HEDListitem-Numbered"/>
       </w:pPr>
       <w:r>
-        <w:t xml:space="preserve">Find the paragraph that you want to </w:t>
-      </w:r>
-      <w:proofErr w:type="gramStart"/>
-      <w:r>
-        <w:t>customize, and</w:t>
-      </w:r>
-      <w:proofErr w:type="gramEnd"/>
-      <w:r>
-        <w:t xml:space="preserve"> insert a new HED Processing instruction paragraph below it (for more details on how to do this, see “</w:t>
+        <w:t>Find the paragraph that you want to customize, and insert a new HED Processing instruction paragraph below it (for more details on how to do this, see “</w:t>
       </w:r>
       <w:hyperlink w:anchor="AddPIs" w:history="1">
         <w:r>
@@ -6423,8 +7494,8 @@
       <w:pPr>
         <w:pStyle w:val="HEDChapterSectiontitle"/>
       </w:pPr>
-      <w:bookmarkStart w:id="25" w:name="GlobalStylePI"/>
-      <w:bookmarkEnd w:id="25"/>
+      <w:bookmarkStart w:id="24" w:name="GlobalStylePI"/>
+      <w:bookmarkEnd w:id="24"/>
       <w:r>
         <w:t>Customize the design of an entire group of paragraphs, wrappers, or sections</w:t>
       </w:r>
@@ -6581,10 +7652,12 @@
       <w:r>
         <w:t xml:space="preserve">You can use the simple template designer to customize the look and feel of your </w:t>
       </w:r>
+      <w:proofErr w:type="spellStart"/>
       <w:proofErr w:type="gramStart"/>
       <w:r>
         <w:t>Hederis:Comvert</w:t>
       </w:r>
+      <w:proofErr w:type="spellEnd"/>
       <w:proofErr w:type="gramEnd"/>
       <w:r>
         <w:t xml:space="preserve"> projects. On the Project Dashboard, go to “Step 3: Pick or Create a Template”, and click the Create Template button. You’ll be taken to the template builder, where you can configure a variety of design options, as follows:</w:t>
@@ -6788,6 +7861,7 @@
         <w:pStyle w:val="HEDPlaintextparagraph"/>
       </w:pPr>
       <w:r>
+        <w:lastRenderedPageBreak/>
         <w:t xml:space="preserve">This is where you set some of the over-arching features of your book text. You can choose different fonts and text settings for your main text versus your </w:t>
       </w:r>
       <w:proofErr w:type="gramStart"/>
@@ -6804,7 +7878,6 @@
         <w:pStyle w:val="HEDPlaintextparagraph"/>
       </w:pPr>
       <w:r>
-        <w:lastRenderedPageBreak/>
         <w:t xml:space="preserve">To keep all your text lined up with the baseline grid, we let you add space above and below your headings in increments of your line height. For example, if your line height is 14pt, and you set Heading Lines Above to “2”, this will translate to a space above your headings of 28pt. </w:t>
       </w:r>
     </w:p>
@@ -6859,19 +7932,37 @@
       <w:pPr>
         <w:pStyle w:val="HEDWrappertitle"/>
       </w:pPr>
-      <w:r>
-        <w:t>Titlepage Text Formatting</w:t>
-      </w:r>
-    </w:p>
-    <w:p>
-      <w:pPr>
-        <w:pStyle w:val="HEDPlaintextparagraph"/>
-      </w:pPr>
-      <w:r>
-        <w:t>Titlepages and half</w:t>
-      </w:r>
-      <w:r>
-        <w:t>-titlepages often need to be laid out differently than the rest of your text, so we give you extra options here. You can configure the font size, alignment, and more in this menu.</w:t>
+      <w:proofErr w:type="spellStart"/>
+      <w:r>
+        <w:t>Titlepage</w:t>
+      </w:r>
+      <w:proofErr w:type="spellEnd"/>
+      <w:r>
+        <w:t xml:space="preserve"> Text Formatting</w:t>
+      </w:r>
+    </w:p>
+    <w:p>
+      <w:pPr>
+        <w:pStyle w:val="HEDPlaintextparagraph"/>
+      </w:pPr>
+      <w:proofErr w:type="spellStart"/>
+      <w:r>
+        <w:t>Titlepages</w:t>
+      </w:r>
+      <w:proofErr w:type="spellEnd"/>
+      <w:r>
+        <w:t xml:space="preserve"> and half</w:t>
+      </w:r>
+      <w:r>
+        <w:t>-</w:t>
+      </w:r>
+      <w:proofErr w:type="spellStart"/>
+      <w:r>
+        <w:t>titlepages</w:t>
+      </w:r>
+      <w:proofErr w:type="spellEnd"/>
+      <w:r>
+        <w:t xml:space="preserve"> often need to be laid out differently than the rest of your text, so we give you extra options here. You can configure the font size, alignment, and more in this menu.</w:t>
       </w:r>
     </w:p>
     <w:p>
@@ -6932,6 +8023,7 @@
       <w:r>
         <w:t xml:space="preserve">; data-tags: </w:t>
       </w:r>
+      <w:proofErr w:type="spellStart"/>
       <w:proofErr w:type="gramStart"/>
       <w:r>
         <w:t>convert</w:t>
@@ -6939,6 +8031,7 @@
       <w:r>
         <w:t>,typeset</w:t>
       </w:r>
+      <w:proofErr w:type="spellEnd"/>
       <w:proofErr w:type="gramEnd"/>
       <w:r>
         <w:t>;</w:t>
@@ -6948,8 +8041,8 @@
       <w:pPr>
         <w:pStyle w:val="HEDChapterSectiontitle"/>
       </w:pPr>
-      <w:bookmarkStart w:id="26" w:name="UploadCustomTemplate"/>
-      <w:bookmarkEnd w:id="26"/>
+      <w:bookmarkStart w:id="25" w:name="UploadCustomTemplate"/>
+      <w:bookmarkEnd w:id="25"/>
       <w:r>
         <w:t>Upload a custom design template</w:t>
       </w:r>
@@ -7018,6 +8111,43 @@
       </w:pPr>
       <w:r>
         <w:lastRenderedPageBreak/>
+        <w:t>ATTRS=id: page-locking;</w:t>
+      </w:r>
+    </w:p>
+    <w:p>
+      <w:pPr>
+        <w:pStyle w:val="HEDChapterSectiontitle"/>
+      </w:pPr>
+      <w:r>
+        <w:t>Lock chapters to prevent reflow</w:t>
+      </w:r>
+    </w:p>
+    <w:p>
+      <w:pPr>
+        <w:pStyle w:val="HEDPlaintextparagraph"/>
+      </w:pPr>
+      <w:r>
+        <w:t xml:space="preserve">Locking is a potentially important part of the </w:t>
+      </w:r>
+      <w:proofErr w:type="spellStart"/>
+      <w:r>
+        <w:t>Hederis</w:t>
+      </w:r>
+      <w:proofErr w:type="spellEnd"/>
+      <w:r>
+        <w:t xml:space="preserve"> workflow.</w:t>
+      </w:r>
+    </w:p>
+    <w:p>
+      <w:pPr>
+        <w:pStyle w:val="HEDSECTChapter"/>
+      </w:pPr>
+    </w:p>
+    <w:p>
+      <w:pPr>
+        <w:pStyle w:val="HEDProcessinginstruction"/>
+      </w:pPr>
+      <w:r>
         <w:t>ATTRS=id: page-layout-menu; data-tags: typeset;</w:t>
       </w:r>
     </w:p>
@@ -7025,8 +8155,8 @@
       <w:pPr>
         <w:pStyle w:val="HEDChapterSectiontitle"/>
       </w:pPr>
-      <w:bookmarkStart w:id="27" w:name="TypesetPaging"/>
-      <w:bookmarkEnd w:id="27"/>
+      <w:bookmarkStart w:id="26" w:name="TypesetPaging"/>
+      <w:bookmarkEnd w:id="26"/>
       <w:r>
         <w:t>Adjusting letter spacing, line breaks, and page breaks (PDF-only)</w:t>
       </w:r>
@@ -7071,8 +8201,8 @@
       <w:pPr>
         <w:pStyle w:val="HEDChapterSectiontitle"/>
       </w:pPr>
-      <w:bookmarkStart w:id="28" w:name="AdjustPageBreaks"/>
-      <w:bookmarkEnd w:id="28"/>
+      <w:bookmarkStart w:id="27" w:name="AdjustPageBreaks"/>
+      <w:bookmarkEnd w:id="27"/>
       <w:r>
         <w:t>Adjust letter spacing (PDF-only)</w:t>
       </w:r>
@@ -7084,10 +8214,12 @@
       <w:r>
         <w:t xml:space="preserve">You will undoubtedly find that there are page breaks or line breaks in your PDF that are less than optimal, or lines that are set with too much (or too little) white space. One way to adjust these is to adjust the character spacing in the paragraphs around the bad break, using the </w:t>
       </w:r>
+      <w:proofErr w:type="spellStart"/>
       <w:proofErr w:type="gramStart"/>
       <w:r>
         <w:t>Hederis:Convert</w:t>
       </w:r>
+      <w:proofErr w:type="spellEnd"/>
       <w:proofErr w:type="gramEnd"/>
       <w:r>
         <w:t xml:space="preserve"> </w:t>
@@ -7218,8 +8350,8 @@
       <w:pPr>
         <w:pStyle w:val="HEDChapterSectiontitle"/>
       </w:pPr>
-      <w:bookmarkStart w:id="29" w:name="ForceLinebr"/>
-      <w:bookmarkEnd w:id="29"/>
+      <w:bookmarkStart w:id="28" w:name="ForceLinebr"/>
+      <w:bookmarkEnd w:id="28"/>
       <w:r>
         <w:t>Force a line break (PDF-only)</w:t>
       </w:r>
@@ -7422,8 +8554,8 @@
       <w:pPr>
         <w:pStyle w:val="HEDChapterSectiontitle"/>
       </w:pPr>
-      <w:bookmarkStart w:id="30" w:name="ForcePagebr"/>
-      <w:bookmarkEnd w:id="30"/>
+      <w:bookmarkStart w:id="29" w:name="ForcePagebr"/>
+      <w:bookmarkEnd w:id="29"/>
       <w:r>
         <w:t>Force a page break (PDF-only)</w:t>
       </w:r>
@@ -7709,9 +8841,11 @@
       <w:r>
         <w:t xml:space="preserve">ATTRS=class: </w:t>
       </w:r>
+      <w:proofErr w:type="spellStart"/>
       <w:r>
         <w:t>pageBreakAfter</w:t>
       </w:r>
+      <w:proofErr w:type="spellEnd"/>
     </w:p>
     <w:p>
       <w:pPr>
@@ -7817,10 +8951,12 @@
       <w:r>
         <w:t xml:space="preserve">; data-tags: </w:t>
       </w:r>
+      <w:proofErr w:type="spellStart"/>
       <w:proofErr w:type="gramStart"/>
       <w:r>
         <w:t>convert,typeset</w:t>
       </w:r>
+      <w:proofErr w:type="spellEnd"/>
       <w:proofErr w:type="gramEnd"/>
       <w:r>
         <w:t>;</w:t>
@@ -7830,8 +8966,8 @@
       <w:pPr>
         <w:pStyle w:val="HEDChapterSectiontitle"/>
       </w:pPr>
-      <w:bookmarkStart w:id="31" w:name="AttrPI"/>
-      <w:bookmarkEnd w:id="31"/>
+      <w:bookmarkStart w:id="30" w:name="AttrPI"/>
+      <w:bookmarkEnd w:id="30"/>
       <w:r>
         <w:t>Add custom HTML attributes</w:t>
       </w:r>
@@ -7875,18 +9011,10 @@
         <w:t xml:space="preserve">Find the paragraph that you want to </w:t>
       </w:r>
       <w:r>
-        <w:t xml:space="preserve">add custom attributes </w:t>
-      </w:r>
-      <w:proofErr w:type="gramStart"/>
-      <w:r>
-        <w:t>to</w:t>
-      </w:r>
-      <w:r>
-        <w:t>, and</w:t>
-      </w:r>
-      <w:proofErr w:type="gramEnd"/>
-      <w:r>
-        <w:t xml:space="preserve"> insert a new </w:t>
+        <w:t>add custom attributes to</w:t>
+      </w:r>
+      <w:r>
+        <w:t xml:space="preserve">, and insert a new </w:t>
       </w:r>
       <w:r>
         <w:t>“</w:t>
@@ -8150,10 +9278,12 @@
       <w:r>
         <w:t xml:space="preserve">; data-tags: </w:t>
       </w:r>
+      <w:proofErr w:type="spellStart"/>
       <w:proofErr w:type="gramStart"/>
       <w:r>
         <w:t>convert,typeset</w:t>
       </w:r>
+      <w:proofErr w:type="spellEnd"/>
       <w:proofErr w:type="gramEnd"/>
       <w:r>
         <w:t>;</w:t>
@@ -8163,59 +9293,79 @@
       <w:pPr>
         <w:pStyle w:val="HEDChapterSectiontitle"/>
       </w:pPr>
-      <w:bookmarkStart w:id="32" w:name="PDFPreflight"/>
+      <w:bookmarkStart w:id="31" w:name="PDFPreflight"/>
+      <w:bookmarkEnd w:id="31"/>
+      <w:r>
+        <w:t>PDF preflight and prepress</w:t>
+      </w:r>
+    </w:p>
+    <w:p>
+      <w:pPr>
+        <w:pStyle w:val="HEDPlaintextparagraph"/>
+      </w:pPr>
+      <w:r>
+        <w:t xml:space="preserve">PDF preflight is not currently built into </w:t>
+      </w:r>
+      <w:proofErr w:type="spellStart"/>
+      <w:proofErr w:type="gramStart"/>
+      <w:r>
+        <w:t>Hederis:Convert</w:t>
+      </w:r>
+      <w:proofErr w:type="spellEnd"/>
+      <w:proofErr w:type="gramEnd"/>
+      <w:r>
+        <w:t xml:space="preserve">. You should implement a preflight process as recommended by your printer, but we’re happy to help you create a process around </w:t>
+      </w:r>
+      <w:proofErr w:type="spellStart"/>
+      <w:r>
+        <w:t>preflighting</w:t>
+      </w:r>
+      <w:proofErr w:type="spellEnd"/>
+      <w:r>
+        <w:t xml:space="preserve"> and finalizing your PDFs for printing.</w:t>
+      </w:r>
+    </w:p>
+    <w:p>
+      <w:pPr>
+        <w:pStyle w:val="HEDSECTChapter"/>
+      </w:pPr>
+    </w:p>
+    <w:p>
+      <w:pPr>
+        <w:pStyle w:val="HEDProcessinginstruction"/>
+      </w:pPr>
+      <w:r>
+        <w:t xml:space="preserve">ATTRS=id: </w:t>
+      </w:r>
+      <w:proofErr w:type="spellStart"/>
+      <w:r>
+        <w:t>epub</w:t>
+      </w:r>
+      <w:proofErr w:type="spellEnd"/>
+      <w:r>
+        <w:t>-validation</w:t>
+      </w:r>
+      <w:r>
+        <w:t xml:space="preserve">; data-tags: </w:t>
+      </w:r>
+      <w:proofErr w:type="spellStart"/>
+      <w:proofErr w:type="gramStart"/>
+      <w:r>
+        <w:t>convert,typeset</w:t>
+      </w:r>
+      <w:proofErr w:type="spellEnd"/>
+      <w:proofErr w:type="gramEnd"/>
+      <w:r>
+        <w:t>;</w:t>
+      </w:r>
+    </w:p>
+    <w:p>
+      <w:pPr>
+        <w:pStyle w:val="HEDChapterSectiontitle"/>
+      </w:pPr>
+      <w:bookmarkStart w:id="32" w:name="ValidateEPUB"/>
       <w:bookmarkEnd w:id="32"/>
       <w:r>
-        <w:t>PDF preflight and prepress</w:t>
-      </w:r>
-    </w:p>
-    <w:p>
-      <w:pPr>
-        <w:pStyle w:val="HEDPlaintextparagraph"/>
-      </w:pPr>
-      <w:r>
-        <w:t xml:space="preserve">PDF preflight is not currently built into </w:t>
-      </w:r>
-      <w:proofErr w:type="gramStart"/>
-      <w:r>
-        <w:t>Hederis:Convert</w:t>
-      </w:r>
-      <w:proofErr w:type="gramEnd"/>
-      <w:r>
-        <w:t>. You should implement a preflight process as recommended by your printer, but we’re happy to help you create a process around preflighting and finalizing your PDFs for printing.</w:t>
-      </w:r>
-    </w:p>
-    <w:p>
-      <w:pPr>
-        <w:pStyle w:val="HEDSECTChapter"/>
-      </w:pPr>
-    </w:p>
-    <w:p>
-      <w:pPr>
-        <w:pStyle w:val="HEDProcessinginstruction"/>
-      </w:pPr>
-      <w:r>
-        <w:t>ATTRS=id: epub-validation</w:t>
-      </w:r>
-      <w:r>
-        <w:t xml:space="preserve">; data-tags: </w:t>
-      </w:r>
-      <w:proofErr w:type="gramStart"/>
-      <w:r>
-        <w:t>convert,typeset</w:t>
-      </w:r>
-      <w:proofErr w:type="gramEnd"/>
-      <w:r>
-        <w:t>;</w:t>
-      </w:r>
-    </w:p>
-    <w:p>
-      <w:pPr>
-        <w:pStyle w:val="HEDChapterSectiontitle"/>
-      </w:pPr>
-      <w:bookmarkStart w:id="33" w:name="ValidateEPUB"/>
-      <w:bookmarkEnd w:id="33"/>
-      <w:r>
         <w:t>EPUB Validation</w:t>
       </w:r>
     </w:p>
@@ -8224,7 +9374,23 @@
         <w:pStyle w:val="HEDPlaintextparagraph"/>
       </w:pPr>
       <w:r>
-        <w:t>We recommend that you run the epubcheck validation tool on your files before distribution, to ensure that there are no errors. We’ll be integrating epubcheck into our toolchain very soon, but we don’t want anything to slip by you in the meantime!</w:t>
+        <w:t xml:space="preserve">We recommend that you run the </w:t>
+      </w:r>
+      <w:proofErr w:type="spellStart"/>
+      <w:r>
+        <w:t>epubcheck</w:t>
+      </w:r>
+      <w:proofErr w:type="spellEnd"/>
+      <w:r>
+        <w:t xml:space="preserve"> validation tool on your files before distribution, to ensure that there are no errors. We’ll be integrating </w:t>
+      </w:r>
+      <w:proofErr w:type="spellStart"/>
+      <w:r>
+        <w:t>epubcheck</w:t>
+      </w:r>
+      <w:proofErr w:type="spellEnd"/>
+      <w:r>
+        <w:t xml:space="preserve"> into our toolchain very soon, but we don’t want anything to slip by you in the meantime!</w:t>
       </w:r>
       <w:r>
         <w:t xml:space="preserve"> If there are any validation errors, let us know and we can </w:t>
@@ -8278,8 +9444,8 @@
       <w:pPr>
         <w:pStyle w:val="HEDChapterSectiontitle"/>
       </w:pPr>
-      <w:bookmarkStart w:id="34" w:name="StyleLibrary"/>
-      <w:bookmarkEnd w:id="34"/>
+      <w:bookmarkStart w:id="33" w:name="StyleLibrary"/>
+      <w:bookmarkEnd w:id="33"/>
       <w:r>
         <w:t xml:space="preserve">Custom </w:t>
       </w:r>
@@ -8330,7 +9496,23 @@
         <w:t xml:space="preserve">= </w:t>
       </w:r>
       <w:r>
-        <w:t>string-set: authorname attr(data-author-name);</w:t>
+        <w:t xml:space="preserve">string-set: </w:t>
+      </w:r>
+      <w:proofErr w:type="spellStart"/>
+      <w:r>
+        <w:t>authorname</w:t>
+      </w:r>
+      <w:proofErr w:type="spellEnd"/>
+      <w:r>
+        <w:t xml:space="preserve"> </w:t>
+      </w:r>
+      <w:proofErr w:type="spellStart"/>
+      <w:r>
+        <w:t>attr</w:t>
+      </w:r>
+      <w:proofErr w:type="spellEnd"/>
+      <w:r>
+        <w:t>(data-author-name);</w:t>
       </w:r>
       <w:r>
         <w:t xml:space="preserve"> </w:t>
@@ -8428,11 +9610,21 @@
       <w:r>
         <w:t xml:space="preserve">string-set: </w:t>
       </w:r>
+      <w:proofErr w:type="spellStart"/>
       <w:r>
         <w:t>booktitle</w:t>
       </w:r>
-      <w:r>
-        <w:t xml:space="preserve"> attr(data-</w:t>
+      <w:proofErr w:type="spellEnd"/>
+      <w:r>
+        <w:t xml:space="preserve"> </w:t>
+      </w:r>
+      <w:proofErr w:type="spellStart"/>
+      <w:r>
+        <w:t>attr</w:t>
+      </w:r>
+      <w:proofErr w:type="spellEnd"/>
+      <w:r>
+        <w:t>(data-</w:t>
       </w:r>
       <w:r>
         <w:t>book</w:t>
@@ -8610,10 +9802,12 @@
       <w:r>
         <w:t xml:space="preserve">; data-tags: </w:t>
       </w:r>
+      <w:proofErr w:type="spellStart"/>
       <w:proofErr w:type="gramStart"/>
       <w:r>
         <w:t>convert,typeset</w:t>
       </w:r>
+      <w:proofErr w:type="spellEnd"/>
       <w:proofErr w:type="gramEnd"/>
       <w:r>
         <w:t>;</w:t>
@@ -8623,10 +9817,18 @@
       <w:pPr>
         <w:pStyle w:val="HEDChapterSectiontitle"/>
       </w:pPr>
-      <w:bookmarkStart w:id="35" w:name="ListofStyles"/>
-      <w:bookmarkEnd w:id="35"/>
-      <w:r>
-        <w:t>List of Hederis Word Styles</w:t>
+      <w:bookmarkStart w:id="34" w:name="ListofStyles"/>
+      <w:bookmarkEnd w:id="34"/>
+      <w:r>
+        <w:t xml:space="preserve">List of </w:t>
+      </w:r>
+      <w:proofErr w:type="spellStart"/>
+      <w:r>
+        <w:t>Hederis</w:t>
+      </w:r>
+      <w:proofErr w:type="spellEnd"/>
+      <w:r>
+        <w:t xml:space="preserve"> Word Styles</w:t>
       </w:r>
     </w:p>
     <w:p>
@@ -8639,268 +9841,313 @@
         <w:pStyle w:val="HEDWrappertitle"/>
       </w:pPr>
       <w:r>
+        <w:t>Paragraphs</w:t>
+      </w:r>
+    </w:p>
+    <w:p>
+      <w:pPr>
+        <w:pStyle w:val="HEDBOXDefinitionListstart"/>
+      </w:pPr>
+    </w:p>
+    <w:p>
+      <w:pPr>
+        <w:pStyle w:val="HEDDefinitionterm"/>
+      </w:pPr>
+      <w:r>
+        <w:t>HED Address</w:t>
+      </w:r>
+    </w:p>
+    <w:p>
+      <w:pPr>
+        <w:pStyle w:val="HEDDefinitiondefinition"/>
+      </w:pPr>
+      <w:r>
+        <w:t>An address, for example in a letter, on a copyright page, etc.</w:t>
+      </w:r>
+    </w:p>
+    <w:p>
+      <w:pPr>
+        <w:pStyle w:val="HEDDefinitionterm"/>
+      </w:pPr>
+      <w:r>
+        <w:t>HED Attribution</w:t>
+      </w:r>
+    </w:p>
+    <w:p>
+      <w:pPr>
+        <w:pStyle w:val="HEDDefinitiondefinition"/>
+      </w:pPr>
+      <w:r>
+        <w:t>The attribution to a quote.</w:t>
+      </w:r>
+    </w:p>
+    <w:p>
+      <w:pPr>
+        <w:pStyle w:val="HEDDefinitionterm"/>
+      </w:pPr>
+      <w:r>
+        <w:t>HED Attribution (</w:t>
+      </w:r>
+      <w:proofErr w:type="spellStart"/>
+      <w:r>
+        <w:t>contd</w:t>
+      </w:r>
+      <w:proofErr w:type="spellEnd"/>
+      <w:r>
+        <w:t>)</w:t>
+      </w:r>
+    </w:p>
+    <w:p>
+      <w:pPr>
+        <w:pStyle w:val="HEDDefinitiondefinition"/>
+      </w:pPr>
+      <w:r>
+        <w:t>Continuation paragraphs for a quote attribution. An attribution can have multiple continuation paragraphs.</w:t>
+      </w:r>
+    </w:p>
+    <w:p>
+      <w:pPr>
+        <w:pStyle w:val="HEDDefinitionterm"/>
+      </w:pPr>
+      <w:r>
+        <w:t>HED Author name</w:t>
+      </w:r>
+    </w:p>
+    <w:p>
+      <w:pPr>
+        <w:pStyle w:val="HEDDefinitiondefinition"/>
+      </w:pPr>
+      <w:r>
+        <w:t xml:space="preserve">The name of an author. This could appear in a variety of places: on the main </w:t>
+      </w:r>
+      <w:proofErr w:type="spellStart"/>
+      <w:r>
+        <w:t>titlepage</w:t>
+      </w:r>
+      <w:proofErr w:type="spellEnd"/>
+      <w:r>
+        <w:t>, following a preface title or chapter title, etc.</w:t>
+      </w:r>
+    </w:p>
+    <w:p>
+      <w:pPr>
+        <w:pStyle w:val="HEDDefinitionterm"/>
+      </w:pPr>
+      <w:r>
+        <w:t>HED Box type</w:t>
+      </w:r>
+    </w:p>
+    <w:p>
+      <w:pPr>
+        <w:pStyle w:val="HEDDefinitiondefinition"/>
+      </w:pPr>
+      <w:r>
+        <w:t xml:space="preserve">Some books include multiple types of boxes and sidebars, that appear multiple times within a book. For example, a book might have a type of box called “Quick Tips”, that contains different tips that correspond to the current book topic. This style would be used to tag that Type </w:t>
+      </w:r>
+      <w:proofErr w:type="gramStart"/>
+      <w:r>
+        <w:t>heading, and</w:t>
+      </w:r>
+      <w:proofErr w:type="gramEnd"/>
+      <w:r>
+        <w:t xml:space="preserve"> is different from the main box heading.</w:t>
+      </w:r>
+    </w:p>
+    <w:p>
+      <w:pPr>
+        <w:pStyle w:val="HEDImageholder"/>
+      </w:pPr>
+      <w:r>
+        <w:t>boxtype.png</w:t>
+      </w:r>
+    </w:p>
+    <w:p>
+      <w:pPr>
+        <w:pStyle w:val="HEDDefinitionterm"/>
+      </w:pPr>
+      <w:r>
+        <w:t>HED Caption</w:t>
+      </w:r>
+    </w:p>
+    <w:p>
+      <w:pPr>
+        <w:pStyle w:val="HEDDefinitiondefinition"/>
+      </w:pPr>
+      <w:r>
+        <w:t>A caption, for example to accompany an image or to follow a table.</w:t>
+      </w:r>
+    </w:p>
+    <w:p>
+      <w:pPr>
+        <w:pStyle w:val="HEDDefinitionterm"/>
+      </w:pPr>
+      <w:r>
+        <w:t>HED Chap/Sect/Wrapper number</w:t>
+      </w:r>
+    </w:p>
+    <w:p>
+      <w:pPr>
+        <w:pStyle w:val="HEDDefinitiondefinition"/>
+      </w:pPr>
+      <w:r>
+        <w:t>Number labels for any book section or wrapper, e.g., “Chapter 1”, or “Example 12”.</w:t>
+      </w:r>
+    </w:p>
+    <w:p>
+      <w:pPr>
+        <w:pStyle w:val="HEDDefinitionterm"/>
+      </w:pPr>
+      <w:r>
+        <w:t>HED Chapter/Section title</w:t>
+      </w:r>
+    </w:p>
+    <w:p>
+      <w:pPr>
+        <w:pStyle w:val="HEDDefinitiondefinition"/>
+      </w:pPr>
+      <w:r>
+        <w:t>Titles of main book sections, like chapters, prefaces, appendixes, parts, and so on.</w:t>
+      </w:r>
+    </w:p>
+    <w:p>
+      <w:pPr>
+        <w:pStyle w:val="HEDDefinitionterm"/>
+      </w:pPr>
+      <w:r>
+        <w:t>HED Closing</w:t>
+      </w:r>
+    </w:p>
+    <w:p>
+      <w:pPr>
+        <w:pStyle w:val="HEDDefinitiondefinition"/>
+      </w:pPr>
+      <w:r>
+        <w:t>The closing line of a letter, e.g., “Sincerely,”.</w:t>
+      </w:r>
+    </w:p>
+    <w:p>
+      <w:pPr>
+        <w:pStyle w:val="HEDDefinitionterm"/>
+      </w:pPr>
+      <w:r>
+        <w:t>HED Code paragraph</w:t>
+      </w:r>
+    </w:p>
+    <w:p>
+      <w:pPr>
+        <w:pStyle w:val="HEDDefinitiondefinition"/>
+      </w:pPr>
+      <w:r>
+        <w:t>A block of computer code.</w:t>
+      </w:r>
+    </w:p>
+    <w:p>
+      <w:pPr>
+        <w:pStyle w:val="HEDDefinitionterm"/>
+      </w:pPr>
+      <w:r>
+        <w:t>HED Contributor</w:t>
+      </w:r>
+    </w:p>
+    <w:p>
+      <w:pPr>
+        <w:pStyle w:val="HEDDefinitiondefinition"/>
+      </w:pPr>
+      <w:r>
+        <w:t xml:space="preserve">A book or section contributor, other than the author. For example, the name of an illustrator or editor that might appear on the </w:t>
+      </w:r>
+      <w:proofErr w:type="spellStart"/>
+      <w:r>
+        <w:t>titlepage</w:t>
+      </w:r>
+      <w:proofErr w:type="spellEnd"/>
+      <w:r>
+        <w:t xml:space="preserve"> or at the beginning of a chapter.</w:t>
+      </w:r>
+    </w:p>
+    <w:p>
+      <w:pPr>
+        <w:pStyle w:val="HEDDefinitionterm"/>
+      </w:pPr>
+      <w:r>
+        <w:t>HED Dateline</w:t>
+      </w:r>
+    </w:p>
+    <w:p>
+      <w:pPr>
+        <w:pStyle w:val="HEDDefinitiondefinition"/>
+      </w:pPr>
+      <w:r>
+        <w:t>A dateline.</w:t>
+      </w:r>
+    </w:p>
+    <w:p>
+      <w:pPr>
+        <w:pStyle w:val="HEDDefinitionterm"/>
+      </w:pPr>
+      <w:r>
+        <w:t xml:space="preserve">HED Definition </w:t>
+      </w:r>
+      <w:proofErr w:type="spellStart"/>
+      <w:r>
+        <w:t>definition</w:t>
+      </w:r>
+      <w:proofErr w:type="spellEnd"/>
+    </w:p>
+    <w:p>
+      <w:pPr>
+        <w:pStyle w:val="HEDDefinitiondefinition"/>
+      </w:pPr>
+      <w:r>
+        <w:t>The definition paragraph in a set of term/definition pairs. This paragraph is an example of the definition paragraph that corresponds to the term above.</w:t>
+      </w:r>
+    </w:p>
+    <w:p>
+      <w:pPr>
+        <w:pStyle w:val="HEDDefinitionterm"/>
+      </w:pPr>
+      <w:r>
+        <w:t xml:space="preserve">HED Definition </w:t>
+      </w:r>
+      <w:proofErr w:type="spellStart"/>
+      <w:r>
+        <w:t>definition</w:t>
+      </w:r>
+      <w:proofErr w:type="spellEnd"/>
+      <w:r>
+        <w:t xml:space="preserve"> (</w:t>
+      </w:r>
+      <w:proofErr w:type="spellStart"/>
+      <w:r>
+        <w:t>contd</w:t>
+      </w:r>
+      <w:proofErr w:type="spellEnd"/>
+      <w:r>
+        <w:t>)</w:t>
+      </w:r>
+    </w:p>
+    <w:p>
+      <w:pPr>
+        <w:pStyle w:val="HEDDefinitiondefinition"/>
+      </w:pPr>
+      <w:r>
+        <w:t>A continuation paragraph for a multi-paragraph definition, as defined above.</w:t>
+      </w:r>
+    </w:p>
+    <w:p>
+      <w:pPr>
+        <w:pStyle w:val="HEDDefinitionterm"/>
+      </w:pPr>
+      <w:r>
+        <w:t>HED Definition term</w:t>
+      </w:r>
+    </w:p>
+    <w:p>
+      <w:pPr>
+        <w:pStyle w:val="HEDDefinitiondefinition"/>
+      </w:pPr>
+      <w:r>
         <w:lastRenderedPageBreak/>
-        <w:t>Paragraphs</w:t>
-      </w:r>
-    </w:p>
-    <w:p>
-      <w:pPr>
-        <w:pStyle w:val="HEDBOXDefinitionListstart"/>
-      </w:pPr>
-    </w:p>
-    <w:p>
-      <w:pPr>
-        <w:pStyle w:val="HEDDefinitionterm"/>
-      </w:pPr>
-      <w:r>
-        <w:t>HED Address</w:t>
-      </w:r>
-    </w:p>
-    <w:p>
-      <w:pPr>
-        <w:pStyle w:val="HEDDefinitiondefinition"/>
-      </w:pPr>
-      <w:r>
-        <w:t>An address, for example in a letter, on a copyright page, etc.</w:t>
-      </w:r>
-    </w:p>
-    <w:p>
-      <w:pPr>
-        <w:pStyle w:val="HEDDefinitionterm"/>
-      </w:pPr>
-      <w:r>
-        <w:t>HED Attribution</w:t>
-      </w:r>
-    </w:p>
-    <w:p>
-      <w:pPr>
-        <w:pStyle w:val="HEDDefinitiondefinition"/>
-      </w:pPr>
-      <w:r>
-        <w:t>The attribution to a quote.</w:t>
-      </w:r>
-    </w:p>
-    <w:p>
-      <w:pPr>
-        <w:pStyle w:val="HEDDefinitionterm"/>
-      </w:pPr>
-      <w:r>
-        <w:t>HED Attribution (contd)</w:t>
-      </w:r>
-    </w:p>
-    <w:p>
-      <w:pPr>
-        <w:pStyle w:val="HEDDefinitiondefinition"/>
-      </w:pPr>
-      <w:r>
-        <w:t>Continuation paragraphs for a quote attribution. An attribution can have multiple continuation paragraphs.</w:t>
-      </w:r>
-    </w:p>
-    <w:p>
-      <w:pPr>
-        <w:pStyle w:val="HEDDefinitionterm"/>
-      </w:pPr>
-      <w:r>
-        <w:t>HED Author name</w:t>
-      </w:r>
-    </w:p>
-    <w:p>
-      <w:pPr>
-        <w:pStyle w:val="HEDDefinitiondefinition"/>
-      </w:pPr>
-      <w:r>
-        <w:t>The name of an author. This could appear in a variety of places: on the main titlepage, following a preface title or chapter title, etc.</w:t>
-      </w:r>
-    </w:p>
-    <w:p>
-      <w:pPr>
-        <w:pStyle w:val="HEDDefinitionterm"/>
-      </w:pPr>
-      <w:r>
-        <w:t>HED Box type</w:t>
-      </w:r>
-    </w:p>
-    <w:p>
-      <w:pPr>
-        <w:pStyle w:val="HEDDefinitiondefinition"/>
-      </w:pPr>
-      <w:r>
-        <w:t xml:space="preserve">Some books include multiple types of boxes and sidebars, that appear multiple times within a book. For example, a book might have a type of box called “Quick Tips”, that contains different tips that correspond to the current book topic. This style would be used to tag that Type </w:t>
-      </w:r>
-      <w:proofErr w:type="gramStart"/>
-      <w:r>
-        <w:t>heading, and</w:t>
-      </w:r>
-      <w:proofErr w:type="gramEnd"/>
-      <w:r>
-        <w:t xml:space="preserve"> is different from the main box heading.</w:t>
-      </w:r>
-    </w:p>
-    <w:p>
-      <w:pPr>
-        <w:pStyle w:val="HEDImageholder"/>
-      </w:pPr>
-      <w:r>
-        <w:t>boxtype.png</w:t>
-      </w:r>
-    </w:p>
-    <w:p>
-      <w:pPr>
-        <w:pStyle w:val="HEDDefinitionterm"/>
-      </w:pPr>
-      <w:r>
-        <w:t>HED Caption</w:t>
-      </w:r>
-    </w:p>
-    <w:p>
-      <w:pPr>
-        <w:pStyle w:val="HEDDefinitiondefinition"/>
-      </w:pPr>
-      <w:r>
-        <w:t>A caption, for example to accompany an image or to follow a table.</w:t>
-      </w:r>
-    </w:p>
-    <w:p>
-      <w:pPr>
-        <w:pStyle w:val="HEDDefinitionterm"/>
-      </w:pPr>
-      <w:r>
-        <w:t>HED Chap/Sect/Wrapper number</w:t>
-      </w:r>
-    </w:p>
-    <w:p>
-      <w:pPr>
-        <w:pStyle w:val="HEDDefinitiondefinition"/>
-      </w:pPr>
-      <w:r>
-        <w:t>Number labels for any book section or wrapper, e.g., “Chapter 1”, or “Example 12”.</w:t>
-      </w:r>
-    </w:p>
-    <w:p>
-      <w:pPr>
-        <w:pStyle w:val="HEDDefinitionterm"/>
-      </w:pPr>
-      <w:r>
-        <w:t>HED Chapter/Section title</w:t>
-      </w:r>
-    </w:p>
-    <w:p>
-      <w:pPr>
-        <w:pStyle w:val="HEDDefinitiondefinition"/>
-      </w:pPr>
-      <w:r>
-        <w:t>Titles of main book sections, like chapters, prefaces, appendixes, parts, and so on.</w:t>
-      </w:r>
-    </w:p>
-    <w:p>
-      <w:pPr>
-        <w:pStyle w:val="HEDDefinitionterm"/>
-      </w:pPr>
-      <w:r>
-        <w:t>HED Closing</w:t>
-      </w:r>
-    </w:p>
-    <w:p>
-      <w:pPr>
-        <w:pStyle w:val="HEDDefinitiondefinition"/>
-      </w:pPr>
-      <w:r>
-        <w:t>The closing line of a letter, e.g., “Sincerely,”.</w:t>
-      </w:r>
-    </w:p>
-    <w:p>
-      <w:pPr>
-        <w:pStyle w:val="HEDDefinitionterm"/>
-      </w:pPr>
-      <w:r>
-        <w:t>HED Code paragraph</w:t>
-      </w:r>
-    </w:p>
-    <w:p>
-      <w:pPr>
-        <w:pStyle w:val="HEDDefinitiondefinition"/>
-      </w:pPr>
-      <w:r>
-        <w:t>A block of computer code.</w:t>
-      </w:r>
-    </w:p>
-    <w:p>
-      <w:pPr>
-        <w:pStyle w:val="HEDDefinitionterm"/>
-      </w:pPr>
-      <w:r>
-        <w:t>HED Contributor</w:t>
-      </w:r>
-    </w:p>
-    <w:p>
-      <w:pPr>
-        <w:pStyle w:val="HEDDefinitiondefinition"/>
-      </w:pPr>
-      <w:r>
-        <w:t>A book or section contributor, other than the author. For example, the name of an illustrator or editor that might appear on the titlepage or at the beginning of a chapter.</w:t>
-      </w:r>
-    </w:p>
-    <w:p>
-      <w:pPr>
-        <w:pStyle w:val="HEDDefinitionterm"/>
-      </w:pPr>
-      <w:r>
-        <w:t>HED Dateline</w:t>
-      </w:r>
-    </w:p>
-    <w:p>
-      <w:pPr>
-        <w:pStyle w:val="HEDDefinitiondefinition"/>
-      </w:pPr>
-      <w:r>
-        <w:t>A dateline.</w:t>
-      </w:r>
-    </w:p>
-    <w:p>
-      <w:pPr>
-        <w:pStyle w:val="HEDDefinitionterm"/>
-      </w:pPr>
-      <w:r>
-        <w:t>HED Definition definition</w:t>
-      </w:r>
-    </w:p>
-    <w:p>
-      <w:pPr>
-        <w:pStyle w:val="HEDDefinitiondefinition"/>
-      </w:pPr>
-      <w:r>
-        <w:t>The definition paragraph in a set of term/definition pairs. This paragraph is an example of the definition paragraph that corresponds to the term above.</w:t>
-      </w:r>
-    </w:p>
-    <w:p>
-      <w:pPr>
-        <w:pStyle w:val="HEDDefinitionterm"/>
-      </w:pPr>
-      <w:r>
-        <w:t>HED Definition definition (contd)</w:t>
-      </w:r>
-    </w:p>
-    <w:p>
-      <w:pPr>
-        <w:pStyle w:val="HEDDefinitiondefinition"/>
-      </w:pPr>
-      <w:r>
-        <w:t>A continuation paragraph for a multi-paragraph definition, as defined above.</w:t>
-      </w:r>
-    </w:p>
-    <w:p>
-      <w:pPr>
-        <w:pStyle w:val="HEDDefinitionterm"/>
-      </w:pPr>
-      <w:r>
-        <w:t>HED Definition term</w:t>
-      </w:r>
-    </w:p>
-    <w:p>
-      <w:pPr>
-        <w:pStyle w:val="HEDDefinitiondefinition"/>
-      </w:pPr>
-      <w:r>
         <w:t xml:space="preserve">A term to be defined, often followed by a </w:t>
       </w:r>
       <w:r>
@@ -8908,8 +10155,17 @@
           <w:i/>
           <w:iCs/>
         </w:rPr>
-        <w:t>HED Definition definition</w:t>
-      </w:r>
+        <w:t xml:space="preserve">HED Definition </w:t>
+      </w:r>
+      <w:proofErr w:type="spellStart"/>
+      <w:r>
+        <w:rPr>
+          <w:i/>
+          <w:iCs/>
+        </w:rPr>
+        <w:t>definition</w:t>
+      </w:r>
+      <w:proofErr w:type="spellEnd"/>
       <w:r>
         <w:t xml:space="preserve"> paragraph.</w:t>
       </w:r>
@@ -8925,9 +10181,16 @@
         <w:rPr>
           <w:lang w:val="fr-FR"/>
         </w:rPr>
-        <w:lastRenderedPageBreak/>
-        <w:t>HED Dialogue paragraph</w:t>
-      </w:r>
+        <w:t xml:space="preserve">HED Dialogue </w:t>
+      </w:r>
+      <w:proofErr w:type="spellStart"/>
+      <w:r>
+        <w:rPr>
+          <w:lang w:val="fr-FR"/>
+        </w:rPr>
+        <w:t>paragraph</w:t>
+      </w:r>
+      <w:proofErr w:type="spellEnd"/>
     </w:p>
     <w:p>
       <w:pPr>
@@ -8954,8 +10217,30 @@
         <w:rPr>
           <w:lang w:val="fr-FR"/>
         </w:rPr>
-        <w:t>HED Endnote paragraph</w:t>
-      </w:r>
+        <w:t xml:space="preserve">HED </w:t>
+      </w:r>
+      <w:proofErr w:type="spellStart"/>
+      <w:r>
+        <w:rPr>
+          <w:lang w:val="fr-FR"/>
+        </w:rPr>
+        <w:t>Endnote</w:t>
+      </w:r>
+      <w:proofErr w:type="spellEnd"/>
+      <w:r>
+        <w:rPr>
+          <w:lang w:val="fr-FR"/>
+        </w:rPr>
+        <w:t xml:space="preserve"> </w:t>
+      </w:r>
+      <w:proofErr w:type="spellStart"/>
+      <w:r>
+        <w:rPr>
+          <w:lang w:val="fr-FR"/>
+        </w:rPr>
+        <w:t>paragraph</w:t>
+      </w:r>
+      <w:proofErr w:type="spellEnd"/>
     </w:p>
     <w:p>
       <w:pPr>
@@ -9091,7 +10376,15 @@
       </w:r>
       <w:proofErr w:type="gramEnd"/>
       <w:r>
-        <w:t xml:space="preserve"> often included on a titlepage.</w:t>
+        <w:t xml:space="preserve"> often included on a </w:t>
+      </w:r>
+      <w:proofErr w:type="spellStart"/>
+      <w:r>
+        <w:t>titlepage</w:t>
+      </w:r>
+      <w:proofErr w:type="spellEnd"/>
+      <w:r>
+        <w:t>.</w:t>
       </w:r>
     </w:p>
     <w:p>
@@ -9120,7 +10413,15 @@
         <w:pStyle w:val="HEDDefinitionterm"/>
       </w:pPr>
       <w:r>
-        <w:t>HED List item (contd)</w:t>
+        <w:t>HED List item (</w:t>
+      </w:r>
+      <w:proofErr w:type="spellStart"/>
+      <w:r>
+        <w:t>contd</w:t>
+      </w:r>
+      <w:proofErr w:type="spellEnd"/>
+      <w:r>
+        <w:t>)</w:t>
       </w:r>
     </w:p>
     <w:p>
@@ -9253,7 +10554,15 @@
         <w:pStyle w:val="HEDDefinitiondefinition"/>
       </w:pPr>
       <w:r>
-        <w:t>A location, for example the location of your office as it appears on the book titlepage, or the location in which a chapter is set.</w:t>
+        <w:t xml:space="preserve">A location, for example the location of your office as it appears on the book </w:t>
+      </w:r>
+      <w:proofErr w:type="spellStart"/>
+      <w:r>
+        <w:t>titlepage</w:t>
+      </w:r>
+      <w:proofErr w:type="spellEnd"/>
+      <w:r>
+        <w:t>, or the location in which a chapter is set.</w:t>
       </w:r>
     </w:p>
     <w:p>
@@ -9285,6 +10594,7 @@
         <w:pStyle w:val="HEDDefinitiondefinition"/>
       </w:pPr>
       <w:r>
+        <w:lastRenderedPageBreak/>
         <w:t xml:space="preserve">An ornamental break </w:t>
       </w:r>
       <w:r>
@@ -9304,7 +10614,6 @@
         <w:pStyle w:val="HEDDefinitiondefinition"/>
       </w:pPr>
       <w:r>
-        <w:lastRenderedPageBreak/>
         <w:t>This versatile style is used for plain text, for example in the main flow of a chapter, or a paragraph of text in an extract, or the body text of a letter. See “</w:t>
       </w:r>
       <w:hyperlink w:anchor="ParaWrapSect" w:history="1">
@@ -9324,7 +10633,15 @@
         <w:pStyle w:val="HEDDefinitionterm"/>
       </w:pPr>
       <w:r>
-        <w:t>HED Plain text paragraph (contd)</w:t>
+        <w:t>HED Plain text paragraph (</w:t>
+      </w:r>
+      <w:proofErr w:type="spellStart"/>
+      <w:r>
+        <w:t>contd</w:t>
+      </w:r>
+      <w:proofErr w:type="spellEnd"/>
+      <w:r>
+        <w:t>)</w:t>
       </w:r>
     </w:p>
     <w:p>
@@ -9364,7 +10681,15 @@
         <w:pStyle w:val="HEDDefinitiondefinition"/>
       </w:pPr>
       <w:r>
-        <w:t>This special Hederis style is used to add extra instructions about how to transform the paragraphs and sections of your manuscript. See “</w:t>
+        <w:t xml:space="preserve">This special </w:t>
+      </w:r>
+      <w:proofErr w:type="spellStart"/>
+      <w:r>
+        <w:t>Hederis</w:t>
+      </w:r>
+      <w:proofErr w:type="spellEnd"/>
+      <w:r>
+        <w:t xml:space="preserve"> style is used to add extra instructions about how to transform the paragraphs and sections of your manuscript. See “</w:t>
       </w:r>
       <w:hyperlink w:anchor="AddPIs" w:history="1">
         <w:r>
@@ -9391,7 +10716,15 @@
         <w:pStyle w:val="HEDDefinitiondefinition"/>
       </w:pPr>
       <w:r>
-        <w:t>The name of your publisher, for example appearing on a titlepage.</w:t>
+        <w:t xml:space="preserve">The name of your publisher, for example appearing on a </w:t>
+      </w:r>
+      <w:proofErr w:type="spellStart"/>
+      <w:r>
+        <w:t>titlepage</w:t>
+      </w:r>
+      <w:proofErr w:type="spellEnd"/>
+      <w:r>
+        <w:t>.</w:t>
       </w:r>
     </w:p>
     <w:p>
@@ -9599,6 +10932,7 @@
         <w:pStyle w:val="HEDDefinitionterm"/>
       </w:pPr>
       <w:r>
+        <w:lastRenderedPageBreak/>
         <w:t>HED separator</w:t>
       </w:r>
     </w:p>
@@ -9622,7 +10956,6 @@
         <w:pStyle w:val="HEDWrappertitle"/>
       </w:pPr>
       <w:r>
-        <w:lastRenderedPageBreak/>
         <w:t>Inline Styles</w:t>
       </w:r>
     </w:p>
@@ -9631,7 +10964,15 @@
         <w:pStyle w:val="HEDPlaintextparagraph"/>
       </w:pPr>
       <w:r>
-        <w:t>Inline styles are styles that you apply just to a few words or characters within a paragraph, without affecting the rest of the text in the paragraph. Hederis supports most of Word’s built-in character formatting tools (like italics, bold, underline, etc.), so you don’t need to use inline styles for everything. However, there are a few cases where inline styles come in handy:</w:t>
+        <w:t xml:space="preserve">Inline styles are styles that you apply just to a few words or characters within a paragraph, without affecting the rest of the text in the paragraph. </w:t>
+      </w:r>
+      <w:proofErr w:type="spellStart"/>
+      <w:r>
+        <w:t>Hederis</w:t>
+      </w:r>
+      <w:proofErr w:type="spellEnd"/>
+      <w:r>
+        <w:t xml:space="preserve"> supports most of Word’s built-in character formatting tools (like italics, bold, underline, etc.), so you don’t need to use inline styles for everything. However, there are a few cases where inline styles come in handy:</w:t>
       </w:r>
     </w:p>
     <w:p>
@@ -9668,7 +11009,15 @@
         <w:pStyle w:val="HEDDefinitiondefinitioncontd"/>
       </w:pPr>
       <w:r>
-        <w:t>Note that you can use Word’s built-in Italic formatting button, and this style will automatically be applied when the .docx file is converted in Hederis.</w:t>
+        <w:t xml:space="preserve">Note that you can use Word’s built-in Italic formatting button, and this style will automatically be applied when the .docx file is converted in </w:t>
+      </w:r>
+      <w:proofErr w:type="spellStart"/>
+      <w:r>
+        <w:t>Hederis</w:t>
+      </w:r>
+      <w:proofErr w:type="spellEnd"/>
+      <w:r>
+        <w:t>.</w:t>
       </w:r>
     </w:p>
     <w:p>
@@ -9684,7 +11033,15 @@
         <w:pStyle w:val="HEDDefinitiondefinition"/>
       </w:pPr>
       <w:r>
-        <w:t>This style is typically used for bold text. (In modern web development, “strong” has replaced “boldas a code to add weight to your text.)</w:t>
+        <w:t>This style is typically used for bold text. (In modern web development, “strong” has replaced “</w:t>
+      </w:r>
+      <w:proofErr w:type="spellStart"/>
+      <w:r>
+        <w:t>boldas</w:t>
+      </w:r>
+      <w:proofErr w:type="spellEnd"/>
+      <w:r>
+        <w:t xml:space="preserve"> a code to add weight to your text.)</w:t>
       </w:r>
     </w:p>
     <w:p>
@@ -9692,7 +11049,15 @@
         <w:pStyle w:val="HEDDefinitiondefinitioncontd"/>
       </w:pPr>
       <w:r>
-        <w:t>Note that you can use Word’s built-in bold formatting button, and this style will automatically be applied when the .docx file is converted in Hederis.</w:t>
+        <w:t xml:space="preserve">Note that you can use Word’s built-in bold formatting button, and this style will automatically be applied when the .docx file is converted in </w:t>
+      </w:r>
+      <w:proofErr w:type="spellStart"/>
+      <w:r>
+        <w:t>Hederis</w:t>
+      </w:r>
+      <w:proofErr w:type="spellEnd"/>
+      <w:r>
+        <w:t>.</w:t>
       </w:r>
     </w:p>
     <w:p>
@@ -9724,7 +11089,15 @@
         <w:pStyle w:val="HEDDefinitiondefinition"/>
       </w:pPr>
       <w:r>
-        <w:t>A Link or url.</w:t>
+        <w:t xml:space="preserve">A Link or </w:t>
+      </w:r>
+      <w:proofErr w:type="spellStart"/>
+      <w:r>
+        <w:t>url</w:t>
+      </w:r>
+      <w:proofErr w:type="spellEnd"/>
+      <w:r>
+        <w:t>.</w:t>
       </w:r>
     </w:p>
     <w:p>
@@ -9863,6 +11236,7 @@
         <w:pStyle w:val="HEDDefinitionterm"/>
       </w:pPr>
       <w:r>
+        <w:lastRenderedPageBreak/>
         <w:t>HED SPAN Line break after</w:t>
       </w:r>
     </w:p>
@@ -9917,52 +11291,326 @@
         <w:pStyle w:val="HEDDefinitiondefinition"/>
       </w:pPr>
       <w:r>
+        <w:t>HED SPAN Note reference</w:t>
+      </w:r>
+    </w:p>
+    <w:p>
+      <w:pPr>
+        <w:pStyle w:val="HEDDefinitiondefinition"/>
+      </w:pPr>
+      <w:r>
+        <w:t>HED SPAN Note marker</w:t>
+      </w:r>
+    </w:p>
+    <w:p>
+      <w:pPr>
+        <w:pStyle w:val="HEDBOXDefinitionListend"/>
+      </w:pPr>
+    </w:p>
+    <w:p>
+      <w:pPr>
+        <w:pStyle w:val="HEDBOXSub-sectionend"/>
+      </w:pPr>
+    </w:p>
+    <w:p>
+      <w:pPr>
+        <w:pStyle w:val="HEDBOXSub-sectionstart"/>
+      </w:pPr>
+    </w:p>
+    <w:p>
+      <w:pPr>
+        <w:pStyle w:val="HEDWrappertitle"/>
+      </w:pPr>
+      <w:r>
+        <w:t>Wrappers</w:t>
+      </w:r>
+    </w:p>
+    <w:p>
+      <w:pPr>
+        <w:pStyle w:val="HEDBOXDefinitionListstart"/>
+      </w:pPr>
+    </w:p>
+    <w:p>
+      <w:pPr>
+        <w:pStyle w:val="HEDDefinitionterm"/>
+      </w:pPr>
+      <w:r>
+        <w:t xml:space="preserve">HED BOX </w:t>
+      </w:r>
+      <w:proofErr w:type="spellStart"/>
+      <w:r>
+        <w:t>Box</w:t>
+      </w:r>
+      <w:proofErr w:type="spellEnd"/>
+      <w:r>
+        <w:t xml:space="preserve"> start, HED BOX </w:t>
+      </w:r>
+      <w:proofErr w:type="spellStart"/>
+      <w:r>
+        <w:t>Box</w:t>
+      </w:r>
+      <w:proofErr w:type="spellEnd"/>
+      <w:r>
+        <w:t xml:space="preserve"> end</w:t>
+      </w:r>
+    </w:p>
+    <w:p>
+      <w:pPr>
+        <w:pStyle w:val="HEDDefinitionterm"/>
+      </w:pPr>
+      <w:r>
+        <w:t>HED BOX Bullet List start, HED BOX Bullet List end</w:t>
+      </w:r>
+    </w:p>
+    <w:p>
+      <w:pPr>
+        <w:pStyle w:val="HEDDefinitionterm"/>
+      </w:pPr>
+      <w:r>
+        <w:t>HED BOX Code Block start, HED BOX Code Block end</w:t>
+      </w:r>
+    </w:p>
+    <w:p>
+      <w:pPr>
+        <w:pStyle w:val="HEDDefinitionterm"/>
+      </w:pPr>
+      <w:r>
+        <w:t>HED BOX Definition List start, HED BOX Definition List end</w:t>
+      </w:r>
+    </w:p>
+    <w:p>
+      <w:pPr>
+        <w:pStyle w:val="HEDDefinitionterm"/>
+      </w:pPr>
+      <w:r>
+        <w:t>HED BOX Endnote start, HED BOX Endnote end</w:t>
+      </w:r>
+    </w:p>
+    <w:p>
+      <w:pPr>
+        <w:pStyle w:val="HEDDefinitionterm"/>
+      </w:pPr>
+      <w:r>
+        <w:t>HED BOX Epigraph start, HED BOX Epigraph end</w:t>
+      </w:r>
+    </w:p>
+    <w:p>
+      <w:pPr>
+        <w:pStyle w:val="HEDDefinitionterm"/>
+      </w:pPr>
+      <w:r>
+        <w:t>HED BOX Extract start, HED BOX Extract end</w:t>
+      </w:r>
+    </w:p>
+    <w:p>
+      <w:pPr>
+        <w:pStyle w:val="HEDDefinitionterm"/>
+      </w:pPr>
+      <w:r>
+        <w:t>HED BOX Figure start, HED BOX Figure end</w:t>
+      </w:r>
+    </w:p>
+    <w:p>
+      <w:pPr>
+        <w:pStyle w:val="HEDDefinitionterm"/>
+      </w:pPr>
+      <w:r>
+        <w:t>HED BOX Footnote start, HED BOX Footnote end</w:t>
+      </w:r>
+    </w:p>
+    <w:p>
+      <w:pPr>
+        <w:pStyle w:val="HEDDefinitionterm"/>
+        <w:rPr>
+          <w:lang w:val="da-DK"/>
+        </w:rPr>
+      </w:pPr>
+      <w:r>
+        <w:rPr>
+          <w:lang w:val="da-DK"/>
+        </w:rPr>
+        <w:t>HED BOX Letter start, HED BOX Letter end</w:t>
+      </w:r>
+    </w:p>
+    <w:p>
+      <w:pPr>
+        <w:pStyle w:val="HEDDefinitionterm"/>
+      </w:pPr>
+      <w:r>
+        <w:t>HED BOX Note start, HED BOX Note end</w:t>
+      </w:r>
+    </w:p>
+    <w:p>
+      <w:pPr>
+        <w:pStyle w:val="HEDDefinitionterm"/>
+        <w:rPr>
+          <w:lang w:val="da-DK"/>
+        </w:rPr>
+      </w:pPr>
+      <w:r>
+        <w:rPr>
+          <w:lang w:val="da-DK"/>
+        </w:rPr>
+        <w:t xml:space="preserve">HED BOX </w:t>
+      </w:r>
+      <w:proofErr w:type="spellStart"/>
+      <w:r>
+        <w:rPr>
+          <w:lang w:val="da-DK"/>
+        </w:rPr>
+        <w:t>Num</w:t>
+      </w:r>
+      <w:proofErr w:type="spellEnd"/>
+      <w:r>
+        <w:rPr>
+          <w:lang w:val="da-DK"/>
+        </w:rPr>
+        <w:t xml:space="preserve"> List start, HED BOX </w:t>
+      </w:r>
+      <w:proofErr w:type="spellStart"/>
+      <w:r>
+        <w:rPr>
+          <w:lang w:val="da-DK"/>
+        </w:rPr>
+        <w:t>Num</w:t>
+      </w:r>
+      <w:proofErr w:type="spellEnd"/>
+      <w:r>
+        <w:rPr>
+          <w:lang w:val="da-DK"/>
+        </w:rPr>
+        <w:t xml:space="preserve"> List end</w:t>
+      </w:r>
+    </w:p>
+    <w:p>
+      <w:pPr>
+        <w:pStyle w:val="HEDDefinitionterm"/>
+      </w:pPr>
+      <w:r>
+        <w:t>HED BOX Poetry start, HED BOX Poetry end</w:t>
+      </w:r>
+    </w:p>
+    <w:p>
+      <w:pPr>
+        <w:pStyle w:val="HEDDefinitionterm"/>
+        <w:rPr>
+          <w:lang w:val="da-DK"/>
+        </w:rPr>
+      </w:pPr>
+      <w:r>
+        <w:rPr>
+          <w:lang w:val="da-DK"/>
+        </w:rPr>
+        <w:t>HED BOX Sidebar start, HED BOX Sidebar end</w:t>
+      </w:r>
+    </w:p>
+    <w:p>
+      <w:pPr>
+        <w:pStyle w:val="HEDDefinitionterm"/>
+      </w:pPr>
+      <w:r>
+        <w:t>HED BOX Simple List start, HED BOX Simple List end</w:t>
+      </w:r>
+    </w:p>
+    <w:p>
+      <w:pPr>
+        <w:pStyle w:val="HEDDefinitionterm"/>
+      </w:pPr>
+      <w:r>
+        <w:t>HED BOX Sub-section start, HED BOX Sub-section end</w:t>
+      </w:r>
+    </w:p>
+    <w:p>
+      <w:pPr>
+        <w:pStyle w:val="HEDDefinitionterm"/>
+      </w:pPr>
+      <w:r>
+        <w:t>HED BOX Table start, HED BOX Table end</w:t>
+      </w:r>
+    </w:p>
+    <w:p>
+      <w:pPr>
+        <w:pStyle w:val="HEDBOXDefinitionListend"/>
+      </w:pPr>
+    </w:p>
+    <w:p>
+      <w:pPr>
+        <w:pStyle w:val="HEDBOXSub-sectionend"/>
+      </w:pPr>
+    </w:p>
+    <w:p>
+      <w:pPr>
+        <w:pStyle w:val="HEDBOXSub-sectionstart"/>
+      </w:pPr>
+    </w:p>
+    <w:p>
+      <w:pPr>
+        <w:pStyle w:val="HEDWrappertitle"/>
+      </w:pPr>
+      <w:r>
+        <w:t>Sections</w:t>
+      </w:r>
+    </w:p>
+    <w:p>
+      <w:pPr>
+        <w:pStyle w:val="HEDBOXDefinitionListstart"/>
+      </w:pPr>
+    </w:p>
+    <w:p>
+      <w:pPr>
+        <w:pStyle w:val="HEDDefinitionterm"/>
+      </w:pPr>
+      <w:r>
+        <w:t>HED SECT About the Author</w:t>
+      </w:r>
+    </w:p>
+    <w:p>
+      <w:pPr>
+        <w:pStyle w:val="HEDDefinitionterm"/>
+      </w:pPr>
+      <w:r>
+        <w:t>HED SECT Acknowledgments</w:t>
+      </w:r>
+    </w:p>
+    <w:p>
+      <w:pPr>
+        <w:pStyle w:val="HEDDefinitionterm"/>
+      </w:pPr>
+      <w:r>
+        <w:t>HED SECT Ad Card</w:t>
+      </w:r>
+    </w:p>
+    <w:p>
+      <w:pPr>
+        <w:pStyle w:val="HEDDefinitionterm"/>
+      </w:pPr>
+      <w:r>
+        <w:t>HED SECT Afterword</w:t>
+      </w:r>
+    </w:p>
+    <w:p>
+      <w:pPr>
+        <w:pStyle w:val="HEDDefinitionterm"/>
+      </w:pPr>
+      <w:r>
+        <w:t>HED SECT Appendix</w:t>
+      </w:r>
+    </w:p>
+    <w:p>
+      <w:pPr>
+        <w:pStyle w:val="HEDDefinitionterm"/>
+      </w:pPr>
+      <w:r>
         <w:lastRenderedPageBreak/>
-        <w:t>HED SPAN Note reference</w:t>
-      </w:r>
-    </w:p>
-    <w:p>
-      <w:pPr>
-        <w:pStyle w:val="HEDDefinitiondefinition"/>
-      </w:pPr>
-      <w:r>
-        <w:t>HED SPAN Note marker</w:t>
-      </w:r>
-    </w:p>
-    <w:p>
-      <w:pPr>
-        <w:pStyle w:val="HEDBOXDefinitionListend"/>
-      </w:pPr>
-    </w:p>
-    <w:p>
-      <w:pPr>
-        <w:pStyle w:val="HEDBOXSub-sectionend"/>
-      </w:pPr>
-    </w:p>
-    <w:p>
-      <w:pPr>
-        <w:pStyle w:val="HEDBOXSub-sectionstart"/>
-      </w:pPr>
-    </w:p>
-    <w:p>
-      <w:pPr>
-        <w:pStyle w:val="HEDWrappertitle"/>
-      </w:pPr>
-      <w:r>
-        <w:t>Wrappers</w:t>
-      </w:r>
-    </w:p>
-    <w:p>
-      <w:pPr>
-        <w:pStyle w:val="HEDBOXDefinitionListstart"/>
-      </w:pPr>
+        <w:t>HED SECT Bibliography</w:t>
+      </w:r>
     </w:p>
     <w:p>
       <w:pPr>
         <w:pStyle w:val="HEDDefinitionterm"/>
       </w:pPr>
       <w:r>
-        <w:t>HED BOX Box start, HED BOX Box end</w:t>
+        <w:t>HED SECT Chapter</w:t>
       </w:r>
     </w:p>
     <w:p>
@@ -9970,7 +11618,7 @@
         <w:pStyle w:val="HEDDefinitionterm"/>
       </w:pPr>
       <w:r>
-        <w:t>HED BOX Bullet List start, HED BOX Bullet List end</w:t>
+        <w:t>HED SECT Colophon</w:t>
       </w:r>
     </w:p>
     <w:p>
@@ -9978,7 +11626,7 @@
         <w:pStyle w:val="HEDDefinitionterm"/>
       </w:pPr>
       <w:r>
-        <w:t>HED BOX Code Block start, HED BOX Code Block end</w:t>
+        <w:t>HED SECT Conclusion</w:t>
       </w:r>
     </w:p>
     <w:p>
@@ -9986,7 +11634,7 @@
         <w:pStyle w:val="HEDDefinitionterm"/>
       </w:pPr>
       <w:r>
-        <w:t>HED BOX Definition List start, HED BOX Definition List end</w:t>
+        <w:t>HED SECT Copyright Page</w:t>
       </w:r>
     </w:p>
     <w:p>
@@ -9994,7 +11642,7 @@
         <w:pStyle w:val="HEDDefinitionterm"/>
       </w:pPr>
       <w:r>
-        <w:t>HED BOX Endnote start, HED BOX Endnote end</w:t>
+        <w:t>HED SECT Dedication</w:t>
       </w:r>
     </w:p>
     <w:p>
@@ -10002,7 +11650,7 @@
         <w:pStyle w:val="HEDDefinitionterm"/>
       </w:pPr>
       <w:r>
-        <w:t>HED BOX Epigraph start, HED BOX Epigraph end</w:t>
+        <w:t>HED SECT Endnotes</w:t>
       </w:r>
     </w:p>
     <w:p>
@@ -10010,7 +11658,7 @@
         <w:pStyle w:val="HEDDefinitionterm"/>
       </w:pPr>
       <w:r>
-        <w:t>HED BOX Extract start, HED BOX Extract end</w:t>
+        <w:t>HED SECT Epigraph</w:t>
       </w:r>
     </w:p>
     <w:p>
@@ -10018,7 +11666,7 @@
         <w:pStyle w:val="HEDDefinitionterm"/>
       </w:pPr>
       <w:r>
-        <w:t>HED BOX Figure start, HED BOX Figure end</w:t>
+        <w:t>HED SECT Foreword</w:t>
       </w:r>
     </w:p>
     <w:p>
@@ -10026,21 +11674,23 @@
         <w:pStyle w:val="HEDDefinitionterm"/>
       </w:pPr>
       <w:r>
-        <w:t>HED BOX Footnote start, HED BOX Footnote end</w:t>
+        <w:t>HED SECT Glossary</w:t>
       </w:r>
     </w:p>
     <w:p>
       <w:pPr>
         <w:pStyle w:val="HEDDefinitionterm"/>
-        <w:rPr>
-          <w:lang w:val="da-DK"/>
-        </w:rPr>
-      </w:pPr>
-      <w:r>
-        <w:rPr>
-          <w:lang w:val="da-DK"/>
-        </w:rPr>
-        <w:t>HED BOX Letter start, HED BOX Letter end</w:t>
+      </w:pPr>
+      <w:r>
+        <w:t xml:space="preserve">HED SECT </w:t>
+      </w:r>
+      <w:proofErr w:type="spellStart"/>
+      <w:r>
+        <w:t>Halftitle</w:t>
+      </w:r>
+      <w:proofErr w:type="spellEnd"/>
+      <w:r>
+        <w:t xml:space="preserve"> Page</w:t>
       </w:r>
     </w:p>
     <w:p>
@@ -10048,21 +11698,15 @@
         <w:pStyle w:val="HEDDefinitionterm"/>
       </w:pPr>
       <w:r>
-        <w:t>HED BOX Note start, HED BOX Note end</w:t>
+        <w:t>HED SECT Index</w:t>
       </w:r>
     </w:p>
     <w:p>
       <w:pPr>
         <w:pStyle w:val="HEDDefinitionterm"/>
-        <w:rPr>
-          <w:lang w:val="da-DK"/>
-        </w:rPr>
-      </w:pPr>
-      <w:r>
-        <w:rPr>
-          <w:lang w:val="da-DK"/>
-        </w:rPr>
-        <w:t>HED BOX Num List start, HED BOX Num List end</w:t>
+      </w:pPr>
+      <w:r>
+        <w:t>HED SECT Interlude</w:t>
       </w:r>
     </w:p>
     <w:p>
@@ -10070,21 +11714,15 @@
         <w:pStyle w:val="HEDDefinitionterm"/>
       </w:pPr>
       <w:r>
-        <w:t>HED BOX Poetry start, HED BOX Poetry end</w:t>
+        <w:t>HED SECT Introduction</w:t>
       </w:r>
     </w:p>
     <w:p>
       <w:pPr>
         <w:pStyle w:val="HEDDefinitionterm"/>
-        <w:rPr>
-          <w:lang w:val="da-DK"/>
-        </w:rPr>
-      </w:pPr>
-      <w:r>
-        <w:rPr>
-          <w:lang w:val="da-DK"/>
-        </w:rPr>
-        <w:t>HED BOX Sidebar start, HED BOX Sidebar end</w:t>
+      </w:pPr>
+      <w:r>
+        <w:t>HED SECT Part</w:t>
       </w:r>
     </w:p>
     <w:p>
@@ -10092,7 +11730,7 @@
         <w:pStyle w:val="HEDDefinitionterm"/>
       </w:pPr>
       <w:r>
-        <w:t>HED BOX Simple List start, HED BOX Simple List end</w:t>
+        <w:t>HED SECT Preface</w:t>
       </w:r>
     </w:p>
     <w:p>
@@ -10100,7 +11738,7 @@
         <w:pStyle w:val="HEDDefinitionterm"/>
       </w:pPr>
       <w:r>
-        <w:t>HED BOX Sub-section start, HED BOX Sub-section end</w:t>
+        <w:t>HED SECT TOC</w:t>
       </w:r>
     </w:p>
     <w:p>
@@ -10108,221 +11746,13 @@
         <w:pStyle w:val="HEDDefinitionterm"/>
       </w:pPr>
       <w:r>
-        <w:t>HED BOX Table start, HED BOX Table end</w:t>
-      </w:r>
-    </w:p>
-    <w:p>
-      <w:pPr>
-        <w:pStyle w:val="HEDBOXDefinitionListend"/>
-      </w:pPr>
-    </w:p>
-    <w:p>
-      <w:pPr>
-        <w:pStyle w:val="HEDBOXSub-sectionend"/>
-      </w:pPr>
-    </w:p>
-    <w:p>
-      <w:pPr>
-        <w:pStyle w:val="HEDBOXSub-sectionstart"/>
-      </w:pPr>
-    </w:p>
-    <w:p>
-      <w:pPr>
-        <w:pStyle w:val="HEDWrappertitle"/>
-      </w:pPr>
-      <w:r>
-        <w:t>Sections</w:t>
-      </w:r>
-    </w:p>
-    <w:p>
-      <w:pPr>
-        <w:pStyle w:val="HEDBOXDefinitionListstart"/>
-      </w:pPr>
-    </w:p>
-    <w:p>
-      <w:pPr>
-        <w:pStyle w:val="HEDDefinitionterm"/>
-      </w:pPr>
-      <w:r>
-        <w:t>HED SECT About the Author</w:t>
-      </w:r>
-    </w:p>
-    <w:p>
-      <w:pPr>
-        <w:pStyle w:val="HEDDefinitionterm"/>
-      </w:pPr>
-      <w:r>
-        <w:t>HED SECT Acknowledgments</w:t>
-      </w:r>
-    </w:p>
-    <w:p>
-      <w:pPr>
-        <w:pStyle w:val="HEDDefinitionterm"/>
-      </w:pPr>
-      <w:r>
-        <w:t>HED SECT Ad Card</w:t>
-      </w:r>
-    </w:p>
-    <w:p>
-      <w:pPr>
-        <w:pStyle w:val="HEDDefinitionterm"/>
-      </w:pPr>
-      <w:r>
-        <w:t>HED SECT Afterword</w:t>
-      </w:r>
-    </w:p>
-    <w:p>
-      <w:pPr>
-        <w:pStyle w:val="HEDDefinitionterm"/>
-      </w:pPr>
-      <w:r>
-        <w:t>HED SECT Appendix</w:t>
-      </w:r>
-    </w:p>
-    <w:p>
-      <w:pPr>
-        <w:pStyle w:val="HEDDefinitionterm"/>
-      </w:pPr>
-      <w:r>
-        <w:t>HED SECT Bibliography</w:t>
-      </w:r>
-    </w:p>
-    <w:p>
-      <w:pPr>
-        <w:pStyle w:val="HEDDefinitionterm"/>
-      </w:pPr>
-      <w:r>
-        <w:t>HED SECT Chapter</w:t>
-      </w:r>
-    </w:p>
-    <w:p>
-      <w:pPr>
-        <w:pStyle w:val="HEDDefinitionterm"/>
-      </w:pPr>
-      <w:r>
-        <w:t>HED SECT Colophon</w:t>
-      </w:r>
-    </w:p>
-    <w:p>
-      <w:pPr>
-        <w:pStyle w:val="HEDDefinitionterm"/>
-      </w:pPr>
-      <w:r>
-        <w:t>HED SECT Conclusion</w:t>
-      </w:r>
-    </w:p>
-    <w:p>
-      <w:pPr>
-        <w:pStyle w:val="HEDDefinitionterm"/>
-      </w:pPr>
-      <w:r>
-        <w:t>HED SECT Copyright Page</w:t>
-      </w:r>
-    </w:p>
-    <w:p>
-      <w:pPr>
-        <w:pStyle w:val="HEDDefinitionterm"/>
-      </w:pPr>
-      <w:r>
-        <w:lastRenderedPageBreak/>
-        <w:t>HED SECT Dedication</w:t>
-      </w:r>
-    </w:p>
-    <w:p>
-      <w:pPr>
-        <w:pStyle w:val="HEDDefinitionterm"/>
-      </w:pPr>
-      <w:r>
-        <w:t>HED SECT Endnotes</w:t>
-      </w:r>
-    </w:p>
-    <w:p>
-      <w:pPr>
-        <w:pStyle w:val="HEDDefinitionterm"/>
-      </w:pPr>
-      <w:r>
-        <w:t>HED SECT Epigraph</w:t>
-      </w:r>
-    </w:p>
-    <w:p>
-      <w:pPr>
-        <w:pStyle w:val="HEDDefinitionterm"/>
-      </w:pPr>
-      <w:r>
-        <w:t>HED SECT Foreword</w:t>
-      </w:r>
-    </w:p>
-    <w:p>
-      <w:pPr>
-        <w:pStyle w:val="HEDDefinitionterm"/>
-      </w:pPr>
-      <w:r>
-        <w:t>HED SECT Glossary</w:t>
-      </w:r>
-    </w:p>
-    <w:p>
-      <w:pPr>
-        <w:pStyle w:val="HEDDefinitionterm"/>
-      </w:pPr>
-      <w:r>
-        <w:t>HED SECT Halftitle Page</w:t>
-      </w:r>
-    </w:p>
-    <w:p>
-      <w:pPr>
-        <w:pStyle w:val="HEDDefinitionterm"/>
-      </w:pPr>
-      <w:r>
-        <w:t>HED SECT Index</w:t>
-      </w:r>
-    </w:p>
-    <w:p>
-      <w:pPr>
-        <w:pStyle w:val="HEDDefinitionterm"/>
-      </w:pPr>
-      <w:r>
-        <w:t>HED SECT Interlude</w:t>
-      </w:r>
-    </w:p>
-    <w:p>
-      <w:pPr>
-        <w:pStyle w:val="HEDDefinitionterm"/>
-      </w:pPr>
-      <w:r>
-        <w:t>HED SECT Introduction</w:t>
-      </w:r>
-    </w:p>
-    <w:p>
-      <w:pPr>
-        <w:pStyle w:val="HEDDefinitionterm"/>
-      </w:pPr>
-      <w:r>
-        <w:t>HED SECT Part</w:t>
-      </w:r>
-    </w:p>
-    <w:p>
-      <w:pPr>
-        <w:pStyle w:val="HEDDefinitionterm"/>
-      </w:pPr>
-      <w:r>
-        <w:t>HED SECT Preface</w:t>
-      </w:r>
-    </w:p>
-    <w:p>
-      <w:pPr>
-        <w:pStyle w:val="HEDDefinitionterm"/>
-      </w:pPr>
-      <w:r>
-        <w:t>HED SECT TOC</w:t>
-      </w:r>
-    </w:p>
-    <w:p>
-      <w:pPr>
-        <w:pStyle w:val="HEDDefinitionterm"/>
-      </w:pPr>
-      <w:r>
-        <w:t>HED SECT Titlepage</w:t>
-      </w:r>
+        <w:t xml:space="preserve">HED SECT </w:t>
+      </w:r>
+      <w:proofErr w:type="spellStart"/>
+      <w:r>
+        <w:t>Titlepage</w:t>
+      </w:r>
+      <w:proofErr w:type="spellEnd"/>
     </w:p>
     <w:p>
       <w:pPr>
@@ -10344,7 +11774,7 @@
 </file>
 
 <file path=word/endnotes.xml><?xml version="1.0" encoding="utf-8"?>
-<w:endnotes xmlns:wpc="http://schemas.microsoft.com/office/word/2010/wordprocessingCanvas" xmlns:cx="http://schemas.microsoft.com/office/drawing/2014/chartex" xmlns:cx1="http://schemas.microsoft.com/office/drawing/2015/9/8/chartex" xmlns:cx2="http://schemas.microsoft.com/office/drawing/2015/10/21/chartex" xmlns:cx3="http://schemas.microsoft.com/office/drawing/2016/5/9/chartex" xmlns:cx4="http://schemas.microsoft.com/office/drawing/2016/5/10/chartex" xmlns:cx5="http://schemas.microsoft.com/office/drawing/2016/5/11/chartex" xmlns:cx6="http://schemas.microsoft.com/office/drawing/2016/5/12/chartex" xmlns:cx7="http://schemas.microsoft.com/office/drawing/2016/5/13/chartex" xmlns:cx8="http://schemas.microsoft.com/office/drawing/2016/5/14/chartex" xmlns:mc="http://schemas.openxmlformats.org/markup-compatibility/2006" xmlns:aink="http://schemas.microsoft.com/office/drawing/2016/ink" xmlns:am3d="http://schemas.microsoft.com/office/drawing/2017/model3d" xmlns:o="urn:schemas-microsoft-com:office:office" xmlns:r="http://schemas.openxmlformats.org/officeDocument/2006/relationships" xmlns:m="http://schemas.openxmlformats.org/officeDocument/2006/math" xmlns:v="urn:schemas-microsoft-com:vml" xmlns:wp14="http://schemas.microsoft.com/office/word/2010/wordprocessingDrawing" xmlns:wp="http://schemas.openxmlformats.org/drawingml/2006/wordprocessingDrawing" xmlns:w10="urn:schemas-microsoft-com:office:word" xmlns:w="http://schemas.openxmlformats.org/wordprocessingml/2006/main" xmlns:w14="http://schemas.microsoft.com/office/word/2010/wordml" xmlns:w15="http://schemas.microsoft.com/office/word/2012/wordml" xmlns:w16cid="http://schemas.microsoft.com/office/word/2016/wordml/cid" xmlns:w16se="http://schemas.microsoft.com/office/word/2015/wordml/symex" xmlns:wpg="http://schemas.microsoft.com/office/word/2010/wordprocessingGroup" xmlns:wpi="http://schemas.microsoft.com/office/word/2010/wordprocessingInk" xmlns:wne="http://schemas.microsoft.com/office/word/2006/wordml" xmlns:wps="http://schemas.microsoft.com/office/word/2010/wordprocessingShape" mc:Ignorable="w14 w15 w16se w16cid wp14">
+<w:endnotes xmlns:wpc="http://schemas.microsoft.com/office/word/2010/wordprocessingCanvas" xmlns:cx="http://schemas.microsoft.com/office/drawing/2014/chartex" xmlns:cx1="http://schemas.microsoft.com/office/drawing/2015/9/8/chartex" xmlns:cx2="http://schemas.microsoft.com/office/drawing/2015/10/21/chartex" xmlns:cx3="http://schemas.microsoft.com/office/drawing/2016/5/9/chartex" xmlns:cx4="http://schemas.microsoft.com/office/drawing/2016/5/10/chartex" xmlns:cx5="http://schemas.microsoft.com/office/drawing/2016/5/11/chartex" xmlns:cx6="http://schemas.microsoft.com/office/drawing/2016/5/12/chartex" xmlns:cx7="http://schemas.microsoft.com/office/drawing/2016/5/13/chartex" xmlns:cx8="http://schemas.microsoft.com/office/drawing/2016/5/14/chartex" xmlns:mc="http://schemas.openxmlformats.org/markup-compatibility/2006" xmlns:aink="http://schemas.microsoft.com/office/drawing/2016/ink" xmlns:am3d="http://schemas.microsoft.com/office/drawing/2017/model3d" xmlns:o="urn:schemas-microsoft-com:office:office" xmlns:r="http://schemas.openxmlformats.org/officeDocument/2006/relationships" xmlns:m="http://schemas.openxmlformats.org/officeDocument/2006/math" xmlns:v="urn:schemas-microsoft-com:vml" xmlns:wp14="http://schemas.microsoft.com/office/word/2010/wordprocessingDrawing" xmlns:wp="http://schemas.openxmlformats.org/drawingml/2006/wordprocessingDrawing" xmlns:w10="urn:schemas-microsoft-com:office:word" xmlns:w="http://schemas.openxmlformats.org/wordprocessingml/2006/main" xmlns:w14="http://schemas.microsoft.com/office/word/2010/wordml" xmlns:w15="http://schemas.microsoft.com/office/word/2012/wordml" xmlns:w16cex="http://schemas.microsoft.com/office/word/2018/wordml/cex" xmlns:w16cid="http://schemas.microsoft.com/office/word/2016/wordml/cid" xmlns:w16="http://schemas.microsoft.com/office/word/2018/wordml" xmlns:w16se="http://schemas.microsoft.com/office/word/2015/wordml/symex" xmlns:wpg="http://schemas.microsoft.com/office/word/2010/wordprocessingGroup" xmlns:wpi="http://schemas.microsoft.com/office/word/2010/wordprocessingInk" xmlns:wne="http://schemas.microsoft.com/office/word/2006/wordml" xmlns:wps="http://schemas.microsoft.com/office/word/2010/wordprocessingShape" mc:Ignorable="w14 w15 w16se w16cid w16 w16cex wp14">
   <w:endnote w:type="separator" w:id="-1">
     <w:p>
       <w:r>
@@ -10363,7 +11793,7 @@
 </file>
 
 <file path=word/footnotes.xml><?xml version="1.0" encoding="utf-8"?>
-<w:footnotes xmlns:wpc="http://schemas.microsoft.com/office/word/2010/wordprocessingCanvas" xmlns:cx="http://schemas.microsoft.com/office/drawing/2014/chartex" xmlns:cx1="http://schemas.microsoft.com/office/drawing/2015/9/8/chartex" xmlns:cx2="http://schemas.microsoft.com/office/drawing/2015/10/21/chartex" xmlns:cx3="http://schemas.microsoft.com/office/drawing/2016/5/9/chartex" xmlns:cx4="http://schemas.microsoft.com/office/drawing/2016/5/10/chartex" xmlns:cx5="http://schemas.microsoft.com/office/drawing/2016/5/11/chartex" xmlns:cx6="http://schemas.microsoft.com/office/drawing/2016/5/12/chartex" xmlns:cx7="http://schemas.microsoft.com/office/drawing/2016/5/13/chartex" xmlns:cx8="http://schemas.microsoft.com/office/drawing/2016/5/14/chartex" xmlns:mc="http://schemas.openxmlformats.org/markup-compatibility/2006" xmlns:aink="http://schemas.microsoft.com/office/drawing/2016/ink" xmlns:am3d="http://schemas.microsoft.com/office/drawing/2017/model3d" xmlns:o="urn:schemas-microsoft-com:office:office" xmlns:r="http://schemas.openxmlformats.org/officeDocument/2006/relationships" xmlns:m="http://schemas.openxmlformats.org/officeDocument/2006/math" xmlns:v="urn:schemas-microsoft-com:vml" xmlns:wp14="http://schemas.microsoft.com/office/word/2010/wordprocessingDrawing" xmlns:wp="http://schemas.openxmlformats.org/drawingml/2006/wordprocessingDrawing" xmlns:w10="urn:schemas-microsoft-com:office:word" xmlns:w="http://schemas.openxmlformats.org/wordprocessingml/2006/main" xmlns:w14="http://schemas.microsoft.com/office/word/2010/wordml" xmlns:w15="http://schemas.microsoft.com/office/word/2012/wordml" xmlns:w16cid="http://schemas.microsoft.com/office/word/2016/wordml/cid" xmlns:w16se="http://schemas.microsoft.com/office/word/2015/wordml/symex" xmlns:wpg="http://schemas.microsoft.com/office/word/2010/wordprocessingGroup" xmlns:wpi="http://schemas.microsoft.com/office/word/2010/wordprocessingInk" xmlns:wne="http://schemas.microsoft.com/office/word/2006/wordml" xmlns:wps="http://schemas.microsoft.com/office/word/2010/wordprocessingShape" mc:Ignorable="w14 w15 w16se w16cid wp14">
+<w:footnotes xmlns:wpc="http://schemas.microsoft.com/office/word/2010/wordprocessingCanvas" xmlns:cx="http://schemas.microsoft.com/office/drawing/2014/chartex" xmlns:cx1="http://schemas.microsoft.com/office/drawing/2015/9/8/chartex" xmlns:cx2="http://schemas.microsoft.com/office/drawing/2015/10/21/chartex" xmlns:cx3="http://schemas.microsoft.com/office/drawing/2016/5/9/chartex" xmlns:cx4="http://schemas.microsoft.com/office/drawing/2016/5/10/chartex" xmlns:cx5="http://schemas.microsoft.com/office/drawing/2016/5/11/chartex" xmlns:cx6="http://schemas.microsoft.com/office/drawing/2016/5/12/chartex" xmlns:cx7="http://schemas.microsoft.com/office/drawing/2016/5/13/chartex" xmlns:cx8="http://schemas.microsoft.com/office/drawing/2016/5/14/chartex" xmlns:mc="http://schemas.openxmlformats.org/markup-compatibility/2006" xmlns:aink="http://schemas.microsoft.com/office/drawing/2016/ink" xmlns:am3d="http://schemas.microsoft.com/office/drawing/2017/model3d" xmlns:o="urn:schemas-microsoft-com:office:office" xmlns:r="http://schemas.openxmlformats.org/officeDocument/2006/relationships" xmlns:m="http://schemas.openxmlformats.org/officeDocument/2006/math" xmlns:v="urn:schemas-microsoft-com:vml" xmlns:wp14="http://schemas.microsoft.com/office/word/2010/wordprocessingDrawing" xmlns:wp="http://schemas.openxmlformats.org/drawingml/2006/wordprocessingDrawing" xmlns:w10="urn:schemas-microsoft-com:office:word" xmlns:w="http://schemas.openxmlformats.org/wordprocessingml/2006/main" xmlns:w14="http://schemas.microsoft.com/office/word/2010/wordml" xmlns:w15="http://schemas.microsoft.com/office/word/2012/wordml" xmlns:w16cex="http://schemas.microsoft.com/office/word/2018/wordml/cex" xmlns:w16cid="http://schemas.microsoft.com/office/word/2016/wordml/cid" xmlns:w16="http://schemas.microsoft.com/office/word/2018/wordml" xmlns:w16se="http://schemas.microsoft.com/office/word/2015/wordml/symex" xmlns:wpg="http://schemas.microsoft.com/office/word/2010/wordprocessingGroup" xmlns:wpi="http://schemas.microsoft.com/office/word/2010/wordprocessingInk" xmlns:wne="http://schemas.microsoft.com/office/word/2006/wordml" xmlns:wps="http://schemas.microsoft.com/office/word/2010/wordprocessingShape" mc:Ignorable="w14 w15 w16se w16cid w16 w16cex wp14">
   <w:footnote w:type="separator" w:id="-1">
     <w:p>
       <w:r>
@@ -10382,7 +11812,7 @@
 </file>
 
 <file path=word/numbering.xml><?xml version="1.0" encoding="utf-8"?>
-<w:numbering xmlns:wpc="http://schemas.microsoft.com/office/word/2010/wordprocessingCanvas" xmlns:cx="http://schemas.microsoft.com/office/drawing/2014/chartex" xmlns:cx1="http://schemas.microsoft.com/office/drawing/2015/9/8/chartex" xmlns:cx2="http://schemas.microsoft.com/office/drawing/2015/10/21/chartex" xmlns:cx3="http://schemas.microsoft.com/office/drawing/2016/5/9/chartex" xmlns:cx4="http://schemas.microsoft.com/office/drawing/2016/5/10/chartex" xmlns:cx5="http://schemas.microsoft.com/office/drawing/2016/5/11/chartex" xmlns:cx6="http://schemas.microsoft.com/office/drawing/2016/5/12/chartex" xmlns:cx7="http://schemas.microsoft.com/office/drawing/2016/5/13/chartex" xmlns:cx8="http://schemas.microsoft.com/office/drawing/2016/5/14/chartex" xmlns:mc="http://schemas.openxmlformats.org/markup-compatibility/2006" xmlns:aink="http://schemas.microsoft.com/office/drawing/2016/ink" xmlns:am3d="http://schemas.microsoft.com/office/drawing/2017/model3d" xmlns:o="urn:schemas-microsoft-com:office:office" xmlns:r="http://schemas.openxmlformats.org/officeDocument/2006/relationships" xmlns:m="http://schemas.openxmlformats.org/officeDocument/2006/math" xmlns:v="urn:schemas-microsoft-com:vml" xmlns:wp14="http://schemas.microsoft.com/office/word/2010/wordprocessingDrawing" xmlns:wp="http://schemas.openxmlformats.org/drawingml/2006/wordprocessingDrawing" xmlns:w10="urn:schemas-microsoft-com:office:word" xmlns:w="http://schemas.openxmlformats.org/wordprocessingml/2006/main" xmlns:w14="http://schemas.microsoft.com/office/word/2010/wordml" xmlns:w15="http://schemas.microsoft.com/office/word/2012/wordml" xmlns:w16cid="http://schemas.microsoft.com/office/word/2016/wordml/cid" xmlns:w16se="http://schemas.microsoft.com/office/word/2015/wordml/symex" xmlns:wpg="http://schemas.microsoft.com/office/word/2010/wordprocessingGroup" xmlns:wpi="http://schemas.microsoft.com/office/word/2010/wordprocessingInk" xmlns:wne="http://schemas.microsoft.com/office/word/2006/wordml" xmlns:wps="http://schemas.microsoft.com/office/word/2010/wordprocessingShape" mc:Ignorable="w14 w15 w16se w16cid wp14">
+<w:numbering xmlns:wpc="http://schemas.microsoft.com/office/word/2010/wordprocessingCanvas" xmlns:cx="http://schemas.microsoft.com/office/drawing/2014/chartex" xmlns:cx1="http://schemas.microsoft.com/office/drawing/2015/9/8/chartex" xmlns:cx2="http://schemas.microsoft.com/office/drawing/2015/10/21/chartex" xmlns:cx3="http://schemas.microsoft.com/office/drawing/2016/5/9/chartex" xmlns:cx4="http://schemas.microsoft.com/office/drawing/2016/5/10/chartex" xmlns:cx5="http://schemas.microsoft.com/office/drawing/2016/5/11/chartex" xmlns:cx6="http://schemas.microsoft.com/office/drawing/2016/5/12/chartex" xmlns:cx7="http://schemas.microsoft.com/office/drawing/2016/5/13/chartex" xmlns:cx8="http://schemas.microsoft.com/office/drawing/2016/5/14/chartex" xmlns:mc="http://schemas.openxmlformats.org/markup-compatibility/2006" xmlns:aink="http://schemas.microsoft.com/office/drawing/2016/ink" xmlns:am3d="http://schemas.microsoft.com/office/drawing/2017/model3d" xmlns:o="urn:schemas-microsoft-com:office:office" xmlns:r="http://schemas.openxmlformats.org/officeDocument/2006/relationships" xmlns:m="http://schemas.openxmlformats.org/officeDocument/2006/math" xmlns:v="urn:schemas-microsoft-com:vml" xmlns:wp14="http://schemas.microsoft.com/office/word/2010/wordprocessingDrawing" xmlns:wp="http://schemas.openxmlformats.org/drawingml/2006/wordprocessingDrawing" xmlns:w10="urn:schemas-microsoft-com:office:word" xmlns:w="http://schemas.openxmlformats.org/wordprocessingml/2006/main" xmlns:w14="http://schemas.microsoft.com/office/word/2010/wordml" xmlns:w15="http://schemas.microsoft.com/office/word/2012/wordml" xmlns:w16cex="http://schemas.microsoft.com/office/word/2018/wordml/cex" xmlns:w16cid="http://schemas.microsoft.com/office/word/2016/wordml/cid" xmlns:w16="http://schemas.microsoft.com/office/word/2018/wordml" xmlns:w16se="http://schemas.microsoft.com/office/word/2015/wordml/symex" xmlns:wpg="http://schemas.microsoft.com/office/word/2010/wordprocessingGroup" xmlns:wpi="http://schemas.microsoft.com/office/word/2010/wordprocessingInk" xmlns:wne="http://schemas.microsoft.com/office/word/2006/wordml" xmlns:wps="http://schemas.microsoft.com/office/word/2010/wordprocessingShape" mc:Ignorable="w14 w15 w16se w16cid w16 w16cex wp14">
   <w:abstractNum w:abstractNumId="0" w15:restartNumberingAfterBreak="0">
     <w:nsid w:val="019F6AD7"/>
     <w:multiLevelType w:val="hybridMultilevel"/>
@@ -10584,6 +12014,155 @@
     </w:lvl>
   </w:abstractNum>
   <w:abstractNum w:abstractNumId="2" w15:restartNumberingAfterBreak="0">
+    <w:nsid w:val="1DDD6A0E"/>
+    <w:multiLevelType w:val="multilevel"/>
+    <w:tmpl w:val="D4FC80FA"/>
+    <w:lvl w:ilvl="0">
+      <w:start w:val="1"/>
+      <w:numFmt w:val="bullet"/>
+      <w:lvlText w:val=""/>
+      <w:lvlJc w:val="left"/>
+      <w:pPr>
+        <w:tabs>
+          <w:tab w:val="num" w:pos="720"/>
+        </w:tabs>
+        <w:ind w:left="720" w:hanging="360"/>
+      </w:pPr>
+      <w:rPr>
+        <w:rFonts w:ascii="Symbol" w:hAnsi="Symbol" w:hint="default"/>
+        <w:sz w:val="20"/>
+      </w:rPr>
+    </w:lvl>
+    <w:lvl w:ilvl="1">
+      <w:start w:val="1"/>
+      <w:numFmt w:val="bullet"/>
+      <w:lvlText w:val="o"/>
+      <w:lvlJc w:val="left"/>
+      <w:pPr>
+        <w:tabs>
+          <w:tab w:val="num" w:pos="1440"/>
+        </w:tabs>
+        <w:ind w:left="1440" w:hanging="360"/>
+      </w:pPr>
+      <w:rPr>
+        <w:rFonts w:ascii="Courier New" w:hAnsi="Courier New" w:hint="default"/>
+        <w:sz w:val="20"/>
+      </w:rPr>
+    </w:lvl>
+    <w:lvl w:ilvl="2" w:tentative="1">
+      <w:start w:val="1"/>
+      <w:numFmt w:val="bullet"/>
+      <w:lvlText w:val=""/>
+      <w:lvlJc w:val="left"/>
+      <w:pPr>
+        <w:tabs>
+          <w:tab w:val="num" w:pos="2160"/>
+        </w:tabs>
+        <w:ind w:left="2160" w:hanging="360"/>
+      </w:pPr>
+      <w:rPr>
+        <w:rFonts w:ascii="Wingdings" w:hAnsi="Wingdings" w:hint="default"/>
+        <w:sz w:val="20"/>
+      </w:rPr>
+    </w:lvl>
+    <w:lvl w:ilvl="3" w:tentative="1">
+      <w:start w:val="1"/>
+      <w:numFmt w:val="bullet"/>
+      <w:lvlText w:val=""/>
+      <w:lvlJc w:val="left"/>
+      <w:pPr>
+        <w:tabs>
+          <w:tab w:val="num" w:pos="2880"/>
+        </w:tabs>
+        <w:ind w:left="2880" w:hanging="360"/>
+      </w:pPr>
+      <w:rPr>
+        <w:rFonts w:ascii="Wingdings" w:hAnsi="Wingdings" w:hint="default"/>
+        <w:sz w:val="20"/>
+      </w:rPr>
+    </w:lvl>
+    <w:lvl w:ilvl="4" w:tentative="1">
+      <w:start w:val="1"/>
+      <w:numFmt w:val="bullet"/>
+      <w:lvlText w:val=""/>
+      <w:lvlJc w:val="left"/>
+      <w:pPr>
+        <w:tabs>
+          <w:tab w:val="num" w:pos="3600"/>
+        </w:tabs>
+        <w:ind w:left="3600" w:hanging="360"/>
+      </w:pPr>
+      <w:rPr>
+        <w:rFonts w:ascii="Wingdings" w:hAnsi="Wingdings" w:hint="default"/>
+        <w:sz w:val="20"/>
+      </w:rPr>
+    </w:lvl>
+    <w:lvl w:ilvl="5" w:tentative="1">
+      <w:start w:val="1"/>
+      <w:numFmt w:val="bullet"/>
+      <w:lvlText w:val=""/>
+      <w:lvlJc w:val="left"/>
+      <w:pPr>
+        <w:tabs>
+          <w:tab w:val="num" w:pos="4320"/>
+        </w:tabs>
+        <w:ind w:left="4320" w:hanging="360"/>
+      </w:pPr>
+      <w:rPr>
+        <w:rFonts w:ascii="Wingdings" w:hAnsi="Wingdings" w:hint="default"/>
+        <w:sz w:val="20"/>
+      </w:rPr>
+    </w:lvl>
+    <w:lvl w:ilvl="6" w:tentative="1">
+      <w:start w:val="1"/>
+      <w:numFmt w:val="bullet"/>
+      <w:lvlText w:val=""/>
+      <w:lvlJc w:val="left"/>
+      <w:pPr>
+        <w:tabs>
+          <w:tab w:val="num" w:pos="5040"/>
+        </w:tabs>
+        <w:ind w:left="5040" w:hanging="360"/>
+      </w:pPr>
+      <w:rPr>
+        <w:rFonts w:ascii="Wingdings" w:hAnsi="Wingdings" w:hint="default"/>
+        <w:sz w:val="20"/>
+      </w:rPr>
+    </w:lvl>
+    <w:lvl w:ilvl="7" w:tentative="1">
+      <w:start w:val="1"/>
+      <w:numFmt w:val="bullet"/>
+      <w:lvlText w:val=""/>
+      <w:lvlJc w:val="left"/>
+      <w:pPr>
+        <w:tabs>
+          <w:tab w:val="num" w:pos="5760"/>
+        </w:tabs>
+        <w:ind w:left="5760" w:hanging="360"/>
+      </w:pPr>
+      <w:rPr>
+        <w:rFonts w:ascii="Wingdings" w:hAnsi="Wingdings" w:hint="default"/>
+        <w:sz w:val="20"/>
+      </w:rPr>
+    </w:lvl>
+    <w:lvl w:ilvl="8" w:tentative="1">
+      <w:start w:val="1"/>
+      <w:numFmt w:val="bullet"/>
+      <w:lvlText w:val=""/>
+      <w:lvlJc w:val="left"/>
+      <w:pPr>
+        <w:tabs>
+          <w:tab w:val="num" w:pos="6480"/>
+        </w:tabs>
+        <w:ind w:left="6480" w:hanging="360"/>
+      </w:pPr>
+      <w:rPr>
+        <w:rFonts w:ascii="Wingdings" w:hAnsi="Wingdings" w:hint="default"/>
+        <w:sz w:val="20"/>
+      </w:rPr>
+    </w:lvl>
+  </w:abstractNum>
+  <w:abstractNum w:abstractNumId="3" w15:restartNumberingAfterBreak="0">
     <w:nsid w:val="298D39E1"/>
     <w:multiLevelType w:val="hybridMultilevel"/>
     <w:tmpl w:val="4DD8E724"/>
@@ -10669,7 +12248,7 @@
       </w:pPr>
     </w:lvl>
   </w:abstractNum>
-  <w:abstractNum w:abstractNumId="3" w15:restartNumberingAfterBreak="0">
+  <w:abstractNum w:abstractNumId="4" w15:restartNumberingAfterBreak="0">
     <w:nsid w:val="2A095B33"/>
     <w:multiLevelType w:val="multilevel"/>
     <w:tmpl w:val="D5FA5D0C"/>
@@ -10782,7 +12361,7 @@
       </w:rPr>
     </w:lvl>
   </w:abstractNum>
-  <w:abstractNum w:abstractNumId="4" w15:restartNumberingAfterBreak="0">
+  <w:abstractNum w:abstractNumId="5" w15:restartNumberingAfterBreak="0">
     <w:nsid w:val="2CA03691"/>
     <w:multiLevelType w:val="hybridMultilevel"/>
     <w:tmpl w:val="D5FA5D0C"/>
@@ -10896,7 +12475,7 @@
       </w:rPr>
     </w:lvl>
   </w:abstractNum>
-  <w:abstractNum w:abstractNumId="5" w15:restartNumberingAfterBreak="0">
+  <w:abstractNum w:abstractNumId="6" w15:restartNumberingAfterBreak="0">
     <w:nsid w:val="32C575D4"/>
     <w:multiLevelType w:val="multilevel"/>
     <w:tmpl w:val="FFE2101A"/>
@@ -11009,7 +12588,7 @@
       </w:rPr>
     </w:lvl>
   </w:abstractNum>
-  <w:abstractNum w:abstractNumId="6" w15:restartNumberingAfterBreak="0">
+  <w:abstractNum w:abstractNumId="7" w15:restartNumberingAfterBreak="0">
     <w:nsid w:val="40A4220C"/>
     <w:multiLevelType w:val="multilevel"/>
     <w:tmpl w:val="FFE2101A"/>
@@ -11122,7 +12701,7 @@
       </w:rPr>
     </w:lvl>
   </w:abstractNum>
-  <w:abstractNum w:abstractNumId="7" w15:restartNumberingAfterBreak="0">
+  <w:abstractNum w:abstractNumId="8" w15:restartNumberingAfterBreak="0">
     <w:nsid w:val="42A753C6"/>
     <w:multiLevelType w:val="multilevel"/>
     <w:tmpl w:val="2C2AB8E0"/>
@@ -11235,7 +12814,7 @@
       </w:pPr>
     </w:lvl>
   </w:abstractNum>
-  <w:abstractNum w:abstractNumId="8" w15:restartNumberingAfterBreak="0">
+  <w:abstractNum w:abstractNumId="9" w15:restartNumberingAfterBreak="0">
     <w:nsid w:val="5E5941EB"/>
     <w:multiLevelType w:val="hybridMultilevel"/>
     <w:tmpl w:val="FFE2101A"/>
@@ -11349,7 +12928,7 @@
       </w:rPr>
     </w:lvl>
   </w:abstractNum>
-  <w:abstractNum w:abstractNumId="9" w15:restartNumberingAfterBreak="0">
+  <w:abstractNum w:abstractNumId="10" w15:restartNumberingAfterBreak="0">
     <w:nsid w:val="69425A71"/>
     <w:multiLevelType w:val="hybridMultilevel"/>
     <w:tmpl w:val="4CFE4628"/>
@@ -11437,70 +13016,73 @@
     </w:lvl>
   </w:abstractNum>
   <w:num w:numId="1">
-    <w:abstractNumId w:val="8"/>
+    <w:abstractNumId w:val="9"/>
   </w:num>
   <w:num w:numId="2">
     <w:abstractNumId w:val="0"/>
   </w:num>
   <w:num w:numId="3">
-    <w:abstractNumId w:val="4"/>
+    <w:abstractNumId w:val="5"/>
   </w:num>
   <w:num w:numId="4">
-    <w:abstractNumId w:val="5"/>
+    <w:abstractNumId w:val="6"/>
   </w:num>
   <w:num w:numId="5">
-    <w:abstractNumId w:val="2"/>
+    <w:abstractNumId w:val="3"/>
   </w:num>
   <w:num w:numId="6">
-    <w:abstractNumId w:val="6"/>
+    <w:abstractNumId w:val="7"/>
   </w:num>
   <w:num w:numId="7">
-    <w:abstractNumId w:val="9"/>
+    <w:abstractNumId w:val="10"/>
   </w:num>
   <w:num w:numId="8">
-    <w:abstractNumId w:val="3"/>
+    <w:abstractNumId w:val="4"/>
   </w:num>
   <w:num w:numId="9">
     <w:abstractNumId w:val="1"/>
   </w:num>
   <w:num w:numId="10">
-    <w:abstractNumId w:val="9"/>
+    <w:abstractNumId w:val="10"/>
     <w:lvlOverride w:ilvl="0">
       <w:startOverride w:val="1"/>
     </w:lvlOverride>
   </w:num>
   <w:num w:numId="11">
-    <w:abstractNumId w:val="9"/>
+    <w:abstractNumId w:val="10"/>
     <w:lvlOverride w:ilvl="0">
       <w:startOverride w:val="1"/>
     </w:lvlOverride>
   </w:num>
   <w:num w:numId="12">
-    <w:abstractNumId w:val="9"/>
+    <w:abstractNumId w:val="10"/>
     <w:lvlOverride w:ilvl="0">
       <w:startOverride w:val="1"/>
     </w:lvlOverride>
   </w:num>
   <w:num w:numId="13">
-    <w:abstractNumId w:val="9"/>
+    <w:abstractNumId w:val="10"/>
     <w:lvlOverride w:ilvl="0">
       <w:startOverride w:val="1"/>
     </w:lvlOverride>
   </w:num>
   <w:num w:numId="14">
-    <w:abstractNumId w:val="9"/>
+    <w:abstractNumId w:val="10"/>
     <w:lvlOverride w:ilvl="0">
       <w:startOverride w:val="1"/>
     </w:lvlOverride>
   </w:num>
   <w:num w:numId="15">
-    <w:abstractNumId w:val="7"/>
+    <w:abstractNumId w:val="8"/>
+  </w:num>
+  <w:num w:numId="16">
+    <w:abstractNumId w:val="2"/>
   </w:num>
 </w:numbering>
 </file>
 
 <file path=word/styles.xml><?xml version="1.0" encoding="utf-8"?>
-<w:styles xmlns:mc="http://schemas.openxmlformats.org/markup-compatibility/2006" xmlns:r="http://schemas.openxmlformats.org/officeDocument/2006/relationships" xmlns:w="http://schemas.openxmlformats.org/wordprocessingml/2006/main" xmlns:w14="http://schemas.microsoft.com/office/word/2010/wordml" xmlns:w15="http://schemas.microsoft.com/office/word/2012/wordml" xmlns:w16cid="http://schemas.microsoft.com/office/word/2016/wordml/cid" xmlns:w16se="http://schemas.microsoft.com/office/word/2015/wordml/symex" mc:Ignorable="w14 w15 w16se w16cid">
+<w:styles xmlns:mc="http://schemas.openxmlformats.org/markup-compatibility/2006" xmlns:r="http://schemas.openxmlformats.org/officeDocument/2006/relationships" xmlns:w="http://schemas.openxmlformats.org/wordprocessingml/2006/main" xmlns:w14="http://schemas.microsoft.com/office/word/2010/wordml" xmlns:w15="http://schemas.microsoft.com/office/word/2012/wordml" xmlns:w16cex="http://schemas.microsoft.com/office/word/2018/wordml/cex" xmlns:w16cid="http://schemas.microsoft.com/office/word/2016/wordml/cid" xmlns:w16="http://schemas.microsoft.com/office/word/2018/wordml" xmlns:w16se="http://schemas.microsoft.com/office/word/2015/wordml/symex" mc:Ignorable="w14 w15 w16se w16cid w16 w16cex">
   <w:docDefaults>
     <w:rPrDefault>
       <w:rPr>
@@ -11510,7 +13092,7 @@
     </w:rPrDefault>
     <w:pPrDefault/>
   </w:docDefaults>
-  <w:latentStyles w:defLockedState="0" w:defUIPriority="99" w:defSemiHidden="0" w:defUnhideWhenUsed="0" w:defQFormat="0" w:count="375">
+  <w:latentStyles w:defLockedState="0" w:defUIPriority="99" w:defSemiHidden="0" w:defUnhideWhenUsed="0" w:defQFormat="0" w:count="376">
     <w:lsdException w:name="Normal" w:uiPriority="0" w:qFormat="1"/>
     <w:lsdException w:name="heading 1" w:uiPriority="9" w:qFormat="1"/>
     <w:lsdException w:name="heading 2" w:uiPriority="9" w:qFormat="1"/>
@@ -11616,7 +13198,6 @@
     <w:lsdException w:name="HTML Sample" w:semiHidden="1" w:unhideWhenUsed="1"/>
     <w:lsdException w:name="HTML Typewriter" w:semiHidden="1" w:unhideWhenUsed="1"/>
     <w:lsdException w:name="HTML Variable" w:semiHidden="1" w:unhideWhenUsed="1"/>
-    <w:lsdException w:name="Normal Table" w:semiHidden="1" w:unhideWhenUsed="1"/>
     <w:lsdException w:name="annotation subject" w:semiHidden="1" w:unhideWhenUsed="1"/>
     <w:lsdException w:name="No List" w:semiHidden="1" w:unhideWhenUsed="1"/>
     <w:lsdException w:name="Outline List 1" w:semiHidden="1" w:unhideWhenUsed="1"/>
@@ -11663,10 +13244,8 @@
     <w:lsdException w:name="Table Subtle 2" w:semiHidden="1" w:unhideWhenUsed="1"/>
     <w:lsdException w:name="Table Web 1" w:semiHidden="1" w:unhideWhenUsed="1"/>
     <w:lsdException w:name="Table Web 2" w:semiHidden="1" w:unhideWhenUsed="1"/>
-    <w:lsdException w:name="Table Web 3" w:semiHidden="1" w:unhideWhenUsed="1"/>
     <w:lsdException w:name="Balloon Text" w:semiHidden="1" w:unhideWhenUsed="1"/>
     <w:lsdException w:name="Table Grid" w:uiPriority="59"/>
-    <w:lsdException w:name="Table Theme" w:semiHidden="1" w:unhideWhenUsed="1"/>
     <w:lsdException w:name="Placeholder Text" w:semiHidden="1"/>
     <w:lsdException w:name="No Spacing" w:uiPriority="1" w:qFormat="1"/>
     <w:lsdException w:name="Light Shading" w:uiPriority="60"/>
@@ -11877,6 +13456,7 @@
     <w:lsdException w:name="Smart Hyperlink" w:semiHidden="1" w:unhideWhenUsed="1"/>
     <w:lsdException w:name="Hashtag" w:semiHidden="1" w:unhideWhenUsed="1"/>
     <w:lsdException w:name="Unresolved Mention" w:semiHidden="1" w:unhideWhenUsed="1"/>
+    <w:lsdException w:name="Smart Link" w:semiHidden="1" w:unhideWhenUsed="1"/>
   </w:latentStyles>
   <w:style w:type="paragraph" w:default="1" w:styleId="Normal">
     <w:name w:val="Normal"/>

</xml_diff>

<commit_message>
updating docs for launch
</commit_message>
<xml_diff>
--- a/book.docx
+++ b/book.docx
@@ -89,10 +89,7 @@
       </w:r>
       <w:proofErr w:type="spellEnd"/>
       <w:r>
-        <w:t xml:space="preserve"> will process it automatically into a laid-out PDF, and a fully-accessible and standards-conformant EPUB file. You’ll also get an updated Microsoft Word file and an HTML version of your book.</w:t>
-      </w:r>
-      <w:r>
-        <w:t xml:space="preserve"> You can reuse a single design template for all of your </w:t>
+        <w:t xml:space="preserve"> will process it automatically into a laid-out PDF, and a fully-accessible and standards-conformant EPUB file. You’ll also get an updated Microsoft Word file and an HTML version of your book. You can reuse a single design template for all of your </w:t>
       </w:r>
       <w:proofErr w:type="gramStart"/>
       <w:r>
@@ -1599,13 +1596,7 @@
         <w:t>ATTRS=id: sample-workflow</w:t>
       </w:r>
       <w:r>
-        <w:t xml:space="preserve">; data-tags: </w:t>
-      </w:r>
-      <w:r>
-        <w:t>typeset</w:t>
-      </w:r>
-      <w:r>
-        <w:t>;</w:t>
+        <w:t>; data-tags: typeset;</w:t>
       </w:r>
     </w:p>
     <w:p>
@@ -1683,10 +1674,7 @@
         <w:pStyle w:val="HEDProcessinginstruction"/>
       </w:pPr>
       <w:r>
-        <w:t xml:space="preserve">ATTRS=data-step-type: </w:t>
-      </w:r>
-      <w:r>
-        <w:t>start</w:t>
+        <w:t>ATTRS=data-step-type: start</w:t>
       </w:r>
     </w:p>
     <w:p>
@@ -1712,16 +1700,7 @@
         <w:pStyle w:val="HEDProcessinginstruction"/>
       </w:pPr>
       <w:r>
-        <w:t>ATTRS=</w:t>
-      </w:r>
-      <w:r>
-        <w:t>data-step-type</w:t>
-      </w:r>
-      <w:r>
-        <w:t xml:space="preserve">: </w:t>
-      </w:r>
-      <w:r>
-        <w:t>dashboard</w:t>
+        <w:t>ATTRS=data-step-type: dashboard</w:t>
       </w:r>
     </w:p>
     <w:p>
@@ -1769,10 +1748,7 @@
         <w:pStyle w:val="HEDProcessinginstruction"/>
       </w:pPr>
       <w:r>
-        <w:t xml:space="preserve">ATTRS=data-step-type: </w:t>
-      </w:r>
-      <w:r>
-        <w:t>structure</w:t>
+        <w:t>ATTRS=data-step-type: structure</w:t>
       </w:r>
     </w:p>
     <w:p>
@@ -1816,16 +1792,131 @@
         <w:pStyle w:val="HEDPlaintextparagraph"/>
       </w:pPr>
       <w:r>
-        <w:t>Upload the book cover</w:t>
-      </w:r>
-      <w:r>
-        <w:t xml:space="preserve"> (to be used in the EPUB file)</w:t>
-      </w:r>
-      <w:r>
-        <w:t xml:space="preserve">, and any images that </w:t>
-      </w:r>
-      <w:r>
-        <w:t>are used in your book (including logo images on the title page)</w:t>
+        <w:t>Upload the book cover (to be used in the EPUB file), and any images that are used in your book (including logo images on the title page).</w:t>
+      </w:r>
+    </w:p>
+    <w:p>
+      <w:pPr>
+        <w:pStyle w:val="HEDProcessinginstruction"/>
+      </w:pPr>
+      <w:r>
+        <w:t>ATTRS=data-step-type: dashboard</w:t>
+      </w:r>
+    </w:p>
+    <w:p>
+      <w:pPr>
+        <w:pStyle w:val="HEDBOXExtractend"/>
+      </w:pPr>
+    </w:p>
+    <w:p>
+      <w:pPr>
+        <w:pStyle w:val="HEDProcessinginstruction"/>
+      </w:pPr>
+      <w:r>
+        <w:t>ATTRS=data-step-type: single</w:t>
+      </w:r>
+    </w:p>
+    <w:p>
+      <w:pPr>
+        <w:pStyle w:val="HEDBOXExtractstart"/>
+      </w:pPr>
+    </w:p>
+    <w:p>
+      <w:pPr>
+        <w:pStyle w:val="HEDBOXExtractstart"/>
+      </w:pPr>
+    </w:p>
+    <w:p>
+      <w:pPr>
+        <w:pStyle w:val="HEDPlaintextparagraph"/>
+      </w:pPr>
+      <w:r>
+        <w:t xml:space="preserve">Outside of </w:t>
+      </w:r>
+      <w:proofErr w:type="spellStart"/>
+      <w:r>
+        <w:t>Hederis</w:t>
+      </w:r>
+      <w:proofErr w:type="spellEnd"/>
+      <w:r>
+        <w:t>, finish working on your manuscript (editing, copyediting, etc.).</w:t>
+      </w:r>
+    </w:p>
+    <w:p>
+      <w:pPr>
+        <w:pStyle w:val="HEDProcessinginstruction"/>
+      </w:pPr>
+      <w:r>
+        <w:t>ATTRS=data-step-type: external</w:t>
+      </w:r>
+    </w:p>
+    <w:p>
+      <w:pPr>
+        <w:pStyle w:val="HEDBOXExtractend"/>
+      </w:pPr>
+    </w:p>
+    <w:p>
+      <w:pPr>
+        <w:pStyle w:val="HEDProcessinginstruction"/>
+      </w:pPr>
+      <w:r>
+        <w:t>ATTRS=data-step-</w:t>
+      </w:r>
+      <w:proofErr w:type="gramStart"/>
+      <w:r>
+        <w:t>type:</w:t>
+      </w:r>
+      <w:proofErr w:type="gramEnd"/>
+      <w:r>
+        <w:t xml:space="preserve"> left</w:t>
+      </w:r>
+    </w:p>
+    <w:p>
+      <w:pPr>
+        <w:pStyle w:val="HEDBOXExtractstart"/>
+      </w:pPr>
+    </w:p>
+    <w:p>
+      <w:pPr>
+        <w:pStyle w:val="HEDPlaintextparagraph"/>
+      </w:pPr>
+      <w:r>
+        <w:t>Start creating the design</w:t>
+      </w:r>
+      <w:r>
+        <w:t xml:space="preserve"> in the </w:t>
+      </w:r>
+      <w:r>
+        <w:t>D</w:t>
+      </w:r>
+      <w:r>
+        <w:t>esign tab</w:t>
+      </w:r>
+      <w:r>
+        <w:t xml:space="preserve"> (</w:t>
+      </w:r>
+      <w:r>
+        <w:t>you can also</w:t>
+      </w:r>
+      <w:r>
+        <w:t xml:space="preserve"> import a design template</w:t>
+      </w:r>
+      <w:r>
+        <w:t xml:space="preserve"> from another book</w:t>
+      </w:r>
+      <w:r>
+        <w:t xml:space="preserve"> and use it as-</w:t>
+      </w:r>
+      <w:proofErr w:type="gramStart"/>
+      <w:r>
+        <w:t>is, or</w:t>
+      </w:r>
+      <w:proofErr w:type="gramEnd"/>
+      <w:r>
+        <w:t xml:space="preserve"> add customizations on top of it</w:t>
+      </w:r>
+      <w:r>
+        <w:t>)</w:t>
       </w:r>
       <w:r>
         <w:t>.</w:t>
@@ -1836,6 +1927,37 @@
         <w:pStyle w:val="HEDProcessinginstruction"/>
       </w:pPr>
       <w:r>
+        <w:t>ATTRS=data-step-type: design</w:t>
+      </w:r>
+      <w:r>
+        <w:t>-design</w:t>
+      </w:r>
+    </w:p>
+    <w:p>
+      <w:pPr>
+        <w:pStyle w:val="HEDPlaintextparagraph"/>
+      </w:pPr>
+      <w:r>
+        <w:t>B</w:t>
+      </w:r>
+      <w:r>
+        <w:t>uild the PDF and EPUB files to use for</w:t>
+      </w:r>
+      <w:r>
+        <w:t xml:space="preserve"> your galley or </w:t>
+      </w:r>
+      <w:r>
+        <w:t>ARC</w:t>
+      </w:r>
+      <w:r>
+        <w:t>.</w:t>
+      </w:r>
+    </w:p>
+    <w:p>
+      <w:pPr>
+        <w:pStyle w:val="HEDProcessinginstruction"/>
+      </w:pPr>
+      <w:r>
         <w:t>ATTRS=data-step-type: dashboard</w:t>
       </w:r>
     </w:p>
@@ -1849,190 +1971,20 @@
         <w:pStyle w:val="HEDProcessinginstruction"/>
       </w:pPr>
       <w:r>
-        <w:t>ATTRS=data-step-type: single</w:t>
-      </w:r>
-    </w:p>
-    <w:p>
-      <w:pPr>
-        <w:pStyle w:val="HEDBOXExtractstart"/>
-      </w:pPr>
-    </w:p>
-    <w:p>
-      <w:pPr>
-        <w:pStyle w:val="HEDBOXExtractstart"/>
-      </w:pPr>
-    </w:p>
-    <w:p>
-      <w:pPr>
-        <w:pStyle w:val="HEDPlaintextparagraph"/>
-      </w:pPr>
-      <w:r>
-        <w:t xml:space="preserve">Outside of </w:t>
-      </w:r>
-      <w:proofErr w:type="spellStart"/>
-      <w:r>
-        <w:t>Hederis</w:t>
-      </w:r>
-      <w:proofErr w:type="spellEnd"/>
-      <w:r>
-        <w:t>, finish working on your manuscript (editing, copyediting, etc.).</w:t>
-      </w:r>
+        <w:t>ATTRS=data-step-type: right</w:t>
+      </w:r>
+    </w:p>
+    <w:p>
+      <w:pPr>
+        <w:pStyle w:val="HEDBOXExtractend"/>
+      </w:pPr>
     </w:p>
     <w:p>
       <w:pPr>
         <w:pStyle w:val="HEDProcessinginstruction"/>
       </w:pPr>
       <w:r>
-        <w:t>ATTRS=data-step-type: external</w:t>
-      </w:r>
-    </w:p>
-    <w:p>
-      <w:pPr>
-        <w:pStyle w:val="HEDBOXExtractend"/>
-      </w:pPr>
-    </w:p>
-    <w:p>
-      <w:pPr>
-        <w:pStyle w:val="HEDProcessinginstruction"/>
-      </w:pPr>
-      <w:r>
-        <w:t>ATTRS=data-step-</w:t>
-      </w:r>
-      <w:proofErr w:type="gramStart"/>
-      <w:r>
-        <w:t>type:</w:t>
-      </w:r>
-      <w:proofErr w:type="gramEnd"/>
-      <w:r>
-        <w:t xml:space="preserve"> </w:t>
-      </w:r>
-      <w:r>
-        <w:t>left</w:t>
-      </w:r>
-    </w:p>
-    <w:p>
-      <w:pPr>
-        <w:pStyle w:val="HEDBOXExtractstart"/>
-      </w:pPr>
-    </w:p>
-    <w:p>
-      <w:pPr>
-        <w:pStyle w:val="HEDPlaintextparagraph"/>
-      </w:pPr>
-      <w:r>
-        <w:t>Start creating the design</w:t>
-      </w:r>
-      <w:r>
-        <w:t xml:space="preserve"> in the </w:t>
-      </w:r>
-      <w:r>
-        <w:t>D</w:t>
-      </w:r>
-      <w:r>
-        <w:t>esign tab</w:t>
-      </w:r>
-      <w:r>
-        <w:t xml:space="preserve"> (</w:t>
-      </w:r>
-      <w:r>
-        <w:t>you can also</w:t>
-      </w:r>
-      <w:r>
-        <w:t xml:space="preserve"> import a design template</w:t>
-      </w:r>
-      <w:r>
-        <w:t xml:space="preserve"> from another book</w:t>
-      </w:r>
-      <w:r>
-        <w:t xml:space="preserve"> and use it as-</w:t>
-      </w:r>
-      <w:proofErr w:type="gramStart"/>
-      <w:r>
-        <w:t>is, or</w:t>
-      </w:r>
-      <w:proofErr w:type="gramEnd"/>
-      <w:r>
-        <w:t xml:space="preserve"> add customizations on top of it</w:t>
-      </w:r>
-      <w:r>
-        <w:t>)</w:t>
-      </w:r>
-      <w:r>
-        <w:t>.</w:t>
-      </w:r>
-    </w:p>
-    <w:p>
-      <w:pPr>
-        <w:pStyle w:val="HEDProcessinginstruction"/>
-      </w:pPr>
-      <w:r>
-        <w:t>ATTRS=data-step-type: d</w:t>
-      </w:r>
-      <w:r>
-        <w:t>esign</w:t>
-      </w:r>
-      <w:r>
-        <w:t>-design</w:t>
-      </w:r>
-    </w:p>
-    <w:p>
-      <w:pPr>
-        <w:pStyle w:val="HEDPlaintextparagraph"/>
-      </w:pPr>
-      <w:r>
-        <w:t>B</w:t>
-      </w:r>
-      <w:r>
-        <w:t>uild the PDF and EPUB files to use for</w:t>
-      </w:r>
-      <w:r>
-        <w:t xml:space="preserve"> your galley or </w:t>
-      </w:r>
-      <w:r>
-        <w:t>ARC</w:t>
-      </w:r>
-      <w:r>
-        <w:t>.</w:t>
-      </w:r>
-    </w:p>
-    <w:p>
-      <w:pPr>
-        <w:pStyle w:val="HEDProcessinginstruction"/>
-      </w:pPr>
-      <w:r>
-        <w:t>ATTRS=data-step-type: dashboard</w:t>
-      </w:r>
-    </w:p>
-    <w:p>
-      <w:pPr>
-        <w:pStyle w:val="HEDBOXExtractend"/>
-      </w:pPr>
-    </w:p>
-    <w:p>
-      <w:pPr>
-        <w:pStyle w:val="HEDProcessinginstruction"/>
-      </w:pPr>
-      <w:r>
-        <w:t xml:space="preserve">ATTRS=data-step-type: </w:t>
-      </w:r>
-      <w:r>
-        <w:t>right</w:t>
-      </w:r>
-    </w:p>
-    <w:p>
-      <w:pPr>
-        <w:pStyle w:val="HEDBOXExtractend"/>
-      </w:pPr>
-    </w:p>
-    <w:p>
-      <w:pPr>
-        <w:pStyle w:val="HEDProcessinginstruction"/>
-      </w:pPr>
-      <w:r>
-        <w:t xml:space="preserve">ATTRS=data-step-type: </w:t>
-      </w:r>
-      <w:r>
-        <w:t>bifurcate</w:t>
+        <w:t>ATTRS=data-step-type: bifurcate</w:t>
       </w:r>
     </w:p>
     <w:p>
@@ -2110,10 +2062,7 @@
         <w:pStyle w:val="HEDProcessinginstruction"/>
       </w:pPr>
       <w:r>
-        <w:t>ATTRS=data-step-type: d</w:t>
-      </w:r>
-      <w:r>
-        <w:t>esign</w:t>
+        <w:t>ATTRS=data-step-type: design</w:t>
       </w:r>
       <w:r>
         <w:t>-design</w:t>
@@ -2141,10 +2090,7 @@
         <w:pStyle w:val="HEDProcessinginstruction"/>
       </w:pPr>
       <w:r>
-        <w:t>ATTRS=data-step-type: d</w:t>
-      </w:r>
-      <w:r>
-        <w:t>esign</w:t>
+        <w:t>ATTRS=data-step-type: design</w:t>
       </w:r>
       <w:r>
         <w:t>-</w:t>
@@ -2229,10 +2175,7 @@
         <w:pStyle w:val="HEDProcessinginstruction"/>
       </w:pPr>
       <w:r>
-        <w:t>ATTRS=data-step-type: d</w:t>
-      </w:r>
-      <w:r>
-        <w:t>esign</w:t>
+        <w:t>ATTRS=data-step-type: design</w:t>
       </w:r>
       <w:r>
         <w:t>-design</w:t>
@@ -2272,10 +2215,7 @@
         <w:pStyle w:val="HEDProcessinginstruction"/>
       </w:pPr>
       <w:r>
-        <w:t>ATTRS=data-step-type: d</w:t>
-      </w:r>
-      <w:r>
-        <w:t>esign</w:t>
+        <w:t>ATTRS=data-step-type: design</w:t>
       </w:r>
       <w:r>
         <w:t>-</w:t>
@@ -2412,10 +2352,7 @@
         <w:pStyle w:val="HEDProcessinginstruction"/>
       </w:pPr>
       <w:r>
-        <w:t xml:space="preserve">ATTRS=data-step-type: </w:t>
-      </w:r>
-      <w:r>
-        <w:t>external</w:t>
+        <w:t>ATTRS=data-step-type: external</w:t>
       </w:r>
     </w:p>
     <w:p>
@@ -2439,10 +2376,7 @@
         <w:pStyle w:val="HEDProcessinginstruction"/>
       </w:pPr>
       <w:r>
-        <w:t xml:space="preserve">ATTRS=data-step-type: </w:t>
-      </w:r>
-      <w:r>
-        <w:t>external</w:t>
+        <w:t>ATTRS=data-step-type: external</w:t>
       </w:r>
     </w:p>
     <w:p>
@@ -2499,10 +2433,7 @@
         <w:pStyle w:val="HEDProcessinginstruction"/>
       </w:pPr>
       <w:r>
-        <w:t xml:space="preserve">ATTRS=data-step-type: </w:t>
-      </w:r>
-      <w:r>
-        <w:t>external</w:t>
+        <w:t>ATTRS=data-step-type: external</w:t>
       </w:r>
     </w:p>
     <w:p>
@@ -2521,10 +2452,7 @@
         <w:pStyle w:val="HEDProcessinginstruction"/>
       </w:pPr>
       <w:r>
-        <w:t xml:space="preserve">ATTRS=data-step-type: </w:t>
-      </w:r>
-      <w:r>
-        <w:t>external</w:t>
+        <w:t>ATTRS=data-step-type: external</w:t>
       </w:r>
     </w:p>
     <w:p>
@@ -2537,10 +2465,7 @@
         <w:pStyle w:val="HEDProcessinginstruction"/>
       </w:pPr>
       <w:r>
-        <w:t xml:space="preserve">ATTRS=data-step-type: </w:t>
-      </w:r>
-      <w:r>
-        <w:t>single</w:t>
+        <w:t>ATTRS=data-step-type: single</w:t>
       </w:r>
     </w:p>
     <w:p>
@@ -2554,13 +2479,7 @@
       </w:pPr>
       <w:r>
         <w:lastRenderedPageBreak/>
-        <w:t>workflow-</w:t>
-      </w:r>
-      <w:r>
-        <w:t>end</w:t>
-      </w:r>
-      <w:r>
-        <w:t>.png</w:t>
+        <w:t>workflow-end.png</w:t>
       </w:r>
     </w:p>
     <w:p>
@@ -2573,10 +2492,7 @@
         <w:pStyle w:val="HEDProcessinginstruction"/>
       </w:pPr>
       <w:r>
-        <w:t xml:space="preserve">ATTRS=data-step-type: </w:t>
-      </w:r>
-      <w:r>
-        <w:t>end</w:t>
+        <w:t>ATTRS=data-step-type: end</w:t>
       </w:r>
     </w:p>
     <w:p>
@@ -2589,13 +2505,7 @@
         <w:pStyle w:val="HEDProcessinginstruction"/>
       </w:pPr>
       <w:r>
-        <w:t xml:space="preserve">ATTRS=id: </w:t>
-      </w:r>
-      <w:r>
-        <w:t>dashboard</w:t>
-      </w:r>
-      <w:r>
-        <w:t>-home</w:t>
+        <w:t>ATTRS=id: dashboard-home</w:t>
       </w:r>
     </w:p>
     <w:p>
@@ -3893,13 +3803,7 @@
       </w:pPr>
       <w:r>
         <w:lastRenderedPageBreak/>
-        <w:t>ATTRS=id: add-a-</w:t>
-      </w:r>
-      <w:r>
-        <w:t>paragraph</w:t>
-      </w:r>
-      <w:r>
-        <w:t>; data-tags: typeset;</w:t>
+        <w:t>ATTRS=id: add-a-paragraph; data-tags: typeset;</w:t>
       </w:r>
     </w:p>
     <w:p>
@@ -3907,10 +3811,7 @@
         <w:pStyle w:val="HEDChapterSectiontitle"/>
       </w:pPr>
       <w:r>
-        <w:t xml:space="preserve">Add a </w:t>
-      </w:r>
-      <w:r>
-        <w:t>Paragraph</w:t>
+        <w:t>Add a Paragraph</w:t>
       </w:r>
     </w:p>
     <w:p>
@@ -4374,10 +4275,7 @@
       </w:r>
       <w:proofErr w:type="gramStart"/>
       <w:r>
-        <w:t>section</w:t>
-      </w:r>
-      <w:r>
-        <w:t>, and</w:t>
+        <w:t>section, and</w:t>
       </w:r>
       <w:proofErr w:type="gramEnd"/>
       <w:r>
@@ -4393,33 +4291,15 @@
         </w:numPr>
       </w:pPr>
       <w:r>
-        <w:t xml:space="preserve">In the top menu, select Insert </w:t>
-      </w:r>
-      <w:r>
-        <w:t>Section</w:t>
-      </w:r>
-      <w:r>
-        <w:t xml:space="preserve">, and choose the type of </w:t>
-      </w:r>
-      <w:r>
-        <w:t>section</w:t>
-      </w:r>
-      <w:r>
-        <w:t xml:space="preserve"> you’d like to insert.</w:t>
-      </w:r>
-    </w:p>
-    <w:p>
-      <w:pPr>
-        <w:pStyle w:val="HEDPlaintextparagraph"/>
-      </w:pPr>
-      <w:r>
-        <w:t xml:space="preserve">In </w:t>
-      </w:r>
-      <w:r>
-        <w:t>Microsoft Word</w:t>
-      </w:r>
-      <w:r>
-        <w:t>, do the following:</w:t>
+        <w:t>In the top menu, select Insert Section, and choose the type of section you’d like to insert.</w:t>
+      </w:r>
+    </w:p>
+    <w:p>
+      <w:pPr>
+        <w:pStyle w:val="HEDPlaintextparagraph"/>
+      </w:pPr>
+      <w:r>
+        <w:t>In Microsoft Word, do the following:</w:t>
       </w:r>
     </w:p>
     <w:p>
@@ -4515,13 +4395,7 @@
       </w:r>
       <w:proofErr w:type="spellEnd"/>
       <w:r>
-        <w:t xml:space="preserve"> will automatically interpret any page break in your </w:t>
-      </w:r>
-      <w:r>
-        <w:t>Word manuscript</w:t>
-      </w:r>
-      <w:r>
-        <w:t xml:space="preserve"> as the start of a new section.</w:t>
+        <w:t xml:space="preserve"> will automatically interpret any page break in your Word manuscript as the start of a new section.</w:t>
       </w:r>
     </w:p>
     <w:p>
@@ -4543,19 +4417,7 @@
       </w:pPr>
       <w:r>
         <w:lastRenderedPageBreak/>
-        <w:t xml:space="preserve">ATTRS=id: </w:t>
-      </w:r>
-      <w:r>
-        <w:t>add-an-inline</w:t>
-      </w:r>
-      <w:r>
-        <w:t>; data-tags:</w:t>
-      </w:r>
-      <w:r>
-        <w:t xml:space="preserve"> </w:t>
-      </w:r>
-      <w:r>
-        <w:t>typeset;</w:t>
+        <w:t>ATTRS=id: add-an-inline; data-tags: typeset;</w:t>
       </w:r>
     </w:p>
     <w:p>
@@ -5588,6 +5450,158 @@
       <w:r>
         <w:t>Design Templates</w:t>
       </w:r>
+    </w:p>
+    <w:p>
+      <w:pPr>
+        <w:pStyle w:val="HEDPlaintextparagraph"/>
+      </w:pPr>
+      <w:r>
+        <w:t xml:space="preserve">In </w:t>
+      </w:r>
+      <w:proofErr w:type="spellStart"/>
+      <w:r>
+        <w:t>Hederis</w:t>
+      </w:r>
+      <w:proofErr w:type="spellEnd"/>
+      <w:r>
+        <w:t xml:space="preserve">, every book design is actually a design template. </w:t>
+      </w:r>
+      <w:r>
+        <w:t xml:space="preserve">When you’re creating a design for a specific project, that design is saved as a template within your project, and all of your settings are stored inside that template. </w:t>
+      </w:r>
+      <w:r>
+        <w:t xml:space="preserve">Projects can have as many design templates as you’d like. You could create a few different templates as you’re coming up with your design, and then pick the one you like best; or you could create separate templates for your </w:t>
+      </w:r>
+      <w:proofErr w:type="spellStart"/>
+      <w:r>
+        <w:t>ebook</w:t>
+      </w:r>
+      <w:proofErr w:type="spellEnd"/>
+      <w:r>
+        <w:t xml:space="preserve"> and print (</w:t>
+      </w:r>
+      <w:proofErr w:type="spellStart"/>
+      <w:r>
+        <w:t>Hederis</w:t>
+      </w:r>
+      <w:proofErr w:type="spellEnd"/>
+      <w:r>
+        <w:t xml:space="preserve"> will automatically translate a print design to be compatible with the </w:t>
+      </w:r>
+      <w:proofErr w:type="spellStart"/>
+      <w:r>
+        <w:t>ebook</w:t>
+      </w:r>
+      <w:proofErr w:type="spellEnd"/>
+      <w:r>
+        <w:t xml:space="preserve"> format, but sometimes you just need more control).</w:t>
+      </w:r>
+    </w:p>
+    <w:p>
+      <w:pPr>
+        <w:pStyle w:val="HEDPlaintextparagraph"/>
+      </w:pPr>
+      <w:r>
+        <w:t>Every project is started off with a default (rather stark) design template. This first template will always be named “initial template.” In order to be able to create more templates for your project, you need to save your initial template at least once (in the Design pane, press “Save Design”).</w:t>
+      </w:r>
+    </w:p>
+    <w:p>
+      <w:pPr>
+        <w:pStyle w:val="HEDPlaintextparagraph"/>
+      </w:pPr>
+      <w:r>
+        <w:t>To create more templates for your project:</w:t>
+      </w:r>
+    </w:p>
+    <w:p>
+      <w:pPr>
+        <w:pStyle w:val="HEDListitem-Numbered"/>
+      </w:pPr>
+      <w:r>
+        <w:t xml:space="preserve">Go to your project </w:t>
+      </w:r>
+      <w:proofErr w:type="gramStart"/>
+      <w:r>
+        <w:t>Dashboard, and</w:t>
+      </w:r>
+      <w:proofErr w:type="gramEnd"/>
+      <w:r>
+        <w:t xml:space="preserve"> scroll down to the section labeled “Design.”</w:t>
+      </w:r>
+    </w:p>
+    <w:p>
+      <w:pPr>
+        <w:pStyle w:val="HEDListitem-Numbered"/>
+      </w:pPr>
+      <w:r>
+        <w:t>Click the “Clone a Template From…” button.</w:t>
+      </w:r>
+    </w:p>
+    <w:p>
+      <w:pPr>
+        <w:pStyle w:val="HEDListitem-Numbered"/>
+      </w:pPr>
+      <w:r>
+        <w:t>To create a new template from scratch, choose “From Elsewhere &gt; From Defaults.”</w:t>
+      </w:r>
+    </w:p>
+    <w:p>
+      <w:pPr>
+        <w:pStyle w:val="HEDListitem-Numbered"/>
+      </w:pPr>
+      <w:r>
+        <w:t>To create a new template based on the design you already created in your initial template, choose “From this Project &gt; initial template.”</w:t>
+      </w:r>
+    </w:p>
+    <w:p>
+      <w:pPr>
+        <w:pStyle w:val="HEDListitem-Numbered"/>
+      </w:pPr>
+      <w:r>
+        <w:t>To import a template from one of your other books, choose “From Elsewhere &gt; From Another Project…”. A new window will open, listing all your projects, and all the templates you’ve created for your projects. If your project belongs to a group, then all the group projects will be listed here. Choose the one you want.</w:t>
+      </w:r>
+    </w:p>
+    <w:p>
+      <w:pPr>
+        <w:pStyle w:val="HEDListitem-Numbered"/>
+      </w:pPr>
+      <w:r>
+        <w:t>Give your new template a name, and press “Cone &amp; Select.”</w:t>
+      </w:r>
+    </w:p>
+    <w:p>
+      <w:pPr>
+        <w:pStyle w:val="HEDPlaintextparagraph"/>
+      </w:pPr>
+      <w:r>
+        <w:t>You’ve not only created your new template, but this new template has automatically been selected and applied to your book. You can see which template is currently applied right there on the Dashboard, or in the Design pane, next to the Design, Page Layout, and Styles tab headers. To change which template is applied, go to your project Dashboard, and choose the template you want from the dropdown menu.</w:t>
+      </w:r>
+    </w:p>
+    <w:p>
+      <w:pPr>
+        <w:pStyle w:val="HEDBOXBoxstart"/>
+      </w:pPr>
+    </w:p>
+    <w:p>
+      <w:pPr>
+        <w:pStyle w:val="HEDBoxtype"/>
+      </w:pPr>
+      <w:r>
+        <w:t>Note</w:t>
+      </w:r>
+    </w:p>
+    <w:p>
+      <w:pPr>
+        <w:pStyle w:val="HEDPlaintextparagraph"/>
+      </w:pPr>
+      <w:r>
+        <w:t>Cloning templates from other projects is a great way to reuse designs from other books, for example if you’re working on a series, or you just really love the design your created for a different book. Once you import a template, you’re essentially creating a copy of that template that you can customize as needed—those customizations will not affect the original template.</w:t>
+      </w:r>
+    </w:p>
+    <w:p>
+      <w:pPr>
+        <w:pStyle w:val="HEDBOXBoxend"/>
+      </w:pPr>
     </w:p>
     <w:p>
       <w:pPr>
@@ -9421,6 +9435,9 @@
         <w:lastRenderedPageBreak/>
         <w:t>ATTRS=id: page-locking;</w:t>
       </w:r>
+      <w:r>
+        <w:t xml:space="preserve"> data-tags: typeset;</w:t>
+      </w:r>
     </w:p>
     <w:p>
       <w:pPr>
@@ -9437,7 +9454,34 @@
         <w:pStyle w:val="HEDPlaintextparagraph"/>
       </w:pPr>
       <w:r>
-        <w:t xml:space="preserve">Locking is a potentially important part of the </w:t>
+        <w:t xml:space="preserve">Locking is a </w:t>
+      </w:r>
+      <w:r>
+        <w:t xml:space="preserve">layout feature that allows you to “lock” your line breaks and page breaks into place. This is something that many automation tools are </w:t>
+      </w:r>
+      <w:proofErr w:type="gramStart"/>
+      <w:r>
+        <w:t>lacking, and</w:t>
+      </w:r>
+      <w:proofErr w:type="gramEnd"/>
+      <w:r>
+        <w:t xml:space="preserve"> makes it easier for you to work with page layouts within an automated workflow framework. For example, you might lock your chapters before sending the PDF out for proofread, so that your text doesn’t reflow before you get the edits back from your proofreader (thus negating all of their work). </w:t>
+      </w:r>
+    </w:p>
+    <w:p>
+      <w:pPr>
+        <w:pStyle w:val="HEDPlaintextparagraph"/>
+      </w:pPr>
+      <w:r>
+        <w:t xml:space="preserve">In most automated workflows, your text is constantly reflowing whenever you make any sort of change, which means that if you made even a small adjustment between the time that you sent your PDF to the proofreader, and when they returned their edits to you and you went to add them to your book, the page layouts that they reviewed would be out-of-date, and all their page layout edits (like line breaks, loose lines, widows and orphans, etc.) would also be out of date, and they’d need to proofread all over again. </w:t>
+      </w:r>
+    </w:p>
+    <w:p>
+      <w:pPr>
+        <w:pStyle w:val="HEDPlaintextparagraph"/>
+      </w:pPr>
+      <w:r>
+        <w:t xml:space="preserve">In </w:t>
       </w:r>
       <w:proofErr w:type="spellStart"/>
       <w:r>
@@ -9445,7 +9489,263 @@
       </w:r>
       <w:proofErr w:type="spellEnd"/>
       <w:r>
-        <w:t xml:space="preserve"> workflow.</w:t>
+        <w:t>, this problem has the potential to get really messy when you have different people working in different browsers. Even when you’re all using Google Chrome (as you should be!), every computer displays things a little bit differently in the browser. This means that just because the page layouts look a certain way to you, doesn’t mean they’ll look the same to someone else on your team. To make sure that everyone is looking at the same page layouts, we introduced this concept of “Locking.”</w:t>
+      </w:r>
+    </w:p>
+    <w:p>
+      <w:pPr>
+        <w:pStyle w:val="HEDPlaintextparagraph"/>
+      </w:pPr>
+      <w:r>
+        <w:rPr>
+          <w:i/>
+          <w:iCs/>
+        </w:rPr>
+        <w:t xml:space="preserve">Why not just keep all pages locked all the </w:t>
+      </w:r>
+      <w:proofErr w:type="gramStart"/>
+      <w:r>
+        <w:rPr>
+          <w:i/>
+          <w:iCs/>
+        </w:rPr>
+        <w:t>time?,</w:t>
+      </w:r>
+      <w:proofErr w:type="gramEnd"/>
+      <w:r>
+        <w:t xml:space="preserve"> you might ask. In an early iteration of our beta, we actually did this, but we found that it was slowing folks down during fast-iteration phases of their workflow (like the design phase, where things are changing </w:t>
+      </w:r>
+      <w:proofErr w:type="gramStart"/>
+      <w:r>
+        <w:t>quickly</w:t>
+      </w:r>
+      <w:proofErr w:type="gramEnd"/>
+      <w:r>
+        <w:t xml:space="preserve"> and the text needs to reflow just as quickly). We decided to put locking in the hands of the user, but we’re always thinking about how to make the </w:t>
+      </w:r>
+      <w:proofErr w:type="spellStart"/>
+      <w:r>
+        <w:t>Hederis</w:t>
+      </w:r>
+      <w:proofErr w:type="spellEnd"/>
+      <w:r>
+        <w:t xml:space="preserve"> experience better for users, and this is something we’ll likely revisit in the future.</w:t>
+      </w:r>
+    </w:p>
+    <w:p>
+      <w:pPr>
+        <w:pStyle w:val="HEDPlaintextparagraph"/>
+      </w:pPr>
+      <w:r>
+        <w:t>Currently, locking happens on a chapter level. To lock a chapter:</w:t>
+      </w:r>
+    </w:p>
+    <w:p>
+      <w:pPr>
+        <w:pStyle w:val="HEDListitem-Numbered"/>
+      </w:pPr>
+      <w:r>
+        <w:t>In the Design pane, open the Page Layout tab.</w:t>
+      </w:r>
+    </w:p>
+    <w:p>
+      <w:pPr>
+        <w:pStyle w:val="HEDListitem-Numbered"/>
+      </w:pPr>
+      <w:r>
+        <w:t>You should see a button that says “Lock Whole Chapter”—press it!</w:t>
+      </w:r>
+    </w:p>
+    <w:p>
+      <w:pPr>
+        <w:pStyle w:val="HEDPlaintextparagraph"/>
+      </w:pPr>
+      <w:r>
+        <w:t>Your chapter will be locked, and the layouts will be saved so that the next time you build your PDF, those pages will match what you saw in the browser.</w:t>
+      </w:r>
+    </w:p>
+    <w:p>
+      <w:pPr>
+        <w:pStyle w:val="HEDBOXBoxstart"/>
+      </w:pPr>
+    </w:p>
+    <w:p>
+      <w:pPr>
+        <w:pStyle w:val="HEDBoxtype"/>
+      </w:pPr>
+      <w:r>
+        <w:t>Note</w:t>
+      </w:r>
+    </w:p>
+    <w:p>
+      <w:pPr>
+        <w:pStyle w:val="HEDPlaintextparagraph"/>
+      </w:pPr>
+      <w:r>
+        <w:t>Because of the way browsers want to handle text differently, you may notice that when</w:t>
+      </w:r>
+      <w:r>
+        <w:t xml:space="preserve"> you</w:t>
+      </w:r>
+      <w:r>
+        <w:t xml:space="preserve"> first </w:t>
+      </w:r>
+      <w:r>
+        <w:t>open</w:t>
+      </w:r>
+      <w:r>
+        <w:t xml:space="preserve"> up a chapter that someone else locked, the page layout doesn’t look quite right. Press the Run Layout button, and that will restore the layout to </w:t>
+      </w:r>
+      <w:r>
+        <w:t>the correct state.</w:t>
+      </w:r>
+    </w:p>
+    <w:p>
+      <w:pPr>
+        <w:pStyle w:val="HEDBOXBoxend"/>
+      </w:pPr>
+    </w:p>
+    <w:p>
+      <w:pPr>
+        <w:pStyle w:val="HEDSECTChapter"/>
+      </w:pPr>
+    </w:p>
+    <w:p>
+      <w:pPr>
+        <w:pStyle w:val="HEDProcessinginstruction"/>
+      </w:pPr>
+      <w:r>
+        <w:t>ATTRS=id: locked-changes; data-tags: typeset;</w:t>
+      </w:r>
+    </w:p>
+    <w:p>
+      <w:pPr>
+        <w:pStyle w:val="HEDChapterSectiontitle"/>
+        <w:rPr>
+          <w:sz w:val="24"/>
+          <w:szCs w:val="24"/>
+        </w:rPr>
+      </w:pPr>
+      <w:r>
+        <w:t>Make Changes to a Locked Chapter</w:t>
+      </w:r>
+    </w:p>
+    <w:p>
+      <w:pPr>
+        <w:pStyle w:val="HEDPlaintextparagraph"/>
+      </w:pPr>
+      <w:r>
+        <w:t>You will almost certainly find that you need to make changes to a locked chapter at some point—whether it’s fixing a typo, adjusting the way some text breaks across lines, or tweaking the design of a particular type of paragraph. Fortunately, we have a few tools to help you.</w:t>
+      </w:r>
+    </w:p>
+    <w:p>
+      <w:pPr>
+        <w:pStyle w:val="HEDPlaintextparagraph"/>
+      </w:pPr>
+      <w:r>
+        <w:t xml:space="preserve">For </w:t>
+      </w:r>
+      <w:r>
+        <w:rPr>
+          <w:b/>
+          <w:bCs/>
+        </w:rPr>
+        <w:t>simple text edits</w:t>
+      </w:r>
+      <w:r>
+        <w:t xml:space="preserve"> like fixing a typo, you can use Edit Mode in the Design pane to adjust your locked text, without needing to unlock it. </w:t>
+      </w:r>
+    </w:p>
+    <w:p>
+      <w:pPr>
+        <w:pStyle w:val="HEDListitem-Numbered"/>
+      </w:pPr>
+      <w:r>
+        <w:t>Click the “Enter Edit Mode” button at the top of your screen.</w:t>
+      </w:r>
+    </w:p>
+    <w:p>
+      <w:pPr>
+        <w:pStyle w:val="HEDListitem-Numbered"/>
+      </w:pPr>
+      <w:r>
+        <w:t>When you hover over a text paragraph, each line is highlighted. Click the line you want to edit to activate the text editor.</w:t>
+      </w:r>
+    </w:p>
+    <w:p>
+      <w:pPr>
+        <w:pStyle w:val="HEDPlaintextparagraph"/>
+      </w:pPr>
+      <w:r>
+        <w:lastRenderedPageBreak/>
+        <w:t xml:space="preserve">Because your text is locked, the paragraph will not reflow as you’re making edits. This means that if you add more text than will fit on the current line, that text will break to the next line, but none of the other lines will reflow to accommodate that, causing a jumble of words on top of words. If you need to make heavier text edits to a paragraph and want it to reflow, but don’t want to unlock the whole chapter, you can </w:t>
+      </w:r>
+      <w:r>
+        <w:rPr>
+          <w:b/>
+          <w:bCs/>
+        </w:rPr>
+        <w:t>unlock just that specific paragraph</w:t>
+      </w:r>
+      <w:r>
+        <w:t>.</w:t>
+      </w:r>
+    </w:p>
+    <w:p>
+      <w:pPr>
+        <w:pStyle w:val="HEDListitem-Numbered"/>
+      </w:pPr>
+      <w:r>
+        <w:t>Select some text in the paragraph (it doesn’t matter which text).</w:t>
+      </w:r>
+    </w:p>
+    <w:p>
+      <w:pPr>
+        <w:pStyle w:val="HEDListitem-Numbered"/>
+      </w:pPr>
+      <w:r>
+        <w:t xml:space="preserve">Make sure you have the Page Layout tab </w:t>
+      </w:r>
+      <w:proofErr w:type="gramStart"/>
+      <w:r>
+        <w:t>open, and</w:t>
+      </w:r>
+      <w:proofErr w:type="gramEnd"/>
+      <w:r>
+        <w:t xml:space="preserve"> </w:t>
+      </w:r>
+      <w:r>
+        <w:t>find the “Unlock Paragraph” button. Click it!</w:t>
+      </w:r>
+    </w:p>
+    <w:p>
+      <w:pPr>
+        <w:pStyle w:val="HEDListitem-Numbered"/>
+      </w:pPr>
+      <w:r>
+        <w:t>Your paragraph will be unlocked, but the rest of the chapter will stay locked. Make the edits you need</w:t>
+      </w:r>
+      <w:r>
+        <w:t>.</w:t>
+      </w:r>
+    </w:p>
+    <w:p>
+      <w:pPr>
+        <w:pStyle w:val="HEDListitem-Numbered"/>
+      </w:pPr>
+      <w:r>
+        <w:t>When you’re done,</w:t>
+      </w:r>
+      <w:r>
+        <w:t xml:space="preserve"> re-lock that paragraph by selecting some text and clicking the “Re-Lock Paragraph” button.</w:t>
+      </w:r>
+    </w:p>
+    <w:p>
+      <w:pPr>
+        <w:pStyle w:val="HEDPlaintextparagraph"/>
+      </w:pPr>
+      <w:r>
+        <w:t>You can also unlock a paragraph to use all the other Page Layout tools, like tightening and loosening the text, and inserting forced line breaks and page breaks. Just remember to relock each paragraph when you’re done editing it!</w:t>
       </w:r>
     </w:p>
     <w:p>
@@ -11112,10 +11412,7 @@
         <w:pStyle w:val="HEDProcessinginstruction"/>
       </w:pPr>
       <w:r>
-        <w:t xml:space="preserve">ATTRS=id: </w:t>
-      </w:r>
-      <w:r>
-        <w:t>groups</w:t>
+        <w:t>ATTRS=id: groups</w:t>
       </w:r>
       <w:r>
         <w:t>-home</w:t>
@@ -11143,10 +11440,36 @@
       </w:pPr>
       <w:r>
         <w:lastRenderedPageBreak/>
-        <w:t>ATTRS=id: billing</w:t>
-      </w:r>
-      <w:r>
-        <w:t>-info</w:t>
+        <w:t>ATTRS=id: billing-info; data-tags: typeset;</w:t>
+      </w:r>
+    </w:p>
+    <w:p>
+      <w:pPr>
+        <w:pStyle w:val="HEDChapterSectiontitle"/>
+      </w:pPr>
+      <w:r>
+        <w:t>Add Your Billing Information</w:t>
+      </w:r>
+    </w:p>
+    <w:p>
+      <w:pPr>
+        <w:pStyle w:val="HEDPlaintextparagraph"/>
+      </w:pPr>
+      <w:r>
+        <w:t>Documentation coming soon!</w:t>
+      </w:r>
+    </w:p>
+    <w:p>
+      <w:pPr>
+        <w:pStyle w:val="HEDSECTChapter"/>
+      </w:pPr>
+    </w:p>
+    <w:p>
+      <w:pPr>
+        <w:pStyle w:val="HEDProcessinginstruction"/>
+      </w:pPr>
+      <w:r>
+        <w:t>ATTRS=id: about-groups</w:t>
       </w:r>
       <w:r>
         <w:t>; data-tags: typeset;</w:t>
@@ -11157,7 +11480,7 @@
         <w:pStyle w:val="HEDChapterSectiontitle"/>
       </w:pPr>
       <w:r>
-        <w:t>Add Your Billing Information</w:t>
+        <w:t>About Groups</w:t>
       </w:r>
     </w:p>
     <w:p>
@@ -11178,51 +11501,7 @@
         <w:pStyle w:val="HEDProcessinginstruction"/>
       </w:pPr>
       <w:r>
-        <w:t xml:space="preserve">ATTRS=id: </w:t>
-      </w:r>
-      <w:r>
-        <w:t>about-groups</w:t>
-      </w:r>
-    </w:p>
-    <w:p>
-      <w:pPr>
-        <w:pStyle w:val="HEDChapterSectiontitle"/>
-      </w:pPr>
-      <w:r>
-        <w:t>About Groups</w:t>
-      </w:r>
-    </w:p>
-    <w:p>
-      <w:pPr>
-        <w:pStyle w:val="HEDPlaintextparagraph"/>
-      </w:pPr>
-      <w:r>
-        <w:t>Documentation coming soon!</w:t>
-      </w:r>
-    </w:p>
-    <w:p>
-      <w:pPr>
-        <w:pStyle w:val="HEDSECTChapter"/>
-      </w:pPr>
-    </w:p>
-    <w:p>
-      <w:pPr>
-        <w:pStyle w:val="HEDProcessinginstruction"/>
-      </w:pPr>
-      <w:r>
-        <w:t xml:space="preserve">ATTRS=id: </w:t>
-      </w:r>
-      <w:r>
-        <w:t>create-group</w:t>
-      </w:r>
-      <w:r>
-        <w:t>; data-tags:</w:t>
-      </w:r>
-      <w:r>
-        <w:t xml:space="preserve"> </w:t>
-      </w:r>
-      <w:r>
-        <w:t>typeset;</w:t>
+        <w:t>ATTRS=id: create-group; data-tags: typeset;</w:t>
       </w:r>
     </w:p>
     <w:p>
@@ -11262,13 +11541,7 @@
         <w:pStyle w:val="HEDProcessinginstruction"/>
       </w:pPr>
       <w:r>
-        <w:t>ATTRS=id: group</w:t>
-      </w:r>
-      <w:r>
-        <w:t>-billing</w:t>
-      </w:r>
-      <w:r>
-        <w:t>; data-tags: typeset;</w:t>
+        <w:t>ATTRS=id: group-billing; data-tags: typeset;</w:t>
       </w:r>
     </w:p>
     <w:p>
@@ -15622,11 +15895,10 @@
   <w:style w:type="paragraph" w:default="1" w:styleId="Normal">
     <w:name w:val="Normal"/>
     <w:qFormat/>
-    <w:rsid w:val="006E6BDF"/>
+    <w:rsid w:val="00CB469B"/>
     <w:rPr>
       <w:sz w:val="24"/>
       <w:szCs w:val="24"/>
-      <w:lang w:eastAsia="zh-CN"/>
     </w:rPr>
   </w:style>
   <w:style w:type="paragraph" w:styleId="Heading1">
@@ -15668,6 +15940,7 @@
       <w:bCs/>
       <w:sz w:val="36"/>
       <w:szCs w:val="36"/>
+      <w:lang w:eastAsia="zh-CN"/>
     </w:rPr>
   </w:style>
   <w:style w:type="paragraph" w:styleId="Heading3">
@@ -15817,6 +16090,7 @@
     </w:pPr>
     <w:rPr>
       <w:rFonts w:ascii="Courier" w:hAnsi="Courier" w:cs="Courier"/>
+      <w:lang w:eastAsia="zh-CN"/>
     </w:rPr>
   </w:style>
   <w:style w:type="character" w:customStyle="1" w:styleId="HTMLPreformattedChar">
@@ -15837,6 +16111,9 @@
     <w:pPr>
       <w:spacing w:before="100" w:beforeAutospacing="1" w:after="100" w:afterAutospacing="1"/>
     </w:pPr>
+    <w:rPr>
+      <w:lang w:eastAsia="zh-CN"/>
+    </w:rPr>
   </w:style>
   <w:style w:type="paragraph" w:customStyle="1" w:styleId="HEDSECTHalftitlePage">
     <w:name w:val="HED SECT Halftitle Page"/>
@@ -15960,6 +16237,9 @@
     <w:pPr>
       <w:shd w:val="clear" w:color="auto" w:fill="FF00FF"/>
     </w:pPr>
+    <w:rPr>
+      <w:lang w:eastAsia="zh-CN"/>
+    </w:rPr>
   </w:style>
   <w:style w:type="paragraph" w:customStyle="1" w:styleId="HEDSECTGlossary">
     <w:name w:val="HED SECT Glossary"/>
@@ -16597,6 +16877,7 @@
     </w:pPr>
     <w:rPr>
       <w:rFonts w:asciiTheme="minorHAnsi" w:eastAsiaTheme="minorHAnsi" w:hAnsiTheme="minorHAnsi"/>
+      <w:lang w:eastAsia="zh-CN"/>
     </w:rPr>
   </w:style>
   <w:style w:type="paragraph" w:customStyle="1" w:styleId="HEDBOXFootnotestart">
@@ -16721,6 +17002,9 @@
     <w:uiPriority w:val="99"/>
     <w:unhideWhenUsed/>
     <w:rsid w:val="007129F3"/>
+    <w:rPr>
+      <w:lang w:eastAsia="zh-CN"/>
+    </w:rPr>
   </w:style>
   <w:style w:type="character" w:customStyle="1" w:styleId="FootnoteTextChar">
     <w:name w:val="Footnote Text Char"/>
@@ -16984,6 +17268,9 @@
     <w:pPr>
       <w:spacing w:before="100" w:beforeAutospacing="1" w:after="100" w:afterAutospacing="1"/>
     </w:pPr>
+    <w:rPr>
+      <w:lang w:eastAsia="zh-CN"/>
+    </w:rPr>
   </w:style>
   <w:style w:type="paragraph" w:customStyle="1" w:styleId="footnote">
     <w:name w:val="footnote"/>
@@ -16992,6 +17279,9 @@
     <w:pPr>
       <w:spacing w:before="100" w:beforeAutospacing="1" w:after="100" w:afterAutospacing="1"/>
     </w:pPr>
+    <w:rPr>
+      <w:lang w:eastAsia="zh-CN"/>
+    </w:rPr>
   </w:style>
   <w:style w:type="paragraph" w:customStyle="1" w:styleId="imageholder">
     <w:name w:val="imageholder"/>
@@ -17000,6 +17290,9 @@
     <w:pPr>
       <w:spacing w:before="100" w:beforeAutospacing="1" w:after="100" w:afterAutospacing="1"/>
     </w:pPr>
+    <w:rPr>
+      <w:lang w:eastAsia="zh-CN"/>
+    </w:rPr>
   </w:style>
   <w:style w:type="paragraph" w:styleId="BalloonText">
     <w:name w:val="Balloon Text"/>
@@ -17012,6 +17305,7 @@
     <w:rPr>
       <w:sz w:val="18"/>
       <w:szCs w:val="18"/>
+      <w:lang w:eastAsia="zh-CN"/>
     </w:rPr>
   </w:style>
   <w:style w:type="character" w:customStyle="1" w:styleId="BalloonTextChar">

</xml_diff>

<commit_message>
adding baseline grid article
</commit_message>
<xml_diff>
--- a/book.docx
+++ b/book.docx
@@ -5726,6 +5726,20 @@
       <w:r>
         <w:t>Grid: This toggles on and off your baseline grid, which is determined by your line-height setting in the General Page Design menu. When you turn this on, you’ll see a grid of horizontal lines on all your pages, so that you can adjust your text margins and padding as needed to ensure it all lines up with the baseline grid.</w:t>
       </w:r>
+      <w:r>
+        <w:t xml:space="preserve"> See “</w:t>
+      </w:r>
+      <w:hyperlink w:anchor="BaselineGrid" w:history="1">
+        <w:r>
+          <w:rPr>
+            <w:rStyle w:val="Hyperlink"/>
+          </w:rPr>
+          <w:t>Working with the Baseline Grid</w:t>
+        </w:r>
+      </w:hyperlink>
+      <w:r>
+        <w:t>” for more info.</w:t>
+      </w:r>
     </w:p>
     <w:p>
       <w:pPr>
@@ -5748,37 +5762,14 @@
         <w:pStyle w:val="HEDPlaintextparagraph"/>
       </w:pPr>
       <w:r>
-        <w:t xml:space="preserve">Reflowing your content can take up to a couple of minutes, especially for longer books, so instead of forcing you to wait a couple of minutes every time you make one change, we’re putting you in control over when to reflow your pages. </w:t>
-      </w:r>
-      <w:r>
-        <w:t>You can make a bunch of design adjustments all at once, and most of the changes will automatically appear in the previewer window (an example of things that won’t appear until after you click Run Layout are changes to margins and padding), but your text won’t reflow, which means that pages might run short or overflow as you make adjustments. Once you’ve made a handful of changes and really need to see the new pages (and page count), click Run Layout to trigger the page reflow.</w:t>
-      </w:r>
-    </w:p>
-    <w:p>
-      <w:pPr>
-        <w:pStyle w:val="HEDBOXBoxstart"/>
-      </w:pPr>
-    </w:p>
-    <w:p>
-      <w:pPr>
-        <w:pStyle w:val="HEDBoxtype"/>
-      </w:pPr>
-      <w:r>
-        <w:t>Note</w:t>
-      </w:r>
-    </w:p>
-    <w:p>
-      <w:pPr>
-        <w:pStyle w:val="HEDPlaintextparagraph"/>
-      </w:pPr>
-      <w:r>
-        <w:t>Improving the speed of the page reflow is one of our top priorities!</w:t>
-      </w:r>
-    </w:p>
-    <w:p>
-      <w:pPr>
-        <w:pStyle w:val="HEDBOXBoxend"/>
-      </w:pPr>
+        <w:t>Most design changes will automatically reflow your content (unless your chapters are locked, of course)</w:t>
+      </w:r>
+      <w:r>
+        <w:t>.</w:t>
+      </w:r>
+      <w:r>
+        <w:t xml:space="preserve"> However, there are a handful of design options that require you to manually click the run Layout button in order to see them. For example, changes to your Page Templates, or when you’re limiting your changes to a subset of elements (like “Only this plain text paragraph”).</w:t>
+      </w:r>
     </w:p>
     <w:p>
       <w:pPr>
@@ -5791,6 +5782,109 @@
     <w:p>
       <w:pPr>
         <w:pStyle w:val="HEDProcessinginstruction"/>
+      </w:pPr>
+      <w:r>
+        <w:lastRenderedPageBreak/>
+        <w:t>ATTRS=id: baseline-grid; data-tags: typeset;</w:t>
+      </w:r>
+    </w:p>
+    <w:p>
+      <w:pPr>
+        <w:pStyle w:val="HEDChapterSectiontitle"/>
+      </w:pPr>
+      <w:bookmarkStart w:id="17" w:name="BaselineGrid"/>
+      <w:bookmarkEnd w:id="17"/>
+      <w:r>
+        <w:t>Working with the Baseline Grid</w:t>
+      </w:r>
+    </w:p>
+    <w:p>
+      <w:pPr>
+        <w:pStyle w:val="HEDPlaintextparagraph"/>
+      </w:pPr>
+      <w:r>
+        <w:t>Balanced pages are a hallmark of professional book typesetting. “Balanced” means having the same number of lines on each page, and making sure that the lines on both pages in a spread line up across the spread, like this:</w:t>
+      </w:r>
+    </w:p>
+    <w:p>
+      <w:pPr>
+        <w:pStyle w:val="HEDImageholder"/>
+      </w:pPr>
+      <w:r>
+        <w:t>baseline-grid-example.png</w:t>
+      </w:r>
+    </w:p>
+    <w:p>
+      <w:pPr>
+        <w:pStyle w:val="HEDPlaintextparagraph"/>
+      </w:pPr>
+      <w:r>
+        <w:t xml:space="preserve">To help you make sure your text lines up, we’ve built in a grid. You can view the grid by clicking the Grid button in the top right of the Design pane, after which you’ll see a grid of horizontal lines running across each page. The height of the grid is determined by the “Line height” option in your General Page Design settings. </w:t>
+      </w:r>
+      <w:r>
+        <w:t>By default, all text elements will inherit their line heights from this same setting, which helps to make every line of text take up the same amount of vertical space.</w:t>
+      </w:r>
+    </w:p>
+    <w:p>
+      <w:pPr>
+        <w:pStyle w:val="HEDPlaintextparagraph"/>
+      </w:pPr>
+      <w:r>
+        <w:t xml:space="preserve">You can customize the line height setting for any text element in the Sections &amp; Text menu. However, in order to keep your text lined up on the baseline grid, it’s generally wise to work in multiples (or fractions) of your general line height setting, or to keep the baseline grid on as you’re adjusting </w:t>
+      </w:r>
+      <w:r>
+        <w:t>things like font sizes, line heights, and spacing</w:t>
+      </w:r>
+      <w:r>
+        <w:t xml:space="preserve">, </w:t>
+      </w:r>
+      <w:r>
+        <w:t xml:space="preserve">so that you can </w:t>
+      </w:r>
+      <w:r>
+        <w:t>make sure everything fits the grid as you work.</w:t>
+      </w:r>
+    </w:p>
+    <w:p>
+      <w:pPr>
+        <w:pStyle w:val="HEDPlaintextparagraph"/>
+      </w:pPr>
+      <w:r>
+        <w:t>For example, the following chapter title was set to use a larger type size and line height than the body text (which is still using the line height and font size from the General Page Design menu, rather than being configured separately in the Sections &amp; Text menu). Without adjusting any of the spacing, you can see that these changes to the chapter title have caused the text on the first page to get mis-aligned with the rest of the text in the chapter.</w:t>
+      </w:r>
+    </w:p>
+    <w:p>
+      <w:pPr>
+        <w:pStyle w:val="HEDImageholder"/>
+      </w:pPr>
+      <w:r>
+        <w:t>baseline-grid-misaligned.png</w:t>
+      </w:r>
+    </w:p>
+    <w:p>
+      <w:pPr>
+        <w:pStyle w:val="HEDPlaintextparagraph"/>
+      </w:pPr>
+      <w:r>
+        <w:t>To fix this, we can adjust the spacing below the chapter title, in order to get the following text to fit into the grid as needed:</w:t>
+      </w:r>
+    </w:p>
+    <w:p>
+      <w:pPr>
+        <w:pStyle w:val="HEDImageholder"/>
+      </w:pPr>
+      <w:r>
+        <w:t>baseline-grid-aligned.png</w:t>
+      </w:r>
+    </w:p>
+    <w:p>
+      <w:pPr>
+        <w:pStyle w:val="HEDSECTChapter"/>
+      </w:pPr>
+    </w:p>
+    <w:p>
+      <w:pPr>
+        <w:pStyle w:val="HEDProcessinginstruction"/>
         <w:rPr>
           <w:lang w:val="sv-SE"/>
         </w:rPr>
@@ -5799,7 +5893,6 @@
         <w:rPr>
           <w:lang w:val="sv-SE"/>
         </w:rPr>
-        <w:lastRenderedPageBreak/>
         <w:t xml:space="preserve">ATTRS=id: </w:t>
       </w:r>
       <w:proofErr w:type="spellStart"/>
@@ -6272,8 +6365,8 @@
           <w:lang w:val="sv-SE"/>
         </w:rPr>
       </w:pPr>
-      <w:bookmarkStart w:id="17" w:name="PageTemplates"/>
-      <w:bookmarkEnd w:id="17"/>
+      <w:bookmarkStart w:id="18" w:name="PageTemplates"/>
+      <w:bookmarkEnd w:id="18"/>
       <w:r>
         <w:rPr>
           <w:lang w:val="sv-SE"/>
@@ -6874,8 +6967,8 @@
       <w:pPr>
         <w:pStyle w:val="HEDChapterSectiontitle"/>
       </w:pPr>
-      <w:bookmarkStart w:id="18" w:name="SectAndText"/>
-      <w:bookmarkEnd w:id="18"/>
+      <w:bookmarkStart w:id="19" w:name="SectAndText"/>
+      <w:bookmarkEnd w:id="19"/>
       <w:r>
         <w:t>Sections &amp; Text</w:t>
       </w:r>
@@ -7545,8 +7638,8 @@
       <w:pPr>
         <w:pStyle w:val="HEDChapterSectiontitle"/>
       </w:pPr>
-      <w:bookmarkStart w:id="19" w:name="AdjustTrim"/>
-      <w:bookmarkEnd w:id="19"/>
+      <w:bookmarkStart w:id="20" w:name="AdjustTrim"/>
+      <w:bookmarkEnd w:id="20"/>
       <w:r>
         <w:t>Adjust PDF trim size and margins</w:t>
       </w:r>
@@ -7612,8 +7705,8 @@
       <w:pPr>
         <w:pStyle w:val="HEDChapterSectiontitle"/>
       </w:pPr>
-      <w:bookmarkStart w:id="20" w:name="AddMarks"/>
-      <w:bookmarkEnd w:id="20"/>
+      <w:bookmarkStart w:id="21" w:name="AddMarks"/>
+      <w:bookmarkEnd w:id="21"/>
       <w:r>
         <w:t>Add printer marks</w:t>
       </w:r>
@@ -7650,8 +7743,8 @@
       <w:pPr>
         <w:pStyle w:val="HEDChapterSectiontitle"/>
       </w:pPr>
-      <w:bookmarkStart w:id="21" w:name="ViewGrid"/>
-      <w:bookmarkEnd w:id="21"/>
+      <w:bookmarkStart w:id="22" w:name="ViewGrid"/>
+      <w:bookmarkEnd w:id="22"/>
       <w:r>
         <w:t>View baseline grid</w:t>
       </w:r>
@@ -7698,8 +7791,8 @@
       <w:pPr>
         <w:pStyle w:val="HEDChapterSectiontitle"/>
       </w:pPr>
-      <w:bookmarkStart w:id="22" w:name="AddPIs"/>
-      <w:bookmarkEnd w:id="22"/>
+      <w:bookmarkStart w:id="23" w:name="AddPIs"/>
+      <w:bookmarkEnd w:id="23"/>
       <w:r>
         <w:t xml:space="preserve">Add special </w:t>
       </w:r>
@@ -8608,8 +8701,8 @@
       <w:pPr>
         <w:pStyle w:val="HEDChapterSectiontitle"/>
       </w:pPr>
-      <w:bookmarkStart w:id="23" w:name="StylePI"/>
-      <w:bookmarkEnd w:id="23"/>
+      <w:bookmarkStart w:id="24" w:name="StylePI"/>
+      <w:bookmarkEnd w:id="24"/>
       <w:r>
         <w:t>Customize the design of specific paragraphs, wrappers, or sections</w:t>
       </w:r>
@@ -8818,8 +8911,8 @@
       <w:pPr>
         <w:pStyle w:val="HEDChapterSectiontitle"/>
       </w:pPr>
-      <w:bookmarkStart w:id="24" w:name="GlobalStylePI"/>
-      <w:bookmarkEnd w:id="24"/>
+      <w:bookmarkStart w:id="25" w:name="GlobalStylePI"/>
+      <w:bookmarkEnd w:id="25"/>
       <w:r>
         <w:t>Customize the design of an entire group of paragraphs, wrappers, or sections</w:t>
       </w:r>
@@ -9365,8 +9458,8 @@
       <w:pPr>
         <w:pStyle w:val="HEDChapterSectiontitle"/>
       </w:pPr>
-      <w:bookmarkStart w:id="25" w:name="UploadCustomTemplate"/>
-      <w:bookmarkEnd w:id="25"/>
+      <w:bookmarkStart w:id="26" w:name="UploadCustomTemplate"/>
+      <w:bookmarkEnd w:id="26"/>
       <w:r>
         <w:t>Upload a custom design template</w:t>
       </w:r>
@@ -9445,8 +9538,8 @@
       <w:pPr>
         <w:pStyle w:val="HEDChapterSectiontitle"/>
       </w:pPr>
-      <w:bookmarkStart w:id="26" w:name="Locking"/>
-      <w:bookmarkEnd w:id="26"/>
+      <w:bookmarkStart w:id="27" w:name="Locking"/>
+      <w:bookmarkEnd w:id="27"/>
       <w:r>
         <w:t>Lock chapters to prevent reflow</w:t>
       </w:r>
@@ -9767,8 +9860,8 @@
       <w:pPr>
         <w:pStyle w:val="HEDChapterSectiontitle"/>
       </w:pPr>
-      <w:bookmarkStart w:id="27" w:name="TypesetPaging"/>
-      <w:bookmarkEnd w:id="27"/>
+      <w:bookmarkStart w:id="28" w:name="TypesetPaging"/>
+      <w:bookmarkEnd w:id="28"/>
       <w:r>
         <w:t>Adjusting letter spacing, line breaks, and page breaks (PDF-only)</w:t>
       </w:r>
@@ -9813,8 +9906,8 @@
       <w:pPr>
         <w:pStyle w:val="HEDChapterSectiontitle"/>
       </w:pPr>
-      <w:bookmarkStart w:id="28" w:name="AdjustPageBreaks"/>
-      <w:bookmarkEnd w:id="28"/>
+      <w:bookmarkStart w:id="29" w:name="AdjustPageBreaks"/>
+      <w:bookmarkEnd w:id="29"/>
       <w:r>
         <w:t>Adjust letter spacing (PDF-only)</w:t>
       </w:r>
@@ -9962,8 +10055,8 @@
       <w:pPr>
         <w:pStyle w:val="HEDChapterSectiontitle"/>
       </w:pPr>
-      <w:bookmarkStart w:id="29" w:name="ForceLinebr"/>
-      <w:bookmarkEnd w:id="29"/>
+      <w:bookmarkStart w:id="30" w:name="ForceLinebr"/>
+      <w:bookmarkEnd w:id="30"/>
       <w:r>
         <w:t>Force a line break (PDF-only)</w:t>
       </w:r>
@@ -10166,8 +10259,8 @@
       <w:pPr>
         <w:pStyle w:val="HEDChapterSectiontitle"/>
       </w:pPr>
-      <w:bookmarkStart w:id="30" w:name="ForcePagebr"/>
-      <w:bookmarkEnd w:id="30"/>
+      <w:bookmarkStart w:id="31" w:name="ForcePagebr"/>
+      <w:bookmarkEnd w:id="31"/>
       <w:r>
         <w:t>Force a page break (PDF-only)</w:t>
       </w:r>
@@ -10540,8 +10633,8 @@
       <w:pPr>
         <w:pStyle w:val="HEDChapterSectiontitle"/>
       </w:pPr>
-      <w:bookmarkStart w:id="31" w:name="Images"/>
-      <w:bookmarkEnd w:id="31"/>
+      <w:bookmarkStart w:id="32" w:name="Images"/>
+      <w:bookmarkEnd w:id="32"/>
       <w:r>
         <w:t>Images</w:t>
       </w:r>
@@ -10573,8 +10666,8 @@
       <w:pPr>
         <w:pStyle w:val="HEDChapterSectiontitle"/>
       </w:pPr>
-      <w:bookmarkStart w:id="32" w:name="AddanImage"/>
-      <w:bookmarkEnd w:id="32"/>
+      <w:bookmarkStart w:id="33" w:name="AddanImage"/>
+      <w:bookmarkEnd w:id="33"/>
       <w:r>
         <w:t>Add an image in Word</w:t>
       </w:r>
@@ -10713,8 +10806,8 @@
       <w:pPr>
         <w:pStyle w:val="HEDChapterSectiontitle"/>
       </w:pPr>
-      <w:bookmarkStart w:id="33" w:name="ImagesWithCap"/>
-      <w:bookmarkEnd w:id="33"/>
+      <w:bookmarkStart w:id="34" w:name="ImagesWithCap"/>
+      <w:bookmarkEnd w:id="34"/>
       <w:r>
         <w:t>Images with captions, sources, or other extra content</w:t>
       </w:r>
@@ -10845,8 +10938,8 @@
       <w:pPr>
         <w:pStyle w:val="HEDChapterSectiontitle"/>
       </w:pPr>
-      <w:bookmarkStart w:id="34" w:name="UploadACover"/>
-      <w:bookmarkEnd w:id="34"/>
+      <w:bookmarkStart w:id="35" w:name="UploadACover"/>
+      <w:bookmarkEnd w:id="35"/>
       <w:r>
         <w:t>Upload a cover file</w:t>
       </w:r>
@@ -10928,8 +11021,8 @@
       <w:pPr>
         <w:pStyle w:val="HEDChapterSectiontitle"/>
       </w:pPr>
-      <w:bookmarkStart w:id="35" w:name="FullpageImg"/>
-      <w:bookmarkEnd w:id="35"/>
+      <w:bookmarkStart w:id="36" w:name="FullpageImg"/>
+      <w:bookmarkEnd w:id="36"/>
       <w:r>
         <w:t>Include full-page images in the PDF</w:t>
       </w:r>
@@ -11155,8 +11248,8 @@
       <w:pPr>
         <w:pStyle w:val="HEDChapterSectiontitle"/>
       </w:pPr>
-      <w:bookmarkStart w:id="36" w:name="GrayscaleImg"/>
-      <w:bookmarkEnd w:id="36"/>
+      <w:bookmarkStart w:id="37" w:name="GrayscaleImg"/>
+      <w:bookmarkEnd w:id="37"/>
       <w:r>
         <w:t>Grayscale images in the PDF</w:t>
       </w:r>
@@ -11228,8 +11321,8 @@
       <w:pPr>
         <w:pStyle w:val="HEDChapterSectiontitle"/>
       </w:pPr>
-      <w:bookmarkStart w:id="37" w:name="PDFPreflight"/>
-      <w:bookmarkEnd w:id="37"/>
+      <w:bookmarkStart w:id="38" w:name="PDFPreflight"/>
+      <w:bookmarkEnd w:id="38"/>
       <w:r>
         <w:t>PDF preflight and prepress</w:t>
       </w:r>
@@ -11296,8 +11389,8 @@
       <w:pPr>
         <w:pStyle w:val="HEDChapterSectiontitle"/>
       </w:pPr>
-      <w:bookmarkStart w:id="38" w:name="ValidateEPUB"/>
-      <w:bookmarkEnd w:id="38"/>
+      <w:bookmarkStart w:id="39" w:name="ValidateEPUB"/>
+      <w:bookmarkEnd w:id="39"/>
       <w:r>
         <w:t>EPUB Validation</w:t>
       </w:r>
@@ -11754,13 +11847,7 @@
         <w:pStyle w:val="HEDProcessinginstruction"/>
       </w:pPr>
       <w:r>
-        <w:t xml:space="preserve">ATTRS=id: </w:t>
-      </w:r>
-      <w:r>
-        <w:t>chapter-ornament-inline</w:t>
-      </w:r>
-      <w:r>
-        <w:t>; data-tags: typeset;</w:t>
+        <w:t>ATTRS=id: chapter-ornament-inline; data-tags: typeset;</w:t>
       </w:r>
     </w:p>
     <w:p>
@@ -11768,13 +11855,7 @@
         <w:pStyle w:val="HEDChapterSectiontitle"/>
       </w:pPr>
       <w:r>
-        <w:t xml:space="preserve">Add an Ornamental Image </w:t>
-      </w:r>
-      <w:r>
-        <w:t>on the Same Line as a Chapter Title Parag</w:t>
-      </w:r>
-      <w:r>
-        <w:t>raph</w:t>
+        <w:t>Add an Ornamental Image on the Same Line as a Chapter Title Paragraph</w:t>
       </w:r>
     </w:p>
     <w:p>
@@ -11807,13 +11888,7 @@
         </w:numPr>
       </w:pPr>
       <w:r>
-        <w:t xml:space="preserve">Open the Design pane, navigate to a chapter that you know includes a </w:t>
-      </w:r>
-      <w:r>
-        <w:t>title</w:t>
-      </w:r>
-      <w:r>
-        <w:t xml:space="preserve"> paragraph, and make sure you’re on the Design tab.</w:t>
+        <w:t>Open the Design pane, navigate to a chapter that you know includes a title paragraph, and make sure you’re on the Design tab.</w:t>
       </w:r>
     </w:p>
     <w:p>
@@ -11829,13 +11904,7 @@
       </w:r>
       <w:proofErr w:type="gramEnd"/>
       <w:r>
-        <w:t xml:space="preserve"> choose </w:t>
-      </w:r>
-      <w:r>
-        <w:t>Chapter/Section title</w:t>
-      </w:r>
-      <w:r>
-        <w:t>.</w:t>
+        <w:t xml:space="preserve"> choose Chapter/Section title.</w:t>
       </w:r>
     </w:p>
     <w:p>
@@ -11843,31 +11912,7 @@
         <w:pStyle w:val="HEDListitem-Numbered"/>
       </w:pPr>
       <w:r>
-        <w:t xml:space="preserve">If you want to limit your design to a subset of the </w:t>
-      </w:r>
-      <w:r>
-        <w:t>title</w:t>
-      </w:r>
-      <w:r>
-        <w:t xml:space="preserve"> paragraphs in your book, click</w:t>
-      </w:r>
-      <w:r>
-        <w:t xml:space="preserve"> the title text</w:t>
-      </w:r>
-      <w:r>
-        <w:t>, and then choose the limitation you want to apply (e.g., “</w:t>
-      </w:r>
-      <w:r>
-        <w:t>Chapter/Section titles</w:t>
-      </w:r>
-      <w:r>
-        <w:t xml:space="preserve"> inside SECT Chapter”, to limit the design to only the </w:t>
-      </w:r>
-      <w:r>
-        <w:t>titles</w:t>
-      </w:r>
-      <w:r>
-        <w:t xml:space="preserve"> that occur inside a “Chapter” section, as opposed to any other sections like </w:t>
+        <w:t xml:space="preserve">If you want to limit your design to a subset of the title paragraphs in your book, click the title text, and then choose the limitation you want to apply (e.g., “Chapter/Section titles inside SECT Chapter”, to limit the design to only the titles that occur inside a “Chapter” section, as opposed to any other sections like </w:t>
       </w:r>
       <w:proofErr w:type="spellStart"/>
       <w:r>
@@ -11891,13 +11936,7 @@
         <w:pStyle w:val="HEDImageholder"/>
       </w:pPr>
       <w:r>
-        <w:t>chapter-ornament-</w:t>
-      </w:r>
-      <w:r>
-        <w:t>basics</w:t>
-      </w:r>
-      <w:r>
-        <w:t>.png</w:t>
+        <w:t>chapter-ornament-basics.png</w:t>
       </w:r>
     </w:p>
     <w:p>
@@ -11908,13 +11947,7 @@
         <w:t>Now l</w:t>
       </w:r>
       <w:r>
-        <w:t xml:space="preserve">et’s add the image, and then we’ll deal with getting it to fit. Scroll to the Background menu, and in the </w:t>
-      </w:r>
-      <w:r>
-        <w:t>Background Image dropdown menu, choose the image you want to use</w:t>
-      </w:r>
-      <w:r>
-        <w:t>.</w:t>
+        <w:t>et’s add the image, and then we’ll deal with getting it to fit. Scroll to the Background menu, and in the Background Image dropdown menu, choose the image you want to use.</w:t>
       </w:r>
     </w:p>
     <w:p>
@@ -11928,31 +11961,7 @@
         <w:t>, and might even be overlapping the text</w:t>
       </w:r>
       <w:r>
-        <w:t>, but we’ll fix that in a moment. Do your best to set</w:t>
-      </w:r>
-      <w:r>
-        <w:t xml:space="preserve"> the image </w:t>
-      </w:r>
-      <w:r>
-        <w:t xml:space="preserve">to your desired size </w:t>
-      </w:r>
-      <w:r>
-        <w:t>using the Background Width and Background Height options</w:t>
-      </w:r>
-      <w:r>
-        <w:t>, but don’t worry about whether you can see the whole thing yet</w:t>
-      </w:r>
-      <w:r>
-        <w:t xml:space="preserve">. You can </w:t>
-      </w:r>
-      <w:r>
-        <w:t xml:space="preserve">also </w:t>
-      </w:r>
-      <w:r>
-        <w:t>set one option to a fixed value, and leave the other option set to “auto” to preserve your image’s proportions</w:t>
-      </w:r>
-      <w:r>
-        <w:t>.</w:t>
+        <w:t>, but we’ll fix that in a moment. Do your best to set the image to your desired size using the Background Width and Background Height options, but don’t worry about whether you can see the whole thing yet. You can also set one option to a fixed value, and leave the other option set to “auto” to preserve your image’s proportions.</w:t>
       </w:r>
     </w:p>
     <w:p>
@@ -11969,10 +11978,7 @@
       </w:pPr>
       <w:r>
         <w:lastRenderedPageBreak/>
-        <w:t>Adjust the position of the image by entering a keyword or number into the Background Position X and Background Position Y boxes (“X” controls the horizontal position, and Y controls the vertical position). You can use the keywords “left”, “center”, and “right” for the X position, and “top”, “center”, and “bottom” for the Y position. You can also enter a number or a percentage, to really fine-tune to position of your image behind your text</w:t>
-      </w:r>
-      <w:r>
-        <w:t>.</w:t>
+        <w:t>Adjust the position of the image by entering a keyword or number into the Background Position X and Background Position Y boxes (“X” controls the horizontal position, and Y controls the vertical position). You can use the keywords “left”, “center”, and “right” for the X position, and “top”, “center”, and “bottom” for the Y position. You can also enter a number or a percentage, to really fine-tune to position of your image behind your text.</w:t>
       </w:r>
     </w:p>
     <w:p>
@@ -12025,13 +12031,7 @@
         <w:pStyle w:val="HEDImageholder"/>
       </w:pPr>
       <w:r>
-        <w:t>chapter-ornament-</w:t>
-      </w:r>
-      <w:r>
-        <w:t>done</w:t>
-      </w:r>
-      <w:r>
-        <w:t>.png</w:t>
+        <w:t>chapter-ornament-done.png</w:t>
       </w:r>
     </w:p>
     <w:p>
@@ -12095,8 +12095,8 @@
       <w:pPr>
         <w:pStyle w:val="HEDChapterSectiontitle"/>
       </w:pPr>
-      <w:bookmarkStart w:id="39" w:name="AttrPI"/>
-      <w:bookmarkEnd w:id="39"/>
+      <w:bookmarkStart w:id="40" w:name="AttrPI"/>
+      <w:bookmarkEnd w:id="40"/>
       <w:r>
         <w:t>Add custom HTML attributes</w:t>
       </w:r>
@@ -12345,8 +12345,8 @@
       <w:pPr>
         <w:pStyle w:val="HEDChapterSectiontitle"/>
       </w:pPr>
-      <w:bookmarkStart w:id="40" w:name="StyleLibrary"/>
-      <w:bookmarkEnd w:id="40"/>
+      <w:bookmarkStart w:id="41" w:name="StyleLibrary"/>
+      <w:bookmarkEnd w:id="41"/>
       <w:r>
         <w:t xml:space="preserve">Custom </w:t>
       </w:r>
@@ -12719,8 +12719,8 @@
       <w:pPr>
         <w:pStyle w:val="HEDChapterSectiontitle"/>
       </w:pPr>
-      <w:bookmarkStart w:id="41" w:name="ListofStyles"/>
-      <w:bookmarkEnd w:id="41"/>
+      <w:bookmarkStart w:id="42" w:name="ListofStyles"/>
+      <w:bookmarkEnd w:id="42"/>
       <w:r>
         <w:t xml:space="preserve">List of </w:t>
       </w:r>

</xml_diff>

<commit_message>
adding how-to for Lauren
</commit_message>
<xml_diff>
--- a/book.docx
+++ b/book.docx
@@ -12049,6 +12049,295 @@
     </w:p>
     <w:p>
       <w:pPr>
+        <w:pStyle w:val="HEDSECTChapter"/>
+      </w:pPr>
+    </w:p>
+    <w:p>
+      <w:pPr>
+        <w:pStyle w:val="HEDProcessinginstruction"/>
+      </w:pPr>
+    </w:p>
+    <w:p>
+      <w:pPr>
+        <w:pStyle w:val="HEDChapterSectiontitle"/>
+      </w:pPr>
+      <w:r>
+        <w:t>Add Roman Text After Italicized Text, in a Locked Chapter</w:t>
+      </w:r>
+    </w:p>
+    <w:p>
+      <w:pPr>
+        <w:pStyle w:val="HEDPlaintextparagraph"/>
+      </w:pPr>
+      <w:r>
+        <w:t>When you’re working with locked chapters, the assumption is that you want to restrict your line breaks and page breaks from changing unless you explicitly adjust them. For this reason, locked chapters are not synced with the text in the Edit Text pane, which can make it tricky to enter all the little edits and typo fixes that you need.</w:t>
+      </w:r>
+    </w:p>
+    <w:p>
+      <w:pPr>
+        <w:pStyle w:val="HEDPlaintextparagraph"/>
+      </w:pPr>
+      <w:r>
+        <w:t>To edit text in a locked chapter, open the Design pane. At the top right, you’ll see a button labeled “Enter Edit Mode.” Click this button and start hovering over your text—you’ll see that each line in your locked paragraphs gets highlighted as you scroll over it.</w:t>
+      </w:r>
+    </w:p>
+    <w:p>
+      <w:pPr>
+        <w:pStyle w:val="HEDPlaintextparagraph"/>
+      </w:pPr>
+      <w:r>
+        <w:t>A fairly common proofreading edit is to un-italicize punctuation following an italicized span of text. This can be a little tricky in a locked paragraph, but here are some tips:</w:t>
+      </w:r>
+    </w:p>
+    <w:p>
+      <w:pPr>
+        <w:pStyle w:val="HEDBOXNumListstart"/>
+      </w:pPr>
+    </w:p>
+    <w:p>
+      <w:pPr>
+        <w:pStyle w:val="HEDListitem-Numbered"/>
+      </w:pPr>
+      <w:r>
+        <w:t>Click to select the line that contains the text you need to edit.</w:t>
+      </w:r>
+    </w:p>
+    <w:p>
+      <w:pPr>
+        <w:pStyle w:val="HEDImageholder"/>
+      </w:pPr>
+      <w:r>
+        <w:t>edit</w:t>
+      </w:r>
+      <w:r>
+        <w:t>_</w:t>
+      </w:r>
+      <w:r>
+        <w:t>ital</w:t>
+      </w:r>
+      <w:r>
+        <w:t>_</w:t>
+      </w:r>
+      <w:r>
+        <w:t>1.png</w:t>
+      </w:r>
+    </w:p>
+    <w:p>
+      <w:pPr>
+        <w:pStyle w:val="HEDListitem-Numbered"/>
+      </w:pPr>
+      <w:r>
+        <w:t>Click your cursor in the position that you want to start editing. If you just press backspace and re-type the character, you can see that it will still be italicized. That’s because it is inside an inline tag—you can see this even more clearly if you select Emphasis Text from the Sections &amp; Text menu in the Design tab. We’re going to do a little trick to get out of that tag.</w:t>
+      </w:r>
+    </w:p>
+    <w:p>
+      <w:pPr>
+        <w:pStyle w:val="HEDBOXFigurestart"/>
+      </w:pPr>
+    </w:p>
+    <w:p>
+      <w:pPr>
+        <w:pStyle w:val="HEDImageholder"/>
+      </w:pPr>
+      <w:r>
+        <w:t>edit</w:t>
+      </w:r>
+      <w:r>
+        <w:t>_</w:t>
+      </w:r>
+      <w:r>
+        <w:t>ital</w:t>
+      </w:r>
+      <w:r>
+        <w:t>_</w:t>
+      </w:r>
+      <w:r>
+        <w:t>all</w:t>
+      </w:r>
+      <w:r>
+        <w:t>_</w:t>
+      </w:r>
+      <w:r>
+        <w:t>emphasis.png</w:t>
+      </w:r>
+    </w:p>
+    <w:p>
+      <w:pPr>
+        <w:pStyle w:val="HEDCaption"/>
+      </w:pPr>
+      <w:r>
+        <w:t>We’ve selected all the Emphasis Text spans, to make it easier to see how these inline tags wrap around text.</w:t>
+      </w:r>
+    </w:p>
+    <w:p>
+      <w:pPr>
+        <w:pStyle w:val="HEDBOXFigureend"/>
+      </w:pPr>
+    </w:p>
+    <w:p>
+      <w:pPr>
+        <w:pStyle w:val="HEDListitem-Numbered"/>
+      </w:pPr>
+      <w:r>
+        <w:t>Move your cursor one character to the right (or however many you need to move in order to have one character between your cursor and the italicized text. Now type your new, unitalicized text.</w:t>
+      </w:r>
+    </w:p>
+    <w:p>
+      <w:pPr>
+        <w:pStyle w:val="HEDListitem-Numbered"/>
+      </w:pPr>
+      <w:r>
+        <w:t xml:space="preserve">Next, hold down the shift key, and press the left arrow to select the unitalicized character(s) between your new text and the italic block. </w:t>
+      </w:r>
+    </w:p>
+    <w:p>
+      <w:pPr>
+        <w:pStyle w:val="HEDImageholder"/>
+      </w:pPr>
+      <w:r>
+        <w:lastRenderedPageBreak/>
+        <w:t>edit</w:t>
+      </w:r>
+      <w:r>
+        <w:t>_</w:t>
+      </w:r>
+      <w:r>
+        <w:t>ital</w:t>
+      </w:r>
+      <w:r>
+        <w:t>_</w:t>
+      </w:r>
+      <w:r>
+        <w:t>2.png</w:t>
+      </w:r>
+    </w:p>
+    <w:p>
+      <w:pPr>
+        <w:pStyle w:val="HEDListitem-Numbered"/>
+      </w:pPr>
+      <w:r>
+        <w:t>Let go of the shift key, and press command-c/Ctrl-c to copy those characters.</w:t>
+      </w:r>
+    </w:p>
+    <w:p>
+      <w:pPr>
+        <w:pStyle w:val="HEDListitem-Numbered"/>
+      </w:pPr>
+      <w:r>
+        <w:t>Now move your cursor back so that it just follows the new text your typed, and press command-v/Ctrl-v to paste your copied text.</w:t>
+      </w:r>
+    </w:p>
+    <w:p>
+      <w:pPr>
+        <w:pStyle w:val="HEDImageholder"/>
+      </w:pPr>
+      <w:r>
+        <w:t>edit</w:t>
+      </w:r>
+      <w:r>
+        <w:t>_</w:t>
+      </w:r>
+      <w:r>
+        <w:t>ital</w:t>
+      </w:r>
+      <w:r>
+        <w:t>_</w:t>
+      </w:r>
+      <w:r>
+        <w:t>3.png</w:t>
+      </w:r>
+    </w:p>
+    <w:p>
+      <w:pPr>
+        <w:pStyle w:val="HEDListitem-Numbered"/>
+      </w:pPr>
+      <w:proofErr w:type="gramStart"/>
+      <w:r>
+        <w:t>Again</w:t>
+      </w:r>
+      <w:proofErr w:type="gramEnd"/>
+      <w:r>
+        <w:t xml:space="preserve"> move your cursor so that it just precedes your new text, and press delete/backspace to remove all the old characters, including the italicized text that you wanted to replace.</w:t>
+      </w:r>
+    </w:p>
+    <w:p>
+      <w:pPr>
+        <w:pStyle w:val="HEDBOXNumListend"/>
+      </w:pPr>
+    </w:p>
+    <w:p>
+      <w:pPr>
+        <w:pStyle w:val="HEDPlaintextparagraph"/>
+      </w:pPr>
+      <w:r>
+        <w:t>You should now have your desired result!</w:t>
+      </w:r>
+    </w:p>
+    <w:p>
+      <w:pPr>
+        <w:pStyle w:val="HEDImageholder"/>
+      </w:pPr>
+      <w:r>
+        <w:t>edit</w:t>
+      </w:r>
+      <w:r>
+        <w:t>_</w:t>
+      </w:r>
+      <w:r>
+        <w:t>ital</w:t>
+      </w:r>
+      <w:r>
+        <w:t>_</w:t>
+      </w:r>
+      <w:r>
+        <w:t>4.png</w:t>
+      </w:r>
+    </w:p>
+    <w:p>
+      <w:pPr>
+        <w:pStyle w:val="HEDBOXBoxstart"/>
+      </w:pPr>
+    </w:p>
+    <w:p>
+      <w:pPr>
+        <w:pStyle w:val="HEDBoxtype"/>
+      </w:pPr>
+      <w:r>
+        <w:t>Note</w:t>
+      </w:r>
+    </w:p>
+    <w:p>
+      <w:pPr>
+        <w:pStyle w:val="HEDPlaintextparagraph"/>
+      </w:pPr>
+      <w:r>
+        <w:t>This method won’t work if the italicized text you need to replace is at the very end of a paragraph</w:t>
+      </w:r>
+      <w:r>
+        <w:t>, or if you need to insert un-italicized text at the very beginning of a paragraph</w:t>
+      </w:r>
+      <w:r>
+        <w:t xml:space="preserve">. In that case, reach out to our team and we’ll help you get things sorted out! Email us at </w:t>
+      </w:r>
+      <w:hyperlink r:id="rId26" w:history="1">
+        <w:r>
+          <w:rPr>
+            <w:rStyle w:val="Hyperlink"/>
+          </w:rPr>
+          <w:t>help@hederis.com</w:t>
+        </w:r>
+      </w:hyperlink>
+      <w:r>
+        <w:t xml:space="preserve"> or use the in-app chat.</w:t>
+      </w:r>
+    </w:p>
+    <w:p>
+      <w:pPr>
+        <w:pStyle w:val="HEDBOXBoxend"/>
+      </w:pPr>
+    </w:p>
+    <w:p>
+      <w:pPr>
         <w:pStyle w:val="HEDSECTPart"/>
       </w:pPr>
     </w:p>
@@ -12056,8 +12345,13 @@
       <w:pPr>
         <w:pStyle w:val="HEDProcessinginstruction"/>
       </w:pPr>
-      <w:r>
-        <w:t>ATTRS=id: appendix-home</w:t>
+      <w:proofErr w:type="spellStart"/>
+      <w:r>
+        <w:t>AT</w:t>
+      </w:r>
+      <w:proofErr w:type="spellEnd"/>
+      <w:r>
+        <w:t>TRS=id: appendix-home</w:t>
       </w:r>
     </w:p>
     <w:p>
@@ -12235,7 +12529,6 @@
         <w:pStyle w:val="HEDPlaintextparagraph"/>
       </w:pPr>
       <w:r>
-        <w:lastRenderedPageBreak/>
         <w:t>You can also apply attributes to your entire document, by using the SCOPE-BODY option in your ATTRS processing instruction. This will apply the selected attribute to the main container element of your manuscript, rather than being applied to the immediately preceding element. To do this:</w:t>
       </w:r>
     </w:p>
@@ -12588,7 +12881,6 @@
         <w:pStyle w:val="HEDPlaintextparagraph"/>
       </w:pPr>
       <w:r>
-        <w:lastRenderedPageBreak/>
         <w:t xml:space="preserve">This processing instruction allows you to override the </w:t>
       </w:r>
       <w:r>
@@ -12908,6 +13200,7 @@
         <w:pStyle w:val="HEDDefinitiondefinition"/>
       </w:pPr>
       <w:r>
+        <w:lastRenderedPageBreak/>
         <w:t>Titles of main book sections, like chapters, prefaces, appendixes, parts, and so on.</w:t>
       </w:r>
     </w:p>
@@ -12932,7 +13225,6 @@
         <w:pStyle w:val="HEDDefinitionterm"/>
       </w:pPr>
       <w:r>
-        <w:lastRenderedPageBreak/>
         <w:t>HED Code paragraph</w:t>
       </w:r>
     </w:p>
@@ -13331,6 +13623,7 @@
         <w:pStyle w:val="HEDDefinitiondefinition"/>
       </w:pPr>
       <w:r>
+        <w:lastRenderedPageBreak/>
         <w:t>A second paragraph in a multi-paragraph list item (</w:t>
       </w:r>
       <w:r>
@@ -13356,7 +13649,6 @@
         <w:pStyle w:val="HEDDefinitiondefinition"/>
       </w:pPr>
       <w:r>
-        <w:lastRenderedPageBreak/>
         <w:t xml:space="preserve">A bulleted or unordered list item. </w:t>
       </w:r>
       <w:r>
@@ -13698,6 +13990,7 @@
         <w:pStyle w:val="HEDDefinitionterm"/>
       </w:pPr>
       <w:r>
+        <w:lastRenderedPageBreak/>
         <w:t>HED Subtitle</w:t>
       </w:r>
     </w:p>
@@ -13714,14 +14007,300 @@
         <w:pStyle w:val="HEDDefinitionterm"/>
       </w:pPr>
       <w:r>
+        <w:t xml:space="preserve">HED TOC entry </w:t>
+      </w:r>
+      <w:r>
+        <w:t>–</w:t>
+      </w:r>
+      <w:r>
+        <w:t xml:space="preserve"> backmatter</w:t>
+      </w:r>
+    </w:p>
+    <w:p>
+      <w:pPr>
+        <w:pStyle w:val="HEDDefinitiondefinition"/>
+      </w:pPr>
+      <w:r>
+        <w:t>A table of contents entry for a backmatter section.</w:t>
+      </w:r>
+    </w:p>
+    <w:p>
+      <w:pPr>
+        <w:pStyle w:val="HEDDefinitionterm"/>
+      </w:pPr>
+      <w:r>
+        <w:t xml:space="preserve">HED TOC entry </w:t>
+      </w:r>
+      <w:r>
+        <w:t>–</w:t>
+      </w:r>
+      <w:r>
+        <w:t xml:space="preserve"> chapter</w:t>
+      </w:r>
+    </w:p>
+    <w:p>
+      <w:pPr>
+        <w:pStyle w:val="HEDDefinitiondefinition"/>
+      </w:pPr>
+      <w:r>
+        <w:t>A table of contents entry for a chapter.</w:t>
+      </w:r>
+    </w:p>
+    <w:p>
+      <w:pPr>
+        <w:pStyle w:val="HEDDefinitionterm"/>
+      </w:pPr>
+      <w:r>
+        <w:t xml:space="preserve">HED TOC entry </w:t>
+      </w:r>
+      <w:r>
+        <w:t>–</w:t>
+      </w:r>
+      <w:r>
+        <w:t xml:space="preserve"> frontmatter</w:t>
+      </w:r>
+    </w:p>
+    <w:p>
+      <w:pPr>
+        <w:pStyle w:val="HEDDefinitiondefinition"/>
+      </w:pPr>
+      <w:r>
+        <w:t>A table of contents entry for a frontmatter section.</w:t>
+      </w:r>
+    </w:p>
+    <w:p>
+      <w:pPr>
+        <w:pStyle w:val="HEDDefinitionterm"/>
+      </w:pPr>
+      <w:r>
+        <w:t xml:space="preserve">HED TOC entry </w:t>
+      </w:r>
+      <w:r>
+        <w:t>–</w:t>
+      </w:r>
+      <w:r>
+        <w:t xml:space="preserve"> part</w:t>
+      </w:r>
+    </w:p>
+    <w:p>
+      <w:pPr>
+        <w:pStyle w:val="HEDDefinitiondefinition"/>
+      </w:pPr>
+      <w:r>
+        <w:t>A table of contents entry for a part.</w:t>
+      </w:r>
+    </w:p>
+    <w:p>
+      <w:pPr>
+        <w:pStyle w:val="HEDDefinitionterm"/>
+      </w:pPr>
+      <w:r>
+        <w:t>HED Verse paragraph</w:t>
+      </w:r>
+    </w:p>
+    <w:p>
+      <w:pPr>
+        <w:pStyle w:val="HEDDefinitiondefinition"/>
+      </w:pPr>
+      <w:r>
+        <w:t>A single line of verse.</w:t>
+      </w:r>
+    </w:p>
+    <w:p>
+      <w:pPr>
+        <w:pStyle w:val="HEDDefinitionterm"/>
+      </w:pPr>
+      <w:r>
+        <w:t>HED Wrapper title</w:t>
+      </w:r>
+    </w:p>
+    <w:p>
+      <w:pPr>
+        <w:pStyle w:val="HEDDefinitiondefinition"/>
+      </w:pPr>
+      <w:r>
+        <w:t>Titles of wrappers and sub-sections. For example, for a sidebar title, extract title, sub-section title, etc.</w:t>
+      </w:r>
+    </w:p>
+    <w:p>
+      <w:pPr>
+        <w:pStyle w:val="HEDDefinitionterm"/>
+      </w:pPr>
+      <w:r>
+        <w:t>HED separator</w:t>
+      </w:r>
+    </w:p>
+    <w:p>
+      <w:pPr>
+        <w:pStyle w:val="HEDBOXDefinitionListend"/>
+      </w:pPr>
+    </w:p>
+    <w:p>
+      <w:pPr>
+        <w:pStyle w:val="HEDBOXSub-sectionend"/>
+      </w:pPr>
+    </w:p>
+    <w:p>
+      <w:pPr>
+        <w:pStyle w:val="HEDBOXSub-sectionstart"/>
+      </w:pPr>
+    </w:p>
+    <w:p>
+      <w:pPr>
+        <w:pStyle w:val="HEDWrappertitle"/>
+      </w:pPr>
+      <w:r>
+        <w:t>Inline Styles</w:t>
+      </w:r>
+    </w:p>
+    <w:p>
+      <w:pPr>
+        <w:pStyle w:val="HEDPlaintextparagraph"/>
+      </w:pPr>
+      <w:r>
+        <w:t xml:space="preserve">Inline styles are styles that you apply just to a few words or characters within a paragraph, without affecting the rest of the text in the paragraph. </w:t>
+      </w:r>
+      <w:proofErr w:type="spellStart"/>
+      <w:r>
+        <w:t>Hederis</w:t>
+      </w:r>
+      <w:proofErr w:type="spellEnd"/>
+      <w:r>
+        <w:t xml:space="preserve"> supports most of Word’s built-in character formatting tools (like italics, bold, underline, etc.), so you don’t need to use inline styles for everything. However, there are a few cases where inline styles come in handy:</w:t>
+      </w:r>
+    </w:p>
+    <w:p>
+      <w:pPr>
+        <w:pStyle w:val="HEDBOXDefinitionListstart"/>
+      </w:pPr>
+    </w:p>
+    <w:p>
+      <w:pPr>
+        <w:pStyle w:val="HEDDefinitionterm"/>
+      </w:pPr>
+      <w:r>
+        <w:t>HED SPAN Small Caps Text</w:t>
+      </w:r>
+    </w:p>
+    <w:p>
+      <w:pPr>
+        <w:pStyle w:val="HEDDefinitionterm"/>
+      </w:pPr>
+      <w:r>
+        <w:t>HED SPAN Emphasis Text</w:t>
+      </w:r>
+    </w:p>
+    <w:p>
+      <w:pPr>
+        <w:pStyle w:val="HEDDefinitiondefinition"/>
+      </w:pPr>
+      <w:r>
+        <w:t>Text that should be emphasized both visually and while being read aloud. This style is typically represented as italics. (In modern web development, “emphasis” has replaced “italic” as a code to add emphasis to your text.)</w:t>
+      </w:r>
+    </w:p>
+    <w:p>
+      <w:pPr>
+        <w:pStyle w:val="HEDDefinitiondefinitioncontd"/>
+      </w:pPr>
+      <w:r>
+        <w:t xml:space="preserve">Note that you can use Word’s built-in Italic formatting button, and this style will automatically be applied when the .docx file is converted in </w:t>
+      </w:r>
+      <w:proofErr w:type="spellStart"/>
+      <w:r>
+        <w:t>Hederis</w:t>
+      </w:r>
+      <w:proofErr w:type="spellEnd"/>
+      <w:r>
+        <w:t>.</w:t>
+      </w:r>
+    </w:p>
+    <w:p>
+      <w:pPr>
+        <w:pStyle w:val="HEDDefinitionterm"/>
+      </w:pPr>
+      <w:r>
+        <w:t>HED SPAN Strong Text</w:t>
+      </w:r>
+    </w:p>
+    <w:p>
+      <w:pPr>
+        <w:pStyle w:val="HEDDefinitiondefinition"/>
+      </w:pPr>
+      <w:r>
+        <w:t>This style is typically used for bold text. (In modern web development, “strong” has replaced “</w:t>
+      </w:r>
+      <w:proofErr w:type="spellStart"/>
+      <w:r>
+        <w:t>boldas</w:t>
+      </w:r>
+      <w:proofErr w:type="spellEnd"/>
+      <w:r>
+        <w:t xml:space="preserve"> a code to add weight to your text.)</w:t>
+      </w:r>
+    </w:p>
+    <w:p>
+      <w:pPr>
+        <w:pStyle w:val="HEDDefinitiondefinitioncontd"/>
+      </w:pPr>
+      <w:r>
+        <w:t xml:space="preserve">Note that you can use Word’s built-in bold formatting button, and this style will automatically be applied when the .docx file is converted in </w:t>
+      </w:r>
+      <w:proofErr w:type="spellStart"/>
+      <w:r>
+        <w:t>Hederis</w:t>
+      </w:r>
+      <w:proofErr w:type="spellEnd"/>
+      <w:r>
+        <w:t>.</w:t>
+      </w:r>
+    </w:p>
+    <w:p>
+      <w:pPr>
+        <w:pStyle w:val="HEDDefinitionterm"/>
+      </w:pPr>
+      <w:r>
+        <w:t>HED SPAN Superscript Text</w:t>
+      </w:r>
+    </w:p>
+    <w:p>
+      <w:pPr>
+        <w:pStyle w:val="HEDDefinitionterm"/>
+      </w:pPr>
+      <w:r>
+        <w:t>HED SPAN Subscript Text</w:t>
+      </w:r>
+    </w:p>
+    <w:p>
+      <w:pPr>
+        <w:pStyle w:val="HEDDefinitionterm"/>
+      </w:pPr>
+      <w:r>
+        <w:t>HED SPAN Inline Link</w:t>
+      </w:r>
+    </w:p>
+    <w:p>
+      <w:pPr>
+        <w:pStyle w:val="HEDDefinitiondefinition"/>
+      </w:pPr>
+      <w:r>
         <w:lastRenderedPageBreak/>
-        <w:t xml:space="preserve">HED TOC entry </w:t>
-      </w:r>
-      <w:r>
-        <w:t>–</w:t>
-      </w:r>
-      <w:r>
-        <w:t xml:space="preserve"> backmatter</w:t>
+        <w:t xml:space="preserve">A Link or </w:t>
+      </w:r>
+      <w:proofErr w:type="spellStart"/>
+      <w:r>
+        <w:t>url</w:t>
+      </w:r>
+      <w:proofErr w:type="spellEnd"/>
+      <w:r>
+        <w:t>.</w:t>
+      </w:r>
+    </w:p>
+    <w:p>
+      <w:pPr>
+        <w:pStyle w:val="HEDDefinitionterm"/>
+      </w:pPr>
+      <w:r>
+        <w:t>HED SPAN Abbreviation Text</w:t>
       </w:r>
     </w:p>
     <w:p>
@@ -13729,7 +14308,7 @@
         <w:pStyle w:val="HEDDefinitiondefinition"/>
       </w:pPr>
       <w:r>
-        <w:t>A table of contents entry for a backmatter section.</w:t>
+        <w:t>An abbreviation.</w:t>
       </w:r>
     </w:p>
     <w:p>
@@ -13737,293 +14316,6 @@
         <w:pStyle w:val="HEDDefinitionterm"/>
       </w:pPr>
       <w:r>
-        <w:t xml:space="preserve">HED TOC entry </w:t>
-      </w:r>
-      <w:r>
-        <w:t>–</w:t>
-      </w:r>
-      <w:r>
-        <w:t xml:space="preserve"> chapter</w:t>
-      </w:r>
-    </w:p>
-    <w:p>
-      <w:pPr>
-        <w:pStyle w:val="HEDDefinitiondefinition"/>
-      </w:pPr>
-      <w:r>
-        <w:t>A table of contents entry for a chapter.</w:t>
-      </w:r>
-    </w:p>
-    <w:p>
-      <w:pPr>
-        <w:pStyle w:val="HEDDefinitionterm"/>
-      </w:pPr>
-      <w:r>
-        <w:t xml:space="preserve">HED TOC entry </w:t>
-      </w:r>
-      <w:r>
-        <w:t>–</w:t>
-      </w:r>
-      <w:r>
-        <w:t xml:space="preserve"> frontmatter</w:t>
-      </w:r>
-    </w:p>
-    <w:p>
-      <w:pPr>
-        <w:pStyle w:val="HEDDefinitiondefinition"/>
-      </w:pPr>
-      <w:r>
-        <w:t>A table of contents entry for a frontmatter section.</w:t>
-      </w:r>
-    </w:p>
-    <w:p>
-      <w:pPr>
-        <w:pStyle w:val="HEDDefinitionterm"/>
-      </w:pPr>
-      <w:r>
-        <w:t xml:space="preserve">HED TOC entry </w:t>
-      </w:r>
-      <w:r>
-        <w:t>–</w:t>
-      </w:r>
-      <w:r>
-        <w:t xml:space="preserve"> part</w:t>
-      </w:r>
-    </w:p>
-    <w:p>
-      <w:pPr>
-        <w:pStyle w:val="HEDDefinitiondefinition"/>
-      </w:pPr>
-      <w:r>
-        <w:t>A table of contents entry for a part.</w:t>
-      </w:r>
-    </w:p>
-    <w:p>
-      <w:pPr>
-        <w:pStyle w:val="HEDDefinitionterm"/>
-      </w:pPr>
-      <w:r>
-        <w:t>HED Verse paragraph</w:t>
-      </w:r>
-    </w:p>
-    <w:p>
-      <w:pPr>
-        <w:pStyle w:val="HEDDefinitiondefinition"/>
-      </w:pPr>
-      <w:r>
-        <w:t>A single line of verse.</w:t>
-      </w:r>
-    </w:p>
-    <w:p>
-      <w:pPr>
-        <w:pStyle w:val="HEDDefinitionterm"/>
-      </w:pPr>
-      <w:r>
-        <w:t>HED Wrapper title</w:t>
-      </w:r>
-    </w:p>
-    <w:p>
-      <w:pPr>
-        <w:pStyle w:val="HEDDefinitiondefinition"/>
-      </w:pPr>
-      <w:r>
-        <w:t>Titles of wrappers and sub-sections. For example, for a sidebar title, extract title, sub-section title, etc.</w:t>
-      </w:r>
-    </w:p>
-    <w:p>
-      <w:pPr>
-        <w:pStyle w:val="HEDDefinitionterm"/>
-      </w:pPr>
-      <w:r>
-        <w:t>HED separator</w:t>
-      </w:r>
-    </w:p>
-    <w:p>
-      <w:pPr>
-        <w:pStyle w:val="HEDBOXDefinitionListend"/>
-      </w:pPr>
-    </w:p>
-    <w:p>
-      <w:pPr>
-        <w:pStyle w:val="HEDBOXSub-sectionend"/>
-      </w:pPr>
-    </w:p>
-    <w:p>
-      <w:pPr>
-        <w:pStyle w:val="HEDBOXSub-sectionstart"/>
-      </w:pPr>
-    </w:p>
-    <w:p>
-      <w:pPr>
-        <w:pStyle w:val="HEDWrappertitle"/>
-      </w:pPr>
-      <w:r>
-        <w:t>Inline Styles</w:t>
-      </w:r>
-    </w:p>
-    <w:p>
-      <w:pPr>
-        <w:pStyle w:val="HEDPlaintextparagraph"/>
-      </w:pPr>
-      <w:r>
-        <w:t xml:space="preserve">Inline styles are styles that you apply just to a few words or characters within a paragraph, without affecting the rest of the text in the paragraph. </w:t>
-      </w:r>
-      <w:proofErr w:type="spellStart"/>
-      <w:r>
-        <w:t>Hederis</w:t>
-      </w:r>
-      <w:proofErr w:type="spellEnd"/>
-      <w:r>
-        <w:t xml:space="preserve"> supports most of Word’s built-in character formatting tools (like italics, bold, underline, etc.), so you don’t need to use inline styles for everything. However, there are a few cases where inline styles come in handy:</w:t>
-      </w:r>
-    </w:p>
-    <w:p>
-      <w:pPr>
-        <w:pStyle w:val="HEDBOXDefinitionListstart"/>
-      </w:pPr>
-    </w:p>
-    <w:p>
-      <w:pPr>
-        <w:pStyle w:val="HEDDefinitionterm"/>
-      </w:pPr>
-      <w:r>
-        <w:t>HED SPAN Small Caps Text</w:t>
-      </w:r>
-    </w:p>
-    <w:p>
-      <w:pPr>
-        <w:pStyle w:val="HEDDefinitionterm"/>
-      </w:pPr>
-      <w:r>
-        <w:t>HED SPAN Emphasis Text</w:t>
-      </w:r>
-    </w:p>
-    <w:p>
-      <w:pPr>
-        <w:pStyle w:val="HEDDefinitiondefinition"/>
-      </w:pPr>
-      <w:r>
-        <w:t>Text that should be emphasized both visually and while being read aloud. This style is typically represented as italics. (In modern web development, “emphasis” has replaced “italic” as a code to add emphasis to your text.)</w:t>
-      </w:r>
-    </w:p>
-    <w:p>
-      <w:pPr>
-        <w:pStyle w:val="HEDDefinitiondefinitioncontd"/>
-      </w:pPr>
-      <w:r>
-        <w:t xml:space="preserve">Note that you can use Word’s built-in Italic formatting button, and this style will automatically be applied when the .docx file is converted in </w:t>
-      </w:r>
-      <w:proofErr w:type="spellStart"/>
-      <w:r>
-        <w:t>Hederis</w:t>
-      </w:r>
-      <w:proofErr w:type="spellEnd"/>
-      <w:r>
-        <w:t>.</w:t>
-      </w:r>
-    </w:p>
-    <w:p>
-      <w:pPr>
-        <w:pStyle w:val="HEDDefinitionterm"/>
-      </w:pPr>
-      <w:r>
-        <w:t>HED SPAN Strong Text</w:t>
-      </w:r>
-    </w:p>
-    <w:p>
-      <w:pPr>
-        <w:pStyle w:val="HEDDefinitiondefinition"/>
-      </w:pPr>
-      <w:r>
-        <w:t>This style is typically used for bold text. (In modern web development, “strong” has replaced “</w:t>
-      </w:r>
-      <w:proofErr w:type="spellStart"/>
-      <w:r>
-        <w:t>boldas</w:t>
-      </w:r>
-      <w:proofErr w:type="spellEnd"/>
-      <w:r>
-        <w:t xml:space="preserve"> a code to add weight to your text.)</w:t>
-      </w:r>
-    </w:p>
-    <w:p>
-      <w:pPr>
-        <w:pStyle w:val="HEDDefinitiondefinitioncontd"/>
-      </w:pPr>
-      <w:r>
-        <w:t xml:space="preserve">Note that you can use Word’s built-in bold formatting button, and this style will automatically be applied when the .docx file is converted in </w:t>
-      </w:r>
-      <w:proofErr w:type="spellStart"/>
-      <w:r>
-        <w:t>Hederis</w:t>
-      </w:r>
-      <w:proofErr w:type="spellEnd"/>
-      <w:r>
-        <w:t>.</w:t>
-      </w:r>
-    </w:p>
-    <w:p>
-      <w:pPr>
-        <w:pStyle w:val="HEDDefinitionterm"/>
-      </w:pPr>
-      <w:r>
-        <w:t>HED SPAN Superscript Text</w:t>
-      </w:r>
-    </w:p>
-    <w:p>
-      <w:pPr>
-        <w:pStyle w:val="HEDDefinitionterm"/>
-      </w:pPr>
-      <w:r>
-        <w:t>HED SPAN Subscript Text</w:t>
-      </w:r>
-    </w:p>
-    <w:p>
-      <w:pPr>
-        <w:pStyle w:val="HEDDefinitionterm"/>
-      </w:pPr>
-      <w:r>
-        <w:t>HED SPAN Inline Link</w:t>
-      </w:r>
-    </w:p>
-    <w:p>
-      <w:pPr>
-        <w:pStyle w:val="HEDDefinitiondefinition"/>
-      </w:pPr>
-      <w:r>
-        <w:t xml:space="preserve">A Link or </w:t>
-      </w:r>
-      <w:proofErr w:type="spellStart"/>
-      <w:r>
-        <w:t>url</w:t>
-      </w:r>
-      <w:proofErr w:type="spellEnd"/>
-      <w:r>
-        <w:t>.</w:t>
-      </w:r>
-    </w:p>
-    <w:p>
-      <w:pPr>
-        <w:pStyle w:val="HEDDefinitionterm"/>
-      </w:pPr>
-      <w:r>
-        <w:t>HED SPAN Abbreviation Text</w:t>
-      </w:r>
-    </w:p>
-    <w:p>
-      <w:pPr>
-        <w:pStyle w:val="HEDDefinitiondefinition"/>
-      </w:pPr>
-      <w:r>
-        <w:t>An abbreviation.</w:t>
-      </w:r>
-    </w:p>
-    <w:p>
-      <w:pPr>
-        <w:pStyle w:val="HEDDefinitionterm"/>
-      </w:pPr>
-      <w:r>
-        <w:lastRenderedPageBreak/>
         <w:t>HED SPAN Key phrase</w:t>
       </w:r>
     </w:p>
@@ -14389,6 +14681,7 @@
         <w:pStyle w:val="HEDDefinitionterm"/>
       </w:pPr>
       <w:r>
+        <w:lastRenderedPageBreak/>
         <w:t>HED BOX Poetry start, HED BOX Poetry end</w:t>
       </w:r>
     </w:p>
@@ -14419,7 +14712,6 @@
         <w:pStyle w:val="HEDDefinitionterm"/>
       </w:pPr>
       <w:r>
-        <w:lastRenderedPageBreak/>
         <w:t>HED BOX Sub-section start, HED BOX Sub-section end</w:t>
       </w:r>
     </w:p>

</xml_diff>

<commit_message>
adding hanging indent stuff
</commit_message>
<xml_diff>
--- a/book.docx
+++ b/book.docx
@@ -11686,6 +11686,121 @@
         <w:pStyle w:val="HEDProcessinginstruction"/>
       </w:pPr>
       <w:r>
+        <w:t>ATTRS=id: hanging-indent; data-tags: typeset;</w:t>
+      </w:r>
+    </w:p>
+    <w:p>
+      <w:pPr>
+        <w:pStyle w:val="HEDChapterSectiontitle"/>
+      </w:pPr>
+      <w:r>
+        <w:t>Create a Hanging Indent</w:t>
+      </w:r>
+    </w:p>
+    <w:p>
+      <w:pPr>
+        <w:pStyle w:val="HEDPlaintextparagraph"/>
+      </w:pPr>
+      <w:r>
+        <w:t>Creating a hanging indent is easy, by using a combination of the margin and text indent properties.</w:t>
+      </w:r>
+      <w:r>
+        <w:t xml:space="preserve"> Instead of adding a positive number to the text indent field, which would indent the first line, you’ll add a negative number, which will pull that first line to the left of the rest of the paragraph.</w:t>
+      </w:r>
+    </w:p>
+    <w:p>
+      <w:pPr>
+        <w:pStyle w:val="HEDBOXNumListstart"/>
+      </w:pPr>
+    </w:p>
+    <w:p>
+      <w:pPr>
+        <w:pStyle w:val="HEDListitem-Numbered"/>
+      </w:pPr>
+      <w:r>
+        <w:t>Select the paragraph or type of paragraph to which you want to add a hanging indent. If you only want to add it to a single paragraph, or to a subset of that type of paragraph, make sure you select the appropriate “Limit these changes to…” option.</w:t>
+      </w:r>
+    </w:p>
+    <w:p>
+      <w:pPr>
+        <w:pStyle w:val="HEDImageholder"/>
+      </w:pPr>
+      <w:r>
+        <w:t>hanging1.png</w:t>
+      </w:r>
+    </w:p>
+    <w:p>
+      <w:pPr>
+        <w:pStyle w:val="HEDListitem-Numbered"/>
+      </w:pPr>
+      <w:r>
+        <w:t xml:space="preserve">Go to the Margins &amp; Spacing </w:t>
+      </w:r>
+      <w:proofErr w:type="gramStart"/>
+      <w:r>
+        <w:t>section, and</w:t>
+      </w:r>
+      <w:proofErr w:type="gramEnd"/>
+      <w:r>
+        <w:t xml:space="preserve"> add a left margin equal to the amount that you want the first line to hang.</w:t>
+      </w:r>
+    </w:p>
+    <w:p>
+      <w:pPr>
+        <w:pStyle w:val="HEDImageholder"/>
+      </w:pPr>
+      <w:r>
+        <w:lastRenderedPageBreak/>
+        <w:t>hanging2.png</w:t>
+      </w:r>
+    </w:p>
+    <w:p>
+      <w:pPr>
+        <w:pStyle w:val="HEDListitem-Numbered"/>
+      </w:pPr>
+      <w:r>
+        <w:t xml:space="preserve">Now go to the Fonts </w:t>
+      </w:r>
+      <w:proofErr w:type="gramStart"/>
+      <w:r>
+        <w:t>section, and</w:t>
+      </w:r>
+      <w:proofErr w:type="gramEnd"/>
+      <w:r>
+        <w:t xml:space="preserve"> add a negative text indent equal to the same amount that you set for the left margin.</w:t>
+      </w:r>
+    </w:p>
+    <w:p>
+      <w:pPr>
+        <w:pStyle w:val="HEDImageholder"/>
+      </w:pPr>
+      <w:r>
+        <w:t>hanging3.png</w:t>
+      </w:r>
+    </w:p>
+    <w:p>
+      <w:pPr>
+        <w:pStyle w:val="HEDBOXNumListend"/>
+      </w:pPr>
+    </w:p>
+    <w:p>
+      <w:pPr>
+        <w:pStyle w:val="HEDPlaintextparagraph"/>
+      </w:pPr>
+      <w:r>
+        <w:t>Viola! Your paragraph now has a hanging indent.</w:t>
+      </w:r>
+    </w:p>
+    <w:p>
+      <w:pPr>
+        <w:pStyle w:val="HEDSECTChapter"/>
+      </w:pPr>
+    </w:p>
+    <w:p>
+      <w:pPr>
+        <w:pStyle w:val="HEDProcessinginstruction"/>
+      </w:pPr>
+      <w:r>
         <w:t>ATTRS=id: line-space-ornament; data-tags: typeset;</w:t>
       </w:r>
     </w:p>
@@ -11747,7 +11862,6 @@
         <w:pStyle w:val="HEDListitem-Numbered"/>
       </w:pPr>
       <w:r>
-        <w:lastRenderedPageBreak/>
         <w:t xml:space="preserve">Now that you’ve selected the element you want to design, first scroll down to the “Dimensions” menu in the design sidebar. Because your line space paragraphs are probably empty right now, we want to give them a fixed height, to force them to show up in the text. Enter your desired height here (using a multiple of the base line height will help you </w:t>
       </w:r>
       <w:r>
@@ -11855,6 +11969,7 @@
         <w:pStyle w:val="HEDChapterSectiontitle"/>
       </w:pPr>
       <w:r>
+        <w:lastRenderedPageBreak/>
         <w:t>Add an Ornamental Image on the Same Line as a Chapter Title Paragraph</w:t>
       </w:r>
     </w:p>
@@ -11977,7 +12092,6 @@
         <w:pStyle w:val="HEDListitem-Numbered"/>
       </w:pPr>
       <w:r>
-        <w:lastRenderedPageBreak/>
         <w:t>Adjust the position of the image by entering a keyword or number into the Background Position X and Background Position Y boxes (“X” controls the horizontal position, and Y controls the vertical position). You can use the keywords “left”, “center”, and “right” for the X position, and “top”, “center”, and “bottom” for the Y position. You can also enter a number or a percentage, to really fine-tune to position of your image behind your text.</w:t>
       </w:r>
     </w:p>
@@ -12084,6 +12198,7 @@
         <w:pStyle w:val="HEDPlaintextparagraph"/>
       </w:pPr>
       <w:r>
+        <w:lastRenderedPageBreak/>
         <w:t>When you’re working with locked chapters, the assumption is that you want to restrict your line breaks and page breaks from changing unless you explicitly adjust them. For this reason, locked chapters are not synced with the text in the Edit Text pane, which can make it tricky to enter all the little edits and typo fixes that you need.</w:t>
       </w:r>
     </w:p>
@@ -12215,7 +12330,6 @@
         <w:pStyle w:val="HEDImageholder"/>
       </w:pPr>
       <w:r>
-        <w:lastRenderedPageBreak/>
         <w:t>edit</w:t>
       </w:r>
       <w:r>
@@ -12648,6 +12762,7 @@
         <w:pStyle w:val="HEDProcessinginstruction"/>
       </w:pPr>
       <w:r>
+        <w:lastRenderedPageBreak/>
         <w:t>ATTRS=id: custom-style-library</w:t>
       </w:r>
       <w:r>
@@ -13076,6 +13191,7 @@
         <w:pStyle w:val="HEDDefinitiondefinition"/>
       </w:pPr>
       <w:r>
+        <w:lastRenderedPageBreak/>
         <w:t>An address, for example in a letter, on a copyright page, etc.</w:t>
       </w:r>
     </w:p>
@@ -13220,7 +13336,6 @@
         <w:pStyle w:val="HEDDefinitiondefinition"/>
       </w:pPr>
       <w:r>
-        <w:lastRenderedPageBreak/>
         <w:t>Titles of main book sections, like chapters, prefaces, appendixes, parts, and so on.</w:t>
       </w:r>
     </w:p>
@@ -13461,6 +13576,7 @@
         <w:pStyle w:val="HEDDefinitiondefinition"/>
       </w:pPr>
       <w:r>
+        <w:lastRenderedPageBreak/>
         <w:t>A paragraph in an endnote.</w:t>
       </w:r>
     </w:p>
@@ -13643,7 +13759,6 @@
         <w:pStyle w:val="HEDDefinitiondefinition"/>
       </w:pPr>
       <w:r>
-        <w:lastRenderedPageBreak/>
         <w:t>A second paragraph in a multi-paragraph list item (</w:t>
       </w:r>
       <w:r>
@@ -13847,6 +13962,7 @@
         <w:pStyle w:val="HEDDefinitionterm"/>
       </w:pPr>
       <w:r>
+        <w:lastRenderedPageBreak/>
         <w:t>HED Plain text paragraph (</w:t>
       </w:r>
       <w:proofErr w:type="spellStart"/>
@@ -14010,8 +14126,204 @@
         <w:pStyle w:val="HEDDefinitionterm"/>
       </w:pPr>
       <w:r>
+        <w:t>HED Subtitle</w:t>
+      </w:r>
+    </w:p>
+    <w:p>
+      <w:pPr>
+        <w:pStyle w:val="HEDDefinitiondefinition"/>
+      </w:pPr>
+      <w:r>
+        <w:t>Subtitles for any type of section or wrapper. For example, could be used both for a chapter subtitle, and for a subtitle in a sidebar.</w:t>
+      </w:r>
+    </w:p>
+    <w:p>
+      <w:pPr>
+        <w:pStyle w:val="HEDDefinitionterm"/>
+      </w:pPr>
+      <w:r>
+        <w:t xml:space="preserve">HED TOC entry </w:t>
+      </w:r>
+      <w:r>
+        <w:t>–</w:t>
+      </w:r>
+      <w:r>
+        <w:t xml:space="preserve"> backmatter</w:t>
+      </w:r>
+    </w:p>
+    <w:p>
+      <w:pPr>
+        <w:pStyle w:val="HEDDefinitiondefinition"/>
+      </w:pPr>
+      <w:r>
+        <w:t>A table of contents entry for a backmatter section.</w:t>
+      </w:r>
+    </w:p>
+    <w:p>
+      <w:pPr>
+        <w:pStyle w:val="HEDDefinitionterm"/>
+      </w:pPr>
+      <w:r>
+        <w:t xml:space="preserve">HED TOC entry </w:t>
+      </w:r>
+      <w:r>
+        <w:t>–</w:t>
+      </w:r>
+      <w:r>
+        <w:t xml:space="preserve"> chapter</w:t>
+      </w:r>
+    </w:p>
+    <w:p>
+      <w:pPr>
+        <w:pStyle w:val="HEDDefinitiondefinition"/>
+      </w:pPr>
+      <w:r>
+        <w:t>A table of contents entry for a chapter.</w:t>
+      </w:r>
+    </w:p>
+    <w:p>
+      <w:pPr>
+        <w:pStyle w:val="HEDDefinitionterm"/>
+      </w:pPr>
+      <w:r>
+        <w:t xml:space="preserve">HED TOC entry </w:t>
+      </w:r>
+      <w:r>
+        <w:t>–</w:t>
+      </w:r>
+      <w:r>
+        <w:t xml:space="preserve"> frontmatter</w:t>
+      </w:r>
+    </w:p>
+    <w:p>
+      <w:pPr>
+        <w:pStyle w:val="HEDDefinitiondefinition"/>
+      </w:pPr>
+      <w:r>
+        <w:t>A table of contents entry for a frontmatter section.</w:t>
+      </w:r>
+    </w:p>
+    <w:p>
+      <w:pPr>
+        <w:pStyle w:val="HEDDefinitionterm"/>
+      </w:pPr>
+      <w:r>
+        <w:t xml:space="preserve">HED TOC entry </w:t>
+      </w:r>
+      <w:r>
+        <w:t>–</w:t>
+      </w:r>
+      <w:r>
+        <w:t xml:space="preserve"> part</w:t>
+      </w:r>
+    </w:p>
+    <w:p>
+      <w:pPr>
+        <w:pStyle w:val="HEDDefinitiondefinition"/>
+      </w:pPr>
+      <w:r>
+        <w:t>A table of contents entry for a part.</w:t>
+      </w:r>
+    </w:p>
+    <w:p>
+      <w:pPr>
+        <w:pStyle w:val="HEDDefinitionterm"/>
+      </w:pPr>
+      <w:r>
+        <w:t>HED Verse paragraph</w:t>
+      </w:r>
+    </w:p>
+    <w:p>
+      <w:pPr>
+        <w:pStyle w:val="HEDDefinitiondefinition"/>
+      </w:pPr>
+      <w:r>
+        <w:t>A single line of verse.</w:t>
+      </w:r>
+    </w:p>
+    <w:p>
+      <w:pPr>
+        <w:pStyle w:val="HEDDefinitionterm"/>
+      </w:pPr>
+      <w:r>
+        <w:t>HED Wrapper title</w:t>
+      </w:r>
+    </w:p>
+    <w:p>
+      <w:pPr>
+        <w:pStyle w:val="HEDDefinitiondefinition"/>
+      </w:pPr>
+      <w:r>
+        <w:t>Titles of wrappers and sub-sections. For example, for a sidebar title, extract title, sub-section title, etc.</w:t>
+      </w:r>
+    </w:p>
+    <w:p>
+      <w:pPr>
+        <w:pStyle w:val="HEDDefinitionterm"/>
+      </w:pPr>
+      <w:r>
+        <w:t>HED separator</w:t>
+      </w:r>
+    </w:p>
+    <w:p>
+      <w:pPr>
+        <w:pStyle w:val="HEDBOXDefinitionListend"/>
+      </w:pPr>
+    </w:p>
+    <w:p>
+      <w:pPr>
+        <w:pStyle w:val="HEDBOXSub-sectionend"/>
+      </w:pPr>
+    </w:p>
+    <w:p>
+      <w:pPr>
+        <w:pStyle w:val="HEDBOXSub-sectionstart"/>
+      </w:pPr>
+    </w:p>
+    <w:p>
+      <w:pPr>
+        <w:pStyle w:val="HEDWrappertitle"/>
+      </w:pPr>
+      <w:r>
+        <w:t>Inline Styles</w:t>
+      </w:r>
+    </w:p>
+    <w:p>
+      <w:pPr>
+        <w:pStyle w:val="HEDPlaintextparagraph"/>
+      </w:pPr>
+      <w:r>
         <w:lastRenderedPageBreak/>
-        <w:t>HED Subtitle</w:t>
+        <w:t xml:space="preserve">Inline styles are styles that you apply just to a few words or characters within a paragraph, without affecting the rest of the text in the paragraph. </w:t>
+      </w:r>
+      <w:proofErr w:type="spellStart"/>
+      <w:r>
+        <w:t>Hederis</w:t>
+      </w:r>
+      <w:proofErr w:type="spellEnd"/>
+      <w:r>
+        <w:t xml:space="preserve"> supports most of Word’s built-in character formatting tools (like italics, bold, underline, etc.), so you don’t need to use inline styles for everything. However, there are a few cases where inline styles come in handy:</w:t>
+      </w:r>
+    </w:p>
+    <w:p>
+      <w:pPr>
+        <w:pStyle w:val="HEDBOXDefinitionListstart"/>
+      </w:pPr>
+    </w:p>
+    <w:p>
+      <w:pPr>
+        <w:pStyle w:val="HEDDefinitionterm"/>
+      </w:pPr>
+      <w:r>
+        <w:t>HED SPAN Small Caps Text</w:t>
+      </w:r>
+    </w:p>
+    <w:p>
+      <w:pPr>
+        <w:pStyle w:val="HEDDefinitionterm"/>
+      </w:pPr>
+      <w:r>
+        <w:t>HED SPAN Emphasis Text</w:t>
       </w:r>
     </w:p>
     <w:p>
@@ -14019,7 +14331,23 @@
         <w:pStyle w:val="HEDDefinitiondefinition"/>
       </w:pPr>
       <w:r>
-        <w:t>Subtitles for any type of section or wrapper. For example, could be used both for a chapter subtitle, and for a subtitle in a sidebar.</w:t>
+        <w:t>Text that should be emphasized both visually and while being read aloud. This style is typically represented as italics. (In modern web development, “emphasis” has replaced “italic” as a code to add emphasis to your text.)</w:t>
+      </w:r>
+    </w:p>
+    <w:p>
+      <w:pPr>
+        <w:pStyle w:val="HEDDefinitiondefinitioncontd"/>
+      </w:pPr>
+      <w:r>
+        <w:t xml:space="preserve">Note that you can use Word’s built-in Italic formatting button, and this style will automatically be applied when the .docx file is converted in </w:t>
+      </w:r>
+      <w:proofErr w:type="spellStart"/>
+      <w:r>
+        <w:t>Hederis</w:t>
+      </w:r>
+      <w:proofErr w:type="spellEnd"/>
+      <w:r>
+        <w:t>.</w:t>
       </w:r>
     </w:p>
     <w:p>
@@ -14027,13 +14355,7 @@
         <w:pStyle w:val="HEDDefinitionterm"/>
       </w:pPr>
       <w:r>
-        <w:t xml:space="preserve">HED TOC entry </w:t>
-      </w:r>
-      <w:r>
-        <w:t>–</w:t>
-      </w:r>
-      <w:r>
-        <w:t xml:space="preserve"> backmatter</w:t>
+        <w:t>HED SPAN Strong Text</w:t>
       </w:r>
     </w:p>
     <w:p>
@@ -14041,7 +14363,31 @@
         <w:pStyle w:val="HEDDefinitiondefinition"/>
       </w:pPr>
       <w:r>
-        <w:t>A table of contents entry for a backmatter section.</w:t>
+        <w:t>This style is typically used for bold text. (In modern web development, “strong” has replaced “</w:t>
+      </w:r>
+      <w:proofErr w:type="spellStart"/>
+      <w:r>
+        <w:t>boldas</w:t>
+      </w:r>
+      <w:proofErr w:type="spellEnd"/>
+      <w:r>
+        <w:t xml:space="preserve"> a code to add weight to your text.)</w:t>
+      </w:r>
+    </w:p>
+    <w:p>
+      <w:pPr>
+        <w:pStyle w:val="HEDDefinitiondefinitioncontd"/>
+      </w:pPr>
+      <w:r>
+        <w:t xml:space="preserve">Note that you can use Word’s built-in bold formatting button, and this style will automatically be applied when the .docx file is converted in </w:t>
+      </w:r>
+      <w:proofErr w:type="spellStart"/>
+      <w:r>
+        <w:t>Hederis</w:t>
+      </w:r>
+      <w:proofErr w:type="spellEnd"/>
+      <w:r>
+        <w:t>.</w:t>
       </w:r>
     </w:p>
     <w:p>
@@ -14049,13 +14395,23 @@
         <w:pStyle w:val="HEDDefinitionterm"/>
       </w:pPr>
       <w:r>
-        <w:t xml:space="preserve">HED TOC entry </w:t>
-      </w:r>
-      <w:r>
-        <w:t>–</w:t>
-      </w:r>
-      <w:r>
-        <w:t xml:space="preserve"> chapter</w:t>
+        <w:t>HED SPAN Superscript Text</w:t>
+      </w:r>
+    </w:p>
+    <w:p>
+      <w:pPr>
+        <w:pStyle w:val="HEDDefinitionterm"/>
+      </w:pPr>
+      <w:r>
+        <w:t>HED SPAN Subscript Text</w:t>
+      </w:r>
+    </w:p>
+    <w:p>
+      <w:pPr>
+        <w:pStyle w:val="HEDDefinitionterm"/>
+      </w:pPr>
+      <w:r>
+        <w:t>HED SPAN Inline Link</w:t>
       </w:r>
     </w:p>
     <w:p>
@@ -14063,247 +14419,6 @@
         <w:pStyle w:val="HEDDefinitiondefinition"/>
       </w:pPr>
       <w:r>
-        <w:t>A table of contents entry for a chapter.</w:t>
-      </w:r>
-    </w:p>
-    <w:p>
-      <w:pPr>
-        <w:pStyle w:val="HEDDefinitionterm"/>
-      </w:pPr>
-      <w:r>
-        <w:t xml:space="preserve">HED TOC entry </w:t>
-      </w:r>
-      <w:r>
-        <w:t>–</w:t>
-      </w:r>
-      <w:r>
-        <w:t xml:space="preserve"> frontmatter</w:t>
-      </w:r>
-    </w:p>
-    <w:p>
-      <w:pPr>
-        <w:pStyle w:val="HEDDefinitiondefinition"/>
-      </w:pPr>
-      <w:r>
-        <w:t>A table of contents entry for a frontmatter section.</w:t>
-      </w:r>
-    </w:p>
-    <w:p>
-      <w:pPr>
-        <w:pStyle w:val="HEDDefinitionterm"/>
-      </w:pPr>
-      <w:r>
-        <w:t xml:space="preserve">HED TOC entry </w:t>
-      </w:r>
-      <w:r>
-        <w:t>–</w:t>
-      </w:r>
-      <w:r>
-        <w:t xml:space="preserve"> part</w:t>
-      </w:r>
-    </w:p>
-    <w:p>
-      <w:pPr>
-        <w:pStyle w:val="HEDDefinitiondefinition"/>
-      </w:pPr>
-      <w:r>
-        <w:t>A table of contents entry for a part.</w:t>
-      </w:r>
-    </w:p>
-    <w:p>
-      <w:pPr>
-        <w:pStyle w:val="HEDDefinitionterm"/>
-      </w:pPr>
-      <w:r>
-        <w:t>HED Verse paragraph</w:t>
-      </w:r>
-    </w:p>
-    <w:p>
-      <w:pPr>
-        <w:pStyle w:val="HEDDefinitiondefinition"/>
-      </w:pPr>
-      <w:r>
-        <w:t>A single line of verse.</w:t>
-      </w:r>
-    </w:p>
-    <w:p>
-      <w:pPr>
-        <w:pStyle w:val="HEDDefinitionterm"/>
-      </w:pPr>
-      <w:r>
-        <w:t>HED Wrapper title</w:t>
-      </w:r>
-    </w:p>
-    <w:p>
-      <w:pPr>
-        <w:pStyle w:val="HEDDefinitiondefinition"/>
-      </w:pPr>
-      <w:r>
-        <w:t>Titles of wrappers and sub-sections. For example, for a sidebar title, extract title, sub-section title, etc.</w:t>
-      </w:r>
-    </w:p>
-    <w:p>
-      <w:pPr>
-        <w:pStyle w:val="HEDDefinitionterm"/>
-      </w:pPr>
-      <w:r>
-        <w:t>HED separator</w:t>
-      </w:r>
-    </w:p>
-    <w:p>
-      <w:pPr>
-        <w:pStyle w:val="HEDBOXDefinitionListend"/>
-      </w:pPr>
-    </w:p>
-    <w:p>
-      <w:pPr>
-        <w:pStyle w:val="HEDBOXSub-sectionend"/>
-      </w:pPr>
-    </w:p>
-    <w:p>
-      <w:pPr>
-        <w:pStyle w:val="HEDBOXSub-sectionstart"/>
-      </w:pPr>
-    </w:p>
-    <w:p>
-      <w:pPr>
-        <w:pStyle w:val="HEDWrappertitle"/>
-      </w:pPr>
-      <w:r>
-        <w:t>Inline Styles</w:t>
-      </w:r>
-    </w:p>
-    <w:p>
-      <w:pPr>
-        <w:pStyle w:val="HEDPlaintextparagraph"/>
-      </w:pPr>
-      <w:r>
-        <w:t xml:space="preserve">Inline styles are styles that you apply just to a few words or characters within a paragraph, without affecting the rest of the text in the paragraph. </w:t>
-      </w:r>
-      <w:proofErr w:type="spellStart"/>
-      <w:r>
-        <w:t>Hederis</w:t>
-      </w:r>
-      <w:proofErr w:type="spellEnd"/>
-      <w:r>
-        <w:t xml:space="preserve"> supports most of Word’s built-in character formatting tools (like italics, bold, underline, etc.), so you don’t need to use inline styles for everything. However, there are a few cases where inline styles come in handy:</w:t>
-      </w:r>
-    </w:p>
-    <w:p>
-      <w:pPr>
-        <w:pStyle w:val="HEDBOXDefinitionListstart"/>
-      </w:pPr>
-    </w:p>
-    <w:p>
-      <w:pPr>
-        <w:pStyle w:val="HEDDefinitionterm"/>
-      </w:pPr>
-      <w:r>
-        <w:t>HED SPAN Small Caps Text</w:t>
-      </w:r>
-    </w:p>
-    <w:p>
-      <w:pPr>
-        <w:pStyle w:val="HEDDefinitionterm"/>
-      </w:pPr>
-      <w:r>
-        <w:t>HED SPAN Emphasis Text</w:t>
-      </w:r>
-    </w:p>
-    <w:p>
-      <w:pPr>
-        <w:pStyle w:val="HEDDefinitiondefinition"/>
-      </w:pPr>
-      <w:r>
-        <w:t>Text that should be emphasized both visually and while being read aloud. This style is typically represented as italics. (In modern web development, “emphasis” has replaced “italic” as a code to add emphasis to your text.)</w:t>
-      </w:r>
-    </w:p>
-    <w:p>
-      <w:pPr>
-        <w:pStyle w:val="HEDDefinitiondefinitioncontd"/>
-      </w:pPr>
-      <w:r>
-        <w:t xml:space="preserve">Note that you can use Word’s built-in Italic formatting button, and this style will automatically be applied when the .docx file is converted in </w:t>
-      </w:r>
-      <w:proofErr w:type="spellStart"/>
-      <w:r>
-        <w:t>Hederis</w:t>
-      </w:r>
-      <w:proofErr w:type="spellEnd"/>
-      <w:r>
-        <w:t>.</w:t>
-      </w:r>
-    </w:p>
-    <w:p>
-      <w:pPr>
-        <w:pStyle w:val="HEDDefinitionterm"/>
-      </w:pPr>
-      <w:r>
-        <w:t>HED SPAN Strong Text</w:t>
-      </w:r>
-    </w:p>
-    <w:p>
-      <w:pPr>
-        <w:pStyle w:val="HEDDefinitiondefinition"/>
-      </w:pPr>
-      <w:r>
-        <w:t>This style is typically used for bold text. (In modern web development, “strong” has replaced “</w:t>
-      </w:r>
-      <w:proofErr w:type="spellStart"/>
-      <w:r>
-        <w:t>boldas</w:t>
-      </w:r>
-      <w:proofErr w:type="spellEnd"/>
-      <w:r>
-        <w:t xml:space="preserve"> a code to add weight to your text.)</w:t>
-      </w:r>
-    </w:p>
-    <w:p>
-      <w:pPr>
-        <w:pStyle w:val="HEDDefinitiondefinitioncontd"/>
-      </w:pPr>
-      <w:r>
-        <w:t xml:space="preserve">Note that you can use Word’s built-in bold formatting button, and this style will automatically be applied when the .docx file is converted in </w:t>
-      </w:r>
-      <w:proofErr w:type="spellStart"/>
-      <w:r>
-        <w:t>Hederis</w:t>
-      </w:r>
-      <w:proofErr w:type="spellEnd"/>
-      <w:r>
-        <w:t>.</w:t>
-      </w:r>
-    </w:p>
-    <w:p>
-      <w:pPr>
-        <w:pStyle w:val="HEDDefinitionterm"/>
-      </w:pPr>
-      <w:r>
-        <w:t>HED SPAN Superscript Text</w:t>
-      </w:r>
-    </w:p>
-    <w:p>
-      <w:pPr>
-        <w:pStyle w:val="HEDDefinitionterm"/>
-      </w:pPr>
-      <w:r>
-        <w:t>HED SPAN Subscript Text</w:t>
-      </w:r>
-    </w:p>
-    <w:p>
-      <w:pPr>
-        <w:pStyle w:val="HEDDefinitionterm"/>
-      </w:pPr>
-      <w:r>
-        <w:t>HED SPAN Inline Link</w:t>
-      </w:r>
-    </w:p>
-    <w:p>
-      <w:pPr>
-        <w:pStyle w:val="HEDDefinitiondefinition"/>
-      </w:pPr>
-      <w:r>
-        <w:lastRenderedPageBreak/>
         <w:t xml:space="preserve">A Link or </w:t>
       </w:r>
       <w:proofErr w:type="spellStart"/>
@@ -14513,6 +14628,7 @@
         <w:pStyle w:val="HEDDefinitiondefinition"/>
       </w:pPr>
       <w:r>
+        <w:lastRenderedPageBreak/>
         <w:t>HED SPAN Note marker</w:t>
       </w:r>
     </w:p>
@@ -14701,161 +14817,161 @@
         <w:pStyle w:val="HEDDefinitionterm"/>
       </w:pPr>
       <w:r>
+        <w:t>HED BOX Poetry start, HED BOX Poetry end</w:t>
+      </w:r>
+    </w:p>
+    <w:p>
+      <w:pPr>
+        <w:pStyle w:val="HEDDefinitionterm"/>
+        <w:rPr>
+          <w:lang w:val="da-DK"/>
+        </w:rPr>
+      </w:pPr>
+      <w:r>
+        <w:rPr>
+          <w:lang w:val="da-DK"/>
+        </w:rPr>
+        <w:t>HED BOX Sidebar start, HED BOX Sidebar end</w:t>
+      </w:r>
+    </w:p>
+    <w:p>
+      <w:pPr>
+        <w:pStyle w:val="HEDDefinitionterm"/>
+      </w:pPr>
+      <w:r>
+        <w:t>HED BOX Simple List start, HED BOX Simple List end</w:t>
+      </w:r>
+    </w:p>
+    <w:p>
+      <w:pPr>
+        <w:pStyle w:val="HEDDefinitionterm"/>
+      </w:pPr>
+      <w:r>
+        <w:t>HED BOX Sub-section start, HED BOX Sub-section end</w:t>
+      </w:r>
+    </w:p>
+    <w:p>
+      <w:pPr>
+        <w:pStyle w:val="HEDDefinitionterm"/>
+      </w:pPr>
+      <w:r>
+        <w:t>HED BOX Table start, HED BOX Table end</w:t>
+      </w:r>
+    </w:p>
+    <w:p>
+      <w:pPr>
+        <w:pStyle w:val="HEDBOXDefinitionListend"/>
+      </w:pPr>
+    </w:p>
+    <w:p>
+      <w:pPr>
+        <w:pStyle w:val="HEDBOXSub-sectionend"/>
+      </w:pPr>
+    </w:p>
+    <w:p>
+      <w:pPr>
+        <w:pStyle w:val="HEDBOXSub-sectionstart"/>
+      </w:pPr>
+    </w:p>
+    <w:p>
+      <w:pPr>
+        <w:pStyle w:val="HEDWrappertitle"/>
+      </w:pPr>
+      <w:r>
+        <w:t>Sections</w:t>
+      </w:r>
+    </w:p>
+    <w:p>
+      <w:pPr>
+        <w:pStyle w:val="HEDBOXDefinitionListstart"/>
+      </w:pPr>
+    </w:p>
+    <w:p>
+      <w:pPr>
+        <w:pStyle w:val="HEDDefinitionterm"/>
+      </w:pPr>
+      <w:r>
+        <w:t>HED SECT About the Author</w:t>
+      </w:r>
+    </w:p>
+    <w:p>
+      <w:pPr>
+        <w:pStyle w:val="HEDDefinitionterm"/>
+      </w:pPr>
+      <w:r>
+        <w:t>HED SECT Acknowledgments</w:t>
+      </w:r>
+    </w:p>
+    <w:p>
+      <w:pPr>
+        <w:pStyle w:val="HEDDefinitionterm"/>
+      </w:pPr>
+      <w:r>
+        <w:t>HED SECT Ad Card</w:t>
+      </w:r>
+    </w:p>
+    <w:p>
+      <w:pPr>
+        <w:pStyle w:val="HEDDefinitionterm"/>
+      </w:pPr>
+      <w:r>
+        <w:t>HED SECT Afterword</w:t>
+      </w:r>
+    </w:p>
+    <w:p>
+      <w:pPr>
+        <w:pStyle w:val="HEDDefinitionterm"/>
+      </w:pPr>
+      <w:r>
+        <w:t>HED SECT Appendix</w:t>
+      </w:r>
+    </w:p>
+    <w:p>
+      <w:pPr>
+        <w:pStyle w:val="HEDDefinitionterm"/>
+      </w:pPr>
+      <w:r>
+        <w:t>HED SECT Bibliography</w:t>
+      </w:r>
+    </w:p>
+    <w:p>
+      <w:pPr>
+        <w:pStyle w:val="HEDDefinitionterm"/>
+      </w:pPr>
+      <w:r>
+        <w:t>HED SECT Chapter</w:t>
+      </w:r>
+    </w:p>
+    <w:p>
+      <w:pPr>
+        <w:pStyle w:val="HEDDefinitionterm"/>
+      </w:pPr>
+      <w:r>
+        <w:t>HED SECT Colophon</w:t>
+      </w:r>
+    </w:p>
+    <w:p>
+      <w:pPr>
+        <w:pStyle w:val="HEDDefinitionterm"/>
+      </w:pPr>
+      <w:r>
+        <w:t>HED SECT Conclusion</w:t>
+      </w:r>
+    </w:p>
+    <w:p>
+      <w:pPr>
+        <w:pStyle w:val="HEDDefinitionterm"/>
+      </w:pPr>
+      <w:r>
+        <w:t>HED SECT Copyright Page</w:t>
+      </w:r>
+    </w:p>
+    <w:p>
+      <w:pPr>
+        <w:pStyle w:val="HEDDefinitionterm"/>
+      </w:pPr>
+      <w:r>
         <w:lastRenderedPageBreak/>
-        <w:t>HED BOX Poetry start, HED BOX Poetry end</w:t>
-      </w:r>
-    </w:p>
-    <w:p>
-      <w:pPr>
-        <w:pStyle w:val="HEDDefinitionterm"/>
-        <w:rPr>
-          <w:lang w:val="da-DK"/>
-        </w:rPr>
-      </w:pPr>
-      <w:r>
-        <w:rPr>
-          <w:lang w:val="da-DK"/>
-        </w:rPr>
-        <w:t>HED BOX Sidebar start, HED BOX Sidebar end</w:t>
-      </w:r>
-    </w:p>
-    <w:p>
-      <w:pPr>
-        <w:pStyle w:val="HEDDefinitionterm"/>
-      </w:pPr>
-      <w:r>
-        <w:t>HED BOX Simple List start, HED BOX Simple List end</w:t>
-      </w:r>
-    </w:p>
-    <w:p>
-      <w:pPr>
-        <w:pStyle w:val="HEDDefinitionterm"/>
-      </w:pPr>
-      <w:r>
-        <w:t>HED BOX Sub-section start, HED BOX Sub-section end</w:t>
-      </w:r>
-    </w:p>
-    <w:p>
-      <w:pPr>
-        <w:pStyle w:val="HEDDefinitionterm"/>
-      </w:pPr>
-      <w:r>
-        <w:t>HED BOX Table start, HED BOX Table end</w:t>
-      </w:r>
-    </w:p>
-    <w:p>
-      <w:pPr>
-        <w:pStyle w:val="HEDBOXDefinitionListend"/>
-      </w:pPr>
-    </w:p>
-    <w:p>
-      <w:pPr>
-        <w:pStyle w:val="HEDBOXSub-sectionend"/>
-      </w:pPr>
-    </w:p>
-    <w:p>
-      <w:pPr>
-        <w:pStyle w:val="HEDBOXSub-sectionstart"/>
-      </w:pPr>
-    </w:p>
-    <w:p>
-      <w:pPr>
-        <w:pStyle w:val="HEDWrappertitle"/>
-      </w:pPr>
-      <w:r>
-        <w:t>Sections</w:t>
-      </w:r>
-    </w:p>
-    <w:p>
-      <w:pPr>
-        <w:pStyle w:val="HEDBOXDefinitionListstart"/>
-      </w:pPr>
-    </w:p>
-    <w:p>
-      <w:pPr>
-        <w:pStyle w:val="HEDDefinitionterm"/>
-      </w:pPr>
-      <w:r>
-        <w:t>HED SECT About the Author</w:t>
-      </w:r>
-    </w:p>
-    <w:p>
-      <w:pPr>
-        <w:pStyle w:val="HEDDefinitionterm"/>
-      </w:pPr>
-      <w:r>
-        <w:t>HED SECT Acknowledgments</w:t>
-      </w:r>
-    </w:p>
-    <w:p>
-      <w:pPr>
-        <w:pStyle w:val="HEDDefinitionterm"/>
-      </w:pPr>
-      <w:r>
-        <w:t>HED SECT Ad Card</w:t>
-      </w:r>
-    </w:p>
-    <w:p>
-      <w:pPr>
-        <w:pStyle w:val="HEDDefinitionterm"/>
-      </w:pPr>
-      <w:r>
-        <w:t>HED SECT Afterword</w:t>
-      </w:r>
-    </w:p>
-    <w:p>
-      <w:pPr>
-        <w:pStyle w:val="HEDDefinitionterm"/>
-      </w:pPr>
-      <w:r>
-        <w:t>HED SECT Appendix</w:t>
-      </w:r>
-    </w:p>
-    <w:p>
-      <w:pPr>
-        <w:pStyle w:val="HEDDefinitionterm"/>
-      </w:pPr>
-      <w:r>
-        <w:t>HED SECT Bibliography</w:t>
-      </w:r>
-    </w:p>
-    <w:p>
-      <w:pPr>
-        <w:pStyle w:val="HEDDefinitionterm"/>
-      </w:pPr>
-      <w:r>
-        <w:t>HED SECT Chapter</w:t>
-      </w:r>
-    </w:p>
-    <w:p>
-      <w:pPr>
-        <w:pStyle w:val="HEDDefinitionterm"/>
-      </w:pPr>
-      <w:r>
-        <w:t>HED SECT Colophon</w:t>
-      </w:r>
-    </w:p>
-    <w:p>
-      <w:pPr>
-        <w:pStyle w:val="HEDDefinitionterm"/>
-      </w:pPr>
-      <w:r>
-        <w:t>HED SECT Conclusion</w:t>
-      </w:r>
-    </w:p>
-    <w:p>
-      <w:pPr>
-        <w:pStyle w:val="HEDDefinitionterm"/>
-      </w:pPr>
-      <w:r>
-        <w:t>HED SECT Copyright Page</w:t>
-      </w:r>
-    </w:p>
-    <w:p>
-      <w:pPr>
-        <w:pStyle w:val="HEDDefinitionterm"/>
-      </w:pPr>
-      <w:r>
         <w:t>HED SECT Dedication</w:t>
       </w:r>
     </w:p>

</xml_diff>